<commit_message>
Write overview and add PDF version
</commit_message>
<xml_diff>
--- a/Master Thesis.docx
+++ b/Master Thesis.docx
@@ -18,6 +18,14 @@
     </w:p>
     <w:sdt>
       <w:sdtPr>
+        <w:rPr>
+          <w:rFonts w:ascii="Times New Roman" w:eastAsiaTheme="minorHAnsi" w:hAnsi="Times New Roman" w:cs="Times New Roman (Headings CS)"/>
+          <w:b w:val="0"/>
+          <w:bCs w:val="0"/>
+          <w:color w:val="000000" w:themeColor="text1"/>
+          <w:sz w:val="24"/>
+          <w:szCs w:val="32"/>
+        </w:rPr>
         <w:id w:val="1801654140"/>
         <w:docPartObj>
           <w:docPartGallery w:val="Table of Contents"/>
@@ -26,11 +34,7 @@
       </w:sdtPr>
       <w:sdtEndPr>
         <w:rPr>
-          <w:rFonts w:ascii="Times New Roman" w:eastAsiaTheme="minorHAnsi" w:hAnsi="Times New Roman" w:cs="Times New Roman (Headings CS)"/>
           <w:noProof/>
-          <w:color w:val="000000" w:themeColor="text1"/>
-          <w:sz w:val="24"/>
-          <w:szCs w:val="32"/>
         </w:rPr>
       </w:sdtEndPr>
       <w:sdtContent>
@@ -75,7 +79,7 @@
             </w:rPr>
             <w:fldChar w:fldCharType="separate"/>
           </w:r>
-          <w:hyperlink w:anchor="_Toc22484486" w:history="1">
+          <w:hyperlink w:anchor="_Toc22493814" w:history="1">
             <w:r>
               <w:rPr>
                 <w:rStyle w:val="Hyperlink"/>
@@ -102,7 +106,7 @@
                 <w:noProof/>
                 <w:webHidden/>
               </w:rPr>
-              <w:instrText xml:space="preserve"> PAGEREF _Toc22484486 \h </w:instrText>
+              <w:instrText xml:space="preserve"> PAGEREF _Toc22493814 \h </w:instrText>
             </w:r>
             <w:r>
               <w:rPr>
@@ -122,7 +126,7 @@
                 <w:noProof/>
                 <w:webHidden/>
               </w:rPr>
-              <w:t>2</w:t>
+              <w:t>3</w:t>
             </w:r>
             <w:r>
               <w:rPr>
@@ -149,7 +153,7 @@
               <w:color w:val="auto"/>
             </w:rPr>
           </w:pPr>
-          <w:hyperlink w:anchor="_Toc22484487" w:history="1">
+          <w:hyperlink w:anchor="_Toc22493815" w:history="1">
             <w:r>
               <w:rPr>
                 <w:rStyle w:val="Hyperlink"/>
@@ -176,7 +180,7 @@
                 <w:noProof/>
                 <w:webHidden/>
               </w:rPr>
-              <w:instrText xml:space="preserve"> PAGEREF _Toc22484487 \h </w:instrText>
+              <w:instrText xml:space="preserve"> PAGEREF _Toc22493815 \h </w:instrText>
             </w:r>
             <w:r>
               <w:rPr>
@@ -196,7 +200,7 @@
                 <w:noProof/>
                 <w:webHidden/>
               </w:rPr>
-              <w:t>3</w:t>
+              <w:t>4</w:t>
             </w:r>
             <w:r>
               <w:rPr>
@@ -223,7 +227,7 @@
               <w:szCs w:val="24"/>
             </w:rPr>
           </w:pPr>
-          <w:hyperlink w:anchor="_Toc22484488" w:history="1">
+          <w:hyperlink w:anchor="_Toc22493816" w:history="1">
             <w:r>
               <w:rPr>
                 <w:rStyle w:val="Hyperlink"/>
@@ -250,7 +254,7 @@
                 <w:noProof/>
                 <w:webHidden/>
               </w:rPr>
-              <w:instrText xml:space="preserve"> PAGEREF _Toc22484488 \h </w:instrText>
+              <w:instrText xml:space="preserve"> PAGEREF _Toc22493816 \h </w:instrText>
             </w:r>
             <w:r>
               <w:rPr>
@@ -270,7 +274,7 @@
                 <w:noProof/>
                 <w:webHidden/>
               </w:rPr>
-              <w:t>3</w:t>
+              <w:t>4</w:t>
             </w:r>
             <w:r>
               <w:rPr>
@@ -297,7 +301,7 @@
               <w:szCs w:val="24"/>
             </w:rPr>
           </w:pPr>
-          <w:hyperlink w:anchor="_Toc22484489" w:history="1">
+          <w:hyperlink w:anchor="_Toc22493817" w:history="1">
             <w:r>
               <w:rPr>
                 <w:rStyle w:val="Hyperlink"/>
@@ -324,7 +328,7 @@
                 <w:noProof/>
                 <w:webHidden/>
               </w:rPr>
-              <w:instrText xml:space="preserve"> PAGEREF _Toc22484489 \h </w:instrText>
+              <w:instrText xml:space="preserve"> PAGEREF _Toc22493817 \h </w:instrText>
             </w:r>
             <w:r>
               <w:rPr>
@@ -344,7 +348,7 @@
                 <w:noProof/>
                 <w:webHidden/>
               </w:rPr>
-              <w:t>3</w:t>
+              <w:t>4</w:t>
             </w:r>
             <w:r>
               <w:rPr>
@@ -371,7 +375,7 @@
               <w:szCs w:val="24"/>
             </w:rPr>
           </w:pPr>
-          <w:hyperlink w:anchor="_Toc22484490" w:history="1">
+          <w:hyperlink w:anchor="_Toc22493818" w:history="1">
             <w:r>
               <w:rPr>
                 <w:rStyle w:val="Hyperlink"/>
@@ -398,7 +402,7 @@
                 <w:noProof/>
                 <w:webHidden/>
               </w:rPr>
-              <w:instrText xml:space="preserve"> PAGEREF _Toc22484490 \h </w:instrText>
+              <w:instrText xml:space="preserve"> PAGEREF _Toc22493818 \h </w:instrText>
             </w:r>
             <w:r>
               <w:rPr>
@@ -418,7 +422,7 @@
                 <w:noProof/>
                 <w:webHidden/>
               </w:rPr>
-              <w:t>4</w:t>
+              <w:t>5</w:t>
             </w:r>
             <w:r>
               <w:rPr>
@@ -445,7 +449,7 @@
               <w:szCs w:val="24"/>
             </w:rPr>
           </w:pPr>
-          <w:hyperlink w:anchor="_Toc22484491" w:history="1">
+          <w:hyperlink w:anchor="_Toc22493819" w:history="1">
             <w:r>
               <w:rPr>
                 <w:rStyle w:val="Hyperlink"/>
@@ -472,7 +476,7 @@
                 <w:noProof/>
                 <w:webHidden/>
               </w:rPr>
-              <w:instrText xml:space="preserve"> PAGEREF _Toc22484491 \h </w:instrText>
+              <w:instrText xml:space="preserve"> PAGEREF _Toc22493819 \h </w:instrText>
             </w:r>
             <w:r>
               <w:rPr>
@@ -492,7 +496,7 @@
                 <w:noProof/>
                 <w:webHidden/>
               </w:rPr>
-              <w:t>4</w:t>
+              <w:t>6</w:t>
             </w:r>
             <w:r>
               <w:rPr>
@@ -519,7 +523,7 @@
               <w:szCs w:val="24"/>
             </w:rPr>
           </w:pPr>
-          <w:hyperlink w:anchor="_Toc22484492" w:history="1">
+          <w:hyperlink w:anchor="_Toc22493820" w:history="1">
             <w:r>
               <w:rPr>
                 <w:rStyle w:val="Hyperlink"/>
@@ -546,7 +550,7 @@
                 <w:noProof/>
                 <w:webHidden/>
               </w:rPr>
-              <w:instrText xml:space="preserve"> PAGEREF _Toc22484492 \h </w:instrText>
+              <w:instrText xml:space="preserve"> PAGEREF _Toc22493820 \h </w:instrText>
             </w:r>
             <w:r>
               <w:rPr>
@@ -566,7 +570,81 @@
                 <w:noProof/>
                 <w:webHidden/>
               </w:rPr>
-              <w:t>4</w:t>
+              <w:t>6</w:t>
+            </w:r>
+            <w:r>
+              <w:rPr>
+                <w:noProof/>
+                <w:webHidden/>
+              </w:rPr>
+              <w:fldChar w:fldCharType="end"/>
+            </w:r>
+          </w:hyperlink>
+        </w:p>
+        <w:p>
+          <w:pPr>
+            <w:pStyle w:val="TOC2"/>
+            <w:tabs>
+              <w:tab w:val="right" w:leader="dot" w:pos="9010"/>
+            </w:tabs>
+            <w:rPr>
+              <w:rFonts w:eastAsiaTheme="minorEastAsia" w:cstheme="minorBidi"/>
+              <w:b w:val="0"/>
+              <w:bCs w:val="0"/>
+              <w:noProof/>
+              <w:color w:val="auto"/>
+              <w:sz w:val="24"/>
+              <w:szCs w:val="24"/>
+            </w:rPr>
+          </w:pPr>
+          <w:hyperlink w:anchor="_Toc22493821" w:history="1">
+            <w:r>
+              <w:rPr>
+                <w:rStyle w:val="Hyperlink"/>
+                <w:noProof/>
+              </w:rPr>
+              <w:t>Future of Recommender systems</w:t>
+            </w:r>
+            <w:r>
+              <w:rPr>
+                <w:noProof/>
+                <w:webHidden/>
+              </w:rPr>
+              <w:tab/>
+            </w:r>
+            <w:r>
+              <w:rPr>
+                <w:noProof/>
+                <w:webHidden/>
+              </w:rPr>
+              <w:fldChar w:fldCharType="begin"/>
+            </w:r>
+            <w:r>
+              <w:rPr>
+                <w:noProof/>
+                <w:webHidden/>
+              </w:rPr>
+              <w:instrText xml:space="preserve"> PAGEREF _Toc22493821 \h </w:instrText>
+            </w:r>
+            <w:r>
+              <w:rPr>
+                <w:noProof/>
+                <w:webHidden/>
+              </w:rPr>
+            </w:r>
+            <w:r>
+              <w:rPr>
+                <w:noProof/>
+                <w:webHidden/>
+              </w:rPr>
+              <w:fldChar w:fldCharType="separate"/>
+            </w:r>
+            <w:r>
+              <w:rPr>
+                <w:noProof/>
+                <w:webHidden/>
+              </w:rPr>
+              <w:t>6</w:t>
             </w:r>
             <w:r>
               <w:rPr>
@@ -593,13 +671,13 @@
               <w:color w:val="auto"/>
             </w:rPr>
           </w:pPr>
-          <w:hyperlink w:anchor="_Toc22484493" w:history="1">
+          <w:hyperlink w:anchor="_Toc22493822" w:history="1">
             <w:r>
               <w:rPr>
                 <w:rStyle w:val="Hyperlink"/>
                 <w:noProof/>
               </w:rPr>
-              <w:t>Evaluation and experiments</w:t>
+              <w:t>Methodology</w:t>
             </w:r>
             <w:r>
               <w:rPr>
@@ -620,7 +698,7 @@
                 <w:noProof/>
                 <w:webHidden/>
               </w:rPr>
-              <w:instrText xml:space="preserve"> PAGEREF _Toc22484493 \h </w:instrText>
+              <w:instrText xml:space="preserve"> PAGEREF _Toc22493822 \h </w:instrText>
             </w:r>
             <w:r>
               <w:rPr>
@@ -640,7 +718,81 @@
                 <w:noProof/>
                 <w:webHidden/>
               </w:rPr>
-              <w:t>4</w:t>
+              <w:t>6</w:t>
+            </w:r>
+            <w:r>
+              <w:rPr>
+                <w:noProof/>
+                <w:webHidden/>
+              </w:rPr>
+              <w:fldChar w:fldCharType="end"/>
+            </w:r>
+          </w:hyperlink>
+        </w:p>
+        <w:p>
+          <w:pPr>
+            <w:pStyle w:val="TOC1"/>
+            <w:tabs>
+              <w:tab w:val="right" w:leader="dot" w:pos="9010"/>
+            </w:tabs>
+            <w:rPr>
+              <w:rFonts w:eastAsiaTheme="minorEastAsia" w:cstheme="minorBidi"/>
+              <w:b w:val="0"/>
+              <w:bCs w:val="0"/>
+              <w:i w:val="0"/>
+              <w:iCs w:val="0"/>
+              <w:noProof/>
+              <w:color w:val="auto"/>
+            </w:rPr>
+          </w:pPr>
+          <w:hyperlink w:anchor="_Toc22493823" w:history="1">
+            <w:r>
+              <w:rPr>
+                <w:rStyle w:val="Hyperlink"/>
+                <w:noProof/>
+              </w:rPr>
+              <w:t>Bibliography</w:t>
+            </w:r>
+            <w:r>
+              <w:rPr>
+                <w:noProof/>
+                <w:webHidden/>
+              </w:rPr>
+              <w:tab/>
+            </w:r>
+            <w:r>
+              <w:rPr>
+                <w:noProof/>
+                <w:webHidden/>
+              </w:rPr>
+              <w:fldChar w:fldCharType="begin"/>
+            </w:r>
+            <w:r>
+              <w:rPr>
+                <w:noProof/>
+                <w:webHidden/>
+              </w:rPr>
+              <w:instrText xml:space="preserve"> PAGEREF _Toc22493823 \h </w:instrText>
+            </w:r>
+            <w:r>
+              <w:rPr>
+                <w:noProof/>
+                <w:webHidden/>
+              </w:rPr>
+            </w:r>
+            <w:r>
+              <w:rPr>
+                <w:noProof/>
+                <w:webHidden/>
+              </w:rPr>
+              <w:fldChar w:fldCharType="separate"/>
+            </w:r>
+            <w:r>
+              <w:rPr>
+                <w:noProof/>
+                <w:webHidden/>
+              </w:rPr>
+              <w:t>7</w:t>
             </w:r>
             <w:r>
               <w:rPr>
@@ -672,6 +824,8 @@
       <w:r>
         <w:br w:type="page"/>
       </w:r>
+      <w:bookmarkStart w:id="0" w:name="_GoBack"/>
+      <w:bookmarkEnd w:id="0"/>
     </w:p>
     <w:p>
       <w:pPr>
@@ -680,7 +834,7 @@
           <w:rFonts w:cs="Times New Roman (Headings CS)"/>
         </w:rPr>
       </w:pPr>
-      <w:bookmarkStart w:id="0" w:name="_Toc22484486"/>
+      <w:bookmarkStart w:id="1" w:name="_Toc22493814"/>
       <w:r>
         <w:rPr>
           <w:rFonts w:cs="Times New Roman (Headings CS)"/>
@@ -688,7 +842,7 @@
         <w:lastRenderedPageBreak/>
         <w:t>Abstract</w:t>
       </w:r>
-      <w:bookmarkEnd w:id="0"/>
+      <w:bookmarkEnd w:id="1"/>
     </w:p>
     <w:p>
       <w:r>
@@ -753,7 +907,13 @@
     </w:p>
     <w:p>
       <w:r>
-        <w:t>The outcome of this thesis should be a clear overview of which implementation brings the best results and what steps could be taken to further improve the results.</w:t>
+        <w:t xml:space="preserve">The outcome of this thesis should be a clear overview of which implementation brings the best results and what steps could be taken to further </w:t>
+      </w:r>
+      <w:r>
+        <w:t>enhance the outcome</w:t>
+      </w:r>
+      <w:r>
+        <w:t>.</w:t>
       </w:r>
     </w:p>
     <w:p>
@@ -765,22 +925,22 @@
       <w:pPr>
         <w:pStyle w:val="Heading1"/>
       </w:pPr>
-      <w:bookmarkStart w:id="1" w:name="_Toc22484487"/>
+      <w:bookmarkStart w:id="2" w:name="_Toc22493815"/>
       <w:r>
         <w:lastRenderedPageBreak/>
         <w:t>Recommender Systems</w:t>
       </w:r>
-      <w:bookmarkEnd w:id="1"/>
+      <w:bookmarkEnd w:id="2"/>
     </w:p>
     <w:p>
       <w:pPr>
         <w:pStyle w:val="Heading2"/>
       </w:pPr>
-      <w:bookmarkStart w:id="2" w:name="_Toc22484488"/>
+      <w:bookmarkStart w:id="3" w:name="_Toc22493816"/>
       <w:r>
         <w:t>Introduction</w:t>
       </w:r>
-      <w:bookmarkEnd w:id="2"/>
+      <w:bookmarkEnd w:id="3"/>
     </w:p>
     <w:p>
       <w:r>
@@ -823,6 +983,7 @@
           <w:id w:val="1310209041"/>
           <w:citation/>
         </w:sdtPr>
+        <w:sdtEndPr/>
         <w:sdtContent>
           <w:r>
             <w:fldChar w:fldCharType="begin"/>
@@ -852,11 +1013,11 @@
       <w:pPr>
         <w:pStyle w:val="Heading2"/>
       </w:pPr>
-      <w:bookmarkStart w:id="3" w:name="_Toc22484489"/>
+      <w:bookmarkStart w:id="4" w:name="_Toc22493817"/>
       <w:r>
         <w:t>History</w:t>
       </w:r>
-      <w:bookmarkEnd w:id="3"/>
+      <w:bookmarkEnd w:id="4"/>
     </w:p>
     <w:p>
       <w:r>
@@ -888,6 +1049,7 @@
           <w:id w:val="-1964730164"/>
           <w:citation/>
         </w:sdtPr>
+        <w:sdtEndPr/>
         <w:sdtContent>
           <w:r>
             <w:fldChar w:fldCharType="begin"/>
@@ -938,6 +1100,7 @@
           <w:id w:val="1123348008"/>
           <w:citation/>
         </w:sdtPr>
+        <w:sdtEndPr/>
         <w:sdtContent>
           <w:r>
             <w:fldChar w:fldCharType="begin"/>
@@ -1010,27 +1173,192 @@
       <w:pPr>
         <w:pStyle w:val="Heading2"/>
       </w:pPr>
-      <w:bookmarkStart w:id="4" w:name="_Toc22484490"/>
+      <w:bookmarkStart w:id="5" w:name="_Toc22493818"/>
       <w:r>
         <w:lastRenderedPageBreak/>
         <w:t>Overview</w:t>
       </w:r>
-      <w:bookmarkEnd w:id="4"/>
-    </w:p>
-    <w:p>
-      <w:r>
-        <w:t>Overview of recommender systems, how they are using in e-shops, collaborative filtering, content-based, blab la</w:t>
-      </w:r>
-    </w:p>
+      <w:bookmarkEnd w:id="5"/>
+    </w:p>
+    <w:p>
+      <w:r>
+        <w:t xml:space="preserve">It has been stated before that one of the main driving factors </w:t>
+      </w:r>
+      <w:r>
+        <w:t>for introduction of recommender systems was development of Internet and World wide web. Once the data became publicly available and many users gained access to it, there was a need to help users browse the content and steer their attention towards the items that are curated for them.</w:t>
+      </w:r>
+    </w:p>
+    <w:p>
+      <w:r>
+        <w:t xml:space="preserve">Another highly important catalyst that has driven this development is the ease with which users are able to express their preferences. Namely, today, users are able to demonstrate their liking or disliking of a certain product by a single click of mouse. This one second of </w:t>
+      </w:r>
+      <w:proofErr w:type="gramStart"/>
+      <w:r>
+        <w:t>users</w:t>
+      </w:r>
+      <w:proofErr w:type="gramEnd"/>
+      <w:r>
+        <w:t xml:space="preserve"> feedback multiplied by number of users and amount of items they interact with, results in enormous volumes of data which are then used to recommend even more fine-grained items. This loop repeats itself.</w:t>
+      </w:r>
+    </w:p>
+    <w:p>
+      <w:proofErr w:type="spellStart"/>
+      <w:r>
+        <w:t>Charu</w:t>
+      </w:r>
+      <w:proofErr w:type="spellEnd"/>
+      <w:r>
+        <w:t xml:space="preserve"> C. Aggarwal in his Recommender systems book </w:t>
+      </w:r>
+      <w:sdt>
+        <w:sdtPr>
+          <w:id w:val="-518784561"/>
+          <w:citation/>
+        </w:sdtPr>
+        <w:sdtContent>
+          <w:r>
+            <w:fldChar w:fldCharType="begin"/>
+          </w:r>
+          <w:r>
+            <w:instrText xml:space="preserve"> CITATION Agg16 \l 1033 </w:instrText>
+          </w:r>
+          <w:r>
+            <w:fldChar w:fldCharType="separate"/>
+          </w:r>
+          <w:r>
+            <w:rPr>
+              <w:noProof/>
+            </w:rPr>
+            <w:t>[4]</w:t>
+          </w:r>
+          <w:r>
+            <w:fldChar w:fldCharType="end"/>
+          </w:r>
+        </w:sdtContent>
+      </w:sdt>
+      <w:r>
+        <w:t xml:space="preserve"> takes a Netflix as an example. He suggests </w:t>
+      </w:r>
+      <w:proofErr w:type="gramStart"/>
+      <w:r>
+        <w:t>to take</w:t>
+      </w:r>
+      <w:proofErr w:type="gramEnd"/>
+      <w:r>
+        <w:t xml:space="preserve"> content providers, such as Netflix, as an example. </w:t>
+      </w:r>
+      <w:r>
+        <w:rPr>
+          <w:i/>
+          <w:iCs/>
+        </w:rPr>
+        <w:t>“In such cases”</w:t>
+      </w:r>
+      <w:r>
+        <w:t xml:space="preserve">, he further states, </w:t>
+      </w:r>
+      <w:r>
+        <w:rPr>
+          <w:i/>
+          <w:iCs/>
+        </w:rPr>
+        <w:t>“</w:t>
+      </w:r>
+      <w:r>
+        <w:rPr>
+          <w:i/>
+          <w:iCs/>
+        </w:rPr>
+        <w:t>users are able to easily provide feedback with a simple click of a mouse. A typical methodology to provide feedback is in the form of ratings, in which users select numerical values from a specific evaluation system (e.g., five-star rating system) that specify their likes and dislikes of various items.</w:t>
+      </w:r>
+      <w:r>
+        <w:rPr>
+          <w:i/>
+          <w:iCs/>
+        </w:rPr>
+        <w:t>”.</w:t>
+      </w:r>
+    </w:p>
+    <w:p>
+      <w:r>
+        <w:t>The aforementioned approaches for feedback collection are usually referred to as “Explicit ratings” or “Explicit feedback”. This naming stems from the fact that the rating or the feedback of the item being recommended was explicitly specified by user. This also means that user is most likely consent to share his preferences with the service provider and is looking forward towards getting more curated content.</w:t>
+      </w:r>
+    </w:p>
+    <w:p>
+      <w:r>
+        <w:t xml:space="preserve">In contrast to explicit ratings, there </w:t>
+      </w:r>
+      <w:r>
+        <w:t xml:space="preserve">is a group of so called “Implicit ratings” or “Implicit feedback”. </w:t>
+      </w:r>
+      <w:r>
+        <w:t xml:space="preserve">Namely, this is the kind of feedback that can be derived based on the actions and behavior of user in question. Perfect example of such scenario is Amazon.com. As Aggarwal </w:t>
+      </w:r>
+      <w:sdt>
+        <w:sdtPr>
+          <w:id w:val="-1212341835"/>
+          <w:citation/>
+        </w:sdtPr>
+        <w:sdtContent>
+          <w:r>
+            <w:fldChar w:fldCharType="begin"/>
+          </w:r>
+          <w:r>
+            <w:instrText xml:space="preserve"> CITATION Agg16 \l 1033 </w:instrText>
+          </w:r>
+          <w:r>
+            <w:fldChar w:fldCharType="separate"/>
+          </w:r>
+          <w:r>
+            <w:rPr>
+              <w:noProof/>
+            </w:rPr>
+            <w:t>[4]</w:t>
+          </w:r>
+          <w:r>
+            <w:fldChar w:fldCharType="end"/>
+          </w:r>
+        </w:sdtContent>
+      </w:sdt>
+      <w:r>
+        <w:t xml:space="preserve"> states, a simple act of a user buying or browsing an item may be viewed as an endorsement for that item. Another example would be a YouTube.com. Having a user watch the video from beginning to an end is a perfect example of a positive feedback where users expresses his interest towards the item being watched. On the other hand, user skimming through the video being played is an indirect act of providing negative feedback. This negative feedback should be treated </w:t>
+      </w:r>
+      <w:r>
+        <w:t xml:space="preserve">with caution as it can happen that user is not interested only at that </w:t>
+      </w:r>
+      <w:proofErr w:type="gramStart"/>
+      <w:r>
+        <w:t>moment, but</w:t>
+      </w:r>
+      <w:proofErr w:type="gramEnd"/>
+      <w:r>
+        <w:t xml:space="preserve"> might be looking forward to interacting with same item on another occasion. It is up to the </w:t>
+      </w:r>
+      <w:r>
+        <w:lastRenderedPageBreak/>
+        <w:t xml:space="preserve">designer of system to make sure that the feedback is evaluated </w:t>
+      </w:r>
+      <w:proofErr w:type="gramStart"/>
+      <w:r>
+        <w:t>properly</w:t>
+      </w:r>
+      <w:proofErr w:type="gramEnd"/>
+      <w:r>
+        <w:t xml:space="preserve"> and all relevant things are being taken into consideration.</w:t>
+      </w:r>
+    </w:p>
+    <w:p/>
+    <w:p/>
+    <w:p/>
     <w:p>
       <w:pPr>
         <w:pStyle w:val="Heading2"/>
       </w:pPr>
-      <w:bookmarkStart w:id="5" w:name="_Toc22484491"/>
+      <w:bookmarkStart w:id="6" w:name="_Toc22493819"/>
       <w:r>
         <w:t>Netflix, Last.fm and Pandora</w:t>
       </w:r>
-      <w:bookmarkEnd w:id="5"/>
+      <w:bookmarkEnd w:id="6"/>
     </w:p>
     <w:p>
       <w:r>
@@ -1041,11 +1369,11 @@
       <w:pPr>
         <w:pStyle w:val="Heading2"/>
       </w:pPr>
-      <w:bookmarkStart w:id="6" w:name="_Toc22484492"/>
+      <w:bookmarkStart w:id="7" w:name="_Toc22493820"/>
       <w:r>
         <w:t>Recommender systems and Big data</w:t>
       </w:r>
-      <w:bookmarkEnd w:id="6"/>
+      <w:bookmarkEnd w:id="7"/>
     </w:p>
     <w:p>
       <w:r>
@@ -1056,32 +1384,26 @@
       <w:pPr>
         <w:pStyle w:val="Heading2"/>
       </w:pPr>
+      <w:bookmarkStart w:id="8" w:name="_Toc22493821"/>
       <w:r>
         <w:t>Future of Recommender systems</w:t>
       </w:r>
+      <w:bookmarkEnd w:id="8"/>
     </w:p>
     <w:p>
       <w:r>
         <w:t>Write a bit about how we see the future of Recommender systems, etc.</w:t>
       </w:r>
-      <w:bookmarkStart w:id="7" w:name="_GoBack"/>
-      <w:bookmarkEnd w:id="7"/>
     </w:p>
     <w:p>
       <w:pPr>
         <w:pStyle w:val="Heading1"/>
       </w:pPr>
-      <w:bookmarkStart w:id="8" w:name="_Toc22484493"/>
-      <w:r>
-        <w:t xml:space="preserve">Evaluation </w:t>
-      </w:r>
-      <w:r>
-        <w:t>and</w:t>
-      </w:r>
-      <w:r>
-        <w:t xml:space="preserve"> experiments</w:t>
-      </w:r>
-      <w:bookmarkEnd w:id="8"/>
+      <w:bookmarkStart w:id="9" w:name="_Toc22493822"/>
+      <w:r>
+        <w:t>Methodology</w:t>
+      </w:r>
+      <w:bookmarkEnd w:id="9"/>
     </w:p>
     <w:p>
       <w:r>
@@ -1093,6 +1415,290 @@
         <w:t>Write about how the results will be evaluated.</w:t>
       </w:r>
     </w:p>
+    <w:p/>
+    <w:p>
+      <w:pPr>
+        <w:spacing w:before="0" w:after="0" w:line="240" w:lineRule="auto"/>
+        <w:jc w:val="left"/>
+      </w:pPr>
+      <w:r>
+        <w:br w:type="page"/>
+      </w:r>
+    </w:p>
+    <w:bookmarkStart w:id="10" w:name="_Toc22493823" w:displacedByCustomXml="next"/>
+    <w:sdt>
+      <w:sdtPr>
+        <w:id w:val="-1405521241"/>
+        <w:docPartObj>
+          <w:docPartGallery w:val="Bibliographies"/>
+          <w:docPartUnique/>
+        </w:docPartObj>
+      </w:sdtPr>
+      <w:sdtEndPr>
+        <w:rPr>
+          <w:rFonts w:eastAsiaTheme="minorHAnsi" w:cs="Times New Roman (Headings CS)"/>
+          <w:sz w:val="24"/>
+        </w:rPr>
+      </w:sdtEndPr>
+      <w:sdtContent>
+        <w:p>
+          <w:pPr>
+            <w:pStyle w:val="Heading1"/>
+          </w:pPr>
+          <w:r>
+            <w:t>Bibliography</w:t>
+          </w:r>
+          <w:bookmarkEnd w:id="10"/>
+        </w:p>
+        <w:sdt>
+          <w:sdtPr>
+            <w:id w:val="111145805"/>
+            <w:bibliography/>
+          </w:sdtPr>
+          <w:sdtContent>
+            <w:p>
+              <w:pPr>
+                <w:rPr>
+                  <w:noProof/>
+                  <w:color w:val="2F5496" w:themeColor="accent1" w:themeShade="BF"/>
+                  <w:sz w:val="32"/>
+                </w:rPr>
+              </w:pPr>
+              <w:r>
+                <w:fldChar w:fldCharType="begin"/>
+              </w:r>
+              <w:r>
+                <w:instrText xml:space="preserve"> BIBLIOGRAPHY </w:instrText>
+              </w:r>
+              <w:r>
+                <w:fldChar w:fldCharType="separate"/>
+              </w:r>
+            </w:p>
+            <w:tbl>
+              <w:tblPr>
+                <w:tblW w:w="5000" w:type="pct"/>
+                <w:tblCellSpacing w:w="15" w:type="dxa"/>
+                <w:tblCellMar>
+                  <w:top w:w="15" w:type="dxa"/>
+                  <w:left w:w="15" w:type="dxa"/>
+                  <w:bottom w:w="15" w:type="dxa"/>
+                  <w:right w:w="15" w:type="dxa"/>
+                </w:tblCellMar>
+                <w:tblLook w:val="04A0" w:firstRow="1" w:lastRow="0" w:firstColumn="1" w:lastColumn="0" w:noHBand="0" w:noVBand="1"/>
+              </w:tblPr>
+              <w:tblGrid>
+                <w:gridCol w:w="355"/>
+                <w:gridCol w:w="8665"/>
+              </w:tblGrid>
+              <w:tr>
+                <w:trPr>
+                  <w:divId w:val="286204557"/>
+                  <w:tblCellSpacing w:w="15" w:type="dxa"/>
+                </w:trPr>
+                <w:tc>
+                  <w:tcPr>
+                    <w:tcW w:w="50" w:type="pct"/>
+                    <w:hideMark/>
+                  </w:tcPr>
+                  <w:p>
+                    <w:pPr>
+                      <w:pStyle w:val="Bibliography"/>
+                      <w:rPr>
+                        <w:noProof/>
+                        <w:szCs w:val="24"/>
+                      </w:rPr>
+                    </w:pPr>
+                    <w:r>
+                      <w:rPr>
+                        <w:noProof/>
+                      </w:rPr>
+                      <w:t xml:space="preserve">[1] </w:t>
+                    </w:r>
+                  </w:p>
+                </w:tc>
+                <w:tc>
+                  <w:tcPr>
+                    <w:tcW w:w="0" w:type="auto"/>
+                    <w:hideMark/>
+                  </w:tcPr>
+                  <w:p>
+                    <w:pPr>
+                      <w:pStyle w:val="Bibliography"/>
+                      <w:rPr>
+                        <w:noProof/>
+                      </w:rPr>
+                    </w:pPr>
+                    <w:r>
+                      <w:rPr>
+                        <w:noProof/>
+                      </w:rPr>
+                      <w:t xml:space="preserve">F. R. a. L. R. a. B. Shapira, Introduction to Recommender Systems Handbook, Springer, 2011. </w:t>
+                    </w:r>
+                  </w:p>
+                </w:tc>
+              </w:tr>
+              <w:tr>
+                <w:trPr>
+                  <w:divId w:val="286204557"/>
+                  <w:tblCellSpacing w:w="15" w:type="dxa"/>
+                </w:trPr>
+                <w:tc>
+                  <w:tcPr>
+                    <w:tcW w:w="50" w:type="pct"/>
+                    <w:hideMark/>
+                  </w:tcPr>
+                  <w:p>
+                    <w:pPr>
+                      <w:pStyle w:val="Bibliography"/>
+                      <w:rPr>
+                        <w:noProof/>
+                      </w:rPr>
+                    </w:pPr>
+                    <w:r>
+                      <w:rPr>
+                        <w:noProof/>
+                      </w:rPr>
+                      <w:t xml:space="preserve">[2] </w:t>
+                    </w:r>
+                  </w:p>
+                </w:tc>
+                <w:tc>
+                  <w:tcPr>
+                    <w:tcW w:w="0" w:type="auto"/>
+                    <w:hideMark/>
+                  </w:tcPr>
+                  <w:p>
+                    <w:pPr>
+                      <w:pStyle w:val="Bibliography"/>
+                      <w:rPr>
+                        <w:noProof/>
+                      </w:rPr>
+                    </w:pPr>
+                    <w:r>
+                      <w:rPr>
+                        <w:noProof/>
+                      </w:rPr>
+                      <w:t xml:space="preserve">J. Karlgren, An Algebra for Recommendations, Syslab Working Paper 179, 1990. </w:t>
+                    </w:r>
+                  </w:p>
+                </w:tc>
+              </w:tr>
+              <w:tr>
+                <w:trPr>
+                  <w:divId w:val="286204557"/>
+                  <w:tblCellSpacing w:w="15" w:type="dxa"/>
+                </w:trPr>
+                <w:tc>
+                  <w:tcPr>
+                    <w:tcW w:w="50" w:type="pct"/>
+                    <w:hideMark/>
+                  </w:tcPr>
+                  <w:p>
+                    <w:pPr>
+                      <w:pStyle w:val="Bibliography"/>
+                      <w:rPr>
+                        <w:noProof/>
+                      </w:rPr>
+                    </w:pPr>
+                    <w:r>
+                      <w:rPr>
+                        <w:noProof/>
+                      </w:rPr>
+                      <w:t xml:space="preserve">[3] </w:t>
+                    </w:r>
+                  </w:p>
+                </w:tc>
+                <w:tc>
+                  <w:tcPr>
+                    <w:tcW w:w="0" w:type="auto"/>
+                    <w:hideMark/>
+                  </w:tcPr>
+                  <w:p>
+                    <w:pPr>
+                      <w:pStyle w:val="Bibliography"/>
+                      <w:rPr>
+                        <w:noProof/>
+                      </w:rPr>
+                    </w:pPr>
+                    <w:r>
+                      <w:rPr>
+                        <w:noProof/>
+                      </w:rPr>
+                      <w:t xml:space="preserve">GroupLens research project, https://grouplens.org/. </w:t>
+                    </w:r>
+                  </w:p>
+                </w:tc>
+              </w:tr>
+              <w:tr>
+                <w:trPr>
+                  <w:divId w:val="286204557"/>
+                  <w:tblCellSpacing w:w="15" w:type="dxa"/>
+                </w:trPr>
+                <w:tc>
+                  <w:tcPr>
+                    <w:tcW w:w="50" w:type="pct"/>
+                    <w:hideMark/>
+                  </w:tcPr>
+                  <w:p>
+                    <w:pPr>
+                      <w:pStyle w:val="Bibliography"/>
+                      <w:rPr>
+                        <w:noProof/>
+                      </w:rPr>
+                    </w:pPr>
+                    <w:r>
+                      <w:rPr>
+                        <w:noProof/>
+                      </w:rPr>
+                      <w:t xml:space="preserve">[4] </w:t>
+                    </w:r>
+                  </w:p>
+                </w:tc>
+                <w:tc>
+                  <w:tcPr>
+                    <w:tcW w:w="0" w:type="auto"/>
+                    <w:hideMark/>
+                  </w:tcPr>
+                  <w:p>
+                    <w:pPr>
+                      <w:pStyle w:val="Bibliography"/>
+                      <w:rPr>
+                        <w:noProof/>
+                      </w:rPr>
+                    </w:pPr>
+                    <w:r>
+                      <w:rPr>
+                        <w:noProof/>
+                      </w:rPr>
+                      <w:t xml:space="preserve">C. C. Aggarwal, Recommender systems: The Textbook, Springer, 2016. </w:t>
+                    </w:r>
+                  </w:p>
+                </w:tc>
+              </w:tr>
+            </w:tbl>
+            <w:p>
+              <w:pPr>
+                <w:divId w:val="286204557"/>
+                <w:rPr>
+                  <w:rFonts w:eastAsia="Times New Roman"/>
+                  <w:noProof/>
+                </w:rPr>
+              </w:pPr>
+            </w:p>
+            <w:p>
+              <w:r>
+                <w:rPr>
+                  <w:b/>
+                  <w:bCs/>
+                  <w:noProof/>
+                </w:rPr>
+                <w:fldChar w:fldCharType="end"/>
+              </w:r>
+            </w:p>
+          </w:sdtContent>
+        </w:sdt>
+      </w:sdtContent>
+    </w:sdt>
     <w:p/>
     <w:sectPr>
       <w:pgSz w:w="11900" w:h="16840"/>
@@ -1494,6 +2100,7 @@
     <w:lsdException w:name="HTML Sample" w:semiHidden="1" w:unhideWhenUsed="1"/>
     <w:lsdException w:name="HTML Typewriter" w:semiHidden="1" w:unhideWhenUsed="1"/>
     <w:lsdException w:name="HTML Variable" w:semiHidden="1" w:unhideWhenUsed="1"/>
+    <w:lsdException w:name="Normal Table" w:semiHidden="1" w:unhideWhenUsed="1"/>
     <w:lsdException w:name="annotation subject" w:semiHidden="1" w:unhideWhenUsed="1"/>
     <w:lsdException w:name="No List" w:semiHidden="1" w:unhideWhenUsed="1"/>
     <w:lsdException w:name="Outline List 1" w:semiHidden="1" w:unhideWhenUsed="1"/>
@@ -1540,8 +2147,10 @@
     <w:lsdException w:name="Table Subtle 2" w:semiHidden="1" w:unhideWhenUsed="1"/>
     <w:lsdException w:name="Table Web 1" w:semiHidden="1" w:unhideWhenUsed="1"/>
     <w:lsdException w:name="Table Web 2" w:semiHidden="1" w:unhideWhenUsed="1"/>
+    <w:lsdException w:name="Table Web 3" w:semiHidden="1" w:unhideWhenUsed="1"/>
     <w:lsdException w:name="Balloon Text" w:semiHidden="1" w:unhideWhenUsed="1"/>
     <w:lsdException w:name="Table Grid" w:uiPriority="39"/>
+    <w:lsdException w:name="Table Theme" w:semiHidden="1" w:unhideWhenUsed="1"/>
     <w:lsdException w:name="Placeholder Text" w:semiHidden="1"/>
     <w:lsdException w:name="No Spacing" w:uiPriority="1" w:qFormat="1"/>
     <w:lsdException w:name="Light Shading" w:uiPriority="60"/>
@@ -1819,7 +2428,6 @@
   <w:style w:type="character" w:default="1" w:styleId="DefaultParagraphFont">
     <w:name w:val="Default Paragraph Font"/>
     <w:uiPriority w:val="1"/>
-    <w:semiHidden/>
     <w:unhideWhenUsed/>
   </w:style>
   <w:style w:type="table" w:default="1" w:styleId="TableNormal">
@@ -2226,6 +2834,26 @@
       <w:szCs w:val="20"/>
     </w:rPr>
   </w:style>
+  <w:style w:type="paragraph" w:styleId="NormalWeb">
+    <w:name w:val="Normal (Web)"/>
+    <w:basedOn w:val="Normal"/>
+    <w:uiPriority w:val="99"/>
+    <w:semiHidden/>
+    <w:unhideWhenUsed/>
+    <w:rsid w:val="00E104FB"/>
+    <w:rPr>
+      <w:rFonts w:cs="Times New Roman"/>
+      <w:szCs w:val="24"/>
+    </w:rPr>
+  </w:style>
+  <w:style w:type="paragraph" w:styleId="Bibliography">
+    <w:name w:val="Bibliography"/>
+    <w:basedOn w:val="Normal"/>
+    <w:next w:val="Normal"/>
+    <w:uiPriority w:val="37"/>
+    <w:unhideWhenUsed/>
+    <w:rsid w:val="00E11D89"/>
+  </w:style>
 </w:styles>
 </file>
 
@@ -2593,11 +3221,31 @@
     <b:Publisher>https://grouplens.org/</b:Publisher>
     <b:RefOrder>3</b:RefOrder>
   </b:Source>
+  <b:Source>
+    <b:Tag>Agg16</b:Tag>
+    <b:SourceType>Book</b:SourceType>
+    <b:Guid>{C9B6B718-6AC3-A945-8844-E8C019050D07}</b:Guid>
+    <b:Title>Recommender systems: The Textbook</b:Title>
+    <b:Publisher>Springer</b:Publisher>
+    <b:Year>2016</b:Year>
+    <b:Author>
+      <b:Author>
+        <b:NameList>
+          <b:Person>
+            <b:Last>Aggarwal</b:Last>
+            <b:Middle>C.</b:Middle>
+            <b:First>Charu</b:First>
+          </b:Person>
+        </b:NameList>
+      </b:Author>
+    </b:Author>
+    <b:RefOrder>4</b:RefOrder>
+  </b:Source>
 </b:Sources>
 </file>
 
 <file path=customXml/itemProps1.xml><?xml version="1.0" encoding="utf-8"?>
-<ds:datastoreItem xmlns:ds="http://schemas.openxmlformats.org/officeDocument/2006/customXml" ds:itemID="{C1E5F551-C139-1E42-B39B-C1BE912C015E}">
+<ds:datastoreItem xmlns:ds="http://schemas.openxmlformats.org/officeDocument/2006/customXml" ds:itemID="{CB09AB98-8635-1548-8203-9CB22B799470}">
   <ds:schemaRefs>
     <ds:schemaRef ds:uri="http://schemas.openxmlformats.org/officeDocument/2006/bibliography"/>
   </ds:schemaRefs>

</xml_diff>

<commit_message>
Close to finishing chapter 2
</commit_message>
<xml_diff>
--- a/Master Thesis.docx
+++ b/Master Thesis.docx
@@ -50,6 +50,7 @@
           <w:pPr>
             <w:pStyle w:val="TOC1"/>
             <w:tabs>
+              <w:tab w:val="left" w:pos="480"/>
               <w:tab w:val="right" w:leader="dot" w:pos="9010"/>
             </w:tabs>
             <w:rPr>
@@ -79,12 +80,31 @@
             </w:rPr>
             <w:fldChar w:fldCharType="separate"/>
           </w:r>
-          <w:hyperlink w:anchor="_Toc22578331" w:history="1">
+          <w:hyperlink w:anchor="_Toc22578950" w:history="1">
             <w:r>
               <w:rPr>
                 <w:rStyle w:val="Hyperlink"/>
                 <w:noProof/>
               </w:rPr>
+              <w:t>1</w:t>
+            </w:r>
+            <w:r>
+              <w:rPr>
+                <w:rFonts w:eastAsiaTheme="minorEastAsia" w:cstheme="minorBidi"/>
+                <w:b w:val="0"/>
+                <w:bCs w:val="0"/>
+                <w:i w:val="0"/>
+                <w:iCs w:val="0"/>
+                <w:noProof/>
+                <w:color w:val="auto"/>
+              </w:rPr>
+              <w:tab/>
+            </w:r>
+            <w:r>
+              <w:rPr>
+                <w:rStyle w:val="Hyperlink"/>
+                <w:noProof/>
+              </w:rPr>
               <w:t>Abstract</w:t>
             </w:r>
             <w:r>
@@ -106,7 +126,7 @@
                 <w:noProof/>
                 <w:webHidden/>
               </w:rPr>
-              <w:instrText xml:space="preserve"> PAGEREF _Toc22578331 \h </w:instrText>
+              <w:instrText xml:space="preserve"> PAGEREF _Toc22578950 \h </w:instrText>
             </w:r>
             <w:r>
               <w:rPr>
@@ -141,6 +161,7 @@
           <w:pPr>
             <w:pStyle w:val="TOC1"/>
             <w:tabs>
+              <w:tab w:val="left" w:pos="480"/>
               <w:tab w:val="right" w:leader="dot" w:pos="9010"/>
             </w:tabs>
             <w:rPr>
@@ -153,12 +174,31 @@
               <w:color w:val="auto"/>
             </w:rPr>
           </w:pPr>
-          <w:hyperlink w:anchor="_Toc22578332" w:history="1">
+          <w:hyperlink w:anchor="_Toc22578951" w:history="1">
             <w:r>
               <w:rPr>
                 <w:rStyle w:val="Hyperlink"/>
                 <w:noProof/>
               </w:rPr>
+              <w:t>2</w:t>
+            </w:r>
+            <w:r>
+              <w:rPr>
+                <w:rFonts w:eastAsiaTheme="minorEastAsia" w:cstheme="minorBidi"/>
+                <w:b w:val="0"/>
+                <w:bCs w:val="0"/>
+                <w:i w:val="0"/>
+                <w:iCs w:val="0"/>
+                <w:noProof/>
+                <w:color w:val="auto"/>
+              </w:rPr>
+              <w:tab/>
+            </w:r>
+            <w:r>
+              <w:rPr>
+                <w:rStyle w:val="Hyperlink"/>
+                <w:noProof/>
+              </w:rPr>
               <w:t>Recommender Systems</w:t>
             </w:r>
             <w:r>
@@ -180,7 +220,7 @@
                 <w:noProof/>
                 <w:webHidden/>
               </w:rPr>
-              <w:instrText xml:space="preserve"> PAGEREF _Toc22578332 \h </w:instrText>
+              <w:instrText xml:space="preserve"> PAGEREF _Toc22578951 \h </w:instrText>
             </w:r>
             <w:r>
               <w:rPr>
@@ -215,6 +255,7 @@
           <w:pPr>
             <w:pStyle w:val="TOC2"/>
             <w:tabs>
+              <w:tab w:val="left" w:pos="960"/>
               <w:tab w:val="right" w:leader="dot" w:pos="9010"/>
             </w:tabs>
             <w:rPr>
@@ -227,12 +268,31 @@
               <w:szCs w:val="24"/>
             </w:rPr>
           </w:pPr>
-          <w:hyperlink w:anchor="_Toc22578333" w:history="1">
+          <w:hyperlink w:anchor="_Toc22578952" w:history="1">
             <w:r>
               <w:rPr>
                 <w:rStyle w:val="Hyperlink"/>
                 <w:noProof/>
               </w:rPr>
+              <w:t>2.1</w:t>
+            </w:r>
+            <w:r>
+              <w:rPr>
+                <w:rFonts w:eastAsiaTheme="minorEastAsia" w:cstheme="minorBidi"/>
+                <w:b w:val="0"/>
+                <w:bCs w:val="0"/>
+                <w:noProof/>
+                <w:color w:val="auto"/>
+                <w:sz w:val="24"/>
+                <w:szCs w:val="24"/>
+              </w:rPr>
+              <w:tab/>
+            </w:r>
+            <w:r>
+              <w:rPr>
+                <w:rStyle w:val="Hyperlink"/>
+                <w:noProof/>
+              </w:rPr>
               <w:t>Introduction</w:t>
             </w:r>
             <w:r>
@@ -254,7 +314,7 @@
                 <w:noProof/>
                 <w:webHidden/>
               </w:rPr>
-              <w:instrText xml:space="preserve"> PAGEREF _Toc22578333 \h </w:instrText>
+              <w:instrText xml:space="preserve"> PAGEREF _Toc22578952 \h </w:instrText>
             </w:r>
             <w:r>
               <w:rPr>
@@ -289,6 +349,7 @@
           <w:pPr>
             <w:pStyle w:val="TOC2"/>
             <w:tabs>
+              <w:tab w:val="left" w:pos="960"/>
               <w:tab w:val="right" w:leader="dot" w:pos="9010"/>
             </w:tabs>
             <w:rPr>
@@ -301,12 +362,31 @@
               <w:szCs w:val="24"/>
             </w:rPr>
           </w:pPr>
-          <w:hyperlink w:anchor="_Toc22578334" w:history="1">
+          <w:hyperlink w:anchor="_Toc22578953" w:history="1">
             <w:r>
               <w:rPr>
                 <w:rStyle w:val="Hyperlink"/>
                 <w:noProof/>
               </w:rPr>
+              <w:t>2.2</w:t>
+            </w:r>
+            <w:r>
+              <w:rPr>
+                <w:rFonts w:eastAsiaTheme="minorEastAsia" w:cstheme="minorBidi"/>
+                <w:b w:val="0"/>
+                <w:bCs w:val="0"/>
+                <w:noProof/>
+                <w:color w:val="auto"/>
+                <w:sz w:val="24"/>
+                <w:szCs w:val="24"/>
+              </w:rPr>
+              <w:tab/>
+            </w:r>
+            <w:r>
+              <w:rPr>
+                <w:rStyle w:val="Hyperlink"/>
+                <w:noProof/>
+              </w:rPr>
               <w:t>History</w:t>
             </w:r>
             <w:r>
@@ -328,7 +408,7 @@
                 <w:noProof/>
                 <w:webHidden/>
               </w:rPr>
-              <w:instrText xml:space="preserve"> PAGEREF _Toc22578334 \h </w:instrText>
+              <w:instrText xml:space="preserve"> PAGEREF _Toc22578953 \h </w:instrText>
             </w:r>
             <w:r>
               <w:rPr>
@@ -363,6 +443,7 @@
           <w:pPr>
             <w:pStyle w:val="TOC2"/>
             <w:tabs>
+              <w:tab w:val="left" w:pos="960"/>
               <w:tab w:val="right" w:leader="dot" w:pos="9010"/>
             </w:tabs>
             <w:rPr>
@@ -375,12 +456,31 @@
               <w:szCs w:val="24"/>
             </w:rPr>
           </w:pPr>
-          <w:hyperlink w:anchor="_Toc22578335" w:history="1">
+          <w:hyperlink w:anchor="_Toc22578954" w:history="1">
             <w:r>
               <w:rPr>
                 <w:rStyle w:val="Hyperlink"/>
                 <w:noProof/>
               </w:rPr>
+              <w:t>2.3</w:t>
+            </w:r>
+            <w:r>
+              <w:rPr>
+                <w:rFonts w:eastAsiaTheme="minorEastAsia" w:cstheme="minorBidi"/>
+                <w:b w:val="0"/>
+                <w:bCs w:val="0"/>
+                <w:noProof/>
+                <w:color w:val="auto"/>
+                <w:sz w:val="24"/>
+                <w:szCs w:val="24"/>
+              </w:rPr>
+              <w:tab/>
+            </w:r>
+            <w:r>
+              <w:rPr>
+                <w:rStyle w:val="Hyperlink"/>
+                <w:noProof/>
+              </w:rPr>
               <w:t>Overview</w:t>
             </w:r>
             <w:r>
@@ -402,7 +502,7 @@
                 <w:noProof/>
                 <w:webHidden/>
               </w:rPr>
-              <w:instrText xml:space="preserve"> PAGEREF _Toc22578335 \h </w:instrText>
+              <w:instrText xml:space="preserve"> PAGEREF _Toc22578954 \h </w:instrText>
             </w:r>
             <w:r>
               <w:rPr>
@@ -437,6 +537,7 @@
           <w:pPr>
             <w:pStyle w:val="TOC1"/>
             <w:tabs>
+              <w:tab w:val="left" w:pos="480"/>
               <w:tab w:val="right" w:leader="dot" w:pos="9010"/>
             </w:tabs>
             <w:rPr>
@@ -449,12 +550,31 @@
               <w:color w:val="auto"/>
             </w:rPr>
           </w:pPr>
-          <w:hyperlink w:anchor="_Toc22578336" w:history="1">
+          <w:hyperlink w:anchor="_Toc22578955" w:history="1">
             <w:r>
               <w:rPr>
                 <w:rStyle w:val="Hyperlink"/>
                 <w:noProof/>
               </w:rPr>
+              <w:t>3</w:t>
+            </w:r>
+            <w:r>
+              <w:rPr>
+                <w:rFonts w:eastAsiaTheme="minorEastAsia" w:cstheme="minorBidi"/>
+                <w:b w:val="0"/>
+                <w:bCs w:val="0"/>
+                <w:i w:val="0"/>
+                <w:iCs w:val="0"/>
+                <w:noProof/>
+                <w:color w:val="auto"/>
+              </w:rPr>
+              <w:tab/>
+            </w:r>
+            <w:r>
+              <w:rPr>
+                <w:rStyle w:val="Hyperlink"/>
+                <w:noProof/>
+              </w:rPr>
               <w:t>Basic principles</w:t>
             </w:r>
             <w:r>
@@ -476,7 +596,7 @@
                 <w:noProof/>
                 <w:webHidden/>
               </w:rPr>
-              <w:instrText xml:space="preserve"> PAGEREF _Toc22578336 \h </w:instrText>
+              <w:instrText xml:space="preserve"> PAGEREF _Toc22578955 \h </w:instrText>
             </w:r>
             <w:r>
               <w:rPr>
@@ -511,6 +631,7 @@
           <w:pPr>
             <w:pStyle w:val="TOC2"/>
             <w:tabs>
+              <w:tab w:val="left" w:pos="960"/>
               <w:tab w:val="right" w:leader="dot" w:pos="9010"/>
             </w:tabs>
             <w:rPr>
@@ -523,12 +644,31 @@
               <w:szCs w:val="24"/>
             </w:rPr>
           </w:pPr>
-          <w:hyperlink w:anchor="_Toc22578337" w:history="1">
+          <w:hyperlink w:anchor="_Toc22578956" w:history="1">
             <w:r>
               <w:rPr>
                 <w:rStyle w:val="Hyperlink"/>
                 <w:noProof/>
               </w:rPr>
+              <w:t>3.1</w:t>
+            </w:r>
+            <w:r>
+              <w:rPr>
+                <w:rFonts w:eastAsiaTheme="minorEastAsia" w:cstheme="minorBidi"/>
+                <w:b w:val="0"/>
+                <w:bCs w:val="0"/>
+                <w:noProof/>
+                <w:color w:val="auto"/>
+                <w:sz w:val="24"/>
+                <w:szCs w:val="24"/>
+              </w:rPr>
+              <w:tab/>
+            </w:r>
+            <w:r>
+              <w:rPr>
+                <w:rStyle w:val="Hyperlink"/>
+                <w:noProof/>
+              </w:rPr>
               <w:t>Beyond accuracy</w:t>
             </w:r>
             <w:r>
@@ -550,7 +690,7 @@
                 <w:noProof/>
                 <w:webHidden/>
               </w:rPr>
-              <w:instrText xml:space="preserve"> PAGEREF _Toc22578337 \h </w:instrText>
+              <w:instrText xml:space="preserve"> PAGEREF _Toc22578956 \h </w:instrText>
             </w:r>
             <w:r>
               <w:rPr>
@@ -571,6 +711,96 @@
                 <w:webHidden/>
               </w:rPr>
               <w:t>6</w:t>
+            </w:r>
+            <w:r>
+              <w:rPr>
+                <w:noProof/>
+                <w:webHidden/>
+              </w:rPr>
+              <w:fldChar w:fldCharType="end"/>
+            </w:r>
+          </w:hyperlink>
+        </w:p>
+        <w:p>
+          <w:pPr>
+            <w:pStyle w:val="TOC3"/>
+            <w:tabs>
+              <w:tab w:val="left" w:pos="1200"/>
+              <w:tab w:val="right" w:leader="dot" w:pos="9010"/>
+            </w:tabs>
+            <w:rPr>
+              <w:rFonts w:eastAsiaTheme="minorEastAsia" w:cstheme="minorBidi"/>
+              <w:noProof/>
+              <w:color w:val="auto"/>
+              <w:sz w:val="24"/>
+              <w:szCs w:val="24"/>
+            </w:rPr>
+          </w:pPr>
+          <w:hyperlink w:anchor="_Toc22578957" w:history="1">
+            <w:r>
+              <w:rPr>
+                <w:rStyle w:val="Hyperlink"/>
+                <w:noProof/>
+              </w:rPr>
+              <w:t>3.1.1</w:t>
+            </w:r>
+            <w:r>
+              <w:rPr>
+                <w:rFonts w:eastAsiaTheme="minorEastAsia" w:cstheme="minorBidi"/>
+                <w:noProof/>
+                <w:color w:val="auto"/>
+                <w:sz w:val="24"/>
+                <w:szCs w:val="24"/>
+              </w:rPr>
+              <w:tab/>
+            </w:r>
+            <w:r>
+              <w:rPr>
+                <w:rStyle w:val="Hyperlink"/>
+                <w:noProof/>
+              </w:rPr>
+              <w:t>Netflix, Last.fm and Pandora</w:t>
+            </w:r>
+            <w:r>
+              <w:rPr>
+                <w:noProof/>
+                <w:webHidden/>
+              </w:rPr>
+              <w:tab/>
+            </w:r>
+            <w:r>
+              <w:rPr>
+                <w:noProof/>
+                <w:webHidden/>
+              </w:rPr>
+              <w:fldChar w:fldCharType="begin"/>
+            </w:r>
+            <w:r>
+              <w:rPr>
+                <w:noProof/>
+                <w:webHidden/>
+              </w:rPr>
+              <w:instrText xml:space="preserve"> PAGEREF _Toc22578957 \h </w:instrText>
+            </w:r>
+            <w:r>
+              <w:rPr>
+                <w:noProof/>
+                <w:webHidden/>
+              </w:rPr>
+            </w:r>
+            <w:r>
+              <w:rPr>
+                <w:noProof/>
+                <w:webHidden/>
+              </w:rPr>
+              <w:fldChar w:fldCharType="separate"/>
+            </w:r>
+            <w:r>
+              <w:rPr>
+                <w:noProof/>
+                <w:webHidden/>
+              </w:rPr>
+              <w:t>8</w:t>
             </w:r>
             <w:r>
               <w:rPr>
@@ -585,6 +815,7 @@
           <w:pPr>
             <w:pStyle w:val="TOC2"/>
             <w:tabs>
+              <w:tab w:val="left" w:pos="960"/>
               <w:tab w:val="right" w:leader="dot" w:pos="9010"/>
             </w:tabs>
             <w:rPr>
@@ -597,23 +828,42 @@
               <w:szCs w:val="24"/>
             </w:rPr>
           </w:pPr>
-          <w:hyperlink w:anchor="_Toc22578338" w:history="1">
+          <w:hyperlink w:anchor="_Toc22578958" w:history="1">
             <w:r>
               <w:rPr>
                 <w:rStyle w:val="Hyperlink"/>
                 <w:noProof/>
               </w:rPr>
-              <w:t>Netflix, Last.fm and Pandora</w:t>
-            </w:r>
-            <w:r>
-              <w:rPr>
-                <w:noProof/>
-                <w:webHidden/>
+              <w:t>3.2</w:t>
+            </w:r>
+            <w:r>
+              <w:rPr>
+                <w:rFonts w:eastAsiaTheme="minorEastAsia" w:cstheme="minorBidi"/>
+                <w:b w:val="0"/>
+                <w:bCs w:val="0"/>
+                <w:noProof/>
+                <w:color w:val="auto"/>
+                <w:sz w:val="24"/>
+                <w:szCs w:val="24"/>
               </w:rPr>
               <w:tab/>
             </w:r>
             <w:r>
               <w:rPr>
+                <w:rStyle w:val="Hyperlink"/>
+                <w:noProof/>
+              </w:rPr>
+              <w:t>Recommender systems and software engineering</w:t>
+            </w:r>
+            <w:r>
+              <w:rPr>
+                <w:noProof/>
+                <w:webHidden/>
+              </w:rPr>
+              <w:tab/>
+            </w:r>
+            <w:r>
+              <w:rPr>
                 <w:noProof/>
                 <w:webHidden/>
               </w:rPr>
@@ -624,7 +874,7 @@
                 <w:noProof/>
                 <w:webHidden/>
               </w:rPr>
-              <w:instrText xml:space="preserve"> PAGEREF _Toc22578338 \h </w:instrText>
+              <w:instrText xml:space="preserve"> PAGEREF _Toc22578958 \h </w:instrText>
             </w:r>
             <w:r>
               <w:rPr>
@@ -659,6 +909,7 @@
           <w:pPr>
             <w:pStyle w:val="TOC2"/>
             <w:tabs>
+              <w:tab w:val="left" w:pos="960"/>
               <w:tab w:val="right" w:leader="dot" w:pos="9010"/>
             </w:tabs>
             <w:rPr>
@@ -671,23 +922,42 @@
               <w:szCs w:val="24"/>
             </w:rPr>
           </w:pPr>
-          <w:hyperlink w:anchor="_Toc22578339" w:history="1">
+          <w:hyperlink w:anchor="_Toc22578959" w:history="1">
             <w:r>
               <w:rPr>
                 <w:rStyle w:val="Hyperlink"/>
                 <w:noProof/>
               </w:rPr>
-              <w:t>Recommender systems and software engineering</w:t>
-            </w:r>
-            <w:r>
-              <w:rPr>
-                <w:noProof/>
-                <w:webHidden/>
+              <w:t>3.3</w:t>
+            </w:r>
+            <w:r>
+              <w:rPr>
+                <w:rFonts w:eastAsiaTheme="minorEastAsia" w:cstheme="minorBidi"/>
+                <w:b w:val="0"/>
+                <w:bCs w:val="0"/>
+                <w:noProof/>
+                <w:color w:val="auto"/>
+                <w:sz w:val="24"/>
+                <w:szCs w:val="24"/>
               </w:rPr>
               <w:tab/>
             </w:r>
             <w:r>
               <w:rPr>
+                <w:rStyle w:val="Hyperlink"/>
+                <w:noProof/>
+              </w:rPr>
+              <w:t>Recommender systems and Big data</w:t>
+            </w:r>
+            <w:r>
+              <w:rPr>
+                <w:noProof/>
+                <w:webHidden/>
+              </w:rPr>
+              <w:tab/>
+            </w:r>
+            <w:r>
+              <w:rPr>
                 <w:noProof/>
                 <w:webHidden/>
               </w:rPr>
@@ -698,7 +968,7 @@
                 <w:noProof/>
                 <w:webHidden/>
               </w:rPr>
-              <w:instrText xml:space="preserve"> PAGEREF _Toc22578339 \h </w:instrText>
+              <w:instrText xml:space="preserve"> PAGEREF _Toc22578959 \h </w:instrText>
             </w:r>
             <w:r>
               <w:rPr>
@@ -733,6 +1003,7 @@
           <w:pPr>
             <w:pStyle w:val="TOC2"/>
             <w:tabs>
+              <w:tab w:val="left" w:pos="960"/>
               <w:tab w:val="right" w:leader="dot" w:pos="9010"/>
             </w:tabs>
             <w:rPr>
@@ -745,23 +1016,42 @@
               <w:szCs w:val="24"/>
             </w:rPr>
           </w:pPr>
-          <w:hyperlink w:anchor="_Toc22578340" w:history="1">
+          <w:hyperlink w:anchor="_Toc22578960" w:history="1">
             <w:r>
               <w:rPr>
                 <w:rStyle w:val="Hyperlink"/>
                 <w:noProof/>
               </w:rPr>
-              <w:t>Recommender systems and Big data</w:t>
-            </w:r>
-            <w:r>
-              <w:rPr>
-                <w:noProof/>
-                <w:webHidden/>
+              <w:t>3.4</w:t>
+            </w:r>
+            <w:r>
+              <w:rPr>
+                <w:rFonts w:eastAsiaTheme="minorEastAsia" w:cstheme="minorBidi"/>
+                <w:b w:val="0"/>
+                <w:bCs w:val="0"/>
+                <w:noProof/>
+                <w:color w:val="auto"/>
+                <w:sz w:val="24"/>
+                <w:szCs w:val="24"/>
               </w:rPr>
               <w:tab/>
             </w:r>
             <w:r>
               <w:rPr>
+                <w:rStyle w:val="Hyperlink"/>
+                <w:noProof/>
+              </w:rPr>
+              <w:t>Future of Recommender systems</w:t>
+            </w:r>
+            <w:r>
+              <w:rPr>
+                <w:noProof/>
+                <w:webHidden/>
+              </w:rPr>
+              <w:tab/>
+            </w:r>
+            <w:r>
+              <w:rPr>
                 <w:noProof/>
                 <w:webHidden/>
               </w:rPr>
@@ -772,81 +1062,7 @@
                 <w:noProof/>
                 <w:webHidden/>
               </w:rPr>
-              <w:instrText xml:space="preserve"> PAGEREF _Toc22578340 \h </w:instrText>
-            </w:r>
-            <w:r>
-              <w:rPr>
-                <w:noProof/>
-                <w:webHidden/>
-              </w:rPr>
-            </w:r>
-            <w:r>
-              <w:rPr>
-                <w:noProof/>
-                <w:webHidden/>
-              </w:rPr>
-              <w:fldChar w:fldCharType="separate"/>
-            </w:r>
-            <w:r>
-              <w:rPr>
-                <w:noProof/>
-                <w:webHidden/>
-              </w:rPr>
-              <w:t>8</w:t>
-            </w:r>
-            <w:r>
-              <w:rPr>
-                <w:noProof/>
-                <w:webHidden/>
-              </w:rPr>
-              <w:fldChar w:fldCharType="end"/>
-            </w:r>
-          </w:hyperlink>
-        </w:p>
-        <w:p>
-          <w:pPr>
-            <w:pStyle w:val="TOC2"/>
-            <w:tabs>
-              <w:tab w:val="right" w:leader="dot" w:pos="9010"/>
-            </w:tabs>
-            <w:rPr>
-              <w:rFonts w:eastAsiaTheme="minorEastAsia" w:cstheme="minorBidi"/>
-              <w:b w:val="0"/>
-              <w:bCs w:val="0"/>
-              <w:noProof/>
-              <w:color w:val="auto"/>
-              <w:sz w:val="24"/>
-              <w:szCs w:val="24"/>
-            </w:rPr>
-          </w:pPr>
-          <w:hyperlink w:anchor="_Toc22578341" w:history="1">
-            <w:r>
-              <w:rPr>
-                <w:rStyle w:val="Hyperlink"/>
-                <w:noProof/>
-              </w:rPr>
-              <w:t>Future of Recommender systems</w:t>
-            </w:r>
-            <w:r>
-              <w:rPr>
-                <w:noProof/>
-                <w:webHidden/>
-              </w:rPr>
-              <w:tab/>
-            </w:r>
-            <w:r>
-              <w:rPr>
-                <w:noProof/>
-                <w:webHidden/>
-              </w:rPr>
-              <w:fldChar w:fldCharType="begin"/>
-            </w:r>
-            <w:r>
-              <w:rPr>
-                <w:noProof/>
-                <w:webHidden/>
-              </w:rPr>
-              <w:instrText xml:space="preserve"> PAGEREF _Toc22578341 \h </w:instrText>
+              <w:instrText xml:space="preserve"> PAGEREF _Toc22578960 \h </w:instrText>
             </w:r>
             <w:r>
               <w:rPr>
@@ -881,6 +1097,7 @@
           <w:pPr>
             <w:pStyle w:val="TOC1"/>
             <w:tabs>
+              <w:tab w:val="left" w:pos="480"/>
               <w:tab w:val="right" w:leader="dot" w:pos="9010"/>
             </w:tabs>
             <w:rPr>
@@ -893,12 +1110,31 @@
               <w:color w:val="auto"/>
             </w:rPr>
           </w:pPr>
-          <w:hyperlink w:anchor="_Toc22578342" w:history="1">
+          <w:hyperlink w:anchor="_Toc22578961" w:history="1">
             <w:r>
               <w:rPr>
                 <w:rStyle w:val="Hyperlink"/>
                 <w:noProof/>
               </w:rPr>
+              <w:t>4</w:t>
+            </w:r>
+            <w:r>
+              <w:rPr>
+                <w:rFonts w:eastAsiaTheme="minorEastAsia" w:cstheme="minorBidi"/>
+                <w:b w:val="0"/>
+                <w:bCs w:val="0"/>
+                <w:i w:val="0"/>
+                <w:iCs w:val="0"/>
+                <w:noProof/>
+                <w:color w:val="auto"/>
+              </w:rPr>
+              <w:tab/>
+            </w:r>
+            <w:r>
+              <w:rPr>
+                <w:rStyle w:val="Hyperlink"/>
+                <w:noProof/>
+              </w:rPr>
               <w:t>Methodology</w:t>
             </w:r>
             <w:r>
@@ -920,7 +1156,7 @@
                 <w:noProof/>
                 <w:webHidden/>
               </w:rPr>
-              <w:instrText xml:space="preserve"> PAGEREF _Toc22578342 \h </w:instrText>
+              <w:instrText xml:space="preserve"> PAGEREF _Toc22578961 \h </w:instrText>
             </w:r>
             <w:r>
               <w:rPr>
@@ -955,6 +1191,7 @@
           <w:pPr>
             <w:pStyle w:val="TOC1"/>
             <w:tabs>
+              <w:tab w:val="left" w:pos="480"/>
               <w:tab w:val="right" w:leader="dot" w:pos="9010"/>
             </w:tabs>
             <w:rPr>
@@ -967,12 +1204,31 @@
               <w:color w:val="auto"/>
             </w:rPr>
           </w:pPr>
-          <w:hyperlink w:anchor="_Toc22578343" w:history="1">
+          <w:hyperlink w:anchor="_Toc22578962" w:history="1">
             <w:r>
               <w:rPr>
                 <w:rStyle w:val="Hyperlink"/>
                 <w:noProof/>
               </w:rPr>
+              <w:t>5</w:t>
+            </w:r>
+            <w:r>
+              <w:rPr>
+                <w:rFonts w:eastAsiaTheme="minorEastAsia" w:cstheme="minorBidi"/>
+                <w:b w:val="0"/>
+                <w:bCs w:val="0"/>
+                <w:i w:val="0"/>
+                <w:iCs w:val="0"/>
+                <w:noProof/>
+                <w:color w:val="auto"/>
+              </w:rPr>
+              <w:tab/>
+            </w:r>
+            <w:r>
+              <w:rPr>
+                <w:rStyle w:val="Hyperlink"/>
+                <w:noProof/>
+              </w:rPr>
               <w:t>Bibliography</w:t>
             </w:r>
             <w:r>
@@ -994,7 +1250,7 @@
                 <w:noProof/>
                 <w:webHidden/>
               </w:rPr>
-              <w:instrText xml:space="preserve"> PAGEREF _Toc22578343 \h </w:instrText>
+              <w:instrText xml:space="preserve"> PAGEREF _Toc22578962 \h </w:instrText>
             </w:r>
             <w:r>
               <w:rPr>
@@ -1054,7 +1310,7 @@
           <w:rFonts w:cs="Times New Roman (Headings CS)"/>
         </w:rPr>
       </w:pPr>
-      <w:bookmarkStart w:id="0" w:name="_Toc22578331"/>
+      <w:bookmarkStart w:id="0" w:name="_Toc22578950"/>
       <w:r>
         <w:rPr>
           <w:rFonts w:cs="Times New Roman (Headings CS)"/>
@@ -1145,7 +1401,7 @@
       <w:pPr>
         <w:pStyle w:val="Heading1"/>
       </w:pPr>
-      <w:bookmarkStart w:id="1" w:name="_Toc22578332"/>
+      <w:bookmarkStart w:id="1" w:name="_Toc22578951"/>
       <w:r>
         <w:lastRenderedPageBreak/>
         <w:t>Recommender Systems</w:t>
@@ -1156,7 +1412,7 @@
       <w:pPr>
         <w:pStyle w:val="Heading2"/>
       </w:pPr>
-      <w:bookmarkStart w:id="2" w:name="_Toc22578333"/>
+      <w:bookmarkStart w:id="2" w:name="_Toc22578952"/>
       <w:r>
         <w:t>Introduction</w:t>
       </w:r>
@@ -1233,7 +1489,7 @@
       <w:pPr>
         <w:pStyle w:val="Heading2"/>
       </w:pPr>
-      <w:bookmarkStart w:id="3" w:name="_Toc22578334"/>
+      <w:bookmarkStart w:id="3" w:name="_Toc22578953"/>
       <w:r>
         <w:t>History</w:t>
       </w:r>
@@ -1393,7 +1649,7 @@
       <w:pPr>
         <w:pStyle w:val="Heading2"/>
       </w:pPr>
-      <w:bookmarkStart w:id="4" w:name="_Toc22578335"/>
+      <w:bookmarkStart w:id="4" w:name="_Toc22578954"/>
       <w:r>
         <w:lastRenderedPageBreak/>
         <w:t>Overview</w:t>
@@ -1566,7 +1822,7 @@
       <w:pPr>
         <w:pStyle w:val="Heading1"/>
       </w:pPr>
-      <w:bookmarkStart w:id="5" w:name="_Toc22578336"/>
+      <w:bookmarkStart w:id="5" w:name="_Toc22578955"/>
       <w:r>
         <w:t>Basic principles</w:t>
       </w:r>
@@ -1726,7 +1982,7 @@
       <w:pPr>
         <w:pStyle w:val="Heading2"/>
       </w:pPr>
-      <w:bookmarkStart w:id="6" w:name="_Toc22578337"/>
+      <w:bookmarkStart w:id="6" w:name="_Toc22578956"/>
       <w:r>
         <w:t>Beyond accuracy</w:t>
       </w:r>
@@ -1989,29 +2245,27 @@
       <w:pPr>
         <w:pStyle w:val="Heading3"/>
       </w:pPr>
-      <w:bookmarkStart w:id="7" w:name="_Toc22578338"/>
+      <w:bookmarkStart w:id="7" w:name="_Toc22578957"/>
       <w:r>
         <w:t>Netflix, Last.fm and Pandora</w:t>
       </w:r>
-      <w:bookmarkStart w:id="8" w:name="_GoBack"/>
       <w:bookmarkEnd w:id="7"/>
+    </w:p>
+    <w:p>
+      <w:r>
+        <w:t>Write a bit about how recommender systems were/are used at these</w:t>
+      </w:r>
+    </w:p>
+    <w:p/>
+    <w:p>
+      <w:pPr>
+        <w:pStyle w:val="Heading3"/>
+      </w:pPr>
+      <w:bookmarkStart w:id="8" w:name="_Toc22578958"/>
+      <w:r>
+        <w:t>Recommender systems and software engineering</w:t>
+      </w:r>
       <w:bookmarkEnd w:id="8"/>
-    </w:p>
-    <w:p>
-      <w:r>
-        <w:t>Write a bit about how recommender systems were/are used at these</w:t>
-      </w:r>
-    </w:p>
-    <w:p/>
-    <w:p>
-      <w:pPr>
-        <w:pStyle w:val="Heading2"/>
-      </w:pPr>
-      <w:bookmarkStart w:id="9" w:name="_Toc22578339"/>
-      <w:r>
-        <w:t>Recommender systems and software engineering</w:t>
-      </w:r>
-      <w:bookmarkEnd w:id="9"/>
     </w:p>
     <w:p>
       <w:r>
@@ -2029,39 +2283,93 @@
     <w:p/>
     <w:p>
       <w:pPr>
+        <w:pStyle w:val="Heading3"/>
+      </w:pPr>
+      <w:bookmarkStart w:id="9" w:name="_Toc22578959"/>
+      <w:r>
+        <w:t>Recommender systems and Big data</w:t>
+      </w:r>
+      <w:bookmarkEnd w:id="9"/>
+    </w:p>
+    <w:p>
+      <w:r>
+        <w:t>Search for some work in this area and write a bit about it …</w:t>
+      </w:r>
+    </w:p>
+    <w:p>
+      <w:pPr>
+        <w:pStyle w:val="Heading3"/>
+      </w:pPr>
+      <w:bookmarkStart w:id="10" w:name="_Toc22578960"/>
+      <w:r>
+        <w:t>Future of Recommender systems</w:t>
+      </w:r>
+      <w:bookmarkEnd w:id="10"/>
+    </w:p>
+    <w:p>
+      <w:r>
+        <w:t>Write a bit about how we see the future of Recommender systems, etc.</w:t>
+      </w:r>
+    </w:p>
+    <w:p>
+      <w:pPr>
         <w:pStyle w:val="Heading2"/>
       </w:pPr>
-      <w:bookmarkStart w:id="10" w:name="_Toc22578340"/>
-      <w:r>
-        <w:t>Recommender systems and Big data</w:t>
-      </w:r>
-      <w:bookmarkEnd w:id="10"/>
-    </w:p>
-    <w:p>
-      <w:r>
-        <w:t>Search for some work in this area and write a bit about it …</w:t>
-      </w:r>
-    </w:p>
+      <w:r>
+        <w:lastRenderedPageBreak/>
+        <w:t>Approaches</w:t>
+      </w:r>
+    </w:p>
+    <w:p>
+      <w:pPr>
+        <w:pStyle w:val="Heading3"/>
+      </w:pPr>
+      <w:r>
+        <w:t>Collaborative filtering</w:t>
+      </w:r>
+    </w:p>
+    <w:p>
+      <w:pPr>
+        <w:pStyle w:val="Heading3"/>
+      </w:pPr>
+      <w:r>
+        <w:t>Content-based recommender systems</w:t>
+      </w:r>
+    </w:p>
+    <w:p>
+      <w:pPr>
+        <w:pStyle w:val="Heading3"/>
+      </w:pPr>
+      <w:r>
+        <w:t>Knowledge-based recommender systems</w:t>
+      </w:r>
+    </w:p>
+    <w:p>
+      <w:pPr>
+        <w:pStyle w:val="Heading3"/>
+      </w:pPr>
+      <w:r>
+        <w:t>Other approaches</w:t>
+      </w:r>
+    </w:p>
+    <w:p/>
     <w:p>
       <w:pPr>
         <w:pStyle w:val="Heading2"/>
       </w:pPr>
-      <w:bookmarkStart w:id="11" w:name="_Toc22578341"/>
-      <w:r>
-        <w:t>Future of Recommender systems</w:t>
-      </w:r>
+      <w:r>
+        <w:t>Evaluation</w:t>
+      </w:r>
+    </w:p>
+    <w:p>
+      <w:bookmarkStart w:id="11" w:name="_GoBack"/>
       <w:bookmarkEnd w:id="11"/>
     </w:p>
     <w:p>
-      <w:r>
-        <w:t>Write a bit about how we see the future of Recommender systems, etc.</w:t>
-      </w:r>
-    </w:p>
-    <w:p>
       <w:pPr>
         <w:pStyle w:val="Heading1"/>
       </w:pPr>
-      <w:bookmarkStart w:id="12" w:name="_Toc22578342"/>
+      <w:bookmarkStart w:id="12" w:name="_Toc22578961"/>
       <w:r>
         <w:t>Methodology</w:t>
       </w:r>
@@ -2087,7 +2395,7 @@
         <w:br w:type="page"/>
       </w:r>
     </w:p>
-    <w:bookmarkStart w:id="13" w:name="_Toc22578343" w:displacedByCustomXml="next"/>
+    <w:bookmarkStart w:id="13" w:name="_Toc22578962" w:displacedByCustomXml="next"/>
     <w:sdt>
       <w:sdtPr>
         <w:rPr>
@@ -2473,7 +2781,7 @@
   <w:abstractNum w:abstractNumId="0" w15:restartNumberingAfterBreak="0">
     <w:nsid w:val="FFFFFF7C"/>
     <w:multiLevelType w:val="singleLevel"/>
-    <w:tmpl w:val="F0580C3E"/>
+    <w:tmpl w:val="F6861908"/>
     <w:lvl w:ilvl="0">
       <w:start w:val="1"/>
       <w:numFmt w:val="decimal"/>
@@ -2490,7 +2798,7 @@
   <w:abstractNum w:abstractNumId="1" w15:restartNumberingAfterBreak="0">
     <w:nsid w:val="FFFFFF7D"/>
     <w:multiLevelType w:val="singleLevel"/>
-    <w:tmpl w:val="149ABA14"/>
+    <w:tmpl w:val="8D2E90E8"/>
     <w:lvl w:ilvl="0">
       <w:start w:val="1"/>
       <w:numFmt w:val="decimal"/>
@@ -2507,7 +2815,7 @@
   <w:abstractNum w:abstractNumId="2" w15:restartNumberingAfterBreak="0">
     <w:nsid w:val="FFFFFF7E"/>
     <w:multiLevelType w:val="singleLevel"/>
-    <w:tmpl w:val="30268B64"/>
+    <w:tmpl w:val="8C04F694"/>
     <w:lvl w:ilvl="0">
       <w:start w:val="1"/>
       <w:numFmt w:val="decimal"/>
@@ -2524,7 +2832,7 @@
   <w:abstractNum w:abstractNumId="3" w15:restartNumberingAfterBreak="0">
     <w:nsid w:val="FFFFFF7F"/>
     <w:multiLevelType w:val="singleLevel"/>
-    <w:tmpl w:val="E3B64396"/>
+    <w:tmpl w:val="155E307C"/>
     <w:lvl w:ilvl="0">
       <w:start w:val="1"/>
       <w:numFmt w:val="decimal"/>
@@ -2541,7 +2849,7 @@
   <w:abstractNum w:abstractNumId="4" w15:restartNumberingAfterBreak="0">
     <w:nsid w:val="FFFFFF80"/>
     <w:multiLevelType w:val="singleLevel"/>
-    <w:tmpl w:val="C8620068"/>
+    <w:tmpl w:val="EB4C410E"/>
     <w:lvl w:ilvl="0">
       <w:start w:val="1"/>
       <w:numFmt w:val="bullet"/>
@@ -2561,7 +2869,7 @@
   <w:abstractNum w:abstractNumId="5" w15:restartNumberingAfterBreak="0">
     <w:nsid w:val="FFFFFF81"/>
     <w:multiLevelType w:val="singleLevel"/>
-    <w:tmpl w:val="FD9A8DA8"/>
+    <w:tmpl w:val="25C09B00"/>
     <w:lvl w:ilvl="0">
       <w:start w:val="1"/>
       <w:numFmt w:val="bullet"/>
@@ -2581,7 +2889,7 @@
   <w:abstractNum w:abstractNumId="6" w15:restartNumberingAfterBreak="0">
     <w:nsid w:val="FFFFFF82"/>
     <w:multiLevelType w:val="singleLevel"/>
-    <w:tmpl w:val="D3026A5C"/>
+    <w:tmpl w:val="CD4C9202"/>
     <w:lvl w:ilvl="0">
       <w:start w:val="1"/>
       <w:numFmt w:val="bullet"/>
@@ -2601,7 +2909,7 @@
   <w:abstractNum w:abstractNumId="7" w15:restartNumberingAfterBreak="0">
     <w:nsid w:val="FFFFFF83"/>
     <w:multiLevelType w:val="singleLevel"/>
-    <w:tmpl w:val="BC98A46E"/>
+    <w:tmpl w:val="DF682FBC"/>
     <w:lvl w:ilvl="0">
       <w:start w:val="1"/>
       <w:numFmt w:val="bullet"/>
@@ -2621,7 +2929,7 @@
   <w:abstractNum w:abstractNumId="8" w15:restartNumberingAfterBreak="0">
     <w:nsid w:val="FFFFFF88"/>
     <w:multiLevelType w:val="singleLevel"/>
-    <w:tmpl w:val="1E8AE990"/>
+    <w:tmpl w:val="6DFCE376"/>
     <w:lvl w:ilvl="0">
       <w:start w:val="1"/>
       <w:numFmt w:val="decimal"/>
@@ -2638,7 +2946,7 @@
   <w:abstractNum w:abstractNumId="9" w15:restartNumberingAfterBreak="0">
     <w:nsid w:val="FFFFFF89"/>
     <w:multiLevelType w:val="singleLevel"/>
-    <w:tmpl w:val="9796B95A"/>
+    <w:tmpl w:val="A84E35BA"/>
     <w:lvl w:ilvl="0">
       <w:start w:val="1"/>
       <w:numFmt w:val="bullet"/>
@@ -2656,6 +2964,101 @@
     </w:lvl>
   </w:abstractNum>
   <w:abstractNum w:abstractNumId="10" w15:restartNumberingAfterBreak="0">
+    <w:nsid w:val="15E51D49"/>
+    <w:multiLevelType w:val="multilevel"/>
+    <w:tmpl w:val="04090025"/>
+    <w:lvl w:ilvl="0">
+      <w:start w:val="1"/>
+      <w:numFmt w:val="decimal"/>
+      <w:pStyle w:val="Heading1"/>
+      <w:lvlText w:val="%1"/>
+      <w:lvlJc w:val="left"/>
+      <w:pPr>
+        <w:ind w:left="432" w:hanging="432"/>
+      </w:pPr>
+    </w:lvl>
+    <w:lvl w:ilvl="1">
+      <w:start w:val="1"/>
+      <w:numFmt w:val="decimal"/>
+      <w:pStyle w:val="Heading2"/>
+      <w:lvlText w:val="%1.%2"/>
+      <w:lvlJc w:val="left"/>
+      <w:pPr>
+        <w:ind w:left="576" w:hanging="576"/>
+      </w:pPr>
+    </w:lvl>
+    <w:lvl w:ilvl="2">
+      <w:start w:val="1"/>
+      <w:numFmt w:val="decimal"/>
+      <w:pStyle w:val="Heading3"/>
+      <w:lvlText w:val="%1.%2.%3"/>
+      <w:lvlJc w:val="left"/>
+      <w:pPr>
+        <w:ind w:left="720" w:hanging="720"/>
+      </w:pPr>
+    </w:lvl>
+    <w:lvl w:ilvl="3">
+      <w:start w:val="1"/>
+      <w:numFmt w:val="decimal"/>
+      <w:pStyle w:val="Heading4"/>
+      <w:lvlText w:val="%1.%2.%3.%4"/>
+      <w:lvlJc w:val="left"/>
+      <w:pPr>
+        <w:ind w:left="864" w:hanging="864"/>
+      </w:pPr>
+    </w:lvl>
+    <w:lvl w:ilvl="4">
+      <w:start w:val="1"/>
+      <w:numFmt w:val="decimal"/>
+      <w:pStyle w:val="Heading5"/>
+      <w:lvlText w:val="%1.%2.%3.%4.%5"/>
+      <w:lvlJc w:val="left"/>
+      <w:pPr>
+        <w:ind w:left="1008" w:hanging="1008"/>
+      </w:pPr>
+    </w:lvl>
+    <w:lvl w:ilvl="5">
+      <w:start w:val="1"/>
+      <w:numFmt w:val="decimal"/>
+      <w:pStyle w:val="Heading6"/>
+      <w:lvlText w:val="%1.%2.%3.%4.%5.%6"/>
+      <w:lvlJc w:val="left"/>
+      <w:pPr>
+        <w:ind w:left="1152" w:hanging="1152"/>
+      </w:pPr>
+    </w:lvl>
+    <w:lvl w:ilvl="6">
+      <w:start w:val="1"/>
+      <w:numFmt w:val="decimal"/>
+      <w:pStyle w:val="Heading7"/>
+      <w:lvlText w:val="%1.%2.%3.%4.%5.%6.%7"/>
+      <w:lvlJc w:val="left"/>
+      <w:pPr>
+        <w:ind w:left="1296" w:hanging="1296"/>
+      </w:pPr>
+    </w:lvl>
+    <w:lvl w:ilvl="7">
+      <w:start w:val="1"/>
+      <w:numFmt w:val="decimal"/>
+      <w:pStyle w:val="Heading8"/>
+      <w:lvlText w:val="%1.%2.%3.%4.%5.%6.%7.%8"/>
+      <w:lvlJc w:val="left"/>
+      <w:pPr>
+        <w:ind w:left="1440" w:hanging="1440"/>
+      </w:pPr>
+    </w:lvl>
+    <w:lvl w:ilvl="8">
+      <w:start w:val="1"/>
+      <w:numFmt w:val="decimal"/>
+      <w:pStyle w:val="Heading9"/>
+      <w:lvlText w:val="%1.%2.%3.%4.%5.%6.%7.%8.%9"/>
+      <w:lvlJc w:val="left"/>
+      <w:pPr>
+        <w:ind w:left="1584" w:hanging="1584"/>
+      </w:pPr>
+    </w:lvl>
+  </w:abstractNum>
+  <w:abstractNum w:abstractNumId="11" w15:restartNumberingAfterBreak="0">
     <w:nsid w:val="2FC83D6D"/>
     <w:multiLevelType w:val="hybridMultilevel"/>
     <w:tmpl w:val="A1E42996"/>
@@ -2741,7 +3144,7 @@
       </w:pPr>
     </w:lvl>
   </w:abstractNum>
-  <w:abstractNum w:abstractNumId="11" w15:restartNumberingAfterBreak="0">
+  <w:abstractNum w:abstractNumId="12" w15:restartNumberingAfterBreak="0">
     <w:nsid w:val="50C434E7"/>
     <w:multiLevelType w:val="hybridMultilevel"/>
     <w:tmpl w:val="67B896FC"/>
@@ -2858,9 +3261,12 @@
     <w:abstractNumId w:val="9"/>
   </w:num>
   <w:num w:numId="11">
+    <w:abstractNumId w:val="12"/>
+  </w:num>
+  <w:num w:numId="12">
     <w:abstractNumId w:val="11"/>
   </w:num>
-  <w:num w:numId="12">
+  <w:num w:numId="13">
     <w:abstractNumId w:val="10"/>
   </w:num>
 </w:numbering>
@@ -3282,6 +3688,9 @@
     <w:pPr>
       <w:keepNext/>
       <w:keepLines/>
+      <w:numPr>
+        <w:numId w:val="13"/>
+      </w:numPr>
       <w:spacing w:before="240"/>
       <w:outlineLvl w:val="0"/>
     </w:pPr>
@@ -3302,6 +3711,10 @@
     <w:pPr>
       <w:keepNext/>
       <w:keepLines/>
+      <w:numPr>
+        <w:ilvl w:val="1"/>
+        <w:numId w:val="13"/>
+      </w:numPr>
       <w:spacing w:before="280" w:after="240"/>
       <w:outlineLvl w:val="1"/>
     </w:pPr>
@@ -3323,6 +3736,10 @@
     <w:pPr>
       <w:keepNext/>
       <w:keepLines/>
+      <w:numPr>
+        <w:ilvl w:val="2"/>
+        <w:numId w:val="13"/>
+      </w:numPr>
       <w:spacing w:before="40" w:after="0"/>
       <w:outlineLvl w:val="2"/>
     </w:pPr>
@@ -3330,6 +3747,166 @@
       <w:rFonts w:eastAsiaTheme="majorEastAsia" w:cstheme="majorBidi"/>
       <w:sz w:val="26"/>
       <w:szCs w:val="24"/>
+    </w:rPr>
+  </w:style>
+  <w:style w:type="paragraph" w:styleId="Heading4">
+    <w:name w:val="heading 4"/>
+    <w:basedOn w:val="Normal"/>
+    <w:next w:val="Normal"/>
+    <w:link w:val="Heading4Char"/>
+    <w:uiPriority w:val="9"/>
+    <w:semiHidden/>
+    <w:unhideWhenUsed/>
+    <w:qFormat/>
+    <w:rsid w:val="007A5A7E"/>
+    <w:pPr>
+      <w:keepNext/>
+      <w:keepLines/>
+      <w:numPr>
+        <w:ilvl w:val="3"/>
+        <w:numId w:val="13"/>
+      </w:numPr>
+      <w:spacing w:before="40" w:after="0"/>
+      <w:outlineLvl w:val="3"/>
+    </w:pPr>
+    <w:rPr>
+      <w:rFonts w:asciiTheme="majorHAnsi" w:eastAsiaTheme="majorEastAsia" w:hAnsiTheme="majorHAnsi" w:cstheme="majorBidi"/>
+      <w:i/>
+      <w:iCs/>
+      <w:color w:val="2F5496" w:themeColor="accent1" w:themeShade="BF"/>
+    </w:rPr>
+  </w:style>
+  <w:style w:type="paragraph" w:styleId="Heading5">
+    <w:name w:val="heading 5"/>
+    <w:basedOn w:val="Normal"/>
+    <w:next w:val="Normal"/>
+    <w:link w:val="Heading5Char"/>
+    <w:uiPriority w:val="9"/>
+    <w:semiHidden/>
+    <w:unhideWhenUsed/>
+    <w:qFormat/>
+    <w:rsid w:val="007A5A7E"/>
+    <w:pPr>
+      <w:keepNext/>
+      <w:keepLines/>
+      <w:numPr>
+        <w:ilvl w:val="4"/>
+        <w:numId w:val="13"/>
+      </w:numPr>
+      <w:spacing w:before="40" w:after="0"/>
+      <w:outlineLvl w:val="4"/>
+    </w:pPr>
+    <w:rPr>
+      <w:rFonts w:asciiTheme="majorHAnsi" w:eastAsiaTheme="majorEastAsia" w:hAnsiTheme="majorHAnsi" w:cstheme="majorBidi"/>
+      <w:color w:val="2F5496" w:themeColor="accent1" w:themeShade="BF"/>
+    </w:rPr>
+  </w:style>
+  <w:style w:type="paragraph" w:styleId="Heading6">
+    <w:name w:val="heading 6"/>
+    <w:basedOn w:val="Normal"/>
+    <w:next w:val="Normal"/>
+    <w:link w:val="Heading6Char"/>
+    <w:uiPriority w:val="9"/>
+    <w:semiHidden/>
+    <w:unhideWhenUsed/>
+    <w:qFormat/>
+    <w:rsid w:val="007A5A7E"/>
+    <w:pPr>
+      <w:keepNext/>
+      <w:keepLines/>
+      <w:numPr>
+        <w:ilvl w:val="5"/>
+        <w:numId w:val="13"/>
+      </w:numPr>
+      <w:spacing w:before="40" w:after="0"/>
+      <w:outlineLvl w:val="5"/>
+    </w:pPr>
+    <w:rPr>
+      <w:rFonts w:asciiTheme="majorHAnsi" w:eastAsiaTheme="majorEastAsia" w:hAnsiTheme="majorHAnsi" w:cstheme="majorBidi"/>
+      <w:color w:val="1F3763" w:themeColor="accent1" w:themeShade="7F"/>
+    </w:rPr>
+  </w:style>
+  <w:style w:type="paragraph" w:styleId="Heading7">
+    <w:name w:val="heading 7"/>
+    <w:basedOn w:val="Normal"/>
+    <w:next w:val="Normal"/>
+    <w:link w:val="Heading7Char"/>
+    <w:uiPriority w:val="9"/>
+    <w:semiHidden/>
+    <w:unhideWhenUsed/>
+    <w:qFormat/>
+    <w:rsid w:val="007A5A7E"/>
+    <w:pPr>
+      <w:keepNext/>
+      <w:keepLines/>
+      <w:numPr>
+        <w:ilvl w:val="6"/>
+        <w:numId w:val="13"/>
+      </w:numPr>
+      <w:spacing w:before="40" w:after="0"/>
+      <w:outlineLvl w:val="6"/>
+    </w:pPr>
+    <w:rPr>
+      <w:rFonts w:asciiTheme="majorHAnsi" w:eastAsiaTheme="majorEastAsia" w:hAnsiTheme="majorHAnsi" w:cstheme="majorBidi"/>
+      <w:i/>
+      <w:iCs/>
+      <w:color w:val="1F3763" w:themeColor="accent1" w:themeShade="7F"/>
+    </w:rPr>
+  </w:style>
+  <w:style w:type="paragraph" w:styleId="Heading8">
+    <w:name w:val="heading 8"/>
+    <w:basedOn w:val="Normal"/>
+    <w:next w:val="Normal"/>
+    <w:link w:val="Heading8Char"/>
+    <w:uiPriority w:val="9"/>
+    <w:semiHidden/>
+    <w:unhideWhenUsed/>
+    <w:qFormat/>
+    <w:rsid w:val="007A5A7E"/>
+    <w:pPr>
+      <w:keepNext/>
+      <w:keepLines/>
+      <w:numPr>
+        <w:ilvl w:val="7"/>
+        <w:numId w:val="13"/>
+      </w:numPr>
+      <w:spacing w:before="40" w:after="0"/>
+      <w:outlineLvl w:val="7"/>
+    </w:pPr>
+    <w:rPr>
+      <w:rFonts w:asciiTheme="majorHAnsi" w:eastAsiaTheme="majorEastAsia" w:hAnsiTheme="majorHAnsi" w:cstheme="majorBidi"/>
+      <w:color w:val="272727" w:themeColor="text1" w:themeTint="D8"/>
+      <w:sz w:val="21"/>
+      <w:szCs w:val="21"/>
+    </w:rPr>
+  </w:style>
+  <w:style w:type="paragraph" w:styleId="Heading9">
+    <w:name w:val="heading 9"/>
+    <w:basedOn w:val="Normal"/>
+    <w:next w:val="Normal"/>
+    <w:link w:val="Heading9Char"/>
+    <w:uiPriority w:val="9"/>
+    <w:semiHidden/>
+    <w:unhideWhenUsed/>
+    <w:qFormat/>
+    <w:rsid w:val="007A5A7E"/>
+    <w:pPr>
+      <w:keepNext/>
+      <w:keepLines/>
+      <w:numPr>
+        <w:ilvl w:val="8"/>
+        <w:numId w:val="13"/>
+      </w:numPr>
+      <w:spacing w:before="40" w:after="0"/>
+      <w:outlineLvl w:val="8"/>
+    </w:pPr>
+    <w:rPr>
+      <w:rFonts w:asciiTheme="majorHAnsi" w:eastAsiaTheme="majorEastAsia" w:hAnsiTheme="majorHAnsi" w:cstheme="majorBidi"/>
+      <w:i/>
+      <w:iCs/>
+      <w:color w:val="272727" w:themeColor="text1" w:themeTint="D8"/>
+      <w:sz w:val="21"/>
+      <w:szCs w:val="21"/>
     </w:rPr>
   </w:style>
   <w:style w:type="character" w:default="1" w:styleId="DefaultParagraphFont">
@@ -3535,6 +4112,9 @@
     <w:qFormat/>
     <w:rsid w:val="00213513"/>
     <w:pPr>
+      <w:numPr>
+        <w:numId w:val="0"/>
+      </w:numPr>
       <w:spacing w:before="480" w:after="0" w:line="276" w:lineRule="auto"/>
       <w:jc w:val="left"/>
       <w:outlineLvl w:val="9"/>
@@ -3607,7 +4187,6 @@
     <w:next w:val="Normal"/>
     <w:autoRedefine/>
     <w:uiPriority w:val="39"/>
-    <w:semiHidden/>
     <w:unhideWhenUsed/>
     <w:rsid w:val="00213513"/>
     <w:pPr>
@@ -3795,6 +4374,90 @@
       <w:color w:val="000000" w:themeColor="text1"/>
       <w:sz w:val="26"/>
       <w:szCs w:val="24"/>
+    </w:rPr>
+  </w:style>
+  <w:style w:type="character" w:customStyle="1" w:styleId="Heading4Char">
+    <w:name w:val="Heading 4 Char"/>
+    <w:basedOn w:val="DefaultParagraphFont"/>
+    <w:link w:val="Heading4"/>
+    <w:uiPriority w:val="9"/>
+    <w:semiHidden/>
+    <w:rsid w:val="007A5A7E"/>
+    <w:rPr>
+      <w:rFonts w:asciiTheme="majorHAnsi" w:eastAsiaTheme="majorEastAsia" w:hAnsiTheme="majorHAnsi" w:cstheme="majorBidi"/>
+      <w:i/>
+      <w:iCs/>
+      <w:sz w:val="24"/>
+    </w:rPr>
+  </w:style>
+  <w:style w:type="character" w:customStyle="1" w:styleId="Heading5Char">
+    <w:name w:val="Heading 5 Char"/>
+    <w:basedOn w:val="DefaultParagraphFont"/>
+    <w:link w:val="Heading5"/>
+    <w:uiPriority w:val="9"/>
+    <w:semiHidden/>
+    <w:rsid w:val="007A5A7E"/>
+    <w:rPr>
+      <w:rFonts w:asciiTheme="majorHAnsi" w:eastAsiaTheme="majorEastAsia" w:hAnsiTheme="majorHAnsi" w:cstheme="majorBidi"/>
+      <w:sz w:val="24"/>
+    </w:rPr>
+  </w:style>
+  <w:style w:type="character" w:customStyle="1" w:styleId="Heading6Char">
+    <w:name w:val="Heading 6 Char"/>
+    <w:basedOn w:val="DefaultParagraphFont"/>
+    <w:link w:val="Heading6"/>
+    <w:uiPriority w:val="9"/>
+    <w:semiHidden/>
+    <w:rsid w:val="007A5A7E"/>
+    <w:rPr>
+      <w:rFonts w:asciiTheme="majorHAnsi" w:eastAsiaTheme="majorEastAsia" w:hAnsiTheme="majorHAnsi" w:cstheme="majorBidi"/>
+      <w:color w:val="1F3763" w:themeColor="accent1" w:themeShade="7F"/>
+      <w:sz w:val="24"/>
+    </w:rPr>
+  </w:style>
+  <w:style w:type="character" w:customStyle="1" w:styleId="Heading7Char">
+    <w:name w:val="Heading 7 Char"/>
+    <w:basedOn w:val="DefaultParagraphFont"/>
+    <w:link w:val="Heading7"/>
+    <w:uiPriority w:val="9"/>
+    <w:semiHidden/>
+    <w:rsid w:val="007A5A7E"/>
+    <w:rPr>
+      <w:rFonts w:asciiTheme="majorHAnsi" w:eastAsiaTheme="majorEastAsia" w:hAnsiTheme="majorHAnsi" w:cstheme="majorBidi"/>
+      <w:i/>
+      <w:iCs/>
+      <w:color w:val="1F3763" w:themeColor="accent1" w:themeShade="7F"/>
+      <w:sz w:val="24"/>
+    </w:rPr>
+  </w:style>
+  <w:style w:type="character" w:customStyle="1" w:styleId="Heading8Char">
+    <w:name w:val="Heading 8 Char"/>
+    <w:basedOn w:val="DefaultParagraphFont"/>
+    <w:link w:val="Heading8"/>
+    <w:uiPriority w:val="9"/>
+    <w:semiHidden/>
+    <w:rsid w:val="007A5A7E"/>
+    <w:rPr>
+      <w:rFonts w:asciiTheme="majorHAnsi" w:eastAsiaTheme="majorEastAsia" w:hAnsiTheme="majorHAnsi" w:cstheme="majorBidi"/>
+      <w:color w:val="272727" w:themeColor="text1" w:themeTint="D8"/>
+      <w:sz w:val="21"/>
+      <w:szCs w:val="21"/>
+    </w:rPr>
+  </w:style>
+  <w:style w:type="character" w:customStyle="1" w:styleId="Heading9Char">
+    <w:name w:val="Heading 9 Char"/>
+    <w:basedOn w:val="DefaultParagraphFont"/>
+    <w:link w:val="Heading9"/>
+    <w:uiPriority w:val="9"/>
+    <w:semiHidden/>
+    <w:rsid w:val="007A5A7E"/>
+    <w:rPr>
+      <w:rFonts w:asciiTheme="majorHAnsi" w:eastAsiaTheme="majorEastAsia" w:hAnsiTheme="majorHAnsi" w:cstheme="majorBidi"/>
+      <w:i/>
+      <w:iCs/>
+      <w:color w:val="272727" w:themeColor="text1" w:themeTint="D8"/>
+      <w:sz w:val="21"/>
+      <w:szCs w:val="21"/>
     </w:rPr>
   </w:style>
 </w:styles>
@@ -4211,7 +4874,7 @@
 </file>
 
 <file path=customXml/itemProps1.xml><?xml version="1.0" encoding="utf-8"?>
-<ds:datastoreItem xmlns:ds="http://schemas.openxmlformats.org/officeDocument/2006/customXml" ds:itemID="{C5DCFA51-58F8-3C48-A0F9-AE704B43A3A9}">
+<ds:datastoreItem xmlns:ds="http://schemas.openxmlformats.org/officeDocument/2006/customXml" ds:itemID="{4729A297-8543-3B4F-9AD0-03F3C62C04E1}">
   <ds:schemaRefs>
     <ds:schemaRef ds:uri="http://schemas.openxmlformats.org/officeDocument/2006/bibliography"/>
   </ds:schemaRefs>

</xml_diff>

<commit_message>
Finish the 'Basic models' section
</commit_message>
<xml_diff>
--- a/Master Thesis.docx
+++ b/Master Thesis.docx
@@ -80,7 +80,7 @@
             </w:rPr>
             <w:fldChar w:fldCharType="separate"/>
           </w:r>
-          <w:hyperlink w:anchor="_Toc22578950" w:history="1">
+          <w:hyperlink w:anchor="_Toc22645259" w:history="1">
             <w:r>
               <w:rPr>
                 <w:rStyle w:val="Hyperlink"/>
@@ -126,7 +126,7 @@
                 <w:noProof/>
                 <w:webHidden/>
               </w:rPr>
-              <w:instrText xml:space="preserve"> PAGEREF _Toc22578950 \h </w:instrText>
+              <w:instrText xml:space="preserve"> PAGEREF _Toc22645259 \h </w:instrText>
             </w:r>
             <w:r>
               <w:rPr>
@@ -174,7 +174,7 @@
               <w:color w:val="auto"/>
             </w:rPr>
           </w:pPr>
-          <w:hyperlink w:anchor="_Toc22578951" w:history="1">
+          <w:hyperlink w:anchor="_Toc22645260" w:history="1">
             <w:r>
               <w:rPr>
                 <w:rStyle w:val="Hyperlink"/>
@@ -220,7 +220,7 @@
                 <w:noProof/>
                 <w:webHidden/>
               </w:rPr>
-              <w:instrText xml:space="preserve"> PAGEREF _Toc22578951 \h </w:instrText>
+              <w:instrText xml:space="preserve"> PAGEREF _Toc22645260 \h </w:instrText>
             </w:r>
             <w:r>
               <w:rPr>
@@ -268,7 +268,7 @@
               <w:szCs w:val="24"/>
             </w:rPr>
           </w:pPr>
-          <w:hyperlink w:anchor="_Toc22578952" w:history="1">
+          <w:hyperlink w:anchor="_Toc22645261" w:history="1">
             <w:r>
               <w:rPr>
                 <w:rStyle w:val="Hyperlink"/>
@@ -314,7 +314,7 @@
                 <w:noProof/>
                 <w:webHidden/>
               </w:rPr>
-              <w:instrText xml:space="preserve"> PAGEREF _Toc22578952 \h </w:instrText>
+              <w:instrText xml:space="preserve"> PAGEREF _Toc22645261 \h </w:instrText>
             </w:r>
             <w:r>
               <w:rPr>
@@ -362,7 +362,7 @@
               <w:szCs w:val="24"/>
             </w:rPr>
           </w:pPr>
-          <w:hyperlink w:anchor="_Toc22578953" w:history="1">
+          <w:hyperlink w:anchor="_Toc22645262" w:history="1">
             <w:r>
               <w:rPr>
                 <w:rStyle w:val="Hyperlink"/>
@@ -408,7 +408,7 @@
                 <w:noProof/>
                 <w:webHidden/>
               </w:rPr>
-              <w:instrText xml:space="preserve"> PAGEREF _Toc22578953 \h </w:instrText>
+              <w:instrText xml:space="preserve"> PAGEREF _Toc22645262 \h </w:instrText>
             </w:r>
             <w:r>
               <w:rPr>
@@ -456,7 +456,7 @@
               <w:szCs w:val="24"/>
             </w:rPr>
           </w:pPr>
-          <w:hyperlink w:anchor="_Toc22578954" w:history="1">
+          <w:hyperlink w:anchor="_Toc22645263" w:history="1">
             <w:r>
               <w:rPr>
                 <w:rStyle w:val="Hyperlink"/>
@@ -502,7 +502,7 @@
                 <w:noProof/>
                 <w:webHidden/>
               </w:rPr>
-              <w:instrText xml:space="preserve"> PAGEREF _Toc22578954 \h </w:instrText>
+              <w:instrText xml:space="preserve"> PAGEREF _Toc22645263 \h </w:instrText>
             </w:r>
             <w:r>
               <w:rPr>
@@ -550,7 +550,7 @@
               <w:color w:val="auto"/>
             </w:rPr>
           </w:pPr>
-          <w:hyperlink w:anchor="_Toc22578955" w:history="1">
+          <w:hyperlink w:anchor="_Toc22645264" w:history="1">
             <w:r>
               <w:rPr>
                 <w:rStyle w:val="Hyperlink"/>
@@ -596,7 +596,7 @@
                 <w:noProof/>
                 <w:webHidden/>
               </w:rPr>
-              <w:instrText xml:space="preserve"> PAGEREF _Toc22578955 \h </w:instrText>
+              <w:instrText xml:space="preserve"> PAGEREF _Toc22645264 \h </w:instrText>
             </w:r>
             <w:r>
               <w:rPr>
@@ -644,7 +644,7 @@
               <w:szCs w:val="24"/>
             </w:rPr>
           </w:pPr>
-          <w:hyperlink w:anchor="_Toc22578956" w:history="1">
+          <w:hyperlink w:anchor="_Toc22645265" w:history="1">
             <w:r>
               <w:rPr>
                 <w:rStyle w:val="Hyperlink"/>
@@ -690,7 +690,7 @@
                 <w:noProof/>
                 <w:webHidden/>
               </w:rPr>
-              <w:instrText xml:space="preserve"> PAGEREF _Toc22578956 \h </w:instrText>
+              <w:instrText xml:space="preserve"> PAGEREF _Toc22645265 \h </w:instrText>
             </w:r>
             <w:r>
               <w:rPr>
@@ -736,7 +736,7 @@
               <w:szCs w:val="24"/>
             </w:rPr>
           </w:pPr>
-          <w:hyperlink w:anchor="_Toc22578957" w:history="1">
+          <w:hyperlink w:anchor="_Toc22645266" w:history="1">
             <w:r>
               <w:rPr>
                 <w:rStyle w:val="Hyperlink"/>
@@ -780,7 +780,277 @@
                 <w:noProof/>
                 <w:webHidden/>
               </w:rPr>
-              <w:instrText xml:space="preserve"> PAGEREF _Toc22578957 \h </w:instrText>
+              <w:instrText xml:space="preserve"> PAGEREF _Toc22645266 \h </w:instrText>
+            </w:r>
+            <w:r>
+              <w:rPr>
+                <w:noProof/>
+                <w:webHidden/>
+              </w:rPr>
+            </w:r>
+            <w:r>
+              <w:rPr>
+                <w:noProof/>
+                <w:webHidden/>
+              </w:rPr>
+              <w:fldChar w:fldCharType="separate"/>
+            </w:r>
+            <w:r>
+              <w:rPr>
+                <w:noProof/>
+                <w:webHidden/>
+              </w:rPr>
+              <w:t>8</w:t>
+            </w:r>
+            <w:r>
+              <w:rPr>
+                <w:noProof/>
+                <w:webHidden/>
+              </w:rPr>
+              <w:fldChar w:fldCharType="end"/>
+            </w:r>
+          </w:hyperlink>
+        </w:p>
+        <w:p>
+          <w:pPr>
+            <w:pStyle w:val="TOC3"/>
+            <w:tabs>
+              <w:tab w:val="left" w:pos="1200"/>
+              <w:tab w:val="right" w:leader="dot" w:pos="9010"/>
+            </w:tabs>
+            <w:rPr>
+              <w:rFonts w:eastAsiaTheme="minorEastAsia" w:cstheme="minorBidi"/>
+              <w:noProof/>
+              <w:color w:val="auto"/>
+              <w:sz w:val="24"/>
+              <w:szCs w:val="24"/>
+            </w:rPr>
+          </w:pPr>
+          <w:hyperlink w:anchor="_Toc22645267" w:history="1">
+            <w:r>
+              <w:rPr>
+                <w:rStyle w:val="Hyperlink"/>
+                <w:noProof/>
+              </w:rPr>
+              <w:t>3.1.2</w:t>
+            </w:r>
+            <w:r>
+              <w:rPr>
+                <w:rFonts w:eastAsiaTheme="minorEastAsia" w:cstheme="minorBidi"/>
+                <w:noProof/>
+                <w:color w:val="auto"/>
+                <w:sz w:val="24"/>
+                <w:szCs w:val="24"/>
+              </w:rPr>
+              <w:tab/>
+            </w:r>
+            <w:r>
+              <w:rPr>
+                <w:rStyle w:val="Hyperlink"/>
+                <w:noProof/>
+              </w:rPr>
+              <w:t>Recommender systems and software engineering</w:t>
+            </w:r>
+            <w:r>
+              <w:rPr>
+                <w:noProof/>
+                <w:webHidden/>
+              </w:rPr>
+              <w:tab/>
+            </w:r>
+            <w:r>
+              <w:rPr>
+                <w:noProof/>
+                <w:webHidden/>
+              </w:rPr>
+              <w:fldChar w:fldCharType="begin"/>
+            </w:r>
+            <w:r>
+              <w:rPr>
+                <w:noProof/>
+                <w:webHidden/>
+              </w:rPr>
+              <w:instrText xml:space="preserve"> PAGEREF _Toc22645267 \h </w:instrText>
+            </w:r>
+            <w:r>
+              <w:rPr>
+                <w:noProof/>
+                <w:webHidden/>
+              </w:rPr>
+            </w:r>
+            <w:r>
+              <w:rPr>
+                <w:noProof/>
+                <w:webHidden/>
+              </w:rPr>
+              <w:fldChar w:fldCharType="separate"/>
+            </w:r>
+            <w:r>
+              <w:rPr>
+                <w:noProof/>
+                <w:webHidden/>
+              </w:rPr>
+              <w:t>8</w:t>
+            </w:r>
+            <w:r>
+              <w:rPr>
+                <w:noProof/>
+                <w:webHidden/>
+              </w:rPr>
+              <w:fldChar w:fldCharType="end"/>
+            </w:r>
+          </w:hyperlink>
+        </w:p>
+        <w:p>
+          <w:pPr>
+            <w:pStyle w:val="TOC3"/>
+            <w:tabs>
+              <w:tab w:val="left" w:pos="1200"/>
+              <w:tab w:val="right" w:leader="dot" w:pos="9010"/>
+            </w:tabs>
+            <w:rPr>
+              <w:rFonts w:eastAsiaTheme="minorEastAsia" w:cstheme="minorBidi"/>
+              <w:noProof/>
+              <w:color w:val="auto"/>
+              <w:sz w:val="24"/>
+              <w:szCs w:val="24"/>
+            </w:rPr>
+          </w:pPr>
+          <w:hyperlink w:anchor="_Toc22645268" w:history="1">
+            <w:r>
+              <w:rPr>
+                <w:rStyle w:val="Hyperlink"/>
+                <w:noProof/>
+              </w:rPr>
+              <w:t>3.1.3</w:t>
+            </w:r>
+            <w:r>
+              <w:rPr>
+                <w:rFonts w:eastAsiaTheme="minorEastAsia" w:cstheme="minorBidi"/>
+                <w:noProof/>
+                <w:color w:val="auto"/>
+                <w:sz w:val="24"/>
+                <w:szCs w:val="24"/>
+              </w:rPr>
+              <w:tab/>
+            </w:r>
+            <w:r>
+              <w:rPr>
+                <w:rStyle w:val="Hyperlink"/>
+                <w:noProof/>
+              </w:rPr>
+              <w:t>Recommender systems and Big data</w:t>
+            </w:r>
+            <w:r>
+              <w:rPr>
+                <w:noProof/>
+                <w:webHidden/>
+              </w:rPr>
+              <w:tab/>
+            </w:r>
+            <w:r>
+              <w:rPr>
+                <w:noProof/>
+                <w:webHidden/>
+              </w:rPr>
+              <w:fldChar w:fldCharType="begin"/>
+            </w:r>
+            <w:r>
+              <w:rPr>
+                <w:noProof/>
+                <w:webHidden/>
+              </w:rPr>
+              <w:instrText xml:space="preserve"> PAGEREF _Toc22645268 \h </w:instrText>
+            </w:r>
+            <w:r>
+              <w:rPr>
+                <w:noProof/>
+                <w:webHidden/>
+              </w:rPr>
+            </w:r>
+            <w:r>
+              <w:rPr>
+                <w:noProof/>
+                <w:webHidden/>
+              </w:rPr>
+              <w:fldChar w:fldCharType="separate"/>
+            </w:r>
+            <w:r>
+              <w:rPr>
+                <w:noProof/>
+                <w:webHidden/>
+              </w:rPr>
+              <w:t>8</w:t>
+            </w:r>
+            <w:r>
+              <w:rPr>
+                <w:noProof/>
+                <w:webHidden/>
+              </w:rPr>
+              <w:fldChar w:fldCharType="end"/>
+            </w:r>
+          </w:hyperlink>
+        </w:p>
+        <w:p>
+          <w:pPr>
+            <w:pStyle w:val="TOC3"/>
+            <w:tabs>
+              <w:tab w:val="left" w:pos="1200"/>
+              <w:tab w:val="right" w:leader="dot" w:pos="9010"/>
+            </w:tabs>
+            <w:rPr>
+              <w:rFonts w:eastAsiaTheme="minorEastAsia" w:cstheme="minorBidi"/>
+              <w:noProof/>
+              <w:color w:val="auto"/>
+              <w:sz w:val="24"/>
+              <w:szCs w:val="24"/>
+            </w:rPr>
+          </w:pPr>
+          <w:hyperlink w:anchor="_Toc22645269" w:history="1">
+            <w:r>
+              <w:rPr>
+                <w:rStyle w:val="Hyperlink"/>
+                <w:noProof/>
+              </w:rPr>
+              <w:t>3.1.4</w:t>
+            </w:r>
+            <w:r>
+              <w:rPr>
+                <w:rFonts w:eastAsiaTheme="minorEastAsia" w:cstheme="minorBidi"/>
+                <w:noProof/>
+                <w:color w:val="auto"/>
+                <w:sz w:val="24"/>
+                <w:szCs w:val="24"/>
+              </w:rPr>
+              <w:tab/>
+            </w:r>
+            <w:r>
+              <w:rPr>
+                <w:rStyle w:val="Hyperlink"/>
+                <w:noProof/>
+              </w:rPr>
+              <w:t>Future of Recommender systems</w:t>
+            </w:r>
+            <w:r>
+              <w:rPr>
+                <w:noProof/>
+                <w:webHidden/>
+              </w:rPr>
+              <w:tab/>
+            </w:r>
+            <w:r>
+              <w:rPr>
+                <w:noProof/>
+                <w:webHidden/>
+              </w:rPr>
+              <w:fldChar w:fldCharType="begin"/>
+            </w:r>
+            <w:r>
+              <w:rPr>
+                <w:noProof/>
+                <w:webHidden/>
+              </w:rPr>
+              <w:instrText xml:space="preserve"> PAGEREF _Toc22645269 \h </w:instrText>
             </w:r>
             <w:r>
               <w:rPr>
@@ -828,7 +1098,7 @@
               <w:szCs w:val="24"/>
             </w:rPr>
           </w:pPr>
-          <w:hyperlink w:anchor="_Toc22578958" w:history="1">
+          <w:hyperlink w:anchor="_Toc22645270" w:history="1">
             <w:r>
               <w:rPr>
                 <w:rStyle w:val="Hyperlink"/>
@@ -853,7 +1123,7 @@
                 <w:rStyle w:val="Hyperlink"/>
                 <w:noProof/>
               </w:rPr>
-              <w:t>Recommender systems and software engineering</w:t>
+              <w:t>Approaches</w:t>
             </w:r>
             <w:r>
               <w:rPr>
@@ -874,7 +1144,7 @@
                 <w:noProof/>
                 <w:webHidden/>
               </w:rPr>
-              <w:instrText xml:space="preserve"> PAGEREF _Toc22578958 \h </w:instrText>
+              <w:instrText xml:space="preserve"> PAGEREF _Toc22645270 \h </w:instrText>
             </w:r>
             <w:r>
               <w:rPr>
@@ -894,7 +1164,367 @@
                 <w:noProof/>
                 <w:webHidden/>
               </w:rPr>
-              <w:t>8</w:t>
+              <w:t>9</w:t>
+            </w:r>
+            <w:r>
+              <w:rPr>
+                <w:noProof/>
+                <w:webHidden/>
+              </w:rPr>
+              <w:fldChar w:fldCharType="end"/>
+            </w:r>
+          </w:hyperlink>
+        </w:p>
+        <w:p>
+          <w:pPr>
+            <w:pStyle w:val="TOC3"/>
+            <w:tabs>
+              <w:tab w:val="left" w:pos="1200"/>
+              <w:tab w:val="right" w:leader="dot" w:pos="9010"/>
+            </w:tabs>
+            <w:rPr>
+              <w:rFonts w:eastAsiaTheme="minorEastAsia" w:cstheme="minorBidi"/>
+              <w:noProof/>
+              <w:color w:val="auto"/>
+              <w:sz w:val="24"/>
+              <w:szCs w:val="24"/>
+            </w:rPr>
+          </w:pPr>
+          <w:hyperlink w:anchor="_Toc22645271" w:history="1">
+            <w:r>
+              <w:rPr>
+                <w:rStyle w:val="Hyperlink"/>
+                <w:noProof/>
+              </w:rPr>
+              <w:t>3.2.1</w:t>
+            </w:r>
+            <w:r>
+              <w:rPr>
+                <w:rFonts w:eastAsiaTheme="minorEastAsia" w:cstheme="minorBidi"/>
+                <w:noProof/>
+                <w:color w:val="auto"/>
+                <w:sz w:val="24"/>
+                <w:szCs w:val="24"/>
+              </w:rPr>
+              <w:tab/>
+            </w:r>
+            <w:r>
+              <w:rPr>
+                <w:rStyle w:val="Hyperlink"/>
+                <w:noProof/>
+              </w:rPr>
+              <w:t>Collaborative filtering</w:t>
+            </w:r>
+            <w:r>
+              <w:rPr>
+                <w:noProof/>
+                <w:webHidden/>
+              </w:rPr>
+              <w:tab/>
+            </w:r>
+            <w:r>
+              <w:rPr>
+                <w:noProof/>
+                <w:webHidden/>
+              </w:rPr>
+              <w:fldChar w:fldCharType="begin"/>
+            </w:r>
+            <w:r>
+              <w:rPr>
+                <w:noProof/>
+                <w:webHidden/>
+              </w:rPr>
+              <w:instrText xml:space="preserve"> PAGEREF _Toc22645271 \h </w:instrText>
+            </w:r>
+            <w:r>
+              <w:rPr>
+                <w:noProof/>
+                <w:webHidden/>
+              </w:rPr>
+            </w:r>
+            <w:r>
+              <w:rPr>
+                <w:noProof/>
+                <w:webHidden/>
+              </w:rPr>
+              <w:fldChar w:fldCharType="separate"/>
+            </w:r>
+            <w:r>
+              <w:rPr>
+                <w:noProof/>
+                <w:webHidden/>
+              </w:rPr>
+              <w:t>9</w:t>
+            </w:r>
+            <w:r>
+              <w:rPr>
+                <w:noProof/>
+                <w:webHidden/>
+              </w:rPr>
+              <w:fldChar w:fldCharType="end"/>
+            </w:r>
+          </w:hyperlink>
+        </w:p>
+        <w:p>
+          <w:pPr>
+            <w:pStyle w:val="TOC3"/>
+            <w:tabs>
+              <w:tab w:val="left" w:pos="1200"/>
+              <w:tab w:val="right" w:leader="dot" w:pos="9010"/>
+            </w:tabs>
+            <w:rPr>
+              <w:rFonts w:eastAsiaTheme="minorEastAsia" w:cstheme="minorBidi"/>
+              <w:noProof/>
+              <w:color w:val="auto"/>
+              <w:sz w:val="24"/>
+              <w:szCs w:val="24"/>
+            </w:rPr>
+          </w:pPr>
+          <w:hyperlink w:anchor="_Toc22645272" w:history="1">
+            <w:r>
+              <w:rPr>
+                <w:rStyle w:val="Hyperlink"/>
+                <w:noProof/>
+              </w:rPr>
+              <w:t>3.2.2</w:t>
+            </w:r>
+            <w:r>
+              <w:rPr>
+                <w:rFonts w:eastAsiaTheme="minorEastAsia" w:cstheme="minorBidi"/>
+                <w:noProof/>
+                <w:color w:val="auto"/>
+                <w:sz w:val="24"/>
+                <w:szCs w:val="24"/>
+              </w:rPr>
+              <w:tab/>
+            </w:r>
+            <w:r>
+              <w:rPr>
+                <w:rStyle w:val="Hyperlink"/>
+                <w:noProof/>
+              </w:rPr>
+              <w:t>Content-based recommender systems</w:t>
+            </w:r>
+            <w:r>
+              <w:rPr>
+                <w:noProof/>
+                <w:webHidden/>
+              </w:rPr>
+              <w:tab/>
+            </w:r>
+            <w:r>
+              <w:rPr>
+                <w:noProof/>
+                <w:webHidden/>
+              </w:rPr>
+              <w:fldChar w:fldCharType="begin"/>
+            </w:r>
+            <w:r>
+              <w:rPr>
+                <w:noProof/>
+                <w:webHidden/>
+              </w:rPr>
+              <w:instrText xml:space="preserve"> PAGEREF _Toc22645272 \h </w:instrText>
+            </w:r>
+            <w:r>
+              <w:rPr>
+                <w:noProof/>
+                <w:webHidden/>
+              </w:rPr>
+            </w:r>
+            <w:r>
+              <w:rPr>
+                <w:noProof/>
+                <w:webHidden/>
+              </w:rPr>
+              <w:fldChar w:fldCharType="separate"/>
+            </w:r>
+            <w:r>
+              <w:rPr>
+                <w:noProof/>
+                <w:webHidden/>
+              </w:rPr>
+              <w:t>9</w:t>
+            </w:r>
+            <w:r>
+              <w:rPr>
+                <w:noProof/>
+                <w:webHidden/>
+              </w:rPr>
+              <w:fldChar w:fldCharType="end"/>
+            </w:r>
+          </w:hyperlink>
+        </w:p>
+        <w:p>
+          <w:pPr>
+            <w:pStyle w:val="TOC3"/>
+            <w:tabs>
+              <w:tab w:val="left" w:pos="1200"/>
+              <w:tab w:val="right" w:leader="dot" w:pos="9010"/>
+            </w:tabs>
+            <w:rPr>
+              <w:rFonts w:eastAsiaTheme="minorEastAsia" w:cstheme="minorBidi"/>
+              <w:noProof/>
+              <w:color w:val="auto"/>
+              <w:sz w:val="24"/>
+              <w:szCs w:val="24"/>
+            </w:rPr>
+          </w:pPr>
+          <w:hyperlink w:anchor="_Toc22645273" w:history="1">
+            <w:r>
+              <w:rPr>
+                <w:rStyle w:val="Hyperlink"/>
+                <w:noProof/>
+              </w:rPr>
+              <w:t>3.2.3</w:t>
+            </w:r>
+            <w:r>
+              <w:rPr>
+                <w:rFonts w:eastAsiaTheme="minorEastAsia" w:cstheme="minorBidi"/>
+                <w:noProof/>
+                <w:color w:val="auto"/>
+                <w:sz w:val="24"/>
+                <w:szCs w:val="24"/>
+              </w:rPr>
+              <w:tab/>
+            </w:r>
+            <w:r>
+              <w:rPr>
+                <w:rStyle w:val="Hyperlink"/>
+                <w:noProof/>
+              </w:rPr>
+              <w:t>Knowledge-based recommender systems</w:t>
+            </w:r>
+            <w:r>
+              <w:rPr>
+                <w:noProof/>
+                <w:webHidden/>
+              </w:rPr>
+              <w:tab/>
+            </w:r>
+            <w:r>
+              <w:rPr>
+                <w:noProof/>
+                <w:webHidden/>
+              </w:rPr>
+              <w:fldChar w:fldCharType="begin"/>
+            </w:r>
+            <w:r>
+              <w:rPr>
+                <w:noProof/>
+                <w:webHidden/>
+              </w:rPr>
+              <w:instrText xml:space="preserve"> PAGEREF _Toc22645273 \h </w:instrText>
+            </w:r>
+            <w:r>
+              <w:rPr>
+                <w:noProof/>
+                <w:webHidden/>
+              </w:rPr>
+            </w:r>
+            <w:r>
+              <w:rPr>
+                <w:noProof/>
+                <w:webHidden/>
+              </w:rPr>
+              <w:fldChar w:fldCharType="separate"/>
+            </w:r>
+            <w:r>
+              <w:rPr>
+                <w:noProof/>
+                <w:webHidden/>
+              </w:rPr>
+              <w:t>9</w:t>
+            </w:r>
+            <w:r>
+              <w:rPr>
+                <w:noProof/>
+                <w:webHidden/>
+              </w:rPr>
+              <w:fldChar w:fldCharType="end"/>
+            </w:r>
+          </w:hyperlink>
+        </w:p>
+        <w:p>
+          <w:pPr>
+            <w:pStyle w:val="TOC3"/>
+            <w:tabs>
+              <w:tab w:val="left" w:pos="1200"/>
+              <w:tab w:val="right" w:leader="dot" w:pos="9010"/>
+            </w:tabs>
+            <w:rPr>
+              <w:rFonts w:eastAsiaTheme="minorEastAsia" w:cstheme="minorBidi"/>
+              <w:noProof/>
+              <w:color w:val="auto"/>
+              <w:sz w:val="24"/>
+              <w:szCs w:val="24"/>
+            </w:rPr>
+          </w:pPr>
+          <w:hyperlink w:anchor="_Toc22645274" w:history="1">
+            <w:r>
+              <w:rPr>
+                <w:rStyle w:val="Hyperlink"/>
+                <w:noProof/>
+              </w:rPr>
+              <w:t>3.2.4</w:t>
+            </w:r>
+            <w:r>
+              <w:rPr>
+                <w:rFonts w:eastAsiaTheme="minorEastAsia" w:cstheme="minorBidi"/>
+                <w:noProof/>
+                <w:color w:val="auto"/>
+                <w:sz w:val="24"/>
+                <w:szCs w:val="24"/>
+              </w:rPr>
+              <w:tab/>
+            </w:r>
+            <w:r>
+              <w:rPr>
+                <w:rStyle w:val="Hyperlink"/>
+                <w:noProof/>
+              </w:rPr>
+              <w:t>Other approaches</w:t>
+            </w:r>
+            <w:r>
+              <w:rPr>
+                <w:noProof/>
+                <w:webHidden/>
+              </w:rPr>
+              <w:tab/>
+            </w:r>
+            <w:r>
+              <w:rPr>
+                <w:noProof/>
+                <w:webHidden/>
+              </w:rPr>
+              <w:fldChar w:fldCharType="begin"/>
+            </w:r>
+            <w:r>
+              <w:rPr>
+                <w:noProof/>
+                <w:webHidden/>
+              </w:rPr>
+              <w:instrText xml:space="preserve"> PAGEREF _Toc22645274 \h </w:instrText>
+            </w:r>
+            <w:r>
+              <w:rPr>
+                <w:noProof/>
+                <w:webHidden/>
+              </w:rPr>
+            </w:r>
+            <w:r>
+              <w:rPr>
+                <w:noProof/>
+                <w:webHidden/>
+              </w:rPr>
+              <w:fldChar w:fldCharType="separate"/>
+            </w:r>
+            <w:r>
+              <w:rPr>
+                <w:noProof/>
+                <w:webHidden/>
+              </w:rPr>
+              <w:t>9</w:t>
             </w:r>
             <w:r>
               <w:rPr>
@@ -922,7 +1552,7 @@
               <w:szCs w:val="24"/>
             </w:rPr>
           </w:pPr>
-          <w:hyperlink w:anchor="_Toc22578959" w:history="1">
+          <w:hyperlink w:anchor="_Toc22645275" w:history="1">
             <w:r>
               <w:rPr>
                 <w:rStyle w:val="Hyperlink"/>
@@ -947,7 +1577,7 @@
                 <w:rStyle w:val="Hyperlink"/>
                 <w:noProof/>
               </w:rPr>
-              <w:t>Recommender systems and Big data</w:t>
+              <w:t>Evaluation</w:t>
             </w:r>
             <w:r>
               <w:rPr>
@@ -968,7 +1598,7 @@
                 <w:noProof/>
                 <w:webHidden/>
               </w:rPr>
-              <w:instrText xml:space="preserve"> PAGEREF _Toc22578959 \h </w:instrText>
+              <w:instrText xml:space="preserve"> PAGEREF _Toc22645275 \h </w:instrText>
             </w:r>
             <w:r>
               <w:rPr>
@@ -988,101 +1618,7 @@
                 <w:noProof/>
                 <w:webHidden/>
               </w:rPr>
-              <w:t>8</w:t>
-            </w:r>
-            <w:r>
-              <w:rPr>
-                <w:noProof/>
-                <w:webHidden/>
-              </w:rPr>
-              <w:fldChar w:fldCharType="end"/>
-            </w:r>
-          </w:hyperlink>
-        </w:p>
-        <w:p>
-          <w:pPr>
-            <w:pStyle w:val="TOC2"/>
-            <w:tabs>
-              <w:tab w:val="left" w:pos="960"/>
-              <w:tab w:val="right" w:leader="dot" w:pos="9010"/>
-            </w:tabs>
-            <w:rPr>
-              <w:rFonts w:eastAsiaTheme="minorEastAsia" w:cstheme="minorBidi"/>
-              <w:b w:val="0"/>
-              <w:bCs w:val="0"/>
-              <w:noProof/>
-              <w:color w:val="auto"/>
-              <w:sz w:val="24"/>
-              <w:szCs w:val="24"/>
-            </w:rPr>
-          </w:pPr>
-          <w:hyperlink w:anchor="_Toc22578960" w:history="1">
-            <w:r>
-              <w:rPr>
-                <w:rStyle w:val="Hyperlink"/>
-                <w:noProof/>
-              </w:rPr>
-              <w:t>3.4</w:t>
-            </w:r>
-            <w:r>
-              <w:rPr>
-                <w:rFonts w:eastAsiaTheme="minorEastAsia" w:cstheme="minorBidi"/>
-                <w:b w:val="0"/>
-                <w:bCs w:val="0"/>
-                <w:noProof/>
-                <w:color w:val="auto"/>
-                <w:sz w:val="24"/>
-                <w:szCs w:val="24"/>
-              </w:rPr>
-              <w:tab/>
-            </w:r>
-            <w:r>
-              <w:rPr>
-                <w:rStyle w:val="Hyperlink"/>
-                <w:noProof/>
-              </w:rPr>
-              <w:t>Future of Recommender systems</w:t>
-            </w:r>
-            <w:r>
-              <w:rPr>
-                <w:noProof/>
-                <w:webHidden/>
-              </w:rPr>
-              <w:tab/>
-            </w:r>
-            <w:r>
-              <w:rPr>
-                <w:noProof/>
-                <w:webHidden/>
-              </w:rPr>
-              <w:fldChar w:fldCharType="begin"/>
-            </w:r>
-            <w:r>
-              <w:rPr>
-                <w:noProof/>
-                <w:webHidden/>
-              </w:rPr>
-              <w:instrText xml:space="preserve"> PAGEREF _Toc22578960 \h </w:instrText>
-            </w:r>
-            <w:r>
-              <w:rPr>
-                <w:noProof/>
-                <w:webHidden/>
-              </w:rPr>
-            </w:r>
-            <w:r>
-              <w:rPr>
-                <w:noProof/>
-                <w:webHidden/>
-              </w:rPr>
-              <w:fldChar w:fldCharType="separate"/>
-            </w:r>
-            <w:r>
-              <w:rPr>
-                <w:noProof/>
-                <w:webHidden/>
-              </w:rPr>
-              <w:t>8</w:t>
+              <w:t>9</w:t>
             </w:r>
             <w:r>
               <w:rPr>
@@ -1110,7 +1646,7 @@
               <w:color w:val="auto"/>
             </w:rPr>
           </w:pPr>
-          <w:hyperlink w:anchor="_Toc22578961" w:history="1">
+          <w:hyperlink w:anchor="_Toc22645276" w:history="1">
             <w:r>
               <w:rPr>
                 <w:rStyle w:val="Hyperlink"/>
@@ -1156,7 +1692,7 @@
                 <w:noProof/>
                 <w:webHidden/>
               </w:rPr>
-              <w:instrText xml:space="preserve"> PAGEREF _Toc22578961 \h </w:instrText>
+              <w:instrText xml:space="preserve"> PAGEREF _Toc22645276 \h </w:instrText>
             </w:r>
             <w:r>
               <w:rPr>
@@ -1176,7 +1712,7 @@
                 <w:noProof/>
                 <w:webHidden/>
               </w:rPr>
-              <w:t>8</w:t>
+              <w:t>9</w:t>
             </w:r>
             <w:r>
               <w:rPr>
@@ -1204,7 +1740,7 @@
               <w:color w:val="auto"/>
             </w:rPr>
           </w:pPr>
-          <w:hyperlink w:anchor="_Toc22578962" w:history="1">
+          <w:hyperlink w:anchor="_Toc22645277" w:history="1">
             <w:r>
               <w:rPr>
                 <w:rStyle w:val="Hyperlink"/>
@@ -1250,7 +1786,7 @@
                 <w:noProof/>
                 <w:webHidden/>
               </w:rPr>
-              <w:instrText xml:space="preserve"> PAGEREF _Toc22578962 \h </w:instrText>
+              <w:instrText xml:space="preserve"> PAGEREF _Toc22645277 \h </w:instrText>
             </w:r>
             <w:r>
               <w:rPr>
@@ -1310,7 +1846,7 @@
           <w:rFonts w:cs="Times New Roman (Headings CS)"/>
         </w:rPr>
       </w:pPr>
-      <w:bookmarkStart w:id="0" w:name="_Toc22578950"/>
+      <w:bookmarkStart w:id="0" w:name="_Toc22645259"/>
       <w:r>
         <w:rPr>
           <w:rFonts w:cs="Times New Roman (Headings CS)"/>
@@ -1401,7 +1937,7 @@
       <w:pPr>
         <w:pStyle w:val="Heading1"/>
       </w:pPr>
-      <w:bookmarkStart w:id="1" w:name="_Toc22578951"/>
+      <w:bookmarkStart w:id="1" w:name="_Toc22645260"/>
       <w:r>
         <w:lastRenderedPageBreak/>
         <w:t>Recommender Systems</w:t>
@@ -1412,7 +1948,7 @@
       <w:pPr>
         <w:pStyle w:val="Heading2"/>
       </w:pPr>
-      <w:bookmarkStart w:id="2" w:name="_Toc22578952"/>
+      <w:bookmarkStart w:id="2" w:name="_Toc22645261"/>
       <w:r>
         <w:t>Introduction</w:t>
       </w:r>
@@ -1489,7 +2025,7 @@
       <w:pPr>
         <w:pStyle w:val="Heading2"/>
       </w:pPr>
-      <w:bookmarkStart w:id="3" w:name="_Toc22578953"/>
+      <w:bookmarkStart w:id="3" w:name="_Toc22645262"/>
       <w:r>
         <w:t>History</w:t>
       </w:r>
@@ -1649,7 +2185,7 @@
       <w:pPr>
         <w:pStyle w:val="Heading2"/>
       </w:pPr>
-      <w:bookmarkStart w:id="4" w:name="_Toc22578954"/>
+      <w:bookmarkStart w:id="4" w:name="_Toc22645263"/>
       <w:r>
         <w:lastRenderedPageBreak/>
         <w:t>Overview</w:t>
@@ -1822,7 +2358,7 @@
       <w:pPr>
         <w:pStyle w:val="Heading1"/>
       </w:pPr>
-      <w:bookmarkStart w:id="5" w:name="_Toc22578955"/>
+      <w:bookmarkStart w:id="5" w:name="_Toc22645264"/>
       <w:r>
         <w:t>Basic principles</w:t>
       </w:r>
@@ -1875,6 +2411,7 @@
           <w:id w:val="238523712"/>
           <w:citation/>
         </w:sdtPr>
+        <w:sdtEndPr/>
         <w:sdtContent>
           <w:r>
             <w:fldChar w:fldCharType="begin"/>
@@ -1964,13 +2501,7 @@
         <w:t>Ranking version of problem</w:t>
       </w:r>
       <w:r>
-        <w:t xml:space="preserve"> </w:t>
-      </w:r>
-      <w:r>
-        <w:t>–</w:t>
-      </w:r>
-      <w:r>
-        <w:t xml:space="preserve"> in contrast to prediction, ranking problems are usually concerned with selection of top-k items that user might be interested in. This sort of systems is usually found in e-commerce websites and online shops.</w:t>
+        <w:t xml:space="preserve"> – in contrast to prediction, ranking problems are usually concerned with selection of top-k items that user might be interested in. This sort of systems is usually found in e-commerce websites and online shops.</w:t>
       </w:r>
     </w:p>
     <w:p>
@@ -1982,7 +2513,7 @@
       <w:pPr>
         <w:pStyle w:val="Heading2"/>
       </w:pPr>
-      <w:bookmarkStart w:id="6" w:name="_Toc22578956"/>
+      <w:bookmarkStart w:id="6" w:name="_Toc22645265"/>
       <w:r>
         <w:t>Beyond accuracy</w:t>
       </w:r>
@@ -2018,6 +2549,7 @@
           <w:id w:val="-1758900947"/>
           <w:citation/>
         </w:sdtPr>
+        <w:sdtEndPr/>
         <w:sdtContent>
           <w:r>
             <w:fldChar w:fldCharType="begin"/>
@@ -2175,6 +2707,7 @@
           <w:id w:val="50817489"/>
           <w:citation/>
         </w:sdtPr>
+        <w:sdtEndPr/>
         <w:sdtContent>
           <w:r>
             <w:fldChar w:fldCharType="begin"/>
@@ -2245,7 +2778,7 @@
       <w:pPr>
         <w:pStyle w:val="Heading3"/>
       </w:pPr>
-      <w:bookmarkStart w:id="7" w:name="_Toc22578957"/>
+      <w:bookmarkStart w:id="7" w:name="_Toc22645266"/>
       <w:r>
         <w:t>Netflix, Last.fm and Pandora</w:t>
       </w:r>
@@ -2261,7 +2794,7 @@
       <w:pPr>
         <w:pStyle w:val="Heading3"/>
       </w:pPr>
-      <w:bookmarkStart w:id="8" w:name="_Toc22578958"/>
+      <w:bookmarkStart w:id="8" w:name="_Toc22645267"/>
       <w:r>
         <w:t>Recommender systems and software engineering</w:t>
       </w:r>
@@ -2285,7 +2818,7 @@
       <w:pPr>
         <w:pStyle w:val="Heading3"/>
       </w:pPr>
-      <w:bookmarkStart w:id="9" w:name="_Toc22578959"/>
+      <w:bookmarkStart w:id="9" w:name="_Toc22645268"/>
       <w:r>
         <w:t>Recommender systems and Big data</w:t>
       </w:r>
@@ -2300,7 +2833,7 @@
       <w:pPr>
         <w:pStyle w:val="Heading3"/>
       </w:pPr>
-      <w:bookmarkStart w:id="10" w:name="_Toc22578960"/>
+      <w:bookmarkStart w:id="10" w:name="_Toc22645269"/>
       <w:r>
         <w:t>Future of Recommender systems</w:t>
       </w:r>
@@ -2315,65 +2848,212 @@
       <w:pPr>
         <w:pStyle w:val="Heading2"/>
       </w:pPr>
-      <w:r>
+      <w:bookmarkStart w:id="11" w:name="_Toc22645270"/>
+      <w:r>
+        <w:t>Approaches</w:t>
+      </w:r>
+      <w:bookmarkEnd w:id="11"/>
+    </w:p>
+    <w:p>
+      <w:pPr>
+        <w:pStyle w:val="Heading3"/>
+      </w:pPr>
+      <w:r>
+        <w:t>Basic models</w:t>
+      </w:r>
+    </w:p>
+    <w:p>
+      <w:r>
+        <w:t xml:space="preserve">Generally speaking, there are roughly two distinct kinds of recommender systems – ones that are working with incomplete matrices of users and ratings and ones that are modeling against the attributes of the item being recommended. Former ones are referred to as </w:t>
+      </w:r>
+      <w:r>
+        <w:rPr>
+          <w:i/>
+          <w:iCs/>
+        </w:rPr>
+        <w:t xml:space="preserve">Collaborative </w:t>
+      </w:r>
+      <w:r>
+        <w:rPr>
+          <w:i/>
+          <w:iCs/>
+        </w:rPr>
         <w:lastRenderedPageBreak/>
-        <w:t>Approaches</w:t>
-      </w:r>
-    </w:p>
+        <w:t>Filtering</w:t>
+      </w:r>
+      <w:r>
+        <w:t xml:space="preserve"> methods, because other users collaborate in order to derive the predicted rating for item being rated. The latter ones are usually referred to as </w:t>
+      </w:r>
+      <w:r>
+        <w:rPr>
+          <w:i/>
+          <w:iCs/>
+        </w:rPr>
+        <w:t>Content-based filtering</w:t>
+      </w:r>
+      <w:r>
+        <w:t xml:space="preserve"> methods because the attributes of the item itself are what drives the recommendation. Content-based filtering methods are usually user-centric as the predictor is built for every single user and usually considers users previous behavior mixed with item’s attributes.</w:t>
+      </w:r>
+      <w:r>
+        <w:t xml:space="preserve"> There is also a third category of recommender systems which is known as </w:t>
+      </w:r>
+      <w:r>
+        <w:rPr>
+          <w:i/>
+          <w:iCs/>
+        </w:rPr>
+        <w:t xml:space="preserve">Knowledge-based </w:t>
+      </w:r>
+      <w:r>
+        <w:t xml:space="preserve">systems. These are, as the name suggests, systems that are based solely on </w:t>
+      </w:r>
+      <w:r>
+        <w:rPr>
+          <w:i/>
+          <w:iCs/>
+        </w:rPr>
+        <w:t>user’s requirements</w:t>
+      </w:r>
+      <w:r>
+        <w:t xml:space="preserve"> which are explicitly specified by user before the recommendation process is started at all.</w:t>
+      </w:r>
+      <w:r>
+        <w:t xml:space="preserve"> Finally, there is a group of so called </w:t>
+      </w:r>
+      <w:r>
+        <w:rPr>
+          <w:i/>
+          <w:iCs/>
+        </w:rPr>
+        <w:t>hybrid systems</w:t>
+      </w:r>
+      <w:r>
+        <w:t xml:space="preserve"> which combine multiple approaches in order to derive the best possible rating for user in question.</w:t>
+      </w:r>
+      <w:bookmarkStart w:id="12" w:name="_GoBack"/>
+      <w:bookmarkEnd w:id="12"/>
+    </w:p>
+    <w:p>
+      <w:r>
+        <w:t xml:space="preserve">Some examples of Collaborative-filtering methods include popular services like Netflix.com, Youtube.com and Spotify.com. These are all the services which use ratings of other users in order to drive predictions for the current user. When it comes to Content-based filtering, a perfect example would be a movie recommendation service that learns their </w:t>
+      </w:r>
+      <w:proofErr w:type="gramStart"/>
+      <w:r>
+        <w:t>users</w:t>
+      </w:r>
+      <w:proofErr w:type="gramEnd"/>
+      <w:r>
+        <w:t xml:space="preserve"> preferences based on their previous feedback. Such an example is a </w:t>
+      </w:r>
+      <w:proofErr w:type="spellStart"/>
+      <w:r>
+        <w:t>MovieLens</w:t>
+      </w:r>
+      <w:proofErr w:type="spellEnd"/>
+      <w:r>
+        <w:t xml:space="preserve"> project, a movie recommendation service developed by </w:t>
+      </w:r>
+      <w:proofErr w:type="spellStart"/>
+      <w:r>
+        <w:t>GroupLens</w:t>
+      </w:r>
+      <w:proofErr w:type="spellEnd"/>
+      <w:r>
+        <w:t xml:space="preserve"> research group </w:t>
+      </w:r>
+      <w:sdt>
+        <w:sdtPr>
+          <w:id w:val="-215356598"/>
+          <w:citation/>
+        </w:sdtPr>
+        <w:sdtContent>
+          <w:r>
+            <w:fldChar w:fldCharType="begin"/>
+          </w:r>
+          <w:r>
+            <w:instrText xml:space="preserve"> CITATION Gro \l 1033 </w:instrText>
+          </w:r>
+          <w:r>
+            <w:fldChar w:fldCharType="separate"/>
+          </w:r>
+          <w:r>
+            <w:rPr>
+              <w:noProof/>
+            </w:rPr>
+            <w:t>[3]</w:t>
+          </w:r>
+          <w:r>
+            <w:fldChar w:fldCharType="end"/>
+          </w:r>
+        </w:sdtContent>
+      </w:sdt>
+      <w:r>
+        <w:t>.</w:t>
+      </w:r>
+    </w:p>
+    <w:p/>
     <w:p>
       <w:pPr>
         <w:pStyle w:val="Heading3"/>
       </w:pPr>
+      <w:bookmarkStart w:id="13" w:name="_Toc22645271"/>
       <w:r>
         <w:t>Collaborative filtering</w:t>
       </w:r>
-    </w:p>
+      <w:bookmarkEnd w:id="13"/>
+    </w:p>
+    <w:p/>
     <w:p>
       <w:pPr>
         <w:pStyle w:val="Heading3"/>
       </w:pPr>
+      <w:bookmarkStart w:id="14" w:name="_Toc22645272"/>
       <w:r>
         <w:t>Content-based recommender systems</w:t>
       </w:r>
+      <w:bookmarkEnd w:id="14"/>
     </w:p>
     <w:p>
       <w:pPr>
         <w:pStyle w:val="Heading3"/>
       </w:pPr>
+      <w:bookmarkStart w:id="15" w:name="_Toc22645273"/>
       <w:r>
         <w:t>Knowledge-based recommender systems</w:t>
       </w:r>
+      <w:bookmarkEnd w:id="15"/>
     </w:p>
     <w:p>
       <w:pPr>
         <w:pStyle w:val="Heading3"/>
       </w:pPr>
+      <w:bookmarkStart w:id="16" w:name="_Toc22645274"/>
       <w:r>
         <w:t>Other approaches</w:t>
       </w:r>
+      <w:bookmarkEnd w:id="16"/>
     </w:p>
     <w:p/>
     <w:p>
       <w:pPr>
         <w:pStyle w:val="Heading2"/>
       </w:pPr>
+      <w:bookmarkStart w:id="17" w:name="_Toc22645275"/>
       <w:r>
         <w:t>Evaluation</w:t>
       </w:r>
-    </w:p>
-    <w:p>
-      <w:bookmarkStart w:id="11" w:name="_GoBack"/>
-      <w:bookmarkEnd w:id="11"/>
-    </w:p>
+      <w:bookmarkEnd w:id="17"/>
+    </w:p>
+    <w:p/>
     <w:p>
       <w:pPr>
         <w:pStyle w:val="Heading1"/>
       </w:pPr>
-      <w:bookmarkStart w:id="12" w:name="_Toc22578961"/>
+      <w:bookmarkStart w:id="18" w:name="_Toc22645276"/>
       <w:r>
         <w:t>Methodology</w:t>
       </w:r>
-      <w:bookmarkEnd w:id="12"/>
+      <w:bookmarkEnd w:id="18"/>
     </w:p>
     <w:p>
       <w:r>
@@ -2395,7 +3075,7 @@
         <w:br w:type="page"/>
       </w:r>
     </w:p>
-    <w:bookmarkStart w:id="13" w:name="_Toc22578962" w:displacedByCustomXml="next"/>
+    <w:bookmarkStart w:id="19" w:name="_Toc22645277" w:displacedByCustomXml="next"/>
     <w:sdt>
       <w:sdtPr>
         <w:rPr>
@@ -2417,7 +3097,7 @@
           <w:r>
             <w:t>Bibliography</w:t>
           </w:r>
-          <w:bookmarkEnd w:id="13"/>
+          <w:bookmarkEnd w:id="19"/>
         </w:p>
         <w:sdt>
           <w:sdtPr>
@@ -3912,6 +4592,7 @@
   <w:style w:type="character" w:default="1" w:styleId="DefaultParagraphFont">
     <w:name w:val="Default Paragraph Font"/>
     <w:uiPriority w:val="1"/>
+    <w:semiHidden/>
     <w:unhideWhenUsed/>
   </w:style>
   <w:style w:type="table" w:default="1" w:styleId="TableNormal">
@@ -4874,7 +5555,7 @@
 </file>
 
 <file path=customXml/itemProps1.xml><?xml version="1.0" encoding="utf-8"?>
-<ds:datastoreItem xmlns:ds="http://schemas.openxmlformats.org/officeDocument/2006/customXml" ds:itemID="{4729A297-8543-3B4F-9AD0-03F3C62C04E1}">
+<ds:datastoreItem xmlns:ds="http://schemas.openxmlformats.org/officeDocument/2006/customXml" ds:itemID="{EBC032C8-78D2-BD49-AAAF-F5288ACEB84A}">
   <ds:schemaRefs>
     <ds:schemaRef ds:uri="http://schemas.openxmlformats.org/officeDocument/2006/bibliography"/>
   </ds:schemaRefs>

</xml_diff>

<commit_message>
Types of Collaborative Filtering systems
</commit_message>
<xml_diff>
--- a/Master Thesis.docx
+++ b/Master Thesis.docx
@@ -2918,7 +2918,15 @@
         <w:t xml:space="preserve"> which are explicitly specified by user before the recommendation process is started at all.</w:t>
       </w:r>
       <w:r>
-        <w:t xml:space="preserve"> Finally, there is a group of so called </w:t>
+        <w:t xml:space="preserve"> Finally, there is a group of </w:t>
+      </w:r>
+      <w:proofErr w:type="gramStart"/>
+      <w:r>
+        <w:t>so called</w:t>
+      </w:r>
+      <w:proofErr w:type="gramEnd"/>
+      <w:r>
+        <w:t xml:space="preserve"> </w:t>
       </w:r>
       <w:r>
         <w:rPr>
@@ -2930,8 +2938,6 @@
       <w:r>
         <w:t xml:space="preserve"> which combine multiple approaches in order to derive the best possible rating for user in question.</w:t>
       </w:r>
-      <w:bookmarkStart w:id="12" w:name="_GoBack"/>
-      <w:bookmarkEnd w:id="12"/>
     </w:p>
     <w:p>
       <w:r>
@@ -2966,6 +2972,7 @@
           <w:id w:val="-215356598"/>
           <w:citation/>
         </w:sdtPr>
+        <w:sdtEndPr/>
         <w:sdtContent>
           <w:r>
             <w:fldChar w:fldCharType="begin"/>
@@ -2991,69 +2998,453 @@
         <w:t>.</w:t>
       </w:r>
     </w:p>
+    <w:p>
+      <w:pPr>
+        <w:pStyle w:val="Heading3"/>
+      </w:pPr>
+      <w:bookmarkStart w:id="12" w:name="_Toc22645271"/>
+      <w:r>
+        <w:t>Collaborative filtering</w:t>
+      </w:r>
+      <w:bookmarkEnd w:id="12"/>
+    </w:p>
+    <w:p>
+      <w:r>
+        <w:t>Collaborative filtering represent</w:t>
+      </w:r>
+      <w:r>
+        <w:t>s</w:t>
+      </w:r>
+      <w:r>
+        <w:t xml:space="preserve"> a family of recommender systems where recommendations are solely based on so called “collaboration” between users or items. Therefore, the predicted recommendations are based solely on how other users have rated the same item (in case of user-based collaborative algorithms) or how the majority of items was rated (in case of item-based collaborative algorithms). Main challenge with collaborative filtering algorithms seems to be the fact that underlying rating matrices are usually incomplete </w:t>
+      </w:r>
+      <w:sdt>
+        <w:sdtPr>
+          <w:id w:val="1686936247"/>
+          <w:citation/>
+        </w:sdtPr>
+        <w:sdtContent>
+          <w:r>
+            <w:fldChar w:fldCharType="begin"/>
+          </w:r>
+          <w:r>
+            <w:instrText xml:space="preserve"> CITATION Agg16 \l 1033 </w:instrText>
+          </w:r>
+          <w:r>
+            <w:fldChar w:fldCharType="separate"/>
+          </w:r>
+          <w:r>
+            <w:rPr>
+              <w:noProof/>
+            </w:rPr>
+            <w:t>[4]</w:t>
+          </w:r>
+          <w:r>
+            <w:fldChar w:fldCharType="end"/>
+          </w:r>
+        </w:sdtContent>
+      </w:sdt>
+      <w:r>
+        <w:t>.</w:t>
+      </w:r>
+    </w:p>
+    <w:p>
+      <w:r>
+        <w:t>We’ll take an example of a Movie recommendation engine. In systems like this one, users usual</w:t>
+      </w:r>
+      <w:r>
+        <w:t>ly</w:t>
+      </w:r>
+      <w:r>
+        <w:t xml:space="preserve"> express their liking or disliking of a particular movie, or, in some cases, specify the numerical rating. The main problem that collaborative filtering algorithms suffer from is the fact that, out of the whole universe of available movies, only a handful of them is actually rated by users. The remaining majority is usually either sparsely rated or not rated at all.</w:t>
+      </w:r>
+    </w:p>
+    <w:p>
+      <w:r>
+        <w:t xml:space="preserve">The basic premise of collaborative filtering algorithms is that the missing ratings can be imputed by observing the ratings of similar users or products, depending on what is being observed. What’s more, one of the main premises that drives these engines is the assumption </w:t>
+      </w:r>
+      <w:r>
+        <w:lastRenderedPageBreak/>
+        <w:t>that if two users have a similar taste and have similarly rated number of items, then, they must have the similar taste and one can infer the ratings from the other.</w:t>
+      </w:r>
+    </w:p>
+    <w:p>
+      <w:r>
+        <w:t xml:space="preserve">Let’s take as an example two users Alice and Bob. We will assume that both Alice and Bob have a similar taste in </w:t>
+      </w:r>
+      <w:proofErr w:type="gramStart"/>
+      <w:r>
+        <w:t>movies</w:t>
+      </w:r>
+      <w:proofErr w:type="gramEnd"/>
+      <w:r>
+        <w:t xml:space="preserve"> and we conclude this by observing the ratings they provided for the same set of items. Let’s further assume that Bob is looking for a new movie to watch. Supposing that they have a similar taste and that Alice has liked Terminator movie which Bob hasn’t rated </w:t>
+      </w:r>
+      <w:proofErr w:type="gramStart"/>
+      <w:r>
+        <w:t>yet,</w:t>
+      </w:r>
+      <w:proofErr w:type="gramEnd"/>
+      <w:r>
+        <w:t xml:space="preserve"> we can assume that Bob might be interested in watching Terminator as well.</w:t>
+      </w:r>
+    </w:p>
+    <w:p>
+      <w:r>
+        <w:t xml:space="preserve">These algorithms, unfortunately, suffer from so called </w:t>
+      </w:r>
+      <w:r>
+        <w:rPr>
+          <w:i/>
+          <w:iCs/>
+        </w:rPr>
+        <w:t>cold start</w:t>
+      </w:r>
+      <w:r>
+        <w:t xml:space="preserve"> problem. This topic which will be discussed in greater length, generally refers to the case where there are either no previous ratings to suggest, which is a case in newly built systems</w:t>
+      </w:r>
+      <w:r>
+        <w:t>, or to a case when a new item is added which was never rated before. This matter will be discussed at greater length in later text.</w:t>
+      </w:r>
+    </w:p>
+    <w:p>
+      <w:pPr>
+        <w:pStyle w:val="Heading4"/>
+      </w:pPr>
+      <w:r>
+        <w:t>Types</w:t>
+      </w:r>
+      <w:r>
+        <w:t xml:space="preserve"> of Collaborative Filtering systems</w:t>
+      </w:r>
+    </w:p>
+    <w:p>
+      <w:r>
+        <w:t xml:space="preserve">There are two distinctively different categories of Collaborative filtering systems </w:t>
+      </w:r>
+      <w:sdt>
+        <w:sdtPr>
+          <w:id w:val="1964150046"/>
+          <w:citation/>
+        </w:sdtPr>
+        <w:sdtContent>
+          <w:r>
+            <w:fldChar w:fldCharType="begin"/>
+          </w:r>
+          <w:r>
+            <w:instrText xml:space="preserve"> CITATION Agg16 \l 1033 </w:instrText>
+          </w:r>
+          <w:r>
+            <w:fldChar w:fldCharType="separate"/>
+          </w:r>
+          <w:r>
+            <w:rPr>
+              <w:noProof/>
+            </w:rPr>
+            <w:t>[4]</w:t>
+          </w:r>
+          <w:r>
+            <w:fldChar w:fldCharType="end"/>
+          </w:r>
+        </w:sdtContent>
+      </w:sdt>
+      <w:r>
+        <w:t>:</w:t>
+      </w:r>
+    </w:p>
+    <w:p>
+      <w:pPr>
+        <w:pStyle w:val="ListParagraph"/>
+        <w:numPr>
+          <w:ilvl w:val="0"/>
+          <w:numId w:val="14"/>
+        </w:numPr>
+      </w:pPr>
+      <w:r>
+        <w:rPr>
+          <w:i/>
+          <w:iCs/>
+        </w:rPr>
+        <w:t>Memory-based methods</w:t>
+      </w:r>
+      <w:r>
+        <w:t xml:space="preserve"> and</w:t>
+      </w:r>
+    </w:p>
+    <w:p>
+      <w:pPr>
+        <w:pStyle w:val="ListParagraph"/>
+        <w:numPr>
+          <w:ilvl w:val="0"/>
+          <w:numId w:val="14"/>
+        </w:numPr>
+        <w:rPr>
+          <w:i/>
+          <w:iCs/>
+        </w:rPr>
+      </w:pPr>
+      <w:r>
+        <w:rPr>
+          <w:i/>
+          <w:iCs/>
+        </w:rPr>
+        <w:t>Model-based methods</w:t>
+      </w:r>
+    </w:p>
+    <w:p>
+      <w:r>
+        <w:rPr>
+          <w:i/>
+          <w:iCs/>
+        </w:rPr>
+        <w:t>Memory-based methods</w:t>
+      </w:r>
+      <w:r>
+        <w:t>, also referred to as “lazy” methods are the simplest and one of the earliest experimented with and implemented methods of recommendation systems. Their process of working is relatively simple – for any given user, find the set of users who appear to be similar and make recommendations based on what other users have liked.</w:t>
+      </w:r>
+    </w:p>
+    <w:p>
+      <w:r>
+        <w:t>These can be further split into two categories:</w:t>
+      </w:r>
+    </w:p>
+    <w:p>
+      <w:pPr>
+        <w:pStyle w:val="ListParagraph"/>
+        <w:numPr>
+          <w:ilvl w:val="0"/>
+          <w:numId w:val="15"/>
+        </w:numPr>
+      </w:pPr>
+      <w:r>
+        <w:rPr>
+          <w:i/>
+          <w:iCs/>
+        </w:rPr>
+        <w:t>User-based collaborative filtering</w:t>
+      </w:r>
+      <w:r>
+        <w:t xml:space="preserve"> and</w:t>
+      </w:r>
+    </w:p>
+    <w:p>
+      <w:pPr>
+        <w:pStyle w:val="ListParagraph"/>
+        <w:numPr>
+          <w:ilvl w:val="0"/>
+          <w:numId w:val="15"/>
+        </w:numPr>
+        <w:rPr>
+          <w:i/>
+          <w:iCs/>
+        </w:rPr>
+      </w:pPr>
+      <w:r>
+        <w:rPr>
+          <w:i/>
+          <w:iCs/>
+        </w:rPr>
+        <w:t>Item-based collaborative filtering</w:t>
+      </w:r>
+    </w:p>
+    <w:p>
+      <w:r>
+        <w:t>In User-based systems, the idea is to find the like-minded users and base the recommendations on that. As mentioned in previous chapter, if two users, Alice and Bob, have like the same movies in the past, then we can assume that movies that were positively rated by Alice but have not been rated by Bob are going to be positively perceived by him as well.</w:t>
+      </w:r>
+      <w:r>
+        <w:t xml:space="preserve"> Generally speaking, the underlying assumption is that top-k users who are most similar to Bob can actually predict the movies that Bob will like.</w:t>
+      </w:r>
+    </w:p>
+    <w:p>
+      <w:r>
+        <w:lastRenderedPageBreak/>
+        <w:t>In Item-based systems, the idea is generally similar. In order to predict item B to user A, we first need to find a set of top-k items that are most similar to B and based on that we can conclude and infer the rating of user A for item B.</w:t>
+      </w:r>
+    </w:p>
+    <w:p>
+      <w:r>
+        <w:t>For example, let’s assume that Bob has expressed positive liking towards the movies Thor, Avengers and Captain America. We can make a conclusion that Bob likes Marvel’s movies and, based on that, we look for movies that are similar and one of the movies that can be recommended is Guardians of the Galaxy.</w:t>
+      </w:r>
+    </w:p>
+    <w:p>
+      <w:r>
+        <w:t>As can be seen, both user-based and item-based methods work on one-by-one basis, and that is exactly why they are also referred to as being “lazy”. This comes from the fact that the ratings are known only at the time of evaluation and not before that.</w:t>
+      </w:r>
+    </w:p>
+    <w:p>
+      <w:r>
+        <w:t xml:space="preserve">The advantages of memory-based techniques </w:t>
+      </w:r>
+      <w:proofErr w:type="gramStart"/>
+      <w:r>
+        <w:t>is</w:t>
+      </w:r>
+      <w:proofErr w:type="gramEnd"/>
+      <w:r>
+        <w:t xml:space="preserve"> that they are very simple to implement and resulting recommendations are often very easy to explain </w:t>
+      </w:r>
+      <w:sdt>
+        <w:sdtPr>
+          <w:id w:val="-838470044"/>
+          <w:citation/>
+        </w:sdtPr>
+        <w:sdtContent>
+          <w:r>
+            <w:fldChar w:fldCharType="begin"/>
+          </w:r>
+          <w:r>
+            <w:instrText xml:space="preserve"> CITATION Agg16 \l 1033 </w:instrText>
+          </w:r>
+          <w:r>
+            <w:fldChar w:fldCharType="separate"/>
+          </w:r>
+          <w:r>
+            <w:rPr>
+              <w:noProof/>
+            </w:rPr>
+            <w:t>[4]</w:t>
+          </w:r>
+          <w:r>
+            <w:fldChar w:fldCharType="end"/>
+          </w:r>
+        </w:sdtContent>
+      </w:sdt>
+      <w:r>
+        <w:t>.</w:t>
+      </w:r>
+    </w:p>
+    <w:p>
+      <w:pPr>
+        <w:keepNext/>
+      </w:pPr>
+      <w:r>
+        <w:drawing>
+          <wp:inline distT="0" distB="0" distL="0" distR="0" wp14:anchorId="2FF80642" wp14:editId="7057AD34">
+            <wp:extent cx="5727700" cy="2660015"/>
+            <wp:effectExtent l="0" t="0" r="0" b="0"/>
+            <wp:docPr id="1" name="Picture 1" descr="A picture containing object, clock&#10;&#10;Description automatically generated"/>
+            <wp:cNvGraphicFramePr>
+              <a:graphicFrameLocks xmlns:a="http://schemas.openxmlformats.org/drawingml/2006/main" noChangeAspect="1"/>
+            </wp:cNvGraphicFramePr>
+            <a:graphic xmlns:a="http://schemas.openxmlformats.org/drawingml/2006/main">
+              <a:graphicData uri="http://schemas.openxmlformats.org/drawingml/2006/picture">
+                <pic:pic xmlns:pic="http://schemas.openxmlformats.org/drawingml/2006/picture">
+                  <pic:nvPicPr>
+                    <pic:cNvPr id="1" name=""/>
+                    <pic:cNvPicPr/>
+                  </pic:nvPicPr>
+                  <pic:blipFill>
+                    <a:blip r:embed="rId9"/>
+                    <a:stretch>
+                      <a:fillRect/>
+                    </a:stretch>
+                  </pic:blipFill>
+                  <pic:spPr>
+                    <a:xfrm>
+                      <a:off x="0" y="0"/>
+                      <a:ext cx="5727700" cy="2660015"/>
+                    </a:xfrm>
+                    <a:prstGeom prst="rect">
+                      <a:avLst/>
+                    </a:prstGeom>
+                  </pic:spPr>
+                </pic:pic>
+              </a:graphicData>
+            </a:graphic>
+          </wp:inline>
+        </w:drawing>
+      </w:r>
+    </w:p>
+    <w:p>
+      <w:pPr>
+        <w:pStyle w:val="Caption"/>
+        <w:jc w:val="center"/>
+      </w:pPr>
+      <w:bookmarkStart w:id="13" w:name="_Toc22833203"/>
+      <w:r>
+        <w:t xml:space="preserve">Figure </w:t>
+      </w:r>
+      <w:fldSimple w:instr=" SEQ Figure \* ARABIC ">
+        <w:r>
+          <w:rPr>
+            <w:noProof/>
+          </w:rPr>
+          <w:t>1</w:t>
+        </w:r>
+      </w:fldSimple>
+      <w:r>
+        <w:t xml:space="preserve"> –</w:t>
+      </w:r>
+      <w:bookmarkEnd w:id="13"/>
+      <w:r>
+        <w:t xml:space="preserve"> </w:t>
+      </w:r>
+      <w:r>
+        <w:t>User 2 and User 3 like the same items and item 4 being recommended based on that</w:t>
+      </w:r>
+    </w:p>
+    <w:p>
+      <w:bookmarkStart w:id="14" w:name="_GoBack"/>
+      <w:bookmarkEnd w:id="14"/>
+      <w:r>
+        <w:t>I</w:t>
+      </w:r>
+      <w:r>
+        <w:t xml:space="preserve">n the model-based filtering systems,  </w:t>
+      </w:r>
+    </w:p>
+    <w:p>
+      <w:pPr>
+        <w:pStyle w:val="Heading3"/>
+      </w:pPr>
+      <w:bookmarkStart w:id="15" w:name="_Toc22645272"/>
+      <w:r>
+        <w:t>Content-based recommender systems</w:t>
+      </w:r>
+      <w:bookmarkEnd w:id="15"/>
+    </w:p>
+    <w:p>
+      <w:pPr>
+        <w:pStyle w:val="Heading3"/>
+      </w:pPr>
+      <w:bookmarkStart w:id="16" w:name="_Toc22645273"/>
+      <w:r>
+        <w:t>Knowledge-based recommender systems</w:t>
+      </w:r>
+      <w:bookmarkEnd w:id="16"/>
+    </w:p>
+    <w:p>
+      <w:pPr>
+        <w:pStyle w:val="Heading3"/>
+      </w:pPr>
+      <w:bookmarkStart w:id="17" w:name="_Toc22645274"/>
+      <w:r>
+        <w:t>Other approaches</w:t>
+      </w:r>
+      <w:bookmarkEnd w:id="17"/>
+    </w:p>
     <w:p/>
     <w:p>
       <w:pPr>
-        <w:pStyle w:val="Heading3"/>
-      </w:pPr>
-      <w:bookmarkStart w:id="13" w:name="_Toc22645271"/>
-      <w:r>
-        <w:t>Collaborative filtering</w:t>
-      </w:r>
-      <w:bookmarkEnd w:id="13"/>
+        <w:pStyle w:val="Heading2"/>
+      </w:pPr>
+      <w:bookmarkStart w:id="18" w:name="_Toc22645275"/>
+      <w:r>
+        <w:lastRenderedPageBreak/>
+        <w:t>Evaluation</w:t>
+      </w:r>
+      <w:bookmarkEnd w:id="18"/>
     </w:p>
     <w:p/>
     <w:p>
       <w:pPr>
-        <w:pStyle w:val="Heading3"/>
-      </w:pPr>
-      <w:bookmarkStart w:id="14" w:name="_Toc22645272"/>
-      <w:r>
-        <w:t>Content-based recommender systems</w:t>
-      </w:r>
-      <w:bookmarkEnd w:id="14"/>
-    </w:p>
-    <w:p>
-      <w:pPr>
-        <w:pStyle w:val="Heading3"/>
-      </w:pPr>
-      <w:bookmarkStart w:id="15" w:name="_Toc22645273"/>
-      <w:r>
-        <w:t>Knowledge-based recommender systems</w:t>
-      </w:r>
-      <w:bookmarkEnd w:id="15"/>
-    </w:p>
-    <w:p>
-      <w:pPr>
-        <w:pStyle w:val="Heading3"/>
-      </w:pPr>
-      <w:bookmarkStart w:id="16" w:name="_Toc22645274"/>
-      <w:r>
-        <w:t>Other approaches</w:t>
-      </w:r>
-      <w:bookmarkEnd w:id="16"/>
-    </w:p>
-    <w:p/>
-    <w:p>
-      <w:pPr>
-        <w:pStyle w:val="Heading2"/>
-      </w:pPr>
-      <w:bookmarkStart w:id="17" w:name="_Toc22645275"/>
-      <w:r>
-        <w:t>Evaluation</w:t>
-      </w:r>
-      <w:bookmarkEnd w:id="17"/>
-    </w:p>
-    <w:p/>
-    <w:p>
-      <w:pPr>
         <w:pStyle w:val="Heading1"/>
       </w:pPr>
-      <w:bookmarkStart w:id="18" w:name="_Toc22645276"/>
+      <w:bookmarkStart w:id="19" w:name="_Toc22645276"/>
       <w:r>
         <w:t>Methodology</w:t>
       </w:r>
-      <w:bookmarkEnd w:id="18"/>
+      <w:bookmarkEnd w:id="19"/>
     </w:p>
     <w:p>
       <w:r>
@@ -3065,7 +3456,6 @@
         <w:t>Write about how the results will be evaluated.</w:t>
       </w:r>
     </w:p>
-    <w:p/>
     <w:p>
       <w:pPr>
         <w:spacing w:before="0" w:after="0" w:line="240" w:lineRule="auto"/>
@@ -3075,7 +3465,42 @@
         <w:br w:type="page"/>
       </w:r>
     </w:p>
-    <w:bookmarkStart w:id="19" w:name="_Toc22645277" w:displacedByCustomXml="next"/>
+    <w:p>
+      <w:pPr>
+        <w:pStyle w:val="TableofFigures"/>
+        <w:tabs>
+          <w:tab w:val="right" w:leader="dot" w:pos="9010"/>
+        </w:tabs>
+        <w:rPr>
+          <w:noProof/>
+        </w:rPr>
+      </w:pPr>
+      <w:r>
+        <w:lastRenderedPageBreak/>
+        <w:fldChar w:fldCharType="begin"/>
+      </w:r>
+      <w:r>
+        <w:instrText xml:space="preserve"> TOC \h \z \c "Figure" </w:instrText>
+      </w:r>
+      <w:r>
+        <w:fldChar w:fldCharType="separate"/>
+      </w:r>
+    </w:p>
+    <w:p>
+      <w:r>
+        <w:fldChar w:fldCharType="end"/>
+      </w:r>
+    </w:p>
+    <w:p>
+      <w:pPr>
+        <w:spacing w:before="0" w:after="0" w:line="240" w:lineRule="auto"/>
+        <w:jc w:val="left"/>
+      </w:pPr>
+      <w:r>
+        <w:br w:type="page"/>
+      </w:r>
+    </w:p>
+    <w:bookmarkStart w:id="20" w:name="_Toc22645277" w:displacedByCustomXml="next"/>
     <w:sdt>
       <w:sdtPr>
         <w:rPr>
@@ -3097,7 +3522,7 @@
           <w:r>
             <w:t>Bibliography</w:t>
           </w:r>
-          <w:bookmarkEnd w:id="19"/>
+          <w:bookmarkEnd w:id="20"/>
         </w:p>
         <w:sdt>
           <w:sdtPr>
@@ -3461,7 +3886,7 @@
   <w:abstractNum w:abstractNumId="0" w15:restartNumberingAfterBreak="0">
     <w:nsid w:val="FFFFFF7C"/>
     <w:multiLevelType w:val="singleLevel"/>
-    <w:tmpl w:val="F6861908"/>
+    <w:tmpl w:val="51AA6ED2"/>
     <w:lvl w:ilvl="0">
       <w:start w:val="1"/>
       <w:numFmt w:val="decimal"/>
@@ -3478,7 +3903,7 @@
   <w:abstractNum w:abstractNumId="1" w15:restartNumberingAfterBreak="0">
     <w:nsid w:val="FFFFFF7D"/>
     <w:multiLevelType w:val="singleLevel"/>
-    <w:tmpl w:val="8D2E90E8"/>
+    <w:tmpl w:val="D84440EC"/>
     <w:lvl w:ilvl="0">
       <w:start w:val="1"/>
       <w:numFmt w:val="decimal"/>
@@ -3495,7 +3920,7 @@
   <w:abstractNum w:abstractNumId="2" w15:restartNumberingAfterBreak="0">
     <w:nsid w:val="FFFFFF7E"/>
     <w:multiLevelType w:val="singleLevel"/>
-    <w:tmpl w:val="8C04F694"/>
+    <w:tmpl w:val="075E0B52"/>
     <w:lvl w:ilvl="0">
       <w:start w:val="1"/>
       <w:numFmt w:val="decimal"/>
@@ -3512,7 +3937,7 @@
   <w:abstractNum w:abstractNumId="3" w15:restartNumberingAfterBreak="0">
     <w:nsid w:val="FFFFFF7F"/>
     <w:multiLevelType w:val="singleLevel"/>
-    <w:tmpl w:val="155E307C"/>
+    <w:tmpl w:val="9416B954"/>
     <w:lvl w:ilvl="0">
       <w:start w:val="1"/>
       <w:numFmt w:val="decimal"/>
@@ -3529,7 +3954,7 @@
   <w:abstractNum w:abstractNumId="4" w15:restartNumberingAfterBreak="0">
     <w:nsid w:val="FFFFFF80"/>
     <w:multiLevelType w:val="singleLevel"/>
-    <w:tmpl w:val="EB4C410E"/>
+    <w:tmpl w:val="979A59CA"/>
     <w:lvl w:ilvl="0">
       <w:start w:val="1"/>
       <w:numFmt w:val="bullet"/>
@@ -3549,7 +3974,7 @@
   <w:abstractNum w:abstractNumId="5" w15:restartNumberingAfterBreak="0">
     <w:nsid w:val="FFFFFF81"/>
     <w:multiLevelType w:val="singleLevel"/>
-    <w:tmpl w:val="25C09B00"/>
+    <w:tmpl w:val="37AACF18"/>
     <w:lvl w:ilvl="0">
       <w:start w:val="1"/>
       <w:numFmt w:val="bullet"/>
@@ -3569,7 +3994,7 @@
   <w:abstractNum w:abstractNumId="6" w15:restartNumberingAfterBreak="0">
     <w:nsid w:val="FFFFFF82"/>
     <w:multiLevelType w:val="singleLevel"/>
-    <w:tmpl w:val="CD4C9202"/>
+    <w:tmpl w:val="547C85C4"/>
     <w:lvl w:ilvl="0">
       <w:start w:val="1"/>
       <w:numFmt w:val="bullet"/>
@@ -3589,7 +4014,7 @@
   <w:abstractNum w:abstractNumId="7" w15:restartNumberingAfterBreak="0">
     <w:nsid w:val="FFFFFF83"/>
     <w:multiLevelType w:val="singleLevel"/>
-    <w:tmpl w:val="DF682FBC"/>
+    <w:tmpl w:val="29A4D816"/>
     <w:lvl w:ilvl="0">
       <w:start w:val="1"/>
       <w:numFmt w:val="bullet"/>
@@ -3609,7 +4034,7 @@
   <w:abstractNum w:abstractNumId="8" w15:restartNumberingAfterBreak="0">
     <w:nsid w:val="FFFFFF88"/>
     <w:multiLevelType w:val="singleLevel"/>
-    <w:tmpl w:val="6DFCE376"/>
+    <w:tmpl w:val="7FD47B88"/>
     <w:lvl w:ilvl="0">
       <w:start w:val="1"/>
       <w:numFmt w:val="decimal"/>
@@ -3626,7 +4051,7 @@
   <w:abstractNum w:abstractNumId="9" w15:restartNumberingAfterBreak="0">
     <w:nsid w:val="FFFFFF89"/>
     <w:multiLevelType w:val="singleLevel"/>
-    <w:tmpl w:val="A84E35BA"/>
+    <w:tmpl w:val="5FF256E2"/>
     <w:lvl w:ilvl="0">
       <w:start w:val="1"/>
       <w:numFmt w:val="bullet"/>
@@ -3739,6 +4164,178 @@
     </w:lvl>
   </w:abstractNum>
   <w:abstractNum w:abstractNumId="11" w15:restartNumberingAfterBreak="0">
+    <w:nsid w:val="24D95C98"/>
+    <w:multiLevelType w:val="hybridMultilevel"/>
+    <w:tmpl w:val="1ECE2016"/>
+    <w:lvl w:ilvl="0" w:tplc="0409000F">
+      <w:start w:val="1"/>
+      <w:numFmt w:val="decimal"/>
+      <w:lvlText w:val="%1."/>
+      <w:lvlJc w:val="left"/>
+      <w:pPr>
+        <w:ind w:left="720" w:hanging="360"/>
+      </w:pPr>
+    </w:lvl>
+    <w:lvl w:ilvl="1" w:tplc="04090019" w:tentative="1">
+      <w:start w:val="1"/>
+      <w:numFmt w:val="lowerLetter"/>
+      <w:lvlText w:val="%2."/>
+      <w:lvlJc w:val="left"/>
+      <w:pPr>
+        <w:ind w:left="1440" w:hanging="360"/>
+      </w:pPr>
+    </w:lvl>
+    <w:lvl w:ilvl="2" w:tplc="0409001B" w:tentative="1">
+      <w:start w:val="1"/>
+      <w:numFmt w:val="lowerRoman"/>
+      <w:lvlText w:val="%3."/>
+      <w:lvlJc w:val="right"/>
+      <w:pPr>
+        <w:ind w:left="2160" w:hanging="180"/>
+      </w:pPr>
+    </w:lvl>
+    <w:lvl w:ilvl="3" w:tplc="0409000F" w:tentative="1">
+      <w:start w:val="1"/>
+      <w:numFmt w:val="decimal"/>
+      <w:lvlText w:val="%4."/>
+      <w:lvlJc w:val="left"/>
+      <w:pPr>
+        <w:ind w:left="2880" w:hanging="360"/>
+      </w:pPr>
+    </w:lvl>
+    <w:lvl w:ilvl="4" w:tplc="04090019" w:tentative="1">
+      <w:start w:val="1"/>
+      <w:numFmt w:val="lowerLetter"/>
+      <w:lvlText w:val="%5."/>
+      <w:lvlJc w:val="left"/>
+      <w:pPr>
+        <w:ind w:left="3600" w:hanging="360"/>
+      </w:pPr>
+    </w:lvl>
+    <w:lvl w:ilvl="5" w:tplc="0409001B" w:tentative="1">
+      <w:start w:val="1"/>
+      <w:numFmt w:val="lowerRoman"/>
+      <w:lvlText w:val="%6."/>
+      <w:lvlJc w:val="right"/>
+      <w:pPr>
+        <w:ind w:left="4320" w:hanging="180"/>
+      </w:pPr>
+    </w:lvl>
+    <w:lvl w:ilvl="6" w:tplc="0409000F" w:tentative="1">
+      <w:start w:val="1"/>
+      <w:numFmt w:val="decimal"/>
+      <w:lvlText w:val="%7."/>
+      <w:lvlJc w:val="left"/>
+      <w:pPr>
+        <w:ind w:left="5040" w:hanging="360"/>
+      </w:pPr>
+    </w:lvl>
+    <w:lvl w:ilvl="7" w:tplc="04090019" w:tentative="1">
+      <w:start w:val="1"/>
+      <w:numFmt w:val="lowerLetter"/>
+      <w:lvlText w:val="%8."/>
+      <w:lvlJc w:val="left"/>
+      <w:pPr>
+        <w:ind w:left="5760" w:hanging="360"/>
+      </w:pPr>
+    </w:lvl>
+    <w:lvl w:ilvl="8" w:tplc="0409001B" w:tentative="1">
+      <w:start w:val="1"/>
+      <w:numFmt w:val="lowerRoman"/>
+      <w:lvlText w:val="%9."/>
+      <w:lvlJc w:val="right"/>
+      <w:pPr>
+        <w:ind w:left="6480" w:hanging="180"/>
+      </w:pPr>
+    </w:lvl>
+  </w:abstractNum>
+  <w:abstractNum w:abstractNumId="12" w15:restartNumberingAfterBreak="0">
+    <w:nsid w:val="29BA7F8D"/>
+    <w:multiLevelType w:val="hybridMultilevel"/>
+    <w:tmpl w:val="53FA2796"/>
+    <w:lvl w:ilvl="0" w:tplc="0409000F">
+      <w:start w:val="1"/>
+      <w:numFmt w:val="decimal"/>
+      <w:lvlText w:val="%1."/>
+      <w:lvlJc w:val="left"/>
+      <w:pPr>
+        <w:ind w:left="720" w:hanging="360"/>
+      </w:pPr>
+    </w:lvl>
+    <w:lvl w:ilvl="1" w:tplc="04090019" w:tentative="1">
+      <w:start w:val="1"/>
+      <w:numFmt w:val="lowerLetter"/>
+      <w:lvlText w:val="%2."/>
+      <w:lvlJc w:val="left"/>
+      <w:pPr>
+        <w:ind w:left="1440" w:hanging="360"/>
+      </w:pPr>
+    </w:lvl>
+    <w:lvl w:ilvl="2" w:tplc="0409001B" w:tentative="1">
+      <w:start w:val="1"/>
+      <w:numFmt w:val="lowerRoman"/>
+      <w:lvlText w:val="%3."/>
+      <w:lvlJc w:val="right"/>
+      <w:pPr>
+        <w:ind w:left="2160" w:hanging="180"/>
+      </w:pPr>
+    </w:lvl>
+    <w:lvl w:ilvl="3" w:tplc="0409000F" w:tentative="1">
+      <w:start w:val="1"/>
+      <w:numFmt w:val="decimal"/>
+      <w:lvlText w:val="%4."/>
+      <w:lvlJc w:val="left"/>
+      <w:pPr>
+        <w:ind w:left="2880" w:hanging="360"/>
+      </w:pPr>
+    </w:lvl>
+    <w:lvl w:ilvl="4" w:tplc="04090019" w:tentative="1">
+      <w:start w:val="1"/>
+      <w:numFmt w:val="lowerLetter"/>
+      <w:lvlText w:val="%5."/>
+      <w:lvlJc w:val="left"/>
+      <w:pPr>
+        <w:ind w:left="3600" w:hanging="360"/>
+      </w:pPr>
+    </w:lvl>
+    <w:lvl w:ilvl="5" w:tplc="0409001B" w:tentative="1">
+      <w:start w:val="1"/>
+      <w:numFmt w:val="lowerRoman"/>
+      <w:lvlText w:val="%6."/>
+      <w:lvlJc w:val="right"/>
+      <w:pPr>
+        <w:ind w:left="4320" w:hanging="180"/>
+      </w:pPr>
+    </w:lvl>
+    <w:lvl w:ilvl="6" w:tplc="0409000F" w:tentative="1">
+      <w:start w:val="1"/>
+      <w:numFmt w:val="decimal"/>
+      <w:lvlText w:val="%7."/>
+      <w:lvlJc w:val="left"/>
+      <w:pPr>
+        <w:ind w:left="5040" w:hanging="360"/>
+      </w:pPr>
+    </w:lvl>
+    <w:lvl w:ilvl="7" w:tplc="04090019" w:tentative="1">
+      <w:start w:val="1"/>
+      <w:numFmt w:val="lowerLetter"/>
+      <w:lvlText w:val="%8."/>
+      <w:lvlJc w:val="left"/>
+      <w:pPr>
+        <w:ind w:left="5760" w:hanging="360"/>
+      </w:pPr>
+    </w:lvl>
+    <w:lvl w:ilvl="8" w:tplc="0409001B" w:tentative="1">
+      <w:start w:val="1"/>
+      <w:numFmt w:val="lowerRoman"/>
+      <w:lvlText w:val="%9."/>
+      <w:lvlJc w:val="right"/>
+      <w:pPr>
+        <w:ind w:left="6480" w:hanging="180"/>
+      </w:pPr>
+    </w:lvl>
+  </w:abstractNum>
+  <w:abstractNum w:abstractNumId="13" w15:restartNumberingAfterBreak="0">
     <w:nsid w:val="2FC83D6D"/>
     <w:multiLevelType w:val="hybridMultilevel"/>
     <w:tmpl w:val="A1E42996"/>
@@ -3824,7 +4421,7 @@
       </w:pPr>
     </w:lvl>
   </w:abstractNum>
-  <w:abstractNum w:abstractNumId="12" w15:restartNumberingAfterBreak="0">
+  <w:abstractNum w:abstractNumId="14" w15:restartNumberingAfterBreak="0">
     <w:nsid w:val="50C434E7"/>
     <w:multiLevelType w:val="hybridMultilevel"/>
     <w:tmpl w:val="67B896FC"/>
@@ -3941,13 +4538,19 @@
     <w:abstractNumId w:val="9"/>
   </w:num>
   <w:num w:numId="11">
-    <w:abstractNumId w:val="12"/>
+    <w:abstractNumId w:val="14"/>
   </w:num>
   <w:num w:numId="12">
-    <w:abstractNumId w:val="11"/>
+    <w:abstractNumId w:val="13"/>
   </w:num>
   <w:num w:numId="13">
     <w:abstractNumId w:val="10"/>
+  </w:num>
+  <w:num w:numId="14">
+    <w:abstractNumId w:val="11"/>
+  </w:num>
+  <w:num w:numId="15">
+    <w:abstractNumId w:val="12"/>
   </w:num>
 </w:numbering>
 </file>
@@ -4431,29 +5034,21 @@
   </w:style>
   <w:style w:type="paragraph" w:styleId="Heading4">
     <w:name w:val="heading 4"/>
-    <w:basedOn w:val="Normal"/>
-    <w:next w:val="Normal"/>
+    <w:basedOn w:val="Heading3"/>
+    <w:next w:val="Heading3"/>
     <w:link w:val="Heading4Char"/>
     <w:uiPriority w:val="9"/>
-    <w:semiHidden/>
     <w:unhideWhenUsed/>
     <w:qFormat/>
-    <w:rsid w:val="007A5A7E"/>
+    <w:rsid w:val="00DD2A12"/>
     <w:pPr>
-      <w:keepNext/>
-      <w:keepLines/>
       <w:numPr>
         <w:ilvl w:val="3"/>
-        <w:numId w:val="13"/>
       </w:numPr>
-      <w:spacing w:before="40" w:after="0"/>
       <w:outlineLvl w:val="3"/>
     </w:pPr>
     <w:rPr>
-      <w:rFonts w:asciiTheme="majorHAnsi" w:eastAsiaTheme="majorEastAsia" w:hAnsiTheme="majorHAnsi" w:cstheme="majorBidi"/>
-      <w:i/>
       <w:iCs/>
-      <w:color w:val="2F5496" w:themeColor="accent1" w:themeShade="BF"/>
     </w:rPr>
   </w:style>
   <w:style w:type="paragraph" w:styleId="Heading5">
@@ -5062,13 +5657,13 @@
     <w:basedOn w:val="DefaultParagraphFont"/>
     <w:link w:val="Heading4"/>
     <w:uiPriority w:val="9"/>
-    <w:semiHidden/>
-    <w:rsid w:val="007A5A7E"/>
+    <w:rsid w:val="00DD2A12"/>
     <w:rPr>
-      <w:rFonts w:asciiTheme="majorHAnsi" w:eastAsiaTheme="majorEastAsia" w:hAnsiTheme="majorHAnsi" w:cstheme="majorBidi"/>
-      <w:i/>
+      <w:rFonts w:eastAsiaTheme="majorEastAsia" w:cstheme="majorBidi"/>
       <w:iCs/>
-      <w:sz w:val="24"/>
+      <w:color w:val="000000" w:themeColor="text1"/>
+      <w:sz w:val="26"/>
+      <w:szCs w:val="24"/>
     </w:rPr>
   </w:style>
   <w:style w:type="character" w:customStyle="1" w:styleId="Heading5Char">
@@ -5140,6 +5735,36 @@
       <w:sz w:val="21"/>
       <w:szCs w:val="21"/>
     </w:rPr>
+  </w:style>
+  <w:style w:type="paragraph" w:styleId="Caption">
+    <w:name w:val="caption"/>
+    <w:basedOn w:val="Normal"/>
+    <w:next w:val="Normal"/>
+    <w:uiPriority w:val="35"/>
+    <w:unhideWhenUsed/>
+    <w:qFormat/>
+    <w:rsid w:val="0040253B"/>
+    <w:pPr>
+      <w:spacing w:before="0" w:after="200" w:line="240" w:lineRule="auto"/>
+    </w:pPr>
+    <w:rPr>
+      <w:i/>
+      <w:iCs/>
+      <w:color w:val="44546A" w:themeColor="text2"/>
+      <w:sz w:val="18"/>
+      <w:szCs w:val="18"/>
+    </w:rPr>
+  </w:style>
+  <w:style w:type="paragraph" w:styleId="TableofFigures">
+    <w:name w:val="table of figures"/>
+    <w:basedOn w:val="Normal"/>
+    <w:next w:val="Normal"/>
+    <w:uiPriority w:val="99"/>
+    <w:unhideWhenUsed/>
+    <w:rsid w:val="0040253B"/>
+    <w:pPr>
+      <w:spacing w:after="0"/>
+    </w:pPr>
   </w:style>
 </w:styles>
 </file>
@@ -5551,11 +6176,34 @@
     </b:Author>
     <b:RefOrder>5</b:RefOrder>
   </b:Source>
+  <b:Source>
+    <b:Tag>Bal97</b:Tag>
+    <b:SourceType>Book</b:SourceType>
+    <b:Guid>{33400819-EE5D-C640-A275-2E486C434BE1}</b:Guid>
+    <b:Title>Fab: Content-based, Collaborative Recommendation</b:Title>
+    <b:Publisher>Communications of the ACM</b:Publisher>
+    <b:Year>1997</b:Year>
+    <b:Author>
+      <b:Author>
+        <b:NameList>
+          <b:Person>
+            <b:Last>Balabanović</b:Last>
+            <b:First>Marko</b:First>
+          </b:Person>
+          <b:Person>
+            <b:Last>Shoham</b:Last>
+            <b:First>Yoav</b:First>
+          </b:Person>
+        </b:NameList>
+      </b:Author>
+    </b:Author>
+    <b:RefOrder>6</b:RefOrder>
+  </b:Source>
 </b:Sources>
 </file>
 
 <file path=customXml/itemProps1.xml><?xml version="1.0" encoding="utf-8"?>
-<ds:datastoreItem xmlns:ds="http://schemas.openxmlformats.org/officeDocument/2006/customXml" ds:itemID="{EBC032C8-78D2-BD49-AAAF-F5288ACEB84A}">
+<ds:datastoreItem xmlns:ds="http://schemas.openxmlformats.org/officeDocument/2006/customXml" ds:itemID="{103972A5-D141-7F4F-87CA-EB9DA59245CB}">
   <ds:schemaRefs>
     <ds:schemaRef ds:uri="http://schemas.openxmlformats.org/officeDocument/2006/bibliography"/>
   </ds:schemaRefs>

</xml_diff>

<commit_message>
Working on Collaborative filtering results
</commit_message>
<xml_diff>
--- a/Master Thesis.docx
+++ b/Master Thesis.docx
@@ -1948,15 +1948,7 @@
     </w:p>
     <w:p>
       <w:r>
-        <w:t xml:space="preserve">The idea of this thesis is to implement and evaluate multiple recommender system categories against the publicly available </w:t>
-      </w:r>
-      <w:proofErr w:type="spellStart"/>
-      <w:r>
-        <w:t>MovieLens</w:t>
-      </w:r>
-      <w:proofErr w:type="spellEnd"/>
-      <w:r>
-        <w:t xml:space="preserve"> dataset. Primary objective is to see how using various implementations and algorithms </w:t>
+        <w:t xml:space="preserve">The idea of this thesis is to implement and evaluate multiple recommender system categories against the publicly available MovieLens dataset. Primary objective is to see how using various implementations and algorithms </w:t>
       </w:r>
       <w:r>
         <w:t xml:space="preserve">affects the recommendations and </w:t>
@@ -1985,21 +1977,13 @@
         <w:t>-based)</w:t>
       </w:r>
       <w:r>
-        <w:t xml:space="preserve"> and Content-</w:t>
-      </w:r>
-      <w:proofErr w:type="gramStart"/>
-      <w:r>
-        <w:t xml:space="preserve">based </w:t>
+        <w:t xml:space="preserve"> and Content-based </w:t>
       </w:r>
       <w:r>
         <w:t xml:space="preserve"> </w:t>
       </w:r>
       <w:r>
-        <w:t>recommender</w:t>
-      </w:r>
-      <w:proofErr w:type="gramEnd"/>
-      <w:r>
-        <w:t xml:space="preserve"> system implementations.</w:t>
+        <w:t>recommender system implementations.</w:t>
       </w:r>
     </w:p>
     <w:p>
@@ -2128,23 +2112,7 @@
     </w:p>
     <w:p>
       <w:r>
-        <w:t xml:space="preserve">One of the earliest mentions of Recommender systems as such dates to early 1990’s where the official term has been mentioned in a technical report written by </w:t>
-      </w:r>
-      <w:proofErr w:type="spellStart"/>
-      <w:r>
-        <w:t>Jussi</w:t>
-      </w:r>
-      <w:proofErr w:type="spellEnd"/>
-      <w:r>
-        <w:t xml:space="preserve"> </w:t>
-      </w:r>
-      <w:proofErr w:type="spellStart"/>
-      <w:r>
-        <w:t>Karlgren</w:t>
-      </w:r>
-      <w:proofErr w:type="spellEnd"/>
-      <w:r>
-        <w:t xml:space="preserve"> at Columbia University </w:t>
+        <w:t xml:space="preserve">One of the earliest mentions of Recommender systems as such dates to early 1990’s where the official term has been mentioned in a technical report written by Jussi Karlgren at Columbia University </w:t>
       </w:r>
       <w:sdt>
         <w:sdtPr>
@@ -2187,15 +2155,7 @@
     </w:p>
     <w:p>
       <w:r>
-        <w:t xml:space="preserve">It is especially important to mention the efforts of </w:t>
-      </w:r>
-      <w:proofErr w:type="spellStart"/>
-      <w:r>
-        <w:t>GroupLens</w:t>
-      </w:r>
-      <w:proofErr w:type="spellEnd"/>
-      <w:r>
-        <w:t xml:space="preserve"> working group </w:t>
+        <w:t xml:space="preserve">It is especially important to mention the efforts of GroupLens working group </w:t>
       </w:r>
       <w:sdt>
         <w:sdtPr>
@@ -2225,50 +2185,10 @@
         </w:sdtContent>
       </w:sdt>
       <w:r>
-        <w:t xml:space="preserve">. </w:t>
-      </w:r>
-      <w:proofErr w:type="spellStart"/>
-      <w:r>
-        <w:t>GroupLens</w:t>
-      </w:r>
-      <w:proofErr w:type="spellEnd"/>
-      <w:r>
-        <w:t xml:space="preserve"> is a group of scientists from the department of computer science and engineering in University of Minnesota. This group has pushed forward the efforts towards both publishing various research papers on recommender systems and publishing the freely available datasets to be analyzed and used for educational and research purposes. Some of their featured projects include </w:t>
-      </w:r>
-      <w:proofErr w:type="spellStart"/>
-      <w:r>
-        <w:t>MovieLens</w:t>
-      </w:r>
-      <w:proofErr w:type="spellEnd"/>
-      <w:r>
-        <w:t xml:space="preserve"> </w:t>
-      </w:r>
-      <w:r>
-        <w:t xml:space="preserve">– a web site that helps people find movies to watch, </w:t>
-      </w:r>
-      <w:proofErr w:type="spellStart"/>
-      <w:r>
-        <w:t>Cyclopath</w:t>
-      </w:r>
-      <w:proofErr w:type="spellEnd"/>
-      <w:r>
-        <w:t xml:space="preserve"> – an editable map where anyone can find maps and routes for riding bicycle and </w:t>
-      </w:r>
-      <w:proofErr w:type="spellStart"/>
-      <w:r>
-        <w:t>LensKit</w:t>
-      </w:r>
-      <w:proofErr w:type="spellEnd"/>
-      <w:r>
-        <w:t xml:space="preserve"> – open source toolkit for building, researching and studying recommender systems. </w:t>
-      </w:r>
-      <w:proofErr w:type="spellStart"/>
-      <w:r>
-        <w:t>MovieLens</w:t>
-      </w:r>
-      <w:proofErr w:type="spellEnd"/>
-      <w:r>
-        <w:t xml:space="preserve"> is also the dataset that this thesis is using for evaluation of results.</w:t>
+        <w:t xml:space="preserve">. GroupLens is a group of scientists from the department of computer science and engineering in University of Minnesota. This group has pushed forward the efforts towards both publishing various research papers on recommender systems and publishing the freely available datasets to be analyzed and used for educational and research purposes. Some of their featured projects include MovieLens </w:t>
+      </w:r>
+      <w:r>
+        <w:t>– a web site that helps people find movies to watch, Cyclopath – an editable map where anyone can find maps and routes for riding bicycle and LensKit – open source toolkit for building, researching and studying recommender systems. MovieLens is also the dataset that this thesis is using for evaluation of results.</w:t>
       </w:r>
     </w:p>
     <w:p>
@@ -2292,25 +2212,12 @@
     </w:p>
     <w:p>
       <w:r>
-        <w:t xml:space="preserve">Another highly important catalyst that has driven this development is the ease with which users are able to express their preferences. Namely, today, users are able to demonstrate their liking or disliking of a certain product by a single click of mouse. This one second of </w:t>
-      </w:r>
-      <w:proofErr w:type="gramStart"/>
-      <w:r>
-        <w:t>users</w:t>
-      </w:r>
-      <w:proofErr w:type="gramEnd"/>
-      <w:r>
-        <w:t xml:space="preserve"> feedback multiplied by number of users and amount of items they interact with, results in enormous volumes of data which are then used to recommend even more fine-grained items. This loop repeats itself.</w:t>
-      </w:r>
-    </w:p>
-    <w:p>
-      <w:proofErr w:type="spellStart"/>
-      <w:r>
-        <w:t>Charu</w:t>
-      </w:r>
-      <w:proofErr w:type="spellEnd"/>
-      <w:r>
-        <w:t xml:space="preserve"> C. Aggarwal in his Recommender systems book </w:t>
+        <w:t>Another highly important catalyst that has driven this development is the ease with which users are able to express their preferences. Namely, today, users are able to demonstrate their liking or disliking of a certain product by a single click of mouse. This one second of users feedback multiplied by number of users and amount of items they interact with, results in enormous volumes of data which are then used to recommend even more fine-grained items. This loop repeats itself.</w:t>
+      </w:r>
+    </w:p>
+    <w:p>
+      <w:r>
+        <w:t xml:space="preserve">Charu C. Aggarwal in his Recommender systems book </w:t>
       </w:r>
       <w:sdt>
         <w:sdtPr>
@@ -2340,15 +2247,7 @@
         </w:sdtContent>
       </w:sdt>
       <w:r>
-        <w:t xml:space="preserve"> takes a Netflix as an example. He suggests </w:t>
-      </w:r>
-      <w:proofErr w:type="gramStart"/>
-      <w:r>
-        <w:t>to take</w:t>
-      </w:r>
-      <w:proofErr w:type="gramEnd"/>
-      <w:r>
-        <w:t xml:space="preserve"> content providers, such as Netflix, as an example. </w:t>
+        <w:t xml:space="preserve"> takes a Netflix as an example. He suggests to take content providers, such as Netflix, as an example. </w:t>
       </w:r>
       <w:r>
         <w:rPr>
@@ -2421,27 +2320,11 @@
         <w:t xml:space="preserve"> states, a simple act of a user buying or browsing an item may be viewed as an endorsement for that item. Another example would be a YouTube.com. Having a user watch the video from beginning to an end is a perfect example of a positive feedback where users expresses his interest towards the item being watched. On the other hand, user skimming through the video being played is an indirect act of providing negative feedback. This negative feedback should be treated </w:t>
       </w:r>
       <w:r>
-        <w:t xml:space="preserve">with caution as it can happen that user is not interested only at that </w:t>
-      </w:r>
-      <w:proofErr w:type="gramStart"/>
-      <w:r>
-        <w:t>moment, but</w:t>
-      </w:r>
-      <w:proofErr w:type="gramEnd"/>
-      <w:r>
-        <w:t xml:space="preserve"> might be looking forward to interacting with same item on another occasion. It is up to the </w:t>
+        <w:t xml:space="preserve">with caution as it can happen that user is not interested only at that moment, but might be looking forward to interacting with same item on another occasion. It is up to the </w:t>
       </w:r>
       <w:r>
         <w:lastRenderedPageBreak/>
-        <w:t xml:space="preserve">designer of system to make sure that the feedback is evaluated </w:t>
-      </w:r>
-      <w:proofErr w:type="gramStart"/>
-      <w:r>
-        <w:t>properly</w:t>
-      </w:r>
-      <w:proofErr w:type="gramEnd"/>
-      <w:r>
-        <w:t xml:space="preserve"> and all relevant things are being taken into consideration.</w:t>
+        <w:t>designer of system to make sure that the feedback is evaluated properly and all relevant things are being taken into consideration.</w:t>
       </w:r>
     </w:p>
     <w:p>
@@ -2626,13 +2509,8 @@
       </w:r>
     </w:p>
     <w:p>
-      <w:proofErr w:type="spellStart"/>
-      <w:r>
-        <w:t>Kaminskas</w:t>
-      </w:r>
-      <w:proofErr w:type="spellEnd"/>
-      <w:r>
-        <w:t xml:space="preserve"> et al. </w:t>
+      <w:r>
+        <w:t xml:space="preserve">Kaminskas et al. </w:t>
       </w:r>
       <w:sdt>
         <w:sdtPr>
@@ -2837,31 +2715,7 @@
     </w:p>
     <w:p>
       <w:r>
-        <w:t xml:space="preserve">In the end, it is important to mention that not all services and recommender systems are inclined towards increasing the sales and overall revenue. Instead, there are instances where recommendations are used with sole purpose of increasing </w:t>
-      </w:r>
-      <w:proofErr w:type="gramStart"/>
-      <w:r>
-        <w:t>users</w:t>
-      </w:r>
-      <w:proofErr w:type="gramEnd"/>
-      <w:r>
-        <w:t xml:space="preserve"> engagement with a product. Let’s take Facebook.com as an example. Facebook uses the recommender systems for recommending new friends and groups to the user, which, in turn, directly increases </w:t>
-      </w:r>
-      <w:proofErr w:type="gramStart"/>
-      <w:r>
-        <w:t>users</w:t>
-      </w:r>
-      <w:proofErr w:type="gramEnd"/>
-      <w:r>
-        <w:t xml:space="preserve"> engagement with the product. This engagement results in user spending more time on the website and more ads being displayed, which finally leads to more revenue. As can be seen, this is an example where recommender system is not directly driving the revenue, but rather passively, by increasing </w:t>
-      </w:r>
-      <w:proofErr w:type="gramStart"/>
-      <w:r>
-        <w:t>users</w:t>
-      </w:r>
-      <w:proofErr w:type="gramEnd"/>
-      <w:r>
-        <w:t xml:space="preserve"> engagement.</w:t>
+        <w:t>In the end, it is important to mention that not all services and recommender systems are inclined towards increasing the sales and overall revenue. Instead, there are instances where recommendations are used with sole purpose of increasing users engagement with a product. Let’s take Facebook.com as an example. Facebook uses the recommender systems for recommending new friends and groups to the user, which, in turn, directly increases users engagement with the product. This engagement results in user spending more time on the website and more ads being displayed, which finally leads to more revenue. As can be seen, this is an example where recommender system is not directly driving the revenue, but rather passively, by increasing users engagement.</w:t>
       </w:r>
     </w:p>
     <w:p>
@@ -3010,15 +2864,7 @@
         <w:t xml:space="preserve"> which are explicitly specified by user before the recommendation process is started at all.</w:t>
       </w:r>
       <w:r>
-        <w:t xml:space="preserve"> Finally, there is a group of </w:t>
-      </w:r>
-      <w:proofErr w:type="gramStart"/>
-      <w:r>
-        <w:t>so called</w:t>
-      </w:r>
-      <w:proofErr w:type="gramEnd"/>
-      <w:r>
-        <w:t xml:space="preserve"> </w:t>
+        <w:t xml:space="preserve"> Finally, there is a group of so called </w:t>
       </w:r>
       <w:r>
         <w:rPr>
@@ -3033,31 +2879,7 @@
     </w:p>
     <w:p>
       <w:r>
-        <w:t xml:space="preserve">Some examples of Collaborative-filtering methods include popular services like Netflix.com, Youtube.com and Spotify.com. These are all the services which use ratings of other users in order to drive predictions for the current user. When it comes to Content-based filtering, a perfect example would be a movie recommendation service that learns their </w:t>
-      </w:r>
-      <w:proofErr w:type="gramStart"/>
-      <w:r>
-        <w:t>users</w:t>
-      </w:r>
-      <w:proofErr w:type="gramEnd"/>
-      <w:r>
-        <w:t xml:space="preserve"> preferences based on their previous feedback. Such an example is a </w:t>
-      </w:r>
-      <w:proofErr w:type="spellStart"/>
-      <w:r>
-        <w:t>MovieLens</w:t>
-      </w:r>
-      <w:proofErr w:type="spellEnd"/>
-      <w:r>
-        <w:t xml:space="preserve"> project, a movie recommendation service developed by </w:t>
-      </w:r>
-      <w:proofErr w:type="spellStart"/>
-      <w:r>
-        <w:t>GroupLens</w:t>
-      </w:r>
-      <w:proofErr w:type="spellEnd"/>
-      <w:r>
-        <w:t xml:space="preserve"> research group </w:t>
+        <w:t xml:space="preserve">Some examples of Collaborative-filtering methods include popular services like Netflix.com, Youtube.com and Spotify.com. These are all the services which use ratings of other users in order to drive predictions for the current user. When it comes to Content-based filtering, a perfect example would be a movie recommendation service that learns their users preferences based on their previous feedback. Such an example is a MovieLens project, a movie recommendation service developed by GroupLens research group </w:t>
       </w:r>
       <w:sdt>
         <w:sdtPr>
@@ -3162,23 +2984,7 @@
     </w:p>
     <w:p>
       <w:r>
-        <w:t xml:space="preserve">Let’s take as an example two users Alice and Bob. We will assume that both Alice and Bob have a similar taste in </w:t>
-      </w:r>
-      <w:proofErr w:type="gramStart"/>
-      <w:r>
-        <w:t>movies</w:t>
-      </w:r>
-      <w:proofErr w:type="gramEnd"/>
-      <w:r>
-        <w:t xml:space="preserve"> and we conclude this by observing the ratings they provided for the same set of items. Let’s further assume that Bob is looking for a new movie to watch. Supposing that they have a similar taste and that Alice has liked Terminator movie which Bob hasn’t rated </w:t>
-      </w:r>
-      <w:proofErr w:type="gramStart"/>
-      <w:r>
-        <w:t>yet,</w:t>
-      </w:r>
-      <w:proofErr w:type="gramEnd"/>
-      <w:r>
-        <w:t xml:space="preserve"> we can assume that Bob might be interested in watching Terminator as well.</w:t>
+        <w:t>Let’s take as an example two users Alice and Bob. We will assume that both Alice and Bob have a similar taste in movies and we conclude this by observing the ratings they provided for the same set of items. Let’s further assume that Bob is looking for a new movie to watch. Supposing that they have a similar taste and that Alice has liked Terminator movie which Bob hasn’t rated yet, we can assume that Bob might be interested in watching Terminator as well.</w:t>
       </w:r>
     </w:p>
     <w:p>
@@ -3365,15 +3171,7 @@
     </w:p>
     <w:p>
       <w:r>
-        <w:t xml:space="preserve">The advantages of memory-based techniques </w:t>
-      </w:r>
-      <w:proofErr w:type="gramStart"/>
-      <w:r>
-        <w:t>is</w:t>
-      </w:r>
-      <w:proofErr w:type="gramEnd"/>
-      <w:r>
-        <w:t xml:space="preserve"> that they are very simple to implement and resulting recommendations are often very easy to explain </w:t>
+        <w:t xml:space="preserve">The advantages of memory-based techniques is that they are very simple to implement and resulting recommendations are often very easy to explain </w:t>
       </w:r>
       <w:sdt>
         <w:sdtPr>
@@ -3456,14 +3254,24 @@
       <w:r>
         <w:t xml:space="preserve">Figure </w:t>
       </w:r>
-      <w:fldSimple w:instr=" SEQ Figure \* ARABIC ">
-        <w:r>
-          <w:rPr>
-            <w:noProof/>
-          </w:rPr>
-          <w:t>1</w:t>
-        </w:r>
-      </w:fldSimple>
+      <w:r>
+        <w:fldChar w:fldCharType="begin"/>
+      </w:r>
+      <w:r>
+        <w:instrText xml:space="preserve"> SEQ Figure \* ARABIC </w:instrText>
+      </w:r>
+      <w:r>
+        <w:fldChar w:fldCharType="separate"/>
+      </w:r>
+      <w:r>
+        <w:rPr>
+          <w:noProof/>
+        </w:rPr>
+        <w:t>1</w:t>
+      </w:r>
+      <w:r>
+        <w:fldChar w:fldCharType="end"/>
+      </w:r>
       <w:r>
         <w:t xml:space="preserve"> –</w:t>
       </w:r>
@@ -3643,14 +3451,24 @@
       <w:r>
         <w:t xml:space="preserve">Figure </w:t>
       </w:r>
-      <w:fldSimple w:instr=" SEQ Figure \* ARABIC ">
-        <w:r>
-          <w:rPr>
-            <w:noProof/>
-          </w:rPr>
-          <w:t>2</w:t>
-        </w:r>
-      </w:fldSimple>
+      <w:r>
+        <w:fldChar w:fldCharType="begin"/>
+      </w:r>
+      <w:r>
+        <w:instrText xml:space="preserve"> SEQ Figure \* ARABIC </w:instrText>
+      </w:r>
+      <w:r>
+        <w:fldChar w:fldCharType="separate"/>
+      </w:r>
+      <w:r>
+        <w:rPr>
+          <w:noProof/>
+        </w:rPr>
+        <w:t>2</w:t>
+      </w:r>
+      <w:r>
+        <w:fldChar w:fldCharType="end"/>
+      </w:r>
       <w:r>
         <w:t xml:space="preserve"> - Example of an incomplete rating matrix</w:t>
       </w:r>
@@ -3706,14 +3524,24 @@
       <w:r>
         <w:t xml:space="preserve">Figure </w:t>
       </w:r>
-      <w:fldSimple w:instr=" SEQ Figure \* ARABIC ">
-        <w:r>
-          <w:rPr>
-            <w:noProof/>
-          </w:rPr>
-          <w:t>3</w:t>
-        </w:r>
-      </w:fldSimple>
+      <w:r>
+        <w:fldChar w:fldCharType="begin"/>
+      </w:r>
+      <w:r>
+        <w:instrText xml:space="preserve"> SEQ Figure \* ARABIC </w:instrText>
+      </w:r>
+      <w:r>
+        <w:fldChar w:fldCharType="separate"/>
+      </w:r>
+      <w:r>
+        <w:rPr>
+          <w:noProof/>
+        </w:rPr>
+        <w:t>3</w:t>
+      </w:r>
+      <w:r>
+        <w:fldChar w:fldCharType="end"/>
+      </w:r>
       <w:r>
         <w:t xml:space="preserve"> - unary ratings matrix</w:t>
       </w:r>
@@ -3767,23 +3595,7 @@
     </w:p>
     <w:p>
       <w:r>
-        <w:t xml:space="preserve">Design of recommender systems is usually influenced by the type of ratings that are being used. Most-commonly used rating scheme is one used by Netflix, </w:t>
-      </w:r>
-      <w:proofErr w:type="spellStart"/>
-      <w:r>
-        <w:t>Youtube</w:t>
-      </w:r>
-      <w:proofErr w:type="spellEnd"/>
-      <w:r>
-        <w:t xml:space="preserve"> and others, which offers a rating from the following set {1, 2, 3, 5}. 1 and 2 are usually considered as negative, while 3, 4 and 5 are usually treated as positive feedback. There are also examples of system using </w:t>
-      </w:r>
-      <w:proofErr w:type="gramStart"/>
-      <w:r>
-        <w:t>a three-star ratings</w:t>
-      </w:r>
-      <w:proofErr w:type="gramEnd"/>
-      <w:r>
-        <w:t>, where 1 represents a dislike, 2 is neutral and 3 expresses liking towards the particular item.</w:t>
+        <w:t>Design of recommender systems is usually influenced by the type of ratings that are being used. Most-commonly used rating scheme is one used by Netflix, Youtube and others, which offers a rating from the following set {1, 2, 3, 5}. 1 and 2 are usually considered as negative, while 3, 4 and 5 are usually treated as positive feedback. There are also examples of system using a three-star ratings, where 1 represents a dislike, 2 is neutral and 3 expresses liking towards the particular item.</w:t>
       </w:r>
     </w:p>
     <w:p>
@@ -3798,15 +3610,7 @@
         <w:t>interval ratings</w:t>
       </w:r>
       <w:r>
-        <w:t xml:space="preserve">. There are also examples of where ratings are provided in terms of ordered categorical variables, such as {Strongly disagree, Disagree, Neutral, Agree, </w:t>
-      </w:r>
-      <w:proofErr w:type="gramStart"/>
-      <w:r>
-        <w:t>Strongly</w:t>
-      </w:r>
-      <w:proofErr w:type="gramEnd"/>
-      <w:r>
-        <w:t xml:space="preserve"> agree}. These types are usually referred to as </w:t>
+        <w:t xml:space="preserve">. There are also examples of where ratings are provided in terms of ordered categorical variables, such as {Strongly disagree, Disagree, Neutral, Agree, Strongly agree}. These types are usually referred to as </w:t>
       </w:r>
       <w:r>
         <w:rPr>
@@ -4144,31 +3948,7 @@
     </w:p>
     <w:p>
       <w:r>
-        <w:t xml:space="preserve">All the evaluations that will be done are going to use the </w:t>
-      </w:r>
-      <w:proofErr w:type="spellStart"/>
-      <w:r>
-        <w:t>MovieLens</w:t>
-      </w:r>
-      <w:proofErr w:type="spellEnd"/>
-      <w:r>
-        <w:t xml:space="preserve"> data set. </w:t>
-      </w:r>
-      <w:proofErr w:type="spellStart"/>
-      <w:r>
-        <w:t>MovieLens</w:t>
-      </w:r>
-      <w:proofErr w:type="spellEnd"/>
-      <w:r>
-        <w:t xml:space="preserve"> is a publicly available dataset provided by </w:t>
-      </w:r>
-      <w:proofErr w:type="spellStart"/>
-      <w:r>
-        <w:t>GroupLens</w:t>
-      </w:r>
-      <w:proofErr w:type="spellEnd"/>
-      <w:r>
-        <w:t xml:space="preserve"> research group </w:t>
+        <w:t xml:space="preserve">All the evaluations that will be done are going to use the MovieLens data set. MovieLens is a publicly available dataset provided by GroupLens research group </w:t>
       </w:r>
       <w:sdt>
         <w:sdtPr>
@@ -4244,6 +4024,19 @@
       </w:r>
     </w:p>
     <w:p>
+      <w:pPr>
+        <w:rPr>
+          <w:lang w:val="en"/>
+        </w:rPr>
+      </w:pPr>
+      <w:r>
+        <w:rPr>
+          <w:lang w:val="en"/>
+        </w:rPr>
+        <w:t>TK – Figure Name Here!</w:t>
+      </w:r>
+    </w:p>
+    <w:p>
       <w:r>
         <w:t>Ratings values are defined in the [0.5, 5] range. Average rating value is 3.5.</w:t>
       </w:r>
@@ -4288,7 +4081,21 @@
       </w:r>
     </w:p>
     <w:p>
-      <w:r>
+      <w:pPr>
+        <w:rPr>
+          <w:lang w:val="en"/>
+        </w:rPr>
+      </w:pPr>
+      <w:r>
+        <w:rPr>
+          <w:lang w:val="en"/>
+        </w:rPr>
+        <w:t>TK – Figure Name Here!</w:t>
+      </w:r>
+    </w:p>
+    <w:p>
+      <w:r>
+        <w:lastRenderedPageBreak/>
         <w:t xml:space="preserve">Movie with highest number of ratings is </w:t>
       </w:r>
       <w:r>
@@ -4321,7 +4128,6 @@
         <w:rPr>
           <w:lang w:val="en"/>
         </w:rPr>
-        <w:lastRenderedPageBreak/>
         <w:t xml:space="preserve">with total of 274 rows who rated it </w:t>
       </w:r>
       <w:r>
@@ -4381,15 +4187,7 @@
         <w:t> </w:t>
       </w:r>
       <w:r>
-        <w:t xml:space="preserve">Aside from providing users and their associated ratings for each movie, </w:t>
-      </w:r>
-      <w:proofErr w:type="spellStart"/>
-      <w:r>
-        <w:t>MovieLens</w:t>
-      </w:r>
-      <w:proofErr w:type="spellEnd"/>
-      <w:r>
-        <w:t xml:space="preserve"> also provides </w:t>
+        <w:t xml:space="preserve">Aside from providing users and their associated ratings for each movie, MovieLens also provides </w:t>
       </w:r>
       <w:r>
         <w:rPr>
@@ -4450,40 +4248,802 @@
           </wp:inline>
         </w:drawing>
       </w:r>
+    </w:p>
+    <w:p>
+      <w:pPr>
+        <w:rPr>
+          <w:lang w:val="en"/>
+        </w:rPr>
+      </w:pPr>
+      <w:r>
+        <w:rPr>
+          <w:lang w:val="en"/>
+        </w:rPr>
+        <w:t>TK – Figure Name Here!</w:t>
+      </w:r>
+    </w:p>
+    <w:p>
+      <w:pPr>
+        <w:pStyle w:val="Heading2"/>
+        <w:rPr>
+          <w:rFonts w:eastAsiaTheme="minorHAnsi"/>
+          <w:lang w:val="en"/>
+        </w:rPr>
+      </w:pPr>
+      <w:r>
+        <w:rPr>
+          <w:rFonts w:eastAsiaTheme="minorHAnsi"/>
+          <w:lang w:val="en"/>
+        </w:rPr>
+        <w:t>Environment</w:t>
+      </w:r>
+    </w:p>
+    <w:p>
+      <w:pPr>
+        <w:rPr>
+          <w:lang w:val="en"/>
+        </w:rPr>
+      </w:pPr>
+      <w:r>
+        <w:rPr>
+          <w:lang w:val="en"/>
+        </w:rPr>
+        <w:t>Write about the laptop that will be running the tests, etc.</w:t>
+      </w:r>
+      <w:r>
+        <w:rPr>
+          <w:lang w:val="en"/>
+        </w:rPr>
+        <w:t xml:space="preserve"> Also write about Python, Jupyter, etc.</w:t>
+      </w:r>
+    </w:p>
+    <w:p>
+      <w:pPr>
+        <w:pStyle w:val="Heading2"/>
+        <w:rPr>
+          <w:lang w:val="en"/>
+        </w:rPr>
+      </w:pPr>
+      <w:r>
+        <w:rPr>
+          <w:lang w:val="en"/>
+        </w:rPr>
+        <w:lastRenderedPageBreak/>
+        <w:t>Collaborative filtering</w:t>
+      </w:r>
+    </w:p>
+    <w:p>
+      <w:pPr>
+        <w:rPr>
+          <w:lang w:val="en"/>
+        </w:rPr>
+      </w:pPr>
+      <w:r>
+        <w:rPr>
+          <w:lang w:val="en"/>
+        </w:rPr>
+        <w:t>For the first evaluation we are going to be using the Collaborative filtering techniques. As mentioned before, these algorithms are one of the fastest and simplest to implement. Therefore, they present a good starting point to build our evaluations upon.</w:t>
+      </w:r>
+    </w:p>
+    <w:p>
+      <w:pPr>
+        <w:rPr>
+          <w:lang w:val="en"/>
+        </w:rPr>
+      </w:pPr>
+      <w:r>
+        <w:rPr>
+          <w:lang w:val="en"/>
+        </w:rPr>
+        <w:t>Since dataset contains too much data to be handled by the environment used for evaluation, we will be using a smaller fraction of test data. Specifically, we will be using 20% of the dataset which is around 20.000 rows.</w:t>
+      </w:r>
+      <w:r>
+        <w:rPr>
+          <w:lang w:val="en"/>
+        </w:rPr>
+        <w:t xml:space="preserve"> </w:t>
+      </w:r>
+      <w:r>
+        <w:rPr>
+          <w:lang w:val="en"/>
+        </w:rPr>
+        <w:t>After splitting into train and test data, we have around 16.000 training samples and 4.000 test samples.</w:t>
+      </w:r>
+    </w:p>
+    <w:p>
+      <w:pPr>
+        <w:rPr>
+          <w:lang w:val="en"/>
+        </w:rPr>
+      </w:pPr>
+      <w:r>
+        <w:rPr>
+          <w:lang w:val="en"/>
+        </w:rPr>
+        <w:drawing>
+          <wp:inline distT="0" distB="0" distL="0" distR="0" wp14:anchorId="10AD1023" wp14:editId="30ED315C">
+            <wp:extent cx="5727700" cy="739775"/>
+            <wp:effectExtent l="0" t="0" r="0" b="0"/>
+            <wp:docPr id="9" name="Picture 9" descr="A screenshot of a cell phone&#10;&#10;Description automatically generated"/>
+            <wp:cNvGraphicFramePr>
+              <a:graphicFrameLocks xmlns:a="http://schemas.openxmlformats.org/drawingml/2006/main" noChangeAspect="1"/>
+            </wp:cNvGraphicFramePr>
+            <a:graphic xmlns:a="http://schemas.openxmlformats.org/drawingml/2006/main">
+              <a:graphicData uri="http://schemas.openxmlformats.org/drawingml/2006/picture">
+                <pic:pic xmlns:pic="http://schemas.openxmlformats.org/drawingml/2006/picture">
+                  <pic:nvPicPr>
+                    <pic:cNvPr id="1" name=""/>
+                    <pic:cNvPicPr/>
+                  </pic:nvPicPr>
+                  <pic:blipFill>
+                    <a:blip r:embed="rId15"/>
+                    <a:stretch>
+                      <a:fillRect/>
+                    </a:stretch>
+                  </pic:blipFill>
+                  <pic:spPr>
+                    <a:xfrm>
+                      <a:off x="0" y="0"/>
+                      <a:ext cx="5727700" cy="739775"/>
+                    </a:xfrm>
+                    <a:prstGeom prst="rect">
+                      <a:avLst/>
+                    </a:prstGeom>
+                  </pic:spPr>
+                </pic:pic>
+              </a:graphicData>
+            </a:graphic>
+          </wp:inline>
+        </w:drawing>
+      </w:r>
+    </w:p>
+    <w:p>
+      <w:pPr>
+        <w:rPr>
+          <w:lang w:val="en"/>
+        </w:rPr>
+      </w:pPr>
+      <w:r>
+        <w:rPr>
+          <w:lang w:val="en"/>
+        </w:rPr>
+        <w:t>TK – Figure Name Here!</w:t>
+      </w:r>
+    </w:p>
+    <w:p>
+      <w:pPr>
+        <w:rPr>
+          <w:i/>
+          <w:iCs/>
+          <w:lang w:val="en"/>
+        </w:rPr>
+      </w:pPr>
+      <w:r>
+        <w:rPr>
+          <w:lang w:val="en"/>
+        </w:rPr>
+        <w:t xml:space="preserve">The next step is converting the long-format into a wide format [TK: Who came up with this naming]. Specifically, we are going to turn the original matrix where each row represents a vector for single rating of single user for single movie into a </w:t>
+      </w:r>
+      <w:r>
+        <w:rPr>
+          <w:i/>
+          <w:iCs/>
+          <w:lang w:val="en"/>
+        </w:rPr>
+        <w:t>m x n</w:t>
+      </w:r>
+      <w:r>
+        <w:rPr>
+          <w:lang w:val="en"/>
+        </w:rPr>
+        <w:t xml:space="preserve"> matrix where rows represent users and columns represent ratings for movies. This will be a sparse matrix but for sake of presentation we will keep it as a normal </w:t>
+      </w:r>
+      <w:r>
+        <w:rPr>
+          <w:i/>
+          <w:iCs/>
+          <w:lang w:val="en"/>
+        </w:rPr>
+        <w:t>DataFrame</w:t>
+      </w:r>
+      <w:r>
+        <w:rPr>
+          <w:i/>
+          <w:iCs/>
+          <w:lang w:val="en"/>
+        </w:rPr>
+        <w:t>.</w:t>
+      </w:r>
+    </w:p>
+    <w:p>
+      <w:pPr>
+        <w:rPr>
+          <w:i/>
+          <w:iCs/>
+          <w:lang w:val="en"/>
+        </w:rPr>
+      </w:pPr>
+      <w:r>
+        <w:rPr>
+          <w:i/>
+          <w:iCs/>
+          <w:lang w:val="en"/>
+        </w:rPr>
+        <w:drawing>
+          <wp:inline distT="0" distB="0" distL="0" distR="0" wp14:anchorId="05328B66" wp14:editId="373E2D1C">
+            <wp:extent cx="5727700" cy="2641600"/>
+            <wp:effectExtent l="0" t="0" r="0" b="0"/>
+            <wp:docPr id="10" name="Picture 10" descr="A screenshot of a cell phone&#10;&#10;Description automatically generated"/>
+            <wp:cNvGraphicFramePr>
+              <a:graphicFrameLocks xmlns:a="http://schemas.openxmlformats.org/drawingml/2006/main" noChangeAspect="1"/>
+            </wp:cNvGraphicFramePr>
+            <a:graphic xmlns:a="http://schemas.openxmlformats.org/drawingml/2006/main">
+              <a:graphicData uri="http://schemas.openxmlformats.org/drawingml/2006/picture">
+                <pic:pic xmlns:pic="http://schemas.openxmlformats.org/drawingml/2006/picture">
+                  <pic:nvPicPr>
+                    <pic:cNvPr id="1" name=""/>
+                    <pic:cNvPicPr/>
+                  </pic:nvPicPr>
+                  <pic:blipFill>
+                    <a:blip r:embed="rId16"/>
+                    <a:stretch>
+                      <a:fillRect/>
+                    </a:stretch>
+                  </pic:blipFill>
+                  <pic:spPr>
+                    <a:xfrm>
+                      <a:off x="0" y="0"/>
+                      <a:ext cx="5727700" cy="2641600"/>
+                    </a:xfrm>
+                    <a:prstGeom prst="rect">
+                      <a:avLst/>
+                    </a:prstGeom>
+                  </pic:spPr>
+                </pic:pic>
+              </a:graphicData>
+            </a:graphic>
+          </wp:inline>
+        </w:drawing>
+      </w:r>
+    </w:p>
+    <w:p>
+      <w:pPr>
+        <w:rPr>
+          <w:lang w:val="en"/>
+        </w:rPr>
+      </w:pPr>
+      <w:r>
+        <w:rPr>
+          <w:lang w:val="en"/>
+        </w:rPr>
+        <w:t xml:space="preserve">TK – figure name here! </w:t>
+      </w:r>
+    </w:p>
+    <w:p>
+      <w:pPr>
+        <w:rPr>
+          <w:lang w:val="en"/>
+        </w:rPr>
+      </w:pPr>
+      <w:r>
+        <w:rPr>
+          <w:lang w:val="en"/>
+        </w:rPr>
+        <w:lastRenderedPageBreak/>
+        <w:t xml:space="preserve">As can be seen, most of the ratings are unspecified. </w:t>
+      </w:r>
+      <w:r>
+        <w:rPr>
+          <w:lang w:val="en"/>
+        </w:rPr>
+        <w:t>This is normal since an average user has specified around 16</w:t>
+      </w:r>
+      <w:r>
+        <w:rPr>
+          <w:lang w:val="en"/>
+        </w:rPr>
+        <w:t>5</w:t>
+      </w:r>
+      <w:r>
+        <w:rPr>
+          <w:lang w:val="en"/>
+        </w:rPr>
+        <w:t xml:space="preserve"> ratings </w:t>
+      </w:r>
+      <w:r>
+        <w:rPr>
+          <w:rStyle w:val="FootnoteReference"/>
+          <w:lang w:val="en"/>
+        </w:rPr>
+        <w:footnoteReference w:id="3"/>
+      </w:r>
+      <w:r>
+        <w:rPr>
+          <w:lang w:val="en"/>
+        </w:rPr>
+        <w:t>.</w:t>
+      </w:r>
+    </w:p>
+    <w:p>
+      <w:pPr>
+        <w:rPr>
+          <w:lang w:val="en"/>
+        </w:rPr>
+      </w:pPr>
+      <w:r>
+        <w:rPr>
+          <w:lang w:val="en"/>
+        </w:rPr>
+        <w:t>In order to remove the user’s bias (TK: Any literature about this) we will also do a mean normalization and make sure that mean value for each user is set to 0. In order to do this, first we calculate the mean value for each user and then we subtract these values from each of user’s ratings.</w:t>
+      </w:r>
+    </w:p>
+    <w:p>
+      <w:pPr>
+        <w:jc w:val="center"/>
+        <w:rPr>
+          <w:lang w:val="en"/>
+        </w:rPr>
+      </w:pPr>
+      <w:r>
+        <w:rPr>
+          <w:lang w:val="en"/>
+        </w:rPr>
+        <w:t>TK: ADD Mean formula here (2.1 from book)</w:t>
+      </w:r>
+    </w:p>
+    <w:p>
+      <w:r>
+        <w:t xml:space="preserve">Theoretically, this process of mean removal should be done on user-to-user basis, such as that when comparing two users, we first find the set of items that were rated by both users, and then we do mean calculation using those movies only. However, for sake of efficiency, we will not be doing that. It was also found that using the former approach by doing mean removal initially on the whole set doesn’t introduce much of a difference and output results remain similar </w:t>
+      </w:r>
+      <w:sdt>
+        <w:sdtPr>
+          <w:id w:val="-1300765630"/>
+          <w:citation/>
+        </w:sdtPr>
+        <w:sdtContent>
+          <w:r>
+            <w:fldChar w:fldCharType="begin"/>
+          </w:r>
+          <w:r>
+            <w:instrText xml:space="preserve"> CITATION Agg16 \l 1033 </w:instrText>
+          </w:r>
+          <w:r>
+            <w:fldChar w:fldCharType="separate"/>
+          </w:r>
+          <w:r>
+            <w:rPr>
+              <w:noProof/>
+            </w:rPr>
+            <w:t>[4]</w:t>
+          </w:r>
+          <w:r>
+            <w:fldChar w:fldCharType="end"/>
+          </w:r>
+        </w:sdtContent>
+      </w:sdt>
+      <w:r>
+        <w:t>.</w:t>
+      </w:r>
+    </w:p>
+    <w:p>
+      <w:r>
+        <w:t>Next step is calculating the similarities. The ideal scenario is finding the top-K users who are most similar to target user and using those as source of recommendation for target user. However, the problem with finding top-k users is that amount of ratings they specified themselves might vary significantly. In order to solve that, we are going to find top-K users who rated the specific movie and predict the rating based on that. Even though this approach could sound less intuitive, it has been observer that in practice this approach doesn’t make much of a difference in recommended data, but does lead to more efficient calculations and faster algorithms.</w:t>
+      </w:r>
+    </w:p>
+    <w:p>
+      <w:r>
+        <w:t xml:space="preserve">When it comes to similarity rating, there are number of approaches that are available </w:t>
+      </w:r>
+      <w:sdt>
+        <w:sdtPr>
+          <w:id w:val="-2141483867"/>
+          <w:citation/>
+        </w:sdtPr>
+        <w:sdtContent>
+          <w:r>
+            <w:fldChar w:fldCharType="begin"/>
+          </w:r>
+          <w:r>
+            <w:instrText xml:space="preserve"> CITATION Aja17 \l 1033 </w:instrText>
+          </w:r>
+          <w:r>
+            <w:fldChar w:fldCharType="separate"/>
+          </w:r>
+          <w:r>
+            <w:rPr>
+              <w:noProof/>
+            </w:rPr>
+            <w:t>[11]</w:t>
+          </w:r>
+          <w:r>
+            <w:fldChar w:fldCharType="end"/>
+          </w:r>
+        </w:sdtContent>
+      </w:sdt>
+      <w:r>
+        <w:t>. Most popular ones are:</w:t>
+      </w:r>
+    </w:p>
+    <w:p>
+      <w:pPr>
+        <w:pStyle w:val="ListParagraph"/>
+        <w:numPr>
+          <w:ilvl w:val="0"/>
+          <w:numId w:val="18"/>
+        </w:numPr>
+      </w:pPr>
+      <w:r>
+        <w:t>Pearson correlation (TK: a bit more about it)</w:t>
+      </w:r>
+    </w:p>
+    <w:p>
+      <w:pPr>
+        <w:pStyle w:val="ListParagraph"/>
+        <w:numPr>
+          <w:ilvl w:val="0"/>
+          <w:numId w:val="18"/>
+        </w:numPr>
+      </w:pPr>
+      <w:r>
+        <w:t xml:space="preserve">Cosine similarity </w:t>
+      </w:r>
+      <w:r>
+        <w:t>(TK: a bit more about it)</w:t>
+      </w:r>
+    </w:p>
+    <w:p>
+      <w:pPr>
+        <w:pStyle w:val="ListParagraph"/>
+        <w:numPr>
+          <w:ilvl w:val="0"/>
+          <w:numId w:val="18"/>
+        </w:numPr>
+      </w:pPr>
+      <w:r>
+        <w:t xml:space="preserve">Jaccard similarity </w:t>
+      </w:r>
+      <w:r>
+        <w:t>(TK: a bit more about it)</w:t>
+      </w:r>
+    </w:p>
+    <w:p>
+      <w:r>
+        <w:t xml:space="preserve">For the purposes of this evaluation, we will be using Pearson correlation coefficients: </w:t>
+      </w:r>
+    </w:p>
+    <w:p>
+      <w:pPr>
+        <w:jc w:val="center"/>
+      </w:pPr>
+      <w:r>
+        <w:t>TK: Add Pearson correlation formula here!</w:t>
+      </w:r>
+    </w:p>
+    <w:p>
+      <w:pPr>
+        <w:jc w:val="left"/>
+      </w:pPr>
+      <w:r>
+        <w:lastRenderedPageBreak/>
+        <w:t xml:space="preserve">Pearson correlation is most commonly used method in collaborative filtering models </w:t>
+      </w:r>
+      <w:sdt>
+        <w:sdtPr>
+          <w:id w:val="1194956628"/>
+          <w:citation/>
+        </w:sdtPr>
+        <w:sdtContent>
+          <w:r>
+            <w:fldChar w:fldCharType="begin"/>
+          </w:r>
+          <w:r>
+            <w:instrText xml:space="preserve"> CITATION Res94 \l 1033 </w:instrText>
+          </w:r>
+          <w:r>
+            <w:fldChar w:fldCharType="separate"/>
+          </w:r>
+          <w:r>
+            <w:rPr>
+              <w:noProof/>
+            </w:rPr>
+            <w:t>[12]</w:t>
+          </w:r>
+          <w:r>
+            <w:fldChar w:fldCharType="end"/>
+          </w:r>
+        </w:sdtContent>
+      </w:sdt>
+      <w:r>
+        <w:t>. This method works by finding the linear correlation between two vectors, resulting in a value between -1 and +1. -1 represents a negative correlation while +1 represents high positive correlation. 0 value shows no correlation at all, which is sometimes referred to as zero order correlation.</w:t>
+      </w:r>
+    </w:p>
+    <w:p>
+      <w:pPr>
+        <w:jc w:val="left"/>
+      </w:pPr>
+      <w:r>
+        <w:t xml:space="preserve">It’s worth mentioning that Agarwal et al. </w:t>
+      </w:r>
+      <w:sdt>
+        <w:sdtPr>
+          <w:id w:val="-204028253"/>
+          <w:citation/>
+        </w:sdtPr>
+        <w:sdtContent>
+          <w:r>
+            <w:fldChar w:fldCharType="begin"/>
+          </w:r>
+          <w:r>
+            <w:instrText xml:space="preserve"> CITATION Aja17 \l 1033 </w:instrText>
+          </w:r>
+          <w:r>
+            <w:fldChar w:fldCharType="separate"/>
+          </w:r>
+          <w:r>
+            <w:rPr>
+              <w:noProof/>
+            </w:rPr>
+            <w:t>[11]</w:t>
+          </w:r>
+          <w:r>
+            <w:fldChar w:fldCharType="end"/>
+          </w:r>
+        </w:sdtContent>
+      </w:sdt>
+      <w:r>
+        <w:t xml:space="preserve"> have concluded that using</w:t>
+      </w:r>
+      <w:r>
+        <w:t xml:space="preserve"> generic traditional</w:t>
+      </w:r>
+      <w:r>
+        <w:t xml:space="preserve"> correlation coefficients</w:t>
+      </w:r>
+      <w:r>
+        <w:t>, such as cosine similarity, mean squared difference and Pearson correlation</w:t>
+      </w:r>
+      <w:r>
+        <w:t xml:space="preserve"> is usually not enough to </w:t>
+      </w:r>
+      <w:r>
+        <w:t xml:space="preserve">describe the </w:t>
+      </w:r>
+      <w:r>
+        <w:t>diversity in users being correlated. This is especially true when it comes to users who specified only a small number of ratings in total.</w:t>
+      </w:r>
+      <w:r>
+        <w:t xml:space="preserve"> However, for purposes of this evaluation, we will use Pearson correlation because it provides an easy and reasonably fast way of calculating the coefficients.</w:t>
+      </w:r>
+    </w:p>
+    <w:p>
+      <w:pPr>
+        <w:jc w:val="left"/>
+      </w:pPr>
+      <w:r>
+        <w:drawing>
+          <wp:inline distT="0" distB="0" distL="0" distR="0" wp14:anchorId="65DFCF70" wp14:editId="254B0B00">
+            <wp:extent cx="5727700" cy="2680970"/>
+            <wp:effectExtent l="0" t="0" r="0" b="0"/>
+            <wp:docPr id="12" name="Picture 12" descr="A screenshot of a cell phone&#10;&#10;Description automatically generated"/>
+            <wp:cNvGraphicFramePr>
+              <a:graphicFrameLocks xmlns:a="http://schemas.openxmlformats.org/drawingml/2006/main" noChangeAspect="1"/>
+            </wp:cNvGraphicFramePr>
+            <a:graphic xmlns:a="http://schemas.openxmlformats.org/drawingml/2006/main">
+              <a:graphicData uri="http://schemas.openxmlformats.org/drawingml/2006/picture">
+                <pic:pic xmlns:pic="http://schemas.openxmlformats.org/drawingml/2006/picture">
+                  <pic:nvPicPr>
+                    <pic:cNvPr id="1" name=""/>
+                    <pic:cNvPicPr/>
+                  </pic:nvPicPr>
+                  <pic:blipFill>
+                    <a:blip r:embed="rId17"/>
+                    <a:stretch>
+                      <a:fillRect/>
+                    </a:stretch>
+                  </pic:blipFill>
+                  <pic:spPr>
+                    <a:xfrm>
+                      <a:off x="0" y="0"/>
+                      <a:ext cx="5727700" cy="2680970"/>
+                    </a:xfrm>
+                    <a:prstGeom prst="rect">
+                      <a:avLst/>
+                    </a:prstGeom>
+                  </pic:spPr>
+                </pic:pic>
+              </a:graphicData>
+            </a:graphic>
+          </wp:inline>
+        </w:drawing>
+      </w:r>
+    </w:p>
+    <w:p>
+      <w:pPr>
+        <w:jc w:val="left"/>
+      </w:pPr>
+      <w:r>
+        <w:t>Due to sparsity of the matrix, number of coefficients are set to NaN, as the coefficients can’t be calculated.</w:t>
+      </w:r>
+    </w:p>
+    <w:p>
+      <w:pPr>
+        <w:jc w:val="left"/>
+      </w:pPr>
+      <w:r>
+        <w:t xml:space="preserve">Next, we define a method for predicting the ratings. This method takes two parameters on input – </w:t>
+      </w:r>
+      <w:r>
+        <w:rPr>
+          <w:i/>
+          <w:iCs/>
+        </w:rPr>
+        <w:t xml:space="preserve">target user </w:t>
+      </w:r>
+      <w:r>
+        <w:t xml:space="preserve">and </w:t>
+      </w:r>
+      <w:r>
+        <w:rPr>
+          <w:i/>
+          <w:iCs/>
+        </w:rPr>
+        <w:t>target movie</w:t>
+      </w:r>
+      <w:r>
+        <w:t>. As mentioned above, in order to make the algorithm more efficient, we will be doing predictions against specified user and specified movie.</w:t>
+      </w:r>
+    </w:p>
+    <w:p>
+      <w:pPr>
+        <w:jc w:val="left"/>
+      </w:pPr>
+      <w:r>
+        <w:t xml:space="preserve">The predicted rating </w:t>
+      </w:r>
+      <w:r>
+        <w:rPr>
+          <w:i/>
+          <w:iCs/>
+        </w:rPr>
+        <w:t>r</w:t>
+      </w:r>
+      <w:r>
+        <w:t xml:space="preserve"> of given movie for given user </w:t>
+      </w:r>
+      <w:r>
+        <w:rPr>
+          <w:i/>
+          <w:iCs/>
+        </w:rPr>
+        <w:t>u</w:t>
+      </w:r>
+      <w:r>
+        <w:rPr>
+          <w:i/>
+          <w:iCs/>
+        </w:rPr>
+        <w:t xml:space="preserve"> </w:t>
+      </w:r>
+      <w:r>
+        <w:t xml:space="preserve">and movie </w:t>
+      </w:r>
+      <w:r>
+        <w:rPr>
+          <w:i/>
+          <w:iCs/>
+        </w:rPr>
+        <w:t>j</w:t>
+      </w:r>
+      <w:r>
+        <w:t xml:space="preserve"> is calculated using the following formula:</w:t>
+      </w:r>
+    </w:p>
+    <w:p>
+      <w:pPr>
+        <w:jc w:val="center"/>
+      </w:pPr>
+      <w:r>
+        <w:t>TK: Add formula 2.4 from book</w:t>
+      </w:r>
+    </w:p>
+    <w:p>
+      <w:pPr>
+        <w:jc w:val="left"/>
+      </w:pPr>
+      <w:r>
+        <w:t>What we are doing is finding the users most similar to target user who have also rated the target movie. Then, for each user we multiply the correlation coefficient and the mean-</w:t>
+      </w:r>
+      <w:r>
+        <w:lastRenderedPageBreak/>
+        <w:t xml:space="preserve">centered rating of target user. We sum all these multipliers, divide by total number of similar users and finally, in order to get a rating in the original [0.5, 5] range, we add back the mean value for target user. There seem to be number of alternative approaches for calculating the predicted rating, but this one has been found to predict solid results </w:t>
+      </w:r>
+      <w:sdt>
+        <w:sdtPr>
+          <w:id w:val="758635043"/>
+          <w:citation/>
+        </w:sdtPr>
+        <w:sdtContent>
+          <w:r>
+            <w:fldChar w:fldCharType="begin"/>
+          </w:r>
+          <w:r>
+            <w:instrText xml:space="preserve"> CITATION Agg16 \l 1033 </w:instrText>
+          </w:r>
+          <w:r>
+            <w:fldChar w:fldCharType="separate"/>
+          </w:r>
+          <w:r>
+            <w:rPr>
+              <w:noProof/>
+            </w:rPr>
+            <w:t>[4]</w:t>
+          </w:r>
+          <w:r>
+            <w:fldChar w:fldCharType="end"/>
+          </w:r>
+        </w:sdtContent>
+      </w:sdt>
+      <w:r>
+        <w:t>.</w:t>
+      </w:r>
+    </w:p>
+    <w:p>
+      <w:pPr>
+        <w:jc w:val="left"/>
+      </w:pPr>
+      <w:r>
+        <w:drawing>
+          <wp:inline distT="0" distB="0" distL="0" distR="0" wp14:anchorId="244A198F" wp14:editId="37494A75">
+            <wp:extent cx="5727700" cy="1360170"/>
+            <wp:effectExtent l="0" t="0" r="0" b="0"/>
+            <wp:docPr id="14" name="Picture 14"/>
+            <wp:cNvGraphicFramePr>
+              <a:graphicFrameLocks xmlns:a="http://schemas.openxmlformats.org/drawingml/2006/main" noChangeAspect="1"/>
+            </wp:cNvGraphicFramePr>
+            <a:graphic xmlns:a="http://schemas.openxmlformats.org/drawingml/2006/main">
+              <a:graphicData uri="http://schemas.openxmlformats.org/drawingml/2006/picture">
+                <pic:pic xmlns:pic="http://schemas.openxmlformats.org/drawingml/2006/picture">
+                  <pic:nvPicPr>
+                    <pic:cNvPr id="1" name=""/>
+                    <pic:cNvPicPr/>
+                  </pic:nvPicPr>
+                  <pic:blipFill>
+                    <a:blip r:embed="rId18"/>
+                    <a:stretch>
+                      <a:fillRect/>
+                    </a:stretch>
+                  </pic:blipFill>
+                  <pic:spPr>
+                    <a:xfrm>
+                      <a:off x="0" y="0"/>
+                      <a:ext cx="5727700" cy="1360170"/>
+                    </a:xfrm>
+                    <a:prstGeom prst="rect">
+                      <a:avLst/>
+                    </a:prstGeom>
+                  </pic:spPr>
+                </pic:pic>
+              </a:graphicData>
+            </a:graphic>
+          </wp:inline>
+        </w:drawing>
+      </w:r>
       <w:bookmarkStart w:id="20" w:name="_GoBack"/>
       <w:bookmarkEnd w:id="20"/>
     </w:p>
-    <w:p>
-      <w:pPr>
-        <w:rPr>
-          <w:lang w:val="en"/>
-        </w:rPr>
-      </w:pPr>
-    </w:p>
     <w:p/>
     <w:p/>
-    <w:p/>
-    <w:p/>
     <w:p>
       <w:pPr>
         <w:pStyle w:val="Heading2"/>
       </w:pPr>
       <w:r>
-        <w:lastRenderedPageBreak/>
         <w:t>Collaborative filtering</w:t>
       </w:r>
     </w:p>
     <w:p>
       <w:r>
-        <w:t xml:space="preserve">The biggest issue seems to be a lack of data (e.g. when you want to predict rating for some </w:t>
-      </w:r>
-      <w:proofErr w:type="gramStart"/>
-      <w:r>
-        <w:t>movie</w:t>
-      </w:r>
-      <w:proofErr w:type="gramEnd"/>
-      <w:r>
-        <w:t xml:space="preserve"> but you can’t really find any similar users who already rated it).</w:t>
+        <w:t>The biggest issue seems to be a lack of data (e.g. when you want to predict rating for some movie but you can’t really find any similar users who already rated it).</w:t>
       </w:r>
     </w:p>
     <w:p/>
@@ -5092,6 +5652,22 @@
       </w:r>
     </w:p>
   </w:footnote>
+  <w:footnote w:id="3">
+    <w:p>
+      <w:pPr>
+        <w:pStyle w:val="FootnoteText"/>
+      </w:pPr>
+      <w:r>
+        <w:rPr>
+          <w:rStyle w:val="FootnoteReference"/>
+        </w:rPr>
+        <w:footnoteRef/>
+      </w:r>
+      <w:r>
+        <w:t xml:space="preserve"> Average number of ratings per user has been calculated by finding an average value of total number of ratings per user</w:t>
+      </w:r>
+    </w:p>
+  </w:footnote>
 </w:footnotes>
 </file>
 
@@ -5467,6 +6043,205 @@
     </w:lvl>
   </w:abstractNum>
   <w:abstractNum w:abstractNumId="12" w15:restartNumberingAfterBreak="0">
+    <w:nsid w:val="1E414C98"/>
+    <w:multiLevelType w:val="hybridMultilevel"/>
+    <w:tmpl w:val="7694A8E8"/>
+    <w:lvl w:ilvl="0" w:tplc="0409000F">
+      <w:start w:val="1"/>
+      <w:numFmt w:val="decimal"/>
+      <w:lvlText w:val="%1."/>
+      <w:lvlJc w:val="left"/>
+      <w:pPr>
+        <w:ind w:left="720" w:hanging="360"/>
+      </w:pPr>
+    </w:lvl>
+    <w:lvl w:ilvl="1" w:tplc="04090019" w:tentative="1">
+      <w:start w:val="1"/>
+      <w:numFmt w:val="lowerLetter"/>
+      <w:lvlText w:val="%2."/>
+      <w:lvlJc w:val="left"/>
+      <w:pPr>
+        <w:ind w:left="1440" w:hanging="360"/>
+      </w:pPr>
+    </w:lvl>
+    <w:lvl w:ilvl="2" w:tplc="0409001B" w:tentative="1">
+      <w:start w:val="1"/>
+      <w:numFmt w:val="lowerRoman"/>
+      <w:lvlText w:val="%3."/>
+      <w:lvlJc w:val="right"/>
+      <w:pPr>
+        <w:ind w:left="2160" w:hanging="180"/>
+      </w:pPr>
+    </w:lvl>
+    <w:lvl w:ilvl="3" w:tplc="0409000F" w:tentative="1">
+      <w:start w:val="1"/>
+      <w:numFmt w:val="decimal"/>
+      <w:lvlText w:val="%4."/>
+      <w:lvlJc w:val="left"/>
+      <w:pPr>
+        <w:ind w:left="2880" w:hanging="360"/>
+      </w:pPr>
+    </w:lvl>
+    <w:lvl w:ilvl="4" w:tplc="04090019" w:tentative="1">
+      <w:start w:val="1"/>
+      <w:numFmt w:val="lowerLetter"/>
+      <w:lvlText w:val="%5."/>
+      <w:lvlJc w:val="left"/>
+      <w:pPr>
+        <w:ind w:left="3600" w:hanging="360"/>
+      </w:pPr>
+    </w:lvl>
+    <w:lvl w:ilvl="5" w:tplc="0409001B" w:tentative="1">
+      <w:start w:val="1"/>
+      <w:numFmt w:val="lowerRoman"/>
+      <w:lvlText w:val="%6."/>
+      <w:lvlJc w:val="right"/>
+      <w:pPr>
+        <w:ind w:left="4320" w:hanging="180"/>
+      </w:pPr>
+    </w:lvl>
+    <w:lvl w:ilvl="6" w:tplc="0409000F" w:tentative="1">
+      <w:start w:val="1"/>
+      <w:numFmt w:val="decimal"/>
+      <w:lvlText w:val="%7."/>
+      <w:lvlJc w:val="left"/>
+      <w:pPr>
+        <w:ind w:left="5040" w:hanging="360"/>
+      </w:pPr>
+    </w:lvl>
+    <w:lvl w:ilvl="7" w:tplc="04090019" w:tentative="1">
+      <w:start w:val="1"/>
+      <w:numFmt w:val="lowerLetter"/>
+      <w:lvlText w:val="%8."/>
+      <w:lvlJc w:val="left"/>
+      <w:pPr>
+        <w:ind w:left="5760" w:hanging="360"/>
+      </w:pPr>
+    </w:lvl>
+    <w:lvl w:ilvl="8" w:tplc="0409001B" w:tentative="1">
+      <w:start w:val="1"/>
+      <w:numFmt w:val="lowerRoman"/>
+      <w:lvlText w:val="%9."/>
+      <w:lvlJc w:val="right"/>
+      <w:pPr>
+        <w:ind w:left="6480" w:hanging="180"/>
+      </w:pPr>
+    </w:lvl>
+  </w:abstractNum>
+  <w:abstractNum w:abstractNumId="13" w15:restartNumberingAfterBreak="0">
+    <w:nsid w:val="22747052"/>
+    <w:multiLevelType w:val="hybridMultilevel"/>
+    <w:tmpl w:val="95EE42C2"/>
+    <w:lvl w:ilvl="0" w:tplc="04090001">
+      <w:start w:val="1"/>
+      <w:numFmt w:val="bullet"/>
+      <w:lvlText w:val=""/>
+      <w:lvlJc w:val="left"/>
+      <w:pPr>
+        <w:ind w:left="720" w:hanging="360"/>
+      </w:pPr>
+      <w:rPr>
+        <w:rFonts w:ascii="Symbol" w:hAnsi="Symbol" w:hint="default"/>
+      </w:rPr>
+    </w:lvl>
+    <w:lvl w:ilvl="1" w:tplc="04090003" w:tentative="1">
+      <w:start w:val="1"/>
+      <w:numFmt w:val="bullet"/>
+      <w:lvlText w:val="o"/>
+      <w:lvlJc w:val="left"/>
+      <w:pPr>
+        <w:ind w:left="1440" w:hanging="360"/>
+      </w:pPr>
+      <w:rPr>
+        <w:rFonts w:ascii="Courier New" w:hAnsi="Courier New" w:hint="default"/>
+      </w:rPr>
+    </w:lvl>
+    <w:lvl w:ilvl="2" w:tplc="04090005" w:tentative="1">
+      <w:start w:val="1"/>
+      <w:numFmt w:val="bullet"/>
+      <w:lvlText w:val=""/>
+      <w:lvlJc w:val="left"/>
+      <w:pPr>
+        <w:ind w:left="2160" w:hanging="360"/>
+      </w:pPr>
+      <w:rPr>
+        <w:rFonts w:ascii="Wingdings" w:hAnsi="Wingdings" w:hint="default"/>
+      </w:rPr>
+    </w:lvl>
+    <w:lvl w:ilvl="3" w:tplc="04090001" w:tentative="1">
+      <w:start w:val="1"/>
+      <w:numFmt w:val="bullet"/>
+      <w:lvlText w:val=""/>
+      <w:lvlJc w:val="left"/>
+      <w:pPr>
+        <w:ind w:left="2880" w:hanging="360"/>
+      </w:pPr>
+      <w:rPr>
+        <w:rFonts w:ascii="Symbol" w:hAnsi="Symbol" w:hint="default"/>
+      </w:rPr>
+    </w:lvl>
+    <w:lvl w:ilvl="4" w:tplc="04090003" w:tentative="1">
+      <w:start w:val="1"/>
+      <w:numFmt w:val="bullet"/>
+      <w:lvlText w:val="o"/>
+      <w:lvlJc w:val="left"/>
+      <w:pPr>
+        <w:ind w:left="3600" w:hanging="360"/>
+      </w:pPr>
+      <w:rPr>
+        <w:rFonts w:ascii="Courier New" w:hAnsi="Courier New" w:hint="default"/>
+      </w:rPr>
+    </w:lvl>
+    <w:lvl w:ilvl="5" w:tplc="04090005" w:tentative="1">
+      <w:start w:val="1"/>
+      <w:numFmt w:val="bullet"/>
+      <w:lvlText w:val=""/>
+      <w:lvlJc w:val="left"/>
+      <w:pPr>
+        <w:ind w:left="4320" w:hanging="360"/>
+      </w:pPr>
+      <w:rPr>
+        <w:rFonts w:ascii="Wingdings" w:hAnsi="Wingdings" w:hint="default"/>
+      </w:rPr>
+    </w:lvl>
+    <w:lvl w:ilvl="6" w:tplc="04090001" w:tentative="1">
+      <w:start w:val="1"/>
+      <w:numFmt w:val="bullet"/>
+      <w:lvlText w:val=""/>
+      <w:lvlJc w:val="left"/>
+      <w:pPr>
+        <w:ind w:left="5040" w:hanging="360"/>
+      </w:pPr>
+      <w:rPr>
+        <w:rFonts w:ascii="Symbol" w:hAnsi="Symbol" w:hint="default"/>
+      </w:rPr>
+    </w:lvl>
+    <w:lvl w:ilvl="7" w:tplc="04090003" w:tentative="1">
+      <w:start w:val="1"/>
+      <w:numFmt w:val="bullet"/>
+      <w:lvlText w:val="o"/>
+      <w:lvlJc w:val="left"/>
+      <w:pPr>
+        <w:ind w:left="5760" w:hanging="360"/>
+      </w:pPr>
+      <w:rPr>
+        <w:rFonts w:ascii="Courier New" w:hAnsi="Courier New" w:hint="default"/>
+      </w:rPr>
+    </w:lvl>
+    <w:lvl w:ilvl="8" w:tplc="04090005" w:tentative="1">
+      <w:start w:val="1"/>
+      <w:numFmt w:val="bullet"/>
+      <w:lvlText w:val=""/>
+      <w:lvlJc w:val="left"/>
+      <w:pPr>
+        <w:ind w:left="6480" w:hanging="360"/>
+      </w:pPr>
+      <w:rPr>
+        <w:rFonts w:ascii="Wingdings" w:hAnsi="Wingdings" w:hint="default"/>
+      </w:rPr>
+    </w:lvl>
+  </w:abstractNum>
+  <w:abstractNum w:abstractNumId="14" w15:restartNumberingAfterBreak="0">
     <w:nsid w:val="24D95C98"/>
     <w:multiLevelType w:val="hybridMultilevel"/>
     <w:tmpl w:val="1ECE2016"/>
@@ -5552,7 +6327,7 @@
       </w:pPr>
     </w:lvl>
   </w:abstractNum>
-  <w:abstractNum w:abstractNumId="13" w15:restartNumberingAfterBreak="0">
+  <w:abstractNum w:abstractNumId="15" w15:restartNumberingAfterBreak="0">
     <w:nsid w:val="29BA7F8D"/>
     <w:multiLevelType w:val="hybridMultilevel"/>
     <w:tmpl w:val="53FA2796"/>
@@ -5638,7 +6413,7 @@
       </w:pPr>
     </w:lvl>
   </w:abstractNum>
-  <w:abstractNum w:abstractNumId="14" w15:restartNumberingAfterBreak="0">
+  <w:abstractNum w:abstractNumId="16" w15:restartNumberingAfterBreak="0">
     <w:nsid w:val="2FC83D6D"/>
     <w:multiLevelType w:val="hybridMultilevel"/>
     <w:tmpl w:val="A1E42996"/>
@@ -5724,7 +6499,7 @@
       </w:pPr>
     </w:lvl>
   </w:abstractNum>
-  <w:abstractNum w:abstractNumId="15" w15:restartNumberingAfterBreak="0">
+  <w:abstractNum w:abstractNumId="17" w15:restartNumberingAfterBreak="0">
     <w:nsid w:val="50C434E7"/>
     <w:multiLevelType w:val="hybridMultilevel"/>
     <w:tmpl w:val="67B896FC"/>
@@ -5841,22 +6616,28 @@
     <w:abstractNumId w:val="9"/>
   </w:num>
   <w:num w:numId="11">
-    <w:abstractNumId w:val="15"/>
+    <w:abstractNumId w:val="17"/>
   </w:num>
   <w:num w:numId="12">
-    <w:abstractNumId w:val="14"/>
+    <w:abstractNumId w:val="16"/>
   </w:num>
   <w:num w:numId="13">
     <w:abstractNumId w:val="11"/>
   </w:num>
   <w:num w:numId="14">
-    <w:abstractNumId w:val="12"/>
+    <w:abstractNumId w:val="14"/>
   </w:num>
   <w:num w:numId="15">
-    <w:abstractNumId w:val="13"/>
+    <w:abstractNumId w:val="15"/>
   </w:num>
   <w:num w:numId="16">
     <w:abstractNumId w:val="10"/>
+  </w:num>
+  <w:num w:numId="17">
+    <w:abstractNumId w:val="13"/>
+  </w:num>
+  <w:num w:numId="18">
+    <w:abstractNumId w:val="12"/>
   </w:num>
 </w:numbering>
 </file>
@@ -7514,7 +8295,7 @@
         </b:NameList>
       </b:Author>
     </b:Author>
-    <b:RefOrder>11</b:RefOrder>
+    <b:RefOrder>13</b:RefOrder>
   </b:Source>
   <b:Source>
     <b:Tag>Sar01</b:Tag>
@@ -7651,11 +8432,69 @@
     </b:Author>
     <b:RefOrder>10</b:RefOrder>
   </b:Source>
+  <b:Source>
+    <b:Tag>Aja17</b:Tag>
+    <b:SourceType>Book</b:SourceType>
+    <b:Guid>{7E4E83D6-3B9D-E747-954B-4888A50F3311}</b:Guid>
+    <b:Title>Similarity measures used in recommender systems: a study.</b:Title>
+    <b:Publisher> International Journal of Engineering Technology Science and Research IJETSR, ISSN</b:Publisher>
+    <b:Year>2017</b:Year>
+    <b:Author>
+      <b:Author>
+        <b:NameList>
+          <b:Person>
+            <b:Last>Ajay</b:Last>
+            <b:First>Agarwal</b:First>
+          </b:Person>
+          <b:Person>
+            <b:Last>Chauhan</b:Last>
+            <b:First>Minakshi</b:First>
+          </b:Person>
+        </b:NameList>
+      </b:Author>
+    </b:Author>
+    <b:RefOrder>11</b:RefOrder>
+  </b:Source>
+  <b:Source>
+    <b:Tag>Res94</b:Tag>
+    <b:SourceType>Book</b:SourceType>
+    <b:Guid>{8E125DF4-09B1-AC4C-B984-0B8451F5A49E}</b:Guid>
+    <b:Title>GroupLens: an open architecture for collaborative filtering of netnews</b:Title>
+    <b:Publisher>Proceedings of the 1994 ACM conference on Computer supported cooperative work, pp. 175-186. ACM</b:Publisher>
+    <b:Year>1994</b:Year>
+    <b:Author>
+      <b:Author>
+        <b:NameList>
+          <b:Person>
+            <b:Last>Resnick</b:Last>
+            <b:First>Paul</b:First>
+          </b:Person>
+          <b:Person>
+            <b:Last>Iacovou</b:Last>
+            <b:First>Neophytos</b:First>
+          </b:Person>
+          <b:Person>
+            <b:Last>Suchak</b:Last>
+            <b:First>Mitesh</b:First>
+          </b:Person>
+          <b:Person>
+            <b:Last>Bergstrom</b:Last>
+            <b:First>Peter</b:First>
+          </b:Person>
+          <b:Person>
+            <b:Last>Riedl</b:Last>
+            <b:First>John</b:First>
+          </b:Person>
+        </b:NameList>
+      </b:Author>
+    </b:Author>
+    <b:RefOrder>12</b:RefOrder>
+  </b:Source>
 </b:Sources>
 </file>
 
 <file path=customXml/itemProps1.xml><?xml version="1.0" encoding="utf-8"?>
-<ds:datastoreItem xmlns:ds="http://schemas.openxmlformats.org/officeDocument/2006/customXml" ds:itemID="{8D6CD86D-5705-2C4A-8CA2-77055243DCA5}">
+<ds:datastoreItem xmlns:ds="http://schemas.openxmlformats.org/officeDocument/2006/customXml" ds:itemID="{B0FA2F61-87E5-744D-831F-AB329D67ADC5}">
   <ds:schemaRefs>
     <ds:schemaRef ds:uri="http://schemas.openxmlformats.org/officeDocument/2006/bibliography"/>
   </ds:schemaRefs>

</xml_diff>

<commit_message>
Finished the user-based section; starting content-based filtering stuff
</commit_message>
<xml_diff>
--- a/Master Thesis.docx
+++ b/Master Thesis.docx
@@ -80,7 +80,7 @@
             </w:rPr>
             <w:fldChar w:fldCharType="separate"/>
           </w:r>
-          <w:hyperlink w:anchor="_Toc22915946" w:history="1">
+          <w:hyperlink w:anchor="_Toc23577744" w:history="1">
             <w:r>
               <w:rPr>
                 <w:rStyle w:val="Hyperlink"/>
@@ -126,7 +126,7 @@
                 <w:noProof/>
                 <w:webHidden/>
               </w:rPr>
-              <w:instrText xml:space="preserve"> PAGEREF _Toc22915946 \h </w:instrText>
+              <w:instrText xml:space="preserve"> PAGEREF _Toc23577744 \h </w:instrText>
             </w:r>
             <w:r>
               <w:rPr>
@@ -174,7 +174,7 @@
               <w:color w:val="auto"/>
             </w:rPr>
           </w:pPr>
-          <w:hyperlink w:anchor="_Toc22915947" w:history="1">
+          <w:hyperlink w:anchor="_Toc23577745" w:history="1">
             <w:r>
               <w:rPr>
                 <w:rStyle w:val="Hyperlink"/>
@@ -220,7 +220,7 @@
                 <w:noProof/>
                 <w:webHidden/>
               </w:rPr>
-              <w:instrText xml:space="preserve"> PAGEREF _Toc22915947 \h </w:instrText>
+              <w:instrText xml:space="preserve"> PAGEREF _Toc23577745 \h </w:instrText>
             </w:r>
             <w:r>
               <w:rPr>
@@ -268,7 +268,7 @@
               <w:szCs w:val="24"/>
             </w:rPr>
           </w:pPr>
-          <w:hyperlink w:anchor="_Toc22915948" w:history="1">
+          <w:hyperlink w:anchor="_Toc23577746" w:history="1">
             <w:r>
               <w:rPr>
                 <w:rStyle w:val="Hyperlink"/>
@@ -314,7 +314,7 @@
                 <w:noProof/>
                 <w:webHidden/>
               </w:rPr>
-              <w:instrText xml:space="preserve"> PAGEREF _Toc22915948 \h </w:instrText>
+              <w:instrText xml:space="preserve"> PAGEREF _Toc23577746 \h </w:instrText>
             </w:r>
             <w:r>
               <w:rPr>
@@ -362,7 +362,7 @@
               <w:szCs w:val="24"/>
             </w:rPr>
           </w:pPr>
-          <w:hyperlink w:anchor="_Toc22915949" w:history="1">
+          <w:hyperlink w:anchor="_Toc23577747" w:history="1">
             <w:r>
               <w:rPr>
                 <w:rStyle w:val="Hyperlink"/>
@@ -408,7 +408,7 @@
                 <w:noProof/>
                 <w:webHidden/>
               </w:rPr>
-              <w:instrText xml:space="preserve"> PAGEREF _Toc22915949 \h </w:instrText>
+              <w:instrText xml:space="preserve"> PAGEREF _Toc23577747 \h </w:instrText>
             </w:r>
             <w:r>
               <w:rPr>
@@ -456,7 +456,7 @@
               <w:szCs w:val="24"/>
             </w:rPr>
           </w:pPr>
-          <w:hyperlink w:anchor="_Toc22915950" w:history="1">
+          <w:hyperlink w:anchor="_Toc23577748" w:history="1">
             <w:r>
               <w:rPr>
                 <w:rStyle w:val="Hyperlink"/>
@@ -502,7 +502,7 @@
                 <w:noProof/>
                 <w:webHidden/>
               </w:rPr>
-              <w:instrText xml:space="preserve"> PAGEREF _Toc22915950 \h </w:instrText>
+              <w:instrText xml:space="preserve"> PAGEREF _Toc23577748 \h </w:instrText>
             </w:r>
             <w:r>
               <w:rPr>
@@ -550,7 +550,7 @@
               <w:color w:val="auto"/>
             </w:rPr>
           </w:pPr>
-          <w:hyperlink w:anchor="_Toc22915951" w:history="1">
+          <w:hyperlink w:anchor="_Toc23577749" w:history="1">
             <w:r>
               <w:rPr>
                 <w:rStyle w:val="Hyperlink"/>
@@ -596,7 +596,7 @@
                 <w:noProof/>
                 <w:webHidden/>
               </w:rPr>
-              <w:instrText xml:space="preserve"> PAGEREF _Toc22915951 \h </w:instrText>
+              <w:instrText xml:space="preserve"> PAGEREF _Toc23577749 \h </w:instrText>
             </w:r>
             <w:r>
               <w:rPr>
@@ -644,7 +644,7 @@
               <w:szCs w:val="24"/>
             </w:rPr>
           </w:pPr>
-          <w:hyperlink w:anchor="_Toc22915952" w:history="1">
+          <w:hyperlink w:anchor="_Toc23577750" w:history="1">
             <w:r>
               <w:rPr>
                 <w:rStyle w:val="Hyperlink"/>
@@ -690,7 +690,7 @@
                 <w:noProof/>
                 <w:webHidden/>
               </w:rPr>
-              <w:instrText xml:space="preserve"> PAGEREF _Toc22915952 \h </w:instrText>
+              <w:instrText xml:space="preserve"> PAGEREF _Toc23577750 \h </w:instrText>
             </w:r>
             <w:r>
               <w:rPr>
@@ -736,7 +736,7 @@
               <w:szCs w:val="24"/>
             </w:rPr>
           </w:pPr>
-          <w:hyperlink w:anchor="_Toc22915953" w:history="1">
+          <w:hyperlink w:anchor="_Toc23577751" w:history="1">
             <w:r>
               <w:rPr>
                 <w:rStyle w:val="Hyperlink"/>
@@ -780,7 +780,7 @@
                 <w:noProof/>
                 <w:webHidden/>
               </w:rPr>
-              <w:instrText xml:space="preserve"> PAGEREF _Toc22915953 \h </w:instrText>
+              <w:instrText xml:space="preserve"> PAGEREF _Toc23577751 \h </w:instrText>
             </w:r>
             <w:r>
               <w:rPr>
@@ -826,7 +826,7 @@
               <w:szCs w:val="24"/>
             </w:rPr>
           </w:pPr>
-          <w:hyperlink w:anchor="_Toc22915954" w:history="1">
+          <w:hyperlink w:anchor="_Toc23577752" w:history="1">
             <w:r>
               <w:rPr>
                 <w:rStyle w:val="Hyperlink"/>
@@ -870,7 +870,7 @@
                 <w:noProof/>
                 <w:webHidden/>
               </w:rPr>
-              <w:instrText xml:space="preserve"> PAGEREF _Toc22915954 \h </w:instrText>
+              <w:instrText xml:space="preserve"> PAGEREF _Toc23577752 \h </w:instrText>
             </w:r>
             <w:r>
               <w:rPr>
@@ -916,7 +916,7 @@
               <w:szCs w:val="24"/>
             </w:rPr>
           </w:pPr>
-          <w:hyperlink w:anchor="_Toc22915955" w:history="1">
+          <w:hyperlink w:anchor="_Toc23577753" w:history="1">
             <w:r>
               <w:rPr>
                 <w:rStyle w:val="Hyperlink"/>
@@ -960,7 +960,7 @@
                 <w:noProof/>
                 <w:webHidden/>
               </w:rPr>
-              <w:instrText xml:space="preserve"> PAGEREF _Toc22915955 \h </w:instrText>
+              <w:instrText xml:space="preserve"> PAGEREF _Toc23577753 \h </w:instrText>
             </w:r>
             <w:r>
               <w:rPr>
@@ -1006,7 +1006,7 @@
               <w:szCs w:val="24"/>
             </w:rPr>
           </w:pPr>
-          <w:hyperlink w:anchor="_Toc22915956" w:history="1">
+          <w:hyperlink w:anchor="_Toc23577754" w:history="1">
             <w:r>
               <w:rPr>
                 <w:rStyle w:val="Hyperlink"/>
@@ -1050,7 +1050,7 @@
                 <w:noProof/>
                 <w:webHidden/>
               </w:rPr>
-              <w:instrText xml:space="preserve"> PAGEREF _Toc22915956 \h </w:instrText>
+              <w:instrText xml:space="preserve"> PAGEREF _Toc23577754 \h </w:instrText>
             </w:r>
             <w:r>
               <w:rPr>
@@ -1098,7 +1098,7 @@
               <w:szCs w:val="24"/>
             </w:rPr>
           </w:pPr>
-          <w:hyperlink w:anchor="_Toc22915957" w:history="1">
+          <w:hyperlink w:anchor="_Toc23577755" w:history="1">
             <w:r>
               <w:rPr>
                 <w:rStyle w:val="Hyperlink"/>
@@ -1144,7 +1144,7 @@
                 <w:noProof/>
                 <w:webHidden/>
               </w:rPr>
-              <w:instrText xml:space="preserve"> PAGEREF _Toc22915957 \h </w:instrText>
+              <w:instrText xml:space="preserve"> PAGEREF _Toc23577755 \h </w:instrText>
             </w:r>
             <w:r>
               <w:rPr>
@@ -1190,7 +1190,7 @@
               <w:szCs w:val="24"/>
             </w:rPr>
           </w:pPr>
-          <w:hyperlink w:anchor="_Toc22915958" w:history="1">
+          <w:hyperlink w:anchor="_Toc23577756" w:history="1">
             <w:r>
               <w:rPr>
                 <w:rStyle w:val="Hyperlink"/>
@@ -1234,7 +1234,7 @@
                 <w:noProof/>
                 <w:webHidden/>
               </w:rPr>
-              <w:instrText xml:space="preserve"> PAGEREF _Toc22915958 \h </w:instrText>
+              <w:instrText xml:space="preserve"> PAGEREF _Toc23577756 \h </w:instrText>
             </w:r>
             <w:r>
               <w:rPr>
@@ -1280,7 +1280,7 @@
               <w:szCs w:val="24"/>
             </w:rPr>
           </w:pPr>
-          <w:hyperlink w:anchor="_Toc22915959" w:history="1">
+          <w:hyperlink w:anchor="_Toc23577757" w:history="1">
             <w:r>
               <w:rPr>
                 <w:rStyle w:val="Hyperlink"/>
@@ -1324,7 +1324,7 @@
                 <w:noProof/>
                 <w:webHidden/>
               </w:rPr>
-              <w:instrText xml:space="preserve"> PAGEREF _Toc22915959 \h </w:instrText>
+              <w:instrText xml:space="preserve"> PAGEREF _Toc23577757 \h </w:instrText>
             </w:r>
             <w:r>
               <w:rPr>
@@ -1370,7 +1370,7 @@
               <w:szCs w:val="24"/>
             </w:rPr>
           </w:pPr>
-          <w:hyperlink w:anchor="_Toc22915960" w:history="1">
+          <w:hyperlink w:anchor="_Toc23577758" w:history="1">
             <w:r>
               <w:rPr>
                 <w:rStyle w:val="Hyperlink"/>
@@ -1414,7 +1414,7 @@
                 <w:noProof/>
                 <w:webHidden/>
               </w:rPr>
-              <w:instrText xml:space="preserve"> PAGEREF _Toc22915960 \h </w:instrText>
+              <w:instrText xml:space="preserve"> PAGEREF _Toc23577758 \h </w:instrText>
             </w:r>
             <w:r>
               <w:rPr>
@@ -1460,7 +1460,7 @@
               <w:szCs w:val="24"/>
             </w:rPr>
           </w:pPr>
-          <w:hyperlink w:anchor="_Toc22915961" w:history="1">
+          <w:hyperlink w:anchor="_Toc23577759" w:history="1">
             <w:r>
               <w:rPr>
                 <w:rStyle w:val="Hyperlink"/>
@@ -1504,7 +1504,7 @@
                 <w:noProof/>
                 <w:webHidden/>
               </w:rPr>
-              <w:instrText xml:space="preserve"> PAGEREF _Toc22915961 \h </w:instrText>
+              <w:instrText xml:space="preserve"> PAGEREF _Toc23577759 \h </w:instrText>
             </w:r>
             <w:r>
               <w:rPr>
@@ -1550,7 +1550,7 @@
               <w:szCs w:val="24"/>
             </w:rPr>
           </w:pPr>
-          <w:hyperlink w:anchor="_Toc22915962" w:history="1">
+          <w:hyperlink w:anchor="_Toc23577760" w:history="1">
             <w:r>
               <w:rPr>
                 <w:rStyle w:val="Hyperlink"/>
@@ -1594,7 +1594,7 @@
                 <w:noProof/>
                 <w:webHidden/>
               </w:rPr>
-              <w:instrText xml:space="preserve"> PAGEREF _Toc22915962 \h </w:instrText>
+              <w:instrText xml:space="preserve"> PAGEREF _Toc23577760 \h </w:instrText>
             </w:r>
             <w:r>
               <w:rPr>
@@ -1642,7 +1642,7 @@
               <w:szCs w:val="24"/>
             </w:rPr>
           </w:pPr>
-          <w:hyperlink w:anchor="_Toc22915963" w:history="1">
+          <w:hyperlink w:anchor="_Toc23577761" w:history="1">
             <w:r>
               <w:rPr>
                 <w:rStyle w:val="Hyperlink"/>
@@ -1688,7 +1688,7 @@
                 <w:noProof/>
                 <w:webHidden/>
               </w:rPr>
-              <w:instrText xml:space="preserve"> PAGEREF _Toc22915963 \h </w:instrText>
+              <w:instrText xml:space="preserve"> PAGEREF _Toc23577761 \h </w:instrText>
             </w:r>
             <w:r>
               <w:rPr>
@@ -1736,7 +1736,7 @@
               <w:color w:val="auto"/>
             </w:rPr>
           </w:pPr>
-          <w:hyperlink w:anchor="_Toc22915964" w:history="1">
+          <w:hyperlink w:anchor="_Toc23577762" w:history="1">
             <w:r>
               <w:rPr>
                 <w:rStyle w:val="Hyperlink"/>
@@ -1782,7 +1782,7 @@
                 <w:noProof/>
                 <w:webHidden/>
               </w:rPr>
-              <w:instrText xml:space="preserve"> PAGEREF _Toc22915964 \h </w:instrText>
+              <w:instrText xml:space="preserve"> PAGEREF _Toc23577762 \h </w:instrText>
             </w:r>
             <w:r>
               <w:rPr>
@@ -1803,6 +1803,386 @@
                 <w:webHidden/>
               </w:rPr>
               <w:t>14</w:t>
+            </w:r>
+            <w:r>
+              <w:rPr>
+                <w:noProof/>
+                <w:webHidden/>
+              </w:rPr>
+              <w:fldChar w:fldCharType="end"/>
+            </w:r>
+          </w:hyperlink>
+        </w:p>
+        <w:p>
+          <w:pPr>
+            <w:pStyle w:val="TOC2"/>
+            <w:tabs>
+              <w:tab w:val="left" w:pos="960"/>
+              <w:tab w:val="right" w:leader="dot" w:pos="9010"/>
+            </w:tabs>
+            <w:rPr>
+              <w:rFonts w:eastAsiaTheme="minorEastAsia" w:cstheme="minorBidi"/>
+              <w:b w:val="0"/>
+              <w:bCs w:val="0"/>
+              <w:noProof/>
+              <w:color w:val="auto"/>
+              <w:sz w:val="24"/>
+              <w:szCs w:val="24"/>
+            </w:rPr>
+          </w:pPr>
+          <w:hyperlink w:anchor="_Toc23577763" w:history="1">
+            <w:r>
+              <w:rPr>
+                <w:rStyle w:val="Hyperlink"/>
+                <w:noProof/>
+              </w:rPr>
+              <w:t>4.1</w:t>
+            </w:r>
+            <w:r>
+              <w:rPr>
+                <w:rFonts w:eastAsiaTheme="minorEastAsia" w:cstheme="minorBidi"/>
+                <w:b w:val="0"/>
+                <w:bCs w:val="0"/>
+                <w:noProof/>
+                <w:color w:val="auto"/>
+                <w:sz w:val="24"/>
+                <w:szCs w:val="24"/>
+              </w:rPr>
+              <w:tab/>
+            </w:r>
+            <w:r>
+              <w:rPr>
+                <w:rStyle w:val="Hyperlink"/>
+                <w:noProof/>
+              </w:rPr>
+              <w:t>Dataset</w:t>
+            </w:r>
+            <w:r>
+              <w:rPr>
+                <w:noProof/>
+                <w:webHidden/>
+              </w:rPr>
+              <w:tab/>
+            </w:r>
+            <w:r>
+              <w:rPr>
+                <w:noProof/>
+                <w:webHidden/>
+              </w:rPr>
+              <w:fldChar w:fldCharType="begin"/>
+            </w:r>
+            <w:r>
+              <w:rPr>
+                <w:noProof/>
+                <w:webHidden/>
+              </w:rPr>
+              <w:instrText xml:space="preserve"> PAGEREF _Toc23577763 \h </w:instrText>
+            </w:r>
+            <w:r>
+              <w:rPr>
+                <w:noProof/>
+                <w:webHidden/>
+              </w:rPr>
+            </w:r>
+            <w:r>
+              <w:rPr>
+                <w:noProof/>
+                <w:webHidden/>
+              </w:rPr>
+              <w:fldChar w:fldCharType="separate"/>
+            </w:r>
+            <w:r>
+              <w:rPr>
+                <w:noProof/>
+                <w:webHidden/>
+              </w:rPr>
+              <w:t>14</w:t>
+            </w:r>
+            <w:r>
+              <w:rPr>
+                <w:noProof/>
+                <w:webHidden/>
+              </w:rPr>
+              <w:fldChar w:fldCharType="end"/>
+            </w:r>
+          </w:hyperlink>
+        </w:p>
+        <w:p>
+          <w:pPr>
+            <w:pStyle w:val="TOC2"/>
+            <w:tabs>
+              <w:tab w:val="left" w:pos="960"/>
+              <w:tab w:val="right" w:leader="dot" w:pos="9010"/>
+            </w:tabs>
+            <w:rPr>
+              <w:rFonts w:eastAsiaTheme="minorEastAsia" w:cstheme="minorBidi"/>
+              <w:b w:val="0"/>
+              <w:bCs w:val="0"/>
+              <w:noProof/>
+              <w:color w:val="auto"/>
+              <w:sz w:val="24"/>
+              <w:szCs w:val="24"/>
+            </w:rPr>
+          </w:pPr>
+          <w:hyperlink w:anchor="_Toc23577764" w:history="1">
+            <w:r>
+              <w:rPr>
+                <w:rStyle w:val="Hyperlink"/>
+                <w:noProof/>
+                <w:lang w:val="en"/>
+              </w:rPr>
+              <w:t>4.2</w:t>
+            </w:r>
+            <w:r>
+              <w:rPr>
+                <w:rFonts w:eastAsiaTheme="minorEastAsia" w:cstheme="minorBidi"/>
+                <w:b w:val="0"/>
+                <w:bCs w:val="0"/>
+                <w:noProof/>
+                <w:color w:val="auto"/>
+                <w:sz w:val="24"/>
+                <w:szCs w:val="24"/>
+              </w:rPr>
+              <w:tab/>
+            </w:r>
+            <w:r>
+              <w:rPr>
+                <w:rStyle w:val="Hyperlink"/>
+                <w:noProof/>
+                <w:lang w:val="en"/>
+              </w:rPr>
+              <w:t>Environment</w:t>
+            </w:r>
+            <w:r>
+              <w:rPr>
+                <w:noProof/>
+                <w:webHidden/>
+              </w:rPr>
+              <w:tab/>
+            </w:r>
+            <w:r>
+              <w:rPr>
+                <w:noProof/>
+                <w:webHidden/>
+              </w:rPr>
+              <w:fldChar w:fldCharType="begin"/>
+            </w:r>
+            <w:r>
+              <w:rPr>
+                <w:noProof/>
+                <w:webHidden/>
+              </w:rPr>
+              <w:instrText xml:space="preserve"> PAGEREF _Toc23577764 \h </w:instrText>
+            </w:r>
+            <w:r>
+              <w:rPr>
+                <w:noProof/>
+                <w:webHidden/>
+              </w:rPr>
+            </w:r>
+            <w:r>
+              <w:rPr>
+                <w:noProof/>
+                <w:webHidden/>
+              </w:rPr>
+              <w:fldChar w:fldCharType="separate"/>
+            </w:r>
+            <w:r>
+              <w:rPr>
+                <w:noProof/>
+                <w:webHidden/>
+              </w:rPr>
+              <w:t>16</w:t>
+            </w:r>
+            <w:r>
+              <w:rPr>
+                <w:noProof/>
+                <w:webHidden/>
+              </w:rPr>
+              <w:fldChar w:fldCharType="end"/>
+            </w:r>
+          </w:hyperlink>
+        </w:p>
+        <w:p>
+          <w:pPr>
+            <w:pStyle w:val="TOC2"/>
+            <w:tabs>
+              <w:tab w:val="left" w:pos="960"/>
+              <w:tab w:val="right" w:leader="dot" w:pos="9010"/>
+            </w:tabs>
+            <w:rPr>
+              <w:rFonts w:eastAsiaTheme="minorEastAsia" w:cstheme="minorBidi"/>
+              <w:b w:val="0"/>
+              <w:bCs w:val="0"/>
+              <w:noProof/>
+              <w:color w:val="auto"/>
+              <w:sz w:val="24"/>
+              <w:szCs w:val="24"/>
+            </w:rPr>
+          </w:pPr>
+          <w:hyperlink w:anchor="_Toc23577765" w:history="1">
+            <w:r>
+              <w:rPr>
+                <w:rStyle w:val="Hyperlink"/>
+                <w:noProof/>
+                <w:lang w:val="en"/>
+              </w:rPr>
+              <w:t>4.3</w:t>
+            </w:r>
+            <w:r>
+              <w:rPr>
+                <w:rFonts w:eastAsiaTheme="minorEastAsia" w:cstheme="minorBidi"/>
+                <w:b w:val="0"/>
+                <w:bCs w:val="0"/>
+                <w:noProof/>
+                <w:color w:val="auto"/>
+                <w:sz w:val="24"/>
+                <w:szCs w:val="24"/>
+              </w:rPr>
+              <w:tab/>
+            </w:r>
+            <w:r>
+              <w:rPr>
+                <w:rStyle w:val="Hyperlink"/>
+                <w:noProof/>
+                <w:lang w:val="en"/>
+              </w:rPr>
+              <w:t>Collaborative filtering</w:t>
+            </w:r>
+            <w:r>
+              <w:rPr>
+                <w:noProof/>
+                <w:webHidden/>
+              </w:rPr>
+              <w:tab/>
+            </w:r>
+            <w:r>
+              <w:rPr>
+                <w:noProof/>
+                <w:webHidden/>
+              </w:rPr>
+              <w:fldChar w:fldCharType="begin"/>
+            </w:r>
+            <w:r>
+              <w:rPr>
+                <w:noProof/>
+                <w:webHidden/>
+              </w:rPr>
+              <w:instrText xml:space="preserve"> PAGEREF _Toc23577765 \h </w:instrText>
+            </w:r>
+            <w:r>
+              <w:rPr>
+                <w:noProof/>
+                <w:webHidden/>
+              </w:rPr>
+            </w:r>
+            <w:r>
+              <w:rPr>
+                <w:noProof/>
+                <w:webHidden/>
+              </w:rPr>
+              <w:fldChar w:fldCharType="separate"/>
+            </w:r>
+            <w:r>
+              <w:rPr>
+                <w:noProof/>
+                <w:webHidden/>
+              </w:rPr>
+              <w:t>17</w:t>
+            </w:r>
+            <w:r>
+              <w:rPr>
+                <w:noProof/>
+                <w:webHidden/>
+              </w:rPr>
+              <w:fldChar w:fldCharType="end"/>
+            </w:r>
+          </w:hyperlink>
+        </w:p>
+        <w:p>
+          <w:pPr>
+            <w:pStyle w:val="TOC2"/>
+            <w:tabs>
+              <w:tab w:val="left" w:pos="960"/>
+              <w:tab w:val="right" w:leader="dot" w:pos="9010"/>
+            </w:tabs>
+            <w:rPr>
+              <w:rFonts w:eastAsiaTheme="minorEastAsia" w:cstheme="minorBidi"/>
+              <w:b w:val="0"/>
+              <w:bCs w:val="0"/>
+              <w:noProof/>
+              <w:color w:val="auto"/>
+              <w:sz w:val="24"/>
+              <w:szCs w:val="24"/>
+            </w:rPr>
+          </w:pPr>
+          <w:hyperlink w:anchor="_Toc23577766" w:history="1">
+            <w:r>
+              <w:rPr>
+                <w:rStyle w:val="Hyperlink"/>
+                <w:noProof/>
+              </w:rPr>
+              <w:t>4.4</w:t>
+            </w:r>
+            <w:r>
+              <w:rPr>
+                <w:rFonts w:eastAsiaTheme="minorEastAsia" w:cstheme="minorBidi"/>
+                <w:b w:val="0"/>
+                <w:bCs w:val="0"/>
+                <w:noProof/>
+                <w:color w:val="auto"/>
+                <w:sz w:val="24"/>
+                <w:szCs w:val="24"/>
+              </w:rPr>
+              <w:tab/>
+            </w:r>
+            <w:r>
+              <w:rPr>
+                <w:rStyle w:val="Hyperlink"/>
+                <w:noProof/>
+              </w:rPr>
+              <w:t>Collaborative filtering</w:t>
+            </w:r>
+            <w:r>
+              <w:rPr>
+                <w:noProof/>
+                <w:webHidden/>
+              </w:rPr>
+              <w:tab/>
+            </w:r>
+            <w:r>
+              <w:rPr>
+                <w:noProof/>
+                <w:webHidden/>
+              </w:rPr>
+              <w:fldChar w:fldCharType="begin"/>
+            </w:r>
+            <w:r>
+              <w:rPr>
+                <w:noProof/>
+                <w:webHidden/>
+              </w:rPr>
+              <w:instrText xml:space="preserve"> PAGEREF _Toc23577766 \h </w:instrText>
+            </w:r>
+            <w:r>
+              <w:rPr>
+                <w:noProof/>
+                <w:webHidden/>
+              </w:rPr>
+            </w:r>
+            <w:r>
+              <w:rPr>
+                <w:noProof/>
+                <w:webHidden/>
+              </w:rPr>
+              <w:fldChar w:fldCharType="separate"/>
+            </w:r>
+            <w:r>
+              <w:rPr>
+                <w:noProof/>
+                <w:webHidden/>
+              </w:rPr>
+              <w:t>20</w:t>
             </w:r>
             <w:r>
               <w:rPr>
@@ -1830,7 +2210,7 @@
               <w:color w:val="auto"/>
             </w:rPr>
           </w:pPr>
-          <w:hyperlink w:anchor="_Toc22915965" w:history="1">
+          <w:hyperlink w:anchor="_Toc23577767" w:history="1">
             <w:r>
               <w:rPr>
                 <w:rStyle w:val="Hyperlink"/>
@@ -1876,7 +2256,7 @@
                 <w:noProof/>
                 <w:webHidden/>
               </w:rPr>
-              <w:instrText xml:space="preserve"> PAGEREF _Toc22915965 \h </w:instrText>
+              <w:instrText xml:space="preserve"> PAGEREF _Toc23577767 \h </w:instrText>
             </w:r>
             <w:r>
               <w:rPr>
@@ -1896,7 +2276,7 @@
                 <w:noProof/>
                 <w:webHidden/>
               </w:rPr>
-              <w:t>16</w:t>
+              <w:t>22</w:t>
             </w:r>
             <w:r>
               <w:rPr>
@@ -1936,7 +2316,7 @@
           <w:rFonts w:cs="Times New Roman (Headings CS)"/>
         </w:rPr>
       </w:pPr>
-      <w:bookmarkStart w:id="0" w:name="_Toc22915946"/>
+      <w:bookmarkStart w:id="0" w:name="_Toc23577744"/>
       <w:r>
         <w:rPr>
           <w:rFonts w:cs="Times New Roman (Headings CS)"/>
@@ -1948,7 +2328,15 @@
     </w:p>
     <w:p>
       <w:r>
-        <w:t xml:space="preserve">The idea of this thesis is to implement and evaluate multiple recommender system categories against the publicly available MovieLens dataset. Primary objective is to see how using various implementations and algorithms </w:t>
+        <w:t xml:space="preserve">The idea of this thesis is to implement and evaluate multiple recommender system categories against the publicly available </w:t>
+      </w:r>
+      <w:proofErr w:type="spellStart"/>
+      <w:r>
+        <w:t>MovieLens</w:t>
+      </w:r>
+      <w:proofErr w:type="spellEnd"/>
+      <w:r>
+        <w:t xml:space="preserve"> dataset. Primary objective is to see how using various implementations and algorithms </w:t>
       </w:r>
       <w:r>
         <w:t xml:space="preserve">affects the recommendations and </w:t>
@@ -1977,13 +2365,21 @@
         <w:t>-based)</w:t>
       </w:r>
       <w:r>
-        <w:t xml:space="preserve"> and Content-based </w:t>
+        <w:t xml:space="preserve"> and Content-</w:t>
+      </w:r>
+      <w:proofErr w:type="gramStart"/>
+      <w:r>
+        <w:t xml:space="preserve">based </w:t>
       </w:r>
       <w:r>
         <w:t xml:space="preserve"> </w:t>
       </w:r>
       <w:r>
-        <w:t>recommender system implementations.</w:t>
+        <w:t>recommender</w:t>
+      </w:r>
+      <w:proofErr w:type="gramEnd"/>
+      <w:r>
+        <w:t xml:space="preserve"> system implementations.</w:t>
       </w:r>
     </w:p>
     <w:p>
@@ -2011,7 +2407,7 @@
       <w:pPr>
         <w:pStyle w:val="Heading1"/>
       </w:pPr>
-      <w:bookmarkStart w:id="1" w:name="_Toc22915947"/>
+      <w:bookmarkStart w:id="1" w:name="_Toc23577745"/>
       <w:r>
         <w:lastRenderedPageBreak/>
         <w:t>Recommender Systems</w:t>
@@ -2022,7 +2418,7 @@
       <w:pPr>
         <w:pStyle w:val="Heading2"/>
       </w:pPr>
-      <w:bookmarkStart w:id="2" w:name="_Toc22915948"/>
+      <w:bookmarkStart w:id="2" w:name="_Toc23577746"/>
       <w:r>
         <w:t>Introduction</w:t>
       </w:r>
@@ -2099,7 +2495,7 @@
       <w:pPr>
         <w:pStyle w:val="Heading2"/>
       </w:pPr>
-      <w:bookmarkStart w:id="3" w:name="_Toc22915949"/>
+      <w:bookmarkStart w:id="3" w:name="_Toc23577747"/>
       <w:r>
         <w:t>History</w:t>
       </w:r>
@@ -2112,7 +2508,23 @@
     </w:p>
     <w:p>
       <w:r>
-        <w:t xml:space="preserve">One of the earliest mentions of Recommender systems as such dates to early 1990’s where the official term has been mentioned in a technical report written by Jussi Karlgren at Columbia University </w:t>
+        <w:t xml:space="preserve">One of the earliest mentions of Recommender systems as such dates to early 1990’s where the official term has been mentioned in a technical report written by </w:t>
+      </w:r>
+      <w:proofErr w:type="spellStart"/>
+      <w:r>
+        <w:t>Jussi</w:t>
+      </w:r>
+      <w:proofErr w:type="spellEnd"/>
+      <w:r>
+        <w:t xml:space="preserve"> </w:t>
+      </w:r>
+      <w:proofErr w:type="spellStart"/>
+      <w:r>
+        <w:t>Karlgren</w:t>
+      </w:r>
+      <w:proofErr w:type="spellEnd"/>
+      <w:r>
+        <w:t xml:space="preserve"> at Columbia University </w:t>
       </w:r>
       <w:sdt>
         <w:sdtPr>
@@ -2155,7 +2567,15 @@
     </w:p>
     <w:p>
       <w:r>
-        <w:t xml:space="preserve">It is especially important to mention the efforts of GroupLens working group </w:t>
+        <w:t xml:space="preserve">It is especially important to mention the efforts of </w:t>
+      </w:r>
+      <w:proofErr w:type="spellStart"/>
+      <w:r>
+        <w:t>GroupLens</w:t>
+      </w:r>
+      <w:proofErr w:type="spellEnd"/>
+      <w:r>
+        <w:t xml:space="preserve"> working group </w:t>
       </w:r>
       <w:sdt>
         <w:sdtPr>
@@ -2185,17 +2605,57 @@
         </w:sdtContent>
       </w:sdt>
       <w:r>
-        <w:t xml:space="preserve">. GroupLens is a group of scientists from the department of computer science and engineering in University of Minnesota. This group has pushed forward the efforts towards both publishing various research papers on recommender systems and publishing the freely available datasets to be analyzed and used for educational and research purposes. Some of their featured projects include MovieLens </w:t>
-      </w:r>
-      <w:r>
-        <w:t>– a web site that helps people find movies to watch, Cyclopath – an editable map where anyone can find maps and routes for riding bicycle and LensKit – open source toolkit for building, researching and studying recommender systems. MovieLens is also the dataset that this thesis is using for evaluation of results.</w:t>
+        <w:t xml:space="preserve">. </w:t>
+      </w:r>
+      <w:proofErr w:type="spellStart"/>
+      <w:r>
+        <w:t>GroupLens</w:t>
+      </w:r>
+      <w:proofErr w:type="spellEnd"/>
+      <w:r>
+        <w:t xml:space="preserve"> is a group of scientists from the department of computer science and engineering in University of Minnesota. This group has pushed forward the efforts towards both publishing various research papers on recommender systems and publishing the freely available datasets to be analyzed and used for educational and research purposes. Some of their featured projects include </w:t>
+      </w:r>
+      <w:proofErr w:type="spellStart"/>
+      <w:r>
+        <w:t>MovieLens</w:t>
+      </w:r>
+      <w:proofErr w:type="spellEnd"/>
+      <w:r>
+        <w:t xml:space="preserve"> </w:t>
+      </w:r>
+      <w:r>
+        <w:t xml:space="preserve">– a web site that helps people find movies to watch, </w:t>
+      </w:r>
+      <w:proofErr w:type="spellStart"/>
+      <w:r>
+        <w:t>Cyclopath</w:t>
+      </w:r>
+      <w:proofErr w:type="spellEnd"/>
+      <w:r>
+        <w:t xml:space="preserve"> – an editable map where anyone can find maps and routes for riding bicycle and </w:t>
+      </w:r>
+      <w:proofErr w:type="spellStart"/>
+      <w:r>
+        <w:t>LensKit</w:t>
+      </w:r>
+      <w:proofErr w:type="spellEnd"/>
+      <w:r>
+        <w:t xml:space="preserve"> – open source toolkit for building, researching and studying recommender systems. </w:t>
+      </w:r>
+      <w:proofErr w:type="spellStart"/>
+      <w:r>
+        <w:t>MovieLens</w:t>
+      </w:r>
+      <w:proofErr w:type="spellEnd"/>
+      <w:r>
+        <w:t xml:space="preserve"> is also the dataset that this thesis is using for evaluation of results.</w:t>
       </w:r>
     </w:p>
     <w:p>
       <w:pPr>
         <w:pStyle w:val="Heading2"/>
       </w:pPr>
-      <w:bookmarkStart w:id="4" w:name="_Toc22915950"/>
+      <w:bookmarkStart w:id="4" w:name="_Toc23577748"/>
       <w:r>
         <w:lastRenderedPageBreak/>
         <w:t>Overview</w:t>
@@ -2212,12 +2672,25 @@
     </w:p>
     <w:p>
       <w:r>
-        <w:t>Another highly important catalyst that has driven this development is the ease with which users are able to express their preferences. Namely, today, users are able to demonstrate their liking or disliking of a certain product by a single click of mouse. This one second of users feedback multiplied by number of users and amount of items they interact with, results in enormous volumes of data which are then used to recommend even more fine-grained items. This loop repeats itself.</w:t>
-      </w:r>
-    </w:p>
-    <w:p>
-      <w:r>
-        <w:t xml:space="preserve">Charu C. Aggarwal in his Recommender systems book </w:t>
+        <w:t xml:space="preserve">Another highly important catalyst that has driven this development is the ease with which users are able to express their preferences. Namely, today, users are able to demonstrate their liking or disliking of a certain product by a single click of mouse. This one second of </w:t>
+      </w:r>
+      <w:proofErr w:type="gramStart"/>
+      <w:r>
+        <w:t>users</w:t>
+      </w:r>
+      <w:proofErr w:type="gramEnd"/>
+      <w:r>
+        <w:t xml:space="preserve"> feedback multiplied by number of users and amount of items they interact with, results in enormous volumes of data which are then used to recommend even more fine-grained items. This loop repeats itself.</w:t>
+      </w:r>
+    </w:p>
+    <w:p>
+      <w:proofErr w:type="spellStart"/>
+      <w:r>
+        <w:t>Charu</w:t>
+      </w:r>
+      <w:proofErr w:type="spellEnd"/>
+      <w:r>
+        <w:t xml:space="preserve"> C. Aggarwal in his Recommender systems book </w:t>
       </w:r>
       <w:sdt>
         <w:sdtPr>
@@ -2247,7 +2720,15 @@
         </w:sdtContent>
       </w:sdt>
       <w:r>
-        <w:t xml:space="preserve"> takes a Netflix as an example. He suggests to take content providers, such as Netflix, as an example. </w:t>
+        <w:t xml:space="preserve"> takes a Netflix as an example. He suggests </w:t>
+      </w:r>
+      <w:proofErr w:type="gramStart"/>
+      <w:r>
+        <w:t>to take</w:t>
+      </w:r>
+      <w:proofErr w:type="gramEnd"/>
+      <w:r>
+        <w:t xml:space="preserve"> content providers, such as Netflix, as an example. </w:t>
       </w:r>
       <w:r>
         <w:rPr>
@@ -2320,18 +2801,34 @@
         <w:t xml:space="preserve"> states, a simple act of a user buying or browsing an item may be viewed as an endorsement for that item. Another example would be a YouTube.com. Having a user watch the video from beginning to an end is a perfect example of a positive feedback where users expresses his interest towards the item being watched. On the other hand, user skimming through the video being played is an indirect act of providing negative feedback. This negative feedback should be treated </w:t>
       </w:r>
       <w:r>
-        <w:t xml:space="preserve">with caution as it can happen that user is not interested only at that moment, but might be looking forward to interacting with same item on another occasion. It is up to the </w:t>
+        <w:t xml:space="preserve">with caution as it can happen that user is not interested only at that </w:t>
+      </w:r>
+      <w:proofErr w:type="gramStart"/>
+      <w:r>
+        <w:t>moment, but</w:t>
+      </w:r>
+      <w:proofErr w:type="gramEnd"/>
+      <w:r>
+        <w:t xml:space="preserve"> might be looking forward to interacting with same item on another occasion. It is up to the </w:t>
       </w:r>
       <w:r>
         <w:lastRenderedPageBreak/>
-        <w:t>designer of system to make sure that the feedback is evaluated properly and all relevant things are being taken into consideration.</w:t>
+        <w:t xml:space="preserve">designer of system to make sure that the feedback is evaluated </w:t>
+      </w:r>
+      <w:proofErr w:type="gramStart"/>
+      <w:r>
+        <w:t>properly</w:t>
+      </w:r>
+      <w:proofErr w:type="gramEnd"/>
+      <w:r>
+        <w:t xml:space="preserve"> and all relevant things are being taken into consideration.</w:t>
       </w:r>
     </w:p>
     <w:p>
       <w:pPr>
         <w:pStyle w:val="Heading1"/>
       </w:pPr>
-      <w:bookmarkStart w:id="5" w:name="_Toc22915951"/>
+      <w:bookmarkStart w:id="5" w:name="_Toc23577749"/>
       <w:r>
         <w:t>Basic principles</w:t>
       </w:r>
@@ -2486,7 +2983,7 @@
       <w:pPr>
         <w:pStyle w:val="Heading2"/>
       </w:pPr>
-      <w:bookmarkStart w:id="6" w:name="_Toc22915952"/>
+      <w:bookmarkStart w:id="6" w:name="_Toc23577750"/>
       <w:r>
         <w:t>Beyond accuracy</w:t>
       </w:r>
@@ -2509,8 +3006,13 @@
       </w:r>
     </w:p>
     <w:p>
-      <w:r>
-        <w:t xml:space="preserve">Kaminskas et al. </w:t>
+      <w:proofErr w:type="spellStart"/>
+      <w:r>
+        <w:t>Kaminskas</w:t>
+      </w:r>
+      <w:proofErr w:type="spellEnd"/>
+      <w:r>
+        <w:t xml:space="preserve"> et al. </w:t>
       </w:r>
       <w:sdt>
         <w:sdtPr>
@@ -2715,14 +3217,38 @@
     </w:p>
     <w:p>
       <w:r>
-        <w:t>In the end, it is important to mention that not all services and recommender systems are inclined towards increasing the sales and overall revenue. Instead, there are instances where recommendations are used with sole purpose of increasing users engagement with a product. Let’s take Facebook.com as an example. Facebook uses the recommender systems for recommending new friends and groups to the user, which, in turn, directly increases users engagement with the product. This engagement results in user spending more time on the website and more ads being displayed, which finally leads to more revenue. As can be seen, this is an example where recommender system is not directly driving the revenue, but rather passively, by increasing users engagement.</w:t>
+        <w:t xml:space="preserve">In the end, it is important to mention that not all services and recommender systems are inclined towards increasing the sales and overall revenue. Instead, there are instances where recommendations are used with sole purpose of increasing </w:t>
+      </w:r>
+      <w:proofErr w:type="gramStart"/>
+      <w:r>
+        <w:t>users</w:t>
+      </w:r>
+      <w:proofErr w:type="gramEnd"/>
+      <w:r>
+        <w:t xml:space="preserve"> engagement with a product. Let’s take Facebook.com as an example. Facebook uses the recommender systems for recommending new friends and groups to the user, which, in turn, directly increases </w:t>
+      </w:r>
+      <w:proofErr w:type="gramStart"/>
+      <w:r>
+        <w:t>users</w:t>
+      </w:r>
+      <w:proofErr w:type="gramEnd"/>
+      <w:r>
+        <w:t xml:space="preserve"> engagement with the product. This engagement results in user spending more time on the website and more ads being displayed, which finally leads to more revenue. As can be seen, this is an example where recommender system is not directly driving the revenue, but rather passively, by increasing </w:t>
+      </w:r>
+      <w:proofErr w:type="gramStart"/>
+      <w:r>
+        <w:t>users</w:t>
+      </w:r>
+      <w:proofErr w:type="gramEnd"/>
+      <w:r>
+        <w:t xml:space="preserve"> engagement.</w:t>
       </w:r>
     </w:p>
     <w:p>
       <w:pPr>
         <w:pStyle w:val="Heading3"/>
       </w:pPr>
-      <w:bookmarkStart w:id="7" w:name="_Toc22915953"/>
+      <w:bookmarkStart w:id="7" w:name="_Toc23577751"/>
       <w:r>
         <w:t>Netflix, Last.fm and Pandora</w:t>
       </w:r>
@@ -2738,7 +3264,7 @@
       <w:pPr>
         <w:pStyle w:val="Heading3"/>
       </w:pPr>
-      <w:bookmarkStart w:id="8" w:name="_Toc22915954"/>
+      <w:bookmarkStart w:id="8" w:name="_Toc23577752"/>
       <w:r>
         <w:t>Recommender systems and software engineering</w:t>
       </w:r>
@@ -2762,7 +3288,7 @@
       <w:pPr>
         <w:pStyle w:val="Heading3"/>
       </w:pPr>
-      <w:bookmarkStart w:id="9" w:name="_Toc22915955"/>
+      <w:bookmarkStart w:id="9" w:name="_Toc23577753"/>
       <w:r>
         <w:t>Recommender systems and Big data</w:t>
       </w:r>
@@ -2777,7 +3303,7 @@
       <w:pPr>
         <w:pStyle w:val="Heading3"/>
       </w:pPr>
-      <w:bookmarkStart w:id="10" w:name="_Toc22915956"/>
+      <w:bookmarkStart w:id="10" w:name="_Toc23577754"/>
       <w:r>
         <w:t>Future of Recommender systems</w:t>
       </w:r>
@@ -2792,7 +3318,7 @@
       <w:pPr>
         <w:pStyle w:val="Heading2"/>
       </w:pPr>
-      <w:bookmarkStart w:id="11" w:name="_Toc22915957"/>
+      <w:bookmarkStart w:id="11" w:name="_Toc23577755"/>
       <w:r>
         <w:t>Approaches</w:t>
       </w:r>
@@ -2802,7 +3328,7 @@
       <w:pPr>
         <w:pStyle w:val="Heading3"/>
       </w:pPr>
-      <w:bookmarkStart w:id="12" w:name="_Toc22915958"/>
+      <w:bookmarkStart w:id="12" w:name="_Toc23577756"/>
       <w:r>
         <w:t>Basic models</w:t>
       </w:r>
@@ -2864,7 +3390,15 @@
         <w:t xml:space="preserve"> which are explicitly specified by user before the recommendation process is started at all.</w:t>
       </w:r>
       <w:r>
-        <w:t xml:space="preserve"> Finally, there is a group of so called </w:t>
+        <w:t xml:space="preserve"> Finally, there is a group of </w:t>
+      </w:r>
+      <w:proofErr w:type="gramStart"/>
+      <w:r>
+        <w:t>so called</w:t>
+      </w:r>
+      <w:proofErr w:type="gramEnd"/>
+      <w:r>
+        <w:t xml:space="preserve"> </w:t>
       </w:r>
       <w:r>
         <w:rPr>
@@ -2879,7 +3413,31 @@
     </w:p>
     <w:p>
       <w:r>
-        <w:t xml:space="preserve">Some examples of Collaborative-filtering methods include popular services like Netflix.com, Youtube.com and Spotify.com. These are all the services which use ratings of other users in order to drive predictions for the current user. When it comes to Content-based filtering, a perfect example would be a movie recommendation service that learns their users preferences based on their previous feedback. Such an example is a MovieLens project, a movie recommendation service developed by GroupLens research group </w:t>
+        <w:t xml:space="preserve">Some examples of Collaborative-filtering methods include popular services like Netflix.com, Youtube.com and Spotify.com. These are all the services which use ratings of other users in order to drive predictions for the current user. When it comes to Content-based filtering, a perfect example would be a movie recommendation service that learns their </w:t>
+      </w:r>
+      <w:proofErr w:type="gramStart"/>
+      <w:r>
+        <w:t>users</w:t>
+      </w:r>
+      <w:proofErr w:type="gramEnd"/>
+      <w:r>
+        <w:t xml:space="preserve"> preferences based on their previous feedback. Such an example is a </w:t>
+      </w:r>
+      <w:proofErr w:type="spellStart"/>
+      <w:r>
+        <w:t>MovieLens</w:t>
+      </w:r>
+      <w:proofErr w:type="spellEnd"/>
+      <w:r>
+        <w:t xml:space="preserve"> project, a movie recommendation service developed by </w:t>
+      </w:r>
+      <w:proofErr w:type="spellStart"/>
+      <w:r>
+        <w:t>GroupLens</w:t>
+      </w:r>
+      <w:proofErr w:type="spellEnd"/>
+      <w:r>
+        <w:t xml:space="preserve"> research group </w:t>
       </w:r>
       <w:sdt>
         <w:sdtPr>
@@ -2916,7 +3474,7 @@
       <w:pPr>
         <w:pStyle w:val="Heading3"/>
       </w:pPr>
-      <w:bookmarkStart w:id="13" w:name="_Toc22915959"/>
+      <w:bookmarkStart w:id="13" w:name="_Toc23577757"/>
       <w:r>
         <w:t>Collaborative filtering</w:t>
       </w:r>
@@ -2937,6 +3495,7 @@
           <w:id w:val="1686936247"/>
           <w:citation/>
         </w:sdtPr>
+        <w:sdtEndPr/>
         <w:sdtContent>
           <w:r>
             <w:fldChar w:fldCharType="begin"/>
@@ -2984,7 +3543,23 @@
     </w:p>
     <w:p>
       <w:r>
-        <w:t>Let’s take as an example two users Alice and Bob. We will assume that both Alice and Bob have a similar taste in movies and we conclude this by observing the ratings they provided for the same set of items. Let’s further assume that Bob is looking for a new movie to watch. Supposing that they have a similar taste and that Alice has liked Terminator movie which Bob hasn’t rated yet, we can assume that Bob might be interested in watching Terminator as well.</w:t>
+        <w:t xml:space="preserve">Let’s take as an example two users Alice and Bob. We will assume that both Alice and Bob have a similar taste in </w:t>
+      </w:r>
+      <w:proofErr w:type="gramStart"/>
+      <w:r>
+        <w:t>movies</w:t>
+      </w:r>
+      <w:proofErr w:type="gramEnd"/>
+      <w:r>
+        <w:t xml:space="preserve"> and we conclude this by observing the ratings they provided for the same set of items. Let’s further assume that Bob is looking for a new movie to watch. Supposing that they have a similar taste and that Alice has liked Terminator movie which Bob hasn’t rated </w:t>
+      </w:r>
+      <w:proofErr w:type="gramStart"/>
+      <w:r>
+        <w:t>yet,</w:t>
+      </w:r>
+      <w:proofErr w:type="gramEnd"/>
+      <w:r>
+        <w:t xml:space="preserve"> we can assume that Bob might be interested in watching Terminator as well.</w:t>
       </w:r>
     </w:p>
     <w:p>
@@ -3025,6 +3600,7 @@
           <w:id w:val="1964150046"/>
           <w:citation/>
         </w:sdtPr>
+        <w:sdtEndPr/>
         <w:sdtContent>
           <w:r>
             <w:fldChar w:fldCharType="begin"/>
@@ -3171,13 +3747,22 @@
     </w:p>
     <w:p>
       <w:r>
-        <w:t xml:space="preserve">The advantages of memory-based techniques is that they are very simple to implement and resulting recommendations are often very easy to explain </w:t>
+        <w:t xml:space="preserve">The advantages of memory-based techniques </w:t>
+      </w:r>
+      <w:proofErr w:type="gramStart"/>
+      <w:r>
+        <w:t>is</w:t>
+      </w:r>
+      <w:proofErr w:type="gramEnd"/>
+      <w:r>
+        <w:t xml:space="preserve"> that they are very simple to implement and resulting recommendations are often very easy to explain </w:t>
       </w:r>
       <w:sdt>
         <w:sdtPr>
           <w:id w:val="-838470044"/>
           <w:citation/>
         </w:sdtPr>
+        <w:sdtEndPr/>
         <w:sdtContent>
           <w:r>
             <w:fldChar w:fldCharType="begin"/>
@@ -3208,6 +3793,9 @@
         <w:keepNext/>
       </w:pPr>
       <w:r>
+        <w:rPr>
+          <w:noProof/>
+        </w:rPr>
         <w:drawing>
           <wp:inline distT="0" distB="0" distL="0" distR="0" wp14:anchorId="2FF80642" wp14:editId="7057AD34">
             <wp:extent cx="5727700" cy="2660015"/>
@@ -3254,24 +3842,14 @@
       <w:r>
         <w:t xml:space="preserve">Figure </w:t>
       </w:r>
-      <w:r>
-        <w:fldChar w:fldCharType="begin"/>
-      </w:r>
-      <w:r>
-        <w:instrText xml:space="preserve"> SEQ Figure \* ARABIC </w:instrText>
-      </w:r>
-      <w:r>
-        <w:fldChar w:fldCharType="separate"/>
-      </w:r>
-      <w:r>
-        <w:rPr>
-          <w:noProof/>
-        </w:rPr>
-        <w:t>1</w:t>
-      </w:r>
-      <w:r>
-        <w:fldChar w:fldCharType="end"/>
-      </w:r>
+      <w:fldSimple w:instr=" SEQ Figure \* ARABIC ">
+        <w:r>
+          <w:rPr>
+            <w:noProof/>
+          </w:rPr>
+          <w:t>1</w:t>
+        </w:r>
+      </w:fldSimple>
       <w:r>
         <w:t xml:space="preserve"> –</w:t>
       </w:r>
@@ -3298,6 +3876,7 @@
           <w:id w:val="-614056252"/>
           <w:citation/>
         </w:sdtPr>
+        <w:sdtEndPr/>
         <w:sdtContent>
           <w:r>
             <w:fldChar w:fldCharType="begin"/>
@@ -3341,6 +3920,7 @@
           <w:id w:val="1077789177"/>
           <w:citation/>
         </w:sdtPr>
+        <w:sdtEndPr/>
         <w:sdtContent>
           <w:r>
             <w:fldChar w:fldCharType="begin"/>
@@ -3376,6 +3956,7 @@
           <w:id w:val="312457732"/>
           <w:citation/>
         </w:sdtPr>
+        <w:sdtEndPr/>
         <w:sdtContent>
           <w:r>
             <w:fldChar w:fldCharType="begin"/>
@@ -3406,6 +3987,9 @@
         <w:keepNext/>
       </w:pPr>
       <w:r>
+        <w:rPr>
+          <w:noProof/>
+        </w:rPr>
         <w:drawing>
           <wp:inline distT="0" distB="0" distL="0" distR="0" wp14:anchorId="109D835E" wp14:editId="05C574EF">
             <wp:extent cx="4991100" cy="3632200"/>
@@ -3451,33 +4035,26 @@
       <w:r>
         <w:t xml:space="preserve">Figure </w:t>
       </w:r>
-      <w:r>
-        <w:fldChar w:fldCharType="begin"/>
-      </w:r>
-      <w:r>
-        <w:instrText xml:space="preserve"> SEQ Figure \* ARABIC </w:instrText>
-      </w:r>
-      <w:r>
-        <w:fldChar w:fldCharType="separate"/>
-      </w:r>
+      <w:fldSimple w:instr=" SEQ Figure \* ARABIC ">
+        <w:r>
+          <w:rPr>
+            <w:noProof/>
+          </w:rPr>
+          <w:t>2</w:t>
+        </w:r>
+      </w:fldSimple>
+      <w:r>
+        <w:t xml:space="preserve"> - Example of an incomplete rating matrix</w:t>
+      </w:r>
+    </w:p>
+    <w:p>
+      <w:pPr>
+        <w:keepNext/>
+      </w:pPr>
       <w:r>
         <w:rPr>
           <w:noProof/>
         </w:rPr>
-        <w:t>2</w:t>
-      </w:r>
-      <w:r>
-        <w:fldChar w:fldCharType="end"/>
-      </w:r>
-      <w:r>
-        <w:t xml:space="preserve"> - Example of an incomplete rating matrix</w:t>
-      </w:r>
-    </w:p>
-    <w:p>
-      <w:pPr>
-        <w:keepNext/>
-      </w:pPr>
-      <w:r>
         <w:lastRenderedPageBreak/>
         <w:drawing>
           <wp:inline distT="0" distB="0" distL="0" distR="0" wp14:anchorId="3ABD2D78" wp14:editId="06861C74">
@@ -3524,24 +4101,14 @@
       <w:r>
         <w:t xml:space="preserve">Figure </w:t>
       </w:r>
-      <w:r>
-        <w:fldChar w:fldCharType="begin"/>
-      </w:r>
-      <w:r>
-        <w:instrText xml:space="preserve"> SEQ Figure \* ARABIC </w:instrText>
-      </w:r>
-      <w:r>
-        <w:fldChar w:fldCharType="separate"/>
-      </w:r>
-      <w:r>
-        <w:rPr>
-          <w:noProof/>
-        </w:rPr>
-        <w:t>3</w:t>
-      </w:r>
-      <w:r>
-        <w:fldChar w:fldCharType="end"/>
-      </w:r>
+      <w:fldSimple w:instr=" SEQ Figure \* ARABIC ">
+        <w:r>
+          <w:rPr>
+            <w:noProof/>
+          </w:rPr>
+          <w:t>3</w:t>
+        </w:r>
+      </w:fldSimple>
       <w:r>
         <w:t xml:space="preserve"> - unary ratings matrix</w:t>
       </w:r>
@@ -3560,6 +4127,7 @@
           <w:id w:val="919681890"/>
           <w:citation/>
         </w:sdtPr>
+        <w:sdtEndPr/>
         <w:sdtContent>
           <w:r>
             <w:fldChar w:fldCharType="begin"/>
@@ -3595,7 +4163,23 @@
     </w:p>
     <w:p>
       <w:r>
-        <w:t>Design of recommender systems is usually influenced by the type of ratings that are being used. Most-commonly used rating scheme is one used by Netflix, Youtube and others, which offers a rating from the following set {1, 2, 3, 5}. 1 and 2 are usually considered as negative, while 3, 4 and 5 are usually treated as positive feedback. There are also examples of system using a three-star ratings, where 1 represents a dislike, 2 is neutral and 3 expresses liking towards the particular item.</w:t>
+        <w:t xml:space="preserve">Design of recommender systems is usually influenced by the type of ratings that are being used. Most-commonly used rating scheme is one used by Netflix, </w:t>
+      </w:r>
+      <w:proofErr w:type="spellStart"/>
+      <w:r>
+        <w:t>Youtube</w:t>
+      </w:r>
+      <w:proofErr w:type="spellEnd"/>
+      <w:r>
+        <w:t xml:space="preserve"> and others, which offers a rating from the following set {1, 2, 3, 5}. 1 and 2 are usually considered as negative, while 3, 4 and 5 are usually treated as positive feedback. There are also examples of system using </w:t>
+      </w:r>
+      <w:proofErr w:type="gramStart"/>
+      <w:r>
+        <w:t>a three-star ratings</w:t>
+      </w:r>
+      <w:proofErr w:type="gramEnd"/>
+      <w:r>
+        <w:t>, where 1 represents a dislike, 2 is neutral and 3 expresses liking towards the particular item.</w:t>
       </w:r>
     </w:p>
     <w:p>
@@ -3610,7 +4194,15 @@
         <w:t>interval ratings</w:t>
       </w:r>
       <w:r>
-        <w:t xml:space="preserve">. There are also examples of where ratings are provided in terms of ordered categorical variables, such as {Strongly disagree, Disagree, Neutral, Agree, Strongly agree}. These types are usually referred to as </w:t>
+        <w:t xml:space="preserve">. There are also examples of where ratings are provided in terms of ordered categorical variables, such as {Strongly disagree, Disagree, Neutral, Agree, </w:t>
+      </w:r>
+      <w:proofErr w:type="gramStart"/>
+      <w:r>
+        <w:t>Strongly</w:t>
+      </w:r>
+      <w:proofErr w:type="gramEnd"/>
+      <w:r>
+        <w:t xml:space="preserve"> agree}. These types are usually referred to as </w:t>
       </w:r>
       <w:r>
         <w:rPr>
@@ -3650,6 +4242,7 @@
           <w:id w:val="899714732"/>
           <w:citation/>
         </w:sdtPr>
+        <w:sdtEndPr/>
         <w:sdtContent>
           <w:r>
             <w:rPr>
@@ -3696,6 +4289,7 @@
           <w:id w:val="531241410"/>
           <w:citation/>
         </w:sdtPr>
+        <w:sdtEndPr/>
         <w:sdtContent>
           <w:r>
             <w:rPr>
@@ -3750,6 +4344,7 @@
           <w:id w:val="-89864566"/>
           <w:citation/>
         </w:sdtPr>
+        <w:sdtEndPr/>
         <w:sdtContent>
           <w:r>
             <w:rPr>
@@ -3830,7 +4425,7 @@
       <w:pPr>
         <w:pStyle w:val="Heading3"/>
       </w:pPr>
-      <w:bookmarkStart w:id="15" w:name="_Toc22915960"/>
+      <w:bookmarkStart w:id="15" w:name="_Toc23577758"/>
       <w:r>
         <w:t>Content-based recommender systems</w:t>
       </w:r>
@@ -3841,7 +4436,7 @@
       <w:pPr>
         <w:pStyle w:val="Heading3"/>
       </w:pPr>
-      <w:bookmarkStart w:id="16" w:name="_Toc22915961"/>
+      <w:bookmarkStart w:id="16" w:name="_Toc23577759"/>
       <w:r>
         <w:t>Knowledge-based recommender systems</w:t>
       </w:r>
@@ -3852,7 +4447,7 @@
       <w:pPr>
         <w:pStyle w:val="Heading3"/>
       </w:pPr>
-      <w:bookmarkStart w:id="17" w:name="_Toc22915962"/>
+      <w:bookmarkStart w:id="17" w:name="_Toc23577760"/>
       <w:r>
         <w:t>Other approaches</w:t>
       </w:r>
@@ -3863,7 +4458,7 @@
       <w:pPr>
         <w:pStyle w:val="Heading2"/>
       </w:pPr>
-      <w:bookmarkStart w:id="18" w:name="_Toc22915963"/>
+      <w:bookmarkStart w:id="18" w:name="_Toc23577761"/>
       <w:r>
         <w:t>Evaluation</w:t>
       </w:r>
@@ -3874,7 +4469,7 @@
       <w:pPr>
         <w:pStyle w:val="Heading1"/>
       </w:pPr>
-      <w:bookmarkStart w:id="19" w:name="_Toc22915964"/>
+      <w:bookmarkStart w:id="19" w:name="_Toc23577762"/>
       <w:r>
         <w:t>Methodology</w:t>
       </w:r>
@@ -3942,19 +4537,46 @@
       <w:pPr>
         <w:pStyle w:val="Heading2"/>
       </w:pPr>
+      <w:bookmarkStart w:id="20" w:name="_Toc23577763"/>
       <w:r>
         <w:t>Dataset</w:t>
       </w:r>
-    </w:p>
-    <w:p>
-      <w:r>
-        <w:t xml:space="preserve">All the evaluations that will be done are going to use the MovieLens data set. MovieLens is a publicly available dataset provided by GroupLens research group </w:t>
+      <w:bookmarkEnd w:id="20"/>
+    </w:p>
+    <w:p>
+      <w:r>
+        <w:t xml:space="preserve">All the evaluations that will be done are going to use the </w:t>
+      </w:r>
+      <w:proofErr w:type="spellStart"/>
+      <w:r>
+        <w:t>MovieLens</w:t>
+      </w:r>
+      <w:proofErr w:type="spellEnd"/>
+      <w:r>
+        <w:t xml:space="preserve"> data set. </w:t>
+      </w:r>
+      <w:proofErr w:type="spellStart"/>
+      <w:r>
+        <w:t>MovieLens</w:t>
+      </w:r>
+      <w:proofErr w:type="spellEnd"/>
+      <w:r>
+        <w:t xml:space="preserve"> is a publicly available dataset provided by </w:t>
+      </w:r>
+      <w:proofErr w:type="spellStart"/>
+      <w:r>
+        <w:t>GroupLens</w:t>
+      </w:r>
+      <w:proofErr w:type="spellEnd"/>
+      <w:r>
+        <w:t xml:space="preserve"> research group </w:t>
       </w:r>
       <w:sdt>
         <w:sdtPr>
           <w:id w:val="1911344195"/>
           <w:citation/>
         </w:sdtPr>
+        <w:sdtEndPr/>
         <w:sdtContent>
           <w:r>
             <w:fldChar w:fldCharType="begin"/>
@@ -3985,6 +4607,9 @@
     </w:p>
     <w:p>
       <w:r>
+        <w:rPr>
+          <w:noProof/>
+        </w:rPr>
         <w:lastRenderedPageBreak/>
         <w:drawing>
           <wp:inline distT="0" distB="0" distL="0" distR="0" wp14:anchorId="3A289DF5" wp14:editId="7492CB66">
@@ -4043,6 +4668,9 @@
     </w:p>
     <w:p>
       <w:r>
+        <w:rPr>
+          <w:noProof/>
+        </w:rPr>
         <w:drawing>
           <wp:inline distT="0" distB="0" distL="0" distR="0" wp14:anchorId="4B2E1E1E" wp14:editId="34CED624">
             <wp:extent cx="5727700" cy="3218815"/>
@@ -4187,7 +4815,15 @@
         <w:t> </w:t>
       </w:r>
       <w:r>
-        <w:t xml:space="preserve">Aside from providing users and their associated ratings for each movie, MovieLens also provides </w:t>
+        <w:t xml:space="preserve">Aside from providing users and their associated ratings for each movie, </w:t>
+      </w:r>
+      <w:proofErr w:type="spellStart"/>
+      <w:r>
+        <w:t>MovieLens</w:t>
+      </w:r>
+      <w:proofErr w:type="spellEnd"/>
+      <w:r>
+        <w:t xml:space="preserve"> also provides </w:t>
       </w:r>
       <w:r>
         <w:rPr>
@@ -4212,6 +4848,9 @@
     </w:p>
     <w:p>
       <w:r>
+        <w:rPr>
+          <w:noProof/>
+        </w:rPr>
         <w:drawing>
           <wp:inline distT="0" distB="0" distL="0" distR="0" wp14:anchorId="44C46A0B" wp14:editId="20067E84">
             <wp:extent cx="5727700" cy="3355340"/>
@@ -4270,6 +4909,7 @@
           <w:lang w:val="en"/>
         </w:rPr>
       </w:pPr>
+      <w:bookmarkStart w:id="21" w:name="_Toc23577764"/>
       <w:r>
         <w:rPr>
           <w:rFonts w:eastAsiaTheme="minorHAnsi"/>
@@ -4277,6 +4917,7 @@
         </w:rPr>
         <w:t>Environment</w:t>
       </w:r>
+      <w:bookmarkEnd w:id="21"/>
     </w:p>
     <w:p>
       <w:pPr>
@@ -4294,7 +4935,21 @@
         <w:rPr>
           <w:lang w:val="en"/>
         </w:rPr>
-        <w:t xml:space="preserve"> Also write about Python, Jupyter, etc.</w:t>
+        <w:t xml:space="preserve"> Also write about Python, </w:t>
+      </w:r>
+      <w:proofErr w:type="spellStart"/>
+      <w:r>
+        <w:rPr>
+          <w:lang w:val="en"/>
+        </w:rPr>
+        <w:t>Jupyter</w:t>
+      </w:r>
+      <w:proofErr w:type="spellEnd"/>
+      <w:r>
+        <w:rPr>
+          <w:lang w:val="en"/>
+        </w:rPr>
+        <w:t>, etc.</w:t>
       </w:r>
     </w:p>
     <w:p>
@@ -4304,6 +4959,7 @@
           <w:lang w:val="en"/>
         </w:rPr>
       </w:pPr>
+      <w:bookmarkStart w:id="22" w:name="_Toc23577765"/>
       <w:r>
         <w:rPr>
           <w:lang w:val="en"/>
@@ -4311,6 +4967,7 @@
         <w:lastRenderedPageBreak/>
         <w:t>Collaborative filtering</w:t>
       </w:r>
+      <w:bookmarkEnd w:id="22"/>
     </w:p>
     <w:p>
       <w:pPr>
@@ -4328,6 +4985,8 @@
     <w:p>
       <w:pPr>
         <w:rPr>
+          <w:i/>
+          <w:iCs/>
           <w:lang w:val="en"/>
         </w:rPr>
       </w:pPr>
@@ -4335,36 +4994,75 @@
         <w:rPr>
           <w:lang w:val="en"/>
         </w:rPr>
-        <w:t>Since dataset contains too much data to be handled by the environment used for evaluation, we will be using a smaller fraction of test data. Specifically, we will be using 20% of the dataset which is around 20.000 rows.</w:t>
-      </w:r>
+        <w:t xml:space="preserve">The next step is converting the </w:t>
+      </w:r>
+      <w:proofErr w:type="gramStart"/>
       <w:r>
         <w:rPr>
           <w:lang w:val="en"/>
         </w:rPr>
-        <w:t xml:space="preserve"> </w:t>
-      </w:r>
+        <w:t>long-format</w:t>
+      </w:r>
+      <w:proofErr w:type="gramEnd"/>
       <w:r>
         <w:rPr>
           <w:lang w:val="en"/>
         </w:rPr>
-        <w:t>After splitting into train and test data, we have around 16.000 training samples and 4.000 test samples.</w:t>
-      </w:r>
-    </w:p>
-    <w:p>
-      <w:pPr>
-        <w:rPr>
+        <w:t xml:space="preserve"> into a wide format [TK: Who came up with this naming]. Specifically, we are going to turn the original matrix where each row represents a vector for single rating of single user for single movie into a </w:t>
+      </w:r>
+      <w:r>
+        <w:rPr>
+          <w:i/>
+          <w:iCs/>
           <w:lang w:val="en"/>
         </w:rPr>
-      </w:pPr>
+        <w:t>m x n</w:t>
+      </w:r>
       <w:r>
         <w:rPr>
           <w:lang w:val="en"/>
         </w:rPr>
+        <w:t xml:space="preserve"> matrix where rows represent users and columns represent ratings for movies. This will be a sparse matrix but for sake of presentation we will keep it as a normal </w:t>
+      </w:r>
+      <w:proofErr w:type="spellStart"/>
+      <w:r>
+        <w:rPr>
+          <w:i/>
+          <w:iCs/>
+          <w:lang w:val="en"/>
+        </w:rPr>
+        <w:t>DataFrame</w:t>
+      </w:r>
+      <w:proofErr w:type="spellEnd"/>
+      <w:r>
+        <w:rPr>
+          <w:i/>
+          <w:iCs/>
+          <w:lang w:val="en"/>
+        </w:rPr>
+        <w:t>.</w:t>
+      </w:r>
+    </w:p>
+    <w:p>
+      <w:pPr>
+        <w:rPr>
+          <w:i/>
+          <w:iCs/>
+          <w:lang w:val="en"/>
+        </w:rPr>
+      </w:pPr>
+      <w:r>
+        <w:rPr>
+          <w:i/>
+          <w:iCs/>
+          <w:noProof/>
+          <w:lang w:val="en"/>
+        </w:rPr>
         <w:drawing>
-          <wp:inline distT="0" distB="0" distL="0" distR="0" wp14:anchorId="10AD1023" wp14:editId="30ED315C">
-            <wp:extent cx="5727700" cy="739775"/>
+          <wp:inline distT="0" distB="0" distL="0" distR="0" wp14:anchorId="05328B66" wp14:editId="373E2D1C">
+            <wp:extent cx="5727700" cy="2641600"/>
             <wp:effectExtent l="0" t="0" r="0" b="0"/>
-            <wp:docPr id="9" name="Picture 9" descr="A screenshot of a cell phone&#10;&#10;Description automatically generated"/>
+            <wp:docPr id="10" name="Picture 10" descr="A screenshot of a cell phone&#10;&#10;Description automatically generated"/>
             <wp:cNvGraphicFramePr>
               <a:graphicFrameLocks xmlns:a="http://schemas.openxmlformats.org/drawingml/2006/main" noChangeAspect="1"/>
             </wp:cNvGraphicFramePr>
@@ -4384,7 +5082,7 @@
                   <pic:spPr>
                     <a:xfrm>
                       <a:off x="0" y="0"/>
-                      <a:ext cx="5727700" cy="739775"/>
+                      <a:ext cx="5727700" cy="2641600"/>
                     </a:xfrm>
                     <a:prstGeom prst="rect">
                       <a:avLst/>
@@ -4407,14 +5105,12 @@
         <w:rPr>
           <w:lang w:val="en"/>
         </w:rPr>
-        <w:t>TK – Figure Name Here!</w:t>
-      </w:r>
-    </w:p>
-    <w:p>
-      <w:pPr>
-        <w:rPr>
-          <w:i/>
-          <w:iCs/>
+        <w:t xml:space="preserve">TK – figure name here! </w:t>
+      </w:r>
+    </w:p>
+    <w:p>
+      <w:pPr>
+        <w:rPr>
           <w:lang w:val="en"/>
         </w:rPr>
       </w:pPr>
@@ -4422,58 +5118,311 @@
         <w:rPr>
           <w:lang w:val="en"/>
         </w:rPr>
-        <w:t xml:space="preserve">The next step is converting the long-format into a wide format [TK: Who came up with this naming]. Specifically, we are going to turn the original matrix where each row represents a vector for single rating of single user for single movie into a </w:t>
-      </w:r>
-      <w:r>
-        <w:rPr>
-          <w:i/>
-          <w:iCs/>
+        <w:t xml:space="preserve">As can be seen, most of the ratings are unspecified. </w:t>
+      </w:r>
+      <w:r>
+        <w:rPr>
           <w:lang w:val="en"/>
         </w:rPr>
-        <w:t>m x n</w:t>
+        <w:t>This is normal since an average user has specified around 16</w:t>
       </w:r>
       <w:r>
         <w:rPr>
           <w:lang w:val="en"/>
         </w:rPr>
-        <w:t xml:space="preserve"> matrix where rows represent users and columns represent ratings for movies. This will be a sparse matrix but for sake of presentation we will keep it as a normal </w:t>
-      </w:r>
-      <w:r>
-        <w:rPr>
-          <w:i/>
-          <w:iCs/>
+        <w:t>5</w:t>
+      </w:r>
+      <w:r>
+        <w:rPr>
           <w:lang w:val="en"/>
         </w:rPr>
-        <w:t>DataFrame</w:t>
-      </w:r>
-      <w:r>
-        <w:rPr>
-          <w:i/>
-          <w:iCs/>
+        <w:t xml:space="preserve"> ratings </w:t>
+      </w:r>
+      <w:r>
+        <w:rPr>
+          <w:rStyle w:val="FootnoteReference"/>
           <w:lang w:val="en"/>
         </w:rPr>
+        <w:footnoteReference w:id="3"/>
+      </w:r>
+      <w:r>
+        <w:rPr>
+          <w:lang w:val="en"/>
+        </w:rPr>
         <w:t>.</w:t>
       </w:r>
     </w:p>
     <w:p>
       <w:pPr>
         <w:rPr>
-          <w:i/>
-          <w:iCs/>
           <w:lang w:val="en"/>
         </w:rPr>
       </w:pPr>
       <w:r>
         <w:rPr>
-          <w:i/>
-          <w:iCs/>
           <w:lang w:val="en"/>
         </w:rPr>
+        <w:t>In order to remove the user’s bias (TK: Any literature about this) we will also do a mean normalization and make sure that mean value for each user is set to 0. In order to do this, first we calculate the mean value for each user and then we subtract these values from each of user’s ratings.</w:t>
+      </w:r>
+    </w:p>
+    <w:p>
+      <w:pPr>
+        <w:jc w:val="center"/>
+        <w:rPr>
+          <w:lang w:val="en"/>
+        </w:rPr>
+      </w:pPr>
+      <w:r>
+        <w:rPr>
+          <w:lang w:val="en"/>
+        </w:rPr>
+        <w:t>TK: ADD Mean formula here (2.1 from book)</w:t>
+      </w:r>
+    </w:p>
+    <w:p>
+      <w:r>
+        <w:lastRenderedPageBreak/>
+        <w:t xml:space="preserve">Theoretically, this process of mean removal should be done on user-to-user basis, such as that when comparing two users, we first find the set of items that were rated by both users, and then we do mean calculation using those movies only. However, for sake of efficiency, we will not be doing that. It was also found that using the former approach by doing mean removal initially on the whole set doesn’t introduce much of a difference and output results remain similar </w:t>
+      </w:r>
+      <w:sdt>
+        <w:sdtPr>
+          <w:id w:val="-1300765630"/>
+          <w:citation/>
+        </w:sdtPr>
+        <w:sdtEndPr/>
+        <w:sdtContent>
+          <w:r>
+            <w:fldChar w:fldCharType="begin"/>
+          </w:r>
+          <w:r>
+            <w:instrText xml:space="preserve"> CITATION Agg16 \l 1033 </w:instrText>
+          </w:r>
+          <w:r>
+            <w:fldChar w:fldCharType="separate"/>
+          </w:r>
+          <w:r>
+            <w:rPr>
+              <w:noProof/>
+            </w:rPr>
+            <w:t>[4]</w:t>
+          </w:r>
+          <w:r>
+            <w:fldChar w:fldCharType="end"/>
+          </w:r>
+        </w:sdtContent>
+      </w:sdt>
+      <w:r>
+        <w:t>.</w:t>
+      </w:r>
+    </w:p>
+    <w:p>
+      <w:r>
+        <w:t xml:space="preserve">Next step is calculating the similarities. The ideal scenario is finding the top-K users who are most similar to target user and using those as source of recommendation for target user. However, the problem with finding top-k users is that amount of ratings they specified themselves might vary significantly. In order to solve that, we are going to find top-K users who rated the specific movie and predict the rating based on that. Even though this approach could sound less intuitive, it has been observer that in practice this approach doesn’t make much of a difference in recommended </w:t>
+      </w:r>
+      <w:proofErr w:type="gramStart"/>
+      <w:r>
+        <w:t>data, but</w:t>
+      </w:r>
+      <w:proofErr w:type="gramEnd"/>
+      <w:r>
+        <w:t xml:space="preserve"> does lead to more efficient calculations and faster algorithms.</w:t>
+      </w:r>
+    </w:p>
+    <w:p>
+      <w:r>
+        <w:t xml:space="preserve">When it comes to similarity rating, there are number of approaches that are available </w:t>
+      </w:r>
+      <w:sdt>
+        <w:sdtPr>
+          <w:id w:val="-2141483867"/>
+          <w:citation/>
+        </w:sdtPr>
+        <w:sdtEndPr/>
+        <w:sdtContent>
+          <w:r>
+            <w:fldChar w:fldCharType="begin"/>
+          </w:r>
+          <w:r>
+            <w:instrText xml:space="preserve"> CITATION Aja17 \l 1033 </w:instrText>
+          </w:r>
+          <w:r>
+            <w:fldChar w:fldCharType="separate"/>
+          </w:r>
+          <w:r>
+            <w:rPr>
+              <w:noProof/>
+            </w:rPr>
+            <w:t>[11]</w:t>
+          </w:r>
+          <w:r>
+            <w:fldChar w:fldCharType="end"/>
+          </w:r>
+        </w:sdtContent>
+      </w:sdt>
+      <w:r>
+        <w:t>. Most popular ones are:</w:t>
+      </w:r>
+    </w:p>
+    <w:p>
+      <w:pPr>
+        <w:pStyle w:val="ListParagraph"/>
+        <w:numPr>
+          <w:ilvl w:val="0"/>
+          <w:numId w:val="18"/>
+        </w:numPr>
+      </w:pPr>
+      <w:r>
+        <w:t>Pearson correlation (TK: a bit more about it)</w:t>
+      </w:r>
+    </w:p>
+    <w:p>
+      <w:pPr>
+        <w:pStyle w:val="ListParagraph"/>
+        <w:numPr>
+          <w:ilvl w:val="0"/>
+          <w:numId w:val="18"/>
+        </w:numPr>
+      </w:pPr>
+      <w:r>
+        <w:t>Cosine similarity (TK: a bit more about it)</w:t>
+      </w:r>
+    </w:p>
+    <w:p>
+      <w:pPr>
+        <w:pStyle w:val="ListParagraph"/>
+        <w:numPr>
+          <w:ilvl w:val="0"/>
+          <w:numId w:val="18"/>
+        </w:numPr>
+      </w:pPr>
+      <w:r>
+        <w:t>Jaccard similarity (TK: a bit more about it)</w:t>
+      </w:r>
+    </w:p>
+    <w:p>
+      <w:r>
+        <w:t xml:space="preserve">For the purposes of this evaluation, we will be using Pearson correlation coefficients: </w:t>
+      </w:r>
+    </w:p>
+    <w:p>
+      <w:pPr>
+        <w:jc w:val="center"/>
+      </w:pPr>
+      <w:r>
+        <w:t>TK: Add Pearson correlation formula here!</w:t>
+      </w:r>
+    </w:p>
+    <w:p>
+      <w:pPr>
+        <w:jc w:val="left"/>
+      </w:pPr>
+      <w:r>
+        <w:t xml:space="preserve">Pearson correlation is most commonly used method in collaborative filtering models </w:t>
+      </w:r>
+      <w:sdt>
+        <w:sdtPr>
+          <w:id w:val="1194956628"/>
+          <w:citation/>
+        </w:sdtPr>
+        <w:sdtEndPr/>
+        <w:sdtContent>
+          <w:r>
+            <w:fldChar w:fldCharType="begin"/>
+          </w:r>
+          <w:r>
+            <w:instrText xml:space="preserve"> CITATION Res94 \l 1033 </w:instrText>
+          </w:r>
+          <w:r>
+            <w:fldChar w:fldCharType="separate"/>
+          </w:r>
+          <w:r>
+            <w:rPr>
+              <w:noProof/>
+            </w:rPr>
+            <w:t>[12]</w:t>
+          </w:r>
+          <w:r>
+            <w:fldChar w:fldCharType="end"/>
+          </w:r>
+        </w:sdtContent>
+      </w:sdt>
+      <w:r>
+        <w:t>. This method works by finding the linear correlation between two vectors, resulting in a value between -1 and +1. -1 represents a negative correlation while +1 represents high positive correlation. 0 value shows no correlation at all, which is sometimes referred to as zero order correlation.</w:t>
+      </w:r>
+    </w:p>
+    <w:p>
+      <w:pPr>
+        <w:jc w:val="left"/>
+      </w:pPr>
+      <w:r>
+        <w:t xml:space="preserve">It’s worth mentioning that Agarwal et al. </w:t>
+      </w:r>
+      <w:sdt>
+        <w:sdtPr>
+          <w:id w:val="-204028253"/>
+          <w:citation/>
+        </w:sdtPr>
+        <w:sdtEndPr/>
+        <w:sdtContent>
+          <w:r>
+            <w:fldChar w:fldCharType="begin"/>
+          </w:r>
+          <w:r>
+            <w:instrText xml:space="preserve"> CITATION Aja17 \l 1033 </w:instrText>
+          </w:r>
+          <w:r>
+            <w:fldChar w:fldCharType="separate"/>
+          </w:r>
+          <w:r>
+            <w:rPr>
+              <w:noProof/>
+            </w:rPr>
+            <w:t>[11]</w:t>
+          </w:r>
+          <w:r>
+            <w:fldChar w:fldCharType="end"/>
+          </w:r>
+        </w:sdtContent>
+      </w:sdt>
+      <w:r>
+        <w:t xml:space="preserve"> have concluded that using</w:t>
+      </w:r>
+      <w:r>
+        <w:t xml:space="preserve"> generic traditional</w:t>
+      </w:r>
+      <w:r>
+        <w:t xml:space="preserve"> correlation coefficients</w:t>
+      </w:r>
+      <w:r>
+        <w:t>, such as cosine similarity, mean squared difference and Pearson correlation</w:t>
+      </w:r>
+      <w:r>
+        <w:t xml:space="preserve"> is usually not enough to </w:t>
+      </w:r>
+      <w:r>
+        <w:t xml:space="preserve">describe the </w:t>
+      </w:r>
+      <w:r>
+        <w:t>diversity in users being correlated. This is especially true when it comes to users who specified only a small number of ratings in total.</w:t>
+      </w:r>
+      <w:r>
+        <w:t xml:space="preserve"> However, for purposes of this evaluation, we will use Pearson correlation because it provides an easy and reasonably fast way of calculating the coefficients.</w:t>
+      </w:r>
+    </w:p>
+    <w:p>
+      <w:pPr>
+        <w:jc w:val="left"/>
+      </w:pPr>
+      <w:r>
+        <w:rPr>
+          <w:noProof/>
+        </w:rPr>
+        <w:lastRenderedPageBreak/>
         <w:drawing>
-          <wp:inline distT="0" distB="0" distL="0" distR="0" wp14:anchorId="05328B66" wp14:editId="373E2D1C">
-            <wp:extent cx="5727700" cy="2641600"/>
+          <wp:inline distT="0" distB="0" distL="0" distR="0" wp14:anchorId="65DFCF70" wp14:editId="254B0B00">
+            <wp:extent cx="5727700" cy="2680970"/>
             <wp:effectExtent l="0" t="0" r="0" b="0"/>
-            <wp:docPr id="10" name="Picture 10" descr="A screenshot of a cell phone&#10;&#10;Description automatically generated"/>
+            <wp:docPr id="12" name="Picture 12" descr="A screenshot of a cell phone&#10;&#10;Description automatically generated"/>
             <wp:cNvGraphicFramePr>
               <a:graphicFrameLocks xmlns:a="http://schemas.openxmlformats.org/drawingml/2006/main" noChangeAspect="1"/>
             </wp:cNvGraphicFramePr>
@@ -4493,7 +5442,7 @@
                   <pic:spPr>
                     <a:xfrm>
                       <a:off x="0" y="0"/>
-                      <a:ext cx="5727700" cy="2641600"/>
+                      <a:ext cx="5727700" cy="2680970"/>
                     </a:xfrm>
                     <a:prstGeom prst="rect">
                       <a:avLst/>
@@ -4508,98 +5457,114 @@
     </w:p>
     <w:p>
       <w:pPr>
-        <w:rPr>
-          <w:lang w:val="en"/>
-        </w:rPr>
-      </w:pPr>
-      <w:r>
-        <w:rPr>
-          <w:lang w:val="en"/>
-        </w:rPr>
-        <w:t xml:space="preserve">TK – figure name here! </w:t>
-      </w:r>
-    </w:p>
-    <w:p>
-      <w:pPr>
-        <w:rPr>
-          <w:lang w:val="en"/>
-        </w:rPr>
-      </w:pPr>
-      <w:r>
-        <w:rPr>
-          <w:lang w:val="en"/>
-        </w:rPr>
-        <w:lastRenderedPageBreak/>
-        <w:t xml:space="preserve">As can be seen, most of the ratings are unspecified. </w:t>
-      </w:r>
-      <w:r>
-        <w:rPr>
-          <w:lang w:val="en"/>
-        </w:rPr>
-        <w:t>This is normal since an average user has specified around 16</w:t>
-      </w:r>
-      <w:r>
-        <w:rPr>
-          <w:lang w:val="en"/>
-        </w:rPr>
-        <w:t>5</w:t>
-      </w:r>
-      <w:r>
-        <w:rPr>
-          <w:lang w:val="en"/>
-        </w:rPr>
-        <w:t xml:space="preserve"> ratings </w:t>
-      </w:r>
-      <w:r>
-        <w:rPr>
-          <w:rStyle w:val="FootnoteReference"/>
-          <w:lang w:val="en"/>
-        </w:rPr>
-        <w:footnoteReference w:id="3"/>
-      </w:r>
-      <w:r>
-        <w:rPr>
-          <w:lang w:val="en"/>
-        </w:rPr>
-        <w:t>.</w:t>
-      </w:r>
-    </w:p>
-    <w:p>
-      <w:pPr>
-        <w:rPr>
-          <w:lang w:val="en"/>
-        </w:rPr>
-      </w:pPr>
-      <w:r>
-        <w:rPr>
-          <w:lang w:val="en"/>
-        </w:rPr>
-        <w:t>In order to remove the user’s bias (TK: Any literature about this) we will also do a mean normalization and make sure that mean value for each user is set to 0. In order to do this, first we calculate the mean value for each user and then we subtract these values from each of user’s ratings.</w:t>
+        <w:jc w:val="left"/>
+      </w:pPr>
+      <w:r>
+        <w:t xml:space="preserve">Due to sparsity of the matrix, number of coefficients are set to </w:t>
+      </w:r>
+      <w:proofErr w:type="spellStart"/>
+      <w:r>
+        <w:t>NaN</w:t>
+      </w:r>
+      <w:proofErr w:type="spellEnd"/>
+      <w:r>
+        <w:t>, as the coefficients can’t be calculated.</w:t>
+      </w:r>
+    </w:p>
+    <w:p>
+      <w:pPr>
+        <w:jc w:val="left"/>
+      </w:pPr>
+      <w:r>
+        <w:t xml:space="preserve">Next, we define a method for predicting the ratings. This method takes two parameters on input – </w:t>
+      </w:r>
+      <w:r>
+        <w:rPr>
+          <w:i/>
+          <w:iCs/>
+        </w:rPr>
+        <w:t xml:space="preserve">target user </w:t>
+      </w:r>
+      <w:r>
+        <w:t xml:space="preserve">and </w:t>
+      </w:r>
+      <w:r>
+        <w:rPr>
+          <w:i/>
+          <w:iCs/>
+        </w:rPr>
+        <w:t>target movie</w:t>
+      </w:r>
+      <w:r>
+        <w:t>. As mentioned above, in order to make the algorithm more efficient, we will be doing predictions against specified user and specified movie.</w:t>
+      </w:r>
+    </w:p>
+    <w:p>
+      <w:pPr>
+        <w:jc w:val="left"/>
+      </w:pPr>
+      <w:r>
+        <w:t xml:space="preserve">The predicted rating </w:t>
+      </w:r>
+      <w:r>
+        <w:rPr>
+          <w:i/>
+          <w:iCs/>
+        </w:rPr>
+        <w:t>r</w:t>
+      </w:r>
+      <w:r>
+        <w:t xml:space="preserve"> of given movie for given user </w:t>
+      </w:r>
+      <w:r>
+        <w:rPr>
+          <w:i/>
+          <w:iCs/>
+        </w:rPr>
+        <w:t>u</w:t>
+      </w:r>
+      <w:r>
+        <w:rPr>
+          <w:i/>
+          <w:iCs/>
+        </w:rPr>
+        <w:t xml:space="preserve"> </w:t>
+      </w:r>
+      <w:r>
+        <w:t xml:space="preserve">and movie </w:t>
+      </w:r>
+      <w:r>
+        <w:rPr>
+          <w:i/>
+          <w:iCs/>
+        </w:rPr>
+        <w:t>j</w:t>
+      </w:r>
+      <w:r>
+        <w:t xml:space="preserve"> is calculated using the following formula:</w:t>
       </w:r>
     </w:p>
     <w:p>
       <w:pPr>
         <w:jc w:val="center"/>
-        <w:rPr>
-          <w:lang w:val="en"/>
-        </w:rPr>
-      </w:pPr>
-      <w:r>
-        <w:rPr>
-          <w:lang w:val="en"/>
-        </w:rPr>
-        <w:t>TK: ADD Mean formula here (2.1 from book)</w:t>
-      </w:r>
-    </w:p>
-    <w:p>
-      <w:r>
-        <w:t xml:space="preserve">Theoretically, this process of mean removal should be done on user-to-user basis, such as that when comparing two users, we first find the set of items that were rated by both users, and then we do mean calculation using those movies only. However, for sake of efficiency, we will not be doing that. It was also found that using the former approach by doing mean removal initially on the whole set doesn’t introduce much of a difference and output results remain similar </w:t>
+      </w:pPr>
+      <w:r>
+        <w:t>TK: Add formula 2.4 from book</w:t>
+      </w:r>
+    </w:p>
+    <w:p>
+      <w:pPr>
+        <w:jc w:val="left"/>
+      </w:pPr>
+      <w:r>
+        <w:t xml:space="preserve">What we are doing is finding the users most similar to target user who have also rated the target movie. Then, for each user we multiply the correlation coefficient and the mean-centered rating of target user. We sum all these multipliers, divide by total number of similar users and finally, in order to get a rating in the original [0.5, 5] range, we add back the mean value for target user. There seem to be number of alternative approaches for calculating the predicted rating, but this one has been found to predict solid results </w:t>
       </w:r>
       <w:sdt>
         <w:sdtPr>
-          <w:id w:val="-1300765630"/>
+          <w:id w:val="758635043"/>
           <w:citation/>
         </w:sdtPr>
+        <w:sdtEndPr/>
         <w:sdtContent>
           <w:r>
             <w:fldChar w:fldCharType="begin"/>
@@ -4626,205 +5591,18 @@
       </w:r>
     </w:p>
     <w:p>
-      <w:r>
-        <w:t>Next step is calculating the similarities. The ideal scenario is finding the top-K users who are most similar to target user and using those as source of recommendation for target user. However, the problem with finding top-k users is that amount of ratings they specified themselves might vary significantly. In order to solve that, we are going to find top-K users who rated the specific movie and predict the rating based on that. Even though this approach could sound less intuitive, it has been observer that in practice this approach doesn’t make much of a difference in recommended data, but does lead to more efficient calculations and faster algorithms.</w:t>
-      </w:r>
-    </w:p>
-    <w:p>
-      <w:r>
-        <w:t xml:space="preserve">When it comes to similarity rating, there are number of approaches that are available </w:t>
-      </w:r>
-      <w:sdt>
-        <w:sdtPr>
-          <w:id w:val="-2141483867"/>
-          <w:citation/>
-        </w:sdtPr>
-        <w:sdtContent>
-          <w:r>
-            <w:fldChar w:fldCharType="begin"/>
-          </w:r>
-          <w:r>
-            <w:instrText xml:space="preserve"> CITATION Aja17 \l 1033 </w:instrText>
-          </w:r>
-          <w:r>
-            <w:fldChar w:fldCharType="separate"/>
-          </w:r>
-          <w:r>
-            <w:rPr>
-              <w:noProof/>
-            </w:rPr>
-            <w:t>[11]</w:t>
-          </w:r>
-          <w:r>
-            <w:fldChar w:fldCharType="end"/>
-          </w:r>
-        </w:sdtContent>
-      </w:sdt>
-      <w:r>
-        <w:t>. Most popular ones are:</w:t>
-      </w:r>
-    </w:p>
-    <w:p>
-      <w:pPr>
-        <w:pStyle w:val="ListParagraph"/>
-        <w:numPr>
-          <w:ilvl w:val="0"/>
-          <w:numId w:val="18"/>
-        </w:numPr>
-      </w:pPr>
-      <w:r>
-        <w:t>Pearson correlation (TK: a bit more about it)</w:t>
-      </w:r>
-    </w:p>
-    <w:p>
-      <w:pPr>
-        <w:pStyle w:val="ListParagraph"/>
-        <w:numPr>
-          <w:ilvl w:val="0"/>
-          <w:numId w:val="18"/>
-        </w:numPr>
-      </w:pPr>
-      <w:r>
-        <w:t xml:space="preserve">Cosine similarity </w:t>
-      </w:r>
-      <w:r>
-        <w:t>(TK: a bit more about it)</w:t>
-      </w:r>
-    </w:p>
-    <w:p>
-      <w:pPr>
-        <w:pStyle w:val="ListParagraph"/>
-        <w:numPr>
-          <w:ilvl w:val="0"/>
-          <w:numId w:val="18"/>
-        </w:numPr>
-      </w:pPr>
-      <w:r>
-        <w:t xml:space="preserve">Jaccard similarity </w:t>
-      </w:r>
-      <w:r>
-        <w:t>(TK: a bit more about it)</w:t>
-      </w:r>
-    </w:p>
-    <w:p>
-      <w:r>
-        <w:t xml:space="preserve">For the purposes of this evaluation, we will be using Pearson correlation coefficients: </w:t>
-      </w:r>
-    </w:p>
-    <w:p>
-      <w:pPr>
-        <w:jc w:val="center"/>
-      </w:pPr>
-      <w:r>
-        <w:t>TK: Add Pearson correlation formula here!</w:t>
-      </w:r>
-    </w:p>
-    <w:p>
       <w:pPr>
         <w:jc w:val="left"/>
       </w:pPr>
       <w:r>
-        <w:lastRenderedPageBreak/>
-        <w:t xml:space="preserve">Pearson correlation is most commonly used method in collaborative filtering models </w:t>
-      </w:r>
-      <w:sdt>
-        <w:sdtPr>
-          <w:id w:val="1194956628"/>
-          <w:citation/>
-        </w:sdtPr>
-        <w:sdtContent>
-          <w:r>
-            <w:fldChar w:fldCharType="begin"/>
-          </w:r>
-          <w:r>
-            <w:instrText xml:space="preserve"> CITATION Res94 \l 1033 </w:instrText>
-          </w:r>
-          <w:r>
-            <w:fldChar w:fldCharType="separate"/>
-          </w:r>
-          <w:r>
-            <w:rPr>
-              <w:noProof/>
-            </w:rPr>
-            <w:t>[12]</w:t>
-          </w:r>
-          <w:r>
-            <w:fldChar w:fldCharType="end"/>
-          </w:r>
-        </w:sdtContent>
-      </w:sdt>
-      <w:r>
-        <w:t>. This method works by finding the linear correlation between two vectors, resulting in a value between -1 and +1. -1 represents a negative correlation while +1 represents high positive correlation. 0 value shows no correlation at all, which is sometimes referred to as zero order correlation.</w:t>
-      </w:r>
-    </w:p>
-    <w:p>
-      <w:pPr>
-        <w:jc w:val="left"/>
-      </w:pPr>
-      <w:r>
-        <w:t xml:space="preserve">It’s worth mentioning that Agarwal et al. </w:t>
-      </w:r>
-      <w:sdt>
-        <w:sdtPr>
-          <w:id w:val="-204028253"/>
-          <w:citation/>
-        </w:sdtPr>
-        <w:sdtContent>
-          <w:r>
-            <w:fldChar w:fldCharType="begin"/>
-          </w:r>
-          <w:r>
-            <w:instrText xml:space="preserve"> CITATION Aja17 \l 1033 </w:instrText>
-          </w:r>
-          <w:r>
-            <w:fldChar w:fldCharType="separate"/>
-          </w:r>
-          <w:r>
-            <w:rPr>
-              <w:noProof/>
-            </w:rPr>
-            <w:t>[11]</w:t>
-          </w:r>
-          <w:r>
-            <w:fldChar w:fldCharType="end"/>
-          </w:r>
-        </w:sdtContent>
-      </w:sdt>
-      <w:r>
-        <w:t xml:space="preserve"> have concluded that using</w:t>
-      </w:r>
-      <w:r>
-        <w:t xml:space="preserve"> generic traditional</w:t>
-      </w:r>
-      <w:r>
-        <w:t xml:space="preserve"> correlation coefficients</w:t>
-      </w:r>
-      <w:r>
-        <w:t>, such as cosine similarity, mean squared difference and Pearson correlation</w:t>
-      </w:r>
-      <w:r>
-        <w:t xml:space="preserve"> is usually not enough to </w:t>
-      </w:r>
-      <w:r>
-        <w:t xml:space="preserve">describe the </w:t>
-      </w:r>
-      <w:r>
-        <w:t>diversity in users being correlated. This is especially true when it comes to users who specified only a small number of ratings in total.</w:t>
-      </w:r>
-      <w:r>
-        <w:t xml:space="preserve"> However, for purposes of this evaluation, we will use Pearson correlation because it provides an easy and reasonably fast way of calculating the coefficients.</w:t>
-      </w:r>
-    </w:p>
-    <w:p>
-      <w:pPr>
-        <w:jc w:val="left"/>
-      </w:pPr>
-      <w:r>
+        <w:rPr>
+          <w:noProof/>
+        </w:rPr>
         <w:drawing>
-          <wp:inline distT="0" distB="0" distL="0" distR="0" wp14:anchorId="65DFCF70" wp14:editId="254B0B00">
-            <wp:extent cx="5727700" cy="2680970"/>
+          <wp:inline distT="0" distB="0" distL="0" distR="0" wp14:anchorId="244A198F" wp14:editId="37494A75">
+            <wp:extent cx="5727700" cy="1360170"/>
             <wp:effectExtent l="0" t="0" r="0" b="0"/>
-            <wp:docPr id="12" name="Picture 12" descr="A screenshot of a cell phone&#10;&#10;Description automatically generated"/>
+            <wp:docPr id="14" name="Picture 14" descr="A screenshot of a cell phone&#10;&#10;Description automatically generated"/>
             <wp:cNvGraphicFramePr>
               <a:graphicFrameLocks xmlns:a="http://schemas.openxmlformats.org/drawingml/2006/main" noChangeAspect="1"/>
             </wp:cNvGraphicFramePr>
@@ -4844,7 +5622,7 @@
                   <pic:spPr>
                     <a:xfrm>
                       <a:off x="0" y="0"/>
-                      <a:ext cx="5727700" cy="2680970"/>
+                      <a:ext cx="5727700" cy="1360170"/>
                     </a:xfrm>
                     <a:prstGeom prst="rect">
                       <a:avLst/>
@@ -4858,145 +5636,32 @@
       </w:r>
     </w:p>
     <w:p>
-      <w:pPr>
-        <w:jc w:val="left"/>
-      </w:pPr>
-      <w:r>
-        <w:t>Due to sparsity of the matrix, number of coefficients are set to NaN, as the coefficients can’t be calculated.</w:t>
-      </w:r>
-    </w:p>
-    <w:p>
-      <w:pPr>
-        <w:jc w:val="left"/>
-      </w:pPr>
-      <w:r>
-        <w:t xml:space="preserve">Next, we define a method for predicting the ratings. This method takes two parameters on input – </w:t>
-      </w:r>
-      <w:r>
-        <w:rPr>
-          <w:i/>
-          <w:iCs/>
-        </w:rPr>
-        <w:t xml:space="preserve">target user </w:t>
-      </w:r>
-      <w:r>
-        <w:t xml:space="preserve">and </w:t>
-      </w:r>
-      <w:r>
-        <w:rPr>
-          <w:i/>
-          <w:iCs/>
-        </w:rPr>
-        <w:t>target movie</w:t>
-      </w:r>
-      <w:r>
-        <w:t>. As mentioned above, in order to make the algorithm more efficient, we will be doing predictions against specified user and specified movie.</w:t>
-      </w:r>
-    </w:p>
-    <w:p>
-      <w:pPr>
-        <w:jc w:val="left"/>
-      </w:pPr>
-      <w:r>
-        <w:t xml:space="preserve">The predicted rating </w:t>
-      </w:r>
-      <w:r>
-        <w:rPr>
-          <w:i/>
-          <w:iCs/>
-        </w:rPr>
-        <w:t>r</w:t>
-      </w:r>
-      <w:r>
-        <w:t xml:space="preserve"> of given movie for given user </w:t>
-      </w:r>
-      <w:r>
-        <w:rPr>
-          <w:i/>
-          <w:iCs/>
-        </w:rPr>
-        <w:t>u</w:t>
-      </w:r>
-      <w:r>
-        <w:rPr>
-          <w:i/>
-          <w:iCs/>
-        </w:rPr>
-        <w:t xml:space="preserve"> </w:t>
-      </w:r>
-      <w:r>
-        <w:t xml:space="preserve">and movie </w:t>
-      </w:r>
-      <w:r>
-        <w:rPr>
-          <w:i/>
-          <w:iCs/>
-        </w:rPr>
-        <w:t>j</w:t>
-      </w:r>
-      <w:r>
-        <w:t xml:space="preserve"> is calculated using the following formula:</w:t>
-      </w:r>
-    </w:p>
-    <w:p>
-      <w:pPr>
-        <w:jc w:val="center"/>
-      </w:pPr>
-      <w:r>
-        <w:t>TK: Add formula 2.4 from book</w:t>
-      </w:r>
-    </w:p>
-    <w:p>
-      <w:pPr>
-        <w:jc w:val="left"/>
-      </w:pPr>
-      <w:r>
-        <w:t>What we are doing is finding the users most similar to target user who have also rated the target movie. Then, for each user we multiply the correlation coefficient and the mean-</w:t>
-      </w:r>
+      <w:r>
+        <w:t>TK – Figure name here!</w:t>
+      </w:r>
+    </w:p>
+    <w:p>
       <w:r>
         <w:lastRenderedPageBreak/>
-        <w:t xml:space="preserve">centered rating of target user. We sum all these multipliers, divide by total number of similar users and finally, in order to get a rating in the original [0.5, 5] range, we add back the mean value for target user. There seem to be number of alternative approaches for calculating the predicted rating, but this one has been found to predict solid results </w:t>
-      </w:r>
-      <w:sdt>
-        <w:sdtPr>
-          <w:id w:val="758635043"/>
-          <w:citation/>
-        </w:sdtPr>
-        <w:sdtContent>
-          <w:r>
-            <w:fldChar w:fldCharType="begin"/>
-          </w:r>
-          <w:r>
-            <w:instrText xml:space="preserve"> CITATION Agg16 \l 1033 </w:instrText>
-          </w:r>
-          <w:r>
-            <w:fldChar w:fldCharType="separate"/>
-          </w:r>
-          <w:r>
-            <w:rPr>
-              <w:noProof/>
-            </w:rPr>
-            <w:t>[4]</w:t>
-          </w:r>
-          <w:r>
-            <w:fldChar w:fldCharType="end"/>
-          </w:r>
-        </w:sdtContent>
-      </w:sdt>
-      <w:r>
-        <w:t>.</w:t>
-      </w:r>
-    </w:p>
-    <w:p>
-      <w:pPr>
-        <w:jc w:val="left"/>
-      </w:pPr>
+        <w:t>Let’s see how that works on a sample user. We’ll use user 148 as a reference user. This user has rated 48 movies in total with mean rating of ~4. Let’s see some of the movies he rated with a high value</w:t>
+      </w:r>
+      <w:r>
+        <w:rPr>
+          <w:rStyle w:val="FootnoteReference"/>
+        </w:rPr>
+        <w:footnoteReference w:id="4"/>
+      </w:r>
+      <w:r>
+        <w:t xml:space="preserve">. </w:t>
+      </w:r>
+    </w:p>
+    <w:p>
       <w:r>
         <w:drawing>
-          <wp:inline distT="0" distB="0" distL="0" distR="0" wp14:anchorId="244A198F" wp14:editId="37494A75">
-            <wp:extent cx="5727700" cy="1360170"/>
+          <wp:inline distT="0" distB="0" distL="0" distR="0" wp14:anchorId="0567BD70" wp14:editId="77DB36B2">
+            <wp:extent cx="5588000" cy="2260600"/>
             <wp:effectExtent l="0" t="0" r="0" b="0"/>
-            <wp:docPr id="14" name="Picture 14"/>
+            <wp:docPr id="4" name="Picture 4" descr="A screenshot of a cell phone&#10;&#10;Description automatically generated"/>
             <wp:cNvGraphicFramePr>
               <a:graphicFrameLocks xmlns:a="http://schemas.openxmlformats.org/drawingml/2006/main" noChangeAspect="1"/>
             </wp:cNvGraphicFramePr>
@@ -5016,7 +5681,7 @@
                   <pic:spPr>
                     <a:xfrm>
                       <a:off x="0" y="0"/>
-                      <a:ext cx="5727700" cy="1360170"/>
+                      <a:ext cx="5588000" cy="2260600"/>
                     </a:xfrm>
                     <a:prstGeom prst="rect">
                       <a:avLst/>
@@ -5028,34 +5693,260 @@
           </wp:inline>
         </w:drawing>
       </w:r>
-      <w:bookmarkStart w:id="20" w:name="_GoBack"/>
-      <w:bookmarkEnd w:id="20"/>
-    </w:p>
-    <w:p/>
-    <w:p/>
+    </w:p>
+    <w:p>
+      <w:r>
+        <w:t xml:space="preserve">It seems that this user has highest preference for Romance and Drama. Using </w:t>
+      </w:r>
+      <w:proofErr w:type="gramStart"/>
+      <w:r>
+        <w:t>IMDb</w:t>
+      </w:r>
+      <w:proofErr w:type="gramEnd"/>
+      <w:r>
+        <w:t xml:space="preserve"> we find that some of the movies similar to </w:t>
+      </w:r>
+      <w:r>
+        <w:rPr>
+          <w:i/>
+          <w:iCs/>
+        </w:rPr>
+        <w:t>The Phantom of the Opera (2004)</w:t>
+      </w:r>
+      <w:r>
+        <w:rPr>
+          <w:rStyle w:val="FootnoteReference"/>
+          <w:i/>
+          <w:iCs/>
+        </w:rPr>
+        <w:t xml:space="preserve"> </w:t>
+      </w:r>
+      <w:r>
+        <w:rPr>
+          <w:rStyle w:val="FootnoteReference"/>
+          <w:i/>
+          <w:iCs/>
+        </w:rPr>
+        <w:footnoteReference w:id="5"/>
+      </w:r>
+      <w:r>
+        <w:t xml:space="preserve"> are </w:t>
+      </w:r>
+      <w:r>
+        <w:rPr>
+          <w:i/>
+          <w:iCs/>
+        </w:rPr>
+        <w:t>Les Misérables</w:t>
+      </w:r>
+      <w:r>
+        <w:rPr>
+          <w:i/>
+          <w:iCs/>
+        </w:rPr>
+        <w:t xml:space="preserve"> (2012), </w:t>
+      </w:r>
+      <w:r>
+        <w:rPr>
+          <w:i/>
+          <w:iCs/>
+        </w:rPr>
+        <w:t>Moulin Rouge (2001)</w:t>
+      </w:r>
+      <w:r>
+        <w:rPr>
+          <w:i/>
+          <w:iCs/>
+        </w:rPr>
+        <w:t xml:space="preserve"> </w:t>
+      </w:r>
+      <w:r>
+        <w:t xml:space="preserve">and </w:t>
+      </w:r>
+      <w:r>
+        <w:rPr>
+          <w:i/>
+          <w:iCs/>
+        </w:rPr>
+        <w:t>Hairspray (2007)</w:t>
+      </w:r>
+      <w:r>
+        <w:t>.</w:t>
+      </w:r>
+    </w:p>
+    <w:p>
+      <w:r>
+        <w:t>Here are the evaluation results:</w:t>
+      </w:r>
+    </w:p>
+    <w:p>
+      <w:r>
+        <w:drawing>
+          <wp:inline distT="0" distB="0" distL="0" distR="0" wp14:anchorId="56B0CCDB" wp14:editId="57AFCA65">
+            <wp:extent cx="5384800" cy="2654300"/>
+            <wp:effectExtent l="0" t="0" r="0" b="0"/>
+            <wp:docPr id="7" name="Picture 7" descr="A screenshot of a cell phone&#10;&#10;Description automatically generated"/>
+            <wp:cNvGraphicFramePr>
+              <a:graphicFrameLocks xmlns:a="http://schemas.openxmlformats.org/drawingml/2006/main" noChangeAspect="1"/>
+            </wp:cNvGraphicFramePr>
+            <a:graphic xmlns:a="http://schemas.openxmlformats.org/drawingml/2006/main">
+              <a:graphicData uri="http://schemas.openxmlformats.org/drawingml/2006/picture">
+                <pic:pic xmlns:pic="http://schemas.openxmlformats.org/drawingml/2006/picture">
+                  <pic:nvPicPr>
+                    <pic:cNvPr id="1" name=""/>
+                    <pic:cNvPicPr/>
+                  </pic:nvPicPr>
+                  <pic:blipFill>
+                    <a:blip r:embed="rId19"/>
+                    <a:stretch>
+                      <a:fillRect/>
+                    </a:stretch>
+                  </pic:blipFill>
+                  <pic:spPr>
+                    <a:xfrm>
+                      <a:off x="0" y="0"/>
+                      <a:ext cx="5384800" cy="2654300"/>
+                    </a:xfrm>
+                    <a:prstGeom prst="rect">
+                      <a:avLst/>
+                    </a:prstGeom>
+                  </pic:spPr>
+                </pic:pic>
+              </a:graphicData>
+            </a:graphic>
+          </wp:inline>
+        </w:drawing>
+      </w:r>
+    </w:p>
+    <w:p>
+      <w:r>
+        <w:t>TK – Add figure name here!</w:t>
+      </w:r>
+    </w:p>
+    <w:p>
+      <w:r>
+        <w:lastRenderedPageBreak/>
+        <w:t xml:space="preserve">This is a perfect example since where we can immediately see one of the problems that Collaborative filtering suffers from – if there are no neighboring users who have rated the same movie, rating can’t be predicted. This is what happened with movie </w:t>
+      </w:r>
+      <w:r>
+        <w:rPr>
+          <w:i/>
+          <w:iCs/>
+        </w:rPr>
+        <w:t>Les</w:t>
+      </w:r>
+      <w:r>
+        <w:rPr>
+          <w:i/>
+          <w:iCs/>
+        </w:rPr>
+        <w:t xml:space="preserve"> </w:t>
+      </w:r>
+      <w:r>
+        <w:rPr>
+          <w:i/>
+          <w:iCs/>
+        </w:rPr>
+        <w:t>Misérables (1995)</w:t>
+      </w:r>
+      <w:r>
+        <w:t>. Value of -5 indicates that there are no neighboring users that could be used for prediction.</w:t>
+      </w:r>
+    </w:p>
+    <w:p>
+      <w:r>
+        <w:t xml:space="preserve">The other two ratings show positive results which potentially do align with what user might like </w:t>
+      </w:r>
+      <w:r>
+        <w:rPr>
+          <w:rStyle w:val="FootnoteReference"/>
+        </w:rPr>
+        <w:footnoteReference w:id="6"/>
+      </w:r>
+      <w:r>
+        <w:t>.</w:t>
+      </w:r>
+    </w:p>
+    <w:p>
+      <w:r>
+        <w:t>In order to evaluate the efficiency of evaluation algorithm, we are going to run it against all samples in test set. We will use the predicted ratings and compare them to actual ratings.</w:t>
+      </w:r>
+      <w:r>
+        <w:t xml:space="preserve"> It is important to note that we are evaluating only the ratings that we were able to predict</w:t>
+      </w:r>
+      <w:r>
+        <w:rPr>
+          <w:rStyle w:val="FootnoteReference"/>
+        </w:rPr>
+        <w:footnoteReference w:id="7"/>
+      </w:r>
+      <w:r>
+        <w:t>.</w:t>
+      </w:r>
+    </w:p>
+    <w:p>
+      <w:r>
+        <w:t xml:space="preserve">The reported root mean squared error (RMSE) on test set is 1.09. However, the problem stems from the fact that algorithm was able to predict rating for 30% of movies only. RMSE on test set is 0.29. </w:t>
+      </w:r>
+    </w:p>
+    <w:p>
+      <w:r>
+        <w:t xml:space="preserve">Overall, even though this approach gives very good results in terms of accuracy, it is not very efficient as we need to provide both the user and the target movie. Therefore, recommending top-k items that user might like is an approach that makes more sense. This approach, referred to as </w:t>
+      </w:r>
+      <w:r>
+        <w:rPr>
+          <w:i/>
+          <w:iCs/>
+        </w:rPr>
+        <w:t>Item-based collaborative filtering</w:t>
+      </w:r>
+      <w:r>
+        <w:t xml:space="preserve"> is going to be evaluated next.</w:t>
+      </w:r>
+    </w:p>
+    <w:p>
+      <w:pPr>
+        <w:pStyle w:val="Heading3"/>
+      </w:pPr>
+      <w:r>
+        <w:t>Item-based collaborative filtering</w:t>
+      </w:r>
+    </w:p>
+    <w:p>
+      <w:r>
+        <w:t>TK: Write about item-based collaborative filtering here</w:t>
+      </w:r>
+    </w:p>
+    <w:p>
+      <w:pPr>
+        <w:pStyle w:val="Heading3"/>
+      </w:pPr>
+      <w:r>
+        <w:t>Conclusion</w:t>
+      </w:r>
+    </w:p>
+    <w:p>
+      <w:r>
+        <w:t>Well we conclude that even though the predictions are pretty good, the problem is that for lots of items the ratings can’t be predicted and on top of that we have a cold-start problem (i.e. user who didn’t rate anything can’t really be recommended anything).</w:t>
+      </w:r>
+    </w:p>
     <w:p>
       <w:pPr>
         <w:pStyle w:val="Heading2"/>
       </w:pPr>
-      <w:r>
-        <w:t>Collaborative filtering</w:t>
-      </w:r>
-    </w:p>
-    <w:p>
-      <w:r>
-        <w:t>The biggest issue seems to be a lack of data (e.g. when you want to predict rating for some movie but you can’t really find any similar users who already rated it).</w:t>
-      </w:r>
-    </w:p>
-    <w:p/>
-    <w:p>
-      <w:r>
-        <w:t>So, apparently, it seems like the actual predicted data is not that bad. The biggest issue is actually lack of possibility to predict ratings for some movies</w:t>
-      </w:r>
-      <w:r>
-        <w:t xml:space="preserve"> (due to no available data, etc.)</w:t>
-      </w:r>
-    </w:p>
-    <w:p/>
+      <w:bookmarkStart w:id="23" w:name="_Toc23577766"/>
+      <w:r>
+        <w:t xml:space="preserve">Content-based </w:t>
+      </w:r>
+      <w:r>
+        <w:t>filtering</w:t>
+      </w:r>
+      <w:bookmarkEnd w:id="23"/>
+    </w:p>
+    <w:p>
+      <w:bookmarkStart w:id="24" w:name="_GoBack"/>
+      <w:bookmarkEnd w:id="24"/>
+    </w:p>
     <w:p/>
     <w:p>
       <w:pPr>
@@ -5081,6 +5972,17 @@
       </w:pPr>
       <w:r>
         <w:lastRenderedPageBreak/>
+        <w:t xml:space="preserve">TODO: Add following references to the END of bibliography: YouTube, </w:t>
+      </w:r>
+      <w:proofErr w:type="spellStart"/>
+      <w:r>
+        <w:t>MovieLens</w:t>
+      </w:r>
+      <w:proofErr w:type="spellEnd"/>
+      <w:r>
+        <w:t>, IMDb</w:t>
+      </w:r>
+      <w:r>
         <w:fldChar w:fldCharType="begin"/>
       </w:r>
       <w:r>
@@ -5104,7 +6006,7 @@
         <w:br w:type="page"/>
       </w:r>
     </w:p>
-    <w:bookmarkStart w:id="21" w:name="_Toc22915965" w:displacedByCustomXml="next"/>
+    <w:bookmarkStart w:id="25" w:name="_Toc23577767" w:displacedByCustomXml="next"/>
     <w:sdt>
       <w:sdtPr>
         <w:rPr>
@@ -5126,7 +6028,7 @@
           <w:r>
             <w:t>Bibliography</w:t>
           </w:r>
-          <w:bookmarkEnd w:id="21"/>
+          <w:bookmarkEnd w:id="25"/>
         </w:p>
         <w:sdt>
           <w:sdtPr>
@@ -5166,12 +6068,12 @@
                 <w:tblLook w:val="04A0" w:firstRow="1" w:lastRow="0" w:firstColumn="1" w:lastColumn="0" w:noHBand="0" w:noVBand="1"/>
               </w:tblPr>
               <w:tblGrid>
-                <w:gridCol w:w="355"/>
-                <w:gridCol w:w="8665"/>
+                <w:gridCol w:w="475"/>
+                <w:gridCol w:w="8545"/>
               </w:tblGrid>
               <w:tr>
                 <w:trPr>
-                  <w:divId w:val="1636568068"/>
+                  <w:divId w:val="901522999"/>
                   <w:tblCellSpacing w:w="15" w:type="dxa"/>
                 </w:trPr>
                 <w:tc>
@@ -5218,7 +6120,7 @@
               </w:tr>
               <w:tr>
                 <w:trPr>
-                  <w:divId w:val="1636568068"/>
+                  <w:divId w:val="901522999"/>
                   <w:tblCellSpacing w:w="15" w:type="dxa"/>
                 </w:trPr>
                 <w:tc>
@@ -5264,7 +6166,7 @@
               </w:tr>
               <w:tr>
                 <w:trPr>
-                  <w:divId w:val="1636568068"/>
+                  <w:divId w:val="901522999"/>
                   <w:tblCellSpacing w:w="15" w:type="dxa"/>
                 </w:trPr>
                 <w:tc>
@@ -5310,7 +6212,7 @@
               </w:tr>
               <w:tr>
                 <w:trPr>
-                  <w:divId w:val="1636568068"/>
+                  <w:divId w:val="901522999"/>
                   <w:tblCellSpacing w:w="15" w:type="dxa"/>
                 </w:trPr>
                 <w:tc>
@@ -5356,7 +6258,7 @@
               </w:tr>
               <w:tr>
                 <w:trPr>
-                  <w:divId w:val="1636568068"/>
+                  <w:divId w:val="901522999"/>
                   <w:tblCellSpacing w:w="15" w:type="dxa"/>
                 </w:trPr>
                 <w:tc>
@@ -5402,7 +6304,7 @@
               </w:tr>
               <w:tr>
                 <w:trPr>
-                  <w:divId w:val="1636568068"/>
+                  <w:divId w:val="901522999"/>
                   <w:tblCellSpacing w:w="15" w:type="dxa"/>
                 </w:trPr>
                 <w:tc>
@@ -5448,7 +6350,7 @@
               </w:tr>
               <w:tr>
                 <w:trPr>
-                  <w:divId w:val="1636568068"/>
+                  <w:divId w:val="901522999"/>
                   <w:tblCellSpacing w:w="15" w:type="dxa"/>
                 </w:trPr>
                 <w:tc>
@@ -5494,7 +6396,7 @@
               </w:tr>
               <w:tr>
                 <w:trPr>
-                  <w:divId w:val="1636568068"/>
+                  <w:divId w:val="901522999"/>
                   <w:tblCellSpacing w:w="15" w:type="dxa"/>
                 </w:trPr>
                 <w:tc>
@@ -5533,6 +6435,237 @@
                       <w:rPr>
                         <w:noProof/>
                       </w:rPr>
+                      <w:t xml:space="preserve">Y. Hu, Y. Koren and C. Volinsky, Collaborative filtering for implicit feedback datasets, Eighth IEEE International Conference on Data Mining, 2008. </w:t>
+                    </w:r>
+                  </w:p>
+                </w:tc>
+              </w:tr>
+              <w:tr>
+                <w:trPr>
+                  <w:divId w:val="901522999"/>
+                  <w:tblCellSpacing w:w="15" w:type="dxa"/>
+                </w:trPr>
+                <w:tc>
+                  <w:tcPr>
+                    <w:tcW w:w="50" w:type="pct"/>
+                    <w:hideMark/>
+                  </w:tcPr>
+                  <w:p>
+                    <w:pPr>
+                      <w:pStyle w:val="Bibliography"/>
+                      <w:rPr>
+                        <w:noProof/>
+                      </w:rPr>
+                    </w:pPr>
+                    <w:r>
+                      <w:rPr>
+                        <w:noProof/>
+                      </w:rPr>
+                      <w:t xml:space="preserve">[9] </w:t>
+                    </w:r>
+                  </w:p>
+                </w:tc>
+                <w:tc>
+                  <w:tcPr>
+                    <w:tcW w:w="0" w:type="auto"/>
+                    <w:hideMark/>
+                  </w:tcPr>
+                  <w:p>
+                    <w:pPr>
+                      <w:pStyle w:val="Bibliography"/>
+                      <w:rPr>
+                        <w:noProof/>
+                      </w:rPr>
+                    </w:pPr>
+                    <w:r>
+                      <w:rPr>
+                        <w:noProof/>
+                      </w:rPr>
+                      <w:t xml:space="preserve">H. Cho-Jui, N. Natarajan and I. Dhillon, PU Learning for Matrix Completion, ICML, 2015. </w:t>
+                    </w:r>
+                  </w:p>
+                </w:tc>
+              </w:tr>
+              <w:tr>
+                <w:trPr>
+                  <w:divId w:val="901522999"/>
+                  <w:tblCellSpacing w:w="15" w:type="dxa"/>
+                </w:trPr>
+                <w:tc>
+                  <w:tcPr>
+                    <w:tcW w:w="50" w:type="pct"/>
+                    <w:hideMark/>
+                  </w:tcPr>
+                  <w:p>
+                    <w:pPr>
+                      <w:pStyle w:val="Bibliography"/>
+                      <w:rPr>
+                        <w:noProof/>
+                      </w:rPr>
+                    </w:pPr>
+                    <w:r>
+                      <w:rPr>
+                        <w:noProof/>
+                      </w:rPr>
+                      <w:t xml:space="preserve">[10] </w:t>
+                    </w:r>
+                  </w:p>
+                </w:tc>
+                <w:tc>
+                  <w:tcPr>
+                    <w:tcW w:w="0" w:type="auto"/>
+                    <w:hideMark/>
+                  </w:tcPr>
+                  <w:p>
+                    <w:pPr>
+                      <w:pStyle w:val="Bibliography"/>
+                      <w:rPr>
+                        <w:noProof/>
+                      </w:rPr>
+                    </w:pPr>
+                    <w:r>
+                      <w:rPr>
+                        <w:noProof/>
+                      </w:rPr>
+                      <w:t xml:space="preserve">O. Douglas and J. Kim, Implicit feedback for recommender systems, Proceedings of the AAAI workshop on recommender systems. Vol. 83. WoUongong, 1998. </w:t>
+                    </w:r>
+                  </w:p>
+                </w:tc>
+              </w:tr>
+              <w:tr>
+                <w:trPr>
+                  <w:divId w:val="901522999"/>
+                  <w:tblCellSpacing w:w="15" w:type="dxa"/>
+                </w:trPr>
+                <w:tc>
+                  <w:tcPr>
+                    <w:tcW w:w="50" w:type="pct"/>
+                    <w:hideMark/>
+                  </w:tcPr>
+                  <w:p>
+                    <w:pPr>
+                      <w:pStyle w:val="Bibliography"/>
+                      <w:rPr>
+                        <w:noProof/>
+                      </w:rPr>
+                    </w:pPr>
+                    <w:r>
+                      <w:rPr>
+                        <w:noProof/>
+                      </w:rPr>
+                      <w:t xml:space="preserve">[11] </w:t>
+                    </w:r>
+                  </w:p>
+                </w:tc>
+                <w:tc>
+                  <w:tcPr>
+                    <w:tcW w:w="0" w:type="auto"/>
+                    <w:hideMark/>
+                  </w:tcPr>
+                  <w:p>
+                    <w:pPr>
+                      <w:pStyle w:val="Bibliography"/>
+                      <w:rPr>
+                        <w:noProof/>
+                      </w:rPr>
+                    </w:pPr>
+                    <w:r>
+                      <w:rPr>
+                        <w:noProof/>
+                      </w:rPr>
+                      <w:t xml:space="preserve">A. Ajay and M. Chauhan, Similarity measures used in recommender systems: a study., International Journal of Engineering Technology Science and Research IJETSR, ISSN, 2017. </w:t>
+                    </w:r>
+                  </w:p>
+                </w:tc>
+              </w:tr>
+              <w:tr>
+                <w:trPr>
+                  <w:divId w:val="901522999"/>
+                  <w:tblCellSpacing w:w="15" w:type="dxa"/>
+                </w:trPr>
+                <w:tc>
+                  <w:tcPr>
+                    <w:tcW w:w="50" w:type="pct"/>
+                    <w:hideMark/>
+                  </w:tcPr>
+                  <w:p>
+                    <w:pPr>
+                      <w:pStyle w:val="Bibliography"/>
+                      <w:rPr>
+                        <w:noProof/>
+                      </w:rPr>
+                    </w:pPr>
+                    <w:r>
+                      <w:rPr>
+                        <w:noProof/>
+                      </w:rPr>
+                      <w:lastRenderedPageBreak/>
+                      <w:t xml:space="preserve">[12] </w:t>
+                    </w:r>
+                  </w:p>
+                </w:tc>
+                <w:tc>
+                  <w:tcPr>
+                    <w:tcW w:w="0" w:type="auto"/>
+                    <w:hideMark/>
+                  </w:tcPr>
+                  <w:p>
+                    <w:pPr>
+                      <w:pStyle w:val="Bibliography"/>
+                      <w:rPr>
+                        <w:noProof/>
+                      </w:rPr>
+                    </w:pPr>
+                    <w:r>
+                      <w:rPr>
+                        <w:noProof/>
+                      </w:rPr>
+                      <w:t xml:space="preserve">P. Resnick, N. Iacovou, M. Suchak, P. Bergstrom and J. Riedl, GroupLens: an open architecture for collaborative filtering of netnews, Proceedings of the 1994 ACM conference on Computer supported cooperative work, pp. 175-186. ACM, 1994. </w:t>
+                    </w:r>
+                  </w:p>
+                </w:tc>
+              </w:tr>
+              <w:tr>
+                <w:trPr>
+                  <w:divId w:val="901522999"/>
+                  <w:tblCellSpacing w:w="15" w:type="dxa"/>
+                </w:trPr>
+                <w:tc>
+                  <w:tcPr>
+                    <w:tcW w:w="50" w:type="pct"/>
+                    <w:hideMark/>
+                  </w:tcPr>
+                  <w:p>
+                    <w:pPr>
+                      <w:pStyle w:val="Bibliography"/>
+                      <w:rPr>
+                        <w:noProof/>
+                      </w:rPr>
+                    </w:pPr>
+                    <w:r>
+                      <w:rPr>
+                        <w:noProof/>
+                      </w:rPr>
+                      <w:t xml:space="preserve">[13] </w:t>
+                    </w:r>
+                  </w:p>
+                </w:tc>
+                <w:tc>
+                  <w:tcPr>
+                    <w:tcW w:w="0" w:type="auto"/>
+                    <w:hideMark/>
+                  </w:tcPr>
+                  <w:p>
+                    <w:pPr>
+                      <w:pStyle w:val="Bibliography"/>
+                      <w:rPr>
+                        <w:noProof/>
+                      </w:rPr>
+                    </w:pPr>
+                    <w:r>
+                      <w:rPr>
+                        <w:noProof/>
+                      </w:rPr>
                       <w:t xml:space="preserve">M. Balabanović and Y. Shoham, Fab: Content-based, Collaborative Recommendation, Communications of the ACM, 1997. </w:t>
                     </w:r>
                   </w:p>
@@ -5541,7 +6674,7 @@
             </w:tbl>
             <w:p>
               <w:pPr>
-                <w:divId w:val="1636568068"/>
+                <w:divId w:val="901522999"/>
                 <w:rPr>
                   <w:rFonts w:eastAsia="Times New Roman"/>
                   <w:noProof/>
@@ -5665,6 +6798,78 @@
       </w:r>
       <w:r>
         <w:t xml:space="preserve"> Average number of ratings per user has been calculated by finding an average value of total number of ratings per user</w:t>
+      </w:r>
+    </w:p>
+  </w:footnote>
+  <w:footnote w:id="4">
+    <w:p>
+      <w:pPr>
+        <w:pStyle w:val="FootnoteText"/>
+      </w:pPr>
+      <w:r>
+        <w:rPr>
+          <w:rStyle w:val="FootnoteReference"/>
+        </w:rPr>
+        <w:footnoteRef/>
+      </w:r>
+      <w:r>
+        <w:t xml:space="preserve"> High value is referred to any ratting above 4.</w:t>
+      </w:r>
+    </w:p>
+  </w:footnote>
+  <w:footnote w:id="5">
+    <w:p>
+      <w:pPr>
+        <w:pStyle w:val="FootnoteText"/>
+      </w:pPr>
+      <w:r>
+        <w:rPr>
+          <w:rStyle w:val="FootnoteReference"/>
+        </w:rPr>
+        <w:footnoteRef/>
+      </w:r>
+      <w:r>
+        <w:t xml:space="preserve"> Movies that are listed are the moves that exist in </w:t>
+      </w:r>
+      <w:proofErr w:type="spellStart"/>
+      <w:r>
+        <w:t>MovieLens</w:t>
+      </w:r>
+      <w:proofErr w:type="spellEnd"/>
+      <w:r>
+        <w:t xml:space="preserve"> dataset as well</w:t>
+      </w:r>
+    </w:p>
+  </w:footnote>
+  <w:footnote w:id="6">
+    <w:p>
+      <w:pPr>
+        <w:pStyle w:val="FootnoteText"/>
+      </w:pPr>
+      <w:r>
+        <w:rPr>
+          <w:rStyle w:val="FootnoteReference"/>
+        </w:rPr>
+        <w:footnoteRef/>
+      </w:r>
+      <w:r>
+        <w:t xml:space="preserve"> This is under assumption that we consider rating 3 and higher as positive liking.</w:t>
+      </w:r>
+    </w:p>
+  </w:footnote>
+  <w:footnote w:id="7">
+    <w:p>
+      <w:pPr>
+        <w:pStyle w:val="FootnoteText"/>
+      </w:pPr>
+      <w:r>
+        <w:rPr>
+          <w:rStyle w:val="FootnoteReference"/>
+        </w:rPr>
+        <w:footnoteRef/>
+      </w:r>
+      <w:r>
+        <w:t xml:space="preserve"> Out of 20.168 test samples in total, we were able to predict ratings for 6.756 samples only </w:t>
       </w:r>
     </w:p>
   </w:footnote>
@@ -8494,7 +9699,7 @@
 </file>
 
 <file path=customXml/itemProps1.xml><?xml version="1.0" encoding="utf-8"?>
-<ds:datastoreItem xmlns:ds="http://schemas.openxmlformats.org/officeDocument/2006/customXml" ds:itemID="{B0FA2F61-87E5-744D-831F-AB329D67ADC5}">
+<ds:datastoreItem xmlns:ds="http://schemas.openxmlformats.org/officeDocument/2006/customXml" ds:itemID="{345909B8-6553-1B49-8B72-BF7FF9B26A39}">
   <ds:schemaRefs>
     <ds:schemaRef ds:uri="http://schemas.openxmlformats.org/officeDocument/2006/bibliography"/>
   </ds:schemaRefs>

</xml_diff>

<commit_message>
Finished content-based filtering section
</commit_message>
<xml_diff>
--- a/Master Thesis.docx
+++ b/Master Thesis.docx
@@ -2328,15 +2328,7 @@
     </w:p>
     <w:p>
       <w:r>
-        <w:t xml:space="preserve">The idea of this thesis is to implement and evaluate multiple recommender system categories against the publicly available </w:t>
-      </w:r>
-      <w:proofErr w:type="spellStart"/>
-      <w:r>
-        <w:t>MovieLens</w:t>
-      </w:r>
-      <w:proofErr w:type="spellEnd"/>
-      <w:r>
-        <w:t xml:space="preserve"> dataset. Primary objective is to see how using various implementations and algorithms </w:t>
+        <w:t xml:space="preserve">The idea of this thesis is to implement and evaluate multiple recommender system categories against the publicly available MovieLens dataset. Primary objective is to see how using various implementations and algorithms </w:t>
       </w:r>
       <w:r>
         <w:t xml:space="preserve">affects the recommendations and </w:t>
@@ -2365,21 +2357,13 @@
         <w:t>-based)</w:t>
       </w:r>
       <w:r>
-        <w:t xml:space="preserve"> and Content-</w:t>
-      </w:r>
-      <w:proofErr w:type="gramStart"/>
-      <w:r>
-        <w:t xml:space="preserve">based </w:t>
+        <w:t xml:space="preserve"> and Content-based </w:t>
       </w:r>
       <w:r>
         <w:t xml:space="preserve"> </w:t>
       </w:r>
       <w:r>
-        <w:t>recommender</w:t>
-      </w:r>
-      <w:proofErr w:type="gramEnd"/>
-      <w:r>
-        <w:t xml:space="preserve"> system implementations.</w:t>
+        <w:t>recommender system implementations.</w:t>
       </w:r>
     </w:p>
     <w:p>
@@ -2508,23 +2492,7 @@
     </w:p>
     <w:p>
       <w:r>
-        <w:t xml:space="preserve">One of the earliest mentions of Recommender systems as such dates to early 1990’s where the official term has been mentioned in a technical report written by </w:t>
-      </w:r>
-      <w:proofErr w:type="spellStart"/>
-      <w:r>
-        <w:t>Jussi</w:t>
-      </w:r>
-      <w:proofErr w:type="spellEnd"/>
-      <w:r>
-        <w:t xml:space="preserve"> </w:t>
-      </w:r>
-      <w:proofErr w:type="spellStart"/>
-      <w:r>
-        <w:t>Karlgren</w:t>
-      </w:r>
-      <w:proofErr w:type="spellEnd"/>
-      <w:r>
-        <w:t xml:space="preserve"> at Columbia University </w:t>
+        <w:t xml:space="preserve">One of the earliest mentions of Recommender systems as such dates to early 1990’s where the official term has been mentioned in a technical report written by Jussi Karlgren at Columbia University </w:t>
       </w:r>
       <w:sdt>
         <w:sdtPr>
@@ -2567,15 +2535,7 @@
     </w:p>
     <w:p>
       <w:r>
-        <w:t xml:space="preserve">It is especially important to mention the efforts of </w:t>
-      </w:r>
-      <w:proofErr w:type="spellStart"/>
-      <w:r>
-        <w:t>GroupLens</w:t>
-      </w:r>
-      <w:proofErr w:type="spellEnd"/>
-      <w:r>
-        <w:t xml:space="preserve"> working group </w:t>
+        <w:t xml:space="preserve">It is especially important to mention the efforts of GroupLens working group </w:t>
       </w:r>
       <w:sdt>
         <w:sdtPr>
@@ -2605,50 +2565,10 @@
         </w:sdtContent>
       </w:sdt>
       <w:r>
-        <w:t xml:space="preserve">. </w:t>
-      </w:r>
-      <w:proofErr w:type="spellStart"/>
-      <w:r>
-        <w:t>GroupLens</w:t>
-      </w:r>
-      <w:proofErr w:type="spellEnd"/>
-      <w:r>
-        <w:t xml:space="preserve"> is a group of scientists from the department of computer science and engineering in University of Minnesota. This group has pushed forward the efforts towards both publishing various research papers on recommender systems and publishing the freely available datasets to be analyzed and used for educational and research purposes. Some of their featured projects include </w:t>
-      </w:r>
-      <w:proofErr w:type="spellStart"/>
-      <w:r>
-        <w:t>MovieLens</w:t>
-      </w:r>
-      <w:proofErr w:type="spellEnd"/>
-      <w:r>
-        <w:t xml:space="preserve"> </w:t>
-      </w:r>
-      <w:r>
-        <w:t xml:space="preserve">– a web site that helps people find movies to watch, </w:t>
-      </w:r>
-      <w:proofErr w:type="spellStart"/>
-      <w:r>
-        <w:t>Cyclopath</w:t>
-      </w:r>
-      <w:proofErr w:type="spellEnd"/>
-      <w:r>
-        <w:t xml:space="preserve"> – an editable map where anyone can find maps and routes for riding bicycle and </w:t>
-      </w:r>
-      <w:proofErr w:type="spellStart"/>
-      <w:r>
-        <w:t>LensKit</w:t>
-      </w:r>
-      <w:proofErr w:type="spellEnd"/>
-      <w:r>
-        <w:t xml:space="preserve"> – open source toolkit for building, researching and studying recommender systems. </w:t>
-      </w:r>
-      <w:proofErr w:type="spellStart"/>
-      <w:r>
-        <w:t>MovieLens</w:t>
-      </w:r>
-      <w:proofErr w:type="spellEnd"/>
-      <w:r>
-        <w:t xml:space="preserve"> is also the dataset that this thesis is using for evaluation of results.</w:t>
+        <w:t xml:space="preserve">. GroupLens is a group of scientists from the department of computer science and engineering in University of Minnesota. This group has pushed forward the efforts towards both publishing various research papers on recommender systems and publishing the freely available datasets to be analyzed and used for educational and research purposes. Some of their featured projects include MovieLens </w:t>
+      </w:r>
+      <w:r>
+        <w:t>– a web site that helps people find movies to watch, Cyclopath – an editable map where anyone can find maps and routes for riding bicycle and LensKit – open source toolkit for building, researching and studying recommender systems. MovieLens is also the dataset that this thesis is using for evaluation of results.</w:t>
       </w:r>
     </w:p>
     <w:p>
@@ -2672,25 +2592,12 @@
     </w:p>
     <w:p>
       <w:r>
-        <w:t xml:space="preserve">Another highly important catalyst that has driven this development is the ease with which users are able to express their preferences. Namely, today, users are able to demonstrate their liking or disliking of a certain product by a single click of mouse. This one second of </w:t>
-      </w:r>
-      <w:proofErr w:type="gramStart"/>
-      <w:r>
-        <w:t>users</w:t>
-      </w:r>
-      <w:proofErr w:type="gramEnd"/>
-      <w:r>
-        <w:t xml:space="preserve"> feedback multiplied by number of users and amount of items they interact with, results in enormous volumes of data which are then used to recommend even more fine-grained items. This loop repeats itself.</w:t>
-      </w:r>
-    </w:p>
-    <w:p>
-      <w:proofErr w:type="spellStart"/>
-      <w:r>
-        <w:t>Charu</w:t>
-      </w:r>
-      <w:proofErr w:type="spellEnd"/>
-      <w:r>
-        <w:t xml:space="preserve"> C. Aggarwal in his Recommender systems book </w:t>
+        <w:t>Another highly important catalyst that has driven this development is the ease with which users are able to express their preferences. Namely, today, users are able to demonstrate their liking or disliking of a certain product by a single click of mouse. This one second of users feedback multiplied by number of users and amount of items they interact with, results in enormous volumes of data which are then used to recommend even more fine-grained items. This loop repeats itself.</w:t>
+      </w:r>
+    </w:p>
+    <w:p>
+      <w:r>
+        <w:t xml:space="preserve">Charu C. Aggarwal in his Recommender systems book </w:t>
       </w:r>
       <w:sdt>
         <w:sdtPr>
@@ -2720,15 +2627,7 @@
         </w:sdtContent>
       </w:sdt>
       <w:r>
-        <w:t xml:space="preserve"> takes a Netflix as an example. He suggests </w:t>
-      </w:r>
-      <w:proofErr w:type="gramStart"/>
-      <w:r>
-        <w:t>to take</w:t>
-      </w:r>
-      <w:proofErr w:type="gramEnd"/>
-      <w:r>
-        <w:t xml:space="preserve"> content providers, such as Netflix, as an example. </w:t>
+        <w:t xml:space="preserve"> takes a Netflix as an example. He suggests to take content providers, such as Netflix, as an example. </w:t>
       </w:r>
       <w:r>
         <w:rPr>
@@ -2801,27 +2700,11 @@
         <w:t xml:space="preserve"> states, a simple act of a user buying or browsing an item may be viewed as an endorsement for that item. Another example would be a YouTube.com. Having a user watch the video from beginning to an end is a perfect example of a positive feedback where users expresses his interest towards the item being watched. On the other hand, user skimming through the video being played is an indirect act of providing negative feedback. This negative feedback should be treated </w:t>
       </w:r>
       <w:r>
-        <w:t xml:space="preserve">with caution as it can happen that user is not interested only at that </w:t>
-      </w:r>
-      <w:proofErr w:type="gramStart"/>
-      <w:r>
-        <w:t>moment, but</w:t>
-      </w:r>
-      <w:proofErr w:type="gramEnd"/>
-      <w:r>
-        <w:t xml:space="preserve"> might be looking forward to interacting with same item on another occasion. It is up to the </w:t>
+        <w:t xml:space="preserve">with caution as it can happen that user is not interested only at that moment, but might be looking forward to interacting with same item on another occasion. It is up to the </w:t>
       </w:r>
       <w:r>
         <w:lastRenderedPageBreak/>
-        <w:t xml:space="preserve">designer of system to make sure that the feedback is evaluated </w:t>
-      </w:r>
-      <w:proofErr w:type="gramStart"/>
-      <w:r>
-        <w:t>properly</w:t>
-      </w:r>
-      <w:proofErr w:type="gramEnd"/>
-      <w:r>
-        <w:t xml:space="preserve"> and all relevant things are being taken into consideration.</w:t>
+        <w:t>designer of system to make sure that the feedback is evaluated properly and all relevant things are being taken into consideration.</w:t>
       </w:r>
     </w:p>
     <w:p>
@@ -3006,13 +2889,8 @@
       </w:r>
     </w:p>
     <w:p>
-      <w:proofErr w:type="spellStart"/>
-      <w:r>
-        <w:t>Kaminskas</w:t>
-      </w:r>
-      <w:proofErr w:type="spellEnd"/>
-      <w:r>
-        <w:t xml:space="preserve"> et al. </w:t>
+      <w:r>
+        <w:t xml:space="preserve">Kaminskas et al. </w:t>
       </w:r>
       <w:sdt>
         <w:sdtPr>
@@ -3217,31 +3095,7 @@
     </w:p>
     <w:p>
       <w:r>
-        <w:t xml:space="preserve">In the end, it is important to mention that not all services and recommender systems are inclined towards increasing the sales and overall revenue. Instead, there are instances where recommendations are used with sole purpose of increasing </w:t>
-      </w:r>
-      <w:proofErr w:type="gramStart"/>
-      <w:r>
-        <w:t>users</w:t>
-      </w:r>
-      <w:proofErr w:type="gramEnd"/>
-      <w:r>
-        <w:t xml:space="preserve"> engagement with a product. Let’s take Facebook.com as an example. Facebook uses the recommender systems for recommending new friends and groups to the user, which, in turn, directly increases </w:t>
-      </w:r>
-      <w:proofErr w:type="gramStart"/>
-      <w:r>
-        <w:t>users</w:t>
-      </w:r>
-      <w:proofErr w:type="gramEnd"/>
-      <w:r>
-        <w:t xml:space="preserve"> engagement with the product. This engagement results in user spending more time on the website and more ads being displayed, which finally leads to more revenue. As can be seen, this is an example where recommender system is not directly driving the revenue, but rather passively, by increasing </w:t>
-      </w:r>
-      <w:proofErr w:type="gramStart"/>
-      <w:r>
-        <w:t>users</w:t>
-      </w:r>
-      <w:proofErr w:type="gramEnd"/>
-      <w:r>
-        <w:t xml:space="preserve"> engagement.</w:t>
+        <w:t>In the end, it is important to mention that not all services and recommender systems are inclined towards increasing the sales and overall revenue. Instead, there are instances where recommendations are used with sole purpose of increasing users engagement with a product. Let’s take Facebook.com as an example. Facebook uses the recommender systems for recommending new friends and groups to the user, which, in turn, directly increases users engagement with the product. This engagement results in user spending more time on the website and more ads being displayed, which finally leads to more revenue. As can be seen, this is an example where recommender system is not directly driving the revenue, but rather passively, by increasing users engagement.</w:t>
       </w:r>
     </w:p>
     <w:p>
@@ -3390,15 +3244,7 @@
         <w:t xml:space="preserve"> which are explicitly specified by user before the recommendation process is started at all.</w:t>
       </w:r>
       <w:r>
-        <w:t xml:space="preserve"> Finally, there is a group of </w:t>
-      </w:r>
-      <w:proofErr w:type="gramStart"/>
-      <w:r>
-        <w:t>so called</w:t>
-      </w:r>
-      <w:proofErr w:type="gramEnd"/>
-      <w:r>
-        <w:t xml:space="preserve"> </w:t>
+        <w:t xml:space="preserve"> Finally, there is a group of so called </w:t>
       </w:r>
       <w:r>
         <w:rPr>
@@ -3413,31 +3259,7 @@
     </w:p>
     <w:p>
       <w:r>
-        <w:t xml:space="preserve">Some examples of Collaborative-filtering methods include popular services like Netflix.com, Youtube.com and Spotify.com. These are all the services which use ratings of other users in order to drive predictions for the current user. When it comes to Content-based filtering, a perfect example would be a movie recommendation service that learns their </w:t>
-      </w:r>
-      <w:proofErr w:type="gramStart"/>
-      <w:r>
-        <w:t>users</w:t>
-      </w:r>
-      <w:proofErr w:type="gramEnd"/>
-      <w:r>
-        <w:t xml:space="preserve"> preferences based on their previous feedback. Such an example is a </w:t>
-      </w:r>
-      <w:proofErr w:type="spellStart"/>
-      <w:r>
-        <w:t>MovieLens</w:t>
-      </w:r>
-      <w:proofErr w:type="spellEnd"/>
-      <w:r>
-        <w:t xml:space="preserve"> project, a movie recommendation service developed by </w:t>
-      </w:r>
-      <w:proofErr w:type="spellStart"/>
-      <w:r>
-        <w:t>GroupLens</w:t>
-      </w:r>
-      <w:proofErr w:type="spellEnd"/>
-      <w:r>
-        <w:t xml:space="preserve"> research group </w:t>
+        <w:t xml:space="preserve">Some examples of Collaborative-filtering methods include popular services like Netflix.com, Youtube.com and Spotify.com. These are all the services which use ratings of other users in order to drive predictions for the current user. When it comes to Content-based filtering, a perfect example would be a movie recommendation service that learns their users preferences based on their previous feedback. Such an example is a MovieLens project, a movie recommendation service developed by GroupLens research group </w:t>
       </w:r>
       <w:sdt>
         <w:sdtPr>
@@ -3543,23 +3365,7 @@
     </w:p>
     <w:p>
       <w:r>
-        <w:t xml:space="preserve">Let’s take as an example two users Alice and Bob. We will assume that both Alice and Bob have a similar taste in </w:t>
-      </w:r>
-      <w:proofErr w:type="gramStart"/>
-      <w:r>
-        <w:t>movies</w:t>
-      </w:r>
-      <w:proofErr w:type="gramEnd"/>
-      <w:r>
-        <w:t xml:space="preserve"> and we conclude this by observing the ratings they provided for the same set of items. Let’s further assume that Bob is looking for a new movie to watch. Supposing that they have a similar taste and that Alice has liked Terminator movie which Bob hasn’t rated </w:t>
-      </w:r>
-      <w:proofErr w:type="gramStart"/>
-      <w:r>
-        <w:t>yet,</w:t>
-      </w:r>
-      <w:proofErr w:type="gramEnd"/>
-      <w:r>
-        <w:t xml:space="preserve"> we can assume that Bob might be interested in watching Terminator as well.</w:t>
+        <w:t>Let’s take as an example two users Alice and Bob. We will assume that both Alice and Bob have a similar taste in movies and we conclude this by observing the ratings they provided for the same set of items. Let’s further assume that Bob is looking for a new movie to watch. Supposing that they have a similar taste and that Alice has liked Terminator movie which Bob hasn’t rated yet, we can assume that Bob might be interested in watching Terminator as well.</w:t>
       </w:r>
     </w:p>
     <w:p>
@@ -3747,15 +3553,7 @@
     </w:p>
     <w:p>
       <w:r>
-        <w:t xml:space="preserve">The advantages of memory-based techniques </w:t>
-      </w:r>
-      <w:proofErr w:type="gramStart"/>
-      <w:r>
-        <w:t>is</w:t>
-      </w:r>
-      <w:proofErr w:type="gramEnd"/>
-      <w:r>
-        <w:t xml:space="preserve"> that they are very simple to implement and resulting recommendations are often very easy to explain </w:t>
+        <w:t xml:space="preserve">The advantages of memory-based techniques is that they are very simple to implement and resulting recommendations are often very easy to explain </w:t>
       </w:r>
       <w:sdt>
         <w:sdtPr>
@@ -3842,14 +3640,24 @@
       <w:r>
         <w:t xml:space="preserve">Figure </w:t>
       </w:r>
-      <w:fldSimple w:instr=" SEQ Figure \* ARABIC ">
-        <w:r>
-          <w:rPr>
-            <w:noProof/>
-          </w:rPr>
-          <w:t>1</w:t>
-        </w:r>
-      </w:fldSimple>
+      <w:r>
+        <w:fldChar w:fldCharType="begin"/>
+      </w:r>
+      <w:r>
+        <w:instrText xml:space="preserve"> SEQ Figure \* ARABIC </w:instrText>
+      </w:r>
+      <w:r>
+        <w:fldChar w:fldCharType="separate"/>
+      </w:r>
+      <w:r>
+        <w:rPr>
+          <w:noProof/>
+        </w:rPr>
+        <w:t>1</w:t>
+      </w:r>
+      <w:r>
+        <w:fldChar w:fldCharType="end"/>
+      </w:r>
       <w:r>
         <w:t xml:space="preserve"> –</w:t>
       </w:r>
@@ -4035,14 +3843,24 @@
       <w:r>
         <w:t xml:space="preserve">Figure </w:t>
       </w:r>
-      <w:fldSimple w:instr=" SEQ Figure \* ARABIC ">
-        <w:r>
-          <w:rPr>
-            <w:noProof/>
-          </w:rPr>
-          <w:t>2</w:t>
-        </w:r>
-      </w:fldSimple>
+      <w:r>
+        <w:fldChar w:fldCharType="begin"/>
+      </w:r>
+      <w:r>
+        <w:instrText xml:space="preserve"> SEQ Figure \* ARABIC </w:instrText>
+      </w:r>
+      <w:r>
+        <w:fldChar w:fldCharType="separate"/>
+      </w:r>
+      <w:r>
+        <w:rPr>
+          <w:noProof/>
+        </w:rPr>
+        <w:t>2</w:t>
+      </w:r>
+      <w:r>
+        <w:fldChar w:fldCharType="end"/>
+      </w:r>
       <w:r>
         <w:t xml:space="preserve"> - Example of an incomplete rating matrix</w:t>
       </w:r>
@@ -4101,14 +3919,24 @@
       <w:r>
         <w:t xml:space="preserve">Figure </w:t>
       </w:r>
-      <w:fldSimple w:instr=" SEQ Figure \* ARABIC ">
-        <w:r>
-          <w:rPr>
-            <w:noProof/>
-          </w:rPr>
-          <w:t>3</w:t>
-        </w:r>
-      </w:fldSimple>
+      <w:r>
+        <w:fldChar w:fldCharType="begin"/>
+      </w:r>
+      <w:r>
+        <w:instrText xml:space="preserve"> SEQ Figure \* ARABIC </w:instrText>
+      </w:r>
+      <w:r>
+        <w:fldChar w:fldCharType="separate"/>
+      </w:r>
+      <w:r>
+        <w:rPr>
+          <w:noProof/>
+        </w:rPr>
+        <w:t>3</w:t>
+      </w:r>
+      <w:r>
+        <w:fldChar w:fldCharType="end"/>
+      </w:r>
       <w:r>
         <w:t xml:space="preserve"> - unary ratings matrix</w:t>
       </w:r>
@@ -4163,23 +3991,7 @@
     </w:p>
     <w:p>
       <w:r>
-        <w:t xml:space="preserve">Design of recommender systems is usually influenced by the type of ratings that are being used. Most-commonly used rating scheme is one used by Netflix, </w:t>
-      </w:r>
-      <w:proofErr w:type="spellStart"/>
-      <w:r>
-        <w:t>Youtube</w:t>
-      </w:r>
-      <w:proofErr w:type="spellEnd"/>
-      <w:r>
-        <w:t xml:space="preserve"> and others, which offers a rating from the following set {1, 2, 3, 5}. 1 and 2 are usually considered as negative, while 3, 4 and 5 are usually treated as positive feedback. There are also examples of system using </w:t>
-      </w:r>
-      <w:proofErr w:type="gramStart"/>
-      <w:r>
-        <w:t>a three-star ratings</w:t>
-      </w:r>
-      <w:proofErr w:type="gramEnd"/>
-      <w:r>
-        <w:t>, where 1 represents a dislike, 2 is neutral and 3 expresses liking towards the particular item.</w:t>
+        <w:t>Design of recommender systems is usually influenced by the type of ratings that are being used. Most-commonly used rating scheme is one used by Netflix, Youtube and others, which offers a rating from the following set {1, 2, 3, 5}. 1 and 2 are usually considered as negative, while 3, 4 and 5 are usually treated as positive feedback. There are also examples of system using a three-star ratings, where 1 represents a dislike, 2 is neutral and 3 expresses liking towards the particular item.</w:t>
       </w:r>
     </w:p>
     <w:p>
@@ -4194,15 +4006,7 @@
         <w:t>interval ratings</w:t>
       </w:r>
       <w:r>
-        <w:t xml:space="preserve">. There are also examples of where ratings are provided in terms of ordered categorical variables, such as {Strongly disagree, Disagree, Neutral, Agree, </w:t>
-      </w:r>
-      <w:proofErr w:type="gramStart"/>
-      <w:r>
-        <w:t>Strongly</w:t>
-      </w:r>
-      <w:proofErr w:type="gramEnd"/>
-      <w:r>
-        <w:t xml:space="preserve"> agree}. These types are usually referred to as </w:t>
+        <w:t xml:space="preserve">. There are also examples of where ratings are provided in terms of ordered categorical variables, such as {Strongly disagree, Disagree, Neutral, Agree, Strongly agree}. These types are usually referred to as </w:t>
       </w:r>
       <w:r>
         <w:rPr>
@@ -4431,6 +4235,11 @@
       </w:r>
       <w:bookmarkEnd w:id="15"/>
     </w:p>
+    <w:p>
+      <w:r>
+        <w:t>Write about Content-based recommender systems, about TF-IDF vectorizer, etc.</w:t>
+      </w:r>
+    </w:p>
     <w:p/>
     <w:p>
       <w:pPr>
@@ -4545,31 +4354,7 @@
     </w:p>
     <w:p>
       <w:r>
-        <w:t xml:space="preserve">All the evaluations that will be done are going to use the </w:t>
-      </w:r>
-      <w:proofErr w:type="spellStart"/>
-      <w:r>
-        <w:t>MovieLens</w:t>
-      </w:r>
-      <w:proofErr w:type="spellEnd"/>
-      <w:r>
-        <w:t xml:space="preserve"> data set. </w:t>
-      </w:r>
-      <w:proofErr w:type="spellStart"/>
-      <w:r>
-        <w:t>MovieLens</w:t>
-      </w:r>
-      <w:proofErr w:type="spellEnd"/>
-      <w:r>
-        <w:t xml:space="preserve"> is a publicly available dataset provided by </w:t>
-      </w:r>
-      <w:proofErr w:type="spellStart"/>
-      <w:r>
-        <w:t>GroupLens</w:t>
-      </w:r>
-      <w:proofErr w:type="spellEnd"/>
-      <w:r>
-        <w:t xml:space="preserve"> research group </w:t>
+        <w:t xml:space="preserve">All the evaluations that will be done are going to use the MovieLens data set. MovieLens is a publicly available dataset provided by GroupLens research group </w:t>
       </w:r>
       <w:sdt>
         <w:sdtPr>
@@ -4815,15 +4600,7 @@
         <w:t> </w:t>
       </w:r>
       <w:r>
-        <w:t xml:space="preserve">Aside from providing users and their associated ratings for each movie, </w:t>
-      </w:r>
-      <w:proofErr w:type="spellStart"/>
-      <w:r>
-        <w:t>MovieLens</w:t>
-      </w:r>
-      <w:proofErr w:type="spellEnd"/>
-      <w:r>
-        <w:t xml:space="preserve"> also provides </w:t>
+        <w:t xml:space="preserve">Aside from providing users and their associated ratings for each movie, MovieLens also provides </w:t>
       </w:r>
       <w:r>
         <w:rPr>
@@ -4935,21 +4712,7 @@
         <w:rPr>
           <w:lang w:val="en"/>
         </w:rPr>
-        <w:t xml:space="preserve"> Also write about Python, </w:t>
-      </w:r>
-      <w:proofErr w:type="spellStart"/>
-      <w:r>
-        <w:rPr>
-          <w:lang w:val="en"/>
-        </w:rPr>
-        <w:t>Jupyter</w:t>
-      </w:r>
-      <w:proofErr w:type="spellEnd"/>
-      <w:r>
-        <w:rPr>
-          <w:lang w:val="en"/>
-        </w:rPr>
-        <w:t>, etc.</w:t>
+        <w:t xml:space="preserve"> Also write about Python, Jupyter, etc.</w:t>
       </w:r>
     </w:p>
     <w:p>
@@ -4994,21 +4757,7 @@
         <w:rPr>
           <w:lang w:val="en"/>
         </w:rPr>
-        <w:t xml:space="preserve">The next step is converting the </w:t>
-      </w:r>
-      <w:proofErr w:type="gramStart"/>
-      <w:r>
-        <w:rPr>
-          <w:lang w:val="en"/>
-        </w:rPr>
-        <w:t>long-format</w:t>
-      </w:r>
-      <w:proofErr w:type="gramEnd"/>
-      <w:r>
-        <w:rPr>
-          <w:lang w:val="en"/>
-        </w:rPr>
-        <w:t xml:space="preserve"> into a wide format [TK: Who came up with this naming]. Specifically, we are going to turn the original matrix where each row represents a vector for single rating of single user for single movie into a </w:t>
+        <w:t xml:space="preserve">The next step is converting the long-format into a wide format [TK: Who came up with this naming]. Specifically, we are going to turn the original matrix where each row represents a vector for single rating of single user for single movie into a </w:t>
       </w:r>
       <w:r>
         <w:rPr>
@@ -5024,7 +4773,6 @@
         </w:rPr>
         <w:t xml:space="preserve"> matrix where rows represent users and columns represent ratings for movies. This will be a sparse matrix but for sake of presentation we will keep it as a normal </w:t>
       </w:r>
-      <w:proofErr w:type="spellStart"/>
       <w:r>
         <w:rPr>
           <w:i/>
@@ -5033,7 +4781,6 @@
         </w:rPr>
         <w:t>DataFrame</w:t>
       </w:r>
-      <w:proofErr w:type="spellEnd"/>
       <w:r>
         <w:rPr>
           <w:i/>
@@ -5217,15 +4964,7 @@
     </w:p>
     <w:p>
       <w:r>
-        <w:t xml:space="preserve">Next step is calculating the similarities. The ideal scenario is finding the top-K users who are most similar to target user and using those as source of recommendation for target user. However, the problem with finding top-k users is that amount of ratings they specified themselves might vary significantly. In order to solve that, we are going to find top-K users who rated the specific movie and predict the rating based on that. Even though this approach could sound less intuitive, it has been observer that in practice this approach doesn’t make much of a difference in recommended </w:t>
-      </w:r>
-      <w:proofErr w:type="gramStart"/>
-      <w:r>
-        <w:t>data, but</w:t>
-      </w:r>
-      <w:proofErr w:type="gramEnd"/>
-      <w:r>
-        <w:t xml:space="preserve"> does lead to more efficient calculations and faster algorithms.</w:t>
+        <w:t>Next step is calculating the similarities. The ideal scenario is finding the top-K users who are most similar to target user and using those as source of recommendation for target user. However, the problem with finding top-k users is that amount of ratings they specified themselves might vary significantly. In order to solve that, we are going to find top-K users who rated the specific movie and predict the rating based on that. Even though this approach could sound less intuitive, it has been observer that in practice this approach doesn’t make much of a difference in recommended data, but does lead to more efficient calculations and faster algorithms.</w:t>
       </w:r>
     </w:p>
     <w:p>
@@ -5460,15 +5199,7 @@
         <w:jc w:val="left"/>
       </w:pPr>
       <w:r>
-        <w:t xml:space="preserve">Due to sparsity of the matrix, number of coefficients are set to </w:t>
-      </w:r>
-      <w:proofErr w:type="spellStart"/>
-      <w:r>
-        <w:t>NaN</w:t>
-      </w:r>
-      <w:proofErr w:type="spellEnd"/>
-      <w:r>
-        <w:t>, as the coefficients can’t be calculated.</w:t>
+        <w:t>Due to sparsity of the matrix, number of coefficients are set to NaN, as the coefficients can’t be calculated.</w:t>
       </w:r>
     </w:p>
     <w:p>
@@ -5696,15 +5427,7 @@
     </w:p>
     <w:p>
       <w:r>
-        <w:t xml:space="preserve">It seems that this user has highest preference for Romance and Drama. Using </w:t>
-      </w:r>
-      <w:proofErr w:type="gramStart"/>
-      <w:r>
-        <w:t>IMDb</w:t>
-      </w:r>
-      <w:proofErr w:type="gramEnd"/>
-      <w:r>
-        <w:t xml:space="preserve"> we find that some of the movies similar to </w:t>
+        <w:t xml:space="preserve">It seems that this user has highest preference for Romance and Drama. Using IMDb we find that some of the movies similar to </w:t>
       </w:r>
       <w:r>
         <w:rPr>
@@ -5944,9 +5667,520 @@
       <w:bookmarkEnd w:id="23"/>
     </w:p>
     <w:p>
+      <w:r>
+        <w:t xml:space="preserve">In case of content-based filtering, items are being recommended based on the content they are built of. For the purpose of this evaluation, we will be using the movie </w:t>
+      </w:r>
+      <w:r>
+        <w:t>genres as features of describing each movie in the data set.</w:t>
+      </w:r>
+      <w:r>
+        <w:t xml:space="preserve"> The following genres are available in the dataset: </w:t>
+      </w:r>
+      <w:r>
+        <w:rPr>
+          <w:i/>
+          <w:iCs/>
+        </w:rPr>
+        <w:t>Action</w:t>
+      </w:r>
+      <w:r>
+        <w:t xml:space="preserve">, </w:t>
+      </w:r>
+      <w:r>
+        <w:rPr>
+          <w:i/>
+          <w:iCs/>
+        </w:rPr>
+        <w:lastRenderedPageBreak/>
+        <w:t>Adventure, Animation, Children, Comedy, Crime, Documentary, Drama, Fantasy, Film-Noir, Horror, IMAX, Musical, Mystery, Romance, Sci-Fi, Thriller, War, Western</w:t>
+      </w:r>
+      <w:r>
+        <w:t xml:space="preserve">. </w:t>
+      </w:r>
+    </w:p>
+    <w:p>
+      <w:r>
+        <w:drawing>
+          <wp:inline distT="0" distB="0" distL="0" distR="0" wp14:anchorId="424584A4" wp14:editId="596D71CE">
+            <wp:extent cx="5727700" cy="2024380"/>
+            <wp:effectExtent l="0" t="0" r="0" b="0"/>
+            <wp:docPr id="11" name="Picture 11" descr="A screenshot of a cell phone&#10;&#10;Description automatically generated"/>
+            <wp:cNvGraphicFramePr>
+              <a:graphicFrameLocks xmlns:a="http://schemas.openxmlformats.org/drawingml/2006/main" noChangeAspect="1"/>
+            </wp:cNvGraphicFramePr>
+            <a:graphic xmlns:a="http://schemas.openxmlformats.org/drawingml/2006/main">
+              <a:graphicData uri="http://schemas.openxmlformats.org/drawingml/2006/picture">
+                <pic:pic xmlns:pic="http://schemas.openxmlformats.org/drawingml/2006/picture">
+                  <pic:nvPicPr>
+                    <pic:cNvPr id="1" name=""/>
+                    <pic:cNvPicPr/>
+                  </pic:nvPicPr>
+                  <pic:blipFill>
+                    <a:blip r:embed="rId20"/>
+                    <a:stretch>
+                      <a:fillRect/>
+                    </a:stretch>
+                  </pic:blipFill>
+                  <pic:spPr>
+                    <a:xfrm>
+                      <a:off x="0" y="0"/>
+                      <a:ext cx="5727700" cy="2024380"/>
+                    </a:xfrm>
+                    <a:prstGeom prst="rect">
+                      <a:avLst/>
+                    </a:prstGeom>
+                  </pic:spPr>
+                </pic:pic>
+              </a:graphicData>
+            </a:graphic>
+          </wp:inline>
+        </w:drawing>
+      </w:r>
+    </w:p>
+    <w:p>
+      <w:r>
+        <w:t xml:space="preserve">We are going to turn </w:t>
+      </w:r>
+      <w:r>
+        <w:t>the genres into vectors using the TF-IDF vectorizer.</w:t>
+      </w:r>
+      <w:r>
+        <w:t xml:space="preserve"> This means that genres that more occurring genres will get lower importance, while the genres that are less occurring will gain higher importance.</w:t>
+      </w:r>
+    </w:p>
+    <w:p>
+      <w:r>
+        <w:drawing>
+          <wp:inline distT="0" distB="0" distL="0" distR="0" wp14:anchorId="098EE182" wp14:editId="47A9CCCF">
+            <wp:extent cx="5727700" cy="750570"/>
+            <wp:effectExtent l="0" t="0" r="0" b="0"/>
+            <wp:docPr id="15" name="Picture 15" descr="A screenshot of a cell phone&#10;&#10;Description automatically generated"/>
+            <wp:cNvGraphicFramePr>
+              <a:graphicFrameLocks xmlns:a="http://schemas.openxmlformats.org/drawingml/2006/main" noChangeAspect="1"/>
+            </wp:cNvGraphicFramePr>
+            <a:graphic xmlns:a="http://schemas.openxmlformats.org/drawingml/2006/main">
+              <a:graphicData uri="http://schemas.openxmlformats.org/drawingml/2006/picture">
+                <pic:pic xmlns:pic="http://schemas.openxmlformats.org/drawingml/2006/picture">
+                  <pic:nvPicPr>
+                    <pic:cNvPr id="1" name=""/>
+                    <pic:cNvPicPr/>
+                  </pic:nvPicPr>
+                  <pic:blipFill>
+                    <a:blip r:embed="rId21"/>
+                    <a:stretch>
+                      <a:fillRect/>
+                    </a:stretch>
+                  </pic:blipFill>
+                  <pic:spPr>
+                    <a:xfrm>
+                      <a:off x="0" y="0"/>
+                      <a:ext cx="5727700" cy="750570"/>
+                    </a:xfrm>
+                    <a:prstGeom prst="rect">
+                      <a:avLst/>
+                    </a:prstGeom>
+                  </pic:spPr>
+                </pic:pic>
+              </a:graphicData>
+            </a:graphic>
+          </wp:inline>
+        </w:drawing>
+      </w:r>
+    </w:p>
+    <w:p>
+      <w:r>
+        <w:t>TK: Add figure name here!</w:t>
+      </w:r>
+    </w:p>
+    <w:p>
+      <w:r>
+        <w:drawing>
+          <wp:inline distT="0" distB="0" distL="0" distR="0" wp14:anchorId="74040556" wp14:editId="2A82FAD5">
+            <wp:extent cx="5727700" cy="1313180"/>
+            <wp:effectExtent l="0" t="0" r="0" b="0"/>
+            <wp:docPr id="16" name="Picture 16" descr="A picture containing screenshot&#10;&#10;Description automatically generated"/>
+            <wp:cNvGraphicFramePr>
+              <a:graphicFrameLocks xmlns:a="http://schemas.openxmlformats.org/drawingml/2006/main" noChangeAspect="1"/>
+            </wp:cNvGraphicFramePr>
+            <a:graphic xmlns:a="http://schemas.openxmlformats.org/drawingml/2006/main">
+              <a:graphicData uri="http://schemas.openxmlformats.org/drawingml/2006/picture">
+                <pic:pic xmlns:pic="http://schemas.openxmlformats.org/drawingml/2006/picture">
+                  <pic:nvPicPr>
+                    <pic:cNvPr id="1" name=""/>
+                    <pic:cNvPicPr/>
+                  </pic:nvPicPr>
+                  <pic:blipFill>
+                    <a:blip r:embed="rId22"/>
+                    <a:stretch>
+                      <a:fillRect/>
+                    </a:stretch>
+                  </pic:blipFill>
+                  <pic:spPr>
+                    <a:xfrm>
+                      <a:off x="0" y="0"/>
+                      <a:ext cx="5727700" cy="1313180"/>
+                    </a:xfrm>
+                    <a:prstGeom prst="rect">
+                      <a:avLst/>
+                    </a:prstGeom>
+                  </pic:spPr>
+                </pic:pic>
+              </a:graphicData>
+            </a:graphic>
+          </wp:inline>
+        </w:drawing>
+      </w:r>
+    </w:p>
+    <w:p>
+      <w:r>
+        <w:t>TK: Add figure name here!</w:t>
+      </w:r>
+    </w:p>
+    <w:p>
+      <w:r>
+        <w:t>As can be seen, the movies have been vectorized using unigrams and bigrams. We could have used trigrams as well, but for the purpose of this evaluation we will keep the former two only.</w:t>
+      </w:r>
+    </w:p>
+    <w:p>
+      <w:r>
+        <w:t>The main idea of content-based recommender engines is to suggest the items that have content similar to the one being evaluated against. This means that we will build a similarity matrix by calculating the similarities between the previously vectorized content and use this matrix to predict similar items.</w:t>
+      </w:r>
+    </w:p>
+    <w:p>
+      <w:r>
+        <w:lastRenderedPageBreak/>
+        <w:drawing>
+          <wp:inline distT="0" distB="0" distL="0" distR="0" wp14:anchorId="4DE38B88" wp14:editId="69EA3332">
+            <wp:extent cx="5727700" cy="1292860"/>
+            <wp:effectExtent l="0" t="0" r="0" b="2540"/>
+            <wp:docPr id="17" name="Picture 17" descr="A screenshot of a cell phone&#10;&#10;Description automatically generated"/>
+            <wp:cNvGraphicFramePr>
+              <a:graphicFrameLocks xmlns:a="http://schemas.openxmlformats.org/drawingml/2006/main" noChangeAspect="1"/>
+            </wp:cNvGraphicFramePr>
+            <a:graphic xmlns:a="http://schemas.openxmlformats.org/drawingml/2006/main">
+              <a:graphicData uri="http://schemas.openxmlformats.org/drawingml/2006/picture">
+                <pic:pic xmlns:pic="http://schemas.openxmlformats.org/drawingml/2006/picture">
+                  <pic:nvPicPr>
+                    <pic:cNvPr id="1" name=""/>
+                    <pic:cNvPicPr/>
+                  </pic:nvPicPr>
+                  <pic:blipFill>
+                    <a:blip r:embed="rId23"/>
+                    <a:stretch>
+                      <a:fillRect/>
+                    </a:stretch>
+                  </pic:blipFill>
+                  <pic:spPr>
+                    <a:xfrm>
+                      <a:off x="0" y="0"/>
+                      <a:ext cx="5727700" cy="1292860"/>
+                    </a:xfrm>
+                    <a:prstGeom prst="rect">
+                      <a:avLst/>
+                    </a:prstGeom>
+                  </pic:spPr>
+                </pic:pic>
+              </a:graphicData>
+            </a:graphic>
+          </wp:inline>
+        </w:drawing>
+      </w:r>
+    </w:p>
+    <w:p>
+      <w:r>
+        <w:t>TK: Add figure name here!</w:t>
+      </w:r>
+    </w:p>
+    <w:p>
+      <w:r>
+        <w:t>Here’s an example of how it works:</w:t>
+      </w:r>
+    </w:p>
+    <w:p>
+      <w:r>
+        <w:drawing>
+          <wp:inline distT="0" distB="0" distL="0" distR="0" wp14:anchorId="2251798F" wp14:editId="106DCAD4">
+            <wp:extent cx="5727700" cy="2072640"/>
+            <wp:effectExtent l="0" t="0" r="0" b="0"/>
+            <wp:docPr id="18" name="Picture 18" descr="A screenshot of a cell phone&#10;&#10;Description automatically generated"/>
+            <wp:cNvGraphicFramePr>
+              <a:graphicFrameLocks xmlns:a="http://schemas.openxmlformats.org/drawingml/2006/main" noChangeAspect="1"/>
+            </wp:cNvGraphicFramePr>
+            <a:graphic xmlns:a="http://schemas.openxmlformats.org/drawingml/2006/main">
+              <a:graphicData uri="http://schemas.openxmlformats.org/drawingml/2006/picture">
+                <pic:pic xmlns:pic="http://schemas.openxmlformats.org/drawingml/2006/picture">
+                  <pic:nvPicPr>
+                    <pic:cNvPr id="1" name=""/>
+                    <pic:cNvPicPr/>
+                  </pic:nvPicPr>
+                  <pic:blipFill>
+                    <a:blip r:embed="rId24"/>
+                    <a:stretch>
+                      <a:fillRect/>
+                    </a:stretch>
+                  </pic:blipFill>
+                  <pic:spPr>
+                    <a:xfrm>
+                      <a:off x="0" y="0"/>
+                      <a:ext cx="5727700" cy="2072640"/>
+                    </a:xfrm>
+                    <a:prstGeom prst="rect">
+                      <a:avLst/>
+                    </a:prstGeom>
+                  </pic:spPr>
+                </pic:pic>
+              </a:graphicData>
+            </a:graphic>
+          </wp:inline>
+        </w:drawing>
+      </w:r>
+    </w:p>
+    <w:p>
+      <w:r>
+        <w:t>TK: Add figure name here!</w:t>
+      </w:r>
+    </w:p>
+    <w:p>
+      <w:r>
+        <w:drawing>
+          <wp:inline distT="0" distB="0" distL="0" distR="0" wp14:anchorId="5D7AFDD1" wp14:editId="5B35C042">
+            <wp:extent cx="5727700" cy="1351280"/>
+            <wp:effectExtent l="0" t="0" r="0" b="0"/>
+            <wp:docPr id="19" name="Picture 19" descr="A screenshot of a social media post&#10;&#10;Description automatically generated"/>
+            <wp:cNvGraphicFramePr>
+              <a:graphicFrameLocks xmlns:a="http://schemas.openxmlformats.org/drawingml/2006/main" noChangeAspect="1"/>
+            </wp:cNvGraphicFramePr>
+            <a:graphic xmlns:a="http://schemas.openxmlformats.org/drawingml/2006/main">
+              <a:graphicData uri="http://schemas.openxmlformats.org/drawingml/2006/picture">
+                <pic:pic xmlns:pic="http://schemas.openxmlformats.org/drawingml/2006/picture">
+                  <pic:nvPicPr>
+                    <pic:cNvPr id="1" name=""/>
+                    <pic:cNvPicPr/>
+                  </pic:nvPicPr>
+                  <pic:blipFill>
+                    <a:blip r:embed="rId25"/>
+                    <a:stretch>
+                      <a:fillRect/>
+                    </a:stretch>
+                  </pic:blipFill>
+                  <pic:spPr>
+                    <a:xfrm>
+                      <a:off x="0" y="0"/>
+                      <a:ext cx="5727700" cy="1351280"/>
+                    </a:xfrm>
+                    <a:prstGeom prst="rect">
+                      <a:avLst/>
+                    </a:prstGeom>
+                  </pic:spPr>
+                </pic:pic>
+              </a:graphicData>
+            </a:graphic>
+          </wp:inline>
+        </w:drawing>
+      </w:r>
+    </w:p>
+    <w:p>
+      <w:r>
+        <w:t xml:space="preserve">As can be seen, the movies that are recommended are exactly the same in genre as the one being evaluated against. It’s important to note in the second example that, for movie </w:t>
+      </w:r>
+      <w:r>
+        <w:rPr>
+          <w:i/>
+          <w:iCs/>
+        </w:rPr>
+        <w:t>Terminator</w:t>
+      </w:r>
+      <w:r>
+        <w:t xml:space="preserve"> </w:t>
+      </w:r>
+      <w:r>
+        <w:rPr>
+          <w:i/>
+          <w:iCs/>
+        </w:rPr>
+        <w:t>(1984)</w:t>
+      </w:r>
+      <w:r>
+        <w:t xml:space="preserve">, we don’t see the </w:t>
+      </w:r>
+      <w:r>
+        <w:rPr>
+          <w:i/>
+          <w:iCs/>
+        </w:rPr>
+        <w:t xml:space="preserve">Terminator 2: The Judgement Day (1991) </w:t>
+      </w:r>
+      <w:r>
+        <w:t>in the list of top-5 recommendations. This is because we didn’t include movie name in the vector, but we rather used movie genre only. Upon further inspection of the recommendation list, we do find the Terminator 2 among the first top-100 recommendations.</w:t>
+      </w:r>
+      <w:r>
+        <w:t xml:space="preserve"> For the purpose of this evaluation, we will keep the prediction engine as is.</w:t>
+      </w:r>
+    </w:p>
+    <w:p>
+      <w:pPr>
+        <w:pStyle w:val="Heading3"/>
+      </w:pPr>
+      <w:r>
+        <w:lastRenderedPageBreak/>
+        <w:t>Evaluation</w:t>
+      </w:r>
+    </w:p>
+    <w:p>
+      <w:r>
+        <w:t>In case of content-based filtering, as the recommendations are being made based on the content, without any reference to users ratings, we have to evaluate the results based on whether user did actually like the movie being recommended. For the purpose of evaluation, we will treat ratings from 3 to 5 as positive feedback, and ratings and everything below 3 as negative feedback.</w:t>
+      </w:r>
+    </w:p>
+    <w:p>
+      <w:r>
+        <w:t>Due to limited computing power of the environment where this evaluation is being ran, we will take only 2</w:t>
+      </w:r>
+      <w:r>
+        <w:t>0</w:t>
+      </w:r>
+      <w:r>
+        <w:t>.000 training samples. Each sample represents a single rating of single user for a single movie:</w:t>
+      </w:r>
+    </w:p>
+    <w:p>
+      <w:r>
+        <w:drawing>
+          <wp:inline distT="0" distB="0" distL="0" distR="0" wp14:anchorId="0B7B2CA9" wp14:editId="4C4574FA">
+            <wp:extent cx="5727700" cy="2279650"/>
+            <wp:effectExtent l="0" t="0" r="0" b="6350"/>
+            <wp:docPr id="20" name="Picture 20" descr="A screenshot of a cell phone&#10;&#10;Description automatically generated"/>
+            <wp:cNvGraphicFramePr>
+              <a:graphicFrameLocks xmlns:a="http://schemas.openxmlformats.org/drawingml/2006/main" noChangeAspect="1"/>
+            </wp:cNvGraphicFramePr>
+            <a:graphic xmlns:a="http://schemas.openxmlformats.org/drawingml/2006/main">
+              <a:graphicData uri="http://schemas.openxmlformats.org/drawingml/2006/picture">
+                <pic:pic xmlns:pic="http://schemas.openxmlformats.org/drawingml/2006/picture">
+                  <pic:nvPicPr>
+                    <pic:cNvPr id="1" name=""/>
+                    <pic:cNvPicPr/>
+                  </pic:nvPicPr>
+                  <pic:blipFill>
+                    <a:blip r:embed="rId26"/>
+                    <a:stretch>
+                      <a:fillRect/>
+                    </a:stretch>
+                  </pic:blipFill>
+                  <pic:spPr>
+                    <a:xfrm>
+                      <a:off x="0" y="0"/>
+                      <a:ext cx="5727700" cy="2279650"/>
+                    </a:xfrm>
+                    <a:prstGeom prst="rect">
+                      <a:avLst/>
+                    </a:prstGeom>
+                  </pic:spPr>
+                </pic:pic>
+              </a:graphicData>
+            </a:graphic>
+          </wp:inline>
+        </w:drawing>
+      </w:r>
+    </w:p>
+    <w:p>
+      <w:r>
+        <w:t>TK: Add figure name here!</w:t>
+      </w:r>
+    </w:p>
+    <w:p>
+      <w:r>
+        <w:t>For each movie that was rated in the aforementioned set, we will find a list of 50 movies that are predicted based on it. Out of those 50 movies, we will consider as positive hit ones that were positively rated by user, and as a negative hit ones that were negatively rated. Predicted movies that were not rated by the user in question will be ignored. Finally, we calculate the accuracy score based on the number of positive and negative hits.</w:t>
+      </w:r>
+    </w:p>
+    <w:p>
+      <w:r>
+        <w:t>The evaluation algorithm can be summarized in the following diagram:</w:t>
+      </w:r>
+    </w:p>
+    <w:p>
+      <w:r>
+        <w:lastRenderedPageBreak/>
+        <w:drawing>
+          <wp:inline distT="0" distB="0" distL="0" distR="0" wp14:anchorId="03228739" wp14:editId="382321DF">
+            <wp:extent cx="5727700" cy="3110230"/>
+            <wp:effectExtent l="0" t="0" r="0" b="1270"/>
+            <wp:docPr id="22" name="Picture 22" descr="A screenshot of a cell phone&#10;&#10;Description automatically generated"/>
+            <wp:cNvGraphicFramePr>
+              <a:graphicFrameLocks xmlns:a="http://schemas.openxmlformats.org/drawingml/2006/main" noChangeAspect="1"/>
+            </wp:cNvGraphicFramePr>
+            <a:graphic xmlns:a="http://schemas.openxmlformats.org/drawingml/2006/main">
+              <a:graphicData uri="http://schemas.openxmlformats.org/drawingml/2006/picture">
+                <pic:pic xmlns:pic="http://schemas.openxmlformats.org/drawingml/2006/picture">
+                  <pic:nvPicPr>
+                    <pic:cNvPr id="1" name=""/>
+                    <pic:cNvPicPr/>
+                  </pic:nvPicPr>
+                  <pic:blipFill>
+                    <a:blip r:embed="rId27"/>
+                    <a:stretch>
+                      <a:fillRect/>
+                    </a:stretch>
+                  </pic:blipFill>
+                  <pic:spPr>
+                    <a:xfrm>
+                      <a:off x="0" y="0"/>
+                      <a:ext cx="5727700" cy="3110230"/>
+                    </a:xfrm>
+                    <a:prstGeom prst="rect">
+                      <a:avLst/>
+                    </a:prstGeom>
+                  </pic:spPr>
+                </pic:pic>
+              </a:graphicData>
+            </a:graphic>
+          </wp:inline>
+        </w:drawing>
+      </w:r>
+    </w:p>
+    <w:p>
+      <w:r>
+        <w:t>TK: Add figure name here!</w:t>
+      </w:r>
+    </w:p>
+    <w:p>
+      <w:r>
+        <w:t>Out of 2</w:t>
+      </w:r>
+      <w:r>
+        <w:t>0.</w:t>
+      </w:r>
+      <w:r>
+        <w:t xml:space="preserve">000 items that were evaluated, </w:t>
+      </w:r>
+      <w:r>
+        <w:t>7986</w:t>
+      </w:r>
+      <w:r>
+        <w:t xml:space="preserve"> were actually rated, which gives a </w:t>
+      </w:r>
+      <w:r>
+        <w:t>~40</w:t>
+      </w:r>
+      <w:r>
+        <w:t xml:space="preserve">% evaluation coverage. </w:t>
+      </w:r>
+      <w:r>
+        <w:t>The reported accuracy score is 0.</w:t>
+      </w:r>
+      <w:r>
+        <w:t>89</w:t>
+      </w:r>
+      <w:r>
+        <w:t xml:space="preserve">, while the reported F1 score is 0.94. </w:t>
+      </w:r>
+      <w:r>
+        <w:t>One obvious downside is the number of ratings that were actually identified and used for comparison, but the ones that were rated seem to have a pretty good accuracy.</w:t>
+      </w:r>
+    </w:p>
+    <w:p>
       <w:bookmarkStart w:id="24" w:name="_GoBack"/>
       <w:bookmarkEnd w:id="24"/>
     </w:p>
+    <w:p/>
     <w:p/>
     <w:p>
       <w:pPr>
@@ -5972,15 +6206,10 @@
       </w:pPr>
       <w:r>
         <w:lastRenderedPageBreak/>
-        <w:t xml:space="preserve">TODO: Add following references to the END of bibliography: YouTube, </w:t>
-      </w:r>
-      <w:proofErr w:type="spellStart"/>
-      <w:r>
-        <w:t>MovieLens</w:t>
-      </w:r>
-      <w:proofErr w:type="spellEnd"/>
-      <w:r>
-        <w:t>, IMDb</w:t>
+        <w:t>TODO: Add following references to the END of bibliography: YouTube, MovieLens, IMDb</w:t>
+      </w:r>
+      <w:r>
+        <w:t>, my github repo</w:t>
       </w:r>
       <w:r>
         <w:fldChar w:fldCharType="begin"/>
@@ -6829,15 +7058,7 @@
         <w:footnoteRef/>
       </w:r>
       <w:r>
-        <w:t xml:space="preserve"> Movies that are listed are the moves that exist in </w:t>
-      </w:r>
-      <w:proofErr w:type="spellStart"/>
-      <w:r>
-        <w:t>MovieLens</w:t>
-      </w:r>
-      <w:proofErr w:type="spellEnd"/>
-      <w:r>
-        <w:t xml:space="preserve"> dataset as well</w:t>
+        <w:t xml:space="preserve"> Movies that are listed are the moves that exist in MovieLens dataset as well</w:t>
       </w:r>
     </w:p>
   </w:footnote>
@@ -9699,7 +9920,7 @@
 </file>
 
 <file path=customXml/itemProps1.xml><?xml version="1.0" encoding="utf-8"?>
-<ds:datastoreItem xmlns:ds="http://schemas.openxmlformats.org/officeDocument/2006/customXml" ds:itemID="{345909B8-6553-1B49-8B72-BF7FF9B26A39}">
+<ds:datastoreItem xmlns:ds="http://schemas.openxmlformats.org/officeDocument/2006/customXml" ds:itemID="{C1D5E974-030A-7B42-ABA1-CE3FA4DB52FB}">
   <ds:schemaRefs>
     <ds:schemaRef ds:uri="http://schemas.openxmlformats.org/officeDocument/2006/bibliography"/>
   </ds:schemaRefs>

</xml_diff>

<commit_message>
Finished first page and conclusion for content-based systems
</commit_message>
<xml_diff>
--- a/Master Thesis.docx
+++ b/Master Thesis.docx
@@ -3,15 +3,303 @@
 <w:document xmlns:wpc="http://schemas.microsoft.com/office/word/2010/wordprocessingCanvas" xmlns:cx="http://schemas.microsoft.com/office/drawing/2014/chartex" xmlns:cx1="http://schemas.microsoft.com/office/drawing/2015/9/8/chartex" xmlns:cx2="http://schemas.microsoft.com/office/drawing/2015/10/21/chartex" xmlns:cx3="http://schemas.microsoft.com/office/drawing/2016/5/9/chartex" xmlns:cx4="http://schemas.microsoft.com/office/drawing/2016/5/10/chartex" xmlns:cx5="http://schemas.microsoft.com/office/drawing/2016/5/11/chartex" xmlns:cx6="http://schemas.microsoft.com/office/drawing/2016/5/12/chartex" xmlns:cx7="http://schemas.microsoft.com/office/drawing/2016/5/13/chartex" xmlns:cx8="http://schemas.microsoft.com/office/drawing/2016/5/14/chartex" xmlns:mc="http://schemas.openxmlformats.org/markup-compatibility/2006" xmlns:aink="http://schemas.microsoft.com/office/drawing/2016/ink" xmlns:am3d="http://schemas.microsoft.com/office/drawing/2017/model3d" xmlns:o="urn:schemas-microsoft-com:office:office" xmlns:r="http://schemas.openxmlformats.org/officeDocument/2006/relationships" xmlns:m="http://schemas.openxmlformats.org/officeDocument/2006/math" xmlns:v="urn:schemas-microsoft-com:vml" xmlns:wp14="http://schemas.microsoft.com/office/word/2010/wordprocessingDrawing" xmlns:wp="http://schemas.openxmlformats.org/drawingml/2006/wordprocessingDrawing" xmlns:w10="urn:schemas-microsoft-com:office:word" xmlns:w="http://schemas.openxmlformats.org/wordprocessingml/2006/main" xmlns:w14="http://schemas.microsoft.com/office/word/2010/wordml" xmlns:w15="http://schemas.microsoft.com/office/word/2012/wordml" xmlns:w16cid="http://schemas.microsoft.com/office/word/2016/wordml/cid" xmlns:w16se="http://schemas.microsoft.com/office/word/2015/wordml/symex" xmlns:wpg="http://schemas.microsoft.com/office/word/2010/wordprocessingGroup" xmlns:wpi="http://schemas.microsoft.com/office/word/2010/wordprocessingInk" xmlns:wne="http://schemas.microsoft.com/office/word/2006/wordml" xmlns:wps="http://schemas.microsoft.com/office/word/2010/wordprocessingShape" mc:Ignorable="w14 w15 w16se w16cid wp14">
   <w:body>
     <w:p>
-      <w:r>
-        <w:t>Topic: Synthesis and Evaluation of various Recommender System approaches against a Movie database dataset</w:t>
-      </w:r>
-    </w:p>
+      <w:pPr>
+        <w:jc w:val="center"/>
+        <w:rPr>
+          <w:b/>
+          <w:bCs/>
+          <w:sz w:val="32"/>
+        </w:rPr>
+      </w:pPr>
+      <w:r>
+        <w:rPr>
+          <w:b/>
+          <w:bCs/>
+          <w:sz w:val="32"/>
+        </w:rPr>
+        <w:t>SINGIDUNUM UNIVERSITY</w:t>
+      </w:r>
+    </w:p>
+    <w:p>
+      <w:pPr>
+        <w:jc w:val="center"/>
+        <w:rPr>
+          <w:b/>
+          <w:bCs/>
+          <w:sz w:val="32"/>
+        </w:rPr>
+      </w:pPr>
+      <w:r>
+        <w:rPr>
+          <w:b/>
+          <w:bCs/>
+          <w:sz w:val="32"/>
+        </w:rPr>
+        <w:t>POSTGRADUATE STUDIES DEPARTMENT</w:t>
+      </w:r>
+    </w:p>
+    <w:p/>
     <w:p>
       <w:pPr>
         <w:spacing w:before="0" w:after="0" w:line="240" w:lineRule="auto"/>
+        <w:jc w:val="center"/>
+        <w:rPr>
+          <w:rFonts w:eastAsia="Times New Roman" w:cs="Times New Roman"/>
+          <w:color w:val="auto"/>
+          <w:szCs w:val="24"/>
+        </w:rPr>
+      </w:pPr>
+      <w:r>
+        <w:rPr>
+          <w:rFonts w:eastAsia="Times New Roman" w:cs="Times New Roman"/>
+          <w:color w:val="auto"/>
+          <w:szCs w:val="24"/>
+        </w:rPr>
+        <w:fldChar w:fldCharType="begin"/>
+      </w:r>
+      <w:r>
+        <w:rPr>
+          <w:rFonts w:eastAsia="Times New Roman" w:cs="Times New Roman"/>
+          <w:color w:val="auto"/>
+          <w:szCs w:val="24"/>
+        </w:rPr>
+        <w:instrText xml:space="preserve"> INCLUDEPICTURE "https://upload.wikimedia.org/wikipedia/en/thumb/1/11/Singidunum_University_logo.svg/1200px-Singidunum_University_logo.svg.png" \* MERGEFORMATINET </w:instrText>
+      </w:r>
+      <w:r>
+        <w:rPr>
+          <w:rFonts w:eastAsia="Times New Roman" w:cs="Times New Roman"/>
+          <w:color w:val="auto"/>
+          <w:szCs w:val="24"/>
+        </w:rPr>
+        <w:fldChar w:fldCharType="separate"/>
+      </w:r>
+      <w:r>
+        <w:rPr>
+          <w:rFonts w:eastAsia="Times New Roman" w:cs="Times New Roman"/>
+          <w:noProof/>
+          <w:color w:val="auto"/>
+          <w:szCs w:val="24"/>
+        </w:rPr>
+        <w:drawing>
+          <wp:inline distT="0" distB="0" distL="0" distR="0" wp14:anchorId="4C4B3146" wp14:editId="5AF0282A">
+            <wp:extent cx="4734046" cy="2027452"/>
+            <wp:effectExtent l="0" t="0" r="0" b="0"/>
+            <wp:docPr id="23" name="Picture 23"/>
+            <wp:cNvGraphicFramePr>
+              <a:graphicFrameLocks xmlns:a="http://schemas.openxmlformats.org/drawingml/2006/main" noChangeAspect="1"/>
+            </wp:cNvGraphicFramePr>
+            <a:graphic xmlns:a="http://schemas.openxmlformats.org/drawingml/2006/main">
+              <a:graphicData uri="http://schemas.openxmlformats.org/drawingml/2006/picture">
+                <pic:pic xmlns:pic="http://schemas.openxmlformats.org/drawingml/2006/picture">
+                  <pic:nvPicPr>
+                    <pic:cNvPr id="0" name="Picture 1"/>
+                    <pic:cNvPicPr>
+                      <a:picLocks noChangeAspect="1" noChangeArrowheads="1"/>
+                    </pic:cNvPicPr>
+                  </pic:nvPicPr>
+                  <pic:blipFill>
+                    <a:blip r:embed="rId8" cstate="print">
+                      <a:extLst>
+                        <a:ext uri="{28A0092B-C50C-407E-A947-70E740481C1C}">
+                          <a14:useLocalDpi xmlns:a14="http://schemas.microsoft.com/office/drawing/2010/main" val="0"/>
+                        </a:ext>
+                      </a:extLst>
+                    </a:blip>
+                    <a:srcRect/>
+                    <a:stretch>
+                      <a:fillRect/>
+                    </a:stretch>
+                  </pic:blipFill>
+                  <pic:spPr bwMode="auto">
+                    <a:xfrm>
+                      <a:off x="0" y="0"/>
+                      <a:ext cx="4748620" cy="2033694"/>
+                    </a:xfrm>
+                    <a:prstGeom prst="rect">
+                      <a:avLst/>
+                    </a:prstGeom>
+                    <a:noFill/>
+                    <a:ln>
+                      <a:noFill/>
+                    </a:ln>
+                  </pic:spPr>
+                </pic:pic>
+              </a:graphicData>
+            </a:graphic>
+          </wp:inline>
+        </w:drawing>
+      </w:r>
+      <w:r>
+        <w:rPr>
+          <w:rFonts w:eastAsia="Times New Roman" w:cs="Times New Roman"/>
+          <w:color w:val="auto"/>
+          <w:szCs w:val="24"/>
+        </w:rPr>
+        <w:fldChar w:fldCharType="end"/>
+      </w:r>
+    </w:p>
+    <w:p/>
+    <w:p/>
+    <w:p>
+      <w:pPr>
+        <w:jc w:val="center"/>
+        <w:rPr>
+          <w:b/>
+          <w:bCs/>
+          <w:sz w:val="28"/>
+          <w:szCs w:val="28"/>
+        </w:rPr>
+      </w:pPr>
+      <w:r>
+        <w:rPr>
+          <w:b/>
+          <w:bCs/>
+          <w:sz w:val="28"/>
+          <w:szCs w:val="28"/>
+        </w:rPr>
+        <w:t>MASTER THESIS</w:t>
+      </w:r>
+    </w:p>
+    <w:p>
+      <w:pPr>
+        <w:jc w:val="center"/>
+        <w:rPr>
+          <w:b/>
+          <w:bCs/>
+        </w:rPr>
+      </w:pPr>
+      <w:r>
+        <w:rPr>
+          <w:b/>
+          <w:bCs/>
+        </w:rPr>
+        <w:t>SYNTHESIS AND EVALUATION OF RECOMMENDER SYSTEM CATEGORIES AGAINST A MOVIES DATASET</w:t>
+      </w:r>
+    </w:p>
+    <w:p>
+      <w:pPr>
+        <w:jc w:val="center"/>
+      </w:pPr>
+    </w:p>
+    <w:p>
+      <w:pPr>
+        <w:jc w:val="center"/>
+      </w:pPr>
+    </w:p>
+    <w:p>
+      <w:pPr>
         <w:jc w:val="left"/>
       </w:pPr>
+    </w:p>
+    <w:p/>
+    <w:p>
+      <w:pPr>
+        <w:jc w:val="center"/>
+      </w:pPr>
+    </w:p>
+    <w:p>
+      <w:pPr>
+        <w:jc w:val="center"/>
+      </w:pPr>
+    </w:p>
+    <w:p>
+      <w:pPr>
+        <w:jc w:val="center"/>
+      </w:pPr>
+    </w:p>
+    <w:tbl>
+      <w:tblPr>
+        <w:tblStyle w:val="TableGrid"/>
+        <w:tblW w:w="0" w:type="auto"/>
+        <w:tblBorders>
+          <w:top w:val="none" w:sz="0" w:space="0" w:color="auto"/>
+          <w:left w:val="none" w:sz="0" w:space="0" w:color="auto"/>
+          <w:bottom w:val="none" w:sz="0" w:space="0" w:color="auto"/>
+          <w:right w:val="none" w:sz="0" w:space="0" w:color="auto"/>
+          <w:insideH w:val="none" w:sz="0" w:space="0" w:color="auto"/>
+          <w:insideV w:val="none" w:sz="0" w:space="0" w:color="auto"/>
+        </w:tblBorders>
+        <w:tblLook w:val="04A0" w:firstRow="1" w:lastRow="0" w:firstColumn="1" w:lastColumn="0" w:noHBand="0" w:noVBand="1"/>
+      </w:tblPr>
+      <w:tblGrid>
+        <w:gridCol w:w="4505"/>
+        <w:gridCol w:w="4505"/>
+      </w:tblGrid>
+      <w:tr>
+        <w:tc>
+          <w:tcPr>
+            <w:tcW w:w="4505" w:type="dxa"/>
+          </w:tcPr>
+          <w:p>
+            <w:pPr>
+              <w:jc w:val="left"/>
+            </w:pPr>
+            <w:r>
+              <w:t>Mentor:</w:t>
+            </w:r>
+          </w:p>
+          <w:p>
+            <w:pPr>
+              <w:jc w:val="left"/>
+            </w:pPr>
+            <w:r>
+              <w:t xml:space="preserve">Prof. </w:t>
+            </w:r>
+            <w:proofErr w:type="spellStart"/>
+            <w:r>
+              <w:t>dr</w:t>
+            </w:r>
+            <w:proofErr w:type="spellEnd"/>
+            <w:r>
+              <w:t xml:space="preserve"> Milan </w:t>
+            </w:r>
+            <w:proofErr w:type="spellStart"/>
+            <w:r>
+              <w:t>Milosavljević</w:t>
+            </w:r>
+            <w:proofErr w:type="spellEnd"/>
+          </w:p>
+        </w:tc>
+        <w:tc>
+          <w:tcPr>
+            <w:tcW w:w="4505" w:type="dxa"/>
+          </w:tcPr>
+          <w:p>
+            <w:pPr>
+              <w:jc w:val="right"/>
+            </w:pPr>
+            <w:r>
+              <w:t>Student:</w:t>
+            </w:r>
+          </w:p>
+          <w:p>
+            <w:pPr>
+              <w:jc w:val="right"/>
+            </w:pPr>
+            <w:r>
+              <w:t xml:space="preserve">Mihailo </w:t>
+            </w:r>
+            <w:proofErr w:type="spellStart"/>
+            <w:r>
+              <w:t>Joksimović</w:t>
+            </w:r>
+            <w:proofErr w:type="spellEnd"/>
+          </w:p>
+        </w:tc>
+      </w:tr>
+    </w:tbl>
+    <w:p>
+      <w:pPr>
+        <w:jc w:val="center"/>
+      </w:pPr>
+    </w:p>
+    <w:p>
+      <w:pPr>
+        <w:jc w:val="center"/>
+      </w:pPr>
+      <w:r>
+        <w:t>Belgrade, 2019.</w:t>
+      </w:r>
       <w:r>
         <w:br w:type="page"/>
       </w:r>
@@ -2328,7 +2616,15 @@
     </w:p>
     <w:p>
       <w:r>
-        <w:t xml:space="preserve">The idea of this thesis is to implement and evaluate multiple recommender system categories against the publicly available MovieLens dataset. Primary objective is to see how using various implementations and algorithms </w:t>
+        <w:t xml:space="preserve">The idea of this thesis is to implement and evaluate multiple recommender system categories against the publicly available </w:t>
+      </w:r>
+      <w:proofErr w:type="spellStart"/>
+      <w:r>
+        <w:t>MovieLens</w:t>
+      </w:r>
+      <w:proofErr w:type="spellEnd"/>
+      <w:r>
+        <w:t xml:space="preserve"> dataset. Primary objective is to see how using various implementations and algorithms </w:t>
       </w:r>
       <w:r>
         <w:t xml:space="preserve">affects the recommendations and </w:t>
@@ -2357,13 +2653,21 @@
         <w:t>-based)</w:t>
       </w:r>
       <w:r>
-        <w:t xml:space="preserve"> and Content-based </w:t>
+        <w:t xml:space="preserve"> and Content-</w:t>
+      </w:r>
+      <w:proofErr w:type="gramStart"/>
+      <w:r>
+        <w:t xml:space="preserve">based </w:t>
       </w:r>
       <w:r>
         <w:t xml:space="preserve"> </w:t>
       </w:r>
       <w:r>
-        <w:t>recommender system implementations.</w:t>
+        <w:t>recommender</w:t>
+      </w:r>
+      <w:proofErr w:type="gramEnd"/>
+      <w:r>
+        <w:t xml:space="preserve"> system implementations.</w:t>
       </w:r>
     </w:p>
     <w:p>
@@ -2492,7 +2796,23 @@
     </w:p>
     <w:p>
       <w:r>
-        <w:t xml:space="preserve">One of the earliest mentions of Recommender systems as such dates to early 1990’s where the official term has been mentioned in a technical report written by Jussi Karlgren at Columbia University </w:t>
+        <w:t xml:space="preserve">One of the earliest mentions of Recommender systems as such dates to early 1990’s where the official term has been mentioned in a technical report written by </w:t>
+      </w:r>
+      <w:proofErr w:type="spellStart"/>
+      <w:r>
+        <w:t>Jussi</w:t>
+      </w:r>
+      <w:proofErr w:type="spellEnd"/>
+      <w:r>
+        <w:t xml:space="preserve"> </w:t>
+      </w:r>
+      <w:proofErr w:type="spellStart"/>
+      <w:r>
+        <w:t>Karlgren</w:t>
+      </w:r>
+      <w:proofErr w:type="spellEnd"/>
+      <w:r>
+        <w:t xml:space="preserve"> at Columbia University </w:t>
       </w:r>
       <w:sdt>
         <w:sdtPr>
@@ -2535,7 +2855,15 @@
     </w:p>
     <w:p>
       <w:r>
-        <w:t xml:space="preserve">It is especially important to mention the efforts of GroupLens working group </w:t>
+        <w:t xml:space="preserve">It is especially important to mention the efforts of </w:t>
+      </w:r>
+      <w:proofErr w:type="spellStart"/>
+      <w:r>
+        <w:t>GroupLens</w:t>
+      </w:r>
+      <w:proofErr w:type="spellEnd"/>
+      <w:r>
+        <w:t xml:space="preserve"> working group </w:t>
       </w:r>
       <w:sdt>
         <w:sdtPr>
@@ -2565,10 +2893,50 @@
         </w:sdtContent>
       </w:sdt>
       <w:r>
-        <w:t xml:space="preserve">. GroupLens is a group of scientists from the department of computer science and engineering in University of Minnesota. This group has pushed forward the efforts towards both publishing various research papers on recommender systems and publishing the freely available datasets to be analyzed and used for educational and research purposes. Some of their featured projects include MovieLens </w:t>
-      </w:r>
-      <w:r>
-        <w:t>– a web site that helps people find movies to watch, Cyclopath – an editable map where anyone can find maps and routes for riding bicycle and LensKit – open source toolkit for building, researching and studying recommender systems. MovieLens is also the dataset that this thesis is using for evaluation of results.</w:t>
+        <w:t xml:space="preserve">. </w:t>
+      </w:r>
+      <w:proofErr w:type="spellStart"/>
+      <w:r>
+        <w:t>GroupLens</w:t>
+      </w:r>
+      <w:proofErr w:type="spellEnd"/>
+      <w:r>
+        <w:t xml:space="preserve"> is a group of scientists from the department of computer science and engineering in University of Minnesota. This group has pushed forward the efforts towards both publishing various research papers on recommender systems and publishing the freely available datasets to be analyzed and used for educational and research purposes. Some of their featured projects include </w:t>
+      </w:r>
+      <w:proofErr w:type="spellStart"/>
+      <w:r>
+        <w:t>MovieLens</w:t>
+      </w:r>
+      <w:proofErr w:type="spellEnd"/>
+      <w:r>
+        <w:t xml:space="preserve"> </w:t>
+      </w:r>
+      <w:r>
+        <w:t xml:space="preserve">– a web site that helps people find movies to watch, </w:t>
+      </w:r>
+      <w:proofErr w:type="spellStart"/>
+      <w:r>
+        <w:t>Cyclopath</w:t>
+      </w:r>
+      <w:proofErr w:type="spellEnd"/>
+      <w:r>
+        <w:t xml:space="preserve"> – an editable map where anyone can find maps and routes for riding bicycle and </w:t>
+      </w:r>
+      <w:proofErr w:type="spellStart"/>
+      <w:r>
+        <w:t>LensKit</w:t>
+      </w:r>
+      <w:proofErr w:type="spellEnd"/>
+      <w:r>
+        <w:t xml:space="preserve"> – open source toolkit for building, researching and studying recommender systems. </w:t>
+      </w:r>
+      <w:proofErr w:type="spellStart"/>
+      <w:r>
+        <w:t>MovieLens</w:t>
+      </w:r>
+      <w:proofErr w:type="spellEnd"/>
+      <w:r>
+        <w:t xml:space="preserve"> is also the dataset that this thesis is using for evaluation of results.</w:t>
       </w:r>
     </w:p>
     <w:p>
@@ -2592,12 +2960,25 @@
     </w:p>
     <w:p>
       <w:r>
-        <w:t>Another highly important catalyst that has driven this development is the ease with which users are able to express their preferences. Namely, today, users are able to demonstrate their liking or disliking of a certain product by a single click of mouse. This one second of users feedback multiplied by number of users and amount of items they interact with, results in enormous volumes of data which are then used to recommend even more fine-grained items. This loop repeats itself.</w:t>
-      </w:r>
-    </w:p>
-    <w:p>
-      <w:r>
-        <w:t xml:space="preserve">Charu C. Aggarwal in his Recommender systems book </w:t>
+        <w:t xml:space="preserve">Another highly important catalyst that has driven this development is the ease with which users are able to express their preferences. Namely, today, users are able to demonstrate their liking or disliking of a certain product by a single click of mouse. This one second of </w:t>
+      </w:r>
+      <w:proofErr w:type="gramStart"/>
+      <w:r>
+        <w:t>users</w:t>
+      </w:r>
+      <w:proofErr w:type="gramEnd"/>
+      <w:r>
+        <w:t xml:space="preserve"> feedback multiplied by number of users and amount of items they interact with, results in enormous volumes of data which are then used to recommend even more fine-grained items. This loop repeats itself.</w:t>
+      </w:r>
+    </w:p>
+    <w:p>
+      <w:proofErr w:type="spellStart"/>
+      <w:r>
+        <w:t>Charu</w:t>
+      </w:r>
+      <w:proofErr w:type="spellEnd"/>
+      <w:r>
+        <w:t xml:space="preserve"> C. Aggarwal in his Recommender systems book </w:t>
       </w:r>
       <w:sdt>
         <w:sdtPr>
@@ -2627,7 +3008,15 @@
         </w:sdtContent>
       </w:sdt>
       <w:r>
-        <w:t xml:space="preserve"> takes a Netflix as an example. He suggests to take content providers, such as Netflix, as an example. </w:t>
+        <w:t xml:space="preserve"> takes a Netflix as an example. He suggests </w:t>
+      </w:r>
+      <w:proofErr w:type="gramStart"/>
+      <w:r>
+        <w:t>to take</w:t>
+      </w:r>
+      <w:proofErr w:type="gramEnd"/>
+      <w:r>
+        <w:t xml:space="preserve"> content providers, such as Netflix, as an example. </w:t>
       </w:r>
       <w:r>
         <w:rPr>
@@ -2700,11 +3089,27 @@
         <w:t xml:space="preserve"> states, a simple act of a user buying or browsing an item may be viewed as an endorsement for that item. Another example would be a YouTube.com. Having a user watch the video from beginning to an end is a perfect example of a positive feedback where users expresses his interest towards the item being watched. On the other hand, user skimming through the video being played is an indirect act of providing negative feedback. This negative feedback should be treated </w:t>
       </w:r>
       <w:r>
-        <w:t xml:space="preserve">with caution as it can happen that user is not interested only at that moment, but might be looking forward to interacting with same item on another occasion. It is up to the </w:t>
+        <w:t xml:space="preserve">with caution as it can happen that user is not interested only at that </w:t>
+      </w:r>
+      <w:proofErr w:type="gramStart"/>
+      <w:r>
+        <w:t>moment, but</w:t>
+      </w:r>
+      <w:proofErr w:type="gramEnd"/>
+      <w:r>
+        <w:t xml:space="preserve"> might be looking forward to interacting with same item on another occasion. It is up to the </w:t>
       </w:r>
       <w:r>
         <w:lastRenderedPageBreak/>
-        <w:t>designer of system to make sure that the feedback is evaluated properly and all relevant things are being taken into consideration.</w:t>
+        <w:t xml:space="preserve">designer of system to make sure that the feedback is evaluated </w:t>
+      </w:r>
+      <w:proofErr w:type="gramStart"/>
+      <w:r>
+        <w:t>properly</w:t>
+      </w:r>
+      <w:proofErr w:type="gramEnd"/>
+      <w:r>
+        <w:t xml:space="preserve"> and all relevant things are being taken into consideration.</w:t>
       </w:r>
     </w:p>
     <w:p>
@@ -2889,8 +3294,13 @@
       </w:r>
     </w:p>
     <w:p>
-      <w:r>
-        <w:t xml:space="preserve">Kaminskas et al. </w:t>
+      <w:proofErr w:type="spellStart"/>
+      <w:r>
+        <w:t>Kaminskas</w:t>
+      </w:r>
+      <w:proofErr w:type="spellEnd"/>
+      <w:r>
+        <w:t xml:space="preserve"> et al. </w:t>
       </w:r>
       <w:sdt>
         <w:sdtPr>
@@ -3095,7 +3505,31 @@
     </w:p>
     <w:p>
       <w:r>
-        <w:t>In the end, it is important to mention that not all services and recommender systems are inclined towards increasing the sales and overall revenue. Instead, there are instances where recommendations are used with sole purpose of increasing users engagement with a product. Let’s take Facebook.com as an example. Facebook uses the recommender systems for recommending new friends and groups to the user, which, in turn, directly increases users engagement with the product. This engagement results in user spending more time on the website and more ads being displayed, which finally leads to more revenue. As can be seen, this is an example where recommender system is not directly driving the revenue, but rather passively, by increasing users engagement.</w:t>
+        <w:t xml:space="preserve">In the end, it is important to mention that not all services and recommender systems are inclined towards increasing the sales and overall revenue. Instead, there are instances where recommendations are used with sole purpose of increasing </w:t>
+      </w:r>
+      <w:proofErr w:type="gramStart"/>
+      <w:r>
+        <w:t>users</w:t>
+      </w:r>
+      <w:proofErr w:type="gramEnd"/>
+      <w:r>
+        <w:t xml:space="preserve"> engagement with a product. Let’s take Facebook.com as an example. Facebook uses the recommender systems for recommending new friends and groups to the user, which, in turn, directly increases </w:t>
+      </w:r>
+      <w:proofErr w:type="gramStart"/>
+      <w:r>
+        <w:t>users</w:t>
+      </w:r>
+      <w:proofErr w:type="gramEnd"/>
+      <w:r>
+        <w:t xml:space="preserve"> engagement with the product. This engagement results in user spending more time on the website and more ads being displayed, which finally leads to more revenue. As can be seen, this is an example where recommender system is not directly driving the revenue, but rather passively, by increasing </w:t>
+      </w:r>
+      <w:proofErr w:type="gramStart"/>
+      <w:r>
+        <w:t>users</w:t>
+      </w:r>
+      <w:proofErr w:type="gramEnd"/>
+      <w:r>
+        <w:t xml:space="preserve"> engagement.</w:t>
       </w:r>
     </w:p>
     <w:p>
@@ -3128,7 +3562,7 @@
       <w:r>
         <w:t xml:space="preserve">Read more in </w:t>
       </w:r>
-      <w:hyperlink r:id="rId8" w:history="1">
+      <w:hyperlink r:id="rId9" w:history="1">
         <w:r>
           <w:rPr>
             <w:rStyle w:val="Hyperlink"/>
@@ -3244,7 +3678,15 @@
         <w:t xml:space="preserve"> which are explicitly specified by user before the recommendation process is started at all.</w:t>
       </w:r>
       <w:r>
-        <w:t xml:space="preserve"> Finally, there is a group of so called </w:t>
+        <w:t xml:space="preserve"> Finally, there is a group of </w:t>
+      </w:r>
+      <w:proofErr w:type="gramStart"/>
+      <w:r>
+        <w:t>so called</w:t>
+      </w:r>
+      <w:proofErr w:type="gramEnd"/>
+      <w:r>
+        <w:t xml:space="preserve"> </w:t>
       </w:r>
       <w:r>
         <w:rPr>
@@ -3259,7 +3701,31 @@
     </w:p>
     <w:p>
       <w:r>
-        <w:t xml:space="preserve">Some examples of Collaborative-filtering methods include popular services like Netflix.com, Youtube.com and Spotify.com. These are all the services which use ratings of other users in order to drive predictions for the current user. When it comes to Content-based filtering, a perfect example would be a movie recommendation service that learns their users preferences based on their previous feedback. Such an example is a MovieLens project, a movie recommendation service developed by GroupLens research group </w:t>
+        <w:t xml:space="preserve">Some examples of Collaborative-filtering methods include popular services like Netflix.com, Youtube.com and Spotify.com. These are all the services which use ratings of other users in order to drive predictions for the current user. When it comes to Content-based filtering, a perfect example would be a movie recommendation service that learns their </w:t>
+      </w:r>
+      <w:proofErr w:type="gramStart"/>
+      <w:r>
+        <w:t>users</w:t>
+      </w:r>
+      <w:proofErr w:type="gramEnd"/>
+      <w:r>
+        <w:t xml:space="preserve"> preferences based on their previous feedback. Such an example is a </w:t>
+      </w:r>
+      <w:proofErr w:type="spellStart"/>
+      <w:r>
+        <w:t>MovieLens</w:t>
+      </w:r>
+      <w:proofErr w:type="spellEnd"/>
+      <w:r>
+        <w:t xml:space="preserve"> project, a movie recommendation service developed by </w:t>
+      </w:r>
+      <w:proofErr w:type="spellStart"/>
+      <w:r>
+        <w:t>GroupLens</w:t>
+      </w:r>
+      <w:proofErr w:type="spellEnd"/>
+      <w:r>
+        <w:t xml:space="preserve"> research group </w:t>
       </w:r>
       <w:sdt>
         <w:sdtPr>
@@ -3365,7 +3831,23 @@
     </w:p>
     <w:p>
       <w:r>
-        <w:t>Let’s take as an example two users Alice and Bob. We will assume that both Alice and Bob have a similar taste in movies and we conclude this by observing the ratings they provided for the same set of items. Let’s further assume that Bob is looking for a new movie to watch. Supposing that they have a similar taste and that Alice has liked Terminator movie which Bob hasn’t rated yet, we can assume that Bob might be interested in watching Terminator as well.</w:t>
+        <w:t xml:space="preserve">Let’s take as an example two users Alice and Bob. We will assume that both Alice and Bob have a similar taste in </w:t>
+      </w:r>
+      <w:proofErr w:type="gramStart"/>
+      <w:r>
+        <w:t>movies</w:t>
+      </w:r>
+      <w:proofErr w:type="gramEnd"/>
+      <w:r>
+        <w:t xml:space="preserve"> and we conclude this by observing the ratings they provided for the same set of items. Let’s further assume that Bob is looking for a new movie to watch. Supposing that they have a similar taste and that Alice has liked Terminator movie which Bob hasn’t rated </w:t>
+      </w:r>
+      <w:proofErr w:type="gramStart"/>
+      <w:r>
+        <w:t>yet,</w:t>
+      </w:r>
+      <w:proofErr w:type="gramEnd"/>
+      <w:r>
+        <w:t xml:space="preserve"> we can assume that Bob might be interested in watching Terminator as well.</w:t>
       </w:r>
     </w:p>
     <w:p>
@@ -3553,7 +4035,15 @@
     </w:p>
     <w:p>
       <w:r>
-        <w:t xml:space="preserve">The advantages of memory-based techniques is that they are very simple to implement and resulting recommendations are often very easy to explain </w:t>
+        <w:t xml:space="preserve">The advantages of memory-based techniques </w:t>
+      </w:r>
+      <w:proofErr w:type="gramStart"/>
+      <w:r>
+        <w:t>is</w:t>
+      </w:r>
+      <w:proofErr w:type="gramEnd"/>
+      <w:r>
+        <w:t xml:space="preserve"> that they are very simple to implement and resulting recommendations are often very easy to explain </w:t>
       </w:r>
       <w:sdt>
         <w:sdtPr>
@@ -3599,210 +4089,6 @@
             <wp:extent cx="5727700" cy="2660015"/>
             <wp:effectExtent l="0" t="0" r="0" b="0"/>
             <wp:docPr id="1" name="Picture 1" descr="A picture containing object, clock&#10;&#10;Description automatically generated"/>
-            <wp:cNvGraphicFramePr>
-              <a:graphicFrameLocks xmlns:a="http://schemas.openxmlformats.org/drawingml/2006/main" noChangeAspect="1"/>
-            </wp:cNvGraphicFramePr>
-            <a:graphic xmlns:a="http://schemas.openxmlformats.org/drawingml/2006/main">
-              <a:graphicData uri="http://schemas.openxmlformats.org/drawingml/2006/picture">
-                <pic:pic xmlns:pic="http://schemas.openxmlformats.org/drawingml/2006/picture">
-                  <pic:nvPicPr>
-                    <pic:cNvPr id="1" name=""/>
-                    <pic:cNvPicPr/>
-                  </pic:nvPicPr>
-                  <pic:blipFill>
-                    <a:blip r:embed="rId9"/>
-                    <a:stretch>
-                      <a:fillRect/>
-                    </a:stretch>
-                  </pic:blipFill>
-                  <pic:spPr>
-                    <a:xfrm>
-                      <a:off x="0" y="0"/>
-                      <a:ext cx="5727700" cy="2660015"/>
-                    </a:xfrm>
-                    <a:prstGeom prst="rect">
-                      <a:avLst/>
-                    </a:prstGeom>
-                  </pic:spPr>
-                </pic:pic>
-              </a:graphicData>
-            </a:graphic>
-          </wp:inline>
-        </w:drawing>
-      </w:r>
-    </w:p>
-    <w:p>
-      <w:pPr>
-        <w:pStyle w:val="Caption"/>
-        <w:jc w:val="center"/>
-      </w:pPr>
-      <w:bookmarkStart w:id="14" w:name="_Toc22833203"/>
-      <w:r>
-        <w:t xml:space="preserve">Figure </w:t>
-      </w:r>
-      <w:r>
-        <w:fldChar w:fldCharType="begin"/>
-      </w:r>
-      <w:r>
-        <w:instrText xml:space="preserve"> SEQ Figure \* ARABIC </w:instrText>
-      </w:r>
-      <w:r>
-        <w:fldChar w:fldCharType="separate"/>
-      </w:r>
-      <w:r>
-        <w:rPr>
-          <w:noProof/>
-        </w:rPr>
-        <w:t>1</w:t>
-      </w:r>
-      <w:r>
-        <w:fldChar w:fldCharType="end"/>
-      </w:r>
-      <w:r>
-        <w:t xml:space="preserve"> –</w:t>
-      </w:r>
-      <w:bookmarkEnd w:id="14"/>
-      <w:r>
-        <w:t xml:space="preserve"> </w:t>
-      </w:r>
-      <w:r>
-        <w:t>User 2 and User 3 like the same items and item 4 being recommended based on that</w:t>
-      </w:r>
-    </w:p>
-    <w:p>
-      <w:r>
-        <w:t>I</w:t>
-      </w:r>
-      <w:r>
-        <w:t xml:space="preserve">n the model-based filtering systems, </w:t>
-      </w:r>
-      <w:r>
-        <w:t xml:space="preserve">the emphasis is on using the prediction algorithms in order to fill-in the missing ratings. Some of the example algorithms that are usually used are decision trees, rule-based models, Bayesian methods and latent factor models </w:t>
-      </w:r>
-      <w:sdt>
-        <w:sdtPr>
-          <w:id w:val="-614056252"/>
-          <w:citation/>
-        </w:sdtPr>
-        <w:sdtEndPr/>
-        <w:sdtContent>
-          <w:r>
-            <w:fldChar w:fldCharType="begin"/>
-          </w:r>
-          <w:r>
-            <w:instrText xml:space="preserve"> CITATION Agg16 \l 1033 </w:instrText>
-          </w:r>
-          <w:r>
-            <w:fldChar w:fldCharType="separate"/>
-          </w:r>
-          <w:r>
-            <w:rPr>
-              <w:noProof/>
-            </w:rPr>
-            <w:t>[4]</w:t>
-          </w:r>
-          <w:r>
-            <w:fldChar w:fldCharType="end"/>
-          </w:r>
-        </w:sdtContent>
-      </w:sdt>
-      <w:r>
-        <w:t>.</w:t>
-      </w:r>
-    </w:p>
-    <w:p>
-      <w:r>
-        <w:t>Bayesian networks allow creation of models within a matter of hours or days and as such are useful when big datasets are present. Generally speaking, these models are perfect for environments where user</w:t>
-      </w:r>
-      <w:r>
-        <w:t>’</w:t>
-      </w:r>
-      <w:r>
-        <w:t>s preferences are slowly changing over time. In these circumstances, they can be pretty fast and almost as precise as neighborhood-based methods</w:t>
-      </w:r>
-      <w:r>
-        <w:t xml:space="preserve"> </w:t>
-      </w:r>
-      <w:sdt>
-        <w:sdtPr>
-          <w:id w:val="1077789177"/>
-          <w:citation/>
-        </w:sdtPr>
-        <w:sdtEndPr/>
-        <w:sdtContent>
-          <w:r>
-            <w:fldChar w:fldCharType="begin"/>
-          </w:r>
-          <w:r>
-            <w:instrText xml:space="preserve"> CITATION Sar01 \l 1033 </w:instrText>
-          </w:r>
-          <w:r>
-            <w:fldChar w:fldCharType="separate"/>
-          </w:r>
-          <w:r>
-            <w:rPr>
-              <w:noProof/>
-            </w:rPr>
-            <w:t>[6]</w:t>
-          </w:r>
-          <w:r>
-            <w:fldChar w:fldCharType="end"/>
-          </w:r>
-        </w:sdtContent>
-      </w:sdt>
-      <w:r>
-        <w:t>. On the other hand, in fast-changing environments, alternate algorithms might be better suited.</w:t>
-      </w:r>
-    </w:p>
-    <w:p>
-      <w:r>
-        <w:lastRenderedPageBreak/>
-        <w:t xml:space="preserve">Another possible approach is by using the clustering techniques. These algorithms work by identifying clusters of similar users and use those clusters for identifying related items to be recommended. Even though they have great performances in terms of recommendation speed, they suffer from lack of personalization and are shown to have worse accuracy than nearest-neighbor algorithms </w:t>
-      </w:r>
-      <w:sdt>
-        <w:sdtPr>
-          <w:id w:val="312457732"/>
-          <w:citation/>
-        </w:sdtPr>
-        <w:sdtEndPr/>
-        <w:sdtContent>
-          <w:r>
-            <w:fldChar w:fldCharType="begin"/>
-          </w:r>
-          <w:r>
-            <w:instrText xml:space="preserve"> CITATION Bre98 \l 1033 </w:instrText>
-          </w:r>
-          <w:r>
-            <w:fldChar w:fldCharType="separate"/>
-          </w:r>
-          <w:r>
-            <w:rPr>
-              <w:noProof/>
-            </w:rPr>
-            <w:t>[7]</w:t>
-          </w:r>
-          <w:r>
-            <w:fldChar w:fldCharType="end"/>
-          </w:r>
-        </w:sdtContent>
-      </w:sdt>
-      <w:r>
-        <w:t xml:space="preserve">. </w:t>
-      </w:r>
-    </w:p>
-    <w:p>
-      <w:pPr>
-        <w:keepNext/>
-      </w:pPr>
-      <w:r>
-        <w:rPr>
-          <w:noProof/>
-        </w:rPr>
-        <w:drawing>
-          <wp:inline distT="0" distB="0" distL="0" distR="0" wp14:anchorId="109D835E" wp14:editId="05C574EF">
-            <wp:extent cx="4991100" cy="3632200"/>
-            <wp:effectExtent l="0" t="0" r="0" b="0"/>
-            <wp:docPr id="2" name="Picture 2"/>
             <wp:cNvGraphicFramePr>
               <a:graphicFrameLocks xmlns:a="http://schemas.openxmlformats.org/drawingml/2006/main" noChangeAspect="1"/>
             </wp:cNvGraphicFramePr>
@@ -3822,7 +4108,7 @@
                   <pic:spPr>
                     <a:xfrm>
                       <a:off x="0" y="0"/>
-                      <a:ext cx="4991100" cy="3632200"/>
+                      <a:ext cx="5727700" cy="2660015"/>
                     </a:xfrm>
                     <a:prstGeom prst="rect">
                       <a:avLst/>
@@ -3840,6 +4126,7 @@
         <w:pStyle w:val="Caption"/>
         <w:jc w:val="center"/>
       </w:pPr>
+      <w:bookmarkStart w:id="14" w:name="_Toc22833203"/>
       <w:r>
         <w:t xml:space="preserve">Figure </w:t>
       </w:r>
@@ -3856,13 +4143,141 @@
         <w:rPr>
           <w:noProof/>
         </w:rPr>
-        <w:t>2</w:t>
+        <w:t>1</w:t>
       </w:r>
       <w:r>
         <w:fldChar w:fldCharType="end"/>
       </w:r>
       <w:r>
-        <w:t xml:space="preserve"> - Example of an incomplete rating matrix</w:t>
+        <w:t xml:space="preserve"> –</w:t>
+      </w:r>
+      <w:bookmarkEnd w:id="14"/>
+      <w:r>
+        <w:t xml:space="preserve"> </w:t>
+      </w:r>
+      <w:r>
+        <w:t>User 2 and User 3 like the same items and item 4 being recommended based on that</w:t>
+      </w:r>
+    </w:p>
+    <w:p>
+      <w:r>
+        <w:t>I</w:t>
+      </w:r>
+      <w:r>
+        <w:t xml:space="preserve">n the model-based filtering systems, </w:t>
+      </w:r>
+      <w:r>
+        <w:t xml:space="preserve">the emphasis is on using the prediction algorithms in order to fill-in the missing ratings. Some of the example algorithms that are usually used are decision trees, rule-based models, Bayesian methods and latent factor models </w:t>
+      </w:r>
+      <w:sdt>
+        <w:sdtPr>
+          <w:id w:val="-614056252"/>
+          <w:citation/>
+        </w:sdtPr>
+        <w:sdtEndPr/>
+        <w:sdtContent>
+          <w:r>
+            <w:fldChar w:fldCharType="begin"/>
+          </w:r>
+          <w:r>
+            <w:instrText xml:space="preserve"> CITATION Agg16 \l 1033 </w:instrText>
+          </w:r>
+          <w:r>
+            <w:fldChar w:fldCharType="separate"/>
+          </w:r>
+          <w:r>
+            <w:rPr>
+              <w:noProof/>
+            </w:rPr>
+            <w:t>[4]</w:t>
+          </w:r>
+          <w:r>
+            <w:fldChar w:fldCharType="end"/>
+          </w:r>
+        </w:sdtContent>
+      </w:sdt>
+      <w:r>
+        <w:t>.</w:t>
+      </w:r>
+    </w:p>
+    <w:p>
+      <w:r>
+        <w:t>Bayesian networks allow creation of models within a matter of hours or days and as such are useful when big datasets are present. Generally speaking, these models are perfect for environments where user</w:t>
+      </w:r>
+      <w:r>
+        <w:t>’</w:t>
+      </w:r>
+      <w:r>
+        <w:t>s preferences are slowly changing over time. In these circumstances, they can be pretty fast and almost as precise as neighborhood-based methods</w:t>
+      </w:r>
+      <w:r>
+        <w:t xml:space="preserve"> </w:t>
+      </w:r>
+      <w:sdt>
+        <w:sdtPr>
+          <w:id w:val="1077789177"/>
+          <w:citation/>
+        </w:sdtPr>
+        <w:sdtEndPr/>
+        <w:sdtContent>
+          <w:r>
+            <w:fldChar w:fldCharType="begin"/>
+          </w:r>
+          <w:r>
+            <w:instrText xml:space="preserve"> CITATION Sar01 \l 1033 </w:instrText>
+          </w:r>
+          <w:r>
+            <w:fldChar w:fldCharType="separate"/>
+          </w:r>
+          <w:r>
+            <w:rPr>
+              <w:noProof/>
+            </w:rPr>
+            <w:t>[6]</w:t>
+          </w:r>
+          <w:r>
+            <w:fldChar w:fldCharType="end"/>
+          </w:r>
+        </w:sdtContent>
+      </w:sdt>
+      <w:r>
+        <w:t>. On the other hand, in fast-changing environments, alternate algorithms might be better suited.</w:t>
+      </w:r>
+    </w:p>
+    <w:p>
+      <w:r>
+        <w:lastRenderedPageBreak/>
+        <w:t xml:space="preserve">Another possible approach is by using the clustering techniques. These algorithms work by identifying clusters of similar users and use those clusters for identifying related items to be recommended. Even though they have great performances in terms of recommendation speed, they suffer from lack of personalization and are shown to have worse accuracy than nearest-neighbor algorithms </w:t>
+      </w:r>
+      <w:sdt>
+        <w:sdtPr>
+          <w:id w:val="312457732"/>
+          <w:citation/>
+        </w:sdtPr>
+        <w:sdtEndPr/>
+        <w:sdtContent>
+          <w:r>
+            <w:fldChar w:fldCharType="begin"/>
+          </w:r>
+          <w:r>
+            <w:instrText xml:space="preserve"> CITATION Bre98 \l 1033 </w:instrText>
+          </w:r>
+          <w:r>
+            <w:fldChar w:fldCharType="separate"/>
+          </w:r>
+          <w:r>
+            <w:rPr>
+              <w:noProof/>
+            </w:rPr>
+            <w:t>[7]</w:t>
+          </w:r>
+          <w:r>
+            <w:fldChar w:fldCharType="end"/>
+          </w:r>
+        </w:sdtContent>
+      </w:sdt>
+      <w:r>
+        <w:t xml:space="preserve">. </w:t>
       </w:r>
     </w:p>
     <w:p>
@@ -3873,12 +4288,11 @@
         <w:rPr>
           <w:noProof/>
         </w:rPr>
-        <w:lastRenderedPageBreak/>
         <w:drawing>
-          <wp:inline distT="0" distB="0" distL="0" distR="0" wp14:anchorId="3ABD2D78" wp14:editId="06861C74">
-            <wp:extent cx="4851400" cy="3492500"/>
+          <wp:inline distT="0" distB="0" distL="0" distR="0" wp14:anchorId="109D835E" wp14:editId="05C574EF">
+            <wp:extent cx="4991100" cy="3632200"/>
             <wp:effectExtent l="0" t="0" r="0" b="0"/>
-            <wp:docPr id="3" name="Picture 3" descr="A screenshot of a cell phone&#10;&#10;Description automatically generated"/>
+            <wp:docPr id="2" name="Picture 2"/>
             <wp:cNvGraphicFramePr>
               <a:graphicFrameLocks xmlns:a="http://schemas.openxmlformats.org/drawingml/2006/main" noChangeAspect="1"/>
             </wp:cNvGraphicFramePr>
@@ -3898,7 +4312,7 @@
                   <pic:spPr>
                     <a:xfrm>
                       <a:off x="0" y="0"/>
-                      <a:ext cx="4851400" cy="3492500"/>
+                      <a:ext cx="4991100" cy="3632200"/>
                     </a:xfrm>
                     <a:prstGeom prst="rect">
                       <a:avLst/>
@@ -3932,475 +4346,29 @@
         <w:rPr>
           <w:noProof/>
         </w:rPr>
-        <w:t>3</w:t>
+        <w:t>2</w:t>
       </w:r>
       <w:r>
         <w:fldChar w:fldCharType="end"/>
       </w:r>
       <w:r>
-        <w:t xml:space="preserve"> - unary ratings matrix</w:t>
-      </w:r>
-    </w:p>
-    <w:p>
-      <w:r>
-        <w:t>Matrices displayed in Figure 1 and 2 represent a typical setup for a collaborative filtering method. Rows (U1, U2, …, Un) represent Users, while columns (M1, M2, …, Mn) represent movies. The goal is to predict the missing ratings by either using neighborhood-based or model-based methods.</w:t>
-      </w:r>
-    </w:p>
-    <w:p>
-      <w:r>
-        <w:t xml:space="preserve">In case of unary ratings, it is often recommended to do the analysis by treating the missing ratings as 0s </w:t>
-      </w:r>
-      <w:sdt>
-        <w:sdtPr>
-          <w:id w:val="919681890"/>
-          <w:citation/>
-        </w:sdtPr>
-        <w:sdtEndPr/>
-        <w:sdtContent>
-          <w:r>
-            <w:fldChar w:fldCharType="begin"/>
-          </w:r>
-          <w:r>
-            <w:instrText xml:space="preserve"> CITATION HuY08 \l 1033 </w:instrText>
-          </w:r>
-          <w:r>
-            <w:fldChar w:fldCharType="separate"/>
-          </w:r>
-          <w:r>
-            <w:rPr>
-              <w:noProof/>
-            </w:rPr>
-            <w:t>[8]</w:t>
-          </w:r>
-          <w:r>
-            <w:fldChar w:fldCharType="end"/>
-          </w:r>
-        </w:sdtContent>
-      </w:sdt>
-      <w:r>
-        <w:t xml:space="preserve">. </w:t>
-      </w:r>
-    </w:p>
-    <w:p>
-      <w:pPr>
-        <w:pStyle w:val="Heading4"/>
-      </w:pPr>
-      <w:r>
-        <w:t>Types of ratings</w:t>
-      </w:r>
-    </w:p>
-    <w:p>
-      <w:r>
-        <w:t>Design of recommender systems is usually influenced by the type of ratings that are being used. Most-commonly used rating scheme is one used by Netflix, Youtube and others, which offers a rating from the following set {1, 2, 3, 5}. 1 and 2 are usually considered as negative, while 3, 4 and 5 are usually treated as positive feedback. There are also examples of system using a three-star ratings, where 1 represents a dislike, 2 is neutral and 3 expresses liking towards the particular item.</w:t>
-      </w:r>
-    </w:p>
-    <w:p>
-      <w:r>
-        <w:t xml:space="preserve">Aforementioned rating systems are referred to as </w:t>
-      </w:r>
-      <w:r>
-        <w:rPr>
-          <w:i/>
-          <w:iCs/>
-        </w:rPr>
-        <w:t>interval ratings</w:t>
-      </w:r>
-      <w:r>
-        <w:t xml:space="preserve">. There are also examples of where ratings are provided in terms of ordered categorical variables, such as {Strongly disagree, Disagree, Neutral, Agree, Strongly agree}. These types are usually referred to as </w:t>
-      </w:r>
-      <w:r>
-        <w:rPr>
-          <w:i/>
-          <w:iCs/>
-        </w:rPr>
-        <w:t>ordinal ratings</w:t>
-      </w:r>
-      <w:r>
-        <w:t>.</w:t>
-      </w:r>
-    </w:p>
-    <w:p>
-      <w:pPr>
-        <w:rPr>
-          <w:i/>
-          <w:iCs/>
-        </w:rPr>
-      </w:pPr>
-      <w:r>
-        <w:lastRenderedPageBreak/>
-        <w:t xml:space="preserve">Unary ratings, where feedback is provided in terms of “Like” or “Dislike” are particularly common in the case of </w:t>
-      </w:r>
-      <w:r>
-        <w:rPr>
-          <w:i/>
-          <w:iCs/>
-        </w:rPr>
-        <w:t xml:space="preserve">implicit feedback data sets </w:t>
-      </w:r>
-      <w:sdt>
-        <w:sdtPr>
-          <w:rPr>
-            <w:i/>
-            <w:iCs/>
-          </w:rPr>
-          <w:id w:val="899714732"/>
-          <w:citation/>
-        </w:sdtPr>
-        <w:sdtEndPr/>
-        <w:sdtContent>
-          <w:r>
-            <w:rPr>
-              <w:i/>
-              <w:iCs/>
-            </w:rPr>
-            <w:fldChar w:fldCharType="begin"/>
-          </w:r>
-          <w:r>
-            <w:rPr>
-              <w:i/>
-              <w:iCs/>
-            </w:rPr>
-            <w:instrText xml:space="preserve"> CITATION Cho15 \l 1033 </w:instrText>
-          </w:r>
-          <w:r>
-            <w:rPr>
-              <w:i/>
-              <w:iCs/>
-            </w:rPr>
-            <w:fldChar w:fldCharType="separate"/>
-          </w:r>
-          <w:r>
-            <w:rPr>
-              <w:noProof/>
-            </w:rPr>
-            <w:t>[9]</w:t>
-          </w:r>
-          <w:r>
-            <w:rPr>
-              <w:i/>
-              <w:iCs/>
-            </w:rPr>
-            <w:fldChar w:fldCharType="end"/>
-          </w:r>
-        </w:sdtContent>
-      </w:sdt>
-      <w:sdt>
-        <w:sdtPr>
-          <w:rPr>
-            <w:i/>
-            <w:iCs/>
-          </w:rPr>
-          <w:id w:val="531241410"/>
-          <w:citation/>
-        </w:sdtPr>
-        <w:sdtEndPr/>
-        <w:sdtContent>
-          <w:r>
-            <w:rPr>
-              <w:i/>
-              <w:iCs/>
-            </w:rPr>
-            <w:fldChar w:fldCharType="begin"/>
-          </w:r>
-          <w:r>
-            <w:rPr>
-              <w:i/>
-              <w:iCs/>
-            </w:rPr>
-            <w:instrText xml:space="preserve"> CITATION HuY08 \l 1033 </w:instrText>
-          </w:r>
-          <w:r>
-            <w:rPr>
-              <w:i/>
-              <w:iCs/>
-            </w:rPr>
-            <w:fldChar w:fldCharType="separate"/>
-          </w:r>
-          <w:r>
-            <w:rPr>
-              <w:i/>
-              <w:iCs/>
-              <w:noProof/>
-            </w:rPr>
-            <w:t xml:space="preserve"> </w:t>
-          </w:r>
-          <w:r>
-            <w:rPr>
-              <w:noProof/>
-            </w:rPr>
-            <w:t>[8]</w:t>
-          </w:r>
-          <w:r>
-            <w:rPr>
-              <w:i/>
-              <w:iCs/>
-            </w:rPr>
-            <w:fldChar w:fldCharType="end"/>
-          </w:r>
-        </w:sdtContent>
-      </w:sdt>
-      <w:sdt>
-        <w:sdtPr>
-          <w:rPr>
-            <w:i/>
-            <w:iCs/>
-          </w:rPr>
-          <w:id w:val="-89864566"/>
-          <w:citation/>
-        </w:sdtPr>
-        <w:sdtEndPr/>
-        <w:sdtContent>
-          <w:r>
-            <w:rPr>
-              <w:i/>
-              <w:iCs/>
-            </w:rPr>
-            <w:fldChar w:fldCharType="begin"/>
-          </w:r>
-          <w:r>
-            <w:rPr>
-              <w:i/>
-              <w:iCs/>
-            </w:rPr>
-            <w:instrText xml:space="preserve"> CITATION Dou98 \l 1033 </w:instrText>
-          </w:r>
-          <w:r>
-            <w:rPr>
-              <w:i/>
-              <w:iCs/>
-            </w:rPr>
-            <w:fldChar w:fldCharType="separate"/>
-          </w:r>
-          <w:r>
-            <w:rPr>
-              <w:i/>
-              <w:iCs/>
-              <w:noProof/>
-            </w:rPr>
-            <w:t xml:space="preserve"> </w:t>
-          </w:r>
-          <w:r>
-            <w:rPr>
-              <w:noProof/>
-            </w:rPr>
-            <w:t>[10]</w:t>
-          </w:r>
-          <w:r>
-            <w:rPr>
-              <w:i/>
-              <w:iCs/>
-            </w:rPr>
-            <w:fldChar w:fldCharType="end"/>
-          </w:r>
-        </w:sdtContent>
-      </w:sdt>
-      <w:r>
-        <w:rPr>
-          <w:i/>
-          <w:iCs/>
-        </w:rPr>
-        <w:t>.</w:t>
-      </w:r>
-    </w:p>
-    <w:p>
-      <w:pPr>
-        <w:rPr>
-          <w:b/>
-          <w:bCs/>
-        </w:rPr>
-      </w:pPr>
-      <w:r>
-        <w:rPr>
-          <w:b/>
-          <w:bCs/>
-        </w:rPr>
-        <w:t>Explicit vs Implicit ratings</w:t>
-      </w:r>
-    </w:p>
-    <w:p>
-      <w:pPr>
-        <w:rPr>
-          <w:b/>
-          <w:bCs/>
-        </w:rPr>
-      </w:pPr>
-    </w:p>
-    <w:p>
-      <w:pPr>
-        <w:pStyle w:val="Heading3"/>
-      </w:pPr>
-      <w:bookmarkStart w:id="15" w:name="_Toc23577758"/>
-      <w:r>
-        <w:t>Content-based recommender systems</w:t>
-      </w:r>
-      <w:bookmarkEnd w:id="15"/>
-    </w:p>
-    <w:p>
-      <w:r>
-        <w:t>Write about Content-based recommender systems, about TF-IDF vectorizer, etc.</w:t>
-      </w:r>
-    </w:p>
-    <w:p/>
-    <w:p>
-      <w:pPr>
-        <w:pStyle w:val="Heading3"/>
-      </w:pPr>
-      <w:bookmarkStart w:id="16" w:name="_Toc23577759"/>
-      <w:r>
-        <w:t>Knowledge-based recommender systems</w:t>
-      </w:r>
-      <w:bookmarkEnd w:id="16"/>
-    </w:p>
-    <w:p/>
-    <w:p>
-      <w:pPr>
-        <w:pStyle w:val="Heading3"/>
-      </w:pPr>
-      <w:bookmarkStart w:id="17" w:name="_Toc23577760"/>
-      <w:r>
-        <w:t>Other approaches</w:t>
-      </w:r>
-      <w:bookmarkEnd w:id="17"/>
-    </w:p>
-    <w:p/>
-    <w:p>
-      <w:pPr>
-        <w:pStyle w:val="Heading2"/>
-      </w:pPr>
-      <w:bookmarkStart w:id="18" w:name="_Toc23577761"/>
-      <w:r>
-        <w:t>Evaluation</w:t>
-      </w:r>
-      <w:bookmarkEnd w:id="18"/>
-    </w:p>
-    <w:p/>
-    <w:p>
-      <w:pPr>
-        <w:pStyle w:val="Heading1"/>
-      </w:pPr>
-      <w:bookmarkStart w:id="19" w:name="_Toc23577762"/>
-      <w:r>
-        <w:t>Methodology</w:t>
-      </w:r>
-      <w:bookmarkEnd w:id="19"/>
-    </w:p>
-    <w:p>
-      <w:r>
-        <w:t>We are going to evaluate the Movies dataset against the following algorithms:</w:t>
-      </w:r>
-    </w:p>
-    <w:p>
-      <w:pPr>
-        <w:pStyle w:val="ListParagraph"/>
-        <w:numPr>
-          <w:ilvl w:val="0"/>
-          <w:numId w:val="16"/>
-        </w:numPr>
-      </w:pPr>
-      <w:r>
-        <w:t>Collaborative filtering using neighborhood-based techniques</w:t>
-      </w:r>
-    </w:p>
-    <w:p>
-      <w:pPr>
-        <w:pStyle w:val="ListParagraph"/>
-        <w:numPr>
-          <w:ilvl w:val="0"/>
-          <w:numId w:val="16"/>
-        </w:numPr>
-      </w:pPr>
-      <w:r>
-        <w:t>Collaborative filtering using model-based techniques</w:t>
-      </w:r>
-    </w:p>
-    <w:p>
-      <w:pPr>
-        <w:pStyle w:val="ListParagraph"/>
-        <w:numPr>
-          <w:ilvl w:val="0"/>
-          <w:numId w:val="16"/>
-        </w:numPr>
-      </w:pPr>
-      <w:r>
-        <w:t>Content-based filtering</w:t>
-      </w:r>
-    </w:p>
-    <w:p>
-      <w:pPr>
-        <w:pStyle w:val="ListParagraph"/>
-        <w:numPr>
-          <w:ilvl w:val="0"/>
-          <w:numId w:val="16"/>
-        </w:numPr>
-      </w:pPr>
-      <w:r>
-        <w:t>Matrix factorization</w:t>
-      </w:r>
-    </w:p>
-    <w:p>
-      <w:r>
-        <w:t>Primary evaluation metric that will be used is the accuracy score.</w:t>
-      </w:r>
-    </w:p>
-    <w:p>
-      <w:pPr>
-        <w:pStyle w:val="Heading2"/>
-      </w:pPr>
-      <w:bookmarkStart w:id="20" w:name="_Toc23577763"/>
-      <w:r>
-        <w:t>Dataset</w:t>
-      </w:r>
-      <w:bookmarkEnd w:id="20"/>
-    </w:p>
-    <w:p>
-      <w:r>
-        <w:t xml:space="preserve">All the evaluations that will be done are going to use the MovieLens data set. MovieLens is a publicly available dataset provided by GroupLens research group </w:t>
-      </w:r>
-      <w:sdt>
-        <w:sdtPr>
-          <w:id w:val="1911344195"/>
-          <w:citation/>
-        </w:sdtPr>
-        <w:sdtEndPr/>
-        <w:sdtContent>
-          <w:r>
-            <w:fldChar w:fldCharType="begin"/>
-          </w:r>
-          <w:r>
-            <w:instrText xml:space="preserve"> CITATION Gro \l 1033 </w:instrText>
-          </w:r>
-          <w:r>
-            <w:fldChar w:fldCharType="separate"/>
-          </w:r>
-          <w:r>
-            <w:rPr>
-              <w:noProof/>
-            </w:rPr>
-            <w:t>[3]</w:t>
-          </w:r>
-          <w:r>
-            <w:fldChar w:fldCharType="end"/>
-          </w:r>
-        </w:sdtContent>
-      </w:sdt>
-      <w:r>
-        <w:t>.</w:t>
-      </w:r>
-      <w:r>
-        <w:t xml:space="preserve"> Given dataset contains 100.000 ratings in total. These ratings were provided by 610 users against 9700 movies in total.</w:t>
-      </w:r>
-    </w:p>
-    <w:p>
+        <w:t xml:space="preserve"> - Example of an incomplete rating matrix</w:t>
+      </w:r>
+    </w:p>
+    <w:p>
+      <w:pPr>
+        <w:keepNext/>
+      </w:pPr>
       <w:r>
         <w:rPr>
           <w:noProof/>
         </w:rPr>
         <w:lastRenderedPageBreak/>
         <w:drawing>
-          <wp:inline distT="0" distB="0" distL="0" distR="0" wp14:anchorId="3A289DF5" wp14:editId="7492CB66">
-            <wp:extent cx="5727700" cy="4295775"/>
+          <wp:inline distT="0" distB="0" distL="0" distR="0" wp14:anchorId="3ABD2D78" wp14:editId="06861C74">
+            <wp:extent cx="4851400" cy="3492500"/>
             <wp:effectExtent l="0" t="0" r="0" b="0"/>
-            <wp:docPr id="5" name="Picture 5" descr="A screenshot of a cell phone&#10;&#10;Description automatically generated"/>
+            <wp:docPr id="3" name="Picture 3" descr="A screenshot of a cell phone&#10;&#10;Description automatically generated"/>
             <wp:cNvGraphicFramePr>
               <a:graphicFrameLocks xmlns:a="http://schemas.openxmlformats.org/drawingml/2006/main" noChangeAspect="1"/>
             </wp:cNvGraphicFramePr>
@@ -4420,7 +4388,7 @@
                   <pic:spPr>
                     <a:xfrm>
                       <a:off x="0" y="0"/>
-                      <a:ext cx="5727700" cy="4295775"/>
+                      <a:ext cx="4851400" cy="3492500"/>
                     </a:xfrm>
                     <a:prstGeom prst="rect">
                       <a:avLst/>
@@ -4435,32 +4403,542 @@
     </w:p>
     <w:p>
       <w:pPr>
-        <w:rPr>
-          <w:lang w:val="en"/>
-        </w:rPr>
-      </w:pPr>
-      <w:r>
-        <w:rPr>
-          <w:lang w:val="en"/>
-        </w:rPr>
-        <w:t>TK – Figure Name Here!</w:t>
-      </w:r>
-    </w:p>
-    <w:p>
-      <w:r>
-        <w:t>Ratings values are defined in the [0.5, 5] range. Average rating value is 3.5.</w:t>
-      </w:r>
-    </w:p>
-    <w:p>
+        <w:pStyle w:val="Caption"/>
+        <w:jc w:val="center"/>
+      </w:pPr>
+      <w:r>
+        <w:t xml:space="preserve">Figure </w:t>
+      </w:r>
+      <w:r>
+        <w:fldChar w:fldCharType="begin"/>
+      </w:r>
+      <w:r>
+        <w:instrText xml:space="preserve"> SEQ Figure \* ARABIC </w:instrText>
+      </w:r>
+      <w:r>
+        <w:fldChar w:fldCharType="separate"/>
+      </w:r>
       <w:r>
         <w:rPr>
           <w:noProof/>
         </w:rPr>
+        <w:t>3</w:t>
+      </w:r>
+      <w:r>
+        <w:fldChar w:fldCharType="end"/>
+      </w:r>
+      <w:r>
+        <w:t xml:space="preserve"> - unary ratings matrix</w:t>
+      </w:r>
+    </w:p>
+    <w:p>
+      <w:r>
+        <w:t>Matrices displayed in Figure 1 and 2 represent a typical setup for a collaborative filtering method. Rows (U1, U2, …, Un) represent Users, while columns (M1, M2, …, Mn) represent movies. The goal is to predict the missing ratings by either using neighborhood-based or model-based methods.</w:t>
+      </w:r>
+    </w:p>
+    <w:p>
+      <w:r>
+        <w:t xml:space="preserve">In case of unary ratings, it is often recommended to do the analysis by treating the missing ratings as 0s </w:t>
+      </w:r>
+      <w:sdt>
+        <w:sdtPr>
+          <w:id w:val="919681890"/>
+          <w:citation/>
+        </w:sdtPr>
+        <w:sdtEndPr/>
+        <w:sdtContent>
+          <w:r>
+            <w:fldChar w:fldCharType="begin"/>
+          </w:r>
+          <w:r>
+            <w:instrText xml:space="preserve"> CITATION HuY08 \l 1033 </w:instrText>
+          </w:r>
+          <w:r>
+            <w:fldChar w:fldCharType="separate"/>
+          </w:r>
+          <w:r>
+            <w:rPr>
+              <w:noProof/>
+            </w:rPr>
+            <w:t>[8]</w:t>
+          </w:r>
+          <w:r>
+            <w:fldChar w:fldCharType="end"/>
+          </w:r>
+        </w:sdtContent>
+      </w:sdt>
+      <w:r>
+        <w:t xml:space="preserve">. </w:t>
+      </w:r>
+    </w:p>
+    <w:p>
+      <w:pPr>
+        <w:pStyle w:val="Heading4"/>
+      </w:pPr>
+      <w:r>
+        <w:t>Types of ratings</w:t>
+      </w:r>
+    </w:p>
+    <w:p>
+      <w:r>
+        <w:t xml:space="preserve">Design of recommender systems is usually influenced by the type of ratings that are being used. Most-commonly used rating scheme is one used by Netflix, </w:t>
+      </w:r>
+      <w:proofErr w:type="spellStart"/>
+      <w:r>
+        <w:t>Youtube</w:t>
+      </w:r>
+      <w:proofErr w:type="spellEnd"/>
+      <w:r>
+        <w:t xml:space="preserve"> and others, which offers a rating from the following set {1, 2, 3, 5}. 1 and 2 are usually considered as negative, while 3, 4 and 5 are usually treated as positive feedback. There are also examples of system using </w:t>
+      </w:r>
+      <w:proofErr w:type="gramStart"/>
+      <w:r>
+        <w:t>a three-star ratings</w:t>
+      </w:r>
+      <w:proofErr w:type="gramEnd"/>
+      <w:r>
+        <w:t>, where 1 represents a dislike, 2 is neutral and 3 expresses liking towards the particular item.</w:t>
+      </w:r>
+    </w:p>
+    <w:p>
+      <w:r>
+        <w:t xml:space="preserve">Aforementioned rating systems are referred to as </w:t>
+      </w:r>
+      <w:r>
+        <w:rPr>
+          <w:i/>
+          <w:iCs/>
+        </w:rPr>
+        <w:t>interval ratings</w:t>
+      </w:r>
+      <w:r>
+        <w:t xml:space="preserve">. There are also examples of where ratings are provided in terms of ordered categorical variables, such as {Strongly disagree, Disagree, Neutral, Agree, </w:t>
+      </w:r>
+      <w:proofErr w:type="gramStart"/>
+      <w:r>
+        <w:t>Strongly</w:t>
+      </w:r>
+      <w:proofErr w:type="gramEnd"/>
+      <w:r>
+        <w:t xml:space="preserve"> agree}. These types are usually referred to as </w:t>
+      </w:r>
+      <w:r>
+        <w:rPr>
+          <w:i/>
+          <w:iCs/>
+        </w:rPr>
+        <w:t>ordinal ratings</w:t>
+      </w:r>
+      <w:r>
+        <w:t>.</w:t>
+      </w:r>
+    </w:p>
+    <w:p>
+      <w:pPr>
+        <w:rPr>
+          <w:i/>
+          <w:iCs/>
+        </w:rPr>
+      </w:pPr>
+      <w:r>
+        <w:lastRenderedPageBreak/>
+        <w:t xml:space="preserve">Unary ratings, where feedback is provided in terms of “Like” or “Dislike” are particularly common in the case of </w:t>
+      </w:r>
+      <w:r>
+        <w:rPr>
+          <w:i/>
+          <w:iCs/>
+        </w:rPr>
+        <w:t xml:space="preserve">implicit feedback data sets </w:t>
+      </w:r>
+      <w:sdt>
+        <w:sdtPr>
+          <w:rPr>
+            <w:i/>
+            <w:iCs/>
+          </w:rPr>
+          <w:id w:val="899714732"/>
+          <w:citation/>
+        </w:sdtPr>
+        <w:sdtEndPr/>
+        <w:sdtContent>
+          <w:r>
+            <w:rPr>
+              <w:i/>
+              <w:iCs/>
+            </w:rPr>
+            <w:fldChar w:fldCharType="begin"/>
+          </w:r>
+          <w:r>
+            <w:rPr>
+              <w:i/>
+              <w:iCs/>
+            </w:rPr>
+            <w:instrText xml:space="preserve"> CITATION Cho15 \l 1033 </w:instrText>
+          </w:r>
+          <w:r>
+            <w:rPr>
+              <w:i/>
+              <w:iCs/>
+            </w:rPr>
+            <w:fldChar w:fldCharType="separate"/>
+          </w:r>
+          <w:r>
+            <w:rPr>
+              <w:noProof/>
+            </w:rPr>
+            <w:t>[9]</w:t>
+          </w:r>
+          <w:r>
+            <w:rPr>
+              <w:i/>
+              <w:iCs/>
+            </w:rPr>
+            <w:fldChar w:fldCharType="end"/>
+          </w:r>
+        </w:sdtContent>
+      </w:sdt>
+      <w:sdt>
+        <w:sdtPr>
+          <w:rPr>
+            <w:i/>
+            <w:iCs/>
+          </w:rPr>
+          <w:id w:val="531241410"/>
+          <w:citation/>
+        </w:sdtPr>
+        <w:sdtEndPr/>
+        <w:sdtContent>
+          <w:r>
+            <w:rPr>
+              <w:i/>
+              <w:iCs/>
+            </w:rPr>
+            <w:fldChar w:fldCharType="begin"/>
+          </w:r>
+          <w:r>
+            <w:rPr>
+              <w:i/>
+              <w:iCs/>
+            </w:rPr>
+            <w:instrText xml:space="preserve"> CITATION HuY08 \l 1033 </w:instrText>
+          </w:r>
+          <w:r>
+            <w:rPr>
+              <w:i/>
+              <w:iCs/>
+            </w:rPr>
+            <w:fldChar w:fldCharType="separate"/>
+          </w:r>
+          <w:r>
+            <w:rPr>
+              <w:i/>
+              <w:iCs/>
+              <w:noProof/>
+            </w:rPr>
+            <w:t xml:space="preserve"> </w:t>
+          </w:r>
+          <w:r>
+            <w:rPr>
+              <w:noProof/>
+            </w:rPr>
+            <w:t>[8]</w:t>
+          </w:r>
+          <w:r>
+            <w:rPr>
+              <w:i/>
+              <w:iCs/>
+            </w:rPr>
+            <w:fldChar w:fldCharType="end"/>
+          </w:r>
+        </w:sdtContent>
+      </w:sdt>
+      <w:sdt>
+        <w:sdtPr>
+          <w:rPr>
+            <w:i/>
+            <w:iCs/>
+          </w:rPr>
+          <w:id w:val="-89864566"/>
+          <w:citation/>
+        </w:sdtPr>
+        <w:sdtEndPr/>
+        <w:sdtContent>
+          <w:r>
+            <w:rPr>
+              <w:i/>
+              <w:iCs/>
+            </w:rPr>
+            <w:fldChar w:fldCharType="begin"/>
+          </w:r>
+          <w:r>
+            <w:rPr>
+              <w:i/>
+              <w:iCs/>
+            </w:rPr>
+            <w:instrText xml:space="preserve"> CITATION Dou98 \l 1033 </w:instrText>
+          </w:r>
+          <w:r>
+            <w:rPr>
+              <w:i/>
+              <w:iCs/>
+            </w:rPr>
+            <w:fldChar w:fldCharType="separate"/>
+          </w:r>
+          <w:r>
+            <w:rPr>
+              <w:i/>
+              <w:iCs/>
+              <w:noProof/>
+            </w:rPr>
+            <w:t xml:space="preserve"> </w:t>
+          </w:r>
+          <w:r>
+            <w:rPr>
+              <w:noProof/>
+            </w:rPr>
+            <w:t>[10]</w:t>
+          </w:r>
+          <w:r>
+            <w:rPr>
+              <w:i/>
+              <w:iCs/>
+            </w:rPr>
+            <w:fldChar w:fldCharType="end"/>
+          </w:r>
+        </w:sdtContent>
+      </w:sdt>
+      <w:r>
+        <w:rPr>
+          <w:i/>
+          <w:iCs/>
+        </w:rPr>
+        <w:t>.</w:t>
+      </w:r>
+    </w:p>
+    <w:p>
+      <w:pPr>
+        <w:rPr>
+          <w:b/>
+          <w:bCs/>
+        </w:rPr>
+      </w:pPr>
+      <w:r>
+        <w:rPr>
+          <w:b/>
+          <w:bCs/>
+        </w:rPr>
+        <w:t>Explicit vs Implicit ratings</w:t>
+      </w:r>
+    </w:p>
+    <w:p>
+      <w:pPr>
+        <w:rPr>
+          <w:b/>
+          <w:bCs/>
+        </w:rPr>
+      </w:pPr>
+    </w:p>
+    <w:p>
+      <w:pPr>
+        <w:pStyle w:val="Heading3"/>
+      </w:pPr>
+      <w:bookmarkStart w:id="15" w:name="_Toc23577758"/>
+      <w:r>
+        <w:t>Content-based recommender systems</w:t>
+      </w:r>
+      <w:bookmarkEnd w:id="15"/>
+    </w:p>
+    <w:p>
+      <w:r>
+        <w:t>Write about Content-based recommender systems, about TF-IDF vectorizer, etc.</w:t>
+      </w:r>
+    </w:p>
+    <w:p/>
+    <w:p>
+      <w:pPr>
+        <w:pStyle w:val="Heading3"/>
+      </w:pPr>
+      <w:bookmarkStart w:id="16" w:name="_Toc23577759"/>
+      <w:r>
+        <w:t>Knowledge-based recommender systems</w:t>
+      </w:r>
+      <w:bookmarkEnd w:id="16"/>
+    </w:p>
+    <w:p/>
+    <w:p>
+      <w:pPr>
+        <w:pStyle w:val="Heading3"/>
+      </w:pPr>
+      <w:bookmarkStart w:id="17" w:name="_Toc23577760"/>
+      <w:r>
+        <w:t>Other approaches</w:t>
+      </w:r>
+      <w:bookmarkEnd w:id="17"/>
+    </w:p>
+    <w:p/>
+    <w:p>
+      <w:pPr>
+        <w:pStyle w:val="Heading2"/>
+      </w:pPr>
+      <w:bookmarkStart w:id="18" w:name="_Toc23577761"/>
+      <w:r>
+        <w:t>Evaluation</w:t>
+      </w:r>
+      <w:bookmarkEnd w:id="18"/>
+    </w:p>
+    <w:p/>
+    <w:p>
+      <w:pPr>
+        <w:pStyle w:val="Heading1"/>
+      </w:pPr>
+      <w:bookmarkStart w:id="19" w:name="_Toc23577762"/>
+      <w:r>
+        <w:t>Methodology</w:t>
+      </w:r>
+      <w:bookmarkEnd w:id="19"/>
+    </w:p>
+    <w:p>
+      <w:r>
+        <w:t>We are going to evaluate the Movies dataset against the following algorithms:</w:t>
+      </w:r>
+    </w:p>
+    <w:p>
+      <w:pPr>
+        <w:pStyle w:val="ListParagraph"/>
+        <w:numPr>
+          <w:ilvl w:val="0"/>
+          <w:numId w:val="16"/>
+        </w:numPr>
+      </w:pPr>
+      <w:r>
+        <w:t>Collaborative filtering using neighborhood-based techniques</w:t>
+      </w:r>
+    </w:p>
+    <w:p>
+      <w:pPr>
+        <w:pStyle w:val="ListParagraph"/>
+        <w:numPr>
+          <w:ilvl w:val="0"/>
+          <w:numId w:val="16"/>
+        </w:numPr>
+      </w:pPr>
+      <w:r>
+        <w:t>Collaborative filtering using model-based techniques</w:t>
+      </w:r>
+    </w:p>
+    <w:p>
+      <w:pPr>
+        <w:pStyle w:val="ListParagraph"/>
+        <w:numPr>
+          <w:ilvl w:val="0"/>
+          <w:numId w:val="16"/>
+        </w:numPr>
+      </w:pPr>
+      <w:r>
+        <w:t>Content-based filtering</w:t>
+      </w:r>
+    </w:p>
+    <w:p>
+      <w:pPr>
+        <w:pStyle w:val="ListParagraph"/>
+        <w:numPr>
+          <w:ilvl w:val="0"/>
+          <w:numId w:val="16"/>
+        </w:numPr>
+      </w:pPr>
+      <w:r>
+        <w:t>Matrix factorization</w:t>
+      </w:r>
+    </w:p>
+    <w:p>
+      <w:r>
+        <w:t>Primary evaluation metric that will be used is the accuracy score.</w:t>
+      </w:r>
+    </w:p>
+    <w:p>
+      <w:pPr>
+        <w:pStyle w:val="Heading2"/>
+      </w:pPr>
+      <w:bookmarkStart w:id="20" w:name="_Toc23577763"/>
+      <w:r>
+        <w:t>Dataset</w:t>
+      </w:r>
+      <w:bookmarkEnd w:id="20"/>
+    </w:p>
+    <w:p>
+      <w:r>
+        <w:t xml:space="preserve">All the evaluations that will be done are going to use the </w:t>
+      </w:r>
+      <w:proofErr w:type="spellStart"/>
+      <w:r>
+        <w:t>MovieLens</w:t>
+      </w:r>
+      <w:proofErr w:type="spellEnd"/>
+      <w:r>
+        <w:t xml:space="preserve"> data set. </w:t>
+      </w:r>
+      <w:proofErr w:type="spellStart"/>
+      <w:r>
+        <w:t>MovieLens</w:t>
+      </w:r>
+      <w:proofErr w:type="spellEnd"/>
+      <w:r>
+        <w:t xml:space="preserve"> is a publicly available dataset provided by </w:t>
+      </w:r>
+      <w:proofErr w:type="spellStart"/>
+      <w:r>
+        <w:t>GroupLens</w:t>
+      </w:r>
+      <w:proofErr w:type="spellEnd"/>
+      <w:r>
+        <w:t xml:space="preserve"> research group </w:t>
+      </w:r>
+      <w:sdt>
+        <w:sdtPr>
+          <w:id w:val="1911344195"/>
+          <w:citation/>
+        </w:sdtPr>
+        <w:sdtEndPr/>
+        <w:sdtContent>
+          <w:r>
+            <w:fldChar w:fldCharType="begin"/>
+          </w:r>
+          <w:r>
+            <w:instrText xml:space="preserve"> CITATION Gro \l 1033 </w:instrText>
+          </w:r>
+          <w:r>
+            <w:fldChar w:fldCharType="separate"/>
+          </w:r>
+          <w:r>
+            <w:rPr>
+              <w:noProof/>
+            </w:rPr>
+            <w:t>[3]</w:t>
+          </w:r>
+          <w:r>
+            <w:fldChar w:fldCharType="end"/>
+          </w:r>
+        </w:sdtContent>
+      </w:sdt>
+      <w:r>
+        <w:t>.</w:t>
+      </w:r>
+      <w:r>
+        <w:t xml:space="preserve"> Given dataset contains 100.000 ratings in total. These ratings were provided by 610 users against 9700 movies in total.</w:t>
+      </w:r>
+    </w:p>
+    <w:p>
+      <w:r>
+        <w:rPr>
+          <w:noProof/>
+        </w:rPr>
+        <w:lastRenderedPageBreak/>
         <w:drawing>
-          <wp:inline distT="0" distB="0" distL="0" distR="0" wp14:anchorId="4B2E1E1E" wp14:editId="34CED624">
-            <wp:extent cx="5727700" cy="3218815"/>
+          <wp:inline distT="0" distB="0" distL="0" distR="0" wp14:anchorId="3A289DF5" wp14:editId="7492CB66">
+            <wp:extent cx="5727700" cy="4295775"/>
             <wp:effectExtent l="0" t="0" r="0" b="0"/>
-            <wp:docPr id="6" name="Picture 6" descr="A screenshot of a cell phone&#10;&#10;Description automatically generated"/>
+            <wp:docPr id="5" name="Picture 5" descr="A screenshot of a cell phone&#10;&#10;Description automatically generated"/>
             <wp:cNvGraphicFramePr>
               <a:graphicFrameLocks xmlns:a="http://schemas.openxmlformats.org/drawingml/2006/main" noChangeAspect="1"/>
             </wp:cNvGraphicFramePr>
@@ -4480,7 +4958,7 @@
                   <pic:spPr>
                     <a:xfrm>
                       <a:off x="0" y="0"/>
-                      <a:ext cx="5727700" cy="3218815"/>
+                      <a:ext cx="5727700" cy="4295775"/>
                     </a:xfrm>
                     <a:prstGeom prst="rect">
                       <a:avLst/>
@@ -4508,119 +4986,7 @@
     </w:p>
     <w:p>
       <w:r>
-        <w:lastRenderedPageBreak/>
-        <w:t xml:space="preserve">Movie with highest number of ratings is </w:t>
-      </w:r>
-      <w:r>
-        <w:rPr>
-          <w:i/>
-          <w:iCs/>
-        </w:rPr>
-        <w:t>Forrest Gump</w:t>
-      </w:r>
-      <w:r>
-        <w:t xml:space="preserve"> with 329 ratings in total and average rating of 4.2. Movie with highest number of positive ratings is </w:t>
-      </w:r>
-      <w:r>
-        <w:rPr>
-          <w:i/>
-          <w:iCs/>
-          <w:lang w:val="en"/>
-        </w:rPr>
-        <w:t>The Shawshank Redemption</w:t>
-      </w:r>
-      <w:r>
-        <w:rPr>
-          <w:i/>
-          <w:iCs/>
-          <w:lang w:val="en"/>
-        </w:rPr>
-        <w:t xml:space="preserve"> </w:t>
-      </w:r>
-      <w:r>
-        <w:rPr>
-          <w:lang w:val="en"/>
-        </w:rPr>
-        <w:t xml:space="preserve">with total of 274 rows who rated it </w:t>
-      </w:r>
-      <w:r>
-        <w:rPr>
-          <w:lang w:val="en"/>
-        </w:rPr>
-        <w:t>with a positive rating</w:t>
-      </w:r>
-      <w:r>
-        <w:rPr>
-          <w:rStyle w:val="FootnoteReference"/>
-          <w:lang w:val="en"/>
-        </w:rPr>
-        <w:footnoteReference w:id="1"/>
-      </w:r>
-      <w:r>
-        <w:rPr>
-          <w:lang w:val="en"/>
-        </w:rPr>
-        <w:t>.</w:t>
-      </w:r>
-      <w:r>
-        <w:rPr>
-          <w:lang w:val="en"/>
-        </w:rPr>
-        <w:t xml:space="preserve"> The most disliked movie is </w:t>
-      </w:r>
-      <w:r>
-        <w:rPr>
-          <w:i/>
-          <w:iCs/>
-        </w:rPr>
-        <w:t>Ace Ventura: Pet Detective</w:t>
-      </w:r>
-      <w:r>
-        <w:rPr>
-          <w:i/>
-          <w:iCs/>
-        </w:rPr>
-        <w:t xml:space="preserve"> </w:t>
-      </w:r>
-      <w:r>
-        <w:t>having total of 49 negative ratings</w:t>
-      </w:r>
-      <w:r>
-        <w:rPr>
-          <w:rStyle w:val="FootnoteReference"/>
-        </w:rPr>
-        <w:footnoteReference w:id="2"/>
-      </w:r>
-      <w:r>
-        <w:t>.</w:t>
-      </w:r>
-    </w:p>
-    <w:p>
-      <w:r>
-        <w:t> </w:t>
-      </w:r>
-      <w:r>
-        <w:t xml:space="preserve">Aside from providing users and their associated ratings for each movie, MovieLens also provides </w:t>
-      </w:r>
-      <w:r>
-        <w:rPr>
-          <w:i/>
-          <w:iCs/>
-        </w:rPr>
-        <w:t>genres</w:t>
-      </w:r>
-      <w:r>
-        <w:t xml:space="preserve"> and </w:t>
-      </w:r>
-      <w:r>
-        <w:rPr>
-          <w:i/>
-          <w:iCs/>
-        </w:rPr>
-        <w:t>tags</w:t>
-      </w:r>
-      <w:r>
-        <w:t xml:space="preserve"> for each movie. Genres represent officially published data of movie genre, while tags represent user-submitted values for each movie. As such, tags have to be treated as unofficial source of information. Both genres and tags will be used for Content-based filtering and calculation of similarities between movies.</w:t>
+        <w:t>Ratings values are defined in the [0.5, 5] range. Average rating value is 3.5.</w:t>
       </w:r>
     </w:p>
     <w:p>
@@ -4629,10 +4995,10 @@
           <w:noProof/>
         </w:rPr>
         <w:drawing>
-          <wp:inline distT="0" distB="0" distL="0" distR="0" wp14:anchorId="44C46A0B" wp14:editId="20067E84">
-            <wp:extent cx="5727700" cy="3355340"/>
+          <wp:inline distT="0" distB="0" distL="0" distR="0" wp14:anchorId="4B2E1E1E" wp14:editId="34CED624">
+            <wp:extent cx="5727700" cy="3218815"/>
             <wp:effectExtent l="0" t="0" r="0" b="0"/>
-            <wp:docPr id="8" name="Picture 8" descr="A screenshot of a cell phone&#10;&#10;Description automatically generated"/>
+            <wp:docPr id="6" name="Picture 6" descr="A screenshot of a cell phone&#10;&#10;Description automatically generated"/>
             <wp:cNvGraphicFramePr>
               <a:graphicFrameLocks xmlns:a="http://schemas.openxmlformats.org/drawingml/2006/main" noChangeAspect="1"/>
             </wp:cNvGraphicFramePr>
@@ -4652,7 +5018,7 @@
                   <pic:spPr>
                     <a:xfrm>
                       <a:off x="0" y="0"/>
-                      <a:ext cx="5727700" cy="3355340"/>
+                      <a:ext cx="5727700" cy="3218815"/>
                     </a:xfrm>
                     <a:prstGeom prst="rect">
                       <a:avLst/>
@@ -4679,85 +5045,27 @@
       </w:r>
     </w:p>
     <w:p>
-      <w:pPr>
-        <w:pStyle w:val="Heading2"/>
-        <w:rPr>
-          <w:rFonts w:eastAsiaTheme="minorHAnsi"/>
-          <w:lang w:val="en"/>
-        </w:rPr>
-      </w:pPr>
-      <w:bookmarkStart w:id="21" w:name="_Toc23577764"/>
-      <w:r>
-        <w:rPr>
-          <w:rFonts w:eastAsiaTheme="minorHAnsi"/>
-          <w:lang w:val="en"/>
-        </w:rPr>
-        <w:t>Environment</w:t>
-      </w:r>
-      <w:bookmarkEnd w:id="21"/>
-    </w:p>
-    <w:p>
-      <w:pPr>
-        <w:rPr>
-          <w:lang w:val="en"/>
-        </w:rPr>
-      </w:pPr>
-      <w:r>
-        <w:rPr>
-          <w:lang w:val="en"/>
-        </w:rPr>
-        <w:t>Write about the laptop that will be running the tests, etc.</w:t>
-      </w:r>
-      <w:r>
-        <w:rPr>
-          <w:lang w:val="en"/>
-        </w:rPr>
-        <w:t xml:space="preserve"> Also write about Python, Jupyter, etc.</w:t>
-      </w:r>
-    </w:p>
-    <w:p>
-      <w:pPr>
-        <w:pStyle w:val="Heading2"/>
-        <w:rPr>
-          <w:lang w:val="en"/>
-        </w:rPr>
-      </w:pPr>
-      <w:bookmarkStart w:id="22" w:name="_Toc23577765"/>
-      <w:r>
-        <w:rPr>
-          <w:lang w:val="en"/>
-        </w:rPr>
+      <w:r>
         <w:lastRenderedPageBreak/>
-        <w:t>Collaborative filtering</w:t>
-      </w:r>
-      <w:bookmarkEnd w:id="22"/>
-    </w:p>
-    <w:p>
-      <w:pPr>
-        <w:rPr>
-          <w:lang w:val="en"/>
-        </w:rPr>
-      </w:pPr>
-      <w:r>
-        <w:rPr>
-          <w:lang w:val="en"/>
-        </w:rPr>
-        <w:t>For the first evaluation we are going to be using the Collaborative filtering techniques. As mentioned before, these algorithms are one of the fastest and simplest to implement. Therefore, they present a good starting point to build our evaluations upon.</w:t>
-      </w:r>
-    </w:p>
-    <w:p>
-      <w:pPr>
+        <w:t xml:space="preserve">Movie with highest number of ratings is </w:t>
+      </w:r>
+      <w:r>
+        <w:rPr>
+          <w:i/>
+          <w:iCs/>
+        </w:rPr>
+        <w:t>Forrest Gump</w:t>
+      </w:r>
+      <w:r>
+        <w:t xml:space="preserve"> with 329 ratings in total and average rating of 4.2. Movie with highest number of positive ratings is </w:t>
+      </w:r>
+      <w:r>
         <w:rPr>
           <w:i/>
           <w:iCs/>
           <w:lang w:val="en"/>
         </w:rPr>
-      </w:pPr>
-      <w:r>
-        <w:rPr>
-          <w:lang w:val="en"/>
-        </w:rPr>
-        <w:t xml:space="preserve">The next step is converting the long-format into a wide format [TK: Who came up with this naming]. Specifically, we are going to turn the original matrix where each row represents a vector for single rating of single user for single movie into a </w:t>
+        <w:t>The Shawshank Redemption</w:t>
       </w:r>
       <w:r>
         <w:rPr>
@@ -4765,51 +5073,112 @@
           <w:iCs/>
           <w:lang w:val="en"/>
         </w:rPr>
-        <w:t>m x n</w:t>
+        <w:t xml:space="preserve"> </w:t>
       </w:r>
       <w:r>
         <w:rPr>
           <w:lang w:val="en"/>
         </w:rPr>
-        <w:t xml:space="preserve"> matrix where rows represent users and columns represent ratings for movies. This will be a sparse matrix but for sake of presentation we will keep it as a normal </w:t>
+        <w:t xml:space="preserve">with total of 274 rows who rated it </w:t>
+      </w:r>
+      <w:r>
+        <w:rPr>
+          <w:lang w:val="en"/>
+        </w:rPr>
+        <w:t>with a positive rating</w:t>
+      </w:r>
+      <w:r>
+        <w:rPr>
+          <w:rStyle w:val="FootnoteReference"/>
+          <w:lang w:val="en"/>
+        </w:rPr>
+        <w:footnoteReference w:id="1"/>
+      </w:r>
+      <w:r>
+        <w:rPr>
+          <w:lang w:val="en"/>
+        </w:rPr>
+        <w:t>.</w:t>
+      </w:r>
+      <w:r>
+        <w:rPr>
+          <w:lang w:val="en"/>
+        </w:rPr>
+        <w:t xml:space="preserve"> The most disliked movie is </w:t>
       </w:r>
       <w:r>
         <w:rPr>
           <w:i/>
           <w:iCs/>
-          <w:lang w:val="en"/>
-        </w:rPr>
-        <w:t>DataFrame</w:t>
+        </w:rPr>
+        <w:t>Ace Ventura: Pet Detective</w:t>
       </w:r>
       <w:r>
         <w:rPr>
           <w:i/>
           <w:iCs/>
-          <w:lang w:val="en"/>
-        </w:rPr>
+        </w:rPr>
+        <w:t xml:space="preserve"> </w:t>
+      </w:r>
+      <w:r>
+        <w:t>having total of 49 negative ratings</w:t>
+      </w:r>
+      <w:r>
+        <w:rPr>
+          <w:rStyle w:val="FootnoteReference"/>
+        </w:rPr>
+        <w:footnoteReference w:id="2"/>
+      </w:r>
+      <w:r>
         <w:t>.</w:t>
       </w:r>
     </w:p>
     <w:p>
-      <w:pPr>
+      <w:r>
+        <w:t> </w:t>
+      </w:r>
+      <w:r>
+        <w:t xml:space="preserve">Aside from providing users and their associated ratings for each movie, </w:t>
+      </w:r>
+      <w:proofErr w:type="spellStart"/>
+      <w:r>
+        <w:t>MovieLens</w:t>
+      </w:r>
+      <w:proofErr w:type="spellEnd"/>
+      <w:r>
+        <w:t xml:space="preserve"> also provides </w:t>
+      </w:r>
+      <w:r>
         <w:rPr>
           <w:i/>
           <w:iCs/>
-          <w:lang w:val="en"/>
-        </w:rPr>
-      </w:pPr>
+        </w:rPr>
+        <w:t>genres</w:t>
+      </w:r>
+      <w:r>
+        <w:t xml:space="preserve"> and </w:t>
+      </w:r>
       <w:r>
         <w:rPr>
           <w:i/>
           <w:iCs/>
+        </w:rPr>
+        <w:t>tags</w:t>
+      </w:r>
+      <w:r>
+        <w:t xml:space="preserve"> for each movie. Genres represent officially published data of movie genre, while tags represent user-submitted values for each movie. As such, tags have to be treated as unofficial source of information. Both genres and tags will be used for Content-based filtering and calculation of similarities between movies.</w:t>
+      </w:r>
+    </w:p>
+    <w:p>
+      <w:r>
+        <w:rPr>
           <w:noProof/>
-          <w:lang w:val="en"/>
         </w:rPr>
         <w:drawing>
-          <wp:inline distT="0" distB="0" distL="0" distR="0" wp14:anchorId="05328B66" wp14:editId="373E2D1C">
-            <wp:extent cx="5727700" cy="2641600"/>
+          <wp:inline distT="0" distB="0" distL="0" distR="0" wp14:anchorId="44C46A0B" wp14:editId="20067E84">
+            <wp:extent cx="5727700" cy="3355340"/>
             <wp:effectExtent l="0" t="0" r="0" b="0"/>
-            <wp:docPr id="10" name="Picture 10" descr="A screenshot of a cell phone&#10;&#10;Description automatically generated"/>
+            <wp:docPr id="8" name="Picture 8" descr="A screenshot of a cell phone&#10;&#10;Description automatically generated"/>
             <wp:cNvGraphicFramePr>
               <a:graphicFrameLocks xmlns:a="http://schemas.openxmlformats.org/drawingml/2006/main" noChangeAspect="1"/>
             </wp:cNvGraphicFramePr>
@@ -4829,7 +5198,7 @@
                   <pic:spPr>
                     <a:xfrm>
                       <a:off x="0" y="0"/>
-                      <a:ext cx="5727700" cy="2641600"/>
+                      <a:ext cx="5727700" cy="3355340"/>
                     </a:xfrm>
                     <a:prstGeom prst="rect">
                       <a:avLst/>
@@ -4852,316 +5221,171 @@
         <w:rPr>
           <w:lang w:val="en"/>
         </w:rPr>
-        <w:t xml:space="preserve">TK – figure name here! </w:t>
-      </w:r>
-    </w:p>
-    <w:p>
-      <w:pPr>
-        <w:rPr>
+        <w:t>TK – Figure Name Here!</w:t>
+      </w:r>
+    </w:p>
+    <w:p>
+      <w:pPr>
+        <w:pStyle w:val="Heading2"/>
+        <w:rPr>
+          <w:rFonts w:eastAsiaTheme="minorHAnsi"/>
           <w:lang w:val="en"/>
         </w:rPr>
       </w:pPr>
-      <w:r>
-        <w:rPr>
+      <w:bookmarkStart w:id="21" w:name="_Toc23577764"/>
+      <w:r>
+        <w:rPr>
+          <w:rFonts w:eastAsiaTheme="minorHAnsi"/>
           <w:lang w:val="en"/>
         </w:rPr>
-        <w:t xml:space="preserve">As can be seen, most of the ratings are unspecified. </w:t>
-      </w:r>
-      <w:r>
+        <w:t>Environment</w:t>
+      </w:r>
+      <w:bookmarkEnd w:id="21"/>
+    </w:p>
+    <w:p>
+      <w:pPr>
         <w:rPr>
           <w:lang w:val="en"/>
         </w:rPr>
-        <w:t>This is normal since an average user has specified around 16</w:t>
-      </w:r>
+      </w:pPr>
       <w:r>
         <w:rPr>
           <w:lang w:val="en"/>
         </w:rPr>
-        <w:t>5</w:t>
+        <w:t>Write about the laptop that will be running the tests, etc.</w:t>
       </w:r>
       <w:r>
         <w:rPr>
           <w:lang w:val="en"/>
         </w:rPr>
-        <w:t xml:space="preserve"> ratings </w:t>
-      </w:r>
-      <w:r>
-        <w:rPr>
-          <w:rStyle w:val="FootnoteReference"/>
+        <w:t xml:space="preserve"> Also write about Python, </w:t>
+      </w:r>
+      <w:proofErr w:type="spellStart"/>
+      <w:r>
+        <w:rPr>
           <w:lang w:val="en"/>
         </w:rPr>
-        <w:footnoteReference w:id="3"/>
-      </w:r>
+        <w:t>Jupyter</w:t>
+      </w:r>
+      <w:proofErr w:type="spellEnd"/>
       <w:r>
         <w:rPr>
           <w:lang w:val="en"/>
         </w:rPr>
+        <w:t>, etc.</w:t>
+      </w:r>
+    </w:p>
+    <w:p>
+      <w:pPr>
+        <w:pStyle w:val="Heading2"/>
+        <w:rPr>
+          <w:lang w:val="en"/>
+        </w:rPr>
+      </w:pPr>
+      <w:bookmarkStart w:id="22" w:name="_Toc23577765"/>
+      <w:r>
+        <w:rPr>
+          <w:lang w:val="en"/>
+        </w:rPr>
+        <w:lastRenderedPageBreak/>
+        <w:t>Collaborative filtering</w:t>
+      </w:r>
+      <w:bookmarkEnd w:id="22"/>
+    </w:p>
+    <w:p>
+      <w:pPr>
+        <w:rPr>
+          <w:lang w:val="en"/>
+        </w:rPr>
+      </w:pPr>
+      <w:r>
+        <w:rPr>
+          <w:lang w:val="en"/>
+        </w:rPr>
+        <w:t>For the first evaluation we are going to be using the Collaborative filtering techniques. As mentioned before, these algorithms are one of the fastest and simplest to implement. Therefore, they present a good starting point to build our evaluations upon.</w:t>
+      </w:r>
+    </w:p>
+    <w:p>
+      <w:pPr>
+        <w:rPr>
+          <w:i/>
+          <w:iCs/>
+          <w:lang w:val="en"/>
+        </w:rPr>
+      </w:pPr>
+      <w:r>
+        <w:rPr>
+          <w:lang w:val="en"/>
+        </w:rPr>
+        <w:t xml:space="preserve">The next step is converting the </w:t>
+      </w:r>
+      <w:proofErr w:type="gramStart"/>
+      <w:r>
+        <w:rPr>
+          <w:lang w:val="en"/>
+        </w:rPr>
+        <w:t>long-format</w:t>
+      </w:r>
+      <w:proofErr w:type="gramEnd"/>
+      <w:r>
+        <w:rPr>
+          <w:lang w:val="en"/>
+        </w:rPr>
+        <w:t xml:space="preserve"> into a wide format [TK: Who came up with this naming]. Specifically, we are going to turn the original matrix where each row represents a vector for single rating of single user for single movie into a </w:t>
+      </w:r>
+      <w:r>
+        <w:rPr>
+          <w:i/>
+          <w:iCs/>
+          <w:lang w:val="en"/>
+        </w:rPr>
+        <w:t>m x n</w:t>
+      </w:r>
+      <w:r>
+        <w:rPr>
+          <w:lang w:val="en"/>
+        </w:rPr>
+        <w:t xml:space="preserve"> matrix where rows represent users and columns represent ratings for movies. This will be a sparse matrix but for sake of presentation we will keep it as a normal </w:t>
+      </w:r>
+      <w:proofErr w:type="spellStart"/>
+      <w:r>
+        <w:rPr>
+          <w:i/>
+          <w:iCs/>
+          <w:lang w:val="en"/>
+        </w:rPr>
+        <w:t>DataFrame</w:t>
+      </w:r>
+      <w:proofErr w:type="spellEnd"/>
+      <w:r>
+        <w:rPr>
+          <w:i/>
+          <w:iCs/>
+          <w:lang w:val="en"/>
+        </w:rPr>
         <w:t>.</w:t>
       </w:r>
     </w:p>
     <w:p>
       <w:pPr>
         <w:rPr>
+          <w:i/>
+          <w:iCs/>
           <w:lang w:val="en"/>
         </w:rPr>
       </w:pPr>
       <w:r>
         <w:rPr>
+          <w:i/>
+          <w:iCs/>
+          <w:noProof/>
           <w:lang w:val="en"/>
         </w:rPr>
-        <w:t>In order to remove the user’s bias (TK: Any literature about this) we will also do a mean normalization and make sure that mean value for each user is set to 0. In order to do this, first we calculate the mean value for each user and then we subtract these values from each of user’s ratings.</w:t>
-      </w:r>
-    </w:p>
-    <w:p>
-      <w:pPr>
-        <w:jc w:val="center"/>
-        <w:rPr>
-          <w:lang w:val="en"/>
-        </w:rPr>
-      </w:pPr>
-      <w:r>
-        <w:rPr>
-          <w:lang w:val="en"/>
-        </w:rPr>
-        <w:t>TK: ADD Mean formula here (2.1 from book)</w:t>
-      </w:r>
-    </w:p>
-    <w:p>
-      <w:r>
-        <w:lastRenderedPageBreak/>
-        <w:t xml:space="preserve">Theoretically, this process of mean removal should be done on user-to-user basis, such as that when comparing two users, we first find the set of items that were rated by both users, and then we do mean calculation using those movies only. However, for sake of efficiency, we will not be doing that. It was also found that using the former approach by doing mean removal initially on the whole set doesn’t introduce much of a difference and output results remain similar </w:t>
-      </w:r>
-      <w:sdt>
-        <w:sdtPr>
-          <w:id w:val="-1300765630"/>
-          <w:citation/>
-        </w:sdtPr>
-        <w:sdtEndPr/>
-        <w:sdtContent>
-          <w:r>
-            <w:fldChar w:fldCharType="begin"/>
-          </w:r>
-          <w:r>
-            <w:instrText xml:space="preserve"> CITATION Agg16 \l 1033 </w:instrText>
-          </w:r>
-          <w:r>
-            <w:fldChar w:fldCharType="separate"/>
-          </w:r>
-          <w:r>
-            <w:rPr>
-              <w:noProof/>
-            </w:rPr>
-            <w:t>[4]</w:t>
-          </w:r>
-          <w:r>
-            <w:fldChar w:fldCharType="end"/>
-          </w:r>
-        </w:sdtContent>
-      </w:sdt>
-      <w:r>
-        <w:t>.</w:t>
-      </w:r>
-    </w:p>
-    <w:p>
-      <w:r>
-        <w:t>Next step is calculating the similarities. The ideal scenario is finding the top-K users who are most similar to target user and using those as source of recommendation for target user. However, the problem with finding top-k users is that amount of ratings they specified themselves might vary significantly. In order to solve that, we are going to find top-K users who rated the specific movie and predict the rating based on that. Even though this approach could sound less intuitive, it has been observer that in practice this approach doesn’t make much of a difference in recommended data, but does lead to more efficient calculations and faster algorithms.</w:t>
-      </w:r>
-    </w:p>
-    <w:p>
-      <w:r>
-        <w:t xml:space="preserve">When it comes to similarity rating, there are number of approaches that are available </w:t>
-      </w:r>
-      <w:sdt>
-        <w:sdtPr>
-          <w:id w:val="-2141483867"/>
-          <w:citation/>
-        </w:sdtPr>
-        <w:sdtEndPr/>
-        <w:sdtContent>
-          <w:r>
-            <w:fldChar w:fldCharType="begin"/>
-          </w:r>
-          <w:r>
-            <w:instrText xml:space="preserve"> CITATION Aja17 \l 1033 </w:instrText>
-          </w:r>
-          <w:r>
-            <w:fldChar w:fldCharType="separate"/>
-          </w:r>
-          <w:r>
-            <w:rPr>
-              <w:noProof/>
-            </w:rPr>
-            <w:t>[11]</w:t>
-          </w:r>
-          <w:r>
-            <w:fldChar w:fldCharType="end"/>
-          </w:r>
-        </w:sdtContent>
-      </w:sdt>
-      <w:r>
-        <w:t>. Most popular ones are:</w:t>
-      </w:r>
-    </w:p>
-    <w:p>
-      <w:pPr>
-        <w:pStyle w:val="ListParagraph"/>
-        <w:numPr>
-          <w:ilvl w:val="0"/>
-          <w:numId w:val="18"/>
-        </w:numPr>
-      </w:pPr>
-      <w:r>
-        <w:t>Pearson correlation (TK: a bit more about it)</w:t>
-      </w:r>
-    </w:p>
-    <w:p>
-      <w:pPr>
-        <w:pStyle w:val="ListParagraph"/>
-        <w:numPr>
-          <w:ilvl w:val="0"/>
-          <w:numId w:val="18"/>
-        </w:numPr>
-      </w:pPr>
-      <w:r>
-        <w:t>Cosine similarity (TK: a bit more about it)</w:t>
-      </w:r>
-    </w:p>
-    <w:p>
-      <w:pPr>
-        <w:pStyle w:val="ListParagraph"/>
-        <w:numPr>
-          <w:ilvl w:val="0"/>
-          <w:numId w:val="18"/>
-        </w:numPr>
-      </w:pPr>
-      <w:r>
-        <w:t>Jaccard similarity (TK: a bit more about it)</w:t>
-      </w:r>
-    </w:p>
-    <w:p>
-      <w:r>
-        <w:t xml:space="preserve">For the purposes of this evaluation, we will be using Pearson correlation coefficients: </w:t>
-      </w:r>
-    </w:p>
-    <w:p>
-      <w:pPr>
-        <w:jc w:val="center"/>
-      </w:pPr>
-      <w:r>
-        <w:t>TK: Add Pearson correlation formula here!</w:t>
-      </w:r>
-    </w:p>
-    <w:p>
-      <w:pPr>
-        <w:jc w:val="left"/>
-      </w:pPr>
-      <w:r>
-        <w:t xml:space="preserve">Pearson correlation is most commonly used method in collaborative filtering models </w:t>
-      </w:r>
-      <w:sdt>
-        <w:sdtPr>
-          <w:id w:val="1194956628"/>
-          <w:citation/>
-        </w:sdtPr>
-        <w:sdtEndPr/>
-        <w:sdtContent>
-          <w:r>
-            <w:fldChar w:fldCharType="begin"/>
-          </w:r>
-          <w:r>
-            <w:instrText xml:space="preserve"> CITATION Res94 \l 1033 </w:instrText>
-          </w:r>
-          <w:r>
-            <w:fldChar w:fldCharType="separate"/>
-          </w:r>
-          <w:r>
-            <w:rPr>
-              <w:noProof/>
-            </w:rPr>
-            <w:t>[12]</w:t>
-          </w:r>
-          <w:r>
-            <w:fldChar w:fldCharType="end"/>
-          </w:r>
-        </w:sdtContent>
-      </w:sdt>
-      <w:r>
-        <w:t>. This method works by finding the linear correlation between two vectors, resulting in a value between -1 and +1. -1 represents a negative correlation while +1 represents high positive correlation. 0 value shows no correlation at all, which is sometimes referred to as zero order correlation.</w:t>
-      </w:r>
-    </w:p>
-    <w:p>
-      <w:pPr>
-        <w:jc w:val="left"/>
-      </w:pPr>
-      <w:r>
-        <w:t xml:space="preserve">It’s worth mentioning that Agarwal et al. </w:t>
-      </w:r>
-      <w:sdt>
-        <w:sdtPr>
-          <w:id w:val="-204028253"/>
-          <w:citation/>
-        </w:sdtPr>
-        <w:sdtEndPr/>
-        <w:sdtContent>
-          <w:r>
-            <w:fldChar w:fldCharType="begin"/>
-          </w:r>
-          <w:r>
-            <w:instrText xml:space="preserve"> CITATION Aja17 \l 1033 </w:instrText>
-          </w:r>
-          <w:r>
-            <w:fldChar w:fldCharType="separate"/>
-          </w:r>
-          <w:r>
-            <w:rPr>
-              <w:noProof/>
-            </w:rPr>
-            <w:t>[11]</w:t>
-          </w:r>
-          <w:r>
-            <w:fldChar w:fldCharType="end"/>
-          </w:r>
-        </w:sdtContent>
-      </w:sdt>
-      <w:r>
-        <w:t xml:space="preserve"> have concluded that using</w:t>
-      </w:r>
-      <w:r>
-        <w:t xml:space="preserve"> generic traditional</w:t>
-      </w:r>
-      <w:r>
-        <w:t xml:space="preserve"> correlation coefficients</w:t>
-      </w:r>
-      <w:r>
-        <w:t>, such as cosine similarity, mean squared difference and Pearson correlation</w:t>
-      </w:r>
-      <w:r>
-        <w:t xml:space="preserve"> is usually not enough to </w:t>
-      </w:r>
-      <w:r>
-        <w:t xml:space="preserve">describe the </w:t>
-      </w:r>
-      <w:r>
-        <w:t>diversity in users being correlated. This is especially true when it comes to users who specified only a small number of ratings in total.</w:t>
-      </w:r>
-      <w:r>
-        <w:t xml:space="preserve"> However, for purposes of this evaluation, we will use Pearson correlation because it provides an easy and reasonably fast way of calculating the coefficients.</w:t>
-      </w:r>
-    </w:p>
-    <w:p>
-      <w:pPr>
-        <w:jc w:val="left"/>
-      </w:pPr>
-      <w:r>
-        <w:rPr>
-          <w:noProof/>
-        </w:rPr>
-        <w:lastRenderedPageBreak/>
         <w:drawing>
-          <wp:inline distT="0" distB="0" distL="0" distR="0" wp14:anchorId="65DFCF70" wp14:editId="254B0B00">
-            <wp:extent cx="5727700" cy="2680970"/>
+          <wp:inline distT="0" distB="0" distL="0" distR="0" wp14:anchorId="05328B66" wp14:editId="373E2D1C">
+            <wp:extent cx="5727700" cy="2641600"/>
             <wp:effectExtent l="0" t="0" r="0" b="0"/>
-            <wp:docPr id="12" name="Picture 12" descr="A screenshot of a cell phone&#10;&#10;Description automatically generated"/>
+            <wp:docPr id="10" name="Picture 10" descr="A screenshot of a cell phone&#10;&#10;Description automatically generated"/>
             <wp:cNvGraphicFramePr>
               <a:graphicFrameLocks xmlns:a="http://schemas.openxmlformats.org/drawingml/2006/main" noChangeAspect="1"/>
             </wp:cNvGraphicFramePr>
@@ -5181,7 +5405,7 @@
                   <pic:spPr>
                     <a:xfrm>
                       <a:off x="0" y="0"/>
-                      <a:ext cx="5727700" cy="2680970"/>
+                      <a:ext cx="5727700" cy="2641600"/>
                     </a:xfrm>
                     <a:prstGeom prst="rect">
                       <a:avLst/>
@@ -5196,103 +5420,96 @@
     </w:p>
     <w:p>
       <w:pPr>
-        <w:jc w:val="left"/>
-      </w:pPr>
-      <w:r>
-        <w:t>Due to sparsity of the matrix, number of coefficients are set to NaN, as the coefficients can’t be calculated.</w:t>
-      </w:r>
-    </w:p>
-    <w:p>
-      <w:pPr>
-        <w:jc w:val="left"/>
-      </w:pPr>
-      <w:r>
-        <w:t xml:space="preserve">Next, we define a method for predicting the ratings. This method takes two parameters on input – </w:t>
-      </w:r>
-      <w:r>
-        <w:rPr>
-          <w:i/>
-          <w:iCs/>
-        </w:rPr>
-        <w:t xml:space="preserve">target user </w:t>
-      </w:r>
-      <w:r>
-        <w:t xml:space="preserve">and </w:t>
-      </w:r>
-      <w:r>
-        <w:rPr>
-          <w:i/>
-          <w:iCs/>
-        </w:rPr>
-        <w:t>target movie</w:t>
-      </w:r>
-      <w:r>
-        <w:t>. As mentioned above, in order to make the algorithm more efficient, we will be doing predictions against specified user and specified movie.</w:t>
-      </w:r>
-    </w:p>
-    <w:p>
-      <w:pPr>
-        <w:jc w:val="left"/>
-      </w:pPr>
-      <w:r>
-        <w:t xml:space="preserve">The predicted rating </w:t>
-      </w:r>
-      <w:r>
-        <w:rPr>
-          <w:i/>
-          <w:iCs/>
-        </w:rPr>
-        <w:t>r</w:t>
-      </w:r>
-      <w:r>
-        <w:t xml:space="preserve"> of given movie for given user </w:t>
-      </w:r>
-      <w:r>
-        <w:rPr>
-          <w:i/>
-          <w:iCs/>
-        </w:rPr>
-        <w:t>u</w:t>
-      </w:r>
-      <w:r>
-        <w:rPr>
-          <w:i/>
-          <w:iCs/>
-        </w:rPr>
-        <w:t xml:space="preserve"> </w:t>
-      </w:r>
-      <w:r>
-        <w:t xml:space="preserve">and movie </w:t>
-      </w:r>
-      <w:r>
-        <w:rPr>
-          <w:i/>
-          <w:iCs/>
-        </w:rPr>
-        <w:t>j</w:t>
-      </w:r>
-      <w:r>
-        <w:t xml:space="preserve"> is calculated using the following formula:</w:t>
+        <w:rPr>
+          <w:lang w:val="en"/>
+        </w:rPr>
+      </w:pPr>
+      <w:r>
+        <w:rPr>
+          <w:lang w:val="en"/>
+        </w:rPr>
+        <w:t xml:space="preserve">TK – figure name here! </w:t>
+      </w:r>
+    </w:p>
+    <w:p>
+      <w:pPr>
+        <w:rPr>
+          <w:lang w:val="en"/>
+        </w:rPr>
+      </w:pPr>
+      <w:r>
+        <w:rPr>
+          <w:lang w:val="en"/>
+        </w:rPr>
+        <w:t xml:space="preserve">As can be seen, most of the ratings are unspecified. </w:t>
+      </w:r>
+      <w:r>
+        <w:rPr>
+          <w:lang w:val="en"/>
+        </w:rPr>
+        <w:t>This is normal since an average user has specified around 16</w:t>
+      </w:r>
+      <w:r>
+        <w:rPr>
+          <w:lang w:val="en"/>
+        </w:rPr>
+        <w:t>5</w:t>
+      </w:r>
+      <w:r>
+        <w:rPr>
+          <w:lang w:val="en"/>
+        </w:rPr>
+        <w:t xml:space="preserve"> ratings </w:t>
+      </w:r>
+      <w:r>
+        <w:rPr>
+          <w:rStyle w:val="FootnoteReference"/>
+          <w:lang w:val="en"/>
+        </w:rPr>
+        <w:footnoteReference w:id="3"/>
+      </w:r>
+      <w:r>
+        <w:rPr>
+          <w:lang w:val="en"/>
+        </w:rPr>
+        <w:t>.</w:t>
+      </w:r>
+    </w:p>
+    <w:p>
+      <w:pPr>
+        <w:rPr>
+          <w:lang w:val="en"/>
+        </w:rPr>
+      </w:pPr>
+      <w:r>
+        <w:rPr>
+          <w:lang w:val="en"/>
+        </w:rPr>
+        <w:t>In order to remove the user’s bias (TK: Any literature about this) we will also do a mean normalization and make sure that mean value for each user is set to 0. In order to do this, first we calculate the mean value for each user and then we subtract these values from each of user’s ratings.</w:t>
       </w:r>
     </w:p>
     <w:p>
       <w:pPr>
         <w:jc w:val="center"/>
-      </w:pPr>
-      <w:r>
-        <w:t>TK: Add formula 2.4 from book</w:t>
-      </w:r>
-    </w:p>
-    <w:p>
-      <w:pPr>
-        <w:jc w:val="left"/>
-      </w:pPr>
-      <w:r>
-        <w:t xml:space="preserve">What we are doing is finding the users most similar to target user who have also rated the target movie. Then, for each user we multiply the correlation coefficient and the mean-centered rating of target user. We sum all these multipliers, divide by total number of similar users and finally, in order to get a rating in the original [0.5, 5] range, we add back the mean value for target user. There seem to be number of alternative approaches for calculating the predicted rating, but this one has been found to predict solid results </w:t>
+        <w:rPr>
+          <w:lang w:val="en"/>
+        </w:rPr>
+      </w:pPr>
+      <w:r>
+        <w:rPr>
+          <w:lang w:val="en"/>
+        </w:rPr>
+        <w:t>TK: ADD Mean formula here (2.1 from book)</w:t>
+      </w:r>
+    </w:p>
+    <w:p>
+      <w:r>
+        <w:lastRenderedPageBreak/>
+        <w:t xml:space="preserve">Theoretically, this process of mean removal should be done on user-to-user basis, such as that when comparing two users, we first find the set of items that were rated by both users, and then we do mean calculation using those movies only. However, for sake of efficiency, we will not be doing that. It was also found that using the former approach by doing mean removal initially on the whole set doesn’t introduce much of a difference and output results remain similar </w:t>
       </w:r>
       <w:sdt>
         <w:sdtPr>
-          <w:id w:val="758635043"/>
+          <w:id w:val="-1300765630"/>
           <w:citation/>
         </w:sdtPr>
         <w:sdtEndPr/>
@@ -5322,18 +5539,213 @@
       </w:r>
     </w:p>
     <w:p>
+      <w:r>
+        <w:t xml:space="preserve">Next step is calculating the similarities. The ideal scenario is finding the top-K users who are most similar to target user and using those as source of recommendation for target user. However, the problem with finding top-k users is that amount of ratings they specified themselves might vary significantly. In order to solve that, we are going to find top-K users who rated the specific movie and predict the rating based on that. Even though this approach could sound less intuitive, it has been observer that in practice this approach doesn’t make much of a difference in recommended </w:t>
+      </w:r>
+      <w:proofErr w:type="gramStart"/>
+      <w:r>
+        <w:t>data, but</w:t>
+      </w:r>
+      <w:proofErr w:type="gramEnd"/>
+      <w:r>
+        <w:t xml:space="preserve"> does lead to more efficient calculations and faster algorithms.</w:t>
+      </w:r>
+    </w:p>
+    <w:p>
+      <w:r>
+        <w:t xml:space="preserve">When it comes to similarity rating, there are number of approaches that are available </w:t>
+      </w:r>
+      <w:sdt>
+        <w:sdtPr>
+          <w:id w:val="-2141483867"/>
+          <w:citation/>
+        </w:sdtPr>
+        <w:sdtEndPr/>
+        <w:sdtContent>
+          <w:r>
+            <w:fldChar w:fldCharType="begin"/>
+          </w:r>
+          <w:r>
+            <w:instrText xml:space="preserve"> CITATION Aja17 \l 1033 </w:instrText>
+          </w:r>
+          <w:r>
+            <w:fldChar w:fldCharType="separate"/>
+          </w:r>
+          <w:r>
+            <w:rPr>
+              <w:noProof/>
+            </w:rPr>
+            <w:t>[11]</w:t>
+          </w:r>
+          <w:r>
+            <w:fldChar w:fldCharType="end"/>
+          </w:r>
+        </w:sdtContent>
+      </w:sdt>
+      <w:r>
+        <w:t>. Most popular ones are:</w:t>
+      </w:r>
+    </w:p>
+    <w:p>
+      <w:pPr>
+        <w:pStyle w:val="ListParagraph"/>
+        <w:numPr>
+          <w:ilvl w:val="0"/>
+          <w:numId w:val="18"/>
+        </w:numPr>
+      </w:pPr>
+      <w:r>
+        <w:t>Pearson correlation (TK: a bit more about it)</w:t>
+      </w:r>
+    </w:p>
+    <w:p>
+      <w:pPr>
+        <w:pStyle w:val="ListParagraph"/>
+        <w:numPr>
+          <w:ilvl w:val="0"/>
+          <w:numId w:val="18"/>
+        </w:numPr>
+      </w:pPr>
+      <w:r>
+        <w:t>Cosine similarity (TK: a bit more about it)</w:t>
+      </w:r>
+    </w:p>
+    <w:p>
+      <w:pPr>
+        <w:pStyle w:val="ListParagraph"/>
+        <w:numPr>
+          <w:ilvl w:val="0"/>
+          <w:numId w:val="18"/>
+        </w:numPr>
+      </w:pPr>
+      <w:r>
+        <w:t>Jaccard similarity (TK: a bit more about it)</w:t>
+      </w:r>
+    </w:p>
+    <w:p>
+      <w:r>
+        <w:t xml:space="preserve">For the purposes of this evaluation, we will be using Pearson correlation coefficients: </w:t>
+      </w:r>
+    </w:p>
+    <w:p>
+      <w:pPr>
+        <w:jc w:val="center"/>
+      </w:pPr>
+      <w:r>
+        <w:t>TK: Add Pearson correlation formula here!</w:t>
+      </w:r>
+    </w:p>
+    <w:p>
       <w:pPr>
         <w:jc w:val="left"/>
       </w:pPr>
       <w:r>
+        <w:t xml:space="preserve">Pearson correlation is most commonly used method in collaborative filtering models </w:t>
+      </w:r>
+      <w:sdt>
+        <w:sdtPr>
+          <w:id w:val="1194956628"/>
+          <w:citation/>
+        </w:sdtPr>
+        <w:sdtEndPr/>
+        <w:sdtContent>
+          <w:r>
+            <w:fldChar w:fldCharType="begin"/>
+          </w:r>
+          <w:r>
+            <w:instrText xml:space="preserve"> CITATION Res94 \l 1033 </w:instrText>
+          </w:r>
+          <w:r>
+            <w:fldChar w:fldCharType="separate"/>
+          </w:r>
+          <w:r>
+            <w:rPr>
+              <w:noProof/>
+            </w:rPr>
+            <w:t>[12]</w:t>
+          </w:r>
+          <w:r>
+            <w:fldChar w:fldCharType="end"/>
+          </w:r>
+        </w:sdtContent>
+      </w:sdt>
+      <w:r>
+        <w:t>. This method works by finding the linear correlation between two vectors, resulting in a value between -1 and +1. -1 represents a negative correlation while +1 represents high positive correlation. 0 value shows no correlation at all, which is sometimes referred to as zero order correlation.</w:t>
+      </w:r>
+    </w:p>
+    <w:p>
+      <w:pPr>
+        <w:jc w:val="left"/>
+      </w:pPr>
+      <w:r>
+        <w:t xml:space="preserve">It’s worth mentioning that Agarwal et al. </w:t>
+      </w:r>
+      <w:sdt>
+        <w:sdtPr>
+          <w:id w:val="-204028253"/>
+          <w:citation/>
+        </w:sdtPr>
+        <w:sdtEndPr/>
+        <w:sdtContent>
+          <w:r>
+            <w:fldChar w:fldCharType="begin"/>
+          </w:r>
+          <w:r>
+            <w:instrText xml:space="preserve"> CITATION Aja17 \l 1033 </w:instrText>
+          </w:r>
+          <w:r>
+            <w:fldChar w:fldCharType="separate"/>
+          </w:r>
+          <w:r>
+            <w:rPr>
+              <w:noProof/>
+            </w:rPr>
+            <w:t>[11]</w:t>
+          </w:r>
+          <w:r>
+            <w:fldChar w:fldCharType="end"/>
+          </w:r>
+        </w:sdtContent>
+      </w:sdt>
+      <w:r>
+        <w:t xml:space="preserve"> have concluded that using</w:t>
+      </w:r>
+      <w:r>
+        <w:t xml:space="preserve"> generic traditional</w:t>
+      </w:r>
+      <w:r>
+        <w:t xml:space="preserve"> correlation coefficients</w:t>
+      </w:r>
+      <w:r>
+        <w:t>, such as cosine similarity, mean squared difference and Pearson correlation</w:t>
+      </w:r>
+      <w:r>
+        <w:t xml:space="preserve"> is usually not enough to </w:t>
+      </w:r>
+      <w:r>
+        <w:t xml:space="preserve">describe the </w:t>
+      </w:r>
+      <w:r>
+        <w:t>diversity in users being correlated. This is especially true when it comes to users who specified only a small number of ratings in total.</w:t>
+      </w:r>
+      <w:r>
+        <w:t xml:space="preserve"> However, for purposes of this evaluation, we will use Pearson correlation because it provides an easy and reasonably fast way of calculating the coefficients.</w:t>
+      </w:r>
+    </w:p>
+    <w:p>
+      <w:pPr>
+        <w:jc w:val="left"/>
+      </w:pPr>
+      <w:r>
         <w:rPr>
           <w:noProof/>
         </w:rPr>
+        <w:lastRenderedPageBreak/>
         <w:drawing>
-          <wp:inline distT="0" distB="0" distL="0" distR="0" wp14:anchorId="244A198F" wp14:editId="37494A75">
-            <wp:extent cx="5727700" cy="1360170"/>
+          <wp:inline distT="0" distB="0" distL="0" distR="0" wp14:anchorId="65DFCF70" wp14:editId="254B0B00">
+            <wp:extent cx="5727700" cy="2680970"/>
             <wp:effectExtent l="0" t="0" r="0" b="0"/>
-            <wp:docPr id="14" name="Picture 14" descr="A screenshot of a cell phone&#10;&#10;Description automatically generated"/>
+            <wp:docPr id="12" name="Picture 12" descr="A screenshot of a cell phone&#10;&#10;Description automatically generated"/>
             <wp:cNvGraphicFramePr>
               <a:graphicFrameLocks xmlns:a="http://schemas.openxmlformats.org/drawingml/2006/main" noChangeAspect="1"/>
             </wp:cNvGraphicFramePr>
@@ -5353,7 +5765,7 @@
                   <pic:spPr>
                     <a:xfrm>
                       <a:off x="0" y="0"/>
-                      <a:ext cx="5727700" cy="1360170"/>
+                      <a:ext cx="5727700" cy="2680970"/>
                     </a:xfrm>
                     <a:prstGeom prst="rect">
                       <a:avLst/>
@@ -5367,32 +5779,153 @@
       </w:r>
     </w:p>
     <w:p>
-      <w:r>
-        <w:t>TK – Figure name here!</w:t>
-      </w:r>
-    </w:p>
-    <w:p>
-      <w:r>
-        <w:lastRenderedPageBreak/>
-        <w:t>Let’s see how that works on a sample user. We’ll use user 148 as a reference user. This user has rated 48 movies in total with mean rating of ~4. Let’s see some of the movies he rated with a high value</w:t>
-      </w:r>
-      <w:r>
-        <w:rPr>
-          <w:rStyle w:val="FootnoteReference"/>
-        </w:rPr>
-        <w:footnoteReference w:id="4"/>
-      </w:r>
-      <w:r>
-        <w:t xml:space="preserve">. </w:t>
-      </w:r>
-    </w:p>
-    <w:p>
-      <w:r>
+      <w:pPr>
+        <w:jc w:val="left"/>
+      </w:pPr>
+      <w:r>
+        <w:t xml:space="preserve">Due to sparsity of the matrix, number of coefficients are set to </w:t>
+      </w:r>
+      <w:proofErr w:type="spellStart"/>
+      <w:r>
+        <w:t>NaN</w:t>
+      </w:r>
+      <w:proofErr w:type="spellEnd"/>
+      <w:r>
+        <w:t>, as the coefficients can’t be calculated.</w:t>
+      </w:r>
+    </w:p>
+    <w:p>
+      <w:pPr>
+        <w:jc w:val="left"/>
+      </w:pPr>
+      <w:r>
+        <w:t xml:space="preserve">Next, we define a method for predicting the ratings. This method takes two parameters on input – </w:t>
+      </w:r>
+      <w:r>
+        <w:rPr>
+          <w:i/>
+          <w:iCs/>
+        </w:rPr>
+        <w:t xml:space="preserve">target user </w:t>
+      </w:r>
+      <w:r>
+        <w:t xml:space="preserve">and </w:t>
+      </w:r>
+      <w:r>
+        <w:rPr>
+          <w:i/>
+          <w:iCs/>
+        </w:rPr>
+        <w:t>target movie</w:t>
+      </w:r>
+      <w:r>
+        <w:t>. As mentioned above, in order to make the algorithm more efficient, we will be doing predictions against specified user and specified movie.</w:t>
+      </w:r>
+    </w:p>
+    <w:p>
+      <w:pPr>
+        <w:jc w:val="left"/>
+      </w:pPr>
+      <w:r>
+        <w:t xml:space="preserve">The predicted rating </w:t>
+      </w:r>
+      <w:r>
+        <w:rPr>
+          <w:i/>
+          <w:iCs/>
+        </w:rPr>
+        <w:t>r</w:t>
+      </w:r>
+      <w:r>
+        <w:t xml:space="preserve"> of given movie for given user </w:t>
+      </w:r>
+      <w:r>
+        <w:rPr>
+          <w:i/>
+          <w:iCs/>
+        </w:rPr>
+        <w:t>u</w:t>
+      </w:r>
+      <w:r>
+        <w:rPr>
+          <w:i/>
+          <w:iCs/>
+        </w:rPr>
+        <w:t xml:space="preserve"> </w:t>
+      </w:r>
+      <w:r>
+        <w:t xml:space="preserve">and movie </w:t>
+      </w:r>
+      <w:r>
+        <w:rPr>
+          <w:i/>
+          <w:iCs/>
+        </w:rPr>
+        <w:t>j</w:t>
+      </w:r>
+      <w:r>
+        <w:t xml:space="preserve"> is calculated using the following formula:</w:t>
+      </w:r>
+    </w:p>
+    <w:p>
+      <w:pPr>
+        <w:jc w:val="center"/>
+      </w:pPr>
+      <w:r>
+        <w:t>TK: Add formula 2.4 from book</w:t>
+      </w:r>
+    </w:p>
+    <w:p>
+      <w:pPr>
+        <w:jc w:val="left"/>
+      </w:pPr>
+      <w:r>
+        <w:t xml:space="preserve">What we are doing is finding the users most similar to target user who have also rated the target movie. Then, for each user we multiply the correlation coefficient and the mean-centered rating of target user. We sum all these multipliers, divide by total number of similar users and finally, in order to get a rating in the original [0.5, 5] range, we add back the mean value for target user. There seem to be number of alternative approaches for calculating the predicted rating, but this one has been found to predict solid results </w:t>
+      </w:r>
+      <w:sdt>
+        <w:sdtPr>
+          <w:id w:val="758635043"/>
+          <w:citation/>
+        </w:sdtPr>
+        <w:sdtEndPr/>
+        <w:sdtContent>
+          <w:r>
+            <w:fldChar w:fldCharType="begin"/>
+          </w:r>
+          <w:r>
+            <w:instrText xml:space="preserve"> CITATION Agg16 \l 1033 </w:instrText>
+          </w:r>
+          <w:r>
+            <w:fldChar w:fldCharType="separate"/>
+          </w:r>
+          <w:r>
+            <w:rPr>
+              <w:noProof/>
+            </w:rPr>
+            <w:t>[4]</w:t>
+          </w:r>
+          <w:r>
+            <w:fldChar w:fldCharType="end"/>
+          </w:r>
+        </w:sdtContent>
+      </w:sdt>
+      <w:r>
+        <w:t>.</w:t>
+      </w:r>
+    </w:p>
+    <w:p>
+      <w:pPr>
+        <w:jc w:val="left"/>
+      </w:pPr>
+      <w:r>
+        <w:rPr>
+          <w:noProof/>
+        </w:rPr>
         <w:drawing>
-          <wp:inline distT="0" distB="0" distL="0" distR="0" wp14:anchorId="0567BD70" wp14:editId="77DB36B2">
-            <wp:extent cx="5588000" cy="2260600"/>
+          <wp:inline distT="0" distB="0" distL="0" distR="0" wp14:anchorId="244A198F" wp14:editId="37494A75">
+            <wp:extent cx="5727700" cy="1360170"/>
             <wp:effectExtent l="0" t="0" r="0" b="0"/>
-            <wp:docPr id="4" name="Picture 4" descr="A screenshot of a cell phone&#10;&#10;Description automatically generated"/>
+            <wp:docPr id="14" name="Picture 14" descr="A screenshot of a cell phone&#10;&#10;Description automatically generated"/>
             <wp:cNvGraphicFramePr>
               <a:graphicFrameLocks xmlns:a="http://schemas.openxmlformats.org/drawingml/2006/main" noChangeAspect="1"/>
             </wp:cNvGraphicFramePr>
@@ -5412,7 +5945,7 @@
                   <pic:spPr>
                     <a:xfrm>
                       <a:off x="0" y="0"/>
-                      <a:ext cx="5588000" cy="2260600"/>
+                      <a:ext cx="5727700" cy="1360170"/>
                     </a:xfrm>
                     <a:prstGeom prst="rect">
                       <a:avLst/>
@@ -5427,88 +5960,31 @@
     </w:p>
     <w:p>
       <w:r>
-        <w:t xml:space="preserve">It seems that this user has highest preference for Romance and Drama. Using IMDb we find that some of the movies similar to </w:t>
-      </w:r>
-      <w:r>
-        <w:rPr>
-          <w:i/>
-          <w:iCs/>
-        </w:rPr>
-        <w:t>The Phantom of the Opera (2004)</w:t>
+        <w:t>TK – Figure name here!</w:t>
+      </w:r>
+    </w:p>
+    <w:p>
+      <w:r>
+        <w:lastRenderedPageBreak/>
+        <w:t>Let’s see how that works on a sample user. We’ll use user 148 as a reference user. This user has rated 48 movies in total with mean rating of ~4. Let’s see some of the movies he rated with a high value</w:t>
       </w:r>
       <w:r>
         <w:rPr>
           <w:rStyle w:val="FootnoteReference"/>
-          <w:i/>
-          <w:iCs/>
-        </w:rPr>
-        <w:t xml:space="preserve"> </w:t>
-      </w:r>
-      <w:r>
-        <w:rPr>
-          <w:rStyle w:val="FootnoteReference"/>
-          <w:i/>
-          <w:iCs/>
-        </w:rPr>
-        <w:footnoteReference w:id="5"/>
-      </w:r>
-      <w:r>
-        <w:t xml:space="preserve"> are </w:t>
-      </w:r>
-      <w:r>
-        <w:rPr>
-          <w:i/>
-          <w:iCs/>
-        </w:rPr>
-        <w:t>Les Misérables</w:t>
-      </w:r>
-      <w:r>
-        <w:rPr>
-          <w:i/>
-          <w:iCs/>
-        </w:rPr>
-        <w:t xml:space="preserve"> (2012), </w:t>
-      </w:r>
-      <w:r>
-        <w:rPr>
-          <w:i/>
-          <w:iCs/>
-        </w:rPr>
-        <w:t>Moulin Rouge (2001)</w:t>
-      </w:r>
-      <w:r>
-        <w:rPr>
-          <w:i/>
-          <w:iCs/>
-        </w:rPr>
-        <w:t xml:space="preserve"> </w:t>
-      </w:r>
-      <w:r>
-        <w:t xml:space="preserve">and </w:t>
-      </w:r>
-      <w:r>
-        <w:rPr>
-          <w:i/>
-          <w:iCs/>
-        </w:rPr>
-        <w:t>Hairspray (2007)</w:t>
-      </w:r>
-      <w:r>
-        <w:t>.</w:t>
-      </w:r>
-    </w:p>
-    <w:p>
-      <w:r>
-        <w:t>Here are the evaluation results:</w:t>
+        </w:rPr>
+        <w:footnoteReference w:id="4"/>
+      </w:r>
+      <w:r>
+        <w:t xml:space="preserve">. </w:t>
       </w:r>
     </w:p>
     <w:p>
       <w:r>
         <w:drawing>
-          <wp:inline distT="0" distB="0" distL="0" distR="0" wp14:anchorId="56B0CCDB" wp14:editId="57AFCA65">
-            <wp:extent cx="5384800" cy="2654300"/>
+          <wp:inline distT="0" distB="0" distL="0" distR="0" wp14:anchorId="0567BD70" wp14:editId="77DB36B2">
+            <wp:extent cx="5588000" cy="2260600"/>
             <wp:effectExtent l="0" t="0" r="0" b="0"/>
-            <wp:docPr id="7" name="Picture 7" descr="A screenshot of a cell phone&#10;&#10;Description automatically generated"/>
+            <wp:docPr id="4" name="Picture 4" descr="A screenshot of a cell phone&#10;&#10;Description automatically generated"/>
             <wp:cNvGraphicFramePr>
               <a:graphicFrameLocks xmlns:a="http://schemas.openxmlformats.org/drawingml/2006/main" noChangeAspect="1"/>
             </wp:cNvGraphicFramePr>
@@ -5528,7 +6004,7 @@
                   <pic:spPr>
                     <a:xfrm>
                       <a:off x="0" y="0"/>
-                      <a:ext cx="5384800" cy="2654300"/>
+                      <a:ext cx="5588000" cy="2260600"/>
                     </a:xfrm>
                     <a:prstGeom prst="rect">
                       <a:avLst/>
@@ -5543,23 +6019,26 @@
     </w:p>
     <w:p>
       <w:r>
-        <w:t>TK – Add figure name here!</w:t>
-      </w:r>
-    </w:p>
-    <w:p>
-      <w:r>
-        <w:lastRenderedPageBreak/>
-        <w:t xml:space="preserve">This is a perfect example since where we can immediately see one of the problems that Collaborative filtering suffers from – if there are no neighboring users who have rated the same movie, rating can’t be predicted. This is what happened with movie </w:t>
+        <w:t xml:space="preserve">It seems that this user has highest preference for Romance and Drama. Using </w:t>
+      </w:r>
+      <w:proofErr w:type="gramStart"/>
+      <w:r>
+        <w:t>IMDb</w:t>
+      </w:r>
+      <w:proofErr w:type="gramEnd"/>
+      <w:r>
+        <w:t xml:space="preserve"> we find that some of the movies similar to </w:t>
       </w:r>
       <w:r>
         <w:rPr>
           <w:i/>
           <w:iCs/>
         </w:rPr>
-        <w:t>Les</w:t>
-      </w:r>
-      <w:r>
-        <w:rPr>
+        <w:t>The Phantom of the Opera (2004)</w:t>
+      </w:r>
+      <w:r>
+        <w:rPr>
+          <w:rStyle w:val="FootnoteReference"/>
           <w:i/>
           <w:iCs/>
         </w:rPr>
@@ -5567,144 +6046,69 @@
       </w:r>
       <w:r>
         <w:rPr>
+          <w:rStyle w:val="FootnoteReference"/>
           <w:i/>
           <w:iCs/>
         </w:rPr>
-        <w:t>Misérables (1995)</w:t>
-      </w:r>
-      <w:r>
-        <w:t>. Value of -5 indicates that there are no neighboring users that could be used for prediction.</w:t>
-      </w:r>
-    </w:p>
-    <w:p>
-      <w:r>
-        <w:t xml:space="preserve">The other two ratings show positive results which potentially do align with what user might like </w:t>
-      </w:r>
-      <w:r>
-        <w:rPr>
-          <w:rStyle w:val="FootnoteReference"/>
-        </w:rPr>
-        <w:footnoteReference w:id="6"/>
-      </w:r>
-      <w:r>
-        <w:t>.</w:t>
-      </w:r>
-    </w:p>
-    <w:p>
-      <w:r>
-        <w:t>In order to evaluate the efficiency of evaluation algorithm, we are going to run it against all samples in test set. We will use the predicted ratings and compare them to actual ratings.</w:t>
-      </w:r>
-      <w:r>
-        <w:t xml:space="preserve"> It is important to note that we are evaluating only the ratings that we were able to predict</w:t>
-      </w:r>
-      <w:r>
-        <w:rPr>
-          <w:rStyle w:val="FootnoteReference"/>
-        </w:rPr>
-        <w:footnoteReference w:id="7"/>
-      </w:r>
-      <w:r>
-        <w:t>.</w:t>
-      </w:r>
-    </w:p>
-    <w:p>
-      <w:r>
-        <w:t xml:space="preserve">The reported root mean squared error (RMSE) on test set is 1.09. However, the problem stems from the fact that algorithm was able to predict rating for 30% of movies only. RMSE on test set is 0.29. </w:t>
-      </w:r>
-    </w:p>
-    <w:p>
-      <w:r>
-        <w:t xml:space="preserve">Overall, even though this approach gives very good results in terms of accuracy, it is not very efficient as we need to provide both the user and the target movie. Therefore, recommending top-k items that user might like is an approach that makes more sense. This approach, referred to as </w:t>
+        <w:footnoteReference w:id="5"/>
+      </w:r>
+      <w:r>
+        <w:t xml:space="preserve"> are </w:t>
       </w:r>
       <w:r>
         <w:rPr>
           <w:i/>
           <w:iCs/>
         </w:rPr>
-        <w:t>Item-based collaborative filtering</w:t>
-      </w:r>
-      <w:r>
-        <w:t xml:space="preserve"> is going to be evaluated next.</w:t>
-      </w:r>
-    </w:p>
-    <w:p>
-      <w:pPr>
-        <w:pStyle w:val="Heading3"/>
-      </w:pPr>
-      <w:r>
-        <w:t>Item-based collaborative filtering</w:t>
-      </w:r>
-    </w:p>
-    <w:p>
-      <w:r>
-        <w:t>TK: Write about item-based collaborative filtering here</w:t>
-      </w:r>
-    </w:p>
-    <w:p>
-      <w:pPr>
-        <w:pStyle w:val="Heading3"/>
-      </w:pPr>
-      <w:r>
-        <w:t>Conclusion</w:t>
-      </w:r>
-    </w:p>
-    <w:p>
-      <w:r>
-        <w:t>Well we conclude that even though the predictions are pretty good, the problem is that for lots of items the ratings can’t be predicted and on top of that we have a cold-start problem (i.e. user who didn’t rate anything can’t really be recommended anything).</w:t>
-      </w:r>
-    </w:p>
-    <w:p>
-      <w:pPr>
-        <w:pStyle w:val="Heading2"/>
-      </w:pPr>
-      <w:bookmarkStart w:id="23" w:name="_Toc23577766"/>
-      <w:r>
-        <w:t xml:space="preserve">Content-based </w:t>
-      </w:r>
-      <w:r>
-        <w:t>filtering</w:t>
-      </w:r>
-      <w:bookmarkEnd w:id="23"/>
-    </w:p>
-    <w:p>
-      <w:r>
-        <w:t xml:space="preserve">In case of content-based filtering, items are being recommended based on the content they are built of. For the purpose of this evaluation, we will be using the movie </w:t>
-      </w:r>
-      <w:r>
-        <w:t>genres as features of describing each movie in the data set.</w:t>
-      </w:r>
-      <w:r>
-        <w:t xml:space="preserve"> The following genres are available in the dataset: </w:t>
+        <w:t>Les Misérables</w:t>
       </w:r>
       <w:r>
         <w:rPr>
           <w:i/>
           <w:iCs/>
         </w:rPr>
-        <w:t>Action</w:t>
-      </w:r>
-      <w:r>
-        <w:t xml:space="preserve">, </w:t>
+        <w:t xml:space="preserve"> (2012), </w:t>
       </w:r>
       <w:r>
         <w:rPr>
           <w:i/>
           <w:iCs/>
         </w:rPr>
-        <w:lastRenderedPageBreak/>
-        <w:t>Adventure, Animation, Children, Comedy, Crime, Documentary, Drama, Fantasy, Film-Noir, Horror, IMAX, Musical, Mystery, Romance, Sci-Fi, Thriller, War, Western</w:t>
-      </w:r>
-      <w:r>
-        <w:t xml:space="preserve">. </w:t>
+        <w:t>Moulin Rouge (2001)</w:t>
+      </w:r>
+      <w:r>
+        <w:rPr>
+          <w:i/>
+          <w:iCs/>
+        </w:rPr>
+        <w:t xml:space="preserve"> </w:t>
+      </w:r>
+      <w:r>
+        <w:t xml:space="preserve">and </w:t>
+      </w:r>
+      <w:r>
+        <w:rPr>
+          <w:i/>
+          <w:iCs/>
+        </w:rPr>
+        <w:t>Hairspray (2007)</w:t>
+      </w:r>
+      <w:r>
+        <w:t>.</w:t>
+      </w:r>
+    </w:p>
+    <w:p>
+      <w:r>
+        <w:t>Here are the evaluation results:</w:t>
       </w:r>
     </w:p>
     <w:p>
       <w:r>
         <w:drawing>
-          <wp:inline distT="0" distB="0" distL="0" distR="0" wp14:anchorId="424584A4" wp14:editId="596D71CE">
-            <wp:extent cx="5727700" cy="2024380"/>
+          <wp:inline distT="0" distB="0" distL="0" distR="0" wp14:anchorId="56B0CCDB" wp14:editId="57AFCA65">
+            <wp:extent cx="5384800" cy="2654300"/>
             <wp:effectExtent l="0" t="0" r="0" b="0"/>
-            <wp:docPr id="11" name="Picture 11" descr="A screenshot of a cell phone&#10;&#10;Description automatically generated"/>
+            <wp:docPr id="7" name="Picture 7" descr="A screenshot of a cell phone&#10;&#10;Description automatically generated"/>
             <wp:cNvGraphicFramePr>
               <a:graphicFrameLocks xmlns:a="http://schemas.openxmlformats.org/drawingml/2006/main" noChangeAspect="1"/>
             </wp:cNvGraphicFramePr>
@@ -5724,7 +6128,7 @@
                   <pic:spPr>
                     <a:xfrm>
                       <a:off x="0" y="0"/>
-                      <a:ext cx="5727700" cy="2024380"/>
+                      <a:ext cx="5384800" cy="2654300"/>
                     </a:xfrm>
                     <a:prstGeom prst="rect">
                       <a:avLst/>
@@ -5739,22 +6143,168 @@
     </w:p>
     <w:p>
       <w:r>
-        <w:t xml:space="preserve">We are going to turn </w:t>
-      </w:r>
-      <w:r>
-        <w:t>the genres into vectors using the TF-IDF vectorizer.</w:t>
-      </w:r>
-      <w:r>
-        <w:t xml:space="preserve"> This means that genres that more occurring genres will get lower importance, while the genres that are less occurring will gain higher importance.</w:t>
+        <w:t>TK – Add figure name here!</w:t>
+      </w:r>
+    </w:p>
+    <w:p>
+      <w:r>
+        <w:lastRenderedPageBreak/>
+        <w:t xml:space="preserve">This is a perfect example since where we can immediately see one of the problems that Collaborative filtering suffers from – if there are no neighboring users who have rated the same movie, rating can’t be predicted. This is what happened with movie </w:t>
+      </w:r>
+      <w:r>
+        <w:rPr>
+          <w:i/>
+          <w:iCs/>
+        </w:rPr>
+        <w:t>Les</w:t>
+      </w:r>
+      <w:r>
+        <w:rPr>
+          <w:i/>
+          <w:iCs/>
+        </w:rPr>
+        <w:t xml:space="preserve"> </w:t>
+      </w:r>
+      <w:r>
+        <w:rPr>
+          <w:i/>
+          <w:iCs/>
+        </w:rPr>
+        <w:t>Misérables (1995)</w:t>
+      </w:r>
+      <w:r>
+        <w:t>. Value of -5 indicates that there are no neighboring users that could be used for prediction.</w:t>
+      </w:r>
+    </w:p>
+    <w:p>
+      <w:r>
+        <w:t xml:space="preserve">The other two ratings show positive results which potentially do align with what user might like </w:t>
+      </w:r>
+      <w:r>
+        <w:rPr>
+          <w:rStyle w:val="FootnoteReference"/>
+        </w:rPr>
+        <w:footnoteReference w:id="6"/>
+      </w:r>
+      <w:r>
+        <w:t>.</w:t>
+      </w:r>
+    </w:p>
+    <w:p>
+      <w:r>
+        <w:t>In order to evaluate the efficiency of evaluation algorithm, we are going to run it against all samples in test set. We will use the predicted ratings and compare them to actual ratings.</w:t>
+      </w:r>
+      <w:r>
+        <w:t xml:space="preserve"> It is important to note that we are evaluating only the ratings that we were able to predict</w:t>
+      </w:r>
+      <w:r>
+        <w:rPr>
+          <w:rStyle w:val="FootnoteReference"/>
+        </w:rPr>
+        <w:footnoteReference w:id="7"/>
+      </w:r>
+      <w:r>
+        <w:t>.</w:t>
+      </w:r>
+    </w:p>
+    <w:p>
+      <w:r>
+        <w:t xml:space="preserve">The reported root mean squared error (RMSE) on test set is 1.09. However, the problem stems from the fact that algorithm was able to predict rating for 30% of movies only. RMSE on test set is 0.29. </w:t>
+      </w:r>
+    </w:p>
+    <w:p>
+      <w:r>
+        <w:t xml:space="preserve">Overall, even though this approach gives very good results in terms of accuracy, it is not very efficient as we need to provide both the user and the target movie. Therefore, recommending top-k items that user might like is an approach that makes more sense. This approach, referred to as </w:t>
+      </w:r>
+      <w:r>
+        <w:rPr>
+          <w:i/>
+          <w:iCs/>
+        </w:rPr>
+        <w:t>Item-based collaborative filtering</w:t>
+      </w:r>
+      <w:r>
+        <w:t xml:space="preserve"> is going to be evaluated next.</w:t>
+      </w:r>
+    </w:p>
+    <w:p>
+      <w:pPr>
+        <w:pStyle w:val="Heading3"/>
+      </w:pPr>
+      <w:r>
+        <w:t>Item-based collaborative filtering</w:t>
+      </w:r>
+    </w:p>
+    <w:p>
+      <w:r>
+        <w:t>TK: Write about item-based collaborative filtering here</w:t>
+      </w:r>
+    </w:p>
+    <w:p>
+      <w:pPr>
+        <w:pStyle w:val="Heading3"/>
+      </w:pPr>
+      <w:r>
+        <w:t>Conclusion</w:t>
+      </w:r>
+    </w:p>
+    <w:p>
+      <w:r>
+        <w:t>Well we conclude that even though the predictions are pretty good, the problem is that for lots of items the ratings can’t be predicted and on top of that we have a cold-start problem (i.e. user who didn’t rate anything can’t really be recommended anything).</w:t>
+      </w:r>
+    </w:p>
+    <w:p>
+      <w:pPr>
+        <w:pStyle w:val="Heading2"/>
+      </w:pPr>
+      <w:bookmarkStart w:id="23" w:name="_Toc23577766"/>
+      <w:r>
+        <w:t xml:space="preserve">Content-based </w:t>
+      </w:r>
+      <w:r>
+        <w:t>filtering</w:t>
+      </w:r>
+      <w:bookmarkEnd w:id="23"/>
+    </w:p>
+    <w:p>
+      <w:r>
+        <w:t xml:space="preserve">In case of content-based filtering, items are being recommended based on the content they are built of. For the purpose of this evaluation, we will be using the movie </w:t>
+      </w:r>
+      <w:r>
+        <w:t>genres as features of describing each movie in the data set.</w:t>
+      </w:r>
+      <w:r>
+        <w:t xml:space="preserve"> The following genres are available in the dataset: </w:t>
+      </w:r>
+      <w:r>
+        <w:rPr>
+          <w:i/>
+          <w:iCs/>
+        </w:rPr>
+        <w:t>Action</w:t>
+      </w:r>
+      <w:r>
+        <w:t xml:space="preserve">, </w:t>
+      </w:r>
+      <w:r>
+        <w:rPr>
+          <w:i/>
+          <w:iCs/>
+        </w:rPr>
+        <w:lastRenderedPageBreak/>
+        <w:t>Adventure, Animation, Children, Comedy, Crime, Documentary, Drama, Fantasy, Film-Noir, Horror, IMAX, Musical, Mystery, Romance, Sci-Fi, Thriller, War, Western</w:t>
+      </w:r>
+      <w:r>
+        <w:t xml:space="preserve">. </w:t>
       </w:r>
     </w:p>
     <w:p>
       <w:r>
         <w:drawing>
-          <wp:inline distT="0" distB="0" distL="0" distR="0" wp14:anchorId="098EE182" wp14:editId="47A9CCCF">
-            <wp:extent cx="5727700" cy="750570"/>
+          <wp:inline distT="0" distB="0" distL="0" distR="0" wp14:anchorId="424584A4" wp14:editId="596D71CE">
+            <wp:extent cx="5727700" cy="2024380"/>
             <wp:effectExtent l="0" t="0" r="0" b="0"/>
-            <wp:docPr id="15" name="Picture 15" descr="A screenshot of a cell phone&#10;&#10;Description automatically generated"/>
+            <wp:docPr id="11" name="Picture 11" descr="A screenshot of a cell phone&#10;&#10;Description automatically generated"/>
             <wp:cNvGraphicFramePr>
               <a:graphicFrameLocks xmlns:a="http://schemas.openxmlformats.org/drawingml/2006/main" noChangeAspect="1"/>
             </wp:cNvGraphicFramePr>
@@ -5774,7 +6324,7 @@
                   <pic:spPr>
                     <a:xfrm>
                       <a:off x="0" y="0"/>
-                      <a:ext cx="5727700" cy="750570"/>
+                      <a:ext cx="5727700" cy="2024380"/>
                     </a:xfrm>
                     <a:prstGeom prst="rect">
                       <a:avLst/>
@@ -5789,16 +6339,22 @@
     </w:p>
     <w:p>
       <w:r>
-        <w:t>TK: Add figure name here!</w:t>
+        <w:t xml:space="preserve">We are going to turn </w:t>
+      </w:r>
+      <w:r>
+        <w:t>the genres into vectors using the TF-IDF vectorizer.</w:t>
+      </w:r>
+      <w:r>
+        <w:t xml:space="preserve"> This means that genres that more occurring genres will get lower importance, while the genres that are less occurring will gain higher importance.</w:t>
       </w:r>
     </w:p>
     <w:p>
       <w:r>
         <w:drawing>
-          <wp:inline distT="0" distB="0" distL="0" distR="0" wp14:anchorId="74040556" wp14:editId="2A82FAD5">
-            <wp:extent cx="5727700" cy="1313180"/>
+          <wp:inline distT="0" distB="0" distL="0" distR="0" wp14:anchorId="098EE182" wp14:editId="47A9CCCF">
+            <wp:extent cx="5727700" cy="750570"/>
             <wp:effectExtent l="0" t="0" r="0" b="0"/>
-            <wp:docPr id="16" name="Picture 16" descr="A picture containing screenshot&#10;&#10;Description automatically generated"/>
+            <wp:docPr id="15" name="Picture 15" descr="A screenshot of a cell phone&#10;&#10;Description automatically generated"/>
             <wp:cNvGraphicFramePr>
               <a:graphicFrameLocks xmlns:a="http://schemas.openxmlformats.org/drawingml/2006/main" noChangeAspect="1"/>
             </wp:cNvGraphicFramePr>
@@ -5818,7 +6374,7 @@
                   <pic:spPr>
                     <a:xfrm>
                       <a:off x="0" y="0"/>
-                      <a:ext cx="5727700" cy="1313180"/>
+                      <a:ext cx="5727700" cy="750570"/>
                     </a:xfrm>
                     <a:prstGeom prst="rect">
                       <a:avLst/>
@@ -5838,22 +6394,11 @@
     </w:p>
     <w:p>
       <w:r>
-        <w:t>As can be seen, the movies have been vectorized using unigrams and bigrams. We could have used trigrams as well, but for the purpose of this evaluation we will keep the former two only.</w:t>
-      </w:r>
-    </w:p>
-    <w:p>
-      <w:r>
-        <w:t>The main idea of content-based recommender engines is to suggest the items that have content similar to the one being evaluated against. This means that we will build a similarity matrix by calculating the similarities between the previously vectorized content and use this matrix to predict similar items.</w:t>
-      </w:r>
-    </w:p>
-    <w:p>
-      <w:r>
-        <w:lastRenderedPageBreak/>
         <w:drawing>
-          <wp:inline distT="0" distB="0" distL="0" distR="0" wp14:anchorId="4DE38B88" wp14:editId="69EA3332">
-            <wp:extent cx="5727700" cy="1292860"/>
-            <wp:effectExtent l="0" t="0" r="0" b="2540"/>
-            <wp:docPr id="17" name="Picture 17" descr="A screenshot of a cell phone&#10;&#10;Description automatically generated"/>
+          <wp:inline distT="0" distB="0" distL="0" distR="0" wp14:anchorId="74040556" wp14:editId="2A82FAD5">
+            <wp:extent cx="5727700" cy="1313180"/>
+            <wp:effectExtent l="0" t="0" r="0" b="0"/>
+            <wp:docPr id="16" name="Picture 16" descr="A picture containing screenshot&#10;&#10;Description automatically generated"/>
             <wp:cNvGraphicFramePr>
               <a:graphicFrameLocks xmlns:a="http://schemas.openxmlformats.org/drawingml/2006/main" noChangeAspect="1"/>
             </wp:cNvGraphicFramePr>
@@ -5873,7 +6418,7 @@
                   <pic:spPr>
                     <a:xfrm>
                       <a:off x="0" y="0"/>
-                      <a:ext cx="5727700" cy="1292860"/>
+                      <a:ext cx="5727700" cy="1313180"/>
                     </a:xfrm>
                     <a:prstGeom prst="rect">
                       <a:avLst/>
@@ -5893,16 +6438,22 @@
     </w:p>
     <w:p>
       <w:r>
-        <w:t>Here’s an example of how it works:</w:t>
-      </w:r>
-    </w:p>
-    <w:p>
-      <w:r>
+        <w:t>As can be seen, the movies have been vectorized using unigrams and bigrams. We could have used trigrams as well, but for the purpose of this evaluation we will keep the former two only.</w:t>
+      </w:r>
+    </w:p>
+    <w:p>
+      <w:r>
+        <w:t>The main idea of content-based recommender engines is to suggest the items that have content similar to the one being evaluated against. This means that we will build a similarity matrix by calculating the similarities between the previously vectorized content and use this matrix to predict similar items.</w:t>
+      </w:r>
+    </w:p>
+    <w:p>
+      <w:r>
+        <w:lastRenderedPageBreak/>
         <w:drawing>
-          <wp:inline distT="0" distB="0" distL="0" distR="0" wp14:anchorId="2251798F" wp14:editId="106DCAD4">
-            <wp:extent cx="5727700" cy="2072640"/>
-            <wp:effectExtent l="0" t="0" r="0" b="0"/>
-            <wp:docPr id="18" name="Picture 18" descr="A screenshot of a cell phone&#10;&#10;Description automatically generated"/>
+          <wp:inline distT="0" distB="0" distL="0" distR="0" wp14:anchorId="4DE38B88" wp14:editId="69EA3332">
+            <wp:extent cx="5727700" cy="1292860"/>
+            <wp:effectExtent l="0" t="0" r="0" b="2540"/>
+            <wp:docPr id="17" name="Picture 17" descr="A screenshot of a cell phone&#10;&#10;Description automatically generated"/>
             <wp:cNvGraphicFramePr>
               <a:graphicFrameLocks xmlns:a="http://schemas.openxmlformats.org/drawingml/2006/main" noChangeAspect="1"/>
             </wp:cNvGraphicFramePr>
@@ -5922,7 +6473,7 @@
                   <pic:spPr>
                     <a:xfrm>
                       <a:off x="0" y="0"/>
-                      <a:ext cx="5727700" cy="2072640"/>
+                      <a:ext cx="5727700" cy="1292860"/>
                     </a:xfrm>
                     <a:prstGeom prst="rect">
                       <a:avLst/>
@@ -5942,11 +6493,16 @@
     </w:p>
     <w:p>
       <w:r>
+        <w:t>Here’s an example of how it works:</w:t>
+      </w:r>
+    </w:p>
+    <w:p>
+      <w:r>
         <w:drawing>
-          <wp:inline distT="0" distB="0" distL="0" distR="0" wp14:anchorId="5D7AFDD1" wp14:editId="5B35C042">
-            <wp:extent cx="5727700" cy="1351280"/>
+          <wp:inline distT="0" distB="0" distL="0" distR="0" wp14:anchorId="2251798F" wp14:editId="106DCAD4">
+            <wp:extent cx="5727700" cy="2072640"/>
             <wp:effectExtent l="0" t="0" r="0" b="0"/>
-            <wp:docPr id="19" name="Picture 19" descr="A screenshot of a social media post&#10;&#10;Description automatically generated"/>
+            <wp:docPr id="18" name="Picture 18" descr="A screenshot of a cell phone&#10;&#10;Description automatically generated"/>
             <wp:cNvGraphicFramePr>
               <a:graphicFrameLocks xmlns:a="http://schemas.openxmlformats.org/drawingml/2006/main" noChangeAspect="1"/>
             </wp:cNvGraphicFramePr>
@@ -5966,7 +6522,7 @@
                   <pic:spPr>
                     <a:xfrm>
                       <a:off x="0" y="0"/>
-                      <a:ext cx="5727700" cy="1351280"/>
+                      <a:ext cx="5727700" cy="2072640"/>
                     </a:xfrm>
                     <a:prstGeom prst="rect">
                       <a:avLst/>
@@ -5981,74 +6537,16 @@
     </w:p>
     <w:p>
       <w:r>
-        <w:t xml:space="preserve">As can be seen, the movies that are recommended are exactly the same in genre as the one being evaluated against. It’s important to note in the second example that, for movie </w:t>
-      </w:r>
-      <w:r>
-        <w:rPr>
-          <w:i/>
-          <w:iCs/>
-        </w:rPr>
-        <w:t>Terminator</w:t>
-      </w:r>
-      <w:r>
-        <w:t xml:space="preserve"> </w:t>
-      </w:r>
-      <w:r>
-        <w:rPr>
-          <w:i/>
-          <w:iCs/>
-        </w:rPr>
-        <w:t>(1984)</w:t>
-      </w:r>
-      <w:r>
-        <w:t xml:space="preserve">, we don’t see the </w:t>
-      </w:r>
-      <w:r>
-        <w:rPr>
-          <w:i/>
-          <w:iCs/>
-        </w:rPr>
-        <w:t xml:space="preserve">Terminator 2: The Judgement Day (1991) </w:t>
-      </w:r>
-      <w:r>
-        <w:t>in the list of top-5 recommendations. This is because we didn’t include movie name in the vector, but we rather used movie genre only. Upon further inspection of the recommendation list, we do find the Terminator 2 among the first top-100 recommendations.</w:t>
-      </w:r>
-      <w:r>
-        <w:t xml:space="preserve"> For the purpose of this evaluation, we will keep the prediction engine as is.</w:t>
-      </w:r>
-    </w:p>
-    <w:p>
-      <w:pPr>
-        <w:pStyle w:val="Heading3"/>
-      </w:pPr>
-      <w:r>
-        <w:lastRenderedPageBreak/>
-        <w:t>Evaluation</w:t>
-      </w:r>
-    </w:p>
-    <w:p>
-      <w:r>
-        <w:t>In case of content-based filtering, as the recommendations are being made based on the content, without any reference to users ratings, we have to evaluate the results based on whether user did actually like the movie being recommended. For the purpose of evaluation, we will treat ratings from 3 to 5 as positive feedback, and ratings and everything below 3 as negative feedback.</w:t>
-      </w:r>
-    </w:p>
-    <w:p>
-      <w:r>
-        <w:t>Due to limited computing power of the environment where this evaluation is being ran, we will take only 2</w:t>
-      </w:r>
-      <w:r>
-        <w:t>0</w:t>
-      </w:r>
-      <w:r>
-        <w:t>.000 training samples. Each sample represents a single rating of single user for a single movie:</w:t>
+        <w:t>TK: Add figure name here!</w:t>
       </w:r>
     </w:p>
     <w:p>
       <w:r>
         <w:drawing>
-          <wp:inline distT="0" distB="0" distL="0" distR="0" wp14:anchorId="0B7B2CA9" wp14:editId="4C4574FA">
-            <wp:extent cx="5727700" cy="2279650"/>
-            <wp:effectExtent l="0" t="0" r="0" b="6350"/>
-            <wp:docPr id="20" name="Picture 20" descr="A screenshot of a cell phone&#10;&#10;Description automatically generated"/>
+          <wp:inline distT="0" distB="0" distL="0" distR="0" wp14:anchorId="5D7AFDD1" wp14:editId="5B35C042">
+            <wp:extent cx="5727700" cy="1351280"/>
+            <wp:effectExtent l="0" t="0" r="0" b="0"/>
+            <wp:docPr id="19" name="Picture 19" descr="A screenshot of a social media post&#10;&#10;Description automatically generated"/>
             <wp:cNvGraphicFramePr>
               <a:graphicFrameLocks xmlns:a="http://schemas.openxmlformats.org/drawingml/2006/main" noChangeAspect="1"/>
             </wp:cNvGraphicFramePr>
@@ -6068,7 +6566,7 @@
                   <pic:spPr>
                     <a:xfrm>
                       <a:off x="0" y="0"/>
-                      <a:ext cx="5727700" cy="2279650"/>
+                      <a:ext cx="5727700" cy="1351280"/>
                     </a:xfrm>
                     <a:prstGeom prst="rect">
                       <a:avLst/>
@@ -6083,27 +6581,82 @@
     </w:p>
     <w:p>
       <w:r>
-        <w:t>TK: Add figure name here!</w:t>
-      </w:r>
-    </w:p>
-    <w:p>
-      <w:r>
-        <w:t>For each movie that was rated in the aforementioned set, we will find a list of 50 movies that are predicted based on it. Out of those 50 movies, we will consider as positive hit ones that were positively rated by user, and as a negative hit ones that were negatively rated. Predicted movies that were not rated by the user in question will be ignored. Finally, we calculate the accuracy score based on the number of positive and negative hits.</w:t>
-      </w:r>
-    </w:p>
-    <w:p>
-      <w:r>
-        <w:t>The evaluation algorithm can be summarized in the following diagram:</w:t>
-      </w:r>
-    </w:p>
-    <w:p>
+        <w:t xml:space="preserve">As can be seen, the movies that are recommended are exactly the same in genre as the one being evaluated against. It’s important to note in the second example that, for movie </w:t>
+      </w:r>
+      <w:r>
+        <w:rPr>
+          <w:i/>
+          <w:iCs/>
+        </w:rPr>
+        <w:t>Terminator</w:t>
+      </w:r>
+      <w:r>
+        <w:t xml:space="preserve"> </w:t>
+      </w:r>
+      <w:r>
+        <w:rPr>
+          <w:i/>
+          <w:iCs/>
+        </w:rPr>
+        <w:t>(1984)</w:t>
+      </w:r>
+      <w:r>
+        <w:t xml:space="preserve">, we don’t see the </w:t>
+      </w:r>
+      <w:r>
+        <w:rPr>
+          <w:i/>
+          <w:iCs/>
+        </w:rPr>
+        <w:t xml:space="preserve">Terminator 2: The Judgement Day (1991) </w:t>
+      </w:r>
+      <w:r>
+        <w:t>in the list of top-5 recommendations. This is because we didn’t include movie name in the vector, but we rather used movie genre only. Upon further inspection of the recommendation list, we do find the Terminator 2 among the first top-100 recommendations.</w:t>
+      </w:r>
+      <w:r>
+        <w:t xml:space="preserve"> For the purpose of this evaluation, we will keep the prediction engine as is.</w:t>
+      </w:r>
+    </w:p>
+    <w:p>
+      <w:pPr>
+        <w:pStyle w:val="Heading3"/>
+      </w:pPr>
       <w:r>
         <w:lastRenderedPageBreak/>
+        <w:t>Evaluation</w:t>
+      </w:r>
+    </w:p>
+    <w:p>
+      <w:r>
+        <w:t xml:space="preserve">In case of content-based filtering, as the recommendations are being made based on the content, without any reference to </w:t>
+      </w:r>
+      <w:proofErr w:type="gramStart"/>
+      <w:r>
+        <w:t>users</w:t>
+      </w:r>
+      <w:proofErr w:type="gramEnd"/>
+      <w:r>
+        <w:t xml:space="preserve"> ratings, we have to evaluate the results based on whether user did actually like the movie being recommended. For the purpose of evaluation, we will treat ratings from 3 to 5 as positive feedback, and ratings and everything below 3 as negative feedback.</w:t>
+      </w:r>
+    </w:p>
+    <w:p>
+      <w:r>
+        <w:t>Due to limited computing power of the environment where this evaluation is being ran, we will take only 2</w:t>
+      </w:r>
+      <w:r>
+        <w:t>0</w:t>
+      </w:r>
+      <w:r>
+        <w:t>.000 training samples. Each sample represents a single rating of single user for a single movie:</w:t>
+      </w:r>
+    </w:p>
+    <w:p>
+      <w:r>
         <w:drawing>
-          <wp:inline distT="0" distB="0" distL="0" distR="0" wp14:anchorId="03228739" wp14:editId="382321DF">
-            <wp:extent cx="5727700" cy="3110230"/>
-            <wp:effectExtent l="0" t="0" r="0" b="1270"/>
-            <wp:docPr id="22" name="Picture 22" descr="A screenshot of a cell phone&#10;&#10;Description automatically generated"/>
+          <wp:inline distT="0" distB="0" distL="0" distR="0" wp14:anchorId="0B7B2CA9" wp14:editId="4C4574FA">
+            <wp:extent cx="5727700" cy="2279650"/>
+            <wp:effectExtent l="0" t="0" r="0" b="6350"/>
+            <wp:docPr id="20" name="Picture 20" descr="A screenshot of a cell phone&#10;&#10;Description automatically generated"/>
             <wp:cNvGraphicFramePr>
               <a:graphicFrameLocks xmlns:a="http://schemas.openxmlformats.org/drawingml/2006/main" noChangeAspect="1"/>
             </wp:cNvGraphicFramePr>
@@ -6123,6 +6676,69 @@
                   <pic:spPr>
                     <a:xfrm>
                       <a:off x="0" y="0"/>
+                      <a:ext cx="5727700" cy="2279650"/>
+                    </a:xfrm>
+                    <a:prstGeom prst="rect">
+                      <a:avLst/>
+                    </a:prstGeom>
+                  </pic:spPr>
+                </pic:pic>
+              </a:graphicData>
+            </a:graphic>
+          </wp:inline>
+        </w:drawing>
+      </w:r>
+    </w:p>
+    <w:p>
+      <w:r>
+        <w:t>TK: Add figure name here!</w:t>
+      </w:r>
+    </w:p>
+    <w:p>
+      <w:r>
+        <w:t xml:space="preserve">For each movie that was rated in the aforementioned set, we will find a list of 50 movies that are predicted based on it. Out of those 50 movies, we will consider as positive hit ones that were positively rated by user, and as a </w:t>
+      </w:r>
+      <w:proofErr w:type="gramStart"/>
+      <w:r>
+        <w:t>negative hit ones</w:t>
+      </w:r>
+      <w:proofErr w:type="gramEnd"/>
+      <w:r>
+        <w:t xml:space="preserve"> that were negatively rated. Predicted movies that were not rated by the user in question will be ignored. Finally, we calculate the accuracy score based on the number of positive and negative hits.</w:t>
+      </w:r>
+    </w:p>
+    <w:p>
+      <w:r>
+        <w:t>The evaluation algorithm can be summarized in the following diagram:</w:t>
+      </w:r>
+    </w:p>
+    <w:p>
+      <w:r>
+        <w:lastRenderedPageBreak/>
+        <w:drawing>
+          <wp:inline distT="0" distB="0" distL="0" distR="0" wp14:anchorId="03228739" wp14:editId="382321DF">
+            <wp:extent cx="5727700" cy="3110230"/>
+            <wp:effectExtent l="0" t="0" r="0" b="1270"/>
+            <wp:docPr id="22" name="Picture 22" descr="A screenshot of a cell phone&#10;&#10;Description automatically generated"/>
+            <wp:cNvGraphicFramePr>
+              <a:graphicFrameLocks xmlns:a="http://schemas.openxmlformats.org/drawingml/2006/main" noChangeAspect="1"/>
+            </wp:cNvGraphicFramePr>
+            <a:graphic xmlns:a="http://schemas.openxmlformats.org/drawingml/2006/main">
+              <a:graphicData uri="http://schemas.openxmlformats.org/drawingml/2006/picture">
+                <pic:pic xmlns:pic="http://schemas.openxmlformats.org/drawingml/2006/picture">
+                  <pic:nvPicPr>
+                    <pic:cNvPr id="1" name=""/>
+                    <pic:cNvPicPr/>
+                  </pic:nvPicPr>
+                  <pic:blipFill>
+                    <a:blip r:embed="rId28"/>
+                    <a:stretch>
+                      <a:fillRect/>
+                    </a:stretch>
+                  </pic:blipFill>
+                  <pic:spPr>
+                    <a:xfrm>
+                      <a:off x="0" y="0"/>
                       <a:ext cx="5727700" cy="3110230"/>
                     </a:xfrm>
                     <a:prstGeom prst="rect">
@@ -6142,38 +6758,32 @@
       </w:r>
     </w:p>
     <w:p>
-      <w:r>
-        <w:t>Out of 2</w:t>
-      </w:r>
-      <w:r>
-        <w:t>0.</w:t>
-      </w:r>
-      <w:r>
-        <w:t xml:space="preserve">000 items that were evaluated, </w:t>
-      </w:r>
-      <w:r>
-        <w:t>7986</w:t>
-      </w:r>
-      <w:r>
-        <w:t xml:space="preserve"> were actually rated, which gives a </w:t>
-      </w:r>
-      <w:r>
-        <w:t>~40</w:t>
-      </w:r>
-      <w:r>
-        <w:t xml:space="preserve">% evaluation coverage. </w:t>
-      </w:r>
-      <w:r>
-        <w:t>The reported accuracy score is 0.</w:t>
-      </w:r>
-      <w:r>
-        <w:t>89</w:t>
-      </w:r>
-      <w:r>
-        <w:t xml:space="preserve">, while the reported F1 score is 0.94. </w:t>
-      </w:r>
-      <w:r>
-        <w:t>One obvious downside is the number of ratings that were actually identified and used for comparison, but the ones that were rated seem to have a pretty good accuracy.</w:t>
+      <w:pPr>
+        <w:pStyle w:val="Heading3"/>
+      </w:pPr>
+      <w:r>
+        <w:t>Conclusion</w:t>
+      </w:r>
+    </w:p>
+    <w:p>
+      <w:r>
+        <w:t>Out of 20.000 items that were evaluated, 7986 were actually rated, which gives a ~40% evaluation coverage. The reported accuracy score is 0.89, while the reported F1 score is 0.94. One downside is the number of ratings that were actually identified and used for comparison, but the ones that were rated seem to have a pretty good accuracy.</w:t>
+      </w:r>
+    </w:p>
+    <w:p>
+      <w:r>
+        <w:t xml:space="preserve">We conclude that content-based systems are perfect for situations where previous data about user preferences is not available. They don’t suffer from cold-start problem, don’t rely on previous ratings and generally provide a really good coverage of the item universe. </w:t>
+      </w:r>
+    </w:p>
+    <w:p>
+      <w:r>
+        <w:t xml:space="preserve">With those characteristics in mind, they can be used as a great first step for onboarding new users and selecting the content </w:t>
+      </w:r>
+      <w:r>
+        <w:t xml:space="preserve">to recommend </w:t>
+      </w:r>
+      <w:r>
+        <w:t>for them.</w:t>
       </w:r>
     </w:p>
     <w:p>
@@ -6206,10 +6816,26 @@
       </w:pPr>
       <w:r>
         <w:lastRenderedPageBreak/>
-        <w:t>TODO: Add following references to the END of bibliography: YouTube, MovieLens, IMDb</w:t>
-      </w:r>
-      <w:r>
-        <w:t>, my github repo</w:t>
+        <w:t xml:space="preserve">TODO: Add following references to the END of bibliography: YouTube, </w:t>
+      </w:r>
+      <w:proofErr w:type="spellStart"/>
+      <w:r>
+        <w:t>MovieLens</w:t>
+      </w:r>
+      <w:proofErr w:type="spellEnd"/>
+      <w:r>
+        <w:t>, IMDb</w:t>
+      </w:r>
+      <w:r>
+        <w:t xml:space="preserve">, my </w:t>
+      </w:r>
+      <w:proofErr w:type="spellStart"/>
+      <w:r>
+        <w:t>github</w:t>
+      </w:r>
+      <w:proofErr w:type="spellEnd"/>
+      <w:r>
+        <w:t xml:space="preserve"> repo</w:t>
       </w:r>
       <w:r>
         <w:fldChar w:fldCharType="begin"/>
@@ -7058,7 +7684,15 @@
         <w:footnoteRef/>
       </w:r>
       <w:r>
-        <w:t xml:space="preserve"> Movies that are listed are the moves that exist in MovieLens dataset as well</w:t>
+        <w:t xml:space="preserve"> Movies that are listed are the moves that exist in </w:t>
+      </w:r>
+      <w:proofErr w:type="spellStart"/>
+      <w:r>
+        <w:t>MovieLens</w:t>
+      </w:r>
+      <w:proofErr w:type="spellEnd"/>
+      <w:r>
+        <w:t xml:space="preserve"> dataset as well</w:t>
       </w:r>
     </w:p>
   </w:footnote>
@@ -7374,6 +8008,119 @@
     </w:lvl>
   </w:abstractNum>
   <w:abstractNum w:abstractNumId="11" w15:restartNumberingAfterBreak="0">
+    <w:nsid w:val="14B467F1"/>
+    <w:multiLevelType w:val="hybridMultilevel"/>
+    <w:tmpl w:val="3CA61DD2"/>
+    <w:lvl w:ilvl="0" w:tplc="096841EA">
+      <w:start w:val="1"/>
+      <w:numFmt w:val="bullet"/>
+      <w:lvlText w:val="-"/>
+      <w:lvlJc w:val="left"/>
+      <w:pPr>
+        <w:ind w:left="720" w:hanging="360"/>
+      </w:pPr>
+      <w:rPr>
+        <w:rFonts w:ascii="Times New Roman" w:eastAsiaTheme="minorHAnsi" w:hAnsi="Times New Roman" w:cs="Times New Roman" w:hint="default"/>
+      </w:rPr>
+    </w:lvl>
+    <w:lvl w:ilvl="1" w:tplc="04090003" w:tentative="1">
+      <w:start w:val="1"/>
+      <w:numFmt w:val="bullet"/>
+      <w:lvlText w:val="o"/>
+      <w:lvlJc w:val="left"/>
+      <w:pPr>
+        <w:ind w:left="1440" w:hanging="360"/>
+      </w:pPr>
+      <w:rPr>
+        <w:rFonts w:ascii="Courier New" w:hAnsi="Courier New" w:hint="default"/>
+      </w:rPr>
+    </w:lvl>
+    <w:lvl w:ilvl="2" w:tplc="04090005" w:tentative="1">
+      <w:start w:val="1"/>
+      <w:numFmt w:val="bullet"/>
+      <w:lvlText w:val=""/>
+      <w:lvlJc w:val="left"/>
+      <w:pPr>
+        <w:ind w:left="2160" w:hanging="360"/>
+      </w:pPr>
+      <w:rPr>
+        <w:rFonts w:ascii="Wingdings" w:hAnsi="Wingdings" w:hint="default"/>
+      </w:rPr>
+    </w:lvl>
+    <w:lvl w:ilvl="3" w:tplc="04090001" w:tentative="1">
+      <w:start w:val="1"/>
+      <w:numFmt w:val="bullet"/>
+      <w:lvlText w:val=""/>
+      <w:lvlJc w:val="left"/>
+      <w:pPr>
+        <w:ind w:left="2880" w:hanging="360"/>
+      </w:pPr>
+      <w:rPr>
+        <w:rFonts w:ascii="Symbol" w:hAnsi="Symbol" w:hint="default"/>
+      </w:rPr>
+    </w:lvl>
+    <w:lvl w:ilvl="4" w:tplc="04090003" w:tentative="1">
+      <w:start w:val="1"/>
+      <w:numFmt w:val="bullet"/>
+      <w:lvlText w:val="o"/>
+      <w:lvlJc w:val="left"/>
+      <w:pPr>
+        <w:ind w:left="3600" w:hanging="360"/>
+      </w:pPr>
+      <w:rPr>
+        <w:rFonts w:ascii="Courier New" w:hAnsi="Courier New" w:hint="default"/>
+      </w:rPr>
+    </w:lvl>
+    <w:lvl w:ilvl="5" w:tplc="04090005" w:tentative="1">
+      <w:start w:val="1"/>
+      <w:numFmt w:val="bullet"/>
+      <w:lvlText w:val=""/>
+      <w:lvlJc w:val="left"/>
+      <w:pPr>
+        <w:ind w:left="4320" w:hanging="360"/>
+      </w:pPr>
+      <w:rPr>
+        <w:rFonts w:ascii="Wingdings" w:hAnsi="Wingdings" w:hint="default"/>
+      </w:rPr>
+    </w:lvl>
+    <w:lvl w:ilvl="6" w:tplc="04090001" w:tentative="1">
+      <w:start w:val="1"/>
+      <w:numFmt w:val="bullet"/>
+      <w:lvlText w:val=""/>
+      <w:lvlJc w:val="left"/>
+      <w:pPr>
+        <w:ind w:left="5040" w:hanging="360"/>
+      </w:pPr>
+      <w:rPr>
+        <w:rFonts w:ascii="Symbol" w:hAnsi="Symbol" w:hint="default"/>
+      </w:rPr>
+    </w:lvl>
+    <w:lvl w:ilvl="7" w:tplc="04090003" w:tentative="1">
+      <w:start w:val="1"/>
+      <w:numFmt w:val="bullet"/>
+      <w:lvlText w:val="o"/>
+      <w:lvlJc w:val="left"/>
+      <w:pPr>
+        <w:ind w:left="5760" w:hanging="360"/>
+      </w:pPr>
+      <w:rPr>
+        <w:rFonts w:ascii="Courier New" w:hAnsi="Courier New" w:hint="default"/>
+      </w:rPr>
+    </w:lvl>
+    <w:lvl w:ilvl="8" w:tplc="04090005" w:tentative="1">
+      <w:start w:val="1"/>
+      <w:numFmt w:val="bullet"/>
+      <w:lvlText w:val=""/>
+      <w:lvlJc w:val="left"/>
+      <w:pPr>
+        <w:ind w:left="6480" w:hanging="360"/>
+      </w:pPr>
+      <w:rPr>
+        <w:rFonts w:ascii="Wingdings" w:hAnsi="Wingdings" w:hint="default"/>
+      </w:rPr>
+    </w:lvl>
+  </w:abstractNum>
+  <w:abstractNum w:abstractNumId="12" w15:restartNumberingAfterBreak="0">
     <w:nsid w:val="15E51D49"/>
     <w:multiLevelType w:val="multilevel"/>
     <w:tmpl w:val="04090025"/>
@@ -7468,7 +8215,7 @@
       </w:pPr>
     </w:lvl>
   </w:abstractNum>
-  <w:abstractNum w:abstractNumId="12" w15:restartNumberingAfterBreak="0">
+  <w:abstractNum w:abstractNumId="13" w15:restartNumberingAfterBreak="0">
     <w:nsid w:val="1E414C98"/>
     <w:multiLevelType w:val="hybridMultilevel"/>
     <w:tmpl w:val="7694A8E8"/>
@@ -7554,7 +8301,7 @@
       </w:pPr>
     </w:lvl>
   </w:abstractNum>
-  <w:abstractNum w:abstractNumId="13" w15:restartNumberingAfterBreak="0">
+  <w:abstractNum w:abstractNumId="14" w15:restartNumberingAfterBreak="0">
     <w:nsid w:val="22747052"/>
     <w:multiLevelType w:val="hybridMultilevel"/>
     <w:tmpl w:val="95EE42C2"/>
@@ -7667,7 +8414,7 @@
       </w:rPr>
     </w:lvl>
   </w:abstractNum>
-  <w:abstractNum w:abstractNumId="14" w15:restartNumberingAfterBreak="0">
+  <w:abstractNum w:abstractNumId="15" w15:restartNumberingAfterBreak="0">
     <w:nsid w:val="24D95C98"/>
     <w:multiLevelType w:val="hybridMultilevel"/>
     <w:tmpl w:val="1ECE2016"/>
@@ -7753,7 +8500,7 @@
       </w:pPr>
     </w:lvl>
   </w:abstractNum>
-  <w:abstractNum w:abstractNumId="15" w15:restartNumberingAfterBreak="0">
+  <w:abstractNum w:abstractNumId="16" w15:restartNumberingAfterBreak="0">
     <w:nsid w:val="29BA7F8D"/>
     <w:multiLevelType w:val="hybridMultilevel"/>
     <w:tmpl w:val="53FA2796"/>
@@ -7839,7 +8586,7 @@
       </w:pPr>
     </w:lvl>
   </w:abstractNum>
-  <w:abstractNum w:abstractNumId="16" w15:restartNumberingAfterBreak="0">
+  <w:abstractNum w:abstractNumId="17" w15:restartNumberingAfterBreak="0">
     <w:nsid w:val="2FC83D6D"/>
     <w:multiLevelType w:val="hybridMultilevel"/>
     <w:tmpl w:val="A1E42996"/>
@@ -7925,7 +8672,7 @@
       </w:pPr>
     </w:lvl>
   </w:abstractNum>
-  <w:abstractNum w:abstractNumId="17" w15:restartNumberingAfterBreak="0">
+  <w:abstractNum w:abstractNumId="18" w15:restartNumberingAfterBreak="0">
     <w:nsid w:val="50C434E7"/>
     <w:multiLevelType w:val="hybridMultilevel"/>
     <w:tmpl w:val="67B896FC"/>
@@ -8009,6 +8756,119 @@
       <w:pPr>
         <w:ind w:left="6480" w:hanging="180"/>
       </w:pPr>
+    </w:lvl>
+  </w:abstractNum>
+  <w:abstractNum w:abstractNumId="19" w15:restartNumberingAfterBreak="0">
+    <w:nsid w:val="5AA52464"/>
+    <w:multiLevelType w:val="hybridMultilevel"/>
+    <w:tmpl w:val="CABAEFD4"/>
+    <w:lvl w:ilvl="0" w:tplc="B5DE93AC">
+      <w:start w:val="1"/>
+      <w:numFmt w:val="bullet"/>
+      <w:lvlText w:val="-"/>
+      <w:lvlJc w:val="left"/>
+      <w:pPr>
+        <w:ind w:left="1080" w:hanging="360"/>
+      </w:pPr>
+      <w:rPr>
+        <w:rFonts w:ascii="Times New Roman" w:eastAsiaTheme="minorHAnsi" w:hAnsi="Times New Roman" w:cs="Times New Roman" w:hint="default"/>
+      </w:rPr>
+    </w:lvl>
+    <w:lvl w:ilvl="1" w:tplc="04090003" w:tentative="1">
+      <w:start w:val="1"/>
+      <w:numFmt w:val="bullet"/>
+      <w:lvlText w:val="o"/>
+      <w:lvlJc w:val="left"/>
+      <w:pPr>
+        <w:ind w:left="1800" w:hanging="360"/>
+      </w:pPr>
+      <w:rPr>
+        <w:rFonts w:ascii="Courier New" w:hAnsi="Courier New" w:hint="default"/>
+      </w:rPr>
+    </w:lvl>
+    <w:lvl w:ilvl="2" w:tplc="04090005" w:tentative="1">
+      <w:start w:val="1"/>
+      <w:numFmt w:val="bullet"/>
+      <w:lvlText w:val=""/>
+      <w:lvlJc w:val="left"/>
+      <w:pPr>
+        <w:ind w:left="2520" w:hanging="360"/>
+      </w:pPr>
+      <w:rPr>
+        <w:rFonts w:ascii="Wingdings" w:hAnsi="Wingdings" w:hint="default"/>
+      </w:rPr>
+    </w:lvl>
+    <w:lvl w:ilvl="3" w:tplc="04090001" w:tentative="1">
+      <w:start w:val="1"/>
+      <w:numFmt w:val="bullet"/>
+      <w:lvlText w:val=""/>
+      <w:lvlJc w:val="left"/>
+      <w:pPr>
+        <w:ind w:left="3240" w:hanging="360"/>
+      </w:pPr>
+      <w:rPr>
+        <w:rFonts w:ascii="Symbol" w:hAnsi="Symbol" w:hint="default"/>
+      </w:rPr>
+    </w:lvl>
+    <w:lvl w:ilvl="4" w:tplc="04090003" w:tentative="1">
+      <w:start w:val="1"/>
+      <w:numFmt w:val="bullet"/>
+      <w:lvlText w:val="o"/>
+      <w:lvlJc w:val="left"/>
+      <w:pPr>
+        <w:ind w:left="3960" w:hanging="360"/>
+      </w:pPr>
+      <w:rPr>
+        <w:rFonts w:ascii="Courier New" w:hAnsi="Courier New" w:hint="default"/>
+      </w:rPr>
+    </w:lvl>
+    <w:lvl w:ilvl="5" w:tplc="04090005" w:tentative="1">
+      <w:start w:val="1"/>
+      <w:numFmt w:val="bullet"/>
+      <w:lvlText w:val=""/>
+      <w:lvlJc w:val="left"/>
+      <w:pPr>
+        <w:ind w:left="4680" w:hanging="360"/>
+      </w:pPr>
+      <w:rPr>
+        <w:rFonts w:ascii="Wingdings" w:hAnsi="Wingdings" w:hint="default"/>
+      </w:rPr>
+    </w:lvl>
+    <w:lvl w:ilvl="6" w:tplc="04090001" w:tentative="1">
+      <w:start w:val="1"/>
+      <w:numFmt w:val="bullet"/>
+      <w:lvlText w:val=""/>
+      <w:lvlJc w:val="left"/>
+      <w:pPr>
+        <w:ind w:left="5400" w:hanging="360"/>
+      </w:pPr>
+      <w:rPr>
+        <w:rFonts w:ascii="Symbol" w:hAnsi="Symbol" w:hint="default"/>
+      </w:rPr>
+    </w:lvl>
+    <w:lvl w:ilvl="7" w:tplc="04090003" w:tentative="1">
+      <w:start w:val="1"/>
+      <w:numFmt w:val="bullet"/>
+      <w:lvlText w:val="o"/>
+      <w:lvlJc w:val="left"/>
+      <w:pPr>
+        <w:ind w:left="6120" w:hanging="360"/>
+      </w:pPr>
+      <w:rPr>
+        <w:rFonts w:ascii="Courier New" w:hAnsi="Courier New" w:hint="default"/>
+      </w:rPr>
+    </w:lvl>
+    <w:lvl w:ilvl="8" w:tplc="04090005" w:tentative="1">
+      <w:start w:val="1"/>
+      <w:numFmt w:val="bullet"/>
+      <w:lvlText w:val=""/>
+      <w:lvlJc w:val="left"/>
+      <w:pPr>
+        <w:ind w:left="6840" w:hanging="360"/>
+      </w:pPr>
+      <w:rPr>
+        <w:rFonts w:ascii="Wingdings" w:hAnsi="Wingdings" w:hint="default"/>
+      </w:rPr>
     </w:lvl>
   </w:abstractNum>
   <w:num w:numId="1">
@@ -8042,28 +8902,34 @@
     <w:abstractNumId w:val="9"/>
   </w:num>
   <w:num w:numId="11">
+    <w:abstractNumId w:val="18"/>
+  </w:num>
+  <w:num w:numId="12">
     <w:abstractNumId w:val="17"/>
   </w:num>
-  <w:num w:numId="12">
-    <w:abstractNumId w:val="16"/>
-  </w:num>
   <w:num w:numId="13">
-    <w:abstractNumId w:val="11"/>
+    <w:abstractNumId w:val="12"/>
   </w:num>
   <w:num w:numId="14">
-    <w:abstractNumId w:val="14"/>
+    <w:abstractNumId w:val="15"/>
   </w:num>
   <w:num w:numId="15">
-    <w:abstractNumId w:val="15"/>
+    <w:abstractNumId w:val="16"/>
   </w:num>
   <w:num w:numId="16">
     <w:abstractNumId w:val="10"/>
   </w:num>
   <w:num w:numId="17">
+    <w:abstractNumId w:val="14"/>
+  </w:num>
+  <w:num w:numId="18">
     <w:abstractNumId w:val="13"/>
   </w:num>
-  <w:num w:numId="18">
-    <w:abstractNumId w:val="12"/>
+  <w:num w:numId="19">
+    <w:abstractNumId w:val="11"/>
+  </w:num>
+  <w:num w:numId="20">
+    <w:abstractNumId w:val="19"/>
   </w:num>
 </w:numbering>
 </file>
@@ -9290,6 +10156,22 @@
       <w:u w:val="single"/>
     </w:rPr>
   </w:style>
+  <w:style w:type="table" w:styleId="TableGrid">
+    <w:name w:val="Table Grid"/>
+    <w:basedOn w:val="TableNormal"/>
+    <w:uiPriority w:val="39"/>
+    <w:rsid w:val="00FF2BB1"/>
+    <w:tblPr>
+      <w:tblBorders>
+        <w:top w:val="single" w:sz="4" w:space="0" w:color="auto"/>
+        <w:left w:val="single" w:sz="4" w:space="0" w:color="auto"/>
+        <w:bottom w:val="single" w:sz="4" w:space="0" w:color="auto"/>
+        <w:right w:val="single" w:sz="4" w:space="0" w:color="auto"/>
+        <w:insideH w:val="single" w:sz="4" w:space="0" w:color="auto"/>
+        <w:insideV w:val="single" w:sz="4" w:space="0" w:color="auto"/>
+      </w:tblBorders>
+    </w:tblPr>
+  </w:style>
 </w:styles>
 </file>
 
@@ -9920,7 +10802,7 @@
 </file>
 
 <file path=customXml/itemProps1.xml><?xml version="1.0" encoding="utf-8"?>
-<ds:datastoreItem xmlns:ds="http://schemas.openxmlformats.org/officeDocument/2006/customXml" ds:itemID="{C1D5E974-030A-7B42-ABA1-CE3FA4DB52FB}">
+<ds:datastoreItem xmlns:ds="http://schemas.openxmlformats.org/officeDocument/2006/customXml" ds:itemID="{FF79D499-480D-4346-9351-61E33A81B3EF}">
   <ds:schemaRefs>
     <ds:schemaRef ds:uri="http://schemas.openxmlformats.org/officeDocument/2006/bibliography"/>
   </ds:schemaRefs>

</xml_diff>

<commit_message>
Add figure names and equation numbers
</commit_message>
<xml_diff>
--- a/Master Thesis.docx
+++ b/Master Thesis.docx
@@ -173,7 +173,35 @@
           <w:b/>
           <w:bCs/>
         </w:rPr>
-        <w:t>SYNTHESIS AND EVALUATION OF RECOMMENDER SYSTEM CATEGORIES AGAINST A MOVIES DATASET</w:t>
+        <w:t xml:space="preserve">SYNTHESIS AND EVALUATION OF </w:t>
+      </w:r>
+      <w:r>
+        <w:rPr>
+          <w:b/>
+          <w:bCs/>
+        </w:rPr>
+        <w:t xml:space="preserve">DIFFERENT </w:t>
+      </w:r>
+      <w:r>
+        <w:rPr>
+          <w:b/>
+          <w:bCs/>
+        </w:rPr>
+        <w:t>RECOMMENDER SYSTEM</w:t>
+      </w:r>
+      <w:r>
+        <w:rPr>
+          <w:b/>
+          <w:bCs/>
+        </w:rPr>
+        <w:t>S</w:t>
+      </w:r>
+      <w:r>
+        <w:rPr>
+          <w:b/>
+          <w:bCs/>
+        </w:rPr>
+        <w:t xml:space="preserve"> AGAINST A MOVIES DATASET</w:t>
       </w:r>
     </w:p>
     <w:p>
@@ -4124,30 +4152,19 @@
     <w:p>
       <w:pPr>
         <w:pStyle w:val="Caption"/>
-        <w:jc w:val="center"/>
       </w:pPr>
       <w:bookmarkStart w:id="14" w:name="_Toc22833203"/>
       <w:r>
         <w:t xml:space="preserve">Figure </w:t>
       </w:r>
-      <w:r>
-        <w:fldChar w:fldCharType="begin"/>
-      </w:r>
-      <w:r>
-        <w:instrText xml:space="preserve"> SEQ Figure \* ARABIC </w:instrText>
-      </w:r>
-      <w:r>
-        <w:fldChar w:fldCharType="separate"/>
-      </w:r>
-      <w:r>
-        <w:rPr>
-          <w:noProof/>
-        </w:rPr>
-        <w:t>1</w:t>
-      </w:r>
-      <w:r>
-        <w:fldChar w:fldCharType="end"/>
-      </w:r>
+      <w:fldSimple w:instr=" SEQ Figure \* ARABIC ">
+        <w:r>
+          <w:rPr>
+            <w:noProof/>
+          </w:rPr>
+          <w:t>1</w:t>
+        </w:r>
+      </w:fldSimple>
       <w:r>
         <w:t xml:space="preserve"> –</w:t>
       </w:r>
@@ -4208,7 +4225,11 @@
         <w:t>’</w:t>
       </w:r>
       <w:r>
-        <w:t>s preferences are slowly changing over time. In these circumstances, they can be pretty fast and almost as precise as neighborhood-based methods</w:t>
+        <w:t xml:space="preserve">s preferences are slowly changing over time. In these circumstances, </w:t>
+      </w:r>
+      <w:r>
+        <w:lastRenderedPageBreak/>
+        <w:t>they can be pretty fast and almost as precise as neighborhood-based methods</w:t>
       </w:r>
       <w:r>
         <w:t xml:space="preserve"> </w:t>
@@ -4246,7 +4267,6 @@
     </w:p>
     <w:p>
       <w:r>
-        <w:lastRenderedPageBreak/>
         <w:t xml:space="preserve">Another possible approach is by using the clustering techniques. These algorithms work by identifying clusters of similar users and use those clusters for identifying related items to be recommended. Even though they have great performances in terms of recommendation speed, they suffer from lack of personalization and are shown to have worse accuracy than nearest-neighbor algorithms </w:t>
       </w:r>
       <w:sdt>
@@ -4328,29 +4348,18 @@
     <w:p>
       <w:pPr>
         <w:pStyle w:val="Caption"/>
-        <w:jc w:val="center"/>
       </w:pPr>
       <w:r>
         <w:t xml:space="preserve">Figure </w:t>
       </w:r>
-      <w:r>
-        <w:fldChar w:fldCharType="begin"/>
-      </w:r>
-      <w:r>
-        <w:instrText xml:space="preserve"> SEQ Figure \* ARABIC </w:instrText>
-      </w:r>
-      <w:r>
-        <w:fldChar w:fldCharType="separate"/>
-      </w:r>
-      <w:r>
-        <w:rPr>
-          <w:noProof/>
-        </w:rPr>
-        <w:t>2</w:t>
-      </w:r>
-      <w:r>
-        <w:fldChar w:fldCharType="end"/>
-      </w:r>
+      <w:fldSimple w:instr=" SEQ Figure \* ARABIC ">
+        <w:r>
+          <w:rPr>
+            <w:noProof/>
+          </w:rPr>
+          <w:t>2</w:t>
+        </w:r>
+      </w:fldSimple>
       <w:r>
         <w:t xml:space="preserve"> - Example of an incomplete rating matrix</w:t>
       </w:r>
@@ -4404,29 +4413,18 @@
     <w:p>
       <w:pPr>
         <w:pStyle w:val="Caption"/>
-        <w:jc w:val="center"/>
       </w:pPr>
       <w:r>
         <w:t xml:space="preserve">Figure </w:t>
       </w:r>
-      <w:r>
-        <w:fldChar w:fldCharType="begin"/>
-      </w:r>
-      <w:r>
-        <w:instrText xml:space="preserve"> SEQ Figure \* ARABIC </w:instrText>
-      </w:r>
-      <w:r>
-        <w:fldChar w:fldCharType="separate"/>
-      </w:r>
-      <w:r>
-        <w:rPr>
-          <w:noProof/>
-        </w:rPr>
-        <w:t>3</w:t>
-      </w:r>
-      <w:r>
-        <w:fldChar w:fldCharType="end"/>
-      </w:r>
+      <w:fldSimple w:instr=" SEQ Figure \* ARABIC ">
+        <w:r>
+          <w:rPr>
+            <w:noProof/>
+          </w:rPr>
+          <w:t>3</w:t>
+        </w:r>
+      </w:fldSimple>
       <w:r>
         <w:t xml:space="preserve"> - unary ratings matrix</w:t>
       </w:r>
@@ -4929,6 +4927,9 @@
       </w:r>
     </w:p>
     <w:p>
+      <w:pPr>
+        <w:keepNext/>
+      </w:pPr>
       <w:r>
         <w:rPr>
           <w:noProof/>
@@ -4973,15 +4974,21 @@
     </w:p>
     <w:p>
       <w:pPr>
-        <w:rPr>
-          <w:lang w:val="en"/>
-        </w:rPr>
-      </w:pPr>
-      <w:r>
-        <w:rPr>
-          <w:lang w:val="en"/>
-        </w:rPr>
-        <w:t>TK – Figure Name Here!</w:t>
+        <w:pStyle w:val="Caption"/>
+      </w:pPr>
+      <w:r>
+        <w:t xml:space="preserve">Figure </w:t>
+      </w:r>
+      <w:fldSimple w:instr=" SEQ Figure \* ARABIC ">
+        <w:r>
+          <w:rPr>
+            <w:noProof/>
+          </w:rPr>
+          <w:t>4</w:t>
+        </w:r>
+      </w:fldSimple>
+      <w:r>
+        <w:t xml:space="preserve"> - Dataset samples</w:t>
       </w:r>
     </w:p>
     <w:p>
@@ -4990,6 +4997,9 @@
       </w:r>
     </w:p>
     <w:p>
+      <w:pPr>
+        <w:keepNext/>
+      </w:pPr>
       <w:r>
         <w:rPr>
           <w:noProof/>
@@ -5033,15 +5043,21 @@
     </w:p>
     <w:p>
       <w:pPr>
-        <w:rPr>
-          <w:lang w:val="en"/>
-        </w:rPr>
-      </w:pPr>
-      <w:r>
-        <w:rPr>
-          <w:lang w:val="en"/>
-        </w:rPr>
-        <w:t>TK – Figure Name Here!</w:t>
+        <w:pStyle w:val="Caption"/>
+      </w:pPr>
+      <w:r>
+        <w:t xml:space="preserve">Figure </w:t>
+      </w:r>
+      <w:fldSimple w:instr=" SEQ Figure \* ARABIC ">
+        <w:r>
+          <w:rPr>
+            <w:noProof/>
+          </w:rPr>
+          <w:t>5</w:t>
+        </w:r>
+      </w:fldSimple>
+      <w:r>
+        <w:t xml:space="preserve"> - Ratings distribution</w:t>
       </w:r>
     </w:p>
     <w:p>
@@ -5170,6 +5186,9 @@
       </w:r>
     </w:p>
     <w:p>
+      <w:pPr>
+        <w:keepNext/>
+      </w:pPr>
       <w:r>
         <w:rPr>
           <w:noProof/>
@@ -5213,15 +5232,21 @@
     </w:p>
     <w:p>
       <w:pPr>
-        <w:rPr>
-          <w:lang w:val="en"/>
-        </w:rPr>
-      </w:pPr>
-      <w:r>
-        <w:rPr>
-          <w:lang w:val="en"/>
-        </w:rPr>
-        <w:t>TK – Figure Name Here!</w:t>
+        <w:pStyle w:val="Caption"/>
+      </w:pPr>
+      <w:r>
+        <w:t xml:space="preserve">Figure </w:t>
+      </w:r>
+      <w:fldSimple w:instr=" SEQ Figure \* ARABIC ">
+        <w:r>
+          <w:rPr>
+            <w:noProof/>
+          </w:rPr>
+          <w:t>6</w:t>
+        </w:r>
+      </w:fldSimple>
+      <w:r>
+        <w:t xml:space="preserve"> - List of movies and genres</w:t>
       </w:r>
     </w:p>
     <w:p>
@@ -5400,11 +5425,7 @@
     </w:p>
     <w:p>
       <w:pPr>
-        <w:rPr>
-          <w:i/>
-          <w:iCs/>
-          <w:lang w:val="en"/>
-        </w:rPr>
+        <w:keepNext/>
       </w:pPr>
       <w:r>
         <w:rPr>
@@ -5452,15 +5473,26 @@
     </w:p>
     <w:p>
       <w:pPr>
-        <w:rPr>
+        <w:pStyle w:val="Caption"/>
+        <w:rPr>
+          <w:i w:val="0"/>
+          <w:iCs w:val="0"/>
           <w:lang w:val="en"/>
         </w:rPr>
       </w:pPr>
       <w:r>
-        <w:rPr>
-          <w:lang w:val="en"/>
-        </w:rPr>
-        <w:t xml:space="preserve">TK – figure name here! </w:t>
+        <w:t xml:space="preserve">Figure </w:t>
+      </w:r>
+      <w:fldSimple w:instr=" SEQ Figure \* ARABIC ">
+        <w:r>
+          <w:rPr>
+            <w:noProof/>
+          </w:rPr>
+          <w:t>7</w:t>
+        </w:r>
+      </w:fldSimple>
+      <w:r>
+        <w:t xml:space="preserve"> - m x n ratings matrix</w:t>
       </w:r>
     </w:p>
     <w:p>
@@ -5543,10 +5575,7 @@
           </m:e>
           <m:sub>
             <m:r>
-              <m:t>u</m:t>
-            </m:r>
-            <m:r>
-              <m:t>=</m:t>
+              <m:t>u=</m:t>
             </m:r>
             <m:f>
               <m:fPr>
@@ -5562,10 +5591,7 @@
                   </m:naryPr>
                   <m:sub>
                     <m:r>
-                      <m:t>k</m:t>
-                    </m:r>
-                    <m:r>
-                      <m:t>∈</m:t>
+                      <m:t>k∈</m:t>
                     </m:r>
                     <m:sSub>
                       <m:sSubPr>
@@ -5659,10 +5685,7 @@
               </m:dPr>
               <m:e>
                 <m:r>
-                  <m:t>1…</m:t>
-                </m:r>
-                <m:r>
-                  <m:t>m</m:t>
+                  <m:t>1…m</m:t>
                 </m:r>
               </m:e>
             </m:d>
@@ -5678,6 +5701,28 @@
     </w:p>
     <w:p>
       <w:pPr>
+        <w:pStyle w:val="Caption"/>
+        <w:rPr>
+          <w:lang w:val="en"/>
+        </w:rPr>
+      </w:pPr>
+      <w:r>
+        <w:t xml:space="preserve">Equation </w:t>
+      </w:r>
+      <w:fldSimple w:instr=" SEQ Equation \* ARABIC ">
+        <w:r>
+          <w:rPr>
+            <w:noProof/>
+          </w:rPr>
+          <w:t>1</w:t>
+        </w:r>
+      </w:fldSimple>
+      <w:r>
+        <w:t xml:space="preserve"> - mean rating value</w:t>
+      </w:r>
+    </w:p>
+    <w:p>
+      <w:pPr>
         <w:jc w:val="center"/>
         <w:rPr>
           <w:lang w:val="en"/>
@@ -5693,19 +5738,7 @@
         <w:rPr>
           <w:lang w:val="en"/>
         </w:rPr>
-        <w:t xml:space="preserve">Formula 2.1; </w:t>
-      </w:r>
-      <w:r>
-        <w:rPr>
-          <w:lang w:val="en"/>
-        </w:rPr>
-        <w:t xml:space="preserve">ADD </w:t>
-      </w:r>
-      <w:r>
-        <w:rPr>
-          <w:lang w:val="en"/>
-        </w:rPr>
-        <w:t>Formula number here</w:t>
+        <w:t>Formula 2.1</w:t>
       </w:r>
     </w:p>
     <w:p>
@@ -6064,14 +6097,7 @@
                           <w:sz w:val="28"/>
                           <w:szCs w:val="26"/>
                         </w:rPr>
-                        <m:t>*</m:t>
-                      </m:r>
-                      <m:r>
-                        <w:rPr>
-                          <w:sz w:val="28"/>
-                          <w:szCs w:val="26"/>
-                        </w:rPr>
-                        <m:t>(</m:t>
+                        <m:t>*(</m:t>
                       </m:r>
                       <m:sSub>
                         <m:sSubPr>
@@ -6593,19 +6619,33 @@
     </w:p>
     <w:p>
       <w:pPr>
+        <w:pStyle w:val="Caption"/>
+      </w:pPr>
+      <w:r>
+        <w:t xml:space="preserve">Equation </w:t>
+      </w:r>
+      <w:fldSimple w:instr=" SEQ Equation \* ARABIC ">
+        <w:r>
+          <w:rPr>
+            <w:noProof/>
+          </w:rPr>
+          <w:t>2</w:t>
+        </w:r>
+      </w:fldSimple>
+      <w:r>
+        <w:t xml:space="preserve"> - Pearson correlation coefficient</w:t>
+      </w:r>
+    </w:p>
+    <w:p>
+      <w:pPr>
         <w:jc w:val="center"/>
       </w:pPr>
       <w:r>
+        <w:lastRenderedPageBreak/>
         <w:t xml:space="preserve">TK: </w:t>
       </w:r>
       <w:r>
-        <w:t xml:space="preserve">Formula 2.2; </w:t>
-      </w:r>
-      <w:r>
-        <w:t xml:space="preserve">Add </w:t>
-      </w:r>
-      <w:r>
-        <w:t>formula number here</w:t>
+        <w:t>Formula 2.2;</w:t>
       </w:r>
     </w:p>
     <w:p>
@@ -6643,11 +6683,7 @@
         </w:sdtContent>
       </w:sdt>
       <w:r>
-        <w:t xml:space="preserve">. This method works by finding the linear correlation between two vectors, resulting in a value </w:t>
-      </w:r>
-      <w:r>
-        <w:lastRenderedPageBreak/>
-        <w:t>between -1 and +1. -1 represents a negative correlation while +1 represents high positive correlation. 0 value shows no correlation at all, which is sometimes referred to as zero order correlation.</w:t>
+        <w:t>. This method works by finding the linear correlation between two vectors, resulting in a value between -1 and +1. -1 represents a negative correlation while +1 represents high positive correlation. 0 value shows no correlation at all, which is sometimes referred to as zero order correlation.</w:t>
       </w:r>
     </w:p>
     <w:p>
@@ -6711,6 +6747,7 @@
     </w:p>
     <w:p>
       <w:pPr>
+        <w:keepNext/>
         <w:jc w:val="left"/>
       </w:pPr>
       <w:r>
@@ -6752,6 +6789,25 @@
             </a:graphic>
           </wp:inline>
         </w:drawing>
+      </w:r>
+    </w:p>
+    <w:p>
+      <w:pPr>
+        <w:pStyle w:val="Caption"/>
+      </w:pPr>
+      <w:r>
+        <w:t xml:space="preserve">Figure </w:t>
+      </w:r>
+      <w:fldSimple w:instr=" SEQ Figure \* ARABIC ">
+        <w:r>
+          <w:rPr>
+            <w:noProof/>
+          </w:rPr>
+          <w:t>8</w:t>
+        </w:r>
+      </w:fldSimple>
+      <w:r>
+        <w:t xml:space="preserve"> - Similarity coefficients between samples</w:t>
       </w:r>
     </w:p>
     <w:p>
@@ -7093,13 +7149,32 @@
     </w:p>
     <w:p>
       <w:pPr>
+        <w:pStyle w:val="Caption"/>
+      </w:pPr>
+      <w:r>
+        <w:t xml:space="preserve">Equation </w:t>
+      </w:r>
+      <w:fldSimple w:instr=" SEQ Equation \* ARABIC ">
+        <w:r>
+          <w:rPr>
+            <w:noProof/>
+          </w:rPr>
+          <w:t>3</w:t>
+        </w:r>
+      </w:fldSimple>
+      <w:r>
+        <w:t xml:space="preserve"> - Formula for calculating the predicted rating of given user for given movie</w:t>
+      </w:r>
+    </w:p>
+    <w:p>
+      <w:pPr>
         <w:jc w:val="center"/>
       </w:pPr>
       <w:r>
         <w:t xml:space="preserve">TK: </w:t>
       </w:r>
       <w:r>
-        <w:t>This is formula 2.4 from book; TK: Add figure number</w:t>
+        <w:t>This is formula 2.4 from book;</w:t>
       </w:r>
     </w:p>
     <w:p>
@@ -7107,7 +7182,6 @@
         <w:jc w:val="left"/>
       </w:pPr>
       <w:r>
-        <w:lastRenderedPageBreak/>
         <w:t xml:space="preserve">What we are doing is finding the users most similar to target user who have also rated the target movie. Then, for each user we multiply the correlation coefficient and the mean-centered rating of target user. We sum all these multipliers, divide by total number of similar users and finally, in order to get a rating in the original [0.5, 5] range, we add back the mean value for target user. There seem to be number of alternative approaches for calculating the predicted rating, but this one has been found to predict solid results </w:t>
       </w:r>
       <w:sdt>
@@ -7143,6 +7217,7 @@
     </w:p>
     <w:p>
       <w:pPr>
+        <w:keepNext/>
         <w:jc w:val="left"/>
       </w:pPr>
       <w:r>
@@ -7187,8 +7262,22 @@
       </w:r>
     </w:p>
     <w:p>
-      <w:r>
-        <w:t>TK – Figure name here!</w:t>
+      <w:pPr>
+        <w:pStyle w:val="Caption"/>
+      </w:pPr>
+      <w:r>
+        <w:t xml:space="preserve">Figure </w:t>
+      </w:r>
+      <w:fldSimple w:instr=" SEQ Figure \* ARABIC ">
+        <w:r>
+          <w:rPr>
+            <w:noProof/>
+          </w:rPr>
+          <w:t>9</w:t>
+        </w:r>
+      </w:fldSimple>
+      <w:r>
+        <w:t xml:space="preserve"> - Python function for predicting the ratings</w:t>
       </w:r>
     </w:p>
     <w:p>
@@ -7206,7 +7295,14 @@
       </w:r>
     </w:p>
     <w:p>
-      <w:r>
+      <w:pPr>
+        <w:keepNext/>
+      </w:pPr>
+      <w:r>
+        <w:rPr>
+          <w:noProof/>
+        </w:rPr>
+        <w:lastRenderedPageBreak/>
         <w:drawing>
           <wp:inline distT="0" distB="0" distL="0" distR="0" wp14:anchorId="0567BD70" wp14:editId="77DB36B2">
             <wp:extent cx="5588000" cy="2260600"/>
@@ -7245,6 +7341,25 @@
       </w:r>
     </w:p>
     <w:p>
+      <w:pPr>
+        <w:pStyle w:val="Caption"/>
+      </w:pPr>
+      <w:r>
+        <w:t xml:space="preserve">Figure </w:t>
+      </w:r>
+      <w:fldSimple w:instr=" SEQ Figure \* ARABIC ">
+        <w:r>
+          <w:rPr>
+            <w:noProof/>
+          </w:rPr>
+          <w:t>10</w:t>
+        </w:r>
+      </w:fldSimple>
+      <w:r>
+        <w:t xml:space="preserve"> - movies that were rated with a high value by observed user</w:t>
+      </w:r>
+    </w:p>
+    <w:p>
       <w:r>
         <w:t xml:space="preserve">It seems that this user has highest preference for Romance and Drama. Using </w:t>
       </w:r>
@@ -7330,8 +7445,13 @@
       </w:r>
     </w:p>
     <w:p>
-      <w:r>
-        <w:lastRenderedPageBreak/>
+      <w:pPr>
+        <w:keepNext/>
+      </w:pPr>
+      <w:r>
+        <w:rPr>
+          <w:noProof/>
+        </w:rPr>
         <w:drawing>
           <wp:inline distT="0" distB="0" distL="0" distR="0" wp14:anchorId="56B0CCDB" wp14:editId="57AFCA65">
             <wp:extent cx="5384800" cy="2654300"/>
@@ -7370,8 +7490,22 @@
       </w:r>
     </w:p>
     <w:p>
-      <w:r>
-        <w:t>TK – Add figure name here!</w:t>
+      <w:pPr>
+        <w:pStyle w:val="Caption"/>
+      </w:pPr>
+      <w:r>
+        <w:t xml:space="preserve">Figure </w:t>
+      </w:r>
+      <w:fldSimple w:instr=" SEQ Figure \* ARABIC ">
+        <w:r>
+          <w:rPr>
+            <w:noProof/>
+          </w:rPr>
+          <w:t>11</w:t>
+        </w:r>
+      </w:fldSimple>
+      <w:r>
+        <w:t xml:space="preserve"> - sample predicted ratings</w:t>
       </w:r>
     </w:p>
     <w:p>
@@ -7383,71 +7517,58 @@
           <w:i/>
           <w:iCs/>
         </w:rPr>
-        <w:t>Les</w:t>
+        <w:t>Les Misérables (1995)</w:t>
+      </w:r>
+      <w:r>
+        <w:t>. Value of -5 indicates that there are no neighboring users that could be used for prediction.</w:t>
+      </w:r>
+    </w:p>
+    <w:p>
+      <w:r>
+        <w:lastRenderedPageBreak/>
+        <w:t xml:space="preserve">The other two ratings show positive results which potentially do align with what user might like </w:t>
+      </w:r>
+      <w:r>
+        <w:rPr>
+          <w:rStyle w:val="FootnoteReference"/>
+        </w:rPr>
+        <w:footnoteReference w:id="6"/>
+      </w:r>
+      <w:r>
+        <w:t>.</w:t>
+      </w:r>
+    </w:p>
+    <w:p>
+      <w:r>
+        <w:t>In order to evaluate the efficiency of evaluation algorithm, we are going to run it against all samples in test set. We will use the predicted ratings and compare them to actual ratings.</w:t>
+      </w:r>
+      <w:r>
+        <w:t xml:space="preserve"> It is important to note that we are evaluating only the ratings that we were able to predict</w:t>
+      </w:r>
+      <w:r>
+        <w:rPr>
+          <w:rStyle w:val="FootnoteReference"/>
+        </w:rPr>
+        <w:footnoteReference w:id="7"/>
+      </w:r>
+      <w:r>
+        <w:t>.</w:t>
+      </w:r>
+    </w:p>
+    <w:p>
+      <w:r>
+        <w:t xml:space="preserve">The reported root mean squared error (RMSE) on test set is 1.09. However, the problem stems from the fact that algorithm was able to predict rating for 30% of movies only. RMSE on test set is 0.29. </w:t>
+      </w:r>
+    </w:p>
+    <w:p>
+      <w:r>
+        <w:t xml:space="preserve">Overall, even though this approach gives very good results in terms of accuracy, it is not very efficient as we need to provide both the user and the target movie. Therefore, recommending top-k items that user might like is an approach that makes more sense. This approach, referred to as </w:t>
       </w:r>
       <w:r>
         <w:rPr>
           <w:i/>
           <w:iCs/>
         </w:rPr>
-        <w:t xml:space="preserve"> </w:t>
-      </w:r>
-      <w:r>
-        <w:rPr>
-          <w:i/>
-          <w:iCs/>
-        </w:rPr>
-        <w:t>Misérables (1995)</w:t>
-      </w:r>
-      <w:r>
-        <w:t>. Value of -5 indicates that there are no neighboring users that could be used for prediction.</w:t>
-      </w:r>
-    </w:p>
-    <w:p>
-      <w:r>
-        <w:t xml:space="preserve">The other two ratings show positive results which potentially do align with what user might like </w:t>
-      </w:r>
-      <w:r>
-        <w:rPr>
-          <w:rStyle w:val="FootnoteReference"/>
-        </w:rPr>
-        <w:footnoteReference w:id="6"/>
-      </w:r>
-      <w:r>
-        <w:t>.</w:t>
-      </w:r>
-    </w:p>
-    <w:p>
-      <w:r>
-        <w:t>In order to evaluate the efficiency of evaluation algorithm, we are going to run it against all samples in test set. We will use the predicted ratings and compare them to actual ratings.</w:t>
-      </w:r>
-      <w:r>
-        <w:t xml:space="preserve"> It is important to note that we are evaluating only the ratings that we were able to predict</w:t>
-      </w:r>
-      <w:r>
-        <w:rPr>
-          <w:rStyle w:val="FootnoteReference"/>
-        </w:rPr>
-        <w:footnoteReference w:id="7"/>
-      </w:r>
-      <w:r>
-        <w:t>.</w:t>
-      </w:r>
-    </w:p>
-    <w:p>
-      <w:r>
-        <w:t xml:space="preserve">The reported root mean squared error (RMSE) on test set is 1.09. However, the problem stems from the fact that algorithm was able to predict rating for 30% of movies only. RMSE on test set is 0.29. </w:t>
-      </w:r>
-    </w:p>
-    <w:p>
-      <w:r>
-        <w:t xml:space="preserve">Overall, even though this approach gives very good results in terms of accuracy, it is not very efficient as we need to provide both the user and the target movie. Therefore, recommending top-k items that user might like is an approach that makes more sense. This approach, referred to as </w:t>
-      </w:r>
-      <w:r>
-        <w:rPr>
-          <w:i/>
-          <w:iCs/>
-        </w:rPr>
         <w:t>Item-based collaborative filtering</w:t>
       </w:r>
       <w:r>
@@ -7459,7 +7580,6 @@
         <w:pStyle w:val="Heading3"/>
       </w:pPr>
       <w:r>
-        <w:lastRenderedPageBreak/>
         <w:t>Item-based collaborative filtering</w:t>
       </w:r>
     </w:p>
@@ -7472,6 +7592,7 @@
           <w:id w:val="-553385497"/>
           <w:citation/>
         </w:sdtPr>
+        <w:sdtEndPr/>
         <w:sdtContent>
           <w:r>
             <w:fldChar w:fldCharType="begin"/>
@@ -8017,14 +8138,7 @@
                                   <w:sz w:val="36"/>
                                   <w:szCs w:val="30"/>
                                 </w:rPr>
-                                <m:t>u</m:t>
-                              </m:r>
-                              <m:r>
-                                <w:rPr>
-                                  <w:sz w:val="36"/>
-                                  <w:szCs w:val="30"/>
-                                </w:rPr>
-                                <m:t>j</m:t>
+                                <m:t>uj</m:t>
                               </m:r>
                             </m:sub>
                           </m:sSub>
@@ -8050,19 +8164,22 @@
     </w:p>
     <w:p>
       <w:pPr>
-        <w:jc w:val="center"/>
-      </w:pPr>
-      <w:r>
-        <w:t xml:space="preserve">TK: </w:t>
-      </w:r>
-      <w:r>
-        <w:t>F</w:t>
-      </w:r>
-      <w:r>
-        <w:t>ormula 2.14 from book</w:t>
-      </w:r>
-      <w:r>
-        <w:t>; add formula number here</w:t>
+        <w:pStyle w:val="Caption"/>
+      </w:pPr>
+      <w:r>
+        <w:lastRenderedPageBreak/>
+        <w:t xml:space="preserve">Equation </w:t>
+      </w:r>
+      <w:fldSimple w:instr=" SEQ Equation \* ARABIC ">
+        <w:r>
+          <w:rPr>
+            <w:noProof/>
+          </w:rPr>
+          <w:t>4</w:t>
+        </w:r>
+      </w:fldSimple>
+      <w:r>
+        <w:t xml:space="preserve"> - Adjusted cosine formula</w:t>
       </w:r>
     </w:p>
     <w:p>
@@ -8071,7 +8188,13 @@
       </w:r>
     </w:p>
     <w:p>
-      <w:r>
+      <w:pPr>
+        <w:keepNext/>
+      </w:pPr>
+      <w:r>
+        <w:rPr>
+          <w:noProof/>
+        </w:rPr>
         <w:drawing>
           <wp:inline distT="0" distB="0" distL="0" distR="0" wp14:anchorId="224E8959" wp14:editId="13DFAB1B">
             <wp:extent cx="5727700" cy="1748790"/>
@@ -8110,6 +8233,31 @@
       </w:r>
     </w:p>
     <w:p>
+      <w:pPr>
+        <w:pStyle w:val="Caption"/>
+      </w:pPr>
+      <w:r>
+        <w:t xml:space="preserve">Figure </w:t>
+      </w:r>
+      <w:fldSimple w:instr=" SEQ Figure \* ARABIC ">
+        <w:r>
+          <w:rPr>
+            <w:noProof/>
+          </w:rPr>
+          <w:t>12</w:t>
+        </w:r>
+      </w:fldSimple>
+      <w:r>
+        <w:t xml:space="preserve"> - Python function for getting list of movies that are simil</w:t>
+      </w:r>
+      <w:r>
+        <w:rPr>
+          <w:noProof/>
+        </w:rPr>
+        <w:t>ar to the target movie</w:t>
+      </w:r>
+    </w:p>
+    <w:p>
       <w:r>
         <w:t xml:space="preserve">Running this function against a </w:t>
       </w:r>
@@ -8125,8 +8273,13 @@
       </w:r>
     </w:p>
     <w:p>
-      <w:r>
-        <w:lastRenderedPageBreak/>
+      <w:pPr>
+        <w:keepNext/>
+      </w:pPr>
+      <w:r>
+        <w:rPr>
+          <w:noProof/>
+        </w:rPr>
         <w:drawing>
           <wp:inline distT="0" distB="0" distL="0" distR="0" wp14:anchorId="1E3731FF" wp14:editId="19700842">
             <wp:extent cx="5727700" cy="1315720"/>
@@ -8162,6 +8315,33 @@
             </a:graphic>
           </wp:inline>
         </w:drawing>
+      </w:r>
+    </w:p>
+    <w:p>
+      <w:pPr>
+        <w:pStyle w:val="Caption"/>
+      </w:pPr>
+      <w:r>
+        <w:t xml:space="preserve">Figure </w:t>
+      </w:r>
+      <w:fldSimple w:instr=" SEQ Figure \* ARABIC ">
+        <w:r>
+          <w:rPr>
+            <w:noProof/>
+          </w:rPr>
+          <w:t>13</w:t>
+        </w:r>
+      </w:fldSimple>
+      <w:r>
+        <w:t xml:space="preserve"> - list of movies that are </w:t>
+      </w:r>
+      <w:proofErr w:type="spellStart"/>
+      <w:r>
+        <w:t>siimlar</w:t>
+      </w:r>
+      <w:proofErr w:type="spellEnd"/>
+      <w:r>
+        <w:t xml:space="preserve"> to the movie "Toy Story"</w:t>
       </w:r>
     </w:p>
     <w:p>
@@ -8380,19 +8560,21 @@
     </w:p>
     <w:p>
       <w:pPr>
-        <w:jc w:val="center"/>
-      </w:pPr>
-      <w:r>
-        <w:t xml:space="preserve">TK: </w:t>
-      </w:r>
-      <w:r>
-        <w:t>F</w:t>
-      </w:r>
-      <w:r>
-        <w:t xml:space="preserve">ormula </w:t>
-      </w:r>
-      <w:r>
-        <w:t>2.15; Add formula number here</w:t>
+        <w:pStyle w:val="Caption"/>
+      </w:pPr>
+      <w:r>
+        <w:t xml:space="preserve">Equation </w:t>
+      </w:r>
+      <w:fldSimple w:instr=" SEQ Equation \* ARABIC ">
+        <w:r>
+          <w:rPr>
+            <w:noProof/>
+          </w:rPr>
+          <w:t>5</w:t>
+        </w:r>
+      </w:fldSimple>
+      <w:r>
+        <w:t xml:space="preserve"> - formula for calculating the predicted rating of given user for given movie</w:t>
       </w:r>
     </w:p>
     <w:p>
@@ -8419,6 +8601,7 @@
     </w:p>
     <w:p>
       <w:r>
+        <w:lastRenderedPageBreak/>
         <w:t xml:space="preserve">After running the evaluation against the test data with 20.168 the reported RMSE is 0.89 with 76% coverage. </w:t>
       </w:r>
     </w:p>
@@ -8437,21 +8620,19 @@
       <w:r>
         <w:t>e conclude that even though the predictions are pretty good, the problem is that for lots of items the ratings can’t be predicted and on top of that we have a cold-start problem (i.e. user who didn’t rate anything can’t really be recommended anything).</w:t>
       </w:r>
-      <w:bookmarkStart w:id="23" w:name="_GoBack"/>
+    </w:p>
+    <w:p>
+      <w:pPr>
+        <w:pStyle w:val="Heading2"/>
+      </w:pPr>
+      <w:bookmarkStart w:id="23" w:name="_Toc23577766"/>
+      <w:r>
+        <w:t xml:space="preserve">Content-based </w:t>
+      </w:r>
+      <w:r>
+        <w:t>filtering</w:t>
+      </w:r>
       <w:bookmarkEnd w:id="23"/>
-    </w:p>
-    <w:p>
-      <w:pPr>
-        <w:pStyle w:val="Heading2"/>
-      </w:pPr>
-      <w:bookmarkStart w:id="24" w:name="_Toc23577766"/>
-      <w:r>
-        <w:t xml:space="preserve">Content-based </w:t>
-      </w:r>
-      <w:r>
-        <w:t>filtering</w:t>
-      </w:r>
-      <w:bookmarkEnd w:id="24"/>
     </w:p>
     <w:p>
       <w:r>
@@ -8485,8 +8666,13 @@
       </w:r>
     </w:p>
     <w:p>
-      <w:r>
-        <w:lastRenderedPageBreak/>
+      <w:pPr>
+        <w:keepNext/>
+      </w:pPr>
+      <w:r>
+        <w:rPr>
+          <w:noProof/>
+        </w:rPr>
         <w:drawing>
           <wp:inline distT="0" distB="0" distL="0" distR="0" wp14:anchorId="424584A4" wp14:editId="596D71CE">
             <wp:extent cx="5727700" cy="2024380"/>
@@ -8525,6 +8711,25 @@
       </w:r>
     </w:p>
     <w:p>
+      <w:pPr>
+        <w:pStyle w:val="Caption"/>
+      </w:pPr>
+      <w:r>
+        <w:t xml:space="preserve">Figure </w:t>
+      </w:r>
+      <w:fldSimple w:instr=" SEQ Figure \* ARABIC ">
+        <w:r>
+          <w:rPr>
+            <w:noProof/>
+          </w:rPr>
+          <w:t>14</w:t>
+        </w:r>
+      </w:fldSimple>
+      <w:r>
+        <w:t xml:space="preserve"> - List of movies with their genres</w:t>
+      </w:r>
+    </w:p>
+    <w:p>
       <w:r>
         <w:t xml:space="preserve">We are going to turn </w:t>
       </w:r>
@@ -8536,7 +8741,13 @@
       </w:r>
     </w:p>
     <w:p>
-      <w:r>
+      <w:pPr>
+        <w:keepNext/>
+      </w:pPr>
+      <w:r>
+        <w:rPr>
+          <w:noProof/>
+        </w:rPr>
         <w:drawing>
           <wp:inline distT="0" distB="0" distL="0" distR="0" wp14:anchorId="098EE182" wp14:editId="47A9CCCF">
             <wp:extent cx="5727700" cy="750570"/>
@@ -8575,12 +8786,38 @@
       </w:r>
     </w:p>
     <w:p>
-      <w:r>
-        <w:t>TK: Add figure name here!</w:t>
-      </w:r>
-    </w:p>
-    <w:p>
-      <w:r>
+      <w:pPr>
+        <w:pStyle w:val="Caption"/>
+      </w:pPr>
+      <w:r>
+        <w:t xml:space="preserve">Figure </w:t>
+      </w:r>
+      <w:fldSimple w:instr=" SEQ Figure \* ARABIC ">
+        <w:r>
+          <w:rPr>
+            <w:noProof/>
+          </w:rPr>
+          <w:t>15</w:t>
+        </w:r>
+      </w:fldSimple>
+      <w:r>
+        <w:t xml:space="preserve"> - TF-IDF </w:t>
+      </w:r>
+      <w:bookmarkStart w:id="24" w:name="_GoBack"/>
+      <w:bookmarkEnd w:id="24"/>
+      <w:r>
+        <w:t>vectorization of movies list</w:t>
+      </w:r>
+    </w:p>
+    <w:p>
+      <w:pPr>
+        <w:keepNext/>
+      </w:pPr>
+      <w:r>
+        <w:rPr>
+          <w:noProof/>
+        </w:rPr>
+        <w:lastRenderedPageBreak/>
         <w:drawing>
           <wp:inline distT="0" distB="0" distL="0" distR="0" wp14:anchorId="74040556" wp14:editId="2A82FAD5">
             <wp:extent cx="5727700" cy="1313180"/>
@@ -8619,8 +8856,22 @@
       </w:r>
     </w:p>
     <w:p>
-      <w:r>
-        <w:t>TK: Add figure name here!</w:t>
+      <w:pPr>
+        <w:pStyle w:val="Caption"/>
+      </w:pPr>
+      <w:r>
+        <w:t xml:space="preserve">Figure </w:t>
+      </w:r>
+      <w:fldSimple w:instr=" SEQ Figure \* ARABIC ">
+        <w:r>
+          <w:rPr>
+            <w:noProof/>
+          </w:rPr>
+          <w:t>16</w:t>
+        </w:r>
+      </w:fldSimple>
+      <w:r>
+        <w:t xml:space="preserve"> - TF-IDF vocabulary after vectorization</w:t>
       </w:r>
     </w:p>
     <w:p>
@@ -8634,8 +8885,13 @@
       </w:r>
     </w:p>
     <w:p>
-      <w:r>
-        <w:lastRenderedPageBreak/>
+      <w:pPr>
+        <w:keepNext/>
+      </w:pPr>
+      <w:r>
+        <w:rPr>
+          <w:noProof/>
+        </w:rPr>
         <w:drawing>
           <wp:inline distT="0" distB="0" distL="0" distR="0" wp14:anchorId="4DE38B88" wp14:editId="69EA3332">
             <wp:extent cx="5727700" cy="1292860"/>
@@ -8674,8 +8930,22 @@
       </w:r>
     </w:p>
     <w:p>
-      <w:r>
-        <w:t>TK: Add figure name here!</w:t>
+      <w:pPr>
+        <w:pStyle w:val="Caption"/>
+      </w:pPr>
+      <w:r>
+        <w:t xml:space="preserve">Figure </w:t>
+      </w:r>
+      <w:fldSimple w:instr=" SEQ Figure \* ARABIC ">
+        <w:r>
+          <w:rPr>
+            <w:noProof/>
+          </w:rPr>
+          <w:t>17</w:t>
+        </w:r>
+      </w:fldSimple>
+      <w:r>
+        <w:t xml:space="preserve"> - Python function for predicting the similar movies based on the target movie</w:t>
       </w:r>
     </w:p>
     <w:p>
@@ -8684,7 +8954,13 @@
       </w:r>
     </w:p>
     <w:p>
-      <w:r>
+      <w:pPr>
+        <w:keepNext/>
+      </w:pPr>
+      <w:r>
+        <w:rPr>
+          <w:noProof/>
+        </w:rPr>
         <w:drawing>
           <wp:inline distT="0" distB="0" distL="0" distR="0" wp14:anchorId="2251798F" wp14:editId="106DCAD4">
             <wp:extent cx="5727700" cy="2072640"/>
@@ -8723,12 +8999,39 @@
       </w:r>
     </w:p>
     <w:p>
-      <w:r>
-        <w:t>TK: Add figure name here!</w:t>
-      </w:r>
-    </w:p>
-    <w:p>
-      <w:r>
+      <w:pPr>
+        <w:pStyle w:val="Caption"/>
+      </w:pPr>
+      <w:r>
+        <w:t xml:space="preserve">Figure </w:t>
+      </w:r>
+      <w:fldSimple w:instr=" SEQ Figure \* ARABIC ">
+        <w:r>
+          <w:rPr>
+            <w:noProof/>
+          </w:rPr>
+          <w:t>18</w:t>
+        </w:r>
+      </w:fldSimple>
+      <w:r>
+        <w:t xml:space="preserve"> - List of movies that were predicted, which are </w:t>
+      </w:r>
+      <w:r>
+        <w:rPr>
+          <w:noProof/>
+        </w:rPr>
+        <w:t>similar to the input movie</w:t>
+      </w:r>
+    </w:p>
+    <w:p>
+      <w:pPr>
+        <w:keepNext/>
+      </w:pPr>
+      <w:r>
+        <w:rPr>
+          <w:noProof/>
+        </w:rPr>
+        <w:lastRenderedPageBreak/>
         <w:drawing>
           <wp:inline distT="0" distB="0" distL="0" distR="0" wp14:anchorId="5D7AFDD1" wp14:editId="5B35C042">
             <wp:extent cx="5727700" cy="1351280"/>
@@ -8767,6 +9070,25 @@
       </w:r>
     </w:p>
     <w:p>
+      <w:pPr>
+        <w:pStyle w:val="Caption"/>
+      </w:pPr>
+      <w:r>
+        <w:t xml:space="preserve">Figure </w:t>
+      </w:r>
+      <w:fldSimple w:instr=" SEQ Figure \* ARABIC ">
+        <w:r>
+          <w:rPr>
+            <w:noProof/>
+          </w:rPr>
+          <w:t>19</w:t>
+        </w:r>
+      </w:fldSimple>
+      <w:r>
+        <w:t xml:space="preserve"> - Movies similar to movie Terminator</w:t>
+      </w:r>
+    </w:p>
+    <w:p>
       <w:r>
         <w:t xml:space="preserve">As can be seen, the movies that are recommended are exactly the same in genre as the one being evaluated against. It’s important to note in the second example that, for movie </w:t>
       </w:r>
@@ -8809,36 +9131,42 @@
         <w:pStyle w:val="Heading3"/>
       </w:pPr>
       <w:r>
+        <w:t>Evaluation</w:t>
+      </w:r>
+    </w:p>
+    <w:p>
+      <w:r>
+        <w:t xml:space="preserve">In case of content-based filtering, as the recommendations are being made based on the content, without any reference to </w:t>
+      </w:r>
+      <w:proofErr w:type="gramStart"/>
+      <w:r>
+        <w:t>users</w:t>
+      </w:r>
+      <w:proofErr w:type="gramEnd"/>
+      <w:r>
+        <w:t xml:space="preserve"> ratings, we have to evaluate the results based on whether user did actually like the movie being recommended. For the purpose of evaluation, we will treat ratings from 3 to 5 as positive feedback, and ratings and everything below 3 as negative feedback.</w:t>
+      </w:r>
+    </w:p>
+    <w:p>
+      <w:r>
+        <w:t>Due to limited computing power of the environment where this evaluation is being ran, we will take only 2</w:t>
+      </w:r>
+      <w:r>
+        <w:t>0</w:t>
+      </w:r>
+      <w:r>
+        <w:t>.000 training samples. Each sample represents a single rating of single user for a single movie:</w:t>
+      </w:r>
+    </w:p>
+    <w:p>
+      <w:pPr>
+        <w:keepNext/>
+      </w:pPr>
+      <w:r>
+        <w:rPr>
+          <w:noProof/>
+        </w:rPr>
         <w:lastRenderedPageBreak/>
-        <w:t>Evaluation</w:t>
-      </w:r>
-    </w:p>
-    <w:p>
-      <w:r>
-        <w:t xml:space="preserve">In case of content-based filtering, as the recommendations are being made based on the content, without any reference to </w:t>
-      </w:r>
-      <w:proofErr w:type="gramStart"/>
-      <w:r>
-        <w:t>users</w:t>
-      </w:r>
-      <w:proofErr w:type="gramEnd"/>
-      <w:r>
-        <w:t xml:space="preserve"> ratings, we have to evaluate the results based on whether user did actually like the movie being recommended. For the purpose of evaluation, we will treat ratings from 3 to 5 as positive feedback, and ratings and everything below 3 as negative feedback.</w:t>
-      </w:r>
-    </w:p>
-    <w:p>
-      <w:r>
-        <w:t>Due to limited computing power of the environment where this evaluation is being ran, we will take only 2</w:t>
-      </w:r>
-      <w:r>
-        <w:t>0</w:t>
-      </w:r>
-      <w:r>
-        <w:t>.000 training samples. Each sample represents a single rating of single user for a single movie:</w:t>
-      </w:r>
-    </w:p>
-    <w:p>
-      <w:r>
         <w:drawing>
           <wp:inline distT="0" distB="0" distL="0" distR="0" wp14:anchorId="0B7B2CA9" wp14:editId="4C4574FA">
             <wp:extent cx="5727700" cy="2279650"/>
@@ -8877,8 +9205,22 @@
       </w:r>
     </w:p>
     <w:p>
-      <w:r>
-        <w:t>TK: Add figure name here!</w:t>
+      <w:pPr>
+        <w:pStyle w:val="Caption"/>
+      </w:pPr>
+      <w:r>
+        <w:t xml:space="preserve">Figure </w:t>
+      </w:r>
+      <w:fldSimple w:instr=" SEQ Figure \* ARABIC ">
+        <w:r>
+          <w:rPr>
+            <w:noProof/>
+          </w:rPr>
+          <w:t>20</w:t>
+        </w:r>
+      </w:fldSimple>
+      <w:r>
+        <w:t xml:space="preserve"> - Train data list</w:t>
       </w:r>
     </w:p>
     <w:p>
@@ -8900,8 +9242,13 @@
       </w:r>
     </w:p>
     <w:p>
-      <w:r>
-        <w:lastRenderedPageBreak/>
+      <w:pPr>
+        <w:keepNext/>
+      </w:pPr>
+      <w:r>
+        <w:rPr>
+          <w:noProof/>
+        </w:rPr>
         <w:drawing>
           <wp:inline distT="0" distB="0" distL="0" distR="0" wp14:anchorId="03228739" wp14:editId="382321DF">
             <wp:extent cx="5727700" cy="3110230"/>
@@ -8940,8 +9287,22 @@
       </w:r>
     </w:p>
     <w:p>
-      <w:r>
-        <w:t>TK: Add figure name here!</w:t>
+      <w:pPr>
+        <w:pStyle w:val="Caption"/>
+      </w:pPr>
+      <w:r>
+        <w:t xml:space="preserve">Figure </w:t>
+      </w:r>
+      <w:fldSimple w:instr=" SEQ Figure \* ARABIC ">
+        <w:r>
+          <w:rPr>
+            <w:noProof/>
+          </w:rPr>
+          <w:t>21</w:t>
+        </w:r>
+      </w:fldSimple>
+      <w:r>
+        <w:t xml:space="preserve"> - ratings evaluation algorithm</w:t>
       </w:r>
     </w:p>
     <w:p>
@@ -8949,6 +9310,7 @@
         <w:pStyle w:val="Heading3"/>
       </w:pPr>
       <w:r>
+        <w:lastRenderedPageBreak/>
         <w:t>Conclusion</w:t>
       </w:r>
     </w:p>
@@ -9754,7 +10116,12 @@
         </w:sdt>
       </w:sdtContent>
     </w:sdt>
-    <w:p/>
+    <w:p>
+      <w:pPr>
+        <w:spacing w:before="0" w:after="0" w:line="240" w:lineRule="auto"/>
+        <w:jc w:val="left"/>
+      </w:pPr>
+    </w:p>
     <w:sectPr>
       <w:pgSz w:w="11900" w:h="16840"/>
       <w:pgMar w:top="1440" w:right="1440" w:bottom="1440" w:left="1440" w:header="708" w:footer="708" w:gutter="0"/>
@@ -9956,7 +10323,7 @@
   <w:abstractNum w:abstractNumId="0" w15:restartNumberingAfterBreak="0">
     <w:nsid w:val="FFFFFF7C"/>
     <w:multiLevelType w:val="singleLevel"/>
-    <w:tmpl w:val="F6A819BC"/>
+    <w:tmpl w:val="0E06651A"/>
     <w:lvl w:ilvl="0">
       <w:start w:val="1"/>
       <w:numFmt w:val="decimal"/>
@@ -9973,7 +10340,7 @@
   <w:abstractNum w:abstractNumId="1" w15:restartNumberingAfterBreak="0">
     <w:nsid w:val="FFFFFF7D"/>
     <w:multiLevelType w:val="singleLevel"/>
-    <w:tmpl w:val="9C06FA38"/>
+    <w:tmpl w:val="34BA403A"/>
     <w:lvl w:ilvl="0">
       <w:start w:val="1"/>
       <w:numFmt w:val="decimal"/>
@@ -9990,7 +10357,7 @@
   <w:abstractNum w:abstractNumId="2" w15:restartNumberingAfterBreak="0">
     <w:nsid w:val="FFFFFF7E"/>
     <w:multiLevelType w:val="singleLevel"/>
-    <w:tmpl w:val="E14E1A1C"/>
+    <w:tmpl w:val="60F29B2E"/>
     <w:lvl w:ilvl="0">
       <w:start w:val="1"/>
       <w:numFmt w:val="decimal"/>
@@ -10007,7 +10374,7 @@
   <w:abstractNum w:abstractNumId="3" w15:restartNumberingAfterBreak="0">
     <w:nsid w:val="FFFFFF7F"/>
     <w:multiLevelType w:val="singleLevel"/>
-    <w:tmpl w:val="143ED336"/>
+    <w:tmpl w:val="B95451F2"/>
     <w:lvl w:ilvl="0">
       <w:start w:val="1"/>
       <w:numFmt w:val="decimal"/>
@@ -10024,7 +10391,7 @@
   <w:abstractNum w:abstractNumId="4" w15:restartNumberingAfterBreak="0">
     <w:nsid w:val="FFFFFF80"/>
     <w:multiLevelType w:val="singleLevel"/>
-    <w:tmpl w:val="5A56F194"/>
+    <w:tmpl w:val="98EC3334"/>
     <w:lvl w:ilvl="0">
       <w:start w:val="1"/>
       <w:numFmt w:val="bullet"/>
@@ -10044,7 +10411,7 @@
   <w:abstractNum w:abstractNumId="5" w15:restartNumberingAfterBreak="0">
     <w:nsid w:val="FFFFFF81"/>
     <w:multiLevelType w:val="singleLevel"/>
-    <w:tmpl w:val="5262E16A"/>
+    <w:tmpl w:val="D9CE4080"/>
     <w:lvl w:ilvl="0">
       <w:start w:val="1"/>
       <w:numFmt w:val="bullet"/>
@@ -10064,7 +10431,7 @@
   <w:abstractNum w:abstractNumId="6" w15:restartNumberingAfterBreak="0">
     <w:nsid w:val="FFFFFF82"/>
     <w:multiLevelType w:val="singleLevel"/>
-    <w:tmpl w:val="4860E916"/>
+    <w:tmpl w:val="D7D0D76A"/>
     <w:lvl w:ilvl="0">
       <w:start w:val="1"/>
       <w:numFmt w:val="bullet"/>
@@ -10084,7 +10451,7 @@
   <w:abstractNum w:abstractNumId="7" w15:restartNumberingAfterBreak="0">
     <w:nsid w:val="FFFFFF83"/>
     <w:multiLevelType w:val="singleLevel"/>
-    <w:tmpl w:val="97787256"/>
+    <w:tmpl w:val="7A58F074"/>
     <w:lvl w:ilvl="0">
       <w:start w:val="1"/>
       <w:numFmt w:val="bullet"/>
@@ -10104,7 +10471,7 @@
   <w:abstractNum w:abstractNumId="8" w15:restartNumberingAfterBreak="0">
     <w:nsid w:val="FFFFFF88"/>
     <w:multiLevelType w:val="singleLevel"/>
-    <w:tmpl w:val="7340F108"/>
+    <w:tmpl w:val="33C45232"/>
     <w:lvl w:ilvl="0">
       <w:start w:val="1"/>
       <w:numFmt w:val="decimal"/>
@@ -10121,7 +10488,7 @@
   <w:abstractNum w:abstractNumId="9" w15:restartNumberingAfterBreak="0">
     <w:nsid w:val="FFFFFF89"/>
     <w:multiLevelType w:val="singleLevel"/>
-    <w:tmpl w:val="BBC042AE"/>
+    <w:tmpl w:val="23026500"/>
     <w:lvl w:ilvl="0">
       <w:start w:val="1"/>
       <w:numFmt w:val="bullet"/>
@@ -11786,6 +12153,7 @@
   <w:style w:type="character" w:default="1" w:styleId="DefaultParagraphFont">
     <w:name w:val="Default Paragraph Font"/>
     <w:uiPriority w:val="1"/>
+    <w:semiHidden/>
     <w:unhideWhenUsed/>
   </w:style>
   <w:style w:type="table" w:default="1" w:styleId="TableNormal">
@@ -12341,15 +12709,14 @@
     <w:uiPriority w:val="35"/>
     <w:unhideWhenUsed/>
     <w:qFormat/>
-    <w:rsid w:val="0040253B"/>
+    <w:rsid w:val="005A763C"/>
     <w:pPr>
-      <w:spacing w:before="0" w:after="200" w:line="240" w:lineRule="auto"/>
+      <w:spacing w:before="0" w:after="200"/>
+      <w:jc w:val="center"/>
     </w:pPr>
     <w:rPr>
       <w:i/>
       <w:iCs/>
-      <w:color w:val="44546A" w:themeColor="text2"/>
-      <w:sz w:val="18"/>
       <w:szCs w:val="18"/>
     </w:rPr>
   </w:style>
@@ -13047,7 +13414,7 @@
 </file>
 
 <file path=customXml/itemProps1.xml><?xml version="1.0" encoding="utf-8"?>
-<ds:datastoreItem xmlns:ds="http://schemas.openxmlformats.org/officeDocument/2006/customXml" ds:itemID="{0D03AAFC-3958-0E44-96B1-AC4EFC1D4A93}">
+<ds:datastoreItem xmlns:ds="http://schemas.openxmlformats.org/officeDocument/2006/customXml" ds:itemID="{4449F650-C044-F547-A241-DE934388A9E7}">
   <ds:schemaRefs>
     <ds:schemaRef ds:uri="http://schemas.openxmlformats.org/officeDocument/2006/bibliography"/>
   </ds:schemaRefs>

</xml_diff>

<commit_message>
Write about Netflix prize
</commit_message>
<xml_diff>
--- a/Master Thesis.docx
+++ b/Master Thesis.docx
@@ -361,6 +361,8 @@
           <w:r>
             <w:t>Table of Contents</w:t>
           </w:r>
+          <w:bookmarkStart w:id="0" w:name="_GoBack"/>
+          <w:bookmarkEnd w:id="0"/>
         </w:p>
         <w:p>
           <w:pPr>
@@ -396,7 +398,7 @@
             </w:rPr>
             <w:fldChar w:fldCharType="separate"/>
           </w:r>
-          <w:hyperlink w:anchor="_Toc23577744" w:history="1">
+          <w:hyperlink w:anchor="_Toc23789680" w:history="1">
             <w:r>
               <w:rPr>
                 <w:rStyle w:val="Hyperlink"/>
@@ -442,7 +444,7 @@
                 <w:noProof/>
                 <w:webHidden/>
               </w:rPr>
-              <w:instrText xml:space="preserve"> PAGEREF _Toc23577744 \h </w:instrText>
+              <w:instrText xml:space="preserve"> PAGEREF _Toc23789680 \h </w:instrText>
             </w:r>
             <w:r>
               <w:rPr>
@@ -462,7 +464,7 @@
                 <w:noProof/>
                 <w:webHidden/>
               </w:rPr>
-              <w:t>3</w:t>
+              <w:t>4</w:t>
             </w:r>
             <w:r>
               <w:rPr>
@@ -490,7 +492,7 @@
               <w:color w:val="auto"/>
             </w:rPr>
           </w:pPr>
-          <w:hyperlink w:anchor="_Toc23577745" w:history="1">
+          <w:hyperlink w:anchor="_Toc23789681" w:history="1">
             <w:r>
               <w:rPr>
                 <w:rStyle w:val="Hyperlink"/>
@@ -536,7 +538,7 @@
                 <w:noProof/>
                 <w:webHidden/>
               </w:rPr>
-              <w:instrText xml:space="preserve"> PAGEREF _Toc23577745 \h </w:instrText>
+              <w:instrText xml:space="preserve"> PAGEREF _Toc23789681 \h </w:instrText>
             </w:r>
             <w:r>
               <w:rPr>
@@ -556,7 +558,7 @@
                 <w:noProof/>
                 <w:webHidden/>
               </w:rPr>
-              <w:t>4</w:t>
+              <w:t>5</w:t>
             </w:r>
             <w:r>
               <w:rPr>
@@ -584,7 +586,7 @@
               <w:szCs w:val="24"/>
             </w:rPr>
           </w:pPr>
-          <w:hyperlink w:anchor="_Toc23577746" w:history="1">
+          <w:hyperlink w:anchor="_Toc23789682" w:history="1">
             <w:r>
               <w:rPr>
                 <w:rStyle w:val="Hyperlink"/>
@@ -630,7 +632,7 @@
                 <w:noProof/>
                 <w:webHidden/>
               </w:rPr>
-              <w:instrText xml:space="preserve"> PAGEREF _Toc23577746 \h </w:instrText>
+              <w:instrText xml:space="preserve"> PAGEREF _Toc23789682 \h </w:instrText>
             </w:r>
             <w:r>
               <w:rPr>
@@ -650,7 +652,7 @@
                 <w:noProof/>
                 <w:webHidden/>
               </w:rPr>
-              <w:t>4</w:t>
+              <w:t>5</w:t>
             </w:r>
             <w:r>
               <w:rPr>
@@ -678,7 +680,7 @@
               <w:szCs w:val="24"/>
             </w:rPr>
           </w:pPr>
-          <w:hyperlink w:anchor="_Toc23577747" w:history="1">
+          <w:hyperlink w:anchor="_Toc23789683" w:history="1">
             <w:r>
               <w:rPr>
                 <w:rStyle w:val="Hyperlink"/>
@@ -724,7 +726,7 @@
                 <w:noProof/>
                 <w:webHidden/>
               </w:rPr>
-              <w:instrText xml:space="preserve"> PAGEREF _Toc23577747 \h </w:instrText>
+              <w:instrText xml:space="preserve"> PAGEREF _Toc23789683 \h </w:instrText>
             </w:r>
             <w:r>
               <w:rPr>
@@ -744,7 +746,7 @@
                 <w:noProof/>
                 <w:webHidden/>
               </w:rPr>
-              <w:t>4</w:t>
+              <w:t>5</w:t>
             </w:r>
             <w:r>
               <w:rPr>
@@ -772,7 +774,7 @@
               <w:szCs w:val="24"/>
             </w:rPr>
           </w:pPr>
-          <w:hyperlink w:anchor="_Toc23577748" w:history="1">
+          <w:hyperlink w:anchor="_Toc23789684" w:history="1">
             <w:r>
               <w:rPr>
                 <w:rStyle w:val="Hyperlink"/>
@@ -818,7 +820,7 @@
                 <w:noProof/>
                 <w:webHidden/>
               </w:rPr>
-              <w:instrText xml:space="preserve"> PAGEREF _Toc23577748 \h </w:instrText>
+              <w:instrText xml:space="preserve"> PAGEREF _Toc23789684 \h </w:instrText>
             </w:r>
             <w:r>
               <w:rPr>
@@ -838,7 +840,7 @@
                 <w:noProof/>
                 <w:webHidden/>
               </w:rPr>
-              <w:t>5</w:t>
+              <w:t>6</w:t>
             </w:r>
             <w:r>
               <w:rPr>
@@ -866,7 +868,7 @@
               <w:color w:val="auto"/>
             </w:rPr>
           </w:pPr>
-          <w:hyperlink w:anchor="_Toc23577749" w:history="1">
+          <w:hyperlink w:anchor="_Toc23789685" w:history="1">
             <w:r>
               <w:rPr>
                 <w:rStyle w:val="Hyperlink"/>
@@ -912,7 +914,7 @@
                 <w:noProof/>
                 <w:webHidden/>
               </w:rPr>
-              <w:instrText xml:space="preserve"> PAGEREF _Toc23577749 \h </w:instrText>
+              <w:instrText xml:space="preserve"> PAGEREF _Toc23789685 \h </w:instrText>
             </w:r>
             <w:r>
               <w:rPr>
@@ -932,7 +934,7 @@
                 <w:noProof/>
                 <w:webHidden/>
               </w:rPr>
-              <w:t>6</w:t>
+              <w:t>7</w:t>
             </w:r>
             <w:r>
               <w:rPr>
@@ -960,7 +962,7 @@
               <w:szCs w:val="24"/>
             </w:rPr>
           </w:pPr>
-          <w:hyperlink w:anchor="_Toc23577750" w:history="1">
+          <w:hyperlink w:anchor="_Toc23789686" w:history="1">
             <w:r>
               <w:rPr>
                 <w:rStyle w:val="Hyperlink"/>
@@ -1006,7 +1008,7 @@
                 <w:noProof/>
                 <w:webHidden/>
               </w:rPr>
-              <w:instrText xml:space="preserve"> PAGEREF _Toc23577750 \h </w:instrText>
+              <w:instrText xml:space="preserve"> PAGEREF _Toc23789686 \h </w:instrText>
             </w:r>
             <w:r>
               <w:rPr>
@@ -1026,7 +1028,7 @@
                 <w:noProof/>
                 <w:webHidden/>
               </w:rPr>
-              <w:t>6</w:t>
+              <w:t>7</w:t>
             </w:r>
             <w:r>
               <w:rPr>
@@ -1052,7 +1054,7 @@
               <w:szCs w:val="24"/>
             </w:rPr>
           </w:pPr>
-          <w:hyperlink w:anchor="_Toc23577751" w:history="1">
+          <w:hyperlink w:anchor="_Toc23789687" w:history="1">
             <w:r>
               <w:rPr>
                 <w:rStyle w:val="Hyperlink"/>
@@ -1075,7 +1077,7 @@
                 <w:rStyle w:val="Hyperlink"/>
                 <w:noProof/>
               </w:rPr>
-              <w:t>Netflix, Last.fm and Pandora</w:t>
+              <w:t>Netflix Prize</w:t>
             </w:r>
             <w:r>
               <w:rPr>
@@ -1096,7 +1098,7 @@
                 <w:noProof/>
                 <w:webHidden/>
               </w:rPr>
-              <w:instrText xml:space="preserve"> PAGEREF _Toc23577751 \h </w:instrText>
+              <w:instrText xml:space="preserve"> PAGEREF _Toc23789687 \h </w:instrText>
             </w:r>
             <w:r>
               <w:rPr>
@@ -1116,7 +1118,7 @@
                 <w:noProof/>
                 <w:webHidden/>
               </w:rPr>
-              <w:t>8</w:t>
+              <w:t>9</w:t>
             </w:r>
             <w:r>
               <w:rPr>
@@ -1142,7 +1144,7 @@
               <w:szCs w:val="24"/>
             </w:rPr>
           </w:pPr>
-          <w:hyperlink w:anchor="_Toc23577752" w:history="1">
+          <w:hyperlink w:anchor="_Toc23789688" w:history="1">
             <w:r>
               <w:rPr>
                 <w:rStyle w:val="Hyperlink"/>
@@ -1186,7 +1188,7 @@
                 <w:noProof/>
                 <w:webHidden/>
               </w:rPr>
-              <w:instrText xml:space="preserve"> PAGEREF _Toc23577752 \h </w:instrText>
+              <w:instrText xml:space="preserve"> PAGEREF _Toc23789688 \h </w:instrText>
             </w:r>
             <w:r>
               <w:rPr>
@@ -1206,7 +1208,7 @@
                 <w:noProof/>
                 <w:webHidden/>
               </w:rPr>
-              <w:t>8</w:t>
+              <w:t>10</w:t>
             </w:r>
             <w:r>
               <w:rPr>
@@ -1232,7 +1234,7 @@
               <w:szCs w:val="24"/>
             </w:rPr>
           </w:pPr>
-          <w:hyperlink w:anchor="_Toc23577753" w:history="1">
+          <w:hyperlink w:anchor="_Toc23789689" w:history="1">
             <w:r>
               <w:rPr>
                 <w:rStyle w:val="Hyperlink"/>
@@ -1276,7 +1278,7 @@
                 <w:noProof/>
                 <w:webHidden/>
               </w:rPr>
-              <w:instrText xml:space="preserve"> PAGEREF _Toc23577753 \h </w:instrText>
+              <w:instrText xml:space="preserve"> PAGEREF _Toc23789689 \h </w:instrText>
             </w:r>
             <w:r>
               <w:rPr>
@@ -1296,7 +1298,7 @@
                 <w:noProof/>
                 <w:webHidden/>
               </w:rPr>
-              <w:t>8</w:t>
+              <w:t>10</w:t>
             </w:r>
             <w:r>
               <w:rPr>
@@ -1322,7 +1324,7 @@
               <w:szCs w:val="24"/>
             </w:rPr>
           </w:pPr>
-          <w:hyperlink w:anchor="_Toc23577754" w:history="1">
+          <w:hyperlink w:anchor="_Toc23789690" w:history="1">
             <w:r>
               <w:rPr>
                 <w:rStyle w:val="Hyperlink"/>
@@ -1366,7 +1368,7 @@
                 <w:noProof/>
                 <w:webHidden/>
               </w:rPr>
-              <w:instrText xml:space="preserve"> PAGEREF _Toc23577754 \h </w:instrText>
+              <w:instrText xml:space="preserve"> PAGEREF _Toc23789690 \h </w:instrText>
             </w:r>
             <w:r>
               <w:rPr>
@@ -1386,7 +1388,7 @@
                 <w:noProof/>
                 <w:webHidden/>
               </w:rPr>
-              <w:t>8</w:t>
+              <w:t>10</w:t>
             </w:r>
             <w:r>
               <w:rPr>
@@ -1414,7 +1416,7 @@
               <w:szCs w:val="24"/>
             </w:rPr>
           </w:pPr>
-          <w:hyperlink w:anchor="_Toc23577755" w:history="1">
+          <w:hyperlink w:anchor="_Toc23789691" w:history="1">
             <w:r>
               <w:rPr>
                 <w:rStyle w:val="Hyperlink"/>
@@ -1460,7 +1462,7 @@
                 <w:noProof/>
                 <w:webHidden/>
               </w:rPr>
-              <w:instrText xml:space="preserve"> PAGEREF _Toc23577755 \h </w:instrText>
+              <w:instrText xml:space="preserve"> PAGEREF _Toc23789691 \h </w:instrText>
             </w:r>
             <w:r>
               <w:rPr>
@@ -1480,7 +1482,7 @@
                 <w:noProof/>
                 <w:webHidden/>
               </w:rPr>
-              <w:t>8</w:t>
+              <w:t>10</w:t>
             </w:r>
             <w:r>
               <w:rPr>
@@ -1506,7 +1508,7 @@
               <w:szCs w:val="24"/>
             </w:rPr>
           </w:pPr>
-          <w:hyperlink w:anchor="_Toc23577756" w:history="1">
+          <w:hyperlink w:anchor="_Toc23789692" w:history="1">
             <w:r>
               <w:rPr>
                 <w:rStyle w:val="Hyperlink"/>
@@ -1550,7 +1552,7 @@
                 <w:noProof/>
                 <w:webHidden/>
               </w:rPr>
-              <w:instrText xml:space="preserve"> PAGEREF _Toc23577756 \h </w:instrText>
+              <w:instrText xml:space="preserve"> PAGEREF _Toc23789692 \h </w:instrText>
             </w:r>
             <w:r>
               <w:rPr>
@@ -1570,7 +1572,7 @@
                 <w:noProof/>
                 <w:webHidden/>
               </w:rPr>
-              <w:t>8</w:t>
+              <w:t>10</w:t>
             </w:r>
             <w:r>
               <w:rPr>
@@ -1596,7 +1598,7 @@
               <w:szCs w:val="24"/>
             </w:rPr>
           </w:pPr>
-          <w:hyperlink w:anchor="_Toc23577757" w:history="1">
+          <w:hyperlink w:anchor="_Toc23789693" w:history="1">
             <w:r>
               <w:rPr>
                 <w:rStyle w:val="Hyperlink"/>
@@ -1640,7 +1642,7 @@
                 <w:noProof/>
                 <w:webHidden/>
               </w:rPr>
-              <w:instrText xml:space="preserve"> PAGEREF _Toc23577757 \h </w:instrText>
+              <w:instrText xml:space="preserve"> PAGEREF _Toc23789693 \h </w:instrText>
             </w:r>
             <w:r>
               <w:rPr>
@@ -1660,7 +1662,7 @@
                 <w:noProof/>
                 <w:webHidden/>
               </w:rPr>
-              <w:t>9</w:t>
+              <w:t>11</w:t>
             </w:r>
             <w:r>
               <w:rPr>
@@ -1686,7 +1688,7 @@
               <w:szCs w:val="24"/>
             </w:rPr>
           </w:pPr>
-          <w:hyperlink w:anchor="_Toc23577758" w:history="1">
+          <w:hyperlink w:anchor="_Toc23789694" w:history="1">
             <w:r>
               <w:rPr>
                 <w:rStyle w:val="Hyperlink"/>
@@ -1730,7 +1732,7 @@
                 <w:noProof/>
                 <w:webHidden/>
               </w:rPr>
-              <w:instrText xml:space="preserve"> PAGEREF _Toc23577758 \h </w:instrText>
+              <w:instrText xml:space="preserve"> PAGEREF _Toc23789694 \h </w:instrText>
             </w:r>
             <w:r>
               <w:rPr>
@@ -1750,7 +1752,7 @@
                 <w:noProof/>
                 <w:webHidden/>
               </w:rPr>
-              <w:t>14</w:t>
+              <w:t>15</w:t>
             </w:r>
             <w:r>
               <w:rPr>
@@ -1776,7 +1778,7 @@
               <w:szCs w:val="24"/>
             </w:rPr>
           </w:pPr>
-          <w:hyperlink w:anchor="_Toc23577759" w:history="1">
+          <w:hyperlink w:anchor="_Toc23789695" w:history="1">
             <w:r>
               <w:rPr>
                 <w:rStyle w:val="Hyperlink"/>
@@ -1820,7 +1822,7 @@
                 <w:noProof/>
                 <w:webHidden/>
               </w:rPr>
-              <w:instrText xml:space="preserve"> PAGEREF _Toc23577759 \h </w:instrText>
+              <w:instrText xml:space="preserve"> PAGEREF _Toc23789695 \h </w:instrText>
             </w:r>
             <w:r>
               <w:rPr>
@@ -1840,7 +1842,7 @@
                 <w:noProof/>
                 <w:webHidden/>
               </w:rPr>
-              <w:t>14</w:t>
+              <w:t>15</w:t>
             </w:r>
             <w:r>
               <w:rPr>
@@ -1866,7 +1868,7 @@
               <w:szCs w:val="24"/>
             </w:rPr>
           </w:pPr>
-          <w:hyperlink w:anchor="_Toc23577760" w:history="1">
+          <w:hyperlink w:anchor="_Toc23789696" w:history="1">
             <w:r>
               <w:rPr>
                 <w:rStyle w:val="Hyperlink"/>
@@ -1910,7 +1912,7 @@
                 <w:noProof/>
                 <w:webHidden/>
               </w:rPr>
-              <w:instrText xml:space="preserve"> PAGEREF _Toc23577760 \h </w:instrText>
+              <w:instrText xml:space="preserve"> PAGEREF _Toc23789696 \h </w:instrText>
             </w:r>
             <w:r>
               <w:rPr>
@@ -1930,7 +1932,7 @@
                 <w:noProof/>
                 <w:webHidden/>
               </w:rPr>
-              <w:t>14</w:t>
+              <w:t>15</w:t>
             </w:r>
             <w:r>
               <w:rPr>
@@ -1958,7 +1960,7 @@
               <w:szCs w:val="24"/>
             </w:rPr>
           </w:pPr>
-          <w:hyperlink w:anchor="_Toc23577761" w:history="1">
+          <w:hyperlink w:anchor="_Toc23789697" w:history="1">
             <w:r>
               <w:rPr>
                 <w:rStyle w:val="Hyperlink"/>
@@ -2004,7 +2006,7 @@
                 <w:noProof/>
                 <w:webHidden/>
               </w:rPr>
-              <w:instrText xml:space="preserve"> PAGEREF _Toc23577761 \h </w:instrText>
+              <w:instrText xml:space="preserve"> PAGEREF _Toc23789697 \h </w:instrText>
             </w:r>
             <w:r>
               <w:rPr>
@@ -2024,7 +2026,7 @@
                 <w:noProof/>
                 <w:webHidden/>
               </w:rPr>
-              <w:t>14</w:t>
+              <w:t>16</w:t>
             </w:r>
             <w:r>
               <w:rPr>
@@ -2052,7 +2054,7 @@
               <w:color w:val="auto"/>
             </w:rPr>
           </w:pPr>
-          <w:hyperlink w:anchor="_Toc23577762" w:history="1">
+          <w:hyperlink w:anchor="_Toc23789698" w:history="1">
             <w:r>
               <w:rPr>
                 <w:rStyle w:val="Hyperlink"/>
@@ -2098,7 +2100,7 @@
                 <w:noProof/>
                 <w:webHidden/>
               </w:rPr>
-              <w:instrText xml:space="preserve"> PAGEREF _Toc23577762 \h </w:instrText>
+              <w:instrText xml:space="preserve"> PAGEREF _Toc23789698 \h </w:instrText>
             </w:r>
             <w:r>
               <w:rPr>
@@ -2118,7 +2120,7 @@
                 <w:noProof/>
                 <w:webHidden/>
               </w:rPr>
-              <w:t>14</w:t>
+              <w:t>16</w:t>
             </w:r>
             <w:r>
               <w:rPr>
@@ -2146,7 +2148,7 @@
               <w:szCs w:val="24"/>
             </w:rPr>
           </w:pPr>
-          <w:hyperlink w:anchor="_Toc23577763" w:history="1">
+          <w:hyperlink w:anchor="_Toc23789699" w:history="1">
             <w:r>
               <w:rPr>
                 <w:rStyle w:val="Hyperlink"/>
@@ -2192,7 +2194,7 @@
                 <w:noProof/>
                 <w:webHidden/>
               </w:rPr>
-              <w:instrText xml:space="preserve"> PAGEREF _Toc23577763 \h </w:instrText>
+              <w:instrText xml:space="preserve"> PAGEREF _Toc23789699 \h </w:instrText>
             </w:r>
             <w:r>
               <w:rPr>
@@ -2212,7 +2214,7 @@
                 <w:noProof/>
                 <w:webHidden/>
               </w:rPr>
-              <w:t>14</w:t>
+              <w:t>16</w:t>
             </w:r>
             <w:r>
               <w:rPr>
@@ -2240,7 +2242,7 @@
               <w:szCs w:val="24"/>
             </w:rPr>
           </w:pPr>
-          <w:hyperlink w:anchor="_Toc23577764" w:history="1">
+          <w:hyperlink w:anchor="_Toc23789700" w:history="1">
             <w:r>
               <w:rPr>
                 <w:rStyle w:val="Hyperlink"/>
@@ -2288,7 +2290,7 @@
                 <w:noProof/>
                 <w:webHidden/>
               </w:rPr>
-              <w:instrText xml:space="preserve"> PAGEREF _Toc23577764 \h </w:instrText>
+              <w:instrText xml:space="preserve"> PAGEREF _Toc23789700 \h </w:instrText>
             </w:r>
             <w:r>
               <w:rPr>
@@ -2308,7 +2310,7 @@
                 <w:noProof/>
                 <w:webHidden/>
               </w:rPr>
-              <w:t>16</w:t>
+              <w:t>18</w:t>
             </w:r>
             <w:r>
               <w:rPr>
@@ -2336,7 +2338,7 @@
               <w:szCs w:val="24"/>
             </w:rPr>
           </w:pPr>
-          <w:hyperlink w:anchor="_Toc23577765" w:history="1">
+          <w:hyperlink w:anchor="_Toc23789701" w:history="1">
             <w:r>
               <w:rPr>
                 <w:rStyle w:val="Hyperlink"/>
@@ -2384,7 +2386,7 @@
                 <w:noProof/>
                 <w:webHidden/>
               </w:rPr>
-              <w:instrText xml:space="preserve"> PAGEREF _Toc23577765 \h </w:instrText>
+              <w:instrText xml:space="preserve"> PAGEREF _Toc23789701 \h </w:instrText>
             </w:r>
             <w:r>
               <w:rPr>
@@ -2404,7 +2406,187 @@
                 <w:noProof/>
                 <w:webHidden/>
               </w:rPr>
-              <w:t>17</w:t>
+              <w:t>19</w:t>
+            </w:r>
+            <w:r>
+              <w:rPr>
+                <w:noProof/>
+                <w:webHidden/>
+              </w:rPr>
+              <w:fldChar w:fldCharType="end"/>
+            </w:r>
+          </w:hyperlink>
+        </w:p>
+        <w:p>
+          <w:pPr>
+            <w:pStyle w:val="TOC3"/>
+            <w:tabs>
+              <w:tab w:val="left" w:pos="1200"/>
+              <w:tab w:val="right" w:leader="dot" w:pos="9010"/>
+            </w:tabs>
+            <w:rPr>
+              <w:rFonts w:eastAsiaTheme="minorEastAsia" w:cstheme="minorBidi"/>
+              <w:noProof/>
+              <w:color w:val="auto"/>
+              <w:sz w:val="24"/>
+              <w:szCs w:val="24"/>
+            </w:rPr>
+          </w:pPr>
+          <w:hyperlink w:anchor="_Toc23789702" w:history="1">
+            <w:r>
+              <w:rPr>
+                <w:rStyle w:val="Hyperlink"/>
+                <w:noProof/>
+              </w:rPr>
+              <w:t>4.3.1</w:t>
+            </w:r>
+            <w:r>
+              <w:rPr>
+                <w:rFonts w:eastAsiaTheme="minorEastAsia" w:cstheme="minorBidi"/>
+                <w:noProof/>
+                <w:color w:val="auto"/>
+                <w:sz w:val="24"/>
+                <w:szCs w:val="24"/>
+              </w:rPr>
+              <w:tab/>
+            </w:r>
+            <w:r>
+              <w:rPr>
+                <w:rStyle w:val="Hyperlink"/>
+                <w:noProof/>
+              </w:rPr>
+              <w:t>Item-based collaborative filtering</w:t>
+            </w:r>
+            <w:r>
+              <w:rPr>
+                <w:noProof/>
+                <w:webHidden/>
+              </w:rPr>
+              <w:tab/>
+            </w:r>
+            <w:r>
+              <w:rPr>
+                <w:noProof/>
+                <w:webHidden/>
+              </w:rPr>
+              <w:fldChar w:fldCharType="begin"/>
+            </w:r>
+            <w:r>
+              <w:rPr>
+                <w:noProof/>
+                <w:webHidden/>
+              </w:rPr>
+              <w:instrText xml:space="preserve"> PAGEREF _Toc23789702 \h </w:instrText>
+            </w:r>
+            <w:r>
+              <w:rPr>
+                <w:noProof/>
+                <w:webHidden/>
+              </w:rPr>
+            </w:r>
+            <w:r>
+              <w:rPr>
+                <w:noProof/>
+                <w:webHidden/>
+              </w:rPr>
+              <w:fldChar w:fldCharType="separate"/>
+            </w:r>
+            <w:r>
+              <w:rPr>
+                <w:noProof/>
+                <w:webHidden/>
+              </w:rPr>
+              <w:t>24</w:t>
+            </w:r>
+            <w:r>
+              <w:rPr>
+                <w:noProof/>
+                <w:webHidden/>
+              </w:rPr>
+              <w:fldChar w:fldCharType="end"/>
+            </w:r>
+          </w:hyperlink>
+        </w:p>
+        <w:p>
+          <w:pPr>
+            <w:pStyle w:val="TOC3"/>
+            <w:tabs>
+              <w:tab w:val="left" w:pos="1200"/>
+              <w:tab w:val="right" w:leader="dot" w:pos="9010"/>
+            </w:tabs>
+            <w:rPr>
+              <w:rFonts w:eastAsiaTheme="minorEastAsia" w:cstheme="minorBidi"/>
+              <w:noProof/>
+              <w:color w:val="auto"/>
+              <w:sz w:val="24"/>
+              <w:szCs w:val="24"/>
+            </w:rPr>
+          </w:pPr>
+          <w:hyperlink w:anchor="_Toc23789703" w:history="1">
+            <w:r>
+              <w:rPr>
+                <w:rStyle w:val="Hyperlink"/>
+                <w:noProof/>
+              </w:rPr>
+              <w:t>4.3.2</w:t>
+            </w:r>
+            <w:r>
+              <w:rPr>
+                <w:rFonts w:eastAsiaTheme="minorEastAsia" w:cstheme="minorBidi"/>
+                <w:noProof/>
+                <w:color w:val="auto"/>
+                <w:sz w:val="24"/>
+                <w:szCs w:val="24"/>
+              </w:rPr>
+              <w:tab/>
+            </w:r>
+            <w:r>
+              <w:rPr>
+                <w:rStyle w:val="Hyperlink"/>
+                <w:noProof/>
+              </w:rPr>
+              <w:t>Conclusion</w:t>
+            </w:r>
+            <w:r>
+              <w:rPr>
+                <w:noProof/>
+                <w:webHidden/>
+              </w:rPr>
+              <w:tab/>
+            </w:r>
+            <w:r>
+              <w:rPr>
+                <w:noProof/>
+                <w:webHidden/>
+              </w:rPr>
+              <w:fldChar w:fldCharType="begin"/>
+            </w:r>
+            <w:r>
+              <w:rPr>
+                <w:noProof/>
+                <w:webHidden/>
+              </w:rPr>
+              <w:instrText xml:space="preserve"> PAGEREF _Toc23789703 \h </w:instrText>
+            </w:r>
+            <w:r>
+              <w:rPr>
+                <w:noProof/>
+                <w:webHidden/>
+              </w:rPr>
+            </w:r>
+            <w:r>
+              <w:rPr>
+                <w:noProof/>
+                <w:webHidden/>
+              </w:rPr>
+              <w:fldChar w:fldCharType="separate"/>
+            </w:r>
+            <w:r>
+              <w:rPr>
+                <w:noProof/>
+                <w:webHidden/>
+              </w:rPr>
+              <w:t>26</w:t>
             </w:r>
             <w:r>
               <w:rPr>
@@ -2432,7 +2614,7 @@
               <w:szCs w:val="24"/>
             </w:rPr>
           </w:pPr>
-          <w:hyperlink w:anchor="_Toc23577766" w:history="1">
+          <w:hyperlink w:anchor="_Toc23789704" w:history="1">
             <w:r>
               <w:rPr>
                 <w:rStyle w:val="Hyperlink"/>
@@ -2457,7 +2639,7 @@
                 <w:rStyle w:val="Hyperlink"/>
                 <w:noProof/>
               </w:rPr>
-              <w:t>Collaborative filtering</w:t>
+              <w:t>Content-based filtering</w:t>
             </w:r>
             <w:r>
               <w:rPr>
@@ -2478,7 +2660,7 @@
                 <w:noProof/>
                 <w:webHidden/>
               </w:rPr>
-              <w:instrText xml:space="preserve"> PAGEREF _Toc23577766 \h </w:instrText>
+              <w:instrText xml:space="preserve"> PAGEREF _Toc23789704 \h </w:instrText>
             </w:r>
             <w:r>
               <w:rPr>
@@ -2498,7 +2680,375 @@
                 <w:noProof/>
                 <w:webHidden/>
               </w:rPr>
-              <w:t>20</w:t>
+              <w:t>26</w:t>
+            </w:r>
+            <w:r>
+              <w:rPr>
+                <w:noProof/>
+                <w:webHidden/>
+              </w:rPr>
+              <w:fldChar w:fldCharType="end"/>
+            </w:r>
+          </w:hyperlink>
+        </w:p>
+        <w:p>
+          <w:pPr>
+            <w:pStyle w:val="TOC3"/>
+            <w:tabs>
+              <w:tab w:val="left" w:pos="1200"/>
+              <w:tab w:val="right" w:leader="dot" w:pos="9010"/>
+            </w:tabs>
+            <w:rPr>
+              <w:rFonts w:eastAsiaTheme="minorEastAsia" w:cstheme="minorBidi"/>
+              <w:noProof/>
+              <w:color w:val="auto"/>
+              <w:sz w:val="24"/>
+              <w:szCs w:val="24"/>
+            </w:rPr>
+          </w:pPr>
+          <w:hyperlink w:anchor="_Toc23789705" w:history="1">
+            <w:r>
+              <w:rPr>
+                <w:rStyle w:val="Hyperlink"/>
+                <w:noProof/>
+              </w:rPr>
+              <w:t>4.4.1</w:t>
+            </w:r>
+            <w:r>
+              <w:rPr>
+                <w:rFonts w:eastAsiaTheme="minorEastAsia" w:cstheme="minorBidi"/>
+                <w:noProof/>
+                <w:color w:val="auto"/>
+                <w:sz w:val="24"/>
+                <w:szCs w:val="24"/>
+              </w:rPr>
+              <w:tab/>
+            </w:r>
+            <w:r>
+              <w:rPr>
+                <w:rStyle w:val="Hyperlink"/>
+                <w:noProof/>
+              </w:rPr>
+              <w:t>Evaluation</w:t>
+            </w:r>
+            <w:r>
+              <w:rPr>
+                <w:noProof/>
+                <w:webHidden/>
+              </w:rPr>
+              <w:tab/>
+            </w:r>
+            <w:r>
+              <w:rPr>
+                <w:noProof/>
+                <w:webHidden/>
+              </w:rPr>
+              <w:fldChar w:fldCharType="begin"/>
+            </w:r>
+            <w:r>
+              <w:rPr>
+                <w:noProof/>
+                <w:webHidden/>
+              </w:rPr>
+              <w:instrText xml:space="preserve"> PAGEREF _Toc23789705 \h </w:instrText>
+            </w:r>
+            <w:r>
+              <w:rPr>
+                <w:noProof/>
+                <w:webHidden/>
+              </w:rPr>
+            </w:r>
+            <w:r>
+              <w:rPr>
+                <w:noProof/>
+                <w:webHidden/>
+              </w:rPr>
+              <w:fldChar w:fldCharType="separate"/>
+            </w:r>
+            <w:r>
+              <w:rPr>
+                <w:noProof/>
+                <w:webHidden/>
+              </w:rPr>
+              <w:t>28</w:t>
+            </w:r>
+            <w:r>
+              <w:rPr>
+                <w:noProof/>
+                <w:webHidden/>
+              </w:rPr>
+              <w:fldChar w:fldCharType="end"/>
+            </w:r>
+          </w:hyperlink>
+        </w:p>
+        <w:p>
+          <w:pPr>
+            <w:pStyle w:val="TOC3"/>
+            <w:tabs>
+              <w:tab w:val="left" w:pos="1200"/>
+              <w:tab w:val="right" w:leader="dot" w:pos="9010"/>
+            </w:tabs>
+            <w:rPr>
+              <w:rFonts w:eastAsiaTheme="minorEastAsia" w:cstheme="minorBidi"/>
+              <w:noProof/>
+              <w:color w:val="auto"/>
+              <w:sz w:val="24"/>
+              <w:szCs w:val="24"/>
+            </w:rPr>
+          </w:pPr>
+          <w:hyperlink w:anchor="_Toc23789706" w:history="1">
+            <w:r>
+              <w:rPr>
+                <w:rStyle w:val="Hyperlink"/>
+                <w:noProof/>
+              </w:rPr>
+              <w:t>4.4.2</w:t>
+            </w:r>
+            <w:r>
+              <w:rPr>
+                <w:rFonts w:eastAsiaTheme="minorEastAsia" w:cstheme="minorBidi"/>
+                <w:noProof/>
+                <w:color w:val="auto"/>
+                <w:sz w:val="24"/>
+                <w:szCs w:val="24"/>
+              </w:rPr>
+              <w:tab/>
+            </w:r>
+            <w:r>
+              <w:rPr>
+                <w:rStyle w:val="Hyperlink"/>
+                <w:noProof/>
+              </w:rPr>
+              <w:t>Conclusion</w:t>
+            </w:r>
+            <w:r>
+              <w:rPr>
+                <w:noProof/>
+                <w:webHidden/>
+              </w:rPr>
+              <w:tab/>
+            </w:r>
+            <w:r>
+              <w:rPr>
+                <w:noProof/>
+                <w:webHidden/>
+              </w:rPr>
+              <w:fldChar w:fldCharType="begin"/>
+            </w:r>
+            <w:r>
+              <w:rPr>
+                <w:noProof/>
+                <w:webHidden/>
+              </w:rPr>
+              <w:instrText xml:space="preserve"> PAGEREF _Toc23789706 \h </w:instrText>
+            </w:r>
+            <w:r>
+              <w:rPr>
+                <w:noProof/>
+                <w:webHidden/>
+              </w:rPr>
+            </w:r>
+            <w:r>
+              <w:rPr>
+                <w:noProof/>
+                <w:webHidden/>
+              </w:rPr>
+              <w:fldChar w:fldCharType="separate"/>
+            </w:r>
+            <w:r>
+              <w:rPr>
+                <w:noProof/>
+                <w:webHidden/>
+              </w:rPr>
+              <w:t>30</w:t>
+            </w:r>
+            <w:r>
+              <w:rPr>
+                <w:noProof/>
+                <w:webHidden/>
+              </w:rPr>
+              <w:fldChar w:fldCharType="end"/>
+            </w:r>
+          </w:hyperlink>
+        </w:p>
+        <w:p>
+          <w:pPr>
+            <w:pStyle w:val="TOC2"/>
+            <w:tabs>
+              <w:tab w:val="left" w:pos="960"/>
+              <w:tab w:val="right" w:leader="dot" w:pos="9010"/>
+            </w:tabs>
+            <w:rPr>
+              <w:rFonts w:eastAsiaTheme="minorEastAsia" w:cstheme="minorBidi"/>
+              <w:b w:val="0"/>
+              <w:bCs w:val="0"/>
+              <w:noProof/>
+              <w:color w:val="auto"/>
+              <w:sz w:val="24"/>
+              <w:szCs w:val="24"/>
+            </w:rPr>
+          </w:pPr>
+          <w:hyperlink w:anchor="_Toc23789707" w:history="1">
+            <w:r>
+              <w:rPr>
+                <w:rStyle w:val="Hyperlink"/>
+                <w:noProof/>
+              </w:rPr>
+              <w:t>4.5</w:t>
+            </w:r>
+            <w:r>
+              <w:rPr>
+                <w:rFonts w:eastAsiaTheme="minorEastAsia" w:cstheme="minorBidi"/>
+                <w:b w:val="0"/>
+                <w:bCs w:val="0"/>
+                <w:noProof/>
+                <w:color w:val="auto"/>
+                <w:sz w:val="24"/>
+                <w:szCs w:val="24"/>
+              </w:rPr>
+              <w:tab/>
+            </w:r>
+            <w:r>
+              <w:rPr>
+                <w:rStyle w:val="Hyperlink"/>
+                <w:noProof/>
+              </w:rPr>
+              <w:t>Appendix</w:t>
+            </w:r>
+            <w:r>
+              <w:rPr>
+                <w:noProof/>
+                <w:webHidden/>
+              </w:rPr>
+              <w:tab/>
+            </w:r>
+            <w:r>
+              <w:rPr>
+                <w:noProof/>
+                <w:webHidden/>
+              </w:rPr>
+              <w:fldChar w:fldCharType="begin"/>
+            </w:r>
+            <w:r>
+              <w:rPr>
+                <w:noProof/>
+                <w:webHidden/>
+              </w:rPr>
+              <w:instrText xml:space="preserve"> PAGEREF _Toc23789707 \h </w:instrText>
+            </w:r>
+            <w:r>
+              <w:rPr>
+                <w:noProof/>
+                <w:webHidden/>
+              </w:rPr>
+            </w:r>
+            <w:r>
+              <w:rPr>
+                <w:noProof/>
+                <w:webHidden/>
+              </w:rPr>
+              <w:fldChar w:fldCharType="separate"/>
+            </w:r>
+            <w:r>
+              <w:rPr>
+                <w:noProof/>
+                <w:webHidden/>
+              </w:rPr>
+              <w:t>30</w:t>
+            </w:r>
+            <w:r>
+              <w:rPr>
+                <w:noProof/>
+                <w:webHidden/>
+              </w:rPr>
+              <w:fldChar w:fldCharType="end"/>
+            </w:r>
+          </w:hyperlink>
+        </w:p>
+        <w:p>
+          <w:pPr>
+            <w:pStyle w:val="TOC2"/>
+            <w:tabs>
+              <w:tab w:val="left" w:pos="960"/>
+              <w:tab w:val="right" w:leader="dot" w:pos="9010"/>
+            </w:tabs>
+            <w:rPr>
+              <w:rFonts w:eastAsiaTheme="minorEastAsia" w:cstheme="minorBidi"/>
+              <w:b w:val="0"/>
+              <w:bCs w:val="0"/>
+              <w:noProof/>
+              <w:color w:val="auto"/>
+              <w:sz w:val="24"/>
+              <w:szCs w:val="24"/>
+            </w:rPr>
+          </w:pPr>
+          <w:hyperlink w:anchor="_Toc23789708" w:history="1">
+            <w:r>
+              <w:rPr>
+                <w:rStyle w:val="Hyperlink"/>
+                <w:noProof/>
+              </w:rPr>
+              <w:t>4.6</w:t>
+            </w:r>
+            <w:r>
+              <w:rPr>
+                <w:rFonts w:eastAsiaTheme="minorEastAsia" w:cstheme="minorBidi"/>
+                <w:b w:val="0"/>
+                <w:bCs w:val="0"/>
+                <w:noProof/>
+                <w:color w:val="auto"/>
+                <w:sz w:val="24"/>
+                <w:szCs w:val="24"/>
+              </w:rPr>
+              <w:tab/>
+            </w:r>
+            <w:r>
+              <w:rPr>
+                <w:rStyle w:val="Hyperlink"/>
+                <w:noProof/>
+              </w:rPr>
+              <w:t>Programming code</w:t>
+            </w:r>
+            <w:r>
+              <w:rPr>
+                <w:noProof/>
+                <w:webHidden/>
+              </w:rPr>
+              <w:tab/>
+            </w:r>
+            <w:r>
+              <w:rPr>
+                <w:noProof/>
+                <w:webHidden/>
+              </w:rPr>
+              <w:fldChar w:fldCharType="begin"/>
+            </w:r>
+            <w:r>
+              <w:rPr>
+                <w:noProof/>
+                <w:webHidden/>
+              </w:rPr>
+              <w:instrText xml:space="preserve"> PAGEREF _Toc23789708 \h </w:instrText>
+            </w:r>
+            <w:r>
+              <w:rPr>
+                <w:noProof/>
+                <w:webHidden/>
+              </w:rPr>
+            </w:r>
+            <w:r>
+              <w:rPr>
+                <w:noProof/>
+                <w:webHidden/>
+              </w:rPr>
+              <w:fldChar w:fldCharType="separate"/>
+            </w:r>
+            <w:r>
+              <w:rPr>
+                <w:noProof/>
+                <w:webHidden/>
+              </w:rPr>
+              <w:t>30</w:t>
             </w:r>
             <w:r>
               <w:rPr>
@@ -2526,7 +3076,7 @@
               <w:color w:val="auto"/>
             </w:rPr>
           </w:pPr>
-          <w:hyperlink w:anchor="_Toc23577767" w:history="1">
+          <w:hyperlink w:anchor="_Toc23789709" w:history="1">
             <w:r>
               <w:rPr>
                 <w:rStyle w:val="Hyperlink"/>
@@ -2572,7 +3122,7 @@
                 <w:noProof/>
                 <w:webHidden/>
               </w:rPr>
-              <w:instrText xml:space="preserve"> PAGEREF _Toc23577767 \h </w:instrText>
+              <w:instrText xml:space="preserve"> PAGEREF _Toc23789709 \h </w:instrText>
             </w:r>
             <w:r>
               <w:rPr>
@@ -2592,7 +3142,7 @@
                 <w:noProof/>
                 <w:webHidden/>
               </w:rPr>
-              <w:t>22</w:t>
+              <w:t>32</w:t>
             </w:r>
             <w:r>
               <w:rPr>
@@ -2632,7 +3182,7 @@
           <w:rFonts w:cs="Times New Roman (Headings CS)"/>
         </w:rPr>
       </w:pPr>
-      <w:bookmarkStart w:id="0" w:name="_Toc23577744"/>
+      <w:bookmarkStart w:id="1" w:name="_Toc23789680"/>
       <w:r>
         <w:rPr>
           <w:rFonts w:cs="Times New Roman (Headings CS)"/>
@@ -2640,7 +3190,7 @@
         <w:lastRenderedPageBreak/>
         <w:t>Abstract</w:t>
       </w:r>
-      <w:bookmarkEnd w:id="0"/>
+      <w:bookmarkEnd w:id="1"/>
     </w:p>
     <w:p>
       <w:r>
@@ -2723,22 +3273,22 @@
       <w:pPr>
         <w:pStyle w:val="Heading1"/>
       </w:pPr>
-      <w:bookmarkStart w:id="1" w:name="_Toc23577745"/>
+      <w:bookmarkStart w:id="2" w:name="_Toc23789681"/>
       <w:r>
         <w:lastRenderedPageBreak/>
         <w:t>Recommender Systems</w:t>
       </w:r>
-      <w:bookmarkEnd w:id="1"/>
+      <w:bookmarkEnd w:id="2"/>
     </w:p>
     <w:p>
       <w:pPr>
         <w:pStyle w:val="Heading2"/>
       </w:pPr>
-      <w:bookmarkStart w:id="2" w:name="_Toc23577746"/>
+      <w:bookmarkStart w:id="3" w:name="_Toc23789682"/>
       <w:r>
         <w:t>Introduction</w:t>
       </w:r>
-      <w:bookmarkEnd w:id="2"/>
+      <w:bookmarkEnd w:id="3"/>
     </w:p>
     <w:p>
       <w:r>
@@ -2811,11 +3361,11 @@
       <w:pPr>
         <w:pStyle w:val="Heading2"/>
       </w:pPr>
-      <w:bookmarkStart w:id="3" w:name="_Toc23577747"/>
+      <w:bookmarkStart w:id="4" w:name="_Toc23789683"/>
       <w:r>
         <w:t>History</w:t>
       </w:r>
-      <w:bookmarkEnd w:id="3"/>
+      <w:bookmarkEnd w:id="4"/>
     </w:p>
     <w:p>
       <w:r>
@@ -2971,12 +3521,12 @@
       <w:pPr>
         <w:pStyle w:val="Heading2"/>
       </w:pPr>
-      <w:bookmarkStart w:id="4" w:name="_Toc23577748"/>
+      <w:bookmarkStart w:id="5" w:name="_Toc23789684"/>
       <w:r>
         <w:lastRenderedPageBreak/>
         <w:t>Overview</w:t>
       </w:r>
-      <w:bookmarkEnd w:id="4"/>
+      <w:bookmarkEnd w:id="5"/>
     </w:p>
     <w:p>
       <w:r>
@@ -3144,11 +3694,11 @@
       <w:pPr>
         <w:pStyle w:val="Heading1"/>
       </w:pPr>
-      <w:bookmarkStart w:id="5" w:name="_Toc23577749"/>
+      <w:bookmarkStart w:id="6" w:name="_Toc23789685"/>
       <w:r>
         <w:t>Basic principles</w:t>
       </w:r>
-      <w:bookmarkEnd w:id="5"/>
+      <w:bookmarkEnd w:id="6"/>
     </w:p>
     <w:p>
       <w:r>
@@ -3299,11 +3849,11 @@
       <w:pPr>
         <w:pStyle w:val="Heading2"/>
       </w:pPr>
-      <w:bookmarkStart w:id="6" w:name="_Toc23577750"/>
+      <w:bookmarkStart w:id="7" w:name="_Toc23789686"/>
       <w:r>
         <w:t>Beyond accuracy</w:t>
       </w:r>
-      <w:bookmarkEnd w:id="6"/>
+      <w:bookmarkEnd w:id="7"/>
     </w:p>
     <w:p>
       <w:r>
@@ -3564,27 +4114,377 @@
       <w:pPr>
         <w:pStyle w:val="Heading3"/>
       </w:pPr>
-      <w:bookmarkStart w:id="7" w:name="_Toc23577751"/>
-      <w:r>
-        <w:t>Netflix, Last.fm and Pandora</w:t>
-      </w:r>
-      <w:bookmarkEnd w:id="7"/>
-    </w:p>
-    <w:p>
-      <w:r>
-        <w:t>Write a bit about how recommender systems were/are used at these</w:t>
-      </w:r>
-    </w:p>
-    <w:p/>
+      <w:bookmarkStart w:id="8" w:name="_Toc23789687"/>
+      <w:r>
+        <w:t>Netflix</w:t>
+      </w:r>
+      <w:r>
+        <w:t xml:space="preserve"> Prize</w:t>
+      </w:r>
+      <w:bookmarkEnd w:id="8"/>
+    </w:p>
+    <w:p>
+      <w:r>
+        <w:t>Netflix</w:t>
+      </w:r>
+      <w:r>
+        <w:t xml:space="preserve">, Spotify and YouTube are among the most popular internet services that provide user-curated content. All of these services rely on </w:t>
+      </w:r>
+      <w:proofErr w:type="gramStart"/>
+      <w:r>
+        <w:t>users</w:t>
+      </w:r>
+      <w:proofErr w:type="gramEnd"/>
+      <w:r>
+        <w:t xml:space="preserve"> past behaviors as well as other users ratings in order to provide recommendations. We will shortly explain how each works.</w:t>
+      </w:r>
+    </w:p>
+    <w:p>
+      <w:r>
+        <w:t xml:space="preserve">Netflix is one of the biggest and most popular </w:t>
+      </w:r>
+      <w:r>
+        <w:t>on-line movie subscription rental services</w:t>
+      </w:r>
+      <w:r>
+        <w:t xml:space="preserve">. In </w:t>
+      </w:r>
+      <w:proofErr w:type="gramStart"/>
+      <w:r>
+        <w:t>October,</w:t>
+      </w:r>
+      <w:proofErr w:type="gramEnd"/>
+      <w:r>
+        <w:t xml:space="preserve"> 2006, in order to improve their recommender systems, they opened the Netflix Prize contest. As part of this contest, they released a dataset containing 100 million movie ratings that were previously anonymized. The challenge was to build the most reliable rating prediction algorithm, which challenged experts from data mining, computer science and machine learning universes. </w:t>
+      </w:r>
+      <w:r>
+        <w:t>The promised award was $1 million USD.</w:t>
+      </w:r>
+    </w:p>
+    <w:p>
+      <w:r>
+        <w:t xml:space="preserve">Up to that date, Netflix was using a </w:t>
+      </w:r>
+      <w:proofErr w:type="spellStart"/>
+      <w:r>
+        <w:t>Cinematech</w:t>
+      </w:r>
+      <w:proofErr w:type="spellEnd"/>
+      <w:r>
+        <w:t xml:space="preserve"> recommendation system </w:t>
+      </w:r>
+      <w:sdt>
+        <w:sdtPr>
+          <w:id w:val="538711642"/>
+          <w:citation/>
+        </w:sdtPr>
+        <w:sdtContent>
+          <w:r>
+            <w:fldChar w:fldCharType="begin"/>
+          </w:r>
+          <w:r>
+            <w:instrText xml:space="preserve"> CITATION Ben07 \l 1033 </w:instrText>
+          </w:r>
+          <w:r>
+            <w:fldChar w:fldCharType="separate"/>
+          </w:r>
+          <w:r>
+            <w:rPr>
+              <w:noProof/>
+            </w:rPr>
+            <w:t>[6]</w:t>
+          </w:r>
+          <w:r>
+            <w:fldChar w:fldCharType="end"/>
+          </w:r>
+        </w:sdtContent>
+      </w:sdt>
+      <w:r>
+        <w:t xml:space="preserve">. This recommendation system automatically analyzes the accumulated movie ratings on a weekly basis using a variant of Pearson’s correlation. After the user provides his rating for the movie he just watched, system computes a multivariate regression based on these correlations to determine a unique, personalized prediction for each predictable movie based on those ratings </w:t>
+      </w:r>
+      <w:sdt>
+        <w:sdtPr>
+          <w:id w:val="-1898119322"/>
+          <w:citation/>
+        </w:sdtPr>
+        <w:sdtContent>
+          <w:r>
+            <w:fldChar w:fldCharType="begin"/>
+          </w:r>
+          <w:r>
+            <w:instrText xml:space="preserve"> CITATION Ben07 \l 1033 </w:instrText>
+          </w:r>
+          <w:r>
+            <w:fldChar w:fldCharType="separate"/>
+          </w:r>
+          <w:r>
+            <w:rPr>
+              <w:noProof/>
+            </w:rPr>
+            <w:t>[6]</w:t>
+          </w:r>
+          <w:r>
+            <w:fldChar w:fldCharType="end"/>
+          </w:r>
+        </w:sdtContent>
+      </w:sdt>
+      <w:r>
+        <w:t>.</w:t>
+      </w:r>
+    </w:p>
+    <w:p>
+      <w:r>
+        <w:t>When the context started, the dataset was released that</w:t>
+      </w:r>
+      <w:r>
+        <w:t xml:space="preserve"> contained 95.91% of all the ratings they had in their system</w:t>
+      </w:r>
+      <w:r>
+        <w:t>,</w:t>
+      </w:r>
+      <w:r>
+        <w:t xml:space="preserve"> up to that date. Another 1.36% was used as a validation set. This validation set wasn’t revealed </w:t>
+      </w:r>
+      <w:proofErr w:type="gramStart"/>
+      <w:r>
+        <w:t>publicly, but</w:t>
+      </w:r>
+      <w:proofErr w:type="gramEnd"/>
+      <w:r>
+        <w:t xml:space="preserve"> was used in order to build the publicly available ratings boards where users could see how their algorithms ranked against other competitors.</w:t>
+      </w:r>
+      <w:r>
+        <w:t xml:space="preserve"> The remaining ~ </w:t>
+      </w:r>
+      <w:r>
+        <w:lastRenderedPageBreak/>
+        <w:t>3% of the test was never published and was to be used as a final evaluation for the winner solution.</w:t>
+      </w:r>
+      <w:r>
+        <w:t xml:space="preserve"> </w:t>
+      </w:r>
+    </w:p>
+    <w:p>
+      <w:r>
+        <w:t xml:space="preserve">The contest itself as well as it’s solutions have been heavily studied in </w:t>
+      </w:r>
+      <w:sdt>
+        <w:sdtPr>
+          <w:id w:val="1937711208"/>
+          <w:citation/>
+        </w:sdtPr>
+        <w:sdtContent>
+          <w:r>
+            <w:fldChar w:fldCharType="begin"/>
+          </w:r>
+          <w:r>
+            <w:instrText xml:space="preserve"> CITATION Ben07 \l 1033 </w:instrText>
+          </w:r>
+          <w:r>
+            <w:fldChar w:fldCharType="separate"/>
+          </w:r>
+          <w:r>
+            <w:rPr>
+              <w:noProof/>
+            </w:rPr>
+            <w:t>[6]</w:t>
+          </w:r>
+          <w:r>
+            <w:fldChar w:fldCharType="end"/>
+          </w:r>
+        </w:sdtContent>
+      </w:sdt>
+      <w:sdt>
+        <w:sdtPr>
+          <w:id w:val="-505830732"/>
+          <w:citation/>
+        </w:sdtPr>
+        <w:sdtContent>
+          <w:r>
+            <w:fldChar w:fldCharType="begin"/>
+          </w:r>
+          <w:r>
+            <w:instrText xml:space="preserve"> CITATION Zho08 \l 1033 </w:instrText>
+          </w:r>
+          <w:r>
+            <w:fldChar w:fldCharType="separate"/>
+          </w:r>
+          <w:r>
+            <w:rPr>
+              <w:noProof/>
+            </w:rPr>
+            <w:t xml:space="preserve"> </w:t>
+          </w:r>
+          <w:r>
+            <w:rPr>
+              <w:noProof/>
+            </w:rPr>
+            <w:t>[7]</w:t>
+          </w:r>
+          <w:r>
+            <w:fldChar w:fldCharType="end"/>
+          </w:r>
+        </w:sdtContent>
+      </w:sdt>
+      <w:sdt>
+        <w:sdtPr>
+          <w:id w:val="430940602"/>
+          <w:citation/>
+        </w:sdtPr>
+        <w:sdtContent>
+          <w:r>
+            <w:fldChar w:fldCharType="begin"/>
+          </w:r>
+          <w:r>
+            <w:instrText xml:space="preserve"> CITATION Kor09 \l 1033 </w:instrText>
+          </w:r>
+          <w:r>
+            <w:fldChar w:fldCharType="separate"/>
+          </w:r>
+          <w:r>
+            <w:rPr>
+              <w:noProof/>
+            </w:rPr>
+            <w:t xml:space="preserve"> </w:t>
+          </w:r>
+          <w:r>
+            <w:rPr>
+              <w:noProof/>
+            </w:rPr>
+            <w:t>[8]</w:t>
+          </w:r>
+          <w:r>
+            <w:fldChar w:fldCharType="end"/>
+          </w:r>
+        </w:sdtContent>
+      </w:sdt>
+      <w:r>
+        <w:t xml:space="preserve">. </w:t>
+      </w:r>
+      <w:r>
+        <w:t xml:space="preserve">The main idea of the contest was to build a system that could beat the accuracy of </w:t>
+      </w:r>
+      <w:proofErr w:type="spellStart"/>
+      <w:r>
+        <w:t>Cinematech</w:t>
+      </w:r>
+      <w:proofErr w:type="spellEnd"/>
+      <w:r>
+        <w:t xml:space="preserve"> one. The accuracy metric that was used for validation was Root mean squared error (RMSE) </w:t>
+      </w:r>
+      <w:sdt>
+        <w:sdtPr>
+          <w:id w:val="270978586"/>
+          <w:citation/>
+        </w:sdtPr>
+        <w:sdtContent>
+          <w:r>
+            <w:fldChar w:fldCharType="begin"/>
+          </w:r>
+          <w:r>
+            <w:instrText xml:space="preserve"> CITATION Her04 \l 1033 </w:instrText>
+          </w:r>
+          <w:r>
+            <w:fldChar w:fldCharType="separate"/>
+          </w:r>
+          <w:r>
+            <w:rPr>
+              <w:noProof/>
+            </w:rPr>
+            <w:t>[9]</w:t>
+          </w:r>
+          <w:r>
+            <w:fldChar w:fldCharType="end"/>
+          </w:r>
+        </w:sdtContent>
+      </w:sdt>
+      <w:r>
+        <w:t>.</w:t>
+      </w:r>
+    </w:p>
+    <w:p>
+      <w:r>
+        <w:t xml:space="preserve">Winner of the contest was the team called </w:t>
+      </w:r>
+      <w:proofErr w:type="spellStart"/>
+      <w:r>
+        <w:rPr>
+          <w:i/>
+          <w:iCs/>
+        </w:rPr>
+        <w:t>Bellkor’s</w:t>
+      </w:r>
+      <w:proofErr w:type="spellEnd"/>
+      <w:r>
+        <w:rPr>
+          <w:i/>
+          <w:iCs/>
+        </w:rPr>
+        <w:t xml:space="preserve"> Pragmatic Chaos</w:t>
+      </w:r>
+      <w:r>
+        <w:t xml:space="preserve">, which was a team combined of multiple participating teams who joined together in order to provide a solution for the final part of the contest. Their solution which was thoroughly discussed in </w:t>
+      </w:r>
+      <w:proofErr w:type="spellStart"/>
+      <w:r>
+        <w:t>Töscher</w:t>
+      </w:r>
+      <w:proofErr w:type="spellEnd"/>
+      <w:r>
+        <w:t xml:space="preserve"> et al. </w:t>
+      </w:r>
+      <w:sdt>
+        <w:sdtPr>
+          <w:id w:val="-668414534"/>
+          <w:citation/>
+        </w:sdtPr>
+        <w:sdtContent>
+          <w:r>
+            <w:fldChar w:fldCharType="begin"/>
+          </w:r>
+          <w:r>
+            <w:instrText xml:space="preserve"> CITATION Tös09 \l 1033 </w:instrText>
+          </w:r>
+          <w:r>
+            <w:fldChar w:fldCharType="separate"/>
+          </w:r>
+          <w:r>
+            <w:rPr>
+              <w:noProof/>
+            </w:rPr>
+            <w:t>[10]</w:t>
+          </w:r>
+          <w:r>
+            <w:fldChar w:fldCharType="end"/>
+          </w:r>
+        </w:sdtContent>
+      </w:sdt>
+      <w:r>
+        <w:t xml:space="preserve"> and relies on matrix factorization techniques combined with three years of work and research on the dataset.</w:t>
+      </w:r>
+    </w:p>
+    <w:p>
+      <w:r>
+        <w:t xml:space="preserve">Interestingly enough, even though the winning algorithm has beat the </w:t>
+      </w:r>
+      <w:proofErr w:type="spellStart"/>
+      <w:r>
+        <w:t>Cinematech’s</w:t>
+      </w:r>
+      <w:proofErr w:type="spellEnd"/>
+      <w:r>
+        <w:t xml:space="preserve"> accuracy by 10.10%, it was never reported to be put to use by Netflix.</w:t>
+      </w:r>
+    </w:p>
     <w:p>
       <w:pPr>
         <w:pStyle w:val="Heading3"/>
       </w:pPr>
-      <w:bookmarkStart w:id="8" w:name="_Toc23577752"/>
+      <w:bookmarkStart w:id="9" w:name="_Toc23789688"/>
       <w:r>
         <w:t>Recommender systems and software engineering</w:t>
       </w:r>
-      <w:bookmarkEnd w:id="8"/>
+      <w:bookmarkEnd w:id="9"/>
     </w:p>
     <w:p>
       <w:r>
@@ -3604,11 +4504,11 @@
       <w:pPr>
         <w:pStyle w:val="Heading3"/>
       </w:pPr>
-      <w:bookmarkStart w:id="9" w:name="_Toc23577753"/>
+      <w:bookmarkStart w:id="10" w:name="_Toc23789689"/>
       <w:r>
         <w:t>Recommender systems and Big data</w:t>
       </w:r>
-      <w:bookmarkEnd w:id="9"/>
+      <w:bookmarkEnd w:id="10"/>
     </w:p>
     <w:p>
       <w:r>
@@ -3619,11 +4519,11 @@
       <w:pPr>
         <w:pStyle w:val="Heading3"/>
       </w:pPr>
-      <w:bookmarkStart w:id="10" w:name="_Toc23577754"/>
+      <w:bookmarkStart w:id="11" w:name="_Toc23789690"/>
       <w:r>
         <w:t>Future of Recommender systems</w:t>
       </w:r>
-      <w:bookmarkEnd w:id="10"/>
+      <w:bookmarkEnd w:id="11"/>
     </w:p>
     <w:p>
       <w:r>
@@ -3634,21 +4534,21 @@
       <w:pPr>
         <w:pStyle w:val="Heading2"/>
       </w:pPr>
-      <w:bookmarkStart w:id="11" w:name="_Toc23577755"/>
+      <w:bookmarkStart w:id="12" w:name="_Toc23789691"/>
       <w:r>
         <w:t>Approaches</w:t>
       </w:r>
-      <w:bookmarkEnd w:id="11"/>
+      <w:bookmarkEnd w:id="12"/>
     </w:p>
     <w:p>
       <w:pPr>
         <w:pStyle w:val="Heading3"/>
       </w:pPr>
-      <w:bookmarkStart w:id="12" w:name="_Toc23577756"/>
+      <w:bookmarkStart w:id="13" w:name="_Toc23789692"/>
       <w:r>
         <w:t>Basic models</w:t>
       </w:r>
-      <w:bookmarkEnd w:id="12"/>
+      <w:bookmarkEnd w:id="13"/>
     </w:p>
     <w:p>
       <w:r>
@@ -3659,28 +4559,24 @@
           <w:i/>
           <w:iCs/>
         </w:rPr>
-        <w:t xml:space="preserve">Collaborative </w:t>
+        <w:t>Collaborative Filtering</w:t>
+      </w:r>
+      <w:r>
+        <w:t xml:space="preserve"> methods, because other users collaborate in order to derive the predicted rating for item being rated. The latter ones are usually referred to as </w:t>
       </w:r>
       <w:r>
         <w:rPr>
           <w:i/>
           <w:iCs/>
         </w:rPr>
+        <w:t>Content-based filtering</w:t>
+      </w:r>
+      <w:r>
+        <w:t xml:space="preserve"> methods because the attributes of the item itself are what drives the recommendation. Content-based </w:t>
+      </w:r>
+      <w:r>
         <w:lastRenderedPageBreak/>
-        <w:t>Filtering</w:t>
-      </w:r>
-      <w:r>
-        <w:t xml:space="preserve"> methods, because other users collaborate in order to derive the predicted rating for item being rated. The latter ones are usually referred to as </w:t>
-      </w:r>
-      <w:r>
-        <w:rPr>
-          <w:i/>
-          <w:iCs/>
-        </w:rPr>
-        <w:t>Content-based filtering</w:t>
-      </w:r>
-      <w:r>
-        <w:t xml:space="preserve"> methods because the attributes of the item itself are what drives the recommendation. Content-based filtering methods are usually user-centric as the predictor is built for every single user and usually considers users previous behavior mixed with item’s attributes.</w:t>
+        <w:t>filtering methods are usually user-centric as the predictor is built for every single user and usually considers users previous behavior mixed with item’s attributes.</w:t>
       </w:r>
       <w:r>
         <w:t xml:space="preserve"> There is also a third category of recommender systems which is known as </w:t>
@@ -3790,11 +4686,11 @@
       <w:pPr>
         <w:pStyle w:val="Heading3"/>
       </w:pPr>
-      <w:bookmarkStart w:id="13" w:name="_Toc23577757"/>
+      <w:bookmarkStart w:id="14" w:name="_Toc23789693"/>
       <w:r>
         <w:t>Collaborative filtering</w:t>
       </w:r>
-      <w:bookmarkEnd w:id="13"/>
+      <w:bookmarkEnd w:id="14"/>
     </w:p>
     <w:p>
       <w:r>
@@ -3850,24 +4746,24 @@
     </w:p>
     <w:p>
       <w:r>
-        <w:t xml:space="preserve">The basic premise of collaborative filtering algorithms is that the missing ratings can be imputed by observing the ratings of similar users or products, depending on what is being observed. What’s more, one of the main premises that drives these engines is the assumption </w:t>
+        <w:t>The basic premise of collaborative filtering algorithms is that the missing ratings can be imputed by observing the ratings of similar users or products, depending on what is being observed. What’s more, one of the main premises that drives these engines is the assumption that if two users have a similar taste and have similarly rated number of items, then, they must have the similar taste and one can infer the ratings from the other.</w:t>
+      </w:r>
+    </w:p>
+    <w:p>
+      <w:r>
+        <w:t xml:space="preserve">Let’s take as an example two users Alice and Bob. We will assume that both Alice and Bob have a similar taste in </w:t>
+      </w:r>
+      <w:proofErr w:type="gramStart"/>
+      <w:r>
+        <w:t>movies</w:t>
+      </w:r>
+      <w:proofErr w:type="gramEnd"/>
+      <w:r>
+        <w:t xml:space="preserve"> and we conclude this by observing the ratings they provided for </w:t>
       </w:r>
       <w:r>
         <w:lastRenderedPageBreak/>
-        <w:t>that if two users have a similar taste and have similarly rated number of items, then, they must have the similar taste and one can infer the ratings from the other.</w:t>
-      </w:r>
-    </w:p>
-    <w:p>
-      <w:r>
-        <w:t xml:space="preserve">Let’s take as an example two users Alice and Bob. We will assume that both Alice and Bob have a similar taste in </w:t>
-      </w:r>
-      <w:proofErr w:type="gramStart"/>
-      <w:r>
-        <w:t>movies</w:t>
-      </w:r>
-      <w:proofErr w:type="gramEnd"/>
-      <w:r>
-        <w:t xml:space="preserve"> and we conclude this by observing the ratings they provided for the same set of items. Let’s further assume that Bob is looking for a new movie to watch. Supposing that they have a similar taste and that Alice has liked Terminator movie which Bob hasn’t rated </w:t>
+        <w:t xml:space="preserve">the same set of items. Let’s further assume that Bob is looking for a new movie to watch. Supposing that they have a similar taste and that Alice has liked Terminator movie which Bob hasn’t rated </w:t>
       </w:r>
       <w:proofErr w:type="gramStart"/>
       <w:r>
@@ -4047,13 +4943,16 @@
     </w:p>
     <w:p>
       <w:r>
+        <w:t>In Item-based systems, the idea is generally similar. In order to predict item B to user A, we first need to find a set of top-k items that are most similar to B and based on that we can conclude and infer the rating of user A for item B.</w:t>
+      </w:r>
+    </w:p>
+    <w:p>
+      <w:r>
+        <w:t xml:space="preserve">For example, let’s assume that Bob has expressed positive liking towards the movies Thor, Avengers and Captain America. We can make a conclusion that Bob likes Marvel’s movies </w:t>
+      </w:r>
+      <w:r>
         <w:lastRenderedPageBreak/>
-        <w:t>In Item-based systems, the idea is generally similar. In order to predict item B to user A, we first need to find a set of top-k items that are most similar to B and based on that we can conclude and infer the rating of user A for item B.</w:t>
-      </w:r>
-    </w:p>
-    <w:p>
-      <w:r>
-        <w:t>For example, let’s assume that Bob has expressed positive liking towards the movies Thor, Avengers and Captain America. We can make a conclusion that Bob likes Marvel’s movies and, based on that, we look for movies that are similar and one of the movies that can be recommended is Guardians of the Galaxy.</w:t>
+        <w:t>and, based on that, we look for movies that are similar and one of the movies that can be recommended is Guardians of the Galaxy.</w:t>
       </w:r>
     </w:p>
     <w:p>
@@ -4153,7 +5052,7 @@
       <w:pPr>
         <w:pStyle w:val="Caption"/>
       </w:pPr>
-      <w:bookmarkStart w:id="14" w:name="_Toc22833203"/>
+      <w:bookmarkStart w:id="15" w:name="_Toc22833203"/>
       <w:r>
         <w:t xml:space="preserve">Figure </w:t>
       </w:r>
@@ -4168,7 +5067,7 @@
       <w:r>
         <w:t xml:space="preserve"> –</w:t>
       </w:r>
-      <w:bookmarkEnd w:id="14"/>
+      <w:bookmarkEnd w:id="15"/>
       <w:r>
         <w:t xml:space="preserve"> </w:t>
       </w:r>
@@ -4225,11 +5124,7 @@
         <w:t>’</w:t>
       </w:r>
       <w:r>
-        <w:t xml:space="preserve">s preferences are slowly changing over time. In these circumstances, </w:t>
-      </w:r>
-      <w:r>
-        <w:lastRenderedPageBreak/>
-        <w:t>they can be pretty fast and almost as precise as neighborhood-based methods</w:t>
+        <w:t>s preferences are slowly changing over time. In these circumstances, they can be pretty fast and almost as precise as neighborhood-based methods</w:t>
       </w:r>
       <w:r>
         <w:t xml:space="preserve"> </w:t>
@@ -4267,7 +5162,11 @@
     </w:p>
     <w:p>
       <w:r>
-        <w:t xml:space="preserve">Another possible approach is by using the clustering techniques. These algorithms work by identifying clusters of similar users and use those clusters for identifying related items to be recommended. Even though they have great performances in terms of recommendation speed, they suffer from lack of personalization and are shown to have worse accuracy than nearest-neighbor algorithms </w:t>
+        <w:t xml:space="preserve">Another possible approach is by using the clustering techniques. These algorithms work by identifying clusters of similar users and use those clusters for identifying related items to be recommended. Even though they have great performances in terms of recommendation speed, </w:t>
+      </w:r>
+      <w:r>
+        <w:lastRenderedPageBreak/>
+        <w:t xml:space="preserve">they suffer from lack of personalization and are shown to have worse accuracy than nearest-neighbor algorithms </w:t>
       </w:r>
       <w:sdt>
         <w:sdtPr>
@@ -4372,7 +5271,6 @@
         <w:rPr>
           <w:noProof/>
         </w:rPr>
-        <w:lastRenderedPageBreak/>
         <w:drawing>
           <wp:inline distT="0" distB="0" distL="0" distR="0" wp14:anchorId="3ABD2D78" wp14:editId="06861C74">
             <wp:extent cx="4851400" cy="3492500"/>
@@ -4431,6 +5329,7 @@
     </w:p>
     <w:p>
       <w:r>
+        <w:lastRenderedPageBreak/>
         <w:t>Matrices displayed in Figure 1 and 2 represent a typical setup for a collaborative filtering method. Rows (U1, U2, …, Un) represent Users, while columns (M1, M2, …, Mn) represent movies. The goal is to predict the missing ratings by either using neighborhood-based or model-based methods.</w:t>
       </w:r>
     </w:p>
@@ -4539,7 +5438,6 @@
         </w:rPr>
       </w:pPr>
       <w:r>
-        <w:lastRenderedPageBreak/>
         <w:t xml:space="preserve">Unary ratings, where feedback is provided in terms of “Like” or “Dislike” are particularly common in the case of </w:t>
       </w:r>
       <w:r>
@@ -4741,11 +5639,11 @@
       <w:pPr>
         <w:pStyle w:val="Heading3"/>
       </w:pPr>
-      <w:bookmarkStart w:id="15" w:name="_Toc23577758"/>
+      <w:bookmarkStart w:id="16" w:name="_Toc23789694"/>
       <w:r>
         <w:t>Content-based recommender systems</w:t>
       </w:r>
-      <w:bookmarkEnd w:id="15"/>
+      <w:bookmarkEnd w:id="16"/>
     </w:p>
     <w:p>
       <w:r>
@@ -4757,44 +5655,45 @@
       <w:pPr>
         <w:pStyle w:val="Heading3"/>
       </w:pPr>
-      <w:bookmarkStart w:id="16" w:name="_Toc23577759"/>
+      <w:bookmarkStart w:id="17" w:name="_Toc23789695"/>
       <w:r>
         <w:t>Knowledge-based recommender systems</w:t>
       </w:r>
-      <w:bookmarkEnd w:id="16"/>
+      <w:bookmarkEnd w:id="17"/>
     </w:p>
     <w:p/>
     <w:p>
       <w:pPr>
         <w:pStyle w:val="Heading3"/>
       </w:pPr>
-      <w:bookmarkStart w:id="17" w:name="_Toc23577760"/>
+      <w:bookmarkStart w:id="18" w:name="_Toc23789696"/>
       <w:r>
         <w:t>Other approaches</w:t>
       </w:r>
-      <w:bookmarkEnd w:id="17"/>
+      <w:bookmarkEnd w:id="18"/>
     </w:p>
     <w:p/>
     <w:p>
       <w:pPr>
         <w:pStyle w:val="Heading2"/>
       </w:pPr>
-      <w:bookmarkStart w:id="18" w:name="_Toc23577761"/>
-      <w:r>
+      <w:bookmarkStart w:id="19" w:name="_Toc23789697"/>
+      <w:r>
+        <w:lastRenderedPageBreak/>
         <w:t>Evaluation</w:t>
       </w:r>
-      <w:bookmarkEnd w:id="18"/>
+      <w:bookmarkEnd w:id="19"/>
     </w:p>
     <w:p/>
     <w:p>
       <w:pPr>
         <w:pStyle w:val="Heading1"/>
       </w:pPr>
-      <w:bookmarkStart w:id="19" w:name="_Toc23577762"/>
+      <w:bookmarkStart w:id="20" w:name="_Toc23789698"/>
       <w:r>
         <w:t>Methodology</w:t>
       </w:r>
-      <w:bookmarkEnd w:id="19"/>
+      <w:bookmarkEnd w:id="20"/>
     </w:p>
     <w:p>
       <w:r>
@@ -4858,11 +5757,11 @@
       <w:pPr>
         <w:pStyle w:val="Heading2"/>
       </w:pPr>
-      <w:bookmarkStart w:id="20" w:name="_Toc23577763"/>
+      <w:bookmarkStart w:id="21" w:name="_Toc23789699"/>
       <w:r>
         <w:t>Dataset</w:t>
       </w:r>
-      <w:bookmarkEnd w:id="20"/>
+      <w:bookmarkEnd w:id="21"/>
     </w:p>
     <w:p>
       <w:r>
@@ -5257,7 +6156,7 @@
           <w:lang w:val="en"/>
         </w:rPr>
       </w:pPr>
-      <w:bookmarkStart w:id="21" w:name="_Toc23577764"/>
+      <w:bookmarkStart w:id="22" w:name="_Toc23789700"/>
       <w:r>
         <w:rPr>
           <w:rFonts w:eastAsiaTheme="minorHAnsi"/>
@@ -5265,7 +6164,7 @@
         </w:rPr>
         <w:t>Environment</w:t>
       </w:r>
-      <w:bookmarkEnd w:id="21"/>
+      <w:bookmarkEnd w:id="22"/>
     </w:p>
     <w:p>
       <w:pPr>
@@ -5340,14 +6239,14 @@
           <w:lang w:val="en"/>
         </w:rPr>
       </w:pPr>
-      <w:bookmarkStart w:id="22" w:name="_Toc23577765"/>
+      <w:bookmarkStart w:id="23" w:name="_Toc23789701"/>
       <w:r>
         <w:rPr>
           <w:lang w:val="en"/>
         </w:rPr>
         <w:t>Collaborative filtering</w:t>
       </w:r>
-      <w:bookmarkEnd w:id="22"/>
+      <w:bookmarkEnd w:id="23"/>
     </w:p>
     <w:p>
       <w:pPr>
@@ -7579,9 +8478,11 @@
       <w:pPr>
         <w:pStyle w:val="Heading3"/>
       </w:pPr>
+      <w:bookmarkStart w:id="24" w:name="_Toc23789702"/>
       <w:r>
         <w:t>Item-based collaborative filtering</w:t>
       </w:r>
+      <w:bookmarkEnd w:id="24"/>
     </w:p>
     <w:p>
       <w:r>
@@ -8609,9 +9510,11 @@
       <w:pPr>
         <w:pStyle w:val="Heading3"/>
       </w:pPr>
+      <w:bookmarkStart w:id="25" w:name="_Toc23789703"/>
       <w:r>
         <w:t>Conclusion</w:t>
       </w:r>
+      <w:bookmarkEnd w:id="25"/>
     </w:p>
     <w:p>
       <w:r>
@@ -8625,14 +9528,14 @@
       <w:pPr>
         <w:pStyle w:val="Heading2"/>
       </w:pPr>
-      <w:bookmarkStart w:id="23" w:name="_Toc23577766"/>
+      <w:bookmarkStart w:id="26" w:name="_Toc23789704"/>
       <w:r>
         <w:t xml:space="preserve">Content-based </w:t>
       </w:r>
       <w:r>
         <w:t>filtering</w:t>
       </w:r>
-      <w:bookmarkEnd w:id="23"/>
+      <w:bookmarkEnd w:id="26"/>
     </w:p>
     <w:p>
       <w:r>
@@ -8801,12 +9704,7 @@
         </w:r>
       </w:fldSimple>
       <w:r>
-        <w:t xml:space="preserve"> - TF-IDF </w:t>
-      </w:r>
-      <w:bookmarkStart w:id="24" w:name="_GoBack"/>
-      <w:bookmarkEnd w:id="24"/>
-      <w:r>
-        <w:t>vectorization of movies list</w:t>
+        <w:t xml:space="preserve"> - TF-IDF vectorization of movies list</w:t>
       </w:r>
     </w:p>
     <w:p>
@@ -9130,9 +10028,11 @@
       <w:pPr>
         <w:pStyle w:val="Heading3"/>
       </w:pPr>
+      <w:bookmarkStart w:id="27" w:name="_Toc23789705"/>
       <w:r>
         <w:t>Evaluation</w:t>
       </w:r>
+      <w:bookmarkEnd w:id="27"/>
     </w:p>
     <w:p>
       <w:r>
@@ -9309,10 +10209,12 @@
       <w:pPr>
         <w:pStyle w:val="Heading3"/>
       </w:pPr>
+      <w:bookmarkStart w:id="28" w:name="_Toc23789706"/>
       <w:r>
         <w:lastRenderedPageBreak/>
         <w:t>Conclusion</w:t>
       </w:r>
+      <w:bookmarkEnd w:id="28"/>
     </w:p>
     <w:p>
       <w:r>
@@ -9339,17 +10241,21 @@
       <w:pPr>
         <w:pStyle w:val="Heading2"/>
       </w:pPr>
+      <w:bookmarkStart w:id="29" w:name="_Toc23789707"/>
       <w:r>
         <w:t>Appendix</w:t>
       </w:r>
+      <w:bookmarkEnd w:id="29"/>
     </w:p>
     <w:p>
       <w:pPr>
         <w:pStyle w:val="Heading2"/>
       </w:pPr>
+      <w:bookmarkStart w:id="30" w:name="_Toc23789708"/>
       <w:r>
         <w:t>Programming code</w:t>
       </w:r>
+      <w:bookmarkEnd w:id="30"/>
     </w:p>
     <w:p>
       <w:r>
@@ -9427,7 +10333,7 @@
         <w:br w:type="page"/>
       </w:r>
     </w:p>
-    <w:bookmarkStart w:id="25" w:name="_Toc23577767" w:displacedByCustomXml="next"/>
+    <w:bookmarkStart w:id="31" w:name="_Toc23789709" w:displacedByCustomXml="next"/>
     <w:sdt>
       <w:sdtPr>
         <w:rPr>
@@ -9449,7 +10355,7 @@
           <w:r>
             <w:t>Bibliography</w:t>
           </w:r>
-          <w:bookmarkEnd w:id="25"/>
+          <w:bookmarkEnd w:id="31"/>
         </w:p>
         <w:sdt>
           <w:sdtPr>
@@ -13215,7 +14121,7 @@
         </b:NameList>
       </b:Author>
     </b:Author>
-    <b:RefOrder>13</b:RefOrder>
+    <b:RefOrder>18</b:RefOrder>
   </b:Source>
   <b:Source>
     <b:Tag>Sar01</b:Tag>
@@ -13246,7 +14152,7 @@
         </b:NameList>
       </b:Author>
     </b:Author>
-    <b:RefOrder>6</b:RefOrder>
+    <b:RefOrder>11</b:RefOrder>
   </b:Source>
   <b:Source>
     <b:Tag>Bre98</b:Tag>
@@ -13273,7 +14179,7 @@
         </b:NameList>
       </b:Author>
     </b:Author>
-    <b:RefOrder>7</b:RefOrder>
+    <b:RefOrder>12</b:RefOrder>
   </b:Source>
   <b:Source>
     <b:Tag>HuY08</b:Tag>
@@ -13300,7 +14206,7 @@
         </b:NameList>
       </b:Author>
     </b:Author>
-    <b:RefOrder>8</b:RefOrder>
+    <b:RefOrder>13</b:RefOrder>
   </b:Source>
   <b:Source>
     <b:Tag>Cho15</b:Tag>
@@ -13327,7 +14233,7 @@
         </b:NameList>
       </b:Author>
     </b:Author>
-    <b:RefOrder>9</b:RefOrder>
+    <b:RefOrder>14</b:RefOrder>
   </b:Source>
   <b:Source>
     <b:Tag>Dou98</b:Tag>
@@ -13350,7 +14256,7 @@
         </b:NameList>
       </b:Author>
     </b:Author>
-    <b:RefOrder>10</b:RefOrder>
+    <b:RefOrder>15</b:RefOrder>
   </b:Source>
   <b:Source>
     <b:Tag>Aja17</b:Tag>
@@ -13373,7 +14279,7 @@
         </b:NameList>
       </b:Author>
     </b:Author>
-    <b:RefOrder>11</b:RefOrder>
+    <b:RefOrder>16</b:RefOrder>
   </b:Source>
   <b:Source>
     <b:Tag>Res94</b:Tag>
@@ -13408,13 +14314,150 @@
         </b:NameList>
       </b:Author>
     </b:Author>
-    <b:RefOrder>12</b:RefOrder>
+    <b:RefOrder>17</b:RefOrder>
+  </b:Source>
+  <b:Source>
+    <b:Tag>Ben07</b:Tag>
+    <b:SourceType>Book</b:SourceType>
+    <b:Guid>{93739477-ED5B-FC43-9E99-A2A10484F2ED}</b:Guid>
+    <b:Title>The Netflix Prize</b:Title>
+    <b:Publisher>Proceedings of KDD cup and workshop. Vol. 2007</b:Publisher>
+    <b:Year>2007</b:Year>
+    <b:Author>
+      <b:Author>
+        <b:NameList>
+          <b:Person>
+            <b:Last>Bennett</b:Last>
+            <b:First>James</b:First>
+          </b:Person>
+          <b:Person>
+            <b:Last>Lanning</b:Last>
+            <b:First>Stan</b:First>
+          </b:Person>
+        </b:NameList>
+      </b:Author>
+    </b:Author>
+    <b:RefOrder>6</b:RefOrder>
+  </b:Source>
+  <b:Source>
+    <b:Tag>Zho08</b:Tag>
+    <b:SourceType>Book</b:SourceType>
+    <b:Guid>{67589ECE-89A8-594A-85B6-DE16EC6C4C75}</b:Guid>
+    <b:Title>Large-scale Parallel Collaborative Filtering for the Netflix Prize</b:Title>
+    <b:City>Berlin</b:City>
+    <b:Publisher>International conference on algorithmic applications in management. Springer</b:Publisher>
+    <b:Year>2008</b:Year>
+    <b:Author>
+      <b:Author>
+        <b:NameList>
+          <b:Person>
+            <b:Last>Zhou</b:Last>
+            <b:First>Yunhong</b:First>
+          </b:Person>
+          <b:Person>
+            <b:Last>Wilkinson</b:Last>
+            <b:First>Dennis</b:First>
+          </b:Person>
+          <b:Person>
+            <b:Last>Schreiber</b:Last>
+            <b:First>Robert</b:First>
+          </b:Person>
+          <b:Person>
+            <b:Last>Pan</b:Last>
+            <b:First>Rong</b:First>
+          </b:Person>
+        </b:NameList>
+      </b:Author>
+    </b:Author>
+    <b:RefOrder>7</b:RefOrder>
+  </b:Source>
+  <b:Source>
+    <b:Tag>Kor09</b:Tag>
+    <b:SourceType>Book</b:SourceType>
+    <b:Guid>{F26E7962-F257-EC48-9D0A-E1A69084BF98}</b:Guid>
+    <b:Title>The BellKor Solution to the Netflix Grand Prize</b:Title>
+    <b:Publisher>Netflix prize documentation 81.2009</b:Publisher>
+    <b:Year>2009</b:Year>
+    <b:Author>
+      <b:Author>
+        <b:NameList>
+          <b:Person>
+            <b:Last>Koren</b:Last>
+            <b:First>Yehuda</b:First>
+          </b:Person>
+        </b:NameList>
+      </b:Author>
+    </b:Author>
+    <b:RefOrder>8</b:RefOrder>
+  </b:Source>
+  <b:Source>
+    <b:Tag>Her04</b:Tag>
+    <b:SourceType>Book</b:SourceType>
+    <b:Guid>{BB4BF67E-3828-8F44-9223-BFE2BA72AC98}</b:Guid>
+    <b:Title>Evaluating collaborative filtering recommender systems.</b:Title>
+    <b:Publisher>ACM Transactions on Information Systems (TOIS) 22, no. 1</b:Publisher>
+    <b:Year>2004</b:Year>
+    <b:Author>
+      <b:Author>
+        <b:NameList>
+          <b:Person>
+            <b:Last>Herlocker</b:Last>
+            <b:Middle>L.</b:Middle>
+            <b:First>Jonathan</b:First>
+          </b:Person>
+          <b:Person>
+            <b:Last>Konstan</b:Last>
+            <b:Middle>A.</b:Middle>
+            <b:First>Joseph</b:First>
+          </b:Person>
+          <b:Person>
+            <b:Last>Terveen</b:Last>
+            <b:Middle>G.</b:Middle>
+            <b:First>Loren</b:First>
+          </b:Person>
+          <b:Person>
+            <b:Last>Riedl</b:Last>
+            <b:Middle>T.</b:Middle>
+            <b:First>John</b:First>
+          </b:Person>
+        </b:NameList>
+      </b:Author>
+    </b:Author>
+    <b:RefOrder>9</b:RefOrder>
+  </b:Source>
+  <b:Source>
+    <b:Tag>Tös09</b:Tag>
+    <b:SourceType>Book</b:SourceType>
+    <b:Guid>{98D94A92-2994-3844-921D-47E787169E34}</b:Guid>
+    <b:Title>The bigchaos solution to the netflix grand prize.</b:Title>
+    <b:Publisher>Netflix prize documentation</b:Publisher>
+    <b:Year>2009</b:Year>
+    <b:Author>
+      <b:Author>
+        <b:NameList>
+          <b:Person>
+            <b:Last>Töscher</b:Last>
+            <b:First>Andreas</b:First>
+          </b:Person>
+          <b:Person>
+            <b:Last>Jahrer</b:Last>
+            <b:First>Michael</b:First>
+          </b:Person>
+          <b:Person>
+            <b:Last>Bell</b:Last>
+            <b:Middle>M.</b:Middle>
+            <b:First>Robert</b:First>
+          </b:Person>
+        </b:NameList>
+      </b:Author>
+    </b:Author>
+    <b:RefOrder>10</b:RefOrder>
   </b:Source>
 </b:Sources>
 </file>
 
 <file path=customXml/itemProps1.xml><?xml version="1.0" encoding="utf-8"?>
-<ds:datastoreItem xmlns:ds="http://schemas.openxmlformats.org/officeDocument/2006/customXml" ds:itemID="{4449F650-C044-F547-A241-DE934388A9E7}">
+<ds:datastoreItem xmlns:ds="http://schemas.openxmlformats.org/officeDocument/2006/customXml" ds:itemID="{BA43B128-43C8-2541-9F2B-4F7942AA6A98}">
   <ds:schemaRefs>
     <ds:schemaRef ds:uri="http://schemas.openxmlformats.org/officeDocument/2006/bibliography"/>
   </ds:schemaRefs>

</xml_diff>

<commit_message>
Update netflix prize part
</commit_message>
<xml_diff>
--- a/Master Thesis.docx
+++ b/Master Thesis.docx
@@ -361,8 +361,6 @@
           <w:r>
             <w:t>Table of Contents</w:t>
           </w:r>
-          <w:bookmarkStart w:id="0" w:name="_GoBack"/>
-          <w:bookmarkEnd w:id="0"/>
         </w:p>
         <w:p>
           <w:pPr>
@@ -3182,7 +3180,7 @@
           <w:rFonts w:cs="Times New Roman (Headings CS)"/>
         </w:rPr>
       </w:pPr>
-      <w:bookmarkStart w:id="1" w:name="_Toc23789680"/>
+      <w:bookmarkStart w:id="0" w:name="_Toc23789680"/>
       <w:r>
         <w:rPr>
           <w:rFonts w:cs="Times New Roman (Headings CS)"/>
@@ -3190,7 +3188,7 @@
         <w:lastRenderedPageBreak/>
         <w:t>Abstract</w:t>
       </w:r>
-      <w:bookmarkEnd w:id="1"/>
+      <w:bookmarkEnd w:id="0"/>
     </w:p>
     <w:p>
       <w:r>
@@ -3273,22 +3271,22 @@
       <w:pPr>
         <w:pStyle w:val="Heading1"/>
       </w:pPr>
-      <w:bookmarkStart w:id="2" w:name="_Toc23789681"/>
+      <w:bookmarkStart w:id="1" w:name="_Toc23789681"/>
       <w:r>
         <w:lastRenderedPageBreak/>
         <w:t>Recommender Systems</w:t>
       </w:r>
+      <w:bookmarkEnd w:id="1"/>
+    </w:p>
+    <w:p>
+      <w:pPr>
+        <w:pStyle w:val="Heading2"/>
+      </w:pPr>
+      <w:bookmarkStart w:id="2" w:name="_Toc23789682"/>
+      <w:r>
+        <w:t>Introduction</w:t>
+      </w:r>
       <w:bookmarkEnd w:id="2"/>
-    </w:p>
-    <w:p>
-      <w:pPr>
-        <w:pStyle w:val="Heading2"/>
-      </w:pPr>
-      <w:bookmarkStart w:id="3" w:name="_Toc23789682"/>
-      <w:r>
-        <w:t>Introduction</w:t>
-      </w:r>
-      <w:bookmarkEnd w:id="3"/>
     </w:p>
     <w:p>
       <w:r>
@@ -3361,11 +3359,11 @@
       <w:pPr>
         <w:pStyle w:val="Heading2"/>
       </w:pPr>
-      <w:bookmarkStart w:id="4" w:name="_Toc23789683"/>
+      <w:bookmarkStart w:id="3" w:name="_Toc23789683"/>
       <w:r>
         <w:t>History</w:t>
       </w:r>
-      <w:bookmarkEnd w:id="4"/>
+      <w:bookmarkEnd w:id="3"/>
     </w:p>
     <w:p>
       <w:r>
@@ -3521,12 +3519,12 @@
       <w:pPr>
         <w:pStyle w:val="Heading2"/>
       </w:pPr>
-      <w:bookmarkStart w:id="5" w:name="_Toc23789684"/>
+      <w:bookmarkStart w:id="4" w:name="_Toc23789684"/>
       <w:r>
         <w:lastRenderedPageBreak/>
         <w:t>Overview</w:t>
       </w:r>
-      <w:bookmarkEnd w:id="5"/>
+      <w:bookmarkEnd w:id="4"/>
     </w:p>
     <w:p>
       <w:r>
@@ -3694,11 +3692,11 @@
       <w:pPr>
         <w:pStyle w:val="Heading1"/>
       </w:pPr>
-      <w:bookmarkStart w:id="6" w:name="_Toc23789685"/>
+      <w:bookmarkStart w:id="5" w:name="_Toc23789685"/>
       <w:r>
         <w:t>Basic principles</w:t>
       </w:r>
-      <w:bookmarkEnd w:id="6"/>
+      <w:bookmarkEnd w:id="5"/>
     </w:p>
     <w:p>
       <w:r>
@@ -3849,11 +3847,11 @@
       <w:pPr>
         <w:pStyle w:val="Heading2"/>
       </w:pPr>
-      <w:bookmarkStart w:id="7" w:name="_Toc23789686"/>
+      <w:bookmarkStart w:id="6" w:name="_Toc23789686"/>
       <w:r>
         <w:t>Beyond accuracy</w:t>
       </w:r>
-      <w:bookmarkEnd w:id="7"/>
+      <w:bookmarkEnd w:id="6"/>
     </w:p>
     <w:p>
       <w:r>
@@ -4114,32 +4112,18 @@
       <w:pPr>
         <w:pStyle w:val="Heading3"/>
       </w:pPr>
-      <w:bookmarkStart w:id="8" w:name="_Toc23789687"/>
+      <w:bookmarkStart w:id="7" w:name="_Toc23789687"/>
       <w:r>
         <w:t>Netflix</w:t>
       </w:r>
       <w:r>
         <w:t xml:space="preserve"> Prize</w:t>
       </w:r>
+      <w:bookmarkEnd w:id="7"/>
+    </w:p>
+    <w:p>
+      <w:bookmarkStart w:id="8" w:name="_GoBack"/>
       <w:bookmarkEnd w:id="8"/>
-    </w:p>
-    <w:p>
-      <w:r>
-        <w:t>Netflix</w:t>
-      </w:r>
-      <w:r>
-        <w:t xml:space="preserve">, Spotify and YouTube are among the most popular internet services that provide user-curated content. All of these services rely on </w:t>
-      </w:r>
-      <w:proofErr w:type="gramStart"/>
-      <w:r>
-        <w:t>users</w:t>
-      </w:r>
-      <w:proofErr w:type="gramEnd"/>
-      <w:r>
-        <w:t xml:space="preserve"> past behaviors as well as other users ratings in order to provide recommendations. We will shortly explain how each works.</w:t>
-      </w:r>
-    </w:p>
-    <w:p>
       <w:r>
         <w:t xml:space="preserve">Netflix is one of the biggest and most popular </w:t>
       </w:r>
@@ -4178,6 +4162,7 @@
           <w:id w:val="538711642"/>
           <w:citation/>
         </w:sdtPr>
+        <w:sdtEndPr/>
         <w:sdtContent>
           <w:r>
             <w:fldChar w:fldCharType="begin"/>
@@ -4207,6 +4192,7 @@
           <w:id w:val="-1898119322"/>
           <w:citation/>
         </w:sdtPr>
+        <w:sdtEndPr/>
         <w:sdtContent>
           <w:r>
             <w:fldChar w:fldCharType="begin"/>
@@ -4254,18 +4240,15 @@
         <w:t xml:space="preserve"> was used in order to build the publicly available ratings boards where users could see how their algorithms ranked against other competitors.</w:t>
       </w:r>
       <w:r>
-        <w:t xml:space="preserve"> The remaining ~ </w:t>
-      </w:r>
+        <w:t xml:space="preserve"> The remaining ~ 3% of the test was never published and was to be used as a final evaluation for the winner solution.</w:t>
+      </w:r>
+      <w:r>
+        <w:t xml:space="preserve"> </w:t>
+      </w:r>
+    </w:p>
+    <w:p>
       <w:r>
         <w:lastRenderedPageBreak/>
-        <w:t>3% of the test was never published and was to be used as a final evaluation for the winner solution.</w:t>
-      </w:r>
-      <w:r>
-        <w:t xml:space="preserve"> </w:t>
-      </w:r>
-    </w:p>
-    <w:p>
-      <w:r>
         <w:t xml:space="preserve">The contest itself as well as it’s solutions have been heavily studied in </w:t>
       </w:r>
       <w:sdt>
@@ -4273,6 +4256,7 @@
           <w:id w:val="1937711208"/>
           <w:citation/>
         </w:sdtPr>
+        <w:sdtEndPr/>
         <w:sdtContent>
           <w:r>
             <w:fldChar w:fldCharType="begin"/>
@@ -4299,6 +4283,7 @@
           <w:id w:val="-505830732"/>
           <w:citation/>
         </w:sdtPr>
+        <w:sdtEndPr/>
         <w:sdtContent>
           <w:r>
             <w:fldChar w:fldCharType="begin"/>
@@ -4331,6 +4316,7 @@
           <w:id w:val="430940602"/>
           <w:citation/>
         </w:sdtPr>
+        <w:sdtEndPr/>
         <w:sdtContent>
           <w:r>
             <w:fldChar w:fldCharType="begin"/>
@@ -4377,6 +4363,7 @@
           <w:id w:val="270978586"/>
           <w:citation/>
         </w:sdtPr>
+        <w:sdtEndPr/>
         <w:sdtContent>
           <w:r>
             <w:fldChar w:fldCharType="begin"/>
@@ -4438,6 +4425,7 @@
           <w:id w:val="-668414534"/>
           <w:citation/>
         </w:sdtPr>
+        <w:sdtEndPr/>
         <w:sdtContent>
           <w:r>
             <w:fldChar w:fldCharType="begin"/>
@@ -4572,14 +4560,14 @@
         <w:t>Content-based filtering</w:t>
       </w:r>
       <w:r>
-        <w:t xml:space="preserve"> methods because the attributes of the item itself are what drives the recommendation. Content-based </w:t>
+        <w:t xml:space="preserve"> methods because the attributes of the item itself are what drives the recommendation. Content-based filtering methods are usually user-centric as the predictor is built for every single user and usually considers users previous behavior mixed with item’s attributes.</w:t>
+      </w:r>
+      <w:r>
+        <w:t xml:space="preserve"> There is also a third </w:t>
       </w:r>
       <w:r>
         <w:lastRenderedPageBreak/>
-        <w:t>filtering methods are usually user-centric as the predictor is built for every single user and usually considers users previous behavior mixed with item’s attributes.</w:t>
-      </w:r>
-      <w:r>
-        <w:t xml:space="preserve"> There is also a third category of recommender systems which is known as </w:t>
+        <w:t xml:space="preserve">category of recommender systems which is known as </w:t>
       </w:r>
       <w:r>
         <w:rPr>
@@ -4759,11 +4747,11 @@
       </w:r>
       <w:proofErr w:type="gramEnd"/>
       <w:r>
-        <w:t xml:space="preserve"> and we conclude this by observing the ratings they provided for </w:t>
+        <w:t xml:space="preserve"> and we conclude this by observing the ratings they provided for the same set of items. Let’s further assume that Bob is looking for a new movie to watch. </w:t>
       </w:r>
       <w:r>
         <w:lastRenderedPageBreak/>
-        <w:t xml:space="preserve">the same set of items. Let’s further assume that Bob is looking for a new movie to watch. Supposing that they have a similar taste and that Alice has liked Terminator movie which Bob hasn’t rated </w:t>
+        <w:t xml:space="preserve">Supposing that they have a similar taste and that Alice has liked Terminator movie which Bob hasn’t rated </w:t>
       </w:r>
       <w:proofErr w:type="gramStart"/>
       <w:r>
@@ -4948,15 +4936,12 @@
     </w:p>
     <w:p>
       <w:r>
-        <w:t xml:space="preserve">For example, let’s assume that Bob has expressed positive liking towards the movies Thor, Avengers and Captain America. We can make a conclusion that Bob likes Marvel’s movies </w:t>
-      </w:r>
+        <w:t>For example, let’s assume that Bob has expressed positive liking towards the movies Thor, Avengers and Captain America. We can make a conclusion that Bob likes Marvel’s movies and, based on that, we look for movies that are similar and one of the movies that can be recommended is Guardians of the Galaxy.</w:t>
+      </w:r>
+    </w:p>
+    <w:p>
       <w:r>
         <w:lastRenderedPageBreak/>
-        <w:t>and, based on that, we look for movies that are similar and one of the movies that can be recommended is Guardians of the Galaxy.</w:t>
-      </w:r>
-    </w:p>
-    <w:p>
-      <w:r>
         <w:t>As can be seen, both user-based and item-based methods work on one-by-one basis, and that is exactly why they are also referred to as being “lazy”. This comes from the fact that the ratings are known only at the time of evaluation and not before that.</w:t>
       </w:r>
     </w:p>
@@ -5056,14 +5041,27 @@
       <w:r>
         <w:t xml:space="preserve">Figure </w:t>
       </w:r>
-      <w:fldSimple w:instr=" SEQ Figure \* ARABIC ">
-        <w:r>
-          <w:rPr>
-            <w:noProof/>
-          </w:rPr>
-          <w:t>1</w:t>
-        </w:r>
-      </w:fldSimple>
+      <w:r>
+        <w:fldChar w:fldCharType="begin"/>
+      </w:r>
+      <w:r>
+        <w:instrText xml:space="preserve"> SEQ Figure \* ARABIC </w:instrText>
+      </w:r>
+      <w:r>
+        <w:fldChar w:fldCharType="separate"/>
+      </w:r>
+      <w:r>
+        <w:rPr>
+          <w:noProof/>
+        </w:rPr>
+        <w:t>1</w:t>
+      </w:r>
+      <w:r>
+        <w:rPr>
+          <w:noProof/>
+        </w:rPr>
+        <w:fldChar w:fldCharType="end"/>
+      </w:r>
       <w:r>
         <w:t xml:space="preserve"> –</w:t>
       </w:r>
@@ -5162,11 +5160,7 @@
     </w:p>
     <w:p>
       <w:r>
-        <w:t xml:space="preserve">Another possible approach is by using the clustering techniques. These algorithms work by identifying clusters of similar users and use those clusters for identifying related items to be recommended. Even though they have great performances in terms of recommendation speed, </w:t>
-      </w:r>
-      <w:r>
-        <w:lastRenderedPageBreak/>
-        <w:t xml:space="preserve">they suffer from lack of personalization and are shown to have worse accuracy than nearest-neighbor algorithms </w:t>
+        <w:t xml:space="preserve">Another possible approach is by using the clustering techniques. These algorithms work by identifying clusters of similar users and use those clusters for identifying related items to be recommended. Even though they have great performances in terms of recommendation speed, they suffer from lack of personalization and are shown to have worse accuracy than nearest-neighbor algorithms </w:t>
       </w:r>
       <w:sdt>
         <w:sdtPr>
@@ -5207,6 +5201,7 @@
         <w:rPr>
           <w:noProof/>
         </w:rPr>
+        <w:lastRenderedPageBreak/>
         <w:drawing>
           <wp:inline distT="0" distB="0" distL="0" distR="0" wp14:anchorId="109D835E" wp14:editId="05C574EF">
             <wp:extent cx="4991100" cy="3632200"/>
@@ -5251,14 +5246,27 @@
       <w:r>
         <w:t xml:space="preserve">Figure </w:t>
       </w:r>
-      <w:fldSimple w:instr=" SEQ Figure \* ARABIC ">
-        <w:r>
-          <w:rPr>
-            <w:noProof/>
-          </w:rPr>
-          <w:t>2</w:t>
-        </w:r>
-      </w:fldSimple>
+      <w:r>
+        <w:fldChar w:fldCharType="begin"/>
+      </w:r>
+      <w:r>
+        <w:instrText xml:space="preserve"> SEQ Figure \* ARABIC </w:instrText>
+      </w:r>
+      <w:r>
+        <w:fldChar w:fldCharType="separate"/>
+      </w:r>
+      <w:r>
+        <w:rPr>
+          <w:noProof/>
+        </w:rPr>
+        <w:t>2</w:t>
+      </w:r>
+      <w:r>
+        <w:rPr>
+          <w:noProof/>
+        </w:rPr>
+        <w:fldChar w:fldCharType="end"/>
+      </w:r>
       <w:r>
         <w:t xml:space="preserve"> - Example of an incomplete rating matrix</w:t>
       </w:r>
@@ -5315,22 +5323,41 @@
       <w:r>
         <w:t xml:space="preserve">Figure </w:t>
       </w:r>
-      <w:fldSimple w:instr=" SEQ Figure \* ARABIC ">
-        <w:r>
-          <w:rPr>
-            <w:noProof/>
-          </w:rPr>
-          <w:t>3</w:t>
-        </w:r>
-      </w:fldSimple>
+      <w:r>
+        <w:fldChar w:fldCharType="begin"/>
+      </w:r>
+      <w:r>
+        <w:instrText xml:space="preserve"> SE</w:instrText>
+      </w:r>
+      <w:r>
+        <w:instrText xml:space="preserve">Q Figure \* ARABIC </w:instrText>
+      </w:r>
+      <w:r>
+        <w:fldChar w:fldCharType="separate"/>
+      </w:r>
+      <w:r>
+        <w:rPr>
+          <w:noProof/>
+        </w:rPr>
+        <w:t>3</w:t>
+      </w:r>
+      <w:r>
+        <w:rPr>
+          <w:noProof/>
+        </w:rPr>
+        <w:fldChar w:fldCharType="end"/>
+      </w:r>
       <w:r>
         <w:t xml:space="preserve"> - unary ratings matrix</w:t>
       </w:r>
     </w:p>
     <w:p>
       <w:r>
+        <w:t xml:space="preserve">Matrices displayed in Figure 1 and 2 represent a typical setup for a collaborative filtering method. Rows (U1, U2, …, Un) represent Users, while columns (M1, M2, …, Mn) represent </w:t>
+      </w:r>
+      <w:r>
         <w:lastRenderedPageBreak/>
-        <w:t>Matrices displayed in Figure 1 and 2 represent a typical setup for a collaborative filtering method. Rows (U1, U2, …, Un) represent Users, while columns (M1, M2, …, Mn) represent movies. The goal is to predict the missing ratings by either using neighborhood-based or model-based methods.</w:t>
+        <w:t>movies. The goal is to predict the missing ratings by either using neighborhood-based or model-based methods.</w:t>
       </w:r>
     </w:p>
     <w:p>
@@ -5679,18 +5706,18 @@
       </w:pPr>
       <w:bookmarkStart w:id="19" w:name="_Toc23789697"/>
       <w:r>
+        <w:t>Evaluation</w:t>
+      </w:r>
+      <w:bookmarkEnd w:id="19"/>
+    </w:p>
+    <w:p/>
+    <w:p>
+      <w:pPr>
+        <w:pStyle w:val="Heading1"/>
+      </w:pPr>
+      <w:bookmarkStart w:id="20" w:name="_Toc23789698"/>
+      <w:r>
         <w:lastRenderedPageBreak/>
-        <w:t>Evaluation</w:t>
-      </w:r>
-      <w:bookmarkEnd w:id="19"/>
-    </w:p>
-    <w:p/>
-    <w:p>
-      <w:pPr>
-        <w:pStyle w:val="Heading1"/>
-      </w:pPr>
-      <w:bookmarkStart w:id="20" w:name="_Toc23789698"/>
-      <w:r>
         <w:t>Methodology</w:t>
       </w:r>
       <w:bookmarkEnd w:id="20"/>
@@ -5833,7 +5860,6 @@
         <w:rPr>
           <w:noProof/>
         </w:rPr>
-        <w:lastRenderedPageBreak/>
         <w:drawing>
           <wp:inline distT="0" distB="0" distL="0" distR="0" wp14:anchorId="3A289DF5" wp14:editId="7492CB66">
             <wp:extent cx="5727700" cy="4295775"/>
@@ -5878,14 +5904,27 @@
       <w:r>
         <w:t xml:space="preserve">Figure </w:t>
       </w:r>
-      <w:fldSimple w:instr=" SEQ Figure \* ARABIC ">
-        <w:r>
-          <w:rPr>
-            <w:noProof/>
-          </w:rPr>
-          <w:t>4</w:t>
-        </w:r>
-      </w:fldSimple>
+      <w:r>
+        <w:fldChar w:fldCharType="begin"/>
+      </w:r>
+      <w:r>
+        <w:instrText xml:space="preserve"> SEQ Figure \* ARABIC </w:instrText>
+      </w:r>
+      <w:r>
+        <w:fldChar w:fldCharType="separate"/>
+      </w:r>
+      <w:r>
+        <w:rPr>
+          <w:noProof/>
+        </w:rPr>
+        <w:t>4</w:t>
+      </w:r>
+      <w:r>
+        <w:rPr>
+          <w:noProof/>
+        </w:rPr>
+        <w:fldChar w:fldCharType="end"/>
+      </w:r>
       <w:r>
         <w:t xml:space="preserve"> - Dataset samples</w:t>
       </w:r>
@@ -5903,6 +5942,7 @@
         <w:rPr>
           <w:noProof/>
         </w:rPr>
+        <w:lastRenderedPageBreak/>
         <w:drawing>
           <wp:inline distT="0" distB="0" distL="0" distR="0" wp14:anchorId="4B2E1E1E" wp14:editId="34CED624">
             <wp:extent cx="5727700" cy="3218815"/>
@@ -5947,21 +5987,33 @@
       <w:r>
         <w:t xml:space="preserve">Figure </w:t>
       </w:r>
-      <w:fldSimple w:instr=" SEQ Figure \* ARABIC ">
-        <w:r>
-          <w:rPr>
-            <w:noProof/>
-          </w:rPr>
-          <w:t>5</w:t>
-        </w:r>
-      </w:fldSimple>
+      <w:r>
+        <w:fldChar w:fldCharType="begin"/>
+      </w:r>
+      <w:r>
+        <w:instrText xml:space="preserve"> SEQ Figure \* ARABIC </w:instrText>
+      </w:r>
+      <w:r>
+        <w:fldChar w:fldCharType="separate"/>
+      </w:r>
+      <w:r>
+        <w:rPr>
+          <w:noProof/>
+        </w:rPr>
+        <w:t>5</w:t>
+      </w:r>
+      <w:r>
+        <w:rPr>
+          <w:noProof/>
+        </w:rPr>
+        <w:fldChar w:fldCharType="end"/>
+      </w:r>
       <w:r>
         <w:t xml:space="preserve"> - Ratings distribution</w:t>
       </w:r>
     </w:p>
     <w:p>
       <w:r>
-        <w:lastRenderedPageBreak/>
         <w:t xml:space="preserve">Movie with highest number of ratings is </w:t>
       </w:r>
       <w:r>
@@ -6092,6 +6144,7 @@
         <w:rPr>
           <w:noProof/>
         </w:rPr>
+        <w:lastRenderedPageBreak/>
         <w:drawing>
           <wp:inline distT="0" distB="0" distL="0" distR="0" wp14:anchorId="44C46A0B" wp14:editId="20067E84">
             <wp:extent cx="5727700" cy="3355340"/>
@@ -6136,14 +6189,27 @@
       <w:r>
         <w:t xml:space="preserve">Figure </w:t>
       </w:r>
-      <w:fldSimple w:instr=" SEQ Figure \* ARABIC ">
-        <w:r>
-          <w:rPr>
-            <w:noProof/>
-          </w:rPr>
-          <w:t>6</w:t>
-        </w:r>
-      </w:fldSimple>
+      <w:r>
+        <w:fldChar w:fldCharType="begin"/>
+      </w:r>
+      <w:r>
+        <w:instrText xml:space="preserve"> SEQ Figure \* ARABIC </w:instrText>
+      </w:r>
+      <w:r>
+        <w:fldChar w:fldCharType="separate"/>
+      </w:r>
+      <w:r>
+        <w:rPr>
+          <w:noProof/>
+        </w:rPr>
+        <w:t>6</w:t>
+      </w:r>
+      <w:r>
+        <w:rPr>
+          <w:noProof/>
+        </w:rPr>
+        <w:fldChar w:fldCharType="end"/>
+      </w:r>
       <w:r>
         <w:t xml:space="preserve"> - List of movies and genres</w:t>
       </w:r>
@@ -6228,7 +6294,6 @@
         <w:rPr>
           <w:lang w:val="en"/>
         </w:rPr>
-        <w:lastRenderedPageBreak/>
         <w:t>All the reported results originate from the aforementioned environment. All the code used for experiments is available on GitHub. Link can be found in Appendix.</w:t>
       </w:r>
     </w:p>
@@ -6333,6 +6398,7 @@
           <w:noProof/>
           <w:lang w:val="en"/>
         </w:rPr>
+        <w:lastRenderedPageBreak/>
         <w:drawing>
           <wp:inline distT="0" distB="0" distL="0" distR="0" wp14:anchorId="05328B66" wp14:editId="373E2D1C">
             <wp:extent cx="5727700" cy="2641600"/>
@@ -6382,14 +6448,27 @@
       <w:r>
         <w:t xml:space="preserve">Figure </w:t>
       </w:r>
-      <w:fldSimple w:instr=" SEQ Figure \* ARABIC ">
-        <w:r>
-          <w:rPr>
-            <w:noProof/>
-          </w:rPr>
-          <w:t>7</w:t>
-        </w:r>
-      </w:fldSimple>
+      <w:r>
+        <w:fldChar w:fldCharType="begin"/>
+      </w:r>
+      <w:r>
+        <w:instrText xml:space="preserve"> SEQ Figure \* ARABIC </w:instrText>
+      </w:r>
+      <w:r>
+        <w:fldChar w:fldCharType="separate"/>
+      </w:r>
+      <w:r>
+        <w:rPr>
+          <w:noProof/>
+        </w:rPr>
+        <w:t>7</w:t>
+      </w:r>
+      <w:r>
+        <w:rPr>
+          <w:noProof/>
+        </w:rPr>
+        <w:fldChar w:fldCharType="end"/>
+      </w:r>
       <w:r>
         <w:t xml:space="preserve"> - m x n ratings matrix</w:t>
       </w:r>
@@ -6448,14 +6527,7 @@
         <w:rPr>
           <w:lang w:val="en"/>
         </w:rPr>
-        <w:t xml:space="preserve">In order to remove the user’s bias (TK: Any literature about this) we will also do a mean normalization and make sure that mean value for each user is set to 0. In order to do this, first </w:t>
-      </w:r>
-      <w:r>
-        <w:rPr>
-          <w:lang w:val="en"/>
-        </w:rPr>
-        <w:lastRenderedPageBreak/>
-        <w:t>we calculate the mean value for each user and then we subtract these values from each of user’s ratings.</w:t>
+        <w:t>In order to remove the user’s bias (TK: Any literature about this) we will also do a mean normalization and make sure that mean value for each user is set to 0. In order to do this, first we calculate the mean value for each user and then we subtract these values from each of user’s ratings.</w:t>
       </w:r>
     </w:p>
     <w:p>
@@ -6608,14 +6680,27 @@
       <w:r>
         <w:t xml:space="preserve">Equation </w:t>
       </w:r>
-      <w:fldSimple w:instr=" SEQ Equation \* ARABIC ">
-        <w:r>
-          <w:rPr>
-            <w:noProof/>
-          </w:rPr>
-          <w:t>1</w:t>
-        </w:r>
-      </w:fldSimple>
+      <w:r>
+        <w:fldChar w:fldCharType="begin"/>
+      </w:r>
+      <w:r>
+        <w:instrText xml:space="preserve"> SEQ Equation \* ARABIC </w:instrText>
+      </w:r>
+      <w:r>
+        <w:fldChar w:fldCharType="separate"/>
+      </w:r>
+      <w:r>
+        <w:rPr>
+          <w:noProof/>
+        </w:rPr>
+        <w:t>1</w:t>
+      </w:r>
+      <w:r>
+        <w:rPr>
+          <w:noProof/>
+        </w:rPr>
+        <w:fldChar w:fldCharType="end"/>
+      </w:r>
       <w:r>
         <w:t xml:space="preserve"> - mean rating value</w:t>
       </w:r>
@@ -6677,6 +6762,7 @@
     </w:p>
     <w:p>
       <w:r>
+        <w:lastRenderedPageBreak/>
         <w:t xml:space="preserve">Next step is calculating the similarities. The ideal scenario is finding the top-K users who are most similar to target user and using those as source of recommendation for target user. However, the problem with finding top-k users is that amount of ratings they specified themselves might vary significantly. In order to solve that, we are going to find top-K users who rated the specific movie and predict the rating based on that. Even though this approach could sound less intuitive, it has been observer that in practice this approach doesn’t make much of a difference in recommended </w:t>
       </w:r>
       <w:proofErr w:type="gramStart"/>
@@ -7523,14 +7609,27 @@
       <w:r>
         <w:t xml:space="preserve">Equation </w:t>
       </w:r>
-      <w:fldSimple w:instr=" SEQ Equation \* ARABIC ">
-        <w:r>
-          <w:rPr>
-            <w:noProof/>
-          </w:rPr>
-          <w:t>2</w:t>
-        </w:r>
-      </w:fldSimple>
+      <w:r>
+        <w:fldChar w:fldCharType="begin"/>
+      </w:r>
+      <w:r>
+        <w:instrText xml:space="preserve"> SEQ Equation \* ARABIC </w:instrText>
+      </w:r>
+      <w:r>
+        <w:fldChar w:fldCharType="separate"/>
+      </w:r>
+      <w:r>
+        <w:rPr>
+          <w:noProof/>
+        </w:rPr>
+        <w:t>2</w:t>
+      </w:r>
+      <w:r>
+        <w:rPr>
+          <w:noProof/>
+        </w:rPr>
+        <w:fldChar w:fldCharType="end"/>
+      </w:r>
       <w:r>
         <w:t xml:space="preserve"> - Pearson correlation coefficient</w:t>
       </w:r>
@@ -7540,7 +7639,6 @@
         <w:jc w:val="center"/>
       </w:pPr>
       <w:r>
-        <w:lastRenderedPageBreak/>
         <w:t xml:space="preserve">TK: </w:t>
       </w:r>
       <w:r>
@@ -7653,6 +7751,7 @@
         <w:rPr>
           <w:noProof/>
         </w:rPr>
+        <w:lastRenderedPageBreak/>
         <w:drawing>
           <wp:inline distT="0" distB="0" distL="0" distR="0" wp14:anchorId="65DFCF70" wp14:editId="254B0B00">
             <wp:extent cx="5727700" cy="2680970"/>
@@ -7697,14 +7796,27 @@
       <w:r>
         <w:t xml:space="preserve">Figure </w:t>
       </w:r>
-      <w:fldSimple w:instr=" SEQ Figure \* ARABIC ">
-        <w:r>
-          <w:rPr>
-            <w:noProof/>
-          </w:rPr>
-          <w:t>8</w:t>
-        </w:r>
-      </w:fldSimple>
+      <w:r>
+        <w:fldChar w:fldCharType="begin"/>
+      </w:r>
+      <w:r>
+        <w:instrText xml:space="preserve"> SEQ Figure \* ARABIC </w:instrText>
+      </w:r>
+      <w:r>
+        <w:fldChar w:fldCharType="separate"/>
+      </w:r>
+      <w:r>
+        <w:rPr>
+          <w:noProof/>
+        </w:rPr>
+        <w:t>8</w:t>
+      </w:r>
+      <w:r>
+        <w:rPr>
+          <w:noProof/>
+        </w:rPr>
+        <w:fldChar w:fldCharType="end"/>
+      </w:r>
       <w:r>
         <w:t xml:space="preserve"> - Similarity coefficients between samples</w:t>
       </w:r>
@@ -8053,14 +8165,27 @@
       <w:r>
         <w:t xml:space="preserve">Equation </w:t>
       </w:r>
-      <w:fldSimple w:instr=" SEQ Equation \* ARABIC ">
-        <w:r>
-          <w:rPr>
-            <w:noProof/>
-          </w:rPr>
-          <w:t>3</w:t>
-        </w:r>
-      </w:fldSimple>
+      <w:r>
+        <w:fldChar w:fldCharType="begin"/>
+      </w:r>
+      <w:r>
+        <w:instrText xml:space="preserve"> SEQ Equation \* ARABIC </w:instrText>
+      </w:r>
+      <w:r>
+        <w:fldChar w:fldCharType="separate"/>
+      </w:r>
+      <w:r>
+        <w:rPr>
+          <w:noProof/>
+        </w:rPr>
+        <w:t>3</w:t>
+      </w:r>
+      <w:r>
+        <w:rPr>
+          <w:noProof/>
+        </w:rPr>
+        <w:fldChar w:fldCharType="end"/>
+      </w:r>
       <w:r>
         <w:t xml:space="preserve"> - Formula for calculating the predicted rating of given user for given movie</w:t>
       </w:r>
@@ -8123,6 +8248,7 @@
         <w:rPr>
           <w:noProof/>
         </w:rPr>
+        <w:lastRenderedPageBreak/>
         <w:drawing>
           <wp:inline distT="0" distB="0" distL="0" distR="0" wp14:anchorId="244A198F" wp14:editId="37494A75">
             <wp:extent cx="5727700" cy="1360170"/>
@@ -8167,14 +8293,27 @@
       <w:r>
         <w:t xml:space="preserve">Figure </w:t>
       </w:r>
-      <w:fldSimple w:instr=" SEQ Figure \* ARABIC ">
-        <w:r>
-          <w:rPr>
-            <w:noProof/>
-          </w:rPr>
-          <w:t>9</w:t>
-        </w:r>
-      </w:fldSimple>
+      <w:r>
+        <w:fldChar w:fldCharType="begin"/>
+      </w:r>
+      <w:r>
+        <w:instrText xml:space="preserve"> SEQ Figure \* ARABIC </w:instrText>
+      </w:r>
+      <w:r>
+        <w:fldChar w:fldCharType="separate"/>
+      </w:r>
+      <w:r>
+        <w:rPr>
+          <w:noProof/>
+        </w:rPr>
+        <w:t>9</w:t>
+      </w:r>
+      <w:r>
+        <w:rPr>
+          <w:noProof/>
+        </w:rPr>
+        <w:fldChar w:fldCharType="end"/>
+      </w:r>
       <w:r>
         <w:t xml:space="preserve"> - Python function for predicting the ratings</w:t>
       </w:r>
@@ -8201,7 +8340,6 @@
         <w:rPr>
           <w:noProof/>
         </w:rPr>
-        <w:lastRenderedPageBreak/>
         <w:drawing>
           <wp:inline distT="0" distB="0" distL="0" distR="0" wp14:anchorId="0567BD70" wp14:editId="77DB36B2">
             <wp:extent cx="5588000" cy="2260600"/>
@@ -8246,14 +8384,27 @@
       <w:r>
         <w:t xml:space="preserve">Figure </w:t>
       </w:r>
-      <w:fldSimple w:instr=" SEQ Figure \* ARABIC ">
-        <w:r>
-          <w:rPr>
-            <w:noProof/>
-          </w:rPr>
-          <w:t>10</w:t>
-        </w:r>
-      </w:fldSimple>
+      <w:r>
+        <w:fldChar w:fldCharType="begin"/>
+      </w:r>
+      <w:r>
+        <w:instrText xml:space="preserve"> SEQ Figure \* ARABIC </w:instrText>
+      </w:r>
+      <w:r>
+        <w:fldChar w:fldCharType="separate"/>
+      </w:r>
+      <w:r>
+        <w:rPr>
+          <w:noProof/>
+        </w:rPr>
+        <w:t>10</w:t>
+      </w:r>
+      <w:r>
+        <w:rPr>
+          <w:noProof/>
+        </w:rPr>
+        <w:fldChar w:fldCharType="end"/>
+      </w:r>
       <w:r>
         <w:t xml:space="preserve"> - movies that were rated with a high value by observed user</w:t>
       </w:r>
@@ -8351,6 +8502,7 @@
         <w:rPr>
           <w:noProof/>
         </w:rPr>
+        <w:lastRenderedPageBreak/>
         <w:drawing>
           <wp:inline distT="0" distB="0" distL="0" distR="0" wp14:anchorId="56B0CCDB" wp14:editId="57AFCA65">
             <wp:extent cx="5384800" cy="2654300"/>
@@ -8395,14 +8547,27 @@
       <w:r>
         <w:t xml:space="preserve">Figure </w:t>
       </w:r>
-      <w:fldSimple w:instr=" SEQ Figure \* ARABIC ">
-        <w:r>
-          <w:rPr>
-            <w:noProof/>
-          </w:rPr>
-          <w:t>11</w:t>
-        </w:r>
-      </w:fldSimple>
+      <w:r>
+        <w:fldChar w:fldCharType="begin"/>
+      </w:r>
+      <w:r>
+        <w:instrText xml:space="preserve"> SEQ Figure \* ARABIC </w:instrText>
+      </w:r>
+      <w:r>
+        <w:fldChar w:fldCharType="separate"/>
+      </w:r>
+      <w:r>
+        <w:rPr>
+          <w:noProof/>
+        </w:rPr>
+        <w:t>11</w:t>
+      </w:r>
+      <w:r>
+        <w:rPr>
+          <w:noProof/>
+        </w:rPr>
+        <w:fldChar w:fldCharType="end"/>
+      </w:r>
       <w:r>
         <w:t xml:space="preserve"> - sample predicted ratings</w:t>
       </w:r>
@@ -8424,7 +8589,6 @@
     </w:p>
     <w:p>
       <w:r>
-        <w:lastRenderedPageBreak/>
         <w:t xml:space="preserve">The other two ratings show positive results which potentially do align with what user might like </w:t>
       </w:r>
       <w:r>
@@ -8480,6 +8644,7 @@
       </w:pPr>
       <w:bookmarkStart w:id="24" w:name="_Toc23789702"/>
       <w:r>
+        <w:lastRenderedPageBreak/>
         <w:t>Item-based collaborative filtering</w:t>
       </w:r>
       <w:bookmarkEnd w:id="24"/>
@@ -9068,17 +9233,29 @@
         <w:pStyle w:val="Caption"/>
       </w:pPr>
       <w:r>
-        <w:lastRenderedPageBreak/>
         <w:t xml:space="preserve">Equation </w:t>
       </w:r>
-      <w:fldSimple w:instr=" SEQ Equation \* ARABIC ">
-        <w:r>
-          <w:rPr>
-            <w:noProof/>
-          </w:rPr>
-          <w:t>4</w:t>
-        </w:r>
-      </w:fldSimple>
+      <w:r>
+        <w:fldChar w:fldCharType="begin"/>
+      </w:r>
+      <w:r>
+        <w:instrText xml:space="preserve"> SEQ Equation \* ARABIC </w:instrText>
+      </w:r>
+      <w:r>
+        <w:fldChar w:fldCharType="separate"/>
+      </w:r>
+      <w:r>
+        <w:rPr>
+          <w:noProof/>
+        </w:rPr>
+        <w:t>4</w:t>
+      </w:r>
+      <w:r>
+        <w:rPr>
+          <w:noProof/>
+        </w:rPr>
+        <w:fldChar w:fldCharType="end"/>
+      </w:r>
       <w:r>
         <w:t xml:space="preserve"> - Adjusted cosine formula</w:t>
       </w:r>
@@ -9140,14 +9317,27 @@
       <w:r>
         <w:t xml:space="preserve">Figure </w:t>
       </w:r>
-      <w:fldSimple w:instr=" SEQ Figure \* ARABIC ">
-        <w:r>
-          <w:rPr>
-            <w:noProof/>
-          </w:rPr>
-          <w:t>12</w:t>
-        </w:r>
-      </w:fldSimple>
+      <w:r>
+        <w:fldChar w:fldCharType="begin"/>
+      </w:r>
+      <w:r>
+        <w:instrText xml:space="preserve"> SEQ Figure \* ARABIC </w:instrText>
+      </w:r>
+      <w:r>
+        <w:fldChar w:fldCharType="separate"/>
+      </w:r>
+      <w:r>
+        <w:rPr>
+          <w:noProof/>
+        </w:rPr>
+        <w:t>12</w:t>
+      </w:r>
+      <w:r>
+        <w:rPr>
+          <w:noProof/>
+        </w:rPr>
+        <w:fldChar w:fldCharType="end"/>
+      </w:r>
       <w:r>
         <w:t xml:space="preserve"> - Python function for getting list of movies that are simil</w:t>
       </w:r>
@@ -9181,6 +9371,7 @@
         <w:rPr>
           <w:noProof/>
         </w:rPr>
+        <w:lastRenderedPageBreak/>
         <w:drawing>
           <wp:inline distT="0" distB="0" distL="0" distR="0" wp14:anchorId="1E3731FF" wp14:editId="19700842">
             <wp:extent cx="5727700" cy="1315720"/>
@@ -9225,14 +9416,27 @@
       <w:r>
         <w:t xml:space="preserve">Figure </w:t>
       </w:r>
-      <w:fldSimple w:instr=" SEQ Figure \* ARABIC ">
-        <w:r>
-          <w:rPr>
-            <w:noProof/>
-          </w:rPr>
-          <w:t>13</w:t>
-        </w:r>
-      </w:fldSimple>
+      <w:r>
+        <w:fldChar w:fldCharType="begin"/>
+      </w:r>
+      <w:r>
+        <w:instrText xml:space="preserve"> SEQ Figure \* ARABIC </w:instrText>
+      </w:r>
+      <w:r>
+        <w:fldChar w:fldCharType="separate"/>
+      </w:r>
+      <w:r>
+        <w:rPr>
+          <w:noProof/>
+        </w:rPr>
+        <w:t>13</w:t>
+      </w:r>
+      <w:r>
+        <w:rPr>
+          <w:noProof/>
+        </w:rPr>
+        <w:fldChar w:fldCharType="end"/>
+      </w:r>
       <w:r>
         <w:t xml:space="preserve"> - list of movies that are </w:t>
       </w:r>
@@ -9466,14 +9670,27 @@
       <w:r>
         <w:t xml:space="preserve">Equation </w:t>
       </w:r>
-      <w:fldSimple w:instr=" SEQ Equation \* ARABIC ">
-        <w:r>
-          <w:rPr>
-            <w:noProof/>
-          </w:rPr>
-          <w:t>5</w:t>
-        </w:r>
-      </w:fldSimple>
+      <w:r>
+        <w:fldChar w:fldCharType="begin"/>
+      </w:r>
+      <w:r>
+        <w:instrText xml:space="preserve"> SEQ Equation \* ARABIC </w:instrText>
+      </w:r>
+      <w:r>
+        <w:fldChar w:fldCharType="separate"/>
+      </w:r>
+      <w:r>
+        <w:rPr>
+          <w:noProof/>
+        </w:rPr>
+        <w:t>5</w:t>
+      </w:r>
+      <w:r>
+        <w:rPr>
+          <w:noProof/>
+        </w:rPr>
+        <w:fldChar w:fldCharType="end"/>
+      </w:r>
       <w:r>
         <w:t xml:space="preserve"> - formula for calculating the predicted rating of given user for given movie</w:t>
       </w:r>
@@ -9502,7 +9719,6 @@
     </w:p>
     <w:p>
       <w:r>
-        <w:lastRenderedPageBreak/>
         <w:t xml:space="preserve">After running the evaluation against the test data with 20.168 the reported RMSE is 0.89 with 76% coverage. </w:t>
       </w:r>
     </w:p>
@@ -9576,6 +9792,7 @@
         <w:rPr>
           <w:noProof/>
         </w:rPr>
+        <w:lastRenderedPageBreak/>
         <w:drawing>
           <wp:inline distT="0" distB="0" distL="0" distR="0" wp14:anchorId="424584A4" wp14:editId="596D71CE">
             <wp:extent cx="5727700" cy="2024380"/>
@@ -9620,14 +9837,27 @@
       <w:r>
         <w:t xml:space="preserve">Figure </w:t>
       </w:r>
-      <w:fldSimple w:instr=" SEQ Figure \* ARABIC ">
-        <w:r>
-          <w:rPr>
-            <w:noProof/>
-          </w:rPr>
-          <w:t>14</w:t>
-        </w:r>
-      </w:fldSimple>
+      <w:r>
+        <w:fldChar w:fldCharType="begin"/>
+      </w:r>
+      <w:r>
+        <w:instrText xml:space="preserve"> SEQ Figure \* ARABIC </w:instrText>
+      </w:r>
+      <w:r>
+        <w:fldChar w:fldCharType="separate"/>
+      </w:r>
+      <w:r>
+        <w:rPr>
+          <w:noProof/>
+        </w:rPr>
+        <w:t>14</w:t>
+      </w:r>
+      <w:r>
+        <w:rPr>
+          <w:noProof/>
+        </w:rPr>
+        <w:fldChar w:fldCharType="end"/>
+      </w:r>
       <w:r>
         <w:t xml:space="preserve"> - List of movies with their genres</w:t>
       </w:r>
@@ -9695,14 +9925,27 @@
       <w:r>
         <w:t xml:space="preserve">Figure </w:t>
       </w:r>
-      <w:fldSimple w:instr=" SEQ Figure \* ARABIC ">
-        <w:r>
-          <w:rPr>
-            <w:noProof/>
-          </w:rPr>
-          <w:t>15</w:t>
-        </w:r>
-      </w:fldSimple>
+      <w:r>
+        <w:fldChar w:fldCharType="begin"/>
+      </w:r>
+      <w:r>
+        <w:instrText xml:space="preserve"> SEQ Figure \* ARABIC </w:instrText>
+      </w:r>
+      <w:r>
+        <w:fldChar w:fldCharType="separate"/>
+      </w:r>
+      <w:r>
+        <w:rPr>
+          <w:noProof/>
+        </w:rPr>
+        <w:t>15</w:t>
+      </w:r>
+      <w:r>
+        <w:rPr>
+          <w:noProof/>
+        </w:rPr>
+        <w:fldChar w:fldCharType="end"/>
+      </w:r>
       <w:r>
         <w:t xml:space="preserve"> - TF-IDF vectorization of movies list</w:t>
       </w:r>
@@ -9760,14 +10003,27 @@
       <w:r>
         <w:t xml:space="preserve">Figure </w:t>
       </w:r>
-      <w:fldSimple w:instr=" SEQ Figure \* ARABIC ">
-        <w:r>
-          <w:rPr>
-            <w:noProof/>
-          </w:rPr>
-          <w:t>16</w:t>
-        </w:r>
-      </w:fldSimple>
+      <w:r>
+        <w:fldChar w:fldCharType="begin"/>
+      </w:r>
+      <w:r>
+        <w:instrText xml:space="preserve"> SEQ Figure \* ARABIC </w:instrText>
+      </w:r>
+      <w:r>
+        <w:fldChar w:fldCharType="separate"/>
+      </w:r>
+      <w:r>
+        <w:rPr>
+          <w:noProof/>
+        </w:rPr>
+        <w:t>16</w:t>
+      </w:r>
+      <w:r>
+        <w:rPr>
+          <w:noProof/>
+        </w:rPr>
+        <w:fldChar w:fldCharType="end"/>
+      </w:r>
       <w:r>
         <w:t xml:space="preserve"> - TF-IDF vocabulary after vectorization</w:t>
       </w:r>
@@ -9834,14 +10090,27 @@
       <w:r>
         <w:t xml:space="preserve">Figure </w:t>
       </w:r>
-      <w:fldSimple w:instr=" SEQ Figure \* ARABIC ">
-        <w:r>
-          <w:rPr>
-            <w:noProof/>
-          </w:rPr>
-          <w:t>17</w:t>
-        </w:r>
-      </w:fldSimple>
+      <w:r>
+        <w:fldChar w:fldCharType="begin"/>
+      </w:r>
+      <w:r>
+        <w:instrText xml:space="preserve"> SEQ Figure \* ARABIC </w:instrText>
+      </w:r>
+      <w:r>
+        <w:fldChar w:fldCharType="separate"/>
+      </w:r>
+      <w:r>
+        <w:rPr>
+          <w:noProof/>
+        </w:rPr>
+        <w:t>17</w:t>
+      </w:r>
+      <w:r>
+        <w:rPr>
+          <w:noProof/>
+        </w:rPr>
+        <w:fldChar w:fldCharType="end"/>
+      </w:r>
       <w:r>
         <w:t xml:space="preserve"> - Python function for predicting the similar movies based on the target movie</w:t>
       </w:r>
@@ -9903,14 +10172,27 @@
       <w:r>
         <w:t xml:space="preserve">Figure </w:t>
       </w:r>
-      <w:fldSimple w:instr=" SEQ Figure \* ARABIC ">
-        <w:r>
-          <w:rPr>
-            <w:noProof/>
-          </w:rPr>
-          <w:t>18</w:t>
-        </w:r>
-      </w:fldSimple>
+      <w:r>
+        <w:fldChar w:fldCharType="begin"/>
+      </w:r>
+      <w:r>
+        <w:instrText xml:space="preserve"> SEQ Figure \* ARABIC </w:instrText>
+      </w:r>
+      <w:r>
+        <w:fldChar w:fldCharType="separate"/>
+      </w:r>
+      <w:r>
+        <w:rPr>
+          <w:noProof/>
+        </w:rPr>
+        <w:t>18</w:t>
+      </w:r>
+      <w:r>
+        <w:rPr>
+          <w:noProof/>
+        </w:rPr>
+        <w:fldChar w:fldCharType="end"/>
+      </w:r>
       <w:r>
         <w:t xml:space="preserve"> - List of movies that were predicted, which are </w:t>
       </w:r>
@@ -9974,14 +10256,30 @@
       <w:r>
         <w:t xml:space="preserve">Figure </w:t>
       </w:r>
-      <w:fldSimple w:instr=" SEQ Figure \* ARABIC ">
-        <w:r>
-          <w:rPr>
-            <w:noProof/>
-          </w:rPr>
-          <w:t>19</w:t>
-        </w:r>
-      </w:fldSimple>
+      <w:r>
+        <w:fldChar w:fldCharType="begin"/>
+      </w:r>
+      <w:r>
+        <w:instrText xml:space="preserve"> SEQ Figure \* ARAB</w:instrText>
+      </w:r>
+      <w:r>
+        <w:instrText xml:space="preserve">IC </w:instrText>
+      </w:r>
+      <w:r>
+        <w:fldChar w:fldCharType="separate"/>
+      </w:r>
+      <w:r>
+        <w:rPr>
+          <w:noProof/>
+        </w:rPr>
+        <w:t>19</w:t>
+      </w:r>
+      <w:r>
+        <w:rPr>
+          <w:noProof/>
+        </w:rPr>
+        <w:fldChar w:fldCharType="end"/>
+      </w:r>
       <w:r>
         <w:t xml:space="preserve"> - Movies similar to movie Terminator</w:t>
       </w:r>
@@ -10111,14 +10409,27 @@
       <w:r>
         <w:t xml:space="preserve">Figure </w:t>
       </w:r>
-      <w:fldSimple w:instr=" SEQ Figure \* ARABIC ">
-        <w:r>
-          <w:rPr>
-            <w:noProof/>
-          </w:rPr>
-          <w:t>20</w:t>
-        </w:r>
-      </w:fldSimple>
+      <w:r>
+        <w:fldChar w:fldCharType="begin"/>
+      </w:r>
+      <w:r>
+        <w:instrText xml:space="preserve"> SEQ Figure \* ARABIC </w:instrText>
+      </w:r>
+      <w:r>
+        <w:fldChar w:fldCharType="separate"/>
+      </w:r>
+      <w:r>
+        <w:rPr>
+          <w:noProof/>
+        </w:rPr>
+        <w:t>20</w:t>
+      </w:r>
+      <w:r>
+        <w:rPr>
+          <w:noProof/>
+        </w:rPr>
+        <w:fldChar w:fldCharType="end"/>
+      </w:r>
       <w:r>
         <w:t xml:space="preserve"> - Train data list</w:t>
       </w:r>
@@ -10193,14 +10504,27 @@
       <w:r>
         <w:t xml:space="preserve">Figure </w:t>
       </w:r>
-      <w:fldSimple w:instr=" SEQ Figure \* ARABIC ">
-        <w:r>
-          <w:rPr>
-            <w:noProof/>
-          </w:rPr>
-          <w:t>21</w:t>
-        </w:r>
-      </w:fldSimple>
+      <w:r>
+        <w:fldChar w:fldCharType="begin"/>
+      </w:r>
+      <w:r>
+        <w:instrText xml:space="preserve"> SEQ Figure \* ARABIC </w:instrText>
+      </w:r>
+      <w:r>
+        <w:fldChar w:fldCharType="separate"/>
+      </w:r>
+      <w:r>
+        <w:rPr>
+          <w:noProof/>
+        </w:rPr>
+        <w:t>21</w:t>
+      </w:r>
+      <w:r>
+        <w:rPr>
+          <w:noProof/>
+        </w:rPr>
+        <w:fldChar w:fldCharType="end"/>
+      </w:r>
       <w:r>
         <w:t xml:space="preserve"> - ratings evaluation algorithm</w:t>
       </w:r>
@@ -11163,13 +11487,8 @@
       <w:r>
         <w:t xml:space="preserve"> Movies that are listed are the moves that exist in </w:t>
       </w:r>
-      <w:proofErr w:type="spellStart"/>
-      <w:r>
-        <w:t>MovieLens</w:t>
-      </w:r>
-      <w:proofErr w:type="spellEnd"/>
-      <w:r>
-        <w:t xml:space="preserve"> dataset as well</w:t>
+      <w:r>
+        <w:t>MovieLens dataset as well</w:t>
       </w:r>
     </w:p>
   </w:footnote>
@@ -14457,7 +14776,7 @@
 </file>
 
 <file path=customXml/itemProps1.xml><?xml version="1.0" encoding="utf-8"?>
-<ds:datastoreItem xmlns:ds="http://schemas.openxmlformats.org/officeDocument/2006/customXml" ds:itemID="{BA43B128-43C8-2541-9F2B-4F7942AA6A98}">
+<ds:datastoreItem xmlns:ds="http://schemas.openxmlformats.org/officeDocument/2006/customXml" ds:itemID="{C80F7203-17BB-F94C-8AB1-198461A03122}">
   <ds:schemaRefs>
     <ds:schemaRef ds:uri="http://schemas.openxmlformats.org/officeDocument/2006/bibliography"/>
   </ds:schemaRefs>

</xml_diff>

<commit_message>
Write about Content-based recommender
</commit_message>
<xml_diff>
--- a/Master Thesis.docx
+++ b/Master Thesis.docx
@@ -4122,8 +4122,6 @@
       <w:bookmarkEnd w:id="7"/>
     </w:p>
     <w:p>
-      <w:bookmarkStart w:id="8" w:name="_GoBack"/>
-      <w:bookmarkEnd w:id="8"/>
       <w:r>
         <w:t xml:space="preserve">Netflix is one of the biggest and most popular </w:t>
       </w:r>
@@ -4468,11 +4466,11 @@
       <w:pPr>
         <w:pStyle w:val="Heading3"/>
       </w:pPr>
-      <w:bookmarkStart w:id="9" w:name="_Toc23789688"/>
+      <w:bookmarkStart w:id="8" w:name="_Toc23789688"/>
       <w:r>
         <w:t>Recommender systems and software engineering</w:t>
       </w:r>
-      <w:bookmarkEnd w:id="9"/>
+      <w:bookmarkEnd w:id="8"/>
     </w:p>
     <w:p>
       <w:r>
@@ -4492,51 +4490,51 @@
       <w:pPr>
         <w:pStyle w:val="Heading3"/>
       </w:pPr>
-      <w:bookmarkStart w:id="10" w:name="_Toc23789689"/>
+      <w:bookmarkStart w:id="9" w:name="_Toc23789689"/>
       <w:r>
         <w:t>Recommender systems and Big data</w:t>
       </w:r>
+      <w:bookmarkEnd w:id="9"/>
+    </w:p>
+    <w:p>
+      <w:r>
+        <w:t>Search for some work in this area and write a bit about it …</w:t>
+      </w:r>
+    </w:p>
+    <w:p>
+      <w:pPr>
+        <w:pStyle w:val="Heading3"/>
+      </w:pPr>
+      <w:bookmarkStart w:id="10" w:name="_Toc23789690"/>
+      <w:r>
+        <w:t>Future of Recommender systems</w:t>
+      </w:r>
       <w:bookmarkEnd w:id="10"/>
     </w:p>
     <w:p>
       <w:r>
-        <w:t>Search for some work in this area and write a bit about it …</w:t>
-      </w:r>
+        <w:t>Write a bit about how we see the future of Recommender systems, etc.</w:t>
+      </w:r>
+    </w:p>
+    <w:p>
+      <w:pPr>
+        <w:pStyle w:val="Heading2"/>
+      </w:pPr>
+      <w:bookmarkStart w:id="11" w:name="_Toc23789691"/>
+      <w:r>
+        <w:t>Approaches</w:t>
+      </w:r>
+      <w:bookmarkEnd w:id="11"/>
     </w:p>
     <w:p>
       <w:pPr>
         <w:pStyle w:val="Heading3"/>
       </w:pPr>
-      <w:bookmarkStart w:id="11" w:name="_Toc23789690"/>
-      <w:r>
-        <w:t>Future of Recommender systems</w:t>
-      </w:r>
-      <w:bookmarkEnd w:id="11"/>
-    </w:p>
-    <w:p>
-      <w:r>
-        <w:t>Write a bit about how we see the future of Recommender systems, etc.</w:t>
-      </w:r>
-    </w:p>
-    <w:p>
-      <w:pPr>
-        <w:pStyle w:val="Heading2"/>
-      </w:pPr>
-      <w:bookmarkStart w:id="12" w:name="_Toc23789691"/>
-      <w:r>
-        <w:t>Approaches</w:t>
+      <w:bookmarkStart w:id="12" w:name="_Toc23789692"/>
+      <w:r>
+        <w:t>Basic models</w:t>
       </w:r>
       <w:bookmarkEnd w:id="12"/>
-    </w:p>
-    <w:p>
-      <w:pPr>
-        <w:pStyle w:val="Heading3"/>
-      </w:pPr>
-      <w:bookmarkStart w:id="13" w:name="_Toc23789692"/>
-      <w:r>
-        <w:t>Basic models</w:t>
-      </w:r>
-      <w:bookmarkEnd w:id="13"/>
     </w:p>
     <w:p>
       <w:r>
@@ -4674,11 +4672,11 @@
       <w:pPr>
         <w:pStyle w:val="Heading3"/>
       </w:pPr>
-      <w:bookmarkStart w:id="14" w:name="_Toc23789693"/>
+      <w:bookmarkStart w:id="13" w:name="_Toc23789693"/>
       <w:r>
         <w:t>Collaborative filtering</w:t>
       </w:r>
-      <w:bookmarkEnd w:id="14"/>
+      <w:bookmarkEnd w:id="13"/>
     </w:p>
     <w:p>
       <w:r>
@@ -5037,7 +5035,7 @@
       <w:pPr>
         <w:pStyle w:val="Caption"/>
       </w:pPr>
-      <w:bookmarkStart w:id="15" w:name="_Toc22833203"/>
+      <w:bookmarkStart w:id="14" w:name="_Toc22833203"/>
       <w:r>
         <w:t xml:space="preserve">Figure </w:t>
       </w:r>
@@ -5065,7 +5063,7 @@
       <w:r>
         <w:t xml:space="preserve"> –</w:t>
       </w:r>
-      <w:bookmarkEnd w:id="15"/>
+      <w:bookmarkEnd w:id="14"/>
       <w:r>
         <w:t xml:space="preserve"> </w:t>
       </w:r>
@@ -5666,15 +5664,490 @@
       <w:pPr>
         <w:pStyle w:val="Heading3"/>
       </w:pPr>
-      <w:bookmarkStart w:id="16" w:name="_Toc23789694"/>
+      <w:bookmarkStart w:id="15" w:name="_Toc23789694"/>
       <w:r>
         <w:t>Content-based recommender systems</w:t>
       </w:r>
-      <w:bookmarkEnd w:id="16"/>
-    </w:p>
-    <w:p>
-      <w:r>
-        <w:t>Write about Content-based recommender systems, about TF-IDF vectorizer, etc.</w:t>
+      <w:bookmarkEnd w:id="15"/>
+    </w:p>
+    <w:p>
+      <w:r>
+        <w:t xml:space="preserve">Content-based systems represent a group of Collaborative filtering systems. In contrast to aforementioned mentioned algorithms, they don’t rely on ratings of other users. Instead, they rely solely on </w:t>
+      </w:r>
+      <w:r>
+        <w:rPr>
+          <w:i/>
+          <w:iCs/>
+        </w:rPr>
+        <w:t xml:space="preserve">content </w:t>
+      </w:r>
+      <w:r>
+        <w:t>that describes the item being evaluated.</w:t>
+      </w:r>
+      <w:r>
+        <w:t xml:space="preserve"> These systems combine behavior of users and items content in order to predict the likelihood of users being satisfied with the predicted item.</w:t>
+      </w:r>
+    </w:p>
+    <w:p>
+      <w:r>
+        <w:t xml:space="preserve">Let’s take as an example user who watched </w:t>
+      </w:r>
+      <w:r>
+        <w:rPr>
+          <w:i/>
+          <w:iCs/>
+        </w:rPr>
+        <w:t>The Lord of the Rings: The Fellowship of the Ring (2001)</w:t>
+      </w:r>
+      <w:r>
+        <w:t xml:space="preserve"> and liked it. Let’s also assume that ratings of other users are not available, which effectively rules out the aforementioned collaboration filtering algorithms. In this scenario, we can rely on content that describes the movie itself. Specifically, for the movie in question, one of the possible content descriptions would be </w:t>
+      </w:r>
+      <w:proofErr w:type="spellStart"/>
+      <w:proofErr w:type="gramStart"/>
+      <w:r>
+        <w:t>it’s</w:t>
+      </w:r>
+      <w:proofErr w:type="spellEnd"/>
+      <w:proofErr w:type="gramEnd"/>
+      <w:r>
+        <w:t xml:space="preserve"> genres – </w:t>
+      </w:r>
+      <w:r>
+        <w:rPr>
+          <w:i/>
+          <w:iCs/>
+        </w:rPr>
+        <w:t xml:space="preserve">Adventure, Drama, Fantasy </w:t>
+      </w:r>
+      <w:sdt>
+        <w:sdtPr>
+          <w:rPr>
+            <w:i/>
+            <w:iCs/>
+          </w:rPr>
+          <w:id w:val="548268817"/>
+          <w:citation/>
+        </w:sdtPr>
+        <w:sdtContent>
+          <w:r>
+            <w:rPr>
+              <w:i/>
+              <w:iCs/>
+            </w:rPr>
+            <w:fldChar w:fldCharType="begin"/>
+          </w:r>
+          <w:r>
+            <w:rPr>
+              <w:i/>
+              <w:iCs/>
+            </w:rPr>
+            <w:instrText xml:space="preserve"> CITATION htt1 \l 1033 </w:instrText>
+          </w:r>
+          <w:r>
+            <w:rPr>
+              <w:i/>
+              <w:iCs/>
+            </w:rPr>
+            <w:fldChar w:fldCharType="separate"/>
+          </w:r>
+          <w:r>
+            <w:rPr>
+              <w:noProof/>
+            </w:rPr>
+            <w:t>[16]</w:t>
+          </w:r>
+          <w:r>
+            <w:rPr>
+              <w:i/>
+              <w:iCs/>
+            </w:rPr>
+            <w:fldChar w:fldCharType="end"/>
+          </w:r>
+        </w:sdtContent>
+      </w:sdt>
+      <w:r>
+        <w:t xml:space="preserve">. </w:t>
+      </w:r>
+      <w:r>
+        <w:lastRenderedPageBreak/>
+        <w:t xml:space="preserve">We could also use the name of the movie as a way to describe it, as </w:t>
+      </w:r>
+      <w:r>
+        <w:rPr>
+          <w:i/>
+          <w:iCs/>
+        </w:rPr>
+        <w:t>Lord of the Rings</w:t>
+      </w:r>
+      <w:r>
+        <w:t xml:space="preserve"> is actually a name of the trilogy. We could further extend this and add a flag on whether it’s based on a book or not. This could proceed </w:t>
+      </w:r>
+      <w:proofErr w:type="gramStart"/>
+      <w:r>
+        <w:t>forever, but</w:t>
+      </w:r>
+      <w:proofErr w:type="gramEnd"/>
+      <w:r>
+        <w:t xml:space="preserve"> should carefully be evaluated because adding too many features could worsen the quality of predictions </w:t>
+      </w:r>
+      <w:sdt>
+        <w:sdtPr>
+          <w:id w:val="1614947001"/>
+          <w:citation/>
+        </w:sdtPr>
+        <w:sdtContent>
+          <w:r>
+            <w:fldChar w:fldCharType="begin"/>
+          </w:r>
+          <w:r>
+            <w:instrText xml:space="preserve"> CITATION Van00 \l 1033 </w:instrText>
+          </w:r>
+          <w:r>
+            <w:fldChar w:fldCharType="separate"/>
+          </w:r>
+          <w:r>
+            <w:rPr>
+              <w:noProof/>
+            </w:rPr>
+            <w:t>[17]</w:t>
+          </w:r>
+          <w:r>
+            <w:fldChar w:fldCharType="end"/>
+          </w:r>
+        </w:sdtContent>
+      </w:sdt>
+      <w:r>
+        <w:t>.</w:t>
+      </w:r>
+    </w:p>
+    <w:p>
+      <w:r>
+        <w:t xml:space="preserve">Using the solely it’s genre and movie title, we can quickly generate list of predictions that are similar to the target one: </w:t>
+      </w:r>
+      <w:r>
+        <w:rPr>
+          <w:i/>
+          <w:iCs/>
+        </w:rPr>
+        <w:t>The Lord of the Rings: The Two Towers (2002)</w:t>
+      </w:r>
+      <w:r>
+        <w:rPr>
+          <w:i/>
+          <w:iCs/>
+        </w:rPr>
+        <w:t xml:space="preserve">, </w:t>
+      </w:r>
+      <w:r>
+        <w:rPr>
+          <w:i/>
+          <w:iCs/>
+        </w:rPr>
+        <w:t>The Lord of the Rings: The Return of the King (2003)</w:t>
+      </w:r>
+      <w:r>
+        <w:rPr>
+          <w:i/>
+          <w:iCs/>
+        </w:rPr>
+        <w:t xml:space="preserve"> </w:t>
+      </w:r>
+      <w:r>
+        <w:t xml:space="preserve">and </w:t>
+      </w:r>
+      <w:r>
+        <w:rPr>
+          <w:i/>
+          <w:iCs/>
+        </w:rPr>
+        <w:t>The Matrix (1999)</w:t>
+      </w:r>
+      <w:r>
+        <w:t>.</w:t>
+      </w:r>
+    </w:p>
+    <w:p>
+      <w:r>
+        <w:t>As can be seen, we relied solely on the content that describes the target item and generated predictions based on that.</w:t>
+      </w:r>
+    </w:p>
+    <w:p>
+      <w:r>
+        <w:t>Content-based systems can be built in two different ways – either as a solely collaborative filtering technique where the item’s characteristics are used as primary recommendation driver. The alternative possibility is creating a user-specific matrix where columns represent the content characteristics and rows represent user’s feedback on each of the movies. Last column can either represent users actual numerical rating or can indicate a positive/negative feedback. Organized this way, we can either user classification or regression algorithms in order to create user-specific models for making predictions.</w:t>
+      </w:r>
+    </w:p>
+    <w:p>
+      <w:r>
+        <w:t xml:space="preserve">These systems do have some advantages in making recommendations, especially for new items where sufficient rating data is not available. This is because other items with similar attributes might have been already rated by active user. As such, the supervised model is able to leverage these ratings in conjunction with the item attributes in order to make recommendations even when there is no history of ratings for that item </w:t>
+      </w:r>
+      <w:sdt>
+        <w:sdtPr>
+          <w:id w:val="-1525628279"/>
+          <w:citation/>
+        </w:sdtPr>
+        <w:sdtContent>
+          <w:r>
+            <w:fldChar w:fldCharType="begin"/>
+          </w:r>
+          <w:r>
+            <w:instrText xml:space="preserve"> CITATION Agg16 \l 1033 </w:instrText>
+          </w:r>
+          <w:r>
+            <w:fldChar w:fldCharType="separate"/>
+          </w:r>
+          <w:r>
+            <w:rPr>
+              <w:noProof/>
+            </w:rPr>
+            <w:t>[4]</w:t>
+          </w:r>
+          <w:r>
+            <w:fldChar w:fldCharType="end"/>
+          </w:r>
+        </w:sdtContent>
+      </w:sdt>
+      <w:r>
+        <w:t>.</w:t>
+      </w:r>
+    </w:p>
+    <w:p>
+      <w:r>
+        <w:t>These systems, however, do have some disadvantages as well:</w:t>
+      </w:r>
+    </w:p>
+    <w:p>
+      <w:pPr>
+        <w:pStyle w:val="ListParagraph"/>
+        <w:numPr>
+          <w:ilvl w:val="0"/>
+          <w:numId w:val="21"/>
+        </w:numPr>
+      </w:pPr>
+      <w:r>
+        <w:t xml:space="preserve">Considering the fact that they mostly rely on keywords, the recommended items tend to be obvious ones. As seen in the example above, first part of the </w:t>
+      </w:r>
+      <w:r>
+        <w:rPr>
+          <w:i/>
+          <w:iCs/>
+        </w:rPr>
+        <w:t>Lord of the Rings</w:t>
+      </w:r>
+      <w:r>
+        <w:t xml:space="preserve"> would surely recommend second part. The problem is that this behavior tends to produce a narrow set of recommendations and actually reduces the diversity and serendipity, which are rather important factors to consider </w:t>
+      </w:r>
+      <w:sdt>
+        <w:sdtPr>
+          <w:id w:val="-1187133240"/>
+          <w:citation/>
+        </w:sdtPr>
+        <w:sdtContent>
+          <w:r>
+            <w:fldChar w:fldCharType="begin"/>
+          </w:r>
+          <w:r>
+            <w:instrText xml:space="preserve"> CITATION Cas15 \l 1033 </w:instrText>
+          </w:r>
+          <w:r>
+            <w:fldChar w:fldCharType="separate"/>
+          </w:r>
+          <w:r>
+            <w:rPr>
+              <w:noProof/>
+            </w:rPr>
+            <w:t>[18]</w:t>
+          </w:r>
+          <w:r>
+            <w:fldChar w:fldCharType="end"/>
+          </w:r>
+        </w:sdtContent>
+      </w:sdt>
+      <w:sdt>
+        <w:sdtPr>
+          <w:id w:val="1930701601"/>
+          <w:citation/>
+        </w:sdtPr>
+        <w:sdtContent>
+          <w:r>
+            <w:fldChar w:fldCharType="begin"/>
+          </w:r>
+          <w:r>
+            <w:instrText xml:space="preserve"> CITATION Kun17 \l 1033 </w:instrText>
+          </w:r>
+          <w:r>
+            <w:fldChar w:fldCharType="separate"/>
+          </w:r>
+          <w:r>
+            <w:rPr>
+              <w:noProof/>
+            </w:rPr>
+            <w:t xml:space="preserve"> </w:t>
+          </w:r>
+          <w:r>
+            <w:rPr>
+              <w:noProof/>
+            </w:rPr>
+            <w:t>[19]</w:t>
+          </w:r>
+          <w:r>
+            <w:fldChar w:fldCharType="end"/>
+          </w:r>
+        </w:sdtContent>
+      </w:sdt>
+      <w:sdt>
+        <w:sdtPr>
+          <w:id w:val="-908149701"/>
+          <w:citation/>
+        </w:sdtPr>
+        <w:sdtContent>
+          <w:r>
+            <w:fldChar w:fldCharType="begin"/>
+          </w:r>
+          <w:r>
+            <w:instrText xml:space="preserve"> CITATION Ric11 \l 1033 </w:instrText>
+          </w:r>
+          <w:r>
+            <w:fldChar w:fldCharType="separate"/>
+          </w:r>
+          <w:r>
+            <w:rPr>
+              <w:noProof/>
+            </w:rPr>
+            <w:t xml:space="preserve"> </w:t>
+          </w:r>
+          <w:r>
+            <w:rPr>
+              <w:noProof/>
+            </w:rPr>
+            <w:t>[20]</w:t>
+          </w:r>
+          <w:r>
+            <w:fldChar w:fldCharType="end"/>
+          </w:r>
+        </w:sdtContent>
+      </w:sdt>
+      <w:r>
+        <w:t>.</w:t>
+      </w:r>
+    </w:p>
+    <w:p>
+      <w:pPr>
+        <w:pStyle w:val="ListParagraph"/>
+        <w:numPr>
+          <w:ilvl w:val="0"/>
+          <w:numId w:val="21"/>
+        </w:numPr>
+      </w:pPr>
+      <w:r>
+        <w:t xml:space="preserve">Even though they are pretty good for providing recommendations for </w:t>
+      </w:r>
+      <w:r>
+        <w:rPr>
+          <w:i/>
+          <w:iCs/>
+        </w:rPr>
+        <w:t>new items</w:t>
+      </w:r>
+      <w:r>
+        <w:t xml:space="preserve">, they tend to be rather bad when providing content for </w:t>
+      </w:r>
+      <w:r>
+        <w:rPr>
+          <w:i/>
+          <w:iCs/>
+        </w:rPr>
+        <w:t>new users</w:t>
+      </w:r>
+      <w:r>
+        <w:t xml:space="preserve">. This is due to the fact that these systems usually require history of user’s previous behavior and ratings in order to make good recommendations. </w:t>
+      </w:r>
+    </w:p>
+    <w:p>
+      <w:r>
+        <w:t xml:space="preserve">As such, they generally have different trade-offs to collaborative-filtering ones. </w:t>
+      </w:r>
+    </w:p>
+    <w:p>
+      <w:r>
+        <w:lastRenderedPageBreak/>
+        <w:t xml:space="preserve">In specific cases, content-based systems can be combined with specific knowledge about a user. For example, user might explicitly express interest in certain movie genres or movie directors, and this knowledge can be leveraged in order to further narrow down and tailor the recommendations. These systems, however, tend to be categorized as </w:t>
+      </w:r>
+      <w:r>
+        <w:rPr>
+          <w:i/>
+          <w:iCs/>
+        </w:rPr>
+        <w:t>knowledge-based systems</w:t>
+      </w:r>
+      <w:r>
+        <w:t xml:space="preserve"> due to the fact that they use the upfront knowledge about a </w:t>
+      </w:r>
+      <w:r>
+        <w:rPr>
+          <w:i/>
+          <w:iCs/>
+        </w:rPr>
+        <w:t>new user</w:t>
+      </w:r>
+      <w:r>
+        <w:t>. They tend to be a great alternative for solving the cold-start problem.</w:t>
+      </w:r>
+    </w:p>
+    <w:p>
+      <w:r>
+        <w:t>For example, let’s consider a new user who has just registered on our website. We do not have any history of his previous ratings. Options that we have at that moment are:</w:t>
+      </w:r>
+    </w:p>
+    <w:p>
+      <w:pPr>
+        <w:pStyle w:val="ListParagraph"/>
+        <w:numPr>
+          <w:ilvl w:val="0"/>
+          <w:numId w:val="22"/>
+        </w:numPr>
+      </w:pPr>
+      <w:r>
+        <w:t>Recommending the top-k most popular items. This is generally useful approach because most popular items tend to be liked by general public. The downside is that user might already have interacted with those, which we can leverage again by asking user to provide his feedback for those which further helps us to curate his profile.</w:t>
+      </w:r>
+    </w:p>
+    <w:p>
+      <w:pPr>
+        <w:pStyle w:val="ListParagraph"/>
+        <w:numPr>
+          <w:ilvl w:val="0"/>
+          <w:numId w:val="22"/>
+        </w:numPr>
+      </w:pPr>
+      <w:r>
+        <w:t>Another approach is explicitly asking user about his preferences. In case of movie recommender engine, we might ask user to specify which genres he likes the most. Once he does, based on his input, we can further ask him whether he watched some of the top-k most popular movies from each of the genres he specified and then use that knowledge to build his profile.</w:t>
+      </w:r>
+    </w:p>
+    <w:p>
+      <w:r>
+        <w:t>Both methods provide one of the solutions to the cold start problem by relying solely on the content that describes the item. The cold start problem will be further discussed in a separate chapter.</w:t>
+      </w:r>
+    </w:p>
+    <w:p>
+      <w:pPr>
+        <w:jc w:val="center"/>
+      </w:pPr>
+      <w:bookmarkStart w:id="16" w:name="_GoBack"/>
+      <w:r>
+        <w:t>TK: Add image that shows content-based recommender systems in a nutshell</w:t>
+      </w:r>
+    </w:p>
+    <w:bookmarkEnd w:id="16"/>
+    <w:p>
+      <w:pPr>
+        <w:pStyle w:val="Heading4"/>
+      </w:pPr>
+      <w:r>
+        <w:t>Vectorization techniques</w:t>
+      </w:r>
+    </w:p>
+    <w:p>
+      <w:r>
+        <w:t>Write about techniques for vectorizing the text content (i.e. TF-IDF vectorizer, etc.)</w:t>
       </w:r>
     </w:p>
     <w:p/>
@@ -5699,6 +6172,14 @@
       </w:r>
       <w:bookmarkEnd w:id="18"/>
     </w:p>
+    <w:p>
+      <w:pPr>
+        <w:pStyle w:val="Heading2"/>
+      </w:pPr>
+      <w:r>
+        <w:t>Cold start problem</w:t>
+      </w:r>
+    </w:p>
     <w:p/>
     <w:p>
       <w:pPr>
@@ -5706,6 +6187,7 @@
       </w:pPr>
       <w:bookmarkStart w:id="19" w:name="_Toc23789697"/>
       <w:r>
+        <w:lastRenderedPageBreak/>
         <w:t>Evaluation</w:t>
       </w:r>
       <w:bookmarkEnd w:id="19"/>
@@ -5717,7 +6199,6 @@
       </w:pPr>
       <w:bookmarkStart w:id="20" w:name="_Toc23789698"/>
       <w:r>
-        <w:lastRenderedPageBreak/>
         <w:t>Methodology</w:t>
       </w:r>
       <w:bookmarkEnd w:id="20"/>
@@ -5860,6 +6341,7 @@
         <w:rPr>
           <w:noProof/>
         </w:rPr>
+        <w:lastRenderedPageBreak/>
         <w:drawing>
           <wp:inline distT="0" distB="0" distL="0" distR="0" wp14:anchorId="3A289DF5" wp14:editId="7492CB66">
             <wp:extent cx="5727700" cy="4295775"/>
@@ -5942,7 +6424,6 @@
         <w:rPr>
           <w:noProof/>
         </w:rPr>
-        <w:lastRenderedPageBreak/>
         <w:drawing>
           <wp:inline distT="0" distB="0" distL="0" distR="0" wp14:anchorId="4B2E1E1E" wp14:editId="34CED624">
             <wp:extent cx="5727700" cy="3218815"/>
@@ -6014,6 +6495,7 @@
     </w:p>
     <w:p>
       <w:r>
+        <w:lastRenderedPageBreak/>
         <w:t xml:space="preserve">Movie with highest number of ratings is </w:t>
       </w:r>
       <w:r>
@@ -6144,7 +6626,6 @@
         <w:rPr>
           <w:noProof/>
         </w:rPr>
-        <w:lastRenderedPageBreak/>
         <w:drawing>
           <wp:inline distT="0" distB="0" distL="0" distR="0" wp14:anchorId="44C46A0B" wp14:editId="20067E84">
             <wp:extent cx="5727700" cy="3355340"/>
@@ -6294,6 +6775,7 @@
         <w:rPr>
           <w:lang w:val="en"/>
         </w:rPr>
+        <w:lastRenderedPageBreak/>
         <w:t>All the reported results originate from the aforementioned environment. All the code used for experiments is available on GitHub. Link can be found in Appendix.</w:t>
       </w:r>
     </w:p>
@@ -6398,7 +6880,6 @@
           <w:noProof/>
           <w:lang w:val="en"/>
         </w:rPr>
-        <w:lastRenderedPageBreak/>
         <w:drawing>
           <wp:inline distT="0" distB="0" distL="0" distR="0" wp14:anchorId="05328B66" wp14:editId="373E2D1C">
             <wp:extent cx="5727700" cy="2641600"/>
@@ -6527,7 +7008,14 @@
         <w:rPr>
           <w:lang w:val="en"/>
         </w:rPr>
-        <w:t>In order to remove the user’s bias (TK: Any literature about this) we will also do a mean normalization and make sure that mean value for each user is set to 0. In order to do this, first we calculate the mean value for each user and then we subtract these values from each of user’s ratings.</w:t>
+        <w:t xml:space="preserve">In order to remove the user’s bias (TK: Any literature about this) we will also do a mean normalization and make sure that mean value for each user is set to 0. In order to do this, first </w:t>
+      </w:r>
+      <w:r>
+        <w:rPr>
+          <w:lang w:val="en"/>
+        </w:rPr>
+        <w:lastRenderedPageBreak/>
+        <w:t>we calculate the mean value for each user and then we subtract these values from each of user’s ratings.</w:t>
       </w:r>
     </w:p>
     <w:p>
@@ -6762,7 +7250,6 @@
     </w:p>
     <w:p>
       <w:r>
-        <w:lastRenderedPageBreak/>
         <w:t xml:space="preserve">Next step is calculating the similarities. The ideal scenario is finding the top-K users who are most similar to target user and using those as source of recommendation for target user. However, the problem with finding top-k users is that amount of ratings they specified themselves might vary significantly. In order to solve that, we are going to find top-K users who rated the specific movie and predict the rating based on that. Even though this approach could sound less intuitive, it has been observer that in practice this approach doesn’t make much of a difference in recommended </w:t>
       </w:r>
       <w:proofErr w:type="gramStart"/>
@@ -7639,6 +8126,7 @@
         <w:jc w:val="center"/>
       </w:pPr>
       <w:r>
+        <w:lastRenderedPageBreak/>
         <w:t xml:space="preserve">TK: </w:t>
       </w:r>
       <w:r>
@@ -7751,7 +8239,6 @@
         <w:rPr>
           <w:noProof/>
         </w:rPr>
-        <w:lastRenderedPageBreak/>
         <w:drawing>
           <wp:inline distT="0" distB="0" distL="0" distR="0" wp14:anchorId="65DFCF70" wp14:editId="254B0B00">
             <wp:extent cx="5727700" cy="2680970"/>
@@ -8248,7 +8735,6 @@
         <w:rPr>
           <w:noProof/>
         </w:rPr>
-        <w:lastRenderedPageBreak/>
         <w:drawing>
           <wp:inline distT="0" distB="0" distL="0" distR="0" wp14:anchorId="244A198F" wp14:editId="37494A75">
             <wp:extent cx="5727700" cy="1360170"/>
@@ -8340,6 +8826,7 @@
         <w:rPr>
           <w:noProof/>
         </w:rPr>
+        <w:lastRenderedPageBreak/>
         <w:drawing>
           <wp:inline distT="0" distB="0" distL="0" distR="0" wp14:anchorId="0567BD70" wp14:editId="77DB36B2">
             <wp:extent cx="5588000" cy="2260600"/>
@@ -8502,7 +8989,6 @@
         <w:rPr>
           <w:noProof/>
         </w:rPr>
-        <w:lastRenderedPageBreak/>
         <w:drawing>
           <wp:inline distT="0" distB="0" distL="0" distR="0" wp14:anchorId="56B0CCDB" wp14:editId="57AFCA65">
             <wp:extent cx="5384800" cy="2654300"/>
@@ -8589,6 +9075,7 @@
     </w:p>
     <w:p>
       <w:r>
+        <w:lastRenderedPageBreak/>
         <w:t xml:space="preserve">The other two ratings show positive results which potentially do align with what user might like </w:t>
       </w:r>
       <w:r>
@@ -8644,7 +9131,6 @@
       </w:pPr>
       <w:bookmarkStart w:id="24" w:name="_Toc23789702"/>
       <w:r>
-        <w:lastRenderedPageBreak/>
         <w:t>Item-based collaborative filtering</w:t>
       </w:r>
       <w:bookmarkEnd w:id="24"/>
@@ -9233,6 +9719,7 @@
         <w:pStyle w:val="Caption"/>
       </w:pPr>
       <w:r>
+        <w:lastRenderedPageBreak/>
         <w:t xml:space="preserve">Equation </w:t>
       </w:r>
       <w:r>
@@ -9371,7 +9858,6 @@
         <w:rPr>
           <w:noProof/>
         </w:rPr>
-        <w:lastRenderedPageBreak/>
         <w:drawing>
           <wp:inline distT="0" distB="0" distL="0" distR="0" wp14:anchorId="1E3731FF" wp14:editId="19700842">
             <wp:extent cx="5727700" cy="1315720"/>
@@ -9719,6 +10205,7 @@
     </w:p>
     <w:p>
       <w:r>
+        <w:lastRenderedPageBreak/>
         <w:t xml:space="preserve">After running the evaluation against the test data with 20.168 the reported RMSE is 0.89 with 76% coverage. </w:t>
       </w:r>
     </w:p>
@@ -9792,7 +10279,6 @@
         <w:rPr>
           <w:noProof/>
         </w:rPr>
-        <w:lastRenderedPageBreak/>
         <w:drawing>
           <wp:inline distT="0" distB="0" distL="0" distR="0" wp14:anchorId="424584A4" wp14:editId="596D71CE">
             <wp:extent cx="5727700" cy="2024380"/>
@@ -11487,8 +11973,13 @@
       <w:r>
         <w:t xml:space="preserve"> Movies that are listed are the moves that exist in </w:t>
       </w:r>
-      <w:r>
-        <w:t>MovieLens dataset as well</w:t>
+      <w:proofErr w:type="spellStart"/>
+      <w:r>
+        <w:t>MovieLens</w:t>
+      </w:r>
+      <w:proofErr w:type="spellEnd"/>
+      <w:r>
+        <w:t xml:space="preserve"> dataset as well</w:t>
       </w:r>
     </w:p>
   </w:footnote>
@@ -11820,6 +12311,92 @@
     </w:lvl>
   </w:abstractNum>
   <w:abstractNum w:abstractNumId="11" w15:restartNumberingAfterBreak="0">
+    <w:nsid w:val="13EE3F9B"/>
+    <w:multiLevelType w:val="hybridMultilevel"/>
+    <w:tmpl w:val="A5F06B0A"/>
+    <w:lvl w:ilvl="0" w:tplc="0409000F">
+      <w:start w:val="1"/>
+      <w:numFmt w:val="decimal"/>
+      <w:lvlText w:val="%1."/>
+      <w:lvlJc w:val="left"/>
+      <w:pPr>
+        <w:ind w:left="720" w:hanging="360"/>
+      </w:pPr>
+    </w:lvl>
+    <w:lvl w:ilvl="1" w:tplc="04090019" w:tentative="1">
+      <w:start w:val="1"/>
+      <w:numFmt w:val="lowerLetter"/>
+      <w:lvlText w:val="%2."/>
+      <w:lvlJc w:val="left"/>
+      <w:pPr>
+        <w:ind w:left="1440" w:hanging="360"/>
+      </w:pPr>
+    </w:lvl>
+    <w:lvl w:ilvl="2" w:tplc="0409001B" w:tentative="1">
+      <w:start w:val="1"/>
+      <w:numFmt w:val="lowerRoman"/>
+      <w:lvlText w:val="%3."/>
+      <w:lvlJc w:val="right"/>
+      <w:pPr>
+        <w:ind w:left="2160" w:hanging="180"/>
+      </w:pPr>
+    </w:lvl>
+    <w:lvl w:ilvl="3" w:tplc="0409000F" w:tentative="1">
+      <w:start w:val="1"/>
+      <w:numFmt w:val="decimal"/>
+      <w:lvlText w:val="%4."/>
+      <w:lvlJc w:val="left"/>
+      <w:pPr>
+        <w:ind w:left="2880" w:hanging="360"/>
+      </w:pPr>
+    </w:lvl>
+    <w:lvl w:ilvl="4" w:tplc="04090019" w:tentative="1">
+      <w:start w:val="1"/>
+      <w:numFmt w:val="lowerLetter"/>
+      <w:lvlText w:val="%5."/>
+      <w:lvlJc w:val="left"/>
+      <w:pPr>
+        <w:ind w:left="3600" w:hanging="360"/>
+      </w:pPr>
+    </w:lvl>
+    <w:lvl w:ilvl="5" w:tplc="0409001B" w:tentative="1">
+      <w:start w:val="1"/>
+      <w:numFmt w:val="lowerRoman"/>
+      <w:lvlText w:val="%6."/>
+      <w:lvlJc w:val="right"/>
+      <w:pPr>
+        <w:ind w:left="4320" w:hanging="180"/>
+      </w:pPr>
+    </w:lvl>
+    <w:lvl w:ilvl="6" w:tplc="0409000F" w:tentative="1">
+      <w:start w:val="1"/>
+      <w:numFmt w:val="decimal"/>
+      <w:lvlText w:val="%7."/>
+      <w:lvlJc w:val="left"/>
+      <w:pPr>
+        <w:ind w:left="5040" w:hanging="360"/>
+      </w:pPr>
+    </w:lvl>
+    <w:lvl w:ilvl="7" w:tplc="04090019" w:tentative="1">
+      <w:start w:val="1"/>
+      <w:numFmt w:val="lowerLetter"/>
+      <w:lvlText w:val="%8."/>
+      <w:lvlJc w:val="left"/>
+      <w:pPr>
+        <w:ind w:left="5760" w:hanging="360"/>
+      </w:pPr>
+    </w:lvl>
+    <w:lvl w:ilvl="8" w:tplc="0409001B" w:tentative="1">
+      <w:start w:val="1"/>
+      <w:numFmt w:val="lowerRoman"/>
+      <w:lvlText w:val="%9."/>
+      <w:lvlJc w:val="right"/>
+      <w:pPr>
+        <w:ind w:left="6480" w:hanging="180"/>
+      </w:pPr>
+    </w:lvl>
+  </w:abstractNum>
+  <w:abstractNum w:abstractNumId="12" w15:restartNumberingAfterBreak="0">
     <w:nsid w:val="14B467F1"/>
     <w:multiLevelType w:val="hybridMultilevel"/>
     <w:tmpl w:val="3CA61DD2"/>
@@ -11932,7 +12509,7 @@
       </w:rPr>
     </w:lvl>
   </w:abstractNum>
-  <w:abstractNum w:abstractNumId="12" w15:restartNumberingAfterBreak="0">
+  <w:abstractNum w:abstractNumId="13" w15:restartNumberingAfterBreak="0">
     <w:nsid w:val="15E51D49"/>
     <w:multiLevelType w:val="multilevel"/>
     <w:tmpl w:val="04090025"/>
@@ -12027,7 +12604,7 @@
       </w:pPr>
     </w:lvl>
   </w:abstractNum>
-  <w:abstractNum w:abstractNumId="13" w15:restartNumberingAfterBreak="0">
+  <w:abstractNum w:abstractNumId="14" w15:restartNumberingAfterBreak="0">
     <w:nsid w:val="1E414C98"/>
     <w:multiLevelType w:val="hybridMultilevel"/>
     <w:tmpl w:val="7694A8E8"/>
@@ -12113,7 +12690,7 @@
       </w:pPr>
     </w:lvl>
   </w:abstractNum>
-  <w:abstractNum w:abstractNumId="14" w15:restartNumberingAfterBreak="0">
+  <w:abstractNum w:abstractNumId="15" w15:restartNumberingAfterBreak="0">
     <w:nsid w:val="22747052"/>
     <w:multiLevelType w:val="hybridMultilevel"/>
     <w:tmpl w:val="95EE42C2"/>
@@ -12226,7 +12803,7 @@
       </w:rPr>
     </w:lvl>
   </w:abstractNum>
-  <w:abstractNum w:abstractNumId="15" w15:restartNumberingAfterBreak="0">
+  <w:abstractNum w:abstractNumId="16" w15:restartNumberingAfterBreak="0">
     <w:nsid w:val="24D95C98"/>
     <w:multiLevelType w:val="hybridMultilevel"/>
     <w:tmpl w:val="1ECE2016"/>
@@ -12312,7 +12889,7 @@
       </w:pPr>
     </w:lvl>
   </w:abstractNum>
-  <w:abstractNum w:abstractNumId="16" w15:restartNumberingAfterBreak="0">
+  <w:abstractNum w:abstractNumId="17" w15:restartNumberingAfterBreak="0">
     <w:nsid w:val="29BA7F8D"/>
     <w:multiLevelType w:val="hybridMultilevel"/>
     <w:tmpl w:val="53FA2796"/>
@@ -12398,7 +12975,7 @@
       </w:pPr>
     </w:lvl>
   </w:abstractNum>
-  <w:abstractNum w:abstractNumId="17" w15:restartNumberingAfterBreak="0">
+  <w:abstractNum w:abstractNumId="18" w15:restartNumberingAfterBreak="0">
     <w:nsid w:val="2FC83D6D"/>
     <w:multiLevelType w:val="hybridMultilevel"/>
     <w:tmpl w:val="A1E42996"/>
@@ -12484,7 +13061,7 @@
       </w:pPr>
     </w:lvl>
   </w:abstractNum>
-  <w:abstractNum w:abstractNumId="18" w15:restartNumberingAfterBreak="0">
+  <w:abstractNum w:abstractNumId="19" w15:restartNumberingAfterBreak="0">
     <w:nsid w:val="50C434E7"/>
     <w:multiLevelType w:val="hybridMultilevel"/>
     <w:tmpl w:val="67B896FC"/>
@@ -12570,7 +13147,7 @@
       </w:pPr>
     </w:lvl>
   </w:abstractNum>
-  <w:abstractNum w:abstractNumId="19" w15:restartNumberingAfterBreak="0">
+  <w:abstractNum w:abstractNumId="20" w15:restartNumberingAfterBreak="0">
     <w:nsid w:val="5AA52464"/>
     <w:multiLevelType w:val="hybridMultilevel"/>
     <w:tmpl w:val="CABAEFD4"/>
@@ -12681,6 +13258,92 @@
       <w:rPr>
         <w:rFonts w:ascii="Wingdings" w:hAnsi="Wingdings" w:hint="default"/>
       </w:rPr>
+    </w:lvl>
+  </w:abstractNum>
+  <w:abstractNum w:abstractNumId="21" w15:restartNumberingAfterBreak="0">
+    <w:nsid w:val="605D2ABA"/>
+    <w:multiLevelType w:val="hybridMultilevel"/>
+    <w:tmpl w:val="9D4E6620"/>
+    <w:lvl w:ilvl="0" w:tplc="0409000F">
+      <w:start w:val="1"/>
+      <w:numFmt w:val="decimal"/>
+      <w:lvlText w:val="%1."/>
+      <w:lvlJc w:val="left"/>
+      <w:pPr>
+        <w:ind w:left="720" w:hanging="360"/>
+      </w:pPr>
+    </w:lvl>
+    <w:lvl w:ilvl="1" w:tplc="04090019" w:tentative="1">
+      <w:start w:val="1"/>
+      <w:numFmt w:val="lowerLetter"/>
+      <w:lvlText w:val="%2."/>
+      <w:lvlJc w:val="left"/>
+      <w:pPr>
+        <w:ind w:left="1440" w:hanging="360"/>
+      </w:pPr>
+    </w:lvl>
+    <w:lvl w:ilvl="2" w:tplc="0409001B" w:tentative="1">
+      <w:start w:val="1"/>
+      <w:numFmt w:val="lowerRoman"/>
+      <w:lvlText w:val="%3."/>
+      <w:lvlJc w:val="right"/>
+      <w:pPr>
+        <w:ind w:left="2160" w:hanging="180"/>
+      </w:pPr>
+    </w:lvl>
+    <w:lvl w:ilvl="3" w:tplc="0409000F" w:tentative="1">
+      <w:start w:val="1"/>
+      <w:numFmt w:val="decimal"/>
+      <w:lvlText w:val="%4."/>
+      <w:lvlJc w:val="left"/>
+      <w:pPr>
+        <w:ind w:left="2880" w:hanging="360"/>
+      </w:pPr>
+    </w:lvl>
+    <w:lvl w:ilvl="4" w:tplc="04090019" w:tentative="1">
+      <w:start w:val="1"/>
+      <w:numFmt w:val="lowerLetter"/>
+      <w:lvlText w:val="%5."/>
+      <w:lvlJc w:val="left"/>
+      <w:pPr>
+        <w:ind w:left="3600" w:hanging="360"/>
+      </w:pPr>
+    </w:lvl>
+    <w:lvl w:ilvl="5" w:tplc="0409001B" w:tentative="1">
+      <w:start w:val="1"/>
+      <w:numFmt w:val="lowerRoman"/>
+      <w:lvlText w:val="%6."/>
+      <w:lvlJc w:val="right"/>
+      <w:pPr>
+        <w:ind w:left="4320" w:hanging="180"/>
+      </w:pPr>
+    </w:lvl>
+    <w:lvl w:ilvl="6" w:tplc="0409000F" w:tentative="1">
+      <w:start w:val="1"/>
+      <w:numFmt w:val="decimal"/>
+      <w:lvlText w:val="%7."/>
+      <w:lvlJc w:val="left"/>
+      <w:pPr>
+        <w:ind w:left="5040" w:hanging="360"/>
+      </w:pPr>
+    </w:lvl>
+    <w:lvl w:ilvl="7" w:tplc="04090019" w:tentative="1">
+      <w:start w:val="1"/>
+      <w:numFmt w:val="lowerLetter"/>
+      <w:lvlText w:val="%8."/>
+      <w:lvlJc w:val="left"/>
+      <w:pPr>
+        <w:ind w:left="5760" w:hanging="360"/>
+      </w:pPr>
+    </w:lvl>
+    <w:lvl w:ilvl="8" w:tplc="0409001B" w:tentative="1">
+      <w:start w:val="1"/>
+      <w:numFmt w:val="lowerRoman"/>
+      <w:lvlText w:val="%9."/>
+      <w:lvlJc w:val="right"/>
+      <w:pPr>
+        <w:ind w:left="6480" w:hanging="180"/>
+      </w:pPr>
     </w:lvl>
   </w:abstractNum>
   <w:num w:numId="1">
@@ -12714,34 +13377,40 @@
     <w:abstractNumId w:val="9"/>
   </w:num>
   <w:num w:numId="11">
+    <w:abstractNumId w:val="19"/>
+  </w:num>
+  <w:num w:numId="12">
     <w:abstractNumId w:val="18"/>
   </w:num>
-  <w:num w:numId="12">
-    <w:abstractNumId w:val="17"/>
-  </w:num>
   <w:num w:numId="13">
-    <w:abstractNumId w:val="12"/>
+    <w:abstractNumId w:val="13"/>
   </w:num>
   <w:num w:numId="14">
-    <w:abstractNumId w:val="15"/>
+    <w:abstractNumId w:val="16"/>
   </w:num>
   <w:num w:numId="15">
-    <w:abstractNumId w:val="16"/>
+    <w:abstractNumId w:val="17"/>
   </w:num>
   <w:num w:numId="16">
     <w:abstractNumId w:val="10"/>
   </w:num>
   <w:num w:numId="17">
+    <w:abstractNumId w:val="15"/>
+  </w:num>
+  <w:num w:numId="18">
     <w:abstractNumId w:val="14"/>
   </w:num>
-  <w:num w:numId="18">
-    <w:abstractNumId w:val="13"/>
-  </w:num>
   <w:num w:numId="19">
-    <w:abstractNumId w:val="11"/>
+    <w:abstractNumId w:val="12"/>
   </w:num>
   <w:num w:numId="20">
-    <w:abstractNumId w:val="19"/>
+    <w:abstractNumId w:val="20"/>
+  </w:num>
+  <w:num w:numId="21">
+    <w:abstractNumId w:val="21"/>
+  </w:num>
+  <w:num w:numId="22">
+    <w:abstractNumId w:val="11"/>
   </w:num>
 </w:numbering>
 </file>
@@ -13378,7 +14047,6 @@
   <w:style w:type="character" w:default="1" w:styleId="DefaultParagraphFont">
     <w:name w:val="Default Paragraph Font"/>
     <w:uiPriority w:val="1"/>
-    <w:semiHidden/>
     <w:unhideWhenUsed/>
   </w:style>
   <w:style w:type="table" w:default="1" w:styleId="TableNormal">
@@ -14440,7 +15108,7 @@
         </b:NameList>
       </b:Author>
     </b:Author>
-    <b:RefOrder>18</b:RefOrder>
+    <b:RefOrder>23</b:RefOrder>
   </b:Source>
   <b:Source>
     <b:Tag>Sar01</b:Tag>
@@ -14598,7 +15266,7 @@
         </b:NameList>
       </b:Author>
     </b:Author>
-    <b:RefOrder>16</b:RefOrder>
+    <b:RefOrder>21</b:RefOrder>
   </b:Source>
   <b:Source>
     <b:Tag>Res94</b:Tag>
@@ -14633,7 +15301,7 @@
         </b:NameList>
       </b:Author>
     </b:Author>
-    <b:RefOrder>17</b:RefOrder>
+    <b:RefOrder>22</b:RefOrder>
   </b:Source>
   <b:Source>
     <b:Tag>Ben07</b:Tag>
@@ -14772,11 +15440,119 @@
     </b:Author>
     <b:RefOrder>10</b:RefOrder>
   </b:Source>
+  <b:Source>
+    <b:Tag>htt1</b:Tag>
+    <b:SourceType>Book</b:SourceType>
+    <b:Guid>{3E233DF6-9C42-7D42-B274-132C61818369}</b:Guid>
+    <b:Title>http://imdb.com</b:Title>
+    <b:RefOrder>16</b:RefOrder>
+  </b:Source>
+  <b:Source>
+    <b:Tag>Van00</b:Tag>
+    <b:SourceType>Book</b:SourceType>
+    <b:Guid>{350BAF79-1513-4944-A085-DDEBCD804F53}</b:Guid>
+    <b:Title>Using content-based filtering for recommendation</b:Title>
+    <b:Publisher>Proceedings of the Machine Learning in the New Information Age: MLnet/ECML2000 Workshop </b:Publisher>
+    <b:Year>2000</b:Year>
+    <b:Author>
+      <b:Author>
+        <b:NameList>
+          <b:Person>
+            <b:Last>Van Meteren</b:Last>
+            <b:First>Robin</b:First>
+          </b:Person>
+          <b:Person>
+            <b:Last>Van Someren</b:Last>
+            <b:First>Maarten</b:First>
+          </b:Person>
+        </b:NameList>
+      </b:Author>
+    </b:Author>
+    <b:RefOrder>17</b:RefOrder>
+  </b:Source>
+  <b:Source>
+    <b:Tag>Cas15</b:Tag>
+    <b:SourceType>Book</b:SourceType>
+    <b:Guid>{C23F51C8-5D7C-F842-AC30-2356B260C072}</b:Guid>
+    <b:Title>Novelty and diversity in recommender systems</b:Title>
+    <b:Publisher>Recommender Systems Handbook, pp. 881-918</b:Publisher>
+    <b:Year>2015</b:Year>
+    <b:Author>
+      <b:Author>
+        <b:NameList>
+          <b:Person>
+            <b:Last>Castells</b:Last>
+            <b:First>Pablo</b:First>
+          </b:Person>
+          <b:Person>
+            <b:Last>Hurley</b:Last>
+            <b:Middle>J.</b:Middle>
+            <b:First>Neil</b:First>
+          </b:Person>
+          <b:Person>
+            <b:Last>Vargas</b:Last>
+            <b:First>Saul</b:First>
+          </b:Person>
+        </b:NameList>
+      </b:Author>
+    </b:Author>
+    <b:RefOrder>18</b:RefOrder>
+  </b:Source>
+  <b:Source>
+    <b:Tag>Kun17</b:Tag>
+    <b:SourceType>Book</b:SourceType>
+    <b:Guid>{E6823DDC-E897-104A-BD2F-54C03E4A9282}</b:Guid>
+    <b:Title>Diversity in recommender systems–A survey</b:Title>
+    <b:Publisher>Knowledge-Based Systems 123</b:Publisher>
+    <b:Year>2017</b:Year>
+    <b:Author>
+      <b:Author>
+        <b:NameList>
+          <b:Person>
+            <b:Last>Kunaver</b:Last>
+            <b:First>Matevž</b:First>
+          </b:Person>
+          <b:Person>
+            <b:Last>Požrl</b:Last>
+            <b:First>Tomaž</b:First>
+          </b:Person>
+        </b:NameList>
+      </b:Author>
+    </b:Author>
+    <b:RefOrder>19</b:RefOrder>
+  </b:Source>
+  <b:Source>
+    <b:Tag>Ric11</b:Tag>
+    <b:SourceType>Book</b:SourceType>
+    <b:Guid>{0FBBB601-2C0A-2B4C-813A-E33CE456213F}</b:Guid>
+    <b:Title>Introduction to recommender systems handbook</b:Title>
+    <b:Publisher>Recommender systems handbook</b:Publisher>
+    <b:Year>2011</b:Year>
+    <b:Author>
+      <b:Author>
+        <b:NameList>
+          <b:Person>
+            <b:Last>Ricci</b:Last>
+            <b:First>Francesco</b:First>
+          </b:Person>
+          <b:Person>
+            <b:Last>Rokach</b:Last>
+            <b:First>Lior</b:First>
+          </b:Person>
+          <b:Person>
+            <b:Last>Shapira</b:Last>
+            <b:First>Bracha</b:First>
+          </b:Person>
+        </b:NameList>
+      </b:Author>
+    </b:Author>
+    <b:RefOrder>20</b:RefOrder>
+  </b:Source>
 </b:Sources>
 </file>
 
 <file path=customXml/itemProps1.xml><?xml version="1.0" encoding="utf-8"?>
-<ds:datastoreItem xmlns:ds="http://schemas.openxmlformats.org/officeDocument/2006/customXml" ds:itemID="{C80F7203-17BB-F94C-8AB1-198461A03122}">
+<ds:datastoreItem xmlns:ds="http://schemas.openxmlformats.org/officeDocument/2006/customXml" ds:itemID="{5A1D807B-B414-B14E-B589-D1F596E81A2E}">
   <ds:schemaRefs>
     <ds:schemaRef ds:uri="http://schemas.openxmlformats.org/officeDocument/2006/bibliography"/>
   </ds:schemaRefs>

</xml_diff>

<commit_message>
Write about TF-IDF vectorizer
</commit_message>
<xml_diff>
--- a/Master Thesis.docx
+++ b/Master Thesis.docx
@@ -6129,224 +6129,16 @@
     </w:p>
     <w:p>
       <w:pPr>
+        <w:keepNext/>
         <w:jc w:val="center"/>
       </w:pPr>
-      <w:bookmarkStart w:id="16" w:name="_GoBack"/>
-      <w:r>
-        <w:t>TK: Add image that shows content-based recommender systems in a nutshell</w:t>
-      </w:r>
-    </w:p>
-    <w:bookmarkEnd w:id="16"/>
-    <w:p>
-      <w:pPr>
-        <w:pStyle w:val="Heading4"/>
-      </w:pPr>
-      <w:r>
-        <w:t>Vectorization techniques</w:t>
-      </w:r>
-    </w:p>
-    <w:p>
-      <w:r>
-        <w:t>Write about techniques for vectorizing the text content (i.e. TF-IDF vectorizer, etc.)</w:t>
-      </w:r>
-    </w:p>
-    <w:p/>
-    <w:p>
-      <w:pPr>
-        <w:pStyle w:val="Heading3"/>
-      </w:pPr>
-      <w:bookmarkStart w:id="17" w:name="_Toc23789695"/>
-      <w:r>
-        <w:t>Knowledge-based recommender systems</w:t>
-      </w:r>
-      <w:bookmarkEnd w:id="17"/>
-    </w:p>
-    <w:p/>
-    <w:p>
-      <w:pPr>
-        <w:pStyle w:val="Heading3"/>
-      </w:pPr>
-      <w:bookmarkStart w:id="18" w:name="_Toc23789696"/>
-      <w:r>
-        <w:t>Other approaches</w:t>
-      </w:r>
-      <w:bookmarkEnd w:id="18"/>
-    </w:p>
-    <w:p>
-      <w:pPr>
-        <w:pStyle w:val="Heading2"/>
-      </w:pPr>
-      <w:r>
-        <w:t>Cold start problem</w:t>
-      </w:r>
-    </w:p>
-    <w:p/>
-    <w:p>
-      <w:pPr>
-        <w:pStyle w:val="Heading2"/>
-      </w:pPr>
-      <w:bookmarkStart w:id="19" w:name="_Toc23789697"/>
-      <w:r>
-        <w:lastRenderedPageBreak/>
-        <w:t>Evaluation</w:t>
-      </w:r>
-      <w:bookmarkEnd w:id="19"/>
-    </w:p>
-    <w:p/>
-    <w:p>
-      <w:pPr>
-        <w:pStyle w:val="Heading1"/>
-      </w:pPr>
-      <w:bookmarkStart w:id="20" w:name="_Toc23789698"/>
-      <w:r>
-        <w:t>Methodology</w:t>
-      </w:r>
-      <w:bookmarkEnd w:id="20"/>
-    </w:p>
-    <w:p>
-      <w:r>
-        <w:t>We are going to evaluate the Movies dataset against the following algorithms:</w:t>
-      </w:r>
-    </w:p>
-    <w:p>
-      <w:pPr>
-        <w:pStyle w:val="ListParagraph"/>
-        <w:numPr>
-          <w:ilvl w:val="0"/>
-          <w:numId w:val="16"/>
-        </w:numPr>
-      </w:pPr>
-      <w:r>
-        <w:t>Collaborative filtering using neighborhood-based techniques</w:t>
-      </w:r>
-    </w:p>
-    <w:p>
-      <w:pPr>
-        <w:pStyle w:val="ListParagraph"/>
-        <w:numPr>
-          <w:ilvl w:val="0"/>
-          <w:numId w:val="16"/>
-        </w:numPr>
-      </w:pPr>
-      <w:r>
-        <w:t>Collaborative filtering using model-based techniques</w:t>
-      </w:r>
-    </w:p>
-    <w:p>
-      <w:pPr>
-        <w:pStyle w:val="ListParagraph"/>
-        <w:numPr>
-          <w:ilvl w:val="0"/>
-          <w:numId w:val="16"/>
-        </w:numPr>
-      </w:pPr>
-      <w:r>
-        <w:t>Content-based filtering</w:t>
-      </w:r>
-    </w:p>
-    <w:p>
-      <w:pPr>
-        <w:pStyle w:val="ListParagraph"/>
-        <w:numPr>
-          <w:ilvl w:val="0"/>
-          <w:numId w:val="16"/>
-        </w:numPr>
-      </w:pPr>
-      <w:r>
-        <w:t>Matrix factorization</w:t>
-      </w:r>
-    </w:p>
-    <w:p>
-      <w:r>
-        <w:t>Primary evaluation metric that will be used is the accuracy score.</w:t>
-      </w:r>
-    </w:p>
-    <w:p>
-      <w:pPr>
-        <w:pStyle w:val="Heading2"/>
-      </w:pPr>
-      <w:bookmarkStart w:id="21" w:name="_Toc23789699"/>
-      <w:r>
-        <w:t>Dataset</w:t>
-      </w:r>
-      <w:bookmarkEnd w:id="21"/>
-    </w:p>
-    <w:p>
-      <w:r>
-        <w:t xml:space="preserve">All the evaluations that will be done are going to use the </w:t>
-      </w:r>
-      <w:proofErr w:type="spellStart"/>
-      <w:r>
-        <w:t>MovieLens</w:t>
-      </w:r>
-      <w:proofErr w:type="spellEnd"/>
-      <w:r>
-        <w:t xml:space="preserve"> data set. </w:t>
-      </w:r>
-      <w:proofErr w:type="spellStart"/>
-      <w:r>
-        <w:t>MovieLens</w:t>
-      </w:r>
-      <w:proofErr w:type="spellEnd"/>
-      <w:r>
-        <w:t xml:space="preserve"> is a publicly available dataset provided by </w:t>
-      </w:r>
-      <w:proofErr w:type="spellStart"/>
-      <w:r>
-        <w:t>GroupLens</w:t>
-      </w:r>
-      <w:proofErr w:type="spellEnd"/>
-      <w:r>
-        <w:t xml:space="preserve"> research group </w:t>
-      </w:r>
-      <w:sdt>
-        <w:sdtPr>
-          <w:id w:val="1911344195"/>
-          <w:citation/>
-        </w:sdtPr>
-        <w:sdtEndPr/>
-        <w:sdtContent>
-          <w:r>
-            <w:fldChar w:fldCharType="begin"/>
-          </w:r>
-          <w:r>
-            <w:instrText xml:space="preserve"> CITATION Gro \l 1033 </w:instrText>
-          </w:r>
-          <w:r>
-            <w:fldChar w:fldCharType="separate"/>
-          </w:r>
-          <w:r>
-            <w:rPr>
-              <w:noProof/>
-            </w:rPr>
-            <w:t>[3]</w:t>
-          </w:r>
-          <w:r>
-            <w:fldChar w:fldCharType="end"/>
-          </w:r>
-        </w:sdtContent>
-      </w:sdt>
-      <w:r>
-        <w:t>.</w:t>
-      </w:r>
-      <w:r>
-        <w:t xml:space="preserve"> Given dataset contains 100.000 ratings in total. These ratings were provided by 610 users against 9700 movies in total.</w:t>
-      </w:r>
-    </w:p>
-    <w:p>
-      <w:pPr>
-        <w:keepNext/>
-      </w:pPr>
-      <w:r>
-        <w:rPr>
-          <w:noProof/>
-        </w:rPr>
+      <w:r>
         <w:lastRenderedPageBreak/>
         <w:drawing>
-          <wp:inline distT="0" distB="0" distL="0" distR="0" wp14:anchorId="3A289DF5" wp14:editId="7492CB66">
-            <wp:extent cx="5727700" cy="4295775"/>
+          <wp:inline distT="0" distB="0" distL="0" distR="0" wp14:anchorId="2181180A" wp14:editId="1E3A3748">
+            <wp:extent cx="2937753" cy="3191512"/>
             <wp:effectExtent l="0" t="0" r="0" b="0"/>
-            <wp:docPr id="5" name="Picture 5" descr="A screenshot of a cell phone&#10;&#10;Description automatically generated"/>
+            <wp:docPr id="9" name="Picture 9" descr="A close up of a logo&#10;&#10;Description automatically generated"/>
             <wp:cNvGraphicFramePr>
               <a:graphicFrameLocks xmlns:a="http://schemas.openxmlformats.org/drawingml/2006/main" noChangeAspect="1"/>
             </wp:cNvGraphicFramePr>
@@ -6366,7 +6158,7 @@
                   <pic:spPr>
                     <a:xfrm>
                       <a:off x="0" y="0"/>
-                      <a:ext cx="5727700" cy="4295775"/>
+                      <a:ext cx="2961046" cy="3216817"/>
                     </a:xfrm>
                     <a:prstGeom prst="rect">
                       <a:avLst/>
@@ -6386,11 +6178,467 @@
       <w:r>
         <w:t xml:space="preserve">Figure </w:t>
       </w:r>
+      <w:fldSimple w:instr=" SEQ Figure \* ARABIC ">
+        <w:r>
+          <w:rPr>
+            <w:noProof/>
+          </w:rPr>
+          <w:t>4</w:t>
+        </w:r>
+      </w:fldSimple>
+      <w:r>
+        <w:t xml:space="preserve"> - Content-based recommender systems. If user has liked Movie 1, recommend a movie whose content is similar to it</w:t>
+      </w:r>
+    </w:p>
+    <w:p>
+      <w:pPr>
+        <w:pStyle w:val="Heading4"/>
+      </w:pPr>
+      <w:r>
+        <w:t>Vectorization techniques</w:t>
+      </w:r>
+    </w:p>
+    <w:p>
+      <w:r>
+        <w:t xml:space="preserve">Before making recommendations based on the content that describes the items, we first have to turn the content into a vector. This process is referred to as </w:t>
+      </w:r>
+      <w:r>
+        <w:rPr>
+          <w:i/>
+          <w:iCs/>
+        </w:rPr>
+        <w:t>vectorization</w:t>
+      </w:r>
+      <w:r>
+        <w:t>.</w:t>
+      </w:r>
+    </w:p>
+    <w:p>
+      <w:r>
+        <w:t xml:space="preserve">Number of vectorization techniques is available. One that we will be using in our recommender system is called “TF-IDF” vectorizer. </w:t>
+      </w:r>
+      <w:r>
+        <w:rPr>
+          <w:i/>
+          <w:iCs/>
+        </w:rPr>
+        <w:t xml:space="preserve">TF </w:t>
+      </w:r>
+      <w:r>
+        <w:t xml:space="preserve">is an abbreviation for </w:t>
+      </w:r>
+      <w:r>
+        <w:rPr>
+          <w:i/>
+          <w:iCs/>
+        </w:rPr>
+        <w:t>Term Frequency</w:t>
+      </w:r>
+      <w:r>
+        <w:t xml:space="preserve">, while </w:t>
+      </w:r>
+      <w:r>
+        <w:rPr>
+          <w:i/>
+          <w:iCs/>
+        </w:rPr>
+        <w:t>IDF</w:t>
+      </w:r>
+      <w:r>
+        <w:t xml:space="preserve"> refers to </w:t>
+      </w:r>
+      <w:r>
+        <w:rPr>
+          <w:i/>
+          <w:iCs/>
+        </w:rPr>
+        <w:t>Inverse Document Frequency</w:t>
+      </w:r>
+      <w:r>
+        <w:t xml:space="preserve">. The concepts of </w:t>
+      </w:r>
+      <w:r>
+        <w:rPr>
+          <w:i/>
+          <w:iCs/>
+        </w:rPr>
+        <w:t>Term</w:t>
+      </w:r>
+      <w:r>
+        <w:t xml:space="preserve"> </w:t>
+      </w:r>
+      <w:r>
+        <w:rPr>
+          <w:i/>
+          <w:iCs/>
+        </w:rPr>
+        <w:t xml:space="preserve">Frequency </w:t>
+      </w:r>
+      <w:r>
+        <w:t xml:space="preserve">and </w:t>
+      </w:r>
+      <w:r>
+        <w:rPr>
+          <w:i/>
+          <w:iCs/>
+        </w:rPr>
+        <w:t xml:space="preserve">Inverse Document Frequency </w:t>
+      </w:r>
+      <w:r>
+        <w:t>originate from information retrieval systems and are widely used in content-based filtering systems and text mining algorithms. These two are used to determine the relative importance of a document that is being searched or evaluated against. In our case, the document is the movie that is being evaluated.</w:t>
+      </w:r>
+    </w:p>
+    <w:p>
+      <w:r>
+        <w:rPr>
+          <w:i/>
+          <w:iCs/>
+        </w:rPr>
+        <w:t>TF</w:t>
+      </w:r>
+      <w:r>
+        <w:t xml:space="preserve"> represents the frequency of a word in a document. </w:t>
+      </w:r>
+      <w:r>
+        <w:rPr>
+          <w:i/>
+          <w:iCs/>
+        </w:rPr>
+        <w:t xml:space="preserve">IDF </w:t>
+      </w:r>
+      <w:r>
+        <w:t xml:space="preserve">is the inverse of the document frequency among the whole corpus of documents. </w:t>
+      </w:r>
+      <w:r>
+        <w:rPr>
+          <w:i/>
+          <w:iCs/>
+        </w:rPr>
+        <w:t>TF-IDF</w:t>
+      </w:r>
+      <w:r>
+        <w:rPr>
+          <w:i/>
+          <w:iCs/>
+        </w:rPr>
+        <w:t xml:space="preserve"> </w:t>
+      </w:r>
+      <w:r>
+        <w:t xml:space="preserve">combination represents a multiplication of </w:t>
+      </w:r>
+      <w:r>
+        <w:rPr>
+          <w:i/>
+          <w:iCs/>
+        </w:rPr>
+        <w:t>Term Frequency</w:t>
+      </w:r>
+      <w:r>
+        <w:t xml:space="preserve"> and </w:t>
+      </w:r>
+      <w:r>
+        <w:rPr>
+          <w:i/>
+          <w:iCs/>
+        </w:rPr>
+        <w:t>Inverse Document Frequency</w:t>
+      </w:r>
+      <w:r>
+        <w:t>. The end result of the multiplication is that words or tokens that occur frequently across the universe of the documents gain lower score than the words that occur less frequently.</w:t>
+      </w:r>
+    </w:p>
+    <w:p>
+      <w:pPr>
+        <w:pStyle w:val="Caption"/>
+        <w:rPr>
+          <w:rFonts w:eastAsiaTheme="minorEastAsia"/>
+        </w:rPr>
+      </w:pPr>
+      <m:oMath>
+        <m:sSub>
+          <m:sSubPr>
+            <m:ctrlPr>
+              <w:rPr>
+                <w:rFonts w:ascii="Cambria Math" w:hAnsi="Cambria Math"/>
+                <w:sz w:val="36"/>
+                <w:szCs w:val="38"/>
+              </w:rPr>
+            </m:ctrlPr>
+          </m:sSubPr>
+          <m:e>
+            <m:r>
+              <w:rPr>
+                <w:rFonts w:ascii="Cambria Math" w:hAnsi="Cambria Math"/>
+                <w:sz w:val="52"/>
+                <w:szCs w:val="38"/>
+              </w:rPr>
+              <m:t>tfidf</m:t>
+            </m:r>
+          </m:e>
+          <m:sub>
+            <m:r>
+              <w:rPr>
+                <w:rFonts w:ascii="Cambria Math" w:hAnsi="Cambria Math"/>
+                <w:sz w:val="52"/>
+                <w:szCs w:val="38"/>
+              </w:rPr>
+              <m:t>i, j</m:t>
+            </m:r>
+          </m:sub>
+        </m:sSub>
+        <m:r>
+          <w:rPr>
+            <w:rFonts w:ascii="Cambria Math" w:hAnsi="Cambria Math"/>
+            <w:sz w:val="52"/>
+            <w:szCs w:val="38"/>
+          </w:rPr>
+          <m:t xml:space="preserve">= </m:t>
+        </m:r>
+        <m:sSub>
+          <m:sSubPr>
+            <m:ctrlPr>
+              <w:rPr>
+                <w:rFonts w:ascii="Cambria Math" w:hAnsi="Cambria Math"/>
+                <w:sz w:val="36"/>
+                <w:szCs w:val="38"/>
+              </w:rPr>
+            </m:ctrlPr>
+          </m:sSubPr>
+          <m:e>
+            <m:r>
+              <w:rPr>
+                <w:rFonts w:ascii="Cambria Math" w:hAnsi="Cambria Math"/>
+                <w:sz w:val="52"/>
+                <w:szCs w:val="38"/>
+              </w:rPr>
+              <m:t>tf</m:t>
+            </m:r>
+          </m:e>
+          <m:sub>
+            <m:r>
+              <w:rPr>
+                <w:rFonts w:ascii="Cambria Math" w:hAnsi="Cambria Math"/>
+                <w:sz w:val="52"/>
+                <w:szCs w:val="38"/>
+              </w:rPr>
+              <m:t>i, j</m:t>
+            </m:r>
+          </m:sub>
+        </m:sSub>
+        <m:r>
+          <w:rPr>
+            <w:rFonts w:ascii="Cambria Math" w:hAnsi="Cambria Math"/>
+            <w:sz w:val="52"/>
+            <w:szCs w:val="38"/>
+          </w:rPr>
+          <m:t>*</m:t>
+        </m:r>
+        <m:func>
+          <m:funcPr>
+            <m:ctrlPr>
+              <w:rPr>
+                <w:rFonts w:ascii="Cambria Math" w:hAnsi="Cambria Math"/>
+                <w:sz w:val="52"/>
+                <w:szCs w:val="38"/>
+              </w:rPr>
+            </m:ctrlPr>
+          </m:funcPr>
+          <m:fName>
+            <m:r>
+              <w:rPr>
+                <w:rFonts w:ascii="Cambria Math" w:hAnsi="Cambria Math"/>
+                <w:sz w:val="52"/>
+                <w:szCs w:val="38"/>
+              </w:rPr>
+              <m:t>log</m:t>
+            </m:r>
+          </m:fName>
+          <m:e>
+            <m:d>
+              <m:dPr>
+                <m:ctrlPr>
+                  <w:rPr>
+                    <w:rFonts w:ascii="Cambria Math" w:hAnsi="Cambria Math"/>
+                    <w:sz w:val="52"/>
+                    <w:szCs w:val="38"/>
+                  </w:rPr>
+                </m:ctrlPr>
+              </m:dPr>
+              <m:e>
+                <m:f>
+                  <m:fPr>
+                    <m:ctrlPr>
+                      <w:rPr>
+                        <w:rFonts w:ascii="Cambria Math" w:hAnsi="Cambria Math"/>
+                        <w:sz w:val="36"/>
+                        <w:szCs w:val="38"/>
+                      </w:rPr>
+                    </m:ctrlPr>
+                  </m:fPr>
+                  <m:num>
+                    <m:r>
+                      <w:rPr>
+                        <w:rFonts w:ascii="Cambria Math" w:hAnsi="Cambria Math"/>
+                        <w:sz w:val="52"/>
+                        <w:szCs w:val="38"/>
+                      </w:rPr>
+                      <m:t>N</m:t>
+                    </m:r>
+                  </m:num>
+                  <m:den>
+                    <m:sSub>
+                      <m:sSubPr>
+                        <m:ctrlPr>
+                          <w:rPr>
+                            <w:rFonts w:ascii="Cambria Math" w:hAnsi="Cambria Math"/>
+                            <w:sz w:val="36"/>
+                            <w:szCs w:val="38"/>
+                          </w:rPr>
+                        </m:ctrlPr>
+                      </m:sSubPr>
+                      <m:e>
+                        <m:r>
+                          <w:rPr>
+                            <w:rFonts w:ascii="Cambria Math" w:hAnsi="Cambria Math"/>
+                            <w:sz w:val="52"/>
+                            <w:szCs w:val="38"/>
+                          </w:rPr>
+                          <m:t>df</m:t>
+                        </m:r>
+                      </m:e>
+                      <m:sub>
+                        <m:r>
+                          <w:rPr>
+                            <w:rFonts w:ascii="Cambria Math" w:hAnsi="Cambria Math"/>
+                            <w:sz w:val="52"/>
+                            <w:szCs w:val="38"/>
+                          </w:rPr>
+                          <m:t>i</m:t>
+                        </m:r>
+                      </m:sub>
+                    </m:sSub>
+                  </m:den>
+                </m:f>
+              </m:e>
+            </m:d>
+          </m:e>
+        </m:func>
+      </m:oMath>
+      <w:r>
+        <w:t xml:space="preserve"> </w:t>
+      </w:r>
+      <w:r>
+        <w:br/>
+      </w:r>
+      <m:oMathPara>
+        <m:oMath>
+          <m:sSub>
+            <m:sSubPr>
+              <m:ctrlPr>
+                <w:rPr>
+                  <w:rFonts w:ascii="Cambria Math" w:hAnsi="Cambria Math"/>
+                </w:rPr>
+              </m:ctrlPr>
+            </m:sSubPr>
+            <m:e>
+              <m:r>
+                <w:rPr>
+                  <w:rFonts w:ascii="Cambria Math" w:hAnsi="Cambria Math"/>
+                </w:rPr>
+                <m:t>tf</m:t>
+              </m:r>
+            </m:e>
+            <m:sub>
+              <m:r>
+                <w:rPr>
+                  <w:rFonts w:ascii="Cambria Math" w:hAnsi="Cambria Math"/>
+                </w:rPr>
+                <m:t>i, j</m:t>
+              </m:r>
+            </m:sub>
+          </m:sSub>
+          <m:r>
+            <w:rPr>
+              <w:rFonts w:ascii="Cambria Math" w:hAnsi="Cambria Math"/>
+            </w:rPr>
+            <m:t xml:space="preserve">=total number of occurences of term i in document j, </m:t>
+          </m:r>
+        </m:oMath>
+      </m:oMathPara>
+    </w:p>
+    <w:p>
+      <w:pPr>
+        <w:rPr>
+          <w:rFonts w:eastAsiaTheme="minorEastAsia"/>
+        </w:rPr>
+      </w:pPr>
+      <m:oMathPara>
+        <m:oMath>
+          <m:sSub>
+            <m:sSubPr>
+              <m:ctrlPr>
+                <w:rPr>
+                  <w:rFonts w:ascii="Cambria Math" w:hAnsi="Cambria Math"/>
+                  <w:i/>
+                </w:rPr>
+              </m:ctrlPr>
+            </m:sSubPr>
+            <m:e>
+              <m:r>
+                <w:rPr>
+                  <w:rFonts w:ascii="Cambria Math" w:hAnsi="Cambria Math"/>
+                </w:rPr>
+                <m:t>df</m:t>
+              </m:r>
+            </m:e>
+            <m:sub>
+              <m:r>
+                <w:rPr>
+                  <w:rFonts w:ascii="Cambria Math" w:hAnsi="Cambria Math"/>
+                </w:rPr>
+                <m:t>i</m:t>
+              </m:r>
+            </m:sub>
+          </m:sSub>
+          <m:r>
+            <w:rPr>
+              <w:rFonts w:ascii="Cambria Math" w:hAnsi="Cambria Math"/>
+            </w:rPr>
+            <m:t>=total number of documents containing term i</m:t>
+          </m:r>
+        </m:oMath>
+      </m:oMathPara>
+    </w:p>
+    <w:p>
+      <m:oMathPara>
+        <m:oMath>
+          <m:r>
+            <w:rPr>
+              <w:rFonts w:ascii="Cambria Math" w:hAnsi="Cambria Math"/>
+            </w:rPr>
+            <m:t>N=total number of documents</m:t>
+          </m:r>
+          <m:r>
+            <w:rPr>
+              <w:rFonts w:ascii="Cambria Math" w:hAnsi="Cambria Math"/>
+            </w:rPr>
+            <m:t xml:space="preserve"> in corpus</m:t>
+          </m:r>
+        </m:oMath>
+      </m:oMathPara>
+    </w:p>
+    <w:p>
+      <w:pPr>
+        <w:pStyle w:val="Caption"/>
+      </w:pPr>
+      <w:r>
+        <w:t xml:space="preserve">Equation </w:t>
+      </w:r>
       <w:r>
         <w:fldChar w:fldCharType="begin"/>
       </w:r>
       <w:r>
-        <w:instrText xml:space="preserve"> SEQ Figure \* ARABIC </w:instrText>
+        <w:instrText xml:space="preserve"> SEQ Equation \* ARABIC </w:instrText>
       </w:r>
       <w:r>
         <w:fldChar w:fldCharType="separate"/>
@@ -6399,36 +6647,369 @@
         <w:rPr>
           <w:noProof/>
         </w:rPr>
-        <w:t>4</w:t>
-      </w:r>
+        <w:t>1</w:t>
+      </w:r>
+      <w:r>
+        <w:fldChar w:fldCharType="end"/>
+      </w:r>
+      <w:r>
+        <w:t xml:space="preserve"> - TF-IDF formula</w:t>
+      </w:r>
+    </w:p>
+    <w:p>
+      <w:r>
+        <w:t xml:space="preserve">For example, in our case of movie recommender engine, we can take movie genres as a content that will be vectorized. If we take each genre as a word and calculate the frequencies across all movies, the results that we might end up with is that movies that have a </w:t>
+      </w:r>
+      <w:r>
+        <w:rPr>
+          <w:i/>
+          <w:iCs/>
+        </w:rPr>
+        <w:t>Sci-fi Drama</w:t>
+      </w:r>
+      <w:r>
+        <w:t xml:space="preserve"> genre are far less common than movies that have </w:t>
+      </w:r>
+      <w:r>
+        <w:rPr>
+          <w:i/>
+          <w:iCs/>
+        </w:rPr>
+        <w:t>Action</w:t>
+      </w:r>
+      <w:r>
+        <w:t xml:space="preserve"> in their genre </w:t>
+      </w:r>
+      <w:r>
+        <w:rPr>
+          <w:rStyle w:val="FootnoteReference"/>
+        </w:rPr>
+        <w:footnoteReference w:id="1"/>
+      </w:r>
+      <w:r>
+        <w:t>. Therefore, we are safe to</w:t>
+      </w:r>
+      <w:r>
+        <w:t xml:space="preserve"> assume that if user liked a </w:t>
+      </w:r>
+      <w:r>
+        <w:rPr>
+          <w:i/>
+          <w:iCs/>
+        </w:rPr>
+        <w:t xml:space="preserve">Sci-fi Drama </w:t>
+      </w:r>
+      <w:r>
+        <w:t xml:space="preserve">movie, that he is more likely to like another movie that has the same genre combination. </w:t>
+      </w:r>
+    </w:p>
+    <w:p>
+      <w:r>
+        <w:t>Simply put, TF-IDF adds more weight to less frequent terms that are able to uniquely identify classes of documents.</w:t>
+      </w:r>
+    </w:p>
+    <w:p>
+      <w:r>
+        <w:t>After calculating the TF-IDF scores, we have successfully converted our text content into a numerical matrix. Next step is similar as in collaboration-filtering models – we calculate the similarities between movies using one of the similarity functions, for example Cosine Similarity.</w:t>
+      </w:r>
+      <w:r>
+        <w:t xml:space="preserve"> Once we have the similarities, the process is the same as in all other cases.</w:t>
+      </w:r>
+      <w:bookmarkStart w:id="16" w:name="_GoBack"/>
+      <w:bookmarkEnd w:id="16"/>
+    </w:p>
+    <w:p>
+      <w:pPr>
+        <w:pStyle w:val="Heading3"/>
+      </w:pPr>
+      <w:bookmarkStart w:id="17" w:name="_Toc23789695"/>
+      <w:r>
+        <w:t>Knowledge-based recommender systems</w:t>
+      </w:r>
+      <w:bookmarkEnd w:id="17"/>
+    </w:p>
+    <w:p/>
+    <w:p>
+      <w:pPr>
+        <w:pStyle w:val="Heading3"/>
+      </w:pPr>
+      <w:bookmarkStart w:id="18" w:name="_Toc23789696"/>
+      <w:r>
+        <w:t>Other approaches</w:t>
+      </w:r>
+      <w:bookmarkEnd w:id="18"/>
+    </w:p>
+    <w:p>
+      <w:pPr>
+        <w:pStyle w:val="Heading2"/>
+      </w:pPr>
+      <w:r>
+        <w:t>Cold start problem</w:t>
+      </w:r>
+    </w:p>
+    <w:p>
+      <w:r>
+        <w:t xml:space="preserve">Cold start problem refers to an issue of not having the previous data for basing the predictions on. Collaborative filtering algorithms are ones that are most affected by this issue. Namely, these algorithms rely on previous ratings of similar items or similar users. In case that there are no previous ratings to rely on, these algorithms </w:t>
+      </w:r>
+      <w:proofErr w:type="spellStart"/>
+      <w:r>
+        <w:t>can not</w:t>
+      </w:r>
+      <w:proofErr w:type="spellEnd"/>
+      <w:r>
+        <w:t xml:space="preserve"> function.</w:t>
+      </w:r>
+    </w:p>
+    <w:p>
+      <w:r>
+        <w:t>One typical example would be a new user who just registered at our website. Initially, we don’t have any information about him and using collaborative filtering techniques is not an option.</w:t>
+      </w:r>
+    </w:p>
+    <w:p>
+      <w:r>
+        <w:lastRenderedPageBreak/>
+        <w:t>Potential solutions have been proposed in chapter 3.2.3. These are:</w:t>
+      </w:r>
+    </w:p>
+    <w:p>
+      <w:pPr>
+        <w:pStyle w:val="ListParagraph"/>
+        <w:numPr>
+          <w:ilvl w:val="0"/>
+          <w:numId w:val="23"/>
+        </w:numPr>
+      </w:pPr>
+      <w:r>
+        <w:t xml:space="preserve">Starting with top-k most popular items. We can either recommend these to user or ask user to provide a feedback on them. The chances are high that user has already interacted with those so that he can provide the feedback immediately. Based on this we can curate the content immediately and further narrow down the </w:t>
+      </w:r>
+      <w:proofErr w:type="gramStart"/>
+      <w:r>
+        <w:t>users</w:t>
+      </w:r>
+      <w:proofErr w:type="gramEnd"/>
+      <w:r>
+        <w:t xml:space="preserve"> preferences.</w:t>
+      </w:r>
+    </w:p>
+    <w:p>
+      <w:pPr>
+        <w:pStyle w:val="ListParagraph"/>
+        <w:numPr>
+          <w:ilvl w:val="0"/>
+          <w:numId w:val="23"/>
+        </w:numPr>
+      </w:pPr>
+      <w:r>
+        <w:t xml:space="preserve">Explicitly asking user for input. For example, in case of movie recommendation engine, we could ask the user what movie genres </w:t>
+      </w:r>
+      <w:proofErr w:type="gramStart"/>
+      <w:r>
+        <w:t>does he prefer</w:t>
+      </w:r>
+      <w:proofErr w:type="gramEnd"/>
+      <w:r>
+        <w:t xml:space="preserve"> and then rely on recommending top-k movies from those genres.</w:t>
+      </w:r>
+    </w:p>
+    <w:p>
+      <w:r>
+        <w:t xml:space="preserve">There has been a lot of research involved in this topic and number of solutions have been proposed </w:t>
+      </w:r>
+      <w:sdt>
+        <w:sdtPr>
+          <w:id w:val="1207990720"/>
+          <w:citation/>
+        </w:sdtPr>
+        <w:sdtContent>
+          <w:r>
+            <w:fldChar w:fldCharType="begin"/>
+          </w:r>
+          <w:r>
+            <w:instrText xml:space="preserve"> CITATION Sch02 \l 1033  \m Lam08 \m Ble14 \m Zho11</w:instrText>
+          </w:r>
+          <w:r>
+            <w:fldChar w:fldCharType="separate"/>
+          </w:r>
+          <w:r>
+            <w:rPr>
+              <w:noProof/>
+            </w:rPr>
+            <w:t>[21, 22, 23, 24]</w:t>
+          </w:r>
+          <w:r>
+            <w:fldChar w:fldCharType="end"/>
+          </w:r>
+        </w:sdtContent>
+      </w:sdt>
+      <w:r>
+        <w:t>. Most of the proposed solutions work exactly as mentioned above – by first working out to get some feedback from user about his preferences, and then working towards building the best proposals.</w:t>
+      </w:r>
+    </w:p>
+    <w:p>
+      <w:pPr>
+        <w:pStyle w:val="Heading2"/>
+      </w:pPr>
+      <w:bookmarkStart w:id="19" w:name="_Toc23789697"/>
+      <w:r>
+        <w:t>Evaluation</w:t>
+      </w:r>
+      <w:bookmarkEnd w:id="19"/>
+    </w:p>
+    <w:p/>
+    <w:p>
+      <w:pPr>
+        <w:pStyle w:val="Heading1"/>
+      </w:pPr>
+      <w:bookmarkStart w:id="20" w:name="_Toc23789698"/>
+      <w:r>
+        <w:t>Methodology</w:t>
+      </w:r>
+      <w:bookmarkEnd w:id="20"/>
+    </w:p>
+    <w:p>
+      <w:r>
+        <w:t>We are going to evaluate the Movies dataset against the following algorithms:</w:t>
+      </w:r>
+    </w:p>
+    <w:p>
+      <w:pPr>
+        <w:pStyle w:val="ListParagraph"/>
+        <w:numPr>
+          <w:ilvl w:val="0"/>
+          <w:numId w:val="16"/>
+        </w:numPr>
+      </w:pPr>
+      <w:r>
+        <w:t>Collaborative filtering using neighborhood-based techniques</w:t>
+      </w:r>
+    </w:p>
+    <w:p>
+      <w:pPr>
+        <w:pStyle w:val="ListParagraph"/>
+        <w:numPr>
+          <w:ilvl w:val="0"/>
+          <w:numId w:val="16"/>
+        </w:numPr>
+      </w:pPr>
+      <w:r>
+        <w:t>Collaborative filtering using model-based techniques</w:t>
+      </w:r>
+    </w:p>
+    <w:p>
+      <w:pPr>
+        <w:pStyle w:val="ListParagraph"/>
+        <w:numPr>
+          <w:ilvl w:val="0"/>
+          <w:numId w:val="16"/>
+        </w:numPr>
+      </w:pPr>
+      <w:r>
+        <w:t>Content-based filtering</w:t>
+      </w:r>
+    </w:p>
+    <w:p>
+      <w:pPr>
+        <w:pStyle w:val="ListParagraph"/>
+        <w:numPr>
+          <w:ilvl w:val="0"/>
+          <w:numId w:val="16"/>
+        </w:numPr>
+      </w:pPr>
+      <w:r>
+        <w:t>Matrix factorization</w:t>
+      </w:r>
+    </w:p>
+    <w:p>
+      <w:r>
+        <w:t>Primary evaluation metric that will be used is the accuracy score.</w:t>
+      </w:r>
+    </w:p>
+    <w:p>
+      <w:pPr>
+        <w:pStyle w:val="Heading2"/>
+      </w:pPr>
+      <w:bookmarkStart w:id="21" w:name="_Toc23789699"/>
+      <w:r>
+        <w:t>Dataset</w:t>
+      </w:r>
+      <w:bookmarkEnd w:id="21"/>
+    </w:p>
+    <w:p>
+      <w:r>
+        <w:t xml:space="preserve">All the evaluations that will be done are going to use the </w:t>
+      </w:r>
+      <w:proofErr w:type="spellStart"/>
+      <w:r>
+        <w:t>MovieLens</w:t>
+      </w:r>
+      <w:proofErr w:type="spellEnd"/>
+      <w:r>
+        <w:t xml:space="preserve"> data set. </w:t>
+      </w:r>
+      <w:proofErr w:type="spellStart"/>
+      <w:r>
+        <w:t>MovieLens</w:t>
+      </w:r>
+      <w:proofErr w:type="spellEnd"/>
+      <w:r>
+        <w:t xml:space="preserve"> is a publicly available dataset provided by </w:t>
+      </w:r>
+      <w:proofErr w:type="spellStart"/>
+      <w:r>
+        <w:t>GroupLens</w:t>
+      </w:r>
+      <w:proofErr w:type="spellEnd"/>
+      <w:r>
+        <w:t xml:space="preserve"> research group </w:t>
+      </w:r>
+      <w:sdt>
+        <w:sdtPr>
+          <w:id w:val="1911344195"/>
+          <w:citation/>
+        </w:sdtPr>
+        <w:sdtEndPr/>
+        <w:sdtContent>
+          <w:r>
+            <w:fldChar w:fldCharType="begin"/>
+          </w:r>
+          <w:r>
+            <w:instrText xml:space="preserve"> CITATION Gro \l 1033 </w:instrText>
+          </w:r>
+          <w:r>
+            <w:fldChar w:fldCharType="separate"/>
+          </w:r>
+          <w:r>
+            <w:rPr>
+              <w:noProof/>
+            </w:rPr>
+            <w:t>[3]</w:t>
+          </w:r>
+          <w:r>
+            <w:fldChar w:fldCharType="end"/>
+          </w:r>
+        </w:sdtContent>
+      </w:sdt>
+      <w:r>
+        <w:t>.</w:t>
+      </w:r>
+      <w:r>
+        <w:t xml:space="preserve"> Given dataset contains 100.000 ratings in total. These ratings were provided by 610 users against 9700 movies in total.</w:t>
+      </w:r>
+    </w:p>
+    <w:p>
+      <w:pPr>
+        <w:keepNext/>
+      </w:pPr>
       <w:r>
         <w:rPr>
           <w:noProof/>
         </w:rPr>
-        <w:fldChar w:fldCharType="end"/>
-      </w:r>
-      <w:r>
-        <w:t xml:space="preserve"> - Dataset samples</w:t>
-      </w:r>
-    </w:p>
-    <w:p>
-      <w:r>
-        <w:t>Ratings values are defined in the [0.5, 5] range. Average rating value is 3.5.</w:t>
-      </w:r>
-    </w:p>
-    <w:p>
-      <w:pPr>
-        <w:keepNext/>
-      </w:pPr>
-      <w:r>
-        <w:rPr>
-          <w:noProof/>
-        </w:rPr>
+        <w:lastRenderedPageBreak/>
         <w:drawing>
-          <wp:inline distT="0" distB="0" distL="0" distR="0" wp14:anchorId="4B2E1E1E" wp14:editId="34CED624">
-            <wp:extent cx="5727700" cy="3218815"/>
+          <wp:inline distT="0" distB="0" distL="0" distR="0" wp14:anchorId="3A289DF5" wp14:editId="7492CB66">
+            <wp:extent cx="5727700" cy="4295775"/>
             <wp:effectExtent l="0" t="0" r="0" b="0"/>
-            <wp:docPr id="6" name="Picture 6" descr="A screenshot of a cell phone&#10;&#10;Description automatically generated"/>
+            <wp:docPr id="5" name="Picture 5" descr="A screenshot of a cell phone&#10;&#10;Description automatically generated"/>
             <wp:cNvGraphicFramePr>
               <a:graphicFrameLocks xmlns:a="http://schemas.openxmlformats.org/drawingml/2006/main" noChangeAspect="1"/>
             </wp:cNvGraphicFramePr>
@@ -6448,7 +7029,7 @@
                   <pic:spPr>
                     <a:xfrm>
                       <a:off x="0" y="0"/>
-                      <a:ext cx="5727700" cy="3218815"/>
+                      <a:ext cx="5727700" cy="4295775"/>
                     </a:xfrm>
                     <a:prstGeom prst="rect">
                       <a:avLst/>
@@ -6490,132 +7071,12 @@
         <w:fldChar w:fldCharType="end"/>
       </w:r>
       <w:r>
-        <w:t xml:space="preserve"> - Ratings distribution</w:t>
-      </w:r>
-    </w:p>
-    <w:p>
-      <w:r>
-        <w:lastRenderedPageBreak/>
-        <w:t xml:space="preserve">Movie with highest number of ratings is </w:t>
-      </w:r>
-      <w:r>
-        <w:rPr>
-          <w:i/>
-          <w:iCs/>
-        </w:rPr>
-        <w:t>Forrest Gump</w:t>
-      </w:r>
-      <w:r>
-        <w:t xml:space="preserve"> with 329 ratings in total and average rating of 4.2. Movie with highest number of positive ratings is </w:t>
-      </w:r>
-      <w:r>
-        <w:rPr>
-          <w:i/>
-          <w:iCs/>
-          <w:lang w:val="en"/>
-        </w:rPr>
-        <w:t>The Shawshank Redemption</w:t>
-      </w:r>
-      <w:r>
-        <w:rPr>
-          <w:i/>
-          <w:iCs/>
-          <w:lang w:val="en"/>
-        </w:rPr>
-        <w:t xml:space="preserve"> </w:t>
-      </w:r>
-      <w:r>
-        <w:rPr>
-          <w:lang w:val="en"/>
-        </w:rPr>
-        <w:t xml:space="preserve">with total of 274 rows who rated it </w:t>
-      </w:r>
-      <w:r>
-        <w:rPr>
-          <w:lang w:val="en"/>
-        </w:rPr>
-        <w:t>with a positive rating</w:t>
-      </w:r>
-      <w:r>
-        <w:rPr>
-          <w:rStyle w:val="FootnoteReference"/>
-          <w:lang w:val="en"/>
-        </w:rPr>
-        <w:footnoteReference w:id="1"/>
-      </w:r>
-      <w:r>
-        <w:rPr>
-          <w:lang w:val="en"/>
-        </w:rPr>
-        <w:t>.</w:t>
-      </w:r>
-      <w:r>
-        <w:rPr>
-          <w:lang w:val="en"/>
-        </w:rPr>
-        <w:t xml:space="preserve"> The most disliked movie is </w:t>
-      </w:r>
-      <w:r>
-        <w:rPr>
-          <w:i/>
-          <w:iCs/>
-        </w:rPr>
-        <w:t>Ace Ventura: Pet Detective</w:t>
-      </w:r>
-      <w:r>
-        <w:rPr>
-          <w:i/>
-          <w:iCs/>
-        </w:rPr>
-        <w:t xml:space="preserve"> </w:t>
-      </w:r>
-      <w:r>
-        <w:t>having total of 49 negative ratings</w:t>
-      </w:r>
-      <w:r>
-        <w:rPr>
-          <w:rStyle w:val="FootnoteReference"/>
-        </w:rPr>
-        <w:footnoteReference w:id="2"/>
-      </w:r>
-      <w:r>
-        <w:t>.</w:t>
-      </w:r>
-    </w:p>
-    <w:p>
-      <w:r>
-        <w:t> </w:t>
-      </w:r>
-      <w:r>
-        <w:t xml:space="preserve">Aside from providing users and their associated ratings for each movie, </w:t>
-      </w:r>
-      <w:proofErr w:type="spellStart"/>
-      <w:r>
-        <w:t>MovieLens</w:t>
-      </w:r>
-      <w:proofErr w:type="spellEnd"/>
-      <w:r>
-        <w:t xml:space="preserve"> also provides </w:t>
-      </w:r>
-      <w:r>
-        <w:rPr>
-          <w:i/>
-          <w:iCs/>
-        </w:rPr>
-        <w:t>genres</w:t>
-      </w:r>
-      <w:r>
-        <w:t xml:space="preserve"> and </w:t>
-      </w:r>
-      <w:r>
-        <w:rPr>
-          <w:i/>
-          <w:iCs/>
-        </w:rPr>
-        <w:t>tags</w:t>
-      </w:r>
-      <w:r>
-        <w:t xml:space="preserve"> for each movie. Genres represent officially published data of movie genre, while tags represent user-submitted values for each movie. As such, tags have to be treated as unofficial source of information. Both genres and tags will be used for Content-based filtering and calculation of similarities between movies.</w:t>
+        <w:t xml:space="preserve"> - Dataset samples</w:t>
+      </w:r>
+    </w:p>
+    <w:p>
+      <w:r>
+        <w:t>Ratings values are defined in the [0.5, 5] range. Average rating value is 3.5.</w:t>
       </w:r>
     </w:p>
     <w:p>
@@ -6627,10 +7088,10 @@
           <w:noProof/>
         </w:rPr>
         <w:drawing>
-          <wp:inline distT="0" distB="0" distL="0" distR="0" wp14:anchorId="44C46A0B" wp14:editId="20067E84">
-            <wp:extent cx="5727700" cy="3355340"/>
+          <wp:inline distT="0" distB="0" distL="0" distR="0" wp14:anchorId="4B2E1E1E" wp14:editId="34CED624">
+            <wp:extent cx="5727700" cy="3218815"/>
             <wp:effectExtent l="0" t="0" r="0" b="0"/>
-            <wp:docPr id="8" name="Picture 8" descr="A screenshot of a cell phone&#10;&#10;Description automatically generated"/>
+            <wp:docPr id="6" name="Picture 6" descr="A screenshot of a cell phone&#10;&#10;Description automatically generated"/>
             <wp:cNvGraphicFramePr>
               <a:graphicFrameLocks xmlns:a="http://schemas.openxmlformats.org/drawingml/2006/main" noChangeAspect="1"/>
             </wp:cNvGraphicFramePr>
@@ -6650,7 +7111,7 @@
                   <pic:spPr>
                     <a:xfrm>
                       <a:off x="0" y="0"/>
-                      <a:ext cx="5727700" cy="3355340"/>
+                      <a:ext cx="5727700" cy="3218815"/>
                     </a:xfrm>
                     <a:prstGeom prst="rect">
                       <a:avLst/>
@@ -6692,149 +7153,31 @@
         <w:fldChar w:fldCharType="end"/>
       </w:r>
       <w:r>
-        <w:t xml:space="preserve"> - List of movies and genres</w:t>
-      </w:r>
-    </w:p>
-    <w:p>
-      <w:pPr>
-        <w:pStyle w:val="Heading2"/>
-        <w:rPr>
-          <w:rFonts w:eastAsiaTheme="minorHAnsi"/>
-          <w:lang w:val="en"/>
-        </w:rPr>
-      </w:pPr>
-      <w:bookmarkStart w:id="22" w:name="_Toc23789700"/>
-      <w:r>
-        <w:rPr>
-          <w:rFonts w:eastAsiaTheme="minorHAnsi"/>
-          <w:lang w:val="en"/>
-        </w:rPr>
-        <w:t>Environment</w:t>
-      </w:r>
-      <w:bookmarkEnd w:id="22"/>
-    </w:p>
-    <w:p>
-      <w:pPr>
-        <w:rPr>
-          <w:lang w:val="en"/>
-        </w:rPr>
-      </w:pPr>
-      <w:r>
-        <w:rPr>
-          <w:lang w:val="en"/>
-        </w:rPr>
-        <w:t xml:space="preserve">All experiments and evaluations are </w:t>
-      </w:r>
-      <w:r>
-        <w:rPr>
-          <w:lang w:val="en"/>
-        </w:rPr>
-        <w:t>run</w:t>
-      </w:r>
-      <w:r>
-        <w:rPr>
-          <w:lang w:val="en"/>
-        </w:rPr>
-        <w:t xml:space="preserve"> on MacBook mid-2015, with 16GB of DDR3 RAM memory and 2.8 GHz Intel Core i7 processor.</w:t>
-      </w:r>
-    </w:p>
-    <w:p>
-      <w:pPr>
-        <w:rPr>
-          <w:lang w:val="en"/>
-        </w:rPr>
-      </w:pPr>
-      <w:r>
-        <w:rPr>
-          <w:lang w:val="en"/>
-        </w:rPr>
-        <w:t xml:space="preserve">Programming language of choice is Python 3.7.3 with Anaconda 4.7.12 and </w:t>
-      </w:r>
-      <w:proofErr w:type="spellStart"/>
-      <w:r>
-        <w:rPr>
-          <w:lang w:val="en"/>
-        </w:rPr>
-        <w:t>Jupyter</w:t>
-      </w:r>
-      <w:proofErr w:type="spellEnd"/>
-      <w:r>
-        <w:rPr>
-          <w:lang w:val="en"/>
-        </w:rPr>
-        <w:t xml:space="preserve"> 4.6.0.</w:t>
-      </w:r>
-    </w:p>
-    <w:p>
-      <w:pPr>
-        <w:rPr>
-          <w:lang w:val="en"/>
-        </w:rPr>
-      </w:pPr>
-      <w:r>
-        <w:rPr>
-          <w:lang w:val="en"/>
-        </w:rPr>
+        <w:t xml:space="preserve"> - Ratings distribution</w:t>
+      </w:r>
+    </w:p>
+    <w:p>
+      <w:r>
         <w:lastRenderedPageBreak/>
-        <w:t>All the reported results originate from the aforementioned environment. All the code used for experiments is available on GitHub. Link can be found in Appendix.</w:t>
-      </w:r>
-    </w:p>
-    <w:p>
-      <w:pPr>
-        <w:pStyle w:val="Heading2"/>
-        <w:rPr>
-          <w:lang w:val="en"/>
-        </w:rPr>
-      </w:pPr>
-      <w:bookmarkStart w:id="23" w:name="_Toc23789701"/>
-      <w:r>
-        <w:rPr>
-          <w:lang w:val="en"/>
-        </w:rPr>
-        <w:t>Collaborative filtering</w:t>
-      </w:r>
-      <w:bookmarkEnd w:id="23"/>
-    </w:p>
-    <w:p>
-      <w:pPr>
-        <w:rPr>
-          <w:lang w:val="en"/>
-        </w:rPr>
-      </w:pPr>
-      <w:r>
-        <w:rPr>
-          <w:lang w:val="en"/>
-        </w:rPr>
-        <w:t>For the first evaluation we are going to be using the Collaborative filtering techniques. As mentioned before, these algorithms are one of the fastest and simplest to implement. Therefore, they present a good starting point to build our evaluations upon.</w:t>
-      </w:r>
-    </w:p>
-    <w:p>
-      <w:pPr>
+        <w:t xml:space="preserve">Movie with highest number of ratings is </w:t>
+      </w:r>
+      <w:r>
+        <w:rPr>
+          <w:i/>
+          <w:iCs/>
+        </w:rPr>
+        <w:t>Forrest Gump</w:t>
+      </w:r>
+      <w:r>
+        <w:t xml:space="preserve"> with 329 ratings in total and average rating of 4.2. Movie with highest number of positive ratings is </w:t>
+      </w:r>
+      <w:r>
         <w:rPr>
           <w:i/>
           <w:iCs/>
           <w:lang w:val="en"/>
         </w:rPr>
-      </w:pPr>
-      <w:r>
-        <w:rPr>
-          <w:lang w:val="en"/>
-        </w:rPr>
-        <w:t xml:space="preserve">The next step is converting the </w:t>
-      </w:r>
-      <w:proofErr w:type="gramStart"/>
-      <w:r>
-        <w:rPr>
-          <w:lang w:val="en"/>
-        </w:rPr>
-        <w:t>long-format</w:t>
-      </w:r>
-      <w:proofErr w:type="gramEnd"/>
-      <w:r>
-        <w:rPr>
-          <w:lang w:val="en"/>
-        </w:rPr>
-        <w:t xml:space="preserve"> into a wide format. Specifically, we are going to turn the original matrix where each row represents a vector for single rating of single user for single movie into a </w:t>
+        <w:t>The Shawshank Redemption</w:t>
       </w:r>
       <w:r>
         <w:rPr>
@@ -6842,49 +7185,115 @@
           <w:iCs/>
           <w:lang w:val="en"/>
         </w:rPr>
-        <w:t>m x n</w:t>
+        <w:t xml:space="preserve"> </w:t>
       </w:r>
       <w:r>
         <w:rPr>
           <w:lang w:val="en"/>
         </w:rPr>
-        <w:t xml:space="preserve"> matrix where rows represent users and columns represent ratings for movies. This will be a sparse matrix but for sake of presentation we will keep it as a normal </w:t>
-      </w:r>
-      <w:proofErr w:type="spellStart"/>
+        <w:t xml:space="preserve">with total of 274 rows who rated it </w:t>
+      </w:r>
+      <w:r>
+        <w:rPr>
+          <w:lang w:val="en"/>
+        </w:rPr>
+        <w:t>with a positive rating</w:t>
+      </w:r>
+      <w:r>
+        <w:rPr>
+          <w:rStyle w:val="FootnoteReference"/>
+          <w:lang w:val="en"/>
+        </w:rPr>
+        <w:footnoteReference w:id="2"/>
+      </w:r>
+      <w:r>
+        <w:rPr>
+          <w:lang w:val="en"/>
+        </w:rPr>
+        <w:t>.</w:t>
+      </w:r>
+      <w:r>
+        <w:rPr>
+          <w:lang w:val="en"/>
+        </w:rPr>
+        <w:t xml:space="preserve"> The most disliked movie is </w:t>
+      </w:r>
       <w:r>
         <w:rPr>
           <w:i/>
           <w:iCs/>
-          <w:lang w:val="en"/>
-        </w:rPr>
-        <w:t>DataFrame</w:t>
-      </w:r>
-      <w:proofErr w:type="spellEnd"/>
+        </w:rPr>
+        <w:t>Ace Ventura: Pet Detective</w:t>
+      </w:r>
       <w:r>
         <w:rPr>
           <w:i/>
           <w:iCs/>
-          <w:lang w:val="en"/>
-        </w:rPr>
+        </w:rPr>
+        <w:t xml:space="preserve"> </w:t>
+      </w:r>
+      <w:r>
+        <w:t>having total of 49 negative ratings</w:t>
+      </w:r>
+      <w:r>
+        <w:rPr>
+          <w:rStyle w:val="FootnoteReference"/>
+        </w:rPr>
+        <w:footnoteReference w:id="3"/>
+      </w:r>
+      <w:r>
         <w:t>.</w:t>
       </w:r>
     </w:p>
     <w:p>
-      <w:pPr>
-        <w:keepNext/>
-      </w:pPr>
+      <w:r>
+        <w:t> </w:t>
+      </w:r>
+      <w:r>
+        <w:t xml:space="preserve">Aside from providing users and their associated ratings for each movie, </w:t>
+      </w:r>
+      <w:proofErr w:type="spellStart"/>
+      <w:r>
+        <w:t>MovieLens</w:t>
+      </w:r>
+      <w:proofErr w:type="spellEnd"/>
+      <w:r>
+        <w:t xml:space="preserve"> also provides </w:t>
+      </w:r>
       <w:r>
         <w:rPr>
           <w:i/>
           <w:iCs/>
+        </w:rPr>
+        <w:t>genres</w:t>
+      </w:r>
+      <w:r>
+        <w:t xml:space="preserve"> and </w:t>
+      </w:r>
+      <w:r>
+        <w:rPr>
+          <w:i/>
+          <w:iCs/>
+        </w:rPr>
+        <w:t>tags</w:t>
+      </w:r>
+      <w:r>
+        <w:t xml:space="preserve"> for each movie. Genres represent officially published data of movie genre, while tags represent user-submitted values for each movie. As such, tags have to be treated as unofficial source of information. Both genres and tags will be used for Content-based filtering and calculation of similarities between movies.</w:t>
+      </w:r>
+    </w:p>
+    <w:p>
+      <w:pPr>
+        <w:keepNext/>
+      </w:pPr>
+      <w:r>
+        <w:rPr>
           <w:noProof/>
-          <w:lang w:val="en"/>
         </w:rPr>
         <w:drawing>
-          <wp:inline distT="0" distB="0" distL="0" distR="0" wp14:anchorId="05328B66" wp14:editId="373E2D1C">
-            <wp:extent cx="5727700" cy="2641600"/>
+          <wp:inline distT="0" distB="0" distL="0" distR="0" wp14:anchorId="44C46A0B" wp14:editId="20067E84">
+            <wp:extent cx="5727700" cy="3355340"/>
             <wp:effectExtent l="0" t="0" r="0" b="0"/>
-            <wp:docPr id="10" name="Picture 10" descr="A screenshot of a cell phone&#10;&#10;Description automatically generated"/>
+            <wp:docPr id="8" name="Picture 8" descr="A screenshot of a cell phone&#10;&#10;Description automatically generated"/>
             <wp:cNvGraphicFramePr>
               <a:graphicFrameLocks xmlns:a="http://schemas.openxmlformats.org/drawingml/2006/main" noChangeAspect="1"/>
             </wp:cNvGraphicFramePr>
@@ -6904,6 +7313,260 @@
                   <pic:spPr>
                     <a:xfrm>
                       <a:off x="0" y="0"/>
+                      <a:ext cx="5727700" cy="3355340"/>
+                    </a:xfrm>
+                    <a:prstGeom prst="rect">
+                      <a:avLst/>
+                    </a:prstGeom>
+                  </pic:spPr>
+                </pic:pic>
+              </a:graphicData>
+            </a:graphic>
+          </wp:inline>
+        </w:drawing>
+      </w:r>
+    </w:p>
+    <w:p>
+      <w:pPr>
+        <w:pStyle w:val="Caption"/>
+      </w:pPr>
+      <w:r>
+        <w:t xml:space="preserve">Figure </w:t>
+      </w:r>
+      <w:r>
+        <w:fldChar w:fldCharType="begin"/>
+      </w:r>
+      <w:r>
+        <w:instrText xml:space="preserve"> SEQ Figure \* ARABIC </w:instrText>
+      </w:r>
+      <w:r>
+        <w:fldChar w:fldCharType="separate"/>
+      </w:r>
+      <w:r>
+        <w:rPr>
+          <w:noProof/>
+        </w:rPr>
+        <w:t>7</w:t>
+      </w:r>
+      <w:r>
+        <w:rPr>
+          <w:noProof/>
+        </w:rPr>
+        <w:fldChar w:fldCharType="end"/>
+      </w:r>
+      <w:r>
+        <w:t xml:space="preserve"> - List of movies and genres</w:t>
+      </w:r>
+    </w:p>
+    <w:p>
+      <w:pPr>
+        <w:pStyle w:val="Heading2"/>
+        <w:rPr>
+          <w:rFonts w:eastAsiaTheme="minorHAnsi"/>
+          <w:lang w:val="en"/>
+        </w:rPr>
+      </w:pPr>
+      <w:bookmarkStart w:id="22" w:name="_Toc23789700"/>
+      <w:r>
+        <w:rPr>
+          <w:rFonts w:eastAsiaTheme="minorHAnsi"/>
+          <w:lang w:val="en"/>
+        </w:rPr>
+        <w:t>Environment</w:t>
+      </w:r>
+      <w:bookmarkEnd w:id="22"/>
+    </w:p>
+    <w:p>
+      <w:pPr>
+        <w:rPr>
+          <w:lang w:val="en"/>
+        </w:rPr>
+      </w:pPr>
+      <w:r>
+        <w:rPr>
+          <w:lang w:val="en"/>
+        </w:rPr>
+        <w:t xml:space="preserve">All experiments and evaluations are </w:t>
+      </w:r>
+      <w:r>
+        <w:rPr>
+          <w:lang w:val="en"/>
+        </w:rPr>
+        <w:t>run</w:t>
+      </w:r>
+      <w:r>
+        <w:rPr>
+          <w:lang w:val="en"/>
+        </w:rPr>
+        <w:t xml:space="preserve"> on MacBook mid-2015, with 16GB of DDR3 RAM memory and 2.8 GHz Intel Core i7 processor.</w:t>
+      </w:r>
+    </w:p>
+    <w:p>
+      <w:pPr>
+        <w:rPr>
+          <w:lang w:val="en"/>
+        </w:rPr>
+      </w:pPr>
+      <w:r>
+        <w:rPr>
+          <w:lang w:val="en"/>
+        </w:rPr>
+        <w:t xml:space="preserve">Programming language of choice is Python 3.7.3 with Anaconda 4.7.12 and </w:t>
+      </w:r>
+      <w:proofErr w:type="spellStart"/>
+      <w:r>
+        <w:rPr>
+          <w:lang w:val="en"/>
+        </w:rPr>
+        <w:t>Jupyter</w:t>
+      </w:r>
+      <w:proofErr w:type="spellEnd"/>
+      <w:r>
+        <w:rPr>
+          <w:lang w:val="en"/>
+        </w:rPr>
+        <w:t xml:space="preserve"> 4.6.0.</w:t>
+      </w:r>
+    </w:p>
+    <w:p>
+      <w:pPr>
+        <w:rPr>
+          <w:lang w:val="en"/>
+        </w:rPr>
+      </w:pPr>
+      <w:r>
+        <w:rPr>
+          <w:lang w:val="en"/>
+        </w:rPr>
+        <w:lastRenderedPageBreak/>
+        <w:t>All the reported results originate from the aforementioned environment. All the code used for experiments is available on GitHub. Link can be found in Appendix.</w:t>
+      </w:r>
+    </w:p>
+    <w:p>
+      <w:pPr>
+        <w:pStyle w:val="Heading2"/>
+        <w:rPr>
+          <w:lang w:val="en"/>
+        </w:rPr>
+      </w:pPr>
+      <w:bookmarkStart w:id="23" w:name="_Toc23789701"/>
+      <w:r>
+        <w:rPr>
+          <w:lang w:val="en"/>
+        </w:rPr>
+        <w:t>Collaborative filtering</w:t>
+      </w:r>
+      <w:bookmarkEnd w:id="23"/>
+    </w:p>
+    <w:p>
+      <w:pPr>
+        <w:rPr>
+          <w:lang w:val="en"/>
+        </w:rPr>
+      </w:pPr>
+      <w:r>
+        <w:rPr>
+          <w:lang w:val="en"/>
+        </w:rPr>
+        <w:t>For the first evaluation we are going to be using the Collaborative filtering techniques. As mentioned before, these algorithms are one of the fastest and simplest to implement. Therefore, they present a good starting point to build our evaluations upon.</w:t>
+      </w:r>
+    </w:p>
+    <w:p>
+      <w:pPr>
+        <w:rPr>
+          <w:i/>
+          <w:iCs/>
+          <w:lang w:val="en"/>
+        </w:rPr>
+      </w:pPr>
+      <w:r>
+        <w:rPr>
+          <w:lang w:val="en"/>
+        </w:rPr>
+        <w:t xml:space="preserve">The next step is converting the </w:t>
+      </w:r>
+      <w:proofErr w:type="gramStart"/>
+      <w:r>
+        <w:rPr>
+          <w:lang w:val="en"/>
+        </w:rPr>
+        <w:t>long-format</w:t>
+      </w:r>
+      <w:proofErr w:type="gramEnd"/>
+      <w:r>
+        <w:rPr>
+          <w:lang w:val="en"/>
+        </w:rPr>
+        <w:t xml:space="preserve"> into a wide format. Specifically, we are going to turn the original matrix where each row represents a vector for single rating of single user for single movie into a </w:t>
+      </w:r>
+      <w:r>
+        <w:rPr>
+          <w:i/>
+          <w:iCs/>
+          <w:lang w:val="en"/>
+        </w:rPr>
+        <w:t>m x n</w:t>
+      </w:r>
+      <w:r>
+        <w:rPr>
+          <w:lang w:val="en"/>
+        </w:rPr>
+        <w:t xml:space="preserve"> matrix where rows represent users and columns represent ratings for movies. This will be a sparse matrix but for sake of presentation we will keep it as a normal </w:t>
+      </w:r>
+      <w:proofErr w:type="spellStart"/>
+      <w:r>
+        <w:rPr>
+          <w:i/>
+          <w:iCs/>
+          <w:lang w:val="en"/>
+        </w:rPr>
+        <w:t>DataFrame</w:t>
+      </w:r>
+      <w:proofErr w:type="spellEnd"/>
+      <w:r>
+        <w:rPr>
+          <w:i/>
+          <w:iCs/>
+          <w:lang w:val="en"/>
+        </w:rPr>
+        <w:t>.</w:t>
+      </w:r>
+    </w:p>
+    <w:p>
+      <w:pPr>
+        <w:keepNext/>
+      </w:pPr>
+      <w:r>
+        <w:rPr>
+          <w:i/>
+          <w:iCs/>
+          <w:noProof/>
+          <w:lang w:val="en"/>
+        </w:rPr>
+        <w:drawing>
+          <wp:inline distT="0" distB="0" distL="0" distR="0" wp14:anchorId="05328B66" wp14:editId="373E2D1C">
+            <wp:extent cx="5727700" cy="2641600"/>
+            <wp:effectExtent l="0" t="0" r="0" b="0"/>
+            <wp:docPr id="10" name="Picture 10" descr="A screenshot of a cell phone&#10;&#10;Description automatically generated"/>
+            <wp:cNvGraphicFramePr>
+              <a:graphicFrameLocks xmlns:a="http://schemas.openxmlformats.org/drawingml/2006/main" noChangeAspect="1"/>
+            </wp:cNvGraphicFramePr>
+            <a:graphic xmlns:a="http://schemas.openxmlformats.org/drawingml/2006/main">
+              <a:graphicData uri="http://schemas.openxmlformats.org/drawingml/2006/picture">
+                <pic:pic xmlns:pic="http://schemas.openxmlformats.org/drawingml/2006/picture">
+                  <pic:nvPicPr>
+                    <pic:cNvPr id="1" name=""/>
+                    <pic:cNvPicPr/>
+                  </pic:nvPicPr>
+                  <pic:blipFill>
+                    <a:blip r:embed="rId17"/>
+                    <a:stretch>
+                      <a:fillRect/>
+                    </a:stretch>
+                  </pic:blipFill>
+                  <pic:spPr>
+                    <a:xfrm>
+                      <a:off x="0" y="0"/>
                       <a:ext cx="5727700" cy="2641600"/>
                     </a:xfrm>
                     <a:prstGeom prst="rect">
@@ -6942,7 +7605,7 @@
         <w:rPr>
           <w:noProof/>
         </w:rPr>
-        <w:t>7</w:t>
+        <w:t>8</w:t>
       </w:r>
       <w:r>
         <w:rPr>
@@ -6989,7 +7652,7 @@
           <w:rStyle w:val="FootnoteReference"/>
           <w:lang w:val="en"/>
         </w:rPr>
-        <w:footnoteReference w:id="3"/>
+        <w:footnoteReference w:id="4"/>
       </w:r>
       <w:r>
         <w:rPr>
@@ -7181,7 +7844,7 @@
         <w:rPr>
           <w:noProof/>
         </w:rPr>
-        <w:t>1</w:t>
+        <w:t>2</w:t>
       </w:r>
       <w:r>
         <w:rPr>
@@ -8109,7 +8772,7 @@
         <w:rPr>
           <w:noProof/>
         </w:rPr>
-        <w:t>2</w:t>
+        <w:t>3</w:t>
       </w:r>
       <w:r>
         <w:rPr>
@@ -8255,7 +8918,7 @@
                     <pic:cNvPicPr/>
                   </pic:nvPicPr>
                   <pic:blipFill>
-                    <a:blip r:embed="rId17"/>
+                    <a:blip r:embed="rId18"/>
                     <a:stretch>
                       <a:fillRect/>
                     </a:stretch>
@@ -8296,7 +8959,7 @@
         <w:rPr>
           <w:noProof/>
         </w:rPr>
-        <w:t>8</w:t>
+        <w:t>9</w:t>
       </w:r>
       <w:r>
         <w:rPr>
@@ -8665,7 +9328,7 @@
         <w:rPr>
           <w:noProof/>
         </w:rPr>
-        <w:t>3</w:t>
+        <w:t>4</w:t>
       </w:r>
       <w:r>
         <w:rPr>
@@ -8740,98 +9403,6 @@
             <wp:extent cx="5727700" cy="1360170"/>
             <wp:effectExtent l="0" t="0" r="0" b="0"/>
             <wp:docPr id="14" name="Picture 14" descr="A screenshot of a cell phone&#10;&#10;Description automatically generated"/>
-            <wp:cNvGraphicFramePr>
-              <a:graphicFrameLocks xmlns:a="http://schemas.openxmlformats.org/drawingml/2006/main" noChangeAspect="1"/>
-            </wp:cNvGraphicFramePr>
-            <a:graphic xmlns:a="http://schemas.openxmlformats.org/drawingml/2006/main">
-              <a:graphicData uri="http://schemas.openxmlformats.org/drawingml/2006/picture">
-                <pic:pic xmlns:pic="http://schemas.openxmlformats.org/drawingml/2006/picture">
-                  <pic:nvPicPr>
-                    <pic:cNvPr id="1" name=""/>
-                    <pic:cNvPicPr/>
-                  </pic:nvPicPr>
-                  <pic:blipFill>
-                    <a:blip r:embed="rId18"/>
-                    <a:stretch>
-                      <a:fillRect/>
-                    </a:stretch>
-                  </pic:blipFill>
-                  <pic:spPr>
-                    <a:xfrm>
-                      <a:off x="0" y="0"/>
-                      <a:ext cx="5727700" cy="1360170"/>
-                    </a:xfrm>
-                    <a:prstGeom prst="rect">
-                      <a:avLst/>
-                    </a:prstGeom>
-                  </pic:spPr>
-                </pic:pic>
-              </a:graphicData>
-            </a:graphic>
-          </wp:inline>
-        </w:drawing>
-      </w:r>
-    </w:p>
-    <w:p>
-      <w:pPr>
-        <w:pStyle w:val="Caption"/>
-      </w:pPr>
-      <w:r>
-        <w:t xml:space="preserve">Figure </w:t>
-      </w:r>
-      <w:r>
-        <w:fldChar w:fldCharType="begin"/>
-      </w:r>
-      <w:r>
-        <w:instrText xml:space="preserve"> SEQ Figure \* ARABIC </w:instrText>
-      </w:r>
-      <w:r>
-        <w:fldChar w:fldCharType="separate"/>
-      </w:r>
-      <w:r>
-        <w:rPr>
-          <w:noProof/>
-        </w:rPr>
-        <w:t>9</w:t>
-      </w:r>
-      <w:r>
-        <w:rPr>
-          <w:noProof/>
-        </w:rPr>
-        <w:fldChar w:fldCharType="end"/>
-      </w:r>
-      <w:r>
-        <w:t xml:space="preserve"> - Python function for predicting the ratings</w:t>
-      </w:r>
-    </w:p>
-    <w:p>
-      <w:r>
-        <w:t>Let’s see how that works on a sample user. We’ll use user 148 as a reference user. This user has rated 48 movies in total with mean rating of ~4. Let’s see some of the movies he rated with a high value</w:t>
-      </w:r>
-      <w:r>
-        <w:rPr>
-          <w:rStyle w:val="FootnoteReference"/>
-        </w:rPr>
-        <w:footnoteReference w:id="4"/>
-      </w:r>
-      <w:r>
-        <w:t xml:space="preserve">. </w:t>
-      </w:r>
-    </w:p>
-    <w:p>
-      <w:pPr>
-        <w:keepNext/>
-      </w:pPr>
-      <w:r>
-        <w:rPr>
-          <w:noProof/>
-        </w:rPr>
-        <w:lastRenderedPageBreak/>
-        <w:drawing>
-          <wp:inline distT="0" distB="0" distL="0" distR="0" wp14:anchorId="0567BD70" wp14:editId="77DB36B2">
-            <wp:extent cx="5588000" cy="2260600"/>
-            <wp:effectExtent l="0" t="0" r="0" b="0"/>
-            <wp:docPr id="4" name="Picture 4" descr="A screenshot of a cell phone&#10;&#10;Description automatically generated"/>
             <wp:cNvGraphicFramePr>
               <a:graphicFrameLocks xmlns:a="http://schemas.openxmlformats.org/drawingml/2006/main" noChangeAspect="1"/>
             </wp:cNvGraphicFramePr>
@@ -8851,7 +9422,7 @@
                   <pic:spPr>
                     <a:xfrm>
                       <a:off x="0" y="0"/>
-                      <a:ext cx="5588000" cy="2260600"/>
+                      <a:ext cx="5727700" cy="1360170"/>
                     </a:xfrm>
                     <a:prstGeom prst="rect">
                       <a:avLst/>
@@ -8893,92 +9464,21 @@
         <w:fldChar w:fldCharType="end"/>
       </w:r>
       <w:r>
-        <w:t xml:space="preserve"> - movies that were rated with a high value by observed user</w:t>
-      </w:r>
-    </w:p>
-    <w:p>
-      <w:r>
-        <w:t xml:space="preserve">It seems that this user has highest preference for Romance and Drama. Using </w:t>
-      </w:r>
-      <w:proofErr w:type="gramStart"/>
-      <w:r>
-        <w:t>IMDb</w:t>
-      </w:r>
-      <w:proofErr w:type="gramEnd"/>
-      <w:r>
-        <w:t xml:space="preserve"> we find that some of the movies similar to </w:t>
-      </w:r>
-      <w:r>
-        <w:rPr>
-          <w:i/>
-          <w:iCs/>
-        </w:rPr>
-        <w:t>The Phantom of the Opera (2004)</w:t>
+        <w:t xml:space="preserve"> - Python function for predicting the ratings</w:t>
+      </w:r>
+    </w:p>
+    <w:p>
+      <w:r>
+        <w:t>Let’s see how that works on a sample user. We’ll use user 148 as a reference user. This user has rated 48 movies in total with mean rating of ~4. Let’s see some of the movies he rated with a high value</w:t>
       </w:r>
       <w:r>
         <w:rPr>
           <w:rStyle w:val="FootnoteReference"/>
-          <w:i/>
-          <w:iCs/>
-        </w:rPr>
-        <w:t xml:space="preserve"> </w:t>
-      </w:r>
-      <w:r>
-        <w:rPr>
-          <w:rStyle w:val="FootnoteReference"/>
-          <w:i/>
-          <w:iCs/>
         </w:rPr>
         <w:footnoteReference w:id="5"/>
       </w:r>
       <w:r>
-        <w:t xml:space="preserve"> are </w:t>
-      </w:r>
-      <w:r>
-        <w:rPr>
-          <w:i/>
-          <w:iCs/>
-        </w:rPr>
-        <w:t>Les Misérables</w:t>
-      </w:r>
-      <w:r>
-        <w:rPr>
-          <w:i/>
-          <w:iCs/>
-        </w:rPr>
-        <w:t xml:space="preserve"> (2012), </w:t>
-      </w:r>
-      <w:r>
-        <w:rPr>
-          <w:i/>
-          <w:iCs/>
-        </w:rPr>
-        <w:t>Moulin Rouge (2001)</w:t>
-      </w:r>
-      <w:r>
-        <w:rPr>
-          <w:i/>
-          <w:iCs/>
-        </w:rPr>
-        <w:t xml:space="preserve"> </w:t>
-      </w:r>
-      <w:r>
-        <w:t xml:space="preserve">and </w:t>
-      </w:r>
-      <w:r>
-        <w:rPr>
-          <w:i/>
-          <w:iCs/>
-        </w:rPr>
-        <w:t>Hairspray (2007)</w:t>
-      </w:r>
-      <w:r>
-        <w:t>.</w:t>
-      </w:r>
-    </w:p>
-    <w:p>
-      <w:r>
-        <w:t>Here are the evaluation results:</w:t>
+        <w:t xml:space="preserve">. </w:t>
       </w:r>
     </w:p>
     <w:p>
@@ -8989,11 +9489,12 @@
         <w:rPr>
           <w:noProof/>
         </w:rPr>
+        <w:lastRenderedPageBreak/>
         <w:drawing>
-          <wp:inline distT="0" distB="0" distL="0" distR="0" wp14:anchorId="56B0CCDB" wp14:editId="57AFCA65">
-            <wp:extent cx="5384800" cy="2654300"/>
+          <wp:inline distT="0" distB="0" distL="0" distR="0" wp14:anchorId="0567BD70" wp14:editId="77DB36B2">
+            <wp:extent cx="5588000" cy="2260600"/>
             <wp:effectExtent l="0" t="0" r="0" b="0"/>
-            <wp:docPr id="7" name="Picture 7" descr="A screenshot of a cell phone&#10;&#10;Description automatically generated"/>
+            <wp:docPr id="4" name="Picture 4" descr="A screenshot of a cell phone&#10;&#10;Description automatically generated"/>
             <wp:cNvGraphicFramePr>
               <a:graphicFrameLocks xmlns:a="http://schemas.openxmlformats.org/drawingml/2006/main" noChangeAspect="1"/>
             </wp:cNvGraphicFramePr>
@@ -9013,6 +9514,168 @@
                   <pic:spPr>
                     <a:xfrm>
                       <a:off x="0" y="0"/>
+                      <a:ext cx="5588000" cy="2260600"/>
+                    </a:xfrm>
+                    <a:prstGeom prst="rect">
+                      <a:avLst/>
+                    </a:prstGeom>
+                  </pic:spPr>
+                </pic:pic>
+              </a:graphicData>
+            </a:graphic>
+          </wp:inline>
+        </w:drawing>
+      </w:r>
+    </w:p>
+    <w:p>
+      <w:pPr>
+        <w:pStyle w:val="Caption"/>
+      </w:pPr>
+      <w:r>
+        <w:t xml:space="preserve">Figure </w:t>
+      </w:r>
+      <w:r>
+        <w:fldChar w:fldCharType="begin"/>
+      </w:r>
+      <w:r>
+        <w:instrText xml:space="preserve"> SEQ Figure \* ARABIC </w:instrText>
+      </w:r>
+      <w:r>
+        <w:fldChar w:fldCharType="separate"/>
+      </w:r>
+      <w:r>
+        <w:rPr>
+          <w:noProof/>
+        </w:rPr>
+        <w:t>11</w:t>
+      </w:r>
+      <w:r>
+        <w:rPr>
+          <w:noProof/>
+        </w:rPr>
+        <w:fldChar w:fldCharType="end"/>
+      </w:r>
+      <w:r>
+        <w:t xml:space="preserve"> - movies that were rated with a high value by observed user</w:t>
+      </w:r>
+    </w:p>
+    <w:p>
+      <w:r>
+        <w:t xml:space="preserve">It seems that this user has highest preference for Romance and Drama. Using </w:t>
+      </w:r>
+      <w:proofErr w:type="gramStart"/>
+      <w:r>
+        <w:t>IMDb</w:t>
+      </w:r>
+      <w:proofErr w:type="gramEnd"/>
+      <w:r>
+        <w:t xml:space="preserve"> we find that some of the movies similar to </w:t>
+      </w:r>
+      <w:r>
+        <w:rPr>
+          <w:i/>
+          <w:iCs/>
+        </w:rPr>
+        <w:t>The Phantom of the Opera (2004)</w:t>
+      </w:r>
+      <w:r>
+        <w:rPr>
+          <w:rStyle w:val="FootnoteReference"/>
+          <w:i/>
+          <w:iCs/>
+        </w:rPr>
+        <w:t xml:space="preserve"> </w:t>
+      </w:r>
+      <w:r>
+        <w:rPr>
+          <w:rStyle w:val="FootnoteReference"/>
+          <w:i/>
+          <w:iCs/>
+        </w:rPr>
+        <w:footnoteReference w:id="6"/>
+      </w:r>
+      <w:r>
+        <w:t xml:space="preserve"> are </w:t>
+      </w:r>
+      <w:r>
+        <w:rPr>
+          <w:i/>
+          <w:iCs/>
+        </w:rPr>
+        <w:t>Les Misérables</w:t>
+      </w:r>
+      <w:r>
+        <w:rPr>
+          <w:i/>
+          <w:iCs/>
+        </w:rPr>
+        <w:t xml:space="preserve"> (2012), </w:t>
+      </w:r>
+      <w:r>
+        <w:rPr>
+          <w:i/>
+          <w:iCs/>
+        </w:rPr>
+        <w:t>Moulin Rouge (2001)</w:t>
+      </w:r>
+      <w:r>
+        <w:rPr>
+          <w:i/>
+          <w:iCs/>
+        </w:rPr>
+        <w:t xml:space="preserve"> </w:t>
+      </w:r>
+      <w:r>
+        <w:t xml:space="preserve">and </w:t>
+      </w:r>
+      <w:r>
+        <w:rPr>
+          <w:i/>
+          <w:iCs/>
+        </w:rPr>
+        <w:t>Hairspray (2007)</w:t>
+      </w:r>
+      <w:r>
+        <w:t>.</w:t>
+      </w:r>
+    </w:p>
+    <w:p>
+      <w:r>
+        <w:t>Here are the evaluation results:</w:t>
+      </w:r>
+    </w:p>
+    <w:p>
+      <w:pPr>
+        <w:keepNext/>
+      </w:pPr>
+      <w:r>
+        <w:rPr>
+          <w:noProof/>
+        </w:rPr>
+        <w:drawing>
+          <wp:inline distT="0" distB="0" distL="0" distR="0" wp14:anchorId="56B0CCDB" wp14:editId="57AFCA65">
+            <wp:extent cx="5384800" cy="2654300"/>
+            <wp:effectExtent l="0" t="0" r="0" b="0"/>
+            <wp:docPr id="7" name="Picture 7" descr="A screenshot of a cell phone&#10;&#10;Description automatically generated"/>
+            <wp:cNvGraphicFramePr>
+              <a:graphicFrameLocks xmlns:a="http://schemas.openxmlformats.org/drawingml/2006/main" noChangeAspect="1"/>
+            </wp:cNvGraphicFramePr>
+            <a:graphic xmlns:a="http://schemas.openxmlformats.org/drawingml/2006/main">
+              <a:graphicData uri="http://schemas.openxmlformats.org/drawingml/2006/picture">
+                <pic:pic xmlns:pic="http://schemas.openxmlformats.org/drawingml/2006/picture">
+                  <pic:nvPicPr>
+                    <pic:cNvPr id="1" name=""/>
+                    <pic:cNvPicPr/>
+                  </pic:nvPicPr>
+                  <pic:blipFill>
+                    <a:blip r:embed="rId21"/>
+                    <a:stretch>
+                      <a:fillRect/>
+                    </a:stretch>
+                  </pic:blipFill>
+                  <pic:spPr>
+                    <a:xfrm>
+                      <a:off x="0" y="0"/>
                       <a:ext cx="5384800" cy="2654300"/>
                     </a:xfrm>
                     <a:prstGeom prst="rect">
@@ -9046,7 +9709,7 @@
         <w:rPr>
           <w:noProof/>
         </w:rPr>
-        <w:t>11</w:t>
+        <w:t>12</w:t>
       </w:r>
       <w:r>
         <w:rPr>
@@ -9082,7 +9745,7 @@
         <w:rPr>
           <w:rStyle w:val="FootnoteReference"/>
         </w:rPr>
-        <w:footnoteReference w:id="6"/>
+        <w:footnoteReference w:id="7"/>
       </w:r>
       <w:r>
         <w:t>.</w:t>
@@ -9099,7 +9762,7 @@
         <w:rPr>
           <w:rStyle w:val="FootnoteReference"/>
         </w:rPr>
-        <w:footnoteReference w:id="7"/>
+        <w:footnoteReference w:id="8"/>
       </w:r>
       <w:r>
         <w:t>.</w:t>
@@ -9735,7 +10398,7 @@
         <w:rPr>
           <w:noProof/>
         </w:rPr>
-        <w:t>4</w:t>
+        <w:t>5</w:t>
       </w:r>
       <w:r>
         <w:rPr>
@@ -9765,104 +10428,6 @@
             <wp:extent cx="5727700" cy="1748790"/>
             <wp:effectExtent l="0" t="0" r="0" b="3810"/>
             <wp:docPr id="25" name="Picture 25" descr="A screenshot of a cell phone&#10;&#10;Description automatically generated"/>
-            <wp:cNvGraphicFramePr>
-              <a:graphicFrameLocks xmlns:a="http://schemas.openxmlformats.org/drawingml/2006/main" noChangeAspect="1"/>
-            </wp:cNvGraphicFramePr>
-            <a:graphic xmlns:a="http://schemas.openxmlformats.org/drawingml/2006/main">
-              <a:graphicData uri="http://schemas.openxmlformats.org/drawingml/2006/picture">
-                <pic:pic xmlns:pic="http://schemas.openxmlformats.org/drawingml/2006/picture">
-                  <pic:nvPicPr>
-                    <pic:cNvPr id="1" name=""/>
-                    <pic:cNvPicPr/>
-                  </pic:nvPicPr>
-                  <pic:blipFill>
-                    <a:blip r:embed="rId21"/>
-                    <a:stretch>
-                      <a:fillRect/>
-                    </a:stretch>
-                  </pic:blipFill>
-                  <pic:spPr>
-                    <a:xfrm>
-                      <a:off x="0" y="0"/>
-                      <a:ext cx="5727700" cy="1748790"/>
-                    </a:xfrm>
-                    <a:prstGeom prst="rect">
-                      <a:avLst/>
-                    </a:prstGeom>
-                  </pic:spPr>
-                </pic:pic>
-              </a:graphicData>
-            </a:graphic>
-          </wp:inline>
-        </w:drawing>
-      </w:r>
-    </w:p>
-    <w:p>
-      <w:pPr>
-        <w:pStyle w:val="Caption"/>
-      </w:pPr>
-      <w:r>
-        <w:t xml:space="preserve">Figure </w:t>
-      </w:r>
-      <w:r>
-        <w:fldChar w:fldCharType="begin"/>
-      </w:r>
-      <w:r>
-        <w:instrText xml:space="preserve"> SEQ Figure \* ARABIC </w:instrText>
-      </w:r>
-      <w:r>
-        <w:fldChar w:fldCharType="separate"/>
-      </w:r>
-      <w:r>
-        <w:rPr>
-          <w:noProof/>
-        </w:rPr>
-        <w:t>12</w:t>
-      </w:r>
-      <w:r>
-        <w:rPr>
-          <w:noProof/>
-        </w:rPr>
-        <w:fldChar w:fldCharType="end"/>
-      </w:r>
-      <w:r>
-        <w:t xml:space="preserve"> - Python function for getting list of movies that are simil</w:t>
-      </w:r>
-      <w:r>
-        <w:rPr>
-          <w:noProof/>
-        </w:rPr>
-        <w:t>ar to the target movie</w:t>
-      </w:r>
-    </w:p>
-    <w:p>
-      <w:r>
-        <w:t xml:space="preserve">Running this function against a </w:t>
-      </w:r>
-      <w:r>
-        <w:rPr>
-          <w:i/>
-          <w:iCs/>
-        </w:rPr>
-        <w:t>Toy Story Movie</w:t>
-      </w:r>
-      <w:r>
-        <w:t xml:space="preserve"> with ID 1, gives the following results:</w:t>
-      </w:r>
-    </w:p>
-    <w:p>
-      <w:pPr>
-        <w:keepNext/>
-      </w:pPr>
-      <w:r>
-        <w:rPr>
-          <w:noProof/>
-        </w:rPr>
-        <w:drawing>
-          <wp:inline distT="0" distB="0" distL="0" distR="0" wp14:anchorId="1E3731FF" wp14:editId="19700842">
-            <wp:extent cx="5727700" cy="1315720"/>
-            <wp:effectExtent l="0" t="0" r="0" b="5080"/>
-            <wp:docPr id="26" name="Picture 26" descr="A screenshot of a cell phone&#10;&#10;Description automatically generated"/>
             <wp:cNvGraphicFramePr>
               <a:graphicFrameLocks xmlns:a="http://schemas.openxmlformats.org/drawingml/2006/main" noChangeAspect="1"/>
             </wp:cNvGraphicFramePr>
@@ -9882,6 +10447,104 @@
                   <pic:spPr>
                     <a:xfrm>
                       <a:off x="0" y="0"/>
+                      <a:ext cx="5727700" cy="1748790"/>
+                    </a:xfrm>
+                    <a:prstGeom prst="rect">
+                      <a:avLst/>
+                    </a:prstGeom>
+                  </pic:spPr>
+                </pic:pic>
+              </a:graphicData>
+            </a:graphic>
+          </wp:inline>
+        </w:drawing>
+      </w:r>
+    </w:p>
+    <w:p>
+      <w:pPr>
+        <w:pStyle w:val="Caption"/>
+      </w:pPr>
+      <w:r>
+        <w:t xml:space="preserve">Figure </w:t>
+      </w:r>
+      <w:r>
+        <w:fldChar w:fldCharType="begin"/>
+      </w:r>
+      <w:r>
+        <w:instrText xml:space="preserve"> SEQ Figure \* ARABIC </w:instrText>
+      </w:r>
+      <w:r>
+        <w:fldChar w:fldCharType="separate"/>
+      </w:r>
+      <w:r>
+        <w:rPr>
+          <w:noProof/>
+        </w:rPr>
+        <w:t>13</w:t>
+      </w:r>
+      <w:r>
+        <w:rPr>
+          <w:noProof/>
+        </w:rPr>
+        <w:fldChar w:fldCharType="end"/>
+      </w:r>
+      <w:r>
+        <w:t xml:space="preserve"> - Python function for getting list of movies that are simil</w:t>
+      </w:r>
+      <w:r>
+        <w:rPr>
+          <w:noProof/>
+        </w:rPr>
+        <w:t>ar to the target movie</w:t>
+      </w:r>
+    </w:p>
+    <w:p>
+      <w:r>
+        <w:t xml:space="preserve">Running this function against a </w:t>
+      </w:r>
+      <w:r>
+        <w:rPr>
+          <w:i/>
+          <w:iCs/>
+        </w:rPr>
+        <w:t>Toy Story Movie</w:t>
+      </w:r>
+      <w:r>
+        <w:t xml:space="preserve"> with ID 1, gives the following results:</w:t>
+      </w:r>
+    </w:p>
+    <w:p>
+      <w:pPr>
+        <w:keepNext/>
+      </w:pPr>
+      <w:r>
+        <w:rPr>
+          <w:noProof/>
+        </w:rPr>
+        <w:drawing>
+          <wp:inline distT="0" distB="0" distL="0" distR="0" wp14:anchorId="1E3731FF" wp14:editId="19700842">
+            <wp:extent cx="5727700" cy="1315720"/>
+            <wp:effectExtent l="0" t="0" r="0" b="5080"/>
+            <wp:docPr id="26" name="Picture 26" descr="A screenshot of a cell phone&#10;&#10;Description automatically generated"/>
+            <wp:cNvGraphicFramePr>
+              <a:graphicFrameLocks xmlns:a="http://schemas.openxmlformats.org/drawingml/2006/main" noChangeAspect="1"/>
+            </wp:cNvGraphicFramePr>
+            <a:graphic xmlns:a="http://schemas.openxmlformats.org/drawingml/2006/main">
+              <a:graphicData uri="http://schemas.openxmlformats.org/drawingml/2006/picture">
+                <pic:pic xmlns:pic="http://schemas.openxmlformats.org/drawingml/2006/picture">
+                  <pic:nvPicPr>
+                    <pic:cNvPr id="1" name=""/>
+                    <pic:cNvPicPr/>
+                  </pic:nvPicPr>
+                  <pic:blipFill>
+                    <a:blip r:embed="rId23"/>
+                    <a:stretch>
+                      <a:fillRect/>
+                    </a:stretch>
+                  </pic:blipFill>
+                  <pic:spPr>
+                    <a:xfrm>
+                      <a:off x="0" y="0"/>
                       <a:ext cx="5727700" cy="1315720"/>
                     </a:xfrm>
                     <a:prstGeom prst="rect">
@@ -9915,7 +10578,7 @@
         <w:rPr>
           <w:noProof/>
         </w:rPr>
-        <w:t>13</w:t>
+        <w:t>14</w:t>
       </w:r>
       <w:r>
         <w:rPr>
@@ -10169,7 +10832,7 @@
         <w:rPr>
           <w:noProof/>
         </w:rPr>
-        <w:t>5</w:t>
+        <w:t>6</w:t>
       </w:r>
       <w:r>
         <w:rPr>
@@ -10197,7 +10860,7 @@
         <w:rPr>
           <w:rStyle w:val="FootnoteReference"/>
         </w:rPr>
-        <w:footnoteReference w:id="8"/>
+        <w:footnoteReference w:id="9"/>
       </w:r>
       <w:r>
         <w:t xml:space="preserve">. </w:t>
@@ -10284,94 +10947,6 @@
             <wp:extent cx="5727700" cy="2024380"/>
             <wp:effectExtent l="0" t="0" r="0" b="0"/>
             <wp:docPr id="11" name="Picture 11" descr="A screenshot of a cell phone&#10;&#10;Description automatically generated"/>
-            <wp:cNvGraphicFramePr>
-              <a:graphicFrameLocks xmlns:a="http://schemas.openxmlformats.org/drawingml/2006/main" noChangeAspect="1"/>
-            </wp:cNvGraphicFramePr>
-            <a:graphic xmlns:a="http://schemas.openxmlformats.org/drawingml/2006/main">
-              <a:graphicData uri="http://schemas.openxmlformats.org/drawingml/2006/picture">
-                <pic:pic xmlns:pic="http://schemas.openxmlformats.org/drawingml/2006/picture">
-                  <pic:nvPicPr>
-                    <pic:cNvPr id="1" name=""/>
-                    <pic:cNvPicPr/>
-                  </pic:nvPicPr>
-                  <pic:blipFill>
-                    <a:blip r:embed="rId23"/>
-                    <a:stretch>
-                      <a:fillRect/>
-                    </a:stretch>
-                  </pic:blipFill>
-                  <pic:spPr>
-                    <a:xfrm>
-                      <a:off x="0" y="0"/>
-                      <a:ext cx="5727700" cy="2024380"/>
-                    </a:xfrm>
-                    <a:prstGeom prst="rect">
-                      <a:avLst/>
-                    </a:prstGeom>
-                  </pic:spPr>
-                </pic:pic>
-              </a:graphicData>
-            </a:graphic>
-          </wp:inline>
-        </w:drawing>
-      </w:r>
-    </w:p>
-    <w:p>
-      <w:pPr>
-        <w:pStyle w:val="Caption"/>
-      </w:pPr>
-      <w:r>
-        <w:t xml:space="preserve">Figure </w:t>
-      </w:r>
-      <w:r>
-        <w:fldChar w:fldCharType="begin"/>
-      </w:r>
-      <w:r>
-        <w:instrText xml:space="preserve"> SEQ Figure \* ARABIC </w:instrText>
-      </w:r>
-      <w:r>
-        <w:fldChar w:fldCharType="separate"/>
-      </w:r>
-      <w:r>
-        <w:rPr>
-          <w:noProof/>
-        </w:rPr>
-        <w:t>14</w:t>
-      </w:r>
-      <w:r>
-        <w:rPr>
-          <w:noProof/>
-        </w:rPr>
-        <w:fldChar w:fldCharType="end"/>
-      </w:r>
-      <w:r>
-        <w:t xml:space="preserve"> - List of movies with their genres</w:t>
-      </w:r>
-    </w:p>
-    <w:p>
-      <w:r>
-        <w:t xml:space="preserve">We are going to turn </w:t>
-      </w:r>
-      <w:r>
-        <w:t>the genres into vectors using the TF-IDF vectorizer.</w:t>
-      </w:r>
-      <w:r>
-        <w:t xml:space="preserve"> This means that genres that more occurring genres will get lower importance, while the genres that are less occurring will gain higher importance.</w:t>
-      </w:r>
-    </w:p>
-    <w:p>
-      <w:pPr>
-        <w:keepNext/>
-      </w:pPr>
-      <w:r>
-        <w:rPr>
-          <w:noProof/>
-        </w:rPr>
-        <w:drawing>
-          <wp:inline distT="0" distB="0" distL="0" distR="0" wp14:anchorId="098EE182" wp14:editId="47A9CCCF">
-            <wp:extent cx="5727700" cy="750570"/>
-            <wp:effectExtent l="0" t="0" r="0" b="0"/>
-            <wp:docPr id="15" name="Picture 15" descr="A screenshot of a cell phone&#10;&#10;Description automatically generated"/>
             <wp:cNvGraphicFramePr>
               <a:graphicFrameLocks xmlns:a="http://schemas.openxmlformats.org/drawingml/2006/main" noChangeAspect="1"/>
             </wp:cNvGraphicFramePr>
@@ -10391,7 +10966,7 @@
                   <pic:spPr>
                     <a:xfrm>
                       <a:off x="0" y="0"/>
-                      <a:ext cx="5727700" cy="750570"/>
+                      <a:ext cx="5727700" cy="2024380"/>
                     </a:xfrm>
                     <a:prstGeom prst="rect">
                       <a:avLst/>
@@ -10433,7 +11008,18 @@
         <w:fldChar w:fldCharType="end"/>
       </w:r>
       <w:r>
-        <w:t xml:space="preserve"> - TF-IDF vectorization of movies list</w:t>
+        <w:t xml:space="preserve"> - List of movies with their genres</w:t>
+      </w:r>
+    </w:p>
+    <w:p>
+      <w:r>
+        <w:t xml:space="preserve">We are going to turn </w:t>
+      </w:r>
+      <w:r>
+        <w:t>the genres into vectors using the TF-IDF vectorizer.</w:t>
+      </w:r>
+      <w:r>
+        <w:t xml:space="preserve"> This means that genres that more occurring genres will get lower importance, while the genres that are less occurring will gain higher importance.</w:t>
       </w:r>
     </w:p>
     <w:p>
@@ -10444,12 +11030,11 @@
         <w:rPr>
           <w:noProof/>
         </w:rPr>
-        <w:lastRenderedPageBreak/>
         <w:drawing>
-          <wp:inline distT="0" distB="0" distL="0" distR="0" wp14:anchorId="74040556" wp14:editId="2A82FAD5">
-            <wp:extent cx="5727700" cy="1313180"/>
+          <wp:inline distT="0" distB="0" distL="0" distR="0" wp14:anchorId="098EE182" wp14:editId="47A9CCCF">
+            <wp:extent cx="5727700" cy="750570"/>
             <wp:effectExtent l="0" t="0" r="0" b="0"/>
-            <wp:docPr id="16" name="Picture 16" descr="A picture containing screenshot&#10;&#10;Description automatically generated"/>
+            <wp:docPr id="15" name="Picture 15" descr="A screenshot of a cell phone&#10;&#10;Description automatically generated"/>
             <wp:cNvGraphicFramePr>
               <a:graphicFrameLocks xmlns:a="http://schemas.openxmlformats.org/drawingml/2006/main" noChangeAspect="1"/>
             </wp:cNvGraphicFramePr>
@@ -10469,7 +11054,7 @@
                   <pic:spPr>
                     <a:xfrm>
                       <a:off x="0" y="0"/>
-                      <a:ext cx="5727700" cy="1313180"/>
+                      <a:ext cx="5727700" cy="750570"/>
                     </a:xfrm>
                     <a:prstGeom prst="rect">
                       <a:avLst/>
@@ -10511,17 +11096,7 @@
         <w:fldChar w:fldCharType="end"/>
       </w:r>
       <w:r>
-        <w:t xml:space="preserve"> - TF-IDF vocabulary after vectorization</w:t>
-      </w:r>
-    </w:p>
-    <w:p>
-      <w:r>
-        <w:t>As can be seen, the movies have been vectorized using unigrams and bigrams. We could have used trigrams as well, but for the purpose of this evaluation we will keep the former two only.</w:t>
-      </w:r>
-    </w:p>
-    <w:p>
-      <w:r>
-        <w:t>The main idea of content-based recommender engines is to suggest the items that have content similar to the one being evaluated against. This means that we will build a similarity matrix by calculating the similarities between the previously vectorized content and use this matrix to predict similar items.</w:t>
+        <w:t xml:space="preserve"> - TF-IDF vectorization of movies list</w:t>
       </w:r>
     </w:p>
     <w:p>
@@ -10532,11 +11107,12 @@
         <w:rPr>
           <w:noProof/>
         </w:rPr>
+        <w:lastRenderedPageBreak/>
         <w:drawing>
-          <wp:inline distT="0" distB="0" distL="0" distR="0" wp14:anchorId="4DE38B88" wp14:editId="69EA3332">
-            <wp:extent cx="5727700" cy="1292860"/>
-            <wp:effectExtent l="0" t="0" r="0" b="2540"/>
-            <wp:docPr id="17" name="Picture 17" descr="A screenshot of a cell phone&#10;&#10;Description automatically generated"/>
+          <wp:inline distT="0" distB="0" distL="0" distR="0" wp14:anchorId="74040556" wp14:editId="2A82FAD5">
+            <wp:extent cx="5727700" cy="1313180"/>
+            <wp:effectExtent l="0" t="0" r="0" b="0"/>
+            <wp:docPr id="16" name="Picture 16" descr="A picture containing screenshot&#10;&#10;Description automatically generated"/>
             <wp:cNvGraphicFramePr>
               <a:graphicFrameLocks xmlns:a="http://schemas.openxmlformats.org/drawingml/2006/main" noChangeAspect="1"/>
             </wp:cNvGraphicFramePr>
@@ -10556,7 +11132,7 @@
                   <pic:spPr>
                     <a:xfrm>
                       <a:off x="0" y="0"/>
-                      <a:ext cx="5727700" cy="1292860"/>
+                      <a:ext cx="5727700" cy="1313180"/>
                     </a:xfrm>
                     <a:prstGeom prst="rect">
                       <a:avLst/>
@@ -10598,12 +11174,17 @@
         <w:fldChar w:fldCharType="end"/>
       </w:r>
       <w:r>
-        <w:t xml:space="preserve"> - Python function for predicting the similar movies based on the target movie</w:t>
-      </w:r>
-    </w:p>
-    <w:p>
-      <w:r>
-        <w:t>Here’s an example of how it works:</w:t>
+        <w:t xml:space="preserve"> - TF-IDF vocabulary after vectorization</w:t>
+      </w:r>
+    </w:p>
+    <w:p>
+      <w:r>
+        <w:t>As can be seen, the movies have been vectorized using unigrams and bigrams. We could have used trigrams as well, but for the purpose of this evaluation we will keep the former two only.</w:t>
+      </w:r>
+    </w:p>
+    <w:p>
+      <w:r>
+        <w:t>The main idea of content-based recommender engines is to suggest the items that have content similar to the one being evaluated against. This means that we will build a similarity matrix by calculating the similarities between the previously vectorized content and use this matrix to predict similar items.</w:t>
       </w:r>
     </w:p>
     <w:p>
@@ -10615,10 +11196,10 @@
           <w:noProof/>
         </w:rPr>
         <w:drawing>
-          <wp:inline distT="0" distB="0" distL="0" distR="0" wp14:anchorId="2251798F" wp14:editId="106DCAD4">
-            <wp:extent cx="5727700" cy="2072640"/>
-            <wp:effectExtent l="0" t="0" r="0" b="0"/>
-            <wp:docPr id="18" name="Picture 18" descr="A screenshot of a cell phone&#10;&#10;Description automatically generated"/>
+          <wp:inline distT="0" distB="0" distL="0" distR="0" wp14:anchorId="4DE38B88" wp14:editId="69EA3332">
+            <wp:extent cx="5727700" cy="1292860"/>
+            <wp:effectExtent l="0" t="0" r="0" b="2540"/>
+            <wp:docPr id="17" name="Picture 17" descr="A screenshot of a cell phone&#10;&#10;Description automatically generated"/>
             <wp:cNvGraphicFramePr>
               <a:graphicFrameLocks xmlns:a="http://schemas.openxmlformats.org/drawingml/2006/main" noChangeAspect="1"/>
             </wp:cNvGraphicFramePr>
@@ -10638,7 +11219,7 @@
                   <pic:spPr>
                     <a:xfrm>
                       <a:off x="0" y="0"/>
-                      <a:ext cx="5727700" cy="2072640"/>
+                      <a:ext cx="5727700" cy="1292860"/>
                     </a:xfrm>
                     <a:prstGeom prst="rect">
                       <a:avLst/>
@@ -10680,29 +11261,27 @@
         <w:fldChar w:fldCharType="end"/>
       </w:r>
       <w:r>
-        <w:t xml:space="preserve"> - List of movies that were predicted, which are </w:t>
-      </w:r>
+        <w:t xml:space="preserve"> - Python function for predicting the similar movies based on the target movie</w:t>
+      </w:r>
+    </w:p>
+    <w:p>
+      <w:r>
+        <w:t>Here’s an example of how it works:</w:t>
+      </w:r>
+    </w:p>
+    <w:p>
+      <w:pPr>
+        <w:keepNext/>
+      </w:pPr>
       <w:r>
         <w:rPr>
           <w:noProof/>
         </w:rPr>
-        <w:t>similar to the input movie</w:t>
-      </w:r>
-    </w:p>
-    <w:p>
-      <w:pPr>
-        <w:keepNext/>
-      </w:pPr>
-      <w:r>
-        <w:rPr>
-          <w:noProof/>
-        </w:rPr>
-        <w:lastRenderedPageBreak/>
         <w:drawing>
-          <wp:inline distT="0" distB="0" distL="0" distR="0" wp14:anchorId="5D7AFDD1" wp14:editId="5B35C042">
-            <wp:extent cx="5727700" cy="1351280"/>
+          <wp:inline distT="0" distB="0" distL="0" distR="0" wp14:anchorId="2251798F" wp14:editId="106DCAD4">
+            <wp:extent cx="5727700" cy="2072640"/>
             <wp:effectExtent l="0" t="0" r="0" b="0"/>
-            <wp:docPr id="19" name="Picture 19" descr="A screenshot of a social media post&#10;&#10;Description automatically generated"/>
+            <wp:docPr id="18" name="Picture 18" descr="A screenshot of a cell phone&#10;&#10;Description automatically generated"/>
             <wp:cNvGraphicFramePr>
               <a:graphicFrameLocks xmlns:a="http://schemas.openxmlformats.org/drawingml/2006/main" noChangeAspect="1"/>
             </wp:cNvGraphicFramePr>
@@ -10722,7 +11301,7 @@
                   <pic:spPr>
                     <a:xfrm>
                       <a:off x="0" y="0"/>
-                      <a:ext cx="5727700" cy="1351280"/>
+                      <a:ext cx="5727700" cy="2072640"/>
                     </a:xfrm>
                     <a:prstGeom prst="rect">
                       <a:avLst/>
@@ -10746,10 +11325,7 @@
         <w:fldChar w:fldCharType="begin"/>
       </w:r>
       <w:r>
-        <w:instrText xml:space="preserve"> SEQ Figure \* ARAB</w:instrText>
-      </w:r>
-      <w:r>
-        <w:instrText xml:space="preserve">IC </w:instrText>
+        <w:instrText xml:space="preserve"> SEQ Figure \* ARABIC </w:instrText>
       </w:r>
       <w:r>
         <w:fldChar w:fldCharType="separate"/>
@@ -10767,79 +11343,13 @@
         <w:fldChar w:fldCharType="end"/>
       </w:r>
       <w:r>
-        <w:t xml:space="preserve"> - Movies similar to movie Terminator</w:t>
-      </w:r>
-    </w:p>
-    <w:p>
-      <w:r>
-        <w:t xml:space="preserve">As can be seen, the movies that are recommended are exactly the same in genre as the one being evaluated against. It’s important to note in the second example that, for movie </w:t>
-      </w:r>
-      <w:r>
-        <w:rPr>
-          <w:i/>
-          <w:iCs/>
-        </w:rPr>
-        <w:t>Terminator</w:t>
-      </w:r>
-      <w:r>
-        <w:t xml:space="preserve"> </w:t>
-      </w:r>
-      <w:r>
-        <w:rPr>
-          <w:i/>
-          <w:iCs/>
-        </w:rPr>
-        <w:t>(1984)</w:t>
-      </w:r>
-      <w:r>
-        <w:t xml:space="preserve">, we don’t see the </w:t>
-      </w:r>
-      <w:r>
-        <w:rPr>
-          <w:i/>
-          <w:iCs/>
-        </w:rPr>
-        <w:t xml:space="preserve">Terminator 2: The Judgement Day (1991) </w:t>
-      </w:r>
-      <w:r>
-        <w:t>in the list of top-5 recommendations. This is because we didn’t include movie name in the vector, but we rather used movie genre only. Upon further inspection of the recommendation list, we do find the Terminator 2 among the first top-100 recommendations.</w:t>
-      </w:r>
-      <w:r>
-        <w:t xml:space="preserve"> For the purpose of this evaluation, we will keep the prediction engine as is.</w:t>
-      </w:r>
-    </w:p>
-    <w:p>
-      <w:pPr>
-        <w:pStyle w:val="Heading3"/>
-      </w:pPr>
-      <w:bookmarkStart w:id="27" w:name="_Toc23789705"/>
-      <w:r>
-        <w:t>Evaluation</w:t>
-      </w:r>
-      <w:bookmarkEnd w:id="27"/>
-    </w:p>
-    <w:p>
-      <w:r>
-        <w:t xml:space="preserve">In case of content-based filtering, as the recommendations are being made based on the content, without any reference to </w:t>
-      </w:r>
-      <w:proofErr w:type="gramStart"/>
-      <w:r>
-        <w:t>users</w:t>
-      </w:r>
-      <w:proofErr w:type="gramEnd"/>
-      <w:r>
-        <w:t xml:space="preserve"> ratings, we have to evaluate the results based on whether user did actually like the movie being recommended. For the purpose of evaluation, we will treat ratings from 3 to 5 as positive feedback, and ratings and everything below 3 as negative feedback.</w:t>
-      </w:r>
-    </w:p>
-    <w:p>
-      <w:r>
-        <w:t>Due to limited computing power of the environment where this evaluation is being ran, we will take only 2</w:t>
-      </w:r>
-      <w:r>
-        <w:t>0</w:t>
-      </w:r>
-      <w:r>
-        <w:t>.000 training samples. Each sample represents a single rating of single user for a single movie:</w:t>
+        <w:t xml:space="preserve"> - List of movies that were predicted, which are </w:t>
+      </w:r>
+      <w:r>
+        <w:rPr>
+          <w:noProof/>
+        </w:rPr>
+        <w:t>similar to the input movie</w:t>
       </w:r>
     </w:p>
     <w:p>
@@ -10852,10 +11362,10 @@
         </w:rPr>
         <w:lastRenderedPageBreak/>
         <w:drawing>
-          <wp:inline distT="0" distB="0" distL="0" distR="0" wp14:anchorId="0B7B2CA9" wp14:editId="4C4574FA">
-            <wp:extent cx="5727700" cy="2279650"/>
-            <wp:effectExtent l="0" t="0" r="0" b="6350"/>
-            <wp:docPr id="20" name="Picture 20" descr="A screenshot of a cell phone&#10;&#10;Description automatically generated"/>
+          <wp:inline distT="0" distB="0" distL="0" distR="0" wp14:anchorId="5D7AFDD1" wp14:editId="5B35C042">
+            <wp:extent cx="5727700" cy="1351280"/>
+            <wp:effectExtent l="0" t="0" r="0" b="0"/>
+            <wp:docPr id="19" name="Picture 19" descr="A screenshot of a social media post&#10;&#10;Description automatically generated"/>
             <wp:cNvGraphicFramePr>
               <a:graphicFrameLocks xmlns:a="http://schemas.openxmlformats.org/drawingml/2006/main" noChangeAspect="1"/>
             </wp:cNvGraphicFramePr>
@@ -10875,7 +11385,7 @@
                   <pic:spPr>
                     <a:xfrm>
                       <a:off x="0" y="0"/>
-                      <a:ext cx="5727700" cy="2279650"/>
+                      <a:ext cx="5727700" cy="1351280"/>
                     </a:xfrm>
                     <a:prstGeom prst="rect">
                       <a:avLst/>
@@ -10899,7 +11409,10 @@
         <w:fldChar w:fldCharType="begin"/>
       </w:r>
       <w:r>
-        <w:instrText xml:space="preserve"> SEQ Figure \* ARABIC </w:instrText>
+        <w:instrText xml:space="preserve"> SEQ Figure \* ARAB</w:instrText>
+      </w:r>
+      <w:r>
+        <w:instrText xml:space="preserve">IC </w:instrText>
       </w:r>
       <w:r>
         <w:fldChar w:fldCharType="separate"/>
@@ -10917,25 +11430,79 @@
         <w:fldChar w:fldCharType="end"/>
       </w:r>
       <w:r>
-        <w:t xml:space="preserve"> - Train data list</w:t>
-      </w:r>
-    </w:p>
-    <w:p>
-      <w:r>
-        <w:t xml:space="preserve">For each movie that was rated in the aforementioned set, we will find a list of 50 movies that are predicted based on it. Out of those 50 movies, we will consider as positive hit ones that were positively rated by user, and as a </w:t>
+        <w:t xml:space="preserve"> - Movies similar to movie Terminator</w:t>
+      </w:r>
+    </w:p>
+    <w:p>
+      <w:r>
+        <w:t xml:space="preserve">As can be seen, the movies that are recommended are exactly the same in genre as the one being evaluated against. It’s important to note in the second example that, for movie </w:t>
+      </w:r>
+      <w:r>
+        <w:rPr>
+          <w:i/>
+          <w:iCs/>
+        </w:rPr>
+        <w:t>Terminator</w:t>
+      </w:r>
+      <w:r>
+        <w:t xml:space="preserve"> </w:t>
+      </w:r>
+      <w:r>
+        <w:rPr>
+          <w:i/>
+          <w:iCs/>
+        </w:rPr>
+        <w:t>(1984)</w:t>
+      </w:r>
+      <w:r>
+        <w:t xml:space="preserve">, we don’t see the </w:t>
+      </w:r>
+      <w:r>
+        <w:rPr>
+          <w:i/>
+          <w:iCs/>
+        </w:rPr>
+        <w:t xml:space="preserve">Terminator 2: The Judgement Day (1991) </w:t>
+      </w:r>
+      <w:r>
+        <w:t>in the list of top-5 recommendations. This is because we didn’t include movie name in the vector, but we rather used movie genre only. Upon further inspection of the recommendation list, we do find the Terminator 2 among the first top-100 recommendations.</w:t>
+      </w:r>
+      <w:r>
+        <w:t xml:space="preserve"> For the purpose of this evaluation, we will keep the prediction engine as is.</w:t>
+      </w:r>
+    </w:p>
+    <w:p>
+      <w:pPr>
+        <w:pStyle w:val="Heading3"/>
+      </w:pPr>
+      <w:bookmarkStart w:id="27" w:name="_Toc23789705"/>
+      <w:r>
+        <w:t>Evaluation</w:t>
+      </w:r>
+      <w:bookmarkEnd w:id="27"/>
+    </w:p>
+    <w:p>
+      <w:r>
+        <w:t xml:space="preserve">In case of content-based filtering, as the recommendations are being made based on the content, without any reference to </w:t>
       </w:r>
       <w:proofErr w:type="gramStart"/>
       <w:r>
-        <w:t>negative hit ones</w:t>
+        <w:t>users</w:t>
       </w:r>
       <w:proofErr w:type="gramEnd"/>
       <w:r>
-        <w:t xml:space="preserve"> that were negatively rated. Predicted movies that were not rated by the user in question will be ignored. Finally, we calculate the accuracy score based on the number of positive and negative hits.</w:t>
-      </w:r>
-    </w:p>
-    <w:p>
-      <w:r>
-        <w:t>The evaluation algorithm can be summarized in the following diagram:</w:t>
+        <w:t xml:space="preserve"> ratings, we have to evaluate the results based on whether user did actually like the movie being recommended. For the purpose of evaluation, we will treat ratings from 3 to 5 as positive feedback, and ratings and everything below 3 as negative feedback.</w:t>
+      </w:r>
+    </w:p>
+    <w:p>
+      <w:r>
+        <w:t>Due to limited computing power of the environment where this evaluation is being ran, we will take only 2</w:t>
+      </w:r>
+      <w:r>
+        <w:t>0</w:t>
+      </w:r>
+      <w:r>
+        <w:t>.000 training samples. Each sample represents a single rating of single user for a single movie:</w:t>
       </w:r>
     </w:p>
     <w:p>
@@ -10946,11 +11513,12 @@
         <w:rPr>
           <w:noProof/>
         </w:rPr>
+        <w:lastRenderedPageBreak/>
         <w:drawing>
-          <wp:inline distT="0" distB="0" distL="0" distR="0" wp14:anchorId="03228739" wp14:editId="382321DF">
-            <wp:extent cx="5727700" cy="3110230"/>
-            <wp:effectExtent l="0" t="0" r="0" b="1270"/>
-            <wp:docPr id="22" name="Picture 22" descr="A screenshot of a cell phone&#10;&#10;Description automatically generated"/>
+          <wp:inline distT="0" distB="0" distL="0" distR="0" wp14:anchorId="0B7B2CA9" wp14:editId="4C4574FA">
+            <wp:extent cx="5727700" cy="2279650"/>
+            <wp:effectExtent l="0" t="0" r="0" b="6350"/>
+            <wp:docPr id="20" name="Picture 20" descr="A screenshot of a cell phone&#10;&#10;Description automatically generated"/>
             <wp:cNvGraphicFramePr>
               <a:graphicFrameLocks xmlns:a="http://schemas.openxmlformats.org/drawingml/2006/main" noChangeAspect="1"/>
             </wp:cNvGraphicFramePr>
@@ -10970,6 +11538,101 @@
                   <pic:spPr>
                     <a:xfrm>
                       <a:off x="0" y="0"/>
+                      <a:ext cx="5727700" cy="2279650"/>
+                    </a:xfrm>
+                    <a:prstGeom prst="rect">
+                      <a:avLst/>
+                    </a:prstGeom>
+                  </pic:spPr>
+                </pic:pic>
+              </a:graphicData>
+            </a:graphic>
+          </wp:inline>
+        </w:drawing>
+      </w:r>
+    </w:p>
+    <w:p>
+      <w:pPr>
+        <w:pStyle w:val="Caption"/>
+      </w:pPr>
+      <w:r>
+        <w:t xml:space="preserve">Figure </w:t>
+      </w:r>
+      <w:r>
+        <w:fldChar w:fldCharType="begin"/>
+      </w:r>
+      <w:r>
+        <w:instrText xml:space="preserve"> SEQ Figure \* ARABIC </w:instrText>
+      </w:r>
+      <w:r>
+        <w:fldChar w:fldCharType="separate"/>
+      </w:r>
+      <w:r>
+        <w:rPr>
+          <w:noProof/>
+        </w:rPr>
+        <w:t>21</w:t>
+      </w:r>
+      <w:r>
+        <w:rPr>
+          <w:noProof/>
+        </w:rPr>
+        <w:fldChar w:fldCharType="end"/>
+      </w:r>
+      <w:r>
+        <w:t xml:space="preserve"> - Train data list</w:t>
+      </w:r>
+    </w:p>
+    <w:p>
+      <w:r>
+        <w:t xml:space="preserve">For each movie that was rated in the aforementioned set, we will find a list of 50 movies that are predicted based on it. Out of those 50 movies, we will consider as positive hit ones that were positively rated by user, and as a </w:t>
+      </w:r>
+      <w:proofErr w:type="gramStart"/>
+      <w:r>
+        <w:t>negative hit ones</w:t>
+      </w:r>
+      <w:proofErr w:type="gramEnd"/>
+      <w:r>
+        <w:t xml:space="preserve"> that were negatively rated. Predicted movies that were not rated by the user in question will be ignored. Finally, we calculate the accuracy score based on the number of positive and negative hits.</w:t>
+      </w:r>
+    </w:p>
+    <w:p>
+      <w:r>
+        <w:t>The evaluation algorithm can be summarized in the following diagram:</w:t>
+      </w:r>
+    </w:p>
+    <w:p>
+      <w:pPr>
+        <w:keepNext/>
+      </w:pPr>
+      <w:r>
+        <w:rPr>
+          <w:noProof/>
+        </w:rPr>
+        <w:drawing>
+          <wp:inline distT="0" distB="0" distL="0" distR="0" wp14:anchorId="03228739" wp14:editId="382321DF">
+            <wp:extent cx="5727700" cy="3110230"/>
+            <wp:effectExtent l="0" t="0" r="0" b="1270"/>
+            <wp:docPr id="22" name="Picture 22" descr="A screenshot of a cell phone&#10;&#10;Description automatically generated"/>
+            <wp:cNvGraphicFramePr>
+              <a:graphicFrameLocks xmlns:a="http://schemas.openxmlformats.org/drawingml/2006/main" noChangeAspect="1"/>
+            </wp:cNvGraphicFramePr>
+            <a:graphic xmlns:a="http://schemas.openxmlformats.org/drawingml/2006/main">
+              <a:graphicData uri="http://schemas.openxmlformats.org/drawingml/2006/picture">
+                <pic:pic xmlns:pic="http://schemas.openxmlformats.org/drawingml/2006/picture">
+                  <pic:nvPicPr>
+                    <pic:cNvPr id="1" name=""/>
+                    <pic:cNvPicPr/>
+                  </pic:nvPicPr>
+                  <pic:blipFill>
+                    <a:blip r:embed="rId31"/>
+                    <a:stretch>
+                      <a:fillRect/>
+                    </a:stretch>
+                  </pic:blipFill>
+                  <pic:spPr>
+                    <a:xfrm>
+                      <a:off x="0" y="0"/>
                       <a:ext cx="5727700" cy="3110230"/>
                     </a:xfrm>
                     <a:prstGeom prst="rect">
@@ -11003,7 +11666,7 @@
         <w:rPr>
           <w:noProof/>
         </w:rPr>
-        <w:t>21</w:t>
+        <w:t>22</w:t>
       </w:r>
       <w:r>
         <w:rPr>
@@ -11907,7 +12570,15 @@
         <w:footnoteRef/>
       </w:r>
       <w:r>
-        <w:t xml:space="preserve"> Positive rating is considered as a rating in range (3, 5]</w:t>
+        <w:t xml:space="preserve"> These assumptions are not validated. They are taken as </w:t>
+      </w:r>
+      <w:proofErr w:type="gramStart"/>
+      <w:r>
+        <w:t>an</w:t>
+      </w:r>
+      <w:proofErr w:type="gramEnd"/>
+      <w:r>
+        <w:t xml:space="preserve"> potential example that TF-IDF vectorizer might return.</w:t>
       </w:r>
     </w:p>
   </w:footnote>
@@ -11923,7 +12594,7 @@
         <w:footnoteRef/>
       </w:r>
       <w:r>
-        <w:t xml:space="preserve"> Negative rating is considered a rating in range of [0, 3)</w:t>
+        <w:t xml:space="preserve"> Positive rating is considered as a rating in range (3, 5]</w:t>
       </w:r>
     </w:p>
   </w:footnote>
@@ -11939,7 +12610,7 @@
         <w:footnoteRef/>
       </w:r>
       <w:r>
-        <w:t xml:space="preserve"> Average number of ratings per user has been calculated by finding an average value of total number of ratings per user</w:t>
+        <w:t xml:space="preserve"> Negative rating is considered a rating in range of [0, 3)</w:t>
       </w:r>
     </w:p>
   </w:footnote>
@@ -11955,7 +12626,7 @@
         <w:footnoteRef/>
       </w:r>
       <w:r>
-        <w:t xml:space="preserve"> High value is referred to any ratting above 4.</w:t>
+        <w:t xml:space="preserve"> Average number of ratings per user has been calculated by finding an average value of total number of ratings per user</w:t>
       </w:r>
     </w:p>
   </w:footnote>
@@ -11971,15 +12642,7 @@
         <w:footnoteRef/>
       </w:r>
       <w:r>
-        <w:t xml:space="preserve"> Movies that are listed are the moves that exist in </w:t>
-      </w:r>
-      <w:proofErr w:type="spellStart"/>
-      <w:r>
-        <w:t>MovieLens</w:t>
-      </w:r>
-      <w:proofErr w:type="spellEnd"/>
-      <w:r>
-        <w:t xml:space="preserve"> dataset as well</w:t>
+        <w:t xml:space="preserve"> High value is referred to any ratting above 4.</w:t>
       </w:r>
     </w:p>
   </w:footnote>
@@ -11995,7 +12658,15 @@
         <w:footnoteRef/>
       </w:r>
       <w:r>
-        <w:t xml:space="preserve"> This is under assumption that we consider rating 3 and higher as positive liking.</w:t>
+        <w:t xml:space="preserve"> Movies that are listed are the moves that exist in </w:t>
+      </w:r>
+      <w:proofErr w:type="spellStart"/>
+      <w:r>
+        <w:t>MovieLens</w:t>
+      </w:r>
+      <w:proofErr w:type="spellEnd"/>
+      <w:r>
+        <w:t xml:space="preserve"> dataset as well</w:t>
       </w:r>
     </w:p>
   </w:footnote>
@@ -12011,11 +12682,27 @@
         <w:footnoteRef/>
       </w:r>
       <w:r>
-        <w:t xml:space="preserve"> Out of 20.168 test samples in total, we were able to predict ratings for 6.756 samples only </w:t>
+        <w:t xml:space="preserve"> This is under assumption that we consider rating 3 and higher as positive liking.</w:t>
       </w:r>
     </w:p>
   </w:footnote>
   <w:footnote w:id="8">
+    <w:p>
+      <w:pPr>
+        <w:pStyle w:val="FootnoteText"/>
+      </w:pPr>
+      <w:r>
+        <w:rPr>
+          <w:rStyle w:val="FootnoteReference"/>
+        </w:rPr>
+        <w:footnoteRef/>
+      </w:r>
+      <w:r>
+        <w:t xml:space="preserve"> Out of 20.168 test samples in total, we were able to predict ratings for 6.756 samples only </w:t>
+      </w:r>
+    </w:p>
+  </w:footnote>
+  <w:footnote w:id="9">
     <w:p>
       <w:pPr>
         <w:pStyle w:val="FootnoteText"/>
@@ -13062,6 +13749,95 @@
     </w:lvl>
   </w:abstractNum>
   <w:abstractNum w:abstractNumId="19" w15:restartNumberingAfterBreak="0">
+    <w:nsid w:val="3F877262"/>
+    <w:multiLevelType w:val="hybridMultilevel"/>
+    <w:tmpl w:val="B2980992"/>
+    <w:lvl w:ilvl="0" w:tplc="0409000F">
+      <w:start w:val="1"/>
+      <w:numFmt w:val="decimal"/>
+      <w:lvlText w:val="%1."/>
+      <w:lvlJc w:val="left"/>
+      <w:pPr>
+        <w:ind w:left="720" w:hanging="360"/>
+      </w:pPr>
+      <w:rPr>
+        <w:rFonts w:hint="default"/>
+      </w:rPr>
+    </w:lvl>
+    <w:lvl w:ilvl="1" w:tplc="04090019" w:tentative="1">
+      <w:start w:val="1"/>
+      <w:numFmt w:val="lowerLetter"/>
+      <w:lvlText w:val="%2."/>
+      <w:lvlJc w:val="left"/>
+      <w:pPr>
+        <w:ind w:left="1440" w:hanging="360"/>
+      </w:pPr>
+    </w:lvl>
+    <w:lvl w:ilvl="2" w:tplc="0409001B" w:tentative="1">
+      <w:start w:val="1"/>
+      <w:numFmt w:val="lowerRoman"/>
+      <w:lvlText w:val="%3."/>
+      <w:lvlJc w:val="right"/>
+      <w:pPr>
+        <w:ind w:left="2160" w:hanging="180"/>
+      </w:pPr>
+    </w:lvl>
+    <w:lvl w:ilvl="3" w:tplc="0409000F" w:tentative="1">
+      <w:start w:val="1"/>
+      <w:numFmt w:val="decimal"/>
+      <w:lvlText w:val="%4."/>
+      <w:lvlJc w:val="left"/>
+      <w:pPr>
+        <w:ind w:left="2880" w:hanging="360"/>
+      </w:pPr>
+    </w:lvl>
+    <w:lvl w:ilvl="4" w:tplc="04090019" w:tentative="1">
+      <w:start w:val="1"/>
+      <w:numFmt w:val="lowerLetter"/>
+      <w:lvlText w:val="%5."/>
+      <w:lvlJc w:val="left"/>
+      <w:pPr>
+        <w:ind w:left="3600" w:hanging="360"/>
+      </w:pPr>
+    </w:lvl>
+    <w:lvl w:ilvl="5" w:tplc="0409001B" w:tentative="1">
+      <w:start w:val="1"/>
+      <w:numFmt w:val="lowerRoman"/>
+      <w:lvlText w:val="%6."/>
+      <w:lvlJc w:val="right"/>
+      <w:pPr>
+        <w:ind w:left="4320" w:hanging="180"/>
+      </w:pPr>
+    </w:lvl>
+    <w:lvl w:ilvl="6" w:tplc="0409000F" w:tentative="1">
+      <w:start w:val="1"/>
+      <w:numFmt w:val="decimal"/>
+      <w:lvlText w:val="%7."/>
+      <w:lvlJc w:val="left"/>
+      <w:pPr>
+        <w:ind w:left="5040" w:hanging="360"/>
+      </w:pPr>
+    </w:lvl>
+    <w:lvl w:ilvl="7" w:tplc="04090019" w:tentative="1">
+      <w:start w:val="1"/>
+      <w:numFmt w:val="lowerLetter"/>
+      <w:lvlText w:val="%8."/>
+      <w:lvlJc w:val="left"/>
+      <w:pPr>
+        <w:ind w:left="5760" w:hanging="360"/>
+      </w:pPr>
+    </w:lvl>
+    <w:lvl w:ilvl="8" w:tplc="0409001B" w:tentative="1">
+      <w:start w:val="1"/>
+      <w:numFmt w:val="lowerRoman"/>
+      <w:lvlText w:val="%9."/>
+      <w:lvlJc w:val="right"/>
+      <w:pPr>
+        <w:ind w:left="6480" w:hanging="180"/>
+      </w:pPr>
+    </w:lvl>
+  </w:abstractNum>
+  <w:abstractNum w:abstractNumId="20" w15:restartNumberingAfterBreak="0">
     <w:nsid w:val="50C434E7"/>
     <w:multiLevelType w:val="hybridMultilevel"/>
     <w:tmpl w:val="67B896FC"/>
@@ -13147,7 +13923,7 @@
       </w:pPr>
     </w:lvl>
   </w:abstractNum>
-  <w:abstractNum w:abstractNumId="20" w15:restartNumberingAfterBreak="0">
+  <w:abstractNum w:abstractNumId="21" w15:restartNumberingAfterBreak="0">
     <w:nsid w:val="5AA52464"/>
     <w:multiLevelType w:val="hybridMultilevel"/>
     <w:tmpl w:val="CABAEFD4"/>
@@ -13260,7 +14036,7 @@
       </w:rPr>
     </w:lvl>
   </w:abstractNum>
-  <w:abstractNum w:abstractNumId="21" w15:restartNumberingAfterBreak="0">
+  <w:abstractNum w:abstractNumId="22" w15:restartNumberingAfterBreak="0">
     <w:nsid w:val="605D2ABA"/>
     <w:multiLevelType w:val="hybridMultilevel"/>
     <w:tmpl w:val="9D4E6620"/>
@@ -13377,7 +14153,7 @@
     <w:abstractNumId w:val="9"/>
   </w:num>
   <w:num w:numId="11">
-    <w:abstractNumId w:val="19"/>
+    <w:abstractNumId w:val="20"/>
   </w:num>
   <w:num w:numId="12">
     <w:abstractNumId w:val="18"/>
@@ -13404,13 +14180,16 @@
     <w:abstractNumId w:val="12"/>
   </w:num>
   <w:num w:numId="20">
-    <w:abstractNumId w:val="20"/>
+    <w:abstractNumId w:val="21"/>
   </w:num>
   <w:num w:numId="21">
-    <w:abstractNumId w:val="21"/>
+    <w:abstractNumId w:val="22"/>
   </w:num>
   <w:num w:numId="22">
     <w:abstractNumId w:val="11"/>
+  </w:num>
+  <w:num w:numId="23">
+    <w:abstractNumId w:val="19"/>
   </w:num>
 </w:numbering>
 </file>
@@ -15108,7 +15887,7 @@
         </b:NameList>
       </b:Author>
     </b:Author>
-    <b:RefOrder>23</b:RefOrder>
+    <b:RefOrder>27</b:RefOrder>
   </b:Source>
   <b:Source>
     <b:Tag>Sar01</b:Tag>
@@ -15266,7 +16045,7 @@
         </b:NameList>
       </b:Author>
     </b:Author>
-    <b:RefOrder>21</b:RefOrder>
+    <b:RefOrder>25</b:RefOrder>
   </b:Source>
   <b:Source>
     <b:Tag>Res94</b:Tag>
@@ -15301,7 +16080,7 @@
         </b:NameList>
       </b:Author>
     </b:Author>
-    <b:RefOrder>22</b:RefOrder>
+    <b:RefOrder>26</b:RefOrder>
   </b:Source>
   <b:Source>
     <b:Tag>Ben07</b:Tag>
@@ -15548,11 +16327,130 @@
     </b:Author>
     <b:RefOrder>20</b:RefOrder>
   </b:Source>
+  <b:Source>
+    <b:Tag>Sch02</b:Tag>
+    <b:SourceType>Book</b:SourceType>
+    <b:Guid>{AF88D59D-4FE3-DF44-8CEA-AFD594B1183F}</b:Guid>
+    <b:Title>Methods and metrics for cold-start recommendations.</b:Title>
+    <b:Publisher>Proceedings of the 25th annual international ACM SIGIR conference on Research and development in information retrieval, pp. 253-260. ACM</b:Publisher>
+    <b:Year>2002</b:Year>
+    <b:Author>
+      <b:Author>
+        <b:NameList>
+          <b:Person>
+            <b:Last>Schein</b:Last>
+            <b:Middle>I.</b:Middle>
+            <b:First>Andrew</b:First>
+          </b:Person>
+          <b:Person>
+            <b:Last>Popescul</b:Last>
+            <b:First>Alexandrin</b:First>
+          </b:Person>
+          <b:Person>
+            <b:Last>Ungar</b:Last>
+            <b:Middle>H.</b:Middle>
+            <b:First>Lyle</b:First>
+          </b:Person>
+          <b:Person>
+            <b:Last>Pennock</b:Last>
+            <b:Middle>M.</b:Middle>
+            <b:First>David</b:First>
+          </b:Person>
+        </b:NameList>
+      </b:Author>
+    </b:Author>
+    <b:RefOrder>21</b:RefOrder>
+  </b:Source>
+  <b:Source>
+    <b:Tag>Lam08</b:Tag>
+    <b:SourceType>Book</b:SourceType>
+    <b:Guid>{31598462-FBD3-D64D-85A4-B097D5668A3B}</b:Guid>
+    <b:Title>Addressing cold-start problem in recommendation systems.</b:Title>
+    <b:Publisher>Proceedings of the 2nd international conference on Ubiquitous information management and communication, pp. 208-211. ACM</b:Publisher>
+    <b:Year>2008</b:Year>
+    <b:Author>
+      <b:Author>
+        <b:NameList>
+          <b:Person>
+            <b:Last>Lam</b:Last>
+            <b:First>Xuan</b:First>
+          </b:Person>
+          <b:Person>
+            <b:Last>Vu</b:Last>
+            <b:First>Thuc</b:First>
+          </b:Person>
+          <b:Person>
+            <b:Last>Duc Le</b:Last>
+            <b:First>Trong</b:First>
+          </b:Person>
+          <b:Person>
+            <b:Last>Duc Duong</b:Last>
+            <b:First>Anh</b:First>
+          </b:Person>
+        </b:NameList>
+      </b:Author>
+    </b:Author>
+    <b:RefOrder>22</b:RefOrder>
+  </b:Source>
+  <b:Source>
+    <b:Tag>Ble14</b:Tag>
+    <b:SourceType>Book</b:SourceType>
+    <b:Guid>{AAB9F41C-2EB1-8B49-B3E1-CC6B3459ED2D}</b:Guid>
+    <b:Title>Facing the cold start problem in recommender systems.</b:Title>
+    <b:Publisher>Expert Systems with Applications 41, no. 4</b:Publisher>
+    <b:Year>2014</b:Year>
+    <b:Author>
+      <b:Author>
+        <b:NameList>
+          <b:Person>
+            <b:Last>Blerina</b:Last>
+            <b:First>Lika</b:First>
+          </b:Person>
+          <b:Person>
+            <b:Last>Kolomvatsos</b:Last>
+            <b:First>Kostas</b:First>
+          </b:Person>
+          <b:Person>
+            <b:Last>Hadjiefthymiades</b:Last>
+            <b:First>Stathes</b:First>
+          </b:Person>
+        </b:NameList>
+      </b:Author>
+    </b:Author>
+    <b:RefOrder>23</b:RefOrder>
+  </b:Source>
+  <b:Source>
+    <b:Tag>Zho11</b:Tag>
+    <b:SourceType>Book</b:SourceType>
+    <b:Guid>{65AB142A-CFE0-3948-A4AA-32BD6D2DFD10}</b:Guid>
+    <b:Title>Functional matrix factorizations for cold-start recommendation.</b:Title>
+    <b:Publisher>Proceedings of the 34th international ACM SIGIR conference on Research and development in Information Retrieval</b:Publisher>
+    <b:Year>2011</b:Year>
+    <b:Author>
+      <b:Author>
+        <b:NameList>
+          <b:Person>
+            <b:Last>Zhou</b:Last>
+            <b:First>Yang</b:First>
+          </b:Person>
+          <b:Person>
+            <b:Last>Yang</b:Last>
+            <b:First>Shuang-Hong</b:First>
+          </b:Person>
+          <b:Person>
+            <b:Last>Zha</b:Last>
+            <b:First>Hongyuan</b:First>
+          </b:Person>
+        </b:NameList>
+      </b:Author>
+    </b:Author>
+    <b:RefOrder>24</b:RefOrder>
+  </b:Source>
 </b:Sources>
 </file>
 
 <file path=customXml/itemProps1.xml><?xml version="1.0" encoding="utf-8"?>
-<ds:datastoreItem xmlns:ds="http://schemas.openxmlformats.org/officeDocument/2006/customXml" ds:itemID="{5A1D807B-B414-B14E-B589-D1F596E81A2E}">
+<ds:datastoreItem xmlns:ds="http://schemas.openxmlformats.org/officeDocument/2006/customXml" ds:itemID="{326E74C7-2803-0A48-B50A-6C8FA045CD71}">
   <ds:schemaRefs>
     <ds:schemaRef ds:uri="http://schemas.openxmlformats.org/officeDocument/2006/bibliography"/>
   </ds:schemaRefs>

</xml_diff>

<commit_message>
Write about explicit vs Implicit rating and similarity coefficients; also introduce a daily diary
</commit_message>
<xml_diff>
--- a/Master Thesis.docx
+++ b/Master Thesis.docx
@@ -146,68 +146,39 @@
         <w:rPr>
           <w:b/>
           <w:bCs/>
-          <w:sz w:val="28"/>
-          <w:szCs w:val="28"/>
-        </w:rPr>
-      </w:pPr>
-      <w:r>
+          <w:sz w:val="32"/>
+          <w:szCs w:val="36"/>
+        </w:rPr>
+      </w:pPr>
+      <w:r>
+        <w:rPr>
+          <w:b/>
+          <w:bCs/>
+          <w:sz w:val="32"/>
+          <w:szCs w:val="36"/>
+        </w:rPr>
+        <w:t>MODEL AND CONTENT-BASED RECOMMENDER SYSTEMS EVALUATION</w:t>
+      </w:r>
+    </w:p>
+    <w:p>
+      <w:pPr>
+        <w:jc w:val="center"/>
         <w:rPr>
           <w:b/>
           <w:bCs/>
           <w:sz w:val="28"/>
           <w:szCs w:val="28"/>
         </w:rPr>
-        <w:t>MASTER THESIS</w:t>
-      </w:r>
-    </w:p>
-    <w:p>
-      <w:pPr>
-        <w:jc w:val="center"/>
+      </w:pPr>
+      <w:r>
         <w:rPr>
           <w:b/>
           <w:bCs/>
-        </w:rPr>
-      </w:pPr>
-      <w:r>
-        <w:rPr>
-          <w:b/>
-          <w:bCs/>
-        </w:rPr>
-        <w:t xml:space="preserve">SYNTHESIS AND EVALUATION OF </w:t>
-      </w:r>
-      <w:r>
-        <w:rPr>
-          <w:b/>
-          <w:bCs/>
-        </w:rPr>
-        <w:t xml:space="preserve">DIFFERENT </w:t>
-      </w:r>
-      <w:r>
-        <w:rPr>
-          <w:b/>
-          <w:bCs/>
-        </w:rPr>
-        <w:t>RECOMMENDER SYSTEM</w:t>
-      </w:r>
-      <w:r>
-        <w:rPr>
-          <w:b/>
-          <w:bCs/>
-        </w:rPr>
-        <w:t>S</w:t>
-      </w:r>
-      <w:r>
-        <w:rPr>
-          <w:b/>
-          <w:bCs/>
-        </w:rPr>
-        <w:t xml:space="preserve"> AGAINST A MOVIES DATASET</w:t>
-      </w:r>
-    </w:p>
-    <w:p>
-      <w:pPr>
-        <w:jc w:val="center"/>
-      </w:pPr>
+          <w:sz w:val="28"/>
+          <w:szCs w:val="28"/>
+        </w:rPr>
+        <w:t>MASTER THESIS</w:t>
+      </w:r>
     </w:p>
     <w:p>
       <w:pPr>
@@ -396,7 +367,7 @@
             </w:rPr>
             <w:fldChar w:fldCharType="separate"/>
           </w:r>
-          <w:hyperlink w:anchor="_Toc23789680" w:history="1">
+          <w:hyperlink w:anchor="_Toc23874233" w:history="1">
             <w:r>
               <w:rPr>
                 <w:rStyle w:val="Hyperlink"/>
@@ -442,7 +413,7 @@
                 <w:noProof/>
                 <w:webHidden/>
               </w:rPr>
-              <w:instrText xml:space="preserve"> PAGEREF _Toc23789680 \h </w:instrText>
+              <w:instrText xml:space="preserve"> PAGEREF _Toc23874233 \h </w:instrText>
             </w:r>
             <w:r>
               <w:rPr>
@@ -490,7 +461,7 @@
               <w:color w:val="auto"/>
             </w:rPr>
           </w:pPr>
-          <w:hyperlink w:anchor="_Toc23789681" w:history="1">
+          <w:hyperlink w:anchor="_Toc23874234" w:history="1">
             <w:r>
               <w:rPr>
                 <w:rStyle w:val="Hyperlink"/>
@@ -536,7 +507,7 @@
                 <w:noProof/>
                 <w:webHidden/>
               </w:rPr>
-              <w:instrText xml:space="preserve"> PAGEREF _Toc23789681 \h </w:instrText>
+              <w:instrText xml:space="preserve"> PAGEREF _Toc23874234 \h </w:instrText>
             </w:r>
             <w:r>
               <w:rPr>
@@ -584,7 +555,7 @@
               <w:szCs w:val="24"/>
             </w:rPr>
           </w:pPr>
-          <w:hyperlink w:anchor="_Toc23789682" w:history="1">
+          <w:hyperlink w:anchor="_Toc23874235" w:history="1">
             <w:r>
               <w:rPr>
                 <w:rStyle w:val="Hyperlink"/>
@@ -630,7 +601,7 @@
                 <w:noProof/>
                 <w:webHidden/>
               </w:rPr>
-              <w:instrText xml:space="preserve"> PAGEREF _Toc23789682 \h </w:instrText>
+              <w:instrText xml:space="preserve"> PAGEREF _Toc23874235 \h </w:instrText>
             </w:r>
             <w:r>
               <w:rPr>
@@ -678,7 +649,7 @@
               <w:szCs w:val="24"/>
             </w:rPr>
           </w:pPr>
-          <w:hyperlink w:anchor="_Toc23789683" w:history="1">
+          <w:hyperlink w:anchor="_Toc23874236" w:history="1">
             <w:r>
               <w:rPr>
                 <w:rStyle w:val="Hyperlink"/>
@@ -724,7 +695,7 @@
                 <w:noProof/>
                 <w:webHidden/>
               </w:rPr>
-              <w:instrText xml:space="preserve"> PAGEREF _Toc23789683 \h </w:instrText>
+              <w:instrText xml:space="preserve"> PAGEREF _Toc23874236 \h </w:instrText>
             </w:r>
             <w:r>
               <w:rPr>
@@ -772,7 +743,7 @@
               <w:szCs w:val="24"/>
             </w:rPr>
           </w:pPr>
-          <w:hyperlink w:anchor="_Toc23789684" w:history="1">
+          <w:hyperlink w:anchor="_Toc23874237" w:history="1">
             <w:r>
               <w:rPr>
                 <w:rStyle w:val="Hyperlink"/>
@@ -818,7 +789,7 @@
                 <w:noProof/>
                 <w:webHidden/>
               </w:rPr>
-              <w:instrText xml:space="preserve"> PAGEREF _Toc23789684 \h </w:instrText>
+              <w:instrText xml:space="preserve"> PAGEREF _Toc23874237 \h </w:instrText>
             </w:r>
             <w:r>
               <w:rPr>
@@ -866,7 +837,7 @@
               <w:color w:val="auto"/>
             </w:rPr>
           </w:pPr>
-          <w:hyperlink w:anchor="_Toc23789685" w:history="1">
+          <w:hyperlink w:anchor="_Toc23874238" w:history="1">
             <w:r>
               <w:rPr>
                 <w:rStyle w:val="Hyperlink"/>
@@ -912,7 +883,7 @@
                 <w:noProof/>
                 <w:webHidden/>
               </w:rPr>
-              <w:instrText xml:space="preserve"> PAGEREF _Toc23789685 \h </w:instrText>
+              <w:instrText xml:space="preserve"> PAGEREF _Toc23874238 \h </w:instrText>
             </w:r>
             <w:r>
               <w:rPr>
@@ -960,7 +931,7 @@
               <w:szCs w:val="24"/>
             </w:rPr>
           </w:pPr>
-          <w:hyperlink w:anchor="_Toc23789686" w:history="1">
+          <w:hyperlink w:anchor="_Toc23874239" w:history="1">
             <w:r>
               <w:rPr>
                 <w:rStyle w:val="Hyperlink"/>
@@ -1006,7 +977,7 @@
                 <w:noProof/>
                 <w:webHidden/>
               </w:rPr>
-              <w:instrText xml:space="preserve"> PAGEREF _Toc23789686 \h </w:instrText>
+              <w:instrText xml:space="preserve"> PAGEREF _Toc23874239 \h </w:instrText>
             </w:r>
             <w:r>
               <w:rPr>
@@ -1052,7 +1023,7 @@
               <w:szCs w:val="24"/>
             </w:rPr>
           </w:pPr>
-          <w:hyperlink w:anchor="_Toc23789687" w:history="1">
+          <w:hyperlink w:anchor="_Toc23874240" w:history="1">
             <w:r>
               <w:rPr>
                 <w:rStyle w:val="Hyperlink"/>
@@ -1096,7 +1067,7 @@
                 <w:noProof/>
                 <w:webHidden/>
               </w:rPr>
-              <w:instrText xml:space="preserve"> PAGEREF _Toc23789687 \h </w:instrText>
+              <w:instrText xml:space="preserve"> PAGEREF _Toc23874240 \h </w:instrText>
             </w:r>
             <w:r>
               <w:rPr>
@@ -1142,7 +1113,7 @@
               <w:szCs w:val="24"/>
             </w:rPr>
           </w:pPr>
-          <w:hyperlink w:anchor="_Toc23789688" w:history="1">
+          <w:hyperlink w:anchor="_Toc23874241" w:history="1">
             <w:r>
               <w:rPr>
                 <w:rStyle w:val="Hyperlink"/>
@@ -1186,7 +1157,7 @@
                 <w:noProof/>
                 <w:webHidden/>
               </w:rPr>
-              <w:instrText xml:space="preserve"> PAGEREF _Toc23789688 \h </w:instrText>
+              <w:instrText xml:space="preserve"> PAGEREF _Toc23874241 \h </w:instrText>
             </w:r>
             <w:r>
               <w:rPr>
@@ -1232,7 +1203,7 @@
               <w:szCs w:val="24"/>
             </w:rPr>
           </w:pPr>
-          <w:hyperlink w:anchor="_Toc23789689" w:history="1">
+          <w:hyperlink w:anchor="_Toc23874242" w:history="1">
             <w:r>
               <w:rPr>
                 <w:rStyle w:val="Hyperlink"/>
@@ -1276,7 +1247,7 @@
                 <w:noProof/>
                 <w:webHidden/>
               </w:rPr>
-              <w:instrText xml:space="preserve"> PAGEREF _Toc23789689 \h </w:instrText>
+              <w:instrText xml:space="preserve"> PAGEREF _Toc23874242 \h </w:instrText>
             </w:r>
             <w:r>
               <w:rPr>
@@ -1322,7 +1293,7 @@
               <w:szCs w:val="24"/>
             </w:rPr>
           </w:pPr>
-          <w:hyperlink w:anchor="_Toc23789690" w:history="1">
+          <w:hyperlink w:anchor="_Toc23874243" w:history="1">
             <w:r>
               <w:rPr>
                 <w:rStyle w:val="Hyperlink"/>
@@ -1366,7 +1337,7 @@
                 <w:noProof/>
                 <w:webHidden/>
               </w:rPr>
-              <w:instrText xml:space="preserve"> PAGEREF _Toc23789690 \h </w:instrText>
+              <w:instrText xml:space="preserve"> PAGEREF _Toc23874243 \h </w:instrText>
             </w:r>
             <w:r>
               <w:rPr>
@@ -1414,7 +1385,7 @@
               <w:szCs w:val="24"/>
             </w:rPr>
           </w:pPr>
-          <w:hyperlink w:anchor="_Toc23789691" w:history="1">
+          <w:hyperlink w:anchor="_Toc23874244" w:history="1">
             <w:r>
               <w:rPr>
                 <w:rStyle w:val="Hyperlink"/>
@@ -1460,7 +1431,7 @@
                 <w:noProof/>
                 <w:webHidden/>
               </w:rPr>
-              <w:instrText xml:space="preserve"> PAGEREF _Toc23789691 \h </w:instrText>
+              <w:instrText xml:space="preserve"> PAGEREF _Toc23874244 \h </w:instrText>
             </w:r>
             <w:r>
               <w:rPr>
@@ -1506,7 +1477,7 @@
               <w:szCs w:val="24"/>
             </w:rPr>
           </w:pPr>
-          <w:hyperlink w:anchor="_Toc23789692" w:history="1">
+          <w:hyperlink w:anchor="_Toc23874245" w:history="1">
             <w:r>
               <w:rPr>
                 <w:rStyle w:val="Hyperlink"/>
@@ -1550,7 +1521,7 @@
                 <w:noProof/>
                 <w:webHidden/>
               </w:rPr>
-              <w:instrText xml:space="preserve"> PAGEREF _Toc23789692 \h </w:instrText>
+              <w:instrText xml:space="preserve"> PAGEREF _Toc23874245 \h </w:instrText>
             </w:r>
             <w:r>
               <w:rPr>
@@ -1596,7 +1567,7 @@
               <w:szCs w:val="24"/>
             </w:rPr>
           </w:pPr>
-          <w:hyperlink w:anchor="_Toc23789693" w:history="1">
+          <w:hyperlink w:anchor="_Toc23874246" w:history="1">
             <w:r>
               <w:rPr>
                 <w:rStyle w:val="Hyperlink"/>
@@ -1640,7 +1611,7 @@
                 <w:noProof/>
                 <w:webHidden/>
               </w:rPr>
-              <w:instrText xml:space="preserve"> PAGEREF _Toc23789693 \h </w:instrText>
+              <w:instrText xml:space="preserve"> PAGEREF _Toc23874246 \h </w:instrText>
             </w:r>
             <w:r>
               <w:rPr>
@@ -1686,7 +1657,7 @@
               <w:szCs w:val="24"/>
             </w:rPr>
           </w:pPr>
-          <w:hyperlink w:anchor="_Toc23789694" w:history="1">
+          <w:hyperlink w:anchor="_Toc23874247" w:history="1">
             <w:r>
               <w:rPr>
                 <w:rStyle w:val="Hyperlink"/>
@@ -1730,7 +1701,7 @@
                 <w:noProof/>
                 <w:webHidden/>
               </w:rPr>
-              <w:instrText xml:space="preserve"> PAGEREF _Toc23789694 \h </w:instrText>
+              <w:instrText xml:space="preserve"> PAGEREF _Toc23874247 \h </w:instrText>
             </w:r>
             <w:r>
               <w:rPr>
@@ -1776,7 +1747,7 @@
               <w:szCs w:val="24"/>
             </w:rPr>
           </w:pPr>
-          <w:hyperlink w:anchor="_Toc23789695" w:history="1">
+          <w:hyperlink w:anchor="_Toc23874248" w:history="1">
             <w:r>
               <w:rPr>
                 <w:rStyle w:val="Hyperlink"/>
@@ -1820,7 +1791,7 @@
                 <w:noProof/>
                 <w:webHidden/>
               </w:rPr>
-              <w:instrText xml:space="preserve"> PAGEREF _Toc23789695 \h </w:instrText>
+              <w:instrText xml:space="preserve"> PAGEREF _Toc23874248 \h </w:instrText>
             </w:r>
             <w:r>
               <w:rPr>
@@ -1840,7 +1811,7 @@
                 <w:noProof/>
                 <w:webHidden/>
               </w:rPr>
-              <w:t>15</w:t>
+              <w:t>19</w:t>
             </w:r>
             <w:r>
               <w:rPr>
@@ -1866,7 +1837,7 @@
               <w:szCs w:val="24"/>
             </w:rPr>
           </w:pPr>
-          <w:hyperlink w:anchor="_Toc23789696" w:history="1">
+          <w:hyperlink w:anchor="_Toc23874249" w:history="1">
             <w:r>
               <w:rPr>
                 <w:rStyle w:val="Hyperlink"/>
@@ -1910,7 +1881,7 @@
                 <w:noProof/>
                 <w:webHidden/>
               </w:rPr>
-              <w:instrText xml:space="preserve"> PAGEREF _Toc23789696 \h </w:instrText>
+              <w:instrText xml:space="preserve"> PAGEREF _Toc23874249 \h </w:instrText>
             </w:r>
             <w:r>
               <w:rPr>
@@ -1930,7 +1901,7 @@
                 <w:noProof/>
                 <w:webHidden/>
               </w:rPr>
-              <w:t>15</w:t>
+              <w:t>19</w:t>
             </w:r>
             <w:r>
               <w:rPr>
@@ -1958,7 +1929,7 @@
               <w:szCs w:val="24"/>
             </w:rPr>
           </w:pPr>
-          <w:hyperlink w:anchor="_Toc23789697" w:history="1">
+          <w:hyperlink w:anchor="_Toc23874250" w:history="1">
             <w:r>
               <w:rPr>
                 <w:rStyle w:val="Hyperlink"/>
@@ -1983,6 +1954,100 @@
                 <w:rStyle w:val="Hyperlink"/>
                 <w:noProof/>
               </w:rPr>
+              <w:t>Cold start problem</w:t>
+            </w:r>
+            <w:r>
+              <w:rPr>
+                <w:noProof/>
+                <w:webHidden/>
+              </w:rPr>
+              <w:tab/>
+            </w:r>
+            <w:r>
+              <w:rPr>
+                <w:noProof/>
+                <w:webHidden/>
+              </w:rPr>
+              <w:fldChar w:fldCharType="begin"/>
+            </w:r>
+            <w:r>
+              <w:rPr>
+                <w:noProof/>
+                <w:webHidden/>
+              </w:rPr>
+              <w:instrText xml:space="preserve"> PAGEREF _Toc23874250 \h </w:instrText>
+            </w:r>
+            <w:r>
+              <w:rPr>
+                <w:noProof/>
+                <w:webHidden/>
+              </w:rPr>
+            </w:r>
+            <w:r>
+              <w:rPr>
+                <w:noProof/>
+                <w:webHidden/>
+              </w:rPr>
+              <w:fldChar w:fldCharType="separate"/>
+            </w:r>
+            <w:r>
+              <w:rPr>
+                <w:noProof/>
+                <w:webHidden/>
+              </w:rPr>
+              <w:t>19</w:t>
+            </w:r>
+            <w:r>
+              <w:rPr>
+                <w:noProof/>
+                <w:webHidden/>
+              </w:rPr>
+              <w:fldChar w:fldCharType="end"/>
+            </w:r>
+          </w:hyperlink>
+        </w:p>
+        <w:p>
+          <w:pPr>
+            <w:pStyle w:val="TOC2"/>
+            <w:tabs>
+              <w:tab w:val="left" w:pos="960"/>
+              <w:tab w:val="right" w:leader="dot" w:pos="9010"/>
+            </w:tabs>
+            <w:rPr>
+              <w:rFonts w:eastAsiaTheme="minorEastAsia" w:cstheme="minorBidi"/>
+              <w:b w:val="0"/>
+              <w:bCs w:val="0"/>
+              <w:noProof/>
+              <w:color w:val="auto"/>
+              <w:sz w:val="24"/>
+              <w:szCs w:val="24"/>
+            </w:rPr>
+          </w:pPr>
+          <w:hyperlink w:anchor="_Toc23874251" w:history="1">
+            <w:r>
+              <w:rPr>
+                <w:rStyle w:val="Hyperlink"/>
+                <w:noProof/>
+              </w:rPr>
+              <w:t>3.4</w:t>
+            </w:r>
+            <w:r>
+              <w:rPr>
+                <w:rFonts w:eastAsiaTheme="minorEastAsia" w:cstheme="minorBidi"/>
+                <w:b w:val="0"/>
+                <w:bCs w:val="0"/>
+                <w:noProof/>
+                <w:color w:val="auto"/>
+                <w:sz w:val="24"/>
+                <w:szCs w:val="24"/>
+              </w:rPr>
+              <w:tab/>
+            </w:r>
+            <w:r>
+              <w:rPr>
+                <w:rStyle w:val="Hyperlink"/>
+                <w:noProof/>
+              </w:rPr>
               <w:t>Evaluation</w:t>
             </w:r>
             <w:r>
@@ -2004,7 +2069,7 @@
                 <w:noProof/>
                 <w:webHidden/>
               </w:rPr>
-              <w:instrText xml:space="preserve"> PAGEREF _Toc23789697 \h </w:instrText>
+              <w:instrText xml:space="preserve"> PAGEREF _Toc23874251 \h </w:instrText>
             </w:r>
             <w:r>
               <w:rPr>
@@ -2024,7 +2089,7 @@
                 <w:noProof/>
                 <w:webHidden/>
               </w:rPr>
-              <w:t>16</w:t>
+              <w:t>20</w:t>
             </w:r>
             <w:r>
               <w:rPr>
@@ -2052,7 +2117,7 @@
               <w:color w:val="auto"/>
             </w:rPr>
           </w:pPr>
-          <w:hyperlink w:anchor="_Toc23789698" w:history="1">
+          <w:hyperlink w:anchor="_Toc23874252" w:history="1">
             <w:r>
               <w:rPr>
                 <w:rStyle w:val="Hyperlink"/>
@@ -2098,7 +2163,7 @@
                 <w:noProof/>
                 <w:webHidden/>
               </w:rPr>
-              <w:instrText xml:space="preserve"> PAGEREF _Toc23789698 \h </w:instrText>
+              <w:instrText xml:space="preserve"> PAGEREF _Toc23874252 \h </w:instrText>
             </w:r>
             <w:r>
               <w:rPr>
@@ -2118,7 +2183,7 @@
                 <w:noProof/>
                 <w:webHidden/>
               </w:rPr>
-              <w:t>16</w:t>
+              <w:t>20</w:t>
             </w:r>
             <w:r>
               <w:rPr>
@@ -2146,7 +2211,7 @@
               <w:szCs w:val="24"/>
             </w:rPr>
           </w:pPr>
-          <w:hyperlink w:anchor="_Toc23789699" w:history="1">
+          <w:hyperlink w:anchor="_Toc23874253" w:history="1">
             <w:r>
               <w:rPr>
                 <w:rStyle w:val="Hyperlink"/>
@@ -2192,7 +2257,7 @@
                 <w:noProof/>
                 <w:webHidden/>
               </w:rPr>
-              <w:instrText xml:space="preserve"> PAGEREF _Toc23789699 \h </w:instrText>
+              <w:instrText xml:space="preserve"> PAGEREF _Toc23874253 \h </w:instrText>
             </w:r>
             <w:r>
               <w:rPr>
@@ -2212,7 +2277,7 @@
                 <w:noProof/>
                 <w:webHidden/>
               </w:rPr>
-              <w:t>16</w:t>
+              <w:t>21</w:t>
             </w:r>
             <w:r>
               <w:rPr>
@@ -2240,7 +2305,7 @@
               <w:szCs w:val="24"/>
             </w:rPr>
           </w:pPr>
-          <w:hyperlink w:anchor="_Toc23789700" w:history="1">
+          <w:hyperlink w:anchor="_Toc23874254" w:history="1">
             <w:r>
               <w:rPr>
                 <w:rStyle w:val="Hyperlink"/>
@@ -2288,7 +2353,7 @@
                 <w:noProof/>
                 <w:webHidden/>
               </w:rPr>
-              <w:instrText xml:space="preserve"> PAGEREF _Toc23789700 \h </w:instrText>
+              <w:instrText xml:space="preserve"> PAGEREF _Toc23874254 \h </w:instrText>
             </w:r>
             <w:r>
               <w:rPr>
@@ -2308,7 +2373,7 @@
                 <w:noProof/>
                 <w:webHidden/>
               </w:rPr>
-              <w:t>18</w:t>
+              <w:t>23</w:t>
             </w:r>
             <w:r>
               <w:rPr>
@@ -2336,7 +2401,7 @@
               <w:szCs w:val="24"/>
             </w:rPr>
           </w:pPr>
-          <w:hyperlink w:anchor="_Toc23789701" w:history="1">
+          <w:hyperlink w:anchor="_Toc23874255" w:history="1">
             <w:r>
               <w:rPr>
                 <w:rStyle w:val="Hyperlink"/>
@@ -2384,7 +2449,7 @@
                 <w:noProof/>
                 <w:webHidden/>
               </w:rPr>
-              <w:instrText xml:space="preserve"> PAGEREF _Toc23789701 \h </w:instrText>
+              <w:instrText xml:space="preserve"> PAGEREF _Toc23874255 \h </w:instrText>
             </w:r>
             <w:r>
               <w:rPr>
@@ -2404,7 +2469,7 @@
                 <w:noProof/>
                 <w:webHidden/>
               </w:rPr>
-              <w:t>19</w:t>
+              <w:t>23</w:t>
             </w:r>
             <w:r>
               <w:rPr>
@@ -2430,7 +2495,7 @@
               <w:szCs w:val="24"/>
             </w:rPr>
           </w:pPr>
-          <w:hyperlink w:anchor="_Toc23789702" w:history="1">
+          <w:hyperlink w:anchor="_Toc23874256" w:history="1">
             <w:r>
               <w:rPr>
                 <w:rStyle w:val="Hyperlink"/>
@@ -2474,7 +2539,7 @@
                 <w:noProof/>
                 <w:webHidden/>
               </w:rPr>
-              <w:instrText xml:space="preserve"> PAGEREF _Toc23789702 \h </w:instrText>
+              <w:instrText xml:space="preserve"> PAGEREF _Toc23874256 \h </w:instrText>
             </w:r>
             <w:r>
               <w:rPr>
@@ -2494,7 +2559,7 @@
                 <w:noProof/>
                 <w:webHidden/>
               </w:rPr>
-              <w:t>24</w:t>
+              <w:t>29</w:t>
             </w:r>
             <w:r>
               <w:rPr>
@@ -2520,7 +2585,7 @@
               <w:szCs w:val="24"/>
             </w:rPr>
           </w:pPr>
-          <w:hyperlink w:anchor="_Toc23789703" w:history="1">
+          <w:hyperlink w:anchor="_Toc23874257" w:history="1">
             <w:r>
               <w:rPr>
                 <w:rStyle w:val="Hyperlink"/>
@@ -2564,7 +2629,7 @@
                 <w:noProof/>
                 <w:webHidden/>
               </w:rPr>
-              <w:instrText xml:space="preserve"> PAGEREF _Toc23789703 \h </w:instrText>
+              <w:instrText xml:space="preserve"> PAGEREF _Toc23874257 \h </w:instrText>
             </w:r>
             <w:r>
               <w:rPr>
@@ -2584,7 +2649,7 @@
                 <w:noProof/>
                 <w:webHidden/>
               </w:rPr>
-              <w:t>26</w:t>
+              <w:t>30</w:t>
             </w:r>
             <w:r>
               <w:rPr>
@@ -2612,7 +2677,7 @@
               <w:szCs w:val="24"/>
             </w:rPr>
           </w:pPr>
-          <w:hyperlink w:anchor="_Toc23789704" w:history="1">
+          <w:hyperlink w:anchor="_Toc23874258" w:history="1">
             <w:r>
               <w:rPr>
                 <w:rStyle w:val="Hyperlink"/>
@@ -2658,7 +2723,7 @@
                 <w:noProof/>
                 <w:webHidden/>
               </w:rPr>
-              <w:instrText xml:space="preserve"> PAGEREF _Toc23789704 \h </w:instrText>
+              <w:instrText xml:space="preserve"> PAGEREF _Toc23874258 \h </w:instrText>
             </w:r>
             <w:r>
               <w:rPr>
@@ -2678,7 +2743,7 @@
                 <w:noProof/>
                 <w:webHidden/>
               </w:rPr>
-              <w:t>26</w:t>
+              <w:t>30</w:t>
             </w:r>
             <w:r>
               <w:rPr>
@@ -2704,7 +2769,7 @@
               <w:szCs w:val="24"/>
             </w:rPr>
           </w:pPr>
-          <w:hyperlink w:anchor="_Toc23789705" w:history="1">
+          <w:hyperlink w:anchor="_Toc23874259" w:history="1">
             <w:r>
               <w:rPr>
                 <w:rStyle w:val="Hyperlink"/>
@@ -2748,7 +2813,7 @@
                 <w:noProof/>
                 <w:webHidden/>
               </w:rPr>
-              <w:instrText xml:space="preserve"> PAGEREF _Toc23789705 \h </w:instrText>
+              <w:instrText xml:space="preserve"> PAGEREF _Toc23874259 \h </w:instrText>
             </w:r>
             <w:r>
               <w:rPr>
@@ -2768,7 +2833,7 @@
                 <w:noProof/>
                 <w:webHidden/>
               </w:rPr>
-              <w:t>28</w:t>
+              <w:t>33</w:t>
             </w:r>
             <w:r>
               <w:rPr>
@@ -2794,7 +2859,7 @@
               <w:szCs w:val="24"/>
             </w:rPr>
           </w:pPr>
-          <w:hyperlink w:anchor="_Toc23789706" w:history="1">
+          <w:hyperlink w:anchor="_Toc23874260" w:history="1">
             <w:r>
               <w:rPr>
                 <w:rStyle w:val="Hyperlink"/>
@@ -2838,7 +2903,7 @@
                 <w:noProof/>
                 <w:webHidden/>
               </w:rPr>
-              <w:instrText xml:space="preserve"> PAGEREF _Toc23789706 \h </w:instrText>
+              <w:instrText xml:space="preserve"> PAGEREF _Toc23874260 \h </w:instrText>
             </w:r>
             <w:r>
               <w:rPr>
@@ -2858,7 +2923,7 @@
                 <w:noProof/>
                 <w:webHidden/>
               </w:rPr>
-              <w:t>30</w:t>
+              <w:t>34</w:t>
             </w:r>
             <w:r>
               <w:rPr>
@@ -2886,7 +2951,7 @@
               <w:szCs w:val="24"/>
             </w:rPr>
           </w:pPr>
-          <w:hyperlink w:anchor="_Toc23789707" w:history="1">
+          <w:hyperlink w:anchor="_Toc23874261" w:history="1">
             <w:r>
               <w:rPr>
                 <w:rStyle w:val="Hyperlink"/>
@@ -2932,7 +2997,7 @@
                 <w:noProof/>
                 <w:webHidden/>
               </w:rPr>
-              <w:instrText xml:space="preserve"> PAGEREF _Toc23789707 \h </w:instrText>
+              <w:instrText xml:space="preserve"> PAGEREF _Toc23874261 \h </w:instrText>
             </w:r>
             <w:r>
               <w:rPr>
@@ -2952,7 +3017,7 @@
                 <w:noProof/>
                 <w:webHidden/>
               </w:rPr>
-              <w:t>30</w:t>
+              <w:t>34</w:t>
             </w:r>
             <w:r>
               <w:rPr>
@@ -2980,7 +3045,7 @@
               <w:szCs w:val="24"/>
             </w:rPr>
           </w:pPr>
-          <w:hyperlink w:anchor="_Toc23789708" w:history="1">
+          <w:hyperlink w:anchor="_Toc23874262" w:history="1">
             <w:r>
               <w:rPr>
                 <w:rStyle w:val="Hyperlink"/>
@@ -3026,7 +3091,7 @@
                 <w:noProof/>
                 <w:webHidden/>
               </w:rPr>
-              <w:instrText xml:space="preserve"> PAGEREF _Toc23789708 \h </w:instrText>
+              <w:instrText xml:space="preserve"> PAGEREF _Toc23874262 \h </w:instrText>
             </w:r>
             <w:r>
               <w:rPr>
@@ -3046,7 +3111,7 @@
                 <w:noProof/>
                 <w:webHidden/>
               </w:rPr>
-              <w:t>30</w:t>
+              <w:t>34</w:t>
             </w:r>
             <w:r>
               <w:rPr>
@@ -3074,7 +3139,7 @@
               <w:color w:val="auto"/>
             </w:rPr>
           </w:pPr>
-          <w:hyperlink w:anchor="_Toc23789709" w:history="1">
+          <w:hyperlink w:anchor="_Toc23874263" w:history="1">
             <w:r>
               <w:rPr>
                 <w:rStyle w:val="Hyperlink"/>
@@ -3120,7 +3185,7 @@
                 <w:noProof/>
                 <w:webHidden/>
               </w:rPr>
-              <w:instrText xml:space="preserve"> PAGEREF _Toc23789709 \h </w:instrText>
+              <w:instrText xml:space="preserve"> PAGEREF _Toc23874263 \h </w:instrText>
             </w:r>
             <w:r>
               <w:rPr>
@@ -3140,7 +3205,7 @@
                 <w:noProof/>
                 <w:webHidden/>
               </w:rPr>
-              <w:t>32</w:t>
+              <w:t>36</w:t>
             </w:r>
             <w:r>
               <w:rPr>
@@ -3180,7 +3245,7 @@
           <w:rFonts w:cs="Times New Roman (Headings CS)"/>
         </w:rPr>
       </w:pPr>
-      <w:bookmarkStart w:id="0" w:name="_Toc23789680"/>
+      <w:bookmarkStart w:id="0" w:name="_Toc23874233"/>
       <w:r>
         <w:rPr>
           <w:rFonts w:cs="Times New Roman (Headings CS)"/>
@@ -3271,7 +3336,7 @@
       <w:pPr>
         <w:pStyle w:val="Heading1"/>
       </w:pPr>
-      <w:bookmarkStart w:id="1" w:name="_Toc23789681"/>
+      <w:bookmarkStart w:id="1" w:name="_Toc23874234"/>
       <w:r>
         <w:lastRenderedPageBreak/>
         <w:t>Recommender Systems</w:t>
@@ -3282,7 +3347,7 @@
       <w:pPr>
         <w:pStyle w:val="Heading2"/>
       </w:pPr>
-      <w:bookmarkStart w:id="2" w:name="_Toc23789682"/>
+      <w:bookmarkStart w:id="2" w:name="_Toc23874235"/>
       <w:r>
         <w:t>Introduction</w:t>
       </w:r>
@@ -3359,7 +3424,7 @@
       <w:pPr>
         <w:pStyle w:val="Heading2"/>
       </w:pPr>
-      <w:bookmarkStart w:id="3" w:name="_Toc23789683"/>
+      <w:bookmarkStart w:id="3" w:name="_Toc23874236"/>
       <w:r>
         <w:t>History</w:t>
       </w:r>
@@ -3519,7 +3584,7 @@
       <w:pPr>
         <w:pStyle w:val="Heading2"/>
       </w:pPr>
-      <w:bookmarkStart w:id="4" w:name="_Toc23789684"/>
+      <w:bookmarkStart w:id="4" w:name="_Toc23874237"/>
       <w:r>
         <w:lastRenderedPageBreak/>
         <w:t>Overview</w:t>
@@ -3692,7 +3757,7 @@
       <w:pPr>
         <w:pStyle w:val="Heading1"/>
       </w:pPr>
-      <w:bookmarkStart w:id="5" w:name="_Toc23789685"/>
+      <w:bookmarkStart w:id="5" w:name="_Toc23874238"/>
       <w:r>
         <w:t>Basic principles</w:t>
       </w:r>
@@ -3847,7 +3912,7 @@
       <w:pPr>
         <w:pStyle w:val="Heading2"/>
       </w:pPr>
-      <w:bookmarkStart w:id="6" w:name="_Toc23789686"/>
+      <w:bookmarkStart w:id="6" w:name="_Toc23874239"/>
       <w:r>
         <w:t>Beyond accuracy</w:t>
       </w:r>
@@ -4112,7 +4177,7 @@
       <w:pPr>
         <w:pStyle w:val="Heading3"/>
       </w:pPr>
-      <w:bookmarkStart w:id="7" w:name="_Toc23789687"/>
+      <w:bookmarkStart w:id="7" w:name="_Toc23874240"/>
       <w:r>
         <w:t>Netflix</w:t>
       </w:r>
@@ -4466,7 +4531,7 @@
       <w:pPr>
         <w:pStyle w:val="Heading3"/>
       </w:pPr>
-      <w:bookmarkStart w:id="8" w:name="_Toc23789688"/>
+      <w:bookmarkStart w:id="8" w:name="_Toc23874241"/>
       <w:r>
         <w:t>Recommender systems and software engineering</w:t>
       </w:r>
@@ -4490,7 +4555,7 @@
       <w:pPr>
         <w:pStyle w:val="Heading3"/>
       </w:pPr>
-      <w:bookmarkStart w:id="9" w:name="_Toc23789689"/>
+      <w:bookmarkStart w:id="9" w:name="_Toc23874242"/>
       <w:r>
         <w:t>Recommender systems and Big data</w:t>
       </w:r>
@@ -4505,7 +4570,7 @@
       <w:pPr>
         <w:pStyle w:val="Heading3"/>
       </w:pPr>
-      <w:bookmarkStart w:id="10" w:name="_Toc23789690"/>
+      <w:bookmarkStart w:id="10" w:name="_Toc23874243"/>
       <w:r>
         <w:t>Future of Recommender systems</w:t>
       </w:r>
@@ -4520,7 +4585,7 @@
       <w:pPr>
         <w:pStyle w:val="Heading2"/>
       </w:pPr>
-      <w:bookmarkStart w:id="11" w:name="_Toc23789691"/>
+      <w:bookmarkStart w:id="11" w:name="_Toc23874244"/>
       <w:r>
         <w:t>Approaches</w:t>
       </w:r>
@@ -4530,7 +4595,7 @@
       <w:pPr>
         <w:pStyle w:val="Heading3"/>
       </w:pPr>
-      <w:bookmarkStart w:id="12" w:name="_Toc23789692"/>
+      <w:bookmarkStart w:id="12" w:name="_Toc23874245"/>
       <w:r>
         <w:t>Basic models</w:t>
       </w:r>
@@ -4672,7 +4737,7 @@
       <w:pPr>
         <w:pStyle w:val="Heading3"/>
       </w:pPr>
-      <w:bookmarkStart w:id="13" w:name="_Toc23789693"/>
+      <w:bookmarkStart w:id="13" w:name="_Toc23874246"/>
       <w:r>
         <w:t>Collaborative filtering</w:t>
       </w:r>
@@ -5145,7 +5210,7 @@
             <w:rPr>
               <w:noProof/>
             </w:rPr>
-            <w:t>[6]</w:t>
+            <w:t>[11]</w:t>
           </w:r>
           <w:r>
             <w:fldChar w:fldCharType="end"/>
@@ -5180,7 +5245,7 @@
             <w:rPr>
               <w:noProof/>
             </w:rPr>
-            <w:t>[7]</w:t>
+            <w:t>[12]</w:t>
           </w:r>
           <w:r>
             <w:fldChar w:fldCharType="end"/>
@@ -5382,7 +5447,7 @@
             <w:rPr>
               <w:noProof/>
             </w:rPr>
-            <w:t>[8]</w:t>
+            <w:t>[13]</w:t>
           </w:r>
           <w:r>
             <w:fldChar w:fldCharType="end"/>
@@ -5508,7 +5573,7 @@
             <w:rPr>
               <w:noProof/>
             </w:rPr>
-            <w:t>[9]</w:t>
+            <w:t>[14]</w:t>
           </w:r>
           <w:r>
             <w:rPr>
@@ -5563,7 +5628,7 @@
             <w:rPr>
               <w:noProof/>
             </w:rPr>
-            <w:t>[8]</w:t>
+            <w:t>[13]</w:t>
           </w:r>
           <w:r>
             <w:rPr>
@@ -5618,7 +5683,7 @@
             <w:rPr>
               <w:noProof/>
             </w:rPr>
-            <w:t>[10]</w:t>
+            <w:t>[15]</w:t>
           </w:r>
           <w:r>
             <w:rPr>
@@ -5653,19 +5718,60 @@
       </w:r>
     </w:p>
     <w:p>
-      <w:pPr>
-        <w:rPr>
-          <w:b/>
-          <w:bCs/>
-        </w:rPr>
-      </w:pPr>
+      <w:r>
+        <w:t xml:space="preserve">Ratings that are intentionally specified by the user himself are called </w:t>
+      </w:r>
+      <w:r>
+        <w:rPr>
+          <w:i/>
+          <w:iCs/>
+        </w:rPr>
+        <w:t>explicit</w:t>
+      </w:r>
+      <w:r>
+        <w:t>. This is because user was determined and explicit in his intention to provide a feedback for a specific item. As mentioned above, these can be either numerical, binary or unary.</w:t>
+      </w:r>
+    </w:p>
+    <w:p>
+      <w:r>
+        <w:t xml:space="preserve">In contrast to explicit ones, ratings can also be </w:t>
+      </w:r>
+      <w:r>
+        <w:rPr>
+          <w:i/>
+          <w:iCs/>
+        </w:rPr>
+        <w:t>implicit</w:t>
+      </w:r>
+      <w:r>
+        <w:t>. These types of ratings are usually in the unary form.</w:t>
+      </w:r>
+    </w:p>
+    <w:p>
+      <w:r>
+        <w:t>For example, in the example of a web shop, user adding the item to the shopping cart can be treated as a positive feedback towards the given item. Also, on a movie website, user spending some time to read the description of the movie, check the director, actors and other type of information can also be treated as a positively inclined rating.</w:t>
+      </w:r>
+    </w:p>
+    <w:p>
+      <w:r>
+        <w:t xml:space="preserve">The power of implicit ratings lies in the fact that number of </w:t>
+      </w:r>
+      <w:proofErr w:type="gramStart"/>
+      <w:r>
+        <w:t>users</w:t>
+      </w:r>
+      <w:proofErr w:type="gramEnd"/>
+      <w:r>
+        <w:t xml:space="preserve"> actions and behaviors can be converted into a rating that can further be used for producing tailor-made content for given user.</w:t>
+      </w:r>
     </w:p>
     <w:p>
       <w:pPr>
         <w:pStyle w:val="Heading3"/>
       </w:pPr>
-      <w:bookmarkStart w:id="15" w:name="_Toc23789694"/>
-      <w:r>
+      <w:bookmarkStart w:id="15" w:name="_Toc23874247"/>
+      <w:r>
+        <w:lastRenderedPageBreak/>
         <w:t>Content-based recommender systems</w:t>
       </w:r>
       <w:bookmarkEnd w:id="15"/>
@@ -5766,11 +5872,7 @@
         </w:sdtContent>
       </w:sdt>
       <w:r>
-        <w:t xml:space="preserve">. </w:t>
-      </w:r>
-      <w:r>
-        <w:lastRenderedPageBreak/>
-        <w:t xml:space="preserve">We could also use the name of the movie as a way to describe it, as </w:t>
+        <w:t xml:space="preserve">. We could also use the name of the movie as a way to describe it, as </w:t>
       </w:r>
       <w:r>
         <w:rPr>
@@ -5912,6 +6014,7 @@
     </w:p>
     <w:p>
       <w:r>
+        <w:lastRenderedPageBreak/>
         <w:t>These systems, however, do have some disadvantages as well:</w:t>
       </w:r>
     </w:p>
@@ -6069,7 +6172,6 @@
     </w:p>
     <w:p>
       <w:r>
-        <w:lastRenderedPageBreak/>
         <w:t xml:space="preserve">In specific cases, content-based systems can be combined with specific knowledge about a user. For example, user might explicitly express interest in certain movie genres or movie directors, and this knowledge can be leveraged in order to further narrow down and tailor the recommendations. These systems, however, tend to be categorized as </w:t>
       </w:r>
       <w:r>
@@ -6360,8 +6462,8 @@
             <m:ctrlPr>
               <w:rPr>
                 <w:rFonts w:ascii="Cambria Math" w:hAnsi="Cambria Math"/>
-                <w:sz w:val="36"/>
-                <w:szCs w:val="38"/>
+                <w:sz w:val="40"/>
+                <w:szCs w:val="40"/>
               </w:rPr>
             </m:ctrlPr>
           </m:sSubPr>
@@ -6369,8 +6471,8 @@
             <m:r>
               <w:rPr>
                 <w:rFonts w:ascii="Cambria Math" w:hAnsi="Cambria Math"/>
-                <w:sz w:val="52"/>
-                <w:szCs w:val="38"/>
+                <w:sz w:val="56"/>
+                <w:szCs w:val="40"/>
               </w:rPr>
               <m:t>tfidf</m:t>
             </m:r>
@@ -6379,8 +6481,8 @@
             <m:r>
               <w:rPr>
                 <w:rFonts w:ascii="Cambria Math" w:hAnsi="Cambria Math"/>
-                <w:sz w:val="52"/>
-                <w:szCs w:val="38"/>
+                <w:sz w:val="56"/>
+                <w:szCs w:val="40"/>
               </w:rPr>
               <m:t>i, j</m:t>
             </m:r>
@@ -6389,8 +6491,8 @@
         <m:r>
           <w:rPr>
             <w:rFonts w:ascii="Cambria Math" w:hAnsi="Cambria Math"/>
-            <w:sz w:val="52"/>
-            <w:szCs w:val="38"/>
+            <w:sz w:val="56"/>
+            <w:szCs w:val="40"/>
           </w:rPr>
           <m:t xml:space="preserve">= </m:t>
         </m:r>
@@ -6399,8 +6501,8 @@
             <m:ctrlPr>
               <w:rPr>
                 <w:rFonts w:ascii="Cambria Math" w:hAnsi="Cambria Math"/>
-                <w:sz w:val="36"/>
-                <w:szCs w:val="38"/>
+                <w:sz w:val="40"/>
+                <w:szCs w:val="40"/>
               </w:rPr>
             </m:ctrlPr>
           </m:sSubPr>
@@ -6408,8 +6510,8 @@
             <m:r>
               <w:rPr>
                 <w:rFonts w:ascii="Cambria Math" w:hAnsi="Cambria Math"/>
-                <w:sz w:val="52"/>
-                <w:szCs w:val="38"/>
+                <w:sz w:val="56"/>
+                <w:szCs w:val="40"/>
               </w:rPr>
               <m:t>tf</m:t>
             </m:r>
@@ -6418,8 +6520,8 @@
             <m:r>
               <w:rPr>
                 <w:rFonts w:ascii="Cambria Math" w:hAnsi="Cambria Math"/>
-                <w:sz w:val="52"/>
-                <w:szCs w:val="38"/>
+                <w:sz w:val="56"/>
+                <w:szCs w:val="40"/>
               </w:rPr>
               <m:t>i, j</m:t>
             </m:r>
@@ -6428,8 +6530,8 @@
         <m:r>
           <w:rPr>
             <w:rFonts w:ascii="Cambria Math" w:hAnsi="Cambria Math"/>
-            <w:sz w:val="52"/>
-            <w:szCs w:val="38"/>
+            <w:sz w:val="56"/>
+            <w:szCs w:val="40"/>
           </w:rPr>
           <m:t>*</m:t>
         </m:r>
@@ -6438,8 +6540,8 @@
             <m:ctrlPr>
               <w:rPr>
                 <w:rFonts w:ascii="Cambria Math" w:hAnsi="Cambria Math"/>
-                <w:sz w:val="52"/>
-                <w:szCs w:val="38"/>
+                <w:sz w:val="56"/>
+                <w:szCs w:val="40"/>
               </w:rPr>
             </m:ctrlPr>
           </m:funcPr>
@@ -6447,8 +6549,8 @@
             <m:r>
               <w:rPr>
                 <w:rFonts w:ascii="Cambria Math" w:hAnsi="Cambria Math"/>
-                <w:sz w:val="52"/>
-                <w:szCs w:val="38"/>
+                <w:sz w:val="56"/>
+                <w:szCs w:val="40"/>
               </w:rPr>
               <m:t>log</m:t>
             </m:r>
@@ -6459,8 +6561,8 @@
                 <m:ctrlPr>
                   <w:rPr>
                     <w:rFonts w:ascii="Cambria Math" w:hAnsi="Cambria Math"/>
-                    <w:sz w:val="52"/>
-                    <w:szCs w:val="38"/>
+                    <w:sz w:val="56"/>
+                    <w:szCs w:val="40"/>
                   </w:rPr>
                 </m:ctrlPr>
               </m:dPr>
@@ -6470,8 +6572,8 @@
                     <m:ctrlPr>
                       <w:rPr>
                         <w:rFonts w:ascii="Cambria Math" w:hAnsi="Cambria Math"/>
-                        <w:sz w:val="36"/>
-                        <w:szCs w:val="38"/>
+                        <w:sz w:val="40"/>
+                        <w:szCs w:val="40"/>
                       </w:rPr>
                     </m:ctrlPr>
                   </m:fPr>
@@ -6479,8 +6581,8 @@
                     <m:r>
                       <w:rPr>
                         <w:rFonts w:ascii="Cambria Math" w:hAnsi="Cambria Math"/>
-                        <w:sz w:val="52"/>
-                        <w:szCs w:val="38"/>
+                        <w:sz w:val="56"/>
+                        <w:szCs w:val="40"/>
                       </w:rPr>
                       <m:t>N</m:t>
                     </m:r>
@@ -6491,8 +6593,8 @@
                         <m:ctrlPr>
                           <w:rPr>
                             <w:rFonts w:ascii="Cambria Math" w:hAnsi="Cambria Math"/>
-                            <w:sz w:val="36"/>
-                            <w:szCs w:val="38"/>
+                            <w:sz w:val="40"/>
+                            <w:szCs w:val="40"/>
                           </w:rPr>
                         </m:ctrlPr>
                       </m:sSubPr>
@@ -6500,8 +6602,8 @@
                         <m:r>
                           <w:rPr>
                             <w:rFonts w:ascii="Cambria Math" w:hAnsi="Cambria Math"/>
-                            <w:sz w:val="52"/>
-                            <w:szCs w:val="38"/>
+                            <w:sz w:val="72"/>
+                            <w:szCs w:val="42"/>
                           </w:rPr>
                           <m:t>df</m:t>
                         </m:r>
@@ -6510,8 +6612,8 @@
                         <m:r>
                           <w:rPr>
                             <w:rFonts w:ascii="Cambria Math" w:hAnsi="Cambria Math"/>
-                            <w:sz w:val="52"/>
-                            <w:szCs w:val="38"/>
+                            <w:sz w:val="56"/>
+                            <w:szCs w:val="40"/>
                           </w:rPr>
                           <m:t>i</m:t>
                         </m:r>
@@ -6715,41 +6817,54 @@
       <w:r>
         <w:t xml:space="preserve"> Once we have the similarities, the process is the same as in all other cases.</w:t>
       </w:r>
-      <w:bookmarkStart w:id="16" w:name="_GoBack"/>
+    </w:p>
+    <w:p>
+      <w:pPr>
+        <w:pStyle w:val="Heading3"/>
+      </w:pPr>
+      <w:bookmarkStart w:id="16" w:name="_Toc23874248"/>
+      <w:r>
+        <w:t>Knowledge-based recommender systems</w:t>
+      </w:r>
       <w:bookmarkEnd w:id="16"/>
     </w:p>
     <w:p>
+      <w:r>
+        <w:t>TK: Write about knowledge-based systems.</w:t>
+      </w:r>
+    </w:p>
+    <w:p>
       <w:pPr>
         <w:pStyle w:val="Heading3"/>
       </w:pPr>
-      <w:bookmarkStart w:id="17" w:name="_Toc23789695"/>
-      <w:r>
-        <w:t>Knowledge-based recommender systems</w:t>
+      <w:bookmarkStart w:id="17" w:name="_Toc23874249"/>
+      <w:r>
+        <w:t>Other approaches</w:t>
       </w:r>
       <w:bookmarkEnd w:id="17"/>
     </w:p>
-    <w:p/>
-    <w:p>
-      <w:pPr>
-        <w:pStyle w:val="Heading3"/>
-      </w:pPr>
-      <w:bookmarkStart w:id="18" w:name="_Toc23789696"/>
-      <w:r>
-        <w:t>Other approaches</w:t>
+    <w:p>
+      <w:r>
+        <w:t>TK: Write about other approaches to recommender systems (e.g. ensemble and hybrid systems)</w:t>
+      </w:r>
+    </w:p>
+    <w:p>
+      <w:pPr>
+        <w:pStyle w:val="Heading2"/>
+      </w:pPr>
+      <w:bookmarkStart w:id="18" w:name="_Toc23874250"/>
+      <w:r>
+        <w:t>Cold start problem</w:t>
       </w:r>
       <w:bookmarkEnd w:id="18"/>
     </w:p>
     <w:p>
-      <w:pPr>
-        <w:pStyle w:val="Heading2"/>
-      </w:pPr>
-      <w:r>
-        <w:t>Cold start problem</w:t>
-      </w:r>
-    </w:p>
-    <w:p>
-      <w:r>
-        <w:t xml:space="preserve">Cold start problem refers to an issue of not having the previous data for basing the predictions on. Collaborative filtering algorithms are ones that are most affected by this issue. Namely, these algorithms rely on previous ratings of similar items or similar users. In case that there are no previous ratings to rely on, these algorithms </w:t>
+      <w:r>
+        <w:t xml:space="preserve">Cold start problem refers to an issue of not having the previous data for basing the predictions on. Collaborative filtering algorithms are ones that are most affected by this issue. Namely, </w:t>
+      </w:r>
+      <w:r>
+        <w:lastRenderedPageBreak/>
+        <w:t xml:space="preserve">these algorithms rely on previous ratings of similar items or similar users. In case that there are no previous ratings to rely on, these algorithms </w:t>
       </w:r>
       <w:proofErr w:type="spellStart"/>
       <w:r>
@@ -6767,7 +6882,6 @@
     </w:p>
     <w:p>
       <w:r>
-        <w:lastRenderedPageBreak/>
         <w:t>Potential solutions have been proposed in chapter 3.2.3. These are:</w:t>
       </w:r>
     </w:p>
@@ -6849,18 +6963,22 @@
       <w:pPr>
         <w:pStyle w:val="Heading2"/>
       </w:pPr>
-      <w:bookmarkStart w:id="19" w:name="_Toc23789697"/>
+      <w:bookmarkStart w:id="19" w:name="_Toc23874251"/>
       <w:r>
         <w:t>Evaluation</w:t>
       </w:r>
       <w:bookmarkEnd w:id="19"/>
     </w:p>
-    <w:p/>
+    <w:p>
+      <w:r>
+        <w:t>TK: Write about some techniques for evaluating the recommender systems</w:t>
+      </w:r>
+    </w:p>
     <w:p>
       <w:pPr>
         <w:pStyle w:val="Heading1"/>
       </w:pPr>
-      <w:bookmarkStart w:id="20" w:name="_Toc23789698"/>
+      <w:bookmarkStart w:id="20" w:name="_Toc23874252"/>
       <w:r>
         <w:t>Methodology</w:t>
       </w:r>
@@ -6928,8 +7046,9 @@
       <w:pPr>
         <w:pStyle w:val="Heading2"/>
       </w:pPr>
-      <w:bookmarkStart w:id="21" w:name="_Toc23789699"/>
-      <w:r>
+      <w:bookmarkStart w:id="21" w:name="_Toc23874253"/>
+      <w:r>
+        <w:lastRenderedPageBreak/>
         <w:t>Dataset</w:t>
       </w:r>
       <w:bookmarkEnd w:id="21"/>
@@ -7004,7 +7123,6 @@
         <w:rPr>
           <w:noProof/>
         </w:rPr>
-        <w:lastRenderedPageBreak/>
         <w:drawing>
           <wp:inline distT="0" distB="0" distL="0" distR="0" wp14:anchorId="3A289DF5" wp14:editId="7492CB66">
             <wp:extent cx="5727700" cy="4295775"/>
@@ -7087,6 +7205,7 @@
         <w:rPr>
           <w:noProof/>
         </w:rPr>
+        <w:lastRenderedPageBreak/>
         <w:drawing>
           <wp:inline distT="0" distB="0" distL="0" distR="0" wp14:anchorId="4B2E1E1E" wp14:editId="34CED624">
             <wp:extent cx="5727700" cy="3218815"/>
@@ -7158,7 +7277,6 @@
     </w:p>
     <w:p>
       <w:r>
-        <w:lastRenderedPageBreak/>
         <w:t xml:space="preserve">Movie with highest number of ratings is </w:t>
       </w:r>
       <w:r>
@@ -7289,6 +7407,7 @@
         <w:rPr>
           <w:noProof/>
         </w:rPr>
+        <w:lastRenderedPageBreak/>
         <w:drawing>
           <wp:inline distT="0" distB="0" distL="0" distR="0" wp14:anchorId="44C46A0B" wp14:editId="20067E84">
             <wp:extent cx="5727700" cy="3355340"/>
@@ -7366,7 +7485,7 @@
           <w:lang w:val="en"/>
         </w:rPr>
       </w:pPr>
-      <w:bookmarkStart w:id="22" w:name="_Toc23789700"/>
+      <w:bookmarkStart w:id="22" w:name="_Toc23874254"/>
       <w:r>
         <w:rPr>
           <w:rFonts w:eastAsiaTheme="minorHAnsi"/>
@@ -7438,7 +7557,6 @@
         <w:rPr>
           <w:lang w:val="en"/>
         </w:rPr>
-        <w:lastRenderedPageBreak/>
         <w:t>All the reported results originate from the aforementioned environment. All the code used for experiments is available on GitHub. Link can be found in Appendix.</w:t>
       </w:r>
     </w:p>
@@ -7449,7 +7567,7 @@
           <w:lang w:val="en"/>
         </w:rPr>
       </w:pPr>
-      <w:bookmarkStart w:id="23" w:name="_Toc23789701"/>
+      <w:bookmarkStart w:id="23" w:name="_Toc23874255"/>
       <w:r>
         <w:rPr>
           <w:lang w:val="en"/>
@@ -7543,6 +7661,7 @@
           <w:noProof/>
           <w:lang w:val="en"/>
         </w:rPr>
+        <w:lastRenderedPageBreak/>
         <w:drawing>
           <wp:inline distT="0" distB="0" distL="0" distR="0" wp14:anchorId="05328B66" wp14:editId="373E2D1C">
             <wp:extent cx="5727700" cy="2641600"/>
@@ -7671,14 +7790,7 @@
         <w:rPr>
           <w:lang w:val="en"/>
         </w:rPr>
-        <w:t xml:space="preserve">In order to remove the user’s bias (TK: Any literature about this) we will also do a mean normalization and make sure that mean value for each user is set to 0. In order to do this, first </w:t>
-      </w:r>
-      <w:r>
-        <w:rPr>
-          <w:lang w:val="en"/>
-        </w:rPr>
-        <w:lastRenderedPageBreak/>
-        <w:t>we calculate the mean value for each user and then we subtract these values from each of user’s ratings.</w:t>
+        <w:t>In order to remove the user’s bias (TK: Any literature about this) we will also do a mean normalization and make sure that mean value for each user is set to 0. In order to do this, first we calculate the mean value for each user and then we subtract these values from each of user’s ratings.</w:t>
       </w:r>
     </w:p>
     <w:p>
@@ -7913,6 +8025,7 @@
     </w:p>
     <w:p>
       <w:r>
+        <w:lastRenderedPageBreak/>
         <w:t xml:space="preserve">Next step is calculating the similarities. The ideal scenario is finding the top-K users who are most similar to target user and using those as source of recommendation for target user. However, the problem with finding top-k users is that amount of ratings they specified themselves might vary significantly. In order to solve that, we are going to find top-K users who rated the specific movie and predict the rating based on that. Even though this approach could sound less intuitive, it has been observer that in practice this approach doesn’t make much of a difference in recommended </w:t>
       </w:r>
       <w:proofErr w:type="gramStart"/>
@@ -7948,7 +8061,7 @@
             <w:rPr>
               <w:noProof/>
             </w:rPr>
-            <w:t>[11]</w:t>
+            <w:t>[25]</w:t>
           </w:r>
           <w:r>
             <w:fldChar w:fldCharType="end"/>
@@ -7968,7 +8081,30 @@
         </w:numPr>
       </w:pPr>
       <w:r>
-        <w:t>Pearson correlation (TK: a bit more about it)</w:t>
+        <w:t xml:space="preserve">Pearson correlation </w:t>
+      </w:r>
+      <w:r>
+        <w:t xml:space="preserve">– similarity between two vectors is calculated using the Pearson’s similarity coefficient. It represents a measure of the linear correlation between two variables </w:t>
+      </w:r>
+      <w:r>
+        <w:rPr>
+          <w:i/>
+          <w:iCs/>
+        </w:rPr>
+        <w:t xml:space="preserve">X </w:t>
+      </w:r>
+      <w:r>
+        <w:t xml:space="preserve">and </w:t>
+      </w:r>
+      <w:r>
+        <w:rPr>
+          <w:i/>
+          <w:iCs/>
+        </w:rPr>
+        <w:t>Y</w:t>
+      </w:r>
+      <w:r>
+        <w:t>. The value of this coefficient ranges from -1 to +1, where +1 is total positive linear correlation, 0 means no correlation at all and -1 is total negative correlation.</w:t>
       </w:r>
     </w:p>
     <w:p>
@@ -7980,7 +8116,36 @@
         </w:numPr>
       </w:pPr>
       <w:r>
-        <w:t>Cosine similarity (TK: a bit more about it)</w:t>
+        <w:t xml:space="preserve">Cosine similarity </w:t>
+      </w:r>
+      <w:r>
+        <w:t>–</w:t>
+      </w:r>
+      <w:r>
+        <w:t xml:space="preserve"> </w:t>
+      </w:r>
+      <w:r>
+        <w:t xml:space="preserve">similarity is expressed as a cosine of the angle between two vectors A and B. The theory behind it is that vectors with smaller angle have larger cosine value.  Value of this </w:t>
+      </w:r>
+      <w:proofErr w:type="gramStart"/>
+      <w:r>
+        <w:t>coefficients</w:t>
+      </w:r>
+      <w:proofErr w:type="gramEnd"/>
+      <w:r>
+        <w:t xml:space="preserve"> ranges from 0 to 1, with 0 representing no similarity at all (i.e. vectors with an angle of 90</w:t>
+      </w:r>
+      <w:r>
+        <w:sym w:font="Symbol" w:char="F0B0"/>
+      </w:r>
+      <w:r>
+        <w:t>) and 1 represents completely aligned vectors (i.e. angle is 0</w:t>
+      </w:r>
+      <w:r>
+        <w:sym w:font="Symbol" w:char="F0B0"/>
+      </w:r>
+      <w:r>
+        <w:t>). We will be using cosine similarity in content-based systems evaluation.</w:t>
       </w:r>
     </w:p>
     <w:p>
@@ -7992,7 +8157,104 @@
         </w:numPr>
       </w:pPr>
       <w:r>
-        <w:t>Jaccard similarity (TK: a bit more about it)</w:t>
+        <w:t xml:space="preserve">Jaccard similarity </w:t>
+      </w:r>
+      <w:r>
+        <w:t>–</w:t>
+      </w:r>
+      <w:r>
+        <w:t xml:space="preserve"> </w:t>
+      </w:r>
+      <w:r>
+        <w:t xml:space="preserve">similarity is based on the number of users which have rated item A and B divided by the number of users who have rated either A or B. It is typically used where we don’t have numeric rating but just a </w:t>
+      </w:r>
+      <w:proofErr w:type="spellStart"/>
+      <w:r>
+        <w:t>boolean</w:t>
+      </w:r>
+      <w:proofErr w:type="spellEnd"/>
+      <w:r>
+        <w:t xml:space="preserve"> value.</w:t>
+      </w:r>
+    </w:p>
+    <w:p>
+      <w:pPr>
+        <w:pStyle w:val="ListParagraph"/>
+        <w:numPr>
+          <w:ilvl w:val="0"/>
+          <w:numId w:val="18"/>
+        </w:numPr>
+      </w:pPr>
+      <w:r>
+        <w:t xml:space="preserve">Number of alternative approaches are suggested by Aggarwal et al. </w:t>
+      </w:r>
+      <w:sdt>
+        <w:sdtPr>
+          <w:id w:val="-694917658"/>
+          <w:citation/>
+        </w:sdtPr>
+        <w:sdtContent>
+          <w:r>
+            <w:fldChar w:fldCharType="begin"/>
+          </w:r>
+          <w:r>
+            <w:instrText xml:space="preserve"> CITATION Aja17 \l 1033 </w:instrText>
+          </w:r>
+          <w:r>
+            <w:fldChar w:fldCharType="separate"/>
+          </w:r>
+          <w:r>
+            <w:rPr>
+              <w:noProof/>
+            </w:rPr>
+            <w:t>[25]</w:t>
+          </w:r>
+          <w:r>
+            <w:fldChar w:fldCharType="end"/>
+          </w:r>
+        </w:sdtContent>
+      </w:sdt>
+      <w:r>
+        <w:t xml:space="preserve"> </w:t>
+      </w:r>
+      <w:r>
+        <w:t xml:space="preserve">such as </w:t>
+      </w:r>
+      <w:r>
+        <w:rPr>
+          <w:i/>
+          <w:iCs/>
+        </w:rPr>
+        <w:t xml:space="preserve">PIP Similarity, New Heuristic Similarity Model, Spearman Rank Correlation </w:t>
+      </w:r>
+      <w:r>
+        <w:t>and</w:t>
+      </w:r>
+      <w:r>
+        <w:rPr>
+          <w:i/>
+          <w:iCs/>
+        </w:rPr>
+        <w:t xml:space="preserve"> </w:t>
+      </w:r>
+      <w:proofErr w:type="spellStart"/>
+      <w:r>
+        <w:rPr>
+          <w:i/>
+          <w:iCs/>
+        </w:rPr>
+        <w:t>Kentall’s</w:t>
+      </w:r>
+      <w:proofErr w:type="spellEnd"/>
+      <w:r>
+        <w:rPr>
+          <w:i/>
+          <w:iCs/>
+        </w:rPr>
+        <w:t xml:space="preserve"> Tau correlation</w:t>
+      </w:r>
+      <w:r>
+        <w:t>.</w:t>
       </w:r>
     </w:p>
     <w:p>
@@ -8786,21 +9048,10 @@
     </w:p>
     <w:p>
       <w:pPr>
-        <w:jc w:val="center"/>
+        <w:jc w:val="left"/>
       </w:pPr>
       <w:r>
         <w:lastRenderedPageBreak/>
-        <w:t xml:space="preserve">TK: </w:t>
-      </w:r>
-      <w:r>
-        <w:t>Formula 2.2;</w:t>
-      </w:r>
-    </w:p>
-    <w:p>
-      <w:pPr>
-        <w:jc w:val="left"/>
-      </w:pPr>
-      <w:r>
         <w:t xml:space="preserve">Pearson correlation is most commonly used method in collaborative filtering models </w:t>
       </w:r>
       <w:sdt>
@@ -8823,7 +9074,7 @@
             <w:rPr>
               <w:noProof/>
             </w:rPr>
-            <w:t>[12]</w:t>
+            <w:t>[26]</w:t>
           </w:r>
           <w:r>
             <w:fldChar w:fldCharType="end"/>
@@ -8861,7 +9112,7 @@
             <w:rPr>
               <w:noProof/>
             </w:rPr>
-            <w:t>[11]</w:t>
+            <w:t>[25]</w:t>
           </w:r>
           <w:r>
             <w:fldChar w:fldCharType="end"/>
@@ -9792,7 +10043,7 @@
       <w:pPr>
         <w:pStyle w:val="Heading3"/>
       </w:pPr>
-      <w:bookmarkStart w:id="24" w:name="_Toc23789702"/>
+      <w:bookmarkStart w:id="24" w:name="_Toc23874256"/>
       <w:r>
         <w:t>Item-based collaborative filtering</w:t>
       </w:r>
@@ -10876,7 +11127,7 @@
       <w:pPr>
         <w:pStyle w:val="Heading3"/>
       </w:pPr>
-      <w:bookmarkStart w:id="25" w:name="_Toc23789703"/>
+      <w:bookmarkStart w:id="25" w:name="_Toc23874257"/>
       <w:r>
         <w:t>Conclusion</w:t>
       </w:r>
@@ -10894,7 +11145,7 @@
       <w:pPr>
         <w:pStyle w:val="Heading2"/>
       </w:pPr>
-      <w:bookmarkStart w:id="26" w:name="_Toc23789704"/>
+      <w:bookmarkStart w:id="26" w:name="_Toc23874258"/>
       <w:r>
         <w:t xml:space="preserve">Content-based </w:t>
       </w:r>
@@ -11475,7 +11726,7 @@
       <w:pPr>
         <w:pStyle w:val="Heading3"/>
       </w:pPr>
-      <w:bookmarkStart w:id="27" w:name="_Toc23789705"/>
+      <w:bookmarkStart w:id="27" w:name="_Toc23874259"/>
       <w:r>
         <w:t>Evaluation</w:t>
       </w:r>
@@ -11682,7 +11933,7 @@
       <w:pPr>
         <w:pStyle w:val="Heading3"/>
       </w:pPr>
-      <w:bookmarkStart w:id="28" w:name="_Toc23789706"/>
+      <w:bookmarkStart w:id="28" w:name="_Toc23874260"/>
       <w:r>
         <w:lastRenderedPageBreak/>
         <w:t>Conclusion</w:t>
@@ -11714,7 +11965,7 @@
       <w:pPr>
         <w:pStyle w:val="Heading2"/>
       </w:pPr>
-      <w:bookmarkStart w:id="29" w:name="_Toc23789707"/>
+      <w:bookmarkStart w:id="29" w:name="_Toc23874261"/>
       <w:r>
         <w:t>Appendix</w:t>
       </w:r>
@@ -11724,7 +11975,7 @@
       <w:pPr>
         <w:pStyle w:val="Heading2"/>
       </w:pPr>
-      <w:bookmarkStart w:id="30" w:name="_Toc23789708"/>
+      <w:bookmarkStart w:id="30" w:name="_Toc23874262"/>
       <w:r>
         <w:t>Programming code</w:t>
       </w:r>
@@ -11732,7 +11983,33 @@
     </w:p>
     <w:p>
       <w:r>
-        <w:t>Write where all the code can be found. List all files and their URLs</w:t>
+        <w:t>TK: Add code samples in a pseudo language.</w:t>
+      </w:r>
+    </w:p>
+    <w:p>
+      <w:pPr>
+        <w:pStyle w:val="Heading2"/>
+      </w:pPr>
+      <w:proofErr w:type="spellStart"/>
+      <w:r>
+        <w:t>Jupyter</w:t>
+      </w:r>
+      <w:proofErr w:type="spellEnd"/>
+      <w:r>
+        <w:t xml:space="preserve"> notebooks</w:t>
+      </w:r>
+    </w:p>
+    <w:p>
+      <w:r>
+        <w:t xml:space="preserve">TK: Add links where all the </w:t>
+      </w:r>
+      <w:proofErr w:type="spellStart"/>
+      <w:r>
+        <w:t>Jupyter</w:t>
+      </w:r>
+      <w:proofErr w:type="spellEnd"/>
+      <w:r>
+        <w:t xml:space="preserve"> notebooks can be found</w:t>
       </w:r>
     </w:p>
     <w:p/>
@@ -11806,7 +12083,7 @@
         <w:br w:type="page"/>
       </w:r>
     </w:p>
-    <w:bookmarkStart w:id="31" w:name="_Toc23789709" w:displacedByCustomXml="next"/>
+    <w:bookmarkStart w:id="31" w:name="_Toc23874263" w:displacedByCustomXml="next"/>
     <w:sdt>
       <w:sdtPr>
         <w:rPr>
@@ -11826,7 +12103,12 @@
             <w:pStyle w:val="Heading1"/>
           </w:pPr>
           <w:r>
-            <w:t>Bibliography</w:t>
+            <w:t>B</w:t>
+          </w:r>
+          <w:bookmarkStart w:id="32" w:name="_GoBack"/>
+          <w:bookmarkEnd w:id="32"/>
+          <w:r>
+            <w:t>ibliography</w:t>
           </w:r>
           <w:bookmarkEnd w:id="31"/>
         </w:p>
@@ -11873,7 +12155,7 @@
               </w:tblGrid>
               <w:tr>
                 <w:trPr>
-                  <w:divId w:val="901522999"/>
+                  <w:divId w:val="974290289"/>
                   <w:tblCellSpacing w:w="15" w:type="dxa"/>
                 </w:trPr>
                 <w:tc>
@@ -11920,7 +12202,7 @@
               </w:tr>
               <w:tr>
                 <w:trPr>
-                  <w:divId w:val="901522999"/>
+                  <w:divId w:val="974290289"/>
                   <w:tblCellSpacing w:w="15" w:type="dxa"/>
                 </w:trPr>
                 <w:tc>
@@ -11966,7 +12248,7 @@
               </w:tr>
               <w:tr>
                 <w:trPr>
-                  <w:divId w:val="901522999"/>
+                  <w:divId w:val="974290289"/>
                   <w:tblCellSpacing w:w="15" w:type="dxa"/>
                 </w:trPr>
                 <w:tc>
@@ -12012,7 +12294,7 @@
               </w:tr>
               <w:tr>
                 <w:trPr>
-                  <w:divId w:val="901522999"/>
+                  <w:divId w:val="974290289"/>
                   <w:tblCellSpacing w:w="15" w:type="dxa"/>
                 </w:trPr>
                 <w:tc>
@@ -12058,7 +12340,7 @@
               </w:tr>
               <w:tr>
                 <w:trPr>
-                  <w:divId w:val="901522999"/>
+                  <w:divId w:val="974290289"/>
                   <w:tblCellSpacing w:w="15" w:type="dxa"/>
                 </w:trPr>
                 <w:tc>
@@ -12104,7 +12386,7 @@
               </w:tr>
               <w:tr>
                 <w:trPr>
-                  <w:divId w:val="901522999"/>
+                  <w:divId w:val="974290289"/>
                   <w:tblCellSpacing w:w="15" w:type="dxa"/>
                 </w:trPr>
                 <w:tc>
@@ -12143,14 +12425,14 @@
                       <w:rPr>
                         <w:noProof/>
                       </w:rPr>
-                      <w:t xml:space="preserve">B. Sarwar, G. Karypis, J. Konstan and J. Riedl, Item-Based Collaborative Filtering Recommendation Algorithms, University of Minnesota, 2001. </w:t>
+                      <w:t xml:space="preserve">J. Bennett and S. Lanning, The Netflix Prize, Proceedings of KDD cup and workshop. Vol. 2007, 2007. </w:t>
                     </w:r>
                   </w:p>
                 </w:tc>
               </w:tr>
               <w:tr>
                 <w:trPr>
-                  <w:divId w:val="901522999"/>
+                  <w:divId w:val="974290289"/>
                   <w:tblCellSpacing w:w="15" w:type="dxa"/>
                 </w:trPr>
                 <w:tc>
@@ -12189,14 +12471,14 @@
                       <w:rPr>
                         <w:noProof/>
                       </w:rPr>
-                      <w:t xml:space="preserve">J. Breese, D. Heckerman and C. Kadie, Empirical analysis of predictive algorithms for collaborative filtering, Proceedings of the Fourteenth conference on Uncertainty in artificial intelligence. Morgan Kaufmann Publishers Inc., 1998. </w:t>
+                      <w:t xml:space="preserve">Y. Zhou, D. Wilkinson, R. Schreiber and R. Pan, Large-scale Parallel Collaborative Filtering for the Netflix Prize, Berlin: International conference on algorithmic applications in management. Springer, 2008. </w:t>
                     </w:r>
                   </w:p>
                 </w:tc>
               </w:tr>
               <w:tr>
                 <w:trPr>
-                  <w:divId w:val="901522999"/>
+                  <w:divId w:val="974290289"/>
                   <w:tblCellSpacing w:w="15" w:type="dxa"/>
                 </w:trPr>
                 <w:tc>
@@ -12235,14 +12517,14 @@
                       <w:rPr>
                         <w:noProof/>
                       </w:rPr>
-                      <w:t xml:space="preserve">Y. Hu, Y. Koren and C. Volinsky, Collaborative filtering for implicit feedback datasets, Eighth IEEE International Conference on Data Mining, 2008. </w:t>
+                      <w:t xml:space="preserve">Y. Koren, The BellKor Solution to the Netflix Grand Prize, Netflix prize documentation 81.2009, 2009. </w:t>
                     </w:r>
                   </w:p>
                 </w:tc>
               </w:tr>
               <w:tr>
                 <w:trPr>
-                  <w:divId w:val="901522999"/>
+                  <w:divId w:val="974290289"/>
                   <w:tblCellSpacing w:w="15" w:type="dxa"/>
                 </w:trPr>
                 <w:tc>
@@ -12281,14 +12563,14 @@
                       <w:rPr>
                         <w:noProof/>
                       </w:rPr>
-                      <w:t xml:space="preserve">H. Cho-Jui, N. Natarajan and I. Dhillon, PU Learning for Matrix Completion, ICML, 2015. </w:t>
+                      <w:t xml:space="preserve">J. L. Herlocker, J. A. Konstan, L. G. Terveen and J. T. Riedl, Evaluating collaborative filtering recommender systems., ACM Transactions on Information Systems (TOIS) 22, no. 1, 2004. </w:t>
                     </w:r>
                   </w:p>
                 </w:tc>
               </w:tr>
               <w:tr>
                 <w:trPr>
-                  <w:divId w:val="901522999"/>
+                  <w:divId w:val="974290289"/>
                   <w:tblCellSpacing w:w="15" w:type="dxa"/>
                 </w:trPr>
                 <w:tc>
@@ -12327,14 +12609,14 @@
                       <w:rPr>
                         <w:noProof/>
                       </w:rPr>
-                      <w:t xml:space="preserve">O. Douglas and J. Kim, Implicit feedback for recommender systems, Proceedings of the AAAI workshop on recommender systems. Vol. 83. WoUongong, 1998. </w:t>
+                      <w:t xml:space="preserve">A. Töscher, M. Jahrer and R. M. Bell, The bigchaos solution to the netflix grand prize., Netflix prize documentation, 2009. </w:t>
                     </w:r>
                   </w:p>
                 </w:tc>
               </w:tr>
               <w:tr>
                 <w:trPr>
-                  <w:divId w:val="901522999"/>
+                  <w:divId w:val="974290289"/>
                   <w:tblCellSpacing w:w="15" w:type="dxa"/>
                 </w:trPr>
                 <w:tc>
@@ -12373,14 +12655,14 @@
                       <w:rPr>
                         <w:noProof/>
                       </w:rPr>
-                      <w:t xml:space="preserve">A. Ajay and M. Chauhan, Similarity measures used in recommender systems: a study., International Journal of Engineering Technology Science and Research IJETSR, ISSN, 2017. </w:t>
+                      <w:t xml:space="preserve">B. Sarwar, G. Karypis, J. Konstan and J. Riedl, Item-Based Collaborative Filtering Recommendation Algorithms, University of Minnesota, 2001. </w:t>
                     </w:r>
                   </w:p>
                 </w:tc>
               </w:tr>
               <w:tr>
                 <w:trPr>
-                  <w:divId w:val="901522999"/>
+                  <w:divId w:val="974290289"/>
                   <w:tblCellSpacing w:w="15" w:type="dxa"/>
                 </w:trPr>
                 <w:tc>
@@ -12420,14 +12702,14 @@
                       <w:rPr>
                         <w:noProof/>
                       </w:rPr>
-                      <w:t xml:space="preserve">P. Resnick, N. Iacovou, M. Suchak, P. Bergstrom and J. Riedl, GroupLens: an open architecture for collaborative filtering of netnews, Proceedings of the 1994 ACM conference on Computer supported cooperative work, pp. 175-186. ACM, 1994. </w:t>
+                      <w:t xml:space="preserve">J. Breese, D. Heckerman and C. Kadie, Empirical analysis of predictive algorithms for collaborative filtering, Proceedings of the Fourteenth conference on Uncertainty in artificial intelligence. Morgan Kaufmann Publishers Inc., 1998. </w:t>
                     </w:r>
                   </w:p>
                 </w:tc>
               </w:tr>
               <w:tr>
                 <w:trPr>
-                  <w:divId w:val="901522999"/>
+                  <w:divId w:val="974290289"/>
                   <w:tblCellSpacing w:w="15" w:type="dxa"/>
                 </w:trPr>
                 <w:tc>
@@ -12466,6 +12748,651 @@
                       <w:rPr>
                         <w:noProof/>
                       </w:rPr>
+                      <w:t xml:space="preserve">Y. Hu, Y. Koren and C. Volinsky, Collaborative filtering for implicit feedback datasets, Eighth IEEE International Conference on Data Mining, 2008. </w:t>
+                    </w:r>
+                  </w:p>
+                </w:tc>
+              </w:tr>
+              <w:tr>
+                <w:trPr>
+                  <w:divId w:val="974290289"/>
+                  <w:tblCellSpacing w:w="15" w:type="dxa"/>
+                </w:trPr>
+                <w:tc>
+                  <w:tcPr>
+                    <w:tcW w:w="50" w:type="pct"/>
+                    <w:hideMark/>
+                  </w:tcPr>
+                  <w:p>
+                    <w:pPr>
+                      <w:pStyle w:val="Bibliography"/>
+                      <w:rPr>
+                        <w:noProof/>
+                      </w:rPr>
+                    </w:pPr>
+                    <w:r>
+                      <w:rPr>
+                        <w:noProof/>
+                      </w:rPr>
+                      <w:t xml:space="preserve">[14] </w:t>
+                    </w:r>
+                  </w:p>
+                </w:tc>
+                <w:tc>
+                  <w:tcPr>
+                    <w:tcW w:w="0" w:type="auto"/>
+                    <w:hideMark/>
+                  </w:tcPr>
+                  <w:p>
+                    <w:pPr>
+                      <w:pStyle w:val="Bibliography"/>
+                      <w:rPr>
+                        <w:noProof/>
+                      </w:rPr>
+                    </w:pPr>
+                    <w:r>
+                      <w:rPr>
+                        <w:noProof/>
+                      </w:rPr>
+                      <w:t xml:space="preserve">H. Cho-Jui, N. Natarajan and I. Dhillon, PU Learning for Matrix Completion, ICML, 2015. </w:t>
+                    </w:r>
+                  </w:p>
+                </w:tc>
+              </w:tr>
+              <w:tr>
+                <w:trPr>
+                  <w:divId w:val="974290289"/>
+                  <w:tblCellSpacing w:w="15" w:type="dxa"/>
+                </w:trPr>
+                <w:tc>
+                  <w:tcPr>
+                    <w:tcW w:w="50" w:type="pct"/>
+                    <w:hideMark/>
+                  </w:tcPr>
+                  <w:p>
+                    <w:pPr>
+                      <w:pStyle w:val="Bibliography"/>
+                      <w:rPr>
+                        <w:noProof/>
+                      </w:rPr>
+                    </w:pPr>
+                    <w:r>
+                      <w:rPr>
+                        <w:noProof/>
+                      </w:rPr>
+                      <w:t xml:space="preserve">[15] </w:t>
+                    </w:r>
+                  </w:p>
+                </w:tc>
+                <w:tc>
+                  <w:tcPr>
+                    <w:tcW w:w="0" w:type="auto"/>
+                    <w:hideMark/>
+                  </w:tcPr>
+                  <w:p>
+                    <w:pPr>
+                      <w:pStyle w:val="Bibliography"/>
+                      <w:rPr>
+                        <w:noProof/>
+                      </w:rPr>
+                    </w:pPr>
+                    <w:r>
+                      <w:rPr>
+                        <w:noProof/>
+                      </w:rPr>
+                      <w:t xml:space="preserve">O. Douglas and J. Kim, Implicit feedback for recommender systems, Proceedings of the AAAI workshop on recommender systems. Vol. 83. WoUongong, 1998. </w:t>
+                    </w:r>
+                  </w:p>
+                </w:tc>
+              </w:tr>
+              <w:tr>
+                <w:trPr>
+                  <w:divId w:val="974290289"/>
+                  <w:tblCellSpacing w:w="15" w:type="dxa"/>
+                </w:trPr>
+                <w:tc>
+                  <w:tcPr>
+                    <w:tcW w:w="50" w:type="pct"/>
+                    <w:hideMark/>
+                  </w:tcPr>
+                  <w:p>
+                    <w:pPr>
+                      <w:pStyle w:val="Bibliography"/>
+                      <w:rPr>
+                        <w:noProof/>
+                      </w:rPr>
+                    </w:pPr>
+                    <w:r>
+                      <w:rPr>
+                        <w:noProof/>
+                      </w:rPr>
+                      <w:t xml:space="preserve">[16] </w:t>
+                    </w:r>
+                  </w:p>
+                </w:tc>
+                <w:tc>
+                  <w:tcPr>
+                    <w:tcW w:w="0" w:type="auto"/>
+                    <w:hideMark/>
+                  </w:tcPr>
+                  <w:p>
+                    <w:pPr>
+                      <w:pStyle w:val="Bibliography"/>
+                      <w:rPr>
+                        <w:noProof/>
+                      </w:rPr>
+                    </w:pPr>
+                    <w:r>
+                      <w:rPr>
+                        <w:noProof/>
+                      </w:rPr>
+                      <w:t xml:space="preserve">http://imdb.com. </w:t>
+                    </w:r>
+                  </w:p>
+                </w:tc>
+              </w:tr>
+              <w:tr>
+                <w:trPr>
+                  <w:divId w:val="974290289"/>
+                  <w:tblCellSpacing w:w="15" w:type="dxa"/>
+                </w:trPr>
+                <w:tc>
+                  <w:tcPr>
+                    <w:tcW w:w="50" w:type="pct"/>
+                    <w:hideMark/>
+                  </w:tcPr>
+                  <w:p>
+                    <w:pPr>
+                      <w:pStyle w:val="Bibliography"/>
+                      <w:rPr>
+                        <w:noProof/>
+                      </w:rPr>
+                    </w:pPr>
+                    <w:r>
+                      <w:rPr>
+                        <w:noProof/>
+                      </w:rPr>
+                      <w:t xml:space="preserve">[17] </w:t>
+                    </w:r>
+                  </w:p>
+                </w:tc>
+                <w:tc>
+                  <w:tcPr>
+                    <w:tcW w:w="0" w:type="auto"/>
+                    <w:hideMark/>
+                  </w:tcPr>
+                  <w:p>
+                    <w:pPr>
+                      <w:pStyle w:val="Bibliography"/>
+                      <w:rPr>
+                        <w:noProof/>
+                      </w:rPr>
+                    </w:pPr>
+                    <w:r>
+                      <w:rPr>
+                        <w:noProof/>
+                      </w:rPr>
+                      <w:t xml:space="preserve">R. Van Meteren and M. Van Someren, Using content-based filtering for recommendation, Proceedings of the Machine Learning in the New Information Age: MLnet/ECML2000 Workshop , 2000. </w:t>
+                    </w:r>
+                  </w:p>
+                </w:tc>
+              </w:tr>
+              <w:tr>
+                <w:trPr>
+                  <w:divId w:val="974290289"/>
+                  <w:tblCellSpacing w:w="15" w:type="dxa"/>
+                </w:trPr>
+                <w:tc>
+                  <w:tcPr>
+                    <w:tcW w:w="50" w:type="pct"/>
+                    <w:hideMark/>
+                  </w:tcPr>
+                  <w:p>
+                    <w:pPr>
+                      <w:pStyle w:val="Bibliography"/>
+                      <w:rPr>
+                        <w:noProof/>
+                      </w:rPr>
+                    </w:pPr>
+                    <w:r>
+                      <w:rPr>
+                        <w:noProof/>
+                      </w:rPr>
+                      <w:t xml:space="preserve">[18] </w:t>
+                    </w:r>
+                  </w:p>
+                </w:tc>
+                <w:tc>
+                  <w:tcPr>
+                    <w:tcW w:w="0" w:type="auto"/>
+                    <w:hideMark/>
+                  </w:tcPr>
+                  <w:p>
+                    <w:pPr>
+                      <w:pStyle w:val="Bibliography"/>
+                      <w:rPr>
+                        <w:noProof/>
+                      </w:rPr>
+                    </w:pPr>
+                    <w:r>
+                      <w:rPr>
+                        <w:noProof/>
+                      </w:rPr>
+                      <w:t xml:space="preserve">P. Castells, N. J. Hurley and S. Vargas, Novelty and diversity in recommender systems, Recommender Systems Handbook, pp. 881-918, 2015. </w:t>
+                    </w:r>
+                  </w:p>
+                </w:tc>
+              </w:tr>
+              <w:tr>
+                <w:trPr>
+                  <w:divId w:val="974290289"/>
+                  <w:tblCellSpacing w:w="15" w:type="dxa"/>
+                </w:trPr>
+                <w:tc>
+                  <w:tcPr>
+                    <w:tcW w:w="50" w:type="pct"/>
+                    <w:hideMark/>
+                  </w:tcPr>
+                  <w:p>
+                    <w:pPr>
+                      <w:pStyle w:val="Bibliography"/>
+                      <w:rPr>
+                        <w:noProof/>
+                      </w:rPr>
+                    </w:pPr>
+                    <w:r>
+                      <w:rPr>
+                        <w:noProof/>
+                      </w:rPr>
+                      <w:t xml:space="preserve">[19] </w:t>
+                    </w:r>
+                  </w:p>
+                </w:tc>
+                <w:tc>
+                  <w:tcPr>
+                    <w:tcW w:w="0" w:type="auto"/>
+                    <w:hideMark/>
+                  </w:tcPr>
+                  <w:p>
+                    <w:pPr>
+                      <w:pStyle w:val="Bibliography"/>
+                      <w:rPr>
+                        <w:noProof/>
+                      </w:rPr>
+                    </w:pPr>
+                    <w:r>
+                      <w:rPr>
+                        <w:noProof/>
+                      </w:rPr>
+                      <w:t xml:space="preserve">M. Kunaver and T. Požrl, Diversity in recommender systems–A survey, Knowledge-Based Systems 123, 2017. </w:t>
+                    </w:r>
+                  </w:p>
+                </w:tc>
+              </w:tr>
+              <w:tr>
+                <w:trPr>
+                  <w:divId w:val="974290289"/>
+                  <w:tblCellSpacing w:w="15" w:type="dxa"/>
+                </w:trPr>
+                <w:tc>
+                  <w:tcPr>
+                    <w:tcW w:w="50" w:type="pct"/>
+                    <w:hideMark/>
+                  </w:tcPr>
+                  <w:p>
+                    <w:pPr>
+                      <w:pStyle w:val="Bibliography"/>
+                      <w:rPr>
+                        <w:noProof/>
+                      </w:rPr>
+                    </w:pPr>
+                    <w:r>
+                      <w:rPr>
+                        <w:noProof/>
+                      </w:rPr>
+                      <w:t xml:space="preserve">[20] </w:t>
+                    </w:r>
+                  </w:p>
+                </w:tc>
+                <w:tc>
+                  <w:tcPr>
+                    <w:tcW w:w="0" w:type="auto"/>
+                    <w:hideMark/>
+                  </w:tcPr>
+                  <w:p>
+                    <w:pPr>
+                      <w:pStyle w:val="Bibliography"/>
+                      <w:rPr>
+                        <w:noProof/>
+                      </w:rPr>
+                    </w:pPr>
+                    <w:r>
+                      <w:rPr>
+                        <w:noProof/>
+                      </w:rPr>
+                      <w:t xml:space="preserve">F. Ricci, L. Rokach and B. Shapira, Introduction to recommender systems handbook, Recommender systems handbook, 2011. </w:t>
+                    </w:r>
+                  </w:p>
+                </w:tc>
+              </w:tr>
+              <w:tr>
+                <w:trPr>
+                  <w:divId w:val="974290289"/>
+                  <w:tblCellSpacing w:w="15" w:type="dxa"/>
+                </w:trPr>
+                <w:tc>
+                  <w:tcPr>
+                    <w:tcW w:w="50" w:type="pct"/>
+                    <w:hideMark/>
+                  </w:tcPr>
+                  <w:p>
+                    <w:pPr>
+                      <w:pStyle w:val="Bibliography"/>
+                      <w:rPr>
+                        <w:noProof/>
+                      </w:rPr>
+                    </w:pPr>
+                    <w:r>
+                      <w:rPr>
+                        <w:noProof/>
+                      </w:rPr>
+                      <w:t xml:space="preserve">[21] </w:t>
+                    </w:r>
+                  </w:p>
+                </w:tc>
+                <w:tc>
+                  <w:tcPr>
+                    <w:tcW w:w="0" w:type="auto"/>
+                    <w:hideMark/>
+                  </w:tcPr>
+                  <w:p>
+                    <w:pPr>
+                      <w:pStyle w:val="Bibliography"/>
+                      <w:rPr>
+                        <w:noProof/>
+                      </w:rPr>
+                    </w:pPr>
+                    <w:r>
+                      <w:rPr>
+                        <w:noProof/>
+                      </w:rPr>
+                      <w:t xml:space="preserve">A. I. Schein, A. Popescul, L. H. Ungar and D. M. Pennock, Methods and metrics for cold-start recommendations., Proceedings of the 25th annual international ACM SIGIR conference on Research and development in information retrieval, pp. 253-260. ACM, 2002. </w:t>
+                    </w:r>
+                  </w:p>
+                </w:tc>
+              </w:tr>
+              <w:tr>
+                <w:trPr>
+                  <w:divId w:val="974290289"/>
+                  <w:tblCellSpacing w:w="15" w:type="dxa"/>
+                </w:trPr>
+                <w:tc>
+                  <w:tcPr>
+                    <w:tcW w:w="50" w:type="pct"/>
+                    <w:hideMark/>
+                  </w:tcPr>
+                  <w:p>
+                    <w:pPr>
+                      <w:pStyle w:val="Bibliography"/>
+                      <w:rPr>
+                        <w:noProof/>
+                      </w:rPr>
+                    </w:pPr>
+                    <w:r>
+                      <w:rPr>
+                        <w:noProof/>
+                      </w:rPr>
+                      <w:lastRenderedPageBreak/>
+                      <w:t xml:space="preserve">[22] </w:t>
+                    </w:r>
+                  </w:p>
+                </w:tc>
+                <w:tc>
+                  <w:tcPr>
+                    <w:tcW w:w="0" w:type="auto"/>
+                    <w:hideMark/>
+                  </w:tcPr>
+                  <w:p>
+                    <w:pPr>
+                      <w:pStyle w:val="Bibliography"/>
+                      <w:rPr>
+                        <w:noProof/>
+                      </w:rPr>
+                    </w:pPr>
+                    <w:r>
+                      <w:rPr>
+                        <w:noProof/>
+                      </w:rPr>
+                      <w:t xml:space="preserve">X. Lam, T. Vu, T. Duc Le and A. Duc Duong, Addressing cold-start problem in recommendation systems., Proceedings of the 2nd international conference on Ubiquitous information management and communication, pp. 208-211. ACM, 2008. </w:t>
+                    </w:r>
+                  </w:p>
+                </w:tc>
+              </w:tr>
+              <w:tr>
+                <w:trPr>
+                  <w:divId w:val="974290289"/>
+                  <w:tblCellSpacing w:w="15" w:type="dxa"/>
+                </w:trPr>
+                <w:tc>
+                  <w:tcPr>
+                    <w:tcW w:w="50" w:type="pct"/>
+                    <w:hideMark/>
+                  </w:tcPr>
+                  <w:p>
+                    <w:pPr>
+                      <w:pStyle w:val="Bibliography"/>
+                      <w:rPr>
+                        <w:noProof/>
+                      </w:rPr>
+                    </w:pPr>
+                    <w:r>
+                      <w:rPr>
+                        <w:noProof/>
+                      </w:rPr>
+                      <w:t xml:space="preserve">[23] </w:t>
+                    </w:r>
+                  </w:p>
+                </w:tc>
+                <w:tc>
+                  <w:tcPr>
+                    <w:tcW w:w="0" w:type="auto"/>
+                    <w:hideMark/>
+                  </w:tcPr>
+                  <w:p>
+                    <w:pPr>
+                      <w:pStyle w:val="Bibliography"/>
+                      <w:rPr>
+                        <w:noProof/>
+                      </w:rPr>
+                    </w:pPr>
+                    <w:r>
+                      <w:rPr>
+                        <w:noProof/>
+                      </w:rPr>
+                      <w:t xml:space="preserve">L. Blerina, K. Kolomvatsos and S. Hadjiefthymiades, Facing the cold start problem in recommender systems., Expert Systems with Applications 41, no. 4, 2014. </w:t>
+                    </w:r>
+                  </w:p>
+                </w:tc>
+              </w:tr>
+              <w:tr>
+                <w:trPr>
+                  <w:divId w:val="974290289"/>
+                  <w:tblCellSpacing w:w="15" w:type="dxa"/>
+                </w:trPr>
+                <w:tc>
+                  <w:tcPr>
+                    <w:tcW w:w="50" w:type="pct"/>
+                    <w:hideMark/>
+                  </w:tcPr>
+                  <w:p>
+                    <w:pPr>
+                      <w:pStyle w:val="Bibliography"/>
+                      <w:rPr>
+                        <w:noProof/>
+                      </w:rPr>
+                    </w:pPr>
+                    <w:r>
+                      <w:rPr>
+                        <w:noProof/>
+                      </w:rPr>
+                      <w:t xml:space="preserve">[24] </w:t>
+                    </w:r>
+                  </w:p>
+                </w:tc>
+                <w:tc>
+                  <w:tcPr>
+                    <w:tcW w:w="0" w:type="auto"/>
+                    <w:hideMark/>
+                  </w:tcPr>
+                  <w:p>
+                    <w:pPr>
+                      <w:pStyle w:val="Bibliography"/>
+                      <w:rPr>
+                        <w:noProof/>
+                      </w:rPr>
+                    </w:pPr>
+                    <w:r>
+                      <w:rPr>
+                        <w:noProof/>
+                      </w:rPr>
+                      <w:t xml:space="preserve">Y. Zhou, S.-H. Yang and H. Zha, Functional matrix factorizations for cold-start recommendation., Proceedings of the 34th international ACM SIGIR conference on Research and development in Information Retrieval, 2011. </w:t>
+                    </w:r>
+                  </w:p>
+                </w:tc>
+              </w:tr>
+              <w:tr>
+                <w:trPr>
+                  <w:divId w:val="974290289"/>
+                  <w:tblCellSpacing w:w="15" w:type="dxa"/>
+                </w:trPr>
+                <w:tc>
+                  <w:tcPr>
+                    <w:tcW w:w="50" w:type="pct"/>
+                    <w:hideMark/>
+                  </w:tcPr>
+                  <w:p>
+                    <w:pPr>
+                      <w:pStyle w:val="Bibliography"/>
+                      <w:rPr>
+                        <w:noProof/>
+                      </w:rPr>
+                    </w:pPr>
+                    <w:r>
+                      <w:rPr>
+                        <w:noProof/>
+                      </w:rPr>
+                      <w:t xml:space="preserve">[25] </w:t>
+                    </w:r>
+                  </w:p>
+                </w:tc>
+                <w:tc>
+                  <w:tcPr>
+                    <w:tcW w:w="0" w:type="auto"/>
+                    <w:hideMark/>
+                  </w:tcPr>
+                  <w:p>
+                    <w:pPr>
+                      <w:pStyle w:val="Bibliography"/>
+                      <w:rPr>
+                        <w:noProof/>
+                      </w:rPr>
+                    </w:pPr>
+                    <w:r>
+                      <w:rPr>
+                        <w:noProof/>
+                      </w:rPr>
+                      <w:t xml:space="preserve">A. Ajay and M. Chauhan, Similarity measures used in recommender systems: a study., International Journal of Engineering Technology Science and Research IJETSR, ISSN, 2017. </w:t>
+                    </w:r>
+                  </w:p>
+                </w:tc>
+              </w:tr>
+              <w:tr>
+                <w:trPr>
+                  <w:divId w:val="974290289"/>
+                  <w:tblCellSpacing w:w="15" w:type="dxa"/>
+                </w:trPr>
+                <w:tc>
+                  <w:tcPr>
+                    <w:tcW w:w="50" w:type="pct"/>
+                    <w:hideMark/>
+                  </w:tcPr>
+                  <w:p>
+                    <w:pPr>
+                      <w:pStyle w:val="Bibliography"/>
+                      <w:rPr>
+                        <w:noProof/>
+                      </w:rPr>
+                    </w:pPr>
+                    <w:r>
+                      <w:rPr>
+                        <w:noProof/>
+                      </w:rPr>
+                      <w:t xml:space="preserve">[26] </w:t>
+                    </w:r>
+                  </w:p>
+                </w:tc>
+                <w:tc>
+                  <w:tcPr>
+                    <w:tcW w:w="0" w:type="auto"/>
+                    <w:hideMark/>
+                  </w:tcPr>
+                  <w:p>
+                    <w:pPr>
+                      <w:pStyle w:val="Bibliography"/>
+                      <w:rPr>
+                        <w:noProof/>
+                      </w:rPr>
+                    </w:pPr>
+                    <w:r>
+                      <w:rPr>
+                        <w:noProof/>
+                      </w:rPr>
+                      <w:t xml:space="preserve">P. Resnick, N. Iacovou, M. Suchak, P. Bergstrom and J. Riedl, GroupLens: an open architecture for collaborative filtering of netnews, Proceedings of the 1994 ACM conference on Computer supported cooperative work, pp. 175-186. ACM, 1994. </w:t>
+                    </w:r>
+                  </w:p>
+                </w:tc>
+              </w:tr>
+              <w:tr>
+                <w:trPr>
+                  <w:divId w:val="974290289"/>
+                  <w:tblCellSpacing w:w="15" w:type="dxa"/>
+                </w:trPr>
+                <w:tc>
+                  <w:tcPr>
+                    <w:tcW w:w="50" w:type="pct"/>
+                    <w:hideMark/>
+                  </w:tcPr>
+                  <w:p>
+                    <w:pPr>
+                      <w:pStyle w:val="Bibliography"/>
+                      <w:rPr>
+                        <w:noProof/>
+                      </w:rPr>
+                    </w:pPr>
+                    <w:r>
+                      <w:rPr>
+                        <w:noProof/>
+                      </w:rPr>
+                      <w:t xml:space="preserve">[27] </w:t>
+                    </w:r>
+                  </w:p>
+                </w:tc>
+                <w:tc>
+                  <w:tcPr>
+                    <w:tcW w:w="0" w:type="auto"/>
+                    <w:hideMark/>
+                  </w:tcPr>
+                  <w:p>
+                    <w:pPr>
+                      <w:pStyle w:val="Bibliography"/>
+                      <w:rPr>
+                        <w:noProof/>
+                      </w:rPr>
+                    </w:pPr>
+                    <w:r>
+                      <w:rPr>
+                        <w:noProof/>
+                      </w:rPr>
                       <w:t xml:space="preserve">M. Balabanović and Y. Shoham, Fab: Content-based, Collaborative Recommendation, Communications of the ACM, 1997. </w:t>
                     </w:r>
                   </w:p>
@@ -12474,7 +13401,7 @@
             </w:tbl>
             <w:p>
               <w:pPr>
-                <w:divId w:val="901522999"/>
+                <w:divId w:val="974290289"/>
                 <w:rPr>
                   <w:rFonts w:eastAsia="Times New Roman"/>
                   <w:noProof/>
@@ -16450,7 +17377,7 @@
 </file>
 
 <file path=customXml/itemProps1.xml><?xml version="1.0" encoding="utf-8"?>
-<ds:datastoreItem xmlns:ds="http://schemas.openxmlformats.org/officeDocument/2006/customXml" ds:itemID="{326E74C7-2803-0A48-B50A-6C8FA045CD71}">
+<ds:datastoreItem xmlns:ds="http://schemas.openxmlformats.org/officeDocument/2006/customXml" ds:itemID="{4E7A1487-FA83-C646-A666-FEED030F7B63}">
   <ds:schemaRefs>
     <ds:schemaRef ds:uri="http://schemas.openxmlformats.org/officeDocument/2006/bibliography"/>
   </ds:schemaRefs>

</xml_diff>

<commit_message>
Write about Recommender systems in Software Engineering
</commit_message>
<xml_diff>
--- a/Master Thesis.docx
+++ b/Master Thesis.docx
@@ -242,21 +242,8 @@
               <w:jc w:val="left"/>
             </w:pPr>
             <w:r>
-              <w:t xml:space="preserve">Prof. </w:t>
-            </w:r>
-            <w:proofErr w:type="spellStart"/>
-            <w:r>
-              <w:t>dr</w:t>
-            </w:r>
-            <w:proofErr w:type="spellEnd"/>
-            <w:r>
-              <w:t xml:space="preserve"> Milan </w:t>
-            </w:r>
-            <w:proofErr w:type="spellStart"/>
-            <w:r>
-              <w:t>Milosavljević</w:t>
-            </w:r>
-            <w:proofErr w:type="spellEnd"/>
+              <w:t>Prof. dr Milan Milosavljević</w:t>
+            </w:r>
           </w:p>
         </w:tc>
         <w:tc>
@@ -276,13 +263,8 @@
               <w:jc w:val="right"/>
             </w:pPr>
             <w:r>
-              <w:t xml:space="preserve">Mihailo </w:t>
-            </w:r>
-            <w:proofErr w:type="spellStart"/>
-            <w:r>
-              <w:t>Joksimović</w:t>
-            </w:r>
-            <w:proofErr w:type="spellEnd"/>
+              <w:t>Mihailo Joksimović</w:t>
+            </w:r>
           </w:p>
         </w:tc>
       </w:tr>
@@ -367,7 +349,7 @@
             </w:rPr>
             <w:fldChar w:fldCharType="separate"/>
           </w:r>
-          <w:hyperlink w:anchor="_Toc23874233" w:history="1">
+          <w:hyperlink w:anchor="_Toc24203707" w:history="1">
             <w:r>
               <w:rPr>
                 <w:rStyle w:val="Hyperlink"/>
@@ -413,7 +395,7 @@
                 <w:noProof/>
                 <w:webHidden/>
               </w:rPr>
-              <w:instrText xml:space="preserve"> PAGEREF _Toc23874233 \h </w:instrText>
+              <w:instrText xml:space="preserve"> PAGEREF _Toc24203707 \h </w:instrText>
             </w:r>
             <w:r>
               <w:rPr>
@@ -461,7 +443,7 @@
               <w:color w:val="auto"/>
             </w:rPr>
           </w:pPr>
-          <w:hyperlink w:anchor="_Toc23874234" w:history="1">
+          <w:hyperlink w:anchor="_Toc24203708" w:history="1">
             <w:r>
               <w:rPr>
                 <w:rStyle w:val="Hyperlink"/>
@@ -507,7 +489,7 @@
                 <w:noProof/>
                 <w:webHidden/>
               </w:rPr>
-              <w:instrText xml:space="preserve"> PAGEREF _Toc23874234 \h </w:instrText>
+              <w:instrText xml:space="preserve"> PAGEREF _Toc24203708 \h </w:instrText>
             </w:r>
             <w:r>
               <w:rPr>
@@ -555,7 +537,7 @@
               <w:szCs w:val="24"/>
             </w:rPr>
           </w:pPr>
-          <w:hyperlink w:anchor="_Toc23874235" w:history="1">
+          <w:hyperlink w:anchor="_Toc24203709" w:history="1">
             <w:r>
               <w:rPr>
                 <w:rStyle w:val="Hyperlink"/>
@@ -601,7 +583,7 @@
                 <w:noProof/>
                 <w:webHidden/>
               </w:rPr>
-              <w:instrText xml:space="preserve"> PAGEREF _Toc23874235 \h </w:instrText>
+              <w:instrText xml:space="preserve"> PAGEREF _Toc24203709 \h </w:instrText>
             </w:r>
             <w:r>
               <w:rPr>
@@ -649,7 +631,7 @@
               <w:szCs w:val="24"/>
             </w:rPr>
           </w:pPr>
-          <w:hyperlink w:anchor="_Toc23874236" w:history="1">
+          <w:hyperlink w:anchor="_Toc24203710" w:history="1">
             <w:r>
               <w:rPr>
                 <w:rStyle w:val="Hyperlink"/>
@@ -695,7 +677,7 @@
                 <w:noProof/>
                 <w:webHidden/>
               </w:rPr>
-              <w:instrText xml:space="preserve"> PAGEREF _Toc23874236 \h </w:instrText>
+              <w:instrText xml:space="preserve"> PAGEREF _Toc24203710 \h </w:instrText>
             </w:r>
             <w:r>
               <w:rPr>
@@ -743,7 +725,7 @@
               <w:szCs w:val="24"/>
             </w:rPr>
           </w:pPr>
-          <w:hyperlink w:anchor="_Toc23874237" w:history="1">
+          <w:hyperlink w:anchor="_Toc24203711" w:history="1">
             <w:r>
               <w:rPr>
                 <w:rStyle w:val="Hyperlink"/>
@@ -789,7 +771,7 @@
                 <w:noProof/>
                 <w:webHidden/>
               </w:rPr>
-              <w:instrText xml:space="preserve"> PAGEREF _Toc23874237 \h </w:instrText>
+              <w:instrText xml:space="preserve"> PAGEREF _Toc24203711 \h </w:instrText>
             </w:r>
             <w:r>
               <w:rPr>
@@ -837,7 +819,7 @@
               <w:color w:val="auto"/>
             </w:rPr>
           </w:pPr>
-          <w:hyperlink w:anchor="_Toc23874238" w:history="1">
+          <w:hyperlink w:anchor="_Toc24203712" w:history="1">
             <w:r>
               <w:rPr>
                 <w:rStyle w:val="Hyperlink"/>
@@ -883,7 +865,7 @@
                 <w:noProof/>
                 <w:webHidden/>
               </w:rPr>
-              <w:instrText xml:space="preserve"> PAGEREF _Toc23874238 \h </w:instrText>
+              <w:instrText xml:space="preserve"> PAGEREF _Toc24203712 \h </w:instrText>
             </w:r>
             <w:r>
               <w:rPr>
@@ -931,7 +913,7 @@
               <w:szCs w:val="24"/>
             </w:rPr>
           </w:pPr>
-          <w:hyperlink w:anchor="_Toc23874239" w:history="1">
+          <w:hyperlink w:anchor="_Toc24203713" w:history="1">
             <w:r>
               <w:rPr>
                 <w:rStyle w:val="Hyperlink"/>
@@ -977,7 +959,7 @@
                 <w:noProof/>
                 <w:webHidden/>
               </w:rPr>
-              <w:instrText xml:space="preserve"> PAGEREF _Toc23874239 \h </w:instrText>
+              <w:instrText xml:space="preserve"> PAGEREF _Toc24203713 \h </w:instrText>
             </w:r>
             <w:r>
               <w:rPr>
@@ -1023,7 +1005,7 @@
               <w:szCs w:val="24"/>
             </w:rPr>
           </w:pPr>
-          <w:hyperlink w:anchor="_Toc23874240" w:history="1">
+          <w:hyperlink w:anchor="_Toc24203714" w:history="1">
             <w:r>
               <w:rPr>
                 <w:rStyle w:val="Hyperlink"/>
@@ -1067,7 +1049,7 @@
                 <w:noProof/>
                 <w:webHidden/>
               </w:rPr>
-              <w:instrText xml:space="preserve"> PAGEREF _Toc23874240 \h </w:instrText>
+              <w:instrText xml:space="preserve"> PAGEREF _Toc24203714 \h </w:instrText>
             </w:r>
             <w:r>
               <w:rPr>
@@ -1113,7 +1095,7 @@
               <w:szCs w:val="24"/>
             </w:rPr>
           </w:pPr>
-          <w:hyperlink w:anchor="_Toc23874241" w:history="1">
+          <w:hyperlink w:anchor="_Toc24203715" w:history="1">
             <w:r>
               <w:rPr>
                 <w:rStyle w:val="Hyperlink"/>
@@ -1157,7 +1139,7 @@
                 <w:noProof/>
                 <w:webHidden/>
               </w:rPr>
-              <w:instrText xml:space="preserve"> PAGEREF _Toc23874241 \h </w:instrText>
+              <w:instrText xml:space="preserve"> PAGEREF _Toc24203715 \h </w:instrText>
             </w:r>
             <w:r>
               <w:rPr>
@@ -1203,7 +1185,7 @@
               <w:szCs w:val="24"/>
             </w:rPr>
           </w:pPr>
-          <w:hyperlink w:anchor="_Toc23874242" w:history="1">
+          <w:hyperlink w:anchor="_Toc24203716" w:history="1">
             <w:r>
               <w:rPr>
                 <w:rStyle w:val="Hyperlink"/>
@@ -1226,7 +1208,7 @@
                 <w:rStyle w:val="Hyperlink"/>
                 <w:noProof/>
               </w:rPr>
-              <w:t>Recommender systems and Big data</w:t>
+              <w:t>Future of Recommender systems</w:t>
             </w:r>
             <w:r>
               <w:rPr>
@@ -1247,7 +1229,7 @@
                 <w:noProof/>
                 <w:webHidden/>
               </w:rPr>
-              <w:instrText xml:space="preserve"> PAGEREF _Toc23874242 \h </w:instrText>
+              <w:instrText xml:space="preserve"> PAGEREF _Toc24203716 \h </w:instrText>
             </w:r>
             <w:r>
               <w:rPr>
@@ -1267,97 +1249,7 @@
                 <w:noProof/>
                 <w:webHidden/>
               </w:rPr>
-              <w:t>10</w:t>
-            </w:r>
-            <w:r>
-              <w:rPr>
-                <w:noProof/>
-                <w:webHidden/>
-              </w:rPr>
-              <w:fldChar w:fldCharType="end"/>
-            </w:r>
-          </w:hyperlink>
-        </w:p>
-        <w:p>
-          <w:pPr>
-            <w:pStyle w:val="TOC3"/>
-            <w:tabs>
-              <w:tab w:val="left" w:pos="1200"/>
-              <w:tab w:val="right" w:leader="dot" w:pos="9010"/>
-            </w:tabs>
-            <w:rPr>
-              <w:rFonts w:eastAsiaTheme="minorEastAsia" w:cstheme="minorBidi"/>
-              <w:noProof/>
-              <w:color w:val="auto"/>
-              <w:sz w:val="24"/>
-              <w:szCs w:val="24"/>
-            </w:rPr>
-          </w:pPr>
-          <w:hyperlink w:anchor="_Toc23874243" w:history="1">
-            <w:r>
-              <w:rPr>
-                <w:rStyle w:val="Hyperlink"/>
-                <w:noProof/>
-              </w:rPr>
-              <w:t>3.1.4</w:t>
-            </w:r>
-            <w:r>
-              <w:rPr>
-                <w:rFonts w:eastAsiaTheme="minorEastAsia" w:cstheme="minorBidi"/>
-                <w:noProof/>
-                <w:color w:val="auto"/>
-                <w:sz w:val="24"/>
-                <w:szCs w:val="24"/>
-              </w:rPr>
-              <w:tab/>
-            </w:r>
-            <w:r>
-              <w:rPr>
-                <w:rStyle w:val="Hyperlink"/>
-                <w:noProof/>
-              </w:rPr>
-              <w:t>Future of Recommender systems</w:t>
-            </w:r>
-            <w:r>
-              <w:rPr>
-                <w:noProof/>
-                <w:webHidden/>
-              </w:rPr>
-              <w:tab/>
-            </w:r>
-            <w:r>
-              <w:rPr>
-                <w:noProof/>
-                <w:webHidden/>
-              </w:rPr>
-              <w:fldChar w:fldCharType="begin"/>
-            </w:r>
-            <w:r>
-              <w:rPr>
-                <w:noProof/>
-                <w:webHidden/>
-              </w:rPr>
-              <w:instrText xml:space="preserve"> PAGEREF _Toc23874243 \h </w:instrText>
-            </w:r>
-            <w:r>
-              <w:rPr>
-                <w:noProof/>
-                <w:webHidden/>
-              </w:rPr>
-            </w:r>
-            <w:r>
-              <w:rPr>
-                <w:noProof/>
-                <w:webHidden/>
-              </w:rPr>
-              <w:fldChar w:fldCharType="separate"/>
-            </w:r>
-            <w:r>
-              <w:rPr>
-                <w:noProof/>
-                <w:webHidden/>
-              </w:rPr>
-              <w:t>10</w:t>
+              <w:t>11</w:t>
             </w:r>
             <w:r>
               <w:rPr>
@@ -1385,7 +1277,7 @@
               <w:szCs w:val="24"/>
             </w:rPr>
           </w:pPr>
-          <w:hyperlink w:anchor="_Toc23874244" w:history="1">
+          <w:hyperlink w:anchor="_Toc24203717" w:history="1">
             <w:r>
               <w:rPr>
                 <w:rStyle w:val="Hyperlink"/>
@@ -1431,7 +1323,7 @@
                 <w:noProof/>
                 <w:webHidden/>
               </w:rPr>
-              <w:instrText xml:space="preserve"> PAGEREF _Toc23874244 \h </w:instrText>
+              <w:instrText xml:space="preserve"> PAGEREF _Toc24203717 \h </w:instrText>
             </w:r>
             <w:r>
               <w:rPr>
@@ -1451,7 +1343,7 @@
                 <w:noProof/>
                 <w:webHidden/>
               </w:rPr>
-              <w:t>10</w:t>
+              <w:t>12</w:t>
             </w:r>
             <w:r>
               <w:rPr>
@@ -1477,7 +1369,7 @@
               <w:szCs w:val="24"/>
             </w:rPr>
           </w:pPr>
-          <w:hyperlink w:anchor="_Toc23874245" w:history="1">
+          <w:hyperlink w:anchor="_Toc24203718" w:history="1">
             <w:r>
               <w:rPr>
                 <w:rStyle w:val="Hyperlink"/>
@@ -1521,7 +1413,7 @@
                 <w:noProof/>
                 <w:webHidden/>
               </w:rPr>
-              <w:instrText xml:space="preserve"> PAGEREF _Toc23874245 \h </w:instrText>
+              <w:instrText xml:space="preserve"> PAGEREF _Toc24203718 \h </w:instrText>
             </w:r>
             <w:r>
               <w:rPr>
@@ -1541,7 +1433,7 @@
                 <w:noProof/>
                 <w:webHidden/>
               </w:rPr>
-              <w:t>10</w:t>
+              <w:t>12</w:t>
             </w:r>
             <w:r>
               <w:rPr>
@@ -1567,7 +1459,7 @@
               <w:szCs w:val="24"/>
             </w:rPr>
           </w:pPr>
-          <w:hyperlink w:anchor="_Toc23874246" w:history="1">
+          <w:hyperlink w:anchor="_Toc24203719" w:history="1">
             <w:r>
               <w:rPr>
                 <w:rStyle w:val="Hyperlink"/>
@@ -1611,7 +1503,7 @@
                 <w:noProof/>
                 <w:webHidden/>
               </w:rPr>
-              <w:instrText xml:space="preserve"> PAGEREF _Toc23874246 \h </w:instrText>
+              <w:instrText xml:space="preserve"> PAGEREF _Toc24203719 \h </w:instrText>
             </w:r>
             <w:r>
               <w:rPr>
@@ -1631,7 +1523,7 @@
                 <w:noProof/>
                 <w:webHidden/>
               </w:rPr>
-              <w:t>11</w:t>
+              <w:t>13</w:t>
             </w:r>
             <w:r>
               <w:rPr>
@@ -1657,7 +1549,7 @@
               <w:szCs w:val="24"/>
             </w:rPr>
           </w:pPr>
-          <w:hyperlink w:anchor="_Toc23874247" w:history="1">
+          <w:hyperlink w:anchor="_Toc24203720" w:history="1">
             <w:r>
               <w:rPr>
                 <w:rStyle w:val="Hyperlink"/>
@@ -1701,7 +1593,7 @@
                 <w:noProof/>
                 <w:webHidden/>
               </w:rPr>
-              <w:instrText xml:space="preserve"> PAGEREF _Toc23874247 \h </w:instrText>
+              <w:instrText xml:space="preserve"> PAGEREF _Toc24203720 \h </w:instrText>
             </w:r>
             <w:r>
               <w:rPr>
@@ -1721,7 +1613,7 @@
                 <w:noProof/>
                 <w:webHidden/>
               </w:rPr>
-              <w:t>15</w:t>
+              <w:t>18</w:t>
             </w:r>
             <w:r>
               <w:rPr>
@@ -1747,7 +1639,7 @@
               <w:szCs w:val="24"/>
             </w:rPr>
           </w:pPr>
-          <w:hyperlink w:anchor="_Toc23874248" w:history="1">
+          <w:hyperlink w:anchor="_Toc24203721" w:history="1">
             <w:r>
               <w:rPr>
                 <w:rStyle w:val="Hyperlink"/>
@@ -1791,7 +1683,7 @@
                 <w:noProof/>
                 <w:webHidden/>
               </w:rPr>
-              <w:instrText xml:space="preserve"> PAGEREF _Toc23874248 \h </w:instrText>
+              <w:instrText xml:space="preserve"> PAGEREF _Toc24203721 \h </w:instrText>
             </w:r>
             <w:r>
               <w:rPr>
@@ -1811,7 +1703,7 @@
                 <w:noProof/>
                 <w:webHidden/>
               </w:rPr>
-              <w:t>19</w:t>
+              <w:t>21</w:t>
             </w:r>
             <w:r>
               <w:rPr>
@@ -1837,7 +1729,7 @@
               <w:szCs w:val="24"/>
             </w:rPr>
           </w:pPr>
-          <w:hyperlink w:anchor="_Toc23874249" w:history="1">
+          <w:hyperlink w:anchor="_Toc24203722" w:history="1">
             <w:r>
               <w:rPr>
                 <w:rStyle w:val="Hyperlink"/>
@@ -1881,7 +1773,7 @@
                 <w:noProof/>
                 <w:webHidden/>
               </w:rPr>
-              <w:instrText xml:space="preserve"> PAGEREF _Toc23874249 \h </w:instrText>
+              <w:instrText xml:space="preserve"> PAGEREF _Toc24203722 \h </w:instrText>
             </w:r>
             <w:r>
               <w:rPr>
@@ -1901,7 +1793,7 @@
                 <w:noProof/>
                 <w:webHidden/>
               </w:rPr>
-              <w:t>19</w:t>
+              <w:t>21</w:t>
             </w:r>
             <w:r>
               <w:rPr>
@@ -1929,7 +1821,7 @@
               <w:szCs w:val="24"/>
             </w:rPr>
           </w:pPr>
-          <w:hyperlink w:anchor="_Toc23874250" w:history="1">
+          <w:hyperlink w:anchor="_Toc24203723" w:history="1">
             <w:r>
               <w:rPr>
                 <w:rStyle w:val="Hyperlink"/>
@@ -1975,7 +1867,7 @@
                 <w:noProof/>
                 <w:webHidden/>
               </w:rPr>
-              <w:instrText xml:space="preserve"> PAGEREF _Toc23874250 \h </w:instrText>
+              <w:instrText xml:space="preserve"> PAGEREF _Toc24203723 \h </w:instrText>
             </w:r>
             <w:r>
               <w:rPr>
@@ -1995,7 +1887,7 @@
                 <w:noProof/>
                 <w:webHidden/>
               </w:rPr>
-              <w:t>19</w:t>
+              <w:t>21</w:t>
             </w:r>
             <w:r>
               <w:rPr>
@@ -2023,7 +1915,7 @@
               <w:szCs w:val="24"/>
             </w:rPr>
           </w:pPr>
-          <w:hyperlink w:anchor="_Toc23874251" w:history="1">
+          <w:hyperlink w:anchor="_Toc24203724" w:history="1">
             <w:r>
               <w:rPr>
                 <w:rStyle w:val="Hyperlink"/>
@@ -2069,7 +1961,7 @@
                 <w:noProof/>
                 <w:webHidden/>
               </w:rPr>
-              <w:instrText xml:space="preserve"> PAGEREF _Toc23874251 \h </w:instrText>
+              <w:instrText xml:space="preserve"> PAGEREF _Toc24203724 \h </w:instrText>
             </w:r>
             <w:r>
               <w:rPr>
@@ -2089,7 +1981,7 @@
                 <w:noProof/>
                 <w:webHidden/>
               </w:rPr>
-              <w:t>20</w:t>
+              <w:t>22</w:t>
             </w:r>
             <w:r>
               <w:rPr>
@@ -2117,7 +2009,7 @@
               <w:color w:val="auto"/>
             </w:rPr>
           </w:pPr>
-          <w:hyperlink w:anchor="_Toc23874252" w:history="1">
+          <w:hyperlink w:anchor="_Toc24203725" w:history="1">
             <w:r>
               <w:rPr>
                 <w:rStyle w:val="Hyperlink"/>
@@ -2163,7 +2055,7 @@
                 <w:noProof/>
                 <w:webHidden/>
               </w:rPr>
-              <w:instrText xml:space="preserve"> PAGEREF _Toc23874252 \h </w:instrText>
+              <w:instrText xml:space="preserve"> PAGEREF _Toc24203725 \h </w:instrText>
             </w:r>
             <w:r>
               <w:rPr>
@@ -2183,7 +2075,7 @@
                 <w:noProof/>
                 <w:webHidden/>
               </w:rPr>
-              <w:t>20</w:t>
+              <w:t>22</w:t>
             </w:r>
             <w:r>
               <w:rPr>
@@ -2211,7 +2103,7 @@
               <w:szCs w:val="24"/>
             </w:rPr>
           </w:pPr>
-          <w:hyperlink w:anchor="_Toc23874253" w:history="1">
+          <w:hyperlink w:anchor="_Toc24203726" w:history="1">
             <w:r>
               <w:rPr>
                 <w:rStyle w:val="Hyperlink"/>
@@ -2257,7 +2149,7 @@
                 <w:noProof/>
                 <w:webHidden/>
               </w:rPr>
-              <w:instrText xml:space="preserve"> PAGEREF _Toc23874253 \h </w:instrText>
+              <w:instrText xml:space="preserve"> PAGEREF _Toc24203726 \h </w:instrText>
             </w:r>
             <w:r>
               <w:rPr>
@@ -2277,7 +2169,7 @@
                 <w:noProof/>
                 <w:webHidden/>
               </w:rPr>
-              <w:t>21</w:t>
+              <w:t>23</w:t>
             </w:r>
             <w:r>
               <w:rPr>
@@ -2305,7 +2197,7 @@
               <w:szCs w:val="24"/>
             </w:rPr>
           </w:pPr>
-          <w:hyperlink w:anchor="_Toc23874254" w:history="1">
+          <w:hyperlink w:anchor="_Toc24203727" w:history="1">
             <w:r>
               <w:rPr>
                 <w:rStyle w:val="Hyperlink"/>
@@ -2353,7 +2245,7 @@
                 <w:noProof/>
                 <w:webHidden/>
               </w:rPr>
-              <w:instrText xml:space="preserve"> PAGEREF _Toc23874254 \h </w:instrText>
+              <w:instrText xml:space="preserve"> PAGEREF _Toc24203727 \h </w:instrText>
             </w:r>
             <w:r>
               <w:rPr>
@@ -2373,7 +2265,7 @@
                 <w:noProof/>
                 <w:webHidden/>
               </w:rPr>
-              <w:t>23</w:t>
+              <w:t>25</w:t>
             </w:r>
             <w:r>
               <w:rPr>
@@ -2401,7 +2293,7 @@
               <w:szCs w:val="24"/>
             </w:rPr>
           </w:pPr>
-          <w:hyperlink w:anchor="_Toc23874255" w:history="1">
+          <w:hyperlink w:anchor="_Toc24203728" w:history="1">
             <w:r>
               <w:rPr>
                 <w:rStyle w:val="Hyperlink"/>
@@ -2449,7 +2341,7 @@
                 <w:noProof/>
                 <w:webHidden/>
               </w:rPr>
-              <w:instrText xml:space="preserve"> PAGEREF _Toc23874255 \h </w:instrText>
+              <w:instrText xml:space="preserve"> PAGEREF _Toc24203728 \h </w:instrText>
             </w:r>
             <w:r>
               <w:rPr>
@@ -2469,7 +2361,7 @@
                 <w:noProof/>
                 <w:webHidden/>
               </w:rPr>
-              <w:t>23</w:t>
+              <w:t>25</w:t>
             </w:r>
             <w:r>
               <w:rPr>
@@ -2495,7 +2387,7 @@
               <w:szCs w:val="24"/>
             </w:rPr>
           </w:pPr>
-          <w:hyperlink w:anchor="_Toc23874256" w:history="1">
+          <w:hyperlink w:anchor="_Toc24203729" w:history="1">
             <w:r>
               <w:rPr>
                 <w:rStyle w:val="Hyperlink"/>
@@ -2539,7 +2431,7 @@
                 <w:noProof/>
                 <w:webHidden/>
               </w:rPr>
-              <w:instrText xml:space="preserve"> PAGEREF _Toc23874256 \h </w:instrText>
+              <w:instrText xml:space="preserve"> PAGEREF _Toc24203729 \h </w:instrText>
             </w:r>
             <w:r>
               <w:rPr>
@@ -2559,7 +2451,7 @@
                 <w:noProof/>
                 <w:webHidden/>
               </w:rPr>
-              <w:t>29</w:t>
+              <w:t>31</w:t>
             </w:r>
             <w:r>
               <w:rPr>
@@ -2585,7 +2477,7 @@
               <w:szCs w:val="24"/>
             </w:rPr>
           </w:pPr>
-          <w:hyperlink w:anchor="_Toc23874257" w:history="1">
+          <w:hyperlink w:anchor="_Toc24203730" w:history="1">
             <w:r>
               <w:rPr>
                 <w:rStyle w:val="Hyperlink"/>
@@ -2629,7 +2521,7 @@
                 <w:noProof/>
                 <w:webHidden/>
               </w:rPr>
-              <w:instrText xml:space="preserve"> PAGEREF _Toc23874257 \h </w:instrText>
+              <w:instrText xml:space="preserve"> PAGEREF _Toc24203730 \h </w:instrText>
             </w:r>
             <w:r>
               <w:rPr>
@@ -2649,7 +2541,7 @@
                 <w:noProof/>
                 <w:webHidden/>
               </w:rPr>
-              <w:t>30</w:t>
+              <w:t>33</w:t>
             </w:r>
             <w:r>
               <w:rPr>
@@ -2677,7 +2569,7 @@
               <w:szCs w:val="24"/>
             </w:rPr>
           </w:pPr>
-          <w:hyperlink w:anchor="_Toc23874258" w:history="1">
+          <w:hyperlink w:anchor="_Toc24203731" w:history="1">
             <w:r>
               <w:rPr>
                 <w:rStyle w:val="Hyperlink"/>
@@ -2723,7 +2615,7 @@
                 <w:noProof/>
                 <w:webHidden/>
               </w:rPr>
-              <w:instrText xml:space="preserve"> PAGEREF _Toc23874258 \h </w:instrText>
+              <w:instrText xml:space="preserve"> PAGEREF _Toc24203731 \h </w:instrText>
             </w:r>
             <w:r>
               <w:rPr>
@@ -2743,7 +2635,7 @@
                 <w:noProof/>
                 <w:webHidden/>
               </w:rPr>
-              <w:t>30</w:t>
+              <w:t>33</w:t>
             </w:r>
             <w:r>
               <w:rPr>
@@ -2769,7 +2661,7 @@
               <w:szCs w:val="24"/>
             </w:rPr>
           </w:pPr>
-          <w:hyperlink w:anchor="_Toc23874259" w:history="1">
+          <w:hyperlink w:anchor="_Toc24203732" w:history="1">
             <w:r>
               <w:rPr>
                 <w:rStyle w:val="Hyperlink"/>
@@ -2813,7 +2705,7 @@
                 <w:noProof/>
                 <w:webHidden/>
               </w:rPr>
-              <w:instrText xml:space="preserve"> PAGEREF _Toc23874259 \h </w:instrText>
+              <w:instrText xml:space="preserve"> PAGEREF _Toc24203732 \h </w:instrText>
             </w:r>
             <w:r>
               <w:rPr>
@@ -2833,7 +2725,7 @@
                 <w:noProof/>
                 <w:webHidden/>
               </w:rPr>
-              <w:t>33</w:t>
+              <w:t>35</w:t>
             </w:r>
             <w:r>
               <w:rPr>
@@ -2859,7 +2751,7 @@
               <w:szCs w:val="24"/>
             </w:rPr>
           </w:pPr>
-          <w:hyperlink w:anchor="_Toc23874260" w:history="1">
+          <w:hyperlink w:anchor="_Toc24203733" w:history="1">
             <w:r>
               <w:rPr>
                 <w:rStyle w:val="Hyperlink"/>
@@ -2903,7 +2795,7 @@
                 <w:noProof/>
                 <w:webHidden/>
               </w:rPr>
-              <w:instrText xml:space="preserve"> PAGEREF _Toc23874260 \h </w:instrText>
+              <w:instrText xml:space="preserve"> PAGEREF _Toc24203733 \h </w:instrText>
             </w:r>
             <w:r>
               <w:rPr>
@@ -2923,7 +2815,7 @@
                 <w:noProof/>
                 <w:webHidden/>
               </w:rPr>
-              <w:t>34</w:t>
+              <w:t>37</w:t>
             </w:r>
             <w:r>
               <w:rPr>
@@ -2951,7 +2843,7 @@
               <w:szCs w:val="24"/>
             </w:rPr>
           </w:pPr>
-          <w:hyperlink w:anchor="_Toc23874261" w:history="1">
+          <w:hyperlink w:anchor="_Toc24203734" w:history="1">
             <w:r>
               <w:rPr>
                 <w:rStyle w:val="Hyperlink"/>
@@ -2997,7 +2889,7 @@
                 <w:noProof/>
                 <w:webHidden/>
               </w:rPr>
-              <w:instrText xml:space="preserve"> PAGEREF _Toc23874261 \h </w:instrText>
+              <w:instrText xml:space="preserve"> PAGEREF _Toc24203734 \h </w:instrText>
             </w:r>
             <w:r>
               <w:rPr>
@@ -3017,7 +2909,7 @@
                 <w:noProof/>
                 <w:webHidden/>
               </w:rPr>
-              <w:t>34</w:t>
+              <w:t>37</w:t>
             </w:r>
             <w:r>
               <w:rPr>
@@ -3045,7 +2937,7 @@
               <w:szCs w:val="24"/>
             </w:rPr>
           </w:pPr>
-          <w:hyperlink w:anchor="_Toc23874262" w:history="1">
+          <w:hyperlink w:anchor="_Toc24203735" w:history="1">
             <w:r>
               <w:rPr>
                 <w:rStyle w:val="Hyperlink"/>
@@ -3091,7 +2983,7 @@
                 <w:noProof/>
                 <w:webHidden/>
               </w:rPr>
-              <w:instrText xml:space="preserve"> PAGEREF _Toc23874262 \h </w:instrText>
+              <w:instrText xml:space="preserve"> PAGEREF _Toc24203735 \h </w:instrText>
             </w:r>
             <w:r>
               <w:rPr>
@@ -3111,7 +3003,101 @@
                 <w:noProof/>
                 <w:webHidden/>
               </w:rPr>
-              <w:t>34</w:t>
+              <w:t>37</w:t>
+            </w:r>
+            <w:r>
+              <w:rPr>
+                <w:noProof/>
+                <w:webHidden/>
+              </w:rPr>
+              <w:fldChar w:fldCharType="end"/>
+            </w:r>
+          </w:hyperlink>
+        </w:p>
+        <w:p>
+          <w:pPr>
+            <w:pStyle w:val="TOC2"/>
+            <w:tabs>
+              <w:tab w:val="left" w:pos="960"/>
+              <w:tab w:val="right" w:leader="dot" w:pos="9010"/>
+            </w:tabs>
+            <w:rPr>
+              <w:rFonts w:eastAsiaTheme="minorEastAsia" w:cstheme="minorBidi"/>
+              <w:b w:val="0"/>
+              <w:bCs w:val="0"/>
+              <w:noProof/>
+              <w:color w:val="auto"/>
+              <w:sz w:val="24"/>
+              <w:szCs w:val="24"/>
+            </w:rPr>
+          </w:pPr>
+          <w:hyperlink w:anchor="_Toc24203736" w:history="1">
+            <w:r>
+              <w:rPr>
+                <w:rStyle w:val="Hyperlink"/>
+                <w:noProof/>
+              </w:rPr>
+              <w:t>4.7</w:t>
+            </w:r>
+            <w:r>
+              <w:rPr>
+                <w:rFonts w:eastAsiaTheme="minorEastAsia" w:cstheme="minorBidi"/>
+                <w:b w:val="0"/>
+                <w:bCs w:val="0"/>
+                <w:noProof/>
+                <w:color w:val="auto"/>
+                <w:sz w:val="24"/>
+                <w:szCs w:val="24"/>
+              </w:rPr>
+              <w:tab/>
+            </w:r>
+            <w:r>
+              <w:rPr>
+                <w:rStyle w:val="Hyperlink"/>
+                <w:noProof/>
+              </w:rPr>
+              <w:t>Jupyter notebooks</w:t>
+            </w:r>
+            <w:r>
+              <w:rPr>
+                <w:noProof/>
+                <w:webHidden/>
+              </w:rPr>
+              <w:tab/>
+            </w:r>
+            <w:r>
+              <w:rPr>
+                <w:noProof/>
+                <w:webHidden/>
+              </w:rPr>
+              <w:fldChar w:fldCharType="begin"/>
+            </w:r>
+            <w:r>
+              <w:rPr>
+                <w:noProof/>
+                <w:webHidden/>
+              </w:rPr>
+              <w:instrText xml:space="preserve"> PAGEREF _Toc24203736 \h </w:instrText>
+            </w:r>
+            <w:r>
+              <w:rPr>
+                <w:noProof/>
+                <w:webHidden/>
+              </w:rPr>
+            </w:r>
+            <w:r>
+              <w:rPr>
+                <w:noProof/>
+                <w:webHidden/>
+              </w:rPr>
+              <w:fldChar w:fldCharType="separate"/>
+            </w:r>
+            <w:r>
+              <w:rPr>
+                <w:noProof/>
+                <w:webHidden/>
+              </w:rPr>
+              <w:t>37</w:t>
             </w:r>
             <w:r>
               <w:rPr>
@@ -3139,7 +3125,7 @@
               <w:color w:val="auto"/>
             </w:rPr>
           </w:pPr>
-          <w:hyperlink w:anchor="_Toc23874263" w:history="1">
+          <w:hyperlink w:anchor="_Toc24203737" w:history="1">
             <w:r>
               <w:rPr>
                 <w:rStyle w:val="Hyperlink"/>
@@ -3185,7 +3171,7 @@
                 <w:noProof/>
                 <w:webHidden/>
               </w:rPr>
-              <w:instrText xml:space="preserve"> PAGEREF _Toc23874263 \h </w:instrText>
+              <w:instrText xml:space="preserve"> PAGEREF _Toc24203737 \h </w:instrText>
             </w:r>
             <w:r>
               <w:rPr>
@@ -3205,7 +3191,7 @@
                 <w:noProof/>
                 <w:webHidden/>
               </w:rPr>
-              <w:t>36</w:t>
+              <w:t>39</w:t>
             </w:r>
             <w:r>
               <w:rPr>
@@ -3245,7 +3231,7 @@
           <w:rFonts w:cs="Times New Roman (Headings CS)"/>
         </w:rPr>
       </w:pPr>
-      <w:bookmarkStart w:id="0" w:name="_Toc23874233"/>
+      <w:bookmarkStart w:id="0" w:name="_Toc24203707"/>
       <w:r>
         <w:rPr>
           <w:rFonts w:cs="Times New Roman (Headings CS)"/>
@@ -3257,15 +3243,7 @@
     </w:p>
     <w:p>
       <w:r>
-        <w:t xml:space="preserve">The idea of this thesis is to implement and evaluate multiple recommender system categories against the publicly available </w:t>
-      </w:r>
-      <w:proofErr w:type="spellStart"/>
-      <w:r>
-        <w:t>MovieLens</w:t>
-      </w:r>
-      <w:proofErr w:type="spellEnd"/>
-      <w:r>
-        <w:t xml:space="preserve"> dataset. Primary objective is to see how using various implementations and algorithms </w:t>
+        <w:t xml:space="preserve">The idea of this thesis is to implement and evaluate multiple recommender system categories against the publicly available MovieLens dataset. Primary objective is to see how using various implementations and algorithms </w:t>
       </w:r>
       <w:r>
         <w:t xml:space="preserve">affects the recommendations and </w:t>
@@ -3294,21 +3272,13 @@
         <w:t>-based)</w:t>
       </w:r>
       <w:r>
-        <w:t xml:space="preserve"> and Content-</w:t>
-      </w:r>
-      <w:proofErr w:type="gramStart"/>
-      <w:r>
-        <w:t xml:space="preserve">based </w:t>
+        <w:t xml:space="preserve"> and Content-based </w:t>
       </w:r>
       <w:r>
         <w:t xml:space="preserve"> </w:t>
       </w:r>
       <w:r>
-        <w:t>recommender</w:t>
-      </w:r>
-      <w:proofErr w:type="gramEnd"/>
-      <w:r>
-        <w:t xml:space="preserve"> system implementations.</w:t>
+        <w:t>recommender system implementations.</w:t>
       </w:r>
     </w:p>
     <w:p>
@@ -3336,7 +3306,7 @@
       <w:pPr>
         <w:pStyle w:val="Heading1"/>
       </w:pPr>
-      <w:bookmarkStart w:id="1" w:name="_Toc23874234"/>
+      <w:bookmarkStart w:id="1" w:name="_Toc24203708"/>
       <w:r>
         <w:lastRenderedPageBreak/>
         <w:t>Recommender Systems</w:t>
@@ -3347,7 +3317,7 @@
       <w:pPr>
         <w:pStyle w:val="Heading2"/>
       </w:pPr>
-      <w:bookmarkStart w:id="2" w:name="_Toc23874235"/>
+      <w:bookmarkStart w:id="2" w:name="_Toc24203709"/>
       <w:r>
         <w:t>Introduction</w:t>
       </w:r>
@@ -3423,7 +3393,7 @@
       <w:pPr>
         <w:pStyle w:val="Heading2"/>
       </w:pPr>
-      <w:bookmarkStart w:id="3" w:name="_Toc23874236"/>
+      <w:bookmarkStart w:id="3" w:name="_Toc24203710"/>
       <w:r>
         <w:t>History</w:t>
       </w:r>
@@ -3436,23 +3406,7 @@
     </w:p>
     <w:p>
       <w:r>
-        <w:t xml:space="preserve">One of the earliest mentions of Recommender systems as such dates to early 1990’s where the official term has been mentioned in a technical report written by </w:t>
-      </w:r>
-      <w:proofErr w:type="spellStart"/>
-      <w:r>
-        <w:t>Jussi</w:t>
-      </w:r>
-      <w:proofErr w:type="spellEnd"/>
-      <w:r>
-        <w:t xml:space="preserve"> </w:t>
-      </w:r>
-      <w:proofErr w:type="spellStart"/>
-      <w:r>
-        <w:t>Karlgren</w:t>
-      </w:r>
-      <w:proofErr w:type="spellEnd"/>
-      <w:r>
-        <w:t xml:space="preserve"> at Columbia University </w:t>
+        <w:t xml:space="preserve">One of the earliest mentions of Recommender systems as such dates to early 1990’s where the official term has been mentioned in a technical report written by Jussi Karlgren at Columbia University </w:t>
       </w:r>
       <w:sdt>
         <w:sdtPr>
@@ -3494,15 +3448,7 @@
     </w:p>
     <w:p>
       <w:r>
-        <w:t xml:space="preserve">It is especially important to mention the efforts of </w:t>
-      </w:r>
-      <w:proofErr w:type="spellStart"/>
-      <w:r>
-        <w:t>GroupLens</w:t>
-      </w:r>
-      <w:proofErr w:type="spellEnd"/>
-      <w:r>
-        <w:t xml:space="preserve"> working group </w:t>
+        <w:t xml:space="preserve">It is especially important to mention the efforts of GroupLens working group </w:t>
       </w:r>
       <w:sdt>
         <w:sdtPr>
@@ -3531,57 +3477,17 @@
         </w:sdtContent>
       </w:sdt>
       <w:r>
-        <w:t xml:space="preserve">. </w:t>
-      </w:r>
-      <w:proofErr w:type="spellStart"/>
-      <w:r>
-        <w:t>GroupLens</w:t>
-      </w:r>
-      <w:proofErr w:type="spellEnd"/>
-      <w:r>
-        <w:t xml:space="preserve"> is a group of scientists from the department of computer science and engineering in University of Minnesota. This group has pushed forward the efforts towards both publishing various research papers on recommender systems and publishing the freely available datasets to be analyzed and used for educational and research purposes. Some of their featured projects include </w:t>
-      </w:r>
-      <w:proofErr w:type="spellStart"/>
-      <w:r>
-        <w:t>MovieLens</w:t>
-      </w:r>
-      <w:proofErr w:type="spellEnd"/>
-      <w:r>
-        <w:t xml:space="preserve"> </w:t>
-      </w:r>
-      <w:r>
-        <w:t xml:space="preserve">– a web site that helps people find movies to watch, </w:t>
-      </w:r>
-      <w:proofErr w:type="spellStart"/>
-      <w:r>
-        <w:t>Cyclopath</w:t>
-      </w:r>
-      <w:proofErr w:type="spellEnd"/>
-      <w:r>
-        <w:t xml:space="preserve"> – an editable map where anyone can find maps and routes for riding bicycle and </w:t>
-      </w:r>
-      <w:proofErr w:type="spellStart"/>
-      <w:r>
-        <w:t>LensKit</w:t>
-      </w:r>
-      <w:proofErr w:type="spellEnd"/>
-      <w:r>
-        <w:t xml:space="preserve"> – open source toolkit for building, researching and studying recommender systems. </w:t>
-      </w:r>
-      <w:proofErr w:type="spellStart"/>
-      <w:r>
-        <w:t>MovieLens</w:t>
-      </w:r>
-      <w:proofErr w:type="spellEnd"/>
-      <w:r>
-        <w:t xml:space="preserve"> is also the dataset that this thesis is using for evaluation of results.</w:t>
+        <w:t xml:space="preserve">. GroupLens is a group of scientists from the department of computer science and engineering in University of Minnesota. This group has pushed forward the efforts towards both publishing various research papers on recommender systems and publishing the freely available datasets to be analyzed and used for educational and research purposes. Some of their featured projects include MovieLens </w:t>
+      </w:r>
+      <w:r>
+        <w:t>– a web site that helps people find movies to watch, Cyclopath – an editable map where anyone can find maps and routes for riding bicycle and LensKit – open source toolkit for building, researching and studying recommender systems. MovieLens is also the dataset that this thesis is using for evaluation of results.</w:t>
       </w:r>
     </w:p>
     <w:p>
       <w:pPr>
         <w:pStyle w:val="Heading2"/>
       </w:pPr>
-      <w:bookmarkStart w:id="4" w:name="_Toc23874237"/>
+      <w:bookmarkStart w:id="4" w:name="_Toc24203711"/>
       <w:r>
         <w:lastRenderedPageBreak/>
         <w:t>Overview</w:t>
@@ -3598,25 +3504,12 @@
     </w:p>
     <w:p>
       <w:r>
-        <w:t xml:space="preserve">Another highly important catalyst that has driven this development is the ease with which users are able to express their preferences. Namely, today, users are able to demonstrate their liking or disliking of a certain product by a single click of mouse. This one second of </w:t>
-      </w:r>
-      <w:proofErr w:type="gramStart"/>
-      <w:r>
-        <w:t>users</w:t>
-      </w:r>
-      <w:proofErr w:type="gramEnd"/>
-      <w:r>
-        <w:t xml:space="preserve"> feedback multiplied by number of users and amount of items they interact with, results in enormous volumes of data which are then used to recommend even more fine-grained items. This loop repeats itself.</w:t>
-      </w:r>
-    </w:p>
-    <w:p>
-      <w:proofErr w:type="spellStart"/>
-      <w:r>
-        <w:t>Charu</w:t>
-      </w:r>
-      <w:proofErr w:type="spellEnd"/>
-      <w:r>
-        <w:t xml:space="preserve"> C. Aggarwal in his Recommender systems book </w:t>
+        <w:t>Another highly important catalyst that has driven this development is the ease with which users are able to express their preferences. Namely, today, users are able to demonstrate their liking or disliking of a certain product by a single click of mouse. This one second of users feedback multiplied by number of users and amount of items they interact with, results in enormous volumes of data which are then used to recommend even more fine-grained items. This loop repeats itself.</w:t>
+      </w:r>
+    </w:p>
+    <w:p>
+      <w:r>
+        <w:t xml:space="preserve">Charu C. Aggarwal in his Recommender systems book </w:t>
       </w:r>
       <w:sdt>
         <w:sdtPr>
@@ -3645,15 +3538,7 @@
         </w:sdtContent>
       </w:sdt>
       <w:r>
-        <w:t xml:space="preserve"> takes a Netflix as an example. He suggests </w:t>
-      </w:r>
-      <w:proofErr w:type="gramStart"/>
-      <w:r>
-        <w:t>to take</w:t>
-      </w:r>
-      <w:proofErr w:type="gramEnd"/>
-      <w:r>
-        <w:t xml:space="preserve"> content providers, such as Netflix, as an example. </w:t>
+        <w:t xml:space="preserve"> takes a Netflix as an example. He suggests to take content providers, such as Netflix, as an example. </w:t>
       </w:r>
       <w:r>
         <w:rPr>
@@ -3725,34 +3610,18 @@
         <w:t xml:space="preserve"> states, a simple act of a user buying or browsing an item may be viewed as an endorsement for that item. Another example would be a YouTube.com. Having a user watch the video from beginning to an end is a perfect example of a positive feedback where users expresses his interest towards the item being watched. On the other hand, user skimming through the video being played is an indirect act of providing negative feedback. This negative feedback should be treated </w:t>
       </w:r>
       <w:r>
-        <w:t xml:space="preserve">with caution as it can happen that user is not interested only at that </w:t>
-      </w:r>
-      <w:proofErr w:type="gramStart"/>
-      <w:r>
-        <w:t>moment, but</w:t>
-      </w:r>
-      <w:proofErr w:type="gramEnd"/>
-      <w:r>
-        <w:t xml:space="preserve"> might be looking forward to interacting with same item on another occasion. It is up to the </w:t>
+        <w:t xml:space="preserve">with caution as it can happen that user is not interested only at that moment, but might be looking forward to interacting with same item on another occasion. It is up to the </w:t>
       </w:r>
       <w:r>
         <w:lastRenderedPageBreak/>
-        <w:t xml:space="preserve">designer of system to make sure that the feedback is evaluated </w:t>
-      </w:r>
-      <w:proofErr w:type="gramStart"/>
-      <w:r>
-        <w:t>properly</w:t>
-      </w:r>
-      <w:proofErr w:type="gramEnd"/>
-      <w:r>
-        <w:t xml:space="preserve"> and all relevant things are being taken into consideration.</w:t>
+        <w:t>designer of system to make sure that the feedback is evaluated properly and all relevant things are being taken into consideration.</w:t>
       </w:r>
     </w:p>
     <w:p>
       <w:pPr>
         <w:pStyle w:val="Heading1"/>
       </w:pPr>
-      <w:bookmarkStart w:id="5" w:name="_Toc23874238"/>
+      <w:bookmarkStart w:id="5" w:name="_Toc24203712"/>
       <w:r>
         <w:t>Basic principles</w:t>
       </w:r>
@@ -3906,7 +3775,7 @@
       <w:pPr>
         <w:pStyle w:val="Heading2"/>
       </w:pPr>
-      <w:bookmarkStart w:id="6" w:name="_Toc23874239"/>
+      <w:bookmarkStart w:id="6" w:name="_Toc24203713"/>
       <w:r>
         <w:t>Beyond accuracy</w:t>
       </w:r>
@@ -3929,13 +3798,8 @@
       </w:r>
     </w:p>
     <w:p>
-      <w:proofErr w:type="spellStart"/>
-      <w:r>
-        <w:t>Kaminskas</w:t>
-      </w:r>
-      <w:proofErr w:type="spellEnd"/>
-      <w:r>
-        <w:t xml:space="preserve"> et al. </w:t>
+      <w:r>
+        <w:t xml:space="preserve">Kaminskas et al. </w:t>
       </w:r>
       <w:sdt>
         <w:sdtPr>
@@ -4138,38 +4002,14 @@
     </w:p>
     <w:p>
       <w:r>
-        <w:t xml:space="preserve">In the end, it is important to mention that not all services and recommender systems are inclined towards increasing the sales and overall revenue. Instead, there are instances where recommendations are used with sole purpose of increasing </w:t>
-      </w:r>
-      <w:proofErr w:type="gramStart"/>
-      <w:r>
-        <w:t>users</w:t>
-      </w:r>
-      <w:proofErr w:type="gramEnd"/>
-      <w:r>
-        <w:t xml:space="preserve"> engagement with a product. Let’s take Facebook.com as an example. Facebook uses the recommender systems for recommending new friends and groups to the user, which, in turn, directly increases </w:t>
-      </w:r>
-      <w:proofErr w:type="gramStart"/>
-      <w:r>
-        <w:t>users</w:t>
-      </w:r>
-      <w:proofErr w:type="gramEnd"/>
-      <w:r>
-        <w:t xml:space="preserve"> engagement with the product. This engagement results in user spending more time on the website and more ads being displayed, which finally leads to more revenue. As can be seen, this is an example where recommender system is not directly driving the revenue, but rather passively, by increasing </w:t>
-      </w:r>
-      <w:proofErr w:type="gramStart"/>
-      <w:r>
-        <w:t>users</w:t>
-      </w:r>
-      <w:proofErr w:type="gramEnd"/>
-      <w:r>
-        <w:t xml:space="preserve"> engagement.</w:t>
+        <w:t>In the end, it is important to mention that not all services and recommender systems are inclined towards increasing the sales and overall revenue. Instead, there are instances where recommendations are used with sole purpose of increasing users engagement with a product. Let’s take Facebook.com as an example. Facebook uses the recommender systems for recommending new friends and groups to the user, which, in turn, directly increases users engagement with the product. This engagement results in user spending more time on the website and more ads being displayed, which finally leads to more revenue. As can be seen, this is an example where recommender system is not directly driving the revenue, but rather passively, by increasing users engagement.</w:t>
       </w:r>
     </w:p>
     <w:p>
       <w:pPr>
         <w:pStyle w:val="Heading3"/>
       </w:pPr>
-      <w:bookmarkStart w:id="7" w:name="_Toc23874240"/>
+      <w:bookmarkStart w:id="7" w:name="_Toc24203714"/>
       <w:r>
         <w:t>Netflix</w:t>
       </w:r>
@@ -4186,15 +4026,7 @@
         <w:t>on-line movie subscription rental services</w:t>
       </w:r>
       <w:r>
-        <w:t xml:space="preserve">. In </w:t>
-      </w:r>
-      <w:proofErr w:type="gramStart"/>
-      <w:r>
-        <w:t>October,</w:t>
-      </w:r>
-      <w:proofErr w:type="gramEnd"/>
-      <w:r>
-        <w:t xml:space="preserve"> 2006, in order to improve their recommender systems, they opened the Netflix Prize contest. As part of this contest, they released a dataset containing 100 million movie ratings that were previously anonymized. The challenge was to build the most reliable rating prediction algorithm, which challenged experts from data mining, computer science and machine learning universes. </w:t>
+        <w:t xml:space="preserve">. In October, 2006, in order to improve their recommender systems, they opened the Netflix Prize contest. As part of this contest, they released a dataset containing 100 million movie ratings that were previously anonymized. The challenge was to build the most reliable rating prediction algorithm, which challenged experts from data mining, computer science and machine learning universes. </w:t>
       </w:r>
       <w:r>
         <w:t>The promised award was $1 million USD.</w:t>
@@ -4202,15 +4034,7 @@
     </w:p>
     <w:p>
       <w:r>
-        <w:t xml:space="preserve">Up to that date, Netflix was using a </w:t>
-      </w:r>
-      <w:proofErr w:type="spellStart"/>
-      <w:r>
-        <w:t>Cinematech</w:t>
-      </w:r>
-      <w:proofErr w:type="spellEnd"/>
-      <w:r>
-        <w:t xml:space="preserve"> recommendation system </w:t>
+        <w:t xml:space="preserve">Up to that date, Netflix was using a Cinematech recommendation system </w:t>
       </w:r>
       <w:sdt>
         <w:sdtPr>
@@ -4282,15 +4106,7 @@
         <w:t>,</w:t>
       </w:r>
       <w:r>
-        <w:t xml:space="preserve"> up to that date. Another 1.36% was used as a validation set. This validation set wasn’t revealed </w:t>
-      </w:r>
-      <w:proofErr w:type="gramStart"/>
-      <w:r>
-        <w:t>publicly, but</w:t>
-      </w:r>
-      <w:proofErr w:type="gramEnd"/>
-      <w:r>
-        <w:t xml:space="preserve"> was used in order to build the publicly available ratings boards where users could see how their algorithms ranked against other competitors.</w:t>
+        <w:t xml:space="preserve"> up to that date. Another 1.36% was used as a validation set. This validation set wasn’t revealed publicly, but was used in order to build the publicly available ratings boards where users could see how their algorithms ranked against other competitors.</w:t>
       </w:r>
       <w:r>
         <w:t xml:space="preserve"> The remaining ~ 3% of the test was never published and was to be used as a final evaluation for the winner solution.</w:t>
@@ -4398,15 +4214,7 @@
         <w:t xml:space="preserve">. </w:t>
       </w:r>
       <w:r>
-        <w:t xml:space="preserve">The main idea of the contest was to build a system that could beat the accuracy of </w:t>
-      </w:r>
-      <w:proofErr w:type="spellStart"/>
-      <w:r>
-        <w:t>Cinematech</w:t>
-      </w:r>
-      <w:proofErr w:type="spellEnd"/>
-      <w:r>
-        <w:t xml:space="preserve"> one. The accuracy metric that was used for validation was Root mean squared error (RMSE) </w:t>
+        <w:t xml:space="preserve">The main idea of the contest was to build a system that could beat the accuracy of Cinematech one. The accuracy metric that was used for validation was Root mean squared error (RMSE) </w:t>
       </w:r>
       <w:sdt>
         <w:sdtPr>
@@ -4442,30 +4250,19 @@
       <w:r>
         <w:t xml:space="preserve">Winner of the contest was the team called </w:t>
       </w:r>
-      <w:proofErr w:type="spellStart"/>
       <w:r>
         <w:rPr>
           <w:i/>
           <w:iCs/>
         </w:rPr>
-        <w:t>Bellkor’s</w:t>
-      </w:r>
-      <w:proofErr w:type="spellEnd"/>
-      <w:r>
-        <w:rPr>
-          <w:i/>
-          <w:iCs/>
-        </w:rPr>
-        <w:t xml:space="preserve"> Pragmatic Chaos</w:t>
+        <w:t>Bellkor’s Pragmatic Chaos</w:t>
       </w:r>
       <w:r>
         <w:t xml:space="preserve">, which was a team combined of multiple participating teams who joined together in order to provide a solution for the final part of the contest. Their solution which was thoroughly discussed in </w:t>
       </w:r>
-      <w:proofErr w:type="spellStart"/>
       <w:r>
         <w:t>Töscher</w:t>
       </w:r>
-      <w:proofErr w:type="spellEnd"/>
       <w:r>
         <w:t xml:space="preserve"> et al. </w:t>
       </w:r>
@@ -4501,22 +4298,14 @@
     </w:p>
     <w:p>
       <w:r>
-        <w:t xml:space="preserve">Interestingly enough, even though the winning algorithm has beat the </w:t>
-      </w:r>
-      <w:proofErr w:type="spellStart"/>
-      <w:r>
-        <w:t>Cinematech’s</w:t>
-      </w:r>
-      <w:proofErr w:type="spellEnd"/>
-      <w:r>
-        <w:t xml:space="preserve"> accuracy by 10.10%, it was never reported to be put to use by Netflix.</w:t>
+        <w:t>Interestingly enough, even though the winning algorithm has beat the Cinematech’s accuracy by 10.10%, it was never reported to be put to use by Netflix.</w:t>
       </w:r>
     </w:p>
     <w:p>
       <w:pPr>
         <w:pStyle w:val="Heading3"/>
       </w:pPr>
-      <w:bookmarkStart w:id="8" w:name="_Toc23874241"/>
+      <w:bookmarkStart w:id="8" w:name="_Toc24203715"/>
       <w:r>
         <w:t>Recommender systems and software engineering</w:t>
       </w:r>
@@ -4587,7 +4376,7 @@
             <w:rPr>
               <w:noProof/>
             </w:rPr>
-            <w:t>[11, 12]</w:t>
+            <w:t>[12, 13]</w:t>
           </w:r>
           <w:r>
             <w:fldChar w:fldCharType="end"/>
@@ -4626,7 +4415,7 @@
             <w:rPr>
               <w:noProof/>
             </w:rPr>
-            <w:t>[13]</w:t>
+            <w:t>[14]</w:t>
           </w:r>
           <w:r>
             <w:fldChar w:fldCharType="end"/>
@@ -4680,7 +4469,7 @@
             <w:rPr>
               <w:noProof/>
             </w:rPr>
-            <w:t>[14]</w:t>
+            <w:t>[15]</w:t>
           </w:r>
           <w:r>
             <w:rPr>
@@ -4711,15 +4500,7 @@
         <w:t xml:space="preserve"> </w:t>
       </w:r>
       <w:r>
-        <w:t xml:space="preserve">– appropriate choice of methodology is usually the crucial step in ensuring the successfulness of the project. As an example, waterfall process is applicable only for risk-free types of </w:t>
-      </w:r>
-      <w:proofErr w:type="gramStart"/>
-      <w:r>
-        <w:t>projects, but</w:t>
-      </w:r>
-      <w:proofErr w:type="gramEnd"/>
-      <w:r>
-        <w:t xml:space="preserve"> is not applicable for high risk one. These systems usually rely on knowledge-based or content-based systems</w:t>
+        <w:t>– appropriate choice of methodology is usually the crucial step in ensuring the successfulness of the project. As an example, waterfall process is applicable only for risk-free types of projects, but is not applicable for high risk one. These systems usually rely on knowledge-based or content-based systems</w:t>
       </w:r>
       <w:r>
         <w:t>, since there usually are well-defined rules and criteria that needs to be met in order to ensure the appropriate method selection.</w:t>
@@ -4951,15 +4732,7 @@
         <w:t>Persuasive Software Development Environments</w:t>
       </w:r>
       <w:r>
-        <w:t xml:space="preserve">, we might be able to persuade the programmers to write cleaner and better code by suggesting the improvements that could be made or suggesting reuse of code fragments or patterns that were used previously. </w:t>
-      </w:r>
-      <w:proofErr w:type="spellStart"/>
-      <w:r>
-        <w:t>Pribik</w:t>
-      </w:r>
-      <w:proofErr w:type="spellEnd"/>
-      <w:r>
-        <w:t xml:space="preserve"> et al. </w:t>
+        <w:t xml:space="preserve">, we might be able to persuade the programmers to write cleaner and better code by suggesting the improvements that could be made or suggesting reuse of code fragments or patterns that were used previously. Pribik et al. </w:t>
       </w:r>
       <w:sdt>
         <w:sdtPr>
@@ -5024,9 +4797,7 @@
       <w:pPr>
         <w:pStyle w:val="Heading3"/>
       </w:pPr>
-      <w:bookmarkStart w:id="9" w:name="_Toc23874243"/>
-      <w:bookmarkStart w:id="10" w:name="_GoBack"/>
-      <w:bookmarkEnd w:id="10"/>
+      <w:bookmarkStart w:id="9" w:name="_Toc24203716"/>
       <w:r>
         <w:t>Future of Recommender systems</w:t>
       </w:r>
@@ -5034,92 +4805,335 @@
     </w:p>
     <w:p>
       <w:r>
-        <w:t>Write a bit about how we see the future of Recommender systems, etc.</w:t>
-      </w:r>
-    </w:p>
-    <w:p>
-      <w:pPr>
-        <w:pStyle w:val="Heading2"/>
-      </w:pPr>
-      <w:bookmarkStart w:id="11" w:name="_Toc23874244"/>
-      <w:r>
-        <w:t>Approaches</w:t>
-      </w:r>
-      <w:bookmarkEnd w:id="11"/>
-    </w:p>
-    <w:p>
-      <w:pPr>
-        <w:pStyle w:val="Heading3"/>
-      </w:pPr>
-      <w:bookmarkStart w:id="12" w:name="_Toc23874245"/>
-      <w:r>
-        <w:t>Basic models</w:t>
-      </w:r>
-      <w:bookmarkEnd w:id="12"/>
-    </w:p>
-    <w:p>
-      <w:r>
-        <w:t xml:space="preserve">Generally speaking, there are roughly two distinct kinds of recommender systems – ones that are working with incomplete matrices of users and ratings and ones that are modeling against the attributes of the item being recommended. Former ones are referred to as </w:t>
-      </w:r>
+        <w:t>Amatriain</w:t>
+      </w:r>
+      <w:r>
+        <w:t xml:space="preserve"> et al. did a thorough study </w:t>
+      </w:r>
+      <w:sdt>
+        <w:sdtPr>
+          <w:id w:val="65924183"/>
+          <w:citation/>
+        </w:sdtPr>
+        <w:sdtContent>
+          <w:r>
+            <w:fldChar w:fldCharType="begin"/>
+          </w:r>
+          <w:r>
+            <w:instrText xml:space="preserve"> CITATION Ama16 \l 1033 </w:instrText>
+          </w:r>
+          <w:r>
+            <w:fldChar w:fldCharType="separate"/>
+          </w:r>
+          <w:r>
+            <w:rPr>
+              <w:noProof/>
+            </w:rPr>
+            <w:t>[20]</w:t>
+          </w:r>
+          <w:r>
+            <w:fldChar w:fldCharType="end"/>
+          </w:r>
+        </w:sdtContent>
+      </w:sdt>
+      <w:r>
+        <w:t xml:space="preserve"> of where recommender systems are now and what the potential future is. </w:t>
+      </w:r>
+      <w:r>
+        <w:t>Netflix prize competition launched in 2006 seems to have been a turning point in this area. Namely, before this competition, not much research and interest was involved in experimenting and developing the recommender systems. However, once the competition launched with it’s generous USD $1 million award, it not only started a revolution but seems to have put the wheel of research in the moving motion.</w:t>
+      </w:r>
+    </w:p>
+    <w:p>
+      <w:r>
+        <w:t xml:space="preserve">Currently, many of the online services rely on usage of these systems, ranging from Netflix to online web shops. It has been noticed that, broadly speaking, everything can be personalized and made a recommendation. Netflix uses them to recommend movies to watch, Quora </w:t>
+      </w:r>
+      <w:sdt>
+        <w:sdtPr>
+          <w:id w:val="1347213592"/>
+          <w:citation/>
+        </w:sdtPr>
+        <w:sdtContent>
+          <w:r>
+            <w:fldChar w:fldCharType="begin"/>
+          </w:r>
+          <w:r>
+            <w:instrText xml:space="preserve"> CITATION Quo \l 1033 </w:instrText>
+          </w:r>
+          <w:r>
+            <w:fldChar w:fldCharType="separate"/>
+          </w:r>
+          <w:r>
+            <w:rPr>
+              <w:noProof/>
+            </w:rPr>
+            <w:t>[21]</w:t>
+          </w:r>
+          <w:r>
+            <w:fldChar w:fldCharType="end"/>
+          </w:r>
+        </w:sdtContent>
+      </w:sdt>
+      <w:r>
+        <w:t xml:space="preserve"> uses them to make personalized feeds, Facebook </w:t>
+      </w:r>
+      <w:sdt>
+        <w:sdtPr>
+          <w:id w:val="-567810304"/>
+          <w:citation/>
+        </w:sdtPr>
+        <w:sdtContent>
+          <w:r>
+            <w:fldChar w:fldCharType="begin"/>
+          </w:r>
+          <w:r>
+            <w:instrText xml:space="preserve"> CITATION Fac \l 1033 </w:instrText>
+          </w:r>
+          <w:r>
+            <w:fldChar w:fldCharType="separate"/>
+          </w:r>
+          <w:r>
+            <w:rPr>
+              <w:noProof/>
+            </w:rPr>
+            <w:t>[22]</w:t>
+          </w:r>
+          <w:r>
+            <w:fldChar w:fldCharType="end"/>
+          </w:r>
+        </w:sdtContent>
+      </w:sdt>
+      <w:r>
+        <w:t xml:space="preserve"> and Twitter </w:t>
+      </w:r>
+      <w:sdt>
+        <w:sdtPr>
+          <w:id w:val="-738334396"/>
+          <w:citation/>
+        </w:sdtPr>
+        <w:sdtContent>
+          <w:r>
+            <w:fldChar w:fldCharType="begin"/>
+          </w:r>
+          <w:r>
+            <w:instrText xml:space="preserve"> CITATION Twi \l 1033 </w:instrText>
+          </w:r>
+          <w:r>
+            <w:fldChar w:fldCharType="separate"/>
+          </w:r>
+          <w:r>
+            <w:rPr>
+              <w:noProof/>
+            </w:rPr>
+            <w:t>[23]</w:t>
+          </w:r>
+          <w:r>
+            <w:fldChar w:fldCharType="end"/>
+          </w:r>
+        </w:sdtContent>
+      </w:sdt>
+      <w:r>
+        <w:t xml:space="preserve"> use them for making personalized timelines and for suggesting new people to follow.</w:t>
+      </w:r>
+    </w:p>
+    <w:p>
+      <w:r>
+        <w:t xml:space="preserve">When it comes to the future of these systems, some of the interesting directions </w:t>
+      </w:r>
+      <w:sdt>
+        <w:sdtPr>
+          <w:id w:val="1094050794"/>
+          <w:citation/>
+        </w:sdtPr>
+        <w:sdtContent>
+          <w:r>
+            <w:fldChar w:fldCharType="begin"/>
+          </w:r>
+          <w:r>
+            <w:instrText xml:space="preserve"> CITATION Ama16 \l 1033 </w:instrText>
+          </w:r>
+          <w:r>
+            <w:fldChar w:fldCharType="separate"/>
+          </w:r>
+          <w:r>
+            <w:rPr>
+              <w:noProof/>
+            </w:rPr>
+            <w:t>[20]</w:t>
+          </w:r>
+          <w:r>
+            <w:fldChar w:fldCharType="end"/>
+          </w:r>
+        </w:sdtContent>
+      </w:sdt>
+      <w:r>
+        <w:t xml:space="preserve"> seem to be:</w:t>
+      </w:r>
+    </w:p>
+    <w:p>
+      <w:pPr>
+        <w:pStyle w:val="ListParagraph"/>
+        <w:numPr>
+          <w:ilvl w:val="0"/>
+          <w:numId w:val="24"/>
+        </w:numPr>
+      </w:pPr>
       <w:r>
         <w:rPr>
           <w:i/>
           <w:iCs/>
         </w:rPr>
-        <w:t>Collaborative Filtering</w:t>
-      </w:r>
-      <w:r>
-        <w:t xml:space="preserve"> methods, because other users collaborate in order to derive the predicted rating for item being rated. The latter ones are usually referred to as </w:t>
-      </w:r>
+        <w:t xml:space="preserve">Full page optimizations </w:t>
+      </w:r>
+      <w:r>
+        <w:t xml:space="preserve">– making home pages fully personalized towards the users liking. Optimizing the diversity and freshness is another potential direction. While some users prefer seeing the new and popular content, others might have different </w:t>
+      </w:r>
+      <w:r>
+        <w:lastRenderedPageBreak/>
+        <w:t>personalized preferences. Taking all this into account is one possible area that needs to be explored and experimented with.</w:t>
+      </w:r>
+    </w:p>
+    <w:p>
+      <w:pPr>
+        <w:pStyle w:val="ListParagraph"/>
+        <w:numPr>
+          <w:ilvl w:val="0"/>
+          <w:numId w:val="24"/>
+        </w:numPr>
+      </w:pPr>
       <w:r>
         <w:rPr>
           <w:i/>
           <w:iCs/>
         </w:rPr>
-        <w:t>Content-based filtering</w:t>
-      </w:r>
-      <w:r>
-        <w:t xml:space="preserve"> methods because the attributes of the item itself are what drives the recommendation. Content-based filtering methods are usually user-centric as the predictor is built for every single user and usually considers users previous behavior mixed with item’s attributes.</w:t>
-      </w:r>
-      <w:r>
-        <w:t xml:space="preserve"> There is also a third category of recommender systems which is known as </w:t>
-      </w:r>
+        <w:t xml:space="preserve">Personalizing how we recommend </w:t>
+      </w:r>
+      <w:r>
+        <w:t>– aside from personalizing the content itself, the way the content is presented to the user is important as well. For example, in the Netflix case, it could mean deciding whether or not to show explanations, reviews, average ratings, or whether to play the trailers or not.</w:t>
+      </w:r>
+    </w:p>
+    <w:p>
+      <w:pPr>
+        <w:pStyle w:val="ListParagraph"/>
+        <w:numPr>
+          <w:ilvl w:val="0"/>
+          <w:numId w:val="24"/>
+        </w:numPr>
+      </w:pPr>
       <w:r>
         <w:rPr>
           <w:i/>
           <w:iCs/>
         </w:rPr>
-        <w:t xml:space="preserve">Knowledge-based </w:t>
-      </w:r>
-      <w:r>
-        <w:t xml:space="preserve">systems. These are, as the name suggests, systems that are based solely on </w:t>
-      </w:r>
+        <w:t xml:space="preserve">Indirect Feedback – </w:t>
+      </w:r>
+      <w:r>
+        <w:t xml:space="preserve">even though most of the time the explicit feedback provided by user is being used, the power of implicit ratings has yet to be leveraged properly. For example, having user read the description of the movie of specific genre, and doing so for a number of them is a form of implicit feedback that tells us that user might have a preference for given genre. One of the shortcomings of this approach is that we are only able to record the positive feedback, but capturing the negative one is problematic. </w:t>
+      </w:r>
+      <w:r>
+        <w:t>Some of the solutions have been proposed, such as Collaborative Competitive Filtering, which leverages the info of whether the given item was even displayed to the user.</w:t>
+      </w:r>
+    </w:p>
+    <w:p>
+      <w:pPr>
+        <w:pStyle w:val="ListParagraph"/>
+        <w:numPr>
+          <w:ilvl w:val="0"/>
+          <w:numId w:val="24"/>
+        </w:numPr>
+      </w:pPr>
       <w:r>
         <w:rPr>
           <w:i/>
           <w:iCs/>
         </w:rPr>
-        <w:t>user’s requirements</w:t>
-      </w:r>
-      <w:r>
-        <w:t xml:space="preserve"> which are explicitly specified by user before the recommendation process is started at all.</w:t>
-      </w:r>
-      <w:r>
-        <w:t xml:space="preserve"> Finally, there is a group of </w:t>
-      </w:r>
-      <w:proofErr w:type="gramStart"/>
-      <w:r>
-        <w:t>so called</w:t>
-      </w:r>
-      <w:proofErr w:type="gramEnd"/>
+        <w:t xml:space="preserve">Value-aware recommendations </w:t>
+      </w:r>
+      <w:r>
+        <w:t>– even though the main goal of recommender systems is to recommend the content that is relevant to the user, from perspective of the retailer or service owner, items that have similar relevance to the user might have marginally different value to the owner. For example, the item that is more expensive should generally be preferred over the cheaper one, even though the both have same relevance for the end user. Special care also needs to be taken for algorithms not to become biased against certain kinds of users, for example not reinforcing prejudices. As such, it is important to keep user’s values in mind.</w:t>
+      </w:r>
       <w:r>
         <w:t xml:space="preserve"> </w:t>
+      </w:r>
+    </w:p>
+    <w:p>
+      <w:pPr>
+        <w:pStyle w:val="Heading2"/>
+      </w:pPr>
+      <w:bookmarkStart w:id="10" w:name="_Toc24203717"/>
+      <w:r>
+        <w:t>Approaches</w:t>
+      </w:r>
+      <w:bookmarkEnd w:id="10"/>
+    </w:p>
+    <w:p>
+      <w:pPr>
+        <w:pStyle w:val="Heading3"/>
+      </w:pPr>
+      <w:bookmarkStart w:id="11" w:name="_Toc24203718"/>
+      <w:r>
+        <w:t>Basic models</w:t>
+      </w:r>
+      <w:bookmarkEnd w:id="11"/>
+    </w:p>
+    <w:p>
+      <w:r>
+        <w:t xml:space="preserve">Generally speaking, there are roughly two distinct kinds of recommender systems – ones that are working with incomplete matrices of users and ratings and ones that are modeling against the attributes of the item being recommended. Former ones are referred to as </w:t>
       </w:r>
       <w:r>
         <w:rPr>
           <w:i/>
           <w:iCs/>
         </w:rPr>
+        <w:t>Collaborative Filtering</w:t>
+      </w:r>
+      <w:r>
+        <w:t xml:space="preserve"> methods, because other users collaborate in order to derive the predicted rating for item being rated. The latter ones are usually referred to as </w:t>
+      </w:r>
+      <w:r>
+        <w:rPr>
+          <w:i/>
+          <w:iCs/>
+        </w:rPr>
+        <w:t>Content-based filtering</w:t>
+      </w:r>
+      <w:r>
+        <w:t xml:space="preserve"> methods because the attributes of the item itself are what drives the recommendation. Content-based filtering methods are usually user-centric as the predictor is built for every single user and usually considers users previous behavior mixed with item’s attributes.</w:t>
+      </w:r>
+      <w:r>
+        <w:t xml:space="preserve"> There is also a third </w:t>
+      </w:r>
+      <w:r>
+        <w:lastRenderedPageBreak/>
+        <w:t xml:space="preserve">category of recommender systems which is known as </w:t>
+      </w:r>
+      <w:r>
+        <w:rPr>
+          <w:i/>
+          <w:iCs/>
+        </w:rPr>
+        <w:t xml:space="preserve">Knowledge-based </w:t>
+      </w:r>
+      <w:r>
+        <w:t xml:space="preserve">systems. These are, as the name suggests, systems that are based solely on </w:t>
+      </w:r>
+      <w:r>
+        <w:rPr>
+          <w:i/>
+          <w:iCs/>
+        </w:rPr>
+        <w:t>user’s requirements</w:t>
+      </w:r>
+      <w:r>
+        <w:t xml:space="preserve"> which are explicitly specified by user before the recommendation process is started at all.</w:t>
+      </w:r>
+      <w:r>
+        <w:t xml:space="preserve"> Finally, there is a group of so called </w:t>
+      </w:r>
+      <w:r>
+        <w:rPr>
+          <w:i/>
+          <w:iCs/>
+        </w:rPr>
         <w:t>hybrid systems</w:t>
       </w:r>
       <w:r>
@@ -5128,32 +5142,7 @@
     </w:p>
     <w:p>
       <w:r>
-        <w:lastRenderedPageBreak/>
-        <w:t xml:space="preserve">Some examples of Collaborative-filtering methods include popular services like Netflix.com, Youtube.com and Spotify.com. These are all the services which use ratings of other users in order to drive predictions for the current user. When it comes to Content-based filtering, a perfect example would be a movie recommendation service that learns their </w:t>
-      </w:r>
-      <w:proofErr w:type="gramStart"/>
-      <w:r>
-        <w:t>users</w:t>
-      </w:r>
-      <w:proofErr w:type="gramEnd"/>
-      <w:r>
-        <w:t xml:space="preserve"> preferences based on their previous feedback. Such an example is a </w:t>
-      </w:r>
-      <w:proofErr w:type="spellStart"/>
-      <w:r>
-        <w:t>MovieLens</w:t>
-      </w:r>
-      <w:proofErr w:type="spellEnd"/>
-      <w:r>
-        <w:t xml:space="preserve"> project, a movie recommendation service developed by </w:t>
-      </w:r>
-      <w:proofErr w:type="spellStart"/>
-      <w:r>
-        <w:t>GroupLens</w:t>
-      </w:r>
-      <w:proofErr w:type="spellEnd"/>
-      <w:r>
-        <w:t xml:space="preserve"> research group </w:t>
+        <w:t xml:space="preserve">Some examples of Collaborative-filtering methods include popular services like Netflix.com, Youtube.com and Spotify.com. These are all the services which use ratings of other users in order to drive predictions for the current user. When it comes to Content-based filtering, a perfect example would be a movie recommendation service that learns their users preferences based on their previous feedback. Such an example is a MovieLens project, a movie recommendation service developed by GroupLens research group </w:t>
       </w:r>
       <w:sdt>
         <w:sdtPr>
@@ -5189,11 +5178,11 @@
       <w:pPr>
         <w:pStyle w:val="Heading3"/>
       </w:pPr>
-      <w:bookmarkStart w:id="13" w:name="_Toc23874246"/>
+      <w:bookmarkStart w:id="12" w:name="_Toc24203719"/>
       <w:r>
         <w:t>Collaborative filtering</w:t>
       </w:r>
-      <w:bookmarkEnd w:id="13"/>
+      <w:bookmarkEnd w:id="12"/>
     </w:p>
     <w:p>
       <w:r>
@@ -5253,23 +5242,11 @@
     </w:p>
     <w:p>
       <w:r>
-        <w:t xml:space="preserve">Let’s take as an example two users Alice and Bob. We will assume that both Alice and Bob have a similar taste in </w:t>
-      </w:r>
-      <w:proofErr w:type="gramStart"/>
-      <w:r>
-        <w:t>movies</w:t>
-      </w:r>
-      <w:proofErr w:type="gramEnd"/>
-      <w:r>
-        <w:t xml:space="preserve"> and we conclude this by observing the ratings they provided for the same set of items. Let’s further assume that Bob is looking for a new movie to watch. Supposing that they have a similar taste and that Alice has liked Terminator movie which Bob hasn’t rated </w:t>
-      </w:r>
-      <w:proofErr w:type="gramStart"/>
-      <w:r>
-        <w:t>yet,</w:t>
-      </w:r>
-      <w:proofErr w:type="gramEnd"/>
-      <w:r>
-        <w:t xml:space="preserve"> we can assume that Bob might be interested in watching Terminator as well.</w:t>
+        <w:t xml:space="preserve">Let’s take as an example two users Alice and Bob. We will assume that both Alice and Bob have a similar taste in movies and we conclude this by observing the ratings they provided for the same set of items. Let’s further assume that Bob is looking for a new movie to watch. </w:t>
+      </w:r>
+      <w:r>
+        <w:lastRenderedPageBreak/>
+        <w:t>Supposing that they have a similar taste and that Alice has liked Terminator movie which Bob hasn’t rated yet, we can assume that Bob might be interested in watching Terminator as well.</w:t>
       </w:r>
     </w:p>
     <w:p>
@@ -5287,11 +5264,7 @@
         <w:t xml:space="preserve"> problem. This topic which will be discussed in greater length, generally refers to the case where there are either no previous ratings to suggest, which is a case in newly built systems</w:t>
       </w:r>
       <w:r>
-        <w:t xml:space="preserve">, or to a case when a new </w:t>
-      </w:r>
-      <w:r>
-        <w:lastRenderedPageBreak/>
-        <w:t>item is added which was never rated before. This matter will be discussed at greater length in later text.</w:t>
+        <w:t>, or to a case when a new item is added which was never rated before. This matter will be discussed at greater length in later text.</w:t>
       </w:r>
     </w:p>
     <w:p>
@@ -5454,21 +5427,13 @@
     </w:p>
     <w:p>
       <w:r>
+        <w:lastRenderedPageBreak/>
         <w:t>As can be seen, both user-based and item-based methods work on one-by-one basis, and that is exactly why they are also referred to as being “lazy”. This comes from the fact that the ratings are known only at the time of evaluation and not before that.</w:t>
       </w:r>
     </w:p>
     <w:p>
       <w:r>
-        <w:lastRenderedPageBreak/>
-        <w:t xml:space="preserve">The advantages of memory-based techniques </w:t>
-      </w:r>
-      <w:proofErr w:type="gramStart"/>
-      <w:r>
-        <w:t>is</w:t>
-      </w:r>
-      <w:proofErr w:type="gramEnd"/>
-      <w:r>
-        <w:t xml:space="preserve"> that they are very simple to implement and resulting recommendations are often very easy to explain </w:t>
+        <w:t xml:space="preserve">The advantages of memory-based techniques is that they are very simple to implement and resulting recommendations are often very easy to explain </w:t>
       </w:r>
       <w:sdt>
         <w:sdtPr>
@@ -5549,7 +5514,7 @@
       <w:pPr>
         <w:pStyle w:val="Caption"/>
       </w:pPr>
-      <w:bookmarkStart w:id="14" w:name="_Toc22833203"/>
+      <w:bookmarkStart w:id="13" w:name="_Toc22833203"/>
       <w:r>
         <w:t xml:space="preserve">Figure </w:t>
       </w:r>
@@ -5564,7 +5529,7 @@
       <w:r>
         <w:t xml:space="preserve"> –</w:t>
       </w:r>
-      <w:bookmarkEnd w:id="14"/>
+      <w:bookmarkEnd w:id="13"/>
       <w:r>
         <w:t xml:space="preserve"> </w:t>
       </w:r>
@@ -5644,7 +5609,7 @@
             <w:rPr>
               <w:noProof/>
             </w:rPr>
-            <w:t>[15]</w:t>
+            <w:t>[24]</w:t>
           </w:r>
           <w:r>
             <w:fldChar w:fldCharType="end"/>
@@ -5678,7 +5643,7 @@
             <w:rPr>
               <w:noProof/>
             </w:rPr>
-            <w:t>[16]</w:t>
+            <w:t>[25]</w:t>
           </w:r>
           <w:r>
             <w:fldChar w:fldCharType="end"/>
@@ -5850,7 +5815,7 @@
             <w:rPr>
               <w:noProof/>
             </w:rPr>
-            <w:t>[17]</w:t>
+            <w:t>[26]</w:t>
           </w:r>
           <w:r>
             <w:fldChar w:fldCharType="end"/>
@@ -5871,23 +5836,7 @@
     </w:p>
     <w:p>
       <w:r>
-        <w:t xml:space="preserve">Design of recommender systems is usually influenced by the type of ratings that are being used. Most-commonly used rating scheme is one used by Netflix, </w:t>
-      </w:r>
-      <w:proofErr w:type="spellStart"/>
-      <w:r>
-        <w:t>Youtube</w:t>
-      </w:r>
-      <w:proofErr w:type="spellEnd"/>
-      <w:r>
-        <w:t xml:space="preserve"> and others, which offers a rating from the following set {1, 2, 3, 5}. 1 and 2 are usually considered as negative, while 3, 4 and 5 are usually treated as positive feedback. There are also examples of system using </w:t>
-      </w:r>
-      <w:proofErr w:type="gramStart"/>
-      <w:r>
-        <w:t>a three-star ratings</w:t>
-      </w:r>
-      <w:proofErr w:type="gramEnd"/>
-      <w:r>
-        <w:t>, where 1 represents a dislike, 2 is neutral and 3 expresses liking towards the particular item.</w:t>
+        <w:t>Design of recommender systems is usually influenced by the type of ratings that are being used. Most-commonly used rating scheme is one used by Netflix, Youtube and others, which offers a rating from the following set {1, 2, 3, 5}. 1 and 2 are usually considered as negative, while 3, 4 and 5 are usually treated as positive feedback. There are also examples of system using a three-star ratings, where 1 represents a dislike, 2 is neutral and 3 expresses liking towards the particular item.</w:t>
       </w:r>
     </w:p>
     <w:p>
@@ -5902,15 +5851,7 @@
         <w:t>interval ratings</w:t>
       </w:r>
       <w:r>
-        <w:t xml:space="preserve">. There are also examples of where ratings are provided in terms of ordered categorical variables, such as {Strongly disagree, Disagree, Neutral, Agree, </w:t>
-      </w:r>
-      <w:proofErr w:type="gramStart"/>
-      <w:r>
-        <w:t>Strongly</w:t>
-      </w:r>
-      <w:proofErr w:type="gramEnd"/>
-      <w:r>
-        <w:t xml:space="preserve"> agree}. These types are usually referred to as </w:t>
+        <w:t xml:space="preserve">. There are also examples of where ratings are provided in terms of ordered categorical variables, such as {Strongly disagree, Disagree, Neutral, Agree, Strongly agree}. These types are usually referred to as </w:t>
       </w:r>
       <w:r>
         <w:rPr>
@@ -5975,7 +5916,7 @@
             <w:rPr>
               <w:noProof/>
             </w:rPr>
-            <w:t>[18]</w:t>
+            <w:t>[27]</w:t>
           </w:r>
           <w:r>
             <w:rPr>
@@ -6029,7 +5970,7 @@
             <w:rPr>
               <w:noProof/>
             </w:rPr>
-            <w:t>[17]</w:t>
+            <w:t>[26]</w:t>
           </w:r>
           <w:r>
             <w:rPr>
@@ -6083,7 +6024,7 @@
             <w:rPr>
               <w:noProof/>
             </w:rPr>
-            <w:t>[19]</w:t>
+            <w:t>[28]</w:t>
           </w:r>
           <w:r>
             <w:rPr>
@@ -6154,27 +6095,19 @@
     </w:p>
     <w:p>
       <w:r>
-        <w:t xml:space="preserve">The power of implicit ratings lies in the fact that number of </w:t>
-      </w:r>
-      <w:proofErr w:type="gramStart"/>
-      <w:r>
-        <w:t>users</w:t>
-      </w:r>
-      <w:proofErr w:type="gramEnd"/>
-      <w:r>
-        <w:t xml:space="preserve"> actions and behaviors can be converted into a rating that can further be used for producing tailor-made content for given user.</w:t>
+        <w:t>The power of implicit ratings lies in the fact that number of users actions and behaviors can be converted into a rating that can further be used for producing tailor-made content for given user.</w:t>
       </w:r>
     </w:p>
     <w:p>
       <w:pPr>
         <w:pStyle w:val="Heading3"/>
       </w:pPr>
-      <w:bookmarkStart w:id="15" w:name="_Toc23874247"/>
+      <w:bookmarkStart w:id="14" w:name="_Toc24203720"/>
       <w:r>
         <w:lastRenderedPageBreak/>
         <w:t>Content-based recommender systems</w:t>
       </w:r>
-      <w:bookmarkEnd w:id="15"/>
+      <w:bookmarkEnd w:id="14"/>
     </w:p>
     <w:p>
       <w:r>
@@ -6206,17 +6139,7 @@
         <w:t>The Lord of the Rings: The Fellowship of the Ring (2001)</w:t>
       </w:r>
       <w:r>
-        <w:t xml:space="preserve"> and liked it. Let’s also assume that ratings of other users are not available, which effectively rules out the aforementioned collaboration filtering algorithms. In this scenario, we can rely on content that describes the movie itself. Specifically, for the movie in question, one of the possible content descriptions would be </w:t>
-      </w:r>
-      <w:proofErr w:type="spellStart"/>
-      <w:proofErr w:type="gramStart"/>
-      <w:r>
-        <w:t>it’s</w:t>
-      </w:r>
-      <w:proofErr w:type="spellEnd"/>
-      <w:proofErr w:type="gramEnd"/>
-      <w:r>
-        <w:t xml:space="preserve"> genres – </w:t>
+        <w:t xml:space="preserve"> and liked it. Let’s also assume that ratings of other users are not available, which effectively rules out the aforementioned collaboration filtering algorithms. In this scenario, we can rely on content that describes the movie itself. Specifically, for the movie in question, one of the possible content descriptions would be it’s genres – </w:t>
       </w:r>
       <w:r>
         <w:rPr>
@@ -6260,7 +6183,7 @@
             <w:rPr>
               <w:noProof/>
             </w:rPr>
-            <w:t>[20]</w:t>
+            <w:t>[29]</w:t>
           </w:r>
           <w:r>
             <w:rPr>
@@ -6282,15 +6205,7 @@
         <w:t>Lord of the Rings</w:t>
       </w:r>
       <w:r>
-        <w:t xml:space="preserve"> is actually a name of the trilogy. We could further extend this and add a flag on whether it’s based on a book or not. This could proceed </w:t>
-      </w:r>
-      <w:proofErr w:type="gramStart"/>
-      <w:r>
-        <w:t>forever, but</w:t>
-      </w:r>
-      <w:proofErr w:type="gramEnd"/>
-      <w:r>
-        <w:t xml:space="preserve"> should carefully be evaluated because adding too many features could worsen the quality of predictions </w:t>
+        <w:t xml:space="preserve"> is actually a name of the trilogy. We could further extend this and add a flag on whether it’s based on a book or not. This could proceed forever, but should carefully be evaluated because adding too many features could worsen the quality of predictions </w:t>
       </w:r>
       <w:sdt>
         <w:sdtPr>
@@ -6311,7 +6226,7 @@
             <w:rPr>
               <w:noProof/>
             </w:rPr>
-            <w:t>[21]</w:t>
+            <w:t>[30]</w:t>
           </w:r>
           <w:r>
             <w:fldChar w:fldCharType="end"/>
@@ -6458,7 +6373,7 @@
             <w:rPr>
               <w:noProof/>
             </w:rPr>
-            <w:t>[22]</w:t>
+            <w:t>[31]</w:t>
           </w:r>
           <w:r>
             <w:fldChar w:fldCharType="end"/>
@@ -6490,7 +6405,7 @@
             <w:rPr>
               <w:noProof/>
             </w:rPr>
-            <w:t>[23]</w:t>
+            <w:t>[32]</w:t>
           </w:r>
           <w:r>
             <w:fldChar w:fldCharType="end"/>
@@ -6522,7 +6437,7 @@
             <w:rPr>
               <w:noProof/>
             </w:rPr>
-            <w:t>[24]</w:t>
+            <w:t>[33]</w:t>
           </w:r>
           <w:r>
             <w:fldChar w:fldCharType="end"/>
@@ -7209,57 +7124,49 @@
       <w:pPr>
         <w:pStyle w:val="Heading3"/>
       </w:pPr>
-      <w:bookmarkStart w:id="16" w:name="_Toc23874248"/>
+      <w:bookmarkStart w:id="15" w:name="_Toc24203721"/>
       <w:r>
         <w:t>Knowledge-based recommender systems</w:t>
       </w:r>
+      <w:bookmarkEnd w:id="15"/>
+    </w:p>
+    <w:p>
+      <w:r>
+        <w:t>TK: Write about knowledge-based systems.</w:t>
+      </w:r>
+    </w:p>
+    <w:p>
+      <w:pPr>
+        <w:pStyle w:val="Heading3"/>
+      </w:pPr>
+      <w:bookmarkStart w:id="16" w:name="_Toc24203722"/>
+      <w:r>
+        <w:t>Other approaches</w:t>
+      </w:r>
       <w:bookmarkEnd w:id="16"/>
     </w:p>
     <w:p>
       <w:r>
-        <w:t>TK: Write about knowledge-based systems.</w:t>
-      </w:r>
-    </w:p>
-    <w:p>
-      <w:pPr>
-        <w:pStyle w:val="Heading3"/>
-      </w:pPr>
-      <w:bookmarkStart w:id="17" w:name="_Toc23874249"/>
-      <w:r>
-        <w:t>Other approaches</w:t>
+        <w:t>TK: Write about other approaches to recommender systems (e.g. ensemble and hybrid systems)</w:t>
+      </w:r>
+    </w:p>
+    <w:p>
+      <w:pPr>
+        <w:pStyle w:val="Heading2"/>
+      </w:pPr>
+      <w:bookmarkStart w:id="17" w:name="_Toc24203723"/>
+      <w:r>
+        <w:t>Cold start problem</w:t>
       </w:r>
       <w:bookmarkEnd w:id="17"/>
     </w:p>
     <w:p>
       <w:r>
-        <w:t>TK: Write about other approaches to recommender systems (e.g. ensemble and hybrid systems)</w:t>
-      </w:r>
-    </w:p>
-    <w:p>
-      <w:pPr>
-        <w:pStyle w:val="Heading2"/>
-      </w:pPr>
-      <w:bookmarkStart w:id="18" w:name="_Toc23874250"/>
-      <w:r>
-        <w:t>Cold start problem</w:t>
-      </w:r>
-      <w:bookmarkEnd w:id="18"/>
-    </w:p>
-    <w:p>
-      <w:r>
         <w:t xml:space="preserve">Cold start problem refers to an issue of not having the previous data for basing the predictions on. Collaborative filtering algorithms are ones that are most affected by this issue. Namely, </w:t>
       </w:r>
       <w:r>
         <w:lastRenderedPageBreak/>
-        <w:t xml:space="preserve">these algorithms rely on previous ratings of similar items or similar users. In case that there are no previous ratings to rely on, these algorithms </w:t>
-      </w:r>
-      <w:proofErr w:type="spellStart"/>
-      <w:r>
-        <w:t>can not</w:t>
-      </w:r>
-      <w:proofErr w:type="spellEnd"/>
-      <w:r>
-        <w:t xml:space="preserve"> function.</w:t>
+        <w:t>these algorithms rely on previous ratings of similar items or similar users. In case that there are no previous ratings to rely on, these algorithms can not function.</w:t>
       </w:r>
     </w:p>
     <w:p>
@@ -7281,15 +7188,7 @@
         </w:numPr>
       </w:pPr>
       <w:r>
-        <w:t xml:space="preserve">Starting with top-k most popular items. We can either recommend these to user or ask user to provide a feedback on them. The chances are high that user has already interacted with those so that he can provide the feedback immediately. Based on this we can curate the content immediately and further narrow down the </w:t>
-      </w:r>
-      <w:proofErr w:type="gramStart"/>
-      <w:r>
-        <w:t>users</w:t>
-      </w:r>
-      <w:proofErr w:type="gramEnd"/>
-      <w:r>
-        <w:t xml:space="preserve"> preferences.</w:t>
+        <w:t>Starting with top-k most popular items. We can either recommend these to user or ask user to provide a feedback on them. The chances are high that user has already interacted with those so that he can provide the feedback immediately. Based on this we can curate the content immediately and further narrow down the users preferences.</w:t>
       </w:r>
     </w:p>
     <w:p>
@@ -7301,15 +7200,7 @@
         </w:numPr>
       </w:pPr>
       <w:r>
-        <w:t xml:space="preserve">Explicitly asking user for input. For example, in case of movie recommendation engine, we could ask the user what movie genres </w:t>
-      </w:r>
-      <w:proofErr w:type="gramStart"/>
-      <w:r>
-        <w:t>does he prefer</w:t>
-      </w:r>
-      <w:proofErr w:type="gramEnd"/>
-      <w:r>
-        <w:t xml:space="preserve"> and then rely on recommending top-k movies from those genres.</w:t>
+        <w:t>Explicitly asking user for input. For example, in case of movie recommendation engine, we could ask the user what movie genres does he prefer and then rely on recommending top-k movies from those genres.</w:t>
       </w:r>
     </w:p>
     <w:p>
@@ -7335,7 +7226,7 @@
             <w:rPr>
               <w:noProof/>
             </w:rPr>
-            <w:t>[25, 26, 27, 28]</w:t>
+            <w:t>[34, 35, 36, 37]</w:t>
           </w:r>
           <w:r>
             <w:fldChar w:fldCharType="end"/>
@@ -7350,26 +7241,26 @@
       <w:pPr>
         <w:pStyle w:val="Heading2"/>
       </w:pPr>
-      <w:bookmarkStart w:id="19" w:name="_Toc23874251"/>
+      <w:bookmarkStart w:id="18" w:name="_Toc24203724"/>
       <w:r>
         <w:t>Evaluation</w:t>
       </w:r>
+      <w:bookmarkEnd w:id="18"/>
+    </w:p>
+    <w:p>
+      <w:r>
+        <w:t>TK: Write about some techniques for evaluating the recommender systems</w:t>
+      </w:r>
+    </w:p>
+    <w:p>
+      <w:pPr>
+        <w:pStyle w:val="Heading1"/>
+      </w:pPr>
+      <w:bookmarkStart w:id="19" w:name="_Toc24203725"/>
+      <w:r>
+        <w:t>Methodology</w:t>
+      </w:r>
       <w:bookmarkEnd w:id="19"/>
-    </w:p>
-    <w:p>
-      <w:r>
-        <w:t>TK: Write about some techniques for evaluating the recommender systems</w:t>
-      </w:r>
-    </w:p>
-    <w:p>
-      <w:pPr>
-        <w:pStyle w:val="Heading1"/>
-      </w:pPr>
-      <w:bookmarkStart w:id="20" w:name="_Toc23874252"/>
-      <w:r>
-        <w:t>Methodology</w:t>
-      </w:r>
-      <w:bookmarkEnd w:id="20"/>
     </w:p>
     <w:p>
       <w:r>
@@ -7433,40 +7324,16 @@
       <w:pPr>
         <w:pStyle w:val="Heading2"/>
       </w:pPr>
-      <w:bookmarkStart w:id="21" w:name="_Toc23874253"/>
+      <w:bookmarkStart w:id="20" w:name="_Toc24203726"/>
       <w:r>
         <w:lastRenderedPageBreak/>
         <w:t>Dataset</w:t>
       </w:r>
-      <w:bookmarkEnd w:id="21"/>
-    </w:p>
-    <w:p>
-      <w:r>
-        <w:t xml:space="preserve">All the evaluations that will be done are going to use the </w:t>
-      </w:r>
-      <w:proofErr w:type="spellStart"/>
-      <w:r>
-        <w:t>MovieLens</w:t>
-      </w:r>
-      <w:proofErr w:type="spellEnd"/>
-      <w:r>
-        <w:t xml:space="preserve"> data set. </w:t>
-      </w:r>
-      <w:proofErr w:type="spellStart"/>
-      <w:r>
-        <w:t>MovieLens</w:t>
-      </w:r>
-      <w:proofErr w:type="spellEnd"/>
-      <w:r>
-        <w:t xml:space="preserve"> is a publicly available dataset provided by </w:t>
-      </w:r>
-      <w:proofErr w:type="spellStart"/>
-      <w:r>
-        <w:t>GroupLens</w:t>
-      </w:r>
-      <w:proofErr w:type="spellEnd"/>
-      <w:r>
-        <w:t xml:space="preserve"> research group </w:t>
+      <w:bookmarkEnd w:id="20"/>
+    </w:p>
+    <w:p>
+      <w:r>
+        <w:t xml:space="preserve">All the evaluations that will be done are going to use the MovieLens data set. MovieLens is a publicly available dataset provided by GroupLens research group </w:t>
       </w:r>
       <w:sdt>
         <w:sdtPr>
@@ -7728,15 +7595,7 @@
         <w:t> </w:t>
       </w:r>
       <w:r>
-        <w:t xml:space="preserve">Aside from providing users and their associated ratings for each movie, </w:t>
-      </w:r>
-      <w:proofErr w:type="spellStart"/>
-      <w:r>
-        <w:t>MovieLens</w:t>
-      </w:r>
-      <w:proofErr w:type="spellEnd"/>
-      <w:r>
-        <w:t xml:space="preserve"> also provides </w:t>
+        <w:t xml:space="preserve">Aside from providing users and their associated ratings for each movie, MovieLens also provides </w:t>
       </w:r>
       <w:r>
         <w:rPr>
@@ -7832,7 +7691,7 @@
           <w:lang w:val="en"/>
         </w:rPr>
       </w:pPr>
-      <w:bookmarkStart w:id="22" w:name="_Toc23874254"/>
+      <w:bookmarkStart w:id="21" w:name="_Toc24203727"/>
       <w:r>
         <w:rPr>
           <w:rFonts w:eastAsiaTheme="minorHAnsi"/>
@@ -7840,88 +7699,74 @@
         </w:rPr>
         <w:t>Environment</w:t>
       </w:r>
+      <w:bookmarkEnd w:id="21"/>
+    </w:p>
+    <w:p>
+      <w:pPr>
+        <w:rPr>
+          <w:lang w:val="en"/>
+        </w:rPr>
+      </w:pPr>
+      <w:r>
+        <w:rPr>
+          <w:lang w:val="en"/>
+        </w:rPr>
+        <w:t xml:space="preserve">All experiments and evaluations are </w:t>
+      </w:r>
+      <w:r>
+        <w:rPr>
+          <w:lang w:val="en"/>
+        </w:rPr>
+        <w:t>run</w:t>
+      </w:r>
+      <w:r>
+        <w:rPr>
+          <w:lang w:val="en"/>
+        </w:rPr>
+        <w:t xml:space="preserve"> on MacBook mid-2015, with 16GB of DDR3 RAM memory and 2.8 GHz Intel Core i7 processor.</w:t>
+      </w:r>
+    </w:p>
+    <w:p>
+      <w:pPr>
+        <w:rPr>
+          <w:lang w:val="en"/>
+        </w:rPr>
+      </w:pPr>
+      <w:r>
+        <w:rPr>
+          <w:lang w:val="en"/>
+        </w:rPr>
+        <w:t>Programming language of choice is Python 3.7.3 with Anaconda 4.7.12 and Jupyter 4.6.0.</w:t>
+      </w:r>
+    </w:p>
+    <w:p>
+      <w:pPr>
+        <w:rPr>
+          <w:lang w:val="en"/>
+        </w:rPr>
+      </w:pPr>
+      <w:r>
+        <w:rPr>
+          <w:lang w:val="en"/>
+        </w:rPr>
+        <w:t>All the reported results originate from the aforementioned environment. All the code used for experiments is available on GitHub. Link can be found in Appendix.</w:t>
+      </w:r>
+    </w:p>
+    <w:p>
+      <w:pPr>
+        <w:pStyle w:val="Heading2"/>
+        <w:rPr>
+          <w:lang w:val="en"/>
+        </w:rPr>
+      </w:pPr>
+      <w:bookmarkStart w:id="22" w:name="_Toc24203728"/>
+      <w:r>
+        <w:rPr>
+          <w:lang w:val="en"/>
+        </w:rPr>
+        <w:t>Collaborative filtering</w:t>
+      </w:r>
       <w:bookmarkEnd w:id="22"/>
-    </w:p>
-    <w:p>
-      <w:pPr>
-        <w:rPr>
-          <w:lang w:val="en"/>
-        </w:rPr>
-      </w:pPr>
-      <w:r>
-        <w:rPr>
-          <w:lang w:val="en"/>
-        </w:rPr>
-        <w:t xml:space="preserve">All experiments and evaluations are </w:t>
-      </w:r>
-      <w:r>
-        <w:rPr>
-          <w:lang w:val="en"/>
-        </w:rPr>
-        <w:t>run</w:t>
-      </w:r>
-      <w:r>
-        <w:rPr>
-          <w:lang w:val="en"/>
-        </w:rPr>
-        <w:t xml:space="preserve"> on MacBook mid-2015, with 16GB of DDR3 RAM memory and 2.8 GHz Intel Core i7 processor.</w:t>
-      </w:r>
-    </w:p>
-    <w:p>
-      <w:pPr>
-        <w:rPr>
-          <w:lang w:val="en"/>
-        </w:rPr>
-      </w:pPr>
-      <w:r>
-        <w:rPr>
-          <w:lang w:val="en"/>
-        </w:rPr>
-        <w:t xml:space="preserve">Programming language of choice is Python 3.7.3 with Anaconda 4.7.12 and </w:t>
-      </w:r>
-      <w:proofErr w:type="spellStart"/>
-      <w:r>
-        <w:rPr>
-          <w:lang w:val="en"/>
-        </w:rPr>
-        <w:t>Jupyter</w:t>
-      </w:r>
-      <w:proofErr w:type="spellEnd"/>
-      <w:r>
-        <w:rPr>
-          <w:lang w:val="en"/>
-        </w:rPr>
-        <w:t xml:space="preserve"> 4.6.0.</w:t>
-      </w:r>
-    </w:p>
-    <w:p>
-      <w:pPr>
-        <w:rPr>
-          <w:lang w:val="en"/>
-        </w:rPr>
-      </w:pPr>
-      <w:r>
-        <w:rPr>
-          <w:lang w:val="en"/>
-        </w:rPr>
-        <w:t>All the reported results originate from the aforementioned environment. All the code used for experiments is available on GitHub. Link can be found in Appendix.</w:t>
-      </w:r>
-    </w:p>
-    <w:p>
-      <w:pPr>
-        <w:pStyle w:val="Heading2"/>
-        <w:rPr>
-          <w:lang w:val="en"/>
-        </w:rPr>
-      </w:pPr>
-      <w:bookmarkStart w:id="23" w:name="_Toc23874255"/>
-      <w:r>
-        <w:rPr>
-          <w:lang w:val="en"/>
-        </w:rPr>
-        <w:t>Collaborative filtering</w:t>
-      </w:r>
-      <w:bookmarkEnd w:id="23"/>
     </w:p>
     <w:p>
       <w:pPr>
@@ -7948,21 +7793,7 @@
         <w:rPr>
           <w:lang w:val="en"/>
         </w:rPr>
-        <w:t xml:space="preserve">The next step is converting the </w:t>
-      </w:r>
-      <w:proofErr w:type="gramStart"/>
-      <w:r>
-        <w:rPr>
-          <w:lang w:val="en"/>
-        </w:rPr>
-        <w:t>long-format</w:t>
-      </w:r>
-      <w:proofErr w:type="gramEnd"/>
-      <w:r>
-        <w:rPr>
-          <w:lang w:val="en"/>
-        </w:rPr>
-        <w:t xml:space="preserve"> into a wide format. Specifically, we are going to turn the original matrix where each row represents a vector for single rating of single user for single movie into a </w:t>
+        <w:t xml:space="preserve">The next step is converting the long-format into a wide format. Specifically, we are going to turn the original matrix where each row represents a vector for single rating of single user for single movie into a </w:t>
       </w:r>
       <w:r>
         <w:rPr>
@@ -7978,7 +7809,6 @@
         </w:rPr>
         <w:t xml:space="preserve"> matrix where rows represent users and columns represent ratings for movies. This will be a sparse matrix but for sake of presentation we will keep it as a normal </w:t>
       </w:r>
-      <w:proofErr w:type="spellStart"/>
       <w:r>
         <w:rPr>
           <w:i/>
@@ -7987,7 +7817,6 @@
         </w:rPr>
         <w:t>DataFrame</w:t>
       </w:r>
-      <w:proofErr w:type="spellEnd"/>
       <w:r>
         <w:rPr>
           <w:i/>
@@ -8346,15 +8175,7 @@
     <w:p>
       <w:r>
         <w:lastRenderedPageBreak/>
-        <w:t xml:space="preserve">Next step is calculating the similarities. The ideal scenario is finding the top-K users who are most similar to target user and using those as source of recommendation for target user. However, the problem with finding top-k users is that amount of ratings they specified themselves might vary significantly. In order to solve that, we are going to find top-K users who rated the specific movie and predict the rating based on that. Even though this approach could sound less intuitive, it has been observer that in practice this approach doesn’t make much of a difference in recommended </w:t>
-      </w:r>
-      <w:proofErr w:type="gramStart"/>
-      <w:r>
-        <w:t>data, but</w:t>
-      </w:r>
-      <w:proofErr w:type="gramEnd"/>
-      <w:r>
-        <w:t xml:space="preserve"> does lead to more efficient calculations and faster algorithms.</w:t>
+        <w:t>Next step is calculating the similarities. The ideal scenario is finding the top-K users who are most similar to target user and using those as source of recommendation for target user. However, the problem with finding top-k users is that amount of ratings they specified themselves might vary significantly. In order to solve that, we are going to find top-K users who rated the specific movie and predict the rating based on that. Even though this approach could sound less intuitive, it has been observer that in practice this approach doesn’t make much of a difference in recommended data, but does lead to more efficient calculations and faster algorithms.</w:t>
       </w:r>
     </w:p>
     <w:p>
@@ -8380,7 +8201,7 @@
             <w:rPr>
               <w:noProof/>
             </w:rPr>
-            <w:t>[29]</w:t>
+            <w:t>[38]</w:t>
           </w:r>
           <w:r>
             <w:fldChar w:fldCharType="end"/>
@@ -8444,15 +8265,7 @@
         <w:t xml:space="preserve"> </w:t>
       </w:r>
       <w:r>
-        <w:t xml:space="preserve">similarity is expressed as a cosine of the angle between two vectors A and B. The theory behind it is that vectors with smaller angle have larger cosine value.  Value of this </w:t>
-      </w:r>
-      <w:proofErr w:type="gramStart"/>
-      <w:r>
-        <w:t>coefficients</w:t>
-      </w:r>
-      <w:proofErr w:type="gramEnd"/>
-      <w:r>
-        <w:t xml:space="preserve"> ranges from 0 to 1, with 0 representing no similarity at all (i.e. vectors with an angle of 90</w:t>
+        <w:t>similarity is expressed as a cosine of the angle between two vectors A and B. The theory behind it is that vectors with smaller angle have larger cosine value.  Value of this coefficients ranges from 0 to 1, with 0 representing no similarity at all (i.e. vectors with an angle of 90</w:t>
       </w:r>
       <w:r>
         <w:sym w:font="Symbol" w:char="F0B0"/>
@@ -8485,15 +8298,7 @@
         <w:t xml:space="preserve"> </w:t>
       </w:r>
       <w:r>
-        <w:t xml:space="preserve">similarity is based on the number of users which have rated item A and B divided by the number of users who have rated either A or B. It is typically used where we don’t have numeric rating but just a </w:t>
-      </w:r>
-      <w:proofErr w:type="spellStart"/>
-      <w:r>
-        <w:t>boolean</w:t>
-      </w:r>
-      <w:proofErr w:type="spellEnd"/>
-      <w:r>
-        <w:t xml:space="preserve"> value.</w:t>
+        <w:t>similarity is based on the number of users which have rated item A and B divided by the number of users who have rated either A or B. It is typically used where we don’t have numeric rating but just a boolean value.</w:t>
       </w:r>
     </w:p>
     <w:p>
@@ -8526,7 +8331,7 @@
             <w:rPr>
               <w:noProof/>
             </w:rPr>
-            <w:t>[29]</w:t>
+            <w:t>[38]</w:t>
           </w:r>
           <w:r>
             <w:fldChar w:fldCharType="end"/>
@@ -8554,23 +8359,7 @@
           <w:i/>
           <w:iCs/>
         </w:rPr>
-        <w:t xml:space="preserve"> </w:t>
-      </w:r>
-      <w:proofErr w:type="spellStart"/>
-      <w:r>
-        <w:rPr>
-          <w:i/>
-          <w:iCs/>
-        </w:rPr>
-        <w:t>Kentall’s</w:t>
-      </w:r>
-      <w:proofErr w:type="spellEnd"/>
-      <w:r>
-        <w:rPr>
-          <w:i/>
-          <w:iCs/>
-        </w:rPr>
-        <w:t xml:space="preserve"> Tau correlation</w:t>
+        <w:t xml:space="preserve"> Kentall’s Tau correlation</w:t>
       </w:r>
       <w:r>
         <w:t>.</w:t>
@@ -9379,7 +9168,7 @@
             <w:rPr>
               <w:noProof/>
             </w:rPr>
-            <w:t>[30]</w:t>
+            <w:t>[39]</w:t>
           </w:r>
           <w:r>
             <w:fldChar w:fldCharType="end"/>
@@ -9416,7 +9205,7 @@
             <w:rPr>
               <w:noProof/>
             </w:rPr>
-            <w:t>[29]</w:t>
+            <w:t>[38]</w:t>
           </w:r>
           <w:r>
             <w:fldChar w:fldCharType="end"/>
@@ -9518,15 +9307,7 @@
         <w:jc w:val="left"/>
       </w:pPr>
       <w:r>
-        <w:t xml:space="preserve">Due to sparsity of the matrix, number of coefficients are set to </w:t>
-      </w:r>
-      <w:proofErr w:type="spellStart"/>
-      <w:r>
-        <w:t>NaN</w:t>
-      </w:r>
-      <w:proofErr w:type="spellEnd"/>
-      <w:r>
-        <w:t>, as the coefficients can’t be calculated.</w:t>
+        <w:t>Due to sparsity of the matrix, number of coefficients are set to NaN, as the coefficients can’t be calculated.</w:t>
       </w:r>
     </w:p>
     <w:p>
@@ -10063,15 +9844,7 @@
     </w:p>
     <w:p>
       <w:r>
-        <w:t xml:space="preserve">It seems that this user has highest preference for Romance and Drama. Using </w:t>
-      </w:r>
-      <w:proofErr w:type="gramStart"/>
-      <w:r>
-        <w:t>IMDb</w:t>
-      </w:r>
-      <w:proofErr w:type="gramEnd"/>
-      <w:r>
-        <w:t xml:space="preserve"> we find that some of the movies similar to </w:t>
+        <w:t xml:space="preserve">It seems that this user has highest preference for Romance and Drama. Using IMDb we find that some of the movies similar to </w:t>
       </w:r>
       <w:r>
         <w:rPr>
@@ -10281,11 +10054,11 @@
       <w:pPr>
         <w:pStyle w:val="Heading3"/>
       </w:pPr>
-      <w:bookmarkStart w:id="24" w:name="_Toc23874256"/>
+      <w:bookmarkStart w:id="23" w:name="_Toc24203729"/>
       <w:r>
         <w:t>Item-based collaborative filtering</w:t>
       </w:r>
-      <w:bookmarkEnd w:id="24"/>
+      <w:bookmarkEnd w:id="23"/>
     </w:p>
     <w:p>
       <w:r>
@@ -11036,15 +10809,7 @@
         </w:r>
       </w:fldSimple>
       <w:r>
-        <w:t xml:space="preserve"> - list of movies that are </w:t>
-      </w:r>
-      <w:proofErr w:type="spellStart"/>
-      <w:r>
-        <w:t>siimlar</w:t>
-      </w:r>
-      <w:proofErr w:type="spellEnd"/>
-      <w:r>
-        <w:t xml:space="preserve"> to the movie "Toy Story"</w:t>
+        <w:t xml:space="preserve"> - list of movies that are siimlar to the movie "Toy Story"</w:t>
       </w:r>
     </w:p>
     <w:p>
@@ -11282,15 +11047,7 @@
     </w:p>
     <w:p>
       <w:r>
-        <w:t xml:space="preserve">The predicted rating is calculated as a product of </w:t>
-      </w:r>
-      <w:proofErr w:type="gramStart"/>
-      <w:r>
-        <w:t>users</w:t>
-      </w:r>
-      <w:proofErr w:type="gramEnd"/>
-      <w:r>
-        <w:t xml:space="preserve"> ratings on movies similar to target one</w:t>
+        <w:t>The predicted rating is calculated as a product of users ratings on movies similar to target one</w:t>
       </w:r>
       <w:r>
         <w:rPr>
@@ -11312,32 +11069,32 @@
       <w:pPr>
         <w:pStyle w:val="Heading3"/>
       </w:pPr>
-      <w:bookmarkStart w:id="25" w:name="_Toc23874257"/>
+      <w:bookmarkStart w:id="24" w:name="_Toc24203730"/>
       <w:r>
         <w:t>Conclusion</w:t>
       </w:r>
+      <w:bookmarkEnd w:id="24"/>
+    </w:p>
+    <w:p>
+      <w:r>
+        <w:t>W</w:t>
+      </w:r>
+      <w:r>
+        <w:t>e conclude that even though the predictions are pretty good, the problem is that for lots of items the ratings can’t be predicted and on top of that we have a cold-start problem (i.e. user who didn’t rate anything can’t really be recommended anything).</w:t>
+      </w:r>
+    </w:p>
+    <w:p>
+      <w:pPr>
+        <w:pStyle w:val="Heading2"/>
+      </w:pPr>
+      <w:bookmarkStart w:id="25" w:name="_Toc24203731"/>
+      <w:r>
+        <w:t xml:space="preserve">Content-based </w:t>
+      </w:r>
+      <w:r>
+        <w:t>filtering</w:t>
+      </w:r>
       <w:bookmarkEnd w:id="25"/>
-    </w:p>
-    <w:p>
-      <w:r>
-        <w:t>W</w:t>
-      </w:r>
-      <w:r>
-        <w:t>e conclude that even though the predictions are pretty good, the problem is that for lots of items the ratings can’t be predicted and on top of that we have a cold-start problem (i.e. user who didn’t rate anything can’t really be recommended anything).</w:t>
-      </w:r>
-    </w:p>
-    <w:p>
-      <w:pPr>
-        <w:pStyle w:val="Heading2"/>
-      </w:pPr>
-      <w:bookmarkStart w:id="26" w:name="_Toc23874258"/>
-      <w:r>
-        <w:t xml:space="preserve">Content-based </w:t>
-      </w:r>
-      <w:r>
-        <w:t>filtering</w:t>
-      </w:r>
-      <w:bookmarkEnd w:id="26"/>
     </w:p>
     <w:p>
       <w:r>
@@ -11830,23 +11587,15 @@
       <w:pPr>
         <w:pStyle w:val="Heading3"/>
       </w:pPr>
-      <w:bookmarkStart w:id="27" w:name="_Toc23874259"/>
+      <w:bookmarkStart w:id="26" w:name="_Toc24203732"/>
       <w:r>
         <w:t>Evaluation</w:t>
       </w:r>
-      <w:bookmarkEnd w:id="27"/>
-    </w:p>
-    <w:p>
-      <w:r>
-        <w:t xml:space="preserve">In case of content-based filtering, as the recommendations are being made based on the content, without any reference to </w:t>
-      </w:r>
-      <w:proofErr w:type="gramStart"/>
-      <w:r>
-        <w:t>users</w:t>
-      </w:r>
-      <w:proofErr w:type="gramEnd"/>
-      <w:r>
-        <w:t xml:space="preserve"> ratings, we have to evaluate the results based on whether user did actually like the movie being recommended. For the purpose of evaluation, we will treat ratings from 3 to 5 as positive feedback, and ratings and everything below 3 as negative feedback.</w:t>
+      <w:bookmarkEnd w:id="26"/>
+    </w:p>
+    <w:p>
+      <w:r>
+        <w:t>In case of content-based filtering, as the recommendations are being made based on the content, without any reference to users ratings, we have to evaluate the results based on whether user did actually like the movie being recommended. For the purpose of evaluation, we will treat ratings from 3 to 5 as positive feedback, and ratings and everything below 3 as negative feedback.</w:t>
       </w:r>
     </w:p>
     <w:p>
@@ -11927,15 +11676,7 @@
     </w:p>
     <w:p>
       <w:r>
-        <w:t xml:space="preserve">For each movie that was rated in the aforementioned set, we will find a list of 50 movies that are predicted based on it. Out of those 50 movies, we will consider as positive hit ones that were positively rated by user, and as a </w:t>
-      </w:r>
-      <w:proofErr w:type="gramStart"/>
-      <w:r>
-        <w:t>negative hit ones</w:t>
-      </w:r>
-      <w:proofErr w:type="gramEnd"/>
-      <w:r>
-        <w:t xml:space="preserve"> that were negatively rated. Predicted movies that were not rated by the user in question will be ignored. Finally, we calculate the accuracy score based on the number of positive and negative hits.</w:t>
+        <w:t>For each movie that was rated in the aforementioned set, we will find a list of 50 movies that are predicted based on it. Out of those 50 movies, we will consider as positive hit ones that were positively rated by user, and as a negative hit ones that were negatively rated. Predicted movies that were not rated by the user in question will be ignored. Finally, we calculate the accuracy score based on the number of positive and negative hits.</w:t>
       </w:r>
     </w:p>
     <w:p>
@@ -12011,83 +11752,72 @@
       <w:pPr>
         <w:pStyle w:val="Heading3"/>
       </w:pPr>
-      <w:bookmarkStart w:id="28" w:name="_Toc23874260"/>
+      <w:bookmarkStart w:id="27" w:name="_Toc24203733"/>
       <w:r>
         <w:lastRenderedPageBreak/>
         <w:t>Conclusion</w:t>
       </w:r>
+      <w:bookmarkEnd w:id="27"/>
+    </w:p>
+    <w:p>
+      <w:r>
+        <w:t>Out of 20.000 items that were evaluated, 7986 were actually rated, which gives a ~40% evaluation coverage. The reported accuracy score is 0.89, while the reported F1 score is 0.94. One downside is the number of ratings that were actually identified and used for comparison, but the ones that were rated seem to have a pretty good accuracy.</w:t>
+      </w:r>
+    </w:p>
+    <w:p>
+      <w:r>
+        <w:t xml:space="preserve">We conclude that content-based systems are perfect for situations where previous data about user preferences is not available. They don’t suffer from cold-start problem, don’t rely on previous ratings and generally provide a really good coverage of the item universe. </w:t>
+      </w:r>
+    </w:p>
+    <w:p>
+      <w:r>
+        <w:t xml:space="preserve">With those characteristics in mind, they can be used as a great first step for onboarding new users and selecting the content </w:t>
+      </w:r>
+      <w:r>
+        <w:t xml:space="preserve">to recommend </w:t>
+      </w:r>
+      <w:r>
+        <w:t>for them.</w:t>
+      </w:r>
+    </w:p>
+    <w:p>
+      <w:pPr>
+        <w:pStyle w:val="Heading2"/>
+      </w:pPr>
+      <w:bookmarkStart w:id="28" w:name="_Toc24203734"/>
+      <w:r>
+        <w:t>Appendix</w:t>
+      </w:r>
       <w:bookmarkEnd w:id="28"/>
     </w:p>
     <w:p>
-      <w:r>
-        <w:t>Out of 20.000 items that were evaluated, 7986 were actually rated, which gives a ~40% evaluation coverage. The reported accuracy score is 0.89, while the reported F1 score is 0.94. One downside is the number of ratings that were actually identified and used for comparison, but the ones that were rated seem to have a pretty good accuracy.</w:t>
-      </w:r>
-    </w:p>
-    <w:p>
-      <w:r>
-        <w:t xml:space="preserve">We conclude that content-based systems are perfect for situations where previous data about user preferences is not available. They don’t suffer from cold-start problem, don’t rely on previous ratings and generally provide a really good coverage of the item universe. </w:t>
-      </w:r>
-    </w:p>
-    <w:p>
-      <w:r>
-        <w:t xml:space="preserve">With those characteristics in mind, they can be used as a great first step for onboarding new users and selecting the content </w:t>
-      </w:r>
-      <w:r>
-        <w:t xml:space="preserve">to recommend </w:t>
-      </w:r>
-      <w:r>
-        <w:t>for them.</w:t>
-      </w:r>
-    </w:p>
-    <w:p>
       <w:pPr>
         <w:pStyle w:val="Heading2"/>
       </w:pPr>
-      <w:bookmarkStart w:id="29" w:name="_Toc23874261"/>
-      <w:r>
-        <w:t>Appendix</w:t>
+      <w:bookmarkStart w:id="29" w:name="_Toc24203735"/>
+      <w:r>
+        <w:t>Programming code</w:t>
       </w:r>
       <w:bookmarkEnd w:id="29"/>
     </w:p>
     <w:p>
+      <w:r>
+        <w:t>TK: Add code samples in a pseudo language.</w:t>
+      </w:r>
+    </w:p>
+    <w:p>
       <w:pPr>
         <w:pStyle w:val="Heading2"/>
       </w:pPr>
-      <w:bookmarkStart w:id="30" w:name="_Toc23874262"/>
-      <w:r>
-        <w:t>Programming code</w:t>
+      <w:bookmarkStart w:id="30" w:name="_Toc24203736"/>
+      <w:r>
+        <w:t>Jupyter notebooks</w:t>
       </w:r>
       <w:bookmarkEnd w:id="30"/>
     </w:p>
     <w:p>
       <w:r>
-        <w:t>TK: Add code samples in a pseudo language.</w:t>
-      </w:r>
-    </w:p>
-    <w:p>
-      <w:pPr>
-        <w:pStyle w:val="Heading2"/>
-      </w:pPr>
-      <w:proofErr w:type="spellStart"/>
-      <w:r>
-        <w:t>Jupyter</w:t>
-      </w:r>
-      <w:proofErr w:type="spellEnd"/>
-      <w:r>
-        <w:t xml:space="preserve"> notebooks</w:t>
-      </w:r>
-    </w:p>
-    <w:p>
-      <w:r>
-        <w:t xml:space="preserve">TK: Add links where all the </w:t>
-      </w:r>
-      <w:proofErr w:type="spellStart"/>
-      <w:r>
-        <w:t>Jupyter</w:t>
-      </w:r>
-      <w:proofErr w:type="spellEnd"/>
-      <w:r>
-        <w:t xml:space="preserve"> notebooks can be found</w:t>
+        <w:t>TK: Add links where all the Jupyter notebooks can be found</w:t>
       </w:r>
     </w:p>
     <w:p/>
@@ -12116,26 +11846,10 @@
       </w:pPr>
       <w:r>
         <w:lastRenderedPageBreak/>
-        <w:t xml:space="preserve">TODO: Add following references to the END of bibliography: YouTube, </w:t>
-      </w:r>
-      <w:proofErr w:type="spellStart"/>
-      <w:r>
-        <w:t>MovieLens</w:t>
-      </w:r>
-      <w:proofErr w:type="spellEnd"/>
-      <w:r>
-        <w:t>, IMDb</w:t>
-      </w:r>
-      <w:r>
-        <w:t xml:space="preserve">, my </w:t>
-      </w:r>
-      <w:proofErr w:type="spellStart"/>
-      <w:r>
-        <w:t>github</w:t>
-      </w:r>
-      <w:proofErr w:type="spellEnd"/>
-      <w:r>
-        <w:t xml:space="preserve"> repo</w:t>
+        <w:t>TODO: Add following references to the END of bibliography: YouTube, MovieLens, IMDb</w:t>
+      </w:r>
+      <w:r>
+        <w:t>, my github repo</w:t>
       </w:r>
       <w:r>
         <w:fldChar w:fldCharType="begin"/>
@@ -12161,7 +11875,7 @@
         <w:br w:type="page"/>
       </w:r>
     </w:p>
-    <w:bookmarkStart w:id="31" w:name="_Toc23874263" w:displacedByCustomXml="next"/>
+    <w:bookmarkStart w:id="31" w:name="_Toc24203737" w:displacedByCustomXml="next"/>
     <w:sdt>
       <w:sdtPr>
         <w:rPr>
@@ -12180,7 +11894,12 @@
             <w:pStyle w:val="Heading1"/>
           </w:pPr>
           <w:r>
-            <w:t>Bibliography</w:t>
+            <w:t>Bibli</w:t>
+          </w:r>
+          <w:bookmarkStart w:id="32" w:name="_GoBack"/>
+          <w:bookmarkEnd w:id="32"/>
+          <w:r>
+            <w:t>ography</w:t>
           </w:r>
           <w:bookmarkEnd w:id="31"/>
         </w:p>
@@ -12226,7 +11945,7 @@
               </w:tblGrid>
               <w:tr>
                 <w:trPr>
-                  <w:divId w:val="1731464651"/>
+                  <w:divId w:val="41028458"/>
                   <w:tblCellSpacing w:w="15" w:type="dxa"/>
                 </w:trPr>
                 <w:tc>
@@ -12273,7 +11992,7 @@
               </w:tr>
               <w:tr>
                 <w:trPr>
-                  <w:divId w:val="1731464651"/>
+                  <w:divId w:val="41028458"/>
                   <w:tblCellSpacing w:w="15" w:type="dxa"/>
                 </w:trPr>
                 <w:tc>
@@ -12319,7 +12038,7 @@
               </w:tr>
               <w:tr>
                 <w:trPr>
-                  <w:divId w:val="1731464651"/>
+                  <w:divId w:val="41028458"/>
                   <w:tblCellSpacing w:w="15" w:type="dxa"/>
                 </w:trPr>
                 <w:tc>
@@ -12365,7 +12084,7 @@
               </w:tr>
               <w:tr>
                 <w:trPr>
-                  <w:divId w:val="1731464651"/>
+                  <w:divId w:val="41028458"/>
                   <w:tblCellSpacing w:w="15" w:type="dxa"/>
                 </w:trPr>
                 <w:tc>
@@ -12411,7 +12130,7 @@
               </w:tr>
               <w:tr>
                 <w:trPr>
-                  <w:divId w:val="1731464651"/>
+                  <w:divId w:val="41028458"/>
                   <w:tblCellSpacing w:w="15" w:type="dxa"/>
                 </w:trPr>
                 <w:tc>
@@ -12457,7 +12176,7 @@
               </w:tr>
               <w:tr>
                 <w:trPr>
-                  <w:divId w:val="1731464651"/>
+                  <w:divId w:val="41028458"/>
                   <w:tblCellSpacing w:w="15" w:type="dxa"/>
                 </w:trPr>
                 <w:tc>
@@ -12503,7 +12222,7 @@
               </w:tr>
               <w:tr>
                 <w:trPr>
-                  <w:divId w:val="1731464651"/>
+                  <w:divId w:val="41028458"/>
                   <w:tblCellSpacing w:w="15" w:type="dxa"/>
                 </w:trPr>
                 <w:tc>
@@ -12549,7 +12268,7 @@
               </w:tr>
               <w:tr>
                 <w:trPr>
-                  <w:divId w:val="1731464651"/>
+                  <w:divId w:val="41028458"/>
                   <w:tblCellSpacing w:w="15" w:type="dxa"/>
                 </w:trPr>
                 <w:tc>
@@ -12595,7 +12314,7 @@
               </w:tr>
               <w:tr>
                 <w:trPr>
-                  <w:divId w:val="1731464651"/>
+                  <w:divId w:val="41028458"/>
                   <w:tblCellSpacing w:w="15" w:type="dxa"/>
                 </w:trPr>
                 <w:tc>
@@ -12641,7 +12360,7 @@
               </w:tr>
               <w:tr>
                 <w:trPr>
-                  <w:divId w:val="1731464651"/>
+                  <w:divId w:val="41028458"/>
                   <w:tblCellSpacing w:w="15" w:type="dxa"/>
                 </w:trPr>
                 <w:tc>
@@ -12687,7 +12406,7 @@
               </w:tr>
               <w:tr>
                 <w:trPr>
-                  <w:divId w:val="1731464651"/>
+                  <w:divId w:val="41028458"/>
                   <w:tblCellSpacing w:w="15" w:type="dxa"/>
                 </w:trPr>
                 <w:tc>
@@ -12706,7 +12425,54 @@
                       <w:rPr>
                         <w:noProof/>
                       </w:rPr>
+                      <w:lastRenderedPageBreak/>
                       <w:t xml:space="preserve">[11] </w:t>
+                    </w:r>
+                  </w:p>
+                </w:tc>
+                <w:tc>
+                  <w:tcPr>
+                    <w:tcW w:w="0" w:type="auto"/>
+                    <w:hideMark/>
+                  </w:tcPr>
+                  <w:p>
+                    <w:pPr>
+                      <w:pStyle w:val="Bibliography"/>
+                      <w:rPr>
+                        <w:noProof/>
+                      </w:rPr>
+                    </w:pPr>
+                    <w:r>
+                      <w:rPr>
+                        <w:noProof/>
+                      </w:rPr>
+                      <w:t xml:space="preserve">A. Felfernig, M. Jeran, G. Ninaus, F. Reinfrank and S. Reiterer, oward the next generation of recommender systems: applications and research challenges, Multimedia services in intelligent environments, Springer, 2013. </w:t>
+                    </w:r>
+                  </w:p>
+                </w:tc>
+              </w:tr>
+              <w:tr>
+                <w:trPr>
+                  <w:divId w:val="41028458"/>
+                  <w:tblCellSpacing w:w="15" w:type="dxa"/>
+                </w:trPr>
+                <w:tc>
+                  <w:tcPr>
+                    <w:tcW w:w="50" w:type="pct"/>
+                    <w:hideMark/>
+                  </w:tcPr>
+                  <w:p>
+                    <w:pPr>
+                      <w:pStyle w:val="Bibliography"/>
+                      <w:rPr>
+                        <w:noProof/>
+                      </w:rPr>
+                    </w:pPr>
+                    <w:r>
+                      <w:rPr>
+                        <w:noProof/>
+                      </w:rPr>
+                      <w:t xml:space="preserve">[12] </w:t>
                     </w:r>
                   </w:p>
                 </w:tc>
@@ -12733,54 +12499,7 @@
               </w:tr>
               <w:tr>
                 <w:trPr>
-                  <w:divId w:val="1731464651"/>
-                  <w:tblCellSpacing w:w="15" w:type="dxa"/>
-                </w:trPr>
-                <w:tc>
-                  <w:tcPr>
-                    <w:tcW w:w="50" w:type="pct"/>
-                    <w:hideMark/>
-                  </w:tcPr>
-                  <w:p>
-                    <w:pPr>
-                      <w:pStyle w:val="Bibliography"/>
-                      <w:rPr>
-                        <w:noProof/>
-                      </w:rPr>
-                    </w:pPr>
-                    <w:r>
-                      <w:rPr>
-                        <w:noProof/>
-                      </w:rPr>
-                      <w:lastRenderedPageBreak/>
-                      <w:t xml:space="preserve">[12] </w:t>
-                    </w:r>
-                  </w:p>
-                </w:tc>
-                <w:tc>
-                  <w:tcPr>
-                    <w:tcW w:w="0" w:type="auto"/>
-                    <w:hideMark/>
-                  </w:tcPr>
-                  <w:p>
-                    <w:pPr>
-                      <w:pStyle w:val="Bibliography"/>
-                      <w:rPr>
-                        <w:noProof/>
-                      </w:rPr>
-                    </w:pPr>
-                    <w:r>
-                      <w:rPr>
-                        <w:noProof/>
-                      </w:rPr>
-                      <w:t xml:space="preserve">B. Peischl, M. Zanker, M. Nica and W. Schmid, Constraint-based recommendation for software project effort estimation, Journal of Emerging Technologies in Web Intelligence 2, no. 4, 2010. </w:t>
-                    </w:r>
-                  </w:p>
-                </w:tc>
-              </w:tr>
-              <w:tr>
-                <w:trPr>
-                  <w:divId w:val="1731464651"/>
+                  <w:divId w:val="41028458"/>
                   <w:tblCellSpacing w:w="15" w:type="dxa"/>
                 </w:trPr>
                 <w:tc>
@@ -12819,14 +12538,14 @@
                       <w:rPr>
                         <w:noProof/>
                       </w:rPr>
-                      <w:t xml:space="preserve">A. Felfernig, C. Zehentner, G. Ninaus, H. Grabner, W. Maalej, D. Pagano, L. Weninger and F. Reinfrank, Group decision support for requirements negotiation, International Conference on User Modeling, Adaptation, and Personalization, 2011. </w:t>
+                      <w:t xml:space="preserve">B. Peischl, M. Zanker, M. Nica and W. Schmid, Constraint-based recommendation for software project effort estimation, Journal of Emerging Technologies in Web Intelligence 2, no. 4, 2010. </w:t>
                     </w:r>
                   </w:p>
                 </w:tc>
               </w:tr>
               <w:tr>
                 <w:trPr>
-                  <w:divId w:val="1731464651"/>
+                  <w:divId w:val="41028458"/>
                   <w:tblCellSpacing w:w="15" w:type="dxa"/>
                 </w:trPr>
                 <w:tc>
@@ -12865,14 +12584,14 @@
                       <w:rPr>
                         <w:noProof/>
                       </w:rPr>
-                      <w:t xml:space="preserve">D. Cubranic, G. C. Murphy, J. Singer and K. S. Booth, Hipikat: A project memory for software development, IEEE Transactions on Software Engineering, 2005. </w:t>
+                      <w:t xml:space="preserve">A. Felfernig, C. Zehentner, G. Ninaus, H. Grabner, W. Maalej, D. Pagano, L. Weninger and F. Reinfrank, Group decision support for requirements negotiation, International Conference on User Modeling, Adaptation, and Personalization, 2011. </w:t>
                     </w:r>
                   </w:p>
                 </w:tc>
               </w:tr>
               <w:tr>
                 <w:trPr>
-                  <w:divId w:val="1731464651"/>
+                  <w:divId w:val="41028458"/>
                   <w:tblCellSpacing w:w="15" w:type="dxa"/>
                 </w:trPr>
                 <w:tc>
@@ -12911,14 +12630,14 @@
                       <w:rPr>
                         <w:noProof/>
                       </w:rPr>
-                      <w:t xml:space="preserve">B. Sarwar, G. Karypis, J. Konstan and J. Riedl, Item-Based Collaborative Filtering Recommendation Algorithms, University of Minnesota, 2001. </w:t>
+                      <w:t xml:space="preserve">D. Cubranic, G. C. Murphy, J. Singer and K. S. Booth, Hipikat: A project memory for software development, IEEE Transactions on Software Engineering, 2005. </w:t>
                     </w:r>
                   </w:p>
                 </w:tc>
               </w:tr>
               <w:tr>
                 <w:trPr>
-                  <w:divId w:val="1731464651"/>
+                  <w:divId w:val="41028458"/>
                   <w:tblCellSpacing w:w="15" w:type="dxa"/>
                 </w:trPr>
                 <w:tc>
@@ -12957,14 +12676,14 @@
                       <w:rPr>
                         <w:noProof/>
                       </w:rPr>
-                      <w:t xml:space="preserve">J. Breese, D. Heckerman and C. Kadie, Empirical analysis of predictive algorithms for collaborative filtering, Proceedings of the Fourteenth conference on Uncertainty in artificial intelligence. Morgan Kaufmann Publishers Inc., 1998. </w:t>
+                      <w:t xml:space="preserve">H. F. Hofmann and F. Lehner, Requirements engineering as a success factor in software projects, IEEE software 4, 2001. </w:t>
                     </w:r>
                   </w:p>
                 </w:tc>
               </w:tr>
               <w:tr>
                 <w:trPr>
-                  <w:divId w:val="1731464651"/>
+                  <w:divId w:val="41028458"/>
                   <w:tblCellSpacing w:w="15" w:type="dxa"/>
                 </w:trPr>
                 <w:tc>
@@ -13003,14 +12722,14 @@
                       <w:rPr>
                         <w:noProof/>
                       </w:rPr>
-                      <w:t xml:space="preserve">Y. Hu, Y. Koren and C. Volinsky, Collaborative filtering for implicit feedback datasets, Eighth IEEE International Conference on Data Mining, 2008. </w:t>
+                      <w:t xml:space="preserve">B. J. Fogg, Persuasive technology: using computers to change what we think and do., Ubiquity, 2002. </w:t>
                     </w:r>
                   </w:p>
                 </w:tc>
               </w:tr>
               <w:tr>
                 <w:trPr>
-                  <w:divId w:val="1731464651"/>
+                  <w:divId w:val="41028458"/>
                   <w:tblCellSpacing w:w="15" w:type="dxa"/>
                 </w:trPr>
                 <w:tc>
@@ -13049,14 +12768,14 @@
                       <w:rPr>
                         <w:noProof/>
                       </w:rPr>
-                      <w:t xml:space="preserve">H. Cho-Jui, N. Natarajan and I. Dhillon, PU Learning for Matrix Completion, ICML, 2015. </w:t>
+                      <w:t xml:space="preserve">I. Pribik and A. Felfernig, Towards persuasive technology for software development environments: an empirical study., International Conference on Persuasive Technology, 2012. </w:t>
                     </w:r>
                   </w:p>
                 </w:tc>
               </w:tr>
               <w:tr>
                 <w:trPr>
-                  <w:divId w:val="1731464651"/>
+                  <w:divId w:val="41028458"/>
                   <w:tblCellSpacing w:w="15" w:type="dxa"/>
                 </w:trPr>
                 <w:tc>
@@ -13095,14 +12814,14 @@
                       <w:rPr>
                         <w:noProof/>
                       </w:rPr>
-                      <w:t xml:space="preserve">O. Douglas and J. Kim, Implicit feedback for recommender systems, Proceedings of the AAAI workshop on recommender systems. Vol. 83. WoUongong, 1998. </w:t>
+                      <w:t>"Eclipse IDE," [Online]. Available: www.eclipse.org.</w:t>
                     </w:r>
                   </w:p>
                 </w:tc>
               </w:tr>
               <w:tr>
                 <w:trPr>
-                  <w:divId w:val="1731464651"/>
+                  <w:divId w:val="41028458"/>
                   <w:tblCellSpacing w:w="15" w:type="dxa"/>
                 </w:trPr>
                 <w:tc>
@@ -13141,14 +12860,14 @@
                       <w:rPr>
                         <w:noProof/>
                       </w:rPr>
-                      <w:t xml:space="preserve">http://imdb.com. </w:t>
+                      <w:t xml:space="preserve">X. Amatriain and J. Basilico, Past, Present, and Future of Recommender Systems: An Industry Perspective, Proceedings of the 10th ACM Conference on Recommender Systems, 2016. </w:t>
                     </w:r>
                   </w:p>
                 </w:tc>
               </w:tr>
               <w:tr>
                 <w:trPr>
-                  <w:divId w:val="1731464651"/>
+                  <w:divId w:val="41028458"/>
                   <w:tblCellSpacing w:w="15" w:type="dxa"/>
                 </w:trPr>
                 <w:tc>
@@ -13187,14 +12906,14 @@
                       <w:rPr>
                         <w:noProof/>
                       </w:rPr>
-                      <w:t xml:space="preserve">R. Van Meteren and M. Van Someren, Using content-based filtering for recommendation, Proceedings of the Machine Learning in the New Information Age: MLnet/ECML2000 Workshop , 2000. </w:t>
+                      <w:t>"Quora," [Online]. Available: http://quora.com.</w:t>
                     </w:r>
                   </w:p>
                 </w:tc>
               </w:tr>
               <w:tr>
                 <w:trPr>
-                  <w:divId w:val="1731464651"/>
+                  <w:divId w:val="41028458"/>
                   <w:tblCellSpacing w:w="15" w:type="dxa"/>
                 </w:trPr>
                 <w:tc>
@@ -13213,6 +12932,7 @@
                       <w:rPr>
                         <w:noProof/>
                       </w:rPr>
+                      <w:lastRenderedPageBreak/>
                       <w:t xml:space="preserve">[22] </w:t>
                     </w:r>
                   </w:p>
@@ -13233,14 +12953,14 @@
                       <w:rPr>
                         <w:noProof/>
                       </w:rPr>
-                      <w:t xml:space="preserve">P. Castells, N. J. Hurley and S. Vargas, Novelty and diversity in recommender systems, Recommender Systems Handbook, pp. 881-918, 2015. </w:t>
+                      <w:t>"Facebook," [Online]. Available: http://facebook.com.</w:t>
                     </w:r>
                   </w:p>
                 </w:tc>
               </w:tr>
               <w:tr>
                 <w:trPr>
-                  <w:divId w:val="1731464651"/>
+                  <w:divId w:val="41028458"/>
                   <w:tblCellSpacing w:w="15" w:type="dxa"/>
                 </w:trPr>
                 <w:tc>
@@ -13259,7 +12979,6 @@
                       <w:rPr>
                         <w:noProof/>
                       </w:rPr>
-                      <w:lastRenderedPageBreak/>
                       <w:t xml:space="preserve">[23] </w:t>
                     </w:r>
                   </w:p>
@@ -13280,14 +12999,14 @@
                       <w:rPr>
                         <w:noProof/>
                       </w:rPr>
-                      <w:t xml:space="preserve">M. Kunaver and T. Požrl, Diversity in recommender systems–A survey, Knowledge-Based Systems 123, 2017. </w:t>
+                      <w:t>"Twitter," [Online]. Available: http://twitter.com.</w:t>
                     </w:r>
                   </w:p>
                 </w:tc>
               </w:tr>
               <w:tr>
                 <w:trPr>
-                  <w:divId w:val="1731464651"/>
+                  <w:divId w:val="41028458"/>
                   <w:tblCellSpacing w:w="15" w:type="dxa"/>
                 </w:trPr>
                 <w:tc>
@@ -13326,14 +13045,14 @@
                       <w:rPr>
                         <w:noProof/>
                       </w:rPr>
-                      <w:t xml:space="preserve">F. Ricci, L. Rokach and B. Shapira, Introduction to recommender systems handbook, Recommender systems handbook, 2011. </w:t>
+                      <w:t xml:space="preserve">B. Sarwar, G. Karypis, J. Konstan and J. Riedl, Item-Based Collaborative Filtering Recommendation Algorithms, University of Minnesota, 2001. </w:t>
                     </w:r>
                   </w:p>
                 </w:tc>
               </w:tr>
               <w:tr>
                 <w:trPr>
-                  <w:divId w:val="1731464651"/>
+                  <w:divId w:val="41028458"/>
                   <w:tblCellSpacing w:w="15" w:type="dxa"/>
                 </w:trPr>
                 <w:tc>
@@ -13372,14 +13091,14 @@
                       <w:rPr>
                         <w:noProof/>
                       </w:rPr>
-                      <w:t xml:space="preserve">A. I. Schein, A. Popescul, L. H. Ungar and D. M. Pennock, Methods and metrics for cold-start recommendations., Proceedings of the 25th annual international ACM SIGIR conference on Research and development in information retrieval, pp. 253-260. ACM, 2002. </w:t>
+                      <w:t xml:space="preserve">J. Breese, D. Heckerman and C. Kadie, Empirical analysis of predictive algorithms for collaborative filtering, Proceedings of the Fourteenth conference on Uncertainty in artificial intelligence. Morgan Kaufmann Publishers Inc., 1998. </w:t>
                     </w:r>
                   </w:p>
                 </w:tc>
               </w:tr>
               <w:tr>
                 <w:trPr>
-                  <w:divId w:val="1731464651"/>
+                  <w:divId w:val="41028458"/>
                   <w:tblCellSpacing w:w="15" w:type="dxa"/>
                 </w:trPr>
                 <w:tc>
@@ -13418,14 +13137,14 @@
                       <w:rPr>
                         <w:noProof/>
                       </w:rPr>
-                      <w:t xml:space="preserve">X. Lam, T. Vu, T. Duc Le and A. Duc Duong, Addressing cold-start problem in recommendation systems., Proceedings of the 2nd international conference on Ubiquitous information management and communication, pp. 208-211. ACM, 2008. </w:t>
+                      <w:t xml:space="preserve">Y. Hu, Y. Koren and C. Volinsky, Collaborative filtering for implicit feedback datasets, Eighth IEEE International Conference on Data Mining, 2008. </w:t>
                     </w:r>
                   </w:p>
                 </w:tc>
               </w:tr>
               <w:tr>
                 <w:trPr>
-                  <w:divId w:val="1731464651"/>
+                  <w:divId w:val="41028458"/>
                   <w:tblCellSpacing w:w="15" w:type="dxa"/>
                 </w:trPr>
                 <w:tc>
@@ -13464,14 +13183,14 @@
                       <w:rPr>
                         <w:noProof/>
                       </w:rPr>
-                      <w:t xml:space="preserve">L. Blerina, K. Kolomvatsos and S. Hadjiefthymiades, Facing the cold start problem in recommender systems., Expert Systems with Applications 41, no. 4, 2014. </w:t>
+                      <w:t xml:space="preserve">H. Cho-Jui, N. Natarajan and I. Dhillon, PU Learning for Matrix Completion, ICML, 2015. </w:t>
                     </w:r>
                   </w:p>
                 </w:tc>
               </w:tr>
               <w:tr>
                 <w:trPr>
-                  <w:divId w:val="1731464651"/>
+                  <w:divId w:val="41028458"/>
                   <w:tblCellSpacing w:w="15" w:type="dxa"/>
                 </w:trPr>
                 <w:tc>
@@ -13510,14 +13229,14 @@
                       <w:rPr>
                         <w:noProof/>
                       </w:rPr>
-                      <w:t xml:space="preserve">Y. Zhou, S.-H. Yang and H. Zha, Functional matrix factorizations for cold-start recommendation., Proceedings of the 34th international ACM SIGIR conference on Research and development in Information Retrieval, 2011. </w:t>
+                      <w:t xml:space="preserve">O. Douglas and J. Kim, Implicit feedback for recommender systems, Proceedings of the AAAI workshop on recommender systems. Vol. 83. WoUongong, 1998. </w:t>
                     </w:r>
                   </w:p>
                 </w:tc>
               </w:tr>
               <w:tr>
                 <w:trPr>
-                  <w:divId w:val="1731464651"/>
+                  <w:divId w:val="41028458"/>
                   <w:tblCellSpacing w:w="15" w:type="dxa"/>
                 </w:trPr>
                 <w:tc>
@@ -13556,14 +13275,14 @@
                       <w:rPr>
                         <w:noProof/>
                       </w:rPr>
-                      <w:t xml:space="preserve">A. Ajay and M. Chauhan, Similarity measures used in recommender systems: a study., International Journal of Engineering Technology Science and Research IJETSR, ISSN, 2017. </w:t>
+                      <w:t xml:space="preserve">http://imdb.com. </w:t>
                     </w:r>
                   </w:p>
                 </w:tc>
               </w:tr>
               <w:tr>
                 <w:trPr>
-                  <w:divId w:val="1731464651"/>
+                  <w:divId w:val="41028458"/>
                   <w:tblCellSpacing w:w="15" w:type="dxa"/>
                 </w:trPr>
                 <w:tc>
@@ -13602,14 +13321,14 @@
                       <w:rPr>
                         <w:noProof/>
                       </w:rPr>
-                      <w:t xml:space="preserve">P. Resnick, N. Iacovou, M. Suchak, P. Bergstrom and J. Riedl, GroupLens: an open architecture for collaborative filtering of netnews, Proceedings of the 1994 ACM conference on Computer supported cooperative work, pp. 175-186. ACM, 1994. </w:t>
+                      <w:t xml:space="preserve">R. Van Meteren and M. Van Someren, Using content-based filtering for recommendation, Proceedings of the Machine Learning in the New Information Age: MLnet/ECML2000 Workshop , 2000. </w:t>
                     </w:r>
                   </w:p>
                 </w:tc>
               </w:tr>
               <w:tr>
                 <w:trPr>
-                  <w:divId w:val="1731464651"/>
+                  <w:divId w:val="41028458"/>
                   <w:tblCellSpacing w:w="15" w:type="dxa"/>
                 </w:trPr>
                 <w:tc>
@@ -13648,6 +13367,421 @@
                       <w:rPr>
                         <w:noProof/>
                       </w:rPr>
+                      <w:t xml:space="preserve">P. Castells, N. J. Hurley and S. Vargas, Novelty and diversity in recommender systems, Recommender Systems Handbook, pp. 881-918, 2015. </w:t>
+                    </w:r>
+                  </w:p>
+                </w:tc>
+              </w:tr>
+              <w:tr>
+                <w:trPr>
+                  <w:divId w:val="41028458"/>
+                  <w:tblCellSpacing w:w="15" w:type="dxa"/>
+                </w:trPr>
+                <w:tc>
+                  <w:tcPr>
+                    <w:tcW w:w="50" w:type="pct"/>
+                    <w:hideMark/>
+                  </w:tcPr>
+                  <w:p>
+                    <w:pPr>
+                      <w:pStyle w:val="Bibliography"/>
+                      <w:rPr>
+                        <w:noProof/>
+                      </w:rPr>
+                    </w:pPr>
+                    <w:r>
+                      <w:rPr>
+                        <w:noProof/>
+                      </w:rPr>
+                      <w:t xml:space="preserve">[32] </w:t>
+                    </w:r>
+                  </w:p>
+                </w:tc>
+                <w:tc>
+                  <w:tcPr>
+                    <w:tcW w:w="0" w:type="auto"/>
+                    <w:hideMark/>
+                  </w:tcPr>
+                  <w:p>
+                    <w:pPr>
+                      <w:pStyle w:val="Bibliography"/>
+                      <w:rPr>
+                        <w:noProof/>
+                      </w:rPr>
+                    </w:pPr>
+                    <w:r>
+                      <w:rPr>
+                        <w:noProof/>
+                      </w:rPr>
+                      <w:t xml:space="preserve">M. Kunaver and T. Požrl, Diversity in recommender systems–A survey, Knowledge-Based Systems 123, 2017. </w:t>
+                    </w:r>
+                  </w:p>
+                </w:tc>
+              </w:tr>
+              <w:tr>
+                <w:trPr>
+                  <w:divId w:val="41028458"/>
+                  <w:tblCellSpacing w:w="15" w:type="dxa"/>
+                </w:trPr>
+                <w:tc>
+                  <w:tcPr>
+                    <w:tcW w:w="50" w:type="pct"/>
+                    <w:hideMark/>
+                  </w:tcPr>
+                  <w:p>
+                    <w:pPr>
+                      <w:pStyle w:val="Bibliography"/>
+                      <w:rPr>
+                        <w:noProof/>
+                      </w:rPr>
+                    </w:pPr>
+                    <w:r>
+                      <w:rPr>
+                        <w:noProof/>
+                      </w:rPr>
+                      <w:t xml:space="preserve">[33] </w:t>
+                    </w:r>
+                  </w:p>
+                </w:tc>
+                <w:tc>
+                  <w:tcPr>
+                    <w:tcW w:w="0" w:type="auto"/>
+                    <w:hideMark/>
+                  </w:tcPr>
+                  <w:p>
+                    <w:pPr>
+                      <w:pStyle w:val="Bibliography"/>
+                      <w:rPr>
+                        <w:noProof/>
+                      </w:rPr>
+                    </w:pPr>
+                    <w:r>
+                      <w:rPr>
+                        <w:noProof/>
+                      </w:rPr>
+                      <w:t xml:space="preserve">F. Ricci, L. Rokach and B. Shapira, Introduction to recommender systems handbook, Recommender systems handbook, 2011. </w:t>
+                    </w:r>
+                  </w:p>
+                </w:tc>
+              </w:tr>
+              <w:tr>
+                <w:trPr>
+                  <w:divId w:val="41028458"/>
+                  <w:tblCellSpacing w:w="15" w:type="dxa"/>
+                </w:trPr>
+                <w:tc>
+                  <w:tcPr>
+                    <w:tcW w:w="50" w:type="pct"/>
+                    <w:hideMark/>
+                  </w:tcPr>
+                  <w:p>
+                    <w:pPr>
+                      <w:pStyle w:val="Bibliography"/>
+                      <w:rPr>
+                        <w:noProof/>
+                      </w:rPr>
+                    </w:pPr>
+                    <w:r>
+                      <w:rPr>
+                        <w:noProof/>
+                      </w:rPr>
+                      <w:lastRenderedPageBreak/>
+                      <w:t xml:space="preserve">[34] </w:t>
+                    </w:r>
+                  </w:p>
+                </w:tc>
+                <w:tc>
+                  <w:tcPr>
+                    <w:tcW w:w="0" w:type="auto"/>
+                    <w:hideMark/>
+                  </w:tcPr>
+                  <w:p>
+                    <w:pPr>
+                      <w:pStyle w:val="Bibliography"/>
+                      <w:rPr>
+                        <w:noProof/>
+                      </w:rPr>
+                    </w:pPr>
+                    <w:r>
+                      <w:rPr>
+                        <w:noProof/>
+                      </w:rPr>
+                      <w:t xml:space="preserve">A. I. Schein, A. Popescul, L. H. Ungar and D. M. Pennock, Methods and metrics for cold-start recommendations., Proceedings of the 25th annual international ACM SIGIR conference on Research and development in information retrieval, pp. 253-260. ACM, 2002. </w:t>
+                    </w:r>
+                  </w:p>
+                </w:tc>
+              </w:tr>
+              <w:tr>
+                <w:trPr>
+                  <w:divId w:val="41028458"/>
+                  <w:tblCellSpacing w:w="15" w:type="dxa"/>
+                </w:trPr>
+                <w:tc>
+                  <w:tcPr>
+                    <w:tcW w:w="50" w:type="pct"/>
+                    <w:hideMark/>
+                  </w:tcPr>
+                  <w:p>
+                    <w:pPr>
+                      <w:pStyle w:val="Bibliography"/>
+                      <w:rPr>
+                        <w:noProof/>
+                      </w:rPr>
+                    </w:pPr>
+                    <w:r>
+                      <w:rPr>
+                        <w:noProof/>
+                      </w:rPr>
+                      <w:t xml:space="preserve">[35] </w:t>
+                    </w:r>
+                  </w:p>
+                </w:tc>
+                <w:tc>
+                  <w:tcPr>
+                    <w:tcW w:w="0" w:type="auto"/>
+                    <w:hideMark/>
+                  </w:tcPr>
+                  <w:p>
+                    <w:pPr>
+                      <w:pStyle w:val="Bibliography"/>
+                      <w:rPr>
+                        <w:noProof/>
+                      </w:rPr>
+                    </w:pPr>
+                    <w:r>
+                      <w:rPr>
+                        <w:noProof/>
+                      </w:rPr>
+                      <w:t xml:space="preserve">X. Lam, T. Vu, T. Duc Le and A. Duc Duong, Addressing cold-start problem in recommendation systems., Proceedings of the 2nd international conference on Ubiquitous information management and communication, pp. 208-211. ACM, 2008. </w:t>
+                    </w:r>
+                  </w:p>
+                </w:tc>
+              </w:tr>
+              <w:tr>
+                <w:trPr>
+                  <w:divId w:val="41028458"/>
+                  <w:tblCellSpacing w:w="15" w:type="dxa"/>
+                </w:trPr>
+                <w:tc>
+                  <w:tcPr>
+                    <w:tcW w:w="50" w:type="pct"/>
+                    <w:hideMark/>
+                  </w:tcPr>
+                  <w:p>
+                    <w:pPr>
+                      <w:pStyle w:val="Bibliography"/>
+                      <w:rPr>
+                        <w:noProof/>
+                      </w:rPr>
+                    </w:pPr>
+                    <w:r>
+                      <w:rPr>
+                        <w:noProof/>
+                      </w:rPr>
+                      <w:t xml:space="preserve">[36] </w:t>
+                    </w:r>
+                  </w:p>
+                </w:tc>
+                <w:tc>
+                  <w:tcPr>
+                    <w:tcW w:w="0" w:type="auto"/>
+                    <w:hideMark/>
+                  </w:tcPr>
+                  <w:p>
+                    <w:pPr>
+                      <w:pStyle w:val="Bibliography"/>
+                      <w:rPr>
+                        <w:noProof/>
+                      </w:rPr>
+                    </w:pPr>
+                    <w:r>
+                      <w:rPr>
+                        <w:noProof/>
+                      </w:rPr>
+                      <w:t xml:space="preserve">L. Blerina, K. Kolomvatsos and S. Hadjiefthymiades, Facing the cold start problem in recommender systems., Expert Systems with Applications 41, no. 4, 2014. </w:t>
+                    </w:r>
+                  </w:p>
+                </w:tc>
+              </w:tr>
+              <w:tr>
+                <w:trPr>
+                  <w:divId w:val="41028458"/>
+                  <w:tblCellSpacing w:w="15" w:type="dxa"/>
+                </w:trPr>
+                <w:tc>
+                  <w:tcPr>
+                    <w:tcW w:w="50" w:type="pct"/>
+                    <w:hideMark/>
+                  </w:tcPr>
+                  <w:p>
+                    <w:pPr>
+                      <w:pStyle w:val="Bibliography"/>
+                      <w:rPr>
+                        <w:noProof/>
+                      </w:rPr>
+                    </w:pPr>
+                    <w:r>
+                      <w:rPr>
+                        <w:noProof/>
+                      </w:rPr>
+                      <w:t xml:space="preserve">[37] </w:t>
+                    </w:r>
+                  </w:p>
+                </w:tc>
+                <w:tc>
+                  <w:tcPr>
+                    <w:tcW w:w="0" w:type="auto"/>
+                    <w:hideMark/>
+                  </w:tcPr>
+                  <w:p>
+                    <w:pPr>
+                      <w:pStyle w:val="Bibliography"/>
+                      <w:rPr>
+                        <w:noProof/>
+                      </w:rPr>
+                    </w:pPr>
+                    <w:r>
+                      <w:rPr>
+                        <w:noProof/>
+                      </w:rPr>
+                      <w:t xml:space="preserve">Y. Zhou, S.-H. Yang and H. Zha, Functional matrix factorizations for cold-start recommendation., Proceedings of the 34th international ACM SIGIR conference on Research and development in Information Retrieval, 2011. </w:t>
+                    </w:r>
+                  </w:p>
+                </w:tc>
+              </w:tr>
+              <w:tr>
+                <w:trPr>
+                  <w:divId w:val="41028458"/>
+                  <w:tblCellSpacing w:w="15" w:type="dxa"/>
+                </w:trPr>
+                <w:tc>
+                  <w:tcPr>
+                    <w:tcW w:w="50" w:type="pct"/>
+                    <w:hideMark/>
+                  </w:tcPr>
+                  <w:p>
+                    <w:pPr>
+                      <w:pStyle w:val="Bibliography"/>
+                      <w:rPr>
+                        <w:noProof/>
+                      </w:rPr>
+                    </w:pPr>
+                    <w:r>
+                      <w:rPr>
+                        <w:noProof/>
+                      </w:rPr>
+                      <w:t xml:space="preserve">[38] </w:t>
+                    </w:r>
+                  </w:p>
+                </w:tc>
+                <w:tc>
+                  <w:tcPr>
+                    <w:tcW w:w="0" w:type="auto"/>
+                    <w:hideMark/>
+                  </w:tcPr>
+                  <w:p>
+                    <w:pPr>
+                      <w:pStyle w:val="Bibliography"/>
+                      <w:rPr>
+                        <w:noProof/>
+                      </w:rPr>
+                    </w:pPr>
+                    <w:r>
+                      <w:rPr>
+                        <w:noProof/>
+                      </w:rPr>
+                      <w:t xml:space="preserve">A. Ajay and M. Chauhan, Similarity measures used in recommender systems: a study., International Journal of Engineering Technology Science and Research IJETSR, ISSN, 2017. </w:t>
+                    </w:r>
+                  </w:p>
+                </w:tc>
+              </w:tr>
+              <w:tr>
+                <w:trPr>
+                  <w:divId w:val="41028458"/>
+                  <w:tblCellSpacing w:w="15" w:type="dxa"/>
+                </w:trPr>
+                <w:tc>
+                  <w:tcPr>
+                    <w:tcW w:w="50" w:type="pct"/>
+                    <w:hideMark/>
+                  </w:tcPr>
+                  <w:p>
+                    <w:pPr>
+                      <w:pStyle w:val="Bibliography"/>
+                      <w:rPr>
+                        <w:noProof/>
+                      </w:rPr>
+                    </w:pPr>
+                    <w:r>
+                      <w:rPr>
+                        <w:noProof/>
+                      </w:rPr>
+                      <w:t xml:space="preserve">[39] </w:t>
+                    </w:r>
+                  </w:p>
+                </w:tc>
+                <w:tc>
+                  <w:tcPr>
+                    <w:tcW w:w="0" w:type="auto"/>
+                    <w:hideMark/>
+                  </w:tcPr>
+                  <w:p>
+                    <w:pPr>
+                      <w:pStyle w:val="Bibliography"/>
+                      <w:rPr>
+                        <w:noProof/>
+                      </w:rPr>
+                    </w:pPr>
+                    <w:r>
+                      <w:rPr>
+                        <w:noProof/>
+                      </w:rPr>
+                      <w:t xml:space="preserve">P. Resnick, N. Iacovou, M. Suchak, P. Bergstrom and J. Riedl, GroupLens: an open architecture for collaborative filtering of netnews, Proceedings of the 1994 ACM conference on Computer supported cooperative work, pp. 175-186. ACM, 1994. </w:t>
+                    </w:r>
+                  </w:p>
+                </w:tc>
+              </w:tr>
+              <w:tr>
+                <w:trPr>
+                  <w:divId w:val="41028458"/>
+                  <w:tblCellSpacing w:w="15" w:type="dxa"/>
+                </w:trPr>
+                <w:tc>
+                  <w:tcPr>
+                    <w:tcW w:w="50" w:type="pct"/>
+                    <w:hideMark/>
+                  </w:tcPr>
+                  <w:p>
+                    <w:pPr>
+                      <w:pStyle w:val="Bibliography"/>
+                      <w:rPr>
+                        <w:noProof/>
+                      </w:rPr>
+                    </w:pPr>
+                    <w:r>
+                      <w:rPr>
+                        <w:noProof/>
+                      </w:rPr>
+                      <w:t xml:space="preserve">[40] </w:t>
+                    </w:r>
+                  </w:p>
+                </w:tc>
+                <w:tc>
+                  <w:tcPr>
+                    <w:tcW w:w="0" w:type="auto"/>
+                    <w:hideMark/>
+                  </w:tcPr>
+                  <w:p>
+                    <w:pPr>
+                      <w:pStyle w:val="Bibliography"/>
+                      <w:rPr>
+                        <w:noProof/>
+                      </w:rPr>
+                    </w:pPr>
+                    <w:r>
+                      <w:rPr>
+                        <w:noProof/>
+                      </w:rPr>
                       <w:t xml:space="preserve">M. Balabanović and Y. Shoham, Fab: Content-based, Collaborative Recommendation, Communications of the ACM, 1997. </w:t>
                     </w:r>
                   </w:p>
@@ -13656,7 +13790,7 @@
             </w:tbl>
             <w:p>
               <w:pPr>
-                <w:divId w:val="1731464651"/>
+                <w:divId w:val="41028458"/>
                 <w:rPr>
                   <w:rFonts w:eastAsia="Times New Roman"/>
                   <w:noProof/>
@@ -13832,10 +13966,7 @@
         <w:footnoteRef/>
       </w:r>
       <w:r>
-        <w:t xml:space="preserve"> Movies that are listed are the moves that exist in </w:t>
-      </w:r>
-      <w:r>
-        <w:t>MovieLens dataset as well</w:t>
+        <w:t xml:space="preserve"> Movies that are listed are the moves that exist in MovieLens dataset as well</w:t>
       </w:r>
     </w:p>
   </w:footnote>
@@ -14547,6 +14678,95 @@
     </w:lvl>
   </w:abstractNum>
   <w:abstractNum w:abstractNumId="15" w15:restartNumberingAfterBreak="0">
+    <w:nsid w:val="20AA3F26"/>
+    <w:multiLevelType w:val="hybridMultilevel"/>
+    <w:tmpl w:val="3AF41D94"/>
+    <w:lvl w:ilvl="0" w:tplc="0409000F">
+      <w:start w:val="1"/>
+      <w:numFmt w:val="decimal"/>
+      <w:lvlText w:val="%1."/>
+      <w:lvlJc w:val="left"/>
+      <w:pPr>
+        <w:ind w:left="720" w:hanging="360"/>
+      </w:pPr>
+      <w:rPr>
+        <w:rFonts w:hint="default"/>
+      </w:rPr>
+    </w:lvl>
+    <w:lvl w:ilvl="1" w:tplc="04090019" w:tentative="1">
+      <w:start w:val="1"/>
+      <w:numFmt w:val="lowerLetter"/>
+      <w:lvlText w:val="%2."/>
+      <w:lvlJc w:val="left"/>
+      <w:pPr>
+        <w:ind w:left="1440" w:hanging="360"/>
+      </w:pPr>
+    </w:lvl>
+    <w:lvl w:ilvl="2" w:tplc="0409001B" w:tentative="1">
+      <w:start w:val="1"/>
+      <w:numFmt w:val="lowerRoman"/>
+      <w:lvlText w:val="%3."/>
+      <w:lvlJc w:val="right"/>
+      <w:pPr>
+        <w:ind w:left="2160" w:hanging="180"/>
+      </w:pPr>
+    </w:lvl>
+    <w:lvl w:ilvl="3" w:tplc="0409000F" w:tentative="1">
+      <w:start w:val="1"/>
+      <w:numFmt w:val="decimal"/>
+      <w:lvlText w:val="%4."/>
+      <w:lvlJc w:val="left"/>
+      <w:pPr>
+        <w:ind w:left="2880" w:hanging="360"/>
+      </w:pPr>
+    </w:lvl>
+    <w:lvl w:ilvl="4" w:tplc="04090019" w:tentative="1">
+      <w:start w:val="1"/>
+      <w:numFmt w:val="lowerLetter"/>
+      <w:lvlText w:val="%5."/>
+      <w:lvlJc w:val="left"/>
+      <w:pPr>
+        <w:ind w:left="3600" w:hanging="360"/>
+      </w:pPr>
+    </w:lvl>
+    <w:lvl w:ilvl="5" w:tplc="0409001B" w:tentative="1">
+      <w:start w:val="1"/>
+      <w:numFmt w:val="lowerRoman"/>
+      <w:lvlText w:val="%6."/>
+      <w:lvlJc w:val="right"/>
+      <w:pPr>
+        <w:ind w:left="4320" w:hanging="180"/>
+      </w:pPr>
+    </w:lvl>
+    <w:lvl w:ilvl="6" w:tplc="0409000F" w:tentative="1">
+      <w:start w:val="1"/>
+      <w:numFmt w:val="decimal"/>
+      <w:lvlText w:val="%7."/>
+      <w:lvlJc w:val="left"/>
+      <w:pPr>
+        <w:ind w:left="5040" w:hanging="360"/>
+      </w:pPr>
+    </w:lvl>
+    <w:lvl w:ilvl="7" w:tplc="04090019" w:tentative="1">
+      <w:start w:val="1"/>
+      <w:numFmt w:val="lowerLetter"/>
+      <w:lvlText w:val="%8."/>
+      <w:lvlJc w:val="left"/>
+      <w:pPr>
+        <w:ind w:left="5760" w:hanging="360"/>
+      </w:pPr>
+    </w:lvl>
+    <w:lvl w:ilvl="8" w:tplc="0409001B" w:tentative="1">
+      <w:start w:val="1"/>
+      <w:numFmt w:val="lowerRoman"/>
+      <w:lvlText w:val="%9."/>
+      <w:lvlJc w:val="right"/>
+      <w:pPr>
+        <w:ind w:left="6480" w:hanging="180"/>
+      </w:pPr>
+    </w:lvl>
+  </w:abstractNum>
+  <w:abstractNum w:abstractNumId="16" w15:restartNumberingAfterBreak="0">
     <w:nsid w:val="22747052"/>
     <w:multiLevelType w:val="hybridMultilevel"/>
     <w:tmpl w:val="95EE42C2"/>
@@ -14659,7 +14879,7 @@
       </w:rPr>
     </w:lvl>
   </w:abstractNum>
-  <w:abstractNum w:abstractNumId="16" w15:restartNumberingAfterBreak="0">
+  <w:abstractNum w:abstractNumId="17" w15:restartNumberingAfterBreak="0">
     <w:nsid w:val="24D95C98"/>
     <w:multiLevelType w:val="hybridMultilevel"/>
     <w:tmpl w:val="1ECE2016"/>
@@ -14745,7 +14965,7 @@
       </w:pPr>
     </w:lvl>
   </w:abstractNum>
-  <w:abstractNum w:abstractNumId="17" w15:restartNumberingAfterBreak="0">
+  <w:abstractNum w:abstractNumId="18" w15:restartNumberingAfterBreak="0">
     <w:nsid w:val="29BA7F8D"/>
     <w:multiLevelType w:val="hybridMultilevel"/>
     <w:tmpl w:val="53FA2796"/>
@@ -14831,7 +15051,7 @@
       </w:pPr>
     </w:lvl>
   </w:abstractNum>
-  <w:abstractNum w:abstractNumId="18" w15:restartNumberingAfterBreak="0">
+  <w:abstractNum w:abstractNumId="19" w15:restartNumberingAfterBreak="0">
     <w:nsid w:val="2FC83D6D"/>
     <w:multiLevelType w:val="hybridMultilevel"/>
     <w:tmpl w:val="A1E42996"/>
@@ -14917,7 +15137,7 @@
       </w:pPr>
     </w:lvl>
   </w:abstractNum>
-  <w:abstractNum w:abstractNumId="19" w15:restartNumberingAfterBreak="0">
+  <w:abstractNum w:abstractNumId="20" w15:restartNumberingAfterBreak="0">
     <w:nsid w:val="3F877262"/>
     <w:multiLevelType w:val="hybridMultilevel"/>
     <w:tmpl w:val="B2980992"/>
@@ -15006,7 +15226,7 @@
       </w:pPr>
     </w:lvl>
   </w:abstractNum>
-  <w:abstractNum w:abstractNumId="20" w15:restartNumberingAfterBreak="0">
+  <w:abstractNum w:abstractNumId="21" w15:restartNumberingAfterBreak="0">
     <w:nsid w:val="50C434E7"/>
     <w:multiLevelType w:val="hybridMultilevel"/>
     <w:tmpl w:val="67B896FC"/>
@@ -15092,7 +15312,7 @@
       </w:pPr>
     </w:lvl>
   </w:abstractNum>
-  <w:abstractNum w:abstractNumId="21" w15:restartNumberingAfterBreak="0">
+  <w:abstractNum w:abstractNumId="22" w15:restartNumberingAfterBreak="0">
     <w:nsid w:val="5AA52464"/>
     <w:multiLevelType w:val="hybridMultilevel"/>
     <w:tmpl w:val="CABAEFD4"/>
@@ -15205,7 +15425,7 @@
       </w:rPr>
     </w:lvl>
   </w:abstractNum>
-  <w:abstractNum w:abstractNumId="22" w15:restartNumberingAfterBreak="0">
+  <w:abstractNum w:abstractNumId="23" w15:restartNumberingAfterBreak="0">
     <w:nsid w:val="605D2ABA"/>
     <w:multiLevelType w:val="hybridMultilevel"/>
     <w:tmpl w:val="9D4E6620"/>
@@ -15322,25 +15542,25 @@
     <w:abstractNumId w:val="9"/>
   </w:num>
   <w:num w:numId="11">
-    <w:abstractNumId w:val="20"/>
+    <w:abstractNumId w:val="21"/>
   </w:num>
   <w:num w:numId="12">
-    <w:abstractNumId w:val="18"/>
+    <w:abstractNumId w:val="19"/>
   </w:num>
   <w:num w:numId="13">
     <w:abstractNumId w:val="13"/>
   </w:num>
   <w:num w:numId="14">
-    <w:abstractNumId w:val="16"/>
+    <w:abstractNumId w:val="17"/>
   </w:num>
   <w:num w:numId="15">
-    <w:abstractNumId w:val="17"/>
+    <w:abstractNumId w:val="18"/>
   </w:num>
   <w:num w:numId="16">
     <w:abstractNumId w:val="10"/>
   </w:num>
   <w:num w:numId="17">
-    <w:abstractNumId w:val="15"/>
+    <w:abstractNumId w:val="16"/>
   </w:num>
   <w:num w:numId="18">
     <w:abstractNumId w:val="14"/>
@@ -15349,16 +15569,19 @@
     <w:abstractNumId w:val="12"/>
   </w:num>
   <w:num w:numId="20">
-    <w:abstractNumId w:val="21"/>
+    <w:abstractNumId w:val="22"/>
   </w:num>
   <w:num w:numId="21">
-    <w:abstractNumId w:val="22"/>
+    <w:abstractNumId w:val="23"/>
   </w:num>
   <w:num w:numId="22">
     <w:abstractNumId w:val="11"/>
   </w:num>
   <w:num w:numId="23">
-    <w:abstractNumId w:val="19"/>
+    <w:abstractNumId w:val="20"/>
+  </w:num>
+  <w:num w:numId="24">
+    <w:abstractNumId w:val="15"/>
   </w:num>
 </w:numbering>
 </file>
@@ -17057,7 +17280,7 @@
         </b:NameList>
       </b:Author>
     </b:Author>
-    <b:RefOrder>36</b:RefOrder>
+    <b:RefOrder>40</b:RefOrder>
   </b:Source>
   <b:Source>
     <b:Tag>Sar01</b:Tag>
@@ -17088,7 +17311,7 @@
         </b:NameList>
       </b:Author>
     </b:Author>
-    <b:RefOrder>20</b:RefOrder>
+    <b:RefOrder>24</b:RefOrder>
   </b:Source>
   <b:Source>
     <b:Tag>Bre98</b:Tag>
@@ -17115,7 +17338,7 @@
         </b:NameList>
       </b:Author>
     </b:Author>
-    <b:RefOrder>21</b:RefOrder>
+    <b:RefOrder>25</b:RefOrder>
   </b:Source>
   <b:Source>
     <b:Tag>HuY08</b:Tag>
@@ -17142,7 +17365,7 @@
         </b:NameList>
       </b:Author>
     </b:Author>
-    <b:RefOrder>22</b:RefOrder>
+    <b:RefOrder>26</b:RefOrder>
   </b:Source>
   <b:Source>
     <b:Tag>Cho15</b:Tag>
@@ -17169,7 +17392,7 @@
         </b:NameList>
       </b:Author>
     </b:Author>
-    <b:RefOrder>23</b:RefOrder>
+    <b:RefOrder>27</b:RefOrder>
   </b:Source>
   <b:Source>
     <b:Tag>Dou98</b:Tag>
@@ -17192,7 +17415,7 @@
         </b:NameList>
       </b:Author>
     </b:Author>
-    <b:RefOrder>24</b:RefOrder>
+    <b:RefOrder>28</b:RefOrder>
   </b:Source>
   <b:Source>
     <b:Tag>Aja17</b:Tag>
@@ -17215,7 +17438,7 @@
         </b:NameList>
       </b:Author>
     </b:Author>
-    <b:RefOrder>34</b:RefOrder>
+    <b:RefOrder>38</b:RefOrder>
   </b:Source>
   <b:Source>
     <b:Tag>Res94</b:Tag>
@@ -17250,7 +17473,7 @@
         </b:NameList>
       </b:Author>
     </b:Author>
-    <b:RefOrder>35</b:RefOrder>
+    <b:RefOrder>39</b:RefOrder>
   </b:Source>
   <b:Source>
     <b:Tag>Ben07</b:Tag>
@@ -17394,7 +17617,7 @@
     <b:SourceType>Book</b:SourceType>
     <b:Guid>{3E233DF6-9C42-7D42-B274-132C61818369}</b:Guid>
     <b:Title>http://imdb.com</b:Title>
-    <b:RefOrder>25</b:RefOrder>
+    <b:RefOrder>29</b:RefOrder>
   </b:Source>
   <b:Source>
     <b:Tag>Van00</b:Tag>
@@ -17417,7 +17640,7 @@
         </b:NameList>
       </b:Author>
     </b:Author>
-    <b:RefOrder>26</b:RefOrder>
+    <b:RefOrder>30</b:RefOrder>
   </b:Source>
   <b:Source>
     <b:Tag>Cas15</b:Tag>
@@ -17445,7 +17668,7 @@
         </b:NameList>
       </b:Author>
     </b:Author>
-    <b:RefOrder>27</b:RefOrder>
+    <b:RefOrder>31</b:RefOrder>
   </b:Source>
   <b:Source>
     <b:Tag>Kun17</b:Tag>
@@ -17468,7 +17691,7 @@
         </b:NameList>
       </b:Author>
     </b:Author>
-    <b:RefOrder>28</b:RefOrder>
+    <b:RefOrder>32</b:RefOrder>
   </b:Source>
   <b:Source>
     <b:Tag>Ric11</b:Tag>
@@ -17495,7 +17718,7 @@
         </b:NameList>
       </b:Author>
     </b:Author>
-    <b:RefOrder>29</b:RefOrder>
+    <b:RefOrder>33</b:RefOrder>
   </b:Source>
   <b:Source>
     <b:Tag>Sch02</b:Tag>
@@ -17529,7 +17752,7 @@
         </b:NameList>
       </b:Author>
     </b:Author>
-    <b:RefOrder>30</b:RefOrder>
+    <b:RefOrder>34</b:RefOrder>
   </b:Source>
   <b:Source>
     <b:Tag>Lam08</b:Tag>
@@ -17560,7 +17783,7 @@
         </b:NameList>
       </b:Author>
     </b:Author>
-    <b:RefOrder>31</b:RefOrder>
+    <b:RefOrder>35</b:RefOrder>
   </b:Source>
   <b:Source>
     <b:Tag>Ble14</b:Tag>
@@ -17587,7 +17810,7 @@
         </b:NameList>
       </b:Author>
     </b:Author>
-    <b:RefOrder>32</b:RefOrder>
+    <b:RefOrder>36</b:RefOrder>
   </b:Source>
   <b:Source>
     <b:Tag>Zho11</b:Tag>
@@ -17614,7 +17837,7 @@
         </b:NameList>
       </b:Author>
     </b:Author>
-    <b:RefOrder>33</b:RefOrder>
+    <b:RefOrder>37</b:RefOrder>
   </b:Source>
   <b:Source>
     <b:Tag>Bur11</b:Tag>
@@ -17860,11 +18083,58 @@
     <b:URL>www.eclipse.org</b:URL>
     <b:RefOrder>19</b:RefOrder>
   </b:Source>
+  <b:Source>
+    <b:Tag>Ama16</b:Tag>
+    <b:SourceType>Book</b:SourceType>
+    <b:Guid>{99523513-E19D-6A47-89DD-7EE1ECF1F0E9}</b:Guid>
+    <b:Title>Past, Present, and Future of Recommender Systems: An Industry Perspective</b:Title>
+    <b:Year>2016</b:Year>
+    <b:Publisher>Proceedings of the 10th ACM Conference on Recommender Systems</b:Publisher>
+    <b:Author>
+      <b:Author>
+        <b:NameList>
+          <b:Person>
+            <b:Last>Amatriain</b:Last>
+            <b:First>Xavier</b:First>
+          </b:Person>
+          <b:Person>
+            <b:Last>Basilico</b:Last>
+            <b:First>Justin</b:First>
+          </b:Person>
+        </b:NameList>
+      </b:Author>
+    </b:Author>
+    <b:RefOrder>20</b:RefOrder>
+  </b:Source>
+  <b:Source>
+    <b:Tag>Quo</b:Tag>
+    <b:SourceType>InternetSite</b:SourceType>
+    <b:Guid>{AE2DF6E5-AE94-2345-AD41-B603EFA6B0B8}</b:Guid>
+    <b:Title>Quora</b:Title>
+    <b:URL>http://quora.com</b:URL>
+    <b:RefOrder>21</b:RefOrder>
+  </b:Source>
+  <b:Source>
+    <b:Tag>Fac</b:Tag>
+    <b:SourceType>InternetSite</b:SourceType>
+    <b:Guid>{C9A4D08E-5F72-5443-A7F1-4A1524D2018E}</b:Guid>
+    <b:Title>Facebook</b:Title>
+    <b:URL>http://facebook.com</b:URL>
+    <b:RefOrder>22</b:RefOrder>
+  </b:Source>
+  <b:Source>
+    <b:Tag>Twi</b:Tag>
+    <b:SourceType>InternetSite</b:SourceType>
+    <b:Guid>{C3F2DF98-7AB8-9942-8FD7-FE91AB2EAD91}</b:Guid>
+    <b:Title>Twitter</b:Title>
+    <b:URL>http://twitter.com</b:URL>
+    <b:RefOrder>23</b:RefOrder>
+  </b:Source>
 </b:Sources>
 </file>
 
 <file path=customXml/itemProps1.xml><?xml version="1.0" encoding="utf-8"?>
-<ds:datastoreItem xmlns:ds="http://schemas.openxmlformats.org/officeDocument/2006/customXml" ds:itemID="{4F959E9A-7936-BC4F-9270-00A7A15F3820}">
+<ds:datastoreItem xmlns:ds="http://schemas.openxmlformats.org/officeDocument/2006/customXml" ds:itemID="{0E7C1290-5DEC-3347-BA63-3435D96FC672}">
   <ds:schemaRefs>
     <ds:schemaRef ds:uri="http://schemas.openxmlformats.org/officeDocument/2006/bibliography"/>
   </ds:schemaRefs>

</xml_diff>

<commit_message>
Finished the parts about knowledge-based and other types of systems
</commit_message>
<xml_diff>
--- a/Master Thesis.docx
+++ b/Master Thesis.docx
@@ -242,8 +242,21 @@
               <w:jc w:val="left"/>
             </w:pPr>
             <w:r>
-              <w:t>Prof. dr Milan Milosavljević</w:t>
-            </w:r>
+              <w:t xml:space="preserve">Prof. </w:t>
+            </w:r>
+            <w:proofErr w:type="spellStart"/>
+            <w:r>
+              <w:t>dr</w:t>
+            </w:r>
+            <w:proofErr w:type="spellEnd"/>
+            <w:r>
+              <w:t xml:space="preserve"> Milan </w:t>
+            </w:r>
+            <w:proofErr w:type="spellStart"/>
+            <w:r>
+              <w:t>Milosavljević</w:t>
+            </w:r>
+            <w:proofErr w:type="spellEnd"/>
           </w:p>
         </w:tc>
         <w:tc>
@@ -263,8 +276,13 @@
               <w:jc w:val="right"/>
             </w:pPr>
             <w:r>
-              <w:t>Mihailo Joksimović</w:t>
-            </w:r>
+              <w:t xml:space="preserve">Mihailo </w:t>
+            </w:r>
+            <w:proofErr w:type="spellStart"/>
+            <w:r>
+              <w:t>Joksimović</w:t>
+            </w:r>
+            <w:proofErr w:type="spellEnd"/>
           </w:p>
         </w:tc>
       </w:tr>
@@ -3243,7 +3261,15 @@
     </w:p>
     <w:p>
       <w:r>
-        <w:t xml:space="preserve">The idea of this thesis is to implement and evaluate multiple recommender system categories against the publicly available MovieLens dataset. Primary objective is to see how using various implementations and algorithms </w:t>
+        <w:t xml:space="preserve">The idea of this thesis is to implement and evaluate multiple recommender system categories against the publicly available </w:t>
+      </w:r>
+      <w:proofErr w:type="spellStart"/>
+      <w:r>
+        <w:t>MovieLens</w:t>
+      </w:r>
+      <w:proofErr w:type="spellEnd"/>
+      <w:r>
+        <w:t xml:space="preserve"> dataset. Primary objective is to see how using various implementations and algorithms </w:t>
       </w:r>
       <w:r>
         <w:t xml:space="preserve">affects the recommendations and </w:t>
@@ -3272,13 +3298,21 @@
         <w:t>-based)</w:t>
       </w:r>
       <w:r>
-        <w:t xml:space="preserve"> and Content-based </w:t>
+        <w:t xml:space="preserve"> and Content-</w:t>
+      </w:r>
+      <w:proofErr w:type="gramStart"/>
+      <w:r>
+        <w:t xml:space="preserve">based </w:t>
       </w:r>
       <w:r>
         <w:t xml:space="preserve"> </w:t>
       </w:r>
       <w:r>
-        <w:t>recommender system implementations.</w:t>
+        <w:t>recommender</w:t>
+      </w:r>
+      <w:proofErr w:type="gramEnd"/>
+      <w:r>
+        <w:t xml:space="preserve"> system implementations.</w:t>
       </w:r>
     </w:p>
     <w:p>
@@ -3406,7 +3440,23 @@
     </w:p>
     <w:p>
       <w:r>
-        <w:t xml:space="preserve">One of the earliest mentions of Recommender systems as such dates to early 1990’s where the official term has been mentioned in a technical report written by Jussi Karlgren at Columbia University </w:t>
+        <w:t xml:space="preserve">One of the earliest mentions of Recommender systems as such dates to early 1990’s where the official term has been mentioned in a technical report written by </w:t>
+      </w:r>
+      <w:proofErr w:type="spellStart"/>
+      <w:r>
+        <w:t>Jussi</w:t>
+      </w:r>
+      <w:proofErr w:type="spellEnd"/>
+      <w:r>
+        <w:t xml:space="preserve"> </w:t>
+      </w:r>
+      <w:proofErr w:type="spellStart"/>
+      <w:r>
+        <w:t>Karlgren</w:t>
+      </w:r>
+      <w:proofErr w:type="spellEnd"/>
+      <w:r>
+        <w:t xml:space="preserve"> at Columbia University </w:t>
       </w:r>
       <w:sdt>
         <w:sdtPr>
@@ -3448,7 +3498,15 @@
     </w:p>
     <w:p>
       <w:r>
-        <w:t xml:space="preserve">It is especially important to mention the efforts of GroupLens working group </w:t>
+        <w:t xml:space="preserve">It is especially important to mention the efforts of </w:t>
+      </w:r>
+      <w:proofErr w:type="spellStart"/>
+      <w:r>
+        <w:t>GroupLens</w:t>
+      </w:r>
+      <w:proofErr w:type="spellEnd"/>
+      <w:r>
+        <w:t xml:space="preserve"> working group </w:t>
       </w:r>
       <w:sdt>
         <w:sdtPr>
@@ -3477,10 +3535,50 @@
         </w:sdtContent>
       </w:sdt>
       <w:r>
-        <w:t xml:space="preserve">. GroupLens is a group of scientists from the department of computer science and engineering in University of Minnesota. This group has pushed forward the efforts towards both publishing various research papers on recommender systems and publishing the freely available datasets to be analyzed and used for educational and research purposes. Some of their featured projects include MovieLens </w:t>
-      </w:r>
-      <w:r>
-        <w:t>– a web site that helps people find movies to watch, Cyclopath – an editable map where anyone can find maps and routes for riding bicycle and LensKit – open source toolkit for building, researching and studying recommender systems. MovieLens is also the dataset that this thesis is using for evaluation of results.</w:t>
+        <w:t xml:space="preserve">. </w:t>
+      </w:r>
+      <w:proofErr w:type="spellStart"/>
+      <w:r>
+        <w:t>GroupLens</w:t>
+      </w:r>
+      <w:proofErr w:type="spellEnd"/>
+      <w:r>
+        <w:t xml:space="preserve"> is a group of scientists from the department of computer science and engineering in University of Minnesota. This group has pushed forward the efforts towards both publishing various research papers on recommender systems and publishing the freely available datasets to be analyzed and used for educational and research purposes. Some of their featured projects include </w:t>
+      </w:r>
+      <w:proofErr w:type="spellStart"/>
+      <w:r>
+        <w:t>MovieLens</w:t>
+      </w:r>
+      <w:proofErr w:type="spellEnd"/>
+      <w:r>
+        <w:t xml:space="preserve"> </w:t>
+      </w:r>
+      <w:r>
+        <w:t xml:space="preserve">– a web site that helps people find movies to watch, </w:t>
+      </w:r>
+      <w:proofErr w:type="spellStart"/>
+      <w:r>
+        <w:t>Cyclopath</w:t>
+      </w:r>
+      <w:proofErr w:type="spellEnd"/>
+      <w:r>
+        <w:t xml:space="preserve"> – an editable map where anyone can find maps and routes for riding bicycle and </w:t>
+      </w:r>
+      <w:proofErr w:type="spellStart"/>
+      <w:r>
+        <w:t>LensKit</w:t>
+      </w:r>
+      <w:proofErr w:type="spellEnd"/>
+      <w:r>
+        <w:t xml:space="preserve"> – open source toolkit for building, researching and studying recommender systems. </w:t>
+      </w:r>
+      <w:proofErr w:type="spellStart"/>
+      <w:r>
+        <w:t>MovieLens</w:t>
+      </w:r>
+      <w:proofErr w:type="spellEnd"/>
+      <w:r>
+        <w:t xml:space="preserve"> is also the dataset that this thesis is using for evaluation of results.</w:t>
       </w:r>
     </w:p>
     <w:p>
@@ -3504,12 +3602,25 @@
     </w:p>
     <w:p>
       <w:r>
-        <w:t>Another highly important catalyst that has driven this development is the ease with which users are able to express their preferences. Namely, today, users are able to demonstrate their liking or disliking of a certain product by a single click of mouse. This one second of users feedback multiplied by number of users and amount of items they interact with, results in enormous volumes of data which are then used to recommend even more fine-grained items. This loop repeats itself.</w:t>
-      </w:r>
-    </w:p>
-    <w:p>
-      <w:r>
-        <w:t xml:space="preserve">Charu C. Aggarwal in his Recommender systems book </w:t>
+        <w:t xml:space="preserve">Another highly important catalyst that has driven this development is the ease with which users are able to express their preferences. Namely, today, users are able to demonstrate their liking or disliking of a certain product by a single click of mouse. This one second of </w:t>
+      </w:r>
+      <w:proofErr w:type="gramStart"/>
+      <w:r>
+        <w:t>users</w:t>
+      </w:r>
+      <w:proofErr w:type="gramEnd"/>
+      <w:r>
+        <w:t xml:space="preserve"> feedback multiplied by number of users and amount of items they interact with, results in enormous volumes of data which are then used to recommend even more fine-grained items. This loop repeats itself.</w:t>
+      </w:r>
+    </w:p>
+    <w:p>
+      <w:proofErr w:type="spellStart"/>
+      <w:r>
+        <w:t>Charu</w:t>
+      </w:r>
+      <w:proofErr w:type="spellEnd"/>
+      <w:r>
+        <w:t xml:space="preserve"> C. Aggarwal in his Recommender systems book </w:t>
       </w:r>
       <w:sdt>
         <w:sdtPr>
@@ -3538,7 +3649,15 @@
         </w:sdtContent>
       </w:sdt>
       <w:r>
-        <w:t xml:space="preserve"> takes a Netflix as an example. He suggests to take content providers, such as Netflix, as an example. </w:t>
+        <w:t xml:space="preserve"> takes a Netflix as an example. He suggests </w:t>
+      </w:r>
+      <w:proofErr w:type="gramStart"/>
+      <w:r>
+        <w:t>to take</w:t>
+      </w:r>
+      <w:proofErr w:type="gramEnd"/>
+      <w:r>
+        <w:t xml:space="preserve"> content providers, such as Netflix, as an example. </w:t>
       </w:r>
       <w:r>
         <w:rPr>
@@ -3610,11 +3729,27 @@
         <w:t xml:space="preserve"> states, a simple act of a user buying or browsing an item may be viewed as an endorsement for that item. Another example would be a YouTube.com. Having a user watch the video from beginning to an end is a perfect example of a positive feedback where users expresses his interest towards the item being watched. On the other hand, user skimming through the video being played is an indirect act of providing negative feedback. This negative feedback should be treated </w:t>
       </w:r>
       <w:r>
-        <w:t xml:space="preserve">with caution as it can happen that user is not interested only at that moment, but might be looking forward to interacting with same item on another occasion. It is up to the </w:t>
+        <w:t xml:space="preserve">with caution as it can happen that user is not interested only at that </w:t>
+      </w:r>
+      <w:proofErr w:type="gramStart"/>
+      <w:r>
+        <w:t>moment, but</w:t>
+      </w:r>
+      <w:proofErr w:type="gramEnd"/>
+      <w:r>
+        <w:t xml:space="preserve"> might be looking forward to interacting with same item on another occasion. It is up to the </w:t>
       </w:r>
       <w:r>
         <w:lastRenderedPageBreak/>
-        <w:t>designer of system to make sure that the feedback is evaluated properly and all relevant things are being taken into consideration.</w:t>
+        <w:t xml:space="preserve">designer of system to make sure that the feedback is evaluated </w:t>
+      </w:r>
+      <w:proofErr w:type="gramStart"/>
+      <w:r>
+        <w:t>properly</w:t>
+      </w:r>
+      <w:proofErr w:type="gramEnd"/>
+      <w:r>
+        <w:t xml:space="preserve"> and all relevant things are being taken into consideration.</w:t>
       </w:r>
     </w:p>
     <w:p>
@@ -3798,8 +3933,13 @@
       </w:r>
     </w:p>
     <w:p>
-      <w:r>
-        <w:t xml:space="preserve">Kaminskas et al. </w:t>
+      <w:proofErr w:type="spellStart"/>
+      <w:r>
+        <w:t>Kaminskas</w:t>
+      </w:r>
+      <w:proofErr w:type="spellEnd"/>
+      <w:r>
+        <w:t xml:space="preserve"> et al. </w:t>
       </w:r>
       <w:sdt>
         <w:sdtPr>
@@ -4002,7 +4142,31 @@
     </w:p>
     <w:p>
       <w:r>
-        <w:t>In the end, it is important to mention that not all services and recommender systems are inclined towards increasing the sales and overall revenue. Instead, there are instances where recommendations are used with sole purpose of increasing users engagement with a product. Let’s take Facebook.com as an example. Facebook uses the recommender systems for recommending new friends and groups to the user, which, in turn, directly increases users engagement with the product. This engagement results in user spending more time on the website and more ads being displayed, which finally leads to more revenue. As can be seen, this is an example where recommender system is not directly driving the revenue, but rather passively, by increasing users engagement.</w:t>
+        <w:t xml:space="preserve">In the end, it is important to mention that not all services and recommender systems are inclined towards increasing the sales and overall revenue. Instead, there are instances where recommendations are used with sole purpose of increasing </w:t>
+      </w:r>
+      <w:proofErr w:type="gramStart"/>
+      <w:r>
+        <w:t>users</w:t>
+      </w:r>
+      <w:proofErr w:type="gramEnd"/>
+      <w:r>
+        <w:t xml:space="preserve"> engagement with a product. Let’s take Facebook.com as an example. Facebook uses the recommender systems for recommending new friends and groups to the user, which, in turn, directly increases </w:t>
+      </w:r>
+      <w:proofErr w:type="gramStart"/>
+      <w:r>
+        <w:t>users</w:t>
+      </w:r>
+      <w:proofErr w:type="gramEnd"/>
+      <w:r>
+        <w:t xml:space="preserve"> engagement with the product. This engagement results in user spending more time on the website and more ads being displayed, which finally leads to more revenue. As can be seen, this is an example where recommender system is not directly driving the revenue, but rather passively, by increasing </w:t>
+      </w:r>
+      <w:proofErr w:type="gramStart"/>
+      <w:r>
+        <w:t>users</w:t>
+      </w:r>
+      <w:proofErr w:type="gramEnd"/>
+      <w:r>
+        <w:t xml:space="preserve"> engagement.</w:t>
       </w:r>
     </w:p>
     <w:p>
@@ -4026,7 +4190,15 @@
         <w:t>on-line movie subscription rental services</w:t>
       </w:r>
       <w:r>
-        <w:t xml:space="preserve">. In October, 2006, in order to improve their recommender systems, they opened the Netflix Prize contest. As part of this contest, they released a dataset containing 100 million movie ratings that were previously anonymized. The challenge was to build the most reliable rating prediction algorithm, which challenged experts from data mining, computer science and machine learning universes. </w:t>
+        <w:t xml:space="preserve">. In </w:t>
+      </w:r>
+      <w:proofErr w:type="gramStart"/>
+      <w:r>
+        <w:t>October,</w:t>
+      </w:r>
+      <w:proofErr w:type="gramEnd"/>
+      <w:r>
+        <w:t xml:space="preserve"> 2006, in order to improve their recommender systems, they opened the Netflix Prize contest. As part of this contest, they released a dataset containing 100 million movie ratings that were previously anonymized. The challenge was to build the most reliable rating prediction algorithm, which challenged experts from data mining, computer science and machine learning universes. </w:t>
       </w:r>
       <w:r>
         <w:t>The promised award was $1 million USD.</w:t>
@@ -4034,7 +4206,15 @@
     </w:p>
     <w:p>
       <w:r>
-        <w:t xml:space="preserve">Up to that date, Netflix was using a Cinematech recommendation system </w:t>
+        <w:t xml:space="preserve">Up to that date, Netflix was using a </w:t>
+      </w:r>
+      <w:proofErr w:type="spellStart"/>
+      <w:r>
+        <w:t>Cinematech</w:t>
+      </w:r>
+      <w:proofErr w:type="spellEnd"/>
+      <w:r>
+        <w:t xml:space="preserve"> recommendation system </w:t>
       </w:r>
       <w:sdt>
         <w:sdtPr>
@@ -4106,7 +4286,15 @@
         <w:t>,</w:t>
       </w:r>
       <w:r>
-        <w:t xml:space="preserve"> up to that date. Another 1.36% was used as a validation set. This validation set wasn’t revealed publicly, but was used in order to build the publicly available ratings boards where users could see how their algorithms ranked against other competitors.</w:t>
+        <w:t xml:space="preserve"> up to that date. Another 1.36% was used as a validation set. This validation set wasn’t revealed </w:t>
+      </w:r>
+      <w:proofErr w:type="gramStart"/>
+      <w:r>
+        <w:t>publicly, but</w:t>
+      </w:r>
+      <w:proofErr w:type="gramEnd"/>
+      <w:r>
+        <w:t xml:space="preserve"> was used in order to build the publicly available ratings boards where users could see how their algorithms ranked against other competitors.</w:t>
       </w:r>
       <w:r>
         <w:t xml:space="preserve"> The remaining ~ 3% of the test was never published and was to be used as a final evaluation for the winner solution.</w:t>
@@ -4214,7 +4402,15 @@
         <w:t xml:space="preserve">. </w:t>
       </w:r>
       <w:r>
-        <w:t xml:space="preserve">The main idea of the contest was to build a system that could beat the accuracy of Cinematech one. The accuracy metric that was used for validation was Root mean squared error (RMSE) </w:t>
+        <w:t xml:space="preserve">The main idea of the contest was to build a system that could beat the accuracy of </w:t>
+      </w:r>
+      <w:proofErr w:type="spellStart"/>
+      <w:r>
+        <w:t>Cinematech</w:t>
+      </w:r>
+      <w:proofErr w:type="spellEnd"/>
+      <w:r>
+        <w:t xml:space="preserve"> one. The accuracy metric that was used for validation was Root mean squared error (RMSE) </w:t>
       </w:r>
       <w:sdt>
         <w:sdtPr>
@@ -4250,19 +4446,30 @@
       <w:r>
         <w:t xml:space="preserve">Winner of the contest was the team called </w:t>
       </w:r>
+      <w:proofErr w:type="spellStart"/>
       <w:r>
         <w:rPr>
           <w:i/>
           <w:iCs/>
         </w:rPr>
-        <w:t>Bellkor’s Pragmatic Chaos</w:t>
+        <w:t>Bellkor’s</w:t>
+      </w:r>
+      <w:proofErr w:type="spellEnd"/>
+      <w:r>
+        <w:rPr>
+          <w:i/>
+          <w:iCs/>
+        </w:rPr>
+        <w:t xml:space="preserve"> Pragmatic Chaos</w:t>
       </w:r>
       <w:r>
         <w:t xml:space="preserve">, which was a team combined of multiple participating teams who joined together in order to provide a solution for the final part of the contest. Their solution which was thoroughly discussed in </w:t>
       </w:r>
+      <w:proofErr w:type="spellStart"/>
       <w:r>
         <w:t>Töscher</w:t>
       </w:r>
+      <w:proofErr w:type="spellEnd"/>
       <w:r>
         <w:t xml:space="preserve"> et al. </w:t>
       </w:r>
@@ -4298,7 +4505,15 @@
     </w:p>
     <w:p>
       <w:r>
-        <w:t>Interestingly enough, even though the winning algorithm has beat the Cinematech’s accuracy by 10.10%, it was never reported to be put to use by Netflix.</w:t>
+        <w:t xml:space="preserve">Interestingly enough, even though the winning algorithm has beat the </w:t>
+      </w:r>
+      <w:proofErr w:type="spellStart"/>
+      <w:r>
+        <w:t>Cinematech’s</w:t>
+      </w:r>
+      <w:proofErr w:type="spellEnd"/>
+      <w:r>
+        <w:t xml:space="preserve"> accuracy by 10.10%, it was never reported to be put to use by Netflix.</w:t>
       </w:r>
     </w:p>
     <w:p>
@@ -4500,7 +4715,15 @@
         <w:t xml:space="preserve"> </w:t>
       </w:r>
       <w:r>
-        <w:t>– appropriate choice of methodology is usually the crucial step in ensuring the successfulness of the project. As an example, waterfall process is applicable only for risk-free types of projects, but is not applicable for high risk one. These systems usually rely on knowledge-based or content-based systems</w:t>
+        <w:t xml:space="preserve">– appropriate choice of methodology is usually the crucial step in ensuring the successfulness of the project. As an example, waterfall process is applicable only for risk-free types of </w:t>
+      </w:r>
+      <w:proofErr w:type="gramStart"/>
+      <w:r>
+        <w:t>projects, but</w:t>
+      </w:r>
+      <w:proofErr w:type="gramEnd"/>
+      <w:r>
+        <w:t xml:space="preserve"> is not applicable for high risk one. These systems usually rely on knowledge-based or content-based systems</w:t>
       </w:r>
       <w:r>
         <w:t>, since there usually are well-defined rules and criteria that needs to be met in order to ensure the appropriate method selection.</w:t>
@@ -4732,7 +4955,15 @@
         <w:t>Persuasive Software Development Environments</w:t>
       </w:r>
       <w:r>
-        <w:t xml:space="preserve">, we might be able to persuade the programmers to write cleaner and better code by suggesting the improvements that could be made or suggesting reuse of code fragments or patterns that were used previously. Pribik et al. </w:t>
+        <w:t xml:space="preserve">, we might be able to persuade the programmers to write cleaner and better code by suggesting the improvements that could be made or suggesting reuse of code fragments or patterns that were used previously. </w:t>
+      </w:r>
+      <w:proofErr w:type="spellStart"/>
+      <w:r>
+        <w:t>Pribik</w:t>
+      </w:r>
+      <w:proofErr w:type="spellEnd"/>
+      <w:r>
+        <w:t xml:space="preserve"> et al. </w:t>
       </w:r>
       <w:sdt>
         <w:sdtPr>
@@ -4804,9 +5035,11 @@
       <w:bookmarkEnd w:id="9"/>
     </w:p>
     <w:p>
+      <w:proofErr w:type="spellStart"/>
       <w:r>
         <w:t>Amatriain</w:t>
       </w:r>
+      <w:proofErr w:type="spellEnd"/>
       <w:r>
         <w:t xml:space="preserve"> et al. did a thorough study </w:t>
       </w:r>
@@ -4840,7 +5073,23 @@
         <w:t xml:space="preserve"> of where recommender systems are now and what the potential future is. </w:t>
       </w:r>
       <w:r>
-        <w:t>Netflix prize competition launched in 2006 seems to have been a turning point in this area. Namely, before this competition, not much research and interest was involved in experimenting and developing the recommender systems. However, once the competition launched with it’s generous USD $1 million award, it not only started a revolution but seems to have put the wheel of research in the moving motion.</w:t>
+        <w:t xml:space="preserve">Netflix prize competition launched in 2006 seems to have been a turning point in this area. Namely, before this competition, not much research and interest </w:t>
+      </w:r>
+      <w:proofErr w:type="gramStart"/>
+      <w:r>
+        <w:t>was</w:t>
+      </w:r>
+      <w:proofErr w:type="gramEnd"/>
+      <w:r>
+        <w:t xml:space="preserve"> involved in experimenting and developing the recommender systems. However, once the competition launched with </w:t>
+      </w:r>
+      <w:proofErr w:type="spellStart"/>
+      <w:r>
+        <w:t>it’s</w:t>
+      </w:r>
+      <w:proofErr w:type="spellEnd"/>
+      <w:r>
+        <w:t xml:space="preserve"> generous USD $1 million award, it not only started a revolution but seems to have put the wheel of research in the moving motion.</w:t>
       </w:r>
     </w:p>
     <w:p>
@@ -5027,7 +5276,15 @@
         <w:t xml:space="preserve">Indirect Feedback – </w:t>
       </w:r>
       <w:r>
-        <w:t xml:space="preserve">even though most of the time the explicit feedback provided by user is being used, the power of implicit ratings has yet to be leveraged properly. For example, having user read the description of the movie of specific genre, and doing so for a number of them is a form of implicit feedback that tells us that user might have a preference for given genre. One of the shortcomings of this approach is that we are only able to record the positive feedback, but capturing the negative one is problematic. </w:t>
+        <w:t xml:space="preserve">even though most of the time the explicit feedback provided by user is being used, the power of implicit ratings has yet to be leveraged properly. For example, having user read the description of the movie of specific genre, and doing so for a number of them is a form of implicit feedback that tells us that user might have a preference for given genre. One of the shortcomings of this approach is that we are only able to record the positive </w:t>
+      </w:r>
+      <w:proofErr w:type="gramStart"/>
+      <w:r>
+        <w:t>feedback, but</w:t>
+      </w:r>
+      <w:proofErr w:type="gramEnd"/>
+      <w:r>
+        <w:t xml:space="preserve"> capturing the negative one is problematic. </w:t>
       </w:r>
       <w:r>
         <w:t>Some of the solutions have been proposed, such as Collaborative Competitive Filtering, which leverages the info of whether the given item was even displayed to the user.</w:t>
@@ -5127,7 +5384,15 @@
         <w:t xml:space="preserve"> which are explicitly specified by user before the recommendation process is started at all.</w:t>
       </w:r>
       <w:r>
-        <w:t xml:space="preserve"> Finally, there is a group of so called </w:t>
+        <w:t xml:space="preserve"> Finally, there is a group of </w:t>
+      </w:r>
+      <w:proofErr w:type="gramStart"/>
+      <w:r>
+        <w:t>so called</w:t>
+      </w:r>
+      <w:proofErr w:type="gramEnd"/>
+      <w:r>
+        <w:t xml:space="preserve"> </w:t>
       </w:r>
       <w:r>
         <w:rPr>
@@ -5142,7 +5407,31 @@
     </w:p>
     <w:p>
       <w:r>
-        <w:t xml:space="preserve">Some examples of Collaborative-filtering methods include popular services like Netflix.com, Youtube.com and Spotify.com. These are all the services which use ratings of other users in order to drive predictions for the current user. When it comes to Content-based filtering, a perfect example would be a movie recommendation service that learns their users preferences based on their previous feedback. Such an example is a MovieLens project, a movie recommendation service developed by GroupLens research group </w:t>
+        <w:t xml:space="preserve">Some examples of Collaborative-filtering methods include popular services like Netflix.com, Youtube.com and Spotify.com. These are all the services which use ratings of other users in order to drive predictions for the current user. When it comes to Content-based filtering, a perfect example would be a movie recommendation service that learns their </w:t>
+      </w:r>
+      <w:proofErr w:type="gramStart"/>
+      <w:r>
+        <w:t>users</w:t>
+      </w:r>
+      <w:proofErr w:type="gramEnd"/>
+      <w:r>
+        <w:t xml:space="preserve"> preferences based on their previous feedback. Such an example is a </w:t>
+      </w:r>
+      <w:proofErr w:type="spellStart"/>
+      <w:r>
+        <w:t>MovieLens</w:t>
+      </w:r>
+      <w:proofErr w:type="spellEnd"/>
+      <w:r>
+        <w:t xml:space="preserve"> project, a movie recommendation service developed by </w:t>
+      </w:r>
+      <w:proofErr w:type="spellStart"/>
+      <w:r>
+        <w:t>GroupLens</w:t>
+      </w:r>
+      <w:proofErr w:type="spellEnd"/>
+      <w:r>
+        <w:t xml:space="preserve"> research group </w:t>
       </w:r>
       <w:sdt>
         <w:sdtPr>
@@ -5242,11 +5531,27 @@
     </w:p>
     <w:p>
       <w:r>
-        <w:t xml:space="preserve">Let’s take as an example two users Alice and Bob. We will assume that both Alice and Bob have a similar taste in movies and we conclude this by observing the ratings they provided for the same set of items. Let’s further assume that Bob is looking for a new movie to watch. </w:t>
+        <w:t xml:space="preserve">Let’s take as an example two users Alice and Bob. We will assume that both Alice and Bob have a similar taste in </w:t>
+      </w:r>
+      <w:proofErr w:type="gramStart"/>
+      <w:r>
+        <w:t>movies</w:t>
+      </w:r>
+      <w:proofErr w:type="gramEnd"/>
+      <w:r>
+        <w:t xml:space="preserve"> and we conclude this by observing the ratings they provided for the same set of items. Let’s further assume that Bob is looking for a new movie to watch. </w:t>
       </w:r>
       <w:r>
         <w:lastRenderedPageBreak/>
-        <w:t>Supposing that they have a similar taste and that Alice has liked Terminator movie which Bob hasn’t rated yet, we can assume that Bob might be interested in watching Terminator as well.</w:t>
+        <w:t xml:space="preserve">Supposing that they have a similar taste and that Alice has liked Terminator movie which Bob hasn’t rated </w:t>
+      </w:r>
+      <w:proofErr w:type="gramStart"/>
+      <w:r>
+        <w:t>yet,</w:t>
+      </w:r>
+      <w:proofErr w:type="gramEnd"/>
+      <w:r>
+        <w:t xml:space="preserve"> we can assume that Bob might be interested in watching Terminator as well.</w:t>
       </w:r>
     </w:p>
     <w:p>
@@ -5433,7 +5738,15 @@
     </w:p>
     <w:p>
       <w:r>
-        <w:t xml:space="preserve">The advantages of memory-based techniques is that they are very simple to implement and resulting recommendations are often very easy to explain </w:t>
+        <w:t xml:space="preserve">The advantages of memory-based techniques </w:t>
+      </w:r>
+      <w:proofErr w:type="gramStart"/>
+      <w:r>
+        <w:t>is</w:t>
+      </w:r>
+      <w:proofErr w:type="gramEnd"/>
+      <w:r>
+        <w:t xml:space="preserve"> that they are very simple to implement and resulting recommendations are often very easy to explain </w:t>
       </w:r>
       <w:sdt>
         <w:sdtPr>
@@ -5836,7 +6149,23 @@
     </w:p>
     <w:p>
       <w:r>
-        <w:t>Design of recommender systems is usually influenced by the type of ratings that are being used. Most-commonly used rating scheme is one used by Netflix, Youtube and others, which offers a rating from the following set {1, 2, 3, 5}. 1 and 2 are usually considered as negative, while 3, 4 and 5 are usually treated as positive feedback. There are also examples of system using a three-star ratings, where 1 represents a dislike, 2 is neutral and 3 expresses liking towards the particular item.</w:t>
+        <w:t xml:space="preserve">Design of recommender systems is usually influenced by the type of ratings that are being used. Most-commonly used rating scheme is one used by Netflix, </w:t>
+      </w:r>
+      <w:proofErr w:type="spellStart"/>
+      <w:r>
+        <w:t>Youtube</w:t>
+      </w:r>
+      <w:proofErr w:type="spellEnd"/>
+      <w:r>
+        <w:t xml:space="preserve"> and others, which offers a rating from the following set {1, 2, 3, 5}. 1 and 2 are usually considered as negative, while 3, 4 and 5 are usually treated as positive feedback. There are also examples of system using </w:t>
+      </w:r>
+      <w:proofErr w:type="gramStart"/>
+      <w:r>
+        <w:t>a three-star ratings</w:t>
+      </w:r>
+      <w:proofErr w:type="gramEnd"/>
+      <w:r>
+        <w:t>, where 1 represents a dislike, 2 is neutral and 3 expresses liking towards the particular item.</w:t>
       </w:r>
     </w:p>
     <w:p>
@@ -5851,7 +6180,15 @@
         <w:t>interval ratings</w:t>
       </w:r>
       <w:r>
-        <w:t xml:space="preserve">. There are also examples of where ratings are provided in terms of ordered categorical variables, such as {Strongly disagree, Disagree, Neutral, Agree, Strongly agree}. These types are usually referred to as </w:t>
+        <w:t xml:space="preserve">. There are also examples of where ratings are provided in terms of ordered categorical variables, such as {Strongly disagree, Disagree, Neutral, Agree, </w:t>
+      </w:r>
+      <w:proofErr w:type="gramStart"/>
+      <w:r>
+        <w:t>Strongly</w:t>
+      </w:r>
+      <w:proofErr w:type="gramEnd"/>
+      <w:r>
+        <w:t xml:space="preserve"> agree}. These types are usually referred to as </w:t>
       </w:r>
       <w:r>
         <w:rPr>
@@ -6095,7 +6432,15 @@
     </w:p>
     <w:p>
       <w:r>
-        <w:t>The power of implicit ratings lies in the fact that number of users actions and behaviors can be converted into a rating that can further be used for producing tailor-made content for given user.</w:t>
+        <w:t xml:space="preserve">The power of implicit ratings lies in the fact that number of </w:t>
+      </w:r>
+      <w:proofErr w:type="gramStart"/>
+      <w:r>
+        <w:t>users</w:t>
+      </w:r>
+      <w:proofErr w:type="gramEnd"/>
+      <w:r>
+        <w:t xml:space="preserve"> actions and behaviors can be converted into a rating that can further be used for producing tailor-made content for given user.</w:t>
       </w:r>
     </w:p>
     <w:p>
@@ -6139,7 +6484,17 @@
         <w:t>The Lord of the Rings: The Fellowship of the Ring (2001)</w:t>
       </w:r>
       <w:r>
-        <w:t xml:space="preserve"> and liked it. Let’s also assume that ratings of other users are not available, which effectively rules out the aforementioned collaboration filtering algorithms. In this scenario, we can rely on content that describes the movie itself. Specifically, for the movie in question, one of the possible content descriptions would be it’s genres – </w:t>
+        <w:t xml:space="preserve"> and liked it. Let’s also assume that ratings of other users are not available, which effectively rules out the aforementioned collaboration filtering algorithms. In this scenario, we can rely on content that describes the movie itself. Specifically, for the movie in question, one of the possible content descriptions would be </w:t>
+      </w:r>
+      <w:proofErr w:type="spellStart"/>
+      <w:proofErr w:type="gramStart"/>
+      <w:r>
+        <w:t>it’s</w:t>
+      </w:r>
+      <w:proofErr w:type="spellEnd"/>
+      <w:proofErr w:type="gramEnd"/>
+      <w:r>
+        <w:t xml:space="preserve"> genres – </w:t>
       </w:r>
       <w:r>
         <w:rPr>
@@ -6205,7 +6560,15 @@
         <w:t>Lord of the Rings</w:t>
       </w:r>
       <w:r>
-        <w:t xml:space="preserve"> is actually a name of the trilogy. We could further extend this and add a flag on whether it’s based on a book or not. This could proceed forever, but should carefully be evaluated because adding too many features could worsen the quality of predictions </w:t>
+        <w:t xml:space="preserve"> is actually a name of the trilogy. We could further extend this and add a flag on whether it’s based on a book or not. This could proceed </w:t>
+      </w:r>
+      <w:proofErr w:type="gramStart"/>
+      <w:r>
+        <w:t>forever, but</w:t>
+      </w:r>
+      <w:proofErr w:type="gramEnd"/>
+      <w:r>
+        <w:t xml:space="preserve"> should carefully be evaluated because adding too many features could worsen the quality of predictions </w:t>
       </w:r>
       <w:sdt>
         <w:sdtPr>
@@ -7132,7 +7495,135 @@
     </w:p>
     <w:p>
       <w:r>
-        <w:t>TK: Write about knowledge-based systems.</w:t>
+        <w:t>Knowledge-based recommender systems represent a category of systems which are particularly useful in cases where items being recommended are not being interacted with very often. Some of the examples include expensive luxury goods, financial services and real estate.</w:t>
+      </w:r>
+      <w:r>
+        <w:t xml:space="preserve"> The main problem is that items are not being bought very often and there is insufficient amount of historical data which prevents collaborative techniques from being used. Similar problem is being encountered in cold-start environments.</w:t>
+      </w:r>
+    </w:p>
+    <w:p>
+      <w:r>
+        <w:t xml:space="preserve">In the example of real estate, user is more interested in specifying the list of constraints that the listing needs to satisfy. Conditions like – minimum number of rooms, area range, </w:t>
+      </w:r>
+      <w:r>
+        <w:lastRenderedPageBreak/>
+        <w:t>neighborhood and minimal or maximal price are just some of the constraints that user might be willing to set. In these cases, where item domain tends to be complex in terms of its varied properties, knowledge-based recommender systems are the perfect choice.</w:t>
+      </w:r>
+    </w:p>
+    <w:p>
+      <w:r>
+        <w:t>The recommendation process is done by having user specify his requirements upfront and then doing the similarity calculations between the initial requirement and each product in the database.</w:t>
+      </w:r>
+    </w:p>
+    <w:p>
+      <w:r>
+        <w:t xml:space="preserve">Such systems can be classified in two categories </w:t>
+      </w:r>
+      <w:sdt>
+        <w:sdtPr>
+          <w:id w:val="516816236"/>
+          <w:citation/>
+        </w:sdtPr>
+        <w:sdtContent>
+          <w:r>
+            <w:fldChar w:fldCharType="begin"/>
+          </w:r>
+          <w:r>
+            <w:instrText xml:space="preserve"> CITATION Agg16 \l 1033 </w:instrText>
+          </w:r>
+          <w:r>
+            <w:fldChar w:fldCharType="separate"/>
+          </w:r>
+          <w:r>
+            <w:rPr>
+              <w:noProof/>
+            </w:rPr>
+            <w:t>[4]</w:t>
+          </w:r>
+          <w:r>
+            <w:fldChar w:fldCharType="end"/>
+          </w:r>
+        </w:sdtContent>
+      </w:sdt>
+      <w:r>
+        <w:t>:</w:t>
+      </w:r>
+    </w:p>
+    <w:p>
+      <w:pPr>
+        <w:pStyle w:val="ListParagraph"/>
+        <w:numPr>
+          <w:ilvl w:val="0"/>
+          <w:numId w:val="25"/>
+        </w:numPr>
+      </w:pPr>
+      <w:r>
+        <w:rPr>
+          <w:i/>
+          <w:iCs/>
+        </w:rPr>
+        <w:t>Constraint-based recommender systems</w:t>
+      </w:r>
+      <w:r>
+        <w:t xml:space="preserve"> – in systems like these, user specifies the requirements upfront and the system compares the items against these. Once the results are returned, user can further refine the search results or change the search criteria completely.</w:t>
+      </w:r>
+    </w:p>
+    <w:p>
+      <w:pPr>
+        <w:pStyle w:val="ListParagraph"/>
+        <w:numPr>
+          <w:ilvl w:val="0"/>
+          <w:numId w:val="25"/>
+        </w:numPr>
+        <w:rPr>
+          <w:i/>
+          <w:iCs/>
+        </w:rPr>
+      </w:pPr>
+      <w:r>
+        <w:rPr>
+          <w:i/>
+          <w:iCs/>
+        </w:rPr>
+        <w:t>Case-based recommender systems</w:t>
+      </w:r>
+      <w:r>
+        <w:rPr>
+          <w:i/>
+          <w:iCs/>
+        </w:rPr>
+        <w:t xml:space="preserve"> </w:t>
+      </w:r>
+      <w:r>
+        <w:t>–</w:t>
+      </w:r>
+      <w:r>
+        <w:t xml:space="preserve"> </w:t>
+      </w:r>
+      <w:r>
+        <w:t xml:space="preserve">these systems ask user to specify an example of the item he’s interested in. After that, the recommendations are based on calculating the similarities between items in database and the example that was specified. The returned results are often used as a new target cases, such as that, after receiving them, user might wish to take one of the resulting items, make minor modifications and submit a new query. In that sense, </w:t>
+      </w:r>
+      <w:r>
+        <w:rPr>
+          <w:i/>
+          <w:iCs/>
+        </w:rPr>
+        <w:t>case-based recommender systems</w:t>
+      </w:r>
+      <w:r>
+        <w:rPr>
+          <w:i/>
+          <w:iCs/>
+        </w:rPr>
+        <w:t xml:space="preserve"> </w:t>
+      </w:r>
+      <w:r>
+        <w:t>are said to be interactive.</w:t>
+      </w:r>
+    </w:p>
+    <w:p>
+      <w:r>
+        <w:t>It is well worth mentioning that both content-based and knowledge-based systems rely heavily on characteristics of the items. The main difference between them is that content based systems leverage the user’s past behaviors, while knowledge-based systems rely on user’s active specification. As such, in most of literature, knowledge-based systems are said to be a distinct category of content-based recommender systems.</w:t>
       </w:r>
     </w:p>
     <w:p>
@@ -7147,26 +7638,96 @@
     </w:p>
     <w:p>
       <w:r>
-        <w:t>TK: Write about other approaches to recommender systems (e.g. ensemble and hybrid systems)</w:t>
-      </w:r>
+        <w:t xml:space="preserve">Aside from collaborative and content-based systems, there are two other distinct categories called </w:t>
+      </w:r>
+      <w:r>
+        <w:rPr>
+          <w:i/>
+          <w:iCs/>
+        </w:rPr>
+        <w:t xml:space="preserve">Demographic recommender systems </w:t>
+      </w:r>
+      <w:r>
+        <w:t xml:space="preserve">and </w:t>
+      </w:r>
+      <w:r>
+        <w:rPr>
+          <w:i/>
+          <w:iCs/>
+        </w:rPr>
+        <w:t>Hybrid and ensemble-based recommender systems</w:t>
+      </w:r>
+      <w:r>
+        <w:t>.</w:t>
+      </w:r>
+    </w:p>
+    <w:p>
+      <w:r>
+        <w:rPr>
+          <w:i/>
+          <w:iCs/>
+        </w:rPr>
+        <w:t xml:space="preserve">Demographic recommender systems </w:t>
+      </w:r>
+      <w:r>
+        <w:t xml:space="preserve">rely on knowledge of </w:t>
+      </w:r>
+      <w:proofErr w:type="gramStart"/>
+      <w:r>
+        <w:t>users</w:t>
+      </w:r>
+      <w:proofErr w:type="gramEnd"/>
+      <w:r>
+        <w:t xml:space="preserve"> demographic information. One example is recommending the restaurant to have dinner at by leveraging the information from user’s GPS device. Although they are not much useful as standalone algorithms, they are </w:t>
+      </w:r>
+      <w:r>
+        <w:lastRenderedPageBreak/>
+        <w:t>usually used in combination with knowledge-based systems in order to increase their robustness.</w:t>
+      </w:r>
+    </w:p>
+    <w:p>
+      <w:r>
+        <w:rPr>
+          <w:i/>
+          <w:iCs/>
+        </w:rPr>
+        <w:t xml:space="preserve">Hybrid and ensemble-based systems </w:t>
+      </w:r>
+      <w:r>
+        <w:t xml:space="preserve">are said to harness the power of all aforementioned techniques. Namely, collaborative techniques rely on other </w:t>
+      </w:r>
+      <w:proofErr w:type="gramStart"/>
+      <w:r>
+        <w:t>users</w:t>
+      </w:r>
+      <w:proofErr w:type="gramEnd"/>
+      <w:r>
+        <w:t xml:space="preserve"> ratings, content systems rely on items characteristics and knowledge-based systems leverage users explicit set of requirements. The theoretical problem with all these is that they rely only on a single dimension of input. This is exactly the area that ensemble methods try to leverage by combining multiple techniques in order to provide the most relevant recommendations.</w:t>
+      </w:r>
+      <w:bookmarkStart w:id="17" w:name="_GoBack"/>
+      <w:bookmarkEnd w:id="17"/>
     </w:p>
     <w:p>
       <w:pPr>
         <w:pStyle w:val="Heading2"/>
       </w:pPr>
-      <w:bookmarkStart w:id="17" w:name="_Toc24203723"/>
+      <w:bookmarkStart w:id="18" w:name="_Toc24203723"/>
       <w:r>
         <w:t>Cold start problem</w:t>
       </w:r>
-      <w:bookmarkEnd w:id="17"/>
-    </w:p>
-    <w:p>
-      <w:r>
-        <w:t xml:space="preserve">Cold start problem refers to an issue of not having the previous data for basing the predictions on. Collaborative filtering algorithms are ones that are most affected by this issue. Namely, </w:t>
-      </w:r>
-      <w:r>
-        <w:lastRenderedPageBreak/>
-        <w:t>these algorithms rely on previous ratings of similar items or similar users. In case that there are no previous ratings to rely on, these algorithms can not function.</w:t>
+      <w:bookmarkEnd w:id="18"/>
+    </w:p>
+    <w:p>
+      <w:r>
+        <w:t xml:space="preserve">Cold start problem refers to an issue of not having the previous data for basing the predictions on. Collaborative filtering algorithms are ones that are most affected by this issue. Namely, these algorithms rely on previous ratings of similar items or similar users. In case that there are no previous ratings to rely on, these algorithms </w:t>
+      </w:r>
+      <w:proofErr w:type="spellStart"/>
+      <w:r>
+        <w:t>can not</w:t>
+      </w:r>
+      <w:proofErr w:type="spellEnd"/>
+      <w:r>
+        <w:t xml:space="preserve"> function.</w:t>
       </w:r>
     </w:p>
     <w:p>
@@ -7188,7 +7749,15 @@
         </w:numPr>
       </w:pPr>
       <w:r>
-        <w:t>Starting with top-k most popular items. We can either recommend these to user or ask user to provide a feedback on them. The chances are high that user has already interacted with those so that he can provide the feedback immediately. Based on this we can curate the content immediately and further narrow down the users preferences.</w:t>
+        <w:t xml:space="preserve">Starting with top-k most popular items. We can either recommend these to user or ask user to provide a feedback on them. The chances are high that user has already interacted with those so that he can provide the feedback immediately. Based on this we can curate the content immediately and further narrow down the </w:t>
+      </w:r>
+      <w:proofErr w:type="gramStart"/>
+      <w:r>
+        <w:t>users</w:t>
+      </w:r>
+      <w:proofErr w:type="gramEnd"/>
+      <w:r>
+        <w:t xml:space="preserve"> preferences.</w:t>
       </w:r>
     </w:p>
     <w:p>
@@ -7200,7 +7769,15 @@
         </w:numPr>
       </w:pPr>
       <w:r>
-        <w:t>Explicitly asking user for input. For example, in case of movie recommendation engine, we could ask the user what movie genres does he prefer and then rely on recommending top-k movies from those genres.</w:t>
+        <w:t xml:space="preserve">Explicitly asking user for input. For example, in case of movie recommendation engine, we could ask the user what movie genres </w:t>
+      </w:r>
+      <w:proofErr w:type="gramStart"/>
+      <w:r>
+        <w:t>does he prefer</w:t>
+      </w:r>
+      <w:proofErr w:type="gramEnd"/>
+      <w:r>
+        <w:t xml:space="preserve"> and then rely on recommending top-k movies from those genres.</w:t>
       </w:r>
     </w:p>
     <w:p>
@@ -7241,11 +7818,11 @@
       <w:pPr>
         <w:pStyle w:val="Heading2"/>
       </w:pPr>
-      <w:bookmarkStart w:id="18" w:name="_Toc24203724"/>
+      <w:bookmarkStart w:id="19" w:name="_Toc24203724"/>
       <w:r>
         <w:t>Evaluation</w:t>
       </w:r>
-      <w:bookmarkEnd w:id="18"/>
+      <w:bookmarkEnd w:id="19"/>
     </w:p>
     <w:p>
       <w:r>
@@ -7256,11 +7833,12 @@
       <w:pPr>
         <w:pStyle w:val="Heading1"/>
       </w:pPr>
-      <w:bookmarkStart w:id="19" w:name="_Toc24203725"/>
-      <w:r>
+      <w:bookmarkStart w:id="20" w:name="_Toc24203725"/>
+      <w:r>
+        <w:lastRenderedPageBreak/>
         <w:t>Methodology</w:t>
       </w:r>
-      <w:bookmarkEnd w:id="19"/>
+      <w:bookmarkEnd w:id="20"/>
     </w:p>
     <w:p>
       <w:r>
@@ -7324,16 +7902,39 @@
       <w:pPr>
         <w:pStyle w:val="Heading2"/>
       </w:pPr>
-      <w:bookmarkStart w:id="20" w:name="_Toc24203726"/>
-      <w:r>
-        <w:lastRenderedPageBreak/>
+      <w:bookmarkStart w:id="21" w:name="_Toc24203726"/>
+      <w:r>
         <w:t>Dataset</w:t>
       </w:r>
-      <w:bookmarkEnd w:id="20"/>
-    </w:p>
-    <w:p>
-      <w:r>
-        <w:t xml:space="preserve">All the evaluations that will be done are going to use the MovieLens data set. MovieLens is a publicly available dataset provided by GroupLens research group </w:t>
+      <w:bookmarkEnd w:id="21"/>
+    </w:p>
+    <w:p>
+      <w:r>
+        <w:t xml:space="preserve">All the evaluations that will be done are going to use the </w:t>
+      </w:r>
+      <w:proofErr w:type="spellStart"/>
+      <w:r>
+        <w:t>MovieLens</w:t>
+      </w:r>
+      <w:proofErr w:type="spellEnd"/>
+      <w:r>
+        <w:t xml:space="preserve"> data set. </w:t>
+      </w:r>
+      <w:proofErr w:type="spellStart"/>
+      <w:r>
+        <w:t>MovieLens</w:t>
+      </w:r>
+      <w:proofErr w:type="spellEnd"/>
+      <w:r>
+        <w:t xml:space="preserve"> is a publicly available dataset provided by </w:t>
+      </w:r>
+      <w:proofErr w:type="spellStart"/>
+      <w:r>
+        <w:t>GroupLens</w:t>
+      </w:r>
+      <w:proofErr w:type="spellEnd"/>
+      <w:r>
+        <w:t xml:space="preserve"> research group </w:t>
       </w:r>
       <w:sdt>
         <w:sdtPr>
@@ -7595,7 +8196,15 @@
         <w:t> </w:t>
       </w:r>
       <w:r>
-        <w:t xml:space="preserve">Aside from providing users and their associated ratings for each movie, MovieLens also provides </w:t>
+        <w:t xml:space="preserve">Aside from providing users and their associated ratings for each movie, </w:t>
+      </w:r>
+      <w:proofErr w:type="spellStart"/>
+      <w:r>
+        <w:t>MovieLens</w:t>
+      </w:r>
+      <w:proofErr w:type="spellEnd"/>
+      <w:r>
+        <w:t xml:space="preserve"> also provides </w:t>
       </w:r>
       <w:r>
         <w:rPr>
@@ -7691,7 +8300,7 @@
           <w:lang w:val="en"/>
         </w:rPr>
       </w:pPr>
-      <w:bookmarkStart w:id="21" w:name="_Toc24203727"/>
+      <w:bookmarkStart w:id="22" w:name="_Toc24203727"/>
       <w:r>
         <w:rPr>
           <w:rFonts w:eastAsiaTheme="minorHAnsi"/>
@@ -7699,7 +8308,7 @@
         </w:rPr>
         <w:t>Environment</w:t>
       </w:r>
-      <w:bookmarkEnd w:id="21"/>
+      <w:bookmarkEnd w:id="22"/>
     </w:p>
     <w:p>
       <w:pPr>
@@ -7736,19 +8345,33 @@
         <w:rPr>
           <w:lang w:val="en"/>
         </w:rPr>
-        <w:t>Programming language of choice is Python 3.7.3 with Anaconda 4.7.12 and Jupyter 4.6.0.</w:t>
-      </w:r>
-    </w:p>
-    <w:p>
-      <w:pPr>
+        <w:t xml:space="preserve">Programming language of choice is Python 3.7.3 with Anaconda 4.7.12 and </w:t>
+      </w:r>
+      <w:proofErr w:type="spellStart"/>
+      <w:r>
         <w:rPr>
           <w:lang w:val="en"/>
         </w:rPr>
-      </w:pPr>
+        <w:t>Jupyter</w:t>
+      </w:r>
+      <w:proofErr w:type="spellEnd"/>
       <w:r>
         <w:rPr>
           <w:lang w:val="en"/>
         </w:rPr>
+        <w:t xml:space="preserve"> 4.6.0.</w:t>
+      </w:r>
+    </w:p>
+    <w:p>
+      <w:pPr>
+        <w:rPr>
+          <w:lang w:val="en"/>
+        </w:rPr>
+      </w:pPr>
+      <w:r>
+        <w:rPr>
+          <w:lang w:val="en"/>
+        </w:rPr>
         <w:t>All the reported results originate from the aforementioned environment. All the code used for experiments is available on GitHub. Link can be found in Appendix.</w:t>
       </w:r>
     </w:p>
@@ -7759,14 +8382,14 @@
           <w:lang w:val="en"/>
         </w:rPr>
       </w:pPr>
-      <w:bookmarkStart w:id="22" w:name="_Toc24203728"/>
+      <w:bookmarkStart w:id="23" w:name="_Toc24203728"/>
       <w:r>
         <w:rPr>
           <w:lang w:val="en"/>
         </w:rPr>
         <w:t>Collaborative filtering</w:t>
       </w:r>
-      <w:bookmarkEnd w:id="22"/>
+      <w:bookmarkEnd w:id="23"/>
     </w:p>
     <w:p>
       <w:pPr>
@@ -7793,7 +8416,21 @@
         <w:rPr>
           <w:lang w:val="en"/>
         </w:rPr>
-        <w:t xml:space="preserve">The next step is converting the long-format into a wide format. Specifically, we are going to turn the original matrix where each row represents a vector for single rating of single user for single movie into a </w:t>
+        <w:t xml:space="preserve">The next step is converting the </w:t>
+      </w:r>
+      <w:proofErr w:type="gramStart"/>
+      <w:r>
+        <w:rPr>
+          <w:lang w:val="en"/>
+        </w:rPr>
+        <w:t>long-format</w:t>
+      </w:r>
+      <w:proofErr w:type="gramEnd"/>
+      <w:r>
+        <w:rPr>
+          <w:lang w:val="en"/>
+        </w:rPr>
+        <w:t xml:space="preserve"> into a wide format. Specifically, we are going to turn the original matrix where each row represents a vector for single rating of single user for single movie into a </w:t>
       </w:r>
       <w:r>
         <w:rPr>
@@ -7809,6 +8446,7 @@
         </w:rPr>
         <w:t xml:space="preserve"> matrix where rows represent users and columns represent ratings for movies. This will be a sparse matrix but for sake of presentation we will keep it as a normal </w:t>
       </w:r>
+      <w:proofErr w:type="spellStart"/>
       <w:r>
         <w:rPr>
           <w:i/>
@@ -7817,6 +8455,7 @@
         </w:rPr>
         <w:t>DataFrame</w:t>
       </w:r>
+      <w:proofErr w:type="spellEnd"/>
       <w:r>
         <w:rPr>
           <w:i/>
@@ -8175,7 +8814,15 @@
     <w:p>
       <w:r>
         <w:lastRenderedPageBreak/>
-        <w:t>Next step is calculating the similarities. The ideal scenario is finding the top-K users who are most similar to target user and using those as source of recommendation for target user. However, the problem with finding top-k users is that amount of ratings they specified themselves might vary significantly. In order to solve that, we are going to find top-K users who rated the specific movie and predict the rating based on that. Even though this approach could sound less intuitive, it has been observer that in practice this approach doesn’t make much of a difference in recommended data, but does lead to more efficient calculations and faster algorithms.</w:t>
+        <w:t xml:space="preserve">Next step is calculating the similarities. The ideal scenario is finding the top-K users who are most similar to target user and using those as source of recommendation for target user. However, the problem with finding top-k users is that amount of ratings they specified themselves might vary significantly. In order to solve that, we are going to find top-K users who rated the specific movie and predict the rating based on that. Even though this approach could sound less intuitive, it has been observer that in practice this approach doesn’t make much of a difference in recommended </w:t>
+      </w:r>
+      <w:proofErr w:type="gramStart"/>
+      <w:r>
+        <w:t>data, but</w:t>
+      </w:r>
+      <w:proofErr w:type="gramEnd"/>
+      <w:r>
+        <w:t xml:space="preserve"> does lead to more efficient calculations and faster algorithms.</w:t>
       </w:r>
     </w:p>
     <w:p>
@@ -8265,7 +8912,15 @@
         <w:t xml:space="preserve"> </w:t>
       </w:r>
       <w:r>
-        <w:t>similarity is expressed as a cosine of the angle between two vectors A and B. The theory behind it is that vectors with smaller angle have larger cosine value.  Value of this coefficients ranges from 0 to 1, with 0 representing no similarity at all (i.e. vectors with an angle of 90</w:t>
+        <w:t xml:space="preserve">similarity is expressed as a cosine of the angle between two vectors A and B. The theory behind it is that vectors with smaller angle have larger cosine value.  Value of this </w:t>
+      </w:r>
+      <w:proofErr w:type="gramStart"/>
+      <w:r>
+        <w:t>coefficients</w:t>
+      </w:r>
+      <w:proofErr w:type="gramEnd"/>
+      <w:r>
+        <w:t xml:space="preserve"> ranges from 0 to 1, with 0 representing no similarity at all (i.e. vectors with an angle of 90</w:t>
       </w:r>
       <w:r>
         <w:sym w:font="Symbol" w:char="F0B0"/>
@@ -8298,7 +8953,15 @@
         <w:t xml:space="preserve"> </w:t>
       </w:r>
       <w:r>
-        <w:t>similarity is based on the number of users which have rated item A and B divided by the number of users who have rated either A or B. It is typically used where we don’t have numeric rating but just a boolean value.</w:t>
+        <w:t xml:space="preserve">similarity is based on the number of users which have rated item A and B divided by the number of users who have rated either A or B. It is typically used where we don’t have numeric rating but just a </w:t>
+      </w:r>
+      <w:proofErr w:type="spellStart"/>
+      <w:r>
+        <w:t>boolean</w:t>
+      </w:r>
+      <w:proofErr w:type="spellEnd"/>
+      <w:r>
+        <w:t xml:space="preserve"> value.</w:t>
       </w:r>
     </w:p>
     <w:p>
@@ -8359,7 +9022,23 @@
           <w:i/>
           <w:iCs/>
         </w:rPr>
-        <w:t xml:space="preserve"> Kentall’s Tau correlation</w:t>
+        <w:t xml:space="preserve"> </w:t>
+      </w:r>
+      <w:proofErr w:type="spellStart"/>
+      <w:r>
+        <w:rPr>
+          <w:i/>
+          <w:iCs/>
+        </w:rPr>
+        <w:t>Kentall’s</w:t>
+      </w:r>
+      <w:proofErr w:type="spellEnd"/>
+      <w:r>
+        <w:rPr>
+          <w:i/>
+          <w:iCs/>
+        </w:rPr>
+        <w:t xml:space="preserve"> Tau correlation</w:t>
       </w:r>
       <w:r>
         <w:t>.</w:t>
@@ -9307,7 +9986,15 @@
         <w:jc w:val="left"/>
       </w:pPr>
       <w:r>
-        <w:t>Due to sparsity of the matrix, number of coefficients are set to NaN, as the coefficients can’t be calculated.</w:t>
+        <w:t xml:space="preserve">Due to sparsity of the matrix, number of coefficients are set to </w:t>
+      </w:r>
+      <w:proofErr w:type="spellStart"/>
+      <w:r>
+        <w:t>NaN</w:t>
+      </w:r>
+      <w:proofErr w:type="spellEnd"/>
+      <w:r>
+        <w:t>, as the coefficients can’t be calculated.</w:t>
       </w:r>
     </w:p>
     <w:p>
@@ -9844,7 +10531,15 @@
     </w:p>
     <w:p>
       <w:r>
-        <w:t xml:space="preserve">It seems that this user has highest preference for Romance and Drama. Using IMDb we find that some of the movies similar to </w:t>
+        <w:t xml:space="preserve">It seems that this user has highest preference for Romance and Drama. Using </w:t>
+      </w:r>
+      <w:proofErr w:type="gramStart"/>
+      <w:r>
+        <w:t>IMDb</w:t>
+      </w:r>
+      <w:proofErr w:type="gramEnd"/>
+      <w:r>
+        <w:t xml:space="preserve"> we find that some of the movies similar to </w:t>
       </w:r>
       <w:r>
         <w:rPr>
@@ -10054,11 +10749,11 @@
       <w:pPr>
         <w:pStyle w:val="Heading3"/>
       </w:pPr>
-      <w:bookmarkStart w:id="23" w:name="_Toc24203729"/>
+      <w:bookmarkStart w:id="24" w:name="_Toc24203729"/>
       <w:r>
         <w:t>Item-based collaborative filtering</w:t>
       </w:r>
-      <w:bookmarkEnd w:id="23"/>
+      <w:bookmarkEnd w:id="24"/>
     </w:p>
     <w:p>
       <w:r>
@@ -10809,7 +11504,15 @@
         </w:r>
       </w:fldSimple>
       <w:r>
-        <w:t xml:space="preserve"> - list of movies that are siimlar to the movie "Toy Story"</w:t>
+        <w:t xml:space="preserve"> - list of movies that are </w:t>
+      </w:r>
+      <w:proofErr w:type="spellStart"/>
+      <w:r>
+        <w:t>siimlar</w:t>
+      </w:r>
+      <w:proofErr w:type="spellEnd"/>
+      <w:r>
+        <w:t xml:space="preserve"> to the movie "Toy Story"</w:t>
       </w:r>
     </w:p>
     <w:p>
@@ -11047,7 +11750,15 @@
     </w:p>
     <w:p>
       <w:r>
-        <w:t>The predicted rating is calculated as a product of users ratings on movies similar to target one</w:t>
+        <w:t xml:space="preserve">The predicted rating is calculated as a product of </w:t>
+      </w:r>
+      <w:proofErr w:type="gramStart"/>
+      <w:r>
+        <w:t>users</w:t>
+      </w:r>
+      <w:proofErr w:type="gramEnd"/>
+      <w:r>
+        <w:t xml:space="preserve"> ratings on movies similar to target one</w:t>
       </w:r>
       <w:r>
         <w:rPr>
@@ -11069,11 +11780,11 @@
       <w:pPr>
         <w:pStyle w:val="Heading3"/>
       </w:pPr>
-      <w:bookmarkStart w:id="24" w:name="_Toc24203730"/>
+      <w:bookmarkStart w:id="25" w:name="_Toc24203730"/>
       <w:r>
         <w:t>Conclusion</w:t>
       </w:r>
-      <w:bookmarkEnd w:id="24"/>
+      <w:bookmarkEnd w:id="25"/>
     </w:p>
     <w:p>
       <w:r>
@@ -11087,14 +11798,14 @@
       <w:pPr>
         <w:pStyle w:val="Heading2"/>
       </w:pPr>
-      <w:bookmarkStart w:id="25" w:name="_Toc24203731"/>
+      <w:bookmarkStart w:id="26" w:name="_Toc24203731"/>
       <w:r>
         <w:t xml:space="preserve">Content-based </w:t>
       </w:r>
       <w:r>
         <w:t>filtering</w:t>
       </w:r>
-      <w:bookmarkEnd w:id="25"/>
+      <w:bookmarkEnd w:id="26"/>
     </w:p>
     <w:p>
       <w:r>
@@ -11587,15 +12298,23 @@
       <w:pPr>
         <w:pStyle w:val="Heading3"/>
       </w:pPr>
-      <w:bookmarkStart w:id="26" w:name="_Toc24203732"/>
+      <w:bookmarkStart w:id="27" w:name="_Toc24203732"/>
       <w:r>
         <w:t>Evaluation</w:t>
       </w:r>
-      <w:bookmarkEnd w:id="26"/>
-    </w:p>
-    <w:p>
-      <w:r>
-        <w:t>In case of content-based filtering, as the recommendations are being made based on the content, without any reference to users ratings, we have to evaluate the results based on whether user did actually like the movie being recommended. For the purpose of evaluation, we will treat ratings from 3 to 5 as positive feedback, and ratings and everything below 3 as negative feedback.</w:t>
+      <w:bookmarkEnd w:id="27"/>
+    </w:p>
+    <w:p>
+      <w:r>
+        <w:t xml:space="preserve">In case of content-based filtering, as the recommendations are being made based on the content, without any reference to </w:t>
+      </w:r>
+      <w:proofErr w:type="gramStart"/>
+      <w:r>
+        <w:t>users</w:t>
+      </w:r>
+      <w:proofErr w:type="gramEnd"/>
+      <w:r>
+        <w:t xml:space="preserve"> ratings, we have to evaluate the results based on whether user did actually like the movie being recommended. For the purpose of evaluation, we will treat ratings from 3 to 5 as positive feedback, and ratings and everything below 3 as negative feedback.</w:t>
       </w:r>
     </w:p>
     <w:p>
@@ -11676,7 +12395,15 @@
     </w:p>
     <w:p>
       <w:r>
-        <w:t>For each movie that was rated in the aforementioned set, we will find a list of 50 movies that are predicted based on it. Out of those 50 movies, we will consider as positive hit ones that were positively rated by user, and as a negative hit ones that were negatively rated. Predicted movies that were not rated by the user in question will be ignored. Finally, we calculate the accuracy score based on the number of positive and negative hits.</w:t>
+        <w:t xml:space="preserve">For each movie that was rated in the aforementioned set, we will find a list of 50 movies that are predicted based on it. Out of those 50 movies, we will consider as positive hit ones that were positively rated by user, and as a </w:t>
+      </w:r>
+      <w:proofErr w:type="gramStart"/>
+      <w:r>
+        <w:t>negative hit ones</w:t>
+      </w:r>
+      <w:proofErr w:type="gramEnd"/>
+      <w:r>
+        <w:t xml:space="preserve"> that were negatively rated. Predicted movies that were not rated by the user in question will be ignored. Finally, we calculate the accuracy score based on the number of positive and negative hits.</w:t>
       </w:r>
     </w:p>
     <w:p>
@@ -11752,12 +12479,12 @@
       <w:pPr>
         <w:pStyle w:val="Heading3"/>
       </w:pPr>
-      <w:bookmarkStart w:id="27" w:name="_Toc24203733"/>
+      <w:bookmarkStart w:id="28" w:name="_Toc24203733"/>
       <w:r>
         <w:lastRenderedPageBreak/>
         <w:t>Conclusion</w:t>
       </w:r>
-      <w:bookmarkEnd w:id="27"/>
+      <w:bookmarkEnd w:id="28"/>
     </w:p>
     <w:p>
       <w:r>
@@ -11784,21 +12511,21 @@
       <w:pPr>
         <w:pStyle w:val="Heading2"/>
       </w:pPr>
-      <w:bookmarkStart w:id="28" w:name="_Toc24203734"/>
+      <w:bookmarkStart w:id="29" w:name="_Toc24203734"/>
       <w:r>
         <w:t>Appendix</w:t>
       </w:r>
-      <w:bookmarkEnd w:id="28"/>
+      <w:bookmarkEnd w:id="29"/>
     </w:p>
     <w:p>
       <w:pPr>
         <w:pStyle w:val="Heading2"/>
       </w:pPr>
-      <w:bookmarkStart w:id="29" w:name="_Toc24203735"/>
+      <w:bookmarkStart w:id="30" w:name="_Toc24203735"/>
       <w:r>
         <w:t>Programming code</w:t>
       </w:r>
-      <w:bookmarkEnd w:id="29"/>
+      <w:bookmarkEnd w:id="30"/>
     </w:p>
     <w:p>
       <w:r>
@@ -11809,15 +12536,28 @@
       <w:pPr>
         <w:pStyle w:val="Heading2"/>
       </w:pPr>
-      <w:bookmarkStart w:id="30" w:name="_Toc24203736"/>
-      <w:r>
-        <w:t>Jupyter notebooks</w:t>
-      </w:r>
-      <w:bookmarkEnd w:id="30"/>
-    </w:p>
-    <w:p>
-      <w:r>
-        <w:t>TK: Add links where all the Jupyter notebooks can be found</w:t>
+      <w:bookmarkStart w:id="31" w:name="_Toc24203736"/>
+      <w:proofErr w:type="spellStart"/>
+      <w:r>
+        <w:t>Jupyter</w:t>
+      </w:r>
+      <w:proofErr w:type="spellEnd"/>
+      <w:r>
+        <w:t xml:space="preserve"> notebooks</w:t>
+      </w:r>
+      <w:bookmarkEnd w:id="31"/>
+    </w:p>
+    <w:p>
+      <w:r>
+        <w:t xml:space="preserve">TK: Add links where all the </w:t>
+      </w:r>
+      <w:proofErr w:type="spellStart"/>
+      <w:r>
+        <w:t>Jupyter</w:t>
+      </w:r>
+      <w:proofErr w:type="spellEnd"/>
+      <w:r>
+        <w:t xml:space="preserve"> notebooks can be found</w:t>
       </w:r>
     </w:p>
     <w:p/>
@@ -11846,10 +12586,26 @@
       </w:pPr>
       <w:r>
         <w:lastRenderedPageBreak/>
-        <w:t>TODO: Add following references to the END of bibliography: YouTube, MovieLens, IMDb</w:t>
-      </w:r>
-      <w:r>
-        <w:t>, my github repo</w:t>
+        <w:t xml:space="preserve">TODO: Add following references to the END of bibliography: YouTube, </w:t>
+      </w:r>
+      <w:proofErr w:type="spellStart"/>
+      <w:r>
+        <w:t>MovieLens</w:t>
+      </w:r>
+      <w:proofErr w:type="spellEnd"/>
+      <w:r>
+        <w:t>, IMDb</w:t>
+      </w:r>
+      <w:r>
+        <w:t xml:space="preserve">, my </w:t>
+      </w:r>
+      <w:proofErr w:type="spellStart"/>
+      <w:r>
+        <w:t>github</w:t>
+      </w:r>
+      <w:proofErr w:type="spellEnd"/>
+      <w:r>
+        <w:t xml:space="preserve"> repo</w:t>
       </w:r>
       <w:r>
         <w:fldChar w:fldCharType="begin"/>
@@ -11875,7 +12631,7 @@
         <w:br w:type="page"/>
       </w:r>
     </w:p>
-    <w:bookmarkStart w:id="31" w:name="_Toc24203737" w:displacedByCustomXml="next"/>
+    <w:bookmarkStart w:id="32" w:name="_Toc24203737" w:displacedByCustomXml="next"/>
     <w:sdt>
       <w:sdtPr>
         <w:rPr>
@@ -11894,14 +12650,9 @@
             <w:pStyle w:val="Heading1"/>
           </w:pPr>
           <w:r>
-            <w:t>Bibli</w:t>
-          </w:r>
-          <w:bookmarkStart w:id="32" w:name="_GoBack"/>
+            <w:t>Bibliography</w:t>
+          </w:r>
           <w:bookmarkEnd w:id="32"/>
-          <w:r>
-            <w:t>ography</w:t>
-          </w:r>
-          <w:bookmarkEnd w:id="31"/>
         </w:p>
         <w:sdt>
           <w:sdtPr>
@@ -13886,7 +14637,15 @@
         <w:footnoteRef/>
       </w:r>
       <w:r>
-        <w:t xml:space="preserve"> These assumptions are not validated. They are taken as an potential example that TF-IDF vectorizer might return.</w:t>
+        <w:t xml:space="preserve"> These assumptions are not validated. They are taken as </w:t>
+      </w:r>
+      <w:proofErr w:type="gramStart"/>
+      <w:r>
+        <w:t>an</w:t>
+      </w:r>
+      <w:proofErr w:type="gramEnd"/>
+      <w:r>
+        <w:t xml:space="preserve"> potential example that TF-IDF vectorizer might return.</w:t>
       </w:r>
     </w:p>
   </w:footnote>
@@ -13966,7 +14725,15 @@
         <w:footnoteRef/>
       </w:r>
       <w:r>
-        <w:t xml:space="preserve"> Movies that are listed are the moves that exist in MovieLens dataset as well</w:t>
+        <w:t xml:space="preserve"> Movies that are listed are the moves that exist in </w:t>
+      </w:r>
+      <w:proofErr w:type="spellStart"/>
+      <w:r>
+        <w:t>MovieLens</w:t>
+      </w:r>
+      <w:proofErr w:type="spellEnd"/>
+      <w:r>
+        <w:t xml:space="preserve"> dataset as well</w:t>
       </w:r>
     </w:p>
   </w:footnote>
@@ -15437,6 +16204,95 @@
       <w:pPr>
         <w:ind w:left="720" w:hanging="360"/>
       </w:pPr>
+    </w:lvl>
+    <w:lvl w:ilvl="1" w:tplc="04090019" w:tentative="1">
+      <w:start w:val="1"/>
+      <w:numFmt w:val="lowerLetter"/>
+      <w:lvlText w:val="%2."/>
+      <w:lvlJc w:val="left"/>
+      <w:pPr>
+        <w:ind w:left="1440" w:hanging="360"/>
+      </w:pPr>
+    </w:lvl>
+    <w:lvl w:ilvl="2" w:tplc="0409001B" w:tentative="1">
+      <w:start w:val="1"/>
+      <w:numFmt w:val="lowerRoman"/>
+      <w:lvlText w:val="%3."/>
+      <w:lvlJc w:val="right"/>
+      <w:pPr>
+        <w:ind w:left="2160" w:hanging="180"/>
+      </w:pPr>
+    </w:lvl>
+    <w:lvl w:ilvl="3" w:tplc="0409000F" w:tentative="1">
+      <w:start w:val="1"/>
+      <w:numFmt w:val="decimal"/>
+      <w:lvlText w:val="%4."/>
+      <w:lvlJc w:val="left"/>
+      <w:pPr>
+        <w:ind w:left="2880" w:hanging="360"/>
+      </w:pPr>
+    </w:lvl>
+    <w:lvl w:ilvl="4" w:tplc="04090019" w:tentative="1">
+      <w:start w:val="1"/>
+      <w:numFmt w:val="lowerLetter"/>
+      <w:lvlText w:val="%5."/>
+      <w:lvlJc w:val="left"/>
+      <w:pPr>
+        <w:ind w:left="3600" w:hanging="360"/>
+      </w:pPr>
+    </w:lvl>
+    <w:lvl w:ilvl="5" w:tplc="0409001B" w:tentative="1">
+      <w:start w:val="1"/>
+      <w:numFmt w:val="lowerRoman"/>
+      <w:lvlText w:val="%6."/>
+      <w:lvlJc w:val="right"/>
+      <w:pPr>
+        <w:ind w:left="4320" w:hanging="180"/>
+      </w:pPr>
+    </w:lvl>
+    <w:lvl w:ilvl="6" w:tplc="0409000F" w:tentative="1">
+      <w:start w:val="1"/>
+      <w:numFmt w:val="decimal"/>
+      <w:lvlText w:val="%7."/>
+      <w:lvlJc w:val="left"/>
+      <w:pPr>
+        <w:ind w:left="5040" w:hanging="360"/>
+      </w:pPr>
+    </w:lvl>
+    <w:lvl w:ilvl="7" w:tplc="04090019" w:tentative="1">
+      <w:start w:val="1"/>
+      <w:numFmt w:val="lowerLetter"/>
+      <w:lvlText w:val="%8."/>
+      <w:lvlJc w:val="left"/>
+      <w:pPr>
+        <w:ind w:left="5760" w:hanging="360"/>
+      </w:pPr>
+    </w:lvl>
+    <w:lvl w:ilvl="8" w:tplc="0409001B" w:tentative="1">
+      <w:start w:val="1"/>
+      <w:numFmt w:val="lowerRoman"/>
+      <w:lvlText w:val="%9."/>
+      <w:lvlJc w:val="right"/>
+      <w:pPr>
+        <w:ind w:left="6480" w:hanging="180"/>
+      </w:pPr>
+    </w:lvl>
+  </w:abstractNum>
+  <w:abstractNum w:abstractNumId="24" w15:restartNumberingAfterBreak="0">
+    <w:nsid w:val="672C4E3B"/>
+    <w:multiLevelType w:val="hybridMultilevel"/>
+    <w:tmpl w:val="C8E23C36"/>
+    <w:lvl w:ilvl="0" w:tplc="0409000F">
+      <w:start w:val="1"/>
+      <w:numFmt w:val="decimal"/>
+      <w:lvlText w:val="%1."/>
+      <w:lvlJc w:val="left"/>
+      <w:pPr>
+        <w:ind w:left="720" w:hanging="360"/>
+      </w:pPr>
+      <w:rPr>
+        <w:rFonts w:hint="default"/>
+      </w:rPr>
     </w:lvl>
     <w:lvl w:ilvl="1" w:tplc="04090019" w:tentative="1">
       <w:start w:val="1"/>
@@ -15582,6 +16438,9 @@
   </w:num>
   <w:num w:numId="24">
     <w:abstractNumId w:val="15"/>
+  </w:num>
+  <w:num w:numId="25">
+    <w:abstractNumId w:val="24"/>
   </w:num>
 </w:numbering>
 </file>
@@ -18134,7 +18993,7 @@
 </file>
 
 <file path=customXml/itemProps1.xml><?xml version="1.0" encoding="utf-8"?>
-<ds:datastoreItem xmlns:ds="http://schemas.openxmlformats.org/officeDocument/2006/customXml" ds:itemID="{0E7C1290-5DEC-3347-BA63-3435D96FC672}">
+<ds:datastoreItem xmlns:ds="http://schemas.openxmlformats.org/officeDocument/2006/customXml" ds:itemID="{2FFB9790-B469-F347-892D-FA7E76EF24F6}">
   <ds:schemaRefs>
     <ds:schemaRef ds:uri="http://schemas.openxmlformats.org/officeDocument/2006/bibliography"/>
   </ds:schemaRefs>

</xml_diff>

<commit_message>
Implemented the SVD predictions
</commit_message>
<xml_diff>
--- a/Master Thesis.docx
+++ b/Master Thesis.docx
@@ -3591,6 +3591,7 @@
           <w:id w:val="1310209041"/>
           <w:citation/>
         </w:sdtPr>
+        <w:sdtEndPr/>
         <w:sdtContent>
           <w:r>
             <w:fldChar w:fldCharType="begin"/>
@@ -3656,6 +3657,7 @@
           <w:id w:val="-1964730164"/>
           <w:citation/>
         </w:sdtPr>
+        <w:sdtEndPr/>
         <w:sdtContent>
           <w:r>
             <w:fldChar w:fldCharType="begin"/>
@@ -3706,6 +3708,7 @@
           <w:id w:val="1123348008"/>
           <w:citation/>
         </w:sdtPr>
+        <w:sdtEndPr/>
         <w:sdtContent>
           <w:r>
             <w:fldChar w:fldCharType="begin"/>
@@ -3820,6 +3823,7 @@
           <w:id w:val="-518784561"/>
           <w:citation/>
         </w:sdtPr>
+        <w:sdtEndPr/>
         <w:sdtContent>
           <w:r>
             <w:fldChar w:fldCharType="begin"/>
@@ -3852,6 +3856,7 @@
           <w:id w:val="-621990984"/>
           <w:citation/>
         </w:sdtPr>
+        <w:sdtEndPr/>
         <w:sdtContent>
           <w:r>
             <w:fldChar w:fldCharType="begin"/>
@@ -3892,6 +3897,7 @@
           <w:id w:val="1515419055"/>
           <w:citation/>
         </w:sdtPr>
+        <w:sdtEndPr/>
         <w:sdtContent>
           <w:r>
             <w:fldChar w:fldCharType="begin"/>
@@ -3961,6 +3967,7 @@
           <w:id w:val="-1212341835"/>
           <w:citation/>
         </w:sdtPr>
+        <w:sdtEndPr/>
         <w:sdtContent>
           <w:r>
             <w:fldChar w:fldCharType="begin"/>
@@ -3993,6 +4000,7 @@
           <w:id w:val="1105539253"/>
           <w:citation/>
         </w:sdtPr>
+        <w:sdtEndPr/>
         <w:sdtContent>
           <w:r>
             <w:fldChar w:fldCharType="begin"/>
@@ -4098,6 +4106,7 @@
           <w:id w:val="238523712"/>
           <w:citation/>
         </w:sdtPr>
+        <w:sdtEndPr/>
         <w:sdtContent>
           <w:r>
             <w:fldChar w:fldCharType="begin"/>
@@ -4235,6 +4244,7 @@
           <w:id w:val="-1758900947"/>
           <w:citation/>
         </w:sdtPr>
+        <w:sdtEndPr/>
         <w:sdtContent>
           <w:r>
             <w:fldChar w:fldCharType="begin"/>
@@ -4377,6 +4387,7 @@
           <w:id w:val="1705982060"/>
           <w:citation/>
         </w:sdtPr>
+        <w:sdtEndPr/>
         <w:sdtContent>
           <w:r>
             <w:fldChar w:fldCharType="begin"/>
@@ -4429,6 +4440,7 @@
           <w:id w:val="50817489"/>
           <w:citation/>
         </w:sdtPr>
+        <w:sdtEndPr/>
         <w:sdtContent>
           <w:r>
             <w:fldChar w:fldCharType="begin"/>
@@ -4520,6 +4532,7 @@
           <w:id w:val="-1513757439"/>
           <w:citation/>
         </w:sdtPr>
+        <w:sdtEndPr/>
         <w:sdtContent>
           <w:r>
             <w:fldChar w:fldCharType="begin"/>
@@ -4579,6 +4592,7 @@
           <w:id w:val="538711642"/>
           <w:citation/>
         </w:sdtPr>
+        <w:sdtEndPr/>
         <w:sdtContent>
           <w:r>
             <w:fldChar w:fldCharType="begin"/>
@@ -4608,6 +4622,7 @@
           <w:id w:val="-1898119322"/>
           <w:citation/>
         </w:sdtPr>
+        <w:sdtEndPr/>
         <w:sdtContent>
           <w:r>
             <w:fldChar w:fldCharType="begin"/>
@@ -4671,6 +4686,7 @@
           <w:id w:val="1937711208"/>
           <w:citation/>
         </w:sdtPr>
+        <w:sdtEndPr/>
         <w:sdtContent>
           <w:r>
             <w:fldChar w:fldCharType="begin"/>
@@ -4697,6 +4713,7 @@
           <w:id w:val="-505830732"/>
           <w:citation/>
         </w:sdtPr>
+        <w:sdtEndPr/>
         <w:sdtContent>
           <w:r>
             <w:fldChar w:fldCharType="begin"/>
@@ -4729,6 +4746,7 @@
           <w:id w:val="430940602"/>
           <w:citation/>
         </w:sdtPr>
+        <w:sdtEndPr/>
         <w:sdtContent>
           <w:r>
             <w:fldChar w:fldCharType="begin"/>
@@ -4775,6 +4793,7 @@
           <w:id w:val="270978586"/>
           <w:citation/>
         </w:sdtPr>
+        <w:sdtEndPr/>
         <w:sdtContent>
           <w:r>
             <w:fldChar w:fldCharType="begin"/>
@@ -4836,6 +4855,7 @@
           <w:id w:val="-668414534"/>
           <w:citation/>
         </w:sdtPr>
+        <w:sdtEndPr/>
         <w:sdtContent>
           <w:r>
             <w:fldChar w:fldCharType="begin"/>
@@ -4896,6 +4916,7 @@
           <w:id w:val="451980265"/>
           <w:citation/>
         </w:sdtPr>
+        <w:sdtEndPr/>
         <w:sdtContent>
           <w:r>
             <w:fldChar w:fldCharType="begin"/>
@@ -4935,6 +4956,7 @@
           <w:id w:val="-2083211767"/>
           <w:citation/>
         </w:sdtPr>
+        <w:sdtEndPr/>
         <w:sdtContent>
           <w:r>
             <w:fldChar w:fldCharType="begin"/>
@@ -4974,6 +4996,7 @@
           <w:id w:val="2041932427"/>
           <w:citation/>
         </w:sdtPr>
+        <w:sdtEndPr/>
         <w:sdtContent>
           <w:r>
             <w:fldChar w:fldCharType="begin"/>
@@ -5014,6 +5037,7 @@
           <w:id w:val="1370875308"/>
           <w:citation/>
         </w:sdtPr>
+        <w:sdtEndPr/>
         <w:sdtContent>
           <w:r>
             <w:rPr>
@@ -5103,6 +5127,7 @@
           <w:id w:val="1968466208"/>
           <w:citation/>
         </w:sdtPr>
+        <w:sdtEndPr/>
         <w:sdtContent>
           <w:r>
             <w:fldChar w:fldCharType="begin"/>
@@ -5150,6 +5175,7 @@
           <w:id w:val="1312908474"/>
           <w:citation/>
         </w:sdtPr>
+        <w:sdtEndPr/>
         <w:sdtContent>
           <w:r>
             <w:fldChar w:fldCharType="begin"/>
@@ -5214,6 +5240,7 @@
           <w:id w:val="1194115485"/>
           <w:citation/>
         </w:sdtPr>
+        <w:sdtEndPr/>
         <w:sdtContent>
           <w:r>
             <w:fldChar w:fldCharType="begin"/>
@@ -5267,6 +5294,7 @@
           <w:id w:val="-135952165"/>
           <w:citation/>
         </w:sdtPr>
+        <w:sdtEndPr/>
         <w:sdtContent>
           <w:r>
             <w:fldChar w:fldCharType="begin"/>
@@ -5296,6 +5324,7 @@
           <w:id w:val="449989254"/>
           <w:citation/>
         </w:sdtPr>
+        <w:sdtEndPr/>
         <w:sdtContent>
           <w:r>
             <w:fldChar w:fldCharType="begin"/>
@@ -5345,6 +5374,7 @@
           <w:id w:val="65924183"/>
           <w:citation/>
         </w:sdtPr>
+        <w:sdtEndPr/>
         <w:sdtContent>
           <w:r>
             <w:fldChar w:fldCharType="begin"/>
@@ -5401,6 +5431,7 @@
           <w:id w:val="-990246643"/>
           <w:citation/>
         </w:sdtPr>
+        <w:sdtEndPr/>
         <w:sdtContent>
           <w:r>
             <w:fldChar w:fldCharType="begin"/>
@@ -5430,6 +5461,7 @@
           <w:id w:val="1347213592"/>
           <w:citation/>
         </w:sdtPr>
+        <w:sdtEndPr/>
         <w:sdtContent>
           <w:r>
             <w:fldChar w:fldCharType="begin"/>
@@ -5459,6 +5491,7 @@
           <w:id w:val="-567810304"/>
           <w:citation/>
         </w:sdtPr>
+        <w:sdtEndPr/>
         <w:sdtContent>
           <w:r>
             <w:fldChar w:fldCharType="begin"/>
@@ -5488,6 +5521,7 @@
           <w:id w:val="-738334396"/>
           <w:citation/>
         </w:sdtPr>
+        <w:sdtEndPr/>
         <w:sdtContent>
           <w:r>
             <w:fldChar w:fldCharType="begin"/>
@@ -5522,6 +5556,7 @@
           <w:id w:val="1094050794"/>
           <w:citation/>
         </w:sdtPr>
+        <w:sdtEndPr/>
         <w:sdtContent>
           <w:r>
             <w:fldChar w:fldCharType="begin"/>
@@ -5751,6 +5786,7 @@
           <w:id w:val="988684297"/>
           <w:citation/>
         </w:sdtPr>
+        <w:sdtEndPr/>
         <w:sdtContent>
           <w:r>
             <w:fldChar w:fldCharType="begin"/>
@@ -5783,6 +5819,7 @@
           <w:id w:val="820766562"/>
           <w:citation/>
         </w:sdtPr>
+        <w:sdtEndPr/>
         <w:sdtContent>
           <w:r>
             <w:fldChar w:fldCharType="begin"/>
@@ -5836,6 +5873,7 @@
           <w:id w:val="-215356598"/>
           <w:citation/>
         </w:sdtPr>
+        <w:sdtEndPr/>
         <w:sdtContent>
           <w:r>
             <w:fldChar w:fldCharType="begin"/>
@@ -5886,6 +5924,7 @@
           <w:id w:val="1686936247"/>
           <w:citation/>
         </w:sdtPr>
+        <w:sdtEndPr/>
         <w:sdtContent>
           <w:r>
             <w:fldChar w:fldCharType="begin"/>
@@ -5990,6 +6029,7 @@
           <w:id w:val="1964150046"/>
           <w:citation/>
         </w:sdtPr>
+        <w:sdtEndPr/>
         <w:sdtContent>
           <w:r>
             <w:fldChar w:fldCharType="begin"/>
@@ -6151,6 +6191,7 @@
           <w:id w:val="-838470044"/>
           <w:citation/>
         </w:sdtPr>
+        <w:sdtEndPr/>
         <w:sdtContent>
           <w:r>
             <w:fldChar w:fldCharType="begin"/>
@@ -6229,27 +6270,14 @@
       <w:r>
         <w:t xml:space="preserve">Figure </w:t>
       </w:r>
-      <w:r>
-        <w:fldChar w:fldCharType="begin"/>
-      </w:r>
-      <w:r>
-        <w:instrText xml:space="preserve"> SEQ Figure \* ARABIC </w:instrText>
-      </w:r>
-      <w:r>
-        <w:fldChar w:fldCharType="separate"/>
-      </w:r>
-      <w:r>
-        <w:rPr>
-          <w:noProof/>
-        </w:rPr>
-        <w:t>1</w:t>
-      </w:r>
-      <w:r>
-        <w:rPr>
-          <w:noProof/>
-        </w:rPr>
-        <w:fldChar w:fldCharType="end"/>
-      </w:r>
+      <w:fldSimple w:instr=" SEQ Figure \* ARABIC ">
+        <w:r>
+          <w:rPr>
+            <w:noProof/>
+          </w:rPr>
+          <w:t>1</w:t>
+        </w:r>
+      </w:fldSimple>
       <w:r>
         <w:t xml:space="preserve"> –</w:t>
       </w:r>
@@ -6276,6 +6304,7 @@
           <w:id w:val="-614056252"/>
           <w:citation/>
         </w:sdtPr>
+        <w:sdtEndPr/>
         <w:sdtContent>
           <w:r>
             <w:fldChar w:fldCharType="begin"/>
@@ -6319,6 +6348,7 @@
           <w:id w:val="1077789177"/>
           <w:citation/>
         </w:sdtPr>
+        <w:sdtEndPr/>
         <w:sdtContent>
           <w:r>
             <w:fldChar w:fldCharType="begin"/>
@@ -6353,6 +6383,7 @@
           <w:id w:val="312457732"/>
           <w:citation/>
         </w:sdtPr>
+        <w:sdtEndPr/>
         <w:sdtContent>
           <w:r>
             <w:fldChar w:fldCharType="begin"/>
@@ -6431,27 +6462,14 @@
       <w:r>
         <w:t xml:space="preserve">Figure </w:t>
       </w:r>
-      <w:r>
-        <w:fldChar w:fldCharType="begin"/>
-      </w:r>
-      <w:r>
-        <w:instrText xml:space="preserve"> SEQ Figure \* ARABIC </w:instrText>
-      </w:r>
-      <w:r>
-        <w:fldChar w:fldCharType="separate"/>
-      </w:r>
-      <w:r>
-        <w:rPr>
-          <w:noProof/>
-        </w:rPr>
-        <w:t>2</w:t>
-      </w:r>
-      <w:r>
-        <w:rPr>
-          <w:noProof/>
-        </w:rPr>
-        <w:fldChar w:fldCharType="end"/>
-      </w:r>
+      <w:fldSimple w:instr=" SEQ Figure \* ARABIC ">
+        <w:r>
+          <w:rPr>
+            <w:noProof/>
+          </w:rPr>
+          <w:t>2</w:t>
+        </w:r>
+      </w:fldSimple>
       <w:r>
         <w:t xml:space="preserve"> - Example of an incomplete rating matrix</w:t>
       </w:r>
@@ -6508,27 +6526,14 @@
       <w:r>
         <w:t xml:space="preserve">Figure </w:t>
       </w:r>
-      <w:r>
-        <w:fldChar w:fldCharType="begin"/>
-      </w:r>
-      <w:r>
-        <w:instrText xml:space="preserve"> SEQ Figure \* ARABIC </w:instrText>
-      </w:r>
-      <w:r>
-        <w:fldChar w:fldCharType="separate"/>
-      </w:r>
-      <w:r>
-        <w:rPr>
-          <w:noProof/>
-        </w:rPr>
-        <w:t>3</w:t>
-      </w:r>
-      <w:r>
-        <w:rPr>
-          <w:noProof/>
-        </w:rPr>
-        <w:fldChar w:fldCharType="end"/>
-      </w:r>
+      <w:fldSimple w:instr=" SEQ Figure \* ARABIC ">
+        <w:r>
+          <w:rPr>
+            <w:noProof/>
+          </w:rPr>
+          <w:t>3</w:t>
+        </w:r>
+      </w:fldSimple>
       <w:r>
         <w:t xml:space="preserve"> - unary ratings matrix</w:t>
       </w:r>
@@ -6551,6 +6556,7 @@
           <w:id w:val="919681890"/>
           <w:citation/>
         </w:sdtPr>
+        <w:sdtEndPr/>
         <w:sdtContent>
           <w:r>
             <w:fldChar w:fldCharType="begin"/>
@@ -6596,6 +6602,7 @@
           <w:id w:val="1380521405"/>
           <w:citation/>
         </w:sdtPr>
+        <w:sdtEndPr/>
         <w:sdtContent>
           <w:r>
             <w:fldChar w:fldCharType="begin"/>
@@ -6633,6 +6640,7 @@
           <w:id w:val="-1104960661"/>
           <w:citation/>
         </w:sdtPr>
+        <w:sdtEndPr/>
         <w:sdtContent>
           <w:r>
             <w:fldChar w:fldCharType="begin"/>
@@ -6725,6 +6733,7 @@
           <w:id w:val="899714732"/>
           <w:citation/>
         </w:sdtPr>
+        <w:sdtEndPr/>
         <w:sdtContent>
           <w:r>
             <w:rPr>
@@ -6771,6 +6780,7 @@
           <w:id w:val="531241410"/>
           <w:citation/>
         </w:sdtPr>
+        <w:sdtEndPr/>
         <w:sdtContent>
           <w:r>
             <w:rPr>
@@ -6825,6 +6835,7 @@
           <w:id w:val="-89864566"/>
           <w:citation/>
         </w:sdtPr>
+        <w:sdtEndPr/>
         <w:sdtContent>
           <w:r>
             <w:rPr>
@@ -7010,6 +7021,7 @@
           <w:id w:val="548268817"/>
           <w:citation/>
         </w:sdtPr>
+        <w:sdtEndPr/>
         <w:sdtContent>
           <w:r>
             <w:rPr>
@@ -7073,6 +7085,7 @@
           <w:id w:val="1614947001"/>
           <w:citation/>
         </w:sdtPr>
+        <w:sdtEndPr/>
         <w:sdtContent>
           <w:r>
             <w:fldChar w:fldCharType="begin"/>
@@ -7163,6 +7176,7 @@
           <w:id w:val="-1525628279"/>
           <w:citation/>
         </w:sdtPr>
+        <w:sdtEndPr/>
         <w:sdtContent>
           <w:r>
             <w:fldChar w:fldCharType="begin"/>
@@ -7220,6 +7234,7 @@
           <w:id w:val="-1187133240"/>
           <w:citation/>
         </w:sdtPr>
+        <w:sdtEndPr/>
         <w:sdtContent>
           <w:r>
             <w:fldChar w:fldCharType="begin"/>
@@ -7246,6 +7261,7 @@
           <w:id w:val="1930701601"/>
           <w:citation/>
         </w:sdtPr>
+        <w:sdtEndPr/>
         <w:sdtContent>
           <w:r>
             <w:fldChar w:fldCharType="begin"/>
@@ -7278,6 +7294,7 @@
           <w:id w:val="-908149701"/>
           <w:citation/>
         </w:sdtPr>
+        <w:sdtEndPr/>
         <w:sdtContent>
           <w:r>
             <w:fldChar w:fldCharType="begin"/>
@@ -7459,27 +7476,14 @@
       <w:r>
         <w:t xml:space="preserve">Figure </w:t>
       </w:r>
-      <w:r>
-        <w:fldChar w:fldCharType="begin"/>
-      </w:r>
-      <w:r>
-        <w:instrText xml:space="preserve"> SEQ Figure \* ARABIC </w:instrText>
-      </w:r>
-      <w:r>
-        <w:fldChar w:fldCharType="separate"/>
-      </w:r>
-      <w:r>
-        <w:rPr>
-          <w:noProof/>
-        </w:rPr>
-        <w:t>4</w:t>
-      </w:r>
-      <w:r>
-        <w:rPr>
-          <w:noProof/>
-        </w:rPr>
-        <w:fldChar w:fldCharType="end"/>
-      </w:r>
+      <w:fldSimple w:instr=" SEQ Figure \* ARABIC ">
+        <w:r>
+          <w:rPr>
+            <w:noProof/>
+          </w:rPr>
+          <w:t>4</w:t>
+        </w:r>
+      </w:fldSimple>
       <w:r>
         <w:t xml:space="preserve"> - Content-based recommender systems. If user has liked Movie 1, recommend a movie whose content is similar to it</w:t>
       </w:r>
@@ -7922,27 +7926,14 @@
       <w:r>
         <w:t xml:space="preserve">Equation </w:t>
       </w:r>
-      <w:r>
-        <w:fldChar w:fldCharType="begin"/>
-      </w:r>
-      <w:r>
-        <w:instrText xml:space="preserve"> SEQ Equation \* ARABIC </w:instrText>
-      </w:r>
-      <w:r>
-        <w:fldChar w:fldCharType="separate"/>
-      </w:r>
-      <w:r>
-        <w:rPr>
-          <w:noProof/>
-        </w:rPr>
-        <w:t>1</w:t>
-      </w:r>
-      <w:r>
-        <w:rPr>
-          <w:noProof/>
-        </w:rPr>
-        <w:fldChar w:fldCharType="end"/>
-      </w:r>
+      <w:fldSimple w:instr=" SEQ Equation \* ARABIC ">
+        <w:r>
+          <w:rPr>
+            <w:noProof/>
+          </w:rPr>
+          <w:t>1</w:t>
+        </w:r>
+      </w:fldSimple>
       <w:r>
         <w:t xml:space="preserve"> - TF-IDF formula</w:t>
       </w:r>
@@ -8034,6 +8025,7 @@
           <w:id w:val="-838380584"/>
           <w:citation/>
         </w:sdtPr>
+        <w:sdtEndPr/>
         <w:sdtContent>
           <w:r>
             <w:fldChar w:fldCharType="begin"/>
@@ -8342,13 +8334,7 @@
       <m:oMathPara>
         <m:oMath>
           <m:r>
-            <m:t>M=U*</m:t>
-          </m:r>
-          <m:r>
-            <m:t>Σ</m:t>
-          </m:r>
-          <m:r>
-            <m:t>*</m:t>
+            <m:t>M=U*Σ*</m:t>
           </m:r>
           <m:sSup>
             <m:sSupPr>
@@ -8383,24 +8369,14 @@
       <w:r>
         <w:t xml:space="preserve">Equation </w:t>
       </w:r>
-      <w:r>
-        <w:fldChar w:fldCharType="begin"/>
-      </w:r>
-      <w:r>
-        <w:instrText xml:space="preserve"> SEQ Equation \* ARABIC </w:instrText>
-      </w:r>
-      <w:r>
-        <w:fldChar w:fldCharType="separate"/>
-      </w:r>
-      <w:r>
-        <w:rPr>
-          <w:noProof/>
-        </w:rPr>
-        <w:t>2</w:t>
-      </w:r>
-      <w:r>
-        <w:fldChar w:fldCharType="end"/>
-      </w:r>
+      <w:fldSimple w:instr=" SEQ Equation \* ARABIC ">
+        <w:r>
+          <w:rPr>
+            <w:noProof/>
+          </w:rPr>
+          <w:t>2</w:t>
+        </w:r>
+      </w:fldSimple>
       <w:r>
         <w:t xml:space="preserve"> - Singular Value Decomposition Formula</w:t>
       </w:r>
@@ -8526,6 +8502,9 @@
         <w:jc w:val="center"/>
       </w:pPr>
       <w:r>
+        <w:rPr>
+          <w:noProof/>
+        </w:rPr>
         <w:lastRenderedPageBreak/>
         <w:drawing>
           <wp:inline distT="0" distB="0" distL="0" distR="0" wp14:anchorId="3D058BA0" wp14:editId="18CA4661">
@@ -8571,24 +8550,14 @@
       <w:r>
         <w:t xml:space="preserve">Figure </w:t>
       </w:r>
-      <w:r>
-        <w:fldChar w:fldCharType="begin"/>
-      </w:r>
-      <w:r>
-        <w:instrText xml:space="preserve"> SEQ Figure \* ARABIC </w:instrText>
-      </w:r>
-      <w:r>
-        <w:fldChar w:fldCharType="separate"/>
-      </w:r>
-      <w:r>
-        <w:rPr>
-          <w:noProof/>
-        </w:rPr>
-        <w:t>5</w:t>
-      </w:r>
-      <w:r>
-        <w:fldChar w:fldCharType="end"/>
-      </w:r>
+      <w:fldSimple w:instr=" SEQ Figure \* ARABIC ">
+        <w:r>
+          <w:rPr>
+            <w:noProof/>
+          </w:rPr>
+          <w:t>5</w:t>
+        </w:r>
+      </w:fldSimple>
       <w:r>
         <w:t xml:space="preserve"> - Singular Value Decomposition of a matrix M</w:t>
       </w:r>
@@ -8643,6 +8612,7 @@
           <w:id w:val="-1852099705"/>
           <w:citation/>
         </w:sdtPr>
+        <w:sdtEndPr/>
         <w:sdtContent>
           <w:r>
             <w:rPr>
@@ -8741,6 +8711,7 @@
           <w:id w:val="516816236"/>
           <w:citation/>
         </w:sdtPr>
+        <w:sdtEndPr/>
         <w:sdtContent>
           <w:r>
             <w:fldChar w:fldCharType="begin"/>
@@ -9004,6 +8975,7 @@
           <w:id w:val="1207990720"/>
           <w:citation/>
         </w:sdtPr>
+        <w:sdtEndPr/>
         <w:sdtContent>
           <w:r>
             <w:fldChar w:fldCharType="begin"/>
@@ -9136,6 +9108,7 @@
           <w:id w:val="1911344195"/>
           <w:citation/>
         </w:sdtPr>
+        <w:sdtEndPr/>
         <w:sdtContent>
           <w:r>
             <w:fldChar w:fldCharType="begin"/>
@@ -9216,27 +9189,14 @@
       <w:r>
         <w:t xml:space="preserve">Figure </w:t>
       </w:r>
-      <w:r>
-        <w:fldChar w:fldCharType="begin"/>
-      </w:r>
-      <w:r>
-        <w:instrText xml:space="preserve"> SEQ Figure \* ARABIC </w:instrText>
-      </w:r>
-      <w:r>
-        <w:fldChar w:fldCharType="separate"/>
-      </w:r>
-      <w:r>
-        <w:rPr>
-          <w:noProof/>
-        </w:rPr>
-        <w:t>6</w:t>
-      </w:r>
-      <w:r>
-        <w:rPr>
-          <w:noProof/>
-        </w:rPr>
-        <w:fldChar w:fldCharType="end"/>
-      </w:r>
+      <w:fldSimple w:instr=" SEQ Figure \* ARABIC ">
+        <w:r>
+          <w:rPr>
+            <w:noProof/>
+          </w:rPr>
+          <w:t>6</w:t>
+        </w:r>
+      </w:fldSimple>
       <w:r>
         <w:t xml:space="preserve"> - Dataset samples</w:t>
       </w:r>
@@ -9299,27 +9259,14 @@
       <w:r>
         <w:t xml:space="preserve">Figure </w:t>
       </w:r>
-      <w:r>
-        <w:fldChar w:fldCharType="begin"/>
-      </w:r>
-      <w:r>
-        <w:instrText xml:space="preserve"> SEQ Figure \* ARABIC </w:instrText>
-      </w:r>
-      <w:r>
-        <w:fldChar w:fldCharType="separate"/>
-      </w:r>
-      <w:r>
-        <w:rPr>
-          <w:noProof/>
-        </w:rPr>
-        <w:t>7</w:t>
-      </w:r>
-      <w:r>
-        <w:rPr>
-          <w:noProof/>
-        </w:rPr>
-        <w:fldChar w:fldCharType="end"/>
-      </w:r>
+      <w:fldSimple w:instr=" SEQ Figure \* ARABIC ">
+        <w:r>
+          <w:rPr>
+            <w:noProof/>
+          </w:rPr>
+          <w:t>7</w:t>
+        </w:r>
+      </w:fldSimple>
       <w:r>
         <w:t xml:space="preserve"> - Ratings distribution</w:t>
       </w:r>
@@ -9501,27 +9448,14 @@
       <w:r>
         <w:t xml:space="preserve">Figure </w:t>
       </w:r>
-      <w:r>
-        <w:fldChar w:fldCharType="begin"/>
-      </w:r>
-      <w:r>
-        <w:instrText xml:space="preserve"> SEQ Figure \* ARABIC </w:instrText>
-      </w:r>
-      <w:r>
-        <w:fldChar w:fldCharType="separate"/>
-      </w:r>
-      <w:r>
-        <w:rPr>
-          <w:noProof/>
-        </w:rPr>
-        <w:t>8</w:t>
-      </w:r>
-      <w:r>
-        <w:rPr>
-          <w:noProof/>
-        </w:rPr>
-        <w:fldChar w:fldCharType="end"/>
-      </w:r>
+      <w:fldSimple w:instr=" SEQ Figure \* ARABIC ">
+        <w:r>
+          <w:rPr>
+            <w:noProof/>
+          </w:rPr>
+          <w:t>8</w:t>
+        </w:r>
+      </w:fldSimple>
       <w:r>
         <w:t xml:space="preserve"> - List of movies and genres</w:t>
       </w:r>
@@ -9760,27 +9694,14 @@
       <w:r>
         <w:t xml:space="preserve">Figure </w:t>
       </w:r>
-      <w:r>
-        <w:fldChar w:fldCharType="begin"/>
-      </w:r>
-      <w:r>
-        <w:instrText xml:space="preserve"> SEQ Figure \* ARABIC </w:instrText>
-      </w:r>
-      <w:r>
-        <w:fldChar w:fldCharType="separate"/>
-      </w:r>
-      <w:r>
-        <w:rPr>
-          <w:noProof/>
-        </w:rPr>
-        <w:t>9</w:t>
-      </w:r>
-      <w:r>
-        <w:rPr>
-          <w:noProof/>
-        </w:rPr>
-        <w:fldChar w:fldCharType="end"/>
-      </w:r>
+      <w:fldSimple w:instr=" SEQ Figure \* ARABIC ">
+        <w:r>
+          <w:rPr>
+            <w:noProof/>
+          </w:rPr>
+          <w:t>9</w:t>
+        </w:r>
+      </w:fldSimple>
       <w:r>
         <w:t xml:space="preserve"> - m x n ratings matrix</w:t>
       </w:r>
@@ -9849,6 +9770,7 @@
           <w:id w:val="1768338889"/>
           <w:citation/>
         </w:sdtPr>
+        <w:sdtEndPr/>
         <w:sdtContent>
           <w:r>
             <w:rPr>
@@ -10036,27 +9958,14 @@
       <w:r>
         <w:t xml:space="preserve">Equation </w:t>
       </w:r>
-      <w:r>
-        <w:fldChar w:fldCharType="begin"/>
-      </w:r>
-      <w:r>
-        <w:instrText xml:space="preserve"> SEQ Equation \* ARABIC </w:instrText>
-      </w:r>
-      <w:r>
-        <w:fldChar w:fldCharType="separate"/>
-      </w:r>
-      <w:r>
-        <w:rPr>
-          <w:noProof/>
-        </w:rPr>
-        <w:t>3</w:t>
-      </w:r>
-      <w:r>
-        <w:rPr>
-          <w:noProof/>
-        </w:rPr>
-        <w:fldChar w:fldCharType="end"/>
-      </w:r>
+      <w:fldSimple w:instr=" SEQ Equation \* ARABIC ">
+        <w:r>
+          <w:rPr>
+            <w:noProof/>
+          </w:rPr>
+          <w:t>3</w:t>
+        </w:r>
+      </w:fldSimple>
       <w:r>
         <w:t xml:space="preserve"> - mean rating value</w:t>
       </w:r>
@@ -10070,6 +9979,7 @@
           <w:id w:val="-1300765630"/>
           <w:citation/>
         </w:sdtPr>
+        <w:sdtEndPr/>
         <w:sdtContent>
           <w:r>
             <w:fldChar w:fldCharType="begin"/>
@@ -10121,6 +10031,7 @@
           <w:id w:val="-2141483867"/>
           <w:citation/>
         </w:sdtPr>
+        <w:sdtEndPr/>
         <w:sdtContent>
           <w:r>
             <w:fldChar w:fldCharType="begin"/>
@@ -10267,6 +10178,7 @@
           <w:id w:val="-694917658"/>
           <w:citation/>
         </w:sdtPr>
+        <w:sdtEndPr/>
         <w:sdtContent>
           <w:r>
             <w:fldChar w:fldCharType="begin"/>
@@ -11095,27 +11007,14 @@
       <w:r>
         <w:t xml:space="preserve">Equation </w:t>
       </w:r>
-      <w:r>
-        <w:fldChar w:fldCharType="begin"/>
-      </w:r>
-      <w:r>
-        <w:instrText xml:space="preserve"> SEQ Equation \* ARABIC </w:instrText>
-      </w:r>
-      <w:r>
-        <w:fldChar w:fldCharType="separate"/>
-      </w:r>
-      <w:r>
-        <w:rPr>
-          <w:noProof/>
-        </w:rPr>
-        <w:t>4</w:t>
-      </w:r>
-      <w:r>
-        <w:rPr>
-          <w:noProof/>
-        </w:rPr>
-        <w:fldChar w:fldCharType="end"/>
-      </w:r>
+      <w:fldSimple w:instr=" SEQ Equation \* ARABIC ">
+        <w:r>
+          <w:rPr>
+            <w:noProof/>
+          </w:rPr>
+          <w:t>4</w:t>
+        </w:r>
+      </w:fldSimple>
       <w:r>
         <w:t xml:space="preserve"> - Pearson correlation coefficient</w:t>
       </w:r>
@@ -11132,6 +11031,7 @@
           <w:id w:val="1194956628"/>
           <w:citation/>
         </w:sdtPr>
+        <w:sdtEndPr/>
         <w:sdtContent>
           <w:r>
             <w:fldChar w:fldCharType="begin"/>
@@ -11173,6 +11073,7 @@
           <w:id w:val="-204028253"/>
           <w:citation/>
         </w:sdtPr>
+        <w:sdtEndPr/>
         <w:sdtContent>
           <w:r>
             <w:fldChar w:fldCharType="begin"/>
@@ -11272,27 +11173,14 @@
       <w:r>
         <w:t xml:space="preserve">Figure </w:t>
       </w:r>
-      <w:r>
-        <w:fldChar w:fldCharType="begin"/>
-      </w:r>
-      <w:r>
-        <w:instrText xml:space="preserve"> SEQ Figure \* ARABIC </w:instrText>
-      </w:r>
-      <w:r>
-        <w:fldChar w:fldCharType="separate"/>
-      </w:r>
-      <w:r>
-        <w:rPr>
-          <w:noProof/>
-        </w:rPr>
-        <w:t>10</w:t>
-      </w:r>
-      <w:r>
-        <w:rPr>
-          <w:noProof/>
-        </w:rPr>
-        <w:fldChar w:fldCharType="end"/>
-      </w:r>
+      <w:fldSimple w:instr=" SEQ Figure \* ARABIC ">
+        <w:r>
+          <w:rPr>
+            <w:noProof/>
+          </w:rPr>
+          <w:t>10</w:t>
+        </w:r>
+      </w:fldSimple>
       <w:r>
         <w:t xml:space="preserve"> - Similarity coefficients between samples</w:t>
       </w:r>
@@ -11641,27 +11529,14 @@
       <w:r>
         <w:t xml:space="preserve">Equation </w:t>
       </w:r>
-      <w:r>
-        <w:fldChar w:fldCharType="begin"/>
-      </w:r>
-      <w:r>
-        <w:instrText xml:space="preserve"> SEQ Equation \* ARABIC </w:instrText>
-      </w:r>
-      <w:r>
-        <w:fldChar w:fldCharType="separate"/>
-      </w:r>
-      <w:r>
-        <w:rPr>
-          <w:noProof/>
-        </w:rPr>
-        <w:t>5</w:t>
-      </w:r>
-      <w:r>
-        <w:rPr>
-          <w:noProof/>
-        </w:rPr>
-        <w:fldChar w:fldCharType="end"/>
-      </w:r>
+      <w:fldSimple w:instr=" SEQ Equation \* ARABIC ">
+        <w:r>
+          <w:rPr>
+            <w:noProof/>
+          </w:rPr>
+          <w:t>5</w:t>
+        </w:r>
+      </w:fldSimple>
       <w:r>
         <w:t xml:space="preserve"> - Formula for calculating the predicted rating of given user for given movie</w:t>
       </w:r>
@@ -11679,6 +11554,7 @@
           <w:id w:val="758635043"/>
           <w:citation/>
         </w:sdtPr>
+        <w:sdtEndPr/>
         <w:sdtContent>
           <w:r>
             <w:fldChar w:fldCharType="begin"/>
@@ -11757,27 +11633,14 @@
       <w:r>
         <w:t xml:space="preserve">Figure </w:t>
       </w:r>
-      <w:r>
-        <w:fldChar w:fldCharType="begin"/>
-      </w:r>
-      <w:r>
-        <w:instrText xml:space="preserve"> SEQ Figure \* ARABIC </w:instrText>
-      </w:r>
-      <w:r>
-        <w:fldChar w:fldCharType="separate"/>
-      </w:r>
-      <w:r>
-        <w:rPr>
-          <w:noProof/>
-        </w:rPr>
-        <w:t>11</w:t>
-      </w:r>
-      <w:r>
-        <w:rPr>
-          <w:noProof/>
-        </w:rPr>
-        <w:fldChar w:fldCharType="end"/>
-      </w:r>
+      <w:fldSimple w:instr=" SEQ Figure \* ARABIC ">
+        <w:r>
+          <w:rPr>
+            <w:noProof/>
+          </w:rPr>
+          <w:t>11</w:t>
+        </w:r>
+      </w:fldSimple>
       <w:r>
         <w:t xml:space="preserve"> - Python function for predicting the ratings</w:t>
       </w:r>
@@ -11848,27 +11711,14 @@
       <w:r>
         <w:t xml:space="preserve">Figure </w:t>
       </w:r>
-      <w:r>
-        <w:fldChar w:fldCharType="begin"/>
-      </w:r>
-      <w:r>
-        <w:instrText xml:space="preserve"> SEQ Figure \* ARABIC </w:instrText>
-      </w:r>
-      <w:r>
-        <w:fldChar w:fldCharType="separate"/>
-      </w:r>
-      <w:r>
-        <w:rPr>
-          <w:noProof/>
-        </w:rPr>
-        <w:t>12</w:t>
-      </w:r>
-      <w:r>
-        <w:rPr>
-          <w:noProof/>
-        </w:rPr>
-        <w:fldChar w:fldCharType="end"/>
-      </w:r>
+      <w:fldSimple w:instr=" SEQ Figure \* ARABIC ">
+        <w:r>
+          <w:rPr>
+            <w:noProof/>
+          </w:rPr>
+          <w:t>12</w:t>
+        </w:r>
+      </w:fldSimple>
       <w:r>
         <w:t xml:space="preserve"> - movies that were rated with a high value by observed user</w:t>
       </w:r>
@@ -11886,6 +11736,7 @@
           <w:id w:val="-5139548"/>
           <w:citation/>
         </w:sdtPr>
+        <w:sdtEndPr/>
         <w:sdtContent>
           <w:r>
             <w:fldChar w:fldCharType="begin"/>
@@ -12035,27 +11886,14 @@
       <w:r>
         <w:t xml:space="preserve">Figure </w:t>
       </w:r>
-      <w:r>
-        <w:fldChar w:fldCharType="begin"/>
-      </w:r>
-      <w:r>
-        <w:instrText xml:space="preserve"> SEQ Figure \* ARABIC </w:instrText>
-      </w:r>
-      <w:r>
-        <w:fldChar w:fldCharType="separate"/>
-      </w:r>
-      <w:r>
-        <w:rPr>
-          <w:noProof/>
-        </w:rPr>
-        <w:t>13</w:t>
-      </w:r>
-      <w:r>
-        <w:rPr>
-          <w:noProof/>
-        </w:rPr>
-        <w:fldChar w:fldCharType="end"/>
-      </w:r>
+      <w:fldSimple w:instr=" SEQ Figure \* ARABIC ">
+        <w:r>
+          <w:rPr>
+            <w:noProof/>
+          </w:rPr>
+          <w:t>13</w:t>
+        </w:r>
+      </w:fldSimple>
       <w:r>
         <w:t xml:space="preserve"> - sample predicted ratings</w:t>
       </w:r>
@@ -12146,6 +11984,7 @@
           <w:id w:val="-553385497"/>
           <w:citation/>
         </w:sdtPr>
+        <w:sdtEndPr/>
         <w:sdtContent>
           <w:r>
             <w:fldChar w:fldCharType="begin"/>
@@ -12722,27 +12561,14 @@
       <w:r>
         <w:t xml:space="preserve">Equation </w:t>
       </w:r>
-      <w:r>
-        <w:fldChar w:fldCharType="begin"/>
-      </w:r>
-      <w:r>
-        <w:instrText xml:space="preserve"> SEQ Equation \* ARABIC </w:instrText>
-      </w:r>
-      <w:r>
-        <w:fldChar w:fldCharType="separate"/>
-      </w:r>
-      <w:r>
-        <w:rPr>
-          <w:noProof/>
-        </w:rPr>
-        <w:t>6</w:t>
-      </w:r>
-      <w:r>
-        <w:rPr>
-          <w:noProof/>
-        </w:rPr>
-        <w:fldChar w:fldCharType="end"/>
-      </w:r>
+      <w:fldSimple w:instr=" SEQ Equation \* ARABIC ">
+        <w:r>
+          <w:rPr>
+            <w:noProof/>
+          </w:rPr>
+          <w:t>6</w:t>
+        </w:r>
+      </w:fldSimple>
       <w:r>
         <w:t xml:space="preserve"> - Adjusted cosine formula</w:t>
       </w:r>
@@ -12805,27 +12631,14 @@
       <w:r>
         <w:t xml:space="preserve">Figure </w:t>
       </w:r>
-      <w:r>
-        <w:fldChar w:fldCharType="begin"/>
-      </w:r>
-      <w:r>
-        <w:instrText xml:space="preserve"> SEQ Figure \* ARABIC </w:instrText>
-      </w:r>
-      <w:r>
-        <w:fldChar w:fldCharType="separate"/>
-      </w:r>
-      <w:r>
-        <w:rPr>
-          <w:noProof/>
-        </w:rPr>
-        <w:t>14</w:t>
-      </w:r>
-      <w:r>
-        <w:rPr>
-          <w:noProof/>
-        </w:rPr>
-        <w:fldChar w:fldCharType="end"/>
-      </w:r>
+      <w:fldSimple w:instr=" SEQ Figure \* ARABIC ">
+        <w:r>
+          <w:rPr>
+            <w:noProof/>
+          </w:rPr>
+          <w:t>14</w:t>
+        </w:r>
+      </w:fldSimple>
       <w:r>
         <w:t xml:space="preserve"> - Python function for getting list of movies that are simil</w:t>
       </w:r>
@@ -12903,27 +12716,14 @@
       <w:r>
         <w:t xml:space="preserve">Figure </w:t>
       </w:r>
-      <w:r>
-        <w:fldChar w:fldCharType="begin"/>
-      </w:r>
-      <w:r>
-        <w:instrText xml:space="preserve"> SEQ Figure \* ARABIC </w:instrText>
-      </w:r>
-      <w:r>
-        <w:fldChar w:fldCharType="separate"/>
-      </w:r>
-      <w:r>
-        <w:rPr>
-          <w:noProof/>
-        </w:rPr>
-        <w:t>15</w:t>
-      </w:r>
-      <w:r>
-        <w:rPr>
-          <w:noProof/>
-        </w:rPr>
-        <w:fldChar w:fldCharType="end"/>
-      </w:r>
+      <w:fldSimple w:instr=" SEQ Figure \* ARABIC ">
+        <w:r>
+          <w:rPr>
+            <w:noProof/>
+          </w:rPr>
+          <w:t>15</w:t>
+        </w:r>
+      </w:fldSimple>
       <w:r>
         <w:t xml:space="preserve"> - list of movies that are </w:t>
       </w:r>
@@ -13157,27 +12957,14 @@
       <w:r>
         <w:t xml:space="preserve">Equation </w:t>
       </w:r>
-      <w:r>
-        <w:fldChar w:fldCharType="begin"/>
-      </w:r>
-      <w:r>
-        <w:instrText xml:space="preserve"> SEQ Equation \* ARABIC </w:instrText>
-      </w:r>
-      <w:r>
-        <w:fldChar w:fldCharType="separate"/>
-      </w:r>
-      <w:r>
-        <w:rPr>
-          <w:noProof/>
-        </w:rPr>
-        <w:t>7</w:t>
-      </w:r>
-      <w:r>
-        <w:rPr>
-          <w:noProof/>
-        </w:rPr>
-        <w:fldChar w:fldCharType="end"/>
-      </w:r>
+      <w:fldSimple w:instr=" SEQ Equation \* ARABIC ">
+        <w:r>
+          <w:rPr>
+            <w:noProof/>
+          </w:rPr>
+          <w:t>7</w:t>
+        </w:r>
+      </w:fldSimple>
       <w:r>
         <w:t xml:space="preserve"> - formula for calculating the predicted rating of given user for given movie</w:t>
       </w:r>
@@ -13324,27 +13111,14 @@
       <w:r>
         <w:t xml:space="preserve">Figure </w:t>
       </w:r>
-      <w:r>
-        <w:fldChar w:fldCharType="begin"/>
-      </w:r>
-      <w:r>
-        <w:instrText xml:space="preserve"> SEQ Figure \* ARABIC </w:instrText>
-      </w:r>
-      <w:r>
-        <w:fldChar w:fldCharType="separate"/>
-      </w:r>
-      <w:r>
-        <w:rPr>
-          <w:noProof/>
-        </w:rPr>
-        <w:t>16</w:t>
-      </w:r>
-      <w:r>
-        <w:rPr>
-          <w:noProof/>
-        </w:rPr>
-        <w:fldChar w:fldCharType="end"/>
-      </w:r>
+      <w:fldSimple w:instr=" SEQ Figure \* ARABIC ">
+        <w:r>
+          <w:rPr>
+            <w:noProof/>
+          </w:rPr>
+          <w:t>16</w:t>
+        </w:r>
+      </w:fldSimple>
       <w:r>
         <w:t xml:space="preserve"> - List of movies with their genres</w:t>
       </w:r>
@@ -13412,27 +13186,14 @@
       <w:r>
         <w:t xml:space="preserve">Figure </w:t>
       </w:r>
-      <w:r>
-        <w:fldChar w:fldCharType="begin"/>
-      </w:r>
-      <w:r>
-        <w:instrText xml:space="preserve"> SEQ Figure \* ARABIC </w:instrText>
-      </w:r>
-      <w:r>
-        <w:fldChar w:fldCharType="separate"/>
-      </w:r>
-      <w:r>
-        <w:rPr>
-          <w:noProof/>
-        </w:rPr>
-        <w:t>17</w:t>
-      </w:r>
-      <w:r>
-        <w:rPr>
-          <w:noProof/>
-        </w:rPr>
-        <w:fldChar w:fldCharType="end"/>
-      </w:r>
+      <w:fldSimple w:instr=" SEQ Figure \* ARABIC ">
+        <w:r>
+          <w:rPr>
+            <w:noProof/>
+          </w:rPr>
+          <w:t>17</w:t>
+        </w:r>
+      </w:fldSimple>
       <w:r>
         <w:t xml:space="preserve"> - TF-IDF vectorization of movies list</w:t>
       </w:r>
@@ -13490,27 +13251,14 @@
       <w:r>
         <w:t xml:space="preserve">Figure </w:t>
       </w:r>
-      <w:r>
-        <w:fldChar w:fldCharType="begin"/>
-      </w:r>
-      <w:r>
-        <w:instrText xml:space="preserve"> SEQ Figure \* ARABIC </w:instrText>
-      </w:r>
-      <w:r>
-        <w:fldChar w:fldCharType="separate"/>
-      </w:r>
-      <w:r>
-        <w:rPr>
-          <w:noProof/>
-        </w:rPr>
-        <w:t>18</w:t>
-      </w:r>
-      <w:r>
-        <w:rPr>
-          <w:noProof/>
-        </w:rPr>
-        <w:fldChar w:fldCharType="end"/>
-      </w:r>
+      <w:fldSimple w:instr=" SEQ Figure \* ARABIC ">
+        <w:r>
+          <w:rPr>
+            <w:noProof/>
+          </w:rPr>
+          <w:t>18</w:t>
+        </w:r>
+      </w:fldSimple>
       <w:r>
         <w:t xml:space="preserve"> - TF-IDF vocabulary after vectorization</w:t>
       </w:r>
@@ -13577,27 +13325,14 @@
       <w:r>
         <w:t xml:space="preserve">Figure </w:t>
       </w:r>
-      <w:r>
-        <w:fldChar w:fldCharType="begin"/>
-      </w:r>
-      <w:r>
-        <w:instrText xml:space="preserve"> SEQ Figure \* ARABIC </w:instrText>
-      </w:r>
-      <w:r>
-        <w:fldChar w:fldCharType="separate"/>
-      </w:r>
-      <w:r>
-        <w:rPr>
-          <w:noProof/>
-        </w:rPr>
-        <w:t>19</w:t>
-      </w:r>
-      <w:r>
-        <w:rPr>
-          <w:noProof/>
-        </w:rPr>
-        <w:fldChar w:fldCharType="end"/>
-      </w:r>
+      <w:fldSimple w:instr=" SEQ Figure \* ARABIC ">
+        <w:r>
+          <w:rPr>
+            <w:noProof/>
+          </w:rPr>
+          <w:t>19</w:t>
+        </w:r>
+      </w:fldSimple>
       <w:r>
         <w:t xml:space="preserve"> - Python function for predicting the similar movies based on the target movie</w:t>
       </w:r>
@@ -13659,27 +13394,14 @@
       <w:r>
         <w:t xml:space="preserve">Figure </w:t>
       </w:r>
-      <w:r>
-        <w:fldChar w:fldCharType="begin"/>
-      </w:r>
-      <w:r>
-        <w:instrText xml:space="preserve"> SEQ Figure \* ARABIC </w:instrText>
-      </w:r>
-      <w:r>
-        <w:fldChar w:fldCharType="separate"/>
-      </w:r>
-      <w:r>
-        <w:rPr>
-          <w:noProof/>
-        </w:rPr>
-        <w:t>20</w:t>
-      </w:r>
-      <w:r>
-        <w:rPr>
-          <w:noProof/>
-        </w:rPr>
-        <w:fldChar w:fldCharType="end"/>
-      </w:r>
+      <w:fldSimple w:instr=" SEQ Figure \* ARABIC ">
+        <w:r>
+          <w:rPr>
+            <w:noProof/>
+          </w:rPr>
+          <w:t>20</w:t>
+        </w:r>
+      </w:fldSimple>
       <w:r>
         <w:t xml:space="preserve"> - List of movies that were predicted, which are </w:t>
       </w:r>
@@ -13743,27 +13465,14 @@
       <w:r>
         <w:t xml:space="preserve">Figure </w:t>
       </w:r>
-      <w:r>
-        <w:fldChar w:fldCharType="begin"/>
-      </w:r>
-      <w:r>
-        <w:instrText xml:space="preserve"> SEQ Figure \* ARABIC </w:instrText>
-      </w:r>
-      <w:r>
-        <w:fldChar w:fldCharType="separate"/>
-      </w:r>
-      <w:r>
-        <w:rPr>
-          <w:noProof/>
-        </w:rPr>
-        <w:t>21</w:t>
-      </w:r>
-      <w:r>
-        <w:rPr>
-          <w:noProof/>
-        </w:rPr>
-        <w:fldChar w:fldCharType="end"/>
-      </w:r>
+      <w:fldSimple w:instr=" SEQ Figure \* ARABIC ">
+        <w:r>
+          <w:rPr>
+            <w:noProof/>
+          </w:rPr>
+          <w:t>21</w:t>
+        </w:r>
+      </w:fldSimple>
       <w:r>
         <w:t xml:space="preserve"> - Movies similar to movie Terminator</w:t>
       </w:r>
@@ -13893,27 +13602,14 @@
       <w:r>
         <w:t xml:space="preserve">Figure </w:t>
       </w:r>
-      <w:r>
-        <w:fldChar w:fldCharType="begin"/>
-      </w:r>
-      <w:r>
-        <w:instrText xml:space="preserve"> SEQ Figure \* ARABIC </w:instrText>
-      </w:r>
-      <w:r>
-        <w:fldChar w:fldCharType="separate"/>
-      </w:r>
-      <w:r>
-        <w:rPr>
-          <w:noProof/>
-        </w:rPr>
-        <w:t>22</w:t>
-      </w:r>
-      <w:r>
-        <w:rPr>
-          <w:noProof/>
-        </w:rPr>
-        <w:fldChar w:fldCharType="end"/>
-      </w:r>
+      <w:fldSimple w:instr=" SEQ Figure \* ARABIC ">
+        <w:r>
+          <w:rPr>
+            <w:noProof/>
+          </w:rPr>
+          <w:t>22</w:t>
+        </w:r>
+      </w:fldSimple>
       <w:r>
         <w:t xml:space="preserve"> - Train data list</w:t>
       </w:r>
@@ -13988,27 +13684,14 @@
       <w:r>
         <w:t xml:space="preserve">Figure </w:t>
       </w:r>
-      <w:r>
-        <w:fldChar w:fldCharType="begin"/>
-      </w:r>
-      <w:r>
-        <w:instrText xml:space="preserve"> SEQ Figure \* ARABIC </w:instrText>
-      </w:r>
-      <w:r>
-        <w:fldChar w:fldCharType="separate"/>
-      </w:r>
-      <w:r>
-        <w:rPr>
-          <w:noProof/>
-        </w:rPr>
-        <w:t>23</w:t>
-      </w:r>
-      <w:r>
-        <w:rPr>
-          <w:noProof/>
-        </w:rPr>
-        <w:fldChar w:fldCharType="end"/>
-      </w:r>
+      <w:fldSimple w:instr=" SEQ Figure \* ARABIC ">
+        <w:r>
+          <w:rPr>
+            <w:noProof/>
+          </w:rPr>
+          <w:t>23</w:t>
+        </w:r>
+      </w:fldSimple>
       <w:r>
         <w:t xml:space="preserve"> - ratings evaluation algorithm</w:t>
       </w:r>
@@ -14094,16 +13777,43 @@
       </w:hyperlink>
     </w:p>
     <w:p/>
+    <w:p>
+      <w:pPr>
+        <w:spacing w:before="0" w:after="0" w:line="240" w:lineRule="auto"/>
+        <w:jc w:val="left"/>
+        <w:rPr>
+          <w:color w:val="auto"/>
+        </w:rPr>
+      </w:pPr>
+      <w:r>
+        <w:t>TK: Add reference to the code by this guy</w:t>
+      </w:r>
+      <w:r>
+        <w:t xml:space="preserve"> </w:t>
+      </w:r>
+      <w:hyperlink r:id="rId33" w:history="1">
+        <w:r>
+          <w:rPr>
+            <w:rStyle w:val="Hyperlink"/>
+          </w:rPr>
+          <w:t>https://github.com/khanhnamle1994/movielens</w:t>
+        </w:r>
+      </w:hyperlink>
+    </w:p>
+    <w:p>
+      <w:bookmarkStart w:id="31" w:name="_GoBack"/>
+      <w:bookmarkEnd w:id="31"/>
+    </w:p>
     <w:p/>
     <w:p>
       <w:pPr>
         <w:pStyle w:val="Heading2"/>
       </w:pPr>
-      <w:bookmarkStart w:id="31" w:name="_Toc24698981"/>
+      <w:bookmarkStart w:id="32" w:name="_Toc24698981"/>
       <w:r>
         <w:t>Programming code</w:t>
       </w:r>
-      <w:bookmarkEnd w:id="31"/>
+      <w:bookmarkEnd w:id="32"/>
     </w:p>
     <w:p>
       <w:r>
@@ -14114,7 +13824,7 @@
       <w:pPr>
         <w:pStyle w:val="Heading2"/>
       </w:pPr>
-      <w:bookmarkStart w:id="32" w:name="_Toc24698982"/>
+      <w:bookmarkStart w:id="33" w:name="_Toc24698982"/>
       <w:proofErr w:type="spellStart"/>
       <w:r>
         <w:t>Jupyter</w:t>
@@ -14123,7 +13833,7 @@
       <w:r>
         <w:t xml:space="preserve"> notebooks</w:t>
       </w:r>
-      <w:bookmarkEnd w:id="32"/>
+      <w:bookmarkEnd w:id="33"/>
     </w:p>
     <w:p>
       <w:r>
@@ -14146,11 +13856,10 @@
         <w:jc w:val="left"/>
       </w:pPr>
       <w:r>
-        <w:lastRenderedPageBreak/>
         <w:br w:type="page"/>
       </w:r>
     </w:p>
-    <w:bookmarkStart w:id="33" w:name="_Toc24698983" w:displacedByCustomXml="next"/>
+    <w:bookmarkStart w:id="34" w:name="_Toc24698983" w:displacedByCustomXml="next"/>
     <w:sdt>
       <w:sdtPr>
         <w:rPr>
@@ -14163,26 +13872,23 @@
           <w:docPartUnique/>
         </w:docPartObj>
       </w:sdtPr>
+      <w:sdtEndPr/>
       <w:sdtContent>
         <w:p>
           <w:pPr>
             <w:pStyle w:val="Heading1"/>
           </w:pPr>
           <w:r>
-            <w:t>Bibliogr</w:t>
-          </w:r>
-          <w:bookmarkStart w:id="34" w:name="_GoBack"/>
+            <w:t>Bibliography</w:t>
+          </w:r>
           <w:bookmarkEnd w:id="34"/>
-          <w:r>
-            <w:t>aphy</w:t>
-          </w:r>
-          <w:bookmarkEnd w:id="33"/>
         </w:p>
         <w:sdt>
           <w:sdtPr>
             <w:id w:val="111145805"/>
             <w:bibliography/>
           </w:sdtPr>
+          <w:sdtEndPr/>
           <w:sdtContent>
             <w:p>
               <w:pPr>
@@ -20872,7 +20578,7 @@
 </file>
 
 <file path=customXml/itemProps1.xml><?xml version="1.0" encoding="utf-8"?>
-<ds:datastoreItem xmlns:ds="http://schemas.openxmlformats.org/officeDocument/2006/customXml" ds:itemID="{17919449-3F60-714C-9B26-B0762E8B5181}">
+<ds:datastoreItem xmlns:ds="http://schemas.openxmlformats.org/officeDocument/2006/customXml" ds:itemID="{263DC19D-4546-FB40-9897-57A70AD2CF01}">
   <ds:schemaRefs>
     <ds:schemaRef ds:uri="http://schemas.openxmlformats.org/officeDocument/2006/bibliography"/>
   </ds:schemaRefs>

</xml_diff>

<commit_message>
Write about SVD evaluation; prepare for writing the conclusion of thesis
</commit_message>
<xml_diff>
--- a/Master Thesis.docx
+++ b/Master Thesis.docx
@@ -3591,7 +3591,6 @@
           <w:id w:val="1310209041"/>
           <w:citation/>
         </w:sdtPr>
-        <w:sdtEndPr/>
         <w:sdtContent>
           <w:r>
             <w:fldChar w:fldCharType="begin"/>
@@ -3657,7 +3656,6 @@
           <w:id w:val="-1964730164"/>
           <w:citation/>
         </w:sdtPr>
-        <w:sdtEndPr/>
         <w:sdtContent>
           <w:r>
             <w:fldChar w:fldCharType="begin"/>
@@ -3708,7 +3706,6 @@
           <w:id w:val="1123348008"/>
           <w:citation/>
         </w:sdtPr>
-        <w:sdtEndPr/>
         <w:sdtContent>
           <w:r>
             <w:fldChar w:fldCharType="begin"/>
@@ -3823,7 +3820,6 @@
           <w:id w:val="-518784561"/>
           <w:citation/>
         </w:sdtPr>
-        <w:sdtEndPr/>
         <w:sdtContent>
           <w:r>
             <w:fldChar w:fldCharType="begin"/>
@@ -3856,7 +3852,6 @@
           <w:id w:val="-621990984"/>
           <w:citation/>
         </w:sdtPr>
-        <w:sdtEndPr/>
         <w:sdtContent>
           <w:r>
             <w:fldChar w:fldCharType="begin"/>
@@ -3897,7 +3892,6 @@
           <w:id w:val="1515419055"/>
           <w:citation/>
         </w:sdtPr>
-        <w:sdtEndPr/>
         <w:sdtContent>
           <w:r>
             <w:fldChar w:fldCharType="begin"/>
@@ -3967,7 +3961,6 @@
           <w:id w:val="-1212341835"/>
           <w:citation/>
         </w:sdtPr>
-        <w:sdtEndPr/>
         <w:sdtContent>
           <w:r>
             <w:fldChar w:fldCharType="begin"/>
@@ -4000,7 +3993,6 @@
           <w:id w:val="1105539253"/>
           <w:citation/>
         </w:sdtPr>
-        <w:sdtEndPr/>
         <w:sdtContent>
           <w:r>
             <w:fldChar w:fldCharType="begin"/>
@@ -4106,7 +4098,6 @@
           <w:id w:val="238523712"/>
           <w:citation/>
         </w:sdtPr>
-        <w:sdtEndPr/>
         <w:sdtContent>
           <w:r>
             <w:fldChar w:fldCharType="begin"/>
@@ -4244,7 +4235,6 @@
           <w:id w:val="-1758900947"/>
           <w:citation/>
         </w:sdtPr>
-        <w:sdtEndPr/>
         <w:sdtContent>
           <w:r>
             <w:fldChar w:fldCharType="begin"/>
@@ -4387,7 +4377,6 @@
           <w:id w:val="1705982060"/>
           <w:citation/>
         </w:sdtPr>
-        <w:sdtEndPr/>
         <w:sdtContent>
           <w:r>
             <w:fldChar w:fldCharType="begin"/>
@@ -4440,7 +4429,6 @@
           <w:id w:val="50817489"/>
           <w:citation/>
         </w:sdtPr>
-        <w:sdtEndPr/>
         <w:sdtContent>
           <w:r>
             <w:fldChar w:fldCharType="begin"/>
@@ -4532,7 +4520,6 @@
           <w:id w:val="-1513757439"/>
           <w:citation/>
         </w:sdtPr>
-        <w:sdtEndPr/>
         <w:sdtContent>
           <w:r>
             <w:fldChar w:fldCharType="begin"/>
@@ -4592,7 +4579,6 @@
           <w:id w:val="538711642"/>
           <w:citation/>
         </w:sdtPr>
-        <w:sdtEndPr/>
         <w:sdtContent>
           <w:r>
             <w:fldChar w:fldCharType="begin"/>
@@ -4622,7 +4608,6 @@
           <w:id w:val="-1898119322"/>
           <w:citation/>
         </w:sdtPr>
-        <w:sdtEndPr/>
         <w:sdtContent>
           <w:r>
             <w:fldChar w:fldCharType="begin"/>
@@ -4686,7 +4671,6 @@
           <w:id w:val="1937711208"/>
           <w:citation/>
         </w:sdtPr>
-        <w:sdtEndPr/>
         <w:sdtContent>
           <w:r>
             <w:fldChar w:fldCharType="begin"/>
@@ -4713,7 +4697,6 @@
           <w:id w:val="-505830732"/>
           <w:citation/>
         </w:sdtPr>
-        <w:sdtEndPr/>
         <w:sdtContent>
           <w:r>
             <w:fldChar w:fldCharType="begin"/>
@@ -4746,7 +4729,6 @@
           <w:id w:val="430940602"/>
           <w:citation/>
         </w:sdtPr>
-        <w:sdtEndPr/>
         <w:sdtContent>
           <w:r>
             <w:fldChar w:fldCharType="begin"/>
@@ -4793,7 +4775,6 @@
           <w:id w:val="270978586"/>
           <w:citation/>
         </w:sdtPr>
-        <w:sdtEndPr/>
         <w:sdtContent>
           <w:r>
             <w:fldChar w:fldCharType="begin"/>
@@ -4855,7 +4836,6 @@
           <w:id w:val="-668414534"/>
           <w:citation/>
         </w:sdtPr>
-        <w:sdtEndPr/>
         <w:sdtContent>
           <w:r>
             <w:fldChar w:fldCharType="begin"/>
@@ -4916,7 +4896,6 @@
           <w:id w:val="451980265"/>
           <w:citation/>
         </w:sdtPr>
-        <w:sdtEndPr/>
         <w:sdtContent>
           <w:r>
             <w:fldChar w:fldCharType="begin"/>
@@ -4956,7 +4935,6 @@
           <w:id w:val="-2083211767"/>
           <w:citation/>
         </w:sdtPr>
-        <w:sdtEndPr/>
         <w:sdtContent>
           <w:r>
             <w:fldChar w:fldCharType="begin"/>
@@ -4996,7 +4974,6 @@
           <w:id w:val="2041932427"/>
           <w:citation/>
         </w:sdtPr>
-        <w:sdtEndPr/>
         <w:sdtContent>
           <w:r>
             <w:fldChar w:fldCharType="begin"/>
@@ -5037,7 +5014,6 @@
           <w:id w:val="1370875308"/>
           <w:citation/>
         </w:sdtPr>
-        <w:sdtEndPr/>
         <w:sdtContent>
           <w:r>
             <w:rPr>
@@ -5127,7 +5103,6 @@
           <w:id w:val="1968466208"/>
           <w:citation/>
         </w:sdtPr>
-        <w:sdtEndPr/>
         <w:sdtContent>
           <w:r>
             <w:fldChar w:fldCharType="begin"/>
@@ -5175,7 +5150,6 @@
           <w:id w:val="1312908474"/>
           <w:citation/>
         </w:sdtPr>
-        <w:sdtEndPr/>
         <w:sdtContent>
           <w:r>
             <w:fldChar w:fldCharType="begin"/>
@@ -5240,7 +5214,6 @@
           <w:id w:val="1194115485"/>
           <w:citation/>
         </w:sdtPr>
-        <w:sdtEndPr/>
         <w:sdtContent>
           <w:r>
             <w:fldChar w:fldCharType="begin"/>
@@ -5294,7 +5267,6 @@
           <w:id w:val="-135952165"/>
           <w:citation/>
         </w:sdtPr>
-        <w:sdtEndPr/>
         <w:sdtContent>
           <w:r>
             <w:fldChar w:fldCharType="begin"/>
@@ -5324,7 +5296,6 @@
           <w:id w:val="449989254"/>
           <w:citation/>
         </w:sdtPr>
-        <w:sdtEndPr/>
         <w:sdtContent>
           <w:r>
             <w:fldChar w:fldCharType="begin"/>
@@ -5374,7 +5345,6 @@
           <w:id w:val="65924183"/>
           <w:citation/>
         </w:sdtPr>
-        <w:sdtEndPr/>
         <w:sdtContent>
           <w:r>
             <w:fldChar w:fldCharType="begin"/>
@@ -5431,7 +5401,6 @@
           <w:id w:val="-990246643"/>
           <w:citation/>
         </w:sdtPr>
-        <w:sdtEndPr/>
         <w:sdtContent>
           <w:r>
             <w:fldChar w:fldCharType="begin"/>
@@ -5461,7 +5430,6 @@
           <w:id w:val="1347213592"/>
           <w:citation/>
         </w:sdtPr>
-        <w:sdtEndPr/>
         <w:sdtContent>
           <w:r>
             <w:fldChar w:fldCharType="begin"/>
@@ -5491,7 +5459,6 @@
           <w:id w:val="-567810304"/>
           <w:citation/>
         </w:sdtPr>
-        <w:sdtEndPr/>
         <w:sdtContent>
           <w:r>
             <w:fldChar w:fldCharType="begin"/>
@@ -5521,7 +5488,6 @@
           <w:id w:val="-738334396"/>
           <w:citation/>
         </w:sdtPr>
-        <w:sdtEndPr/>
         <w:sdtContent>
           <w:r>
             <w:fldChar w:fldCharType="begin"/>
@@ -5556,7 +5522,6 @@
           <w:id w:val="1094050794"/>
           <w:citation/>
         </w:sdtPr>
-        <w:sdtEndPr/>
         <w:sdtContent>
           <w:r>
             <w:fldChar w:fldCharType="begin"/>
@@ -5786,7 +5751,6 @@
           <w:id w:val="988684297"/>
           <w:citation/>
         </w:sdtPr>
-        <w:sdtEndPr/>
         <w:sdtContent>
           <w:r>
             <w:fldChar w:fldCharType="begin"/>
@@ -5819,7 +5783,6 @@
           <w:id w:val="820766562"/>
           <w:citation/>
         </w:sdtPr>
-        <w:sdtEndPr/>
         <w:sdtContent>
           <w:r>
             <w:fldChar w:fldCharType="begin"/>
@@ -5873,7 +5836,6 @@
           <w:id w:val="-215356598"/>
           <w:citation/>
         </w:sdtPr>
-        <w:sdtEndPr/>
         <w:sdtContent>
           <w:r>
             <w:fldChar w:fldCharType="begin"/>
@@ -5924,7 +5886,6 @@
           <w:id w:val="1686936247"/>
           <w:citation/>
         </w:sdtPr>
-        <w:sdtEndPr/>
         <w:sdtContent>
           <w:r>
             <w:fldChar w:fldCharType="begin"/>
@@ -6029,7 +5990,6 @@
           <w:id w:val="1964150046"/>
           <w:citation/>
         </w:sdtPr>
-        <w:sdtEndPr/>
         <w:sdtContent>
           <w:r>
             <w:fldChar w:fldCharType="begin"/>
@@ -6191,7 +6151,6 @@
           <w:id w:val="-838470044"/>
           <w:citation/>
         </w:sdtPr>
-        <w:sdtEndPr/>
         <w:sdtContent>
           <w:r>
             <w:fldChar w:fldCharType="begin"/>
@@ -6304,7 +6263,6 @@
           <w:id w:val="-614056252"/>
           <w:citation/>
         </w:sdtPr>
-        <w:sdtEndPr/>
         <w:sdtContent>
           <w:r>
             <w:fldChar w:fldCharType="begin"/>
@@ -6348,7 +6306,6 @@
           <w:id w:val="1077789177"/>
           <w:citation/>
         </w:sdtPr>
-        <w:sdtEndPr/>
         <w:sdtContent>
           <w:r>
             <w:fldChar w:fldCharType="begin"/>
@@ -6383,7 +6340,6 @@
           <w:id w:val="312457732"/>
           <w:citation/>
         </w:sdtPr>
-        <w:sdtEndPr/>
         <w:sdtContent>
           <w:r>
             <w:fldChar w:fldCharType="begin"/>
@@ -6556,7 +6512,6 @@
           <w:id w:val="919681890"/>
           <w:citation/>
         </w:sdtPr>
-        <w:sdtEndPr/>
         <w:sdtContent>
           <w:r>
             <w:fldChar w:fldCharType="begin"/>
@@ -6602,7 +6557,6 @@
           <w:id w:val="1380521405"/>
           <w:citation/>
         </w:sdtPr>
-        <w:sdtEndPr/>
         <w:sdtContent>
           <w:r>
             <w:fldChar w:fldCharType="begin"/>
@@ -6640,7 +6594,6 @@
           <w:id w:val="-1104960661"/>
           <w:citation/>
         </w:sdtPr>
-        <w:sdtEndPr/>
         <w:sdtContent>
           <w:r>
             <w:fldChar w:fldCharType="begin"/>
@@ -6733,7 +6686,6 @@
           <w:id w:val="899714732"/>
           <w:citation/>
         </w:sdtPr>
-        <w:sdtEndPr/>
         <w:sdtContent>
           <w:r>
             <w:rPr>
@@ -6780,7 +6732,6 @@
           <w:id w:val="531241410"/>
           <w:citation/>
         </w:sdtPr>
-        <w:sdtEndPr/>
         <w:sdtContent>
           <w:r>
             <w:rPr>
@@ -6835,7 +6786,6 @@
           <w:id w:val="-89864566"/>
           <w:citation/>
         </w:sdtPr>
-        <w:sdtEndPr/>
         <w:sdtContent>
           <w:r>
             <w:rPr>
@@ -7021,7 +6971,6 @@
           <w:id w:val="548268817"/>
           <w:citation/>
         </w:sdtPr>
-        <w:sdtEndPr/>
         <w:sdtContent>
           <w:r>
             <w:rPr>
@@ -7085,7 +7034,6 @@
           <w:id w:val="1614947001"/>
           <w:citation/>
         </w:sdtPr>
-        <w:sdtEndPr/>
         <w:sdtContent>
           <w:r>
             <w:fldChar w:fldCharType="begin"/>
@@ -7176,7 +7124,6 @@
           <w:id w:val="-1525628279"/>
           <w:citation/>
         </w:sdtPr>
-        <w:sdtEndPr/>
         <w:sdtContent>
           <w:r>
             <w:fldChar w:fldCharType="begin"/>
@@ -7234,7 +7181,6 @@
           <w:id w:val="-1187133240"/>
           <w:citation/>
         </w:sdtPr>
-        <w:sdtEndPr/>
         <w:sdtContent>
           <w:r>
             <w:fldChar w:fldCharType="begin"/>
@@ -7261,7 +7207,6 @@
           <w:id w:val="1930701601"/>
           <w:citation/>
         </w:sdtPr>
-        <w:sdtEndPr/>
         <w:sdtContent>
           <w:r>
             <w:fldChar w:fldCharType="begin"/>
@@ -7294,7 +7239,6 @@
           <w:id w:val="-908149701"/>
           <w:citation/>
         </w:sdtPr>
-        <w:sdtEndPr/>
         <w:sdtContent>
           <w:r>
             <w:fldChar w:fldCharType="begin"/>
@@ -8025,7 +7969,6 @@
           <w:id w:val="-838380584"/>
           <w:citation/>
         </w:sdtPr>
-        <w:sdtEndPr/>
         <w:sdtContent>
           <w:r>
             <w:fldChar w:fldCharType="begin"/>
@@ -8612,7 +8555,6 @@
           <w:id w:val="-1852099705"/>
           <w:citation/>
         </w:sdtPr>
-        <w:sdtEndPr/>
         <w:sdtContent>
           <w:r>
             <w:rPr>
@@ -8711,7 +8653,6 @@
           <w:id w:val="516816236"/>
           <w:citation/>
         </w:sdtPr>
-        <w:sdtEndPr/>
         <w:sdtContent>
           <w:r>
             <w:fldChar w:fldCharType="begin"/>
@@ -8975,7 +8916,6 @@
           <w:id w:val="1207990720"/>
           <w:citation/>
         </w:sdtPr>
-        <w:sdtEndPr/>
         <w:sdtContent>
           <w:r>
             <w:fldChar w:fldCharType="begin"/>
@@ -9108,7 +9048,6 @@
           <w:id w:val="1911344195"/>
           <w:citation/>
         </w:sdtPr>
-        <w:sdtEndPr/>
         <w:sdtContent>
           <w:r>
             <w:fldChar w:fldCharType="begin"/>
@@ -9561,6 +9500,20 @@
     </w:p>
     <w:p>
       <w:pPr>
+        <w:pStyle w:val="Heading3"/>
+        <w:rPr>
+          <w:lang w:val="en"/>
+        </w:rPr>
+      </w:pPr>
+      <w:r>
+        <w:rPr>
+          <w:lang w:val="en"/>
+        </w:rPr>
+        <w:t>User-based collaborative filtering</w:t>
+      </w:r>
+    </w:p>
+    <w:p>
+      <w:pPr>
         <w:rPr>
           <w:lang w:val="en"/>
         </w:rPr>
@@ -9612,7 +9565,14 @@
         <w:rPr>
           <w:lang w:val="en"/>
         </w:rPr>
-        <w:t xml:space="preserve"> matrix where rows represent users and columns represent ratings for movies. This will be a sparse matrix but for sake of presentation we will keep it as a normal </w:t>
+        <w:t xml:space="preserve"> matrix where rows represent users and columns represent ratings for </w:t>
+      </w:r>
+      <w:r>
+        <w:rPr>
+          <w:lang w:val="en"/>
+        </w:rPr>
+        <w:lastRenderedPageBreak/>
+        <w:t xml:space="preserve">movies. This will be a sparse matrix but for sake of presentation we will keep it as a normal </w:t>
       </w:r>
       <w:proofErr w:type="spellStart"/>
       <w:r>
@@ -9644,7 +9604,6 @@
           <w:noProof/>
           <w:lang w:val="en"/>
         </w:rPr>
-        <w:lastRenderedPageBreak/>
         <w:drawing>
           <wp:inline distT="0" distB="0" distL="0" distR="0" wp14:anchorId="05328B66" wp14:editId="373E2D1C">
             <wp:extent cx="5727700" cy="2641600"/>
@@ -9770,7 +9729,6 @@
           <w:id w:val="1768338889"/>
           <w:citation/>
         </w:sdtPr>
-        <w:sdtEndPr/>
         <w:sdtContent>
           <w:r>
             <w:rPr>
@@ -9979,7 +9937,6 @@
           <w:id w:val="-1300765630"/>
           <w:citation/>
         </w:sdtPr>
-        <w:sdtEndPr/>
         <w:sdtContent>
           <w:r>
             <w:fldChar w:fldCharType="begin"/>
@@ -10007,11 +9964,8 @@
     </w:p>
     <w:p>
       <w:r>
-        <w:t xml:space="preserve">Next step is calculating the similarities. The ideal scenario is finding the top-K users who are most similar to target user and using those as source of recommendation for target user. However, the problem with finding top-k users is that amount of ratings they specified </w:t>
-      </w:r>
-      <w:r>
         <w:lastRenderedPageBreak/>
-        <w:t xml:space="preserve">themselves might vary significantly. In order to solve that, we are going to find top-K users who rated the specific movie and predict the rating based on that. Even though this approach could sound less intuitive, it has been observer that in practice this approach doesn’t make much of a difference in recommended </w:t>
+        <w:t xml:space="preserve">Next step is calculating the similarities. The ideal scenario is finding the top-K users who are most similar to target user and using those as source of recommendation for target user. However, the problem with finding top-k users is that amount of ratings they specified themselves might vary significantly. In order to solve that, we are going to find top-K users who rated the specific movie and predict the rating based on that. Even though this approach could sound less intuitive, it has been observer that in practice this approach doesn’t make much of a difference in recommended </w:t>
       </w:r>
       <w:proofErr w:type="gramStart"/>
       <w:r>
@@ -10031,7 +9985,6 @@
           <w:id w:val="-2141483867"/>
           <w:citation/>
         </w:sdtPr>
-        <w:sdtEndPr/>
         <w:sdtContent>
           <w:r>
             <w:fldChar w:fldCharType="begin"/>
@@ -10178,7 +10131,6 @@
           <w:id w:val="-694917658"/>
           <w:citation/>
         </w:sdtPr>
-        <w:sdtEndPr/>
         <w:sdtContent>
           <w:r>
             <w:fldChar w:fldCharType="begin"/>
@@ -11024,6 +10976,7 @@
         <w:jc w:val="left"/>
       </w:pPr>
       <w:r>
+        <w:lastRenderedPageBreak/>
         <w:t xml:space="preserve">Pearson correlation is most commonly used method in collaborative filtering models </w:t>
       </w:r>
       <w:sdt>
@@ -11031,7 +10984,6 @@
           <w:id w:val="1194956628"/>
           <w:citation/>
         </w:sdtPr>
-        <w:sdtEndPr/>
         <w:sdtContent>
           <w:r>
             <w:fldChar w:fldCharType="begin"/>
@@ -11054,11 +11006,7 @@
         </w:sdtContent>
       </w:sdt>
       <w:r>
-        <w:t xml:space="preserve">. This method works by finding the linear correlation between two vectors, resulting in a value between -1 and +1. -1 represents a negative correlation while +1 represents high positive </w:t>
-      </w:r>
-      <w:r>
-        <w:lastRenderedPageBreak/>
-        <w:t>correlation. 0 value shows no correlation at all, which is sometimes referred to as zero order correlation.</w:t>
+        <w:t>. This method works by finding the linear correlation between two vectors, resulting in a value between -1 and +1. -1 represents a negative correlation while +1 represents high positive correlation. 0 value shows no correlation at all, which is sometimes referred to as zero order correlation.</w:t>
       </w:r>
     </w:p>
     <w:p>
@@ -11073,7 +11021,6 @@
           <w:id w:val="-204028253"/>
           <w:citation/>
         </w:sdtPr>
-        <w:sdtEndPr/>
         <w:sdtContent>
           <w:r>
             <w:fldChar w:fldCharType="begin"/>
@@ -11546,7 +11493,6 @@
         <w:jc w:val="left"/>
       </w:pPr>
       <w:r>
-        <w:lastRenderedPageBreak/>
         <w:t xml:space="preserve">What we are doing is finding the users most similar to target user who have also rated the target movie. Then, for each user we multiply the correlation coefficient and the mean-centered rating of target user. We sum all these multipliers, divide by total number of similar users and finally, in order to get a rating in the original [0.5, 5] range, we add back the mean value for target user. There seem to be number of alternative approaches for calculating the predicted rating, but this one has been found to predict solid results </w:t>
       </w:r>
       <w:sdt>
@@ -11554,7 +11500,6 @@
           <w:id w:val="758635043"/>
           <w:citation/>
         </w:sdtPr>
-        <w:sdtEndPr/>
         <w:sdtContent>
           <w:r>
             <w:fldChar w:fldCharType="begin"/>
@@ -11667,6 +11612,7 @@
         <w:rPr>
           <w:noProof/>
         </w:rPr>
+        <w:lastRenderedPageBreak/>
         <w:drawing>
           <wp:inline distT="0" distB="0" distL="0" distR="0" wp14:anchorId="0567BD70" wp14:editId="77DB36B2">
             <wp:extent cx="5588000" cy="2260600"/>
@@ -11725,7 +11671,6 @@
     </w:p>
     <w:p>
       <w:r>
-        <w:lastRenderedPageBreak/>
         <w:t>It seems that this user has highest preference for Romance and Drama. Using IMDb</w:t>
       </w:r>
       <w:r>
@@ -11736,7 +11681,6 @@
           <w:id w:val="-5139548"/>
           <w:citation/>
         </w:sdtPr>
-        <w:sdtEndPr/>
         <w:sdtContent>
           <w:r>
             <w:fldChar w:fldCharType="begin"/>
@@ -11915,6 +11859,7 @@
     </w:p>
     <w:p>
       <w:r>
+        <w:lastRenderedPageBreak/>
         <w:t xml:space="preserve">The other two ratings show positive results which potentially do align with what user might like </w:t>
       </w:r>
       <w:r>
@@ -11946,7 +11891,6 @@
     </w:p>
     <w:p>
       <w:r>
-        <w:lastRenderedPageBreak/>
         <w:t xml:space="preserve">The reported root mean squared error (RMSE) on test set is 1.09. However, the problem stems from the fact that algorithm was able to predict rating for 30% of movies only. RMSE on test set is 0.29. </w:t>
       </w:r>
     </w:p>
@@ -11984,7 +11928,6 @@
           <w:id w:val="-553385497"/>
           <w:citation/>
         </w:sdtPr>
-        <w:sdtEndPr/>
         <w:sdtContent>
           <w:r>
             <w:fldChar w:fldCharType="begin"/>
@@ -12559,6 +12502,7 @@
         <w:pStyle w:val="Caption"/>
       </w:pPr>
       <w:r>
+        <w:lastRenderedPageBreak/>
         <w:t xml:space="preserve">Equation </w:t>
       </w:r>
       <w:fldSimple w:instr=" SEQ Equation \* ARABIC ">
@@ -12586,7 +12530,6 @@
         <w:rPr>
           <w:noProof/>
         </w:rPr>
-        <w:lastRenderedPageBreak/>
         <w:drawing>
           <wp:inline distT="0" distB="0" distL="0" distR="0" wp14:anchorId="224E8959" wp14:editId="13DFAB1B">
             <wp:extent cx="5727700" cy="1748790"/>
@@ -12993,6 +12936,7 @@
     </w:p>
     <w:p>
       <w:r>
+        <w:lastRenderedPageBreak/>
         <w:t xml:space="preserve">After running the evaluation against the test data with 20.168 the reported RMSE is 0.89 with 76% coverage. </w:t>
       </w:r>
     </w:p>
@@ -13002,7 +12946,6 @@
       </w:pPr>
       <w:bookmarkStart w:id="24" w:name="_Toc24698974"/>
       <w:r>
-        <w:lastRenderedPageBreak/>
         <w:t>Conclusion</w:t>
       </w:r>
       <w:bookmarkEnd w:id="24"/>
@@ -13738,26 +13681,639 @@
       </w:r>
       <w:bookmarkEnd w:id="28"/>
     </w:p>
+    <w:p>
+      <w:r>
+        <w:t xml:space="preserve">Final method that will be evaluated is </w:t>
+      </w:r>
+      <w:r>
+        <w:rPr>
+          <w:i/>
+          <w:iCs/>
+        </w:rPr>
+        <w:t>Singular Value Decomposition (SVD)</w:t>
+      </w:r>
+      <w:r>
+        <w:t xml:space="preserve">. The main idea behind </w:t>
+      </w:r>
+      <w:r>
+        <w:rPr>
+          <w:i/>
+          <w:iCs/>
+        </w:rPr>
+        <w:t xml:space="preserve">Singular Value Decomposition </w:t>
+      </w:r>
+      <w:r>
+        <w:t xml:space="preserve">and matrix factorization techniques is that each matrix can be split into smaller matrices representing the </w:t>
+      </w:r>
+      <w:r>
+        <w:rPr>
+          <w:i/>
+          <w:iCs/>
+        </w:rPr>
+        <w:t>base vectors</w:t>
+      </w:r>
+      <w:r>
+        <w:t xml:space="preserve">. </w:t>
+      </w:r>
+      <w:r>
+        <w:t xml:space="preserve">These base vectors represent the, so called, </w:t>
+      </w:r>
+      <w:r>
+        <w:rPr>
+          <w:i/>
+          <w:iCs/>
+        </w:rPr>
+        <w:t>latent factors</w:t>
+      </w:r>
+      <w:r>
+        <w:t>, which refer to user’s hidden interests.</w:t>
+      </w:r>
+    </w:p>
+    <w:p>
+      <w:r>
+        <w:t xml:space="preserve">In case of movies rating matrix, the rows represent users and columns represent movies and the values represent </w:t>
+      </w:r>
+      <w:proofErr w:type="gramStart"/>
+      <w:r>
+        <w:t>users</w:t>
+      </w:r>
+      <w:proofErr w:type="gramEnd"/>
+      <w:r>
+        <w:t xml:space="preserve"> ratings for the specified movies.</w:t>
+      </w:r>
+      <w:r>
+        <w:t xml:space="preserve"> Decomposing that matrix into singular components reveals the users hidden interests behind the given ratings. In this specific example, latent factors may represent the movie genres. After decomposing the matrix into singular components and coefficients, each rating of each user can be treated as a composition of interest of all users and how much of that interest contributes to the given rating.</w:t>
+      </w:r>
+    </w:p>
+    <w:p>
+      <w:r>
+        <w:t xml:space="preserve">As an example, we can say that User 1’s rating for movie </w:t>
+      </w:r>
+      <w:r>
+        <w:rPr>
+          <w:i/>
+          <w:iCs/>
+        </w:rPr>
+        <w:t xml:space="preserve">Terminator (1984) </w:t>
+      </w:r>
+      <w:r>
+        <w:t xml:space="preserve">can be represented as </w:t>
+      </w:r>
+      <w:r>
+        <w:rPr>
+          <w:i/>
+          <w:iCs/>
+        </w:rPr>
+        <w:t>(User’s preference towards Action Movies) + (User’s preference towards Drama movies) + (User’s preference towards Comedy movies)</w:t>
+      </w:r>
+      <w:r>
+        <w:t>. These preferences and their coefficients are exactly the base vectors, or, so called – latent factors.</w:t>
+      </w:r>
+    </w:p>
+    <w:p>
+      <w:pPr>
+        <w:pStyle w:val="Formula"/>
+        <w:rPr>
+          <w:rFonts w:eastAsiaTheme="minorEastAsia"/>
+          <w:sz w:val="24"/>
+          <w:lang w:val="en-US"/>
+        </w:rPr>
+      </w:pPr>
+      <m:oMathPara>
+        <m:oMath>
+          <m:r>
+            <m:t>M=U*Σ*</m:t>
+          </m:r>
+          <m:sSup>
+            <m:sSupPr>
+              <m:ctrlPr>
+                <w:rPr>
+                  <w:sz w:val="24"/>
+                  <w:lang w:val="en-US"/>
+                </w:rPr>
+              </m:ctrlPr>
+            </m:sSupPr>
+            <m:e>
+              <m:r>
+                <m:t>V</m:t>
+              </m:r>
+            </m:e>
+            <m:sup>
+              <m:r>
+                <m:t>T</m:t>
+              </m:r>
+            </m:sup>
+          </m:sSup>
+        </m:oMath>
+      </m:oMathPara>
+    </w:p>
+    <w:p>
+      <w:pPr>
+        <w:pStyle w:val="Caption"/>
+      </w:pPr>
+      <w:r>
+        <w:t xml:space="preserve">Equation </w:t>
+      </w:r>
+      <w:fldSimple w:instr=" SEQ Equation \* ARABIC ">
+        <w:r>
+          <w:rPr>
+            <w:noProof/>
+          </w:rPr>
+          <w:t>8</w:t>
+        </w:r>
+      </w:fldSimple>
+      <w:r>
+        <w:t xml:space="preserve"> - SVD formula</w:t>
+      </w:r>
+    </w:p>
+    <w:p>
+      <w:r>
+        <w:lastRenderedPageBreak/>
+        <w:t xml:space="preserve">As has been mentioned before, </w:t>
+      </w:r>
+      <w:r>
+        <w:rPr>
+          <w:i/>
+          <w:iCs/>
+        </w:rPr>
+        <w:t>SVD</w:t>
+      </w:r>
+      <w:r>
+        <w:t xml:space="preserve"> relies on the fact that </w:t>
+      </w:r>
+      <w:r>
+        <w:t xml:space="preserve">the data actually has some inner correlations between features. If data is not correlated at all, the </w:t>
+      </w:r>
+      <w:r>
+        <w:rPr>
+          <w:i/>
+          <w:iCs/>
+        </w:rPr>
+        <w:t xml:space="preserve">SVD </w:t>
+      </w:r>
+      <w:r>
+        <w:t>will simply fail to produce any useful results.</w:t>
+      </w:r>
+    </w:p>
+    <w:p>
+      <w:r>
+        <w:t xml:space="preserve">Finally, one great benefit that </w:t>
+      </w:r>
+      <w:r>
+        <w:rPr>
+          <w:i/>
+          <w:iCs/>
+        </w:rPr>
+        <w:t xml:space="preserve">SVD </w:t>
+      </w:r>
+      <w:r>
+        <w:t>offers is that the whole ratings matrix can be decomposed and predicted at once. There is no need to predict ratings one by one. This really helps both with efficiency and speed.</w:t>
+      </w:r>
+    </w:p>
+    <w:p>
+      <w:pPr>
+        <w:pStyle w:val="Heading3"/>
+      </w:pPr>
+      <w:r>
+        <w:t>Evaluation</w:t>
+      </w:r>
+    </w:p>
+    <w:p>
+      <w:r>
+        <w:t>In order to evaluate the SVD approach, we will first normalize data by doing the mean-centering of rows. Next step is setting the missing values to 0. This is one of the possible approaches, while some other potential approaches include mean-centering the columns and mean-centering both rows and columns.</w:t>
+      </w:r>
+      <w:r>
+        <w:t xml:space="preserve"> It is generally advised </w:t>
+      </w:r>
+      <w:sdt>
+        <w:sdtPr>
+          <w:id w:val="1244987148"/>
+          <w:citation/>
+        </w:sdtPr>
+        <w:sdtContent>
+          <w:r>
+            <w:fldChar w:fldCharType="begin"/>
+          </w:r>
+          <w:r>
+            <w:instrText xml:space="preserve"> CITATION Agg16 \l 1033 </w:instrText>
+          </w:r>
+          <w:r>
+            <w:fldChar w:fldCharType="separate"/>
+          </w:r>
+          <w:r>
+            <w:rPr>
+              <w:noProof/>
+            </w:rPr>
+            <w:t>[4]</w:t>
+          </w:r>
+          <w:r>
+            <w:fldChar w:fldCharType="end"/>
+          </w:r>
+        </w:sdtContent>
+      </w:sdt>
+      <w:r>
+        <w:t xml:space="preserve"> that all approaches should be evaluated as there is no single best solution.</w:t>
+      </w:r>
+    </w:p>
+    <w:p>
+      <w:pPr>
+        <w:keepNext/>
+        <w:jc w:val="center"/>
+      </w:pPr>
+      <w:r>
+        <w:drawing>
+          <wp:inline distT="0" distB="0" distL="0" distR="0" wp14:anchorId="076F0183" wp14:editId="21EA7821">
+            <wp:extent cx="3897745" cy="1898314"/>
+            <wp:effectExtent l="0" t="0" r="1270" b="0"/>
+            <wp:docPr id="21" name="Picture 21" descr="A screenshot of a cell phone&#10;&#10;Description automatically generated"/>
+            <wp:cNvGraphicFramePr>
+              <a:graphicFrameLocks xmlns:a="http://schemas.openxmlformats.org/drawingml/2006/main" noChangeAspect="1"/>
+            </wp:cNvGraphicFramePr>
+            <a:graphic xmlns:a="http://schemas.openxmlformats.org/drawingml/2006/main">
+              <a:graphicData uri="http://schemas.openxmlformats.org/drawingml/2006/picture">
+                <pic:pic xmlns:pic="http://schemas.openxmlformats.org/drawingml/2006/picture">
+                  <pic:nvPicPr>
+                    <pic:cNvPr id="1" name=""/>
+                    <pic:cNvPicPr/>
+                  </pic:nvPicPr>
+                  <pic:blipFill>
+                    <a:blip r:embed="rId32">
+                      <a:grayscl/>
+                    </a:blip>
+                    <a:stretch>
+                      <a:fillRect/>
+                    </a:stretch>
+                  </pic:blipFill>
+                  <pic:spPr>
+                    <a:xfrm>
+                      <a:off x="0" y="0"/>
+                      <a:ext cx="3932504" cy="1915243"/>
+                    </a:xfrm>
+                    <a:prstGeom prst="rect">
+                      <a:avLst/>
+                    </a:prstGeom>
+                  </pic:spPr>
+                </pic:pic>
+              </a:graphicData>
+            </a:graphic>
+          </wp:inline>
+        </w:drawing>
+      </w:r>
+    </w:p>
+    <w:p>
+      <w:pPr>
+        <w:pStyle w:val="Caption"/>
+      </w:pPr>
+      <w:r>
+        <w:t xml:space="preserve">Figure </w:t>
+      </w:r>
+      <w:fldSimple w:instr=" SEQ Figure \* ARABIC ">
+        <w:r>
+          <w:rPr>
+            <w:noProof/>
+          </w:rPr>
+          <w:t>24</w:t>
+        </w:r>
+      </w:fldSimple>
+      <w:r>
+        <w:t xml:space="preserve"> - mean-centering rows</w:t>
+      </w:r>
+    </w:p>
+    <w:p>
+      <w:pPr>
+        <w:jc w:val="left"/>
+      </w:pPr>
+      <w:r>
+        <w:t>After having the data mean-centered, next step is to run the decomposition</w:t>
+      </w:r>
+      <w:r>
+        <w:t xml:space="preserve">. We will be using SciPy’s </w:t>
+      </w:r>
+      <w:sdt>
+        <w:sdtPr>
+          <w:id w:val="1678314534"/>
+          <w:citation/>
+        </w:sdtPr>
+        <w:sdtContent>
+          <w:r>
+            <w:fldChar w:fldCharType="begin"/>
+          </w:r>
+          <w:r>
+            <w:instrText xml:space="preserve"> CITATION Sci \l 1033 </w:instrText>
+          </w:r>
+          <w:r>
+            <w:fldChar w:fldCharType="separate"/>
+          </w:r>
+          <w:r>
+            <w:rPr>
+              <w:noProof/>
+            </w:rPr>
+            <w:t>[46]</w:t>
+          </w:r>
+          <w:r>
+            <w:fldChar w:fldCharType="end"/>
+          </w:r>
+        </w:sdtContent>
+      </w:sdt>
+      <w:r>
+        <w:t xml:space="preserve"> SVD function, as it allows us to easily specify number of components that we want to keep. In our case, we will stick to 50 components</w:t>
+      </w:r>
+      <w:r>
+        <w:rPr>
+          <w:rStyle w:val="FootnoteReference"/>
+        </w:rPr>
+        <w:footnoteReference w:id="10"/>
+      </w:r>
+      <w:r>
+        <w:t>.</w:t>
+      </w:r>
+    </w:p>
+    <w:p>
+      <w:pPr>
+        <w:keepNext/>
+        <w:jc w:val="center"/>
+      </w:pPr>
+      <w:r>
+        <w:lastRenderedPageBreak/>
+        <w:drawing>
+          <wp:inline distT="0" distB="0" distL="0" distR="0" wp14:anchorId="2DDFF782" wp14:editId="1A07070B">
+            <wp:extent cx="3666836" cy="2769234"/>
+            <wp:effectExtent l="0" t="0" r="3810" b="0"/>
+            <wp:docPr id="24" name="Picture 24" descr="A screenshot of a cell phone&#10;&#10;Description automatically generated"/>
+            <wp:cNvGraphicFramePr>
+              <a:graphicFrameLocks xmlns:a="http://schemas.openxmlformats.org/drawingml/2006/main" noChangeAspect="1"/>
+            </wp:cNvGraphicFramePr>
+            <a:graphic xmlns:a="http://schemas.openxmlformats.org/drawingml/2006/main">
+              <a:graphicData uri="http://schemas.openxmlformats.org/drawingml/2006/picture">
+                <pic:pic xmlns:pic="http://schemas.openxmlformats.org/drawingml/2006/picture">
+                  <pic:nvPicPr>
+                    <pic:cNvPr id="1" name=""/>
+                    <pic:cNvPicPr/>
+                  </pic:nvPicPr>
+                  <pic:blipFill>
+                    <a:blip r:embed="rId33">
+                      <a:grayscl/>
+                    </a:blip>
+                    <a:stretch>
+                      <a:fillRect/>
+                    </a:stretch>
+                  </pic:blipFill>
+                  <pic:spPr>
+                    <a:xfrm>
+                      <a:off x="0" y="0"/>
+                      <a:ext cx="3701931" cy="2795738"/>
+                    </a:xfrm>
+                    <a:prstGeom prst="rect">
+                      <a:avLst/>
+                    </a:prstGeom>
+                  </pic:spPr>
+                </pic:pic>
+              </a:graphicData>
+            </a:graphic>
+          </wp:inline>
+        </w:drawing>
+      </w:r>
+    </w:p>
+    <w:p>
+      <w:pPr>
+        <w:pStyle w:val="Caption"/>
+      </w:pPr>
+      <w:r>
+        <w:t xml:space="preserve">Figure </w:t>
+      </w:r>
+      <w:fldSimple w:instr=" SEQ Figure \* ARABIC ">
+        <w:r>
+          <w:rPr>
+            <w:noProof/>
+          </w:rPr>
+          <w:t>25</w:t>
+        </w:r>
+      </w:fldSimple>
+      <w:r>
+        <w:t xml:space="preserve"> - U, Sigma and V* values after decomposition. For clarity only first 3 rows and columns are displayed</w:t>
+      </w:r>
+    </w:p>
+    <w:p>
+      <w:r>
+        <w:t xml:space="preserve">As can be seen in Figure 25, we decompose the matrix in one go. </w:t>
+      </w:r>
+      <w:r>
+        <w:t>Next step is recomposing back the matrix. We use a simple dot product to multiply the vectors.</w:t>
+      </w:r>
+    </w:p>
+    <w:p>
+      <w:pPr>
+        <w:keepNext/>
+        <w:jc w:val="center"/>
+      </w:pPr>
+      <w:r>
+        <w:drawing>
+          <wp:inline distT="0" distB="0" distL="0" distR="0" wp14:anchorId="077F3AD5" wp14:editId="14FD31AD">
+            <wp:extent cx="4691726" cy="1194258"/>
+            <wp:effectExtent l="0" t="0" r="0" b="0"/>
+            <wp:docPr id="27" name="Picture 27" descr="A screenshot of a cell phone&#10;&#10;Description automatically generated"/>
+            <wp:cNvGraphicFramePr>
+              <a:graphicFrameLocks xmlns:a="http://schemas.openxmlformats.org/drawingml/2006/main" noChangeAspect="1"/>
+            </wp:cNvGraphicFramePr>
+            <a:graphic xmlns:a="http://schemas.openxmlformats.org/drawingml/2006/main">
+              <a:graphicData uri="http://schemas.openxmlformats.org/drawingml/2006/picture">
+                <pic:pic xmlns:pic="http://schemas.openxmlformats.org/drawingml/2006/picture">
+                  <pic:nvPicPr>
+                    <pic:cNvPr id="1" name=""/>
+                    <pic:cNvPicPr/>
+                  </pic:nvPicPr>
+                  <pic:blipFill>
+                    <a:blip r:embed="rId34"/>
+                    <a:stretch>
+                      <a:fillRect/>
+                    </a:stretch>
+                  </pic:blipFill>
+                  <pic:spPr>
+                    <a:xfrm>
+                      <a:off x="0" y="0"/>
+                      <a:ext cx="4746452" cy="1208188"/>
+                    </a:xfrm>
+                    <a:prstGeom prst="rect">
+                      <a:avLst/>
+                    </a:prstGeom>
+                  </pic:spPr>
+                </pic:pic>
+              </a:graphicData>
+            </a:graphic>
+          </wp:inline>
+        </w:drawing>
+      </w:r>
+    </w:p>
+    <w:p>
+      <w:pPr>
+        <w:pStyle w:val="Caption"/>
+        <w:rPr>
+          <w:i w:val="0"/>
+          <w:iCs w:val="0"/>
+        </w:rPr>
+      </w:pPr>
+      <w:r>
+        <w:t xml:space="preserve">Figure </w:t>
+      </w:r>
+      <w:fldSimple w:instr=" SEQ Figure \* ARABIC ">
+        <w:r>
+          <w:rPr>
+            <w:noProof/>
+          </w:rPr>
+          <w:t>26</w:t>
+        </w:r>
+      </w:fldSimple>
+      <w:r>
+        <w:t xml:space="preserve"> </w:t>
+      </w:r>
+      <w:r>
+        <w:rPr>
+          <w:i w:val="0"/>
+          <w:iCs w:val="0"/>
+        </w:rPr>
+        <w:t>- Recomposed matrix with Predicted values filled in</w:t>
+      </w:r>
+    </w:p>
+    <w:p>
+      <w:r>
+        <w:t xml:space="preserve">As can be seen, after converting the matrix back to </w:t>
+      </w:r>
+      <w:proofErr w:type="spellStart"/>
+      <w:proofErr w:type="gramStart"/>
+      <w:r>
+        <w:t>it’s</w:t>
+      </w:r>
+      <w:proofErr w:type="spellEnd"/>
+      <w:proofErr w:type="gramEnd"/>
+      <w:r>
+        <w:t xml:space="preserve"> original form, we see that all the missing values are already present.</w:t>
+      </w:r>
+    </w:p>
+    <w:p>
+      <w:r>
+        <w:t>After running the evaluation against the test dataset, we obtain a RMSE of 0.92. The results seem slightly worse than in case of collaboration-based filtering. However, we have to take into account that no prior optimization has been done.</w:t>
+      </w:r>
+    </w:p>
+    <w:p>
+      <w:pPr>
+        <w:pStyle w:val="Heading3"/>
+      </w:pPr>
+      <w:r>
+        <w:t>Conclusion</w:t>
+      </w:r>
+    </w:p>
+    <w:p>
+      <w:r>
+        <w:t xml:space="preserve">Even though the resulting RMSE is higher than in case of collaborative-based techniques, we still have to keep in mind that no other optimizations have been done. </w:t>
+      </w:r>
+      <w:r>
+        <w:t xml:space="preserve">One step usually recommended in the literature is to take the original matrix and replace the missing values with </w:t>
+      </w:r>
+      <w:r>
+        <w:lastRenderedPageBreak/>
+        <w:t xml:space="preserve">predicted </w:t>
+      </w:r>
+      <w:proofErr w:type="gramStart"/>
+      <w:r>
+        <w:t>one, and</w:t>
+      </w:r>
+      <w:proofErr w:type="gramEnd"/>
+      <w:r>
+        <w:t xml:space="preserve"> run the SVD again. The convergence is usually reached </w:t>
+      </w:r>
+      <w:sdt>
+        <w:sdtPr>
+          <w:id w:val="896406323"/>
+          <w:citation/>
+        </w:sdtPr>
+        <w:sdtContent>
+          <w:r>
+            <w:fldChar w:fldCharType="begin"/>
+          </w:r>
+          <w:r>
+            <w:instrText xml:space="preserve"> CITATION Agg16 \l 1033 </w:instrText>
+          </w:r>
+          <w:r>
+            <w:fldChar w:fldCharType="separate"/>
+          </w:r>
+          <w:r>
+            <w:rPr>
+              <w:noProof/>
+            </w:rPr>
+            <w:t>[4]</w:t>
+          </w:r>
+          <w:r>
+            <w:fldChar w:fldCharType="end"/>
+          </w:r>
+        </w:sdtContent>
+      </w:sdt>
+      <w:r>
+        <w:t xml:space="preserve"> after 4 to 5 iterations</w:t>
+      </w:r>
+      <w:r>
+        <w:t xml:space="preserve"> which, it has been reported, usually produces much better results.</w:t>
+      </w:r>
+    </w:p>
+    <w:p>
+      <w:r>
+        <w:t xml:space="preserve">It is also worth mentioning that the algorithm that we used represents the most basic version of </w:t>
+      </w:r>
+      <w:r>
+        <w:rPr>
+          <w:i/>
+          <w:iCs/>
+        </w:rPr>
+        <w:t>Singular Value Decomposition</w:t>
+      </w:r>
+      <w:r>
+        <w:t>. Number of alternatives exists, such as SVD++, Funk SVD and others.</w:t>
+      </w:r>
+    </w:p>
+    <w:p>
+      <w:r>
+        <w:t xml:space="preserve">One important factor that has to be considered is the speed efficiency. In all the other approaches, calculating the predicted value relied either on running the predictions on case-by-case basis, or by building the user-model upfront. This, obviously, introduces the additional time and space complexity. In case of </w:t>
+      </w:r>
+      <w:r>
+        <w:rPr>
+          <w:i/>
+          <w:iCs/>
+        </w:rPr>
+        <w:t>Matrix Factorization</w:t>
+      </w:r>
+      <w:r>
+        <w:t xml:space="preserve"> approaches, the whole matrix is decomposed in one go, and the missing values are estimated immediately after recomposing the matrix back. This makes it a great choice for estimating the number of ratings in a timely and efficient manner. This characteristic also makes them the state-of-the-art systems in recommender system universe.</w:t>
+      </w:r>
+      <w:bookmarkStart w:id="29" w:name="_GoBack"/>
+      <w:bookmarkEnd w:id="29"/>
+    </w:p>
+    <w:p>
+      <w:pPr>
+        <w:pStyle w:val="Heading1"/>
+      </w:pPr>
+      <w:r>
+        <w:t>Conclusion</w:t>
+      </w:r>
+    </w:p>
     <w:p/>
     <w:p>
       <w:pPr>
         <w:pStyle w:val="Heading1"/>
       </w:pPr>
-      <w:bookmarkStart w:id="29" w:name="_Toc24698979"/>
+      <w:bookmarkStart w:id="30" w:name="_Toc24698979"/>
       <w:r>
         <w:t>Appendix</w:t>
       </w:r>
-      <w:bookmarkEnd w:id="29"/>
+      <w:bookmarkEnd w:id="30"/>
     </w:p>
     <w:p>
       <w:pPr>
         <w:pStyle w:val="Heading2"/>
       </w:pPr>
-      <w:bookmarkStart w:id="30" w:name="_Toc24698980"/>
+      <w:bookmarkStart w:id="31" w:name="_Toc24698980"/>
       <w:r>
         <w:t>Future research resources</w:t>
       </w:r>
-      <w:bookmarkEnd w:id="30"/>
+      <w:bookmarkEnd w:id="31"/>
     </w:p>
     <w:p>
       <w:pPr>
@@ -13767,7 +14323,7 @@
           <w:color w:val="auto"/>
         </w:rPr>
       </w:pPr>
-      <w:hyperlink r:id="rId32" w:history="1">
+      <w:hyperlink r:id="rId35" w:history="1">
         <w:r>
           <w:rPr>
             <w:rStyle w:val="Hyperlink"/>
@@ -13791,7 +14347,7 @@
       <w:r>
         <w:t xml:space="preserve"> </w:t>
       </w:r>
-      <w:hyperlink r:id="rId33" w:history="1">
+      <w:hyperlink r:id="rId36" w:history="1">
         <w:r>
           <w:rPr>
             <w:rStyle w:val="Hyperlink"/>
@@ -13800,10 +14356,7 @@
         </w:r>
       </w:hyperlink>
     </w:p>
-    <w:p>
-      <w:bookmarkStart w:id="31" w:name="_GoBack"/>
-      <w:bookmarkEnd w:id="31"/>
-    </w:p>
+    <w:p/>
     <w:p/>
     <w:p>
       <w:pPr>
@@ -13827,6 +14380,7 @@
       <w:bookmarkStart w:id="33" w:name="_Toc24698982"/>
       <w:proofErr w:type="spellStart"/>
       <w:r>
+        <w:lastRenderedPageBreak/>
         <w:t>Jupyter</w:t>
       </w:r>
       <w:proofErr w:type="spellEnd"/>
@@ -13872,7 +14426,6 @@
           <w:docPartUnique/>
         </w:docPartObj>
       </w:sdtPr>
-      <w:sdtEndPr/>
       <w:sdtContent>
         <w:p>
           <w:pPr>
@@ -13888,7 +14441,6 @@
             <w:id w:val="111145805"/>
             <w:bibliography/>
           </w:sdtPr>
-          <w:sdtEndPr/>
           <w:sdtContent>
             <w:p>
               <w:pPr>
@@ -16276,6 +16828,32 @@
       </w:r>
     </w:p>
   </w:footnote>
+  <w:footnote w:id="10">
+    <w:p>
+      <w:pPr>
+        <w:pStyle w:val="FootnoteText"/>
+      </w:pPr>
+      <w:r>
+        <w:rPr>
+          <w:rStyle w:val="FootnoteReference"/>
+        </w:rPr>
+        <w:footnoteRef/>
+      </w:r>
+      <w:r>
+        <w:t xml:space="preserve"> Number of components to use is case-specific and should be evaluated. One of the possible approaches is using the </w:t>
+      </w:r>
+      <w:r>
+        <w:rPr>
+          <w:i/>
+          <w:iCs/>
+        </w:rPr>
+        <w:t>Principal Component Analysis</w:t>
+      </w:r>
+      <w:r>
+        <w:t xml:space="preserve"> to plot the graph of reconstruction errors using a varied number of components. For the purpose of this thesis, we stick to 50 components which brings solid results</w:t>
+      </w:r>
+    </w:p>
+  </w:footnote>
 </w:footnotes>
 </file>
 
@@ -19630,7 +20208,7 @@
         </b:NameList>
       </b:Author>
     </b:Author>
-    <b:RefOrder>46</b:RefOrder>
+    <b:RefOrder>47</b:RefOrder>
   </b:Source>
   <b:Source>
     <b:Tag>Sar01</b:Tag>
@@ -20574,11 +21152,19 @@
     </b:Author>
     <b:RefOrder>38</b:RefOrder>
   </b:Source>
+  <b:Source>
+    <b:Tag>Sci</b:Tag>
+    <b:SourceType>InternetSite</b:SourceType>
+    <b:Guid>{36F42546-AF2C-8441-B1C5-B50F8DD8F31C}</b:Guid>
+    <b:Title>SciPy</b:Title>
+    <b:URL>https://www.scipy.org/</b:URL>
+    <b:RefOrder>46</b:RefOrder>
+  </b:Source>
 </b:Sources>
 </file>
 
 <file path=customXml/itemProps1.xml><?xml version="1.0" encoding="utf-8"?>
-<ds:datastoreItem xmlns:ds="http://schemas.openxmlformats.org/officeDocument/2006/customXml" ds:itemID="{263DC19D-4546-FB40-9897-57A70AD2CF01}">
+<ds:datastoreItem xmlns:ds="http://schemas.openxmlformats.org/officeDocument/2006/customXml" ds:itemID="{342BE77B-C2F4-D24F-9F20-75DD12514905}">
   <ds:schemaRefs>
     <ds:schemaRef ds:uri="http://schemas.openxmlformats.org/officeDocument/2006/bibliography"/>
   </ds:schemaRefs>

</xml_diff>

<commit_message>
Write the conclusion part
</commit_message>
<xml_diff>
--- a/Master Thesis.docx
+++ b/Master Thesis.docx
@@ -376,7 +376,7 @@
             </w:rPr>
             <w:fldChar w:fldCharType="separate"/>
           </w:r>
-          <w:hyperlink w:anchor="_Toc24698951" w:history="1">
+          <w:hyperlink w:anchor="_Toc24959133" w:history="1">
             <w:r>
               <w:rPr>
                 <w:rStyle w:val="Hyperlink"/>
@@ -422,7 +422,7 @@
                 <w:noProof/>
                 <w:webHidden/>
               </w:rPr>
-              <w:instrText xml:space="preserve"> PAGEREF _Toc24698951 \h </w:instrText>
+              <w:instrText xml:space="preserve"> PAGEREF _Toc24959133 \h </w:instrText>
             </w:r>
             <w:r>
               <w:rPr>
@@ -470,7 +470,7 @@
               <w:color w:val="auto"/>
             </w:rPr>
           </w:pPr>
-          <w:hyperlink w:anchor="_Toc24698952" w:history="1">
+          <w:hyperlink w:anchor="_Toc24959134" w:history="1">
             <w:r>
               <w:rPr>
                 <w:rStyle w:val="Hyperlink"/>
@@ -516,7 +516,7 @@
                 <w:noProof/>
                 <w:webHidden/>
               </w:rPr>
-              <w:instrText xml:space="preserve"> PAGEREF _Toc24698952 \h </w:instrText>
+              <w:instrText xml:space="preserve"> PAGEREF _Toc24959134 \h </w:instrText>
             </w:r>
             <w:r>
               <w:rPr>
@@ -564,7 +564,7 @@
               <w:szCs w:val="24"/>
             </w:rPr>
           </w:pPr>
-          <w:hyperlink w:anchor="_Toc24698953" w:history="1">
+          <w:hyperlink w:anchor="_Toc24959135" w:history="1">
             <w:r>
               <w:rPr>
                 <w:rStyle w:val="Hyperlink"/>
@@ -610,7 +610,7 @@
                 <w:noProof/>
                 <w:webHidden/>
               </w:rPr>
-              <w:instrText xml:space="preserve"> PAGEREF _Toc24698953 \h </w:instrText>
+              <w:instrText xml:space="preserve"> PAGEREF _Toc24959135 \h </w:instrText>
             </w:r>
             <w:r>
               <w:rPr>
@@ -658,7 +658,7 @@
               <w:szCs w:val="24"/>
             </w:rPr>
           </w:pPr>
-          <w:hyperlink w:anchor="_Toc24698954" w:history="1">
+          <w:hyperlink w:anchor="_Toc24959136" w:history="1">
             <w:r>
               <w:rPr>
                 <w:rStyle w:val="Hyperlink"/>
@@ -704,7 +704,7 @@
                 <w:noProof/>
                 <w:webHidden/>
               </w:rPr>
-              <w:instrText xml:space="preserve"> PAGEREF _Toc24698954 \h </w:instrText>
+              <w:instrText xml:space="preserve"> PAGEREF _Toc24959136 \h </w:instrText>
             </w:r>
             <w:r>
               <w:rPr>
@@ -752,7 +752,7 @@
               <w:szCs w:val="24"/>
             </w:rPr>
           </w:pPr>
-          <w:hyperlink w:anchor="_Toc24698955" w:history="1">
+          <w:hyperlink w:anchor="_Toc24959137" w:history="1">
             <w:r>
               <w:rPr>
                 <w:rStyle w:val="Hyperlink"/>
@@ -798,7 +798,7 @@
                 <w:noProof/>
                 <w:webHidden/>
               </w:rPr>
-              <w:instrText xml:space="preserve"> PAGEREF _Toc24698955 \h </w:instrText>
+              <w:instrText xml:space="preserve"> PAGEREF _Toc24959137 \h </w:instrText>
             </w:r>
             <w:r>
               <w:rPr>
@@ -846,7 +846,7 @@
               <w:color w:val="auto"/>
             </w:rPr>
           </w:pPr>
-          <w:hyperlink w:anchor="_Toc24698956" w:history="1">
+          <w:hyperlink w:anchor="_Toc24959138" w:history="1">
             <w:r>
               <w:rPr>
                 <w:rStyle w:val="Hyperlink"/>
@@ -892,7 +892,7 @@
                 <w:noProof/>
                 <w:webHidden/>
               </w:rPr>
-              <w:instrText xml:space="preserve"> PAGEREF _Toc24698956 \h </w:instrText>
+              <w:instrText xml:space="preserve"> PAGEREF _Toc24959138 \h </w:instrText>
             </w:r>
             <w:r>
               <w:rPr>
@@ -940,7 +940,7 @@
               <w:szCs w:val="24"/>
             </w:rPr>
           </w:pPr>
-          <w:hyperlink w:anchor="_Toc24698957" w:history="1">
+          <w:hyperlink w:anchor="_Toc24959139" w:history="1">
             <w:r>
               <w:rPr>
                 <w:rStyle w:val="Hyperlink"/>
@@ -986,7 +986,7 @@
                 <w:noProof/>
                 <w:webHidden/>
               </w:rPr>
-              <w:instrText xml:space="preserve"> PAGEREF _Toc24698957 \h </w:instrText>
+              <w:instrText xml:space="preserve"> PAGEREF _Toc24959139 \h </w:instrText>
             </w:r>
             <w:r>
               <w:rPr>
@@ -1032,7 +1032,7 @@
               <w:szCs w:val="24"/>
             </w:rPr>
           </w:pPr>
-          <w:hyperlink w:anchor="_Toc24698958" w:history="1">
+          <w:hyperlink w:anchor="_Toc24959140" w:history="1">
             <w:r>
               <w:rPr>
                 <w:rStyle w:val="Hyperlink"/>
@@ -1076,7 +1076,7 @@
                 <w:noProof/>
                 <w:webHidden/>
               </w:rPr>
-              <w:instrText xml:space="preserve"> PAGEREF _Toc24698958 \h </w:instrText>
+              <w:instrText xml:space="preserve"> PAGEREF _Toc24959140 \h </w:instrText>
             </w:r>
             <w:r>
               <w:rPr>
@@ -1122,7 +1122,7 @@
               <w:szCs w:val="24"/>
             </w:rPr>
           </w:pPr>
-          <w:hyperlink w:anchor="_Toc24698959" w:history="1">
+          <w:hyperlink w:anchor="_Toc24959141" w:history="1">
             <w:r>
               <w:rPr>
                 <w:rStyle w:val="Hyperlink"/>
@@ -1166,7 +1166,7 @@
                 <w:noProof/>
                 <w:webHidden/>
               </w:rPr>
-              <w:instrText xml:space="preserve"> PAGEREF _Toc24698959 \h </w:instrText>
+              <w:instrText xml:space="preserve"> PAGEREF _Toc24959141 \h </w:instrText>
             </w:r>
             <w:r>
               <w:rPr>
@@ -1212,7 +1212,7 @@
               <w:szCs w:val="24"/>
             </w:rPr>
           </w:pPr>
-          <w:hyperlink w:anchor="_Toc24698960" w:history="1">
+          <w:hyperlink w:anchor="_Toc24959142" w:history="1">
             <w:r>
               <w:rPr>
                 <w:rStyle w:val="Hyperlink"/>
@@ -1256,7 +1256,7 @@
                 <w:noProof/>
                 <w:webHidden/>
               </w:rPr>
-              <w:instrText xml:space="preserve"> PAGEREF _Toc24698960 \h </w:instrText>
+              <w:instrText xml:space="preserve"> PAGEREF _Toc24959142 \h </w:instrText>
             </w:r>
             <w:r>
               <w:rPr>
@@ -1304,7 +1304,7 @@
               <w:szCs w:val="24"/>
             </w:rPr>
           </w:pPr>
-          <w:hyperlink w:anchor="_Toc24698961" w:history="1">
+          <w:hyperlink w:anchor="_Toc24959143" w:history="1">
             <w:r>
               <w:rPr>
                 <w:rStyle w:val="Hyperlink"/>
@@ -1350,7 +1350,7 @@
                 <w:noProof/>
                 <w:webHidden/>
               </w:rPr>
-              <w:instrText xml:space="preserve"> PAGEREF _Toc24698961 \h </w:instrText>
+              <w:instrText xml:space="preserve"> PAGEREF _Toc24959143 \h </w:instrText>
             </w:r>
             <w:r>
               <w:rPr>
@@ -1396,7 +1396,7 @@
               <w:szCs w:val="24"/>
             </w:rPr>
           </w:pPr>
-          <w:hyperlink w:anchor="_Toc24698962" w:history="1">
+          <w:hyperlink w:anchor="_Toc24959144" w:history="1">
             <w:r>
               <w:rPr>
                 <w:rStyle w:val="Hyperlink"/>
@@ -1440,7 +1440,7 @@
                 <w:noProof/>
                 <w:webHidden/>
               </w:rPr>
-              <w:instrText xml:space="preserve"> PAGEREF _Toc24698962 \h </w:instrText>
+              <w:instrText xml:space="preserve"> PAGEREF _Toc24959144 \h </w:instrText>
             </w:r>
             <w:r>
               <w:rPr>
@@ -1486,7 +1486,7 @@
               <w:szCs w:val="24"/>
             </w:rPr>
           </w:pPr>
-          <w:hyperlink w:anchor="_Toc24698963" w:history="1">
+          <w:hyperlink w:anchor="_Toc24959145" w:history="1">
             <w:r>
               <w:rPr>
                 <w:rStyle w:val="Hyperlink"/>
@@ -1530,7 +1530,7 @@
                 <w:noProof/>
                 <w:webHidden/>
               </w:rPr>
-              <w:instrText xml:space="preserve"> PAGEREF _Toc24698963 \h </w:instrText>
+              <w:instrText xml:space="preserve"> PAGEREF _Toc24959145 \h </w:instrText>
             </w:r>
             <w:r>
               <w:rPr>
@@ -1576,7 +1576,7 @@
               <w:szCs w:val="24"/>
             </w:rPr>
           </w:pPr>
-          <w:hyperlink w:anchor="_Toc24698964" w:history="1">
+          <w:hyperlink w:anchor="_Toc24959146" w:history="1">
             <w:r>
               <w:rPr>
                 <w:rStyle w:val="Hyperlink"/>
@@ -1620,7 +1620,7 @@
                 <w:noProof/>
                 <w:webHidden/>
               </w:rPr>
-              <w:instrText xml:space="preserve"> PAGEREF _Toc24698964 \h </w:instrText>
+              <w:instrText xml:space="preserve"> PAGEREF _Toc24959146 \h </w:instrText>
             </w:r>
             <w:r>
               <w:rPr>
@@ -1666,7 +1666,7 @@
               <w:szCs w:val="24"/>
             </w:rPr>
           </w:pPr>
-          <w:hyperlink w:anchor="_Toc24698965" w:history="1">
+          <w:hyperlink w:anchor="_Toc24959147" w:history="1">
             <w:r>
               <w:rPr>
                 <w:rStyle w:val="Hyperlink"/>
@@ -1710,7 +1710,7 @@
                 <w:noProof/>
                 <w:webHidden/>
               </w:rPr>
-              <w:instrText xml:space="preserve"> PAGEREF _Toc24698965 \h </w:instrText>
+              <w:instrText xml:space="preserve"> PAGEREF _Toc24959147 \h </w:instrText>
             </w:r>
             <w:r>
               <w:rPr>
@@ -1756,7 +1756,7 @@
               <w:szCs w:val="24"/>
             </w:rPr>
           </w:pPr>
-          <w:hyperlink w:anchor="_Toc24698966" w:history="1">
+          <w:hyperlink w:anchor="_Toc24959148" w:history="1">
             <w:r>
               <w:rPr>
                 <w:rStyle w:val="Hyperlink"/>
@@ -1800,7 +1800,7 @@
                 <w:noProof/>
                 <w:webHidden/>
               </w:rPr>
-              <w:instrText xml:space="preserve"> PAGEREF _Toc24698966 \h </w:instrText>
+              <w:instrText xml:space="preserve"> PAGEREF _Toc24959148 \h </w:instrText>
             </w:r>
             <w:r>
               <w:rPr>
@@ -1846,7 +1846,7 @@
               <w:szCs w:val="24"/>
             </w:rPr>
           </w:pPr>
-          <w:hyperlink w:anchor="_Toc24698967" w:history="1">
+          <w:hyperlink w:anchor="_Toc24959149" w:history="1">
             <w:r>
               <w:rPr>
                 <w:rStyle w:val="Hyperlink"/>
@@ -1890,7 +1890,7 @@
                 <w:noProof/>
                 <w:webHidden/>
               </w:rPr>
-              <w:instrText xml:space="preserve"> PAGEREF _Toc24698967 \h </w:instrText>
+              <w:instrText xml:space="preserve"> PAGEREF _Toc24959149 \h </w:instrText>
             </w:r>
             <w:r>
               <w:rPr>
@@ -1938,7 +1938,7 @@
               <w:szCs w:val="24"/>
             </w:rPr>
           </w:pPr>
-          <w:hyperlink w:anchor="_Toc24698968" w:history="1">
+          <w:hyperlink w:anchor="_Toc24959150" w:history="1">
             <w:r>
               <w:rPr>
                 <w:rStyle w:val="Hyperlink"/>
@@ -1984,7 +1984,7 @@
                 <w:noProof/>
                 <w:webHidden/>
               </w:rPr>
-              <w:instrText xml:space="preserve"> PAGEREF _Toc24698968 \h </w:instrText>
+              <w:instrText xml:space="preserve"> PAGEREF _Toc24959150 \h </w:instrText>
             </w:r>
             <w:r>
               <w:rPr>
@@ -2032,7 +2032,7 @@
               <w:color w:val="auto"/>
             </w:rPr>
           </w:pPr>
-          <w:hyperlink w:anchor="_Toc24698969" w:history="1">
+          <w:hyperlink w:anchor="_Toc24959151" w:history="1">
             <w:r>
               <w:rPr>
                 <w:rStyle w:val="Hyperlink"/>
@@ -2078,7 +2078,7 @@
                 <w:noProof/>
                 <w:webHidden/>
               </w:rPr>
-              <w:instrText xml:space="preserve"> PAGEREF _Toc24698969 \h </w:instrText>
+              <w:instrText xml:space="preserve"> PAGEREF _Toc24959151 \h </w:instrText>
             </w:r>
             <w:r>
               <w:rPr>
@@ -2126,7 +2126,7 @@
               <w:szCs w:val="24"/>
             </w:rPr>
           </w:pPr>
-          <w:hyperlink w:anchor="_Toc24698970" w:history="1">
+          <w:hyperlink w:anchor="_Toc24959152" w:history="1">
             <w:r>
               <w:rPr>
                 <w:rStyle w:val="Hyperlink"/>
@@ -2172,7 +2172,7 @@
                 <w:noProof/>
                 <w:webHidden/>
               </w:rPr>
-              <w:instrText xml:space="preserve"> PAGEREF _Toc24698970 \h </w:instrText>
+              <w:instrText xml:space="preserve"> PAGEREF _Toc24959152 \h </w:instrText>
             </w:r>
             <w:r>
               <w:rPr>
@@ -2220,7 +2220,7 @@
               <w:szCs w:val="24"/>
             </w:rPr>
           </w:pPr>
-          <w:hyperlink w:anchor="_Toc24698971" w:history="1">
+          <w:hyperlink w:anchor="_Toc24959153" w:history="1">
             <w:r>
               <w:rPr>
                 <w:rStyle w:val="Hyperlink"/>
@@ -2268,7 +2268,7 @@
                 <w:noProof/>
                 <w:webHidden/>
               </w:rPr>
-              <w:instrText xml:space="preserve"> PAGEREF _Toc24698971 \h </w:instrText>
+              <w:instrText xml:space="preserve"> PAGEREF _Toc24959153 \h </w:instrText>
             </w:r>
             <w:r>
               <w:rPr>
@@ -2316,7 +2316,7 @@
               <w:szCs w:val="24"/>
             </w:rPr>
           </w:pPr>
-          <w:hyperlink w:anchor="_Toc24698972" w:history="1">
+          <w:hyperlink w:anchor="_Toc24959154" w:history="1">
             <w:r>
               <w:rPr>
                 <w:rStyle w:val="Hyperlink"/>
@@ -2364,7 +2364,7 @@
                 <w:noProof/>
                 <w:webHidden/>
               </w:rPr>
-              <w:instrText xml:space="preserve"> PAGEREF _Toc24698972 \h </w:instrText>
+              <w:instrText xml:space="preserve"> PAGEREF _Toc24959154 \h </w:instrText>
             </w:r>
             <w:r>
               <w:rPr>
@@ -2410,11 +2410,12 @@
               <w:szCs w:val="24"/>
             </w:rPr>
           </w:pPr>
-          <w:hyperlink w:anchor="_Toc24698973" w:history="1">
+          <w:hyperlink w:anchor="_Toc24959155" w:history="1">
             <w:r>
               <w:rPr>
                 <w:rStyle w:val="Hyperlink"/>
                 <w:noProof/>
+                <w:lang w:val="en"/>
               </w:rPr>
               <w:t>4.3.1</w:t>
             </w:r>
@@ -2432,8 +2433,9 @@
               <w:rPr>
                 <w:rStyle w:val="Hyperlink"/>
                 <w:noProof/>
-              </w:rPr>
-              <w:t>Item-based collaborative filtering</w:t>
+                <w:lang w:val="en"/>
+              </w:rPr>
+              <w:t>User-based collaborative filtering</w:t>
             </w:r>
             <w:r>
               <w:rPr>
@@ -2454,7 +2456,7 @@
                 <w:noProof/>
                 <w:webHidden/>
               </w:rPr>
-              <w:instrText xml:space="preserve"> PAGEREF _Toc24698973 \h </w:instrText>
+              <w:instrText xml:space="preserve"> PAGEREF _Toc24959155 \h </w:instrText>
             </w:r>
             <w:r>
               <w:rPr>
@@ -2474,7 +2476,14 @@
                 <w:noProof/>
                 <w:webHidden/>
               </w:rPr>
-              <w:t>34</w:t>
+              <w:t>2</w:t>
+            </w:r>
+            <w:r>
+              <w:rPr>
+                <w:noProof/>
+                <w:webHidden/>
+              </w:rPr>
+              <w:t>8</w:t>
             </w:r>
             <w:r>
               <w:rPr>
@@ -2500,7 +2509,7 @@
               <w:szCs w:val="24"/>
             </w:rPr>
           </w:pPr>
-          <w:hyperlink w:anchor="_Toc24698974" w:history="1">
+          <w:hyperlink w:anchor="_Toc24959156" w:history="1">
             <w:r>
               <w:rPr>
                 <w:rStyle w:val="Hyperlink"/>
@@ -2523,6 +2532,96 @@
                 <w:rStyle w:val="Hyperlink"/>
                 <w:noProof/>
               </w:rPr>
+              <w:t>Item-based collaborative filtering</w:t>
+            </w:r>
+            <w:r>
+              <w:rPr>
+                <w:noProof/>
+                <w:webHidden/>
+              </w:rPr>
+              <w:tab/>
+            </w:r>
+            <w:r>
+              <w:rPr>
+                <w:noProof/>
+                <w:webHidden/>
+              </w:rPr>
+              <w:fldChar w:fldCharType="begin"/>
+            </w:r>
+            <w:r>
+              <w:rPr>
+                <w:noProof/>
+                <w:webHidden/>
+              </w:rPr>
+              <w:instrText xml:space="preserve"> PAGEREF _Toc24959156 \h </w:instrText>
+            </w:r>
+            <w:r>
+              <w:rPr>
+                <w:noProof/>
+                <w:webHidden/>
+              </w:rPr>
+            </w:r>
+            <w:r>
+              <w:rPr>
+                <w:noProof/>
+                <w:webHidden/>
+              </w:rPr>
+              <w:fldChar w:fldCharType="separate"/>
+            </w:r>
+            <w:r>
+              <w:rPr>
+                <w:noProof/>
+                <w:webHidden/>
+              </w:rPr>
+              <w:t>34</w:t>
+            </w:r>
+            <w:r>
+              <w:rPr>
+                <w:noProof/>
+                <w:webHidden/>
+              </w:rPr>
+              <w:fldChar w:fldCharType="end"/>
+            </w:r>
+          </w:hyperlink>
+        </w:p>
+        <w:p>
+          <w:pPr>
+            <w:pStyle w:val="TOC3"/>
+            <w:tabs>
+              <w:tab w:val="left" w:pos="1200"/>
+              <w:tab w:val="right" w:leader="dot" w:pos="9010"/>
+            </w:tabs>
+            <w:rPr>
+              <w:rFonts w:eastAsiaTheme="minorEastAsia" w:cstheme="minorBidi"/>
+              <w:noProof/>
+              <w:color w:val="auto"/>
+              <w:sz w:val="24"/>
+              <w:szCs w:val="24"/>
+            </w:rPr>
+          </w:pPr>
+          <w:hyperlink w:anchor="_Toc24959157" w:history="1">
+            <w:r>
+              <w:rPr>
+                <w:rStyle w:val="Hyperlink"/>
+                <w:noProof/>
+              </w:rPr>
+              <w:t>4.3.3</w:t>
+            </w:r>
+            <w:r>
+              <w:rPr>
+                <w:rFonts w:eastAsiaTheme="minorEastAsia" w:cstheme="minorBidi"/>
+                <w:noProof/>
+                <w:color w:val="auto"/>
+                <w:sz w:val="24"/>
+                <w:szCs w:val="24"/>
+              </w:rPr>
+              <w:tab/>
+            </w:r>
+            <w:r>
+              <w:rPr>
+                <w:rStyle w:val="Hyperlink"/>
+                <w:noProof/>
+              </w:rPr>
               <w:t>Conclusion</w:t>
             </w:r>
             <w:r>
@@ -2544,7 +2643,7 @@
                 <w:noProof/>
                 <w:webHidden/>
               </w:rPr>
-              <w:instrText xml:space="preserve"> PAGEREF _Toc24698974 \h </w:instrText>
+              <w:instrText xml:space="preserve"> PAGEREF _Toc24959157 \h </w:instrText>
             </w:r>
             <w:r>
               <w:rPr>
@@ -2592,7 +2691,7 @@
               <w:szCs w:val="24"/>
             </w:rPr>
           </w:pPr>
-          <w:hyperlink w:anchor="_Toc24698975" w:history="1">
+          <w:hyperlink w:anchor="_Toc24959158" w:history="1">
             <w:r>
               <w:rPr>
                 <w:rStyle w:val="Hyperlink"/>
@@ -2638,7 +2737,7 @@
                 <w:noProof/>
                 <w:webHidden/>
               </w:rPr>
-              <w:instrText xml:space="preserve"> PAGEREF _Toc24698975 \h </w:instrText>
+              <w:instrText xml:space="preserve"> PAGEREF _Toc24959158 \h </w:instrText>
             </w:r>
             <w:r>
               <w:rPr>
@@ -2684,7 +2783,7 @@
               <w:szCs w:val="24"/>
             </w:rPr>
           </w:pPr>
-          <w:hyperlink w:anchor="_Toc24698976" w:history="1">
+          <w:hyperlink w:anchor="_Toc24959159" w:history="1">
             <w:r>
               <w:rPr>
                 <w:rStyle w:val="Hyperlink"/>
@@ -2728,7 +2827,7 @@
                 <w:noProof/>
                 <w:webHidden/>
               </w:rPr>
-              <w:instrText xml:space="preserve"> PAGEREF _Toc24698976 \h </w:instrText>
+              <w:instrText xml:space="preserve"> PAGEREF _Toc24959159 \h </w:instrText>
             </w:r>
             <w:r>
               <w:rPr>
@@ -2774,7 +2873,7 @@
               <w:szCs w:val="24"/>
             </w:rPr>
           </w:pPr>
-          <w:hyperlink w:anchor="_Toc24698977" w:history="1">
+          <w:hyperlink w:anchor="_Toc24959160" w:history="1">
             <w:r>
               <w:rPr>
                 <w:rStyle w:val="Hyperlink"/>
@@ -2818,7 +2917,7 @@
                 <w:noProof/>
                 <w:webHidden/>
               </w:rPr>
-              <w:instrText xml:space="preserve"> PAGEREF _Toc24698977 \h </w:instrText>
+              <w:instrText xml:space="preserve"> PAGEREF _Toc24959160 \h </w:instrText>
             </w:r>
             <w:r>
               <w:rPr>
@@ -2866,7 +2965,7 @@
               <w:szCs w:val="24"/>
             </w:rPr>
           </w:pPr>
-          <w:hyperlink w:anchor="_Toc24698978" w:history="1">
+          <w:hyperlink w:anchor="_Toc24959161" w:history="1">
             <w:r>
               <w:rPr>
                 <w:rStyle w:val="Hyperlink"/>
@@ -2912,7 +3011,7 @@
                 <w:noProof/>
                 <w:webHidden/>
               </w:rPr>
-              <w:instrText xml:space="preserve"> PAGEREF _Toc24698978 \h </w:instrText>
+              <w:instrText xml:space="preserve"> PAGEREF _Toc24959161 \h </w:instrText>
             </w:r>
             <w:r>
               <w:rPr>
@@ -2933,6 +3032,186 @@
                 <w:webHidden/>
               </w:rPr>
               <w:t>40</w:t>
+            </w:r>
+            <w:r>
+              <w:rPr>
+                <w:noProof/>
+                <w:webHidden/>
+              </w:rPr>
+              <w:fldChar w:fldCharType="end"/>
+            </w:r>
+          </w:hyperlink>
+        </w:p>
+        <w:p>
+          <w:pPr>
+            <w:pStyle w:val="TOC3"/>
+            <w:tabs>
+              <w:tab w:val="left" w:pos="1200"/>
+              <w:tab w:val="right" w:leader="dot" w:pos="9010"/>
+            </w:tabs>
+            <w:rPr>
+              <w:rFonts w:eastAsiaTheme="minorEastAsia" w:cstheme="minorBidi"/>
+              <w:noProof/>
+              <w:color w:val="auto"/>
+              <w:sz w:val="24"/>
+              <w:szCs w:val="24"/>
+            </w:rPr>
+          </w:pPr>
+          <w:hyperlink w:anchor="_Toc24959162" w:history="1">
+            <w:r>
+              <w:rPr>
+                <w:rStyle w:val="Hyperlink"/>
+                <w:noProof/>
+              </w:rPr>
+              <w:t>4.5.1</w:t>
+            </w:r>
+            <w:r>
+              <w:rPr>
+                <w:rFonts w:eastAsiaTheme="minorEastAsia" w:cstheme="minorBidi"/>
+                <w:noProof/>
+                <w:color w:val="auto"/>
+                <w:sz w:val="24"/>
+                <w:szCs w:val="24"/>
+              </w:rPr>
+              <w:tab/>
+            </w:r>
+            <w:r>
+              <w:rPr>
+                <w:rStyle w:val="Hyperlink"/>
+                <w:noProof/>
+              </w:rPr>
+              <w:t>Evaluation</w:t>
+            </w:r>
+            <w:r>
+              <w:rPr>
+                <w:noProof/>
+                <w:webHidden/>
+              </w:rPr>
+              <w:tab/>
+            </w:r>
+            <w:r>
+              <w:rPr>
+                <w:noProof/>
+                <w:webHidden/>
+              </w:rPr>
+              <w:fldChar w:fldCharType="begin"/>
+            </w:r>
+            <w:r>
+              <w:rPr>
+                <w:noProof/>
+                <w:webHidden/>
+              </w:rPr>
+              <w:instrText xml:space="preserve"> PAGEREF _Toc24959162 \h </w:instrText>
+            </w:r>
+            <w:r>
+              <w:rPr>
+                <w:noProof/>
+                <w:webHidden/>
+              </w:rPr>
+            </w:r>
+            <w:r>
+              <w:rPr>
+                <w:noProof/>
+                <w:webHidden/>
+              </w:rPr>
+              <w:fldChar w:fldCharType="separate"/>
+            </w:r>
+            <w:r>
+              <w:rPr>
+                <w:noProof/>
+                <w:webHidden/>
+              </w:rPr>
+              <w:t>41</w:t>
+            </w:r>
+            <w:r>
+              <w:rPr>
+                <w:noProof/>
+                <w:webHidden/>
+              </w:rPr>
+              <w:fldChar w:fldCharType="end"/>
+            </w:r>
+          </w:hyperlink>
+        </w:p>
+        <w:p>
+          <w:pPr>
+            <w:pStyle w:val="TOC3"/>
+            <w:tabs>
+              <w:tab w:val="left" w:pos="1200"/>
+              <w:tab w:val="right" w:leader="dot" w:pos="9010"/>
+            </w:tabs>
+            <w:rPr>
+              <w:rFonts w:eastAsiaTheme="minorEastAsia" w:cstheme="minorBidi"/>
+              <w:noProof/>
+              <w:color w:val="auto"/>
+              <w:sz w:val="24"/>
+              <w:szCs w:val="24"/>
+            </w:rPr>
+          </w:pPr>
+          <w:hyperlink w:anchor="_Toc24959163" w:history="1">
+            <w:r>
+              <w:rPr>
+                <w:rStyle w:val="Hyperlink"/>
+                <w:noProof/>
+              </w:rPr>
+              <w:t>4.5.2</w:t>
+            </w:r>
+            <w:r>
+              <w:rPr>
+                <w:rFonts w:eastAsiaTheme="minorEastAsia" w:cstheme="minorBidi"/>
+                <w:noProof/>
+                <w:color w:val="auto"/>
+                <w:sz w:val="24"/>
+                <w:szCs w:val="24"/>
+              </w:rPr>
+              <w:tab/>
+            </w:r>
+            <w:r>
+              <w:rPr>
+                <w:rStyle w:val="Hyperlink"/>
+                <w:noProof/>
+              </w:rPr>
+              <w:t>Conclusion</w:t>
+            </w:r>
+            <w:r>
+              <w:rPr>
+                <w:noProof/>
+                <w:webHidden/>
+              </w:rPr>
+              <w:tab/>
+            </w:r>
+            <w:r>
+              <w:rPr>
+                <w:noProof/>
+                <w:webHidden/>
+              </w:rPr>
+              <w:fldChar w:fldCharType="begin"/>
+            </w:r>
+            <w:r>
+              <w:rPr>
+                <w:noProof/>
+                <w:webHidden/>
+              </w:rPr>
+              <w:instrText xml:space="preserve"> PAGEREF _Toc24959163 \h </w:instrText>
+            </w:r>
+            <w:r>
+              <w:rPr>
+                <w:noProof/>
+                <w:webHidden/>
+              </w:rPr>
+            </w:r>
+            <w:r>
+              <w:rPr>
+                <w:noProof/>
+                <w:webHidden/>
+              </w:rPr>
+              <w:fldChar w:fldCharType="separate"/>
+            </w:r>
+            <w:r>
+              <w:rPr>
+                <w:noProof/>
+                <w:webHidden/>
+              </w:rPr>
+              <w:t>42</w:t>
             </w:r>
             <w:r>
               <w:rPr>
@@ -2960,7 +3239,7 @@
               <w:color w:val="auto"/>
             </w:rPr>
           </w:pPr>
-          <w:hyperlink w:anchor="_Toc24698979" w:history="1">
+          <w:hyperlink w:anchor="_Toc24959164" w:history="1">
             <w:r>
               <w:rPr>
                 <w:rStyle w:val="Hyperlink"/>
@@ -2985,6 +3264,100 @@
                 <w:rStyle w:val="Hyperlink"/>
                 <w:noProof/>
               </w:rPr>
+              <w:t>Conclusion</w:t>
+            </w:r>
+            <w:r>
+              <w:rPr>
+                <w:noProof/>
+                <w:webHidden/>
+              </w:rPr>
+              <w:tab/>
+            </w:r>
+            <w:r>
+              <w:rPr>
+                <w:noProof/>
+                <w:webHidden/>
+              </w:rPr>
+              <w:fldChar w:fldCharType="begin"/>
+            </w:r>
+            <w:r>
+              <w:rPr>
+                <w:noProof/>
+                <w:webHidden/>
+              </w:rPr>
+              <w:instrText xml:space="preserve"> PAGEREF _Toc24959164 \h </w:instrText>
+            </w:r>
+            <w:r>
+              <w:rPr>
+                <w:noProof/>
+                <w:webHidden/>
+              </w:rPr>
+            </w:r>
+            <w:r>
+              <w:rPr>
+                <w:noProof/>
+                <w:webHidden/>
+              </w:rPr>
+              <w:fldChar w:fldCharType="separate"/>
+            </w:r>
+            <w:r>
+              <w:rPr>
+                <w:noProof/>
+                <w:webHidden/>
+              </w:rPr>
+              <w:t>43</w:t>
+            </w:r>
+            <w:r>
+              <w:rPr>
+                <w:noProof/>
+                <w:webHidden/>
+              </w:rPr>
+              <w:fldChar w:fldCharType="end"/>
+            </w:r>
+          </w:hyperlink>
+        </w:p>
+        <w:p>
+          <w:pPr>
+            <w:pStyle w:val="TOC1"/>
+            <w:tabs>
+              <w:tab w:val="left" w:pos="480"/>
+              <w:tab w:val="right" w:leader="dot" w:pos="9010"/>
+            </w:tabs>
+            <w:rPr>
+              <w:rFonts w:eastAsiaTheme="minorEastAsia" w:cstheme="minorBidi"/>
+              <w:b w:val="0"/>
+              <w:bCs w:val="0"/>
+              <w:i w:val="0"/>
+              <w:iCs w:val="0"/>
+              <w:noProof/>
+              <w:color w:val="auto"/>
+            </w:rPr>
+          </w:pPr>
+          <w:hyperlink w:anchor="_Toc24959165" w:history="1">
+            <w:r>
+              <w:rPr>
+                <w:rStyle w:val="Hyperlink"/>
+                <w:noProof/>
+              </w:rPr>
+              <w:t>6</w:t>
+            </w:r>
+            <w:r>
+              <w:rPr>
+                <w:rFonts w:eastAsiaTheme="minorEastAsia" w:cstheme="minorBidi"/>
+                <w:b w:val="0"/>
+                <w:bCs w:val="0"/>
+                <w:i w:val="0"/>
+                <w:iCs w:val="0"/>
+                <w:noProof/>
+                <w:color w:val="auto"/>
+              </w:rPr>
+              <w:tab/>
+            </w:r>
+            <w:r>
+              <w:rPr>
+                <w:rStyle w:val="Hyperlink"/>
+                <w:noProof/>
+              </w:rPr>
               <w:t>Appendix</w:t>
             </w:r>
             <w:r>
@@ -3006,7 +3379,7 @@
                 <w:noProof/>
                 <w:webHidden/>
               </w:rPr>
-              <w:instrText xml:space="preserve"> PAGEREF _Toc24698979 \h </w:instrText>
+              <w:instrText xml:space="preserve"> PAGEREF _Toc24959165 \h </w:instrText>
             </w:r>
             <w:r>
               <w:rPr>
@@ -3026,7 +3399,7 @@
                 <w:noProof/>
                 <w:webHidden/>
               </w:rPr>
-              <w:t>40</w:t>
+              <w:t>44</w:t>
             </w:r>
             <w:r>
               <w:rPr>
@@ -3054,13 +3427,13 @@
               <w:szCs w:val="24"/>
             </w:rPr>
           </w:pPr>
-          <w:hyperlink w:anchor="_Toc24698980" w:history="1">
+          <w:hyperlink w:anchor="_Toc24959166" w:history="1">
             <w:r>
               <w:rPr>
                 <w:rStyle w:val="Hyperlink"/>
                 <w:noProof/>
               </w:rPr>
-              <w:t>5.1</w:t>
+              <w:t>6.1</w:t>
             </w:r>
             <w:r>
               <w:rPr>
@@ -3100,7 +3473,7 @@
                 <w:noProof/>
                 <w:webHidden/>
               </w:rPr>
-              <w:instrText xml:space="preserve"> PAGEREF _Toc24698980 \h </w:instrText>
+              <w:instrText xml:space="preserve"> PAGEREF _Toc24959166 \h </w:instrText>
             </w:r>
             <w:r>
               <w:rPr>
@@ -3120,7 +3493,7 @@
                 <w:noProof/>
                 <w:webHidden/>
               </w:rPr>
-              <w:t>40</w:t>
+              <w:t>44</w:t>
             </w:r>
             <w:r>
               <w:rPr>
@@ -3148,13 +3521,13 @@
               <w:szCs w:val="24"/>
             </w:rPr>
           </w:pPr>
-          <w:hyperlink w:anchor="_Toc24698981" w:history="1">
+          <w:hyperlink w:anchor="_Toc24959167" w:history="1">
             <w:r>
               <w:rPr>
                 <w:rStyle w:val="Hyperlink"/>
                 <w:noProof/>
               </w:rPr>
-              <w:t>5.2</w:t>
+              <w:t>6.2</w:t>
             </w:r>
             <w:r>
               <w:rPr>
@@ -3194,7 +3567,7 @@
                 <w:noProof/>
                 <w:webHidden/>
               </w:rPr>
-              <w:instrText xml:space="preserve"> PAGEREF _Toc24698981 \h </w:instrText>
+              <w:instrText xml:space="preserve"> PAGEREF _Toc24959167 \h </w:instrText>
             </w:r>
             <w:r>
               <w:rPr>
@@ -3214,7 +3587,7 @@
                 <w:noProof/>
                 <w:webHidden/>
               </w:rPr>
-              <w:t>40</w:t>
+              <w:t>44</w:t>
             </w:r>
             <w:r>
               <w:rPr>
@@ -3242,13 +3615,13 @@
               <w:szCs w:val="24"/>
             </w:rPr>
           </w:pPr>
-          <w:hyperlink w:anchor="_Toc24698982" w:history="1">
+          <w:hyperlink w:anchor="_Toc24959168" w:history="1">
             <w:r>
               <w:rPr>
                 <w:rStyle w:val="Hyperlink"/>
                 <w:noProof/>
               </w:rPr>
-              <w:t>5.3</w:t>
+              <w:t>6.3</w:t>
             </w:r>
             <w:r>
               <w:rPr>
@@ -3288,7 +3661,7 @@
                 <w:noProof/>
                 <w:webHidden/>
               </w:rPr>
-              <w:instrText xml:space="preserve"> PAGEREF _Toc24698982 \h </w:instrText>
+              <w:instrText xml:space="preserve"> PAGEREF _Toc24959168 \h </w:instrText>
             </w:r>
             <w:r>
               <w:rPr>
@@ -3308,7 +3681,7 @@
                 <w:noProof/>
                 <w:webHidden/>
               </w:rPr>
-              <w:t>40</w:t>
+              <w:t>44</w:t>
             </w:r>
             <w:r>
               <w:rPr>
@@ -3336,13 +3709,13 @@
               <w:color w:val="auto"/>
             </w:rPr>
           </w:pPr>
-          <w:hyperlink w:anchor="_Toc24698983" w:history="1">
+          <w:hyperlink w:anchor="_Toc24959169" w:history="1">
             <w:r>
               <w:rPr>
                 <w:rStyle w:val="Hyperlink"/>
                 <w:noProof/>
               </w:rPr>
-              <w:t>6</w:t>
+              <w:t>7</w:t>
             </w:r>
             <w:r>
               <w:rPr>
@@ -3382,7 +3755,7 @@
                 <w:noProof/>
                 <w:webHidden/>
               </w:rPr>
-              <w:instrText xml:space="preserve"> PAGEREF _Toc24698983 \h </w:instrText>
+              <w:instrText xml:space="preserve"> PAGEREF _Toc24959169 \h </w:instrText>
             </w:r>
             <w:r>
               <w:rPr>
@@ -3402,7 +3775,7 @@
                 <w:noProof/>
                 <w:webHidden/>
               </w:rPr>
-              <w:t>42</w:t>
+              <w:t>45</w:t>
             </w:r>
             <w:r>
               <w:rPr>
@@ -3442,7 +3815,7 @@
           <w:rFonts w:cs="Times New Roman (Headings CS)"/>
         </w:rPr>
       </w:pPr>
-      <w:bookmarkStart w:id="0" w:name="_Toc24698951"/>
+      <w:bookmarkStart w:id="0" w:name="_Toc24959133"/>
       <w:r>
         <w:rPr>
           <w:rFonts w:cs="Times New Roman (Headings CS)"/>
@@ -3533,7 +3906,7 @@
       <w:pPr>
         <w:pStyle w:val="Heading1"/>
       </w:pPr>
-      <w:bookmarkStart w:id="1" w:name="_Toc24698952"/>
+      <w:bookmarkStart w:id="1" w:name="_Toc24959134"/>
       <w:r>
         <w:lastRenderedPageBreak/>
         <w:t>Recommender Systems</w:t>
@@ -3544,7 +3917,7 @@
       <w:pPr>
         <w:pStyle w:val="Heading2"/>
       </w:pPr>
-      <w:bookmarkStart w:id="2" w:name="_Toc24698953"/>
+      <w:bookmarkStart w:id="2" w:name="_Toc24959135"/>
       <w:r>
         <w:t>Introduction</w:t>
       </w:r>
@@ -3620,7 +3993,7 @@
       <w:pPr>
         <w:pStyle w:val="Heading2"/>
       </w:pPr>
-      <w:bookmarkStart w:id="3" w:name="_Toc24698954"/>
+      <w:bookmarkStart w:id="3" w:name="_Toc24959136"/>
       <w:r>
         <w:t>History</w:t>
       </w:r>
@@ -3778,7 +4151,7 @@
       <w:pPr>
         <w:pStyle w:val="Heading2"/>
       </w:pPr>
-      <w:bookmarkStart w:id="4" w:name="_Toc24698955"/>
+      <w:bookmarkStart w:id="4" w:name="_Toc24959137"/>
       <w:r>
         <w:lastRenderedPageBreak/>
         <w:t>Overview</w:t>
@@ -4045,7 +4418,7 @@
       <w:pPr>
         <w:pStyle w:val="Heading1"/>
       </w:pPr>
-      <w:bookmarkStart w:id="5" w:name="_Toc24698956"/>
+      <w:bookmarkStart w:id="5" w:name="_Toc24959138"/>
       <w:r>
         <w:t>Basic principles</w:t>
       </w:r>
@@ -4199,7 +4572,7 @@
       <w:pPr>
         <w:pStyle w:val="Heading2"/>
       </w:pPr>
-      <w:bookmarkStart w:id="6" w:name="_Toc24698957"/>
+      <w:bookmarkStart w:id="6" w:name="_Toc24959139"/>
       <w:r>
         <w:t>Beyond accuracy</w:t>
       </w:r>
@@ -4499,7 +4872,7 @@
       <w:pPr>
         <w:pStyle w:val="Heading3"/>
       </w:pPr>
-      <w:bookmarkStart w:id="7" w:name="_Toc24698958"/>
+      <w:bookmarkStart w:id="7" w:name="_Toc24959140"/>
       <w:r>
         <w:t>Netflix</w:t>
       </w:r>
@@ -4878,7 +5251,7 @@
       <w:pPr>
         <w:pStyle w:val="Heading3"/>
       </w:pPr>
-      <w:bookmarkStart w:id="8" w:name="_Toc24698959"/>
+      <w:bookmarkStart w:id="8" w:name="_Toc24959141"/>
       <w:r>
         <w:t>Recommender systems and software engineering</w:t>
       </w:r>
@@ -5325,7 +5698,7 @@
       <w:pPr>
         <w:pStyle w:val="Heading3"/>
       </w:pPr>
-      <w:bookmarkStart w:id="9" w:name="_Toc24698960"/>
+      <w:bookmarkStart w:id="9" w:name="_Toc24959142"/>
       <w:r>
         <w:t>Future of Recommender systems</w:t>
       </w:r>
@@ -5645,7 +6018,7 @@
       <w:pPr>
         <w:pStyle w:val="Heading2"/>
       </w:pPr>
-      <w:bookmarkStart w:id="10" w:name="_Toc24698961"/>
+      <w:bookmarkStart w:id="10" w:name="_Toc24959143"/>
       <w:r>
         <w:t>Approaches</w:t>
       </w:r>
@@ -5655,7 +6028,7 @@
       <w:pPr>
         <w:pStyle w:val="Heading3"/>
       </w:pPr>
-      <w:bookmarkStart w:id="11" w:name="_Toc24698962"/>
+      <w:bookmarkStart w:id="11" w:name="_Toc24959144"/>
       <w:r>
         <w:t>Basic models</w:t>
       </w:r>
@@ -5865,7 +6238,7 @@
       <w:pPr>
         <w:pStyle w:val="Heading3"/>
       </w:pPr>
-      <w:bookmarkStart w:id="12" w:name="_Toc24698963"/>
+      <w:bookmarkStart w:id="12" w:name="_Toc24959145"/>
       <w:r>
         <w:t>Collaborative filtering</w:t>
       </w:r>
@@ -6906,7 +7279,7 @@
       <w:pPr>
         <w:pStyle w:val="Heading3"/>
       </w:pPr>
-      <w:bookmarkStart w:id="14" w:name="_Toc24698964"/>
+      <w:bookmarkStart w:id="14" w:name="_Toc24959146"/>
       <w:r>
         <w:lastRenderedPageBreak/>
         <w:t>Content-based recommender systems</w:t>
@@ -7946,7 +8319,7 @@
       <w:pPr>
         <w:pStyle w:val="Heading3"/>
       </w:pPr>
-      <w:bookmarkStart w:id="15" w:name="_Toc24698965"/>
+      <w:bookmarkStart w:id="15" w:name="_Toc24959147"/>
       <w:r>
         <w:t>Latent Factor Models</w:t>
       </w:r>
@@ -8616,7 +8989,7 @@
       <w:pPr>
         <w:pStyle w:val="Heading3"/>
       </w:pPr>
-      <w:bookmarkStart w:id="16" w:name="_Toc24698966"/>
+      <w:bookmarkStart w:id="16" w:name="_Toc24959148"/>
       <w:r>
         <w:t>Knowledge-based recommender systems</w:t>
       </w:r>
@@ -8759,7 +9132,7 @@
       <w:pPr>
         <w:pStyle w:val="Heading3"/>
       </w:pPr>
-      <w:bookmarkStart w:id="17" w:name="_Toc24698967"/>
+      <w:bookmarkStart w:id="17" w:name="_Toc24959149"/>
       <w:r>
         <w:t>Other approaches</w:t>
       </w:r>
@@ -8838,7 +9211,7 @@
       <w:pPr>
         <w:pStyle w:val="Heading2"/>
       </w:pPr>
-      <w:bookmarkStart w:id="18" w:name="_Toc24698968"/>
+      <w:bookmarkStart w:id="18" w:name="_Toc24959150"/>
       <w:r>
         <w:t>Cold start problem</w:t>
       </w:r>
@@ -8945,7 +9318,7 @@
       <w:pPr>
         <w:pStyle w:val="Heading1"/>
       </w:pPr>
-      <w:bookmarkStart w:id="19" w:name="_Toc24698969"/>
+      <w:bookmarkStart w:id="19" w:name="_Toc24959151"/>
       <w:r>
         <w:t>Methodology</w:t>
       </w:r>
@@ -9009,7 +9382,7 @@
       <w:pPr>
         <w:pStyle w:val="Heading2"/>
       </w:pPr>
-      <w:bookmarkStart w:id="20" w:name="_Toc24698970"/>
+      <w:bookmarkStart w:id="20" w:name="_Toc24959152"/>
       <w:r>
         <w:t>Dataset</w:t>
       </w:r>
@@ -9407,7 +9780,7 @@
           <w:lang w:val="en"/>
         </w:rPr>
       </w:pPr>
-      <w:bookmarkStart w:id="21" w:name="_Toc24698971"/>
+      <w:bookmarkStart w:id="21" w:name="_Toc24959153"/>
       <w:r>
         <w:rPr>
           <w:rFonts w:eastAsiaTheme="minorHAnsi"/>
@@ -9489,7 +9862,7 @@
           <w:lang w:val="en"/>
         </w:rPr>
       </w:pPr>
-      <w:bookmarkStart w:id="22" w:name="_Toc24698972"/>
+      <w:bookmarkStart w:id="22" w:name="_Toc24959154"/>
       <w:r>
         <w:rPr>
           <w:lang w:val="en"/>
@@ -9505,12 +9878,14 @@
           <w:lang w:val="en"/>
         </w:rPr>
       </w:pPr>
+      <w:bookmarkStart w:id="23" w:name="_Toc24959155"/>
       <w:r>
         <w:rPr>
           <w:lang w:val="en"/>
         </w:rPr>
         <w:t>User-based collaborative filtering</w:t>
       </w:r>
+      <w:bookmarkEnd w:id="23"/>
     </w:p>
     <w:p>
       <w:pPr>
@@ -11913,11 +12288,11 @@
       <w:pPr>
         <w:pStyle w:val="Heading3"/>
       </w:pPr>
-      <w:bookmarkStart w:id="23" w:name="_Toc24698973"/>
+      <w:bookmarkStart w:id="24" w:name="_Toc24959156"/>
       <w:r>
         <w:t>Item-based collaborative filtering</w:t>
       </w:r>
-      <w:bookmarkEnd w:id="23"/>
+      <w:bookmarkEnd w:id="24"/>
     </w:p>
     <w:p>
       <w:r>
@@ -12944,11 +13319,11 @@
       <w:pPr>
         <w:pStyle w:val="Heading3"/>
       </w:pPr>
-      <w:bookmarkStart w:id="24" w:name="_Toc24698974"/>
+      <w:bookmarkStart w:id="25" w:name="_Toc24959157"/>
       <w:r>
         <w:t>Conclusion</w:t>
       </w:r>
-      <w:bookmarkEnd w:id="24"/>
+      <w:bookmarkEnd w:id="25"/>
     </w:p>
     <w:p>
       <w:r>
@@ -12962,14 +13337,14 @@
       <w:pPr>
         <w:pStyle w:val="Heading2"/>
       </w:pPr>
-      <w:bookmarkStart w:id="25" w:name="_Toc24698975"/>
+      <w:bookmarkStart w:id="26" w:name="_Toc24959158"/>
       <w:r>
         <w:t xml:space="preserve">Content-based </w:t>
       </w:r>
       <w:r>
         <w:t>filtering</w:t>
       </w:r>
-      <w:bookmarkEnd w:id="25"/>
+      <w:bookmarkEnd w:id="26"/>
     </w:p>
     <w:p>
       <w:r>
@@ -13462,11 +13837,11 @@
       <w:pPr>
         <w:pStyle w:val="Heading3"/>
       </w:pPr>
-      <w:bookmarkStart w:id="26" w:name="_Toc24698976"/>
+      <w:bookmarkStart w:id="27" w:name="_Toc24959159"/>
       <w:r>
         <w:t>Evaluation</w:t>
       </w:r>
-      <w:bookmarkEnd w:id="26"/>
+      <w:bookmarkEnd w:id="27"/>
     </w:p>
     <w:p>
       <w:r>
@@ -13643,12 +14018,12 @@
       <w:pPr>
         <w:pStyle w:val="Heading3"/>
       </w:pPr>
-      <w:bookmarkStart w:id="27" w:name="_Toc24698977"/>
+      <w:bookmarkStart w:id="28" w:name="_Toc24959160"/>
       <w:r>
         <w:lastRenderedPageBreak/>
         <w:t>Conclusion</w:t>
       </w:r>
-      <w:bookmarkEnd w:id="27"/>
+      <w:bookmarkEnd w:id="28"/>
     </w:p>
     <w:p>
       <w:r>
@@ -13675,11 +14050,11 @@
       <w:pPr>
         <w:pStyle w:val="Heading2"/>
       </w:pPr>
-      <w:bookmarkStart w:id="28" w:name="_Toc24698978"/>
+      <w:bookmarkStart w:id="29" w:name="_Toc24959161"/>
       <w:r>
         <w:t>Singular Value Decomposition</w:t>
       </w:r>
-      <w:bookmarkEnd w:id="28"/>
+      <w:bookmarkEnd w:id="29"/>
     </w:p>
     <w:p>
       <w:r>
@@ -13874,9 +14249,11 @@
       <w:pPr>
         <w:pStyle w:val="Heading3"/>
       </w:pPr>
+      <w:bookmarkStart w:id="30" w:name="_Toc24959162"/>
       <w:r>
         <w:t>Evaluation</w:t>
       </w:r>
+      <w:bookmarkEnd w:id="30"/>
     </w:p>
     <w:p>
       <w:r>
@@ -14198,16 +14575,15 @@
       <w:pPr>
         <w:pStyle w:val="Heading3"/>
       </w:pPr>
+      <w:bookmarkStart w:id="31" w:name="_Toc24959163"/>
       <w:r>
         <w:t>Conclusion</w:t>
       </w:r>
-    </w:p>
-    <w:p>
-      <w:r>
-        <w:t xml:space="preserve">Even though the resulting RMSE is higher than in case of collaborative-based techniques, we still have to keep in mind that no other optimizations have been done. </w:t>
-      </w:r>
-      <w:r>
-        <w:t xml:space="preserve">One step usually recommended in the literature is to take the original matrix and replace the missing values with </w:t>
+      <w:bookmarkEnd w:id="31"/>
+    </w:p>
+    <w:p>
+      <w:r>
+        <w:t xml:space="preserve">Even though the resulting RMSE is higher than in case of collaborative-based techniques, we still have to keep in mind that no other optimizations have been done. One step usually recommended in the literature is to take the original matrix and replace the missing values with </w:t>
       </w:r>
       <w:r>
         <w:lastRenderedPageBreak/>
@@ -14248,10 +14624,7 @@
         </w:sdtContent>
       </w:sdt>
       <w:r>
-        <w:t xml:space="preserve"> after 4 to 5 iterations</w:t>
-      </w:r>
-      <w:r>
-        <w:t xml:space="preserve"> which, it has been reported, usually produces much better results.</w:t>
+        <w:t xml:space="preserve"> after 4 to 5 iterations which, it has been reported, usually produces much better results.</w:t>
       </w:r>
     </w:p>
     <w:p>
@@ -14283,37 +14656,411 @@
       <w:r>
         <w:t xml:space="preserve"> approaches, the whole matrix is decomposed in one go, and the missing values are estimated immediately after recomposing the matrix back. This makes it a great choice for estimating the number of ratings in a timely and efficient manner. This characteristic also makes them the state-of-the-art systems in recommender system universe.</w:t>
       </w:r>
-      <w:bookmarkStart w:id="29" w:name="_GoBack"/>
-      <w:bookmarkEnd w:id="29"/>
     </w:p>
     <w:p>
       <w:pPr>
         <w:pStyle w:val="Heading1"/>
       </w:pPr>
+      <w:bookmarkStart w:id="32" w:name="_Toc24959164"/>
       <w:r>
         <w:t>Conclusion</w:t>
       </w:r>
-    </w:p>
-    <w:p/>
+      <w:bookmarkEnd w:id="32"/>
+    </w:p>
+    <w:p>
+      <w:r>
+        <w:t xml:space="preserve">In this thesis, we have evaluated </w:t>
+      </w:r>
+      <w:r>
+        <w:t xml:space="preserve">and implemented </w:t>
+      </w:r>
+      <w:r>
+        <w:t xml:space="preserve">the </w:t>
+      </w:r>
+      <w:r>
+        <w:t>following recommender system approaches:</w:t>
+      </w:r>
+    </w:p>
+    <w:p>
+      <w:pPr>
+        <w:pStyle w:val="ListParagraph"/>
+        <w:numPr>
+          <w:ilvl w:val="0"/>
+          <w:numId w:val="26"/>
+        </w:numPr>
+      </w:pPr>
+      <w:r>
+        <w:t>User-based collaborative filtering</w:t>
+      </w:r>
+    </w:p>
+    <w:p>
+      <w:pPr>
+        <w:pStyle w:val="ListParagraph"/>
+        <w:numPr>
+          <w:ilvl w:val="0"/>
+          <w:numId w:val="26"/>
+        </w:numPr>
+      </w:pPr>
+      <w:r>
+        <w:t>Item-based collaborative filtering</w:t>
+      </w:r>
+    </w:p>
+    <w:p>
+      <w:pPr>
+        <w:pStyle w:val="ListParagraph"/>
+        <w:numPr>
+          <w:ilvl w:val="0"/>
+          <w:numId w:val="26"/>
+        </w:numPr>
+      </w:pPr>
+      <w:r>
+        <w:t>Content-based collaborative filtering</w:t>
+      </w:r>
+    </w:p>
+    <w:p>
+      <w:pPr>
+        <w:pStyle w:val="ListParagraph"/>
+        <w:numPr>
+          <w:ilvl w:val="0"/>
+          <w:numId w:val="26"/>
+        </w:numPr>
+      </w:pPr>
+      <w:r>
+        <w:t>Matrix Factorization using Singular Value Decomposition</w:t>
+      </w:r>
+    </w:p>
+    <w:p>
+      <w:r>
+        <w:t>Resulting metrics are displayed in the table below:</w:t>
+      </w:r>
+    </w:p>
+    <w:tbl>
+      <w:tblPr>
+        <w:tblStyle w:val="TableGrid"/>
+        <w:tblW w:w="0" w:type="auto"/>
+        <w:jc w:val="center"/>
+        <w:tblLook w:val="04A0" w:firstRow="1" w:lastRow="0" w:firstColumn="1" w:lastColumn="0" w:noHBand="0" w:noVBand="1"/>
+      </w:tblPr>
+      <w:tblGrid>
+        <w:gridCol w:w="2381"/>
+        <w:gridCol w:w="2254"/>
+        <w:gridCol w:w="2027"/>
+      </w:tblGrid>
+      <w:tr>
+        <w:trPr>
+          <w:jc w:val="center"/>
+        </w:trPr>
+        <w:tc>
+          <w:tcPr>
+            <w:tcW w:w="2381" w:type="dxa"/>
+          </w:tcPr>
+          <w:p>
+            <w:pPr>
+              <w:rPr>
+                <w:b/>
+                <w:bCs/>
+              </w:rPr>
+            </w:pPr>
+            <w:r>
+              <w:rPr>
+                <w:b/>
+                <w:bCs/>
+              </w:rPr>
+              <w:t>Technique</w:t>
+            </w:r>
+          </w:p>
+        </w:tc>
+        <w:tc>
+          <w:tcPr>
+            <w:tcW w:w="2254" w:type="dxa"/>
+          </w:tcPr>
+          <w:p>
+            <w:pPr>
+              <w:jc w:val="center"/>
+              <w:rPr>
+                <w:b/>
+                <w:bCs/>
+              </w:rPr>
+            </w:pPr>
+            <w:r>
+              <w:rPr>
+                <w:b/>
+                <w:bCs/>
+              </w:rPr>
+              <w:t>RMSE</w:t>
+            </w:r>
+          </w:p>
+        </w:tc>
+        <w:tc>
+          <w:tcPr>
+            <w:tcW w:w="2027" w:type="dxa"/>
+          </w:tcPr>
+          <w:p>
+            <w:pPr>
+              <w:jc w:val="center"/>
+              <w:rPr>
+                <w:b/>
+                <w:bCs/>
+              </w:rPr>
+            </w:pPr>
+            <w:r>
+              <w:rPr>
+                <w:b/>
+                <w:bCs/>
+              </w:rPr>
+              <w:t>F1</w:t>
+            </w:r>
+          </w:p>
+        </w:tc>
+      </w:tr>
+      <w:tr>
+        <w:trPr>
+          <w:jc w:val="center"/>
+        </w:trPr>
+        <w:tc>
+          <w:tcPr>
+            <w:tcW w:w="2381" w:type="dxa"/>
+          </w:tcPr>
+          <w:p>
+            <w:r>
+              <w:t>User-based c.f.</w:t>
+            </w:r>
+          </w:p>
+        </w:tc>
+        <w:tc>
+          <w:tcPr>
+            <w:tcW w:w="2254" w:type="dxa"/>
+          </w:tcPr>
+          <w:p>
+            <w:pPr>
+              <w:jc w:val="center"/>
+            </w:pPr>
+            <w:r>
+              <w:t>1</w:t>
+            </w:r>
+            <w:r>
+              <w:t>.</w:t>
+            </w:r>
+            <w:r>
+              <w:t>09</w:t>
+            </w:r>
+          </w:p>
+        </w:tc>
+        <w:tc>
+          <w:tcPr>
+            <w:tcW w:w="2027" w:type="dxa"/>
+          </w:tcPr>
+          <w:p>
+            <w:pPr>
+              <w:jc w:val="center"/>
+            </w:pPr>
+            <w:r>
+              <w:t>-</w:t>
+            </w:r>
+          </w:p>
+        </w:tc>
+      </w:tr>
+      <w:tr>
+        <w:trPr>
+          <w:jc w:val="center"/>
+        </w:trPr>
+        <w:tc>
+          <w:tcPr>
+            <w:tcW w:w="2381" w:type="dxa"/>
+          </w:tcPr>
+          <w:p>
+            <w:r>
+              <w:t>Item-based c.f.</w:t>
+            </w:r>
+          </w:p>
+        </w:tc>
+        <w:tc>
+          <w:tcPr>
+            <w:tcW w:w="2254" w:type="dxa"/>
+          </w:tcPr>
+          <w:p>
+            <w:pPr>
+              <w:jc w:val="center"/>
+            </w:pPr>
+            <w:r>
+              <w:t>0.89</w:t>
+            </w:r>
+          </w:p>
+        </w:tc>
+        <w:tc>
+          <w:tcPr>
+            <w:tcW w:w="2027" w:type="dxa"/>
+          </w:tcPr>
+          <w:p>
+            <w:pPr>
+              <w:jc w:val="center"/>
+            </w:pPr>
+            <w:r>
+              <w:t>-</w:t>
+            </w:r>
+          </w:p>
+        </w:tc>
+      </w:tr>
+      <w:tr>
+        <w:trPr>
+          <w:jc w:val="center"/>
+        </w:trPr>
+        <w:tc>
+          <w:tcPr>
+            <w:tcW w:w="2381" w:type="dxa"/>
+          </w:tcPr>
+          <w:p>
+            <w:r>
+              <w:t>SVD</w:t>
+            </w:r>
+          </w:p>
+        </w:tc>
+        <w:tc>
+          <w:tcPr>
+            <w:tcW w:w="2254" w:type="dxa"/>
+          </w:tcPr>
+          <w:p>
+            <w:pPr>
+              <w:jc w:val="center"/>
+            </w:pPr>
+            <w:r>
+              <w:t>0.92</w:t>
+            </w:r>
+          </w:p>
+        </w:tc>
+        <w:tc>
+          <w:tcPr>
+            <w:tcW w:w="2027" w:type="dxa"/>
+          </w:tcPr>
+          <w:p>
+            <w:pPr>
+              <w:jc w:val="center"/>
+            </w:pPr>
+            <w:r>
+              <w:t>-</w:t>
+            </w:r>
+          </w:p>
+        </w:tc>
+      </w:tr>
+      <w:tr>
+        <w:trPr>
+          <w:jc w:val="center"/>
+        </w:trPr>
+        <w:tc>
+          <w:tcPr>
+            <w:tcW w:w="2381" w:type="dxa"/>
+          </w:tcPr>
+          <w:p>
+            <w:r>
+              <w:t>Content-based c.f.</w:t>
+            </w:r>
+          </w:p>
+        </w:tc>
+        <w:tc>
+          <w:tcPr>
+            <w:tcW w:w="2254" w:type="dxa"/>
+          </w:tcPr>
+          <w:p>
+            <w:pPr>
+              <w:jc w:val="center"/>
+            </w:pPr>
+            <w:r>
+              <w:t>-</w:t>
+            </w:r>
+          </w:p>
+        </w:tc>
+        <w:tc>
+          <w:tcPr>
+            <w:tcW w:w="2027" w:type="dxa"/>
+          </w:tcPr>
+          <w:p>
+            <w:pPr>
+              <w:jc w:val="center"/>
+            </w:pPr>
+            <w:r>
+              <w:t>0.94</w:t>
+            </w:r>
+          </w:p>
+        </w:tc>
+      </w:tr>
+    </w:tbl>
+    <w:p>
+      <w:pPr>
+        <w:pStyle w:val="Caption"/>
+      </w:pPr>
+      <w:r>
+        <w:t xml:space="preserve">Table </w:t>
+      </w:r>
+      <w:fldSimple w:instr=" SEQ Table \* ARABIC ">
+        <w:r>
+          <w:rPr>
+            <w:noProof/>
+          </w:rPr>
+          <w:t>1</w:t>
+        </w:r>
+      </w:fldSimple>
+      <w:r>
+        <w:t xml:space="preserve"> - model evaluation results</w:t>
+      </w:r>
+    </w:p>
+    <w:p>
+      <w:r>
+        <w:lastRenderedPageBreak/>
+        <w:t xml:space="preserve">As can be seen, the best accuracy was achieved with Item-based collaborative filtering. However, </w:t>
+      </w:r>
+      <w:r>
+        <w:t>one</w:t>
+      </w:r>
+      <w:r>
+        <w:t xml:space="preserve"> downside of collaborative techniques is that each missing rating has to be predicted separately, which leads to added time and space complexity.</w:t>
+      </w:r>
+    </w:p>
+    <w:p>
+      <w:r>
+        <w:t>Therefore, we conclude that SVD algorithms represent the best possible ratio of accuracy and speed and time complexity. The resulting error of 0.92 can be further reduced and improved by varying the number of components and running multiple iterations of decomposition.</w:t>
+      </w:r>
+    </w:p>
+    <w:p>
+      <w:r>
+        <w:t>Finally, the cold-start problem from which all the algorithms suffer from can be effectively leveraged using the Content-based techniques, that have an F1 score of 0.94. By carefully combining the content-based techniques for new users and SVD algorithms for existing ones, we can effectively maximize the outcomes and likelihood of recommending the best possible items for users to interact with.</w:t>
+      </w:r>
+    </w:p>
+    <w:p>
+      <w:pPr>
+        <w:spacing w:before="0" w:after="0" w:line="240" w:lineRule="auto"/>
+        <w:jc w:val="left"/>
+      </w:pPr>
+      <w:r>
+        <w:br w:type="page"/>
+      </w:r>
+    </w:p>
     <w:p>
       <w:pPr>
         <w:pStyle w:val="Heading1"/>
       </w:pPr>
-      <w:bookmarkStart w:id="30" w:name="_Toc24698979"/>
-      <w:r>
+      <w:bookmarkStart w:id="33" w:name="_Toc24959165"/>
+      <w:r>
+        <w:lastRenderedPageBreak/>
         <w:t>Appendix</w:t>
       </w:r>
-      <w:bookmarkEnd w:id="30"/>
+      <w:bookmarkEnd w:id="33"/>
     </w:p>
     <w:p>
       <w:pPr>
         <w:pStyle w:val="Heading2"/>
       </w:pPr>
-      <w:bookmarkStart w:id="31" w:name="_Toc24698980"/>
+      <w:bookmarkStart w:id="34" w:name="_Toc24959166"/>
+      <w:bookmarkStart w:id="35" w:name="_GoBack"/>
+      <w:bookmarkEnd w:id="35"/>
+    </w:p>
+    <w:p>
+      <w:pPr>
+        <w:pStyle w:val="Heading2"/>
+      </w:pPr>
       <w:r>
         <w:t>Future research resources</w:t>
       </w:r>
-      <w:bookmarkEnd w:id="31"/>
+      <w:bookmarkEnd w:id="34"/>
     </w:p>
     <w:p>
       <w:pPr>
@@ -14362,11 +15109,11 @@
       <w:pPr>
         <w:pStyle w:val="Heading2"/>
       </w:pPr>
-      <w:bookmarkStart w:id="32" w:name="_Toc24698981"/>
+      <w:bookmarkStart w:id="36" w:name="_Toc24959167"/>
       <w:r>
         <w:t>Programming code</w:t>
       </w:r>
-      <w:bookmarkEnd w:id="32"/>
+      <w:bookmarkEnd w:id="36"/>
     </w:p>
     <w:p>
       <w:r>
@@ -14377,17 +15124,16 @@
       <w:pPr>
         <w:pStyle w:val="Heading2"/>
       </w:pPr>
-      <w:bookmarkStart w:id="33" w:name="_Toc24698982"/>
+      <w:bookmarkStart w:id="37" w:name="_Toc24959168"/>
       <w:proofErr w:type="spellStart"/>
       <w:r>
-        <w:lastRenderedPageBreak/>
         <w:t>Jupyter</w:t>
       </w:r>
       <w:proofErr w:type="spellEnd"/>
       <w:r>
         <w:t xml:space="preserve"> notebooks</w:t>
       </w:r>
-      <w:bookmarkEnd w:id="33"/>
+      <w:bookmarkEnd w:id="37"/>
     </w:p>
     <w:p>
       <w:r>
@@ -14413,7 +15159,7 @@
         <w:br w:type="page"/>
       </w:r>
     </w:p>
-    <w:bookmarkStart w:id="34" w:name="_Toc24698983" w:displacedByCustomXml="next"/>
+    <w:bookmarkStart w:id="38" w:name="_Toc24959169" w:displacedByCustomXml="next"/>
     <w:sdt>
       <w:sdtPr>
         <w:rPr>
@@ -14434,7 +15180,7 @@
           <w:r>
             <w:t>Bibliography</w:t>
           </w:r>
-          <w:bookmarkEnd w:id="34"/>
+          <w:bookmarkEnd w:id="38"/>
         </w:p>
         <w:sdt>
           <w:sdtPr>
@@ -18348,6 +19094,92 @@
     </w:lvl>
   </w:abstractNum>
   <w:abstractNum w:abstractNumId="24" w15:restartNumberingAfterBreak="0">
+    <w:nsid w:val="606B4636"/>
+    <w:multiLevelType w:val="hybridMultilevel"/>
+    <w:tmpl w:val="AE5A370A"/>
+    <w:lvl w:ilvl="0" w:tplc="0409000F">
+      <w:start w:val="1"/>
+      <w:numFmt w:val="decimal"/>
+      <w:lvlText w:val="%1."/>
+      <w:lvlJc w:val="left"/>
+      <w:pPr>
+        <w:ind w:left="720" w:hanging="360"/>
+      </w:pPr>
+    </w:lvl>
+    <w:lvl w:ilvl="1" w:tplc="04090019" w:tentative="1">
+      <w:start w:val="1"/>
+      <w:numFmt w:val="lowerLetter"/>
+      <w:lvlText w:val="%2."/>
+      <w:lvlJc w:val="left"/>
+      <w:pPr>
+        <w:ind w:left="1440" w:hanging="360"/>
+      </w:pPr>
+    </w:lvl>
+    <w:lvl w:ilvl="2" w:tplc="0409001B" w:tentative="1">
+      <w:start w:val="1"/>
+      <w:numFmt w:val="lowerRoman"/>
+      <w:lvlText w:val="%3."/>
+      <w:lvlJc w:val="right"/>
+      <w:pPr>
+        <w:ind w:left="2160" w:hanging="180"/>
+      </w:pPr>
+    </w:lvl>
+    <w:lvl w:ilvl="3" w:tplc="0409000F" w:tentative="1">
+      <w:start w:val="1"/>
+      <w:numFmt w:val="decimal"/>
+      <w:lvlText w:val="%4."/>
+      <w:lvlJc w:val="left"/>
+      <w:pPr>
+        <w:ind w:left="2880" w:hanging="360"/>
+      </w:pPr>
+    </w:lvl>
+    <w:lvl w:ilvl="4" w:tplc="04090019" w:tentative="1">
+      <w:start w:val="1"/>
+      <w:numFmt w:val="lowerLetter"/>
+      <w:lvlText w:val="%5."/>
+      <w:lvlJc w:val="left"/>
+      <w:pPr>
+        <w:ind w:left="3600" w:hanging="360"/>
+      </w:pPr>
+    </w:lvl>
+    <w:lvl w:ilvl="5" w:tplc="0409001B" w:tentative="1">
+      <w:start w:val="1"/>
+      <w:numFmt w:val="lowerRoman"/>
+      <w:lvlText w:val="%6."/>
+      <w:lvlJc w:val="right"/>
+      <w:pPr>
+        <w:ind w:left="4320" w:hanging="180"/>
+      </w:pPr>
+    </w:lvl>
+    <w:lvl w:ilvl="6" w:tplc="0409000F" w:tentative="1">
+      <w:start w:val="1"/>
+      <w:numFmt w:val="decimal"/>
+      <w:lvlText w:val="%7."/>
+      <w:lvlJc w:val="left"/>
+      <w:pPr>
+        <w:ind w:left="5040" w:hanging="360"/>
+      </w:pPr>
+    </w:lvl>
+    <w:lvl w:ilvl="7" w:tplc="04090019" w:tentative="1">
+      <w:start w:val="1"/>
+      <w:numFmt w:val="lowerLetter"/>
+      <w:lvlText w:val="%8."/>
+      <w:lvlJc w:val="left"/>
+      <w:pPr>
+        <w:ind w:left="5760" w:hanging="360"/>
+      </w:pPr>
+    </w:lvl>
+    <w:lvl w:ilvl="8" w:tplc="0409001B" w:tentative="1">
+      <w:start w:val="1"/>
+      <w:numFmt w:val="lowerRoman"/>
+      <w:lvlText w:val="%9."/>
+      <w:lvlJc w:val="right"/>
+      <w:pPr>
+        <w:ind w:left="6480" w:hanging="180"/>
+      </w:pPr>
+    </w:lvl>
+  </w:abstractNum>
+  <w:abstractNum w:abstractNumId="25" w15:restartNumberingAfterBreak="0">
     <w:nsid w:val="672C4E3B"/>
     <w:multiLevelType w:val="hybridMultilevel"/>
     <w:tmpl w:val="C8E23C36"/>
@@ -18509,6 +19341,9 @@
     <w:abstractNumId w:val="15"/>
   </w:num>
   <w:num w:numId="25">
+    <w:abstractNumId w:val="25"/>
+  </w:num>
+  <w:num w:numId="26">
     <w:abstractNumId w:val="24"/>
   </w:num>
 </w:numbering>
@@ -21164,7 +21999,7 @@
 </file>
 
 <file path=customXml/itemProps1.xml><?xml version="1.0" encoding="utf-8"?>
-<ds:datastoreItem xmlns:ds="http://schemas.openxmlformats.org/officeDocument/2006/customXml" ds:itemID="{342BE77B-C2F4-D24F-9F20-75DD12514905}">
+<ds:datastoreItem xmlns:ds="http://schemas.openxmlformats.org/officeDocument/2006/customXml" ds:itemID="{1E5DD6C4-3B92-0A46-9D76-F03A37838714}">
   <ds:schemaRefs>
     <ds:schemaRef ds:uri="http://schemas.openxmlformats.org/officeDocument/2006/bibliography"/>
   </ds:schemaRefs>

</xml_diff>

<commit_message>
Do a grayscaling of all images, update title
</commit_message>
<xml_diff>
--- a/Master Thesis.docx
+++ b/Master Thesis.docx
@@ -166,7 +166,43 @@
           <w:sz w:val="32"/>
           <w:szCs w:val="36"/>
         </w:rPr>
-        <w:t xml:space="preserve"> AND CONTENT-BASED RECOMMENDER SYSTEMS EVALUATION</w:t>
+        <w:t xml:space="preserve">, </w:t>
+      </w:r>
+      <w:r>
+        <w:rPr>
+          <w:b/>
+          <w:bCs/>
+          <w:sz w:val="32"/>
+          <w:szCs w:val="36"/>
+        </w:rPr>
+        <w:t>CONTENT</w:t>
+      </w:r>
+      <w:r>
+        <w:rPr>
+          <w:b/>
+          <w:bCs/>
+          <w:sz w:val="32"/>
+          <w:szCs w:val="36"/>
+        </w:rPr>
+        <w:t xml:space="preserve"> AND MODEL</w:t>
+      </w:r>
+      <w:r>
+        <w:rPr>
+          <w:b/>
+          <w:bCs/>
+          <w:sz w:val="32"/>
+          <w:szCs w:val="36"/>
+        </w:rPr>
+        <w:t>-</w:t>
+      </w:r>
+      <w:r>
+        <w:rPr>
+          <w:b/>
+          <w:bCs/>
+          <w:sz w:val="32"/>
+          <w:szCs w:val="36"/>
+        </w:rPr>
+        <w:t>BASED RECOMMENDER SYSTEMS EVALUATION</w:t>
       </w:r>
     </w:p>
     <w:p>
@@ -2476,14 +2512,7 @@
                 <w:noProof/>
                 <w:webHidden/>
               </w:rPr>
-              <w:t>2</w:t>
-            </w:r>
-            <w:r>
-              <w:rPr>
-                <w:noProof/>
-                <w:webHidden/>
-              </w:rPr>
-              <w:t>8</w:t>
+              <w:t>28</w:t>
             </w:r>
             <w:r>
               <w:rPr>
@@ -3964,6 +3993,7 @@
           <w:id w:val="1310209041"/>
           <w:citation/>
         </w:sdtPr>
+        <w:sdtEndPr/>
         <w:sdtContent>
           <w:r>
             <w:fldChar w:fldCharType="begin"/>
@@ -4029,6 +4059,7 @@
           <w:id w:val="-1964730164"/>
           <w:citation/>
         </w:sdtPr>
+        <w:sdtEndPr/>
         <w:sdtContent>
           <w:r>
             <w:fldChar w:fldCharType="begin"/>
@@ -4079,6 +4110,7 @@
           <w:id w:val="1123348008"/>
           <w:citation/>
         </w:sdtPr>
+        <w:sdtEndPr/>
         <w:sdtContent>
           <w:r>
             <w:fldChar w:fldCharType="begin"/>
@@ -4193,6 +4225,7 @@
           <w:id w:val="-518784561"/>
           <w:citation/>
         </w:sdtPr>
+        <w:sdtEndPr/>
         <w:sdtContent>
           <w:r>
             <w:fldChar w:fldCharType="begin"/>
@@ -4225,6 +4258,7 @@
           <w:id w:val="-621990984"/>
           <w:citation/>
         </w:sdtPr>
+        <w:sdtEndPr/>
         <w:sdtContent>
           <w:r>
             <w:fldChar w:fldCharType="begin"/>
@@ -4265,6 +4299,7 @@
           <w:id w:val="1515419055"/>
           <w:citation/>
         </w:sdtPr>
+        <w:sdtEndPr/>
         <w:sdtContent>
           <w:r>
             <w:fldChar w:fldCharType="begin"/>
@@ -4334,6 +4369,7 @@
           <w:id w:val="-1212341835"/>
           <w:citation/>
         </w:sdtPr>
+        <w:sdtEndPr/>
         <w:sdtContent>
           <w:r>
             <w:fldChar w:fldCharType="begin"/>
@@ -4366,6 +4402,7 @@
           <w:id w:val="1105539253"/>
           <w:citation/>
         </w:sdtPr>
+        <w:sdtEndPr/>
         <w:sdtContent>
           <w:r>
             <w:fldChar w:fldCharType="begin"/>
@@ -4471,6 +4508,7 @@
           <w:id w:val="238523712"/>
           <w:citation/>
         </w:sdtPr>
+        <w:sdtEndPr/>
         <w:sdtContent>
           <w:r>
             <w:fldChar w:fldCharType="begin"/>
@@ -4608,6 +4646,7 @@
           <w:id w:val="-1758900947"/>
           <w:citation/>
         </w:sdtPr>
+        <w:sdtEndPr/>
         <w:sdtContent>
           <w:r>
             <w:fldChar w:fldCharType="begin"/>
@@ -4750,6 +4789,7 @@
           <w:id w:val="1705982060"/>
           <w:citation/>
         </w:sdtPr>
+        <w:sdtEndPr/>
         <w:sdtContent>
           <w:r>
             <w:fldChar w:fldCharType="begin"/>
@@ -4802,6 +4842,7 @@
           <w:id w:val="50817489"/>
           <w:citation/>
         </w:sdtPr>
+        <w:sdtEndPr/>
         <w:sdtContent>
           <w:r>
             <w:fldChar w:fldCharType="begin"/>
@@ -4893,6 +4934,7 @@
           <w:id w:val="-1513757439"/>
           <w:citation/>
         </w:sdtPr>
+        <w:sdtEndPr/>
         <w:sdtContent>
           <w:r>
             <w:fldChar w:fldCharType="begin"/>
@@ -4952,6 +4994,7 @@
           <w:id w:val="538711642"/>
           <w:citation/>
         </w:sdtPr>
+        <w:sdtEndPr/>
         <w:sdtContent>
           <w:r>
             <w:fldChar w:fldCharType="begin"/>
@@ -4981,6 +5024,7 @@
           <w:id w:val="-1898119322"/>
           <w:citation/>
         </w:sdtPr>
+        <w:sdtEndPr/>
         <w:sdtContent>
           <w:r>
             <w:fldChar w:fldCharType="begin"/>
@@ -5044,6 +5088,7 @@
           <w:id w:val="1937711208"/>
           <w:citation/>
         </w:sdtPr>
+        <w:sdtEndPr/>
         <w:sdtContent>
           <w:r>
             <w:fldChar w:fldCharType="begin"/>
@@ -5070,6 +5115,7 @@
           <w:id w:val="-505830732"/>
           <w:citation/>
         </w:sdtPr>
+        <w:sdtEndPr/>
         <w:sdtContent>
           <w:r>
             <w:fldChar w:fldCharType="begin"/>
@@ -5102,6 +5148,7 @@
           <w:id w:val="430940602"/>
           <w:citation/>
         </w:sdtPr>
+        <w:sdtEndPr/>
         <w:sdtContent>
           <w:r>
             <w:fldChar w:fldCharType="begin"/>
@@ -5148,6 +5195,7 @@
           <w:id w:val="270978586"/>
           <w:citation/>
         </w:sdtPr>
+        <w:sdtEndPr/>
         <w:sdtContent>
           <w:r>
             <w:fldChar w:fldCharType="begin"/>
@@ -5209,6 +5257,7 @@
           <w:id w:val="-668414534"/>
           <w:citation/>
         </w:sdtPr>
+        <w:sdtEndPr/>
         <w:sdtContent>
           <w:r>
             <w:fldChar w:fldCharType="begin"/>
@@ -5269,6 +5318,7 @@
           <w:id w:val="451980265"/>
           <w:citation/>
         </w:sdtPr>
+        <w:sdtEndPr/>
         <w:sdtContent>
           <w:r>
             <w:fldChar w:fldCharType="begin"/>
@@ -5308,6 +5358,7 @@
           <w:id w:val="-2083211767"/>
           <w:citation/>
         </w:sdtPr>
+        <w:sdtEndPr/>
         <w:sdtContent>
           <w:r>
             <w:fldChar w:fldCharType="begin"/>
@@ -5347,6 +5398,7 @@
           <w:id w:val="2041932427"/>
           <w:citation/>
         </w:sdtPr>
+        <w:sdtEndPr/>
         <w:sdtContent>
           <w:r>
             <w:fldChar w:fldCharType="begin"/>
@@ -5387,6 +5439,7 @@
           <w:id w:val="1370875308"/>
           <w:citation/>
         </w:sdtPr>
+        <w:sdtEndPr/>
         <w:sdtContent>
           <w:r>
             <w:rPr>
@@ -5476,6 +5529,7 @@
           <w:id w:val="1968466208"/>
           <w:citation/>
         </w:sdtPr>
+        <w:sdtEndPr/>
         <w:sdtContent>
           <w:r>
             <w:fldChar w:fldCharType="begin"/>
@@ -5523,6 +5577,7 @@
           <w:id w:val="1312908474"/>
           <w:citation/>
         </w:sdtPr>
+        <w:sdtEndPr/>
         <w:sdtContent>
           <w:r>
             <w:fldChar w:fldCharType="begin"/>
@@ -5587,6 +5642,7 @@
           <w:id w:val="1194115485"/>
           <w:citation/>
         </w:sdtPr>
+        <w:sdtEndPr/>
         <w:sdtContent>
           <w:r>
             <w:fldChar w:fldCharType="begin"/>
@@ -5640,6 +5696,7 @@
           <w:id w:val="-135952165"/>
           <w:citation/>
         </w:sdtPr>
+        <w:sdtEndPr/>
         <w:sdtContent>
           <w:r>
             <w:fldChar w:fldCharType="begin"/>
@@ -5669,6 +5726,7 @@
           <w:id w:val="449989254"/>
           <w:citation/>
         </w:sdtPr>
+        <w:sdtEndPr/>
         <w:sdtContent>
           <w:r>
             <w:fldChar w:fldCharType="begin"/>
@@ -5718,6 +5776,7 @@
           <w:id w:val="65924183"/>
           <w:citation/>
         </w:sdtPr>
+        <w:sdtEndPr/>
         <w:sdtContent>
           <w:r>
             <w:fldChar w:fldCharType="begin"/>
@@ -5774,6 +5833,7 @@
           <w:id w:val="-990246643"/>
           <w:citation/>
         </w:sdtPr>
+        <w:sdtEndPr/>
         <w:sdtContent>
           <w:r>
             <w:fldChar w:fldCharType="begin"/>
@@ -5803,6 +5863,7 @@
           <w:id w:val="1347213592"/>
           <w:citation/>
         </w:sdtPr>
+        <w:sdtEndPr/>
         <w:sdtContent>
           <w:r>
             <w:fldChar w:fldCharType="begin"/>
@@ -5832,6 +5893,7 @@
           <w:id w:val="-567810304"/>
           <w:citation/>
         </w:sdtPr>
+        <w:sdtEndPr/>
         <w:sdtContent>
           <w:r>
             <w:fldChar w:fldCharType="begin"/>
@@ -5861,6 +5923,7 @@
           <w:id w:val="-738334396"/>
           <w:citation/>
         </w:sdtPr>
+        <w:sdtEndPr/>
         <w:sdtContent>
           <w:r>
             <w:fldChar w:fldCharType="begin"/>
@@ -5895,6 +5958,7 @@
           <w:id w:val="1094050794"/>
           <w:citation/>
         </w:sdtPr>
+        <w:sdtEndPr/>
         <w:sdtContent>
           <w:r>
             <w:fldChar w:fldCharType="begin"/>
@@ -6124,6 +6188,7 @@
           <w:id w:val="988684297"/>
           <w:citation/>
         </w:sdtPr>
+        <w:sdtEndPr/>
         <w:sdtContent>
           <w:r>
             <w:fldChar w:fldCharType="begin"/>
@@ -6156,6 +6221,7 @@
           <w:id w:val="820766562"/>
           <w:citation/>
         </w:sdtPr>
+        <w:sdtEndPr/>
         <w:sdtContent>
           <w:r>
             <w:fldChar w:fldCharType="begin"/>
@@ -6209,6 +6275,7 @@
           <w:id w:val="-215356598"/>
           <w:citation/>
         </w:sdtPr>
+        <w:sdtEndPr/>
         <w:sdtContent>
           <w:r>
             <w:fldChar w:fldCharType="begin"/>
@@ -6259,6 +6326,7 @@
           <w:id w:val="1686936247"/>
           <w:citation/>
         </w:sdtPr>
+        <w:sdtEndPr/>
         <w:sdtContent>
           <w:r>
             <w:fldChar w:fldCharType="begin"/>
@@ -6363,6 +6431,7 @@
           <w:id w:val="1964150046"/>
           <w:citation/>
         </w:sdtPr>
+        <w:sdtEndPr/>
         <w:sdtContent>
           <w:r>
             <w:fldChar w:fldCharType="begin"/>
@@ -6524,6 +6593,7 @@
           <w:id w:val="-838470044"/>
           <w:citation/>
         </w:sdtPr>
+        <w:sdtEndPr/>
         <w:sdtContent>
           <w:r>
             <w:fldChar w:fldCharType="begin"/>
@@ -6602,14 +6672,30 @@
       <w:r>
         <w:t xml:space="preserve">Figure </w:t>
       </w:r>
-      <w:fldSimple w:instr=" SEQ Figure \* ARABIC ">
-        <w:r>
-          <w:rPr>
-            <w:noProof/>
-          </w:rPr>
-          <w:t>1</w:t>
-        </w:r>
-      </w:fldSimple>
+      <w:r>
+        <w:fldChar w:fldCharType="begin"/>
+      </w:r>
+      <w:r>
+        <w:instrText xml:space="preserve"> SEQ Figure \* ARABI</w:instrText>
+      </w:r>
+      <w:r>
+        <w:instrText xml:space="preserve">C </w:instrText>
+      </w:r>
+      <w:r>
+        <w:fldChar w:fldCharType="separate"/>
+      </w:r>
+      <w:r>
+        <w:rPr>
+          <w:noProof/>
+        </w:rPr>
+        <w:t>1</w:t>
+      </w:r>
+      <w:r>
+        <w:rPr>
+          <w:noProof/>
+        </w:rPr>
+        <w:fldChar w:fldCharType="end"/>
+      </w:r>
       <w:r>
         <w:t xml:space="preserve"> –</w:t>
       </w:r>
@@ -6636,6 +6722,7 @@
           <w:id w:val="-614056252"/>
           <w:citation/>
         </w:sdtPr>
+        <w:sdtEndPr/>
         <w:sdtContent>
           <w:r>
             <w:fldChar w:fldCharType="begin"/>
@@ -6679,6 +6766,7 @@
           <w:id w:val="1077789177"/>
           <w:citation/>
         </w:sdtPr>
+        <w:sdtEndPr/>
         <w:sdtContent>
           <w:r>
             <w:fldChar w:fldCharType="begin"/>
@@ -6713,6 +6801,7 @@
           <w:id w:val="312457732"/>
           <w:citation/>
         </w:sdtPr>
+        <w:sdtEndPr/>
         <w:sdtContent>
           <w:r>
             <w:fldChar w:fldCharType="begin"/>
@@ -6741,6 +6830,7 @@
     <w:p>
       <w:pPr>
         <w:keepNext/>
+        <w:jc w:val="center"/>
       </w:pPr>
       <w:r>
         <w:rPr>
@@ -6791,14 +6881,27 @@
       <w:r>
         <w:t xml:space="preserve">Figure </w:t>
       </w:r>
-      <w:fldSimple w:instr=" SEQ Figure \* ARABIC ">
-        <w:r>
-          <w:rPr>
-            <w:noProof/>
-          </w:rPr>
-          <w:t>2</w:t>
-        </w:r>
-      </w:fldSimple>
+      <w:r>
+        <w:fldChar w:fldCharType="begin"/>
+      </w:r>
+      <w:r>
+        <w:instrText xml:space="preserve"> SEQ Figure \* ARABIC </w:instrText>
+      </w:r>
+      <w:r>
+        <w:fldChar w:fldCharType="separate"/>
+      </w:r>
+      <w:r>
+        <w:rPr>
+          <w:noProof/>
+        </w:rPr>
+        <w:t>2</w:t>
+      </w:r>
+      <w:r>
+        <w:rPr>
+          <w:noProof/>
+        </w:rPr>
+        <w:fldChar w:fldCharType="end"/>
+      </w:r>
       <w:r>
         <w:t xml:space="preserve"> - Example of an incomplete rating matrix</w:t>
       </w:r>
@@ -6806,6 +6909,7 @@
     <w:p>
       <w:pPr>
         <w:keepNext/>
+        <w:jc w:val="center"/>
       </w:pPr>
       <w:r>
         <w:rPr>
@@ -6855,14 +6959,27 @@
       <w:r>
         <w:t xml:space="preserve">Figure </w:t>
       </w:r>
-      <w:fldSimple w:instr=" SEQ Figure \* ARABIC ">
-        <w:r>
-          <w:rPr>
-            <w:noProof/>
-          </w:rPr>
-          <w:t>3</w:t>
-        </w:r>
-      </w:fldSimple>
+      <w:r>
+        <w:fldChar w:fldCharType="begin"/>
+      </w:r>
+      <w:r>
+        <w:instrText xml:space="preserve"> SEQ Figure \* ARABIC </w:instrText>
+      </w:r>
+      <w:r>
+        <w:fldChar w:fldCharType="separate"/>
+      </w:r>
+      <w:r>
+        <w:rPr>
+          <w:noProof/>
+        </w:rPr>
+        <w:t>3</w:t>
+      </w:r>
+      <w:r>
+        <w:rPr>
+          <w:noProof/>
+        </w:rPr>
+        <w:fldChar w:fldCharType="end"/>
+      </w:r>
       <w:r>
         <w:t xml:space="preserve"> - unary ratings matrix</w:t>
       </w:r>
@@ -6885,6 +7002,7 @@
           <w:id w:val="919681890"/>
           <w:citation/>
         </w:sdtPr>
+        <w:sdtEndPr/>
         <w:sdtContent>
           <w:r>
             <w:fldChar w:fldCharType="begin"/>
@@ -6930,6 +7048,7 @@
           <w:id w:val="1380521405"/>
           <w:citation/>
         </w:sdtPr>
+        <w:sdtEndPr/>
         <w:sdtContent>
           <w:r>
             <w:fldChar w:fldCharType="begin"/>
@@ -6967,6 +7086,7 @@
           <w:id w:val="-1104960661"/>
           <w:citation/>
         </w:sdtPr>
+        <w:sdtEndPr/>
         <w:sdtContent>
           <w:r>
             <w:fldChar w:fldCharType="begin"/>
@@ -7059,6 +7179,7 @@
           <w:id w:val="899714732"/>
           <w:citation/>
         </w:sdtPr>
+        <w:sdtEndPr/>
         <w:sdtContent>
           <w:r>
             <w:rPr>
@@ -7105,6 +7226,7 @@
           <w:id w:val="531241410"/>
           <w:citation/>
         </w:sdtPr>
+        <w:sdtEndPr/>
         <w:sdtContent>
           <w:r>
             <w:rPr>
@@ -7159,6 +7281,7 @@
           <w:id w:val="-89864566"/>
           <w:citation/>
         </w:sdtPr>
+        <w:sdtEndPr/>
         <w:sdtContent>
           <w:r>
             <w:rPr>
@@ -7344,6 +7467,7 @@
           <w:id w:val="548268817"/>
           <w:citation/>
         </w:sdtPr>
+        <w:sdtEndPr/>
         <w:sdtContent>
           <w:r>
             <w:rPr>
@@ -7407,6 +7531,7 @@
           <w:id w:val="1614947001"/>
           <w:citation/>
         </w:sdtPr>
+        <w:sdtEndPr/>
         <w:sdtContent>
           <w:r>
             <w:fldChar w:fldCharType="begin"/>
@@ -7497,6 +7622,7 @@
           <w:id w:val="-1525628279"/>
           <w:citation/>
         </w:sdtPr>
+        <w:sdtEndPr/>
         <w:sdtContent>
           <w:r>
             <w:fldChar w:fldCharType="begin"/>
@@ -7554,6 +7680,7 @@
           <w:id w:val="-1187133240"/>
           <w:citation/>
         </w:sdtPr>
+        <w:sdtEndPr/>
         <w:sdtContent>
           <w:r>
             <w:fldChar w:fldCharType="begin"/>
@@ -7580,6 +7707,7 @@
           <w:id w:val="1930701601"/>
           <w:citation/>
         </w:sdtPr>
+        <w:sdtEndPr/>
         <w:sdtContent>
           <w:r>
             <w:fldChar w:fldCharType="begin"/>
@@ -7612,6 +7740,7 @@
           <w:id w:val="-908149701"/>
           <w:citation/>
         </w:sdtPr>
+        <w:sdtEndPr/>
         <w:sdtContent>
           <w:r>
             <w:fldChar w:fldCharType="begin"/>
@@ -7793,14 +7922,27 @@
       <w:r>
         <w:t xml:space="preserve">Figure </w:t>
       </w:r>
-      <w:fldSimple w:instr=" SEQ Figure \* ARABIC ">
-        <w:r>
-          <w:rPr>
-            <w:noProof/>
-          </w:rPr>
-          <w:t>4</w:t>
-        </w:r>
-      </w:fldSimple>
+      <w:r>
+        <w:fldChar w:fldCharType="begin"/>
+      </w:r>
+      <w:r>
+        <w:instrText xml:space="preserve"> SEQ Figure \* ARABIC </w:instrText>
+      </w:r>
+      <w:r>
+        <w:fldChar w:fldCharType="separate"/>
+      </w:r>
+      <w:r>
+        <w:rPr>
+          <w:noProof/>
+        </w:rPr>
+        <w:t>4</w:t>
+      </w:r>
+      <w:r>
+        <w:rPr>
+          <w:noProof/>
+        </w:rPr>
+        <w:fldChar w:fldCharType="end"/>
+      </w:r>
       <w:r>
         <w:t xml:space="preserve"> - Content-based recommender systems. If user has liked Movie 1, recommend a movie whose content is similar to it</w:t>
       </w:r>
@@ -8243,14 +8385,27 @@
       <w:r>
         <w:t xml:space="preserve">Equation </w:t>
       </w:r>
-      <w:fldSimple w:instr=" SEQ Equation \* ARABIC ">
-        <w:r>
-          <w:rPr>
-            <w:noProof/>
-          </w:rPr>
-          <w:t>1</w:t>
-        </w:r>
-      </w:fldSimple>
+      <w:r>
+        <w:fldChar w:fldCharType="begin"/>
+      </w:r>
+      <w:r>
+        <w:instrText xml:space="preserve"> SEQ Equation \* ARABIC </w:instrText>
+      </w:r>
+      <w:r>
+        <w:fldChar w:fldCharType="separate"/>
+      </w:r>
+      <w:r>
+        <w:rPr>
+          <w:noProof/>
+        </w:rPr>
+        <w:t>1</w:t>
+      </w:r>
+      <w:r>
+        <w:rPr>
+          <w:noProof/>
+        </w:rPr>
+        <w:fldChar w:fldCharType="end"/>
+      </w:r>
       <w:r>
         <w:t xml:space="preserve"> - TF-IDF formula</w:t>
       </w:r>
@@ -8342,6 +8497,7 @@
           <w:id w:val="-838380584"/>
           <w:citation/>
         </w:sdtPr>
+        <w:sdtEndPr/>
         <w:sdtContent>
           <w:r>
             <w:fldChar w:fldCharType="begin"/>
@@ -8685,14 +8841,27 @@
       <w:r>
         <w:t xml:space="preserve">Equation </w:t>
       </w:r>
-      <w:fldSimple w:instr=" SEQ Equation \* ARABIC ">
-        <w:r>
-          <w:rPr>
-            <w:noProof/>
-          </w:rPr>
-          <w:t>2</w:t>
-        </w:r>
-      </w:fldSimple>
+      <w:r>
+        <w:fldChar w:fldCharType="begin"/>
+      </w:r>
+      <w:r>
+        <w:instrText xml:space="preserve"> SEQ Equation \* ARABIC </w:instrText>
+      </w:r>
+      <w:r>
+        <w:fldChar w:fldCharType="separate"/>
+      </w:r>
+      <w:r>
+        <w:rPr>
+          <w:noProof/>
+        </w:rPr>
+        <w:t>2</w:t>
+      </w:r>
+      <w:r>
+        <w:rPr>
+          <w:noProof/>
+        </w:rPr>
+        <w:fldChar w:fldCharType="end"/>
+      </w:r>
       <w:r>
         <w:t xml:space="preserve"> - Singular Value Decomposition Formula</w:t>
       </w:r>
@@ -8866,14 +9035,27 @@
       <w:r>
         <w:t xml:space="preserve">Figure </w:t>
       </w:r>
-      <w:fldSimple w:instr=" SEQ Figure \* ARABIC ">
-        <w:r>
-          <w:rPr>
-            <w:noProof/>
-          </w:rPr>
-          <w:t>5</w:t>
-        </w:r>
-      </w:fldSimple>
+      <w:r>
+        <w:fldChar w:fldCharType="begin"/>
+      </w:r>
+      <w:r>
+        <w:instrText xml:space="preserve"> SEQ Figure \* ARABIC </w:instrText>
+      </w:r>
+      <w:r>
+        <w:fldChar w:fldCharType="separate"/>
+      </w:r>
+      <w:r>
+        <w:rPr>
+          <w:noProof/>
+        </w:rPr>
+        <w:t>5</w:t>
+      </w:r>
+      <w:r>
+        <w:rPr>
+          <w:noProof/>
+        </w:rPr>
+        <w:fldChar w:fldCharType="end"/>
+      </w:r>
       <w:r>
         <w:t xml:space="preserve"> - Singular Value Decomposition of a matrix M</w:t>
       </w:r>
@@ -8928,6 +9110,7 @@
           <w:id w:val="-1852099705"/>
           <w:citation/>
         </w:sdtPr>
+        <w:sdtEndPr/>
         <w:sdtContent>
           <w:r>
             <w:rPr>
@@ -9026,6 +9209,7 @@
           <w:id w:val="516816236"/>
           <w:citation/>
         </w:sdtPr>
+        <w:sdtEndPr/>
         <w:sdtContent>
           <w:r>
             <w:fldChar w:fldCharType="begin"/>
@@ -9289,6 +9473,7 @@
           <w:id w:val="1207990720"/>
           <w:citation/>
         </w:sdtPr>
+        <w:sdtEndPr/>
         <w:sdtContent>
           <w:r>
             <w:fldChar w:fldCharType="begin"/>
@@ -9421,6 +9606,7 @@
           <w:id w:val="1911344195"/>
           <w:citation/>
         </w:sdtPr>
+        <w:sdtEndPr/>
         <w:sdtContent>
           <w:r>
             <w:fldChar w:fldCharType="begin"/>
@@ -9452,15 +9638,16 @@
     <w:p>
       <w:pPr>
         <w:keepNext/>
+        <w:jc w:val="center"/>
       </w:pPr>
       <w:r>
         <w:rPr>
           <w:noProof/>
         </w:rPr>
         <w:drawing>
-          <wp:inline distT="0" distB="0" distL="0" distR="0" wp14:anchorId="3A289DF5" wp14:editId="7492CB66">
-            <wp:extent cx="5727700" cy="4295775"/>
-            <wp:effectExtent l="0" t="0" r="0" b="0"/>
+          <wp:inline distT="0" distB="0" distL="0" distR="0" wp14:anchorId="3A289DF5" wp14:editId="06777C20">
+            <wp:extent cx="3999345" cy="2999509"/>
+            <wp:effectExtent l="0" t="0" r="1270" b="0"/>
             <wp:docPr id="5" name="Picture 5" descr="A screenshot of a cell phone&#10;&#10;Description automatically generated"/>
             <wp:cNvGraphicFramePr>
               <a:graphicFrameLocks xmlns:a="http://schemas.openxmlformats.org/drawingml/2006/main" noChangeAspect="1"/>
@@ -9473,7 +9660,9 @@
                     <pic:cNvPicPr/>
                   </pic:nvPicPr>
                   <pic:blipFill>
-                    <a:blip r:embed="rId14"/>
+                    <a:blip r:embed="rId14">
+                      <a:grayscl/>
+                    </a:blip>
                     <a:stretch>
                       <a:fillRect/>
                     </a:stretch>
@@ -9481,7 +9670,7 @@
                   <pic:spPr>
                     <a:xfrm>
                       <a:off x="0" y="0"/>
-                      <a:ext cx="5727700" cy="4295775"/>
+                      <a:ext cx="4037190" cy="3027893"/>
                     </a:xfrm>
                     <a:prstGeom prst="rect">
                       <a:avLst/>
@@ -9501,14 +9690,27 @@
       <w:r>
         <w:t xml:space="preserve">Figure </w:t>
       </w:r>
-      <w:fldSimple w:instr=" SEQ Figure \* ARABIC ">
-        <w:r>
-          <w:rPr>
-            <w:noProof/>
-          </w:rPr>
-          <w:t>6</w:t>
-        </w:r>
-      </w:fldSimple>
+      <w:r>
+        <w:fldChar w:fldCharType="begin"/>
+      </w:r>
+      <w:r>
+        <w:instrText xml:space="preserve"> SEQ Figure \* ARABIC </w:instrText>
+      </w:r>
+      <w:r>
+        <w:fldChar w:fldCharType="separate"/>
+      </w:r>
+      <w:r>
+        <w:rPr>
+          <w:noProof/>
+        </w:rPr>
+        <w:t>6</w:t>
+      </w:r>
+      <w:r>
+        <w:rPr>
+          <w:noProof/>
+        </w:rPr>
+        <w:fldChar w:fldCharType="end"/>
+      </w:r>
       <w:r>
         <w:t xml:space="preserve"> - Dataset samples</w:t>
       </w:r>
@@ -9521,6 +9723,7 @@
     <w:p>
       <w:pPr>
         <w:keepNext/>
+        <w:jc w:val="center"/>
       </w:pPr>
       <w:r>
         <w:rPr>
@@ -9528,7 +9731,7 @@
         </w:rPr>
         <w:lastRenderedPageBreak/>
         <w:drawing>
-          <wp:inline distT="0" distB="0" distL="0" distR="0" wp14:anchorId="4B2E1E1E" wp14:editId="34CED624">
+          <wp:inline distT="0" distB="0" distL="0" distR="0" wp14:anchorId="4B2E1E1E" wp14:editId="30E182C9">
             <wp:extent cx="5727700" cy="3218815"/>
             <wp:effectExtent l="0" t="0" r="0" b="0"/>
             <wp:docPr id="6" name="Picture 6" descr="A screenshot of a cell phone&#10;&#10;Description automatically generated"/>
@@ -9543,7 +9746,9 @@
                     <pic:cNvPicPr/>
                   </pic:nvPicPr>
                   <pic:blipFill>
-                    <a:blip r:embed="rId15"/>
+                    <a:blip r:embed="rId15">
+                      <a:grayscl/>
+                    </a:blip>
                     <a:stretch>
                       <a:fillRect/>
                     </a:stretch>
@@ -9571,14 +9776,27 @@
       <w:r>
         <w:t xml:space="preserve">Figure </w:t>
       </w:r>
-      <w:fldSimple w:instr=" SEQ Figure \* ARABIC ">
-        <w:r>
-          <w:rPr>
-            <w:noProof/>
-          </w:rPr>
-          <w:t>7</w:t>
-        </w:r>
-      </w:fldSimple>
+      <w:r>
+        <w:fldChar w:fldCharType="begin"/>
+      </w:r>
+      <w:r>
+        <w:instrText xml:space="preserve"> SEQ Figure \* ARABIC </w:instrText>
+      </w:r>
+      <w:r>
+        <w:fldChar w:fldCharType="separate"/>
+      </w:r>
+      <w:r>
+        <w:rPr>
+          <w:noProof/>
+        </w:rPr>
+        <w:t>7</w:t>
+      </w:r>
+      <w:r>
+        <w:rPr>
+          <w:noProof/>
+        </w:rPr>
+        <w:fldChar w:fldCharType="end"/>
+      </w:r>
       <w:r>
         <w:t xml:space="preserve"> - Ratings distribution</w:t>
       </w:r>
@@ -9710,6 +9928,7 @@
     <w:p>
       <w:pPr>
         <w:keepNext/>
+        <w:jc w:val="center"/>
       </w:pPr>
       <w:r>
         <w:rPr>
@@ -9717,9 +9936,9 @@
         </w:rPr>
         <w:lastRenderedPageBreak/>
         <w:drawing>
-          <wp:inline distT="0" distB="0" distL="0" distR="0" wp14:anchorId="44C46A0B" wp14:editId="20067E84">
-            <wp:extent cx="5727700" cy="3355340"/>
-            <wp:effectExtent l="0" t="0" r="0" b="0"/>
+          <wp:inline distT="0" distB="0" distL="0" distR="0" wp14:anchorId="44C46A0B" wp14:editId="5482EC27">
+            <wp:extent cx="4747491" cy="2781124"/>
+            <wp:effectExtent l="0" t="0" r="2540" b="635"/>
             <wp:docPr id="8" name="Picture 8" descr="A screenshot of a cell phone&#10;&#10;Description automatically generated"/>
             <wp:cNvGraphicFramePr>
               <a:graphicFrameLocks xmlns:a="http://schemas.openxmlformats.org/drawingml/2006/main" noChangeAspect="1"/>
@@ -9732,7 +9951,9 @@
                     <pic:cNvPicPr/>
                   </pic:nvPicPr>
                   <pic:blipFill>
-                    <a:blip r:embed="rId16"/>
+                    <a:blip r:embed="rId16">
+                      <a:grayscl/>
+                    </a:blip>
                     <a:stretch>
                       <a:fillRect/>
                     </a:stretch>
@@ -9740,7 +9961,7 @@
                   <pic:spPr>
                     <a:xfrm>
                       <a:off x="0" y="0"/>
-                      <a:ext cx="5727700" cy="3355340"/>
+                      <a:ext cx="4766645" cy="2792345"/>
                     </a:xfrm>
                     <a:prstGeom prst="rect">
                       <a:avLst/>
@@ -9760,14 +9981,27 @@
       <w:r>
         <w:t xml:space="preserve">Figure </w:t>
       </w:r>
-      <w:fldSimple w:instr=" SEQ Figure \* ARABIC ">
-        <w:r>
-          <w:rPr>
-            <w:noProof/>
-          </w:rPr>
-          <w:t>8</w:t>
-        </w:r>
-      </w:fldSimple>
+      <w:r>
+        <w:fldChar w:fldCharType="begin"/>
+      </w:r>
+      <w:r>
+        <w:instrText xml:space="preserve"> SEQ Figure \* ARABIC </w:instrText>
+      </w:r>
+      <w:r>
+        <w:fldChar w:fldCharType="separate"/>
+      </w:r>
+      <w:r>
+        <w:rPr>
+          <w:noProof/>
+        </w:rPr>
+        <w:t>8</w:t>
+      </w:r>
+      <w:r>
+        <w:rPr>
+          <w:noProof/>
+        </w:rPr>
+        <w:fldChar w:fldCharType="end"/>
+      </w:r>
       <w:r>
         <w:t xml:space="preserve"> - List of movies and genres</w:t>
       </w:r>
@@ -9940,14 +10174,7 @@
         <w:rPr>
           <w:lang w:val="en"/>
         </w:rPr>
-        <w:t xml:space="preserve"> matrix where rows represent users and columns represent ratings for </w:t>
-      </w:r>
-      <w:r>
-        <w:rPr>
-          <w:lang w:val="en"/>
-        </w:rPr>
-        <w:lastRenderedPageBreak/>
-        <w:t xml:space="preserve">movies. This will be a sparse matrix but for sake of presentation we will keep it as a normal </w:t>
+        <w:t xml:space="preserve"> matrix where rows represent users and columns represent ratings for movies. This will be a sparse matrix but for sake of presentation we will keep it as a normal </w:t>
       </w:r>
       <w:proofErr w:type="spellStart"/>
       <w:r>
@@ -9979,8 +10206,9 @@
           <w:noProof/>
           <w:lang w:val="en"/>
         </w:rPr>
+        <w:lastRenderedPageBreak/>
         <w:drawing>
-          <wp:inline distT="0" distB="0" distL="0" distR="0" wp14:anchorId="05328B66" wp14:editId="373E2D1C">
+          <wp:inline distT="0" distB="0" distL="0" distR="0" wp14:anchorId="05328B66" wp14:editId="46E0A783">
             <wp:extent cx="5727700" cy="2641600"/>
             <wp:effectExtent l="0" t="0" r="0" b="0"/>
             <wp:docPr id="10" name="Picture 10" descr="A screenshot of a cell phone&#10;&#10;Description automatically generated"/>
@@ -9995,7 +10223,9 @@
                     <pic:cNvPicPr/>
                   </pic:nvPicPr>
                   <pic:blipFill>
-                    <a:blip r:embed="rId17"/>
+                    <a:blip r:embed="rId17">
+                      <a:grayscl/>
+                    </a:blip>
                     <a:stretch>
                       <a:fillRect/>
                     </a:stretch>
@@ -10028,14 +10258,27 @@
       <w:r>
         <w:t xml:space="preserve">Figure </w:t>
       </w:r>
-      <w:fldSimple w:instr=" SEQ Figure \* ARABIC ">
-        <w:r>
-          <w:rPr>
-            <w:noProof/>
-          </w:rPr>
-          <w:t>9</w:t>
-        </w:r>
-      </w:fldSimple>
+      <w:r>
+        <w:fldChar w:fldCharType="begin"/>
+      </w:r>
+      <w:r>
+        <w:instrText xml:space="preserve"> SEQ Figure \* ARABIC </w:instrText>
+      </w:r>
+      <w:r>
+        <w:fldChar w:fldCharType="separate"/>
+      </w:r>
+      <w:r>
+        <w:rPr>
+          <w:noProof/>
+        </w:rPr>
+        <w:t>9</w:t>
+      </w:r>
+      <w:r>
+        <w:rPr>
+          <w:noProof/>
+        </w:rPr>
+        <w:fldChar w:fldCharType="end"/>
+      </w:r>
       <w:r>
         <w:t xml:space="preserve"> - m x n ratings matrix</w:t>
       </w:r>
@@ -10104,6 +10347,7 @@
           <w:id w:val="1768338889"/>
           <w:citation/>
         </w:sdtPr>
+        <w:sdtEndPr/>
         <w:sdtContent>
           <w:r>
             <w:rPr>
@@ -10291,14 +10535,27 @@
       <w:r>
         <w:t xml:space="preserve">Equation </w:t>
       </w:r>
-      <w:fldSimple w:instr=" SEQ Equation \* ARABIC ">
-        <w:r>
-          <w:rPr>
-            <w:noProof/>
-          </w:rPr>
-          <w:t>3</w:t>
-        </w:r>
-      </w:fldSimple>
+      <w:r>
+        <w:fldChar w:fldCharType="begin"/>
+      </w:r>
+      <w:r>
+        <w:instrText xml:space="preserve"> SEQ Equation \* ARABIC </w:instrText>
+      </w:r>
+      <w:r>
+        <w:fldChar w:fldCharType="separate"/>
+      </w:r>
+      <w:r>
+        <w:rPr>
+          <w:noProof/>
+        </w:rPr>
+        <w:t>3</w:t>
+      </w:r>
+      <w:r>
+        <w:rPr>
+          <w:noProof/>
+        </w:rPr>
+        <w:fldChar w:fldCharType="end"/>
+      </w:r>
       <w:r>
         <w:t xml:space="preserve"> - mean rating value</w:t>
       </w:r>
@@ -10312,6 +10569,7 @@
           <w:id w:val="-1300765630"/>
           <w:citation/>
         </w:sdtPr>
+        <w:sdtEndPr/>
         <w:sdtContent>
           <w:r>
             <w:fldChar w:fldCharType="begin"/>
@@ -10339,8 +10597,11 @@
     </w:p>
     <w:p>
       <w:r>
+        <w:t xml:space="preserve">Next step is calculating the similarities. The ideal scenario is finding the top-K users who are most similar to target user and using those as source of recommendation for target user. However, the problem with finding top-k users is that amount of ratings they specified </w:t>
+      </w:r>
+      <w:r>
         <w:lastRenderedPageBreak/>
-        <w:t xml:space="preserve">Next step is calculating the similarities. The ideal scenario is finding the top-K users who are most similar to target user and using those as source of recommendation for target user. However, the problem with finding top-k users is that amount of ratings they specified themselves might vary significantly. In order to solve that, we are going to find top-K users who rated the specific movie and predict the rating based on that. Even though this approach could sound less intuitive, it has been observer that in practice this approach doesn’t make much of a difference in recommended </w:t>
+        <w:t xml:space="preserve">themselves might vary significantly. In order to solve that, we are going to find top-K users who rated the specific movie and predict the rating based on that. Even though this approach could sound less intuitive, it has been observer that in practice this approach doesn’t make much of a difference in recommended </w:t>
       </w:r>
       <w:proofErr w:type="gramStart"/>
       <w:r>
@@ -10360,6 +10621,7 @@
           <w:id w:val="-2141483867"/>
           <w:citation/>
         </w:sdtPr>
+        <w:sdtEndPr/>
         <w:sdtContent>
           <w:r>
             <w:fldChar w:fldCharType="begin"/>
@@ -10506,6 +10768,7 @@
           <w:id w:val="-694917658"/>
           <w:citation/>
         </w:sdtPr>
+        <w:sdtEndPr/>
         <w:sdtContent>
           <w:r>
             <w:fldChar w:fldCharType="begin"/>
@@ -11334,14 +11597,27 @@
       <w:r>
         <w:t xml:space="preserve">Equation </w:t>
       </w:r>
-      <w:fldSimple w:instr=" SEQ Equation \* ARABIC ">
-        <w:r>
-          <w:rPr>
-            <w:noProof/>
-          </w:rPr>
-          <w:t>4</w:t>
-        </w:r>
-      </w:fldSimple>
+      <w:r>
+        <w:fldChar w:fldCharType="begin"/>
+      </w:r>
+      <w:r>
+        <w:instrText xml:space="preserve"> SEQ Equation \* ARABIC </w:instrText>
+      </w:r>
+      <w:r>
+        <w:fldChar w:fldCharType="separate"/>
+      </w:r>
+      <w:r>
+        <w:rPr>
+          <w:noProof/>
+        </w:rPr>
+        <w:t>4</w:t>
+      </w:r>
+      <w:r>
+        <w:rPr>
+          <w:noProof/>
+        </w:rPr>
+        <w:fldChar w:fldCharType="end"/>
+      </w:r>
       <w:r>
         <w:t xml:space="preserve"> - Pearson correlation coefficient</w:t>
       </w:r>
@@ -11351,7 +11627,6 @@
         <w:jc w:val="left"/>
       </w:pPr>
       <w:r>
-        <w:lastRenderedPageBreak/>
         <w:t xml:space="preserve">Pearson correlation is most commonly used method in collaborative filtering models </w:t>
       </w:r>
       <w:sdt>
@@ -11359,6 +11634,7 @@
           <w:id w:val="1194956628"/>
           <w:citation/>
         </w:sdtPr>
+        <w:sdtEndPr/>
         <w:sdtContent>
           <w:r>
             <w:fldChar w:fldCharType="begin"/>
@@ -11381,7 +11657,11 @@
         </w:sdtContent>
       </w:sdt>
       <w:r>
-        <w:t>. This method works by finding the linear correlation between two vectors, resulting in a value between -1 and +1. -1 represents a negative correlation while +1 represents high positive correlation. 0 value shows no correlation at all, which is sometimes referred to as zero order correlation.</w:t>
+        <w:t xml:space="preserve">. This method works by finding the linear correlation between two vectors, resulting in a value between -1 and +1. -1 represents a negative correlation while +1 represents high positive </w:t>
+      </w:r>
+      <w:r>
+        <w:lastRenderedPageBreak/>
+        <w:t>correlation. 0 value shows no correlation at all, which is sometimes referred to as zero order correlation.</w:t>
       </w:r>
     </w:p>
     <w:p>
@@ -11396,6 +11676,7 @@
           <w:id w:val="-204028253"/>
           <w:citation/>
         </w:sdtPr>
+        <w:sdtEndPr/>
         <w:sdtContent>
           <w:r>
             <w:fldChar w:fldCharType="begin"/>
@@ -11445,14 +11726,14 @@
     <w:p>
       <w:pPr>
         <w:keepNext/>
-        <w:jc w:val="left"/>
+        <w:jc w:val="center"/>
       </w:pPr>
       <w:r>
         <w:rPr>
           <w:noProof/>
         </w:rPr>
         <w:drawing>
-          <wp:inline distT="0" distB="0" distL="0" distR="0" wp14:anchorId="65DFCF70" wp14:editId="254B0B00">
+          <wp:inline distT="0" distB="0" distL="0" distR="0" wp14:anchorId="65DFCF70" wp14:editId="50323CEB">
             <wp:extent cx="5727700" cy="2680970"/>
             <wp:effectExtent l="0" t="0" r="0" b="0"/>
             <wp:docPr id="12" name="Picture 12" descr="A screenshot of a cell phone&#10;&#10;Description automatically generated"/>
@@ -11467,7 +11748,9 @@
                     <pic:cNvPicPr/>
                   </pic:nvPicPr>
                   <pic:blipFill>
-                    <a:blip r:embed="rId18"/>
+                    <a:blip r:embed="rId18">
+                      <a:grayscl/>
+                    </a:blip>
                     <a:stretch>
                       <a:fillRect/>
                     </a:stretch>
@@ -11495,14 +11778,27 @@
       <w:r>
         <w:t xml:space="preserve">Figure </w:t>
       </w:r>
-      <w:fldSimple w:instr=" SEQ Figure \* ARABIC ">
-        <w:r>
-          <w:rPr>
-            <w:noProof/>
-          </w:rPr>
-          <w:t>10</w:t>
-        </w:r>
-      </w:fldSimple>
+      <w:r>
+        <w:fldChar w:fldCharType="begin"/>
+      </w:r>
+      <w:r>
+        <w:instrText xml:space="preserve"> SEQ Figure \* ARABIC </w:instrText>
+      </w:r>
+      <w:r>
+        <w:fldChar w:fldCharType="separate"/>
+      </w:r>
+      <w:r>
+        <w:rPr>
+          <w:noProof/>
+        </w:rPr>
+        <w:t>10</w:t>
+      </w:r>
+      <w:r>
+        <w:rPr>
+          <w:noProof/>
+        </w:rPr>
+        <w:fldChar w:fldCharType="end"/>
+      </w:r>
       <w:r>
         <w:t xml:space="preserve"> - Similarity coefficients between samples</w:t>
       </w:r>
@@ -11851,14 +12147,27 @@
       <w:r>
         <w:t xml:space="preserve">Equation </w:t>
       </w:r>
-      <w:fldSimple w:instr=" SEQ Equation \* ARABIC ">
-        <w:r>
-          <w:rPr>
-            <w:noProof/>
-          </w:rPr>
-          <w:t>5</w:t>
-        </w:r>
-      </w:fldSimple>
+      <w:r>
+        <w:fldChar w:fldCharType="begin"/>
+      </w:r>
+      <w:r>
+        <w:instrText xml:space="preserve"> SEQ Equation \* ARABIC </w:instrText>
+      </w:r>
+      <w:r>
+        <w:fldChar w:fldCharType="separate"/>
+      </w:r>
+      <w:r>
+        <w:rPr>
+          <w:noProof/>
+        </w:rPr>
+        <w:t>5</w:t>
+      </w:r>
+      <w:r>
+        <w:rPr>
+          <w:noProof/>
+        </w:rPr>
+        <w:fldChar w:fldCharType="end"/>
+      </w:r>
       <w:r>
         <w:t xml:space="preserve"> - Formula for calculating the predicted rating of given user for given movie</w:t>
       </w:r>
@@ -11868,6 +12177,7 @@
         <w:jc w:val="left"/>
       </w:pPr>
       <w:r>
+        <w:lastRenderedPageBreak/>
         <w:t xml:space="preserve">What we are doing is finding the users most similar to target user who have also rated the target movie. Then, for each user we multiply the correlation coefficient and the mean-centered rating of target user. We sum all these multipliers, divide by total number of similar users and finally, in order to get a rating in the original [0.5, 5] range, we add back the mean value for target user. There seem to be number of alternative approaches for calculating the predicted rating, but this one has been found to predict solid results </w:t>
       </w:r>
       <w:sdt>
@@ -11875,6 +12185,7 @@
           <w:id w:val="758635043"/>
           <w:citation/>
         </w:sdtPr>
+        <w:sdtEndPr/>
         <w:sdtContent>
           <w:r>
             <w:fldChar w:fldCharType="begin"/>
@@ -11903,14 +12214,14 @@
     <w:p>
       <w:pPr>
         <w:keepNext/>
-        <w:jc w:val="left"/>
+        <w:jc w:val="center"/>
       </w:pPr>
       <w:r>
         <w:rPr>
           <w:noProof/>
         </w:rPr>
         <w:drawing>
-          <wp:inline distT="0" distB="0" distL="0" distR="0" wp14:anchorId="244A198F" wp14:editId="37494A75">
+          <wp:inline distT="0" distB="0" distL="0" distR="0" wp14:anchorId="244A198F" wp14:editId="756ACFF7">
             <wp:extent cx="5727700" cy="1360170"/>
             <wp:effectExtent l="0" t="0" r="0" b="0"/>
             <wp:docPr id="14" name="Picture 14" descr="A screenshot of a cell phone&#10;&#10;Description automatically generated"/>
@@ -11925,7 +12236,9 @@
                     <pic:cNvPicPr/>
                   </pic:nvPicPr>
                   <pic:blipFill>
-                    <a:blip r:embed="rId19"/>
+                    <a:blip r:embed="rId19">
+                      <a:grayscl/>
+                    </a:blip>
                     <a:stretch>
                       <a:fillRect/>
                     </a:stretch>
@@ -11953,14 +12266,27 @@
       <w:r>
         <w:t xml:space="preserve">Figure </w:t>
       </w:r>
-      <w:fldSimple w:instr=" SEQ Figure \* ARABIC ">
-        <w:r>
-          <w:rPr>
-            <w:noProof/>
-          </w:rPr>
-          <w:t>11</w:t>
-        </w:r>
-      </w:fldSimple>
+      <w:r>
+        <w:fldChar w:fldCharType="begin"/>
+      </w:r>
+      <w:r>
+        <w:instrText xml:space="preserve"> SEQ Figure \* ARABIC </w:instrText>
+      </w:r>
+      <w:r>
+        <w:fldChar w:fldCharType="separate"/>
+      </w:r>
+      <w:r>
+        <w:rPr>
+          <w:noProof/>
+        </w:rPr>
+        <w:t>11</w:t>
+      </w:r>
+      <w:r>
+        <w:rPr>
+          <w:noProof/>
+        </w:rPr>
+        <w:fldChar w:fldCharType="end"/>
+      </w:r>
       <w:r>
         <w:t xml:space="preserve"> - Python function for predicting the ratings</w:t>
       </w:r>
@@ -11982,16 +12308,16 @@
     <w:p>
       <w:pPr>
         <w:keepNext/>
+        <w:jc w:val="center"/>
       </w:pPr>
       <w:r>
         <w:rPr>
           <w:noProof/>
         </w:rPr>
-        <w:lastRenderedPageBreak/>
         <w:drawing>
-          <wp:inline distT="0" distB="0" distL="0" distR="0" wp14:anchorId="0567BD70" wp14:editId="77DB36B2">
-            <wp:extent cx="5588000" cy="2260600"/>
-            <wp:effectExtent l="0" t="0" r="0" b="0"/>
+          <wp:inline distT="0" distB="0" distL="0" distR="0" wp14:anchorId="0567BD70" wp14:editId="2DBA4168">
+            <wp:extent cx="4322618" cy="1748695"/>
+            <wp:effectExtent l="0" t="0" r="0" b="4445"/>
             <wp:docPr id="4" name="Picture 4" descr="A screenshot of a cell phone&#10;&#10;Description automatically generated"/>
             <wp:cNvGraphicFramePr>
               <a:graphicFrameLocks xmlns:a="http://schemas.openxmlformats.org/drawingml/2006/main" noChangeAspect="1"/>
@@ -12004,7 +12330,9 @@
                     <pic:cNvPicPr/>
                   </pic:nvPicPr>
                   <pic:blipFill>
-                    <a:blip r:embed="rId20"/>
+                    <a:blip r:embed="rId20">
+                      <a:grayscl/>
+                    </a:blip>
                     <a:stretch>
                       <a:fillRect/>
                     </a:stretch>
@@ -12012,7 +12340,7 @@
                   <pic:spPr>
                     <a:xfrm>
                       <a:off x="0" y="0"/>
-                      <a:ext cx="5588000" cy="2260600"/>
+                      <a:ext cx="4359411" cy="1763580"/>
                     </a:xfrm>
                     <a:prstGeom prst="rect">
                       <a:avLst/>
@@ -12032,14 +12360,27 @@
       <w:r>
         <w:t xml:space="preserve">Figure </w:t>
       </w:r>
-      <w:fldSimple w:instr=" SEQ Figure \* ARABIC ">
-        <w:r>
-          <w:rPr>
-            <w:noProof/>
-          </w:rPr>
-          <w:t>12</w:t>
-        </w:r>
-      </w:fldSimple>
+      <w:r>
+        <w:fldChar w:fldCharType="begin"/>
+      </w:r>
+      <w:r>
+        <w:instrText xml:space="preserve"> SEQ Figure \* ARABIC </w:instrText>
+      </w:r>
+      <w:r>
+        <w:fldChar w:fldCharType="separate"/>
+      </w:r>
+      <w:r>
+        <w:rPr>
+          <w:noProof/>
+        </w:rPr>
+        <w:t>12</w:t>
+      </w:r>
+      <w:r>
+        <w:rPr>
+          <w:noProof/>
+        </w:rPr>
+        <w:fldChar w:fldCharType="end"/>
+      </w:r>
       <w:r>
         <w:t xml:space="preserve"> - movies that were rated with a high value by observed user</w:t>
       </w:r>
@@ -12056,6 +12397,7 @@
           <w:id w:val="-5139548"/>
           <w:citation/>
         </w:sdtPr>
+        <w:sdtEndPr/>
         <w:sdtContent>
           <w:r>
             <w:fldChar w:fldCharType="begin"/>
@@ -12156,15 +12498,17 @@
     <w:p>
       <w:pPr>
         <w:keepNext/>
+        <w:jc w:val="center"/>
       </w:pPr>
       <w:r>
         <w:rPr>
           <w:noProof/>
         </w:rPr>
+        <w:lastRenderedPageBreak/>
         <w:drawing>
-          <wp:inline distT="0" distB="0" distL="0" distR="0" wp14:anchorId="56B0CCDB" wp14:editId="57AFCA65">
-            <wp:extent cx="5384800" cy="2654300"/>
-            <wp:effectExtent l="0" t="0" r="0" b="0"/>
+          <wp:inline distT="0" distB="0" distL="0" distR="0" wp14:anchorId="56B0CCDB" wp14:editId="3E5590B5">
+            <wp:extent cx="3602182" cy="1775604"/>
+            <wp:effectExtent l="0" t="0" r="5080" b="2540"/>
             <wp:docPr id="7" name="Picture 7" descr="A screenshot of a cell phone&#10;&#10;Description automatically generated"/>
             <wp:cNvGraphicFramePr>
               <a:graphicFrameLocks xmlns:a="http://schemas.openxmlformats.org/drawingml/2006/main" noChangeAspect="1"/>
@@ -12177,7 +12521,9 @@
                     <pic:cNvPicPr/>
                   </pic:nvPicPr>
                   <pic:blipFill>
-                    <a:blip r:embed="rId21"/>
+                    <a:blip r:embed="rId21">
+                      <a:grayscl/>
+                    </a:blip>
                     <a:stretch>
                       <a:fillRect/>
                     </a:stretch>
@@ -12185,7 +12531,7 @@
                   <pic:spPr>
                     <a:xfrm>
                       <a:off x="0" y="0"/>
-                      <a:ext cx="5384800" cy="2654300"/>
+                      <a:ext cx="3636016" cy="1792282"/>
                     </a:xfrm>
                     <a:prstGeom prst="rect">
                       <a:avLst/>
@@ -12205,14 +12551,27 @@
       <w:r>
         <w:t xml:space="preserve">Figure </w:t>
       </w:r>
-      <w:fldSimple w:instr=" SEQ Figure \* ARABIC ">
-        <w:r>
-          <w:rPr>
-            <w:noProof/>
-          </w:rPr>
-          <w:t>13</w:t>
-        </w:r>
-      </w:fldSimple>
+      <w:r>
+        <w:fldChar w:fldCharType="begin"/>
+      </w:r>
+      <w:r>
+        <w:instrText xml:space="preserve"> SEQ Figure \* ARABIC </w:instrText>
+      </w:r>
+      <w:r>
+        <w:fldChar w:fldCharType="separate"/>
+      </w:r>
+      <w:r>
+        <w:rPr>
+          <w:noProof/>
+        </w:rPr>
+        <w:t>13</w:t>
+      </w:r>
+      <w:r>
+        <w:rPr>
+          <w:noProof/>
+        </w:rPr>
+        <w:fldChar w:fldCharType="end"/>
+      </w:r>
       <w:r>
         <w:t xml:space="preserve"> - sample predicted ratings</w:t>
       </w:r>
@@ -12234,7 +12593,6 @@
     </w:p>
     <w:p>
       <w:r>
-        <w:lastRenderedPageBreak/>
         <w:t xml:space="preserve">The other two ratings show positive results which potentially do align with what user might like </w:t>
       </w:r>
       <w:r>
@@ -12296,13 +12654,18 @@
     </w:p>
     <w:p>
       <w:r>
-        <w:t xml:space="preserve">Item-based collaborative filtering is similar to user-based collaborative filtering in terms of how the ratings are predicted. The main difference between these two approaches is that, in case of item-based, the similarity coefficients are calculated between the items itself. For the similarity measure, instead of using Pearson correlation coefficient, we will be using Adjusted Cosine Similarity. Although similar, it has been shown that cosine similarity gives better results </w:t>
+        <w:t xml:space="preserve">Item-based collaborative filtering is similar to user-based collaborative filtering in terms of how the ratings are predicted. The main difference between these two approaches is that, in case of item-based, the similarity coefficients are calculated between the items itself. For the </w:t>
+      </w:r>
+      <w:r>
+        <w:lastRenderedPageBreak/>
+        <w:t xml:space="preserve">similarity measure, instead of using Pearson correlation coefficient, we will be using Adjusted Cosine Similarity. Although similar, it has been shown that cosine similarity gives better results </w:t>
       </w:r>
       <w:sdt>
         <w:sdtPr>
           <w:id w:val="-553385497"/>
           <w:citation/>
         </w:sdtPr>
+        <w:sdtEndPr/>
         <w:sdtContent>
           <w:r>
             <w:fldChar w:fldCharType="begin"/>
@@ -12877,17 +13240,29 @@
         <w:pStyle w:val="Caption"/>
       </w:pPr>
       <w:r>
-        <w:lastRenderedPageBreak/>
         <w:t xml:space="preserve">Equation </w:t>
       </w:r>
-      <w:fldSimple w:instr=" SEQ Equation \* ARABIC ">
-        <w:r>
-          <w:rPr>
-            <w:noProof/>
-          </w:rPr>
-          <w:t>6</w:t>
-        </w:r>
-      </w:fldSimple>
+      <w:r>
+        <w:fldChar w:fldCharType="begin"/>
+      </w:r>
+      <w:r>
+        <w:instrText xml:space="preserve"> SEQ Equation \* ARABIC </w:instrText>
+      </w:r>
+      <w:r>
+        <w:fldChar w:fldCharType="separate"/>
+      </w:r>
+      <w:r>
+        <w:rPr>
+          <w:noProof/>
+        </w:rPr>
+        <w:t>6</w:t>
+      </w:r>
+      <w:r>
+        <w:rPr>
+          <w:noProof/>
+        </w:rPr>
+        <w:fldChar w:fldCharType="end"/>
+      </w:r>
       <w:r>
         <w:t xml:space="preserve"> - Adjusted cosine formula</w:t>
       </w:r>
@@ -12900,13 +13275,14 @@
     <w:p>
       <w:pPr>
         <w:keepNext/>
+        <w:jc w:val="center"/>
       </w:pPr>
       <w:r>
         <w:rPr>
           <w:noProof/>
         </w:rPr>
         <w:drawing>
-          <wp:inline distT="0" distB="0" distL="0" distR="0" wp14:anchorId="224E8959" wp14:editId="13DFAB1B">
+          <wp:inline distT="0" distB="0" distL="0" distR="0" wp14:anchorId="224E8959" wp14:editId="2209B8B0">
             <wp:extent cx="5727700" cy="1748790"/>
             <wp:effectExtent l="0" t="0" r="0" b="3810"/>
             <wp:docPr id="25" name="Picture 25" descr="A screenshot of a cell phone&#10;&#10;Description automatically generated"/>
@@ -12921,7 +13297,9 @@
                     <pic:cNvPicPr/>
                   </pic:nvPicPr>
                   <pic:blipFill>
-                    <a:blip r:embed="rId22"/>
+                    <a:blip r:embed="rId22">
+                      <a:grayscl/>
+                    </a:blip>
                     <a:stretch>
                       <a:fillRect/>
                     </a:stretch>
@@ -12949,14 +13327,27 @@
       <w:r>
         <w:t xml:space="preserve">Figure </w:t>
       </w:r>
-      <w:fldSimple w:instr=" SEQ Figure \* ARABIC ">
-        <w:r>
-          <w:rPr>
-            <w:noProof/>
-          </w:rPr>
-          <w:t>14</w:t>
-        </w:r>
-      </w:fldSimple>
+      <w:r>
+        <w:fldChar w:fldCharType="begin"/>
+      </w:r>
+      <w:r>
+        <w:instrText xml:space="preserve"> SEQ Figure \* ARABIC </w:instrText>
+      </w:r>
+      <w:r>
+        <w:fldChar w:fldCharType="separate"/>
+      </w:r>
+      <w:r>
+        <w:rPr>
+          <w:noProof/>
+        </w:rPr>
+        <w:t>14</w:t>
+      </w:r>
+      <w:r>
+        <w:rPr>
+          <w:noProof/>
+        </w:rPr>
+        <w:fldChar w:fldCharType="end"/>
+      </w:r>
       <w:r>
         <w:t xml:space="preserve"> - Python function for getting list of movies that are simil</w:t>
       </w:r>
@@ -12985,13 +13376,15 @@
     <w:p>
       <w:pPr>
         <w:keepNext/>
+        <w:jc w:val="center"/>
       </w:pPr>
       <w:r>
         <w:rPr>
           <w:noProof/>
         </w:rPr>
+        <w:lastRenderedPageBreak/>
         <w:drawing>
-          <wp:inline distT="0" distB="0" distL="0" distR="0" wp14:anchorId="1E3731FF" wp14:editId="19700842">
+          <wp:inline distT="0" distB="0" distL="0" distR="0" wp14:anchorId="1E3731FF" wp14:editId="046D57DB">
             <wp:extent cx="5727700" cy="1315720"/>
             <wp:effectExtent l="0" t="0" r="0" b="5080"/>
             <wp:docPr id="26" name="Picture 26" descr="A screenshot of a cell phone&#10;&#10;Description automatically generated"/>
@@ -13006,7 +13399,9 @@
                     <pic:cNvPicPr/>
                   </pic:nvPicPr>
                   <pic:blipFill>
-                    <a:blip r:embed="rId23"/>
+                    <a:blip r:embed="rId23">
+                      <a:grayscl/>
+                    </a:blip>
                     <a:stretch>
                       <a:fillRect/>
                     </a:stretch>
@@ -13034,14 +13429,27 @@
       <w:r>
         <w:t xml:space="preserve">Figure </w:t>
       </w:r>
-      <w:fldSimple w:instr=" SEQ Figure \* ARABIC ">
-        <w:r>
-          <w:rPr>
-            <w:noProof/>
-          </w:rPr>
-          <w:t>15</w:t>
-        </w:r>
-      </w:fldSimple>
+      <w:r>
+        <w:fldChar w:fldCharType="begin"/>
+      </w:r>
+      <w:r>
+        <w:instrText xml:space="preserve"> SEQ Figure \* ARABIC </w:instrText>
+      </w:r>
+      <w:r>
+        <w:fldChar w:fldCharType="separate"/>
+      </w:r>
+      <w:r>
+        <w:rPr>
+          <w:noProof/>
+        </w:rPr>
+        <w:t>15</w:t>
+      </w:r>
+      <w:r>
+        <w:rPr>
+          <w:noProof/>
+        </w:rPr>
+        <w:fldChar w:fldCharType="end"/>
+      </w:r>
       <w:r>
         <w:t xml:space="preserve"> - list of movies that are </w:t>
       </w:r>
@@ -13275,14 +13683,27 @@
       <w:r>
         <w:t xml:space="preserve">Equation </w:t>
       </w:r>
-      <w:fldSimple w:instr=" SEQ Equation \* ARABIC ">
-        <w:r>
-          <w:rPr>
-            <w:noProof/>
-          </w:rPr>
-          <w:t>7</w:t>
-        </w:r>
-      </w:fldSimple>
+      <w:r>
+        <w:fldChar w:fldCharType="begin"/>
+      </w:r>
+      <w:r>
+        <w:instrText xml:space="preserve"> SEQ Equation \* ARABIC </w:instrText>
+      </w:r>
+      <w:r>
+        <w:fldChar w:fldCharType="separate"/>
+      </w:r>
+      <w:r>
+        <w:rPr>
+          <w:noProof/>
+        </w:rPr>
+        <w:t>7</w:t>
+      </w:r>
+      <w:r>
+        <w:rPr>
+          <w:noProof/>
+        </w:rPr>
+        <w:fldChar w:fldCharType="end"/>
+      </w:r>
       <w:r>
         <w:t xml:space="preserve"> - formula for calculating the predicted rating of given user for given movie</w:t>
       </w:r>
@@ -13311,7 +13732,6 @@
     </w:p>
     <w:p>
       <w:r>
-        <w:lastRenderedPageBreak/>
         <w:t xml:space="preserve">After running the evaluation against the test data with 20.168 the reported RMSE is 0.89 with 76% coverage. </w:t>
       </w:r>
     </w:p>
@@ -13380,15 +13800,17 @@
     <w:p>
       <w:pPr>
         <w:keepNext/>
+        <w:jc w:val="center"/>
       </w:pPr>
       <w:r>
         <w:rPr>
           <w:noProof/>
         </w:rPr>
+        <w:lastRenderedPageBreak/>
         <w:drawing>
-          <wp:inline distT="0" distB="0" distL="0" distR="0" wp14:anchorId="424584A4" wp14:editId="596D71CE">
-            <wp:extent cx="5727700" cy="2024380"/>
-            <wp:effectExtent l="0" t="0" r="0" b="0"/>
+          <wp:inline distT="0" distB="0" distL="0" distR="0" wp14:anchorId="424584A4" wp14:editId="76C8517E">
+            <wp:extent cx="4405745" cy="1557152"/>
+            <wp:effectExtent l="0" t="0" r="1270" b="5080"/>
             <wp:docPr id="11" name="Picture 11" descr="A screenshot of a cell phone&#10;&#10;Description automatically generated"/>
             <wp:cNvGraphicFramePr>
               <a:graphicFrameLocks xmlns:a="http://schemas.openxmlformats.org/drawingml/2006/main" noChangeAspect="1"/>
@@ -13401,7 +13823,9 @@
                     <pic:cNvPicPr/>
                   </pic:nvPicPr>
                   <pic:blipFill>
-                    <a:blip r:embed="rId24"/>
+                    <a:blip r:embed="rId24">
+                      <a:grayscl/>
+                    </a:blip>
                     <a:stretch>
                       <a:fillRect/>
                     </a:stretch>
@@ -13409,7 +13833,7 @@
                   <pic:spPr>
                     <a:xfrm>
                       <a:off x="0" y="0"/>
-                      <a:ext cx="5727700" cy="2024380"/>
+                      <a:ext cx="4449157" cy="1572495"/>
                     </a:xfrm>
                     <a:prstGeom prst="rect">
                       <a:avLst/>
@@ -13429,14 +13853,27 @@
       <w:r>
         <w:t xml:space="preserve">Figure </w:t>
       </w:r>
-      <w:fldSimple w:instr=" SEQ Figure \* ARABIC ">
-        <w:r>
-          <w:rPr>
-            <w:noProof/>
-          </w:rPr>
-          <w:t>16</w:t>
-        </w:r>
-      </w:fldSimple>
+      <w:r>
+        <w:fldChar w:fldCharType="begin"/>
+      </w:r>
+      <w:r>
+        <w:instrText xml:space="preserve"> SEQ Figure \* ARABIC </w:instrText>
+      </w:r>
+      <w:r>
+        <w:fldChar w:fldCharType="separate"/>
+      </w:r>
+      <w:r>
+        <w:rPr>
+          <w:noProof/>
+        </w:rPr>
+        <w:t>16</w:t>
+      </w:r>
+      <w:r>
+        <w:rPr>
+          <w:noProof/>
+        </w:rPr>
+        <w:fldChar w:fldCharType="end"/>
+      </w:r>
       <w:r>
         <w:t xml:space="preserve"> - List of movies with their genres</w:t>
       </w:r>
@@ -13455,13 +13892,14 @@
     <w:p>
       <w:pPr>
         <w:keepNext/>
+        <w:jc w:val="center"/>
       </w:pPr>
       <w:r>
         <w:rPr>
           <w:noProof/>
         </w:rPr>
         <w:drawing>
-          <wp:inline distT="0" distB="0" distL="0" distR="0" wp14:anchorId="098EE182" wp14:editId="47A9CCCF">
+          <wp:inline distT="0" distB="0" distL="0" distR="0" wp14:anchorId="098EE182" wp14:editId="4D8F1354">
             <wp:extent cx="5727700" cy="750570"/>
             <wp:effectExtent l="0" t="0" r="0" b="0"/>
             <wp:docPr id="15" name="Picture 15" descr="A screenshot of a cell phone&#10;&#10;Description automatically generated"/>
@@ -13476,7 +13914,9 @@
                     <pic:cNvPicPr/>
                   </pic:nvPicPr>
                   <pic:blipFill>
-                    <a:blip r:embed="rId25"/>
+                    <a:blip r:embed="rId25">
+                      <a:grayscl/>
+                    </a:blip>
                     <a:stretch>
                       <a:fillRect/>
                     </a:stretch>
@@ -13504,14 +13944,27 @@
       <w:r>
         <w:t xml:space="preserve">Figure </w:t>
       </w:r>
-      <w:fldSimple w:instr=" SEQ Figure \* ARABIC ">
-        <w:r>
-          <w:rPr>
-            <w:noProof/>
-          </w:rPr>
-          <w:t>17</w:t>
-        </w:r>
-      </w:fldSimple>
+      <w:r>
+        <w:fldChar w:fldCharType="begin"/>
+      </w:r>
+      <w:r>
+        <w:instrText xml:space="preserve"> SEQ Figure \* ARABIC </w:instrText>
+      </w:r>
+      <w:r>
+        <w:fldChar w:fldCharType="separate"/>
+      </w:r>
+      <w:r>
+        <w:rPr>
+          <w:noProof/>
+        </w:rPr>
+        <w:t>17</w:t>
+      </w:r>
+      <w:r>
+        <w:rPr>
+          <w:noProof/>
+        </w:rPr>
+        <w:fldChar w:fldCharType="end"/>
+      </w:r>
       <w:r>
         <w:t xml:space="preserve"> - TF-IDF vectorization of movies list</w:t>
       </w:r>
@@ -13519,14 +13972,14 @@
     <w:p>
       <w:pPr>
         <w:keepNext/>
+        <w:jc w:val="center"/>
       </w:pPr>
       <w:r>
         <w:rPr>
           <w:noProof/>
         </w:rPr>
-        <w:lastRenderedPageBreak/>
         <w:drawing>
-          <wp:inline distT="0" distB="0" distL="0" distR="0" wp14:anchorId="74040556" wp14:editId="2A82FAD5">
+          <wp:inline distT="0" distB="0" distL="0" distR="0" wp14:anchorId="74040556" wp14:editId="04E54E84">
             <wp:extent cx="5727700" cy="1313180"/>
             <wp:effectExtent l="0" t="0" r="0" b="0"/>
             <wp:docPr id="16" name="Picture 16" descr="A picture containing screenshot&#10;&#10;Description automatically generated"/>
@@ -13541,7 +13994,9 @@
                     <pic:cNvPicPr/>
                   </pic:nvPicPr>
                   <pic:blipFill>
-                    <a:blip r:embed="rId26"/>
+                    <a:blip r:embed="rId26">
+                      <a:grayscl/>
+                    </a:blip>
                     <a:stretch>
                       <a:fillRect/>
                     </a:stretch>
@@ -13569,14 +14024,30 @@
       <w:r>
         <w:t xml:space="preserve">Figure </w:t>
       </w:r>
-      <w:fldSimple w:instr=" SEQ Figure \* ARABIC ">
-        <w:r>
-          <w:rPr>
-            <w:noProof/>
-          </w:rPr>
-          <w:t>18</w:t>
-        </w:r>
-      </w:fldSimple>
+      <w:r>
+        <w:fldChar w:fldCharType="begin"/>
+      </w:r>
+      <w:r>
+        <w:instrText xml:space="preserve"> SEQ </w:instrText>
+      </w:r>
+      <w:r>
+        <w:instrText xml:space="preserve">Figure \* ARABIC </w:instrText>
+      </w:r>
+      <w:r>
+        <w:fldChar w:fldCharType="separate"/>
+      </w:r>
+      <w:r>
+        <w:rPr>
+          <w:noProof/>
+        </w:rPr>
+        <w:t>18</w:t>
+      </w:r>
+      <w:r>
+        <w:rPr>
+          <w:noProof/>
+        </w:rPr>
+        <w:fldChar w:fldCharType="end"/>
+      </w:r>
       <w:r>
         <w:t xml:space="preserve"> - TF-IDF vocabulary after vectorization</w:t>
       </w:r>
@@ -13594,13 +14065,15 @@
     <w:p>
       <w:pPr>
         <w:keepNext/>
+        <w:jc w:val="center"/>
       </w:pPr>
       <w:r>
         <w:rPr>
           <w:noProof/>
         </w:rPr>
+        <w:lastRenderedPageBreak/>
         <w:drawing>
-          <wp:inline distT="0" distB="0" distL="0" distR="0" wp14:anchorId="4DE38B88" wp14:editId="69EA3332">
+          <wp:inline distT="0" distB="0" distL="0" distR="0" wp14:anchorId="4DE38B88" wp14:editId="4CAC2DAC">
             <wp:extent cx="5727700" cy="1292860"/>
             <wp:effectExtent l="0" t="0" r="0" b="2540"/>
             <wp:docPr id="17" name="Picture 17" descr="A screenshot of a cell phone&#10;&#10;Description automatically generated"/>
@@ -13615,7 +14088,9 @@
                     <pic:cNvPicPr/>
                   </pic:nvPicPr>
                   <pic:blipFill>
-                    <a:blip r:embed="rId27"/>
+                    <a:blip r:embed="rId27">
+                      <a:grayscl/>
+                    </a:blip>
                     <a:stretch>
                       <a:fillRect/>
                     </a:stretch>
@@ -13643,14 +14118,27 @@
       <w:r>
         <w:t xml:space="preserve">Figure </w:t>
       </w:r>
-      <w:fldSimple w:instr=" SEQ Figure \* ARABIC ">
-        <w:r>
-          <w:rPr>
-            <w:noProof/>
-          </w:rPr>
-          <w:t>19</w:t>
-        </w:r>
-      </w:fldSimple>
+      <w:r>
+        <w:fldChar w:fldCharType="begin"/>
+      </w:r>
+      <w:r>
+        <w:instrText xml:space="preserve"> SEQ Figure \* ARABIC </w:instrText>
+      </w:r>
+      <w:r>
+        <w:fldChar w:fldCharType="separate"/>
+      </w:r>
+      <w:r>
+        <w:rPr>
+          <w:noProof/>
+        </w:rPr>
+        <w:t>19</w:t>
+      </w:r>
+      <w:r>
+        <w:rPr>
+          <w:noProof/>
+        </w:rPr>
+        <w:fldChar w:fldCharType="end"/>
+      </w:r>
       <w:r>
         <w:t xml:space="preserve"> - Python function for predicting the similar movies based on the target movie</w:t>
       </w:r>
@@ -13663,13 +14151,14 @@
     <w:p>
       <w:pPr>
         <w:keepNext/>
+        <w:jc w:val="center"/>
       </w:pPr>
       <w:r>
         <w:rPr>
           <w:noProof/>
         </w:rPr>
         <w:drawing>
-          <wp:inline distT="0" distB="0" distL="0" distR="0" wp14:anchorId="2251798F" wp14:editId="106DCAD4">
+          <wp:inline distT="0" distB="0" distL="0" distR="0" wp14:anchorId="2251798F" wp14:editId="69A4311F">
             <wp:extent cx="5727700" cy="2072640"/>
             <wp:effectExtent l="0" t="0" r="0" b="0"/>
             <wp:docPr id="18" name="Picture 18" descr="A screenshot of a cell phone&#10;&#10;Description automatically generated"/>
@@ -13684,7 +14173,9 @@
                     <pic:cNvPicPr/>
                   </pic:nvPicPr>
                   <pic:blipFill>
-                    <a:blip r:embed="rId28"/>
+                    <a:blip r:embed="rId28">
+                      <a:grayscl/>
+                    </a:blip>
                     <a:stretch>
                       <a:fillRect/>
                     </a:stretch>
@@ -13712,14 +14203,27 @@
       <w:r>
         <w:t xml:space="preserve">Figure </w:t>
       </w:r>
-      <w:fldSimple w:instr=" SEQ Figure \* ARABIC ">
-        <w:r>
-          <w:rPr>
-            <w:noProof/>
-          </w:rPr>
-          <w:t>20</w:t>
-        </w:r>
-      </w:fldSimple>
+      <w:r>
+        <w:fldChar w:fldCharType="begin"/>
+      </w:r>
+      <w:r>
+        <w:instrText xml:space="preserve"> SEQ Figure \* ARABIC </w:instrText>
+      </w:r>
+      <w:r>
+        <w:fldChar w:fldCharType="separate"/>
+      </w:r>
+      <w:r>
+        <w:rPr>
+          <w:noProof/>
+        </w:rPr>
+        <w:t>20</w:t>
+      </w:r>
+      <w:r>
+        <w:rPr>
+          <w:noProof/>
+        </w:rPr>
+        <w:fldChar w:fldCharType="end"/>
+      </w:r>
       <w:r>
         <w:t xml:space="preserve"> - List of movies that were predicted, which are </w:t>
       </w:r>
@@ -13733,14 +14237,14 @@
     <w:p>
       <w:pPr>
         <w:keepNext/>
+        <w:jc w:val="center"/>
       </w:pPr>
       <w:r>
         <w:rPr>
           <w:noProof/>
         </w:rPr>
-        <w:lastRenderedPageBreak/>
         <w:drawing>
-          <wp:inline distT="0" distB="0" distL="0" distR="0" wp14:anchorId="5D7AFDD1" wp14:editId="5B35C042">
+          <wp:inline distT="0" distB="0" distL="0" distR="0" wp14:anchorId="5D7AFDD1" wp14:editId="2C16C836">
             <wp:extent cx="5727700" cy="1351280"/>
             <wp:effectExtent l="0" t="0" r="0" b="0"/>
             <wp:docPr id="19" name="Picture 19" descr="A screenshot of a social media post&#10;&#10;Description automatically generated"/>
@@ -13755,7 +14259,9 @@
                     <pic:cNvPicPr/>
                   </pic:nvPicPr>
                   <pic:blipFill>
-                    <a:blip r:embed="rId29"/>
+                    <a:blip r:embed="rId29">
+                      <a:grayscl/>
+                    </a:blip>
                     <a:stretch>
                       <a:fillRect/>
                     </a:stretch>
@@ -13783,14 +14289,27 @@
       <w:r>
         <w:t xml:space="preserve">Figure </w:t>
       </w:r>
-      <w:fldSimple w:instr=" SEQ Figure \* ARABIC ">
-        <w:r>
-          <w:rPr>
-            <w:noProof/>
-          </w:rPr>
-          <w:t>21</w:t>
-        </w:r>
-      </w:fldSimple>
+      <w:r>
+        <w:fldChar w:fldCharType="begin"/>
+      </w:r>
+      <w:r>
+        <w:instrText xml:space="preserve"> SEQ Figure \* ARABIC </w:instrText>
+      </w:r>
+      <w:r>
+        <w:fldChar w:fldCharType="separate"/>
+      </w:r>
+      <w:r>
+        <w:rPr>
+          <w:noProof/>
+        </w:rPr>
+        <w:t>21</w:t>
+      </w:r>
+      <w:r>
+        <w:rPr>
+          <w:noProof/>
+        </w:rPr>
+        <w:fldChar w:fldCharType="end"/>
+      </w:r>
       <w:r>
         <w:t xml:space="preserve"> - Movies similar to movie Terminator</w:t>
       </w:r>
@@ -13839,6 +14358,7 @@
       </w:pPr>
       <w:bookmarkStart w:id="27" w:name="_Toc24959159"/>
       <w:r>
+        <w:lastRenderedPageBreak/>
         <w:t>Evaluation</w:t>
       </w:r>
       <w:bookmarkEnd w:id="27"/>
@@ -13875,7 +14395,6 @@
         <w:rPr>
           <w:noProof/>
         </w:rPr>
-        <w:lastRenderedPageBreak/>
         <w:drawing>
           <wp:inline distT="0" distB="0" distL="0" distR="0" wp14:anchorId="0B7B2CA9" wp14:editId="4C4574FA">
             <wp:extent cx="5727700" cy="2279650"/>
@@ -13920,14 +14439,27 @@
       <w:r>
         <w:t xml:space="preserve">Figure </w:t>
       </w:r>
-      <w:fldSimple w:instr=" SEQ Figure \* ARABIC ">
-        <w:r>
-          <w:rPr>
-            <w:noProof/>
-          </w:rPr>
-          <w:t>22</w:t>
-        </w:r>
-      </w:fldSimple>
+      <w:r>
+        <w:fldChar w:fldCharType="begin"/>
+      </w:r>
+      <w:r>
+        <w:instrText xml:space="preserve"> SEQ Figure \* ARABIC </w:instrText>
+      </w:r>
+      <w:r>
+        <w:fldChar w:fldCharType="separate"/>
+      </w:r>
+      <w:r>
+        <w:rPr>
+          <w:noProof/>
+        </w:rPr>
+        <w:t>22</w:t>
+      </w:r>
+      <w:r>
+        <w:rPr>
+          <w:noProof/>
+        </w:rPr>
+        <w:fldChar w:fldCharType="end"/>
+      </w:r>
       <w:r>
         <w:t xml:space="preserve"> - Train data list</w:t>
       </w:r>
@@ -13958,6 +14490,7 @@
         <w:rPr>
           <w:noProof/>
         </w:rPr>
+        <w:lastRenderedPageBreak/>
         <w:drawing>
           <wp:inline distT="0" distB="0" distL="0" distR="0" wp14:anchorId="03228739" wp14:editId="382321DF">
             <wp:extent cx="5727700" cy="3110230"/>
@@ -14002,14 +14535,27 @@
       <w:r>
         <w:t xml:space="preserve">Figure </w:t>
       </w:r>
-      <w:fldSimple w:instr=" SEQ Figure \* ARABIC ">
-        <w:r>
-          <w:rPr>
-            <w:noProof/>
-          </w:rPr>
-          <w:t>23</w:t>
-        </w:r>
-      </w:fldSimple>
+      <w:r>
+        <w:fldChar w:fldCharType="begin"/>
+      </w:r>
+      <w:r>
+        <w:instrText xml:space="preserve"> SEQ Figure \* ARABIC </w:instrText>
+      </w:r>
+      <w:r>
+        <w:fldChar w:fldCharType="separate"/>
+      </w:r>
+      <w:r>
+        <w:rPr>
+          <w:noProof/>
+        </w:rPr>
+        <w:t>23</w:t>
+      </w:r>
+      <w:r>
+        <w:rPr>
+          <w:noProof/>
+        </w:rPr>
+        <w:fldChar w:fldCharType="end"/>
+      </w:r>
       <w:r>
         <w:t xml:space="preserve"> - ratings evaluation algorithm</w:t>
       </w:r>
@@ -14020,7 +14566,6 @@
       </w:pPr>
       <w:bookmarkStart w:id="28" w:name="_Toc24959160"/>
       <w:r>
-        <w:lastRenderedPageBreak/>
         <w:t>Conclusion</w:t>
       </w:r>
       <w:bookmarkEnd w:id="28"/>
@@ -14117,7 +14662,11 @@
         <w:t xml:space="preserve"> ratings for the specified movies.</w:t>
       </w:r>
       <w:r>
-        <w:t xml:space="preserve"> Decomposing that matrix into singular components reveals the users hidden interests behind the given ratings. In this specific example, latent factors may represent the movie genres. After decomposing the matrix into singular components and coefficients, each rating of each user can be treated as a composition of interest of all users and how much of that interest contributes to the given rating.</w:t>
+        <w:t xml:space="preserve"> Decomposing that matrix into </w:t>
+      </w:r>
+      <w:r>
+        <w:lastRenderedPageBreak/>
+        <w:t>singular components reveals the users hidden interests behind the given ratings. In this specific example, latent factors may represent the movie genres. After decomposing the matrix into singular components and coefficients, each rating of each user can be treated as a composition of interest of all users and how much of that interest contributes to the given rating.</w:t>
       </w:r>
     </w:p>
     <w:p>
@@ -14189,21 +14738,33 @@
       <w:r>
         <w:t xml:space="preserve">Equation </w:t>
       </w:r>
-      <w:fldSimple w:instr=" SEQ Equation \* ARABIC ">
-        <w:r>
-          <w:rPr>
-            <w:noProof/>
-          </w:rPr>
-          <w:t>8</w:t>
-        </w:r>
-      </w:fldSimple>
+      <w:r>
+        <w:fldChar w:fldCharType="begin"/>
+      </w:r>
+      <w:r>
+        <w:instrText xml:space="preserve"> SEQ Equation \* ARABIC </w:instrText>
+      </w:r>
+      <w:r>
+        <w:fldChar w:fldCharType="separate"/>
+      </w:r>
+      <w:r>
+        <w:rPr>
+          <w:noProof/>
+        </w:rPr>
+        <w:t>8</w:t>
+      </w:r>
+      <w:r>
+        <w:rPr>
+          <w:noProof/>
+        </w:rPr>
+        <w:fldChar w:fldCharType="end"/>
+      </w:r>
       <w:r>
         <w:t xml:space="preserve"> - SVD formula</w:t>
       </w:r>
     </w:p>
     <w:p>
       <w:r>
-        <w:lastRenderedPageBreak/>
         <w:t xml:space="preserve">As has been mentioned before, </w:t>
       </w:r>
       <w:r>
@@ -14267,6 +14828,7 @@
           <w:id w:val="1244987148"/>
           <w:citation/>
         </w:sdtPr>
+        <w:sdtEndPr/>
         <w:sdtContent>
           <w:r>
             <w:fldChar w:fldCharType="begin"/>
@@ -14298,6 +14860,10 @@
         <w:jc w:val="center"/>
       </w:pPr>
       <w:r>
+        <w:rPr>
+          <w:noProof/>
+        </w:rPr>
+        <w:lastRenderedPageBreak/>
         <w:drawing>
           <wp:inline distT="0" distB="0" distL="0" distR="0" wp14:anchorId="076F0183" wp14:editId="21EA7821">
             <wp:extent cx="3897745" cy="1898314"/>
@@ -14344,14 +14910,27 @@
       <w:r>
         <w:t xml:space="preserve">Figure </w:t>
       </w:r>
-      <w:fldSimple w:instr=" SEQ Figure \* ARABIC ">
-        <w:r>
-          <w:rPr>
-            <w:noProof/>
-          </w:rPr>
-          <w:t>24</w:t>
-        </w:r>
-      </w:fldSimple>
+      <w:r>
+        <w:fldChar w:fldCharType="begin"/>
+      </w:r>
+      <w:r>
+        <w:instrText xml:space="preserve"> SEQ Figure \* ARABIC </w:instrText>
+      </w:r>
+      <w:r>
+        <w:fldChar w:fldCharType="separate"/>
+      </w:r>
+      <w:r>
+        <w:rPr>
+          <w:noProof/>
+        </w:rPr>
+        <w:t>24</w:t>
+      </w:r>
+      <w:r>
+        <w:rPr>
+          <w:noProof/>
+        </w:rPr>
+        <w:fldChar w:fldCharType="end"/>
+      </w:r>
       <w:r>
         <w:t xml:space="preserve"> - mean-centering rows</w:t>
       </w:r>
@@ -14371,6 +14950,7 @@
           <w:id w:val="1678314534"/>
           <w:citation/>
         </w:sdtPr>
+        <w:sdtEndPr/>
         <w:sdtContent>
           <w:r>
             <w:fldChar w:fldCharType="begin"/>
@@ -14411,7 +14991,9 @@
         <w:jc w:val="center"/>
       </w:pPr>
       <w:r>
-        <w:lastRenderedPageBreak/>
+        <w:rPr>
+          <w:noProof/>
+        </w:rPr>
         <w:drawing>
           <wp:inline distT="0" distB="0" distL="0" distR="0" wp14:anchorId="2DDFF782" wp14:editId="1A07070B">
             <wp:extent cx="3666836" cy="2769234"/>
@@ -14458,14 +15040,27 @@
       <w:r>
         <w:t xml:space="preserve">Figure </w:t>
       </w:r>
-      <w:fldSimple w:instr=" SEQ Figure \* ARABIC ">
-        <w:r>
-          <w:rPr>
-            <w:noProof/>
-          </w:rPr>
-          <w:t>25</w:t>
-        </w:r>
-      </w:fldSimple>
+      <w:r>
+        <w:fldChar w:fldCharType="begin"/>
+      </w:r>
+      <w:r>
+        <w:instrText xml:space="preserve"> SEQ Figure \* ARABIC </w:instrText>
+      </w:r>
+      <w:r>
+        <w:fldChar w:fldCharType="separate"/>
+      </w:r>
+      <w:r>
+        <w:rPr>
+          <w:noProof/>
+        </w:rPr>
+        <w:t>25</w:t>
+      </w:r>
+      <w:r>
+        <w:rPr>
+          <w:noProof/>
+        </w:rPr>
+        <w:fldChar w:fldCharType="end"/>
+      </w:r>
       <w:r>
         <w:t xml:space="preserve"> - U, Sigma and V* values after decomposition. For clarity only first 3 rows and columns are displayed</w:t>
       </w:r>
@@ -14484,6 +15079,10 @@
         <w:jc w:val="center"/>
       </w:pPr>
       <w:r>
+        <w:rPr>
+          <w:noProof/>
+        </w:rPr>
+        <w:lastRenderedPageBreak/>
         <w:drawing>
           <wp:inline distT="0" distB="0" distL="0" distR="0" wp14:anchorId="077F3AD5" wp14:editId="14FD31AD">
             <wp:extent cx="4691726" cy="1194258"/>
@@ -14532,14 +15131,27 @@
       <w:r>
         <w:t xml:space="preserve">Figure </w:t>
       </w:r>
-      <w:fldSimple w:instr=" SEQ Figure \* ARABIC ">
-        <w:r>
-          <w:rPr>
-            <w:noProof/>
-          </w:rPr>
-          <w:t>26</w:t>
-        </w:r>
-      </w:fldSimple>
+      <w:r>
+        <w:fldChar w:fldCharType="begin"/>
+      </w:r>
+      <w:r>
+        <w:instrText xml:space="preserve"> SEQ Figure \* ARABIC </w:instrText>
+      </w:r>
+      <w:r>
+        <w:fldChar w:fldCharType="separate"/>
+      </w:r>
+      <w:r>
+        <w:rPr>
+          <w:noProof/>
+        </w:rPr>
+        <w:t>26</w:t>
+      </w:r>
+      <w:r>
+        <w:rPr>
+          <w:noProof/>
+        </w:rPr>
+        <w:fldChar w:fldCharType="end"/>
+      </w:r>
       <w:r>
         <w:t xml:space="preserve"> </w:t>
       </w:r>
@@ -14583,11 +15195,7 @@
     </w:p>
     <w:p>
       <w:r>
-        <w:t xml:space="preserve">Even though the resulting RMSE is higher than in case of collaborative-based techniques, we still have to keep in mind that no other optimizations have been done. One step usually recommended in the literature is to take the original matrix and replace the missing values with </w:t>
-      </w:r>
-      <w:r>
-        <w:lastRenderedPageBreak/>
-        <w:t xml:space="preserve">predicted </w:t>
+        <w:t xml:space="preserve">Even though the resulting RMSE is higher than in case of collaborative-based techniques, we still have to keep in mind that no other optimizations have been done. One step usually recommended in the literature is to take the original matrix and replace the missing values with predicted </w:t>
       </w:r>
       <w:proofErr w:type="gramStart"/>
       <w:r>
@@ -14602,6 +15210,7 @@
           <w:id w:val="896406323"/>
           <w:citation/>
         </w:sdtPr>
+        <w:sdtEndPr/>
         <w:sdtContent>
           <w:r>
             <w:fldChar w:fldCharType="begin"/>
@@ -14663,6 +15272,7 @@
       </w:pPr>
       <w:bookmarkStart w:id="32" w:name="_Toc24959164"/>
       <w:r>
+        <w:lastRenderedPageBreak/>
         <w:t>Conclusion</w:t>
       </w:r>
       <w:bookmarkEnd w:id="32"/>
@@ -14991,21 +15601,33 @@
       <w:r>
         <w:t xml:space="preserve">Table </w:t>
       </w:r>
-      <w:fldSimple w:instr=" SEQ Table \* ARABIC ">
-        <w:r>
-          <w:rPr>
-            <w:noProof/>
-          </w:rPr>
-          <w:t>1</w:t>
-        </w:r>
-      </w:fldSimple>
+      <w:r>
+        <w:fldChar w:fldCharType="begin"/>
+      </w:r>
+      <w:r>
+        <w:instrText xml:space="preserve"> SEQ Table \* ARABIC </w:instrText>
+      </w:r>
+      <w:r>
+        <w:fldChar w:fldCharType="separate"/>
+      </w:r>
+      <w:r>
+        <w:rPr>
+          <w:noProof/>
+        </w:rPr>
+        <w:t>1</w:t>
+      </w:r>
+      <w:r>
+        <w:rPr>
+          <w:noProof/>
+        </w:rPr>
+        <w:fldChar w:fldCharType="end"/>
+      </w:r>
       <w:r>
         <w:t xml:space="preserve"> - model evaluation results</w:t>
       </w:r>
     </w:p>
     <w:p>
       <w:r>
-        <w:lastRenderedPageBreak/>
         <w:t xml:space="preserve">As can be seen, the best accuracy was achieved with Item-based collaborative filtering. However, </w:t>
       </w:r>
       <w:r>
@@ -15050,8 +15672,6 @@
         <w:pStyle w:val="Heading2"/>
       </w:pPr>
       <w:bookmarkStart w:id="34" w:name="_Toc24959166"/>
-      <w:bookmarkStart w:id="35" w:name="_GoBack"/>
-      <w:bookmarkEnd w:id="35"/>
     </w:p>
     <w:p>
       <w:pPr>
@@ -15109,31 +15729,31 @@
       <w:pPr>
         <w:pStyle w:val="Heading2"/>
       </w:pPr>
-      <w:bookmarkStart w:id="36" w:name="_Toc24959167"/>
+      <w:bookmarkStart w:id="35" w:name="_Toc24959167"/>
       <w:r>
         <w:t>Programming code</w:t>
       </w:r>
+      <w:bookmarkEnd w:id="35"/>
+    </w:p>
+    <w:p>
+      <w:r>
+        <w:t>TK: Add code samples in a pseudo language.</w:t>
+      </w:r>
+    </w:p>
+    <w:p>
+      <w:pPr>
+        <w:pStyle w:val="Heading2"/>
+      </w:pPr>
+      <w:bookmarkStart w:id="36" w:name="_Toc24959168"/>
+      <w:proofErr w:type="spellStart"/>
+      <w:r>
+        <w:t>Jupyter</w:t>
+      </w:r>
+      <w:proofErr w:type="spellEnd"/>
+      <w:r>
+        <w:t xml:space="preserve"> notebooks</w:t>
+      </w:r>
       <w:bookmarkEnd w:id="36"/>
-    </w:p>
-    <w:p>
-      <w:r>
-        <w:t>TK: Add code samples in a pseudo language.</w:t>
-      </w:r>
-    </w:p>
-    <w:p>
-      <w:pPr>
-        <w:pStyle w:val="Heading2"/>
-      </w:pPr>
-      <w:bookmarkStart w:id="37" w:name="_Toc24959168"/>
-      <w:proofErr w:type="spellStart"/>
-      <w:r>
-        <w:t>Jupyter</w:t>
-      </w:r>
-      <w:proofErr w:type="spellEnd"/>
-      <w:r>
-        <w:t xml:space="preserve"> notebooks</w:t>
-      </w:r>
-      <w:bookmarkEnd w:id="37"/>
     </w:p>
     <w:p>
       <w:r>
@@ -15159,7 +15779,7 @@
         <w:br w:type="page"/>
       </w:r>
     </w:p>
-    <w:bookmarkStart w:id="38" w:name="_Toc24959169" w:displacedByCustomXml="next"/>
+    <w:bookmarkStart w:id="37" w:name="_Toc24959169" w:displacedByCustomXml="next"/>
     <w:sdt>
       <w:sdtPr>
         <w:rPr>
@@ -15172,21 +15792,28 @@
           <w:docPartUnique/>
         </w:docPartObj>
       </w:sdtPr>
+      <w:sdtEndPr/>
       <w:sdtContent>
         <w:p>
           <w:pPr>
             <w:pStyle w:val="Heading1"/>
           </w:pPr>
           <w:r>
-            <w:t>Bibliography</w:t>
-          </w:r>
+            <w:t>Bibliogra</w:t>
+          </w:r>
+          <w:bookmarkStart w:id="38" w:name="_GoBack"/>
           <w:bookmarkEnd w:id="38"/>
+          <w:r>
+            <w:t>phy</w:t>
+          </w:r>
+          <w:bookmarkEnd w:id="37"/>
         </w:p>
         <w:sdt>
           <w:sdtPr>
             <w:id w:val="111145805"/>
             <w:bibliography/>
           </w:sdtPr>
+          <w:sdtEndPr/>
           <w:sdtContent>
             <w:p>
               <w:pPr>
@@ -15224,7 +15851,7 @@
               </w:tblGrid>
               <w:tr>
                 <w:trPr>
-                  <w:divId w:val="1501239396"/>
+                  <w:divId w:val="1785614388"/>
                   <w:tblCellSpacing w:w="15" w:type="dxa"/>
                 </w:trPr>
                 <w:tc>
@@ -15271,7 +15898,7 @@
               </w:tr>
               <w:tr>
                 <w:trPr>
-                  <w:divId w:val="1501239396"/>
+                  <w:divId w:val="1785614388"/>
                   <w:tblCellSpacing w:w="15" w:type="dxa"/>
                 </w:trPr>
                 <w:tc>
@@ -15317,7 +15944,7 @@
               </w:tr>
               <w:tr>
                 <w:trPr>
-                  <w:divId w:val="1501239396"/>
+                  <w:divId w:val="1785614388"/>
                   <w:tblCellSpacing w:w="15" w:type="dxa"/>
                 </w:trPr>
                 <w:tc>
@@ -15363,7 +15990,7 @@
               </w:tr>
               <w:tr>
                 <w:trPr>
-                  <w:divId w:val="1501239396"/>
+                  <w:divId w:val="1785614388"/>
                   <w:tblCellSpacing w:w="15" w:type="dxa"/>
                 </w:trPr>
                 <w:tc>
@@ -15409,7 +16036,7 @@
               </w:tr>
               <w:tr>
                 <w:trPr>
-                  <w:divId w:val="1501239396"/>
+                  <w:divId w:val="1785614388"/>
                   <w:tblCellSpacing w:w="15" w:type="dxa"/>
                 </w:trPr>
                 <w:tc>
@@ -15455,7 +16082,7 @@
               </w:tr>
               <w:tr>
                 <w:trPr>
-                  <w:divId w:val="1501239396"/>
+                  <w:divId w:val="1785614388"/>
                   <w:tblCellSpacing w:w="15" w:type="dxa"/>
                 </w:trPr>
                 <w:tc>
@@ -15501,7 +16128,7 @@
               </w:tr>
               <w:tr>
                 <w:trPr>
-                  <w:divId w:val="1501239396"/>
+                  <w:divId w:val="1785614388"/>
                   <w:tblCellSpacing w:w="15" w:type="dxa"/>
                 </w:trPr>
                 <w:tc>
@@ -15547,7 +16174,7 @@
               </w:tr>
               <w:tr>
                 <w:trPr>
-                  <w:divId w:val="1501239396"/>
+                  <w:divId w:val="1785614388"/>
                   <w:tblCellSpacing w:w="15" w:type="dxa"/>
                 </w:trPr>
                 <w:tc>
@@ -15593,7 +16220,7 @@
               </w:tr>
               <w:tr>
                 <w:trPr>
-                  <w:divId w:val="1501239396"/>
+                  <w:divId w:val="1785614388"/>
                   <w:tblCellSpacing w:w="15" w:type="dxa"/>
                 </w:trPr>
                 <w:tc>
@@ -15639,7 +16266,7 @@
               </w:tr>
               <w:tr>
                 <w:trPr>
-                  <w:divId w:val="1501239396"/>
+                  <w:divId w:val="1785614388"/>
                   <w:tblCellSpacing w:w="15" w:type="dxa"/>
                 </w:trPr>
                 <w:tc>
@@ -15685,7 +16312,7 @@
               </w:tr>
               <w:tr>
                 <w:trPr>
-                  <w:divId w:val="1501239396"/>
+                  <w:divId w:val="1785614388"/>
                   <w:tblCellSpacing w:w="15" w:type="dxa"/>
                 </w:trPr>
                 <w:tc>
@@ -15731,7 +16358,7 @@
               </w:tr>
               <w:tr>
                 <w:trPr>
-                  <w:divId w:val="1501239396"/>
+                  <w:divId w:val="1785614388"/>
                   <w:tblCellSpacing w:w="15" w:type="dxa"/>
                 </w:trPr>
                 <w:tc>
@@ -15778,7 +16405,7 @@
               </w:tr>
               <w:tr>
                 <w:trPr>
-                  <w:divId w:val="1501239396"/>
+                  <w:divId w:val="1785614388"/>
                   <w:tblCellSpacing w:w="15" w:type="dxa"/>
                 </w:trPr>
                 <w:tc>
@@ -15824,7 +16451,7 @@
               </w:tr>
               <w:tr>
                 <w:trPr>
-                  <w:divId w:val="1501239396"/>
+                  <w:divId w:val="1785614388"/>
                   <w:tblCellSpacing w:w="15" w:type="dxa"/>
                 </w:trPr>
                 <w:tc>
@@ -15870,7 +16497,7 @@
               </w:tr>
               <w:tr>
                 <w:trPr>
-                  <w:divId w:val="1501239396"/>
+                  <w:divId w:val="1785614388"/>
                   <w:tblCellSpacing w:w="15" w:type="dxa"/>
                 </w:trPr>
                 <w:tc>
@@ -15916,7 +16543,7 @@
               </w:tr>
               <w:tr>
                 <w:trPr>
-                  <w:divId w:val="1501239396"/>
+                  <w:divId w:val="1785614388"/>
                   <w:tblCellSpacing w:w="15" w:type="dxa"/>
                 </w:trPr>
                 <w:tc>
@@ -15962,7 +16589,7 @@
               </w:tr>
               <w:tr>
                 <w:trPr>
-                  <w:divId w:val="1501239396"/>
+                  <w:divId w:val="1785614388"/>
                   <w:tblCellSpacing w:w="15" w:type="dxa"/>
                 </w:trPr>
                 <w:tc>
@@ -16008,7 +16635,7 @@
               </w:tr>
               <w:tr>
                 <w:trPr>
-                  <w:divId w:val="1501239396"/>
+                  <w:divId w:val="1785614388"/>
                   <w:tblCellSpacing w:w="15" w:type="dxa"/>
                 </w:trPr>
                 <w:tc>
@@ -16054,7 +16681,7 @@
               </w:tr>
               <w:tr>
                 <w:trPr>
-                  <w:divId w:val="1501239396"/>
+                  <w:divId w:val="1785614388"/>
                   <w:tblCellSpacing w:w="15" w:type="dxa"/>
                 </w:trPr>
                 <w:tc>
@@ -16100,7 +16727,7 @@
               </w:tr>
               <w:tr>
                 <w:trPr>
-                  <w:divId w:val="1501239396"/>
+                  <w:divId w:val="1785614388"/>
                   <w:tblCellSpacing w:w="15" w:type="dxa"/>
                 </w:trPr>
                 <w:tc>
@@ -16146,7 +16773,7 @@
               </w:tr>
               <w:tr>
                 <w:trPr>
-                  <w:divId w:val="1501239396"/>
+                  <w:divId w:val="1785614388"/>
                   <w:tblCellSpacing w:w="15" w:type="dxa"/>
                 </w:trPr>
                 <w:tc>
@@ -16192,7 +16819,7 @@
               </w:tr>
               <w:tr>
                 <w:trPr>
-                  <w:divId w:val="1501239396"/>
+                  <w:divId w:val="1785614388"/>
                   <w:tblCellSpacing w:w="15" w:type="dxa"/>
                 </w:trPr>
                 <w:tc>
@@ -16239,7 +16866,7 @@
               </w:tr>
               <w:tr>
                 <w:trPr>
-                  <w:divId w:val="1501239396"/>
+                  <w:divId w:val="1785614388"/>
                   <w:tblCellSpacing w:w="15" w:type="dxa"/>
                 </w:trPr>
                 <w:tc>
@@ -16285,7 +16912,7 @@
               </w:tr>
               <w:tr>
                 <w:trPr>
-                  <w:divId w:val="1501239396"/>
+                  <w:divId w:val="1785614388"/>
                   <w:tblCellSpacing w:w="15" w:type="dxa"/>
                 </w:trPr>
                 <w:tc>
@@ -16331,7 +16958,7 @@
               </w:tr>
               <w:tr>
                 <w:trPr>
-                  <w:divId w:val="1501239396"/>
+                  <w:divId w:val="1785614388"/>
                   <w:tblCellSpacing w:w="15" w:type="dxa"/>
                 </w:trPr>
                 <w:tc>
@@ -16377,7 +17004,7 @@
               </w:tr>
               <w:tr>
                 <w:trPr>
-                  <w:divId w:val="1501239396"/>
+                  <w:divId w:val="1785614388"/>
                   <w:tblCellSpacing w:w="15" w:type="dxa"/>
                 </w:trPr>
                 <w:tc>
@@ -16423,7 +17050,7 @@
               </w:tr>
               <w:tr>
                 <w:trPr>
-                  <w:divId w:val="1501239396"/>
+                  <w:divId w:val="1785614388"/>
                   <w:tblCellSpacing w:w="15" w:type="dxa"/>
                 </w:trPr>
                 <w:tc>
@@ -16469,7 +17096,7 @@
               </w:tr>
               <w:tr>
                 <w:trPr>
-                  <w:divId w:val="1501239396"/>
+                  <w:divId w:val="1785614388"/>
                   <w:tblCellSpacing w:w="15" w:type="dxa"/>
                 </w:trPr>
                 <w:tc>
@@ -16515,7 +17142,7 @@
               </w:tr>
               <w:tr>
                 <w:trPr>
-                  <w:divId w:val="1501239396"/>
+                  <w:divId w:val="1785614388"/>
                   <w:tblCellSpacing w:w="15" w:type="dxa"/>
                 </w:trPr>
                 <w:tc>
@@ -16561,7 +17188,7 @@
               </w:tr>
               <w:tr>
                 <w:trPr>
-                  <w:divId w:val="1501239396"/>
+                  <w:divId w:val="1785614388"/>
                   <w:tblCellSpacing w:w="15" w:type="dxa"/>
                 </w:trPr>
                 <w:tc>
@@ -16607,7 +17234,7 @@
               </w:tr>
               <w:tr>
                 <w:trPr>
-                  <w:divId w:val="1501239396"/>
+                  <w:divId w:val="1785614388"/>
                   <w:tblCellSpacing w:w="15" w:type="dxa"/>
                 </w:trPr>
                 <w:tc>
@@ -16653,7 +17280,7 @@
               </w:tr>
               <w:tr>
                 <w:trPr>
-                  <w:divId w:val="1501239396"/>
+                  <w:divId w:val="1785614388"/>
                   <w:tblCellSpacing w:w="15" w:type="dxa"/>
                 </w:trPr>
                 <w:tc>
@@ -16699,7 +17326,7 @@
               </w:tr>
               <w:tr>
                 <w:trPr>
-                  <w:divId w:val="1501239396"/>
+                  <w:divId w:val="1785614388"/>
                   <w:tblCellSpacing w:w="15" w:type="dxa"/>
                 </w:trPr>
                 <w:tc>
@@ -16745,7 +17372,7 @@
               </w:tr>
               <w:tr>
                 <w:trPr>
-                  <w:divId w:val="1501239396"/>
+                  <w:divId w:val="1785614388"/>
                   <w:tblCellSpacing w:w="15" w:type="dxa"/>
                 </w:trPr>
                 <w:tc>
@@ -16791,7 +17418,7 @@
               </w:tr>
               <w:tr>
                 <w:trPr>
-                  <w:divId w:val="1501239396"/>
+                  <w:divId w:val="1785614388"/>
                   <w:tblCellSpacing w:w="15" w:type="dxa"/>
                 </w:trPr>
                 <w:tc>
@@ -16838,7 +17465,7 @@
               </w:tr>
               <w:tr>
                 <w:trPr>
-                  <w:divId w:val="1501239396"/>
+                  <w:divId w:val="1785614388"/>
                   <w:tblCellSpacing w:w="15" w:type="dxa"/>
                 </w:trPr>
                 <w:tc>
@@ -16884,7 +17511,7 @@
               </w:tr>
               <w:tr>
                 <w:trPr>
-                  <w:divId w:val="1501239396"/>
+                  <w:divId w:val="1785614388"/>
                   <w:tblCellSpacing w:w="15" w:type="dxa"/>
                 </w:trPr>
                 <w:tc>
@@ -16930,7 +17557,7 @@
               </w:tr>
               <w:tr>
                 <w:trPr>
-                  <w:divId w:val="1501239396"/>
+                  <w:divId w:val="1785614388"/>
                   <w:tblCellSpacing w:w="15" w:type="dxa"/>
                 </w:trPr>
                 <w:tc>
@@ -16976,7 +17603,7 @@
               </w:tr>
               <w:tr>
                 <w:trPr>
-                  <w:divId w:val="1501239396"/>
+                  <w:divId w:val="1785614388"/>
                   <w:tblCellSpacing w:w="15" w:type="dxa"/>
                 </w:trPr>
                 <w:tc>
@@ -17022,7 +17649,7 @@
               </w:tr>
               <w:tr>
                 <w:trPr>
-                  <w:divId w:val="1501239396"/>
+                  <w:divId w:val="1785614388"/>
                   <w:tblCellSpacing w:w="15" w:type="dxa"/>
                 </w:trPr>
                 <w:tc>
@@ -17068,7 +17695,7 @@
               </w:tr>
               <w:tr>
                 <w:trPr>
-                  <w:divId w:val="1501239396"/>
+                  <w:divId w:val="1785614388"/>
                   <w:tblCellSpacing w:w="15" w:type="dxa"/>
                 </w:trPr>
                 <w:tc>
@@ -17114,7 +17741,7 @@
               </w:tr>
               <w:tr>
                 <w:trPr>
-                  <w:divId w:val="1501239396"/>
+                  <w:divId w:val="1785614388"/>
                   <w:tblCellSpacing w:w="15" w:type="dxa"/>
                 </w:trPr>
                 <w:tc>
@@ -17160,7 +17787,7 @@
               </w:tr>
               <w:tr>
                 <w:trPr>
-                  <w:divId w:val="1501239396"/>
+                  <w:divId w:val="1785614388"/>
                   <w:tblCellSpacing w:w="15" w:type="dxa"/>
                 </w:trPr>
                 <w:tc>
@@ -17206,7 +17833,7 @@
               </w:tr>
               <w:tr>
                 <w:trPr>
-                  <w:divId w:val="1501239396"/>
+                  <w:divId w:val="1785614388"/>
                   <w:tblCellSpacing w:w="15" w:type="dxa"/>
                 </w:trPr>
                 <w:tc>
@@ -17252,7 +17879,7 @@
               </w:tr>
               <w:tr>
                 <w:trPr>
-                  <w:divId w:val="1501239396"/>
+                  <w:divId w:val="1785614388"/>
                   <w:tblCellSpacing w:w="15" w:type="dxa"/>
                 </w:trPr>
                 <w:tc>
@@ -17299,7 +17926,7 @@
               </w:tr>
               <w:tr>
                 <w:trPr>
-                  <w:divId w:val="1501239396"/>
+                  <w:divId w:val="1785614388"/>
                   <w:tblCellSpacing w:w="15" w:type="dxa"/>
                 </w:trPr>
                 <w:tc>
@@ -17338,6 +17965,52 @@
                       <w:rPr>
                         <w:noProof/>
                       </w:rPr>
+                      <w:t>"SciPy," [Online]. Available: https://www.scipy.org/.</w:t>
+                    </w:r>
+                  </w:p>
+                </w:tc>
+              </w:tr>
+              <w:tr>
+                <w:trPr>
+                  <w:divId w:val="1785614388"/>
+                  <w:tblCellSpacing w:w="15" w:type="dxa"/>
+                </w:trPr>
+                <w:tc>
+                  <w:tcPr>
+                    <w:tcW w:w="50" w:type="pct"/>
+                    <w:hideMark/>
+                  </w:tcPr>
+                  <w:p>
+                    <w:pPr>
+                      <w:pStyle w:val="Bibliography"/>
+                      <w:rPr>
+                        <w:noProof/>
+                      </w:rPr>
+                    </w:pPr>
+                    <w:r>
+                      <w:rPr>
+                        <w:noProof/>
+                      </w:rPr>
+                      <w:t xml:space="preserve">[47] </w:t>
+                    </w:r>
+                  </w:p>
+                </w:tc>
+                <w:tc>
+                  <w:tcPr>
+                    <w:tcW w:w="0" w:type="auto"/>
+                    <w:hideMark/>
+                  </w:tcPr>
+                  <w:p>
+                    <w:pPr>
+                      <w:pStyle w:val="Bibliography"/>
+                      <w:rPr>
+                        <w:noProof/>
+                      </w:rPr>
+                    </w:pPr>
+                    <w:r>
+                      <w:rPr>
+                        <w:noProof/>
+                      </w:rPr>
                       <w:t xml:space="preserve">M. Balabanović and Y. Shoham, Fab: Content-based, Collaborative Recommendation, Communications of the ACM, 1997. </w:t>
                     </w:r>
                   </w:p>
@@ -17346,7 +18019,7 @@
             </w:tbl>
             <w:p>
               <w:pPr>
-                <w:divId w:val="1501239396"/>
+                <w:divId w:val="1785614388"/>
                 <w:rPr>
                   <w:rFonts w:eastAsia="Times New Roman"/>
                   <w:noProof/>
@@ -21999,7 +22672,7 @@
 </file>
 
 <file path=customXml/itemProps1.xml><?xml version="1.0" encoding="utf-8"?>
-<ds:datastoreItem xmlns:ds="http://schemas.openxmlformats.org/officeDocument/2006/customXml" ds:itemID="{1E5DD6C4-3B92-0A46-9D76-F03A37838714}">
+<ds:datastoreItem xmlns:ds="http://schemas.openxmlformats.org/officeDocument/2006/customXml" ds:itemID="{6D39AFEE-291A-1D45-A697-FD1CFD733935}">
   <ds:schemaRefs>
     <ds:schemaRef ds:uri="http://schemas.openxmlformats.org/officeDocument/2006/bibliography"/>
   </ds:schemaRefs>

</xml_diff>

<commit_message>
Finish the appendices and the thesis itself
</commit_message>
<xml_diff>
--- a/Master Thesis.docx
+++ b/Master Thesis.docx
@@ -15672,114 +15672,466 @@
         <w:pStyle w:val="Heading2"/>
       </w:pPr>
       <w:bookmarkStart w:id="34" w:name="_Toc24959166"/>
+      <w:r>
+        <w:t>Future research resources</w:t>
+      </w:r>
+    </w:p>
+    <w:p>
+      <w:r>
+        <w:t>There has been a lot of research happening in the area of the recommender systems. The applications vary from standard e-shops to advanced applications like usage of recommender systems in Software Engineering and Big data processing.</w:t>
+      </w:r>
+    </w:p>
+    <w:p>
+      <w:r>
+        <w:t xml:space="preserve">Number of interesting research papers have been collected and made available by GitHub user </w:t>
+      </w:r>
+      <w:proofErr w:type="spellStart"/>
+      <w:r>
+        <w:t>YuyangZhang</w:t>
+      </w:r>
+      <w:proofErr w:type="spellEnd"/>
+      <w:r>
+        <w:t xml:space="preserve"> </w:t>
+      </w:r>
+      <w:sdt>
+        <w:sdtPr>
+          <w:id w:val="870569099"/>
+          <w:citation/>
+        </w:sdtPr>
+        <w:sdtContent>
+          <w:r>
+            <w:fldChar w:fldCharType="begin"/>
+          </w:r>
+          <w:r>
+            <w:instrText xml:space="preserve"> CITATION htt2 \l 1033 </w:instrText>
+          </w:r>
+          <w:r>
+            <w:fldChar w:fldCharType="separate"/>
+          </w:r>
+          <w:r>
+            <w:rPr>
+              <w:noProof/>
+            </w:rPr>
+            <w:t>[47]</w:t>
+          </w:r>
+          <w:r>
+            <w:fldChar w:fldCharType="end"/>
+          </w:r>
+        </w:sdtContent>
+      </w:sdt>
+      <w:r>
+        <w:t xml:space="preserve">. Collection of various recommender system implementations is made publicly available by GitHub user </w:t>
+      </w:r>
+      <w:r>
+        <w:t>James Le</w:t>
+      </w:r>
+      <w:r>
+        <w:t xml:space="preserve"> </w:t>
+      </w:r>
+      <w:sdt>
+        <w:sdtPr>
+          <w:id w:val="609547873"/>
+          <w:citation/>
+        </w:sdtPr>
+        <w:sdtContent>
+          <w:r>
+            <w:fldChar w:fldCharType="begin"/>
+          </w:r>
+          <w:r>
+            <w:instrText xml:space="preserve"> CITATION htt3 \l 1033 </w:instrText>
+          </w:r>
+          <w:r>
+            <w:fldChar w:fldCharType="separate"/>
+          </w:r>
+          <w:r>
+            <w:rPr>
+              <w:noProof/>
+            </w:rPr>
+            <w:t>[48]</w:t>
+          </w:r>
+          <w:r>
+            <w:fldChar w:fldCharType="end"/>
+          </w:r>
+        </w:sdtContent>
+      </w:sdt>
+      <w:r>
+        <w:t xml:space="preserve">. </w:t>
+      </w:r>
+      <w:r>
+        <w:t xml:space="preserve">Currently one of the most popular recommender system libraries for Python is a Surprise library </w:t>
+      </w:r>
+      <w:sdt>
+        <w:sdtPr>
+          <w:id w:val="-70977966"/>
+          <w:citation/>
+        </w:sdtPr>
+        <w:sdtContent>
+          <w:r>
+            <w:fldChar w:fldCharType="begin"/>
+          </w:r>
+          <w:r>
+            <w:instrText xml:space="preserve"> CITATION Sur \l 1033 </w:instrText>
+          </w:r>
+          <w:r>
+            <w:fldChar w:fldCharType="separate"/>
+          </w:r>
+          <w:r>
+            <w:rPr>
+              <w:noProof/>
+            </w:rPr>
+            <w:t>[49]</w:t>
+          </w:r>
+          <w:r>
+            <w:fldChar w:fldCharType="end"/>
+          </w:r>
+        </w:sdtContent>
+      </w:sdt>
+      <w:r>
+        <w:t>.</w:t>
+      </w:r>
+    </w:p>
+    <w:p>
+      <w:r>
+        <w:t xml:space="preserve">Finally, the most interesting thing to keep an eye on is a </w:t>
+      </w:r>
+      <w:proofErr w:type="spellStart"/>
+      <w:r>
+        <w:t>RecSys</w:t>
+      </w:r>
+      <w:proofErr w:type="spellEnd"/>
+      <w:r>
+        <w:t xml:space="preserve"> conference </w:t>
+      </w:r>
+      <w:sdt>
+        <w:sdtPr>
+          <w:id w:val="836805129"/>
+          <w:citation/>
+        </w:sdtPr>
+        <w:sdtContent>
+          <w:r>
+            <w:fldChar w:fldCharType="begin"/>
+          </w:r>
+          <w:r>
+            <w:instrText xml:space="preserve"> CITATION htt4 \l 1033 </w:instrText>
+          </w:r>
+          <w:r>
+            <w:fldChar w:fldCharType="separate"/>
+          </w:r>
+          <w:r>
+            <w:rPr>
+              <w:noProof/>
+            </w:rPr>
+            <w:t>[49]</w:t>
+          </w:r>
+          <w:r>
+            <w:fldChar w:fldCharType="end"/>
+          </w:r>
+        </w:sdtContent>
+      </w:sdt>
+      <w:r>
+        <w:t xml:space="preserve">. This conference </w:t>
+      </w:r>
+      <w:r>
+        <w:t>attracts the</w:t>
+      </w:r>
+      <w:r>
+        <w:t xml:space="preserve"> most interesting research papers and definitely represents an invaluable resource when it comes to </w:t>
+      </w:r>
+      <w:r>
+        <w:t xml:space="preserve">future </w:t>
+      </w:r>
+      <w:r>
+        <w:t>recommender system research.</w:t>
+      </w:r>
     </w:p>
     <w:p>
       <w:pPr>
         <w:pStyle w:val="Heading2"/>
       </w:pPr>
       <w:r>
-        <w:t>Future research resources</w:t>
-      </w:r>
-      <w:bookmarkEnd w:id="34"/>
+        <w:t>Code samples</w:t>
+      </w:r>
     </w:p>
     <w:p>
       <w:pPr>
         <w:spacing w:before="0" w:after="0" w:line="240" w:lineRule="auto"/>
-        <w:jc w:val="left"/>
         <w:rPr>
           <w:color w:val="auto"/>
         </w:rPr>
       </w:pPr>
+      <w:r>
+        <w:t xml:space="preserve">All code samples used as part of this thesis are publicly available in the following GitHub repository - </w:t>
+      </w:r>
       <w:hyperlink r:id="rId35" w:history="1">
         <w:r>
           <w:rPr>
             <w:rStyle w:val="Hyperlink"/>
           </w:rPr>
-          <w:t>https://github.com/YuyangZhangFTD/awesome-RecSys-papers/blob/master/RecSys18/A%20Field%20Study%20of%20Related%20Video%20Recommendations-%20Newest%2C%20Most%20Similar%2C%20or%20Most%20Relevant%3F.pdf</w:t>
+          <w:t>https://github.com/MihailoJoksimovic/master-thesis</w:t>
         </w:r>
       </w:hyperlink>
-    </w:p>
-    <w:p/>
+      <w:r>
+        <w:rPr>
+          <w:color w:val="auto"/>
+        </w:rPr>
+        <w:t>.</w:t>
+      </w:r>
+    </w:p>
     <w:p>
       <w:pPr>
         <w:spacing w:before="0" w:after="0" w:line="240" w:lineRule="auto"/>
-        <w:jc w:val="left"/>
         <w:rPr>
           <w:color w:val="auto"/>
         </w:rPr>
       </w:pPr>
-      <w:r>
-        <w:t>TK: Add reference to the code by this guy</w:t>
-      </w:r>
-      <w:r>
-        <w:t xml:space="preserve"> </w:t>
+    </w:p>
+    <w:p>
+      <w:pPr>
+        <w:spacing w:before="0" w:after="0" w:line="240" w:lineRule="auto"/>
+        <w:rPr>
+          <w:color w:val="auto"/>
+        </w:rPr>
+      </w:pPr>
+      <w:r>
+        <w:rPr>
+          <w:color w:val="auto"/>
+        </w:rPr>
+        <w:t xml:space="preserve">Further resources and code samples that were developed during the process of writing of this thesis are also publicly available on GitHub - </w:t>
       </w:r>
       <w:hyperlink r:id="rId36" w:history="1">
         <w:r>
           <w:rPr>
             <w:rStyle w:val="Hyperlink"/>
           </w:rPr>
-          <w:t>https://github.com/khanhnamle1994/movielens</w:t>
+          <w:t>https://github.com/MihailoJoksimovic/recommender-systems-textbook-examples</w:t>
         </w:r>
       </w:hyperlink>
-    </w:p>
-    <w:p/>
-    <w:p/>
+      <w:r>
+        <w:rPr>
+          <w:color w:val="auto"/>
+        </w:rPr>
+        <w:t>.</w:t>
+      </w:r>
+      <w:bookmarkEnd w:id="34"/>
+    </w:p>
+    <w:p>
+      <w:pPr>
+        <w:spacing w:before="0" w:after="0" w:line="240" w:lineRule="auto"/>
+        <w:rPr>
+          <w:color w:val="auto"/>
+        </w:rPr>
+      </w:pPr>
+    </w:p>
     <w:p>
       <w:pPr>
         <w:pStyle w:val="Heading2"/>
       </w:pPr>
-      <w:bookmarkStart w:id="35" w:name="_Toc24959167"/>
-      <w:r>
-        <w:t>Programming code</w:t>
-      </w:r>
-      <w:bookmarkEnd w:id="35"/>
-    </w:p>
-    <w:p>
-      <w:r>
-        <w:t>TK: Add code samples in a pseudo language.</w:t>
-      </w:r>
-    </w:p>
-    <w:p>
-      <w:pPr>
-        <w:pStyle w:val="Heading2"/>
-      </w:pPr>
-      <w:bookmarkStart w:id="36" w:name="_Toc24959168"/>
+      <w:r>
+        <w:t>Learning resources</w:t>
+      </w:r>
+    </w:p>
+    <w:p>
+      <w:r>
+        <w:t>During the development of this thesis, aside from the references that were already listed, the following resources were more than valuable to the author:</w:t>
+      </w:r>
+    </w:p>
+    <w:p>
+      <w:pPr>
+        <w:pStyle w:val="ListParagraph"/>
+        <w:numPr>
+          <w:ilvl w:val="0"/>
+          <w:numId w:val="27"/>
+        </w:numPr>
+      </w:pPr>
+      <w:r>
+        <w:t>Grant Sanderson’s (3Blue1Brown) “Essence of Linear Algebra”</w:t>
+      </w:r>
+      <w:r>
+        <w:t xml:space="preserve"> </w:t>
+      </w:r>
+      <w:r>
+        <w:t xml:space="preserve">YouTube </w:t>
+      </w:r>
+      <w:r>
+        <w:t>channel</w:t>
+      </w:r>
+      <w:r>
+        <w:t xml:space="preserve"> </w:t>
+      </w:r>
+      <w:sdt>
+        <w:sdtPr>
+          <w:id w:val="-721212802"/>
+          <w:citation/>
+        </w:sdtPr>
+        <w:sdtContent>
+          <w:r>
+            <w:fldChar w:fldCharType="begin"/>
+          </w:r>
+          <w:r>
+            <w:instrText xml:space="preserve"> CITATION San \l 1033 </w:instrText>
+          </w:r>
+          <w:r>
+            <w:fldChar w:fldCharType="separate"/>
+          </w:r>
+          <w:r>
+            <w:rPr>
+              <w:noProof/>
+            </w:rPr>
+            <w:t>[51]</w:t>
+          </w:r>
+          <w:r>
+            <w:fldChar w:fldCharType="end"/>
+          </w:r>
+        </w:sdtContent>
+      </w:sdt>
+    </w:p>
+    <w:p>
+      <w:pPr>
+        <w:pStyle w:val="ListParagraph"/>
+        <w:numPr>
+          <w:ilvl w:val="0"/>
+          <w:numId w:val="27"/>
+        </w:numPr>
+      </w:pPr>
+      <w:r>
+        <w:t xml:space="preserve">Nicolas Hug’s “Understanding Matrix Factorization for recommendation” blog series </w:t>
+      </w:r>
+      <w:sdt>
+        <w:sdtPr>
+          <w:id w:val="723881185"/>
+          <w:citation/>
+        </w:sdtPr>
+        <w:sdtContent>
+          <w:r>
+            <w:fldChar w:fldCharType="begin"/>
+          </w:r>
+          <w:r>
+            <w:instrText xml:space="preserve"> CITATION Hug \l 1033 </w:instrText>
+          </w:r>
+          <w:r>
+            <w:fldChar w:fldCharType="separate"/>
+          </w:r>
+          <w:r>
+            <w:rPr>
+              <w:noProof/>
+            </w:rPr>
+            <w:t>[52]</w:t>
+          </w:r>
+          <w:r>
+            <w:fldChar w:fldCharType="end"/>
+          </w:r>
+        </w:sdtContent>
+      </w:sdt>
+    </w:p>
+    <w:p>
+      <w:pPr>
+        <w:pStyle w:val="ListParagraph"/>
+        <w:numPr>
+          <w:ilvl w:val="0"/>
+          <w:numId w:val="27"/>
+        </w:numPr>
+      </w:pPr>
+      <w:r>
+        <w:t xml:space="preserve">Jeremy </w:t>
+      </w:r>
       <w:proofErr w:type="spellStart"/>
       <w:r>
-        <w:t>Jupyter</w:t>
+        <w:t>Kun’s</w:t>
       </w:r>
       <w:proofErr w:type="spellEnd"/>
       <w:r>
-        <w:t xml:space="preserve"> notebooks</w:t>
-      </w:r>
-      <w:bookmarkEnd w:id="36"/>
-    </w:p>
-    <w:p>
-      <w:r>
-        <w:t xml:space="preserve">TK: Add links where all the </w:t>
+        <w:t xml:space="preserve"> “</w:t>
+      </w:r>
+      <w:r>
+        <w:t>Singular Value Decomposition</w:t>
+      </w:r>
+      <w:r>
+        <w:t xml:space="preserve">” </w:t>
+      </w:r>
+      <w:r>
+        <w:t>blog</w:t>
+      </w:r>
+      <w:r>
+        <w:t xml:space="preserve"> series </w:t>
+      </w:r>
+      <w:sdt>
+        <w:sdtPr>
+          <w:id w:val="-396278770"/>
+          <w:citation/>
+        </w:sdtPr>
+        <w:sdtContent>
+          <w:r>
+            <w:fldChar w:fldCharType="begin"/>
+          </w:r>
+          <w:r>
+            <w:instrText xml:space="preserve"> CITATION Kun \l 1033 </w:instrText>
+          </w:r>
+          <w:r>
+            <w:fldChar w:fldCharType="separate"/>
+          </w:r>
+          <w:r>
+            <w:rPr>
+              <w:noProof/>
+            </w:rPr>
+            <w:t>[53]</w:t>
+          </w:r>
+          <w:r>
+            <w:fldChar w:fldCharType="end"/>
+          </w:r>
+        </w:sdtContent>
+      </w:sdt>
+    </w:p>
+    <w:p>
+      <w:r>
+        <w:t xml:space="preserve">The biggest and most helpful learning resource was </w:t>
       </w:r>
       <w:proofErr w:type="spellStart"/>
       <w:r>
-        <w:t>Jupyter</w:t>
+        <w:t>Charu</w:t>
       </w:r>
       <w:proofErr w:type="spellEnd"/>
       <w:r>
-        <w:t xml:space="preserve"> notebooks can be found</w:t>
-      </w:r>
-    </w:p>
-    <w:p/>
-    <w:p/>
+        <w:t xml:space="preserve"> Aggarwal’s “Recommender systems: The textbook” </w:t>
+      </w:r>
+      <w:sdt>
+        <w:sdtPr>
+          <w:id w:val="-120539117"/>
+          <w:citation/>
+        </w:sdtPr>
+        <w:sdtContent>
+          <w:r>
+            <w:fldChar w:fldCharType="begin"/>
+          </w:r>
+          <w:r>
+            <w:instrText xml:space="preserve"> CITATION Agg16 \l 1033 </w:instrText>
+          </w:r>
+          <w:r>
+            <w:fldChar w:fldCharType="separate"/>
+          </w:r>
+          <w:r>
+            <w:rPr>
+              <w:noProof/>
+            </w:rPr>
+            <w:t>[4]</w:t>
+          </w:r>
+          <w:r>
+            <w:fldChar w:fldCharType="end"/>
+          </w:r>
+        </w:sdtContent>
+      </w:sdt>
+      <w:r>
+        <w:t>. This thesis would not be possible without it.</w:t>
+      </w:r>
+    </w:p>
     <w:p>
       <w:pPr>
         <w:spacing w:before="0" w:after="0" w:line="240" w:lineRule="auto"/>
         <w:jc w:val="left"/>
       </w:pPr>
-      <w:r>
-        <w:br w:type="page"/>
-      </w:r>
-    </w:p>
-    <w:bookmarkStart w:id="37" w:name="_Toc24959169" w:displacedByCustomXml="next"/>
+      <w:bookmarkStart w:id="35" w:name="_GoBack"/>
+      <w:bookmarkEnd w:id="35"/>
+    </w:p>
+    <w:bookmarkStart w:id="36" w:name="_Toc24959169" w:displacedByCustomXml="next"/>
     <w:sdt>
       <w:sdtPr>
         <w:rPr>
@@ -15799,14 +16151,9 @@
             <w:pStyle w:val="Heading1"/>
           </w:pPr>
           <w:r>
-            <w:t>Bibliogra</w:t>
-          </w:r>
-          <w:bookmarkStart w:id="38" w:name="_GoBack"/>
-          <w:bookmarkEnd w:id="38"/>
-          <w:r>
-            <w:t>phy</w:t>
-          </w:r>
-          <w:bookmarkEnd w:id="37"/>
+            <w:t>Bibliography</w:t>
+          </w:r>
+          <w:bookmarkEnd w:id="36"/>
         </w:p>
         <w:sdt>
           <w:sdtPr>
@@ -19393,6 +19740,92 @@
     </w:lvl>
   </w:abstractNum>
   <w:abstractNum w:abstractNumId="20" w15:restartNumberingAfterBreak="0">
+    <w:nsid w:val="3CB22F5D"/>
+    <w:multiLevelType w:val="hybridMultilevel"/>
+    <w:tmpl w:val="63FC32B6"/>
+    <w:lvl w:ilvl="0" w:tplc="0409000F">
+      <w:start w:val="1"/>
+      <w:numFmt w:val="decimal"/>
+      <w:lvlText w:val="%1."/>
+      <w:lvlJc w:val="left"/>
+      <w:pPr>
+        <w:ind w:left="720" w:hanging="360"/>
+      </w:pPr>
+    </w:lvl>
+    <w:lvl w:ilvl="1" w:tplc="04090019" w:tentative="1">
+      <w:start w:val="1"/>
+      <w:numFmt w:val="lowerLetter"/>
+      <w:lvlText w:val="%2."/>
+      <w:lvlJc w:val="left"/>
+      <w:pPr>
+        <w:ind w:left="1440" w:hanging="360"/>
+      </w:pPr>
+    </w:lvl>
+    <w:lvl w:ilvl="2" w:tplc="0409001B" w:tentative="1">
+      <w:start w:val="1"/>
+      <w:numFmt w:val="lowerRoman"/>
+      <w:lvlText w:val="%3."/>
+      <w:lvlJc w:val="right"/>
+      <w:pPr>
+        <w:ind w:left="2160" w:hanging="180"/>
+      </w:pPr>
+    </w:lvl>
+    <w:lvl w:ilvl="3" w:tplc="0409000F" w:tentative="1">
+      <w:start w:val="1"/>
+      <w:numFmt w:val="decimal"/>
+      <w:lvlText w:val="%4."/>
+      <w:lvlJc w:val="left"/>
+      <w:pPr>
+        <w:ind w:left="2880" w:hanging="360"/>
+      </w:pPr>
+    </w:lvl>
+    <w:lvl w:ilvl="4" w:tplc="04090019" w:tentative="1">
+      <w:start w:val="1"/>
+      <w:numFmt w:val="lowerLetter"/>
+      <w:lvlText w:val="%5."/>
+      <w:lvlJc w:val="left"/>
+      <w:pPr>
+        <w:ind w:left="3600" w:hanging="360"/>
+      </w:pPr>
+    </w:lvl>
+    <w:lvl w:ilvl="5" w:tplc="0409001B" w:tentative="1">
+      <w:start w:val="1"/>
+      <w:numFmt w:val="lowerRoman"/>
+      <w:lvlText w:val="%6."/>
+      <w:lvlJc w:val="right"/>
+      <w:pPr>
+        <w:ind w:left="4320" w:hanging="180"/>
+      </w:pPr>
+    </w:lvl>
+    <w:lvl w:ilvl="6" w:tplc="0409000F" w:tentative="1">
+      <w:start w:val="1"/>
+      <w:numFmt w:val="decimal"/>
+      <w:lvlText w:val="%7."/>
+      <w:lvlJc w:val="left"/>
+      <w:pPr>
+        <w:ind w:left="5040" w:hanging="360"/>
+      </w:pPr>
+    </w:lvl>
+    <w:lvl w:ilvl="7" w:tplc="04090019" w:tentative="1">
+      <w:start w:val="1"/>
+      <w:numFmt w:val="lowerLetter"/>
+      <w:lvlText w:val="%8."/>
+      <w:lvlJc w:val="left"/>
+      <w:pPr>
+        <w:ind w:left="5760" w:hanging="360"/>
+      </w:pPr>
+    </w:lvl>
+    <w:lvl w:ilvl="8" w:tplc="0409001B" w:tentative="1">
+      <w:start w:val="1"/>
+      <w:numFmt w:val="lowerRoman"/>
+      <w:lvlText w:val="%9."/>
+      <w:lvlJc w:val="right"/>
+      <w:pPr>
+        <w:ind w:left="6480" w:hanging="180"/>
+      </w:pPr>
+    </w:lvl>
+  </w:abstractNum>
+  <w:abstractNum w:abstractNumId="21" w15:restartNumberingAfterBreak="0">
     <w:nsid w:val="3F877262"/>
     <w:multiLevelType w:val="hybridMultilevel"/>
     <w:tmpl w:val="B2980992"/>
@@ -19481,7 +19914,7 @@
       </w:pPr>
     </w:lvl>
   </w:abstractNum>
-  <w:abstractNum w:abstractNumId="21" w15:restartNumberingAfterBreak="0">
+  <w:abstractNum w:abstractNumId="22" w15:restartNumberingAfterBreak="0">
     <w:nsid w:val="50C434E7"/>
     <w:multiLevelType w:val="hybridMultilevel"/>
     <w:tmpl w:val="67B896FC"/>
@@ -19567,7 +20000,7 @@
       </w:pPr>
     </w:lvl>
   </w:abstractNum>
-  <w:abstractNum w:abstractNumId="22" w15:restartNumberingAfterBreak="0">
+  <w:abstractNum w:abstractNumId="23" w15:restartNumberingAfterBreak="0">
     <w:nsid w:val="5AA52464"/>
     <w:multiLevelType w:val="hybridMultilevel"/>
     <w:tmpl w:val="CABAEFD4"/>
@@ -19680,7 +20113,7 @@
       </w:rPr>
     </w:lvl>
   </w:abstractNum>
-  <w:abstractNum w:abstractNumId="23" w15:restartNumberingAfterBreak="0">
+  <w:abstractNum w:abstractNumId="24" w15:restartNumberingAfterBreak="0">
     <w:nsid w:val="605D2ABA"/>
     <w:multiLevelType w:val="hybridMultilevel"/>
     <w:tmpl w:val="9D4E6620"/>
@@ -19766,7 +20199,7 @@
       </w:pPr>
     </w:lvl>
   </w:abstractNum>
-  <w:abstractNum w:abstractNumId="24" w15:restartNumberingAfterBreak="0">
+  <w:abstractNum w:abstractNumId="25" w15:restartNumberingAfterBreak="0">
     <w:nsid w:val="606B4636"/>
     <w:multiLevelType w:val="hybridMultilevel"/>
     <w:tmpl w:val="AE5A370A"/>
@@ -19852,7 +20285,7 @@
       </w:pPr>
     </w:lvl>
   </w:abstractNum>
-  <w:abstractNum w:abstractNumId="25" w15:restartNumberingAfterBreak="0">
+  <w:abstractNum w:abstractNumId="26" w15:restartNumberingAfterBreak="0">
     <w:nsid w:val="672C4E3B"/>
     <w:multiLevelType w:val="hybridMultilevel"/>
     <w:tmpl w:val="C8E23C36"/>
@@ -19972,7 +20405,7 @@
     <w:abstractNumId w:val="9"/>
   </w:num>
   <w:num w:numId="11">
-    <w:abstractNumId w:val="21"/>
+    <w:abstractNumId w:val="22"/>
   </w:num>
   <w:num w:numId="12">
     <w:abstractNumId w:val="19"/>
@@ -19999,25 +20432,28 @@
     <w:abstractNumId w:val="12"/>
   </w:num>
   <w:num w:numId="20">
-    <w:abstractNumId w:val="22"/>
+    <w:abstractNumId w:val="23"/>
   </w:num>
   <w:num w:numId="21">
-    <w:abstractNumId w:val="23"/>
+    <w:abstractNumId w:val="24"/>
   </w:num>
   <w:num w:numId="22">
     <w:abstractNumId w:val="11"/>
   </w:num>
   <w:num w:numId="23">
-    <w:abstractNumId w:val="20"/>
+    <w:abstractNumId w:val="21"/>
   </w:num>
   <w:num w:numId="24">
     <w:abstractNumId w:val="15"/>
   </w:num>
   <w:num w:numId="25">
+    <w:abstractNumId w:val="26"/>
+  </w:num>
+  <w:num w:numId="26">
     <w:abstractNumId w:val="25"/>
   </w:num>
-  <w:num w:numId="26">
-    <w:abstractNumId w:val="24"/>
+  <w:num w:numId="27">
+    <w:abstractNumId w:val="20"/>
   </w:num>
 </w:numbering>
 </file>
@@ -21716,7 +22152,7 @@
         </b:NameList>
       </b:Author>
     </b:Author>
-    <b:RefOrder>47</b:RefOrder>
+    <b:RefOrder>54</b:RefOrder>
   </b:Source>
   <b:Source>
     <b:Tag>Sar01</b:Tag>
@@ -22668,11 +23104,94 @@
     <b:URL>https://www.scipy.org/</b:URL>
     <b:RefOrder>46</b:RefOrder>
   </b:Source>
+  <b:Source>
+    <b:Tag>htt2</b:Tag>
+    <b:SourceType>InternetSite</b:SourceType>
+    <b:Guid>{CE79DAEE-2CC1-AE4F-9D2A-71337E1E8FFC}</b:Guid>
+    <b:URL>https://github.com/YuyangZhangFTD</b:URL>
+    <b:RefOrder>47</b:RefOrder>
+  </b:Source>
+  <b:Source>
+    <b:Tag>htt3</b:Tag>
+    <b:SourceType>InternetSite</b:SourceType>
+    <b:Guid>{0525CE83-97EB-894E-AE30-A490246A67BE}</b:Guid>
+    <b:URL>https://github.com/khanhnamle1994</b:URL>
+    <b:RefOrder>48</b:RefOrder>
+  </b:Source>
+  <b:Source>
+    <b:Tag>htt4</b:Tag>
+    <b:SourceType>InternetSite</b:SourceType>
+    <b:Guid>{B511CE97-4AC7-464C-8202-79966A9DEB8E}</b:Guid>
+    <b:URL>https://recsys.acm.org/</b:URL>
+    <b:RefOrder>50</b:RefOrder>
+  </b:Source>
+  <b:Source>
+    <b:Tag>Sur</b:Tag>
+    <b:SourceType>InternetSite</b:SourceType>
+    <b:Guid>{1B6B0970-8F4E-1540-A47E-238E54B80A70}</b:Guid>
+    <b:Title>Surpr!se</b:Title>
+    <b:URL>http://surpriselib.com/</b:URL>
+    <b:RefOrder>49</b:RefOrder>
+  </b:Source>
+  <b:Source>
+    <b:Tag>San</b:Tag>
+    <b:SourceType>InternetSite</b:SourceType>
+    <b:Guid>{C94ACF7B-5B21-2D46-95A3-BFF113E26523}</b:Guid>
+    <b:Title>Essence of linear algebra</b:Title>
+    <b:URL>https://www.youtube.com/playlist?list=PLZHQObOWTQDPD3MizzM2xVFitgF8hE_ab</b:URL>
+    <b:Author>
+      <b:Author>
+        <b:NameList>
+          <b:Person>
+            <b:Last>Sanderson</b:Last>
+            <b:First>Grant</b:First>
+          </b:Person>
+        </b:NameList>
+      </b:Author>
+    </b:Author>
+    <b:RefOrder>51</b:RefOrder>
+  </b:Source>
+  <b:Source>
+    <b:Tag>Hug</b:Tag>
+    <b:SourceType>InternetSite</b:SourceType>
+    <b:Guid>{84E825B4-2E53-9B42-B516-99F6A9267297}</b:Guid>
+    <b:Title>Understanding matrix factorization for recommendation</b:Title>
+    <b:URL>http://nicolas-hug.com/blog/matrix_facto_1</b:URL>
+    <b:Author>
+      <b:Author>
+        <b:NameList>
+          <b:Person>
+            <b:Last>Hug</b:Last>
+            <b:First>Nicolas</b:First>
+          </b:Person>
+        </b:NameList>
+      </b:Author>
+    </b:Author>
+    <b:RefOrder>52</b:RefOrder>
+  </b:Source>
+  <b:Source>
+    <b:Tag>Kun</b:Tag>
+    <b:SourceType>InternetSite</b:SourceType>
+    <b:Guid>{278ECF78-5727-504A-9BC3-49785B35D82C}</b:Guid>
+    <b:Title>Singular Value Decomposition</b:Title>
+    <b:URL>https://jeremykun.com/2016/04/18/singular-value-decomposition-part-1-perspectives-on-linear-algebra/</b:URL>
+    <b:Author>
+      <b:Author>
+        <b:NameList>
+          <b:Person>
+            <b:Last>Kun</b:Last>
+            <b:First>Jeremy</b:First>
+          </b:Person>
+        </b:NameList>
+      </b:Author>
+    </b:Author>
+    <b:RefOrder>53</b:RefOrder>
+  </b:Source>
 </b:Sources>
 </file>
 
 <file path=customXml/itemProps1.xml><?xml version="1.0" encoding="utf-8"?>
-<ds:datastoreItem xmlns:ds="http://schemas.openxmlformats.org/officeDocument/2006/customXml" ds:itemID="{6D39AFEE-291A-1D45-A697-FD1CFD733935}">
+<ds:datastoreItem xmlns:ds="http://schemas.openxmlformats.org/officeDocument/2006/customXml" ds:itemID="{4F763FA9-B2F8-4E43-B4DE-8A9FC34703E8}">
   <ds:schemaRefs>
     <ds:schemaRef ds:uri="http://schemas.openxmlformats.org/officeDocument/2006/bibliography"/>
   </ds:schemaRefs>

</xml_diff>